<commit_message>
Fix showing General Conditions in Geotechnical Section
</commit_message>
<xml_diff>
--- a/services/core-api/app/templates/permit/Permit.docx
+++ b/services/core-api/app/templates/permit/Permit.docx
@@ -140,11 +140,19 @@
         <w:t>Permit Number: {</w:t>
       </w:r>
       <w:proofErr w:type="spellStart"/>
-      <w:r>
-        <w:rPr>
-          <w:color w:val="000000" w:themeColor="text1"/>
-        </w:rPr>
-        <w:t>d.permit_number</w:t>
+      <w:proofErr w:type="gramStart"/>
+      <w:r>
+        <w:rPr>
+          <w:color w:val="000000" w:themeColor="text1"/>
+        </w:rPr>
+        <w:t>d.permit</w:t>
+      </w:r>
+      <w:proofErr w:type="gramEnd"/>
+      <w:r>
+        <w:rPr>
+          <w:color w:val="000000" w:themeColor="text1"/>
+        </w:rPr>
+        <w:t>_number</w:t>
       </w:r>
       <w:proofErr w:type="spellEnd"/>
       <w:r>
@@ -169,11 +177,19 @@
         <w:t>Mine Number: {</w:t>
       </w:r>
       <w:proofErr w:type="spellStart"/>
-      <w:r>
-        <w:rPr>
-          <w:color w:val="000000" w:themeColor="text1"/>
-        </w:rPr>
-        <w:t>d.mine_n</w:t>
+      <w:proofErr w:type="gramStart"/>
+      <w:r>
+        <w:rPr>
+          <w:color w:val="000000" w:themeColor="text1"/>
+        </w:rPr>
+        <w:t>d.mine</w:t>
+      </w:r>
+      <w:proofErr w:type="gramEnd"/>
+      <w:r>
+        <w:rPr>
+          <w:color w:val="000000" w:themeColor="text1"/>
+        </w:rPr>
+        <w:t>_n</w:t>
       </w:r>
       <w:r>
         <w:rPr>
@@ -204,6 +220,7 @@
         <w:t>Permittee: {</w:t>
       </w:r>
       <w:proofErr w:type="spellStart"/>
+      <w:proofErr w:type="gramStart"/>
       <w:r>
         <w:rPr>
           <w:color w:val="000000" w:themeColor="text1"/>
@@ -211,6 +228,7 @@
         <w:t>d.permittee</w:t>
       </w:r>
       <w:proofErr w:type="spellEnd"/>
+      <w:proofErr w:type="gramEnd"/>
       <w:r>
         <w:rPr>
           <w:color w:val="000000" w:themeColor="text1"/>
@@ -291,11 +309,19 @@
               <w:t>{</w:t>
             </w:r>
             <w:proofErr w:type="spellStart"/>
+            <w:proofErr w:type="gramStart"/>
             <w:r>
               <w:rPr>
                 <w:color w:val="000000" w:themeColor="text1"/>
               </w:rPr>
-              <w:t>d.permittee_mailing_address:convCRLF</w:t>
+              <w:t>d.permittee</w:t>
+            </w:r>
+            <w:proofErr w:type="gramEnd"/>
+            <w:r>
+              <w:rPr>
+                <w:color w:val="000000" w:themeColor="text1"/>
+              </w:rPr>
+              <w:t>_mailing_address:convCRLF</w:t>
             </w:r>
             <w:proofErr w:type="spellEnd"/>
             <w:r>
@@ -347,11 +373,19 @@
         <w:t>} located at: {</w:t>
       </w:r>
       <w:proofErr w:type="spellStart"/>
-      <w:r>
-        <w:rPr>
-          <w:color w:val="000000" w:themeColor="text1"/>
-        </w:rPr>
-        <w:t>d.mine_location</w:t>
+      <w:proofErr w:type="gramStart"/>
+      <w:r>
+        <w:rPr>
+          <w:color w:val="000000" w:themeColor="text1"/>
+        </w:rPr>
+        <w:t>d.mine</w:t>
+      </w:r>
+      <w:proofErr w:type="gramEnd"/>
+      <w:r>
+        <w:rPr>
+          <w:color w:val="000000" w:themeColor="text1"/>
+        </w:rPr>
+        <w:t>_location</w:t>
       </w:r>
       <w:proofErr w:type="spellEnd"/>
       <w:r>
@@ -436,6 +470,7 @@
         <w:t>{</w:t>
       </w:r>
       <w:proofErr w:type="spellStart"/>
+      <w:proofErr w:type="gramStart"/>
       <w:r>
         <w:rPr>
           <w:color w:val="000000" w:themeColor="text1"/>
@@ -452,7 +487,14 @@
         <w:rPr>
           <w:color w:val="000000" w:themeColor="text1"/>
         </w:rPr>
-        <w:t>original_permit_issue_date</w:t>
+        <w:t>original</w:t>
+      </w:r>
+      <w:proofErr w:type="gramEnd"/>
+      <w:r>
+        <w:rPr>
+          <w:color w:val="000000" w:themeColor="text1"/>
+        </w:rPr>
+        <w:t>_permit_issue_date</w:t>
       </w:r>
       <w:proofErr w:type="spellEnd"/>
       <w:r>
@@ -485,7 +527,21 @@
         <w:rPr>
           <w:color w:val="000000" w:themeColor="text1"/>
         </w:rPr>
-        <w:t>{d.issue_date}</w:t>
+        <w:t>{</w:t>
+      </w:r>
+      <w:proofErr w:type="gramStart"/>
+      <w:r>
+        <w:rPr>
+          <w:color w:val="000000" w:themeColor="text1"/>
+        </w:rPr>
+        <w:t>d.issue</w:t>
+      </w:r>
+      <w:proofErr w:type="gramEnd"/>
+      <w:r>
+        <w:rPr>
+          <w:color w:val="000000" w:themeColor="text1"/>
+        </w:rPr>
+        <w:t>_date}</w:t>
       </w:r>
       <w:r>
         <w:rPr>
@@ -513,11 +569,19 @@
         <w:t>Issued Date: {</w:t>
       </w:r>
       <w:proofErr w:type="spellStart"/>
-      <w:r>
-        <w:rPr>
-          <w:color w:val="000000" w:themeColor="text1"/>
-        </w:rPr>
-        <w:t>d.issue_date</w:t>
+      <w:proofErr w:type="gramStart"/>
+      <w:r>
+        <w:rPr>
+          <w:color w:val="000000" w:themeColor="text1"/>
+        </w:rPr>
+        <w:t>d.issue</w:t>
+      </w:r>
+      <w:proofErr w:type="gramEnd"/>
+      <w:r>
+        <w:rPr>
+          <w:color w:val="000000" w:themeColor="text1"/>
+        </w:rPr>
+        <w:t>_date</w:t>
       </w:r>
       <w:proofErr w:type="spellEnd"/>
       <w:r>
@@ -574,11 +638,19 @@
         <w:t>Authorization Expiry Date: {</w:t>
       </w:r>
       <w:proofErr w:type="spellStart"/>
-      <w:r>
-        <w:rPr>
-          <w:color w:val="000000" w:themeColor="text1"/>
-        </w:rPr>
-        <w:t>d.auth_end_date</w:t>
+      <w:proofErr w:type="gramStart"/>
+      <w:r>
+        <w:rPr>
+          <w:color w:val="000000" w:themeColor="text1"/>
+        </w:rPr>
+        <w:t>d.auth</w:t>
+      </w:r>
+      <w:proofErr w:type="gramEnd"/>
+      <w:r>
+        <w:rPr>
+          <w:color w:val="000000" w:themeColor="text1"/>
+        </w:rPr>
+        <w:t>_end_date</w:t>
       </w:r>
       <w:proofErr w:type="spellEnd"/>
       <w:r>
@@ -676,13 +748,23 @@
         <w:t>{</w:t>
       </w:r>
       <w:proofErr w:type="spellStart"/>
+      <w:proofErr w:type="gramStart"/>
       <w:r>
         <w:rPr>
           <w:b/>
           <w:bCs/>
           <w:color w:val="000000" w:themeColor="text1"/>
         </w:rPr>
-        <w:t>d.permit_number</w:t>
+        <w:t>d.permit</w:t>
+      </w:r>
+      <w:proofErr w:type="gramEnd"/>
+      <w:r>
+        <w:rPr>
+          <w:b/>
+          <w:bCs/>
+          <w:color w:val="000000" w:themeColor="text1"/>
+        </w:rPr>
+        <w:t>_number</w:t>
       </w:r>
       <w:proofErr w:type="spellEnd"/>
       <w:r>
@@ -716,7 +798,16 @@
           <w:bCs/>
           <w:color w:val="000000" w:themeColor="text1"/>
         </w:rPr>
-        <w:t>. (All previously approved works systems are hereby transferred under this permit.)</w:t>
+        <w:t>. (All previously approved works systems are hereby transferred under this permit</w:t>
+      </w:r>
+      <w:proofErr w:type="gramStart"/>
+      <w:r>
+        <w:rPr>
+          <w:b/>
+          <w:bCs/>
+          <w:color w:val="000000" w:themeColor="text1"/>
+        </w:rPr>
+        <w:t>.)</w:t>
       </w:r>
       <w:r>
         <w:rPr>
@@ -729,6 +820,7 @@
         <w:t>{</w:t>
       </w:r>
       <w:proofErr w:type="spellStart"/>
+      <w:proofErr w:type="gramEnd"/>
       <w:r>
         <w:rPr>
           <w:rFonts w:ascii="Times New Roman" w:eastAsia="Times New Roman" w:hAnsi="Times New Roman" w:cs="Times New Roman"/>
@@ -769,7 +861,14 @@
         <w:rPr>
           <w:color w:val="000000" w:themeColor="text1"/>
         </w:rPr>
-        <w:t>d.is_amendment</w:t>
+        <w:t>d.is_</w:t>
+      </w:r>
+      <w:proofErr w:type="gramStart"/>
+      <w:r>
+        <w:rPr>
+          <w:color w:val="000000" w:themeColor="text1"/>
+        </w:rPr>
+        <w:t>amendment</w:t>
       </w:r>
       <w:r>
         <w:rPr>
@@ -784,6 +883,7 @@
         <w:t>ifEQ</w:t>
       </w:r>
       <w:proofErr w:type="spellEnd"/>
+      <w:proofErr w:type="gramEnd"/>
       <w:r>
         <w:rPr>
           <w:color w:val="000000" w:themeColor="text1"/>
@@ -884,6 +984,7 @@
         <w:t>{</w:t>
       </w:r>
       <w:proofErr w:type="spellStart"/>
+      <w:proofErr w:type="gramStart"/>
       <w:r>
         <w:rPr>
           <w:bCs/>
@@ -905,6 +1006,7 @@
         </w:rPr>
         <w:t>s</w:t>
       </w:r>
+      <w:proofErr w:type="gramEnd"/>
       <w:r>
         <w:rPr>
           <w:bCs/>
@@ -1043,6 +1145,7 @@
         <w:t>{</w:t>
       </w:r>
       <w:proofErr w:type="spellStart"/>
+      <w:proofErr w:type="gramStart"/>
       <w:r>
         <w:rPr>
           <w:color w:val="000000" w:themeColor="text1"/>
@@ -1055,6 +1158,7 @@
         </w:rPr>
         <w:t>issuing</w:t>
       </w:r>
+      <w:proofErr w:type="gramEnd"/>
       <w:r>
         <w:rPr>
           <w:color w:val="000000" w:themeColor="text1"/>
@@ -1132,6 +1236,7 @@
         <w:t>{</w:t>
       </w:r>
       <w:proofErr w:type="spellStart"/>
+      <w:proofErr w:type="gramStart"/>
       <w:r>
         <w:rPr>
           <w:color w:val="000000" w:themeColor="text1"/>
@@ -1144,6 +1249,7 @@
         </w:rPr>
         <w:t>issuing</w:t>
       </w:r>
+      <w:proofErr w:type="gramEnd"/>
       <w:r>
         <w:rPr>
           <w:color w:val="000000" w:themeColor="text1"/>
@@ -1231,12 +1337,21 @@
         <w:t>{</w:t>
       </w:r>
       <w:proofErr w:type="spellStart"/>
+      <w:proofErr w:type="gramStart"/>
       <w:r>
         <w:rPr>
           <w:b/>
           <w:color w:val="000000" w:themeColor="text1"/>
         </w:rPr>
-        <w:t>d.property_name</w:t>
+        <w:t>d.property</w:t>
+      </w:r>
+      <w:proofErr w:type="gramEnd"/>
+      <w:r>
+        <w:rPr>
+          <w:b/>
+          <w:color w:val="000000" w:themeColor="text1"/>
+        </w:rPr>
+        <w:t>_name</w:t>
       </w:r>
       <w:proofErr w:type="spellEnd"/>
       <w:r>
@@ -1316,11 +1431,19 @@
         <w:t>{</w:t>
       </w:r>
       <w:proofErr w:type="spellStart"/>
-      <w:r>
-        <w:rPr>
-          <w:color w:val="000000" w:themeColor="text1"/>
-        </w:rPr>
-        <w:t>d.document_list</w:t>
+      <w:proofErr w:type="gramStart"/>
+      <w:r>
+        <w:rPr>
+          <w:color w:val="000000" w:themeColor="text1"/>
+        </w:rPr>
+        <w:t>d.document</w:t>
+      </w:r>
+      <w:proofErr w:type="gramEnd"/>
+      <w:r>
+        <w:rPr>
+          <w:color w:val="000000" w:themeColor="text1"/>
+        </w:rPr>
+        <w:t>_list</w:t>
       </w:r>
       <w:proofErr w:type="spellEnd"/>
       <w:r>
@@ -1419,11 +1542,19 @@
         <w:t>{</w:t>
       </w:r>
       <w:proofErr w:type="spellStart"/>
-      <w:r>
-        <w:rPr>
-          <w:color w:val="000000" w:themeColor="text1"/>
-        </w:rPr>
-        <w:t>d.document_list</w:t>
+      <w:proofErr w:type="gramStart"/>
+      <w:r>
+        <w:rPr>
+          <w:color w:val="000000" w:themeColor="text1"/>
+        </w:rPr>
+        <w:t>d.document</w:t>
+      </w:r>
+      <w:proofErr w:type="gramEnd"/>
+      <w:r>
+        <w:rPr>
+          <w:color w:val="000000" w:themeColor="text1"/>
+        </w:rPr>
+        <w:t>_list</w:t>
       </w:r>
       <w:proofErr w:type="spellEnd"/>
       <w:r>
@@ -1549,13 +1680,23 @@
         <w:t>{</w:t>
       </w:r>
       <w:proofErr w:type="spellStart"/>
+      <w:proofErr w:type="gramStart"/>
       <w:r>
         <w:rPr>
           <w:b/>
           <w:i/>
           <w:color w:val="000000" w:themeColor="text1"/>
         </w:rPr>
-        <w:t>d.permit_number</w:t>
+        <w:t>d.permit</w:t>
+      </w:r>
+      <w:proofErr w:type="gramEnd"/>
+      <w:r>
+        <w:rPr>
+          <w:b/>
+          <w:i/>
+          <w:color w:val="000000" w:themeColor="text1"/>
+        </w:rPr>
+        <w:t>_number</w:t>
       </w:r>
       <w:proofErr w:type="spellEnd"/>
       <w:r>
@@ -1679,11 +1820,19 @@
         <w:t>i</w:t>
       </w:r>
       <w:proofErr w:type="spellEnd"/>
-      <w:r>
-        <w:rPr>
-          <w:u w:val="single"/>
-        </w:rPr>
-        <w:t>].condition}</w:t>
+      <w:proofErr w:type="gramStart"/>
+      <w:r>
+        <w:rPr>
+          <w:u w:val="single"/>
+        </w:rPr>
+        <w:t>].condition</w:t>
+      </w:r>
+      <w:proofErr w:type="gramEnd"/>
+      <w:r>
+        <w:rPr>
+          <w:u w:val="single"/>
+        </w:rPr>
+        <w:t>}</w:t>
       </w:r>
     </w:p>
     <w:p>
@@ -1714,12 +1863,17 @@
         <w:t>i</w:t>
       </w:r>
       <w:proofErr w:type="spellEnd"/>
+      <w:proofErr w:type="gramStart"/>
       <w:r>
         <w:t>].</w:t>
       </w:r>
       <w:proofErr w:type="spellStart"/>
       <w:r>
-        <w:t>sub_conditions</w:t>
+        <w:t>sub</w:t>
+      </w:r>
+      <w:proofErr w:type="gramEnd"/>
+      <w:r>
+        <w:t>_conditions</w:t>
       </w:r>
       <w:proofErr w:type="spellEnd"/>
       <w:r>
@@ -1753,7 +1907,15 @@
         <w:t>GEC</w:t>
       </w:r>
       <w:r>
-        <w:t>[i].sub_conditions[i].sub_conditions[i].</w:t>
+        <w:t>[i</w:t>
+      </w:r>
+      <w:proofErr w:type="gramStart"/>
+      <w:r>
+        <w:t>].sub</w:t>
+      </w:r>
+      <w:proofErr w:type="gramEnd"/>
+      <w:r>
+        <w:t>_conditions[i].sub_conditions[i].</w:t>
       </w:r>
       <w:r>
         <w:t>condition</w:t>
@@ -1778,7 +1940,15 @@
         <w:t>GEC</w:t>
       </w:r>
       <w:r>
-        <w:t>[i].sub_conditions[i].sub_conditions[i</w:t>
+        <w:t>[i</w:t>
+      </w:r>
+      <w:proofErr w:type="gramStart"/>
+      <w:r>
+        <w:t>].sub</w:t>
+      </w:r>
+      <w:proofErr w:type="gramEnd"/>
+      <w:r>
+        <w:t>_conditions[i].sub_conditions[i</w:t>
       </w:r>
       <w:r>
         <w:t>+1</w:t>
@@ -1821,12 +1991,17 @@
         <w:t>i</w:t>
       </w:r>
       <w:proofErr w:type="spellEnd"/>
+      <w:proofErr w:type="gramStart"/>
       <w:r>
         <w:t>].</w:t>
       </w:r>
       <w:proofErr w:type="spellStart"/>
       <w:r>
-        <w:t>sub_conditions</w:t>
+        <w:t>sub</w:t>
+      </w:r>
+      <w:proofErr w:type="gramEnd"/>
+      <w:r>
+        <w:t>_conditions</w:t>
       </w:r>
       <w:proofErr w:type="spellEnd"/>
       <w:r>
@@ -1872,7 +2047,21 @@
         <w:rPr>
           <w:u w:val="single"/>
         </w:rPr>
-        <w:t>[i+1].condition}</w:t>
+        <w:t>[i+1</w:t>
+      </w:r>
+      <w:proofErr w:type="gramStart"/>
+      <w:r>
+        <w:rPr>
+          <w:u w:val="single"/>
+        </w:rPr>
+        <w:t>].condition</w:t>
+      </w:r>
+      <w:proofErr w:type="gramEnd"/>
+      <w:r>
+        <w:rPr>
+          <w:u w:val="single"/>
+        </w:rPr>
+        <w:t>}</w:t>
       </w:r>
     </w:p>
     <w:p>
@@ -1936,11 +2125,19 @@
         <w:t>i</w:t>
       </w:r>
       <w:proofErr w:type="spellEnd"/>
-      <w:r>
-        <w:rPr>
-          <w:u w:val="single"/>
-        </w:rPr>
-        <w:t>].condition}</w:t>
+      <w:proofErr w:type="gramStart"/>
+      <w:r>
+        <w:rPr>
+          <w:u w:val="single"/>
+        </w:rPr>
+        <w:t>].condition</w:t>
+      </w:r>
+      <w:proofErr w:type="gramEnd"/>
+      <w:r>
+        <w:rPr>
+          <w:u w:val="single"/>
+        </w:rPr>
+        <w:t>}</w:t>
       </w:r>
     </w:p>
     <w:p>
@@ -1971,12 +2168,17 @@
         <w:t>i</w:t>
       </w:r>
       <w:proofErr w:type="spellEnd"/>
+      <w:proofErr w:type="gramStart"/>
       <w:r>
         <w:t>].</w:t>
       </w:r>
       <w:proofErr w:type="spellStart"/>
       <w:r>
-        <w:t>sub_conditions</w:t>
+        <w:t>sub</w:t>
+      </w:r>
+      <w:proofErr w:type="gramEnd"/>
+      <w:r>
+        <w:t>_conditions</w:t>
       </w:r>
       <w:proofErr w:type="spellEnd"/>
       <w:r>
@@ -2010,7 +2212,15 @@
         <w:t>HSC</w:t>
       </w:r>
       <w:r>
-        <w:t>[i].sub_conditions[i].sub_conditions[i].</w:t>
+        <w:t>[i</w:t>
+      </w:r>
+      <w:proofErr w:type="gramStart"/>
+      <w:r>
+        <w:t>].sub</w:t>
+      </w:r>
+      <w:proofErr w:type="gramEnd"/>
+      <w:r>
+        <w:t>_conditions[i].sub_conditions[i].</w:t>
       </w:r>
       <w:r>
         <w:t>condition</w:t>
@@ -2035,7 +2245,15 @@
         <w:t>HSC</w:t>
       </w:r>
       <w:r>
-        <w:t>[i].sub_conditions[i].sub_conditions[i</w:t>
+        <w:t>[i</w:t>
+      </w:r>
+      <w:proofErr w:type="gramStart"/>
+      <w:r>
+        <w:t>].sub</w:t>
+      </w:r>
+      <w:proofErr w:type="gramEnd"/>
+      <w:r>
+        <w:t>_conditions[i].sub_conditions[i</w:t>
       </w:r>
       <w:r>
         <w:t>+1</w:t>
@@ -2078,12 +2296,17 @@
         <w:t>i</w:t>
       </w:r>
       <w:proofErr w:type="spellEnd"/>
+      <w:proofErr w:type="gramStart"/>
       <w:r>
         <w:t>].</w:t>
       </w:r>
       <w:proofErr w:type="spellStart"/>
       <w:r>
-        <w:t>sub_conditions</w:t>
+        <w:t>sub</w:t>
+      </w:r>
+      <w:proofErr w:type="gramEnd"/>
+      <w:r>
+        <w:t>_conditions</w:t>
       </w:r>
       <w:proofErr w:type="spellEnd"/>
       <w:r>
@@ -2135,7 +2358,21 @@
         <w:rPr>
           <w:u w:val="single"/>
         </w:rPr>
-        <w:t>[i+1].condition}</w:t>
+        <w:t>[i+1</w:t>
+      </w:r>
+      <w:proofErr w:type="gramStart"/>
+      <w:r>
+        <w:rPr>
+          <w:u w:val="single"/>
+        </w:rPr>
+        <w:t>].condition</w:t>
+      </w:r>
+      <w:proofErr w:type="gramEnd"/>
+      <w:r>
+        <w:rPr>
+          <w:u w:val="single"/>
+        </w:rPr>
+        <w:t>}</w:t>
       </w:r>
     </w:p>
     <w:p>
@@ -2176,7 +2413,19 @@
         <w:rPr>
           <w:u w:val="single"/>
         </w:rPr>
-        <w:t>d.conditions.GEC</w:t>
+        <w:t>d.conditions.G</w:t>
+      </w:r>
+      <w:r>
+        <w:rPr>
+          <w:u w:val="single"/>
+        </w:rPr>
+        <w:t>O</w:t>
+      </w:r>
+      <w:r>
+        <w:rPr>
+          <w:u w:val="single"/>
+        </w:rPr>
+        <w:t>C</w:t>
       </w:r>
       <w:proofErr w:type="spellEnd"/>
       <w:r>
@@ -2193,11 +2442,19 @@
         <w:t>i</w:t>
       </w:r>
       <w:proofErr w:type="spellEnd"/>
-      <w:r>
-        <w:rPr>
-          <w:u w:val="single"/>
-        </w:rPr>
-        <w:t>].condition}</w:t>
+      <w:proofErr w:type="gramStart"/>
+      <w:r>
+        <w:rPr>
+          <w:u w:val="single"/>
+        </w:rPr>
+        <w:t>].condition</w:t>
+      </w:r>
+      <w:proofErr w:type="gramEnd"/>
+      <w:r>
+        <w:rPr>
+          <w:u w:val="single"/>
+        </w:rPr>
+        <w:t>}</w:t>
       </w:r>
     </w:p>
     <w:p>
@@ -2217,7 +2474,7 @@
         <w:t>d.conditions.</w:t>
       </w:r>
       <w:r>
-        <w:t>GEC</w:t>
+        <w:t>GOC</w:t>
       </w:r>
       <w:proofErr w:type="spellEnd"/>
       <w:r>
@@ -2228,12 +2485,17 @@
         <w:t>i</w:t>
       </w:r>
       <w:proofErr w:type="spellEnd"/>
+      <w:proofErr w:type="gramStart"/>
       <w:r>
         <w:t>].</w:t>
       </w:r>
       <w:proofErr w:type="spellStart"/>
       <w:r>
-        <w:t>sub_conditions</w:t>
+        <w:t>sub</w:t>
+      </w:r>
+      <w:proofErr w:type="gramEnd"/>
+      <w:r>
+        <w:t>_conditions</w:t>
       </w:r>
       <w:proofErr w:type="spellEnd"/>
       <w:r>
@@ -2264,10 +2526,18 @@
         <w:t>{d.conditions.</w:t>
       </w:r>
       <w:r>
-        <w:t>GEC</w:t>
-      </w:r>
-      <w:r>
-        <w:t>[i].sub_conditions[i].sub_conditions[i].</w:t>
+        <w:t>GOC</w:t>
+      </w:r>
+      <w:r>
+        <w:t>[i</w:t>
+      </w:r>
+      <w:proofErr w:type="gramStart"/>
+      <w:r>
+        <w:t>].sub</w:t>
+      </w:r>
+      <w:proofErr w:type="gramEnd"/>
+      <w:r>
+        <w:t>_conditions[i].sub_conditions[i].</w:t>
       </w:r>
       <w:r>
         <w:t>condition</w:t>
@@ -2289,10 +2559,18 @@
         <w:t>{d.conditions.</w:t>
       </w:r>
       <w:r>
-        <w:t>GEC</w:t>
-      </w:r>
-      <w:r>
-        <w:t>[i].sub_conditions[i].sub_conditions[i</w:t>
+        <w:t>GOC</w:t>
+      </w:r>
+      <w:r>
+        <w:t>[i</w:t>
+      </w:r>
+      <w:proofErr w:type="gramStart"/>
+      <w:r>
+        <w:t>].sub</w:t>
+      </w:r>
+      <w:proofErr w:type="gramEnd"/>
+      <w:r>
+        <w:t>_conditions[i].sub_conditions[i</w:t>
       </w:r>
       <w:r>
         <w:t>+1</w:t>
@@ -2324,7 +2602,7 @@
         <w:t>d.conditions.</w:t>
       </w:r>
       <w:r>
-        <w:t>GEC</w:t>
+        <w:t>GOC</w:t>
       </w:r>
       <w:proofErr w:type="spellEnd"/>
       <w:r>
@@ -2335,12 +2613,17 @@
         <w:t>i</w:t>
       </w:r>
       <w:proofErr w:type="spellEnd"/>
+      <w:proofErr w:type="gramStart"/>
       <w:r>
         <w:t>].</w:t>
       </w:r>
       <w:proofErr w:type="spellStart"/>
       <w:r>
-        <w:t>sub_conditions</w:t>
+        <w:t>sub</w:t>
+      </w:r>
+      <w:proofErr w:type="gramEnd"/>
+      <w:r>
+        <w:t>_conditions</w:t>
       </w:r>
       <w:proofErr w:type="spellEnd"/>
       <w:r>
@@ -2379,14 +2662,34 @@
         <w:rPr>
           <w:u w:val="single"/>
         </w:rPr>
-        <w:t>d.conditions.GEC</w:t>
-      </w:r>
-      <w:proofErr w:type="spellEnd"/>
-      <w:r>
-        <w:rPr>
-          <w:u w:val="single"/>
-        </w:rPr>
-        <w:t>[i+1].condition}</w:t>
+        <w:t>d.conditions.</w:t>
+      </w:r>
+      <w:r>
+        <w:rPr>
+          <w:u w:val="single"/>
+        </w:rPr>
+        <w:t>GOC</w:t>
+      </w:r>
+      <w:proofErr w:type="spellEnd"/>
+      <w:r>
+        <w:rPr>
+          <w:u w:val="single"/>
+        </w:rPr>
+        <w:t>[i+1</w:t>
+      </w:r>
+      <w:proofErr w:type="gramStart"/>
+      <w:r>
+        <w:rPr>
+          <w:u w:val="single"/>
+        </w:rPr>
+        <w:t>].condition</w:t>
+      </w:r>
+      <w:proofErr w:type="gramEnd"/>
+      <w:r>
+        <w:rPr>
+          <w:u w:val="single"/>
+        </w:rPr>
+        <w:t>}</w:t>
       </w:r>
     </w:p>
     <w:p>
@@ -2450,11 +2753,19 @@
         <w:t>i</w:t>
       </w:r>
       <w:proofErr w:type="spellEnd"/>
-      <w:r>
-        <w:rPr>
-          <w:u w:val="single"/>
-        </w:rPr>
-        <w:t>].condition}</w:t>
+      <w:proofErr w:type="gramStart"/>
+      <w:r>
+        <w:rPr>
+          <w:u w:val="single"/>
+        </w:rPr>
+        <w:t>].condition</w:t>
+      </w:r>
+      <w:proofErr w:type="gramEnd"/>
+      <w:r>
+        <w:rPr>
+          <w:u w:val="single"/>
+        </w:rPr>
+        <w:t>}</w:t>
       </w:r>
     </w:p>
     <w:p>
@@ -2485,12 +2796,17 @@
         <w:t>i</w:t>
       </w:r>
       <w:proofErr w:type="spellEnd"/>
+      <w:proofErr w:type="gramStart"/>
       <w:r>
         <w:t>].</w:t>
       </w:r>
       <w:proofErr w:type="spellStart"/>
       <w:r>
-        <w:t>sub_conditions</w:t>
+        <w:t>sub</w:t>
+      </w:r>
+      <w:proofErr w:type="gramEnd"/>
+      <w:r>
+        <w:t>_conditions</w:t>
       </w:r>
       <w:proofErr w:type="spellEnd"/>
       <w:r>
@@ -2524,7 +2840,15 @@
         <w:t>ELC</w:t>
       </w:r>
       <w:r>
-        <w:t>[i].sub_conditions[i].sub_conditions[i].</w:t>
+        <w:t>[i</w:t>
+      </w:r>
+      <w:proofErr w:type="gramStart"/>
+      <w:r>
+        <w:t>].sub</w:t>
+      </w:r>
+      <w:proofErr w:type="gramEnd"/>
+      <w:r>
+        <w:t>_conditions[i].sub_conditions[i].</w:t>
       </w:r>
       <w:r>
         <w:t>condition</w:t>
@@ -2549,7 +2873,15 @@
         <w:t>ELC</w:t>
       </w:r>
       <w:r>
-        <w:t>[i].sub_conditions[i].sub_conditions[i</w:t>
+        <w:t>[i</w:t>
+      </w:r>
+      <w:proofErr w:type="gramStart"/>
+      <w:r>
+        <w:t>].sub</w:t>
+      </w:r>
+      <w:proofErr w:type="gramEnd"/>
+      <w:r>
+        <w:t>_conditions[i].sub_conditions[i</w:t>
       </w:r>
       <w:r>
         <w:t>+1</w:t>
@@ -2593,12 +2925,17 @@
         <w:t>i</w:t>
       </w:r>
       <w:proofErr w:type="spellEnd"/>
+      <w:proofErr w:type="gramStart"/>
       <w:r>
         <w:t>].</w:t>
       </w:r>
       <w:proofErr w:type="spellStart"/>
       <w:r>
-        <w:t>sub_conditions</w:t>
+        <w:t>sub</w:t>
+      </w:r>
+      <w:proofErr w:type="gramEnd"/>
+      <w:r>
+        <w:t>_conditions</w:t>
       </w:r>
       <w:proofErr w:type="spellEnd"/>
       <w:r>
@@ -2650,7 +2987,21 @@
         <w:rPr>
           <w:u w:val="single"/>
         </w:rPr>
-        <w:t>[i+1].condition}</w:t>
+        <w:t>[i+1</w:t>
+      </w:r>
+      <w:proofErr w:type="gramStart"/>
+      <w:r>
+        <w:rPr>
+          <w:u w:val="single"/>
+        </w:rPr>
+        <w:t>].condition</w:t>
+      </w:r>
+      <w:proofErr w:type="gramEnd"/>
+      <w:r>
+        <w:rPr>
+          <w:u w:val="single"/>
+        </w:rPr>
+        <w:t>}</w:t>
       </w:r>
     </w:p>
     <w:p>
@@ -2714,11 +3065,19 @@
         <w:t>i</w:t>
       </w:r>
       <w:proofErr w:type="spellEnd"/>
-      <w:r>
-        <w:rPr>
-          <w:u w:val="single"/>
-        </w:rPr>
-        <w:t>].condition}</w:t>
+      <w:proofErr w:type="gramStart"/>
+      <w:r>
+        <w:rPr>
+          <w:u w:val="single"/>
+        </w:rPr>
+        <w:t>].condition</w:t>
+      </w:r>
+      <w:proofErr w:type="gramEnd"/>
+      <w:r>
+        <w:rPr>
+          <w:u w:val="single"/>
+        </w:rPr>
+        <w:t>}</w:t>
       </w:r>
     </w:p>
     <w:p>
@@ -2749,12 +3108,17 @@
         <w:t>i</w:t>
       </w:r>
       <w:proofErr w:type="spellEnd"/>
+      <w:proofErr w:type="gramStart"/>
       <w:r>
         <w:t>].</w:t>
       </w:r>
       <w:proofErr w:type="spellStart"/>
       <w:r>
-        <w:t>sub_conditions</w:t>
+        <w:t>sub</w:t>
+      </w:r>
+      <w:proofErr w:type="gramEnd"/>
+      <w:r>
+        <w:t>_conditions</w:t>
       </w:r>
       <w:proofErr w:type="spellEnd"/>
       <w:r>
@@ -2788,7 +3152,15 @@
         <w:t>RCC</w:t>
       </w:r>
       <w:r>
-        <w:t>[i].sub_conditions[i].sub_conditions[i].</w:t>
+        <w:t>[i</w:t>
+      </w:r>
+      <w:proofErr w:type="gramStart"/>
+      <w:r>
+        <w:t>].sub</w:t>
+      </w:r>
+      <w:proofErr w:type="gramEnd"/>
+      <w:r>
+        <w:t>_conditions[i].sub_conditions[i].</w:t>
       </w:r>
       <w:r>
         <w:t>condition</w:t>
@@ -2813,7 +3185,15 @@
         <w:t>RCC</w:t>
       </w:r>
       <w:r>
-        <w:t>[i].sub_conditions[i].sub_conditions[i</w:t>
+        <w:t>[i</w:t>
+      </w:r>
+      <w:proofErr w:type="gramStart"/>
+      <w:r>
+        <w:t>].sub</w:t>
+      </w:r>
+      <w:proofErr w:type="gramEnd"/>
+      <w:r>
+        <w:t>_conditions[i].sub_conditions[i</w:t>
       </w:r>
       <w:r>
         <w:t>+1</w:t>
@@ -2856,12 +3236,17 @@
         <w:t>i</w:t>
       </w:r>
       <w:proofErr w:type="spellEnd"/>
+      <w:proofErr w:type="gramStart"/>
       <w:r>
         <w:t>].</w:t>
       </w:r>
       <w:proofErr w:type="spellStart"/>
       <w:r>
-        <w:t>sub_conditions</w:t>
+        <w:t>sub</w:t>
+      </w:r>
+      <w:proofErr w:type="gramEnd"/>
+      <w:r>
+        <w:t>_conditions</w:t>
       </w:r>
       <w:proofErr w:type="spellEnd"/>
       <w:r>
@@ -2913,7 +3298,21 @@
         <w:rPr>
           <w:u w:val="single"/>
         </w:rPr>
-        <w:t>[i+1].condition}</w:t>
+        <w:t>[i+1</w:t>
+      </w:r>
+      <w:proofErr w:type="gramStart"/>
+      <w:r>
+        <w:rPr>
+          <w:u w:val="single"/>
+        </w:rPr>
+        <w:t>].condition</w:t>
+      </w:r>
+      <w:proofErr w:type="gramEnd"/>
+      <w:r>
+        <w:rPr>
+          <w:u w:val="single"/>
+        </w:rPr>
+        <w:t>}</w:t>
       </w:r>
     </w:p>
     <w:p>
@@ -2977,11 +3376,19 @@
         <w:t>i</w:t>
       </w:r>
       <w:proofErr w:type="spellEnd"/>
-      <w:r>
-        <w:rPr>
-          <w:u w:val="single"/>
-        </w:rPr>
-        <w:t>].condition}</w:t>
+      <w:proofErr w:type="gramStart"/>
+      <w:r>
+        <w:rPr>
+          <w:u w:val="single"/>
+        </w:rPr>
+        <w:t>].condition</w:t>
+      </w:r>
+      <w:proofErr w:type="gramEnd"/>
+      <w:r>
+        <w:rPr>
+          <w:u w:val="single"/>
+        </w:rPr>
+        <w:t>}</w:t>
       </w:r>
     </w:p>
     <w:p>
@@ -3012,12 +3419,17 @@
         <w:t>i</w:t>
       </w:r>
       <w:proofErr w:type="spellEnd"/>
+      <w:proofErr w:type="gramStart"/>
       <w:r>
         <w:t>].</w:t>
       </w:r>
       <w:proofErr w:type="spellStart"/>
       <w:r>
-        <w:t>sub_conditions</w:t>
+        <w:t>sub</w:t>
+      </w:r>
+      <w:proofErr w:type="gramEnd"/>
+      <w:r>
+        <w:t>_conditions</w:t>
       </w:r>
       <w:proofErr w:type="spellEnd"/>
       <w:r>
@@ -3051,7 +3463,15 @@
         <w:t>ADC</w:t>
       </w:r>
       <w:r>
-        <w:t>[i].sub_conditions[i].sub_conditions[i].</w:t>
+        <w:t>[i</w:t>
+      </w:r>
+      <w:proofErr w:type="gramStart"/>
+      <w:r>
+        <w:t>].sub</w:t>
+      </w:r>
+      <w:proofErr w:type="gramEnd"/>
+      <w:r>
+        <w:t>_conditions[i].sub_conditions[i].</w:t>
       </w:r>
       <w:r>
         <w:t>condition</w:t>
@@ -3076,7 +3496,15 @@
         <w:t>ADC</w:t>
       </w:r>
       <w:r>
-        <w:t>[i].sub_conditions[i].sub_conditions[i</w:t>
+        <w:t>[i</w:t>
+      </w:r>
+      <w:proofErr w:type="gramStart"/>
+      <w:r>
+        <w:t>].sub</w:t>
+      </w:r>
+      <w:proofErr w:type="gramEnd"/>
+      <w:r>
+        <w:t>_conditions[i].sub_conditions[i</w:t>
       </w:r>
       <w:r>
         <w:t>+1</w:t>
@@ -3119,12 +3547,17 @@
         <w:t>i</w:t>
       </w:r>
       <w:proofErr w:type="spellEnd"/>
+      <w:proofErr w:type="gramStart"/>
       <w:r>
         <w:t>].</w:t>
       </w:r>
       <w:proofErr w:type="spellStart"/>
       <w:r>
-        <w:t>sub_conditions</w:t>
+        <w:t>sub</w:t>
+      </w:r>
+      <w:proofErr w:type="gramEnd"/>
+      <w:r>
+        <w:t>_conditions</w:t>
       </w:r>
       <w:proofErr w:type="spellEnd"/>
       <w:r>
@@ -3176,7 +3609,21 @@
         <w:rPr>
           <w:u w:val="single"/>
         </w:rPr>
-        <w:t>[i+1].condition}</w:t>
+        <w:t>[i+1</w:t>
+      </w:r>
+      <w:proofErr w:type="gramStart"/>
+      <w:r>
+        <w:rPr>
+          <w:u w:val="single"/>
+        </w:rPr>
+        <w:t>].condition</w:t>
+      </w:r>
+      <w:proofErr w:type="gramEnd"/>
+      <w:r>
+        <w:rPr>
+          <w:u w:val="single"/>
+        </w:rPr>
+        <w:t>}</w:t>
       </w:r>
     </w:p>
     <w:p>

</xml_diff>

<commit_message>
MDS-3236: WIP: added amendment type dropdown, updated permit template
</commit_message>
<xml_diff>
--- a/services/core-api/app/templates/permit/Permit.docx
+++ b/services/core-api/app/templates/permit/Permit.docx
@@ -538,7 +538,7 @@
                 <wp:positionV relativeFrom="paragraph">
                   <wp:posOffset>26670</wp:posOffset>
                 </wp:positionV>
-                <wp:extent cx="6374130" cy="1270"/>
+                <wp:extent cx="6374765" cy="1270"/>
                 <wp:effectExtent l="0" t="0" r="0" b="0"/>
                 <wp:wrapNone/>
                 <wp:docPr id="1" name="Straight Connector 3"/>
@@ -549,7 +549,7 @@
                       <wps:spPr>
                         <a:xfrm>
                           <a:off x="0" y="0"/>
-                          <a:ext cx="6373440" cy="0"/>
+                          <a:ext cx="6374160" cy="0"/>
                         </a:xfrm>
                         <a:prstGeom prst="line">
                           <a:avLst/>
@@ -577,7 +577,7 @@
           </mc:Choice>
           <mc:Fallback>
             <w:pict>
-              <v:line id="shape_0" from="0.55pt,2.1pt" to="502.35pt,2.1pt" ID="Straight Connector 3" stroked="t" style="position:absolute" wp14:anchorId="09BFEB78">
+              <v:line id="shape_0" from="0.55pt,2.1pt" to="502.4pt,2.1pt" ID="Straight Connector 3" stroked="t" style="position:absolute" wp14:anchorId="09BFEB78">
                 <v:stroke color="black" weight="19080" joinstyle="miter" endcap="flat"/>
                 <v:fill o:detectmouseclick="t" on="false"/>
               </v:line>
@@ -1163,7 +1163,7 @@
           <w:szCs w:val="22"/>
           <w:u w:val="single"/>
         </w:rPr>
-        <w:t xml:space="preserve">{d.is_amendment:ifEQ(true):showBegin} </w:t>
+        <w:t>{d.</w:t>
       </w:r>
       <w:r>
         <w:rPr>
@@ -1175,7 +1175,7 @@
           <w:szCs w:val="22"/>
           <w:u w:val="single"/>
         </w:rPr>
-        <w:t>if an amalgamated permit</w:t>
+        <w:t>permit_amendment_type_code</w:t>
       </w:r>
       <w:r>
         <w:rPr>
@@ -1187,8 +1187,33 @@
           <w:szCs w:val="22"/>
           <w:u w:val="single"/>
         </w:rPr>
-        <w:t xml:space="preserve"> </w:t>
-        <w:br/>
+        <w:t>:ifEQ(</w:t>
+      </w:r>
+      <w:r>
+        <w:rPr>
+          <w:rFonts w:eastAsia="Times New Roman" w:cs="Times New Roman"/>
+          <w:b/>
+          <w:i/>
+          <w:color w:val="FF0000"/>
+          <w:kern w:val="0"/>
+          <w:sz w:val="22"/>
+          <w:szCs w:val="22"/>
+          <w:u w:val="single"/>
+          <w:lang w:val="en-US" w:eastAsia="en-US" w:bidi="ar-SA"/>
+        </w:rPr>
+        <w:t>ALG</w:t>
+      </w:r>
+      <w:r>
+        <w:rPr>
+          <w:rFonts w:eastAsia="Times New Roman" w:cs="Times New Roman"/>
+          <w:b/>
+          <w:i/>
+          <w:color w:val="FF0000"/>
+          <w:sz w:val="22"/>
+          <w:szCs w:val="22"/>
+          <w:u w:val="single"/>
+        </w:rPr>
+        <w:t>):showBegin}</w:t>
         <w:br/>
       </w:r>
       <w:r>
@@ -1207,35 +1232,16 @@
           <w:sz w:val="22"/>
           <w:szCs w:val="22"/>
         </w:rPr>
-        <w:t>p</w:t>
-      </w:r>
-      <w:r>
-        <w:rPr>
-          <w:b w:val="false"/>
-          <w:bCs w:val="false"/>
+        <w:t>permit</w:t>
+      </w:r>
+      <w:r>
+        <w:rPr>
+          <w:b/>
           <w:color w:val="000000"/>
           <w:sz w:val="22"/>
           <w:szCs w:val="22"/>
         </w:rPr>
-        <w:t>ermit</w:t>
-      </w:r>
-      <w:r>
-        <w:rPr>
-          <w:b/>
-          <w:color w:val="000000"/>
-          <w:sz w:val="22"/>
-          <w:szCs w:val="22"/>
-        </w:rPr>
-        <w:t xml:space="preserve"> </w:t>
-      </w:r>
-      <w:r>
-        <w:rPr>
-          <w:b/>
-          <w:color w:val="000000"/>
-          <w:sz w:val="22"/>
-          <w:szCs w:val="22"/>
-        </w:rPr>
-        <w:t>{</w:t>
+        <w:t xml:space="preserve"> {</w:t>
       </w:r>
       <w:r>
         <w:rPr>
@@ -1247,31 +1253,7 @@
           <w:szCs w:val="22"/>
           <w:lang w:val="en-US" w:eastAsia="en-US" w:bidi="ar-SA"/>
         </w:rPr>
-        <w:t>d.</w:t>
-      </w:r>
-      <w:r>
-        <w:rPr>
-          <w:rFonts w:eastAsia="Times New Roman" w:cs="Times New Roman"/>
-          <w:b/>
-          <w:color w:val="000000"/>
-          <w:kern w:val="0"/>
-          <w:sz w:val="22"/>
-          <w:szCs w:val="22"/>
-          <w:lang w:val="en-US" w:eastAsia="en-US" w:bidi="ar-SA"/>
-        </w:rPr>
-        <w:t>permit_number</w:t>
-      </w:r>
-      <w:r>
-        <w:rPr>
-          <w:rFonts w:eastAsia="Times New Roman" w:cs="Times New Roman"/>
-          <w:b/>
-          <w:color w:val="000000"/>
-          <w:kern w:val="0"/>
-          <w:sz w:val="22"/>
-          <w:szCs w:val="22"/>
-          <w:lang w:val="en-US" w:eastAsia="en-US" w:bidi="ar-SA"/>
-        </w:rPr>
-        <w:t>}</w:t>
+        <w:t>d.permit_number}</w:t>
       </w:r>
       <w:r>
         <w:rPr>
@@ -1346,16 +1328,7 @@
           <w:sz w:val="22"/>
           <w:szCs w:val="22"/>
         </w:rPr>
-        <w:t xml:space="preserve">with approval end date </w:t>
-      </w:r>
-      <w:r>
-        <w:rPr>
-          <w:bCs/>
-          <w:color w:val="000000"/>
-          <w:sz w:val="22"/>
-          <w:szCs w:val="22"/>
-        </w:rPr>
-        <w:t>{</w:t>
+        <w:t>with approval end date {</w:t>
       </w:r>
       <w:r>
         <w:rPr>
@@ -1367,25 +1340,13 @@
           <w:szCs w:val="22"/>
           <w:lang w:val="en-US"/>
         </w:rPr>
-        <w:t>d.auth_end_date</w:t>
-      </w:r>
-      <w:r>
-        <w:rPr>
-          <w:rFonts w:cs="Times New Roman"/>
-          <w:b/>
-          <w:bCs/>
+        <w:t>d.auth_end_date}</w:t>
+      </w:r>
+      <w:r>
+        <w:rPr>
           <w:color w:val="000000"/>
           <w:sz w:val="22"/>
           <w:szCs w:val="22"/>
-          <w:lang w:val="en-US"/>
-        </w:rPr>
-        <w:t>}</w:t>
-      </w:r>
-      <w:r>
-        <w:rPr>
-          <w:color w:val="000000"/>
-          <w:sz w:val="22"/>
-          <w:szCs w:val="22"/>
         </w:rPr>
         <w:t>.</w:t>
       </w:r>
@@ -1401,37 +1362,40 @@
         <w:rPr>
           <w:rFonts w:eastAsia="Times New Roman" w:cs="Times New Roman"/>
           <w:b/>
+          <w:bCs/>
           <w:i/>
-          <w:color w:val="FF4000"/>
+          <w:color w:val="FF0000"/>
           <w:sz w:val="22"/>
           <w:szCs w:val="22"/>
           <w:u w:val="single"/>
         </w:rPr>
-        <w:t>{d.is_amendment:show</w:t>
+        <w:t>{d.</w:t>
       </w:r>
       <w:r>
         <w:rPr>
           <w:rFonts w:eastAsia="Times New Roman" w:cs="Times New Roman"/>
           <w:b/>
+          <w:bCs/>
           <w:i/>
-          <w:color w:val="FF4000"/>
+          <w:color w:val="FF0000"/>
           <w:sz w:val="22"/>
           <w:szCs w:val="22"/>
           <w:u w:val="single"/>
         </w:rPr>
-        <w:t>End</w:t>
+        <w:t xml:space="preserve">permit_amendment_type_code </w:t>
       </w:r>
       <w:r>
         <w:rPr>
           <w:rFonts w:eastAsia="Times New Roman" w:cs="Times New Roman"/>
           <w:b/>
+          <w:bCs/>
           <w:i/>
-          <w:color w:val="FF4000"/>
+          <w:color w:val="FF0000"/>
           <w:sz w:val="22"/>
           <w:szCs w:val="22"/>
           <w:u w:val="single"/>
         </w:rPr>
-        <w:t>}</w:t>
+        <w:t>:showEnd}</w:t>
       </w:r>
     </w:p>
     <w:p>
@@ -1500,9 +1464,9 @@
         <w:pStyle w:val="ListParagraph"/>
         <w:numPr>
           <w:ilvl w:val="0"/>
-          <w:numId w:val="4"/>
-        </w:numPr>
-        <w:overflowPunct w:val="true"/>
+          <w:numId w:val="3"/>
+        </w:numPr>
+        <w:overflowPunct w:val="false"/>
         <w:spacing w:lineRule="exact" w:line="240" w:before="0" w:after="120"/>
         <w:ind w:left="720" w:hanging="720"/>
         <w:contextualSpacing/>
@@ -1527,9 +1491,9 @@
         <w:pStyle w:val="ListParagraph"/>
         <w:numPr>
           <w:ilvl w:val="1"/>
-          <w:numId w:val="3"/>
-        </w:numPr>
-        <w:overflowPunct w:val="true"/>
+          <w:numId w:val="2"/>
+        </w:numPr>
+        <w:overflowPunct w:val="false"/>
         <w:spacing w:lineRule="exact" w:line="300" w:before="0" w:after="120"/>
         <w:ind w:left="1423" w:hanging="703"/>
         <w:contextualSpacing/>
@@ -1599,13 +1563,32 @@
         <w:rPr>
           <w:rFonts w:ascii="Times New Roman" w:hAnsi="Times New Roman"/>
         </w:rPr>
-        <w:t xml:space="preserve">dated </w:t>
-      </w:r>
-      <w:r>
+        <w:t>dated {d.submitted_date}</w:t>
+      </w:r>
+    </w:p>
+    <w:p>
+      <w:pPr>
+        <w:pStyle w:val="ListParagraph"/>
+        <w:numPr>
+          <w:ilvl w:val="1"/>
+          <w:numId w:val="2"/>
+        </w:numPr>
+        <w:overflowPunct w:val="false"/>
+        <w:spacing w:lineRule="exact" w:line="300" w:before="0" w:after="120"/>
+        <w:contextualSpacing/>
+        <w:jc w:val="both"/>
+        <w:textAlignment w:val="baseline"/>
         <w:rPr>
           <w:rFonts w:ascii="Times New Roman" w:hAnsi="Times New Roman"/>
         </w:rPr>
-        <w:t>{d.submitted_date}</w:t>
+      </w:pPr>
+      <w:r>
+        <w:rPr>
+          <w:rFonts w:ascii="Times New Roman" w:hAnsi="Times New Roman"/>
+          <w:b/>
+          <w:bCs/>
+        </w:rPr>
+        <w:t>{d.document_list[i].document_name}, {d.document_list[i].document_upload_date}</w:t>
       </w:r>
     </w:p>
     <w:p>
@@ -1613,34 +1596,9 @@
         <w:pStyle w:val="ListParagraph"/>
         <w:numPr>
           <w:ilvl w:val="1"/>
-          <w:numId w:val="3"/>
-        </w:numPr>
-        <w:overflowPunct w:val="true"/>
-        <w:spacing w:lineRule="exact" w:line="300" w:before="0" w:after="120"/>
-        <w:contextualSpacing/>
-        <w:jc w:val="both"/>
-        <w:textAlignment w:val="baseline"/>
-        <w:rPr>
-          <w:rFonts w:ascii="Times New Roman" w:hAnsi="Times New Roman"/>
-        </w:rPr>
-      </w:pPr>
-      <w:r>
-        <w:rPr>
-          <w:rFonts w:ascii="Times New Roman" w:hAnsi="Times New Roman"/>
-          <w:b/>
-          <w:bCs/>
-        </w:rPr>
-        <w:t>{d.document_list[i].document_name}, {d.document_list[i].document_upload_date}</w:t>
-      </w:r>
-    </w:p>
-    <w:p>
-      <w:pPr>
-        <w:pStyle w:val="ListParagraph"/>
-        <w:numPr>
-          <w:ilvl w:val="1"/>
-          <w:numId w:val="3"/>
-        </w:numPr>
-        <w:overflowPunct w:val="true"/>
+          <w:numId w:val="2"/>
+        </w:numPr>
+        <w:overflowPunct w:val="false"/>
         <w:spacing w:lineRule="exact" w:line="300" w:before="0" w:after="120"/>
         <w:contextualSpacing/>
         <w:jc w:val="both"/>
@@ -1661,27 +1619,14 @@
     </w:p>
     <w:p>
       <w:pPr>
-        <w:pStyle w:val="ListParagraph"/>
-        <w:overflowPunct w:val="true"/>
-        <w:spacing w:lineRule="exact" w:line="300" w:before="0" w:after="120"/>
-        <w:ind w:hanging="0"/>
-        <w:contextualSpacing/>
-        <w:jc w:val="both"/>
-        <w:textAlignment w:val="baseline"/>
-        <w:rPr/>
-      </w:pPr>
-      <w:r>
-        <w:rPr/>
-      </w:r>
-    </w:p>
-    <w:p>
-      <w:pPr>
         <w:pStyle w:val="TextBody"/>
-        <w:overflowPunct w:val="true"/>
+        <w:numPr>
+          <w:ilvl w:val="0"/>
+          <w:numId w:val="0"/>
+        </w:numPr>
         <w:spacing w:lineRule="exact" w:line="300" w:before="0" w:after="240"/>
-        <w:ind w:hanging="0"/>
-        <w:jc w:val="both"/>
-        <w:textAlignment w:val="baseline"/>
+        <w:ind w:left="720" w:hanging="0"/>
+        <w:jc w:val="left"/>
         <w:rPr>
           <w:color w:val="FF0000"/>
           <w:sz w:val="22"/>
@@ -1698,7 +1643,7 @@
           <w:szCs w:val="22"/>
           <w:u w:val="single"/>
         </w:rPr>
-        <w:t xml:space="preserve">{d.is_amendment:ifEQ(true):showBegin} </w:t>
+        <w:t>{d.</w:t>
       </w:r>
       <w:r>
         <w:rPr>
@@ -1710,7 +1655,7 @@
           <w:szCs w:val="22"/>
           <w:u w:val="single"/>
         </w:rPr>
-        <w:t>if an amalgamated permit</w:t>
+        <w:t>permit_amendment_type_code</w:t>
       </w:r>
       <w:r>
         <w:rPr>
@@ -1722,17 +1667,47 @@
           <w:szCs w:val="22"/>
           <w:u w:val="single"/>
         </w:rPr>
-        <w:t xml:space="preserve"> </w:t>
+        <w:t>:ifEQ(</w:t>
+      </w:r>
+      <w:r>
+        <w:rPr>
+          <w:rFonts w:eastAsia="Times New Roman" w:cs="Times New Roman"/>
+          <w:b/>
+          <w:i/>
+          <w:color w:val="FF0000"/>
+          <w:kern w:val="0"/>
+          <w:sz w:val="22"/>
+          <w:szCs w:val="22"/>
+          <w:u w:val="single"/>
+          <w:lang w:val="en-US" w:eastAsia="en-US" w:bidi="ar-SA"/>
+        </w:rPr>
+        <w:t>ALG</w:t>
+      </w:r>
+      <w:r>
+        <w:rPr>
+          <w:rFonts w:eastAsia="Times New Roman" w:cs="Times New Roman"/>
+          <w:b/>
+          <w:i/>
+          <w:color w:val="FF0000"/>
+          <w:sz w:val="22"/>
+          <w:szCs w:val="22"/>
+          <w:u w:val="single"/>
+        </w:rPr>
+        <w:t>):showBegin}</w:t>
       </w:r>
     </w:p>
     <w:p>
       <w:pPr>
         <w:pStyle w:val="ListParagraph"/>
+        <w:widowControl/>
         <w:numPr>
           <w:ilvl w:val="0"/>
-          <w:numId w:val="4"/>
-        </w:numPr>
+          <w:numId w:val="3"/>
+        </w:numPr>
+        <w:suppressAutoHyphens w:val="true"/>
+        <w:bidi w:val="0"/>
         <w:spacing w:lineRule="auto" w:line="240" w:before="120" w:after="0"/>
+        <w:ind w:left="720" w:right="0" w:hanging="720"/>
         <w:contextualSpacing/>
         <w:jc w:val="both"/>
         <w:rPr>
@@ -1795,31 +1770,7 @@
           <w:szCs w:val="22"/>
           <w:lang w:val="en-US" w:eastAsia="en-US" w:bidi="ar-SA"/>
         </w:rPr>
-        <w:t>d.</w:t>
-      </w:r>
-      <w:r>
-        <w:rPr>
-          <w:rFonts w:eastAsia="Times New Roman" w:cs="Times New Roman" w:ascii="Times New Roman" w:hAnsi="Times New Roman"/>
-          <w:b/>
-          <w:color w:val="000000"/>
-          <w:kern w:val="0"/>
-          <w:sz w:val="22"/>
-          <w:szCs w:val="22"/>
-          <w:lang w:val="en-US" w:eastAsia="en-US" w:bidi="ar-SA"/>
-        </w:rPr>
-        <w:t>permit_number</w:t>
-      </w:r>
-      <w:r>
-        <w:rPr>
-          <w:rFonts w:eastAsia="Times New Roman" w:cs="Times New Roman" w:ascii="Times New Roman" w:hAnsi="Times New Roman"/>
-          <w:b/>
-          <w:color w:val="000000"/>
-          <w:kern w:val="0"/>
-          <w:sz w:val="22"/>
-          <w:szCs w:val="22"/>
-          <w:lang w:val="en-US" w:eastAsia="en-US" w:bidi="ar-SA"/>
-        </w:rPr>
-        <w:t>}</w:t>
+        <w:t>d.permit_number}</w:t>
       </w:r>
       <w:r>
         <w:rPr>
@@ -1912,19 +1863,7 @@
           <w:szCs w:val="22"/>
           <w:lang w:val="en-US"/>
         </w:rPr>
-        <w:t>d.auth_end_date</w:t>
-      </w:r>
-      <w:r>
-        <w:rPr>
-          <w:rFonts w:cs="Times New Roman" w:ascii="Times New Roman" w:hAnsi="Times New Roman"/>
-          <w:b/>
-          <w:bCs/>
-          <w:color w:val="000000"/>
-          <w:sz w:val="22"/>
-          <w:szCs w:val="22"/>
-          <w:lang w:val="en-US"/>
-        </w:rPr>
-        <w:t>}</w:t>
+        <w:t>d.auth_end_date}</w:t>
       </w:r>
       <w:r>
         <w:rPr>
@@ -2001,7 +1940,7 @@
           <w:szCs w:val="22"/>
           <w:u w:val="single"/>
         </w:rPr>
-        <w:t>{d.is_amendment:show</w:t>
+        <w:t>{d.</w:t>
       </w:r>
       <w:r>
         <w:rPr>
@@ -2014,7 +1953,7 @@
           <w:szCs w:val="22"/>
           <w:u w:val="single"/>
         </w:rPr>
-        <w:t>End</w:t>
+        <w:t xml:space="preserve">permit_amendment_type_code </w:t>
       </w:r>
       <w:r>
         <w:rPr>
@@ -2027,7 +1966,7 @@
           <w:szCs w:val="22"/>
           <w:u w:val="single"/>
         </w:rPr>
-        <w:t>}</w:t>
+        <w:t>:showEnd}</w:t>
       </w:r>
     </w:p>
     <w:p>
@@ -2078,8 +2017,8 @@
           <w:rFonts w:ascii="Times New Roman" w:hAnsi="Times New Roman" w:eastAsia="Calibri" w:cs="Times New Roman"/>
         </w:rPr>
       </w:pPr>
-      <w:bookmarkStart w:id="4" w:name="_Hlk47811898"/>
-      <w:bookmarkStart w:id="5" w:name="_Hlk47807314"/>
+      <w:bookmarkStart w:id="4" w:name="_Hlk47807314"/>
+      <w:bookmarkStart w:id="5" w:name="_Hlk47811898"/>
       <w:bookmarkStart w:id="6" w:name="_Hlk58845414"/>
       <w:r>
         <w:rPr>
@@ -2106,7 +2045,7 @@
         <w:pStyle w:val="ListParagraph"/>
         <w:numPr>
           <w:ilvl w:val="0"/>
-          <w:numId w:val="2"/>
+          <w:numId w:val="1"/>
         </w:numPr>
         <w:jc w:val="both"/>
         <w:rPr>
@@ -2130,7 +2069,7 @@
         <w:pStyle w:val="Normal"/>
         <w:numPr>
           <w:ilvl w:val="1"/>
-          <w:numId w:val="2"/>
+          <w:numId w:val="1"/>
         </w:numPr>
         <w:spacing w:before="0" w:after="160"/>
         <w:contextualSpacing/>
@@ -2197,7 +2136,7 @@
         <w:pStyle w:val="Normal"/>
         <w:numPr>
           <w:ilvl w:val="0"/>
-          <w:numId w:val="5"/>
+          <w:numId w:val="4"/>
         </w:numPr>
         <w:spacing w:before="0" w:after="0"/>
         <w:contextualSpacing/>
@@ -2211,6 +2150,218 @@
           <w:rFonts w:eastAsia="Calibri" w:cs="Times New Roman" w:ascii="Times New Roman" w:hAnsi="Times New Roman"/>
         </w:rPr>
         <w:t>Approved Activities:</w:t>
+      </w:r>
+    </w:p>
+    <w:p>
+      <w:pPr>
+        <w:pStyle w:val="ListParagraph"/>
+        <w:numPr>
+          <w:ilvl w:val="0"/>
+          <w:numId w:val="8"/>
+        </w:numPr>
+        <w:spacing w:before="0" w:after="0"/>
+        <w:contextualSpacing/>
+        <w:jc w:val="both"/>
+        <w:rPr>
+          <w:rFonts w:ascii="Times New Roman" w:hAnsi="Times New Roman" w:eastAsia="Calibri" w:cs="Times New Roman"/>
+          <w:color w:val="FF0000"/>
+        </w:rPr>
+      </w:pPr>
+      <w:r>
+        <w:rPr>
+          <w:rFonts w:eastAsia="Calibri" w:cs="Times New Roman" w:ascii="Times New Roman" w:hAnsi="Times New Roman"/>
+          <w:color w:val="FF0000"/>
+        </w:rPr>
+        <w:t>Work Related Structures: office, storage buildings, first aid etc. (xx.x ha)</w:t>
+      </w:r>
+    </w:p>
+    <w:p>
+      <w:pPr>
+        <w:pStyle w:val="ListParagraph"/>
+        <w:numPr>
+          <w:ilvl w:val="0"/>
+          <w:numId w:val="8"/>
+        </w:numPr>
+        <w:jc w:val="both"/>
+        <w:rPr>
+          <w:rFonts w:ascii="Times New Roman" w:hAnsi="Times New Roman" w:eastAsia="Calibri" w:cs="Times New Roman"/>
+          <w:color w:val="FF0000"/>
+        </w:rPr>
+      </w:pPr>
+      <w:r>
+        <w:rPr>
+          <w:rFonts w:eastAsia="Calibri" w:cs="Times New Roman" w:ascii="Times New Roman" w:hAnsi="Times New Roman"/>
+          <w:color w:val="FF0000"/>
+        </w:rPr>
+        <w:t>Mining Areas: # of areas, dimensions (xx.x ha)</w:t>
+      </w:r>
+    </w:p>
+    <w:p>
+      <w:pPr>
+        <w:pStyle w:val="ListParagraph"/>
+        <w:numPr>
+          <w:ilvl w:val="0"/>
+          <w:numId w:val="8"/>
+        </w:numPr>
+        <w:jc w:val="both"/>
+        <w:rPr>
+          <w:rFonts w:ascii="Times New Roman" w:hAnsi="Times New Roman" w:eastAsia="Calibri" w:cs="Times New Roman"/>
+          <w:color w:val="FF0000"/>
+        </w:rPr>
+      </w:pPr>
+      <w:r>
+        <w:rPr>
+          <w:rFonts w:eastAsia="Calibri" w:cs="Times New Roman" w:ascii="Times New Roman" w:hAnsi="Times New Roman"/>
+          <w:color w:val="FF0000"/>
+        </w:rPr>
+        <w:t>Stockpile Area(s): (xx.x ha)</w:t>
+      </w:r>
+    </w:p>
+    <w:p>
+      <w:pPr>
+        <w:pStyle w:val="ListParagraph"/>
+        <w:numPr>
+          <w:ilvl w:val="0"/>
+          <w:numId w:val="8"/>
+        </w:numPr>
+        <w:jc w:val="both"/>
+        <w:rPr>
+          <w:rFonts w:ascii="Times New Roman" w:hAnsi="Times New Roman" w:eastAsia="Calibri" w:cs="Times New Roman"/>
+          <w:color w:val="FF0000"/>
+        </w:rPr>
+      </w:pPr>
+      <w:r>
+        <w:rPr>
+          <w:rFonts w:eastAsia="Calibri" w:cs="Times New Roman" w:ascii="Times New Roman" w:hAnsi="Times New Roman"/>
+          <w:color w:val="FF0000"/>
+        </w:rPr>
+        <w:t>Processing Area/Infrastructure: description (xx.x ha)</w:t>
+      </w:r>
+    </w:p>
+    <w:p>
+      <w:pPr>
+        <w:pStyle w:val="ListParagraph"/>
+        <w:numPr>
+          <w:ilvl w:val="0"/>
+          <w:numId w:val="8"/>
+        </w:numPr>
+        <w:jc w:val="both"/>
+        <w:rPr>
+          <w:rFonts w:ascii="Times New Roman" w:hAnsi="Times New Roman" w:eastAsia="Calibri" w:cs="Times New Roman"/>
+          <w:color w:val="FF0000"/>
+        </w:rPr>
+      </w:pPr>
+      <w:r>
+        <w:rPr>
+          <w:rFonts w:eastAsia="Calibri" w:cs="Times New Roman" w:ascii="Times New Roman" w:hAnsi="Times New Roman"/>
+          <w:color w:val="FF0000"/>
+        </w:rPr>
+        <w:t>Settling Pond(s): # of sites, dimensions (x.xx ha)</w:t>
+      </w:r>
+    </w:p>
+    <w:p>
+      <w:pPr>
+        <w:pStyle w:val="ListParagraph"/>
+        <w:numPr>
+          <w:ilvl w:val="0"/>
+          <w:numId w:val="8"/>
+        </w:numPr>
+        <w:jc w:val="both"/>
+        <w:rPr>
+          <w:rFonts w:ascii="Times New Roman" w:hAnsi="Times New Roman" w:eastAsia="Calibri" w:cs="Times New Roman"/>
+          <w:color w:val="FF0000"/>
+        </w:rPr>
+      </w:pPr>
+      <w:r>
+        <w:rPr>
+          <w:rFonts w:eastAsia="Calibri" w:cs="Times New Roman" w:ascii="Times New Roman" w:hAnsi="Times New Roman"/>
+          <w:color w:val="FF0000"/>
+        </w:rPr>
+        <w:t>Test pits: # of sites, dimensions (xx.x ha)</w:t>
+      </w:r>
+    </w:p>
+    <w:p>
+      <w:pPr>
+        <w:pStyle w:val="ListParagraph"/>
+        <w:numPr>
+          <w:ilvl w:val="0"/>
+          <w:numId w:val="8"/>
+        </w:numPr>
+        <w:jc w:val="both"/>
+        <w:rPr>
+          <w:rFonts w:ascii="Times New Roman" w:hAnsi="Times New Roman" w:eastAsia="Calibri" w:cs="Times New Roman"/>
+          <w:color w:val="FF0000"/>
+        </w:rPr>
+      </w:pPr>
+      <w:r>
+        <w:rPr>
+          <w:rFonts w:eastAsia="Calibri" w:cs="Times New Roman" w:ascii="Times New Roman" w:hAnsi="Times New Roman"/>
+          <w:color w:val="FF0000"/>
+        </w:rPr>
+        <w:t>Access Construction/Modification: description, dimensions, etc (xx.x ha)</w:t>
+      </w:r>
+    </w:p>
+    <w:p>
+      <w:pPr>
+        <w:pStyle w:val="ListParagraph"/>
+        <w:numPr>
+          <w:ilvl w:val="0"/>
+          <w:numId w:val="8"/>
+        </w:numPr>
+        <w:jc w:val="both"/>
+        <w:rPr>
+          <w:rFonts w:ascii="Times New Roman" w:hAnsi="Times New Roman" w:eastAsia="Calibri" w:cs="Times New Roman"/>
+          <w:color w:val="FF0000"/>
+        </w:rPr>
+      </w:pPr>
+      <w:r>
+        <w:rPr>
+          <w:rFonts w:eastAsia="Calibri" w:cs="Times New Roman" w:ascii="Times New Roman" w:hAnsi="Times New Roman"/>
+          <w:color w:val="FF0000"/>
+        </w:rPr>
+        <w:t>Other: list description of any other authorized activities (xx.x ha)</w:t>
+      </w:r>
+    </w:p>
+    <w:p>
+      <w:pPr>
+        <w:pStyle w:val="ListParagraph"/>
+        <w:numPr>
+          <w:ilvl w:val="0"/>
+          <w:numId w:val="8"/>
+        </w:numPr>
+        <w:spacing w:before="0" w:after="0"/>
+        <w:contextualSpacing/>
+        <w:jc w:val="both"/>
+        <w:rPr>
+          <w:rFonts w:ascii="Times New Roman" w:hAnsi="Times New Roman" w:eastAsia="Calibri" w:cs="Times New Roman"/>
+        </w:rPr>
+      </w:pPr>
+      <w:r>
+        <w:rPr>
+          <w:rFonts w:eastAsia="Calibri" w:cs="Times New Roman" w:ascii="Times New Roman" w:hAnsi="Times New Roman"/>
+        </w:rPr>
+        <w:t>For a total disturbance area of (x.xx ha)</w:t>
+      </w:r>
+    </w:p>
+    <w:p>
+      <w:pPr>
+        <w:pStyle w:val="Normal"/>
+        <w:numPr>
+          <w:ilvl w:val="0"/>
+          <w:numId w:val="4"/>
+        </w:numPr>
+        <w:spacing w:before="0" w:after="0"/>
+        <w:contextualSpacing/>
+        <w:jc w:val="both"/>
+        <w:rPr>
+          <w:rFonts w:eastAsia="Calibri"/>
+        </w:rPr>
+      </w:pPr>
+      <w:r>
+        <w:rPr>
+          <w:rFonts w:eastAsia="Calibri" w:cs="Times New Roman" w:ascii="Times New Roman" w:hAnsi="Times New Roman"/>
+        </w:rPr>
+        <w:t>Activities not approved:</w:t>
       </w:r>
     </w:p>
     <w:p>
@@ -2220,8 +2371,6 @@
           <w:ilvl w:val="0"/>
           <w:numId w:val="9"/>
         </w:numPr>
-        <w:spacing w:before="0" w:after="0"/>
-        <w:contextualSpacing/>
         <w:jc w:val="both"/>
         <w:rPr>
           <w:rFonts w:ascii="Times New Roman" w:hAnsi="Times New Roman" w:eastAsia="Calibri" w:cs="Times New Roman"/>
@@ -2233,7 +2382,7 @@
           <w:rFonts w:eastAsia="Calibri" w:cs="Times New Roman" w:ascii="Times New Roman" w:hAnsi="Times New Roman"/>
           <w:color w:val="FF0000"/>
         </w:rPr>
-        <w:t>Work Related Structures: office, storage buildings, first aid etc. (xx.x ha)</w:t>
+        <w:t>Fording of watercourses is not authorized.</w:t>
       </w:r>
     </w:p>
     <w:p>
@@ -2243,6 +2392,8 @@
           <w:ilvl w:val="0"/>
           <w:numId w:val="9"/>
         </w:numPr>
+        <w:spacing w:before="0" w:after="0"/>
+        <w:contextualSpacing/>
         <w:jc w:val="both"/>
         <w:rPr>
           <w:rFonts w:ascii="Times New Roman" w:hAnsi="Times New Roman" w:eastAsia="Calibri" w:cs="Times New Roman"/>
@@ -2254,268 +2405,56 @@
           <w:rFonts w:eastAsia="Calibri" w:cs="Times New Roman" w:ascii="Times New Roman" w:hAnsi="Times New Roman"/>
           <w:color w:val="FF0000"/>
         </w:rPr>
-        <w:t>Mining Areas: # of areas, dimensions (xx.x ha)</w:t>
-      </w:r>
-    </w:p>
-    <w:p>
-      <w:pPr>
-        <w:pStyle w:val="ListParagraph"/>
+        <w:t>Washing of aggregates is not authorized.</w:t>
+      </w:r>
+    </w:p>
+    <w:p>
+      <w:pPr>
+        <w:pStyle w:val="Normal"/>
         <w:numPr>
           <w:ilvl w:val="0"/>
-          <w:numId w:val="9"/>
-        </w:numPr>
-        <w:jc w:val="both"/>
-        <w:rPr>
-          <w:rFonts w:ascii="Times New Roman" w:hAnsi="Times New Roman" w:eastAsia="Calibri" w:cs="Times New Roman"/>
-          <w:color w:val="FF0000"/>
-        </w:rPr>
-      </w:pPr>
-      <w:r>
-        <w:rPr>
-          <w:rFonts w:eastAsia="Calibri" w:cs="Times New Roman" w:ascii="Times New Roman" w:hAnsi="Times New Roman"/>
-          <w:color w:val="FF0000"/>
-        </w:rPr>
-        <w:t>Stockpile Area(s): (xx.x ha)</w:t>
-      </w:r>
-    </w:p>
-    <w:p>
-      <w:pPr>
-        <w:pStyle w:val="ListParagraph"/>
+          <w:numId w:val="4"/>
+        </w:numPr>
+        <w:spacing w:before="0" w:after="0"/>
+        <w:contextualSpacing/>
+        <w:jc w:val="both"/>
+        <w:rPr>
+          <w:rFonts w:eastAsia="Calibri"/>
+        </w:rPr>
+      </w:pPr>
+      <w:r>
+        <w:rPr>
+          <w:rFonts w:eastAsia="Calibri" w:cs="Times New Roman" w:ascii="Times New Roman" w:hAnsi="Times New Roman"/>
+        </w:rPr>
+        <w:t xml:space="preserve">Activities must be conducted within </w:t>
+      </w:r>
+      <w:r>
+        <w:rPr>
+          <w:rFonts w:eastAsia="Calibri" w:cs="Times New Roman" w:ascii="Times New Roman" w:hAnsi="Times New Roman"/>
+          <w:color w:val="FF0000"/>
+        </w:rPr>
+        <w:t xml:space="preserve">the permit area illustrated by Figure # [Permit Area Map], </w:t>
+      </w:r>
+      <w:r>
+        <w:rPr>
+          <w:rFonts w:eastAsia="Calibri" w:cs="Times New Roman" w:ascii="Times New Roman" w:hAnsi="Times New Roman"/>
+        </w:rPr>
+        <w:t xml:space="preserve">and located as shown in </w:t>
+      </w:r>
+      <w:r>
+        <w:rPr>
+          <w:rFonts w:eastAsia="Calibri" w:cs="Times New Roman" w:ascii="Times New Roman" w:hAnsi="Times New Roman"/>
+          <w:color w:val="FF0000"/>
+        </w:rPr>
+        <w:t>Figure X, Figure Y and Figure Z. **Attach Mapping**</w:t>
+      </w:r>
+    </w:p>
+    <w:p>
+      <w:pPr>
+        <w:pStyle w:val="Normal"/>
         <w:numPr>
           <w:ilvl w:val="0"/>
-          <w:numId w:val="9"/>
-        </w:numPr>
-        <w:jc w:val="both"/>
-        <w:rPr>
-          <w:rFonts w:ascii="Times New Roman" w:hAnsi="Times New Roman" w:eastAsia="Calibri" w:cs="Times New Roman"/>
-          <w:color w:val="FF0000"/>
-        </w:rPr>
-      </w:pPr>
-      <w:r>
-        <w:rPr>
-          <w:rFonts w:eastAsia="Calibri" w:cs="Times New Roman" w:ascii="Times New Roman" w:hAnsi="Times New Roman"/>
-          <w:color w:val="FF0000"/>
-        </w:rPr>
-        <w:t>Processing Area/Infrastructure: description (xx.x ha)</w:t>
-      </w:r>
-    </w:p>
-    <w:p>
-      <w:pPr>
-        <w:pStyle w:val="ListParagraph"/>
-        <w:numPr>
-          <w:ilvl w:val="0"/>
-          <w:numId w:val="9"/>
-        </w:numPr>
-        <w:jc w:val="both"/>
-        <w:rPr>
-          <w:rFonts w:ascii="Times New Roman" w:hAnsi="Times New Roman" w:eastAsia="Calibri" w:cs="Times New Roman"/>
-          <w:color w:val="FF0000"/>
-        </w:rPr>
-      </w:pPr>
-      <w:r>
-        <w:rPr>
-          <w:rFonts w:eastAsia="Calibri" w:cs="Times New Roman" w:ascii="Times New Roman" w:hAnsi="Times New Roman"/>
-          <w:color w:val="FF0000"/>
-        </w:rPr>
-        <w:t>Settling Pond(s): # of sites, dimensions (x.xx ha)</w:t>
-      </w:r>
-    </w:p>
-    <w:p>
-      <w:pPr>
-        <w:pStyle w:val="ListParagraph"/>
-        <w:numPr>
-          <w:ilvl w:val="0"/>
-          <w:numId w:val="9"/>
-        </w:numPr>
-        <w:jc w:val="both"/>
-        <w:rPr>
-          <w:rFonts w:ascii="Times New Roman" w:hAnsi="Times New Roman" w:eastAsia="Calibri" w:cs="Times New Roman"/>
-          <w:color w:val="FF0000"/>
-        </w:rPr>
-      </w:pPr>
-      <w:r>
-        <w:rPr>
-          <w:rFonts w:eastAsia="Calibri" w:cs="Times New Roman" w:ascii="Times New Roman" w:hAnsi="Times New Roman"/>
-          <w:color w:val="FF0000"/>
-        </w:rPr>
-        <w:t>Test pits: # of sites, dimensions (xx.x ha)</w:t>
-      </w:r>
-    </w:p>
-    <w:p>
-      <w:pPr>
-        <w:pStyle w:val="ListParagraph"/>
-        <w:numPr>
-          <w:ilvl w:val="0"/>
-          <w:numId w:val="9"/>
-        </w:numPr>
-        <w:jc w:val="both"/>
-        <w:rPr>
-          <w:rFonts w:ascii="Times New Roman" w:hAnsi="Times New Roman" w:eastAsia="Calibri" w:cs="Times New Roman"/>
-          <w:color w:val="FF0000"/>
-        </w:rPr>
-      </w:pPr>
-      <w:r>
-        <w:rPr>
-          <w:rFonts w:eastAsia="Calibri" w:cs="Times New Roman" w:ascii="Times New Roman" w:hAnsi="Times New Roman"/>
-          <w:color w:val="FF0000"/>
-        </w:rPr>
-        <w:t>Access Construction/Modification: description, dimensions, etc (xx.x ha)</w:t>
-      </w:r>
-    </w:p>
-    <w:p>
-      <w:pPr>
-        <w:pStyle w:val="ListParagraph"/>
-        <w:numPr>
-          <w:ilvl w:val="0"/>
-          <w:numId w:val="9"/>
-        </w:numPr>
-        <w:jc w:val="both"/>
-        <w:rPr>
-          <w:rFonts w:ascii="Times New Roman" w:hAnsi="Times New Roman" w:eastAsia="Calibri" w:cs="Times New Roman"/>
-          <w:color w:val="FF0000"/>
-        </w:rPr>
-      </w:pPr>
-      <w:r>
-        <w:rPr>
-          <w:rFonts w:eastAsia="Calibri" w:cs="Times New Roman" w:ascii="Times New Roman" w:hAnsi="Times New Roman"/>
-          <w:color w:val="FF0000"/>
-        </w:rPr>
-        <w:t>Other: list description of any other authorized activities (xx.x ha)</w:t>
-      </w:r>
-    </w:p>
-    <w:p>
-      <w:pPr>
-        <w:pStyle w:val="ListParagraph"/>
-        <w:numPr>
-          <w:ilvl w:val="0"/>
-          <w:numId w:val="9"/>
-        </w:numPr>
-        <w:spacing w:before="0" w:after="0"/>
-        <w:contextualSpacing/>
-        <w:jc w:val="both"/>
-        <w:rPr>
-          <w:rFonts w:ascii="Times New Roman" w:hAnsi="Times New Roman" w:eastAsia="Calibri" w:cs="Times New Roman"/>
-        </w:rPr>
-      </w:pPr>
-      <w:r>
-        <w:rPr>
-          <w:rFonts w:eastAsia="Calibri" w:cs="Times New Roman" w:ascii="Times New Roman" w:hAnsi="Times New Roman"/>
-        </w:rPr>
-        <w:t>For a total disturbance area of (x.xx ha)</w:t>
-      </w:r>
-    </w:p>
-    <w:p>
-      <w:pPr>
-        <w:pStyle w:val="Normal"/>
-        <w:numPr>
-          <w:ilvl w:val="0"/>
-          <w:numId w:val="5"/>
-        </w:numPr>
-        <w:spacing w:before="0" w:after="0"/>
-        <w:contextualSpacing/>
-        <w:jc w:val="both"/>
-        <w:rPr>
-          <w:rFonts w:eastAsia="Calibri"/>
-        </w:rPr>
-      </w:pPr>
-      <w:r>
-        <w:rPr>
-          <w:rFonts w:eastAsia="Calibri" w:cs="Times New Roman" w:ascii="Times New Roman" w:hAnsi="Times New Roman"/>
-        </w:rPr>
-        <w:t>Activities not approved:</w:t>
-      </w:r>
-    </w:p>
-    <w:p>
-      <w:pPr>
-        <w:pStyle w:val="ListParagraph"/>
-        <w:numPr>
-          <w:ilvl w:val="0"/>
-          <w:numId w:val="10"/>
-        </w:numPr>
-        <w:jc w:val="both"/>
-        <w:rPr>
-          <w:rFonts w:ascii="Times New Roman" w:hAnsi="Times New Roman" w:eastAsia="Calibri" w:cs="Times New Roman"/>
-          <w:color w:val="FF0000"/>
-        </w:rPr>
-      </w:pPr>
-      <w:r>
-        <w:rPr>
-          <w:rFonts w:eastAsia="Calibri" w:cs="Times New Roman" w:ascii="Times New Roman" w:hAnsi="Times New Roman"/>
-          <w:color w:val="FF0000"/>
-        </w:rPr>
-        <w:t>Fording of watercourses is not authorized.</w:t>
-      </w:r>
-    </w:p>
-    <w:p>
-      <w:pPr>
-        <w:pStyle w:val="ListParagraph"/>
-        <w:numPr>
-          <w:ilvl w:val="0"/>
-          <w:numId w:val="10"/>
-        </w:numPr>
-        <w:spacing w:before="0" w:after="0"/>
-        <w:contextualSpacing/>
-        <w:jc w:val="both"/>
-        <w:rPr>
-          <w:rFonts w:ascii="Times New Roman" w:hAnsi="Times New Roman" w:eastAsia="Calibri" w:cs="Times New Roman"/>
-          <w:color w:val="FF0000"/>
-        </w:rPr>
-      </w:pPr>
-      <w:r>
-        <w:rPr>
-          <w:rFonts w:eastAsia="Calibri" w:cs="Times New Roman" w:ascii="Times New Roman" w:hAnsi="Times New Roman"/>
-          <w:color w:val="FF0000"/>
-        </w:rPr>
-        <w:t>Washing of aggregates is not authorized.</w:t>
-      </w:r>
-    </w:p>
-    <w:p>
-      <w:pPr>
-        <w:pStyle w:val="Normal"/>
-        <w:numPr>
-          <w:ilvl w:val="0"/>
-          <w:numId w:val="5"/>
-        </w:numPr>
-        <w:spacing w:before="0" w:after="0"/>
-        <w:contextualSpacing/>
-        <w:jc w:val="both"/>
-        <w:rPr>
-          <w:rFonts w:eastAsia="Calibri"/>
-        </w:rPr>
-      </w:pPr>
-      <w:r>
-        <w:rPr>
-          <w:rFonts w:eastAsia="Calibri" w:cs="Times New Roman" w:ascii="Times New Roman" w:hAnsi="Times New Roman"/>
-        </w:rPr>
-        <w:t xml:space="preserve">Activities must be conducted within </w:t>
-      </w:r>
-      <w:r>
-        <w:rPr>
-          <w:rFonts w:eastAsia="Calibri" w:cs="Times New Roman" w:ascii="Times New Roman" w:hAnsi="Times New Roman"/>
-          <w:color w:val="FF0000"/>
-        </w:rPr>
-        <w:t xml:space="preserve">the permit area illustrated by Figure # [Permit Area Map], </w:t>
-      </w:r>
-      <w:r>
-        <w:rPr>
-          <w:rFonts w:eastAsia="Calibri" w:cs="Times New Roman" w:ascii="Times New Roman" w:hAnsi="Times New Roman"/>
-        </w:rPr>
-        <w:t xml:space="preserve">and located as shown in </w:t>
-      </w:r>
-      <w:r>
-        <w:rPr>
-          <w:rFonts w:eastAsia="Calibri" w:cs="Times New Roman" w:ascii="Times New Roman" w:hAnsi="Times New Roman"/>
-          <w:color w:val="FF0000"/>
-        </w:rPr>
-        <w:t>Figure X, Figure Y and Figure Z. **Attach Mapping**</w:t>
-      </w:r>
-    </w:p>
-    <w:p>
-      <w:pPr>
-        <w:pStyle w:val="Normal"/>
-        <w:numPr>
-          <w:ilvl w:val="0"/>
-          <w:numId w:val="5"/>
+          <w:numId w:val="4"/>
         </w:numPr>
         <w:spacing w:before="0" w:after="160"/>
         <w:contextualSpacing/>
@@ -2546,7 +2485,7 @@
         <w:pStyle w:val="Normal"/>
         <w:numPr>
           <w:ilvl w:val="0"/>
-          <w:numId w:val="5"/>
+          <w:numId w:val="4"/>
         </w:numPr>
         <w:spacing w:before="0" w:after="160"/>
         <w:contextualSpacing/>
@@ -2571,7 +2510,7 @@
         <w:pStyle w:val="Normal"/>
         <w:numPr>
           <w:ilvl w:val="0"/>
-          <w:numId w:val="5"/>
+          <w:numId w:val="4"/>
         </w:numPr>
         <w:spacing w:before="0" w:after="160"/>
         <w:contextualSpacing/>
@@ -2596,7 +2535,7 @@
         <w:pStyle w:val="Normal"/>
         <w:numPr>
           <w:ilvl w:val="0"/>
-          <w:numId w:val="5"/>
+          <w:numId w:val="4"/>
         </w:numPr>
         <w:spacing w:before="0" w:after="160"/>
         <w:contextualSpacing/>
@@ -2619,7 +2558,7 @@
         <w:pStyle w:val="ListParagraph"/>
         <w:numPr>
           <w:ilvl w:val="1"/>
-          <w:numId w:val="2"/>
+          <w:numId w:val="1"/>
         </w:numPr>
         <w:spacing w:before="0" w:after="0"/>
         <w:contextualSpacing/>
@@ -2641,7 +2580,7 @@
         <w:pStyle w:val="Normal"/>
         <w:numPr>
           <w:ilvl w:val="2"/>
-          <w:numId w:val="2"/>
+          <w:numId w:val="1"/>
         </w:numPr>
         <w:spacing w:before="0" w:after="160"/>
         <w:ind w:left="2268" w:hanging="288"/>
@@ -2663,7 +2602,7 @@
         <w:pStyle w:val="Normal"/>
         <w:numPr>
           <w:ilvl w:val="2"/>
-          <w:numId w:val="2"/>
+          <w:numId w:val="1"/>
         </w:numPr>
         <w:spacing w:before="0" w:after="160"/>
         <w:ind w:left="2268" w:hanging="288"/>
@@ -2710,9 +2649,9 @@
         <w:pStyle w:val="Normal"/>
         <w:numPr>
           <w:ilvl w:val="3"/>
-          <w:numId w:val="2"/>
-        </w:numPr>
-        <w:overflowPunct w:val="true"/>
+          <w:numId w:val="1"/>
+        </w:numPr>
+        <w:overflowPunct w:val="false"/>
         <w:spacing w:lineRule="auto" w:line="240" w:before="0" w:after="0"/>
         <w:contextualSpacing/>
         <w:jc w:val="both"/>
@@ -2740,9 +2679,9 @@
         <w:pStyle w:val="Normal"/>
         <w:numPr>
           <w:ilvl w:val="3"/>
-          <w:numId w:val="2"/>
-        </w:numPr>
-        <w:overflowPunct w:val="true"/>
+          <w:numId w:val="1"/>
+        </w:numPr>
+        <w:overflowPunct w:val="false"/>
         <w:spacing w:lineRule="auto" w:line="240" w:before="0" w:after="0"/>
         <w:contextualSpacing/>
         <w:jc w:val="both"/>
@@ -2764,7 +2703,7 @@
         <w:pStyle w:val="Normal"/>
         <w:numPr>
           <w:ilvl w:val="2"/>
-          <w:numId w:val="2"/>
+          <w:numId w:val="1"/>
         </w:numPr>
         <w:spacing w:before="0" w:after="160"/>
         <w:ind w:left="2268" w:hanging="288"/>
@@ -2828,7 +2767,7 @@
         <w:pStyle w:val="Normal"/>
         <w:numPr>
           <w:ilvl w:val="1"/>
-          <w:numId w:val="2"/>
+          <w:numId w:val="1"/>
         </w:numPr>
         <w:spacing w:lineRule="auto" w:line="252" w:before="0" w:after="160"/>
         <w:contextualSpacing/>
@@ -2899,7 +2838,7 @@
         <w:pStyle w:val="Normal"/>
         <w:numPr>
           <w:ilvl w:val="0"/>
-          <w:numId w:val="2"/>
+          <w:numId w:val="1"/>
         </w:numPr>
         <w:spacing w:before="0" w:after="160"/>
         <w:contextualSpacing/>
@@ -2925,7 +2864,7 @@
         <w:pStyle w:val="Normal"/>
         <w:numPr>
           <w:ilvl w:val="1"/>
-          <w:numId w:val="2"/>
+          <w:numId w:val="1"/>
         </w:numPr>
         <w:spacing w:before="0" w:after="160"/>
         <w:ind w:left="1440" w:right="-93" w:hanging="360"/>
@@ -2943,8 +2882,8 @@
         <w:t>Mine Emergency Response Plan</w:t>
         <w:br/>
       </w:r>
-      <w:bookmarkStart w:id="16" w:name="_Hlk56073135"/>
-      <w:bookmarkStart w:id="17" w:name="_Hlk57802116"/>
+      <w:bookmarkStart w:id="16" w:name="_Hlk57802116"/>
+      <w:bookmarkStart w:id="17" w:name="_Hlk56073135"/>
       <w:r>
         <w:rPr>
           <w:rFonts w:eastAsia="Calibri" w:cs="Times New Roman" w:ascii="Times New Roman" w:hAnsi="Times New Roman"/>
@@ -2976,7 +2915,7 @@
         <w:pStyle w:val="Normal"/>
         <w:numPr>
           <w:ilvl w:val="1"/>
-          <w:numId w:val="2"/>
+          <w:numId w:val="1"/>
         </w:numPr>
         <w:spacing w:before="0" w:after="160"/>
         <w:contextualSpacing/>
@@ -2998,7 +2937,7 @@
         <w:pStyle w:val="Normal"/>
         <w:numPr>
           <w:ilvl w:val="2"/>
-          <w:numId w:val="2"/>
+          <w:numId w:val="1"/>
         </w:numPr>
         <w:spacing w:before="0" w:after="160"/>
         <w:ind w:left="2268" w:hanging="288"/>
@@ -3055,7 +2994,7 @@
         <w:pStyle w:val="ListParagraph"/>
         <w:numPr>
           <w:ilvl w:val="0"/>
-          <w:numId w:val="2"/>
+          <w:numId w:val="1"/>
         </w:numPr>
         <w:jc w:val="both"/>
         <w:rPr>
@@ -3079,7 +3018,7 @@
         <w:pStyle w:val="ListParagraph"/>
         <w:numPr>
           <w:ilvl w:val="1"/>
-          <w:numId w:val="2"/>
+          <w:numId w:val="1"/>
         </w:numPr>
         <w:spacing w:before="0" w:after="0"/>
         <w:contextualSpacing/>
@@ -3105,7 +3044,7 @@
         <w:pStyle w:val="Normal"/>
         <w:numPr>
           <w:ilvl w:val="2"/>
-          <w:numId w:val="2"/>
+          <w:numId w:val="1"/>
         </w:numPr>
         <w:tabs>
           <w:tab w:val="clear" w:pos="720"/>
@@ -3131,9 +3070,9 @@
         <w:pStyle w:val="Normal"/>
         <w:numPr>
           <w:ilvl w:val="2"/>
-          <w:numId w:val="2"/>
-        </w:numPr>
-        <w:overflowPunct w:val="true"/>
+          <w:numId w:val="1"/>
+        </w:numPr>
+        <w:overflowPunct w:val="false"/>
         <w:spacing w:lineRule="atLeast" w:line="300" w:before="0" w:after="120"/>
         <w:ind w:left="2268" w:hanging="288"/>
         <w:contextualSpacing/>
@@ -3155,9 +3094,9 @@
         <w:pStyle w:val="Normal"/>
         <w:numPr>
           <w:ilvl w:val="3"/>
-          <w:numId w:val="2"/>
-        </w:numPr>
-        <w:overflowPunct w:val="true"/>
+          <w:numId w:val="1"/>
+        </w:numPr>
+        <w:overflowPunct w:val="false"/>
         <w:spacing w:lineRule="atLeast" w:line="300" w:before="0" w:after="120"/>
         <w:contextualSpacing/>
         <w:jc w:val="both"/>
@@ -3178,9 +3117,9 @@
         <w:pStyle w:val="Normal"/>
         <w:numPr>
           <w:ilvl w:val="3"/>
-          <w:numId w:val="2"/>
-        </w:numPr>
-        <w:overflowPunct w:val="true"/>
+          <w:numId w:val="1"/>
+        </w:numPr>
+        <w:overflowPunct w:val="false"/>
         <w:spacing w:lineRule="atLeast" w:line="300" w:before="0" w:after="120"/>
         <w:contextualSpacing/>
         <w:jc w:val="both"/>
@@ -3201,9 +3140,9 @@
         <w:pStyle w:val="Normal"/>
         <w:numPr>
           <w:ilvl w:val="3"/>
-          <w:numId w:val="2"/>
-        </w:numPr>
-        <w:overflowPunct w:val="true"/>
+          <w:numId w:val="1"/>
+        </w:numPr>
+        <w:overflowPunct w:val="false"/>
         <w:spacing w:lineRule="atLeast" w:line="300" w:before="0" w:after="120"/>
         <w:contextualSpacing/>
         <w:jc w:val="both"/>
@@ -3224,9 +3163,9 @@
         <w:pStyle w:val="Normal"/>
         <w:numPr>
           <w:ilvl w:val="3"/>
-          <w:numId w:val="2"/>
-        </w:numPr>
-        <w:overflowPunct w:val="true"/>
+          <w:numId w:val="1"/>
+        </w:numPr>
+        <w:overflowPunct w:val="false"/>
         <w:spacing w:lineRule="atLeast" w:line="300" w:before="0" w:after="120"/>
         <w:contextualSpacing/>
         <w:jc w:val="both"/>
@@ -3247,9 +3186,9 @@
         <w:pStyle w:val="Normal"/>
         <w:numPr>
           <w:ilvl w:val="3"/>
-          <w:numId w:val="2"/>
-        </w:numPr>
-        <w:overflowPunct w:val="true"/>
+          <w:numId w:val="1"/>
+        </w:numPr>
+        <w:overflowPunct w:val="false"/>
         <w:spacing w:lineRule="atLeast" w:line="300" w:before="0" w:after="120"/>
         <w:contextualSpacing/>
         <w:jc w:val="both"/>
@@ -3268,7 +3207,7 @@
     <w:p>
       <w:pPr>
         <w:pStyle w:val="Normal"/>
-        <w:overflowPunct w:val="true"/>
+        <w:overflowPunct w:val="false"/>
         <w:spacing w:lineRule="atLeast" w:line="300" w:before="0" w:after="120"/>
         <w:ind w:left="2880" w:hanging="0"/>
         <w:contextualSpacing/>
@@ -3292,7 +3231,7 @@
         <w:pStyle w:val="ListParagraph"/>
         <w:numPr>
           <w:ilvl w:val="1"/>
-          <w:numId w:val="2"/>
+          <w:numId w:val="1"/>
         </w:numPr>
         <w:spacing w:before="0" w:after="0"/>
         <w:contextualSpacing/>
@@ -3316,7 +3255,7 @@
         <w:pStyle w:val="Normal"/>
         <w:numPr>
           <w:ilvl w:val="2"/>
-          <w:numId w:val="2"/>
+          <w:numId w:val="1"/>
         </w:numPr>
         <w:tabs>
           <w:tab w:val="clear" w:pos="720"/>
@@ -3344,7 +3283,7 @@
           <w:tab w:val="clear" w:pos="720"/>
           <w:tab w:val="left" w:pos="2268" w:leader="none"/>
         </w:tabs>
-        <w:overflowPunct w:val="true"/>
+        <w:overflowPunct w:val="false"/>
         <w:spacing w:before="0" w:after="0"/>
         <w:ind w:left="2160" w:hanging="0"/>
         <w:jc w:val="both"/>
@@ -3360,10 +3299,10 @@
           <w:lang w:val="en-US"/>
         </w:rPr>
       </w:r>
-      <w:bookmarkStart w:id="20" w:name="_Hlk56416286"/>
-      <w:bookmarkStart w:id="21" w:name="_Hlk58596449"/>
-      <w:bookmarkStart w:id="22" w:name="_Hlk56416286"/>
-      <w:bookmarkStart w:id="23" w:name="_Hlk58596449"/>
+      <w:bookmarkStart w:id="20" w:name="_Hlk58596449"/>
+      <w:bookmarkStart w:id="21" w:name="_Hlk56416286"/>
+      <w:bookmarkStart w:id="22" w:name="_Hlk58596449"/>
+      <w:bookmarkStart w:id="23" w:name="_Hlk56416286"/>
       <w:bookmarkEnd w:id="22"/>
       <w:bookmarkEnd w:id="23"/>
     </w:p>
@@ -3372,7 +3311,7 @@
         <w:pStyle w:val="ListParagraph"/>
         <w:numPr>
           <w:ilvl w:val="1"/>
-          <w:numId w:val="2"/>
+          <w:numId w:val="1"/>
         </w:numPr>
         <w:spacing w:before="0" w:after="0"/>
         <w:contextualSpacing/>
@@ -3398,7 +3337,7 @@
         <w:pStyle w:val="Normal"/>
         <w:numPr>
           <w:ilvl w:val="2"/>
-          <w:numId w:val="2"/>
+          <w:numId w:val="1"/>
         </w:numPr>
         <w:tabs>
           <w:tab w:val="clear" w:pos="720"/>
@@ -3425,7 +3364,7 @@
         <w:pStyle w:val="Normal"/>
         <w:numPr>
           <w:ilvl w:val="2"/>
-          <w:numId w:val="2"/>
+          <w:numId w:val="1"/>
         </w:numPr>
         <w:tabs>
           <w:tab w:val="clear" w:pos="720"/>
@@ -3454,7 +3393,7 @@
         <w:pStyle w:val="Normal"/>
         <w:numPr>
           <w:ilvl w:val="2"/>
-          <w:numId w:val="2"/>
+          <w:numId w:val="1"/>
         </w:numPr>
         <w:tabs>
           <w:tab w:val="clear" w:pos="720"/>
@@ -3482,7 +3421,7 @@
         <w:pStyle w:val="ListParagraph"/>
         <w:numPr>
           <w:ilvl w:val="1"/>
-          <w:numId w:val="2"/>
+          <w:numId w:val="1"/>
         </w:numPr>
         <w:ind w:left="1418" w:hanging="360"/>
         <w:jc w:val="both"/>
@@ -3509,13 +3448,13 @@
         <w:pStyle w:val="Normal"/>
         <w:numPr>
           <w:ilvl w:val="2"/>
-          <w:numId w:val="2"/>
+          <w:numId w:val="1"/>
         </w:numPr>
         <w:tabs>
           <w:tab w:val="clear" w:pos="720"/>
           <w:tab w:val="left" w:pos="2268" w:leader="none"/>
         </w:tabs>
-        <w:overflowPunct w:val="true"/>
+        <w:overflowPunct w:val="false"/>
         <w:spacing w:before="0" w:after="0"/>
         <w:contextualSpacing/>
         <w:jc w:val="both"/>
@@ -3544,13 +3483,13 @@
         <w:pStyle w:val="Normal"/>
         <w:numPr>
           <w:ilvl w:val="3"/>
-          <w:numId w:val="2"/>
+          <w:numId w:val="1"/>
         </w:numPr>
         <w:tabs>
           <w:tab w:val="clear" w:pos="720"/>
           <w:tab w:val="left" w:pos="2268" w:leader="none"/>
         </w:tabs>
-        <w:overflowPunct w:val="true"/>
+        <w:overflowPunct w:val="false"/>
         <w:spacing w:before="0" w:after="0"/>
         <w:contextualSpacing/>
         <w:jc w:val="both"/>
@@ -3576,7 +3515,7 @@
           <w:tab w:val="clear" w:pos="720"/>
           <w:tab w:val="left" w:pos="2268" w:leader="none"/>
         </w:tabs>
-        <w:overflowPunct w:val="true"/>
+        <w:overflowPunct w:val="false"/>
         <w:spacing w:before="0" w:after="0"/>
         <w:ind w:left="2880" w:hanging="0"/>
         <w:contextualSpacing/>
@@ -3597,7 +3536,7 @@
         <w:pStyle w:val="ListParagraph"/>
         <w:numPr>
           <w:ilvl w:val="0"/>
-          <w:numId w:val="2"/>
+          <w:numId w:val="1"/>
         </w:numPr>
         <w:jc w:val="both"/>
         <w:rPr>
@@ -3621,7 +3560,7 @@
         <w:pStyle w:val="Normal"/>
         <w:numPr>
           <w:ilvl w:val="1"/>
-          <w:numId w:val="2"/>
+          <w:numId w:val="1"/>
         </w:numPr>
         <w:spacing w:before="0" w:after="160"/>
         <w:contextualSpacing/>
@@ -3643,7 +3582,7 @@
         <w:pStyle w:val="Normal"/>
         <w:numPr>
           <w:ilvl w:val="2"/>
-          <w:numId w:val="2"/>
+          <w:numId w:val="1"/>
         </w:numPr>
         <w:tabs>
           <w:tab w:val="clear" w:pos="720"/>
@@ -3672,7 +3611,7 @@
         <w:pStyle w:val="Normal"/>
         <w:numPr>
           <w:ilvl w:val="2"/>
-          <w:numId w:val="2"/>
+          <w:numId w:val="1"/>
         </w:numPr>
         <w:tabs>
           <w:tab w:val="clear" w:pos="720"/>
@@ -3703,7 +3642,7 @@
         <w:pStyle w:val="Normal"/>
         <w:numPr>
           <w:ilvl w:val="2"/>
-          <w:numId w:val="2"/>
+          <w:numId w:val="1"/>
         </w:numPr>
         <w:tabs>
           <w:tab w:val="clear" w:pos="720"/>
@@ -3739,7 +3678,7 @@
         <w:pStyle w:val="Normal"/>
         <w:numPr>
           <w:ilvl w:val="2"/>
-          <w:numId w:val="2"/>
+          <w:numId w:val="1"/>
         </w:numPr>
         <w:tabs>
           <w:tab w:val="clear" w:pos="720"/>
@@ -3844,7 +3783,7 @@
         <w:pStyle w:val="ListParagraph"/>
         <w:numPr>
           <w:ilvl w:val="1"/>
-          <w:numId w:val="2"/>
+          <w:numId w:val="1"/>
         </w:numPr>
         <w:jc w:val="both"/>
         <w:rPr>
@@ -3866,7 +3805,7 @@
         <w:pStyle w:val="ListParagraph"/>
         <w:numPr>
           <w:ilvl w:val="2"/>
-          <w:numId w:val="6"/>
+          <w:numId w:val="5"/>
         </w:numPr>
         <w:spacing w:before="0" w:after="0"/>
         <w:ind w:left="2268" w:hanging="288"/>
@@ -3887,7 +3826,7 @@
         <w:pStyle w:val="Normal"/>
         <w:numPr>
           <w:ilvl w:val="2"/>
-          <w:numId w:val="6"/>
+          <w:numId w:val="5"/>
         </w:numPr>
         <w:spacing w:before="0" w:after="160"/>
         <w:ind w:left="2268" w:hanging="288"/>
@@ -3909,7 +3848,7 @@
         <w:pStyle w:val="Normal"/>
         <w:numPr>
           <w:ilvl w:val="2"/>
-          <w:numId w:val="6"/>
+          <w:numId w:val="5"/>
         </w:numPr>
         <w:spacing w:before="0" w:after="160"/>
         <w:ind w:left="2268" w:hanging="288"/>
@@ -3931,7 +3870,7 @@
         <w:pStyle w:val="Normal"/>
         <w:numPr>
           <w:ilvl w:val="2"/>
-          <w:numId w:val="6"/>
+          <w:numId w:val="5"/>
         </w:numPr>
         <w:spacing w:before="0" w:after="160"/>
         <w:ind w:left="2268" w:hanging="288"/>
@@ -3953,7 +3892,7 @@
         <w:pStyle w:val="Normal"/>
         <w:numPr>
           <w:ilvl w:val="2"/>
-          <w:numId w:val="6"/>
+          <w:numId w:val="5"/>
         </w:numPr>
         <w:spacing w:before="0" w:after="160"/>
         <w:ind w:left="2268" w:hanging="288"/>
@@ -3977,7 +3916,7 @@
         <w:pStyle w:val="Normal"/>
         <w:numPr>
           <w:ilvl w:val="2"/>
-          <w:numId w:val="6"/>
+          <w:numId w:val="5"/>
         </w:numPr>
         <w:spacing w:before="0" w:after="160"/>
         <w:ind w:left="2268" w:hanging="288"/>
@@ -4001,7 +3940,7 @@
         <w:pStyle w:val="Normal"/>
         <w:numPr>
           <w:ilvl w:val="2"/>
-          <w:numId w:val="6"/>
+          <w:numId w:val="5"/>
         </w:numPr>
         <w:spacing w:before="0" w:after="160"/>
         <w:ind w:left="2268" w:hanging="288"/>
@@ -4025,7 +3964,7 @@
         <w:pStyle w:val="Normal"/>
         <w:numPr>
           <w:ilvl w:val="2"/>
-          <w:numId w:val="6"/>
+          <w:numId w:val="5"/>
         </w:numPr>
         <w:spacing w:before="0" w:after="160"/>
         <w:ind w:left="2268" w:hanging="288"/>
@@ -4049,7 +3988,7 @@
         <w:pStyle w:val="Normal"/>
         <w:numPr>
           <w:ilvl w:val="2"/>
-          <w:numId w:val="6"/>
+          <w:numId w:val="5"/>
         </w:numPr>
         <w:spacing w:before="0" w:after="0"/>
         <w:ind w:left="2268" w:hanging="288"/>
@@ -4073,7 +4012,7 @@
         <w:pStyle w:val="ListParagraph"/>
         <w:numPr>
           <w:ilvl w:val="2"/>
-          <w:numId w:val="6"/>
+          <w:numId w:val="5"/>
         </w:numPr>
         <w:spacing w:before="0" w:after="0"/>
         <w:ind w:left="2268" w:hanging="288"/>
@@ -4096,7 +4035,7 @@
         <w:pStyle w:val="Normal"/>
         <w:numPr>
           <w:ilvl w:val="2"/>
-          <w:numId w:val="6"/>
+          <w:numId w:val="5"/>
         </w:numPr>
         <w:spacing w:before="0" w:after="0"/>
         <w:ind w:left="2268" w:hanging="288"/>
@@ -4120,7 +4059,7 @@
         <w:pStyle w:val="ListParagraph"/>
         <w:numPr>
           <w:ilvl w:val="2"/>
-          <w:numId w:val="6"/>
+          <w:numId w:val="5"/>
         </w:numPr>
         <w:spacing w:before="0" w:after="0"/>
         <w:ind w:left="2268" w:hanging="288"/>
@@ -4130,8 +4069,8 @@
           <w:color w:val="00B0F0"/>
         </w:rPr>
       </w:pPr>
-      <w:bookmarkStart w:id="30" w:name="_Hlk54860954"/>
-      <w:bookmarkStart w:id="31" w:name="_Hlk58250190"/>
+      <w:bookmarkStart w:id="30" w:name="_Hlk58250190"/>
+      <w:bookmarkStart w:id="31" w:name="_Hlk54860954"/>
       <w:bookmarkEnd w:id="30"/>
       <w:bookmarkEnd w:id="31"/>
       <w:r>
@@ -4233,7 +4172,7 @@
         <w:pStyle w:val="ListParagraph"/>
         <w:numPr>
           <w:ilvl w:val="2"/>
-          <w:numId w:val="6"/>
+          <w:numId w:val="5"/>
         </w:numPr>
         <w:spacing w:before="0" w:after="0"/>
         <w:ind w:left="2268" w:hanging="288"/>
@@ -4284,7 +4223,7 @@
         <w:pStyle w:val="ListParagraph"/>
         <w:numPr>
           <w:ilvl w:val="3"/>
-          <w:numId w:val="6"/>
+          <w:numId w:val="5"/>
         </w:numPr>
         <w:spacing w:before="0" w:after="0"/>
         <w:contextualSpacing/>
@@ -4322,7 +4261,7 @@
         <w:pStyle w:val="Normal"/>
         <w:numPr>
           <w:ilvl w:val="1"/>
-          <w:numId w:val="2"/>
+          <w:numId w:val="1"/>
         </w:numPr>
         <w:spacing w:before="0" w:after="0"/>
         <w:contextualSpacing/>
@@ -4333,8 +4272,8 @@
           <w:b/>
         </w:rPr>
       </w:pPr>
-      <w:bookmarkStart w:id="32" w:name="_Hlk548609541"/>
-      <w:bookmarkStart w:id="33" w:name="_Hlk582501901"/>
+      <w:bookmarkStart w:id="32" w:name="_Hlk582501901"/>
+      <w:bookmarkStart w:id="33" w:name="_Hlk548609541"/>
       <w:bookmarkEnd w:id="32"/>
       <w:bookmarkEnd w:id="33"/>
       <w:r>
@@ -4350,7 +4289,7 @@
         <w:pStyle w:val="ListParagraph"/>
         <w:numPr>
           <w:ilvl w:val="0"/>
-          <w:numId w:val="8"/>
+          <w:numId w:val="7"/>
         </w:numPr>
         <w:ind w:left="2268" w:hanging="360"/>
         <w:jc w:val="both"/>
@@ -4370,7 +4309,7 @@
         <w:pStyle w:val="ListParagraph"/>
         <w:numPr>
           <w:ilvl w:val="0"/>
-          <w:numId w:val="8"/>
+          <w:numId w:val="7"/>
         </w:numPr>
         <w:ind w:left="2268" w:hanging="360"/>
         <w:jc w:val="both"/>
@@ -4390,7 +4329,7 @@
         <w:pStyle w:val="ListParagraph"/>
         <w:numPr>
           <w:ilvl w:val="0"/>
-          <w:numId w:val="8"/>
+          <w:numId w:val="7"/>
         </w:numPr>
         <w:ind w:left="2268" w:hanging="360"/>
         <w:jc w:val="both"/>
@@ -4411,7 +4350,7 @@
         <w:pStyle w:val="ListParagraph"/>
         <w:numPr>
           <w:ilvl w:val="0"/>
-          <w:numId w:val="8"/>
+          <w:numId w:val="7"/>
         </w:numPr>
         <w:ind w:left="2268" w:hanging="360"/>
         <w:jc w:val="both"/>
@@ -4432,7 +4371,7 @@
         <w:pStyle w:val="ListParagraph"/>
         <w:numPr>
           <w:ilvl w:val="0"/>
-          <w:numId w:val="8"/>
+          <w:numId w:val="7"/>
         </w:numPr>
         <w:ind w:left="2268" w:hanging="360"/>
         <w:jc w:val="both"/>
@@ -4463,7 +4402,7 @@
         <w:pStyle w:val="ListParagraph"/>
         <w:numPr>
           <w:ilvl w:val="0"/>
-          <w:numId w:val="8"/>
+          <w:numId w:val="7"/>
         </w:numPr>
         <w:ind w:left="2268" w:hanging="360"/>
         <w:jc w:val="both"/>
@@ -4486,8 +4425,8 @@
         </w:rPr>
         <w:t>must be implemented on site.</w:t>
       </w:r>
-      <w:bookmarkStart w:id="35" w:name="_Hlk57990993"/>
-      <w:bookmarkStart w:id="36" w:name="_Hlk57291647"/>
+      <w:bookmarkStart w:id="35" w:name="_Hlk57291647"/>
+      <w:bookmarkStart w:id="36" w:name="_Hlk57990993"/>
       <w:bookmarkEnd w:id="35"/>
       <w:bookmarkEnd w:id="36"/>
     </w:p>
@@ -4521,7 +4460,7 @@
         <w:pStyle w:val="ListParagraph"/>
         <w:numPr>
           <w:ilvl w:val="1"/>
-          <w:numId w:val="2"/>
+          <w:numId w:val="1"/>
         </w:numPr>
         <w:spacing w:before="0" w:after="0"/>
         <w:ind w:left="1434" w:hanging="357"/>
@@ -4598,7 +4537,7 @@
         <w:pStyle w:val="Normal"/>
         <w:numPr>
           <w:ilvl w:val="1"/>
-          <w:numId w:val="2"/>
+          <w:numId w:val="1"/>
         </w:numPr>
         <w:spacing w:before="0" w:after="160"/>
         <w:contextualSpacing/>
@@ -4625,7 +4564,7 @@
         <w:pStyle w:val="Normal"/>
         <w:numPr>
           <w:ilvl w:val="0"/>
-          <w:numId w:val="7"/>
+          <w:numId w:val="6"/>
         </w:numPr>
         <w:spacing w:lineRule="auto" w:line="240" w:before="0" w:after="0"/>
         <w:ind w:left="2268" w:hanging="360"/>
@@ -4648,7 +4587,7 @@
         <w:pStyle w:val="Normal"/>
         <w:numPr>
           <w:ilvl w:val="0"/>
-          <w:numId w:val="7"/>
+          <w:numId w:val="6"/>
         </w:numPr>
         <w:spacing w:lineRule="auto" w:line="240" w:before="0" w:after="0"/>
         <w:ind w:left="2268" w:hanging="360"/>
@@ -4671,7 +4610,7 @@
         <w:pStyle w:val="Normal"/>
         <w:numPr>
           <w:ilvl w:val="0"/>
-          <w:numId w:val="7"/>
+          <w:numId w:val="6"/>
         </w:numPr>
         <w:tabs>
           <w:tab w:val="clear" w:pos="720"/>
@@ -4714,7 +4653,7 @@
         <w:pStyle w:val="ListParagraph"/>
         <w:numPr>
           <w:ilvl w:val="0"/>
-          <w:numId w:val="2"/>
+          <w:numId w:val="1"/>
         </w:numPr>
         <w:jc w:val="both"/>
         <w:rPr>
@@ -4738,7 +4677,7 @@
         <w:pStyle w:val="Normal"/>
         <w:numPr>
           <w:ilvl w:val="1"/>
-          <w:numId w:val="2"/>
+          <w:numId w:val="1"/>
         </w:numPr>
         <w:spacing w:before="0" w:after="160"/>
         <w:contextualSpacing/>
@@ -4801,7 +4740,7 @@
           <w:ilvl w:val="0"/>
           <w:numId w:val="14"/>
         </w:numPr>
-        <w:overflowPunct w:val="true"/>
+        <w:overflowPunct w:val="false"/>
         <w:spacing w:lineRule="auto" w:line="252" w:before="0" w:after="0"/>
         <w:contextualSpacing/>
         <w:jc w:val="both"/>
@@ -4828,7 +4767,7 @@
           <w:ilvl w:val="0"/>
           <w:numId w:val="15"/>
         </w:numPr>
-        <w:overflowPunct w:val="true"/>
+        <w:overflowPunct w:val="false"/>
         <w:spacing w:lineRule="auto" w:line="252" w:before="0" w:after="0"/>
         <w:ind w:left="2552" w:hanging="360"/>
         <w:contextualSpacing/>
@@ -4856,7 +4795,7 @@
           <w:ilvl w:val="0"/>
           <w:numId w:val="16"/>
         </w:numPr>
-        <w:overflowPunct w:val="true"/>
+        <w:overflowPunct w:val="false"/>
         <w:spacing w:lineRule="auto" w:line="252" w:before="0" w:after="0"/>
         <w:ind w:left="2552" w:hanging="360"/>
         <w:contextualSpacing/>
@@ -4899,7 +4838,7 @@
         <w:pStyle w:val="Normal"/>
         <w:numPr>
           <w:ilvl w:val="1"/>
-          <w:numId w:val="2"/>
+          <w:numId w:val="1"/>
         </w:numPr>
         <w:spacing w:before="0" w:after="160"/>
         <w:contextualSpacing/>
@@ -4923,7 +4862,7 @@
         <w:pStyle w:val="Normal"/>
         <w:numPr>
           <w:ilvl w:val="2"/>
-          <w:numId w:val="2"/>
+          <w:numId w:val="1"/>
         </w:numPr>
         <w:spacing w:before="0" w:after="160"/>
         <w:ind w:left="2268" w:hanging="283"/>
@@ -4964,7 +4903,7 @@
         <w:pStyle w:val="Normal"/>
         <w:numPr>
           <w:ilvl w:val="1"/>
-          <w:numId w:val="2"/>
+          <w:numId w:val="1"/>
         </w:numPr>
         <w:spacing w:before="0" w:after="160"/>
         <w:contextualSpacing/>
@@ -4986,7 +4925,7 @@
         <w:pStyle w:val="Normal"/>
         <w:numPr>
           <w:ilvl w:val="2"/>
-          <w:numId w:val="2"/>
+          <w:numId w:val="1"/>
         </w:numPr>
         <w:spacing w:before="0" w:after="0"/>
         <w:ind w:left="2268" w:hanging="288"/>
@@ -5008,7 +4947,7 @@
         <w:pStyle w:val="Normal"/>
         <w:numPr>
           <w:ilvl w:val="2"/>
-          <w:numId w:val="2"/>
+          <w:numId w:val="1"/>
         </w:numPr>
         <w:spacing w:before="0" w:after="160"/>
         <w:ind w:left="2268" w:hanging="288"/>
@@ -5030,7 +4969,7 @@
         <w:pStyle w:val="Normal"/>
         <w:numPr>
           <w:ilvl w:val="2"/>
-          <w:numId w:val="2"/>
+          <w:numId w:val="1"/>
         </w:numPr>
         <w:spacing w:before="0" w:after="160"/>
         <w:ind w:left="2268" w:hanging="288"/>
@@ -5052,7 +4991,7 @@
         <w:pStyle w:val="Normal"/>
         <w:numPr>
           <w:ilvl w:val="2"/>
-          <w:numId w:val="2"/>
+          <w:numId w:val="1"/>
         </w:numPr>
         <w:spacing w:before="0" w:after="160"/>
         <w:ind w:left="2268" w:hanging="288"/>
@@ -5074,7 +5013,7 @@
         <w:pStyle w:val="Normal"/>
         <w:numPr>
           <w:ilvl w:val="2"/>
-          <w:numId w:val="2"/>
+          <w:numId w:val="1"/>
         </w:numPr>
         <w:spacing w:before="0" w:after="160"/>
         <w:ind w:left="2268" w:hanging="288"/>
@@ -5096,7 +5035,7 @@
         <w:pStyle w:val="Normal"/>
         <w:numPr>
           <w:ilvl w:val="2"/>
-          <w:numId w:val="2"/>
+          <w:numId w:val="1"/>
         </w:numPr>
         <w:spacing w:before="0" w:after="0"/>
         <w:ind w:left="2268" w:hanging="288"/>
@@ -5130,7 +5069,7 @@
         <w:pStyle w:val="ListParagraph"/>
         <w:numPr>
           <w:ilvl w:val="3"/>
-          <w:numId w:val="2"/>
+          <w:numId w:val="1"/>
         </w:numPr>
         <w:spacing w:before="0" w:after="0"/>
         <w:contextualSpacing/>
@@ -5151,7 +5090,7 @@
         <w:pStyle w:val="Normal"/>
         <w:numPr>
           <w:ilvl w:val="3"/>
-          <w:numId w:val="2"/>
+          <w:numId w:val="1"/>
         </w:numPr>
         <w:spacing w:before="0" w:after="160"/>
         <w:contextualSpacing/>
@@ -5172,7 +5111,7 @@
         <w:pStyle w:val="Normal"/>
         <w:numPr>
           <w:ilvl w:val="4"/>
-          <w:numId w:val="2"/>
+          <w:numId w:val="1"/>
         </w:numPr>
         <w:spacing w:before="0" w:after="160"/>
         <w:contextualSpacing/>
@@ -5193,7 +5132,7 @@
         <w:pStyle w:val="Normal"/>
         <w:numPr>
           <w:ilvl w:val="4"/>
-          <w:numId w:val="2"/>
+          <w:numId w:val="1"/>
         </w:numPr>
         <w:spacing w:before="0" w:after="160"/>
         <w:contextualSpacing/>
@@ -5214,7 +5153,7 @@
         <w:pStyle w:val="Normal"/>
         <w:numPr>
           <w:ilvl w:val="4"/>
-          <w:numId w:val="2"/>
+          <w:numId w:val="1"/>
         </w:numPr>
         <w:spacing w:before="0" w:after="160"/>
         <w:contextualSpacing/>
@@ -5235,7 +5174,7 @@
         <w:pStyle w:val="Normal"/>
         <w:numPr>
           <w:ilvl w:val="4"/>
-          <w:numId w:val="2"/>
+          <w:numId w:val="1"/>
         </w:numPr>
         <w:spacing w:before="0" w:after="160"/>
         <w:contextualSpacing/>
@@ -5256,7 +5195,7 @@
         <w:pStyle w:val="Normal"/>
         <w:numPr>
           <w:ilvl w:val="4"/>
-          <w:numId w:val="2"/>
+          <w:numId w:val="1"/>
         </w:numPr>
         <w:spacing w:before="0" w:after="160"/>
         <w:contextualSpacing/>
@@ -5294,7 +5233,7 @@
         <w:pStyle w:val="ListParagraph"/>
         <w:numPr>
           <w:ilvl w:val="1"/>
-          <w:numId w:val="2"/>
+          <w:numId w:val="1"/>
         </w:numPr>
         <w:spacing w:before="0" w:after="0"/>
         <w:contextualSpacing/>
@@ -5318,7 +5257,7 @@
         <w:pStyle w:val="Normal"/>
         <w:numPr>
           <w:ilvl w:val="2"/>
-          <w:numId w:val="2"/>
+          <w:numId w:val="1"/>
         </w:numPr>
         <w:spacing w:before="0" w:after="160"/>
         <w:ind w:left="2268" w:hanging="288"/>
@@ -5353,7 +5292,7 @@
         <w:pStyle w:val="Normal"/>
         <w:numPr>
           <w:ilvl w:val="3"/>
-          <w:numId w:val="2"/>
+          <w:numId w:val="1"/>
         </w:numPr>
         <w:spacing w:before="0" w:after="160"/>
         <w:contextualSpacing/>
@@ -5378,7 +5317,7 @@
         <w:pStyle w:val="Normal"/>
         <w:numPr>
           <w:ilvl w:val="3"/>
-          <w:numId w:val="2"/>
+          <w:numId w:val="1"/>
         </w:numPr>
         <w:spacing w:before="0" w:after="0"/>
         <w:contextualSpacing/>
@@ -5471,7 +5410,7 @@
           <w:tab w:val="left" w:pos="4320" w:leader="none"/>
           <w:tab w:val="left" w:pos="5400" w:leader="none"/>
         </w:tabs>
-        <w:overflowPunct w:val="true"/>
+        <w:overflowPunct w:val="false"/>
         <w:spacing w:lineRule="exact" w:line="300" w:before="0" w:after="120"/>
         <w:ind w:left="432" w:hanging="0"/>
         <w:jc w:val="both"/>
@@ -5499,7 +5438,7 @@
           <w:tab w:val="left" w:pos="4320" w:leader="none"/>
           <w:tab w:val="left" w:pos="5400" w:leader="none"/>
         </w:tabs>
-        <w:overflowPunct w:val="true"/>
+        <w:overflowPunct w:val="false"/>
         <w:spacing w:lineRule="exact" w:line="300" w:before="0" w:after="120"/>
         <w:ind w:left="432" w:hanging="0"/>
         <w:jc w:val="both"/>
@@ -5527,7 +5466,7 @@
           <w:tab w:val="left" w:pos="4320" w:leader="none"/>
           <w:tab w:val="left" w:pos="5400" w:leader="none"/>
         </w:tabs>
-        <w:overflowPunct w:val="true"/>
+        <w:overflowPunct w:val="false"/>
         <w:spacing w:lineRule="exact" w:line="300" w:before="0" w:after="120"/>
         <w:jc w:val="both"/>
         <w:rPr>
@@ -5554,7 +5493,7 @@
           <w:tab w:val="left" w:pos="4320" w:leader="none"/>
           <w:tab w:val="left" w:pos="5400" w:leader="none"/>
         </w:tabs>
-        <w:overflowPunct w:val="true"/>
+        <w:overflowPunct w:val="false"/>
         <w:spacing w:lineRule="exact" w:line="300" w:before="0" w:after="120"/>
         <w:jc w:val="both"/>
         <w:rPr>
@@ -5872,7 +5811,7 @@
   <w:p>
     <w:pPr>
       <w:pStyle w:val="Normal"/>
-      <w:overflowPunct w:val="true"/>
+      <w:overflowPunct w:val="false"/>
       <w:spacing w:lineRule="auto" w:line="240" w:before="0" w:after="0"/>
       <w:textAlignment w:val="baseline"/>
       <w:rPr>
@@ -5893,7 +5832,7 @@
         <w:lang w:val="en-US"/>
       </w:rPr>
       <w:drawing>
-        <wp:anchor behindDoc="1" distT="0" distB="0" distL="0" distR="114300" simplePos="0" locked="0" layoutInCell="0" allowOverlap="1" relativeHeight="11">
+        <wp:anchor behindDoc="1" distT="0" distB="0" distL="0" distR="114300" simplePos="0" locked="0" layoutInCell="0" allowOverlap="1" relativeHeight="18">
           <wp:simplePos x="0" y="0"/>
           <wp:positionH relativeFrom="margin">
             <wp:align>left</wp:align>
@@ -5942,7 +5881,7 @@
   <w:p>
     <w:pPr>
       <w:pStyle w:val="Normal"/>
-      <w:overflowPunct w:val="true"/>
+      <w:overflowPunct w:val="false"/>
       <w:spacing w:lineRule="auto" w:line="240" w:before="0" w:after="0"/>
       <w:jc w:val="right"/>
       <w:textAlignment w:val="baseline"/>
@@ -5969,7 +5908,7 @@
   <w:p>
     <w:pPr>
       <w:pStyle w:val="Normal"/>
-      <w:overflowPunct w:val="true"/>
+      <w:overflowPunct w:val="false"/>
       <w:spacing w:lineRule="auto" w:line="276" w:before="0" w:after="120"/>
       <w:jc w:val="right"/>
       <w:textAlignment w:val="baseline"/>
@@ -5994,7 +5933,7 @@
   <w:p>
     <w:pPr>
       <w:pStyle w:val="Normal"/>
-      <w:overflowPunct w:val="true"/>
+      <w:overflowPunct w:val="false"/>
       <w:spacing w:lineRule="auto" w:line="240" w:before="0" w:after="0"/>
       <w:jc w:val="right"/>
       <w:textAlignment w:val="baseline"/>
@@ -6019,7 +5958,7 @@
               <wp:positionV relativeFrom="paragraph">
                 <wp:posOffset>285115</wp:posOffset>
               </wp:positionV>
-              <wp:extent cx="6329045" cy="2540"/>
+              <wp:extent cx="6329680" cy="3175"/>
               <wp:effectExtent l="0" t="0" r="0" b="0"/>
               <wp:wrapNone/>
               <wp:docPr id="3" name="AutoShape 18"/>
@@ -6030,7 +5969,7 @@
                     <wps:spPr>
                       <a:xfrm>
                         <a:off x="0" y="0"/>
-                        <a:ext cx="6328440" cy="1800"/>
+                        <a:ext cx="6329160" cy="2520"/>
                       </a:xfrm>
                       <a:custGeom>
                         <a:avLst/>
@@ -6234,7 +6173,7 @@
             <v:h position="@0,21600"/>
           </v:handles>
         </v:shapetype>
-        <v:shape id="PowerPlusWaterMarkObject" o:spid="shape_0" fillcolor="silver" stroked="f" style="position:absolute;margin-left:0pt;margin-top:311.4pt;width:498.5pt;height:25.7pt;v-text-anchor:middle;rotation:315;mso-position-horizontal:center;mso-position-horizontal-relative:margin;mso-position-vertical:center;mso-position-vertical-relative:margin" type="shapetype_136">
+        <v:shape id="PowerPlusWaterMarkObject" o:spid="shape_0" fillcolor="silver" stroked="f" style="position:absolute;margin-left:0.05pt;margin-top:311.45pt;width:498.45pt;height:25.65pt;v-text-anchor:middle;rotation:315;mso-position-horizontal:center;mso-position-horizontal-relative:margin;mso-position-vertical:center;mso-position-vertical-relative:margin" type="shapetype_136">
           <v:path textpathok="t"/>
           <v:textpath on="t" fitshape="t" string="{d.is_draft:ifEQ(true):show(DRAFT):elseShow( )}" trim="t" style="font-family:&quot;Liberation Sans&quot;;font-size:1pt"/>
           <w10:wrap type="none"/>
@@ -6252,125 +6191,6 @@
   <w:abstractNum w:abstractNumId="1">
     <w:lvl w:ilvl="0">
       <w:start w:val="1"/>
-      <w:numFmt w:val="none"/>
-      <w:suff w:val="nothing"/>
-      <w:lvlText w:val=""/>
-      <w:lvlJc w:val="left"/>
-      <w:pPr>
-        <w:tabs>
-          <w:tab w:val="num" w:pos="0"/>
-        </w:tabs>
-        <w:ind w:left="0" w:hanging="0"/>
-      </w:pPr>
-    </w:lvl>
-    <w:lvl w:ilvl="1">
-      <w:start w:val="1"/>
-      <w:numFmt w:val="none"/>
-      <w:suff w:val="nothing"/>
-      <w:lvlText w:val=""/>
-      <w:lvlJc w:val="left"/>
-      <w:pPr>
-        <w:tabs>
-          <w:tab w:val="num" w:pos="0"/>
-        </w:tabs>
-        <w:ind w:left="0" w:hanging="0"/>
-      </w:pPr>
-    </w:lvl>
-    <w:lvl w:ilvl="2">
-      <w:start w:val="1"/>
-      <w:numFmt w:val="none"/>
-      <w:suff w:val="nothing"/>
-      <w:lvlText w:val=""/>
-      <w:lvlJc w:val="left"/>
-      <w:pPr>
-        <w:tabs>
-          <w:tab w:val="num" w:pos="0"/>
-        </w:tabs>
-        <w:ind w:left="0" w:hanging="0"/>
-      </w:pPr>
-    </w:lvl>
-    <w:lvl w:ilvl="3">
-      <w:start w:val="1"/>
-      <w:numFmt w:val="none"/>
-      <w:suff w:val="nothing"/>
-      <w:lvlText w:val=""/>
-      <w:lvlJc w:val="left"/>
-      <w:pPr>
-        <w:tabs>
-          <w:tab w:val="num" w:pos="0"/>
-        </w:tabs>
-        <w:ind w:left="0" w:hanging="0"/>
-      </w:pPr>
-    </w:lvl>
-    <w:lvl w:ilvl="4">
-      <w:start w:val="1"/>
-      <w:numFmt w:val="none"/>
-      <w:suff w:val="nothing"/>
-      <w:lvlText w:val=""/>
-      <w:lvlJc w:val="left"/>
-      <w:pPr>
-        <w:tabs>
-          <w:tab w:val="num" w:pos="0"/>
-        </w:tabs>
-        <w:ind w:left="0" w:hanging="0"/>
-      </w:pPr>
-    </w:lvl>
-    <w:lvl w:ilvl="5">
-      <w:start w:val="1"/>
-      <w:numFmt w:val="none"/>
-      <w:suff w:val="nothing"/>
-      <w:lvlText w:val=""/>
-      <w:lvlJc w:val="left"/>
-      <w:pPr>
-        <w:tabs>
-          <w:tab w:val="num" w:pos="0"/>
-        </w:tabs>
-        <w:ind w:left="0" w:hanging="0"/>
-      </w:pPr>
-    </w:lvl>
-    <w:lvl w:ilvl="6">
-      <w:start w:val="1"/>
-      <w:numFmt w:val="none"/>
-      <w:suff w:val="nothing"/>
-      <w:lvlText w:val=""/>
-      <w:lvlJc w:val="left"/>
-      <w:pPr>
-        <w:tabs>
-          <w:tab w:val="num" w:pos="0"/>
-        </w:tabs>
-        <w:ind w:left="0" w:hanging="0"/>
-      </w:pPr>
-    </w:lvl>
-    <w:lvl w:ilvl="7">
-      <w:start w:val="1"/>
-      <w:numFmt w:val="none"/>
-      <w:suff w:val="nothing"/>
-      <w:lvlText w:val=""/>
-      <w:lvlJc w:val="left"/>
-      <w:pPr>
-        <w:tabs>
-          <w:tab w:val="num" w:pos="0"/>
-        </w:tabs>
-        <w:ind w:left="0" w:hanging="0"/>
-      </w:pPr>
-    </w:lvl>
-    <w:lvl w:ilvl="8">
-      <w:start w:val="1"/>
-      <w:numFmt w:val="none"/>
-      <w:suff w:val="nothing"/>
-      <w:lvlText w:val=""/>
-      <w:lvlJc w:val="left"/>
-      <w:pPr>
-        <w:tabs>
-          <w:tab w:val="num" w:pos="0"/>
-        </w:tabs>
-        <w:ind w:left="0" w:hanging="0"/>
-      </w:pPr>
-    </w:lvl>
-  </w:abstractNum>
-  <w:abstractNum w:abstractNumId="2">
-    <w:lvl w:ilvl="0">
-      <w:start w:val="1"/>
       <w:numFmt w:val="upperLetter"/>
       <w:lvlText w:val="%1."/>
       <w:lvlJc w:val="left"/>
@@ -6490,7 +6310,7 @@
       </w:pPr>
     </w:lvl>
   </w:abstractNum>
-  <w:abstractNum w:abstractNumId="3">
+  <w:abstractNum w:abstractNumId="2">
     <w:lvl w:ilvl="0">
       <w:start w:val="1"/>
       <w:numFmt w:val="decimal"/>
@@ -6628,7 +6448,7 @@
       </w:rPr>
     </w:lvl>
   </w:abstractNum>
-  <w:abstractNum w:abstractNumId="4">
+  <w:abstractNum w:abstractNumId="3">
     <w:lvl w:ilvl="0">
       <w:start w:val="1"/>
       <w:numFmt w:val="decimal"/>
@@ -6742,7 +6562,7 @@
       </w:pPr>
     </w:lvl>
   </w:abstractNum>
-  <w:abstractNum w:abstractNumId="5">
+  <w:abstractNum w:abstractNumId="4">
     <w:lvl w:ilvl="0">
       <w:start w:val="1"/>
       <w:numFmt w:val="lowerLetter"/>
@@ -6856,7 +6676,7 @@
       </w:pPr>
     </w:lvl>
   </w:abstractNum>
-  <w:abstractNum w:abstractNumId="6">
+  <w:abstractNum w:abstractNumId="5">
     <w:lvl w:ilvl="0">
       <w:start w:val="3"/>
       <w:numFmt w:val="upperLetter"/>
@@ -6972,7 +6792,7 @@
       </w:pPr>
     </w:lvl>
   </w:abstractNum>
-  <w:abstractNum w:abstractNumId="7">
+  <w:abstractNum w:abstractNumId="6">
     <w:lvl w:ilvl="0">
       <w:start w:val="1"/>
       <w:numFmt w:val="lowerLetter"/>
@@ -7082,7 +6902,7 @@
       </w:pPr>
     </w:lvl>
   </w:abstractNum>
-  <w:abstractNum w:abstractNumId="8">
+  <w:abstractNum w:abstractNumId="7">
     <w:lvl w:ilvl="0">
       <w:start w:val="1"/>
       <w:numFmt w:val="lowerLetter"/>
@@ -7192,7 +7012,7 @@
       </w:pPr>
     </w:lvl>
   </w:abstractNum>
-  <w:abstractNum w:abstractNumId="9">
+  <w:abstractNum w:abstractNumId="8">
     <w:lvl w:ilvl="0">
       <w:start w:val="1"/>
       <w:numFmt w:val="lowerRoman"/>
@@ -7302,7 +7122,7 @@
       </w:pPr>
     </w:lvl>
   </w:abstractNum>
-  <w:abstractNum w:abstractNumId="10">
+  <w:abstractNum w:abstractNumId="9">
     <w:lvl w:ilvl="0">
       <w:start w:val="1"/>
       <w:numFmt w:val="lowerRoman"/>
@@ -7412,7 +7232,7 @@
       </w:pPr>
     </w:lvl>
   </w:abstractNum>
-  <w:abstractNum w:abstractNumId="11">
+  <w:abstractNum w:abstractNumId="10">
     <w:lvl w:ilvl="0">
       <w:start w:val="1"/>
       <w:numFmt w:val="lowerLetter"/>
@@ -7522,7 +7342,7 @@
       </w:pPr>
     </w:lvl>
   </w:abstractNum>
-  <w:abstractNum w:abstractNumId="12">
+  <w:abstractNum w:abstractNumId="11">
     <w:lvl w:ilvl="0">
       <w:start w:val="1"/>
       <w:numFmt w:val="lowerRoman"/>
@@ -7632,7 +7452,7 @@
       </w:pPr>
     </w:lvl>
   </w:abstractNum>
-  <w:abstractNum w:abstractNumId="13">
+  <w:abstractNum w:abstractNumId="12">
     <w:lvl w:ilvl="0">
       <w:start w:val="1"/>
       <w:numFmt w:val="lowerRoman"/>
@@ -7739,6 +7559,125 @@
           <w:tab w:val="num" w:pos="0"/>
         </w:tabs>
         <w:ind w:left="7920" w:hanging="180"/>
+      </w:pPr>
+    </w:lvl>
+  </w:abstractNum>
+  <w:abstractNum w:abstractNumId="13">
+    <w:lvl w:ilvl="0">
+      <w:start w:val="1"/>
+      <w:numFmt w:val="none"/>
+      <w:suff w:val="nothing"/>
+      <w:lvlText w:val=""/>
+      <w:lvlJc w:val="left"/>
+      <w:pPr>
+        <w:tabs>
+          <w:tab w:val="num" w:pos="0"/>
+        </w:tabs>
+        <w:ind w:left="0" w:hanging="0"/>
+      </w:pPr>
+    </w:lvl>
+    <w:lvl w:ilvl="1">
+      <w:start w:val="1"/>
+      <w:numFmt w:val="none"/>
+      <w:suff w:val="nothing"/>
+      <w:lvlText w:val=""/>
+      <w:lvlJc w:val="left"/>
+      <w:pPr>
+        <w:tabs>
+          <w:tab w:val="num" w:pos="0"/>
+        </w:tabs>
+        <w:ind w:left="0" w:hanging="0"/>
+      </w:pPr>
+    </w:lvl>
+    <w:lvl w:ilvl="2">
+      <w:start w:val="1"/>
+      <w:numFmt w:val="none"/>
+      <w:suff w:val="nothing"/>
+      <w:lvlText w:val=""/>
+      <w:lvlJc w:val="left"/>
+      <w:pPr>
+        <w:tabs>
+          <w:tab w:val="num" w:pos="0"/>
+        </w:tabs>
+        <w:ind w:left="0" w:hanging="0"/>
+      </w:pPr>
+    </w:lvl>
+    <w:lvl w:ilvl="3">
+      <w:start w:val="1"/>
+      <w:numFmt w:val="none"/>
+      <w:suff w:val="nothing"/>
+      <w:lvlText w:val=""/>
+      <w:lvlJc w:val="left"/>
+      <w:pPr>
+        <w:tabs>
+          <w:tab w:val="num" w:pos="0"/>
+        </w:tabs>
+        <w:ind w:left="0" w:hanging="0"/>
+      </w:pPr>
+    </w:lvl>
+    <w:lvl w:ilvl="4">
+      <w:start w:val="1"/>
+      <w:numFmt w:val="none"/>
+      <w:suff w:val="nothing"/>
+      <w:lvlText w:val=""/>
+      <w:lvlJc w:val="left"/>
+      <w:pPr>
+        <w:tabs>
+          <w:tab w:val="num" w:pos="0"/>
+        </w:tabs>
+        <w:ind w:left="0" w:hanging="0"/>
+      </w:pPr>
+    </w:lvl>
+    <w:lvl w:ilvl="5">
+      <w:start w:val="1"/>
+      <w:numFmt w:val="none"/>
+      <w:suff w:val="nothing"/>
+      <w:lvlText w:val=""/>
+      <w:lvlJc w:val="left"/>
+      <w:pPr>
+        <w:tabs>
+          <w:tab w:val="num" w:pos="0"/>
+        </w:tabs>
+        <w:ind w:left="0" w:hanging="0"/>
+      </w:pPr>
+    </w:lvl>
+    <w:lvl w:ilvl="6">
+      <w:start w:val="1"/>
+      <w:numFmt w:val="none"/>
+      <w:suff w:val="nothing"/>
+      <w:lvlText w:val=""/>
+      <w:lvlJc w:val="left"/>
+      <w:pPr>
+        <w:tabs>
+          <w:tab w:val="num" w:pos="0"/>
+        </w:tabs>
+        <w:ind w:left="0" w:hanging="0"/>
+      </w:pPr>
+    </w:lvl>
+    <w:lvl w:ilvl="7">
+      <w:start w:val="1"/>
+      <w:numFmt w:val="none"/>
+      <w:suff w:val="nothing"/>
+      <w:lvlText w:val=""/>
+      <w:lvlJc w:val="left"/>
+      <w:pPr>
+        <w:tabs>
+          <w:tab w:val="num" w:pos="0"/>
+        </w:tabs>
+        <w:ind w:left="0" w:hanging="0"/>
+      </w:pPr>
+    </w:lvl>
+    <w:lvl w:ilvl="8">
+      <w:start w:val="1"/>
+      <w:numFmt w:val="none"/>
+      <w:suff w:val="nothing"/>
+      <w:lvlText w:val=""/>
+      <w:lvlJc w:val="left"/>
+      <w:pPr>
+        <w:tabs>
+          <w:tab w:val="num" w:pos="0"/>
+        </w:tabs>
+        <w:ind w:left="0" w:hanging="0"/>
       </w:pPr>
     </w:lvl>
   </w:abstractNum>
@@ -7782,19 +7721,19 @@
     <w:abstractNumId w:val="13"/>
   </w:num>
   <w:num w:numId="14">
+    <w:abstractNumId w:val="10"/>
+    <w:lvlOverride w:ilvl="0">
+      <w:startOverride w:val="1"/>
+    </w:lvlOverride>
+  </w:num>
+  <w:num w:numId="15">
     <w:abstractNumId w:val="11"/>
     <w:lvlOverride w:ilvl="0">
       <w:startOverride w:val="1"/>
     </w:lvlOverride>
   </w:num>
-  <w:num w:numId="15">
-    <w:abstractNumId w:val="12"/>
-    <w:lvlOverride w:ilvl="0">
-      <w:startOverride w:val="1"/>
-    </w:lvlOverride>
-  </w:num>
   <w:num w:numId="16">
-    <w:abstractNumId w:val="12"/>
+    <w:abstractNumId w:val="11"/>
   </w:num>
 </w:numbering>
 </file>
@@ -8223,7 +8162,7 @@
     <w:rsid w:val="00d1427b"/>
     <w:pPr>
       <w:keepNext w:val="true"/>
-      <w:overflowPunct w:val="true"/>
+      <w:overflowPunct w:val="false"/>
       <w:spacing w:lineRule="exact" w:line="240" w:before="0" w:after="0"/>
       <w:jc w:val="both"/>
       <w:textAlignment w:val="baseline"/>
@@ -8472,7 +8411,7 @@
     <w:link w:val="BodyTextChar"/>
     <w:rsid w:val="00f57921"/>
     <w:pPr>
-      <w:overflowPunct w:val="true"/>
+      <w:overflowPunct w:val="false"/>
       <w:spacing w:lineRule="auto" w:line="240" w:before="0" w:after="120"/>
       <w:textAlignment w:val="baseline"/>
     </w:pPr>
@@ -8539,7 +8478,7 @@
     <w:qFormat/>
     <w:rsid w:val="00687d33"/>
     <w:pPr>
-      <w:overflowPunct w:val="true"/>
+      <w:overflowPunct w:val="false"/>
       <w:spacing w:lineRule="auto" w:line="240" w:before="0" w:after="0"/>
       <w:textAlignment w:val="baseline"/>
     </w:pPr>
@@ -8579,7 +8518,7 @@
     <w:qFormat/>
     <w:rsid w:val="00687d33"/>
     <w:pPr>
-      <w:overflowPunct w:val="false"/>
+      <w:overflowPunct w:val="true"/>
       <w:spacing w:before="0" w:after="160"/>
       <w:textAlignment w:val="auto"/>
     </w:pPr>
@@ -8597,7 +8536,7 @@
     <w:qFormat/>
     <w:rsid w:val="00994bee"/>
     <w:pPr>
-      <w:overflowPunct w:val="true"/>
+      <w:overflowPunct w:val="false"/>
       <w:spacing w:lineRule="exact" w:line="300" w:before="0" w:after="0"/>
       <w:jc w:val="both"/>
       <w:textAlignment w:val="baseline"/>
@@ -8679,7 +8618,7 @@
     <w:unhideWhenUsed/>
     <w:rsid w:val="00ce29dc"/>
     <w:pPr>
-      <w:overflowPunct w:val="true"/>
+      <w:overflowPunct w:val="false"/>
       <w:spacing w:lineRule="auto" w:line="240" w:before="0" w:after="0"/>
       <w:textAlignment w:val="baseline"/>
     </w:pPr>

</xml_diff>

<commit_message>
MDS-3236: filter out draft amendments from permit page, constants
</commit_message>
<xml_diff>
--- a/services/core-api/app/templates/permit/Permit.docx
+++ b/services/core-api/app/templates/permit/Permit.docx
@@ -571,7 +571,7 @@
               </wp:anchor>
             </w:drawing>
           </mc:Choice>
-          <mc:Fallback xmlns:sl="http://schemas.openxmlformats.org/schemaLibrary/2006/main" xmlns:a="http://schemas.openxmlformats.org/drawingml/2006/main" xmlns:pic="http://schemas.openxmlformats.org/drawingml/2006/picture" xmlns:c="http://schemas.openxmlformats.org/drawingml/2006/chart" xmlns:lc="http://schemas.openxmlformats.org/drawingml/2006/lockedCanvas" xmlns:dgm="http://schemas.openxmlformats.org/drawingml/2006/diagram">
+          <mc:Fallback xmlns:dgm="http://schemas.openxmlformats.org/drawingml/2006/diagram" xmlns:lc="http://schemas.openxmlformats.org/drawingml/2006/lockedCanvas" xmlns:c="http://schemas.openxmlformats.org/drawingml/2006/chart" xmlns:pic="http://schemas.openxmlformats.org/drawingml/2006/picture" xmlns:a="http://schemas.openxmlformats.org/drawingml/2006/main" xmlns:sl="http://schemas.openxmlformats.org/schemaLibrary/2006/main">
             <w:drawing>
               <wp:anchor allowOverlap="1" behindDoc="0" distB="0" distT="0" distL="0" distR="0" hidden="0" layoutInCell="1" locked="0" relativeHeight="0" simplePos="0">
                 <wp:simplePos x="0" y="0"/>
@@ -1605,6 +1605,8 @@
         </w:rPr>
         <w:t xml:space="preserve">  </w:t>
       </w:r>
+      <w:bookmarkStart w:id="0" w:name="_GoBack"/>
+      <w:bookmarkEnd w:id="0"/>
     </w:p>
     <w:p>
       <w:pPr>
@@ -1682,16 +1684,7 @@
           <w:b/>
           <w:color w:val="000000"/>
         </w:rPr>
-        <w:t>d.now_</w:t>
-      </w:r>
-      <w:proofErr w:type="gramStart"/>
-      <w:r>
-        <w:rPr>
-          <w:rFonts w:ascii="Times New Roman" w:eastAsia="Times New Roman" w:hAnsi="Times New Roman" w:cs="Times New Roman"/>
-          <w:b/>
-          <w:color w:val="000000"/>
-        </w:rPr>
-        <w:t>number</w:t>
+        <w:t>d.now_number</w:t>
       </w:r>
       <w:proofErr w:type="spellEnd"/>
       <w:r>
@@ -1712,25 +1705,9 @@
       <w:r>
         <w:rPr>
           <w:rFonts w:ascii="Times New Roman" w:eastAsia="Times New Roman" w:hAnsi="Times New Roman" w:cs="Times New Roman"/>
-          <w:b/>
-          <w:color w:val="000000"/>
-        </w:rPr>
-        <w:t xml:space="preserve"> </w:t>
-      </w:r>
-      <w:r>
-        <w:rPr>
-          <w:rFonts w:ascii="Times New Roman" w:eastAsia="Times New Roman" w:hAnsi="Times New Roman" w:cs="Times New Roman"/>
-          <w:color w:val="000000"/>
-        </w:rPr>
-        <w:t>tracking</w:t>
-      </w:r>
-      <w:proofErr w:type="gramEnd"/>
-      <w:r>
-        <w:rPr>
-          <w:rFonts w:ascii="Times New Roman" w:eastAsia="Times New Roman" w:hAnsi="Times New Roman" w:cs="Times New Roman"/>
-          <w:color w:val="000000"/>
-        </w:rPr>
-        <w:t xml:space="preserve"> number </w:t>
+          <w:color w:val="000000"/>
+        </w:rPr>
+        <w:t xml:space="preserve">tracking number </w:t>
       </w:r>
       <w:r>
         <w:rPr>
@@ -1780,7 +1757,15 @@
           <w:b/>
           <w:color w:val="000000"/>
         </w:rPr>
-        <w:t>d.submitted_date</w:t>
+        <w:t>d.</w:t>
+      </w:r>
+      <w:r>
+        <w:rPr>
+          <w:rFonts w:ascii="Times New Roman" w:eastAsia="Times New Roman" w:hAnsi="Times New Roman" w:cs="Times New Roman"/>
+          <w:b/>
+          <w:color w:val="000000"/>
+        </w:rPr>
+        <w:t>application_date</w:t>
       </w:r>
       <w:proofErr w:type="spellEnd"/>
       <w:r>
@@ -2438,8 +2423,6 @@
       <w:r>
         <w:br w:type="page"/>
       </w:r>
-      <w:bookmarkStart w:id="0" w:name="_GoBack"/>
-      <w:bookmarkEnd w:id="0"/>
     </w:p>
     <w:p>
       <w:pPr>
@@ -6218,7 +6201,7 @@
             </wp:anchor>
           </w:drawing>
         </mc:Choice>
-        <mc:Fallback xmlns:sl="http://schemas.openxmlformats.org/schemaLibrary/2006/main" xmlns:a="http://schemas.openxmlformats.org/drawingml/2006/main" xmlns:pic="http://schemas.openxmlformats.org/drawingml/2006/picture" xmlns:c="http://schemas.openxmlformats.org/drawingml/2006/chart" xmlns:lc="http://schemas.openxmlformats.org/drawingml/2006/lockedCanvas" xmlns:dgm="http://schemas.openxmlformats.org/drawingml/2006/diagram">
+        <mc:Fallback xmlns:dgm="http://schemas.openxmlformats.org/drawingml/2006/diagram" xmlns:lc="http://schemas.openxmlformats.org/drawingml/2006/lockedCanvas" xmlns:c="http://schemas.openxmlformats.org/drawingml/2006/chart" xmlns:pic="http://schemas.openxmlformats.org/drawingml/2006/picture" xmlns:a="http://schemas.openxmlformats.org/drawingml/2006/main" xmlns:sl="http://schemas.openxmlformats.org/schemaLibrary/2006/main">
           <w:drawing>
             <wp:anchor allowOverlap="1" behindDoc="0" distB="0" distT="0" distL="0" distR="0" hidden="0" layoutInCell="1" locked="0" relativeHeight="0" simplePos="0">
               <wp:simplePos x="0" y="0"/>
@@ -13086,6 +13069,7 @@
   <w:style w:type="character" w:default="1" w:styleId="DefaultParagraphFont">
     <w:name w:val="Default Paragraph Font"/>
     <w:uiPriority w:val="1"/>
+    <w:semiHidden/>
     <w:unhideWhenUsed/>
   </w:style>
   <w:style w:type="table" w:default="1" w:styleId="TableNormal">

</xml_diff>

<commit_message>
MDS-3300, MDS-3301: template chnages and date format update
</commit_message>
<xml_diff>
--- a/services/core-api/app/templates/permit/Permit.docx
+++ b/services/core-api/app/templates/permit/Permit.docx
@@ -388,7 +388,7 @@
           <w:bCs/>
           <w:color w:val="000000"/>
         </w:rPr>
-        <w:t>Lat:  {</w:t>
+        <w:t>Lat: {</w:t>
       </w:r>
       <w:proofErr w:type="spellStart"/>
       <w:r>
@@ -418,7 +418,7 @@
           <w:color w:val="000000"/>
         </w:rPr>
         <w:tab/>
-        <w:t>Long:  {</w:t>
+        <w:t>Long: {</w:t>
       </w:r>
       <w:proofErr w:type="spellStart"/>
       <w:r>
@@ -525,7 +525,7 @@
               </wp:anchor>
             </w:drawing>
           </mc:Choice>
-          <mc:Fallback xmlns:sl="http://schemas.openxmlformats.org/schemaLibrary/2006/main" xmlns:a="http://schemas.openxmlformats.org/drawingml/2006/main" xmlns:pic="http://schemas.openxmlformats.org/drawingml/2006/picture" xmlns:c="http://schemas.openxmlformats.org/drawingml/2006/chart" xmlns:lc="http://schemas.openxmlformats.org/drawingml/2006/lockedCanvas" xmlns:dgm="http://schemas.openxmlformats.org/drawingml/2006/diagram">
+          <mc:Fallback xmlns:dgm="http://schemas.openxmlformats.org/drawingml/2006/diagram" xmlns:lc="http://schemas.openxmlformats.org/drawingml/2006/lockedCanvas" xmlns:c="http://schemas.openxmlformats.org/drawingml/2006/chart" xmlns:pic="http://schemas.openxmlformats.org/drawingml/2006/picture" xmlns:a="http://schemas.openxmlformats.org/drawingml/2006/main" xmlns:sl="http://schemas.openxmlformats.org/schemaLibrary/2006/main">
             <w:drawing>
               <wp:anchor allowOverlap="1" behindDoc="0" distB="0" distT="0" distL="0" distR="0" hidden="0" layoutInCell="1" locked="0" relativeHeight="0" simplePos="0">
                 <wp:simplePos x="0" y="0"/>
@@ -570,6 +570,116 @@
         </mc:AlternateContent>
       </w:r>
     </w:p>
+    <w:tbl>
+      <w:tblPr>
+        <w:tblStyle w:val="TableGrid"/>
+        <w:tblW w:w="0" w:type="auto"/>
+        <w:tblLook w:val="04A0" w:firstRow="1" w:lastRow="0" w:firstColumn="1" w:lastColumn="0" w:noHBand="0" w:noVBand="1"/>
+      </w:tblPr>
+      <w:tblGrid>
+        <w:gridCol w:w="4981"/>
+        <w:gridCol w:w="4981"/>
+      </w:tblGrid>
+      <w:tr>
+        <w:tc>
+          <w:tcPr>
+            <w:tcW w:w="4981" w:type="dxa"/>
+            <w:tcBorders>
+              <w:top w:val="nil"/>
+              <w:left w:val="nil"/>
+              <w:bottom w:val="nil"/>
+              <w:right w:val="nil"/>
+            </w:tcBorders>
+          </w:tcPr>
+          <w:p>
+            <w:pPr>
+              <w:ind w:left="-108" w:right="49"/>
+              <w:rPr>
+                <w:rFonts w:ascii="Times New Roman" w:eastAsia="Times New Roman" w:hAnsi="Times New Roman" w:cs="Times New Roman"/>
+                <w:b/>
+              </w:rPr>
+            </w:pPr>
+            <w:r>
+              <w:rPr>
+                <w:rFonts w:ascii="Times New Roman" w:eastAsia="Times New Roman" w:hAnsi="Times New Roman" w:cs="Times New Roman"/>
+                <w:b/>
+              </w:rPr>
+              <w:t xml:space="preserve">Date of Issuance: </w:t>
+            </w:r>
+            <w:r>
+              <w:rPr>
+                <w:rFonts w:ascii="Times New Roman" w:eastAsia="Times New Roman" w:hAnsi="Times New Roman" w:cs="Times New Roman"/>
+                <w:b/>
+                <w:color w:val="000000"/>
+              </w:rPr>
+              <w:t>{</w:t>
+            </w:r>
+            <w:proofErr w:type="spellStart"/>
+            <w:r>
+              <w:rPr>
+                <w:rFonts w:ascii="Times New Roman" w:eastAsia="Times New Roman" w:hAnsi="Times New Roman" w:cs="Times New Roman"/>
+                <w:b/>
+                <w:color w:val="000000"/>
+              </w:rPr>
+              <w:t>d.issue_date</w:t>
+            </w:r>
+            <w:proofErr w:type="spellEnd"/>
+            <w:r>
+              <w:rPr>
+                <w:rFonts w:ascii="Times New Roman" w:eastAsia="Times New Roman" w:hAnsi="Times New Roman" w:cs="Times New Roman"/>
+                <w:b/>
+                <w:color w:val="000000"/>
+              </w:rPr>
+              <w:t>}</w:t>
+            </w:r>
+          </w:p>
+        </w:tc>
+        <w:tc>
+          <w:tcPr>
+            <w:tcW w:w="4981" w:type="dxa"/>
+            <w:tcBorders>
+              <w:top w:val="nil"/>
+              <w:left w:val="nil"/>
+              <w:bottom w:val="nil"/>
+              <w:right w:val="nil"/>
+            </w:tcBorders>
+          </w:tcPr>
+          <w:p>
+            <w:pPr>
+              <w:ind w:right="49"/>
+              <w:jc w:val="right"/>
+              <w:rPr>
+                <w:rFonts w:ascii="Times New Roman" w:eastAsia="Times New Roman" w:hAnsi="Times New Roman" w:cs="Times New Roman"/>
+                <w:b/>
+              </w:rPr>
+            </w:pPr>
+            <w:r>
+              <w:rPr>
+                <w:rFonts w:ascii="Times New Roman" w:eastAsia="Times New Roman" w:hAnsi="Times New Roman" w:cs="Times New Roman"/>
+                <w:b/>
+              </w:rPr>
+              <w:t>Approval End Date: {</w:t>
+            </w:r>
+            <w:proofErr w:type="spellStart"/>
+            <w:r>
+              <w:rPr>
+                <w:rFonts w:ascii="Times New Roman" w:eastAsia="Times New Roman" w:hAnsi="Times New Roman" w:cs="Times New Roman"/>
+                <w:b/>
+              </w:rPr>
+              <w:t>d.auth_end_date</w:t>
+            </w:r>
+            <w:proofErr w:type="spellEnd"/>
+            <w:r>
+              <w:rPr>
+                <w:rFonts w:ascii="Times New Roman" w:eastAsia="Times New Roman" w:hAnsi="Times New Roman" w:cs="Times New Roman"/>
+                <w:b/>
+              </w:rPr>
+              <w:t>}</w:t>
+            </w:r>
+          </w:p>
+        </w:tc>
+      </w:tr>
+    </w:tbl>
     <w:p>
       <w:pPr>
         <w:spacing w:after="0"/>
@@ -580,70 +690,6 @@
           <w:b/>
         </w:rPr>
       </w:pPr>
-      <w:r>
-        <w:rPr>
-          <w:rFonts w:ascii="Times New Roman" w:eastAsia="Times New Roman" w:hAnsi="Times New Roman" w:cs="Times New Roman"/>
-          <w:b/>
-        </w:rPr>
-        <w:t xml:space="preserve">Date of Issuance: </w:t>
-      </w:r>
-      <w:r>
-        <w:rPr>
-          <w:rFonts w:ascii="Times New Roman" w:eastAsia="Times New Roman" w:hAnsi="Times New Roman" w:cs="Times New Roman"/>
-          <w:b/>
-          <w:color w:val="000000"/>
-        </w:rPr>
-        <w:t>{</w:t>
-      </w:r>
-      <w:proofErr w:type="spellStart"/>
-      <w:r>
-        <w:rPr>
-          <w:rFonts w:ascii="Times New Roman" w:eastAsia="Times New Roman" w:hAnsi="Times New Roman" w:cs="Times New Roman"/>
-          <w:b/>
-          <w:color w:val="000000"/>
-        </w:rPr>
-        <w:t>d.issue_date</w:t>
-      </w:r>
-      <w:proofErr w:type="spellEnd"/>
-      <w:r>
-        <w:rPr>
-          <w:rFonts w:ascii="Times New Roman" w:eastAsia="Times New Roman" w:hAnsi="Times New Roman" w:cs="Times New Roman"/>
-          <w:b/>
-          <w:color w:val="000000"/>
-        </w:rPr>
-        <w:t>}</w:t>
-      </w:r>
-      <w:r>
-        <w:rPr>
-          <w:rFonts w:ascii="Times New Roman" w:eastAsia="Times New Roman" w:hAnsi="Times New Roman" w:cs="Times New Roman"/>
-          <w:b/>
-        </w:rPr>
-        <w:t xml:space="preserve"> Approval End Date:  {</w:t>
-      </w:r>
-      <w:proofErr w:type="spellStart"/>
-      <w:r>
-        <w:rPr>
-          <w:rFonts w:ascii="Times New Roman" w:eastAsia="Times New Roman" w:hAnsi="Times New Roman" w:cs="Times New Roman"/>
-          <w:b/>
-        </w:rPr>
-        <w:t>d.auth_end_date</w:t>
-      </w:r>
-      <w:proofErr w:type="spellEnd"/>
-      <w:r>
-        <w:rPr>
-          <w:rFonts w:ascii="Times New Roman" w:eastAsia="Times New Roman" w:hAnsi="Times New Roman" w:cs="Times New Roman"/>
-          <w:b/>
-        </w:rPr>
-        <w:t>}</w:t>
-      </w:r>
-      <w:r>
-        <w:rPr>
-          <w:rFonts w:ascii="Times New Roman" w:eastAsia="Times New Roman" w:hAnsi="Times New Roman" w:cs="Times New Roman"/>
-          <w:b/>
-          <w:color w:val="FF0000"/>
-        </w:rPr>
-        <w:t xml:space="preserve"> </w:t>
-      </w:r>
       <w:r>
         <w:rPr>
           <w:rFonts w:ascii="Times New Roman" w:eastAsia="Times New Roman" w:hAnsi="Times New Roman" w:cs="Times New Roman"/>
@@ -1106,6 +1152,16 @@
         </w:rPr>
         <w:t>d.application_date</w:t>
       </w:r>
+      <w:r>
+        <w:rPr>
+          <w:rFonts w:ascii="Times New Roman" w:eastAsia="Times New Roman" w:hAnsi="Times New Roman" w:cs="Times New Roman"/>
+          <w:b/>
+          <w:color w:val="000000"/>
+        </w:rPr>
+        <w:t>d</w:t>
+      </w:r>
+      <w:bookmarkStart w:id="0" w:name="_GoBack"/>
+      <w:bookmarkEnd w:id="0"/>
       <w:proofErr w:type="spellEnd"/>
       <w:r>
         <w:rPr>
@@ -1659,6 +1715,14 @@
         </w:rPr>
         <w:t>application_date</w:t>
       </w:r>
+      <w:r>
+        <w:rPr>
+          <w:rFonts w:ascii="Times New Roman" w:eastAsia="Times New Roman" w:hAnsi="Times New Roman" w:cs="Times New Roman"/>
+          <w:b/>
+          <w:color w:val="000000"/>
+        </w:rPr>
+        <w:t>d</w:t>
+      </w:r>
       <w:proofErr w:type="spellEnd"/>
       <w:r>
         <w:rPr>
@@ -1904,6 +1968,7 @@
         <w:ind w:hanging="720"/>
         <w:jc w:val="both"/>
         <w:rPr>
+          <w:rFonts w:ascii="Times New Roman" w:hAnsi="Times New Roman" w:cs="Times New Roman"/>
           <w:color w:val="000000"/>
         </w:rPr>
       </w:pPr>
@@ -1921,143 +1986,139 @@
       <w:pPr>
         <w:pStyle w:val="ListParagraph"/>
         <w:numPr>
-          <w:ilvl w:val="1"/>
-          <w:numId w:val="70"/>
+          <w:ilvl w:val="0"/>
+          <w:numId w:val="71"/>
         </w:numPr>
-        <w:tabs>
-          <w:tab w:val="left" w:pos="1418"/>
-          <w:tab w:val="left" w:pos="4320"/>
-          <w:tab w:val="left" w:pos="5400"/>
-        </w:tabs>
-        <w:spacing w:before="120" w:after="120" w:line="252" w:lineRule="auto"/>
-        <w:ind w:left="1418" w:hanging="708"/>
-        <w:jc w:val="both"/>
-        <w:rPr>
-          <w:color w:val="000000"/>
-        </w:rPr>
-      </w:pPr>
-      <w:r>
-        <w:t>Permit</w:t>
-      </w:r>
-      <w:r>
-        <w:rPr>
-          <w:rFonts w:ascii="Times New Roman" w:eastAsia="Times New Roman" w:hAnsi="Times New Roman" w:cs="Times New Roman"/>
-          <w:b/>
-          <w:color w:val="000000"/>
-        </w:rPr>
-        <w:t xml:space="preserve"> {</w:t>
-      </w:r>
-      <w:proofErr w:type="spellStart"/>
-      <w:r>
-        <w:rPr>
-          <w:rFonts w:ascii="Times New Roman" w:eastAsia="Times New Roman" w:hAnsi="Times New Roman" w:cs="Times New Roman"/>
-          <w:b/>
-          <w:color w:val="000000"/>
-        </w:rPr>
-        <w:t>d.permit_number</w:t>
-      </w:r>
-      <w:proofErr w:type="spellEnd"/>
-      <w:r>
-        <w:rPr>
-          <w:rFonts w:ascii="Times New Roman" w:eastAsia="Times New Roman" w:hAnsi="Times New Roman" w:cs="Times New Roman"/>
-          <w:b/>
-          <w:color w:val="000000"/>
-        </w:rPr>
-        <w:t xml:space="preserve">} </w:t>
-      </w:r>
-      <w:r>
-        <w:rPr>
-          <w:rFonts w:ascii="Times New Roman" w:eastAsia="Times New Roman" w:hAnsi="Times New Roman" w:cs="Times New Roman"/>
-          <w:color w:val="000000"/>
-        </w:rPr>
-        <w:t>amended on</w:t>
-      </w:r>
-      <w:r>
-        <w:rPr>
-          <w:rFonts w:ascii="Times New Roman" w:eastAsia="Times New Roman" w:hAnsi="Times New Roman" w:cs="Times New Roman"/>
-          <w:b/>
-          <w:color w:val="000000"/>
-        </w:rPr>
-        <w:t xml:space="preserve"> {</w:t>
-      </w:r>
-      <w:proofErr w:type="spellStart"/>
-      <w:r>
-        <w:rPr>
-          <w:rFonts w:ascii="Times New Roman" w:eastAsia="Times New Roman" w:hAnsi="Times New Roman" w:cs="Times New Roman"/>
-          <w:b/>
-          <w:color w:val="000000"/>
-        </w:rPr>
-        <w:t>d.previous_amendment.issue_date</w:t>
-      </w:r>
-      <w:proofErr w:type="spellEnd"/>
-      <w:r>
-        <w:rPr>
-          <w:rFonts w:ascii="Times New Roman" w:eastAsia="Times New Roman" w:hAnsi="Times New Roman" w:cs="Times New Roman"/>
-          <w:b/>
-          <w:color w:val="000000"/>
-        </w:rPr>
-        <w:t xml:space="preserve">}, </w:t>
-      </w:r>
-      <w:r>
-        <w:rPr>
-          <w:rFonts w:ascii="Times New Roman" w:eastAsia="Times New Roman" w:hAnsi="Times New Roman" w:cs="Times New Roman"/>
-          <w:color w:val="000000"/>
-        </w:rPr>
-        <w:t>with approval end date</w:t>
-      </w:r>
-      <w:r>
-        <w:rPr>
-          <w:rFonts w:ascii="Times New Roman" w:eastAsia="Times New Roman" w:hAnsi="Times New Roman" w:cs="Times New Roman"/>
-          <w:b/>
-          <w:color w:val="000000"/>
-        </w:rPr>
-        <w:t xml:space="preserve"> {</w:t>
-      </w:r>
-      <w:proofErr w:type="spellStart"/>
-      <w:r>
-        <w:rPr>
-          <w:rFonts w:ascii="Times New Roman" w:eastAsia="Times New Roman" w:hAnsi="Times New Roman" w:cs="Times New Roman"/>
-          <w:b/>
-          <w:color w:val="000000"/>
-        </w:rPr>
-        <w:t>d.previous_amendment.authorization_end_date</w:t>
-      </w:r>
-      <w:proofErr w:type="spellEnd"/>
-      <w:r>
-        <w:rPr>
-          <w:rFonts w:ascii="Times New Roman" w:eastAsia="Times New Roman" w:hAnsi="Times New Roman" w:cs="Times New Roman"/>
-          <w:b/>
-          <w:color w:val="000000"/>
-        </w:rPr>
-        <w:t>}.</w:t>
-      </w:r>
+        <w:rPr>
+          <w:vanish/>
+        </w:rPr>
+      </w:pPr>
+    </w:p>
+    <w:p>
+      <w:pPr>
+        <w:pStyle w:val="ListParagraph"/>
+        <w:numPr>
+          <w:ilvl w:val="0"/>
+          <w:numId w:val="71"/>
+        </w:numPr>
+        <w:rPr>
+          <w:vanish/>
+        </w:rPr>
+      </w:pPr>
     </w:p>
     <w:p>
       <w:pPr>
         <w:pStyle w:val="ListParagraph"/>
         <w:numPr>
           <w:ilvl w:val="1"/>
-          <w:numId w:val="70"/>
+          <w:numId w:val="71"/>
         </w:numPr>
-        <w:tabs>
-          <w:tab w:val="left" w:pos="1418"/>
-          <w:tab w:val="left" w:pos="4320"/>
-          <w:tab w:val="left" w:pos="5400"/>
-        </w:tabs>
-        <w:spacing w:before="120" w:after="120" w:line="252" w:lineRule="auto"/>
-        <w:ind w:left="1418" w:hanging="708"/>
-        <w:jc w:val="both"/>
-        <w:rPr>
-          <w:color w:val="000000"/>
-        </w:rPr>
-      </w:pPr>
-      <w:r>
-        <w:rPr>
-          <w:rFonts w:ascii="Times New Roman" w:eastAsia="Times New Roman" w:hAnsi="Times New Roman" w:cs="Times New Roman"/>
+        <w:ind w:left="1418" w:hanging="709"/>
+        <w:rPr>
+          <w:rFonts w:ascii="Times New Roman" w:hAnsi="Times New Roman" w:cs="Times New Roman"/>
+        </w:rPr>
+      </w:pPr>
+      <w:r>
+        <w:rPr>
+          <w:rFonts w:ascii="Times New Roman" w:hAnsi="Times New Roman" w:cs="Times New Roman"/>
+        </w:rPr>
+        <w:t xml:space="preserve">Permit </w:t>
+      </w:r>
+      <w:r>
+        <w:rPr>
+          <w:rFonts w:ascii="Times New Roman" w:hAnsi="Times New Roman" w:cs="Times New Roman"/>
           <w:b/>
-          <w:color w:val="000000"/>
-        </w:rPr>
-        <w:t>{d.previous_amendment.related_documents[i].document_name}</w:t>
+          <w:bCs/>
+        </w:rPr>
+        <w:t>{</w:t>
+      </w:r>
+      <w:proofErr w:type="spellStart"/>
+      <w:r>
+        <w:rPr>
+          <w:rFonts w:ascii="Times New Roman" w:hAnsi="Times New Roman" w:cs="Times New Roman"/>
+          <w:b/>
+          <w:bCs/>
+        </w:rPr>
+        <w:t>d.permit_number</w:t>
+      </w:r>
+      <w:proofErr w:type="spellEnd"/>
+      <w:r>
+        <w:rPr>
+          <w:rFonts w:ascii="Times New Roman" w:hAnsi="Times New Roman" w:cs="Times New Roman"/>
+          <w:b/>
+          <w:bCs/>
+        </w:rPr>
+        <w:t>}</w:t>
+      </w:r>
+      <w:r>
+        <w:rPr>
+          <w:rFonts w:ascii="Times New Roman" w:hAnsi="Times New Roman" w:cs="Times New Roman"/>
+        </w:rPr>
+        <w:t xml:space="preserve"> amended on </w:t>
+      </w:r>
+      <w:r>
+        <w:rPr>
+          <w:rFonts w:ascii="Times New Roman" w:hAnsi="Times New Roman" w:cs="Times New Roman"/>
+          <w:b/>
+          <w:bCs/>
+        </w:rPr>
+        <w:t>{</w:t>
+      </w:r>
+      <w:proofErr w:type="spellStart"/>
+      <w:r>
+        <w:rPr>
+          <w:rFonts w:ascii="Times New Roman" w:hAnsi="Times New Roman" w:cs="Times New Roman"/>
+          <w:b/>
+          <w:bCs/>
+        </w:rPr>
+        <w:t>d.previous_amendment.issue_date</w:t>
+      </w:r>
+      <w:proofErr w:type="spellEnd"/>
+      <w:r>
+        <w:rPr>
+          <w:rFonts w:ascii="Times New Roman" w:hAnsi="Times New Roman" w:cs="Times New Roman"/>
+          <w:b/>
+          <w:bCs/>
+        </w:rPr>
+        <w:t>}</w:t>
+      </w:r>
+      <w:r>
+        <w:rPr>
+          <w:rFonts w:ascii="Times New Roman" w:hAnsi="Times New Roman" w:cs="Times New Roman"/>
+        </w:rPr>
+        <w:t xml:space="preserve">, with approval end date </w:t>
+      </w:r>
+      <w:r>
+        <w:rPr>
+          <w:rFonts w:ascii="Times New Roman" w:hAnsi="Times New Roman" w:cs="Times New Roman"/>
+          <w:b/>
+          <w:bCs/>
+        </w:rPr>
+        <w:t>{</w:t>
+      </w:r>
+      <w:proofErr w:type="spellStart"/>
+      <w:r>
+        <w:rPr>
+          <w:rFonts w:ascii="Times New Roman" w:hAnsi="Times New Roman" w:cs="Times New Roman"/>
+          <w:b/>
+          <w:bCs/>
+        </w:rPr>
+        <w:t>d.previous_amendment.authorization_end_date</w:t>
+      </w:r>
+      <w:proofErr w:type="spellEnd"/>
+      <w:r>
+        <w:rPr>
+          <w:rFonts w:ascii="Times New Roman" w:hAnsi="Times New Roman" w:cs="Times New Roman"/>
+          <w:b/>
+          <w:bCs/>
+        </w:rPr>
+        <w:t>}</w:t>
+      </w:r>
+      <w:r>
+        <w:rPr>
+          <w:rFonts w:ascii="Times New Roman" w:hAnsi="Times New Roman" w:cs="Times New Roman"/>
+        </w:rPr>
+        <w:t>.</w:t>
       </w:r>
     </w:p>
     <w:p>
@@ -2065,73 +2126,87 @@
         <w:pStyle w:val="ListParagraph"/>
         <w:numPr>
           <w:ilvl w:val="1"/>
-          <w:numId w:val="70"/>
+          <w:numId w:val="71"/>
         </w:numPr>
-        <w:tabs>
-          <w:tab w:val="left" w:pos="1418"/>
-          <w:tab w:val="left" w:pos="4320"/>
-          <w:tab w:val="left" w:pos="5400"/>
-        </w:tabs>
-        <w:spacing w:before="120" w:after="120" w:line="252" w:lineRule="auto"/>
-        <w:ind w:left="1418" w:hanging="708"/>
-        <w:jc w:val="both"/>
-        <w:rPr>
-          <w:color w:val="000000"/>
-        </w:rPr>
-      </w:pPr>
-      <w:r>
-        <w:rPr>
-          <w:rFonts w:ascii="Times New Roman" w:eastAsia="Times New Roman" w:hAnsi="Times New Roman" w:cs="Times New Roman"/>
+        <w:ind w:left="1418" w:hanging="709"/>
+        <w:rPr>
+          <w:rFonts w:ascii="Times New Roman" w:hAnsi="Times New Roman" w:cs="Times New Roman"/>
+        </w:rPr>
+      </w:pPr>
+      <w:r>
+        <w:rPr>
+          <w:rFonts w:ascii="Times New Roman" w:hAnsi="Times New Roman" w:cs="Times New Roman"/>
           <w:b/>
-          <w:color w:val="000000"/>
+          <w:bCs/>
+        </w:rPr>
+        <w:t>{d.previous_amendment.related_documents[i].document_name}</w:t>
+      </w:r>
+    </w:p>
+    <w:p>
+      <w:pPr>
+        <w:pStyle w:val="ListParagraph"/>
+        <w:numPr>
+          <w:ilvl w:val="1"/>
+          <w:numId w:val="71"/>
+        </w:numPr>
+        <w:ind w:left="1418" w:hanging="709"/>
+        <w:rPr>
+          <w:rFonts w:ascii="Times New Roman" w:hAnsi="Times New Roman" w:cs="Times New Roman"/>
+        </w:rPr>
+      </w:pPr>
+      <w:r>
+        <w:rPr>
+          <w:rFonts w:ascii="Times New Roman" w:hAnsi="Times New Roman" w:cs="Times New Roman"/>
+          <w:b/>
+          <w:bCs/>
         </w:rPr>
         <w:t>{</w:t>
       </w:r>
       <w:proofErr w:type="spellStart"/>
       <w:r>
         <w:rPr>
-          <w:rFonts w:ascii="Times New Roman" w:eastAsia="Times New Roman" w:hAnsi="Times New Roman" w:cs="Times New Roman"/>
+          <w:rFonts w:ascii="Times New Roman" w:hAnsi="Times New Roman" w:cs="Times New Roman"/>
           <w:b/>
-          <w:color w:val="000000"/>
+          <w:bCs/>
         </w:rPr>
         <w:t>d.previous_amendment.related_documents</w:t>
       </w:r>
       <w:proofErr w:type="spellEnd"/>
       <w:r>
         <w:rPr>
-          <w:rFonts w:ascii="Times New Roman" w:eastAsia="Times New Roman" w:hAnsi="Times New Roman" w:cs="Times New Roman"/>
+          <w:rFonts w:ascii="Times New Roman" w:hAnsi="Times New Roman" w:cs="Times New Roman"/>
           <w:b/>
-          <w:color w:val="000000"/>
+          <w:bCs/>
         </w:rPr>
         <w:t>[i+1].</w:t>
       </w:r>
       <w:proofErr w:type="spellStart"/>
       <w:r>
         <w:rPr>
-          <w:rFonts w:ascii="Times New Roman" w:eastAsia="Times New Roman" w:hAnsi="Times New Roman" w:cs="Times New Roman"/>
+          <w:rFonts w:ascii="Times New Roman" w:hAnsi="Times New Roman" w:cs="Times New Roman"/>
           <w:b/>
-          <w:color w:val="000000"/>
+          <w:bCs/>
         </w:rPr>
         <w:t>document_name</w:t>
       </w:r>
       <w:proofErr w:type="spellEnd"/>
       <w:r>
         <w:rPr>
-          <w:rFonts w:ascii="Times New Roman" w:eastAsia="Times New Roman" w:hAnsi="Times New Roman" w:cs="Times New Roman"/>
+          <w:rFonts w:ascii="Times New Roman" w:hAnsi="Times New Roman" w:cs="Times New Roman"/>
           <w:b/>
-          <w:color w:val="000000"/>
+          <w:bCs/>
         </w:rPr>
         <w:t>}</w:t>
       </w:r>
       <w:r>
         <w:rPr>
-          <w:color w:val="000000"/>
+          <w:rFonts w:ascii="Times New Roman" w:hAnsi="Times New Roman" w:cs="Times New Roman"/>
         </w:rPr>
         <w:t xml:space="preserve"> </w:t>
       </w:r>
       <w:r>
         <w:rPr>
-          <w:b/>
+          <w:rFonts w:ascii="Times New Roman" w:hAnsi="Times New Roman" w:cs="Times New Roman"/>
           <w:i/>
           <w:color w:val="FF0000"/>
           <w:u w:val="single"/>
@@ -2141,7 +2216,7 @@
       <w:proofErr w:type="spellStart"/>
       <w:r>
         <w:rPr>
-          <w:b/>
+          <w:rFonts w:ascii="Times New Roman" w:hAnsi="Times New Roman" w:cs="Times New Roman"/>
           <w:i/>
           <w:color w:val="FF0000"/>
           <w:u w:val="single"/>
@@ -2151,7 +2226,7 @@
       <w:proofErr w:type="spellEnd"/>
       <w:r>
         <w:rPr>
-          <w:b/>
+          <w:rFonts w:ascii="Times New Roman" w:hAnsi="Times New Roman" w:cs="Times New Roman"/>
           <w:i/>
           <w:color w:val="FF0000"/>
           <w:u w:val="single"/>
@@ -2161,7 +2236,7 @@
       <w:proofErr w:type="spellStart"/>
       <w:r>
         <w:rPr>
-          <w:b/>
+          <w:rFonts w:ascii="Times New Roman" w:hAnsi="Times New Roman" w:cs="Times New Roman"/>
           <w:i/>
           <w:color w:val="FF0000"/>
           <w:u w:val="single"/>
@@ -2171,7 +2246,7 @@
       <w:proofErr w:type="spellEnd"/>
       <w:r>
         <w:rPr>
-          <w:b/>
+          <w:rFonts w:ascii="Times New Roman" w:hAnsi="Times New Roman" w:cs="Times New Roman"/>
           <w:i/>
           <w:color w:val="FF0000"/>
           <w:u w:val="single"/>
@@ -2179,11 +2254,23 @@
         <w:t>}</w:t>
       </w:r>
     </w:p>
-    <w:p/>
     <w:p>
-      <w:bookmarkStart w:id="0" w:name="_GoBack"/>
-      <w:bookmarkEnd w:id="0"/>
-      <w:r>
+      <w:pPr>
+        <w:rPr>
+          <w:rFonts w:ascii="Times New Roman" w:hAnsi="Times New Roman" w:cs="Times New Roman"/>
+        </w:rPr>
+      </w:pPr>
+    </w:p>
+    <w:p>
+      <w:pPr>
+        <w:rPr>
+          <w:rFonts w:ascii="Times New Roman" w:hAnsi="Times New Roman" w:cs="Times New Roman"/>
+        </w:rPr>
+      </w:pPr>
+      <w:r>
+        <w:rPr>
+          <w:rFonts w:ascii="Times New Roman" w:hAnsi="Times New Roman" w:cs="Times New Roman"/>
+        </w:rPr>
         <w:br w:type="page"/>
       </w:r>
     </w:p>
@@ -2455,7 +2542,7 @@
       <w:pPr>
         <w:numPr>
           <w:ilvl w:val="5"/>
-          <w:numId w:val="29"/>
+          <w:numId w:val="12"/>
         </w:numPr>
         <w:spacing w:after="0" w:line="276" w:lineRule="auto"/>
         <w:jc w:val="both"/>
@@ -2474,7 +2561,7 @@
       <w:pPr>
         <w:numPr>
           <w:ilvl w:val="4"/>
-          <w:numId w:val="31"/>
+          <w:numId w:val="12"/>
         </w:numPr>
         <w:spacing w:after="0" w:line="276" w:lineRule="auto"/>
         <w:jc w:val="both"/>
@@ -2493,7 +2580,7 @@
       <w:pPr>
         <w:numPr>
           <w:ilvl w:val="3"/>
-          <w:numId w:val="22"/>
+          <w:numId w:val="12"/>
         </w:numPr>
         <w:spacing w:after="0" w:line="276" w:lineRule="auto"/>
         <w:jc w:val="both"/>
@@ -2512,7 +2599,7 @@
       <w:pPr>
         <w:numPr>
           <w:ilvl w:val="2"/>
-          <w:numId w:val="24"/>
+          <w:numId w:val="12"/>
         </w:numPr>
         <w:spacing w:after="0" w:line="276" w:lineRule="auto"/>
         <w:jc w:val="both"/>
@@ -2571,19 +2658,14 @@
     </w:p>
     <w:p>
       <w:pPr>
-        <w:keepNext/>
-        <w:keepLines/>
         <w:numPr>
           <w:ilvl w:val="1"/>
-          <w:numId w:val="50"/>
+          <w:numId w:val="12"/>
         </w:numPr>
-        <w:spacing w:after="120" w:line="276" w:lineRule="auto"/>
+        <w:spacing w:after="0" w:line="276" w:lineRule="auto"/>
         <w:jc w:val="both"/>
         <w:rPr>
           <w:rFonts w:ascii="Times New Roman" w:eastAsia="Times New Roman" w:hAnsi="Times New Roman" w:cs="Times New Roman"/>
-          <w:sz w:val="24"/>
-          <w:szCs w:val="24"/>
-          <w:u w:val="single"/>
         </w:rPr>
       </w:pPr>
       <w:r>
@@ -2854,7 +2936,7 @@
       <w:pPr>
         <w:numPr>
           <w:ilvl w:val="5"/>
-          <w:numId w:val="36"/>
+          <w:numId w:val="33"/>
         </w:numPr>
         <w:spacing w:after="0" w:line="276" w:lineRule="auto"/>
         <w:jc w:val="both"/>
@@ -2873,7 +2955,7 @@
       <w:pPr>
         <w:numPr>
           <w:ilvl w:val="4"/>
-          <w:numId w:val="39"/>
+          <w:numId w:val="33"/>
         </w:numPr>
         <w:spacing w:after="0" w:line="276" w:lineRule="auto"/>
         <w:jc w:val="both"/>
@@ -2892,7 +2974,7 @@
       <w:pPr>
         <w:numPr>
           <w:ilvl w:val="3"/>
-          <w:numId w:val="43"/>
+          <w:numId w:val="33"/>
         </w:numPr>
         <w:spacing w:after="0" w:line="276" w:lineRule="auto"/>
         <w:jc w:val="both"/>
@@ -2911,7 +2993,7 @@
       <w:pPr>
         <w:numPr>
           <w:ilvl w:val="2"/>
-          <w:numId w:val="62"/>
+          <w:numId w:val="33"/>
         </w:numPr>
         <w:spacing w:after="0" w:line="276" w:lineRule="auto"/>
         <w:jc w:val="both"/>
@@ -2970,19 +3052,14 @@
     </w:p>
     <w:p>
       <w:pPr>
-        <w:keepNext/>
-        <w:keepLines/>
         <w:numPr>
           <w:ilvl w:val="1"/>
-          <w:numId w:val="67"/>
+          <w:numId w:val="33"/>
         </w:numPr>
-        <w:spacing w:after="120" w:line="276" w:lineRule="auto"/>
+        <w:spacing w:after="0" w:line="276" w:lineRule="auto"/>
         <w:jc w:val="both"/>
         <w:rPr>
           <w:rFonts w:ascii="Times New Roman" w:eastAsia="Times New Roman" w:hAnsi="Times New Roman" w:cs="Times New Roman"/>
-          <w:sz w:val="24"/>
-          <w:szCs w:val="24"/>
-          <w:u w:val="single"/>
         </w:rPr>
       </w:pPr>
       <w:r>
@@ -3254,7 +3331,7 @@
       <w:pPr>
         <w:numPr>
           <w:ilvl w:val="5"/>
-          <w:numId w:val="10"/>
+          <w:numId w:val="6"/>
         </w:numPr>
         <w:spacing w:after="0" w:line="276" w:lineRule="auto"/>
         <w:jc w:val="both"/>
@@ -3273,7 +3350,7 @@
       <w:pPr>
         <w:numPr>
           <w:ilvl w:val="4"/>
-          <w:numId w:val="37"/>
+          <w:numId w:val="6"/>
         </w:numPr>
         <w:spacing w:after="0" w:line="276" w:lineRule="auto"/>
         <w:jc w:val="both"/>
@@ -3292,7 +3369,7 @@
       <w:pPr>
         <w:numPr>
           <w:ilvl w:val="3"/>
-          <w:numId w:val="40"/>
+          <w:numId w:val="6"/>
         </w:numPr>
         <w:spacing w:after="0" w:line="276" w:lineRule="auto"/>
         <w:jc w:val="both"/>
@@ -3311,7 +3388,7 @@
       <w:pPr>
         <w:numPr>
           <w:ilvl w:val="2"/>
-          <w:numId w:val="41"/>
+          <w:numId w:val="6"/>
         </w:numPr>
         <w:spacing w:after="0" w:line="276" w:lineRule="auto"/>
         <w:jc w:val="both"/>
@@ -3370,19 +3447,14 @@
     </w:p>
     <w:p>
       <w:pPr>
-        <w:keepNext/>
-        <w:keepLines/>
         <w:numPr>
           <w:ilvl w:val="1"/>
-          <w:numId w:val="20"/>
+          <w:numId w:val="6"/>
         </w:numPr>
-        <w:spacing w:after="120" w:line="276" w:lineRule="auto"/>
+        <w:spacing w:after="0" w:line="276" w:lineRule="auto"/>
         <w:jc w:val="both"/>
         <w:rPr>
           <w:rFonts w:ascii="Times New Roman" w:eastAsia="Times New Roman" w:hAnsi="Times New Roman" w:cs="Times New Roman"/>
-          <w:sz w:val="24"/>
-          <w:szCs w:val="24"/>
-          <w:u w:val="single"/>
         </w:rPr>
       </w:pPr>
       <w:r>
@@ -4052,7 +4124,7 @@
       <w:pPr>
         <w:numPr>
           <w:ilvl w:val="5"/>
-          <w:numId w:val="30"/>
+          <w:numId w:val="13"/>
         </w:numPr>
         <w:spacing w:after="0" w:line="276" w:lineRule="auto"/>
         <w:jc w:val="both"/>
@@ -4071,7 +4143,7 @@
       <w:pPr>
         <w:numPr>
           <w:ilvl w:val="4"/>
-          <w:numId w:val="21"/>
+          <w:numId w:val="13"/>
         </w:numPr>
         <w:spacing w:after="0" w:line="276" w:lineRule="auto"/>
         <w:jc w:val="both"/>
@@ -4090,7 +4162,7 @@
       <w:pPr>
         <w:numPr>
           <w:ilvl w:val="3"/>
-          <w:numId w:val="23"/>
+          <w:numId w:val="13"/>
         </w:numPr>
         <w:spacing w:after="0" w:line="276" w:lineRule="auto"/>
         <w:jc w:val="both"/>
@@ -4109,7 +4181,7 @@
       <w:pPr>
         <w:numPr>
           <w:ilvl w:val="2"/>
-          <w:numId w:val="25"/>
+          <w:numId w:val="13"/>
         </w:numPr>
         <w:spacing w:after="0" w:line="276" w:lineRule="auto"/>
         <w:jc w:val="both"/>
@@ -4168,19 +4240,14 @@
     </w:p>
     <w:p>
       <w:pPr>
-        <w:keepNext/>
-        <w:keepLines/>
         <w:numPr>
           <w:ilvl w:val="1"/>
-          <w:numId w:val="53"/>
+          <w:numId w:val="13"/>
         </w:numPr>
-        <w:spacing w:after="120" w:line="276" w:lineRule="auto"/>
+        <w:spacing w:after="0" w:line="276" w:lineRule="auto"/>
         <w:jc w:val="both"/>
         <w:rPr>
           <w:rFonts w:ascii="Times New Roman" w:eastAsia="Times New Roman" w:hAnsi="Times New Roman" w:cs="Times New Roman"/>
-          <w:sz w:val="24"/>
-          <w:szCs w:val="24"/>
-          <w:u w:val="single"/>
         </w:rPr>
       </w:pPr>
       <w:r>
@@ -4452,7 +4519,7 @@
       <w:pPr>
         <w:numPr>
           <w:ilvl w:val="5"/>
-          <w:numId w:val="38"/>
+          <w:numId w:val="34"/>
         </w:numPr>
         <w:spacing w:after="0" w:line="276" w:lineRule="auto"/>
         <w:jc w:val="both"/>
@@ -4471,7 +4538,7 @@
       <w:pPr>
         <w:numPr>
           <w:ilvl w:val="4"/>
-          <w:numId w:val="42"/>
+          <w:numId w:val="34"/>
         </w:numPr>
         <w:spacing w:after="0" w:line="276" w:lineRule="auto"/>
         <w:jc w:val="both"/>
@@ -4490,7 +4557,7 @@
       <w:pPr>
         <w:numPr>
           <w:ilvl w:val="3"/>
-          <w:numId w:val="65"/>
+          <w:numId w:val="34"/>
         </w:numPr>
         <w:spacing w:after="0" w:line="276" w:lineRule="auto"/>
         <w:jc w:val="both"/>
@@ -4509,7 +4576,7 @@
       <w:pPr>
         <w:numPr>
           <w:ilvl w:val="2"/>
-          <w:numId w:val="63"/>
+          <w:numId w:val="34"/>
         </w:numPr>
         <w:spacing w:after="0" w:line="276" w:lineRule="auto"/>
         <w:jc w:val="both"/>
@@ -4568,19 +4635,14 @@
     </w:p>
     <w:p>
       <w:pPr>
-        <w:keepNext/>
-        <w:keepLines/>
         <w:numPr>
           <w:ilvl w:val="1"/>
-          <w:numId w:val="44"/>
+          <w:numId w:val="34"/>
         </w:numPr>
-        <w:spacing w:after="120" w:line="276" w:lineRule="auto"/>
+        <w:spacing w:after="0" w:line="276" w:lineRule="auto"/>
         <w:jc w:val="both"/>
         <w:rPr>
           <w:rFonts w:ascii="Times New Roman" w:eastAsia="Times New Roman" w:hAnsi="Times New Roman" w:cs="Times New Roman"/>
-          <w:sz w:val="24"/>
-          <w:szCs w:val="24"/>
-          <w:u w:val="single"/>
         </w:rPr>
       </w:pPr>
       <w:r>
@@ -5178,7 +5240,7 @@
             </wp:anchor>
           </w:drawing>
         </mc:Choice>
-        <mc:Fallback xmlns:sl="http://schemas.openxmlformats.org/schemaLibrary/2006/main" xmlns:a="http://schemas.openxmlformats.org/drawingml/2006/main" xmlns:pic="http://schemas.openxmlformats.org/drawingml/2006/picture" xmlns:c="http://schemas.openxmlformats.org/drawingml/2006/chart" xmlns:lc="http://schemas.openxmlformats.org/drawingml/2006/lockedCanvas" xmlns:dgm="http://schemas.openxmlformats.org/drawingml/2006/diagram">
+        <mc:Fallback xmlns:dgm="http://schemas.openxmlformats.org/drawingml/2006/diagram" xmlns:lc="http://schemas.openxmlformats.org/drawingml/2006/lockedCanvas" xmlns:c="http://schemas.openxmlformats.org/drawingml/2006/chart" xmlns:pic="http://schemas.openxmlformats.org/drawingml/2006/picture" xmlns:a="http://schemas.openxmlformats.org/drawingml/2006/main" xmlns:sl="http://schemas.openxmlformats.org/schemaLibrary/2006/main">
           <w:drawing>
             <wp:anchor allowOverlap="1" behindDoc="0" distB="0" distT="0" distL="0" distR="0" hidden="0" layoutInCell="1" locked="0" relativeHeight="0" simplePos="0">
               <wp:simplePos x="0" y="0"/>
@@ -6392,7 +6454,7 @@
   <w:abstractNum w:abstractNumId="12" w15:restartNumberingAfterBreak="0">
     <w:nsid w:val="20674092"/>
     <w:multiLevelType w:val="multilevel"/>
-    <w:tmpl w:val="B72E09E0"/>
+    <w:tmpl w:val="6BC84A28"/>
     <w:lvl w:ilvl="0">
       <w:start w:val="2"/>
       <w:numFmt w:val="decimal"/>
@@ -6419,6 +6481,8 @@
         <w:b/>
         <w:bCs/>
         <w:color w:val="auto"/>
+        <w:sz w:val="22"/>
+        <w:szCs w:val="22"/>
       </w:rPr>
     </w:lvl>
     <w:lvl w:ilvl="2">
@@ -7374,6 +7438,100 @@
     </w:lvl>
   </w:abstractNum>
   <w:abstractNum w:abstractNumId="23" w15:restartNumberingAfterBreak="0">
+    <w:nsid w:val="34F3795C"/>
+    <w:multiLevelType w:val="multilevel"/>
+    <w:tmpl w:val="1DC4304C"/>
+    <w:lvl w:ilvl="0">
+      <w:start w:val="1"/>
+      <w:numFmt w:val="decimal"/>
+      <w:lvlText w:val="%1."/>
+      <w:lvlJc w:val="left"/>
+      <w:pPr>
+        <w:ind w:left="360" w:hanging="360"/>
+      </w:pPr>
+      <w:rPr>
+        <w:rFonts w:hint="default"/>
+      </w:rPr>
+    </w:lvl>
+    <w:lvl w:ilvl="1">
+      <w:start w:val="1"/>
+      <w:numFmt w:val="decimal"/>
+      <w:lvlText w:val="%1.%2."/>
+      <w:lvlJc w:val="left"/>
+      <w:pPr>
+        <w:ind w:left="792" w:hanging="432"/>
+      </w:pPr>
+      <w:rPr>
+        <w:rFonts w:ascii="Times New Roman" w:hAnsi="Times New Roman" w:cs="Times New Roman" w:hint="default"/>
+        <w:b/>
+        <w:bCs/>
+      </w:rPr>
+    </w:lvl>
+    <w:lvl w:ilvl="2">
+      <w:start w:val="1"/>
+      <w:numFmt w:val="decimal"/>
+      <w:lvlText w:val="%1.%2.%3."/>
+      <w:lvlJc w:val="left"/>
+      <w:pPr>
+        <w:ind w:left="1224" w:hanging="504"/>
+      </w:pPr>
+    </w:lvl>
+    <w:lvl w:ilvl="3">
+      <w:start w:val="1"/>
+      <w:numFmt w:val="decimal"/>
+      <w:lvlText w:val="%1.%2.%3.%4."/>
+      <w:lvlJc w:val="left"/>
+      <w:pPr>
+        <w:ind w:left="1728" w:hanging="648"/>
+      </w:pPr>
+    </w:lvl>
+    <w:lvl w:ilvl="4">
+      <w:start w:val="1"/>
+      <w:numFmt w:val="decimal"/>
+      <w:lvlText w:val="%1.%2.%3.%4.%5."/>
+      <w:lvlJc w:val="left"/>
+      <w:pPr>
+        <w:ind w:left="2232" w:hanging="792"/>
+      </w:pPr>
+    </w:lvl>
+    <w:lvl w:ilvl="5">
+      <w:start w:val="1"/>
+      <w:numFmt w:val="decimal"/>
+      <w:lvlText w:val="%1.%2.%3.%4.%5.%6."/>
+      <w:lvlJc w:val="left"/>
+      <w:pPr>
+        <w:ind w:left="2736" w:hanging="936"/>
+      </w:pPr>
+    </w:lvl>
+    <w:lvl w:ilvl="6">
+      <w:start w:val="1"/>
+      <w:numFmt w:val="decimal"/>
+      <w:lvlText w:val="%1.%2.%3.%4.%5.%6.%7."/>
+      <w:lvlJc w:val="left"/>
+      <w:pPr>
+        <w:ind w:left="3240" w:hanging="1080"/>
+      </w:pPr>
+    </w:lvl>
+    <w:lvl w:ilvl="7">
+      <w:start w:val="1"/>
+      <w:numFmt w:val="decimal"/>
+      <w:lvlText w:val="%1.%2.%3.%4.%5.%6.%7.%8."/>
+      <w:lvlJc w:val="left"/>
+      <w:pPr>
+        <w:ind w:left="3744" w:hanging="1224"/>
+      </w:pPr>
+    </w:lvl>
+    <w:lvl w:ilvl="8">
+      <w:start w:val="1"/>
+      <w:numFmt w:val="decimal"/>
+      <w:lvlText w:val="%1.%2.%3.%4.%5.%6.%7.%8.%9."/>
+      <w:lvlJc w:val="left"/>
+      <w:pPr>
+        <w:ind w:left="4320" w:hanging="1440"/>
+      </w:pPr>
+    </w:lvl>
+  </w:abstractNum>
+  <w:abstractNum w:abstractNumId="24" w15:restartNumberingAfterBreak="0">
     <w:nsid w:val="35886CA9"/>
     <w:multiLevelType w:val="multilevel"/>
     <w:tmpl w:val="DDC2F00C"/>
@@ -7463,7 +7621,7 @@
       </w:pPr>
     </w:lvl>
   </w:abstractNum>
-  <w:abstractNum w:abstractNumId="24" w15:restartNumberingAfterBreak="0">
+  <w:abstractNum w:abstractNumId="25" w15:restartNumberingAfterBreak="0">
     <w:nsid w:val="35B8169D"/>
     <w:multiLevelType w:val="multilevel"/>
     <w:tmpl w:val="5462B57A"/>
@@ -7549,7 +7707,7 @@
       </w:pPr>
     </w:lvl>
   </w:abstractNum>
-  <w:abstractNum w:abstractNumId="25" w15:restartNumberingAfterBreak="0">
+  <w:abstractNum w:abstractNumId="26" w15:restartNumberingAfterBreak="0">
     <w:nsid w:val="35D20891"/>
     <w:multiLevelType w:val="multilevel"/>
     <w:tmpl w:val="8D407BBA"/>
@@ -7635,7 +7793,7 @@
       </w:pPr>
     </w:lvl>
   </w:abstractNum>
-  <w:abstractNum w:abstractNumId="26" w15:restartNumberingAfterBreak="0">
+  <w:abstractNum w:abstractNumId="27" w15:restartNumberingAfterBreak="0">
     <w:nsid w:val="39802441"/>
     <w:multiLevelType w:val="multilevel"/>
     <w:tmpl w:val="1A06C5F2"/>
@@ -7721,7 +7879,7 @@
       </w:pPr>
     </w:lvl>
   </w:abstractNum>
-  <w:abstractNum w:abstractNumId="27" w15:restartNumberingAfterBreak="0">
+  <w:abstractNum w:abstractNumId="28" w15:restartNumberingAfterBreak="0">
     <w:nsid w:val="3A4823E9"/>
     <w:multiLevelType w:val="multilevel"/>
     <w:tmpl w:val="CE7AB6DE"/>
@@ -7807,7 +7965,7 @@
       </w:pPr>
     </w:lvl>
   </w:abstractNum>
-  <w:abstractNum w:abstractNumId="28" w15:restartNumberingAfterBreak="0">
+  <w:abstractNum w:abstractNumId="29" w15:restartNumberingAfterBreak="0">
     <w:nsid w:val="3AF46885"/>
     <w:multiLevelType w:val="multilevel"/>
     <w:tmpl w:val="0BAE86C8"/>
@@ -7893,7 +8051,7 @@
       </w:pPr>
     </w:lvl>
   </w:abstractNum>
-  <w:abstractNum w:abstractNumId="29" w15:restartNumberingAfterBreak="0">
+  <w:abstractNum w:abstractNumId="30" w15:restartNumberingAfterBreak="0">
     <w:nsid w:val="3D436DC8"/>
     <w:multiLevelType w:val="multilevel"/>
     <w:tmpl w:val="C522631C"/>
@@ -7979,7 +8137,7 @@
       </w:pPr>
     </w:lvl>
   </w:abstractNum>
-  <w:abstractNum w:abstractNumId="30" w15:restartNumberingAfterBreak="0">
+  <w:abstractNum w:abstractNumId="31" w15:restartNumberingAfterBreak="0">
     <w:nsid w:val="3D5F16A8"/>
     <w:multiLevelType w:val="multilevel"/>
     <w:tmpl w:val="AF70E564"/>
@@ -8065,18 +8223,21 @@
       </w:pPr>
     </w:lvl>
   </w:abstractNum>
-  <w:abstractNum w:abstractNumId="31" w15:restartNumberingAfterBreak="0">
+  <w:abstractNum w:abstractNumId="32" w15:restartNumberingAfterBreak="0">
     <w:nsid w:val="3D6518E1"/>
     <w:multiLevelType w:val="multilevel"/>
-    <w:tmpl w:val="4C827B88"/>
+    <w:tmpl w:val="D116C5AE"/>
     <w:lvl w:ilvl="0">
-      <w:start w:val="1"/>
+      <w:start w:val="5"/>
       <w:numFmt w:val="upperLetter"/>
       <w:lvlText w:val="%1."/>
       <w:lvlJc w:val="left"/>
       <w:pPr>
         <w:ind w:left="360" w:hanging="360"/>
       </w:pPr>
+      <w:rPr>
+        <w:rFonts w:hint="default"/>
+      </w:rPr>
     </w:lvl>
     <w:lvl w:ilvl="1">
       <w:start w:val="1"/>
@@ -8086,6 +8247,9 @@
       <w:pPr>
         <w:ind w:left="357" w:hanging="357"/>
       </w:pPr>
+      <w:rPr>
+        <w:rFonts w:hint="default"/>
+      </w:rPr>
     </w:lvl>
     <w:lvl w:ilvl="2">
       <w:start w:val="1"/>
@@ -8095,6 +8259,9 @@
       <w:pPr>
         <w:ind w:left="720" w:hanging="363"/>
       </w:pPr>
+      <w:rPr>
+        <w:rFonts w:hint="default"/>
+      </w:rPr>
     </w:lvl>
     <w:lvl w:ilvl="3">
       <w:start w:val="1"/>
@@ -8104,6 +8271,9 @@
       <w:pPr>
         <w:ind w:left="1077" w:hanging="357"/>
       </w:pPr>
+      <w:rPr>
+        <w:rFonts w:hint="default"/>
+      </w:rPr>
     </w:lvl>
     <w:lvl w:ilvl="4">
       <w:start w:val="1"/>
@@ -8113,6 +8283,9 @@
       <w:pPr>
         <w:ind w:left="1800" w:hanging="360"/>
       </w:pPr>
+      <w:rPr>
+        <w:rFonts w:hint="default"/>
+      </w:rPr>
     </w:lvl>
     <w:lvl w:ilvl="5">
       <w:start w:val="1"/>
@@ -8122,6 +8295,9 @@
       <w:pPr>
         <w:ind w:left="2160" w:hanging="360"/>
       </w:pPr>
+      <w:rPr>
+        <w:rFonts w:hint="default"/>
+      </w:rPr>
     </w:lvl>
     <w:lvl w:ilvl="6">
       <w:start w:val="1"/>
@@ -8131,6 +8307,9 @@
       <w:pPr>
         <w:ind w:left="2520" w:hanging="360"/>
       </w:pPr>
+      <w:rPr>
+        <w:rFonts w:hint="default"/>
+      </w:rPr>
     </w:lvl>
     <w:lvl w:ilvl="7">
       <w:start w:val="1"/>
@@ -8140,6 +8319,9 @@
       <w:pPr>
         <w:ind w:left="2880" w:hanging="360"/>
       </w:pPr>
+      <w:rPr>
+        <w:rFonts w:hint="default"/>
+      </w:rPr>
     </w:lvl>
     <w:lvl w:ilvl="8">
       <w:start w:val="1"/>
@@ -8149,9 +8331,12 @@
       <w:pPr>
         <w:ind w:left="3240" w:hanging="360"/>
       </w:pPr>
+      <w:rPr>
+        <w:rFonts w:hint="default"/>
+      </w:rPr>
     </w:lvl>
   </w:abstractNum>
-  <w:abstractNum w:abstractNumId="32" w15:restartNumberingAfterBreak="0">
+  <w:abstractNum w:abstractNumId="33" w15:restartNumberingAfterBreak="0">
     <w:nsid w:val="3FF7364D"/>
     <w:multiLevelType w:val="multilevel"/>
     <w:tmpl w:val="EB5CE110"/>
@@ -8237,7 +8422,7 @@
       </w:pPr>
     </w:lvl>
   </w:abstractNum>
-  <w:abstractNum w:abstractNumId="33" w15:restartNumberingAfterBreak="0">
+  <w:abstractNum w:abstractNumId="34" w15:restartNumberingAfterBreak="0">
     <w:nsid w:val="44790E32"/>
     <w:multiLevelType w:val="multilevel"/>
     <w:tmpl w:val="ACFE3244"/>
@@ -8323,7 +8508,7 @@
       </w:pPr>
     </w:lvl>
   </w:abstractNum>
-  <w:abstractNum w:abstractNumId="34" w15:restartNumberingAfterBreak="0">
+  <w:abstractNum w:abstractNumId="35" w15:restartNumberingAfterBreak="0">
     <w:nsid w:val="485E0333"/>
     <w:multiLevelType w:val="multilevel"/>
     <w:tmpl w:val="F482BD5A"/>
@@ -8409,7 +8594,7 @@
       </w:pPr>
     </w:lvl>
   </w:abstractNum>
-  <w:abstractNum w:abstractNumId="35" w15:restartNumberingAfterBreak="0">
+  <w:abstractNum w:abstractNumId="36" w15:restartNumberingAfterBreak="0">
     <w:nsid w:val="48D14ADB"/>
     <w:multiLevelType w:val="multilevel"/>
     <w:tmpl w:val="0F36CBD8"/>
@@ -8495,7 +8680,7 @@
       </w:pPr>
     </w:lvl>
   </w:abstractNum>
-  <w:abstractNum w:abstractNumId="36" w15:restartNumberingAfterBreak="0">
+  <w:abstractNum w:abstractNumId="37" w15:restartNumberingAfterBreak="0">
     <w:nsid w:val="49E10A7F"/>
     <w:multiLevelType w:val="multilevel"/>
     <w:tmpl w:val="95124B00"/>
@@ -8581,7 +8766,7 @@
       </w:pPr>
     </w:lvl>
   </w:abstractNum>
-  <w:abstractNum w:abstractNumId="37" w15:restartNumberingAfterBreak="0">
+  <w:abstractNum w:abstractNumId="38" w15:restartNumberingAfterBreak="0">
     <w:nsid w:val="4B2F0110"/>
     <w:multiLevelType w:val="multilevel"/>
     <w:tmpl w:val="FF282674"/>
@@ -8667,7 +8852,7 @@
       </w:pPr>
     </w:lvl>
   </w:abstractNum>
-  <w:abstractNum w:abstractNumId="38" w15:restartNumberingAfterBreak="0">
+  <w:abstractNum w:abstractNumId="39" w15:restartNumberingAfterBreak="0">
     <w:nsid w:val="4BEE3EB6"/>
     <w:multiLevelType w:val="multilevel"/>
     <w:tmpl w:val="14AC4E1E"/>
@@ -8753,7 +8938,7 @@
       </w:pPr>
     </w:lvl>
   </w:abstractNum>
-  <w:abstractNum w:abstractNumId="39" w15:restartNumberingAfterBreak="0">
+  <w:abstractNum w:abstractNumId="40" w15:restartNumberingAfterBreak="0">
     <w:nsid w:val="4C051C1F"/>
     <w:multiLevelType w:val="multilevel"/>
     <w:tmpl w:val="0DC2260A"/>
@@ -8839,18 +9024,21 @@
       </w:pPr>
     </w:lvl>
   </w:abstractNum>
-  <w:abstractNum w:abstractNumId="40" w15:restartNumberingAfterBreak="0">
+  <w:abstractNum w:abstractNumId="41" w15:restartNumberingAfterBreak="0">
     <w:nsid w:val="4C2021E7"/>
     <w:multiLevelType w:val="multilevel"/>
-    <w:tmpl w:val="89F27530"/>
+    <w:tmpl w:val="32C649D2"/>
     <w:lvl w:ilvl="0">
-      <w:start w:val="1"/>
+      <w:start w:val="4"/>
       <w:numFmt w:val="upperLetter"/>
       <w:lvlText w:val="%1."/>
       <w:lvlJc w:val="left"/>
       <w:pPr>
         <w:ind w:left="360" w:hanging="360"/>
       </w:pPr>
+      <w:rPr>
+        <w:rFonts w:hint="default"/>
+      </w:rPr>
     </w:lvl>
     <w:lvl w:ilvl="1">
       <w:start w:val="1"/>
@@ -8860,6 +9048,9 @@
       <w:pPr>
         <w:ind w:left="357" w:hanging="357"/>
       </w:pPr>
+      <w:rPr>
+        <w:rFonts w:hint="default"/>
+      </w:rPr>
     </w:lvl>
     <w:lvl w:ilvl="2">
       <w:start w:val="1"/>
@@ -8869,6 +9060,9 @@
       <w:pPr>
         <w:ind w:left="720" w:hanging="363"/>
       </w:pPr>
+      <w:rPr>
+        <w:rFonts w:hint="default"/>
+      </w:rPr>
     </w:lvl>
     <w:lvl w:ilvl="3">
       <w:start w:val="1"/>
@@ -8878,6 +9072,9 @@
       <w:pPr>
         <w:ind w:left="1077" w:hanging="357"/>
       </w:pPr>
+      <w:rPr>
+        <w:rFonts w:hint="default"/>
+      </w:rPr>
     </w:lvl>
     <w:lvl w:ilvl="4">
       <w:start w:val="1"/>
@@ -8887,6 +9084,9 @@
       <w:pPr>
         <w:ind w:left="1800" w:hanging="360"/>
       </w:pPr>
+      <w:rPr>
+        <w:rFonts w:hint="default"/>
+      </w:rPr>
     </w:lvl>
     <w:lvl w:ilvl="5">
       <w:start w:val="1"/>
@@ -8896,6 +9096,9 @@
       <w:pPr>
         <w:ind w:left="2160" w:hanging="360"/>
       </w:pPr>
+      <w:rPr>
+        <w:rFonts w:hint="default"/>
+      </w:rPr>
     </w:lvl>
     <w:lvl w:ilvl="6">
       <w:start w:val="1"/>
@@ -8905,6 +9108,9 @@
       <w:pPr>
         <w:ind w:left="2520" w:hanging="360"/>
       </w:pPr>
+      <w:rPr>
+        <w:rFonts w:hint="default"/>
+      </w:rPr>
     </w:lvl>
     <w:lvl w:ilvl="7">
       <w:start w:val="1"/>
@@ -8914,6 +9120,9 @@
       <w:pPr>
         <w:ind w:left="2880" w:hanging="360"/>
       </w:pPr>
+      <w:rPr>
+        <w:rFonts w:hint="default"/>
+      </w:rPr>
     </w:lvl>
     <w:lvl w:ilvl="8">
       <w:start w:val="1"/>
@@ -8923,9 +9132,12 @@
       <w:pPr>
         <w:ind w:left="3240" w:hanging="360"/>
       </w:pPr>
+      <w:rPr>
+        <w:rFonts w:hint="default"/>
+      </w:rPr>
     </w:lvl>
   </w:abstractNum>
-  <w:abstractNum w:abstractNumId="41" w15:restartNumberingAfterBreak="0">
+  <w:abstractNum w:abstractNumId="42" w15:restartNumberingAfterBreak="0">
     <w:nsid w:val="4D504AC1"/>
     <w:multiLevelType w:val="multilevel"/>
     <w:tmpl w:val="009CA308"/>
@@ -9011,7 +9223,7 @@
       </w:pPr>
     </w:lvl>
   </w:abstractNum>
-  <w:abstractNum w:abstractNumId="42" w15:restartNumberingAfterBreak="0">
+  <w:abstractNum w:abstractNumId="43" w15:restartNumberingAfterBreak="0">
     <w:nsid w:val="504F24F9"/>
     <w:multiLevelType w:val="multilevel"/>
     <w:tmpl w:val="5860BB62"/>
@@ -9097,7 +9309,7 @@
       </w:pPr>
     </w:lvl>
   </w:abstractNum>
-  <w:abstractNum w:abstractNumId="43" w15:restartNumberingAfterBreak="0">
+  <w:abstractNum w:abstractNumId="44" w15:restartNumberingAfterBreak="0">
     <w:nsid w:val="52B2464D"/>
     <w:multiLevelType w:val="multilevel"/>
     <w:tmpl w:val="8DCADF12"/>
@@ -9183,7 +9395,7 @@
       </w:pPr>
     </w:lvl>
   </w:abstractNum>
-  <w:abstractNum w:abstractNumId="44" w15:restartNumberingAfterBreak="0">
+  <w:abstractNum w:abstractNumId="45" w15:restartNumberingAfterBreak="0">
     <w:nsid w:val="53C33436"/>
     <w:multiLevelType w:val="multilevel"/>
     <w:tmpl w:val="516C0F62"/>
@@ -9275,7 +9487,7 @@
       </w:pPr>
     </w:lvl>
   </w:abstractNum>
-  <w:abstractNum w:abstractNumId="45" w15:restartNumberingAfterBreak="0">
+  <w:abstractNum w:abstractNumId="46" w15:restartNumberingAfterBreak="0">
     <w:nsid w:val="54F172AF"/>
     <w:multiLevelType w:val="multilevel"/>
     <w:tmpl w:val="CC209EDC"/>
@@ -9361,7 +9573,7 @@
       </w:pPr>
     </w:lvl>
   </w:abstractNum>
-  <w:abstractNum w:abstractNumId="46" w15:restartNumberingAfterBreak="0">
+  <w:abstractNum w:abstractNumId="47" w15:restartNumberingAfterBreak="0">
     <w:nsid w:val="5648546F"/>
     <w:multiLevelType w:val="multilevel"/>
     <w:tmpl w:val="FA8C8374"/>
@@ -9447,7 +9659,7 @@
       </w:pPr>
     </w:lvl>
   </w:abstractNum>
-  <w:abstractNum w:abstractNumId="47" w15:restartNumberingAfterBreak="0">
+  <w:abstractNum w:abstractNumId="48" w15:restartNumberingAfterBreak="0">
     <w:nsid w:val="57940AB1"/>
     <w:multiLevelType w:val="multilevel"/>
     <w:tmpl w:val="C958DEC6"/>
@@ -9533,7 +9745,7 @@
       </w:pPr>
     </w:lvl>
   </w:abstractNum>
-  <w:abstractNum w:abstractNumId="48" w15:restartNumberingAfterBreak="0">
+  <w:abstractNum w:abstractNumId="49" w15:restartNumberingAfterBreak="0">
     <w:nsid w:val="579A6675"/>
     <w:multiLevelType w:val="multilevel"/>
     <w:tmpl w:val="DD4683C2"/>
@@ -9619,7 +9831,7 @@
       </w:pPr>
     </w:lvl>
   </w:abstractNum>
-  <w:abstractNum w:abstractNumId="49" w15:restartNumberingAfterBreak="0">
+  <w:abstractNum w:abstractNumId="50" w15:restartNumberingAfterBreak="0">
     <w:nsid w:val="579F3AF7"/>
     <w:multiLevelType w:val="multilevel"/>
     <w:tmpl w:val="BEFC6450"/>
@@ -9705,7 +9917,7 @@
       </w:pPr>
     </w:lvl>
   </w:abstractNum>
-  <w:abstractNum w:abstractNumId="50" w15:restartNumberingAfterBreak="0">
+  <w:abstractNum w:abstractNumId="51" w15:restartNumberingAfterBreak="0">
     <w:nsid w:val="57CA1E3C"/>
     <w:multiLevelType w:val="multilevel"/>
     <w:tmpl w:val="597AFC24"/>
@@ -9791,7 +10003,7 @@
       </w:pPr>
     </w:lvl>
   </w:abstractNum>
-  <w:abstractNum w:abstractNumId="51" w15:restartNumberingAfterBreak="0">
+  <w:abstractNum w:abstractNumId="52" w15:restartNumberingAfterBreak="0">
     <w:nsid w:val="5B285DB1"/>
     <w:multiLevelType w:val="multilevel"/>
     <w:tmpl w:val="1F3807F6"/>
@@ -9877,7 +10089,7 @@
       </w:pPr>
     </w:lvl>
   </w:abstractNum>
-  <w:abstractNum w:abstractNumId="52" w15:restartNumberingAfterBreak="0">
+  <w:abstractNum w:abstractNumId="53" w15:restartNumberingAfterBreak="0">
     <w:nsid w:val="5D484E50"/>
     <w:multiLevelType w:val="multilevel"/>
     <w:tmpl w:val="19ECC718"/>
@@ -9963,7 +10175,7 @@
       </w:pPr>
     </w:lvl>
   </w:abstractNum>
-  <w:abstractNum w:abstractNumId="53" w15:restartNumberingAfterBreak="0">
+  <w:abstractNum w:abstractNumId="54" w15:restartNumberingAfterBreak="0">
     <w:nsid w:val="5F1C0057"/>
     <w:multiLevelType w:val="multilevel"/>
     <w:tmpl w:val="86501EF2"/>
@@ -10049,7 +10261,7 @@
       </w:pPr>
     </w:lvl>
   </w:abstractNum>
-  <w:abstractNum w:abstractNumId="54" w15:restartNumberingAfterBreak="0">
+  <w:abstractNum w:abstractNumId="55" w15:restartNumberingAfterBreak="0">
     <w:nsid w:val="60C65204"/>
     <w:multiLevelType w:val="multilevel"/>
     <w:tmpl w:val="7102BCEE"/>
@@ -10135,18 +10347,21 @@
       </w:pPr>
     </w:lvl>
   </w:abstractNum>
-  <w:abstractNum w:abstractNumId="55" w15:restartNumberingAfterBreak="0">
+  <w:abstractNum w:abstractNumId="56" w15:restartNumberingAfterBreak="0">
     <w:nsid w:val="61182D41"/>
     <w:multiLevelType w:val="multilevel"/>
-    <w:tmpl w:val="AFB89240"/>
+    <w:tmpl w:val="DD1E4D38"/>
     <w:lvl w:ilvl="0">
-      <w:start w:val="1"/>
+      <w:start w:val="2"/>
       <w:numFmt w:val="upperLetter"/>
       <w:lvlText w:val="%1."/>
       <w:lvlJc w:val="left"/>
       <w:pPr>
         <w:ind w:left="360" w:hanging="360"/>
       </w:pPr>
+      <w:rPr>
+        <w:rFonts w:hint="default"/>
+      </w:rPr>
     </w:lvl>
     <w:lvl w:ilvl="1">
       <w:start w:val="1"/>
@@ -10156,6 +10371,9 @@
       <w:pPr>
         <w:ind w:left="357" w:hanging="357"/>
       </w:pPr>
+      <w:rPr>
+        <w:rFonts w:hint="default"/>
+      </w:rPr>
     </w:lvl>
     <w:lvl w:ilvl="2">
       <w:start w:val="1"/>
@@ -10165,6 +10383,9 @@
       <w:pPr>
         <w:ind w:left="720" w:hanging="363"/>
       </w:pPr>
+      <w:rPr>
+        <w:rFonts w:hint="default"/>
+      </w:rPr>
     </w:lvl>
     <w:lvl w:ilvl="3">
       <w:start w:val="1"/>
@@ -10174,6 +10395,9 @@
       <w:pPr>
         <w:ind w:left="1077" w:hanging="357"/>
       </w:pPr>
+      <w:rPr>
+        <w:rFonts w:hint="default"/>
+      </w:rPr>
     </w:lvl>
     <w:lvl w:ilvl="4">
       <w:start w:val="1"/>
@@ -10183,6 +10407,9 @@
       <w:pPr>
         <w:ind w:left="1800" w:hanging="360"/>
       </w:pPr>
+      <w:rPr>
+        <w:rFonts w:hint="default"/>
+      </w:rPr>
     </w:lvl>
     <w:lvl w:ilvl="5">
       <w:start w:val="1"/>
@@ -10192,6 +10419,9 @@
       <w:pPr>
         <w:ind w:left="2160" w:hanging="360"/>
       </w:pPr>
+      <w:rPr>
+        <w:rFonts w:hint="default"/>
+      </w:rPr>
     </w:lvl>
     <w:lvl w:ilvl="6">
       <w:start w:val="1"/>
@@ -10201,6 +10431,9 @@
       <w:pPr>
         <w:ind w:left="2520" w:hanging="360"/>
       </w:pPr>
+      <w:rPr>
+        <w:rFonts w:hint="default"/>
+      </w:rPr>
     </w:lvl>
     <w:lvl w:ilvl="7">
       <w:start w:val="1"/>
@@ -10210,6 +10443,9 @@
       <w:pPr>
         <w:ind w:left="2880" w:hanging="360"/>
       </w:pPr>
+      <w:rPr>
+        <w:rFonts w:hint="default"/>
+      </w:rPr>
     </w:lvl>
     <w:lvl w:ilvl="8">
       <w:start w:val="1"/>
@@ -10219,9 +10455,12 @@
       <w:pPr>
         <w:ind w:left="3240" w:hanging="360"/>
       </w:pPr>
+      <w:rPr>
+        <w:rFonts w:hint="default"/>
+      </w:rPr>
     </w:lvl>
   </w:abstractNum>
-  <w:abstractNum w:abstractNumId="56" w15:restartNumberingAfterBreak="0">
+  <w:abstractNum w:abstractNumId="57" w15:restartNumberingAfterBreak="0">
     <w:nsid w:val="647E77A1"/>
     <w:multiLevelType w:val="multilevel"/>
     <w:tmpl w:val="50C27220"/>
@@ -10307,10 +10546,10 @@
       </w:pPr>
     </w:lvl>
   </w:abstractNum>
-  <w:abstractNum w:abstractNumId="57" w15:restartNumberingAfterBreak="0">
+  <w:abstractNum w:abstractNumId="58" w15:restartNumberingAfterBreak="0">
     <w:nsid w:val="64CD62E3"/>
     <w:multiLevelType w:val="multilevel"/>
-    <w:tmpl w:val="CE0061AE"/>
+    <w:tmpl w:val="3580FAE8"/>
     <w:lvl w:ilvl="0">
       <w:start w:val="1"/>
       <w:numFmt w:val="upperLetter"/>
@@ -10393,7 +10632,7 @@
       </w:pPr>
     </w:lvl>
   </w:abstractNum>
-  <w:abstractNum w:abstractNumId="58" w15:restartNumberingAfterBreak="0">
+  <w:abstractNum w:abstractNumId="59" w15:restartNumberingAfterBreak="0">
     <w:nsid w:val="67213B43"/>
     <w:multiLevelType w:val="multilevel"/>
     <w:tmpl w:val="94D89DE0"/>
@@ -10479,18 +10718,21 @@
       </w:pPr>
     </w:lvl>
   </w:abstractNum>
-  <w:abstractNum w:abstractNumId="59" w15:restartNumberingAfterBreak="0">
+  <w:abstractNum w:abstractNumId="60" w15:restartNumberingAfterBreak="0">
     <w:nsid w:val="695065CE"/>
     <w:multiLevelType w:val="multilevel"/>
-    <w:tmpl w:val="CE4A6C84"/>
+    <w:tmpl w:val="18781C54"/>
     <w:lvl w:ilvl="0">
-      <w:start w:val="1"/>
+      <w:start w:val="3"/>
       <w:numFmt w:val="upperLetter"/>
       <w:lvlText w:val="%1."/>
       <w:lvlJc w:val="left"/>
       <w:pPr>
         <w:ind w:left="360" w:hanging="360"/>
       </w:pPr>
+      <w:rPr>
+        <w:rFonts w:hint="default"/>
+      </w:rPr>
     </w:lvl>
     <w:lvl w:ilvl="1">
       <w:start w:val="1"/>
@@ -10500,6 +10742,9 @@
       <w:pPr>
         <w:ind w:left="357" w:hanging="357"/>
       </w:pPr>
+      <w:rPr>
+        <w:rFonts w:hint="default"/>
+      </w:rPr>
     </w:lvl>
     <w:lvl w:ilvl="2">
       <w:start w:val="1"/>
@@ -10509,6 +10754,9 @@
       <w:pPr>
         <w:ind w:left="720" w:hanging="363"/>
       </w:pPr>
+      <w:rPr>
+        <w:rFonts w:hint="default"/>
+      </w:rPr>
     </w:lvl>
     <w:lvl w:ilvl="3">
       <w:start w:val="1"/>
@@ -10518,6 +10766,9 @@
       <w:pPr>
         <w:ind w:left="1077" w:hanging="357"/>
       </w:pPr>
+      <w:rPr>
+        <w:rFonts w:hint="default"/>
+      </w:rPr>
     </w:lvl>
     <w:lvl w:ilvl="4">
       <w:start w:val="1"/>
@@ -10527,6 +10778,9 @@
       <w:pPr>
         <w:ind w:left="1800" w:hanging="360"/>
       </w:pPr>
+      <w:rPr>
+        <w:rFonts w:hint="default"/>
+      </w:rPr>
     </w:lvl>
     <w:lvl w:ilvl="5">
       <w:start w:val="1"/>
@@ -10536,6 +10790,9 @@
       <w:pPr>
         <w:ind w:left="2160" w:hanging="360"/>
       </w:pPr>
+      <w:rPr>
+        <w:rFonts w:hint="default"/>
+      </w:rPr>
     </w:lvl>
     <w:lvl w:ilvl="6">
       <w:start w:val="1"/>
@@ -10545,6 +10802,9 @@
       <w:pPr>
         <w:ind w:left="2520" w:hanging="360"/>
       </w:pPr>
+      <w:rPr>
+        <w:rFonts w:hint="default"/>
+      </w:rPr>
     </w:lvl>
     <w:lvl w:ilvl="7">
       <w:start w:val="1"/>
@@ -10554,6 +10814,9 @@
       <w:pPr>
         <w:ind w:left="2880" w:hanging="360"/>
       </w:pPr>
+      <w:rPr>
+        <w:rFonts w:hint="default"/>
+      </w:rPr>
     </w:lvl>
     <w:lvl w:ilvl="8">
       <w:start w:val="1"/>
@@ -10563,9 +10826,12 @@
       <w:pPr>
         <w:ind w:left="3240" w:hanging="360"/>
       </w:pPr>
+      <w:rPr>
+        <w:rFonts w:hint="default"/>
+      </w:rPr>
     </w:lvl>
   </w:abstractNum>
-  <w:abstractNum w:abstractNumId="60" w15:restartNumberingAfterBreak="0">
+  <w:abstractNum w:abstractNumId="61" w15:restartNumberingAfterBreak="0">
     <w:nsid w:val="6C8576F6"/>
     <w:multiLevelType w:val="multilevel"/>
     <w:tmpl w:val="27C64F16"/>
@@ -10651,7 +10917,7 @@
       </w:pPr>
     </w:lvl>
   </w:abstractNum>
-  <w:abstractNum w:abstractNumId="61" w15:restartNumberingAfterBreak="0">
+  <w:abstractNum w:abstractNumId="62" w15:restartNumberingAfterBreak="0">
     <w:nsid w:val="6DD839CD"/>
     <w:multiLevelType w:val="multilevel"/>
     <w:tmpl w:val="5746A8A0"/>
@@ -10737,7 +11003,7 @@
       </w:pPr>
     </w:lvl>
   </w:abstractNum>
-  <w:abstractNum w:abstractNumId="62" w15:restartNumberingAfterBreak="0">
+  <w:abstractNum w:abstractNumId="63" w15:restartNumberingAfterBreak="0">
     <w:nsid w:val="70E261A2"/>
     <w:multiLevelType w:val="multilevel"/>
     <w:tmpl w:val="80A25882"/>
@@ -10823,7 +11089,7 @@
       </w:pPr>
     </w:lvl>
   </w:abstractNum>
-  <w:abstractNum w:abstractNumId="63" w15:restartNumberingAfterBreak="0">
+  <w:abstractNum w:abstractNumId="64" w15:restartNumberingAfterBreak="0">
     <w:nsid w:val="75225C57"/>
     <w:multiLevelType w:val="multilevel"/>
     <w:tmpl w:val="6152243C"/>
@@ -10909,7 +11175,7 @@
       </w:pPr>
     </w:lvl>
   </w:abstractNum>
-  <w:abstractNum w:abstractNumId="64" w15:restartNumberingAfterBreak="0">
+  <w:abstractNum w:abstractNumId="65" w15:restartNumberingAfterBreak="0">
     <w:nsid w:val="75E92E13"/>
     <w:multiLevelType w:val="multilevel"/>
     <w:tmpl w:val="95CC5278"/>
@@ -10995,7 +11261,7 @@
       </w:pPr>
     </w:lvl>
   </w:abstractNum>
-  <w:abstractNum w:abstractNumId="65" w15:restartNumberingAfterBreak="0">
+  <w:abstractNum w:abstractNumId="66" w15:restartNumberingAfterBreak="0">
     <w:nsid w:val="77EC7AF1"/>
     <w:multiLevelType w:val="multilevel"/>
     <w:tmpl w:val="9D1A5A40"/>
@@ -11081,7 +11347,7 @@
       </w:pPr>
     </w:lvl>
   </w:abstractNum>
-  <w:abstractNum w:abstractNumId="66" w15:restartNumberingAfterBreak="0">
+  <w:abstractNum w:abstractNumId="67" w15:restartNumberingAfterBreak="0">
     <w:nsid w:val="791A339F"/>
     <w:multiLevelType w:val="multilevel"/>
     <w:tmpl w:val="1D8A813C"/>
@@ -11167,18 +11433,21 @@
       </w:pPr>
     </w:lvl>
   </w:abstractNum>
-  <w:abstractNum w:abstractNumId="67" w15:restartNumberingAfterBreak="0">
+  <w:abstractNum w:abstractNumId="68" w15:restartNumberingAfterBreak="0">
     <w:nsid w:val="7985368F"/>
     <w:multiLevelType w:val="multilevel"/>
-    <w:tmpl w:val="9ADA41E4"/>
+    <w:tmpl w:val="06DEF488"/>
     <w:lvl w:ilvl="0">
-      <w:start w:val="1"/>
+      <w:start w:val="6"/>
       <w:numFmt w:val="upperLetter"/>
       <w:lvlText w:val="%1."/>
       <w:lvlJc w:val="left"/>
       <w:pPr>
         <w:ind w:left="360" w:hanging="360"/>
       </w:pPr>
+      <w:rPr>
+        <w:rFonts w:hint="default"/>
+      </w:rPr>
     </w:lvl>
     <w:lvl w:ilvl="1">
       <w:start w:val="1"/>
@@ -11188,6 +11457,9 @@
       <w:pPr>
         <w:ind w:left="357" w:hanging="357"/>
       </w:pPr>
+      <w:rPr>
+        <w:rFonts w:hint="default"/>
+      </w:rPr>
     </w:lvl>
     <w:lvl w:ilvl="2">
       <w:start w:val="1"/>
@@ -11197,6 +11469,9 @@
       <w:pPr>
         <w:ind w:left="720" w:hanging="363"/>
       </w:pPr>
+      <w:rPr>
+        <w:rFonts w:hint="default"/>
+      </w:rPr>
     </w:lvl>
     <w:lvl w:ilvl="3">
       <w:start w:val="1"/>
@@ -11206,6 +11481,9 @@
       <w:pPr>
         <w:ind w:left="1077" w:hanging="357"/>
       </w:pPr>
+      <w:rPr>
+        <w:rFonts w:hint="default"/>
+      </w:rPr>
     </w:lvl>
     <w:lvl w:ilvl="4">
       <w:start w:val="1"/>
@@ -11215,6 +11493,9 @@
       <w:pPr>
         <w:ind w:left="1800" w:hanging="360"/>
       </w:pPr>
+      <w:rPr>
+        <w:rFonts w:hint="default"/>
+      </w:rPr>
     </w:lvl>
     <w:lvl w:ilvl="5">
       <w:start w:val="1"/>
@@ -11224,6 +11505,9 @@
       <w:pPr>
         <w:ind w:left="2160" w:hanging="360"/>
       </w:pPr>
+      <w:rPr>
+        <w:rFonts w:hint="default"/>
+      </w:rPr>
     </w:lvl>
     <w:lvl w:ilvl="6">
       <w:start w:val="1"/>
@@ -11233,6 +11517,9 @@
       <w:pPr>
         <w:ind w:left="2520" w:hanging="360"/>
       </w:pPr>
+      <w:rPr>
+        <w:rFonts w:hint="default"/>
+      </w:rPr>
     </w:lvl>
     <w:lvl w:ilvl="7">
       <w:start w:val="1"/>
@@ -11242,6 +11529,9 @@
       <w:pPr>
         <w:ind w:left="2880" w:hanging="360"/>
       </w:pPr>
+      <w:rPr>
+        <w:rFonts w:hint="default"/>
+      </w:rPr>
     </w:lvl>
     <w:lvl w:ilvl="8">
       <w:start w:val="1"/>
@@ -11251,9 +11541,12 @@
       <w:pPr>
         <w:ind w:left="3240" w:hanging="360"/>
       </w:pPr>
+      <w:rPr>
+        <w:rFonts w:hint="default"/>
+      </w:rPr>
     </w:lvl>
   </w:abstractNum>
-  <w:abstractNum w:abstractNumId="68" w15:restartNumberingAfterBreak="0">
+  <w:abstractNum w:abstractNumId="69" w15:restartNumberingAfterBreak="0">
     <w:nsid w:val="7CA524E5"/>
     <w:multiLevelType w:val="multilevel"/>
     <w:tmpl w:val="57D4F99C"/>
@@ -11339,7 +11632,7 @@
       </w:pPr>
     </w:lvl>
   </w:abstractNum>
-  <w:abstractNum w:abstractNumId="69" w15:restartNumberingAfterBreak="0">
+  <w:abstractNum w:abstractNumId="70" w15:restartNumberingAfterBreak="0">
     <w:nsid w:val="7E3B0405"/>
     <w:multiLevelType w:val="multilevel"/>
     <w:tmpl w:val="C2EEC09C"/>
@@ -11429,10 +11722,10 @@
     <w:abstractNumId w:val="1"/>
   </w:num>
   <w:num w:numId="2">
-    <w:abstractNumId w:val="69"/>
+    <w:abstractNumId w:val="70"/>
   </w:num>
   <w:num w:numId="3">
-    <w:abstractNumId w:val="40"/>
+    <w:abstractNumId w:val="41"/>
   </w:num>
   <w:num w:numId="4">
     <w:abstractNumId w:val="19"/>
@@ -11441,55 +11734,55 @@
     <w:abstractNumId w:val="7"/>
   </w:num>
   <w:num w:numId="6">
-    <w:abstractNumId w:val="68"/>
+    <w:abstractNumId w:val="69"/>
   </w:num>
   <w:num w:numId="7">
+    <w:abstractNumId w:val="25"/>
+  </w:num>
+  <w:num w:numId="8">
+    <w:abstractNumId w:val="38"/>
+  </w:num>
+  <w:num w:numId="9">
+    <w:abstractNumId w:val="40"/>
+  </w:num>
+  <w:num w:numId="10">
+    <w:abstractNumId w:val="42"/>
+  </w:num>
+  <w:num w:numId="11">
+    <w:abstractNumId w:val="66"/>
+  </w:num>
+  <w:num w:numId="12">
+    <w:abstractNumId w:val="52"/>
+  </w:num>
+  <w:num w:numId="13">
+    <w:abstractNumId w:val="64"/>
+  </w:num>
+  <w:num w:numId="14">
     <w:abstractNumId w:val="24"/>
   </w:num>
-  <w:num w:numId="8">
-    <w:abstractNumId w:val="37"/>
-  </w:num>
-  <w:num w:numId="9">
-    <w:abstractNumId w:val="39"/>
-  </w:num>
-  <w:num w:numId="10">
-    <w:abstractNumId w:val="41"/>
-  </w:num>
-  <w:num w:numId="11">
-    <w:abstractNumId w:val="65"/>
-  </w:num>
-  <w:num w:numId="12">
-    <w:abstractNumId w:val="51"/>
-  </w:num>
-  <w:num w:numId="13">
-    <w:abstractNumId w:val="63"/>
-  </w:num>
-  <w:num w:numId="14">
-    <w:abstractNumId w:val="23"/>
-  </w:num>
   <w:num w:numId="15">
-    <w:abstractNumId w:val="44"/>
+    <w:abstractNumId w:val="45"/>
   </w:num>
   <w:num w:numId="16">
-    <w:abstractNumId w:val="35"/>
+    <w:abstractNumId w:val="36"/>
   </w:num>
   <w:num w:numId="17">
-    <w:abstractNumId w:val="60"/>
+    <w:abstractNumId w:val="61"/>
   </w:num>
   <w:num w:numId="18">
     <w:abstractNumId w:val="21"/>
   </w:num>
   <w:num w:numId="19">
-    <w:abstractNumId w:val="33"/>
+    <w:abstractNumId w:val="34"/>
   </w:num>
   <w:num w:numId="20">
-    <w:abstractNumId w:val="46"/>
+    <w:abstractNumId w:val="47"/>
   </w:num>
   <w:num w:numId="21">
     <w:abstractNumId w:val="20"/>
   </w:num>
   <w:num w:numId="22">
-    <w:abstractNumId w:val="52"/>
+    <w:abstractNumId w:val="53"/>
   </w:num>
   <w:num w:numId="23">
     <w:abstractNumId w:val="22"/>
@@ -11498,25 +11791,25 @@
     <w:abstractNumId w:val="4"/>
   </w:num>
   <w:num w:numId="25">
-    <w:abstractNumId w:val="48"/>
+    <w:abstractNumId w:val="49"/>
   </w:num>
   <w:num w:numId="26">
     <w:abstractNumId w:val="13"/>
   </w:num>
   <w:num w:numId="27">
-    <w:abstractNumId w:val="54"/>
+    <w:abstractNumId w:val="55"/>
   </w:num>
   <w:num w:numId="28">
-    <w:abstractNumId w:val="31"/>
+    <w:abstractNumId w:val="32"/>
   </w:num>
   <w:num w:numId="29">
-    <w:abstractNumId w:val="27"/>
+    <w:abstractNumId w:val="28"/>
   </w:num>
   <w:num w:numId="30">
     <w:abstractNumId w:val="2"/>
   </w:num>
   <w:num w:numId="31">
-    <w:abstractNumId w:val="38"/>
+    <w:abstractNumId w:val="39"/>
   </w:num>
   <w:num w:numId="32">
     <w:abstractNumId w:val="10"/>
@@ -11525,85 +11818,85 @@
     <w:abstractNumId w:val="11"/>
   </w:num>
   <w:num w:numId="34">
-    <w:abstractNumId w:val="50"/>
+    <w:abstractNumId w:val="51"/>
   </w:num>
   <w:num w:numId="35">
-    <w:abstractNumId w:val="45"/>
+    <w:abstractNumId w:val="46"/>
   </w:num>
   <w:num w:numId="36">
-    <w:abstractNumId w:val="61"/>
+    <w:abstractNumId w:val="62"/>
   </w:num>
   <w:num w:numId="37">
-    <w:abstractNumId w:val="29"/>
+    <w:abstractNumId w:val="30"/>
   </w:num>
   <w:num w:numId="38">
-    <w:abstractNumId w:val="56"/>
+    <w:abstractNumId w:val="57"/>
   </w:num>
   <w:num w:numId="39">
-    <w:abstractNumId w:val="42"/>
+    <w:abstractNumId w:val="43"/>
   </w:num>
   <w:num w:numId="40">
     <w:abstractNumId w:val="18"/>
   </w:num>
   <w:num w:numId="41">
-    <w:abstractNumId w:val="62"/>
+    <w:abstractNumId w:val="63"/>
   </w:num>
   <w:num w:numId="42">
     <w:abstractNumId w:val="0"/>
   </w:num>
   <w:num w:numId="43">
-    <w:abstractNumId w:val="43"/>
+    <w:abstractNumId w:val="44"/>
   </w:num>
   <w:num w:numId="44">
     <w:abstractNumId w:val="9"/>
   </w:num>
   <w:num w:numId="45">
-    <w:abstractNumId w:val="30"/>
+    <w:abstractNumId w:val="31"/>
   </w:num>
   <w:num w:numId="46">
-    <w:abstractNumId w:val="49"/>
+    <w:abstractNumId w:val="50"/>
   </w:num>
   <w:num w:numId="47">
-    <w:abstractNumId w:val="47"/>
+    <w:abstractNumId w:val="48"/>
   </w:num>
   <w:num w:numId="48">
-    <w:abstractNumId w:val="67"/>
+    <w:abstractNumId w:val="68"/>
   </w:num>
   <w:num w:numId="49">
     <w:abstractNumId w:val="16"/>
   </w:num>
   <w:num w:numId="50">
-    <w:abstractNumId w:val="53"/>
+    <w:abstractNumId w:val="54"/>
   </w:num>
   <w:num w:numId="51">
-    <w:abstractNumId w:val="25"/>
+    <w:abstractNumId w:val="26"/>
   </w:num>
   <w:num w:numId="52">
     <w:abstractNumId w:val="5"/>
   </w:num>
   <w:num w:numId="53">
-    <w:abstractNumId w:val="36"/>
+    <w:abstractNumId w:val="37"/>
   </w:num>
   <w:num w:numId="54">
-    <w:abstractNumId w:val="55"/>
+    <w:abstractNumId w:val="56"/>
   </w:num>
   <w:num w:numId="55">
     <w:abstractNumId w:val="3"/>
   </w:num>
   <w:num w:numId="56">
-    <w:abstractNumId w:val="66"/>
+    <w:abstractNumId w:val="67"/>
   </w:num>
   <w:num w:numId="57">
-    <w:abstractNumId w:val="26"/>
+    <w:abstractNumId w:val="27"/>
   </w:num>
   <w:num w:numId="58">
-    <w:abstractNumId w:val="28"/>
+    <w:abstractNumId w:val="29"/>
   </w:num>
   <w:num w:numId="59">
     <w:abstractNumId w:val="14"/>
   </w:num>
   <w:num w:numId="60">
-    <w:abstractNumId w:val="58"/>
+    <w:abstractNumId w:val="59"/>
   </w:num>
   <w:num w:numId="61">
     <w:abstractNumId w:val="15"/>
@@ -11612,13 +11905,13 @@
     <w:abstractNumId w:val="17"/>
   </w:num>
   <w:num w:numId="63">
-    <w:abstractNumId w:val="32"/>
+    <w:abstractNumId w:val="33"/>
   </w:num>
   <w:num w:numId="64">
-    <w:abstractNumId w:val="57"/>
+    <w:abstractNumId w:val="58"/>
   </w:num>
   <w:num w:numId="65">
-    <w:abstractNumId w:val="64"/>
+    <w:abstractNumId w:val="65"/>
   </w:num>
   <w:num w:numId="66">
     <w:abstractNumId w:val="8"/>
@@ -11627,13 +11920,16 @@
     <w:abstractNumId w:val="6"/>
   </w:num>
   <w:num w:numId="68">
-    <w:abstractNumId w:val="59"/>
+    <w:abstractNumId w:val="60"/>
   </w:num>
   <w:num w:numId="69">
-    <w:abstractNumId w:val="34"/>
+    <w:abstractNumId w:val="35"/>
   </w:num>
   <w:num w:numId="70">
     <w:abstractNumId w:val="12"/>
+  </w:num>
+  <w:num w:numId="71">
+    <w:abstractNumId w:val="23"/>
   </w:num>
   <w:numIdMacAtCleanup w:val="69"/>
 </w:numbering>
@@ -12173,6 +12469,7 @@
   <w:style w:type="character" w:default="1" w:styleId="DefaultParagraphFont">
     <w:name w:val="Default Paragraph Font"/>
     <w:uiPriority w:val="1"/>
+    <w:semiHidden/>
     <w:unhideWhenUsed/>
   </w:style>
   <w:style w:type="table" w:default="1" w:styleId="TableNormal">
@@ -12737,6 +13034,25 @@
     <w:basedOn w:val="DefaultParagraphFont"/>
     <w:rsid w:val="00E94688"/>
   </w:style>
+  <w:style w:type="table" w:styleId="TableGrid">
+    <w:name w:val="Table Grid"/>
+    <w:basedOn w:val="TableNormal"/>
+    <w:uiPriority w:val="39"/>
+    <w:rsid w:val="005E78F9"/>
+    <w:pPr>
+      <w:spacing w:after="0" w:line="240" w:lineRule="auto"/>
+    </w:pPr>
+    <w:tblPr>
+      <w:tblBorders>
+        <w:top w:val="single" w:sz="4" w:space="0" w:color="auto"/>
+        <w:left w:val="single" w:sz="4" w:space="0" w:color="auto"/>
+        <w:bottom w:val="single" w:sz="4" w:space="0" w:color="auto"/>
+        <w:right w:val="single" w:sz="4" w:space="0" w:color="auto"/>
+        <w:insideH w:val="single" w:sz="4" w:space="0" w:color="auto"/>
+        <w:insideV w:val="single" w:sz="4" w:space="0" w:color="auto"/>
+      </w:tblBorders>
+    </w:tblPr>
+  </w:style>
 </w:styles>
 </file>
 

</xml_diff>

<commit_message>
Send over final application package doc info for permit rendering
</commit_message>
<xml_diff>
--- a/services/core-api/app/templates/permit/Permit.docx
+++ b/services/core-api/app/templates/permit/Permit.docx
@@ -1087,8 +1087,7 @@
         <w:tabs>
           <w:tab w:val="left" w:pos="540"/>
           <w:tab w:val="left" w:pos="2160"/>
-          <w:tab w:val="left" w:pos="4320"/>
-          <w:tab w:val="left" w:pos="5400"/>
+          <w:tab w:val="center" w:pos="4961"/>
         </w:tabs>
         <w:spacing w:after="0"/>
         <w:ind w:left="7820" w:right="49" w:hanging="7820"/>
@@ -1102,6 +1101,12 @@
           <w:rFonts w:ascii="Times New Roman" w:eastAsia="Times New Roman" w:hAnsi="Times New Roman" w:cs="Times New Roman"/>
         </w:rPr>
         <w:t xml:space="preserve">Inspector of Mines – Permitting </w:t>
+      </w:r>
+      <w:r>
+        <w:rPr>
+          <w:rFonts w:ascii="Times New Roman" w:eastAsia="Times New Roman" w:hAnsi="Times New Roman" w:cs="Times New Roman"/>
+        </w:rPr>
+        <w:tab/>
       </w:r>
     </w:p>
     <w:p>
@@ -1583,10 +1588,9 @@
           <w:color w:val="FF0000"/>
           <w:u w:val="single"/>
         </w:rPr>
-        <w:t>{</w:t>
+        <w:t>{d.permit_amendment_type_code :</w:t>
       </w:r>
       <w:proofErr w:type="spellStart"/>
-      <w:proofErr w:type="gramStart"/>
       <w:r>
         <w:rPr>
           <w:rFonts w:ascii="Times New Roman" w:eastAsia="Times New Roman" w:hAnsi="Times New Roman" w:cs="Times New Roman"/>
@@ -1595,9 +1599,9 @@
           <w:color w:val="FF0000"/>
           <w:u w:val="single"/>
         </w:rPr>
-        <w:t>d.permit</w:t>
-      </w:r>
-      <w:proofErr w:type="gramEnd"/>
+        <w:t>showEnd</w:t>
+      </w:r>
+      <w:proofErr w:type="spellEnd"/>
       <w:r>
         <w:rPr>
           <w:rFonts w:ascii="Times New Roman" w:eastAsia="Times New Roman" w:hAnsi="Times New Roman" w:cs="Times New Roman"/>
@@ -1606,39 +1610,6 @@
           <w:color w:val="FF0000"/>
           <w:u w:val="single"/>
         </w:rPr>
-        <w:t>_amendment_type_code</w:t>
-      </w:r>
-      <w:proofErr w:type="spellEnd"/>
-      <w:r>
-        <w:rPr>
-          <w:rFonts w:ascii="Times New Roman" w:eastAsia="Times New Roman" w:hAnsi="Times New Roman" w:cs="Times New Roman"/>
-          <w:b/>
-          <w:i/>
-          <w:color w:val="FF0000"/>
-          <w:u w:val="single"/>
-        </w:rPr>
-        <w:t xml:space="preserve"> :</w:t>
-      </w:r>
-      <w:proofErr w:type="spellStart"/>
-      <w:r>
-        <w:rPr>
-          <w:rFonts w:ascii="Times New Roman" w:eastAsia="Times New Roman" w:hAnsi="Times New Roman" w:cs="Times New Roman"/>
-          <w:b/>
-          <w:i/>
-          <w:color w:val="FF0000"/>
-          <w:u w:val="single"/>
-        </w:rPr>
-        <w:t>showEnd</w:t>
-      </w:r>
-      <w:proofErr w:type="spellEnd"/>
-      <w:r>
-        <w:rPr>
-          <w:rFonts w:ascii="Times New Roman" w:eastAsia="Times New Roman" w:hAnsi="Times New Roman" w:cs="Times New Roman"/>
-          <w:b/>
-          <w:i/>
-          <w:color w:val="FF0000"/>
-          <w:u w:val="single"/>
-        </w:rPr>
         <w:t>}</w:t>
       </w:r>
     </w:p>
@@ -1684,12 +1655,6 @@
           <w:color w:val="000000"/>
         </w:rPr>
         <w:t>(s):</w:t>
-      </w:r>
-      <w:r>
-        <w:rPr>
-          <w:rFonts w:ascii="Times New Roman" w:eastAsia="Times New Roman" w:hAnsi="Times New Roman" w:cs="Times New Roman"/>
-        </w:rPr>
-        <w:t xml:space="preserve">  </w:t>
       </w:r>
     </w:p>
     <w:p>
@@ -1707,9 +1672,10 @@
         </w:pBdr>
         <w:spacing w:after="0" w:line="240" w:lineRule="auto"/>
         <w:ind w:hanging="720"/>
-        <w:jc w:val="both"/>
-        <w:rPr>
-          <w:rFonts w:ascii="Times New Roman" w:eastAsia="Times New Roman" w:hAnsi="Times New Roman" w:cs="Times New Roman"/>
+        <w:rPr>
+          <w:rFonts w:ascii="Times New Roman" w:eastAsia="Times New Roman" w:hAnsi="Times New Roman" w:cs="Times New Roman"/>
+          <w:b/>
+          <w:bCs/>
           <w:color w:val="000000"/>
           <w:u w:val="single"/>
         </w:rPr>
@@ -1718,10 +1684,11 @@
         <w:rPr>
           <w:rFonts w:ascii="Times New Roman" w:eastAsia="Times New Roman" w:hAnsi="Times New Roman" w:cs="Times New Roman"/>
           <w:b/>
+          <w:bCs/>
           <w:color w:val="000000"/>
           <w:u w:val="single"/>
         </w:rPr>
-        <w:t>Notice of Work Mine Plan and Reclamation Program:</w:t>
+        <w:t>Notice of Work Mine Plan and Reclamation Program</w:t>
       </w:r>
     </w:p>
     <w:p>
@@ -1739,42 +1706,93 @@
         </w:pBdr>
         <w:spacing w:after="0" w:line="300" w:lineRule="auto"/>
         <w:ind w:left="1423" w:hanging="703"/>
-        <w:jc w:val="both"/>
+        <w:rPr>
+          <w:rFonts w:ascii="Times New Roman" w:eastAsia="Times New Roman" w:hAnsi="Times New Roman" w:cs="Times New Roman"/>
+          <w:color w:val="000000"/>
+        </w:rPr>
+      </w:pPr>
+      <w:r>
+        <w:rPr>
+          <w:rFonts w:ascii="Times New Roman" w:eastAsia="Times New Roman" w:hAnsi="Times New Roman" w:cs="Times New Roman"/>
+          <w:color w:val="000000"/>
+        </w:rPr>
+        <w:t xml:space="preserve">Notice of Work </w:t>
+      </w:r>
+      <w:r>
         <w:rPr>
           <w:rFonts w:ascii="Times New Roman" w:eastAsia="Times New Roman" w:hAnsi="Times New Roman" w:cs="Times New Roman"/>
           <w:b/>
+          <w:bCs/>
           <w:color w:val="000000"/>
         </w:rPr>
-      </w:pPr>
-      <w:r>
-        <w:rPr>
-          <w:rFonts w:ascii="Times New Roman" w:eastAsia="Times New Roman" w:hAnsi="Times New Roman" w:cs="Times New Roman"/>
+        <w:t>{</w:t>
+      </w:r>
+      <w:proofErr w:type="spellStart"/>
+      <w:r>
+        <w:rPr>
+          <w:rFonts w:ascii="Times New Roman" w:eastAsia="Times New Roman" w:hAnsi="Times New Roman" w:cs="Times New Roman"/>
+          <w:b/>
+          <w:bCs/>
           <w:color w:val="000000"/>
         </w:rPr>
-        <w:t>Notice of Work</w:t>
-      </w:r>
+        <w:t>d.now_number</w:t>
+      </w:r>
+      <w:proofErr w:type="spellEnd"/>
       <w:r>
         <w:rPr>
           <w:rFonts w:ascii="Times New Roman" w:eastAsia="Times New Roman" w:hAnsi="Times New Roman" w:cs="Times New Roman"/>
           <w:b/>
+          <w:bCs/>
           <w:color w:val="000000"/>
         </w:rPr>
-        <w:t xml:space="preserve"> {</w:t>
+        <w:t>}</w:t>
+      </w:r>
+      <w:r>
+        <w:rPr>
+          <w:rFonts w:ascii="Times New Roman" w:eastAsia="Times New Roman" w:hAnsi="Times New Roman" w:cs="Times New Roman"/>
+          <w:color w:val="000000"/>
+        </w:rPr>
+        <w:t xml:space="preserve"> </w:t>
+      </w:r>
+      <w:r>
+        <w:rPr>
+          <w:rFonts w:ascii="Times New Roman" w:eastAsia="Times New Roman" w:hAnsi="Times New Roman" w:cs="Times New Roman"/>
+          <w:color w:val="000000"/>
+        </w:rPr>
+        <w:t>tracking number</w:t>
+      </w:r>
+      <w:r>
+        <w:rPr>
+          <w:rFonts w:ascii="Times New Roman" w:eastAsia="Times New Roman" w:hAnsi="Times New Roman" w:cs="Times New Roman"/>
+          <w:color w:val="000000"/>
+        </w:rPr>
+        <w:t xml:space="preserve"> </w:t>
+      </w:r>
+      <w:r>
+        <w:rPr>
+          <w:rFonts w:ascii="Times New Roman" w:eastAsia="Times New Roman" w:hAnsi="Times New Roman" w:cs="Times New Roman"/>
+          <w:b/>
+          <w:bCs/>
+          <w:color w:val="000000"/>
+        </w:rPr>
+        <w:t>{</w:t>
       </w:r>
       <w:proofErr w:type="spellStart"/>
       <w:r>
         <w:rPr>
           <w:rFonts w:ascii="Times New Roman" w:eastAsia="Times New Roman" w:hAnsi="Times New Roman" w:cs="Times New Roman"/>
           <w:b/>
+          <w:bCs/>
           <w:color w:val="000000"/>
         </w:rPr>
-        <w:t>d.now_number</w:t>
+        <w:t>d.now_tracking_number</w:t>
       </w:r>
       <w:proofErr w:type="spellEnd"/>
       <w:r>
         <w:rPr>
           <w:rFonts w:ascii="Times New Roman" w:eastAsia="Times New Roman" w:hAnsi="Times New Roman" w:cs="Times New Roman"/>
           <w:b/>
+          <w:bCs/>
           <w:color w:val="000000"/>
         </w:rPr>
         <w:t>}</w:t>
@@ -1784,12 +1802,13 @@
           <w:rFonts w:ascii="Times New Roman" w:eastAsia="Times New Roman" w:hAnsi="Times New Roman" w:cs="Times New Roman"/>
           <w:color w:val="000000"/>
         </w:rPr>
-        <w:t xml:space="preserve"> tracking number </w:t>
+        <w:t xml:space="preserve"> dated </w:t>
       </w:r>
       <w:r>
         <w:rPr>
           <w:rFonts w:ascii="Times New Roman" w:eastAsia="Times New Roman" w:hAnsi="Times New Roman" w:cs="Times New Roman"/>
           <w:b/>
+          <w:bCs/>
           <w:color w:val="000000"/>
         </w:rPr>
         <w:t>{</w:t>
@@ -1799,48 +1818,17 @@
         <w:rPr>
           <w:rFonts w:ascii="Times New Roman" w:eastAsia="Times New Roman" w:hAnsi="Times New Roman" w:cs="Times New Roman"/>
           <w:b/>
+          <w:bCs/>
           <w:color w:val="000000"/>
         </w:rPr>
-        <w:t>d.now_tracking_number</w:t>
+        <w:t>d.application_dated</w:t>
       </w:r>
       <w:proofErr w:type="spellEnd"/>
       <w:r>
         <w:rPr>
           <w:rFonts w:ascii="Times New Roman" w:eastAsia="Times New Roman" w:hAnsi="Times New Roman" w:cs="Times New Roman"/>
           <w:b/>
-          <w:color w:val="000000"/>
-        </w:rPr>
-        <w:t>}</w:t>
-      </w:r>
-      <w:r>
-        <w:rPr>
-          <w:rFonts w:ascii="Times New Roman" w:eastAsia="Times New Roman" w:hAnsi="Times New Roman" w:cs="Times New Roman"/>
-          <w:color w:val="000000"/>
-        </w:rPr>
-        <w:t xml:space="preserve"> dated </w:t>
-      </w:r>
-      <w:r>
-        <w:rPr>
-          <w:rFonts w:ascii="Times New Roman" w:eastAsia="Times New Roman" w:hAnsi="Times New Roman" w:cs="Times New Roman"/>
-          <w:b/>
-          <w:color w:val="000000"/>
-        </w:rPr>
-        <w:t>{</w:t>
-      </w:r>
-      <w:proofErr w:type="spellStart"/>
-      <w:r>
-        <w:rPr>
-          <w:rFonts w:ascii="Times New Roman" w:eastAsia="Times New Roman" w:hAnsi="Times New Roman" w:cs="Times New Roman"/>
-          <w:b/>
-          <w:color w:val="000000"/>
-        </w:rPr>
-        <w:t>d.application_dated</w:t>
-      </w:r>
-      <w:proofErr w:type="spellEnd"/>
-      <w:r>
-        <w:rPr>
-          <w:rFonts w:ascii="Times New Roman" w:eastAsia="Times New Roman" w:hAnsi="Times New Roman" w:cs="Times New Roman"/>
-          <w:b/>
+          <w:bCs/>
           <w:color w:val="000000"/>
         </w:rPr>
         <w:t>}</w:t>
@@ -1860,7 +1848,6 @@
           <w:between w:val="nil"/>
         </w:pBdr>
         <w:spacing w:after="0" w:line="300" w:lineRule="auto"/>
-        <w:jc w:val="both"/>
         <w:rPr>
           <w:rFonts w:ascii="Times New Roman" w:eastAsia="Times New Roman" w:hAnsi="Times New Roman" w:cs="Times New Roman"/>
           <w:color w:val="000000"/>
@@ -1869,7 +1856,6 @@
       <w:r>
         <w:rPr>
           <w:rFonts w:ascii="Times New Roman" w:eastAsia="Times New Roman" w:hAnsi="Times New Roman" w:cs="Times New Roman"/>
-          <w:b/>
           <w:color w:val="000000"/>
         </w:rPr>
         <w:t>{</w:t>
@@ -1879,25 +1865,29 @@
       <w:r>
         <w:rPr>
           <w:rFonts w:ascii="Times New Roman" w:eastAsia="Times New Roman" w:hAnsi="Times New Roman" w:cs="Times New Roman"/>
-          <w:b/>
           <w:color w:val="000000"/>
         </w:rPr>
-        <w:t>d.document</w:t>
+        <w:t>d.</w:t>
+      </w:r>
+      <w:r>
+        <w:rPr>
+          <w:rFonts w:ascii="Times New Roman" w:eastAsia="Times New Roman" w:hAnsi="Times New Roman" w:cs="Times New Roman"/>
+          <w:color w:val="000000"/>
+        </w:rPr>
+        <w:t>final</w:t>
       </w:r>
       <w:proofErr w:type="gramEnd"/>
       <w:r>
         <w:rPr>
           <w:rFonts w:ascii="Times New Roman" w:eastAsia="Times New Roman" w:hAnsi="Times New Roman" w:cs="Times New Roman"/>
-          <w:b/>
           <w:color w:val="000000"/>
         </w:rPr>
-        <w:t>_list</w:t>
+        <w:t>_application_package</w:t>
       </w:r>
       <w:proofErr w:type="spellEnd"/>
       <w:r>
         <w:rPr>
           <w:rFonts w:ascii="Times New Roman" w:eastAsia="Times New Roman" w:hAnsi="Times New Roman" w:cs="Times New Roman"/>
-          <w:b/>
           <w:color w:val="000000"/>
         </w:rPr>
         <w:t>[</w:t>
@@ -1906,7 +1896,6 @@
       <w:r>
         <w:rPr>
           <w:rFonts w:ascii="Times New Roman" w:eastAsia="Times New Roman" w:hAnsi="Times New Roman" w:cs="Times New Roman"/>
-          <w:b/>
           <w:color w:val="000000"/>
         </w:rPr>
         <w:t>i</w:t>
@@ -1915,7 +1904,6 @@
       <w:r>
         <w:rPr>
           <w:rFonts w:ascii="Times New Roman" w:eastAsia="Times New Roman" w:hAnsi="Times New Roman" w:cs="Times New Roman"/>
-          <w:b/>
           <w:color w:val="000000"/>
         </w:rPr>
         <w:t>].</w:t>
@@ -1924,16 +1912,14 @@
       <w:r>
         <w:rPr>
           <w:rFonts w:ascii="Times New Roman" w:eastAsia="Times New Roman" w:hAnsi="Times New Roman" w:cs="Times New Roman"/>
-          <w:b/>
           <w:color w:val="000000"/>
         </w:rPr>
-        <w:t>document_name</w:t>
+        <w:t>document_info</w:t>
       </w:r>
       <w:proofErr w:type="spellEnd"/>
       <w:r>
         <w:rPr>
           <w:rFonts w:ascii="Times New Roman" w:eastAsia="Times New Roman" w:hAnsi="Times New Roman" w:cs="Times New Roman"/>
-          <w:b/>
           <w:color w:val="000000"/>
         </w:rPr>
         <w:t>}</w:t>
@@ -1953,7 +1939,6 @@
           <w:between w:val="nil"/>
         </w:pBdr>
         <w:spacing w:after="120" w:line="300" w:lineRule="auto"/>
-        <w:jc w:val="both"/>
         <w:rPr>
           <w:rFonts w:ascii="Times New Roman" w:hAnsi="Times New Roman" w:cs="Times New Roman"/>
           <w:color w:val="000000"/>
@@ -1962,7 +1947,6 @@
       <w:r>
         <w:rPr>
           <w:rFonts w:ascii="Times New Roman" w:eastAsia="Times New Roman" w:hAnsi="Times New Roman" w:cs="Times New Roman"/>
-          <w:b/>
           <w:color w:val="000000"/>
         </w:rPr>
         <w:t>{</w:t>
@@ -1972,25 +1956,29 @@
       <w:r>
         <w:rPr>
           <w:rFonts w:ascii="Times New Roman" w:eastAsia="Times New Roman" w:hAnsi="Times New Roman" w:cs="Times New Roman"/>
-          <w:b/>
           <w:color w:val="000000"/>
         </w:rPr>
-        <w:t>d.document</w:t>
+        <w:t>d.</w:t>
+      </w:r>
+      <w:r>
+        <w:rPr>
+          <w:rFonts w:ascii="Times New Roman" w:eastAsia="Times New Roman" w:hAnsi="Times New Roman" w:cs="Times New Roman"/>
+          <w:color w:val="000000"/>
+        </w:rPr>
+        <w:t>final</w:t>
       </w:r>
       <w:proofErr w:type="gramEnd"/>
       <w:r>
         <w:rPr>
           <w:rFonts w:ascii="Times New Roman" w:eastAsia="Times New Roman" w:hAnsi="Times New Roman" w:cs="Times New Roman"/>
-          <w:b/>
           <w:color w:val="000000"/>
         </w:rPr>
-        <w:t>_list</w:t>
+        <w:t>_application_package</w:t>
       </w:r>
       <w:proofErr w:type="spellEnd"/>
       <w:r>
         <w:rPr>
           <w:rFonts w:ascii="Times New Roman" w:eastAsia="Times New Roman" w:hAnsi="Times New Roman" w:cs="Times New Roman"/>
-          <w:b/>
           <w:color w:val="000000"/>
         </w:rPr>
         <w:t>[i+1].</w:t>
@@ -1999,16 +1987,14 @@
       <w:r>
         <w:rPr>
           <w:rFonts w:ascii="Times New Roman" w:eastAsia="Times New Roman" w:hAnsi="Times New Roman" w:cs="Times New Roman"/>
-          <w:b/>
           <w:color w:val="000000"/>
         </w:rPr>
-        <w:t>document_name</w:t>
+        <w:t>document_info</w:t>
       </w:r>
       <w:proofErr w:type="spellEnd"/>
       <w:r>
         <w:rPr>
           <w:rFonts w:ascii="Times New Roman" w:eastAsia="Times New Roman" w:hAnsi="Times New Roman" w:cs="Times New Roman"/>
-          <w:b/>
           <w:color w:val="000000"/>
         </w:rPr>
         <w:t>}</w:t>
@@ -2024,7 +2010,6 @@
           <w:between w:val="nil"/>
         </w:pBdr>
         <w:spacing w:after="240" w:line="300" w:lineRule="auto"/>
-        <w:ind w:left="720"/>
         <w:rPr>
           <w:rFonts w:ascii="Times New Roman" w:eastAsia="Times New Roman" w:hAnsi="Times New Roman" w:cs="Times New Roman"/>
           <w:color w:val="FF0000"/>
@@ -2112,9 +2097,9 @@
         </w:pBdr>
         <w:spacing w:before="120" w:after="0" w:line="240" w:lineRule="auto"/>
         <w:ind w:hanging="720"/>
-        <w:jc w:val="both"/>
         <w:rPr>
           <w:rFonts w:ascii="Times New Roman" w:hAnsi="Times New Roman" w:cs="Times New Roman"/>
+          <w:b/>
           <w:color w:val="000000"/>
         </w:rPr>
       </w:pPr>
@@ -2144,23 +2129,13 @@
         <w:rPr>
           <w:rFonts w:ascii="Times New Roman" w:hAnsi="Times New Roman" w:cs="Times New Roman"/>
         </w:rPr>
-        <w:t xml:space="preserve">Permit </w:t>
-      </w:r>
-      <w:r>
-        <w:rPr>
-          <w:rFonts w:ascii="Times New Roman" w:hAnsi="Times New Roman" w:cs="Times New Roman"/>
-          <w:b/>
-          <w:bCs/>
-        </w:rPr>
-        <w:t>{</w:t>
+        <w:t>Permit {</w:t>
       </w:r>
       <w:proofErr w:type="spellStart"/>
       <w:proofErr w:type="gramStart"/>
       <w:r>
         <w:rPr>
           <w:rFonts w:ascii="Times New Roman" w:hAnsi="Times New Roman" w:cs="Times New Roman"/>
-          <w:b/>
-          <w:bCs/>
         </w:rPr>
         <w:t>d.permit</w:t>
       </w:r>
@@ -2168,8 +2143,6 @@
       <w:r>
         <w:rPr>
           <w:rFonts w:ascii="Times New Roman" w:hAnsi="Times New Roman" w:cs="Times New Roman"/>
-          <w:b/>
-          <w:bCs/>
         </w:rPr>
         <w:t>_number</w:t>
       </w:r>
@@ -2177,80 +2150,36 @@
       <w:r>
         <w:rPr>
           <w:rFonts w:ascii="Times New Roman" w:hAnsi="Times New Roman" w:cs="Times New Roman"/>
-          <w:b/>
-          <w:bCs/>
-        </w:rPr>
-        <w:t>}</w:t>
-      </w:r>
+        </w:rPr>
+        <w:t>} amended on {</w:t>
+      </w:r>
+      <w:proofErr w:type="spellStart"/>
       <w:r>
         <w:rPr>
           <w:rFonts w:ascii="Times New Roman" w:hAnsi="Times New Roman" w:cs="Times New Roman"/>
         </w:rPr>
-        <w:t xml:space="preserve"> amended on </w:t>
-      </w:r>
+        <w:t>d.previous_amendment.issue_date</w:t>
+      </w:r>
+      <w:proofErr w:type="spellEnd"/>
       <w:r>
         <w:rPr>
           <w:rFonts w:ascii="Times New Roman" w:hAnsi="Times New Roman" w:cs="Times New Roman"/>
-          <w:b/>
-          <w:bCs/>
-        </w:rPr>
-        <w:t>{</w:t>
+        </w:rPr>
+        <w:t>}, with approval end date {</w:t>
       </w:r>
       <w:proofErr w:type="spellStart"/>
       <w:r>
         <w:rPr>
           <w:rFonts w:ascii="Times New Roman" w:hAnsi="Times New Roman" w:cs="Times New Roman"/>
-          <w:b/>
-          <w:bCs/>
-        </w:rPr>
-        <w:t>d.previous_amendment.issue_date</w:t>
+        </w:rPr>
+        <w:t>d.previous_amendment.authorization_end_date</w:t>
       </w:r>
       <w:proofErr w:type="spellEnd"/>
       <w:r>
         <w:rPr>
           <w:rFonts w:ascii="Times New Roman" w:hAnsi="Times New Roman" w:cs="Times New Roman"/>
-          <w:b/>
-          <w:bCs/>
-        </w:rPr>
-        <w:t>}</w:t>
-      </w:r>
-      <w:r>
-        <w:rPr>
-          <w:rFonts w:ascii="Times New Roman" w:hAnsi="Times New Roman" w:cs="Times New Roman"/>
-        </w:rPr>
-        <w:t xml:space="preserve">, with approval end date </w:t>
-      </w:r>
-      <w:r>
-        <w:rPr>
-          <w:rFonts w:ascii="Times New Roman" w:hAnsi="Times New Roman" w:cs="Times New Roman"/>
-          <w:b/>
-          <w:bCs/>
-        </w:rPr>
-        <w:t>{</w:t>
-      </w:r>
-      <w:proofErr w:type="spellStart"/>
-      <w:r>
-        <w:rPr>
-          <w:rFonts w:ascii="Times New Roman" w:hAnsi="Times New Roman" w:cs="Times New Roman"/>
-          <w:b/>
-          <w:bCs/>
-        </w:rPr>
-        <w:t>d.previous_amendment.authorization_end_date</w:t>
-      </w:r>
-      <w:proofErr w:type="spellEnd"/>
-      <w:r>
-        <w:rPr>
-          <w:rFonts w:ascii="Times New Roman" w:hAnsi="Times New Roman" w:cs="Times New Roman"/>
-          <w:b/>
-          <w:bCs/>
-        </w:rPr>
-        <w:t>}</w:t>
-      </w:r>
-      <w:r>
-        <w:rPr>
-          <w:rFonts w:ascii="Times New Roman" w:hAnsi="Times New Roman" w:cs="Times New Roman"/>
-        </w:rPr>
-        <w:t>.</w:t>
+        </w:rPr>
+        <w:t>}.</w:t>
       </w:r>
     </w:p>
     <w:p>
@@ -2268,8 +2197,6 @@
       <w:r>
         <w:rPr>
           <w:rFonts w:ascii="Times New Roman" w:hAnsi="Times New Roman" w:cs="Times New Roman"/>
-          <w:b/>
-          <w:bCs/>
         </w:rPr>
         <w:t>{</w:t>
       </w:r>
@@ -2278,8 +2205,6 @@
       <w:r>
         <w:rPr>
           <w:rFonts w:ascii="Times New Roman" w:hAnsi="Times New Roman" w:cs="Times New Roman"/>
-          <w:b/>
-          <w:bCs/>
         </w:rPr>
         <w:t>d.previous</w:t>
       </w:r>
@@ -2287,8 +2212,6 @@
       <w:r>
         <w:rPr>
           <w:rFonts w:ascii="Times New Roman" w:hAnsi="Times New Roman" w:cs="Times New Roman"/>
-          <w:b/>
-          <w:bCs/>
         </w:rPr>
         <w:t>_amendment.related_documents</w:t>
       </w:r>
@@ -2296,8 +2219,6 @@
       <w:r>
         <w:rPr>
           <w:rFonts w:ascii="Times New Roman" w:hAnsi="Times New Roman" w:cs="Times New Roman"/>
-          <w:b/>
-          <w:bCs/>
         </w:rPr>
         <w:t>[</w:t>
       </w:r>
@@ -2305,8 +2226,6 @@
       <w:r>
         <w:rPr>
           <w:rFonts w:ascii="Times New Roman" w:hAnsi="Times New Roman" w:cs="Times New Roman"/>
-          <w:b/>
-          <w:bCs/>
         </w:rPr>
         <w:t>i</w:t>
       </w:r>
@@ -2314,8 +2233,6 @@
       <w:r>
         <w:rPr>
           <w:rFonts w:ascii="Times New Roman" w:hAnsi="Times New Roman" w:cs="Times New Roman"/>
-          <w:b/>
-          <w:bCs/>
         </w:rPr>
         <w:t>].</w:t>
       </w:r>
@@ -2323,8 +2240,6 @@
       <w:r>
         <w:rPr>
           <w:rFonts w:ascii="Times New Roman" w:hAnsi="Times New Roman" w:cs="Times New Roman"/>
-          <w:b/>
-          <w:bCs/>
         </w:rPr>
         <w:t>document_name</w:t>
       </w:r>
@@ -2332,8 +2247,6 @@
       <w:r>
         <w:rPr>
           <w:rFonts w:ascii="Times New Roman" w:hAnsi="Times New Roman" w:cs="Times New Roman"/>
-          <w:b/>
-          <w:bCs/>
         </w:rPr>
         <w:t>}</w:t>
       </w:r>
@@ -2353,47 +2266,68 @@
       <w:r>
         <w:rPr>
           <w:rFonts w:ascii="Times New Roman" w:hAnsi="Times New Roman" w:cs="Times New Roman"/>
-          <w:b/>
-          <w:bCs/>
         </w:rPr>
         <w:t>{</w:t>
       </w:r>
-      <w:proofErr w:type="spellStart"/>
       <w:proofErr w:type="gramStart"/>
       <w:r>
+        <w:rPr>
+          <w:rFonts w:ascii="Times New Roman" w:hAnsi="Times New Roman" w:cs="Times New Roman"/>
+        </w:rPr>
+        <w:t>d.previous</w:t>
+      </w:r>
+      <w:proofErr w:type="gramEnd"/>
+      <w:r>
+        <w:rPr>
+          <w:rFonts w:ascii="Times New Roman" w:hAnsi="Times New Roman" w:cs="Times New Roman"/>
+        </w:rPr>
+        <w:t>_amendment.related_documents[i+1].document_name}</w:t>
+      </w:r>
+    </w:p>
+    <w:p>
+      <w:pPr>
+        <w:jc w:val="both"/>
         <w:rPr>
           <w:rFonts w:ascii="Times New Roman" w:hAnsi="Times New Roman" w:cs="Times New Roman"/>
           <w:b/>
           <w:bCs/>
         </w:rPr>
-        <w:t>d.previous</w:t>
-      </w:r>
-      <w:proofErr w:type="gramEnd"/>
+      </w:pPr>
       <w:r>
         <w:rPr>
           <w:rFonts w:ascii="Times New Roman" w:hAnsi="Times New Roman" w:cs="Times New Roman"/>
           <w:b/>
           <w:bCs/>
-        </w:rPr>
-        <w:t>_amendment.related_documents</w:t>
-      </w:r>
-      <w:proofErr w:type="spellEnd"/>
+          <w:i/>
+          <w:color w:val="FF0000"/>
+          <w:u w:val="single"/>
+        </w:rPr>
+        <w:t>{</w:t>
+      </w:r>
+      <w:proofErr w:type="spellStart"/>
+      <w:proofErr w:type="gramStart"/>
       <w:r>
         <w:rPr>
           <w:rFonts w:ascii="Times New Roman" w:hAnsi="Times New Roman" w:cs="Times New Roman"/>
           <w:b/>
           <w:bCs/>
-        </w:rPr>
-        <w:t>[i+1].</w:t>
-      </w:r>
-      <w:proofErr w:type="spellStart"/>
+          <w:i/>
+          <w:color w:val="FF0000"/>
+          <w:u w:val="single"/>
+        </w:rPr>
+        <w:t>d.permit</w:t>
+      </w:r>
+      <w:proofErr w:type="gramEnd"/>
       <w:r>
         <w:rPr>
           <w:rFonts w:ascii="Times New Roman" w:hAnsi="Times New Roman" w:cs="Times New Roman"/>
           <w:b/>
           <w:bCs/>
-        </w:rPr>
-        <w:t>document_name</w:t>
+          <w:i/>
+          <w:color w:val="FF0000"/>
+          <w:u w:val="single"/>
+        </w:rPr>
+        <w:t>_amendment_type_code</w:t>
       </w:r>
       <w:proofErr w:type="spellEnd"/>
       <w:r>
@@ -2401,58 +2335,30 @@
           <w:rFonts w:ascii="Times New Roman" w:hAnsi="Times New Roman" w:cs="Times New Roman"/>
           <w:b/>
           <w:bCs/>
-        </w:rPr>
-        <w:t>}</w:t>
-      </w:r>
-      <w:r>
-        <w:rPr>
-          <w:rFonts w:ascii="Times New Roman" w:hAnsi="Times New Roman" w:cs="Times New Roman"/>
-        </w:rPr>
-        <w:t xml:space="preserve"> </w:t>
-      </w:r>
-      <w:r>
-        <w:rPr>
-          <w:rFonts w:ascii="Times New Roman" w:hAnsi="Times New Roman" w:cs="Times New Roman"/>
           <w:i/>
           <w:color w:val="FF0000"/>
           <w:u w:val="single"/>
         </w:rPr>
-        <w:t>{</w:t>
+        <w:t xml:space="preserve"> :</w:t>
       </w:r>
       <w:proofErr w:type="spellStart"/>
       <w:r>
         <w:rPr>
           <w:rFonts w:ascii="Times New Roman" w:hAnsi="Times New Roman" w:cs="Times New Roman"/>
+          <w:b/>
+          <w:bCs/>
           <w:i/>
           <w:color w:val="FF0000"/>
           <w:u w:val="single"/>
         </w:rPr>
-        <w:t>d.permit_amendment_type_code</w:t>
+        <w:t>showEnd</w:t>
       </w:r>
       <w:proofErr w:type="spellEnd"/>
       <w:r>
         <w:rPr>
           <w:rFonts w:ascii="Times New Roman" w:hAnsi="Times New Roman" w:cs="Times New Roman"/>
-          <w:i/>
-          <w:color w:val="FF0000"/>
-          <w:u w:val="single"/>
-        </w:rPr>
-        <w:t xml:space="preserve"> :</w:t>
-      </w:r>
-      <w:proofErr w:type="spellStart"/>
-      <w:r>
-        <w:rPr>
-          <w:rFonts w:ascii="Times New Roman" w:hAnsi="Times New Roman" w:cs="Times New Roman"/>
-          <w:i/>
-          <w:color w:val="FF0000"/>
-          <w:u w:val="single"/>
-        </w:rPr>
-        <w:t>showEnd</w:t>
-      </w:r>
-      <w:proofErr w:type="spellEnd"/>
-      <w:r>
-        <w:rPr>
-          <w:rFonts w:ascii="Times New Roman" w:hAnsi="Times New Roman" w:cs="Times New Roman"/>
+          <w:b/>
+          <w:bCs/>
           <w:i/>
           <w:color w:val="FF0000"/>
           <w:u w:val="single"/>
@@ -2941,21 +2847,57 @@
         <w:rPr>
           <w:rFonts w:ascii="Times New Roman" w:eastAsia="Times New Roman" w:hAnsi="Times New Roman" w:cs="Times New Roman"/>
         </w:rPr>
-        <w:t>{d.conditions.GEC[i</w:t>
-      </w:r>
+        <w:t>{</w:t>
+      </w:r>
+      <w:proofErr w:type="spellStart"/>
+      <w:r>
+        <w:rPr>
+          <w:rFonts w:ascii="Times New Roman" w:eastAsia="Times New Roman" w:hAnsi="Times New Roman" w:cs="Times New Roman"/>
+        </w:rPr>
+        <w:t>d.conditions.GEC</w:t>
+      </w:r>
+      <w:proofErr w:type="spellEnd"/>
+      <w:r>
+        <w:rPr>
+          <w:rFonts w:ascii="Times New Roman" w:eastAsia="Times New Roman" w:hAnsi="Times New Roman" w:cs="Times New Roman"/>
+        </w:rPr>
+        <w:t>[</w:t>
+      </w:r>
+      <w:proofErr w:type="spellStart"/>
+      <w:r>
+        <w:rPr>
+          <w:rFonts w:ascii="Times New Roman" w:eastAsia="Times New Roman" w:hAnsi="Times New Roman" w:cs="Times New Roman"/>
+        </w:rPr>
+        <w:t>i</w:t>
+      </w:r>
+      <w:proofErr w:type="spellEnd"/>
       <w:proofErr w:type="gramStart"/>
       <w:r>
         <w:rPr>
           <w:rFonts w:ascii="Times New Roman" w:eastAsia="Times New Roman" w:hAnsi="Times New Roman" w:cs="Times New Roman"/>
         </w:rPr>
-        <w:t>].sub</w:t>
+        <w:t>].</w:t>
+      </w:r>
+      <w:proofErr w:type="spellStart"/>
+      <w:r>
+        <w:rPr>
+          <w:rFonts w:ascii="Times New Roman" w:eastAsia="Times New Roman" w:hAnsi="Times New Roman" w:cs="Times New Roman"/>
+        </w:rPr>
+        <w:t>sub</w:t>
       </w:r>
       <w:proofErr w:type="gramEnd"/>
       <w:r>
         <w:rPr>
           <w:rFonts w:ascii="Times New Roman" w:eastAsia="Times New Roman" w:hAnsi="Times New Roman" w:cs="Times New Roman"/>
         </w:rPr>
-        <w:t>_conditions[i+1].condition}</w:t>
+        <w:t>_conditions</w:t>
+      </w:r>
+      <w:proofErr w:type="spellEnd"/>
+      <w:r>
+        <w:rPr>
+          <w:rFonts w:ascii="Times New Roman" w:eastAsia="Times New Roman" w:hAnsi="Times New Roman" w:cs="Times New Roman"/>
+        </w:rPr>
+        <w:t>[i+1].condition}</w:t>
       </w:r>
     </w:p>
     <w:p>
@@ -3068,8 +3010,9 @@
           <w:szCs w:val="24"/>
           <w:u w:val="single"/>
         </w:rPr>
-        <w:t>{d.conditions.</w:t>
-      </w:r>
+        <w:t>{</w:t>
+      </w:r>
+      <w:proofErr w:type="spellStart"/>
       <w:r>
         <w:rPr>
           <w:rFonts w:ascii="Times New Roman" w:eastAsia="Times New Roman" w:hAnsi="Times New Roman" w:cs="Times New Roman"/>
@@ -3077,7 +3020,7 @@
           <w:szCs w:val="24"/>
           <w:u w:val="single"/>
         </w:rPr>
-        <w:t>HSC</w:t>
+        <w:t>d.conditions.</w:t>
       </w:r>
       <w:r>
         <w:rPr>
@@ -3086,8 +3029,29 @@
           <w:szCs w:val="24"/>
           <w:u w:val="single"/>
         </w:rPr>
-        <w:t>[i</w:t>
-      </w:r>
+        <w:t>HSC</w:t>
+      </w:r>
+      <w:proofErr w:type="spellEnd"/>
+      <w:r>
+        <w:rPr>
+          <w:rFonts w:ascii="Times New Roman" w:eastAsia="Times New Roman" w:hAnsi="Times New Roman" w:cs="Times New Roman"/>
+          <w:sz w:val="24"/>
+          <w:szCs w:val="24"/>
+          <w:u w:val="single"/>
+        </w:rPr>
+        <w:t>[</w:t>
+      </w:r>
+      <w:proofErr w:type="spellStart"/>
+      <w:r>
+        <w:rPr>
+          <w:rFonts w:ascii="Times New Roman" w:eastAsia="Times New Roman" w:hAnsi="Times New Roman" w:cs="Times New Roman"/>
+          <w:sz w:val="24"/>
+          <w:szCs w:val="24"/>
+          <w:u w:val="single"/>
+        </w:rPr>
+        <w:t>i</w:t>
+      </w:r>
+      <w:proofErr w:type="spellEnd"/>
       <w:proofErr w:type="gramStart"/>
       <w:r>
         <w:rPr>
@@ -3516,7 +3480,14 @@
         <w:rPr>
           <w:rFonts w:ascii="Times New Roman" w:eastAsia="Times New Roman" w:hAnsi="Times New Roman" w:cs="Times New Roman"/>
         </w:rPr>
-        <w:t>{d.conditions.</w:t>
+        <w:t>{</w:t>
+      </w:r>
+      <w:proofErr w:type="spellStart"/>
+      <w:r>
+        <w:rPr>
+          <w:rFonts w:ascii="Times New Roman" w:eastAsia="Times New Roman" w:hAnsi="Times New Roman" w:cs="Times New Roman"/>
+        </w:rPr>
+        <w:t>d.conditions.</w:t>
       </w:r>
       <w:r>
         <w:rPr>
@@ -3524,25 +3495,48 @@
         </w:rPr>
         <w:t>HSC</w:t>
       </w:r>
-      <w:r>
-        <w:rPr>
-          <w:rFonts w:ascii="Times New Roman" w:eastAsia="Times New Roman" w:hAnsi="Times New Roman" w:cs="Times New Roman"/>
-        </w:rPr>
-        <w:t>[i</w:t>
-      </w:r>
+      <w:proofErr w:type="spellEnd"/>
+      <w:r>
+        <w:rPr>
+          <w:rFonts w:ascii="Times New Roman" w:eastAsia="Times New Roman" w:hAnsi="Times New Roman" w:cs="Times New Roman"/>
+        </w:rPr>
+        <w:t>[</w:t>
+      </w:r>
+      <w:proofErr w:type="spellStart"/>
+      <w:r>
+        <w:rPr>
+          <w:rFonts w:ascii="Times New Roman" w:eastAsia="Times New Roman" w:hAnsi="Times New Roman" w:cs="Times New Roman"/>
+        </w:rPr>
+        <w:t>i</w:t>
+      </w:r>
+      <w:proofErr w:type="spellEnd"/>
       <w:proofErr w:type="gramStart"/>
       <w:r>
         <w:rPr>
           <w:rFonts w:ascii="Times New Roman" w:eastAsia="Times New Roman" w:hAnsi="Times New Roman" w:cs="Times New Roman"/>
         </w:rPr>
-        <w:t>].sub</w:t>
+        <w:t>].</w:t>
+      </w:r>
+      <w:proofErr w:type="spellStart"/>
+      <w:r>
+        <w:rPr>
+          <w:rFonts w:ascii="Times New Roman" w:eastAsia="Times New Roman" w:hAnsi="Times New Roman" w:cs="Times New Roman"/>
+        </w:rPr>
+        <w:t>sub</w:t>
       </w:r>
       <w:proofErr w:type="gramEnd"/>
       <w:r>
         <w:rPr>
           <w:rFonts w:ascii="Times New Roman" w:eastAsia="Times New Roman" w:hAnsi="Times New Roman" w:cs="Times New Roman"/>
         </w:rPr>
-        <w:t>_conditions[i+1].condition}</w:t>
+        <w:t>_conditions</w:t>
+      </w:r>
+      <w:proofErr w:type="spellEnd"/>
+      <w:r>
+        <w:rPr>
+          <w:rFonts w:ascii="Times New Roman" w:eastAsia="Times New Roman" w:hAnsi="Times New Roman" w:cs="Times New Roman"/>
+        </w:rPr>
+        <w:t>[i+1].condition}</w:t>
       </w:r>
     </w:p>
     <w:p>
@@ -3665,8 +3659,9 @@
           <w:szCs w:val="24"/>
           <w:u w:val="single"/>
         </w:rPr>
-        <w:t>{d.conditions.</w:t>
-      </w:r>
+        <w:t>{</w:t>
+      </w:r>
+      <w:proofErr w:type="spellStart"/>
       <w:r>
         <w:rPr>
           <w:rFonts w:ascii="Times New Roman" w:eastAsia="Times New Roman" w:hAnsi="Times New Roman" w:cs="Times New Roman"/>
@@ -3674,7 +3669,7 @@
           <w:szCs w:val="24"/>
           <w:u w:val="single"/>
         </w:rPr>
-        <w:t>GOC</w:t>
+        <w:t>d.conditions.</w:t>
       </w:r>
       <w:r>
         <w:rPr>
@@ -3683,8 +3678,29 @@
           <w:szCs w:val="24"/>
           <w:u w:val="single"/>
         </w:rPr>
-        <w:t>[i</w:t>
-      </w:r>
+        <w:t>GOC</w:t>
+      </w:r>
+      <w:proofErr w:type="spellEnd"/>
+      <w:r>
+        <w:rPr>
+          <w:rFonts w:ascii="Times New Roman" w:eastAsia="Times New Roman" w:hAnsi="Times New Roman" w:cs="Times New Roman"/>
+          <w:sz w:val="24"/>
+          <w:szCs w:val="24"/>
+          <w:u w:val="single"/>
+        </w:rPr>
+        <w:t>[</w:t>
+      </w:r>
+      <w:proofErr w:type="spellStart"/>
+      <w:r>
+        <w:rPr>
+          <w:rFonts w:ascii="Times New Roman" w:eastAsia="Times New Roman" w:hAnsi="Times New Roman" w:cs="Times New Roman"/>
+          <w:sz w:val="24"/>
+          <w:szCs w:val="24"/>
+          <w:u w:val="single"/>
+        </w:rPr>
+        <w:t>i</w:t>
+      </w:r>
+      <w:proofErr w:type="spellEnd"/>
       <w:proofErr w:type="gramStart"/>
       <w:r>
         <w:rPr>
@@ -4113,7 +4129,14 @@
         <w:rPr>
           <w:rFonts w:ascii="Times New Roman" w:eastAsia="Times New Roman" w:hAnsi="Times New Roman" w:cs="Times New Roman"/>
         </w:rPr>
-        <w:t>{d.conditions.</w:t>
+        <w:t>{</w:t>
+      </w:r>
+      <w:proofErr w:type="spellStart"/>
+      <w:r>
+        <w:rPr>
+          <w:rFonts w:ascii="Times New Roman" w:eastAsia="Times New Roman" w:hAnsi="Times New Roman" w:cs="Times New Roman"/>
+        </w:rPr>
+        <w:t>d.conditions.</w:t>
       </w:r>
       <w:r>
         <w:rPr>
@@ -4121,25 +4144,48 @@
         </w:rPr>
         <w:t>GOC</w:t>
       </w:r>
-      <w:r>
-        <w:rPr>
-          <w:rFonts w:ascii="Times New Roman" w:eastAsia="Times New Roman" w:hAnsi="Times New Roman" w:cs="Times New Roman"/>
-        </w:rPr>
-        <w:t>[i</w:t>
-      </w:r>
+      <w:proofErr w:type="spellEnd"/>
+      <w:r>
+        <w:rPr>
+          <w:rFonts w:ascii="Times New Roman" w:eastAsia="Times New Roman" w:hAnsi="Times New Roman" w:cs="Times New Roman"/>
+        </w:rPr>
+        <w:t>[</w:t>
+      </w:r>
+      <w:proofErr w:type="spellStart"/>
+      <w:r>
+        <w:rPr>
+          <w:rFonts w:ascii="Times New Roman" w:eastAsia="Times New Roman" w:hAnsi="Times New Roman" w:cs="Times New Roman"/>
+        </w:rPr>
+        <w:t>i</w:t>
+      </w:r>
+      <w:proofErr w:type="spellEnd"/>
       <w:proofErr w:type="gramStart"/>
       <w:r>
         <w:rPr>
           <w:rFonts w:ascii="Times New Roman" w:eastAsia="Times New Roman" w:hAnsi="Times New Roman" w:cs="Times New Roman"/>
         </w:rPr>
-        <w:t>].sub</w:t>
+        <w:t>].</w:t>
+      </w:r>
+      <w:proofErr w:type="spellStart"/>
+      <w:r>
+        <w:rPr>
+          <w:rFonts w:ascii="Times New Roman" w:eastAsia="Times New Roman" w:hAnsi="Times New Roman" w:cs="Times New Roman"/>
+        </w:rPr>
+        <w:t>sub</w:t>
       </w:r>
       <w:proofErr w:type="gramEnd"/>
       <w:r>
         <w:rPr>
           <w:rFonts w:ascii="Times New Roman" w:eastAsia="Times New Roman" w:hAnsi="Times New Roman" w:cs="Times New Roman"/>
         </w:rPr>
-        <w:t>_conditions[i+1].condition}</w:t>
+        <w:t>_conditions</w:t>
+      </w:r>
+      <w:proofErr w:type="spellEnd"/>
+      <w:r>
+        <w:rPr>
+          <w:rFonts w:ascii="Times New Roman" w:eastAsia="Times New Roman" w:hAnsi="Times New Roman" w:cs="Times New Roman"/>
+        </w:rPr>
+        <w:t>[i+1].condition}</w:t>
       </w:r>
     </w:p>
     <w:p>
@@ -4261,8 +4307,9 @@
           <w:szCs w:val="24"/>
           <w:u w:val="single"/>
         </w:rPr>
-        <w:t>{d.conditions.</w:t>
-      </w:r>
+        <w:t>{</w:t>
+      </w:r>
+      <w:proofErr w:type="spellStart"/>
       <w:r>
         <w:rPr>
           <w:rFonts w:ascii="Times New Roman" w:eastAsia="Times New Roman" w:hAnsi="Times New Roman" w:cs="Times New Roman"/>
@@ -4270,7 +4317,7 @@
           <w:szCs w:val="24"/>
           <w:u w:val="single"/>
         </w:rPr>
-        <w:t>ELC</w:t>
+        <w:t>d.conditions.</w:t>
       </w:r>
       <w:r>
         <w:rPr>
@@ -4279,8 +4326,29 @@
           <w:szCs w:val="24"/>
           <w:u w:val="single"/>
         </w:rPr>
-        <w:t>[i</w:t>
-      </w:r>
+        <w:t>ELC</w:t>
+      </w:r>
+      <w:proofErr w:type="spellEnd"/>
+      <w:r>
+        <w:rPr>
+          <w:rFonts w:ascii="Times New Roman" w:eastAsia="Times New Roman" w:hAnsi="Times New Roman" w:cs="Times New Roman"/>
+          <w:sz w:val="24"/>
+          <w:szCs w:val="24"/>
+          <w:u w:val="single"/>
+        </w:rPr>
+        <w:t>[</w:t>
+      </w:r>
+      <w:proofErr w:type="spellStart"/>
+      <w:r>
+        <w:rPr>
+          <w:rFonts w:ascii="Times New Roman" w:eastAsia="Times New Roman" w:hAnsi="Times New Roman" w:cs="Times New Roman"/>
+          <w:sz w:val="24"/>
+          <w:szCs w:val="24"/>
+          <w:u w:val="single"/>
+        </w:rPr>
+        <w:t>i</w:t>
+      </w:r>
+      <w:proofErr w:type="spellEnd"/>
       <w:proofErr w:type="gramStart"/>
       <w:r>
         <w:rPr>
@@ -4709,7 +4777,14 @@
         <w:rPr>
           <w:rFonts w:ascii="Times New Roman" w:eastAsia="Times New Roman" w:hAnsi="Times New Roman" w:cs="Times New Roman"/>
         </w:rPr>
-        <w:t>{d.conditions.</w:t>
+        <w:t>{</w:t>
+      </w:r>
+      <w:proofErr w:type="spellStart"/>
+      <w:r>
+        <w:rPr>
+          <w:rFonts w:ascii="Times New Roman" w:eastAsia="Times New Roman" w:hAnsi="Times New Roman" w:cs="Times New Roman"/>
+        </w:rPr>
+        <w:t>d.conditions.</w:t>
       </w:r>
       <w:r>
         <w:rPr>
@@ -4717,25 +4792,48 @@
         </w:rPr>
         <w:t>ELC</w:t>
       </w:r>
-      <w:r>
-        <w:rPr>
-          <w:rFonts w:ascii="Times New Roman" w:eastAsia="Times New Roman" w:hAnsi="Times New Roman" w:cs="Times New Roman"/>
-        </w:rPr>
-        <w:t>[i</w:t>
-      </w:r>
+      <w:proofErr w:type="spellEnd"/>
+      <w:r>
+        <w:rPr>
+          <w:rFonts w:ascii="Times New Roman" w:eastAsia="Times New Roman" w:hAnsi="Times New Roman" w:cs="Times New Roman"/>
+        </w:rPr>
+        <w:t>[</w:t>
+      </w:r>
+      <w:proofErr w:type="spellStart"/>
+      <w:r>
+        <w:rPr>
+          <w:rFonts w:ascii="Times New Roman" w:eastAsia="Times New Roman" w:hAnsi="Times New Roman" w:cs="Times New Roman"/>
+        </w:rPr>
+        <w:t>i</w:t>
+      </w:r>
+      <w:proofErr w:type="spellEnd"/>
       <w:proofErr w:type="gramStart"/>
       <w:r>
         <w:rPr>
           <w:rFonts w:ascii="Times New Roman" w:eastAsia="Times New Roman" w:hAnsi="Times New Roman" w:cs="Times New Roman"/>
         </w:rPr>
-        <w:t>].sub</w:t>
+        <w:t>].</w:t>
+      </w:r>
+      <w:proofErr w:type="spellStart"/>
+      <w:r>
+        <w:rPr>
+          <w:rFonts w:ascii="Times New Roman" w:eastAsia="Times New Roman" w:hAnsi="Times New Roman" w:cs="Times New Roman"/>
+        </w:rPr>
+        <w:t>sub</w:t>
       </w:r>
       <w:proofErr w:type="gramEnd"/>
       <w:r>
         <w:rPr>
           <w:rFonts w:ascii="Times New Roman" w:eastAsia="Times New Roman" w:hAnsi="Times New Roman" w:cs="Times New Roman"/>
         </w:rPr>
-        <w:t>_conditions[i+1].condition}</w:t>
+        <w:t>_conditions</w:t>
+      </w:r>
+      <w:proofErr w:type="spellEnd"/>
+      <w:r>
+        <w:rPr>
+          <w:rFonts w:ascii="Times New Roman" w:eastAsia="Times New Roman" w:hAnsi="Times New Roman" w:cs="Times New Roman"/>
+        </w:rPr>
+        <w:t>[i+1].condition}</w:t>
       </w:r>
     </w:p>
     <w:p>
@@ -4857,8 +4955,9 @@
           <w:szCs w:val="24"/>
           <w:u w:val="single"/>
         </w:rPr>
-        <w:t>{d.conditions.</w:t>
-      </w:r>
+        <w:t>{</w:t>
+      </w:r>
+      <w:proofErr w:type="spellStart"/>
       <w:r>
         <w:rPr>
           <w:rFonts w:ascii="Times New Roman" w:eastAsia="Times New Roman" w:hAnsi="Times New Roman" w:cs="Times New Roman"/>
@@ -4866,7 +4965,7 @@
           <w:szCs w:val="24"/>
           <w:u w:val="single"/>
         </w:rPr>
-        <w:t>RCC</w:t>
+        <w:t>d.conditions.</w:t>
       </w:r>
       <w:r>
         <w:rPr>
@@ -4875,8 +4974,29 @@
           <w:szCs w:val="24"/>
           <w:u w:val="single"/>
         </w:rPr>
-        <w:t>[i</w:t>
-      </w:r>
+        <w:t>RCC</w:t>
+      </w:r>
+      <w:proofErr w:type="spellEnd"/>
+      <w:r>
+        <w:rPr>
+          <w:rFonts w:ascii="Times New Roman" w:eastAsia="Times New Roman" w:hAnsi="Times New Roman" w:cs="Times New Roman"/>
+          <w:sz w:val="24"/>
+          <w:szCs w:val="24"/>
+          <w:u w:val="single"/>
+        </w:rPr>
+        <w:t>[</w:t>
+      </w:r>
+      <w:proofErr w:type="spellStart"/>
+      <w:r>
+        <w:rPr>
+          <w:rFonts w:ascii="Times New Roman" w:eastAsia="Times New Roman" w:hAnsi="Times New Roman" w:cs="Times New Roman"/>
+          <w:sz w:val="24"/>
+          <w:szCs w:val="24"/>
+          <w:u w:val="single"/>
+        </w:rPr>
+        <w:t>i</w:t>
+      </w:r>
+      <w:proofErr w:type="spellEnd"/>
       <w:proofErr w:type="gramStart"/>
       <w:r>
         <w:rPr>
@@ -5306,7 +5426,14 @@
         <w:rPr>
           <w:rFonts w:ascii="Times New Roman" w:eastAsia="Times New Roman" w:hAnsi="Times New Roman" w:cs="Times New Roman"/>
         </w:rPr>
-        <w:t>{d.conditions.</w:t>
+        <w:t>{</w:t>
+      </w:r>
+      <w:proofErr w:type="spellStart"/>
+      <w:r>
+        <w:rPr>
+          <w:rFonts w:ascii="Times New Roman" w:eastAsia="Times New Roman" w:hAnsi="Times New Roman" w:cs="Times New Roman"/>
+        </w:rPr>
+        <w:t>d.conditions.</w:t>
       </w:r>
       <w:r>
         <w:rPr>
@@ -5314,25 +5441,48 @@
         </w:rPr>
         <w:t>RCC</w:t>
       </w:r>
-      <w:r>
-        <w:rPr>
-          <w:rFonts w:ascii="Times New Roman" w:eastAsia="Times New Roman" w:hAnsi="Times New Roman" w:cs="Times New Roman"/>
-        </w:rPr>
-        <w:t>[i</w:t>
-      </w:r>
+      <w:proofErr w:type="spellEnd"/>
+      <w:r>
+        <w:rPr>
+          <w:rFonts w:ascii="Times New Roman" w:eastAsia="Times New Roman" w:hAnsi="Times New Roman" w:cs="Times New Roman"/>
+        </w:rPr>
+        <w:t>[</w:t>
+      </w:r>
+      <w:proofErr w:type="spellStart"/>
+      <w:r>
+        <w:rPr>
+          <w:rFonts w:ascii="Times New Roman" w:eastAsia="Times New Roman" w:hAnsi="Times New Roman" w:cs="Times New Roman"/>
+        </w:rPr>
+        <w:t>i</w:t>
+      </w:r>
+      <w:proofErr w:type="spellEnd"/>
       <w:proofErr w:type="gramStart"/>
       <w:r>
         <w:rPr>
           <w:rFonts w:ascii="Times New Roman" w:eastAsia="Times New Roman" w:hAnsi="Times New Roman" w:cs="Times New Roman"/>
         </w:rPr>
-        <w:t>].sub</w:t>
+        <w:t>].</w:t>
+      </w:r>
+      <w:proofErr w:type="spellStart"/>
+      <w:r>
+        <w:rPr>
+          <w:rFonts w:ascii="Times New Roman" w:eastAsia="Times New Roman" w:hAnsi="Times New Roman" w:cs="Times New Roman"/>
+        </w:rPr>
+        <w:t>sub</w:t>
       </w:r>
       <w:proofErr w:type="gramEnd"/>
       <w:r>
         <w:rPr>
           <w:rFonts w:ascii="Times New Roman" w:eastAsia="Times New Roman" w:hAnsi="Times New Roman" w:cs="Times New Roman"/>
         </w:rPr>
-        <w:t>_conditions[i+1].condition}</w:t>
+        <w:t>_conditions</w:t>
+      </w:r>
+      <w:proofErr w:type="spellEnd"/>
+      <w:r>
+        <w:rPr>
+          <w:rFonts w:ascii="Times New Roman" w:eastAsia="Times New Roman" w:hAnsi="Times New Roman" w:cs="Times New Roman"/>
+        </w:rPr>
+        <w:t>[i+1].condition}</w:t>
       </w:r>
     </w:p>
     <w:p>
@@ -5428,8 +5578,9 @@
       <w:headerReference w:type="even" r:id="rId8"/>
       <w:headerReference w:type="default" r:id="rId9"/>
       <w:footerReference w:type="even" r:id="rId10"/>
-      <w:headerReference w:type="first" r:id="rId11"/>
-      <w:footerReference w:type="first" r:id="rId12"/>
+      <w:footerReference w:type="default" r:id="rId11"/>
+      <w:headerReference w:type="first" r:id="rId12"/>
+      <w:footerReference w:type="first" r:id="rId13"/>
       <w:pgSz w:w="12240" w:h="15898"/>
       <w:pgMar w:top="1021" w:right="1134" w:bottom="680" w:left="1134" w:header="709" w:footer="0" w:gutter="0"/>
       <w:pgNumType w:start="1"/>
@@ -5489,6 +5640,16 @@
 </file>
 
 <file path=word/footer2.xml><?xml version="1.0" encoding="utf-8"?>
+<w:ftr xmlns:wpc="http://schemas.microsoft.com/office/word/2010/wordprocessingCanvas" xmlns:cx="http://schemas.microsoft.com/office/drawing/2014/chartex" xmlns:cx1="http://schemas.microsoft.com/office/drawing/2015/9/8/chartex" xmlns:cx2="http://schemas.microsoft.com/office/drawing/2015/10/21/chartex" xmlns:cx3="http://schemas.microsoft.com/office/drawing/2016/5/9/chartex" xmlns:cx4="http://schemas.microsoft.com/office/drawing/2016/5/10/chartex" xmlns:cx5="http://schemas.microsoft.com/office/drawing/2016/5/11/chartex" xmlns:cx6="http://schemas.microsoft.com/office/drawing/2016/5/12/chartex" xmlns:cx7="http://schemas.microsoft.com/office/drawing/2016/5/13/chartex" xmlns:cx8="http://schemas.microsoft.com/office/drawing/2016/5/14/chartex" xmlns:mc="http://schemas.openxmlformats.org/markup-compatibility/2006" xmlns:aink="http://schemas.microsoft.com/office/drawing/2016/ink" xmlns:am3d="http://schemas.microsoft.com/office/drawing/2017/model3d" xmlns:o="urn:schemas-microsoft-com:office:office" xmlns:r="http://schemas.openxmlformats.org/officeDocument/2006/relationships" xmlns:m="http://schemas.openxmlformats.org/officeDocument/2006/math" xmlns:v="urn:schemas-microsoft-com:vml" xmlns:wp14="http://schemas.microsoft.com/office/word/2010/wordprocessingDrawing" xmlns:wp="http://schemas.openxmlformats.org/drawingml/2006/wordprocessingDrawing" xmlns:w10="urn:schemas-microsoft-com:office:word" xmlns:w="http://schemas.openxmlformats.org/wordprocessingml/2006/main" xmlns:w14="http://schemas.microsoft.com/office/word/2010/wordml" xmlns:w15="http://schemas.microsoft.com/office/word/2012/wordml" xmlns:w16cex="http://schemas.microsoft.com/office/word/2018/wordml/cex" xmlns:w16cid="http://schemas.microsoft.com/office/word/2016/wordml/cid" xmlns:w16="http://schemas.microsoft.com/office/word/2018/wordml" xmlns:w16se="http://schemas.microsoft.com/office/word/2015/wordml/symex" xmlns:wpg="http://schemas.microsoft.com/office/word/2010/wordprocessingGroup" xmlns:wpi="http://schemas.microsoft.com/office/word/2010/wordprocessingInk" xmlns:wne="http://schemas.microsoft.com/office/word/2006/wordml" xmlns:wps="http://schemas.microsoft.com/office/word/2010/wordprocessingShape" mc:Ignorable="w14 w15 w16se w16cid w16 w16cex wp14">
+  <w:p>
+    <w:pPr>
+      <w:pStyle w:val="Footer"/>
+    </w:pPr>
+  </w:p>
+</w:ftr>
+</file>
+
+<file path=word/footer3.xml><?xml version="1.0" encoding="utf-8"?>
 <w:ftr xmlns:wpc="http://schemas.microsoft.com/office/word/2010/wordprocessingCanvas" xmlns:cx="http://schemas.microsoft.com/office/drawing/2014/chartex" xmlns:cx1="http://schemas.microsoft.com/office/drawing/2015/9/8/chartex" xmlns:cx2="http://schemas.microsoft.com/office/drawing/2015/10/21/chartex" xmlns:cx3="http://schemas.microsoft.com/office/drawing/2016/5/9/chartex" xmlns:cx4="http://schemas.microsoft.com/office/drawing/2016/5/10/chartex" xmlns:cx5="http://schemas.microsoft.com/office/drawing/2016/5/11/chartex" xmlns:cx6="http://schemas.microsoft.com/office/drawing/2016/5/12/chartex" xmlns:cx7="http://schemas.microsoft.com/office/drawing/2016/5/13/chartex" xmlns:cx8="http://schemas.microsoft.com/office/drawing/2016/5/14/chartex" xmlns:mc="http://schemas.openxmlformats.org/markup-compatibility/2006" xmlns:aink="http://schemas.microsoft.com/office/drawing/2016/ink" xmlns:am3d="http://schemas.microsoft.com/office/drawing/2017/model3d" xmlns:o="urn:schemas-microsoft-com:office:office" xmlns:r="http://schemas.openxmlformats.org/officeDocument/2006/relationships" xmlns:m="http://schemas.openxmlformats.org/officeDocument/2006/math" xmlns:v="urn:schemas-microsoft-com:vml" xmlns:wp14="http://schemas.microsoft.com/office/word/2010/wordprocessingDrawing" xmlns:wp="http://schemas.openxmlformats.org/drawingml/2006/wordprocessingDrawing" xmlns:w10="urn:schemas-microsoft-com:office:word" xmlns:w="http://schemas.openxmlformats.org/wordprocessingml/2006/main" xmlns:w14="http://schemas.microsoft.com/office/word/2010/wordml" xmlns:w15="http://schemas.microsoft.com/office/word/2012/wordml" xmlns:w16cex="http://schemas.microsoft.com/office/word/2018/wordml/cex" xmlns:w16cid="http://schemas.microsoft.com/office/word/2016/wordml/cid" xmlns:w16="http://schemas.microsoft.com/office/word/2018/wordml" xmlns:w16se="http://schemas.microsoft.com/office/word/2015/wordml/symex" xmlns:wpg="http://schemas.microsoft.com/office/word/2010/wordprocessingGroup" xmlns:wpi="http://schemas.microsoft.com/office/word/2010/wordprocessingInk" xmlns:wne="http://schemas.microsoft.com/office/word/2006/wordml" xmlns:wps="http://schemas.microsoft.com/office/word/2010/wordprocessingShape" mc:Ignorable="w14 w15 w16se w16cid w16 w16cex wp14">
   <w:p>
     <w:pPr>
@@ -5586,9 +5747,9 @@
           </v:handles>
           <o:lock v:ext="edit" text="t" shapetype="t"/>
         </v:shapetype>
-        <v:shape id="PowerPlusWaterMarkObject1325367829" o:spid="_x0000_s2050" type="#_x0000_t136" style="position:absolute;margin-left:0;margin-top:0;width:674.25pt;height:28.65pt;rotation:315;z-index:-251653120;mso-position-horizontal:center;mso-position-horizontal-relative:margin;mso-position-vertical:center;mso-position-vertical-relative:margin" o:allowincell="f" fillcolor="silver" stroked="f">
+        <v:shape id="PowerPlusWaterMarkObject443411547" o:spid="_x0000_s2050" type="#_x0000_t136" style="position:absolute;margin-left:0;margin-top:0;width:675.2pt;height:27.55pt;rotation:315;z-index:-251653120;mso-position-horizontal:center;mso-position-horizontal-relative:margin;mso-position-vertical:center;mso-position-vertical-relative:margin" o:allowincell="f" fillcolor="silver" stroked="f">
           <v:fill opacity=".5"/>
-          <v:textpath style="font-family:&quot;Times New Roman&quot;;font-size:1pt" string="{d.is_draft:ifEQ(true):show(DRAFT):elseShow( )}"/>
+          <v:textpath style="font-family:&quot;Times New Roman&quot;;font-size:1pt" string="{d.is_draft:ifEQ(true):show( DRAFT ):elseShow( )}"/>
           <w10:wrap anchorx="margin" anchory="margin"/>
         </v:shape>
       </w:pict>
@@ -5640,9 +5801,9 @@
           </v:handles>
           <o:lock v:ext="edit" text="t" shapetype="t"/>
         </v:shapetype>
-        <v:shape id="PowerPlusWaterMarkObject1325367830" o:spid="_x0000_s2051" type="#_x0000_t136" style="position:absolute;margin-left:0;margin-top:0;width:674.25pt;height:28.65pt;rotation:315;z-index:-251651072;mso-position-horizontal:center;mso-position-horizontal-relative:margin;mso-position-vertical:center;mso-position-vertical-relative:margin" o:allowincell="f" fillcolor="silver" stroked="f">
+        <v:shape id="PowerPlusWaterMarkObject443411548" o:spid="_x0000_s2051" type="#_x0000_t136" style="position:absolute;margin-left:0;margin-top:0;width:681.85pt;height:27.55pt;rotation:315;z-index:-251651072;mso-position-horizontal:center;mso-position-horizontal-relative:margin;mso-position-vertical:center;mso-position-vertical-relative:margin" o:allowincell="f" fillcolor="silver" stroked="f">
           <v:fill opacity=".5"/>
-          <v:textpath style="font-family:&quot;Times New Roman&quot;;font-size:1pt" string="{d.is_draft:ifEQ(true):show(DRAFT):elseShow( )}"/>
+          <v:textpath style="font-family:&quot;Times New Roman&quot;;font-size:1pt" string="{d.is_draft:ifEQ(true):show( DRAFT ):elseShow( )}"/>
           <w10:wrap anchorx="margin" anchory="margin"/>
         </v:shape>
       </w:pict>
@@ -6082,9 +6243,9 @@
           </v:handles>
           <o:lock v:ext="edit" text="t" shapetype="t"/>
         </v:shapetype>
-        <v:shape id="PowerPlusWaterMarkObject1325367828" o:spid="_x0000_s2049" type="#_x0000_t136" style="position:absolute;margin-left:0;margin-top:0;width:674.25pt;height:28.65pt;rotation:315;z-index:-251655168;mso-position-horizontal:center;mso-position-horizontal-relative:margin;mso-position-vertical:center;mso-position-vertical-relative:margin" o:allowincell="f" fillcolor="silver" stroked="f">
+        <v:shape id="PowerPlusWaterMarkObject443411546" o:spid="_x0000_s2049" type="#_x0000_t136" style="position:absolute;margin-left:0;margin-top:0;width:675.2pt;height:27.55pt;rotation:315;z-index:-251655168;mso-position-horizontal:center;mso-position-horizontal-relative:margin;mso-position-vertical:center;mso-position-vertical-relative:margin" o:allowincell="f" fillcolor="silver" stroked="f">
           <v:fill opacity=".5"/>
-          <v:textpath style="font-family:&quot;Times New Roman&quot;;font-size:1pt" string="{d.is_draft:ifEQ(true):show(DRAFT):elseShow( )}"/>
+          <v:textpath style="font-family:&quot;Times New Roman&quot;;font-size:1pt" string="{d.is_draft:ifEQ(true):show( DRAFT ):elseShow( )}"/>
           <w10:wrap anchorx="margin" anchory="margin"/>
         </v:shape>
       </w:pict>
@@ -6814,7 +6975,7 @@
   <w:abstractNum w:abstractNumId="8" w15:restartNumberingAfterBreak="0">
     <w:nsid w:val="18B86D55"/>
     <w:multiLevelType w:val="multilevel"/>
-    <w:tmpl w:val="4DC02F98"/>
+    <w:tmpl w:val="4330DD5E"/>
     <w:lvl w:ilvl="0">
       <w:start w:val="1"/>
       <w:numFmt w:val="decimal"/>
@@ -6824,20 +6985,22 @@
         <w:ind w:left="705" w:hanging="705"/>
       </w:pPr>
       <w:rPr>
+        <w:rFonts w:hint="default"/>
         <w:b/>
       </w:rPr>
     </w:lvl>
     <w:lvl w:ilvl="1">
       <w:start w:val="1"/>
       <w:numFmt w:val="decimal"/>
-      <w:lvlText w:val="%1.%2"/>
+      <w:lvlText w:val="%1.%2."/>
       <w:lvlJc w:val="left"/>
       <w:pPr>
         <w:ind w:left="1425" w:hanging="705"/>
       </w:pPr>
       <w:rPr>
-        <w:rFonts w:ascii="Times New Roman" w:eastAsia="Times New Roman" w:hAnsi="Times New Roman" w:cs="Times New Roman"/>
+        <w:rFonts w:ascii="Times New Roman" w:eastAsia="Times New Roman" w:hAnsi="Times New Roman" w:cs="Times New Roman" w:hint="default"/>
         <w:b/>
+        <w:bCs w:val="0"/>
         <w:sz w:val="22"/>
         <w:szCs w:val="22"/>
       </w:rPr>
@@ -6851,6 +7014,7 @@
         <w:ind w:left="2160" w:hanging="720"/>
       </w:pPr>
       <w:rPr>
+        <w:rFonts w:hint="default"/>
         <w:b/>
       </w:rPr>
     </w:lvl>
@@ -6863,6 +7027,7 @@
         <w:ind w:left="2880" w:hanging="720"/>
       </w:pPr>
       <w:rPr>
+        <w:rFonts w:hint="default"/>
         <w:b/>
       </w:rPr>
     </w:lvl>
@@ -6875,6 +7040,7 @@
         <w:ind w:left="3960" w:hanging="1080"/>
       </w:pPr>
       <w:rPr>
+        <w:rFonts w:hint="default"/>
         <w:b/>
       </w:rPr>
     </w:lvl>
@@ -6887,6 +7053,7 @@
         <w:ind w:left="4680" w:hanging="1080"/>
       </w:pPr>
       <w:rPr>
+        <w:rFonts w:hint="default"/>
         <w:b/>
       </w:rPr>
     </w:lvl>
@@ -6899,6 +7066,7 @@
         <w:ind w:left="5760" w:hanging="1440"/>
       </w:pPr>
       <w:rPr>
+        <w:rFonts w:hint="default"/>
         <w:b/>
       </w:rPr>
     </w:lvl>
@@ -6911,6 +7079,7 @@
         <w:ind w:left="6480" w:hanging="1440"/>
       </w:pPr>
       <w:rPr>
+        <w:rFonts w:hint="default"/>
         <w:b/>
       </w:rPr>
     </w:lvl>
@@ -6923,6 +7092,7 @@
         <w:ind w:left="7560" w:hanging="1800"/>
       </w:pPr>
       <w:rPr>
+        <w:rFonts w:hint="default"/>
         <w:b/>
       </w:rPr>
     </w:lvl>
@@ -8172,7 +8342,7 @@
   <w:abstractNum w:abstractNumId="23" w15:restartNumberingAfterBreak="0">
     <w:nsid w:val="34F3795C"/>
     <w:multiLevelType w:val="multilevel"/>
-    <w:tmpl w:val="CBAADE9A"/>
+    <w:tmpl w:val="40684FB6"/>
     <w:lvl w:ilvl="0">
       <w:start w:val="1"/>
       <w:numFmt w:val="decimal"/>
@@ -8287,7 +8457,7 @@
   <w:abstractNum w:abstractNumId="24" w15:restartNumberingAfterBreak="0">
     <w:nsid w:val="35886CA9"/>
     <w:multiLevelType w:val="multilevel"/>
-    <w:tmpl w:val="DDC2F00C"/>
+    <w:tmpl w:val="3202D28A"/>
     <w:lvl w:ilvl="0">
       <w:start w:val="1"/>
       <w:numFmt w:val="decimal"/>
@@ -8298,6 +8468,7 @@
       </w:pPr>
       <w:rPr>
         <w:b/>
+        <w:bCs/>
         <w:u w:val="none"/>
       </w:rPr>
     </w:lvl>

</xml_diff>

<commit_message>
authorization_end_date --> auth_end_date, other
</commit_message>
<xml_diff>
--- a/services/core-api/app/templates/permit/Permit.docx
+++ b/services/core-api/app/templates/permit/Permit.docx
@@ -67,7 +67,6 @@
               <w:t>{</w:t>
             </w:r>
             <w:proofErr w:type="spellStart"/>
-            <w:proofErr w:type="gramStart"/>
             <w:r>
               <w:rPr>
                 <w:rFonts w:ascii="Times New Roman" w:eastAsia="Times New Roman" w:hAnsi="Times New Roman" w:cs="Times New Roman"/>
@@ -75,17 +74,7 @@
                 <w:bCs/>
                 <w:color w:val="000000"/>
               </w:rPr>
-              <w:t>d.permit</w:t>
-            </w:r>
-            <w:proofErr w:type="gramEnd"/>
-            <w:r>
-              <w:rPr>
-                <w:rFonts w:ascii="Times New Roman" w:eastAsia="Times New Roman" w:hAnsi="Times New Roman" w:cs="Times New Roman"/>
-                <w:b/>
-                <w:bCs/>
-                <w:color w:val="000000"/>
-              </w:rPr>
-              <w:t>_number</w:t>
+              <w:t>d.permit_number</w:t>
             </w:r>
             <w:proofErr w:type="spellEnd"/>
             <w:r>
@@ -120,7 +109,6 @@
               </w:rPr>
               <w:t>Mine Number</w:t>
             </w:r>
-            <w:proofErr w:type="gramStart"/>
             <w:r>
               <w:rPr>
                 <w:rFonts w:ascii="Times New Roman" w:eastAsia="Times New Roman" w:hAnsi="Times New Roman" w:cs="Times New Roman"/>
@@ -131,7 +119,6 @@
               <w:t>:  {</w:t>
             </w:r>
             <w:proofErr w:type="spellStart"/>
-            <w:proofErr w:type="gramEnd"/>
             <w:r>
               <w:rPr>
                 <w:rFonts w:ascii="Times New Roman" w:eastAsia="Times New Roman" w:hAnsi="Times New Roman" w:cs="Times New Roman"/>
@@ -215,7 +202,6 @@
               <w:t>{</w:t>
             </w:r>
             <w:proofErr w:type="spellStart"/>
-            <w:proofErr w:type="gramStart"/>
             <w:r>
               <w:rPr>
                 <w:rFonts w:ascii="Times New Roman" w:eastAsia="Times New Roman" w:hAnsi="Times New Roman" w:cs="Times New Roman"/>
@@ -226,7 +212,6 @@
               <w:t>d.permittee</w:t>
             </w:r>
             <w:proofErr w:type="spellEnd"/>
-            <w:proofErr w:type="gramEnd"/>
             <w:r>
               <w:rPr>
                 <w:rFonts w:ascii="Times New Roman" w:eastAsia="Times New Roman" w:hAnsi="Times New Roman" w:cs="Times New Roman"/>
@@ -257,7 +242,6 @@
               <w:t>{</w:t>
             </w:r>
             <w:proofErr w:type="spellStart"/>
-            <w:proofErr w:type="gramStart"/>
             <w:r>
               <w:rPr>
                 <w:rFonts w:ascii="Times New Roman" w:eastAsia="Times New Roman" w:hAnsi="Times New Roman" w:cs="Times New Roman"/>
@@ -265,17 +249,7 @@
                 <w:bCs/>
                 <w:color w:val="000000"/>
               </w:rPr>
-              <w:t>d.permittee</w:t>
-            </w:r>
-            <w:proofErr w:type="gramEnd"/>
-            <w:r>
-              <w:rPr>
-                <w:rFonts w:ascii="Times New Roman" w:eastAsia="Times New Roman" w:hAnsi="Times New Roman" w:cs="Times New Roman"/>
-                <w:b/>
-                <w:bCs/>
-                <w:color w:val="000000"/>
-              </w:rPr>
-              <w:t>_mailing_address:convCRLF</w:t>
+              <w:t>d.permittee_mailing_address:convCRLF</w:t>
             </w:r>
             <w:proofErr w:type="spellEnd"/>
             <w:r>
@@ -414,7 +388,6 @@
         <w:t>${</w:t>
       </w:r>
       <w:proofErr w:type="spellStart"/>
-      <w:proofErr w:type="gramStart"/>
       <w:r>
         <w:rPr>
           <w:rFonts w:ascii="Times New Roman" w:eastAsia="Times New Roman" w:hAnsi="Times New Roman" w:cs="Times New Roman"/>
@@ -422,9 +395,9 @@
           <w:bCs/>
           <w:color w:val="000000"/>
         </w:rPr>
-        <w:t>d.security</w:t>
-      </w:r>
-      <w:proofErr w:type="gramEnd"/>
+        <w:t>d.security_adjustment</w:t>
+      </w:r>
+      <w:proofErr w:type="spellEnd"/>
       <w:r>
         <w:rPr>
           <w:rFonts w:ascii="Times New Roman" w:eastAsia="Times New Roman" w:hAnsi="Times New Roman" w:cs="Times New Roman"/>
@@ -432,9 +405,44 @@
           <w:bCs/>
           <w:color w:val="000000"/>
         </w:rPr>
-        <w:t>_adjustment</w:t>
-      </w:r>
-      <w:proofErr w:type="spellEnd"/>
+        <w:t>}</w:t>
+      </w:r>
+    </w:p>
+    <w:p>
+      <w:pPr>
+        <w:spacing w:after="0" w:line="240" w:lineRule="auto"/>
+        <w:rPr>
+          <w:rFonts w:ascii="Times New Roman" w:eastAsia="Times New Roman" w:hAnsi="Times New Roman" w:cs="Times New Roman"/>
+          <w:sz w:val="24"/>
+          <w:szCs w:val="24"/>
+        </w:rPr>
+      </w:pPr>
+    </w:p>
+    <w:p>
+      <w:pPr>
+        <w:spacing w:after="0" w:line="240" w:lineRule="auto"/>
+        <w:ind w:right="49"/>
+        <w:rPr>
+          <w:rFonts w:ascii="Times New Roman" w:eastAsia="Times New Roman" w:hAnsi="Times New Roman" w:cs="Times New Roman"/>
+          <w:sz w:val="24"/>
+          <w:szCs w:val="24"/>
+        </w:rPr>
+      </w:pPr>
+      <w:r>
+        <w:rPr>
+          <w:rFonts w:ascii="Times New Roman" w:eastAsia="Times New Roman" w:hAnsi="Times New Roman" w:cs="Times New Roman"/>
+          <w:color w:val="000000"/>
+        </w:rPr>
+        <w:t xml:space="preserve">Map Reference: </w:t>
+      </w:r>
+      <w:r>
+        <w:rPr>
+          <w:rFonts w:ascii="Times New Roman" w:eastAsia="Times New Roman" w:hAnsi="Times New Roman" w:cs="Times New Roman"/>
+          <w:color w:val="000000"/>
+        </w:rPr>
+        <w:tab/>
+        <w:t xml:space="preserve"> </w:t>
+      </w:r>
       <w:r>
         <w:rPr>
           <w:rFonts w:ascii="Times New Roman" w:eastAsia="Times New Roman" w:hAnsi="Times New Roman" w:cs="Times New Roman"/>
@@ -442,44 +450,9 @@
           <w:bCs/>
           <w:color w:val="000000"/>
         </w:rPr>
-        <w:t>}</w:t>
-      </w:r>
-    </w:p>
-    <w:p>
-      <w:pPr>
-        <w:spacing w:after="0" w:line="240" w:lineRule="auto"/>
-        <w:rPr>
-          <w:rFonts w:ascii="Times New Roman" w:eastAsia="Times New Roman" w:hAnsi="Times New Roman" w:cs="Times New Roman"/>
-          <w:sz w:val="24"/>
-          <w:szCs w:val="24"/>
-        </w:rPr>
-      </w:pPr>
-    </w:p>
-    <w:p>
-      <w:pPr>
-        <w:spacing w:after="0" w:line="240" w:lineRule="auto"/>
-        <w:ind w:right="49"/>
-        <w:rPr>
-          <w:rFonts w:ascii="Times New Roman" w:eastAsia="Times New Roman" w:hAnsi="Times New Roman" w:cs="Times New Roman"/>
-          <w:sz w:val="24"/>
-          <w:szCs w:val="24"/>
-        </w:rPr>
-      </w:pPr>
-      <w:r>
-        <w:rPr>
-          <w:rFonts w:ascii="Times New Roman" w:eastAsia="Times New Roman" w:hAnsi="Times New Roman" w:cs="Times New Roman"/>
-          <w:color w:val="000000"/>
-        </w:rPr>
-        <w:t xml:space="preserve">Map Reference: </w:t>
-      </w:r>
-      <w:r>
-        <w:rPr>
-          <w:rFonts w:ascii="Times New Roman" w:eastAsia="Times New Roman" w:hAnsi="Times New Roman" w:cs="Times New Roman"/>
-          <w:color w:val="000000"/>
-        </w:rPr>
-        <w:tab/>
-        <w:t xml:space="preserve"> </w:t>
-      </w:r>
+        <w:t>Lat: {</w:t>
+      </w:r>
+      <w:proofErr w:type="spellStart"/>
       <w:r>
         <w:rPr>
           <w:rFonts w:ascii="Times New Roman" w:eastAsia="Times New Roman" w:hAnsi="Times New Roman" w:cs="Times New Roman"/>
@@ -487,21 +460,9 @@
           <w:bCs/>
           <w:color w:val="000000"/>
         </w:rPr>
-        <w:t>Lat: {</w:t>
-      </w:r>
-      <w:proofErr w:type="spellStart"/>
-      <w:proofErr w:type="gramStart"/>
-      <w:r>
-        <w:rPr>
-          <w:rFonts w:ascii="Times New Roman" w:eastAsia="Times New Roman" w:hAnsi="Times New Roman" w:cs="Times New Roman"/>
-          <w:b/>
-          <w:bCs/>
-          <w:color w:val="000000"/>
-        </w:rPr>
         <w:t>d.latitude</w:t>
       </w:r>
       <w:proofErr w:type="spellEnd"/>
-      <w:proofErr w:type="gramEnd"/>
       <w:r>
         <w:rPr>
           <w:rFonts w:ascii="Times New Roman" w:eastAsia="Times New Roman" w:hAnsi="Times New Roman" w:cs="Times New Roman"/>
@@ -686,23 +647,13 @@
               <w:t>{</w:t>
             </w:r>
             <w:proofErr w:type="spellStart"/>
-            <w:proofErr w:type="gramStart"/>
             <w:r>
               <w:rPr>
                 <w:rFonts w:ascii="Times New Roman" w:eastAsia="Times New Roman" w:hAnsi="Times New Roman" w:cs="Times New Roman"/>
                 <w:b/>
                 <w:color w:val="000000"/>
               </w:rPr>
-              <w:t>d.issue</w:t>
-            </w:r>
-            <w:proofErr w:type="gramEnd"/>
-            <w:r>
-              <w:rPr>
-                <w:rFonts w:ascii="Times New Roman" w:eastAsia="Times New Roman" w:hAnsi="Times New Roman" w:cs="Times New Roman"/>
-                <w:b/>
-                <w:color w:val="000000"/>
-              </w:rPr>
-              <w:t>_date</w:t>
+              <w:t>d.issue_date</w:t>
             </w:r>
             <w:proofErr w:type="spellEnd"/>
             <w:r>
@@ -742,21 +693,12 @@
               <w:t>Approval End Date: {</w:t>
             </w:r>
             <w:proofErr w:type="spellStart"/>
-            <w:proofErr w:type="gramStart"/>
             <w:r>
               <w:rPr>
                 <w:rFonts w:ascii="Times New Roman" w:eastAsia="Times New Roman" w:hAnsi="Times New Roman" w:cs="Times New Roman"/>
                 <w:b/>
               </w:rPr>
-              <w:t>d.auth</w:t>
-            </w:r>
-            <w:proofErr w:type="gramEnd"/>
-            <w:r>
-              <w:rPr>
-                <w:rFonts w:ascii="Times New Roman" w:eastAsia="Times New Roman" w:hAnsi="Times New Roman" w:cs="Times New Roman"/>
-                <w:b/>
-              </w:rPr>
-              <w:t>_end_date</w:t>
+              <w:t>d.auth_end_date</w:t>
             </w:r>
             <w:proofErr w:type="spellEnd"/>
             <w:r>
@@ -799,21 +741,9 @@
           <w:color w:val="FF0000"/>
           <w:u w:val="single"/>
         </w:rPr>
-        <w:t>d.is_</w:t>
-      </w:r>
-      <w:proofErr w:type="gramStart"/>
-      <w:r>
-        <w:rPr>
-          <w:rFonts w:ascii="Times New Roman" w:eastAsia="Times New Roman" w:hAnsi="Times New Roman" w:cs="Times New Roman"/>
-          <w:b/>
-          <w:i/>
-          <w:color w:val="FF0000"/>
-          <w:u w:val="single"/>
-        </w:rPr>
-        <w:t>amendment:ifEQ</w:t>
+        <w:t>d.is_amendment:ifEQ</w:t>
       </w:r>
       <w:proofErr w:type="spellEnd"/>
-      <w:proofErr w:type="gramEnd"/>
       <w:r>
         <w:rPr>
           <w:rFonts w:ascii="Times New Roman" w:eastAsia="Times New Roman" w:hAnsi="Times New Roman" w:cs="Times New Roman"/>
@@ -888,23 +818,13 @@
         <w:t>{</w:t>
       </w:r>
       <w:proofErr w:type="spellStart"/>
-      <w:proofErr w:type="gramStart"/>
       <w:r>
         <w:rPr>
           <w:rFonts w:ascii="Times New Roman" w:eastAsia="Times New Roman" w:hAnsi="Times New Roman" w:cs="Times New Roman"/>
           <w:b/>
           <w:color w:val="000000"/>
         </w:rPr>
-        <w:t>d.issue</w:t>
-      </w:r>
-      <w:proofErr w:type="gramEnd"/>
-      <w:r>
-        <w:rPr>
-          <w:rFonts w:ascii="Times New Roman" w:eastAsia="Times New Roman" w:hAnsi="Times New Roman" w:cs="Times New Roman"/>
-          <w:b/>
-          <w:color w:val="000000"/>
-        </w:rPr>
-        <w:t>_date</w:t>
+        <w:t>d.issue_date</w:t>
       </w:r>
       <w:proofErr w:type="spellEnd"/>
       <w:r>
@@ -989,23 +909,13 @@
         <w:t>{</w:t>
       </w:r>
       <w:proofErr w:type="spellStart"/>
-      <w:proofErr w:type="gramStart"/>
       <w:r>
         <w:rPr>
           <w:rFonts w:ascii="Times New Roman" w:eastAsia="Times New Roman" w:hAnsi="Times New Roman" w:cs="Times New Roman"/>
           <w:b/>
           <w:color w:val="000000"/>
         </w:rPr>
-        <w:t>d.images</w:t>
-      </w:r>
-      <w:proofErr w:type="gramEnd"/>
-      <w:r>
-        <w:rPr>
-          <w:rFonts w:ascii="Times New Roman" w:eastAsia="Times New Roman" w:hAnsi="Times New Roman" w:cs="Times New Roman"/>
-          <w:b/>
-          <w:color w:val="000000"/>
-        </w:rPr>
-        <w:t>.issuing_inspector_signature</w:t>
+        <w:t>d.images.issuing_inspector_signature</w:t>
       </w:r>
       <w:proofErr w:type="spellEnd"/>
       <w:r>
@@ -1085,21 +995,12 @@
         <w:t>{</w:t>
       </w:r>
       <w:proofErr w:type="spellStart"/>
-      <w:proofErr w:type="gramStart"/>
       <w:r>
         <w:rPr>
           <w:rFonts w:ascii="Times New Roman" w:eastAsia="Times New Roman" w:hAnsi="Times New Roman" w:cs="Times New Roman"/>
           <w:color w:val="000000"/>
         </w:rPr>
-        <w:t>d.issuing</w:t>
-      </w:r>
-      <w:proofErr w:type="gramEnd"/>
-      <w:r>
-        <w:rPr>
-          <w:rFonts w:ascii="Times New Roman" w:eastAsia="Times New Roman" w:hAnsi="Times New Roman" w:cs="Times New Roman"/>
-          <w:color w:val="000000"/>
-        </w:rPr>
-        <w:t>_inspector_name</w:t>
+        <w:t>d.issuing_inspector_name</w:t>
       </w:r>
       <w:proofErr w:type="spellEnd"/>
       <w:r>
@@ -1221,21 +1122,12 @@
         <w:t>{</w:t>
       </w:r>
       <w:proofErr w:type="spellStart"/>
-      <w:proofErr w:type="gramStart"/>
       <w:r>
         <w:rPr>
           <w:rFonts w:ascii="Times New Roman" w:eastAsia="Times New Roman" w:hAnsi="Times New Roman" w:cs="Times New Roman"/>
           <w:b/>
         </w:rPr>
-        <w:t>d.mine</w:t>
-      </w:r>
-      <w:proofErr w:type="gramEnd"/>
-      <w:r>
-        <w:rPr>
-          <w:rFonts w:ascii="Times New Roman" w:eastAsia="Times New Roman" w:hAnsi="Times New Roman" w:cs="Times New Roman"/>
-          <w:b/>
-        </w:rPr>
-        <w:t>_name</w:t>
+        <w:t>d.mine_name</w:t>
       </w:r>
       <w:proofErr w:type="spellEnd"/>
       <w:r>
@@ -1430,7 +1322,6 @@
         <w:t>{</w:t>
       </w:r>
       <w:proofErr w:type="spellStart"/>
-      <w:proofErr w:type="gramStart"/>
       <w:r>
         <w:rPr>
           <w:rFonts w:ascii="Times New Roman" w:eastAsia="Times New Roman" w:hAnsi="Times New Roman" w:cs="Times New Roman"/>
@@ -1439,9 +1330,9 @@
           <w:color w:val="FF0000"/>
           <w:u w:val="single"/>
         </w:rPr>
-        <w:t>d.permit</w:t>
-      </w:r>
-      <w:proofErr w:type="gramEnd"/>
+        <w:t>d.permit_amendment_type_code:ifEQ</w:t>
+      </w:r>
+      <w:proofErr w:type="spellEnd"/>
       <w:r>
         <w:rPr>
           <w:rFonts w:ascii="Times New Roman" w:eastAsia="Times New Roman" w:hAnsi="Times New Roman" w:cs="Times New Roman"/>
@@ -1450,9 +1341,9 @@
           <w:color w:val="FF0000"/>
           <w:u w:val="single"/>
         </w:rPr>
-        <w:t>_amendment_type_code:ifEQ</w:t>
-      </w:r>
-      <w:proofErr w:type="spellEnd"/>
+        <w:t>(ALG):</w:t>
+      </w:r>
+      <w:proofErr w:type="spellStart"/>
       <w:r>
         <w:rPr>
           <w:rFonts w:ascii="Times New Roman" w:eastAsia="Times New Roman" w:hAnsi="Times New Roman" w:cs="Times New Roman"/>
@@ -1461,9 +1352,9 @@
           <w:color w:val="FF0000"/>
           <w:u w:val="single"/>
         </w:rPr>
-        <w:t>(ALG):</w:t>
-      </w:r>
-      <w:proofErr w:type="spellStart"/>
+        <w:t>showBegin</w:t>
+      </w:r>
+      <w:proofErr w:type="spellEnd"/>
       <w:r>
         <w:rPr>
           <w:rFonts w:ascii="Times New Roman" w:eastAsia="Times New Roman" w:hAnsi="Times New Roman" w:cs="Times New Roman"/>
@@ -1472,9 +1363,8 @@
           <w:color w:val="FF0000"/>
           <w:u w:val="single"/>
         </w:rPr>
-        <w:t>showBegin</w:t>
-      </w:r>
-      <w:proofErr w:type="spellEnd"/>
+        <w:t>}</w:t>
+      </w:r>
       <w:r>
         <w:rPr>
           <w:rFonts w:ascii="Times New Roman" w:eastAsia="Times New Roman" w:hAnsi="Times New Roman" w:cs="Times New Roman"/>
@@ -1483,7 +1373,120 @@
           <w:color w:val="FF0000"/>
           <w:u w:val="single"/>
         </w:rPr>
+        <w:br/>
+      </w:r>
+      <w:r>
+        <w:rPr>
+          <w:rFonts w:ascii="Times New Roman" w:eastAsia="Times New Roman" w:hAnsi="Times New Roman" w:cs="Times New Roman"/>
+          <w:color w:val="000000"/>
+        </w:rPr>
+        <w:t>This permit replaces the authorization for permit</w:t>
+      </w:r>
+      <w:r>
+        <w:rPr>
+          <w:rFonts w:ascii="Times New Roman" w:eastAsia="Times New Roman" w:hAnsi="Times New Roman" w:cs="Times New Roman"/>
+          <w:b/>
+          <w:color w:val="000000"/>
+        </w:rPr>
+        <w:t xml:space="preserve"> {</w:t>
+      </w:r>
+      <w:proofErr w:type="spellStart"/>
+      <w:r>
+        <w:rPr>
+          <w:rFonts w:ascii="Times New Roman" w:eastAsia="Times New Roman" w:hAnsi="Times New Roman" w:cs="Times New Roman"/>
+          <w:b/>
+          <w:color w:val="000000"/>
+        </w:rPr>
+        <w:t>d.permit_number</w:t>
+      </w:r>
+      <w:proofErr w:type="spellEnd"/>
+      <w:r>
+        <w:rPr>
+          <w:rFonts w:ascii="Times New Roman" w:eastAsia="Times New Roman" w:hAnsi="Times New Roman" w:cs="Times New Roman"/>
+          <w:b/>
+          <w:color w:val="000000"/>
+        </w:rPr>
+        <w:t xml:space="preserve">}, </w:t>
+      </w:r>
+      <w:r>
+        <w:rPr>
+          <w:rFonts w:ascii="Times New Roman" w:eastAsia="Times New Roman" w:hAnsi="Times New Roman" w:cs="Times New Roman"/>
+          <w:color w:val="000000"/>
+        </w:rPr>
+        <w:t xml:space="preserve">amended on </w:t>
+      </w:r>
+      <w:r>
+        <w:rPr>
+          <w:rFonts w:ascii="Times New Roman" w:eastAsia="Times New Roman" w:hAnsi="Times New Roman" w:cs="Times New Roman"/>
+          <w:b/>
+          <w:color w:val="000000"/>
+        </w:rPr>
+        <w:t>{</w:t>
+      </w:r>
+      <w:proofErr w:type="spellStart"/>
+      <w:r>
+        <w:rPr>
+          <w:rFonts w:ascii="Times New Roman" w:eastAsia="Times New Roman" w:hAnsi="Times New Roman" w:cs="Times New Roman"/>
+          <w:b/>
+          <w:color w:val="000000"/>
+        </w:rPr>
+        <w:t>d.previous_amendment.issue_date</w:t>
+      </w:r>
+      <w:proofErr w:type="spellEnd"/>
+      <w:r>
+        <w:rPr>
+          <w:rFonts w:ascii="Times New Roman" w:eastAsia="Times New Roman" w:hAnsi="Times New Roman" w:cs="Times New Roman"/>
+          <w:b/>
+          <w:color w:val="000000"/>
+        </w:rPr>
+        <w:t xml:space="preserve">}, </w:t>
+      </w:r>
+      <w:r>
+        <w:rPr>
+          <w:rFonts w:ascii="Times New Roman" w:eastAsia="Times New Roman" w:hAnsi="Times New Roman" w:cs="Times New Roman"/>
+          <w:color w:val="000000"/>
+        </w:rPr>
+        <w:t xml:space="preserve">with approval end date </w:t>
+      </w:r>
+      <w:r>
+        <w:rPr>
+          <w:rFonts w:ascii="Times New Roman" w:eastAsia="Times New Roman" w:hAnsi="Times New Roman" w:cs="Times New Roman"/>
+          <w:b/>
+          <w:color w:val="000000"/>
+        </w:rPr>
+        <w:t>{</w:t>
+      </w:r>
+      <w:proofErr w:type="spellStart"/>
+      <w:r>
+        <w:rPr>
+          <w:rFonts w:ascii="Times New Roman" w:eastAsia="Times New Roman" w:hAnsi="Times New Roman" w:cs="Times New Roman"/>
+          <w:b/>
+          <w:color w:val="000000"/>
+        </w:rPr>
+        <w:t>d.previous_amendment.authorization_end_date</w:t>
+      </w:r>
+      <w:proofErr w:type="spellEnd"/>
+      <w:r>
+        <w:rPr>
+          <w:rFonts w:ascii="Times New Roman" w:eastAsia="Times New Roman" w:hAnsi="Times New Roman" w:cs="Times New Roman"/>
+          <w:b/>
+          <w:color w:val="000000"/>
+        </w:rPr>
         <w:t>}</w:t>
+      </w:r>
+      <w:r>
+        <w:rPr>
+          <w:rFonts w:ascii="Times New Roman" w:eastAsia="Times New Roman" w:hAnsi="Times New Roman" w:cs="Times New Roman"/>
+          <w:color w:val="000000"/>
+        </w:rPr>
+        <w:t>.</w:t>
+      </w:r>
+      <w:r>
+        <w:rPr>
+          <w:rFonts w:ascii="Times New Roman" w:eastAsia="Times New Roman" w:hAnsi="Times New Roman" w:cs="Times New Roman"/>
+          <w:color w:val="FF4000"/>
+        </w:rPr>
+        <w:t xml:space="preserve"> </w:t>
       </w:r>
       <w:r>
         <w:rPr>
@@ -1493,121 +1496,9 @@
           <w:color w:val="FF0000"/>
           <w:u w:val="single"/>
         </w:rPr>
-        <w:br/>
-      </w:r>
-      <w:r>
-        <w:rPr>
-          <w:rFonts w:ascii="Times New Roman" w:eastAsia="Times New Roman" w:hAnsi="Times New Roman" w:cs="Times New Roman"/>
-          <w:color w:val="000000"/>
-        </w:rPr>
-        <w:t>This permit replaces the authorization for permit</w:t>
-      </w:r>
-      <w:r>
-        <w:rPr>
-          <w:rFonts w:ascii="Times New Roman" w:eastAsia="Times New Roman" w:hAnsi="Times New Roman" w:cs="Times New Roman"/>
-          <w:b/>
-          <w:color w:val="000000"/>
-        </w:rPr>
-        <w:t xml:space="preserve"> {</w:t>
+        <w:t>{</w:t>
       </w:r>
       <w:proofErr w:type="spellStart"/>
-      <w:r>
-        <w:rPr>
-          <w:rFonts w:ascii="Times New Roman" w:eastAsia="Times New Roman" w:hAnsi="Times New Roman" w:cs="Times New Roman"/>
-          <w:b/>
-          <w:color w:val="000000"/>
-        </w:rPr>
-        <w:t>d.permit_number</w:t>
-      </w:r>
-      <w:proofErr w:type="spellEnd"/>
-      <w:r>
-        <w:rPr>
-          <w:rFonts w:ascii="Times New Roman" w:eastAsia="Times New Roman" w:hAnsi="Times New Roman" w:cs="Times New Roman"/>
-          <w:b/>
-          <w:color w:val="000000"/>
-        </w:rPr>
-        <w:t xml:space="preserve">}, </w:t>
-      </w:r>
-      <w:r>
-        <w:rPr>
-          <w:rFonts w:ascii="Times New Roman" w:eastAsia="Times New Roman" w:hAnsi="Times New Roman" w:cs="Times New Roman"/>
-          <w:color w:val="000000"/>
-        </w:rPr>
-        <w:t xml:space="preserve">amended on </w:t>
-      </w:r>
-      <w:r>
-        <w:rPr>
-          <w:rFonts w:ascii="Times New Roman" w:eastAsia="Times New Roman" w:hAnsi="Times New Roman" w:cs="Times New Roman"/>
-          <w:b/>
-          <w:color w:val="000000"/>
-        </w:rPr>
-        <w:t>{</w:t>
-      </w:r>
-      <w:proofErr w:type="spellStart"/>
-      <w:r>
-        <w:rPr>
-          <w:rFonts w:ascii="Times New Roman" w:eastAsia="Times New Roman" w:hAnsi="Times New Roman" w:cs="Times New Roman"/>
-          <w:b/>
-          <w:color w:val="000000"/>
-        </w:rPr>
-        <w:t>d.previous_amendment.issue_date</w:t>
-      </w:r>
-      <w:proofErr w:type="spellEnd"/>
-      <w:r>
-        <w:rPr>
-          <w:rFonts w:ascii="Times New Roman" w:eastAsia="Times New Roman" w:hAnsi="Times New Roman" w:cs="Times New Roman"/>
-          <w:b/>
-          <w:color w:val="000000"/>
-        </w:rPr>
-        <w:t xml:space="preserve">}, </w:t>
-      </w:r>
-      <w:r>
-        <w:rPr>
-          <w:rFonts w:ascii="Times New Roman" w:eastAsia="Times New Roman" w:hAnsi="Times New Roman" w:cs="Times New Roman"/>
-          <w:color w:val="000000"/>
-        </w:rPr>
-        <w:t xml:space="preserve">with approval end date </w:t>
-      </w:r>
-      <w:r>
-        <w:rPr>
-          <w:rFonts w:ascii="Times New Roman" w:eastAsia="Times New Roman" w:hAnsi="Times New Roman" w:cs="Times New Roman"/>
-          <w:b/>
-          <w:color w:val="000000"/>
-        </w:rPr>
-        <w:t>{</w:t>
-      </w:r>
-      <w:proofErr w:type="spellStart"/>
-      <w:r>
-        <w:rPr>
-          <w:rFonts w:ascii="Times New Roman" w:eastAsia="Times New Roman" w:hAnsi="Times New Roman" w:cs="Times New Roman"/>
-          <w:b/>
-          <w:color w:val="000000"/>
-        </w:rPr>
-        <w:t>d.previous_amendment.authorization_end_date</w:t>
-      </w:r>
-      <w:proofErr w:type="spellEnd"/>
-      <w:r>
-        <w:rPr>
-          <w:rFonts w:ascii="Times New Roman" w:eastAsia="Times New Roman" w:hAnsi="Times New Roman" w:cs="Times New Roman"/>
-          <w:b/>
-          <w:color w:val="000000"/>
-        </w:rPr>
-        <w:t>}</w:t>
-      </w:r>
-      <w:r>
-        <w:rPr>
-          <w:rFonts w:ascii="Times New Roman" w:eastAsia="Times New Roman" w:hAnsi="Times New Roman" w:cs="Times New Roman"/>
-          <w:color w:val="000000"/>
-        </w:rPr>
-        <w:t>.</w:t>
-      </w:r>
-      <w:r>
-        <w:rPr>
-          <w:rFonts w:ascii="Times New Roman" w:eastAsia="Times New Roman" w:hAnsi="Times New Roman" w:cs="Times New Roman"/>
-          <w:color w:val="FF4000"/>
-        </w:rPr>
-        <w:t xml:space="preserve"> </w:t>
-      </w:r>
       <w:r>
         <w:rPr>
           <w:rFonts w:ascii="Times New Roman" w:eastAsia="Times New Roman" w:hAnsi="Times New Roman" w:cs="Times New Roman"/>
@@ -1616,40 +1507,7 @@
           <w:color w:val="FF0000"/>
           <w:u w:val="single"/>
         </w:rPr>
-        <w:t>{</w:t>
-      </w:r>
-      <w:proofErr w:type="spellStart"/>
-      <w:r>
-        <w:rPr>
-          <w:rFonts w:ascii="Times New Roman" w:eastAsia="Times New Roman" w:hAnsi="Times New Roman" w:cs="Times New Roman"/>
-          <w:b/>
-          <w:i/>
-          <w:color w:val="FF0000"/>
-          <w:u w:val="single"/>
-        </w:rPr>
-        <w:t>d.permit_amendment_type_code</w:t>
-      </w:r>
-      <w:proofErr w:type="spellEnd"/>
-      <w:r>
-        <w:rPr>
-          <w:rFonts w:ascii="Times New Roman" w:eastAsia="Times New Roman" w:hAnsi="Times New Roman" w:cs="Times New Roman"/>
-          <w:b/>
-          <w:i/>
-          <w:color w:val="FF0000"/>
-          <w:u w:val="single"/>
-        </w:rPr>
-        <w:t xml:space="preserve"> :</w:t>
-      </w:r>
-      <w:proofErr w:type="spellStart"/>
-      <w:r>
-        <w:rPr>
-          <w:rFonts w:ascii="Times New Roman" w:eastAsia="Times New Roman" w:hAnsi="Times New Roman" w:cs="Times New Roman"/>
-          <w:b/>
-          <w:i/>
-          <w:color w:val="FF0000"/>
-          <w:u w:val="single"/>
-        </w:rPr>
-        <w:t>showEnd</w:t>
+        <w:t>d.permit_amendment_type_code:showEnd</w:t>
       </w:r>
       <w:proofErr w:type="spellEnd"/>
       <w:r>
@@ -1911,7 +1769,6 @@
         <w:t>{</w:t>
       </w:r>
       <w:proofErr w:type="spellStart"/>
-      <w:proofErr w:type="gramStart"/>
       <w:r>
         <w:rPr>
           <w:rFonts w:ascii="Times New Roman" w:eastAsia="Times New Roman" w:hAnsi="Times New Roman" w:cs="Times New Roman"/>
@@ -1924,15 +1781,7 @@
           <w:rFonts w:ascii="Times New Roman" w:eastAsia="Times New Roman" w:hAnsi="Times New Roman" w:cs="Times New Roman"/>
           <w:color w:val="000000"/>
         </w:rPr>
-        <w:t>final</w:t>
-      </w:r>
-      <w:proofErr w:type="gramEnd"/>
-      <w:r>
-        <w:rPr>
-          <w:rFonts w:ascii="Times New Roman" w:eastAsia="Times New Roman" w:hAnsi="Times New Roman" w:cs="Times New Roman"/>
-          <w:color w:val="000000"/>
-        </w:rPr>
-        <w:t>_application_package</w:t>
+        <w:t>final_application_package</w:t>
       </w:r>
       <w:proofErr w:type="spellEnd"/>
       <w:r>
@@ -2002,7 +1851,6 @@
         <w:t>{</w:t>
       </w:r>
       <w:proofErr w:type="spellStart"/>
-      <w:proofErr w:type="gramStart"/>
       <w:r>
         <w:rPr>
           <w:rFonts w:ascii="Times New Roman" w:eastAsia="Times New Roman" w:hAnsi="Times New Roman" w:cs="Times New Roman"/>
@@ -2015,15 +1863,7 @@
           <w:rFonts w:ascii="Times New Roman" w:eastAsia="Times New Roman" w:hAnsi="Times New Roman" w:cs="Times New Roman"/>
           <w:color w:val="000000"/>
         </w:rPr>
-        <w:t>final</w:t>
-      </w:r>
-      <w:proofErr w:type="gramEnd"/>
-      <w:r>
-        <w:rPr>
-          <w:rFonts w:ascii="Times New Roman" w:eastAsia="Times New Roman" w:hAnsi="Times New Roman" w:cs="Times New Roman"/>
-          <w:color w:val="000000"/>
-        </w:rPr>
-        <w:t>_application_package</w:t>
+        <w:t>final_application_package</w:t>
       </w:r>
       <w:proofErr w:type="spellEnd"/>
       <w:r>
@@ -2076,7 +1916,6 @@
         <w:t>{</w:t>
       </w:r>
       <w:proofErr w:type="spellStart"/>
-      <w:proofErr w:type="gramStart"/>
       <w:r>
         <w:rPr>
           <w:rFonts w:ascii="Times New Roman" w:eastAsia="Times New Roman" w:hAnsi="Times New Roman" w:cs="Times New Roman"/>
@@ -2085,18 +1924,7 @@
           <w:color w:val="FF0000"/>
           <w:u w:val="single"/>
         </w:rPr>
-        <w:t>d.permit</w:t>
-      </w:r>
-      <w:proofErr w:type="gramEnd"/>
-      <w:r>
-        <w:rPr>
-          <w:rFonts w:ascii="Times New Roman" w:eastAsia="Times New Roman" w:hAnsi="Times New Roman" w:cs="Times New Roman"/>
-          <w:b/>
-          <w:i/>
-          <w:color w:val="FF0000"/>
-          <w:u w:val="single"/>
-        </w:rPr>
-        <w:t>_amendment_type_code:ifEQ</w:t>
+        <w:t>d.permit_amendment_type_code:ifEQ</w:t>
       </w:r>
       <w:proofErr w:type="spellEnd"/>
       <w:r>
@@ -2190,87 +2018,77 @@
         <w:t>{</w:t>
       </w:r>
       <w:proofErr w:type="spellStart"/>
-      <w:proofErr w:type="gramStart"/>
       <w:r>
         <w:rPr>
           <w:rFonts w:ascii="Times New Roman" w:hAnsi="Times New Roman" w:cs="Times New Roman"/>
           <w:b/>
           <w:bCs/>
         </w:rPr>
-        <w:t>d.permit</w:t>
-      </w:r>
-      <w:proofErr w:type="gramEnd"/>
+        <w:t>d.permit_number</w:t>
+      </w:r>
+      <w:proofErr w:type="spellEnd"/>
       <w:r>
         <w:rPr>
           <w:rFonts w:ascii="Times New Roman" w:hAnsi="Times New Roman" w:cs="Times New Roman"/>
           <w:b/>
           <w:bCs/>
         </w:rPr>
-        <w:t>_number</w:t>
-      </w:r>
-      <w:proofErr w:type="spellEnd"/>
+        <w:t>}</w:t>
+      </w:r>
+      <w:r>
+        <w:rPr>
+          <w:rFonts w:ascii="Times New Roman" w:hAnsi="Times New Roman" w:cs="Times New Roman"/>
+        </w:rPr>
+        <w:t xml:space="preserve"> amended on </w:t>
+      </w:r>
       <w:r>
         <w:rPr>
           <w:rFonts w:ascii="Times New Roman" w:hAnsi="Times New Roman" w:cs="Times New Roman"/>
           <w:b/>
           <w:bCs/>
         </w:rPr>
-        <w:t>}</w:t>
-      </w:r>
-      <w:r>
-        <w:rPr>
-          <w:rFonts w:ascii="Times New Roman" w:hAnsi="Times New Roman" w:cs="Times New Roman"/>
-        </w:rPr>
-        <w:t xml:space="preserve"> amended on </w:t>
-      </w:r>
+        <w:t>{</w:t>
+      </w:r>
+      <w:proofErr w:type="spellStart"/>
       <w:r>
         <w:rPr>
           <w:rFonts w:ascii="Times New Roman" w:hAnsi="Times New Roman" w:cs="Times New Roman"/>
           <w:b/>
           <w:bCs/>
         </w:rPr>
-        <w:t>{</w:t>
-      </w:r>
-      <w:proofErr w:type="spellStart"/>
+        <w:t>d.previous_amendment.issue_date</w:t>
+      </w:r>
+      <w:proofErr w:type="spellEnd"/>
       <w:r>
         <w:rPr>
           <w:rFonts w:ascii="Times New Roman" w:hAnsi="Times New Roman" w:cs="Times New Roman"/>
           <w:b/>
           <w:bCs/>
         </w:rPr>
-        <w:t>d.previous_amendment.issue_date</w:t>
-      </w:r>
-      <w:proofErr w:type="spellEnd"/>
+        <w:t>}</w:t>
+      </w:r>
+      <w:r>
+        <w:rPr>
+          <w:rFonts w:ascii="Times New Roman" w:hAnsi="Times New Roman" w:cs="Times New Roman"/>
+        </w:rPr>
+        <w:t xml:space="preserve">, with approval end date </w:t>
+      </w:r>
       <w:r>
         <w:rPr>
           <w:rFonts w:ascii="Times New Roman" w:hAnsi="Times New Roman" w:cs="Times New Roman"/>
           <w:b/>
           <w:bCs/>
         </w:rPr>
-        <w:t>}</w:t>
-      </w:r>
-      <w:r>
-        <w:rPr>
-          <w:rFonts w:ascii="Times New Roman" w:hAnsi="Times New Roman" w:cs="Times New Roman"/>
-        </w:rPr>
-        <w:t xml:space="preserve">, with approval end date </w:t>
-      </w:r>
+        <w:t>{</w:t>
+      </w:r>
+      <w:proofErr w:type="spellStart"/>
       <w:r>
         <w:rPr>
           <w:rFonts w:ascii="Times New Roman" w:hAnsi="Times New Roman" w:cs="Times New Roman"/>
           <w:b/>
           <w:bCs/>
         </w:rPr>
-        <w:t>{</w:t>
-      </w:r>
-      <w:proofErr w:type="spellStart"/>
-      <w:r>
-        <w:rPr>
-          <w:rFonts w:ascii="Times New Roman" w:hAnsi="Times New Roman" w:cs="Times New Roman"/>
-          <w:b/>
-          <w:bCs/>
-        </w:rPr>
-        <w:t>d.previous_amendment.authorization_end_date</w:t>
+        <w:t>d.previous_amendment.auth_end_date</w:t>
       </w:r>
       <w:proofErr w:type="spellEnd"/>
       <w:r>
@@ -2300,19 +2118,19 @@
         </w:rPr>
         <w:t>{</w:t>
       </w:r>
-      <w:proofErr w:type="gramStart"/>
+      <w:proofErr w:type="spellStart"/>
       <w:r>
         <w:rPr>
           <w:rFonts w:ascii="Times New Roman" w:hAnsi="Times New Roman" w:cs="Times New Roman"/>
         </w:rPr>
-        <w:t>d.previous</w:t>
-      </w:r>
-      <w:proofErr w:type="gramEnd"/>
+        <w:t>d.previous_amendment.related_documents</w:t>
+      </w:r>
+      <w:proofErr w:type="spellEnd"/>
       <w:r>
         <w:rPr>
           <w:rFonts w:ascii="Times New Roman" w:hAnsi="Times New Roman" w:cs="Times New Roman"/>
         </w:rPr>
-        <w:t>_amendment.related_documents[</w:t>
+        <w:t>[</w:t>
       </w:r>
       <w:proofErr w:type="spellStart"/>
       <w:r>
@@ -2359,21 +2177,7 @@
         <w:rPr>
           <w:rFonts w:ascii="Times New Roman" w:hAnsi="Times New Roman" w:cs="Times New Roman"/>
         </w:rPr>
-        <w:t>{d.previous_amendment.related_documents[i+1</w:t>
-      </w:r>
-      <w:proofErr w:type="gramStart"/>
-      <w:r>
-        <w:rPr>
-          <w:rFonts w:ascii="Times New Roman" w:hAnsi="Times New Roman" w:cs="Times New Roman"/>
-        </w:rPr>
-        <w:t>].document</w:t>
-      </w:r>
-      <w:proofErr w:type="gramEnd"/>
-      <w:r>
-        <w:rPr>
-          <w:rFonts w:ascii="Times New Roman" w:hAnsi="Times New Roman" w:cs="Times New Roman"/>
-        </w:rPr>
-        <w:t>_name}</w:t>
+        <w:t>{d.previous_amendment.related_documents[i+1].document_name}</w:t>
       </w:r>
     </w:p>
     <w:p>
@@ -2397,7 +2201,6 @@
         <w:t>{</w:t>
       </w:r>
       <w:proofErr w:type="spellStart"/>
-      <w:proofErr w:type="gramStart"/>
       <w:r>
         <w:rPr>
           <w:rFonts w:ascii="Times New Roman" w:hAnsi="Times New Roman" w:cs="Times New Roman"/>
@@ -2407,43 +2210,7 @@
           <w:color w:val="FF0000"/>
           <w:u w:val="single"/>
         </w:rPr>
-        <w:t>d.permit</w:t>
-      </w:r>
-      <w:proofErr w:type="gramEnd"/>
-      <w:r>
-        <w:rPr>
-          <w:rFonts w:ascii="Times New Roman" w:hAnsi="Times New Roman" w:cs="Times New Roman"/>
-          <w:b/>
-          <w:bCs/>
-          <w:i/>
-          <w:color w:val="FF0000"/>
-          <w:u w:val="single"/>
-        </w:rPr>
-        <w:t>_amendment_type_code</w:t>
-      </w:r>
-      <w:proofErr w:type="spellEnd"/>
-      <w:r>
-        <w:rPr>
-          <w:rFonts w:ascii="Times New Roman" w:hAnsi="Times New Roman" w:cs="Times New Roman"/>
-          <w:b/>
-          <w:bCs/>
-          <w:i/>
-          <w:color w:val="FF0000"/>
-          <w:u w:val="single"/>
-        </w:rPr>
-        <w:t xml:space="preserve"> :</w:t>
-      </w:r>
-      <w:proofErr w:type="spellStart"/>
-      <w:r>
-        <w:rPr>
-          <w:rFonts w:ascii="Times New Roman" w:hAnsi="Times New Roman" w:cs="Times New Roman"/>
-          <w:b/>
-          <w:bCs/>
-          <w:i/>
-          <w:color w:val="FF0000"/>
-          <w:u w:val="single"/>
-        </w:rPr>
-        <w:t>showEnd</w:t>
+        <w:t>d.permit_amendment_type_code:showEnd</w:t>
       </w:r>
       <w:proofErr w:type="spellEnd"/>
       <w:r>
@@ -2587,7 +2354,6 @@
         <w:t>i</w:t>
       </w:r>
       <w:proofErr w:type="spellEnd"/>
-      <w:proofErr w:type="gramStart"/>
       <w:r>
         <w:rPr>
           <w:rFonts w:ascii="Times New Roman" w:eastAsia="Times New Roman" w:hAnsi="Times New Roman" w:cs="Times New Roman"/>
@@ -2595,17 +2361,7 @@
           <w:szCs w:val="24"/>
           <w:u w:val="single"/>
         </w:rPr>
-        <w:t>].condition</w:t>
-      </w:r>
-      <w:proofErr w:type="gramEnd"/>
-      <w:r>
-        <w:rPr>
-          <w:rFonts w:ascii="Times New Roman" w:eastAsia="Times New Roman" w:hAnsi="Times New Roman" w:cs="Times New Roman"/>
-          <w:sz w:val="24"/>
-          <w:szCs w:val="24"/>
-          <w:u w:val="single"/>
-        </w:rPr>
-        <w:t>}</w:t>
+        <w:t>].condition}</w:t>
       </w:r>
     </w:p>
     <w:p>
@@ -2652,7 +2408,6 @@
         <w:t>i</w:t>
       </w:r>
       <w:proofErr w:type="spellEnd"/>
-      <w:proofErr w:type="gramStart"/>
       <w:r>
         <w:rPr>
           <w:rFonts w:ascii="Times New Roman" w:eastAsia="Times New Roman" w:hAnsi="Times New Roman" w:cs="Times New Roman"/>
@@ -2664,14 +2419,7 @@
         <w:rPr>
           <w:rFonts w:ascii="Times New Roman" w:eastAsia="Times New Roman" w:hAnsi="Times New Roman" w:cs="Times New Roman"/>
         </w:rPr>
-        <w:t>sub</w:t>
-      </w:r>
-      <w:proofErr w:type="gramEnd"/>
-      <w:r>
-        <w:rPr>
-          <w:rFonts w:ascii="Times New Roman" w:eastAsia="Times New Roman" w:hAnsi="Times New Roman" w:cs="Times New Roman"/>
-        </w:rPr>
-        <w:t>_conditions</w:t>
+        <w:t>sub_conditions</w:t>
       </w:r>
       <w:proofErr w:type="spellEnd"/>
       <w:r>
@@ -2715,21 +2463,7 @@
         <w:rPr>
           <w:rFonts w:ascii="Times New Roman" w:eastAsia="Times New Roman" w:hAnsi="Times New Roman" w:cs="Times New Roman"/>
         </w:rPr>
-        <w:t>{d.conditions.GEC[i</w:t>
-      </w:r>
-      <w:proofErr w:type="gramStart"/>
-      <w:r>
-        <w:rPr>
-          <w:rFonts w:ascii="Times New Roman" w:eastAsia="Times New Roman" w:hAnsi="Times New Roman" w:cs="Times New Roman"/>
-        </w:rPr>
-        <w:t>].sub</w:t>
-      </w:r>
-      <w:proofErr w:type="gramEnd"/>
-      <w:r>
-        <w:rPr>
-          <w:rFonts w:ascii="Times New Roman" w:eastAsia="Times New Roman" w:hAnsi="Times New Roman" w:cs="Times New Roman"/>
-        </w:rPr>
-        <w:t>_conditions[i].sub_conditions[i].condition}</w:t>
+        <w:t>{d.conditions.GEC[i].sub_conditions[i].sub_conditions[i].condition}</w:t>
       </w:r>
       <w:bookmarkStart w:id="2" w:name="_heading=h.3znysh7" w:colFirst="0" w:colLast="0"/>
       <w:bookmarkEnd w:id="2"/>
@@ -2754,21 +2488,7 @@
         <w:rPr>
           <w:rFonts w:ascii="Times New Roman" w:eastAsia="Times New Roman" w:hAnsi="Times New Roman" w:cs="Times New Roman"/>
         </w:rPr>
-        <w:t>{d.conditions.GEC[i</w:t>
-      </w:r>
-      <w:proofErr w:type="gramStart"/>
-      <w:r>
-        <w:rPr>
-          <w:rFonts w:ascii="Times New Roman" w:eastAsia="Times New Roman" w:hAnsi="Times New Roman" w:cs="Times New Roman"/>
-        </w:rPr>
-        <w:t>].sub</w:t>
-      </w:r>
-      <w:proofErr w:type="gramEnd"/>
-      <w:r>
-        <w:rPr>
-          <w:rFonts w:ascii="Times New Roman" w:eastAsia="Times New Roman" w:hAnsi="Times New Roman" w:cs="Times New Roman"/>
-        </w:rPr>
-        <w:t>_conditions[i].sub_conditions[i].sub_conditions[i].condition}</w:t>
+        <w:t>{d.conditions.GEC[i].sub_conditions[i].sub_conditions[i].sub_conditions[i].condition}</w:t>
       </w:r>
     </w:p>
     <w:p>
@@ -2791,21 +2511,7 @@
         <w:rPr>
           <w:rFonts w:ascii="Times New Roman" w:eastAsia="Times New Roman" w:hAnsi="Times New Roman" w:cs="Times New Roman"/>
         </w:rPr>
-        <w:t>{d.conditions.GEC[i</w:t>
-      </w:r>
-      <w:proofErr w:type="gramStart"/>
-      <w:r>
-        <w:rPr>
-          <w:rFonts w:ascii="Times New Roman" w:eastAsia="Times New Roman" w:hAnsi="Times New Roman" w:cs="Times New Roman"/>
-        </w:rPr>
-        <w:t>].sub</w:t>
-      </w:r>
-      <w:proofErr w:type="gramEnd"/>
-      <w:r>
-        <w:rPr>
-          <w:rFonts w:ascii="Times New Roman" w:eastAsia="Times New Roman" w:hAnsi="Times New Roman" w:cs="Times New Roman"/>
-        </w:rPr>
-        <w:t>_conditions[i].sub_conditions[i].sub_conditions[i].sub_conditions[i].condition}</w:t>
+        <w:t>{d.conditions.GEC[i].sub_conditions[i].sub_conditions[i].sub_conditions[i].sub_conditions[i].condition}</w:t>
       </w:r>
     </w:p>
     <w:p>
@@ -2828,21 +2534,7 @@
         <w:rPr>
           <w:rFonts w:ascii="Times New Roman" w:eastAsia="Times New Roman" w:hAnsi="Times New Roman" w:cs="Times New Roman"/>
         </w:rPr>
-        <w:t>{d.conditions.GEC[i</w:t>
-      </w:r>
-      <w:proofErr w:type="gramStart"/>
-      <w:r>
-        <w:rPr>
-          <w:rFonts w:ascii="Times New Roman" w:eastAsia="Times New Roman" w:hAnsi="Times New Roman" w:cs="Times New Roman"/>
-        </w:rPr>
-        <w:t>].sub</w:t>
-      </w:r>
-      <w:proofErr w:type="gramEnd"/>
-      <w:r>
-        <w:rPr>
-          <w:rFonts w:ascii="Times New Roman" w:eastAsia="Times New Roman" w:hAnsi="Times New Roman" w:cs="Times New Roman"/>
-        </w:rPr>
-        <w:t>_conditions[i].sub_conditions[i].sub_conditions[i].sub_conditions[i+1].condition}</w:t>
+        <w:t>{d.conditions.GEC[i].sub_conditions[i].sub_conditions[i].sub_conditions[i].sub_conditions[i+1].condition}</w:t>
       </w:r>
     </w:p>
     <w:p>
@@ -2865,21 +2557,7 @@
         <w:rPr>
           <w:rFonts w:ascii="Times New Roman" w:eastAsia="Times New Roman" w:hAnsi="Times New Roman" w:cs="Times New Roman"/>
         </w:rPr>
-        <w:t>{d.conditions.GEC[i</w:t>
-      </w:r>
-      <w:proofErr w:type="gramStart"/>
-      <w:r>
-        <w:rPr>
-          <w:rFonts w:ascii="Times New Roman" w:eastAsia="Times New Roman" w:hAnsi="Times New Roman" w:cs="Times New Roman"/>
-        </w:rPr>
-        <w:t>].sub</w:t>
-      </w:r>
-      <w:proofErr w:type="gramEnd"/>
-      <w:r>
-        <w:rPr>
-          <w:rFonts w:ascii="Times New Roman" w:eastAsia="Times New Roman" w:hAnsi="Times New Roman" w:cs="Times New Roman"/>
-        </w:rPr>
-        <w:t>_conditions[i].sub_conditions[i].sub_conditions[i+1].condition}</w:t>
+        <w:t>{d.conditions.GEC[i].sub_conditions[i].sub_conditions[i].sub_conditions[i+1].condition}</w:t>
       </w:r>
     </w:p>
     <w:p>
@@ -2902,21 +2580,7 @@
         <w:rPr>
           <w:rFonts w:ascii="Times New Roman" w:eastAsia="Times New Roman" w:hAnsi="Times New Roman" w:cs="Times New Roman"/>
         </w:rPr>
-        <w:t>{d.conditions.GEC[i</w:t>
-      </w:r>
-      <w:proofErr w:type="gramStart"/>
-      <w:r>
-        <w:rPr>
-          <w:rFonts w:ascii="Times New Roman" w:eastAsia="Times New Roman" w:hAnsi="Times New Roman" w:cs="Times New Roman"/>
-        </w:rPr>
-        <w:t>].sub</w:t>
-      </w:r>
-      <w:proofErr w:type="gramEnd"/>
-      <w:r>
-        <w:rPr>
-          <w:rFonts w:ascii="Times New Roman" w:eastAsia="Times New Roman" w:hAnsi="Times New Roman" w:cs="Times New Roman"/>
-        </w:rPr>
-        <w:t>_conditions[i].sub_conditions[i+1].condition}</w:t>
+        <w:t>{d.conditions.GEC[i].sub_conditions[i].sub_conditions[i+1].condition}</w:t>
       </w:r>
     </w:p>
     <w:p>
@@ -2963,7 +2627,6 @@
         <w:t>i</w:t>
       </w:r>
       <w:proofErr w:type="spellEnd"/>
-      <w:proofErr w:type="gramStart"/>
       <w:r>
         <w:rPr>
           <w:rFonts w:ascii="Times New Roman" w:eastAsia="Times New Roman" w:hAnsi="Times New Roman" w:cs="Times New Roman"/>
@@ -2975,14 +2638,7 @@
         <w:rPr>
           <w:rFonts w:ascii="Times New Roman" w:eastAsia="Times New Roman" w:hAnsi="Times New Roman" w:cs="Times New Roman"/>
         </w:rPr>
-        <w:t>sub</w:t>
-      </w:r>
-      <w:proofErr w:type="gramEnd"/>
-      <w:r>
-        <w:rPr>
-          <w:rFonts w:ascii="Times New Roman" w:eastAsia="Times New Roman" w:hAnsi="Times New Roman" w:cs="Times New Roman"/>
-        </w:rPr>
-        <w:t>_conditions</w:t>
+        <w:t>sub_conditions</w:t>
       </w:r>
       <w:proofErr w:type="spellEnd"/>
       <w:r>
@@ -3035,27 +2691,7 @@
           <w:szCs w:val="24"/>
           <w:u w:val="single"/>
         </w:rPr>
-        <w:t>[i+1</w:t>
-      </w:r>
-      <w:proofErr w:type="gramStart"/>
-      <w:r>
-        <w:rPr>
-          <w:rFonts w:ascii="Times New Roman" w:eastAsia="Times New Roman" w:hAnsi="Times New Roman" w:cs="Times New Roman"/>
-          <w:sz w:val="24"/>
-          <w:szCs w:val="24"/>
-          <w:u w:val="single"/>
-        </w:rPr>
-        <w:t>].condition</w:t>
-      </w:r>
-      <w:proofErr w:type="gramEnd"/>
-      <w:r>
-        <w:rPr>
-          <w:rFonts w:ascii="Times New Roman" w:eastAsia="Times New Roman" w:hAnsi="Times New Roman" w:cs="Times New Roman"/>
-          <w:sz w:val="24"/>
-          <w:szCs w:val="24"/>
-          <w:u w:val="single"/>
-        </w:rPr>
-        <w:t>}</w:t>
+        <w:t>[i+1].condition}</w:t>
       </w:r>
     </w:p>
     <w:p>
@@ -3144,7 +2780,6 @@
         <w:t>i</w:t>
       </w:r>
       <w:proofErr w:type="spellEnd"/>
-      <w:proofErr w:type="gramStart"/>
       <w:r>
         <w:rPr>
           <w:rFonts w:ascii="Times New Roman" w:eastAsia="Times New Roman" w:hAnsi="Times New Roman" w:cs="Times New Roman"/>
@@ -3152,17 +2787,7 @@
           <w:szCs w:val="24"/>
           <w:u w:val="single"/>
         </w:rPr>
-        <w:t>].condition</w:t>
-      </w:r>
-      <w:proofErr w:type="gramEnd"/>
-      <w:r>
-        <w:rPr>
-          <w:rFonts w:ascii="Times New Roman" w:eastAsia="Times New Roman" w:hAnsi="Times New Roman" w:cs="Times New Roman"/>
-          <w:sz w:val="24"/>
-          <w:szCs w:val="24"/>
-          <w:u w:val="single"/>
-        </w:rPr>
-        <w:t>}</w:t>
+        <w:t>].condition}</w:t>
       </w:r>
     </w:p>
     <w:p>
@@ -3215,7 +2840,6 @@
         <w:t>i</w:t>
       </w:r>
       <w:proofErr w:type="spellEnd"/>
-      <w:proofErr w:type="gramStart"/>
       <w:r>
         <w:rPr>
           <w:rFonts w:ascii="Times New Roman" w:eastAsia="Times New Roman" w:hAnsi="Times New Roman" w:cs="Times New Roman"/>
@@ -3227,14 +2851,7 @@
         <w:rPr>
           <w:rFonts w:ascii="Times New Roman" w:eastAsia="Times New Roman" w:hAnsi="Times New Roman" w:cs="Times New Roman"/>
         </w:rPr>
-        <w:t>sub</w:t>
-      </w:r>
-      <w:proofErr w:type="gramEnd"/>
-      <w:r>
-        <w:rPr>
-          <w:rFonts w:ascii="Times New Roman" w:eastAsia="Times New Roman" w:hAnsi="Times New Roman" w:cs="Times New Roman"/>
-        </w:rPr>
-        <w:t>_conditions</w:t>
+        <w:t>sub_conditions</w:t>
       </w:r>
       <w:proofErr w:type="spellEnd"/>
       <w:r>
@@ -3290,21 +2907,7 @@
         <w:rPr>
           <w:rFonts w:ascii="Times New Roman" w:eastAsia="Times New Roman" w:hAnsi="Times New Roman" w:cs="Times New Roman"/>
         </w:rPr>
-        <w:t>[i</w:t>
-      </w:r>
-      <w:proofErr w:type="gramStart"/>
-      <w:r>
-        <w:rPr>
-          <w:rFonts w:ascii="Times New Roman" w:eastAsia="Times New Roman" w:hAnsi="Times New Roman" w:cs="Times New Roman"/>
-        </w:rPr>
-        <w:t>].sub</w:t>
-      </w:r>
-      <w:proofErr w:type="gramEnd"/>
-      <w:r>
-        <w:rPr>
-          <w:rFonts w:ascii="Times New Roman" w:eastAsia="Times New Roman" w:hAnsi="Times New Roman" w:cs="Times New Roman"/>
-        </w:rPr>
-        <w:t>_conditions[i].sub_conditions[i].condition}</w:t>
+        <w:t>[i].sub_conditions[i].sub_conditions[i].condition}</w:t>
       </w:r>
     </w:p>
     <w:p>
@@ -3339,21 +2942,7 @@
         <w:rPr>
           <w:rFonts w:ascii="Times New Roman" w:eastAsia="Times New Roman" w:hAnsi="Times New Roman" w:cs="Times New Roman"/>
         </w:rPr>
-        <w:t>[i</w:t>
-      </w:r>
-      <w:proofErr w:type="gramStart"/>
-      <w:r>
-        <w:rPr>
-          <w:rFonts w:ascii="Times New Roman" w:eastAsia="Times New Roman" w:hAnsi="Times New Roman" w:cs="Times New Roman"/>
-        </w:rPr>
-        <w:t>].sub</w:t>
-      </w:r>
-      <w:proofErr w:type="gramEnd"/>
-      <w:r>
-        <w:rPr>
-          <w:rFonts w:ascii="Times New Roman" w:eastAsia="Times New Roman" w:hAnsi="Times New Roman" w:cs="Times New Roman"/>
-        </w:rPr>
-        <w:t>_conditions[i].sub_conditions[i].sub_conditions[i].condition}</w:t>
+        <w:t>[i].sub_conditions[i].sub_conditions[i].sub_conditions[i].condition}</w:t>
       </w:r>
     </w:p>
     <w:p>
@@ -3388,21 +2977,7 @@
         <w:rPr>
           <w:rFonts w:ascii="Times New Roman" w:eastAsia="Times New Roman" w:hAnsi="Times New Roman" w:cs="Times New Roman"/>
         </w:rPr>
-        <w:t>[i</w:t>
-      </w:r>
-      <w:proofErr w:type="gramStart"/>
-      <w:r>
-        <w:rPr>
-          <w:rFonts w:ascii="Times New Roman" w:eastAsia="Times New Roman" w:hAnsi="Times New Roman" w:cs="Times New Roman"/>
-        </w:rPr>
-        <w:t>].sub</w:t>
-      </w:r>
-      <w:proofErr w:type="gramEnd"/>
-      <w:r>
-        <w:rPr>
-          <w:rFonts w:ascii="Times New Roman" w:eastAsia="Times New Roman" w:hAnsi="Times New Roman" w:cs="Times New Roman"/>
-        </w:rPr>
-        <w:t>_conditions[i].sub_conditions[i].sub_conditions[i].sub_conditions[i].condition}</w:t>
+        <w:t>[i].sub_conditions[i].sub_conditions[i].sub_conditions[i].sub_conditions[i].condition}</w:t>
       </w:r>
     </w:p>
     <w:p>
@@ -3437,21 +3012,7 @@
         <w:rPr>
           <w:rFonts w:ascii="Times New Roman" w:eastAsia="Times New Roman" w:hAnsi="Times New Roman" w:cs="Times New Roman"/>
         </w:rPr>
-        <w:t>[i</w:t>
-      </w:r>
-      <w:proofErr w:type="gramStart"/>
-      <w:r>
-        <w:rPr>
-          <w:rFonts w:ascii="Times New Roman" w:eastAsia="Times New Roman" w:hAnsi="Times New Roman" w:cs="Times New Roman"/>
-        </w:rPr>
-        <w:t>].sub</w:t>
-      </w:r>
-      <w:proofErr w:type="gramEnd"/>
-      <w:r>
-        <w:rPr>
-          <w:rFonts w:ascii="Times New Roman" w:eastAsia="Times New Roman" w:hAnsi="Times New Roman" w:cs="Times New Roman"/>
-        </w:rPr>
-        <w:t>_conditions[i].sub_conditions[i].sub_conditions[i].sub_conditions[i+1].condition}</w:t>
+        <w:t>[i].sub_conditions[i].sub_conditions[i].sub_conditions[i].sub_conditions[i+1].condition}</w:t>
       </w:r>
     </w:p>
     <w:p>
@@ -3486,21 +3047,7 @@
         <w:rPr>
           <w:rFonts w:ascii="Times New Roman" w:eastAsia="Times New Roman" w:hAnsi="Times New Roman" w:cs="Times New Roman"/>
         </w:rPr>
-        <w:t>[i</w:t>
-      </w:r>
-      <w:proofErr w:type="gramStart"/>
-      <w:r>
-        <w:rPr>
-          <w:rFonts w:ascii="Times New Roman" w:eastAsia="Times New Roman" w:hAnsi="Times New Roman" w:cs="Times New Roman"/>
-        </w:rPr>
-        <w:t>].sub</w:t>
-      </w:r>
-      <w:proofErr w:type="gramEnd"/>
-      <w:r>
-        <w:rPr>
-          <w:rFonts w:ascii="Times New Roman" w:eastAsia="Times New Roman" w:hAnsi="Times New Roman" w:cs="Times New Roman"/>
-        </w:rPr>
-        <w:t>_conditions[i].sub_conditions[i].sub_conditions[i+1].condition}</w:t>
+        <w:t>[i].sub_conditions[i].sub_conditions[i].sub_conditions[i+1].condition}</w:t>
       </w:r>
     </w:p>
     <w:p>
@@ -3535,21 +3082,7 @@
         <w:rPr>
           <w:rFonts w:ascii="Times New Roman" w:eastAsia="Times New Roman" w:hAnsi="Times New Roman" w:cs="Times New Roman"/>
         </w:rPr>
-        <w:t>[i</w:t>
-      </w:r>
-      <w:proofErr w:type="gramStart"/>
-      <w:r>
-        <w:rPr>
-          <w:rFonts w:ascii="Times New Roman" w:eastAsia="Times New Roman" w:hAnsi="Times New Roman" w:cs="Times New Roman"/>
-        </w:rPr>
-        <w:t>].sub</w:t>
-      </w:r>
-      <w:proofErr w:type="gramEnd"/>
-      <w:r>
-        <w:rPr>
-          <w:rFonts w:ascii="Times New Roman" w:eastAsia="Times New Roman" w:hAnsi="Times New Roman" w:cs="Times New Roman"/>
-        </w:rPr>
-        <w:t>_conditions[i].sub_conditions[i+1].condition}</w:t>
+        <w:t>[i].sub_conditions[i].sub_conditions[i+1].condition}</w:t>
       </w:r>
     </w:p>
     <w:p>
@@ -3602,7 +3135,6 @@
         <w:t>i</w:t>
       </w:r>
       <w:proofErr w:type="spellEnd"/>
-      <w:proofErr w:type="gramStart"/>
       <w:r>
         <w:rPr>
           <w:rFonts w:ascii="Times New Roman" w:eastAsia="Times New Roman" w:hAnsi="Times New Roman" w:cs="Times New Roman"/>
@@ -3614,14 +3146,7 @@
         <w:rPr>
           <w:rFonts w:ascii="Times New Roman" w:eastAsia="Times New Roman" w:hAnsi="Times New Roman" w:cs="Times New Roman"/>
         </w:rPr>
-        <w:t>sub</w:t>
-      </w:r>
-      <w:proofErr w:type="gramEnd"/>
-      <w:r>
-        <w:rPr>
-          <w:rFonts w:ascii="Times New Roman" w:eastAsia="Times New Roman" w:hAnsi="Times New Roman" w:cs="Times New Roman"/>
-        </w:rPr>
-        <w:t>_conditions</w:t>
+        <w:t>sub_conditions</w:t>
       </w:r>
       <w:proofErr w:type="spellEnd"/>
       <w:r>
@@ -3683,27 +3208,7 @@
           <w:szCs w:val="24"/>
           <w:u w:val="single"/>
         </w:rPr>
-        <w:t>[i+1</w:t>
-      </w:r>
-      <w:proofErr w:type="gramStart"/>
-      <w:r>
-        <w:rPr>
-          <w:rFonts w:ascii="Times New Roman" w:eastAsia="Times New Roman" w:hAnsi="Times New Roman" w:cs="Times New Roman"/>
-          <w:sz w:val="24"/>
-          <w:szCs w:val="24"/>
-          <w:u w:val="single"/>
-        </w:rPr>
-        <w:t>].condition</w:t>
-      </w:r>
-      <w:proofErr w:type="gramEnd"/>
-      <w:r>
-        <w:rPr>
-          <w:rFonts w:ascii="Times New Roman" w:eastAsia="Times New Roman" w:hAnsi="Times New Roman" w:cs="Times New Roman"/>
-          <w:sz w:val="24"/>
-          <w:szCs w:val="24"/>
-          <w:u w:val="single"/>
-        </w:rPr>
-        <w:t>}</w:t>
+        <w:t>[i+1].condition}</w:t>
       </w:r>
     </w:p>
     <w:p>
@@ -3793,7 +3298,6 @@
         <w:t>i</w:t>
       </w:r>
       <w:proofErr w:type="spellEnd"/>
-      <w:proofErr w:type="gramStart"/>
       <w:r>
         <w:rPr>
           <w:rFonts w:ascii="Times New Roman" w:eastAsia="Times New Roman" w:hAnsi="Times New Roman" w:cs="Times New Roman"/>
@@ -3801,17 +3305,7 @@
           <w:szCs w:val="24"/>
           <w:u w:val="single"/>
         </w:rPr>
-        <w:t>].condition</w:t>
-      </w:r>
-      <w:proofErr w:type="gramEnd"/>
-      <w:r>
-        <w:rPr>
-          <w:rFonts w:ascii="Times New Roman" w:eastAsia="Times New Roman" w:hAnsi="Times New Roman" w:cs="Times New Roman"/>
-          <w:sz w:val="24"/>
-          <w:szCs w:val="24"/>
-          <w:u w:val="single"/>
-        </w:rPr>
-        <w:t>}</w:t>
+        <w:t>].condition}</w:t>
       </w:r>
     </w:p>
     <w:p>
@@ -3864,7 +3358,6 @@
         <w:t>i</w:t>
       </w:r>
       <w:proofErr w:type="spellEnd"/>
-      <w:proofErr w:type="gramStart"/>
       <w:r>
         <w:rPr>
           <w:rFonts w:ascii="Times New Roman" w:eastAsia="Times New Roman" w:hAnsi="Times New Roman" w:cs="Times New Roman"/>
@@ -3876,14 +3369,7 @@
         <w:rPr>
           <w:rFonts w:ascii="Times New Roman" w:eastAsia="Times New Roman" w:hAnsi="Times New Roman" w:cs="Times New Roman"/>
         </w:rPr>
-        <w:t>sub</w:t>
-      </w:r>
-      <w:proofErr w:type="gramEnd"/>
-      <w:r>
-        <w:rPr>
-          <w:rFonts w:ascii="Times New Roman" w:eastAsia="Times New Roman" w:hAnsi="Times New Roman" w:cs="Times New Roman"/>
-        </w:rPr>
-        <w:t>_conditions</w:t>
+        <w:t>sub_conditions</w:t>
       </w:r>
       <w:proofErr w:type="spellEnd"/>
       <w:r>
@@ -3939,21 +3425,7 @@
         <w:rPr>
           <w:rFonts w:ascii="Times New Roman" w:eastAsia="Times New Roman" w:hAnsi="Times New Roman" w:cs="Times New Roman"/>
         </w:rPr>
-        <w:t>[i</w:t>
-      </w:r>
-      <w:proofErr w:type="gramStart"/>
-      <w:r>
-        <w:rPr>
-          <w:rFonts w:ascii="Times New Roman" w:eastAsia="Times New Roman" w:hAnsi="Times New Roman" w:cs="Times New Roman"/>
-        </w:rPr>
-        <w:t>].sub</w:t>
-      </w:r>
-      <w:proofErr w:type="gramEnd"/>
-      <w:r>
-        <w:rPr>
-          <w:rFonts w:ascii="Times New Roman" w:eastAsia="Times New Roman" w:hAnsi="Times New Roman" w:cs="Times New Roman"/>
-        </w:rPr>
-        <w:t>_conditions[i].sub_conditions[i].condition}</w:t>
+        <w:t>[i].sub_conditions[i].sub_conditions[i].condition}</w:t>
       </w:r>
     </w:p>
     <w:p>
@@ -3988,21 +3460,7 @@
         <w:rPr>
           <w:rFonts w:ascii="Times New Roman" w:eastAsia="Times New Roman" w:hAnsi="Times New Roman" w:cs="Times New Roman"/>
         </w:rPr>
-        <w:t>[i</w:t>
-      </w:r>
-      <w:proofErr w:type="gramStart"/>
-      <w:r>
-        <w:rPr>
-          <w:rFonts w:ascii="Times New Roman" w:eastAsia="Times New Roman" w:hAnsi="Times New Roman" w:cs="Times New Roman"/>
-        </w:rPr>
-        <w:t>].sub</w:t>
-      </w:r>
-      <w:proofErr w:type="gramEnd"/>
-      <w:r>
-        <w:rPr>
-          <w:rFonts w:ascii="Times New Roman" w:eastAsia="Times New Roman" w:hAnsi="Times New Roman" w:cs="Times New Roman"/>
-        </w:rPr>
-        <w:t>_conditions[i].sub_conditions[i].sub_conditions[i].condition}</w:t>
+        <w:t>[i].sub_conditions[i].sub_conditions[i].sub_conditions[i].condition}</w:t>
       </w:r>
     </w:p>
     <w:p>
@@ -4037,21 +3495,7 @@
         <w:rPr>
           <w:rFonts w:ascii="Times New Roman" w:eastAsia="Times New Roman" w:hAnsi="Times New Roman" w:cs="Times New Roman"/>
         </w:rPr>
-        <w:t>[i</w:t>
-      </w:r>
-      <w:proofErr w:type="gramStart"/>
-      <w:r>
-        <w:rPr>
-          <w:rFonts w:ascii="Times New Roman" w:eastAsia="Times New Roman" w:hAnsi="Times New Roman" w:cs="Times New Roman"/>
-        </w:rPr>
-        <w:t>].sub</w:t>
-      </w:r>
-      <w:proofErr w:type="gramEnd"/>
-      <w:r>
-        <w:rPr>
-          <w:rFonts w:ascii="Times New Roman" w:eastAsia="Times New Roman" w:hAnsi="Times New Roman" w:cs="Times New Roman"/>
-        </w:rPr>
-        <w:t>_conditions[i].sub_conditions[i].sub_conditions[i].sub_conditions[i].condition}</w:t>
+        <w:t>[i].sub_conditions[i].sub_conditions[i].sub_conditions[i].sub_conditions[i].condition}</w:t>
       </w:r>
     </w:p>
     <w:p>
@@ -4086,21 +3530,7 @@
         <w:rPr>
           <w:rFonts w:ascii="Times New Roman" w:eastAsia="Times New Roman" w:hAnsi="Times New Roman" w:cs="Times New Roman"/>
         </w:rPr>
-        <w:t>[i</w:t>
-      </w:r>
-      <w:proofErr w:type="gramStart"/>
-      <w:r>
-        <w:rPr>
-          <w:rFonts w:ascii="Times New Roman" w:eastAsia="Times New Roman" w:hAnsi="Times New Roman" w:cs="Times New Roman"/>
-        </w:rPr>
-        <w:t>].sub</w:t>
-      </w:r>
-      <w:proofErr w:type="gramEnd"/>
-      <w:r>
-        <w:rPr>
-          <w:rFonts w:ascii="Times New Roman" w:eastAsia="Times New Roman" w:hAnsi="Times New Roman" w:cs="Times New Roman"/>
-        </w:rPr>
-        <w:t>_conditions[i].sub_conditions[i].sub_conditions[i].sub_conditions[i+1].condition}</w:t>
+        <w:t>[i].sub_conditions[i].sub_conditions[i].sub_conditions[i].sub_conditions[i+1].condition}</w:t>
       </w:r>
     </w:p>
     <w:p>
@@ -4135,21 +3565,7 @@
         <w:rPr>
           <w:rFonts w:ascii="Times New Roman" w:eastAsia="Times New Roman" w:hAnsi="Times New Roman" w:cs="Times New Roman"/>
         </w:rPr>
-        <w:t>[i</w:t>
-      </w:r>
-      <w:proofErr w:type="gramStart"/>
-      <w:r>
-        <w:rPr>
-          <w:rFonts w:ascii="Times New Roman" w:eastAsia="Times New Roman" w:hAnsi="Times New Roman" w:cs="Times New Roman"/>
-        </w:rPr>
-        <w:t>].sub</w:t>
-      </w:r>
-      <w:proofErr w:type="gramEnd"/>
-      <w:r>
-        <w:rPr>
-          <w:rFonts w:ascii="Times New Roman" w:eastAsia="Times New Roman" w:hAnsi="Times New Roman" w:cs="Times New Roman"/>
-        </w:rPr>
-        <w:t>_conditions[i].sub_conditions[i].sub_conditions[i+1].condition}</w:t>
+        <w:t>[i].sub_conditions[i].sub_conditions[i].sub_conditions[i+1].condition}</w:t>
       </w:r>
     </w:p>
     <w:p>
@@ -4184,21 +3600,7 @@
         <w:rPr>
           <w:rFonts w:ascii="Times New Roman" w:eastAsia="Times New Roman" w:hAnsi="Times New Roman" w:cs="Times New Roman"/>
         </w:rPr>
-        <w:t>[i</w:t>
-      </w:r>
-      <w:proofErr w:type="gramStart"/>
-      <w:r>
-        <w:rPr>
-          <w:rFonts w:ascii="Times New Roman" w:eastAsia="Times New Roman" w:hAnsi="Times New Roman" w:cs="Times New Roman"/>
-        </w:rPr>
-        <w:t>].sub</w:t>
-      </w:r>
-      <w:proofErr w:type="gramEnd"/>
-      <w:r>
-        <w:rPr>
-          <w:rFonts w:ascii="Times New Roman" w:eastAsia="Times New Roman" w:hAnsi="Times New Roman" w:cs="Times New Roman"/>
-        </w:rPr>
-        <w:t>_conditions[i].sub_conditions[i+1].condition}</w:t>
+        <w:t>[i].sub_conditions[i].sub_conditions[i+1].condition}</w:t>
       </w:r>
     </w:p>
     <w:p>
@@ -4251,7 +3653,6 @@
         <w:t>i</w:t>
       </w:r>
       <w:proofErr w:type="spellEnd"/>
-      <w:proofErr w:type="gramStart"/>
       <w:r>
         <w:rPr>
           <w:rFonts w:ascii="Times New Roman" w:eastAsia="Times New Roman" w:hAnsi="Times New Roman" w:cs="Times New Roman"/>
@@ -4263,14 +3664,7 @@
         <w:rPr>
           <w:rFonts w:ascii="Times New Roman" w:eastAsia="Times New Roman" w:hAnsi="Times New Roman" w:cs="Times New Roman"/>
         </w:rPr>
-        <w:t>sub</w:t>
-      </w:r>
-      <w:proofErr w:type="gramEnd"/>
-      <w:r>
-        <w:rPr>
-          <w:rFonts w:ascii="Times New Roman" w:eastAsia="Times New Roman" w:hAnsi="Times New Roman" w:cs="Times New Roman"/>
-        </w:rPr>
-        <w:t>_conditions</w:t>
+        <w:t>sub_conditions</w:t>
       </w:r>
       <w:proofErr w:type="spellEnd"/>
       <w:r>
@@ -4332,27 +3726,7 @@
           <w:szCs w:val="24"/>
           <w:u w:val="single"/>
         </w:rPr>
-        <w:t>[i+1</w:t>
-      </w:r>
-      <w:proofErr w:type="gramStart"/>
-      <w:r>
-        <w:rPr>
-          <w:rFonts w:ascii="Times New Roman" w:eastAsia="Times New Roman" w:hAnsi="Times New Roman" w:cs="Times New Roman"/>
-          <w:sz w:val="24"/>
-          <w:szCs w:val="24"/>
-          <w:u w:val="single"/>
-        </w:rPr>
-        <w:t>].condition</w:t>
-      </w:r>
-      <w:proofErr w:type="gramEnd"/>
-      <w:r>
-        <w:rPr>
-          <w:rFonts w:ascii="Times New Roman" w:eastAsia="Times New Roman" w:hAnsi="Times New Roman" w:cs="Times New Roman"/>
-          <w:sz w:val="24"/>
-          <w:szCs w:val="24"/>
-          <w:u w:val="single"/>
-        </w:rPr>
-        <w:t>}</w:t>
+        <w:t>[i+1].condition}</w:t>
       </w:r>
     </w:p>
     <w:p>
@@ -4441,7 +3815,6 @@
         <w:t>i</w:t>
       </w:r>
       <w:proofErr w:type="spellEnd"/>
-      <w:proofErr w:type="gramStart"/>
       <w:r>
         <w:rPr>
           <w:rFonts w:ascii="Times New Roman" w:eastAsia="Times New Roman" w:hAnsi="Times New Roman" w:cs="Times New Roman"/>
@@ -4449,17 +3822,7 @@
           <w:szCs w:val="24"/>
           <w:u w:val="single"/>
         </w:rPr>
-        <w:t>].condition</w:t>
-      </w:r>
-      <w:proofErr w:type="gramEnd"/>
-      <w:r>
-        <w:rPr>
-          <w:rFonts w:ascii="Times New Roman" w:eastAsia="Times New Roman" w:hAnsi="Times New Roman" w:cs="Times New Roman"/>
-          <w:sz w:val="24"/>
-          <w:szCs w:val="24"/>
-          <w:u w:val="single"/>
-        </w:rPr>
-        <w:t>}</w:t>
+        <w:t>].condition}</w:t>
       </w:r>
     </w:p>
     <w:p>
@@ -4512,7 +3875,6 @@
         <w:t>i</w:t>
       </w:r>
       <w:proofErr w:type="spellEnd"/>
-      <w:proofErr w:type="gramStart"/>
       <w:r>
         <w:rPr>
           <w:rFonts w:ascii="Times New Roman" w:eastAsia="Times New Roman" w:hAnsi="Times New Roman" w:cs="Times New Roman"/>
@@ -4524,14 +3886,7 @@
         <w:rPr>
           <w:rFonts w:ascii="Times New Roman" w:eastAsia="Times New Roman" w:hAnsi="Times New Roman" w:cs="Times New Roman"/>
         </w:rPr>
-        <w:t>sub</w:t>
-      </w:r>
-      <w:proofErr w:type="gramEnd"/>
-      <w:r>
-        <w:rPr>
-          <w:rFonts w:ascii="Times New Roman" w:eastAsia="Times New Roman" w:hAnsi="Times New Roman" w:cs="Times New Roman"/>
-        </w:rPr>
-        <w:t>_conditions</w:t>
+        <w:t>sub_conditions</w:t>
       </w:r>
       <w:proofErr w:type="spellEnd"/>
       <w:r>
@@ -4587,21 +3942,7 @@
         <w:rPr>
           <w:rFonts w:ascii="Times New Roman" w:eastAsia="Times New Roman" w:hAnsi="Times New Roman" w:cs="Times New Roman"/>
         </w:rPr>
-        <w:t>[i</w:t>
-      </w:r>
-      <w:proofErr w:type="gramStart"/>
-      <w:r>
-        <w:rPr>
-          <w:rFonts w:ascii="Times New Roman" w:eastAsia="Times New Roman" w:hAnsi="Times New Roman" w:cs="Times New Roman"/>
-        </w:rPr>
-        <w:t>].sub</w:t>
-      </w:r>
-      <w:proofErr w:type="gramEnd"/>
-      <w:r>
-        <w:rPr>
-          <w:rFonts w:ascii="Times New Roman" w:eastAsia="Times New Roman" w:hAnsi="Times New Roman" w:cs="Times New Roman"/>
-        </w:rPr>
-        <w:t>_conditions[i].sub_conditions[i].condition}</w:t>
+        <w:t>[i].sub_conditions[i].sub_conditions[i].condition}</w:t>
       </w:r>
     </w:p>
     <w:p>
@@ -4636,21 +3977,7 @@
         <w:rPr>
           <w:rFonts w:ascii="Times New Roman" w:eastAsia="Times New Roman" w:hAnsi="Times New Roman" w:cs="Times New Roman"/>
         </w:rPr>
-        <w:t>[i</w:t>
-      </w:r>
-      <w:proofErr w:type="gramStart"/>
-      <w:r>
-        <w:rPr>
-          <w:rFonts w:ascii="Times New Roman" w:eastAsia="Times New Roman" w:hAnsi="Times New Roman" w:cs="Times New Roman"/>
-        </w:rPr>
-        <w:t>].sub</w:t>
-      </w:r>
-      <w:proofErr w:type="gramEnd"/>
-      <w:r>
-        <w:rPr>
-          <w:rFonts w:ascii="Times New Roman" w:eastAsia="Times New Roman" w:hAnsi="Times New Roman" w:cs="Times New Roman"/>
-        </w:rPr>
-        <w:t>_conditions[i].sub_conditions[i].sub_conditions[i].condition}</w:t>
+        <w:t>[i].sub_conditions[i].sub_conditions[i].sub_conditions[i].condition}</w:t>
       </w:r>
     </w:p>
     <w:p>
@@ -4685,21 +4012,7 @@
         <w:rPr>
           <w:rFonts w:ascii="Times New Roman" w:eastAsia="Times New Roman" w:hAnsi="Times New Roman" w:cs="Times New Roman"/>
         </w:rPr>
-        <w:t>[i</w:t>
-      </w:r>
-      <w:proofErr w:type="gramStart"/>
-      <w:r>
-        <w:rPr>
-          <w:rFonts w:ascii="Times New Roman" w:eastAsia="Times New Roman" w:hAnsi="Times New Roman" w:cs="Times New Roman"/>
-        </w:rPr>
-        <w:t>].sub</w:t>
-      </w:r>
-      <w:proofErr w:type="gramEnd"/>
-      <w:r>
-        <w:rPr>
-          <w:rFonts w:ascii="Times New Roman" w:eastAsia="Times New Roman" w:hAnsi="Times New Roman" w:cs="Times New Roman"/>
-        </w:rPr>
-        <w:t>_conditions[i].sub_conditions[i].sub_conditions[i].sub_conditions[i].condition}</w:t>
+        <w:t>[i].sub_conditions[i].sub_conditions[i].sub_conditions[i].sub_conditions[i].condition}</w:t>
       </w:r>
     </w:p>
     <w:p>
@@ -4734,21 +4047,7 @@
         <w:rPr>
           <w:rFonts w:ascii="Times New Roman" w:eastAsia="Times New Roman" w:hAnsi="Times New Roman" w:cs="Times New Roman"/>
         </w:rPr>
-        <w:t>[i</w:t>
-      </w:r>
-      <w:proofErr w:type="gramStart"/>
-      <w:r>
-        <w:rPr>
-          <w:rFonts w:ascii="Times New Roman" w:eastAsia="Times New Roman" w:hAnsi="Times New Roman" w:cs="Times New Roman"/>
-        </w:rPr>
-        <w:t>].sub</w:t>
-      </w:r>
-      <w:proofErr w:type="gramEnd"/>
-      <w:r>
-        <w:rPr>
-          <w:rFonts w:ascii="Times New Roman" w:eastAsia="Times New Roman" w:hAnsi="Times New Roman" w:cs="Times New Roman"/>
-        </w:rPr>
-        <w:t>_conditions[i].sub_conditions[i].sub_conditions[i].sub_conditions[i+1].condition}</w:t>
+        <w:t>[i].sub_conditions[i].sub_conditions[i].sub_conditions[i].sub_conditions[i+1].condition}</w:t>
       </w:r>
     </w:p>
     <w:p>
@@ -4783,21 +4082,7 @@
         <w:rPr>
           <w:rFonts w:ascii="Times New Roman" w:eastAsia="Times New Roman" w:hAnsi="Times New Roman" w:cs="Times New Roman"/>
         </w:rPr>
-        <w:t>[i</w:t>
-      </w:r>
-      <w:proofErr w:type="gramStart"/>
-      <w:r>
-        <w:rPr>
-          <w:rFonts w:ascii="Times New Roman" w:eastAsia="Times New Roman" w:hAnsi="Times New Roman" w:cs="Times New Roman"/>
-        </w:rPr>
-        <w:t>].sub</w:t>
-      </w:r>
-      <w:proofErr w:type="gramEnd"/>
-      <w:r>
-        <w:rPr>
-          <w:rFonts w:ascii="Times New Roman" w:eastAsia="Times New Roman" w:hAnsi="Times New Roman" w:cs="Times New Roman"/>
-        </w:rPr>
-        <w:t>_conditions[i].sub_conditions[i].sub_conditions[i+1].condition}</w:t>
+        <w:t>[i].sub_conditions[i].sub_conditions[i].sub_conditions[i+1].condition}</w:t>
       </w:r>
     </w:p>
     <w:p>
@@ -4832,21 +4117,7 @@
         <w:rPr>
           <w:rFonts w:ascii="Times New Roman" w:eastAsia="Times New Roman" w:hAnsi="Times New Roman" w:cs="Times New Roman"/>
         </w:rPr>
-        <w:t>[i</w:t>
-      </w:r>
-      <w:proofErr w:type="gramStart"/>
-      <w:r>
-        <w:rPr>
-          <w:rFonts w:ascii="Times New Roman" w:eastAsia="Times New Roman" w:hAnsi="Times New Roman" w:cs="Times New Roman"/>
-        </w:rPr>
-        <w:t>].sub</w:t>
-      </w:r>
-      <w:proofErr w:type="gramEnd"/>
-      <w:r>
-        <w:rPr>
-          <w:rFonts w:ascii="Times New Roman" w:eastAsia="Times New Roman" w:hAnsi="Times New Roman" w:cs="Times New Roman"/>
-        </w:rPr>
-        <w:t>_conditions[i].sub_conditions[i+1].condition}</w:t>
+        <w:t>[i].sub_conditions[i].sub_conditions[i+1].condition}</w:t>
       </w:r>
     </w:p>
     <w:p>
@@ -4899,7 +4170,6 @@
         <w:t>i</w:t>
       </w:r>
       <w:proofErr w:type="spellEnd"/>
-      <w:proofErr w:type="gramStart"/>
       <w:r>
         <w:rPr>
           <w:rFonts w:ascii="Times New Roman" w:eastAsia="Times New Roman" w:hAnsi="Times New Roman" w:cs="Times New Roman"/>
@@ -4911,14 +4181,7 @@
         <w:rPr>
           <w:rFonts w:ascii="Times New Roman" w:eastAsia="Times New Roman" w:hAnsi="Times New Roman" w:cs="Times New Roman"/>
         </w:rPr>
-        <w:t>sub</w:t>
-      </w:r>
-      <w:proofErr w:type="gramEnd"/>
-      <w:r>
-        <w:rPr>
-          <w:rFonts w:ascii="Times New Roman" w:eastAsia="Times New Roman" w:hAnsi="Times New Roman" w:cs="Times New Roman"/>
-        </w:rPr>
-        <w:t>_conditions</w:t>
+        <w:t>sub_conditions</w:t>
       </w:r>
       <w:proofErr w:type="spellEnd"/>
       <w:r>
@@ -4980,27 +4243,7 @@
           <w:szCs w:val="24"/>
           <w:u w:val="single"/>
         </w:rPr>
-        <w:t>[i+1</w:t>
-      </w:r>
-      <w:proofErr w:type="gramStart"/>
-      <w:r>
-        <w:rPr>
-          <w:rFonts w:ascii="Times New Roman" w:eastAsia="Times New Roman" w:hAnsi="Times New Roman" w:cs="Times New Roman"/>
-          <w:sz w:val="24"/>
-          <w:szCs w:val="24"/>
-          <w:u w:val="single"/>
-        </w:rPr>
-        <w:t>].condition</w:t>
-      </w:r>
-      <w:proofErr w:type="gramEnd"/>
-      <w:r>
-        <w:rPr>
-          <w:rFonts w:ascii="Times New Roman" w:eastAsia="Times New Roman" w:hAnsi="Times New Roman" w:cs="Times New Roman"/>
-          <w:sz w:val="24"/>
-          <w:szCs w:val="24"/>
-          <w:u w:val="single"/>
-        </w:rPr>
-        <w:t>}</w:t>
+        <w:t>[i+1].condition}</w:t>
       </w:r>
     </w:p>
     <w:p>
@@ -5089,7 +4332,6 @@
         <w:t>i</w:t>
       </w:r>
       <w:proofErr w:type="spellEnd"/>
-      <w:proofErr w:type="gramStart"/>
       <w:r>
         <w:rPr>
           <w:rFonts w:ascii="Times New Roman" w:eastAsia="Times New Roman" w:hAnsi="Times New Roman" w:cs="Times New Roman"/>
@@ -5097,17 +4339,7 @@
           <w:szCs w:val="24"/>
           <w:u w:val="single"/>
         </w:rPr>
-        <w:t>].condition</w:t>
-      </w:r>
-      <w:proofErr w:type="gramEnd"/>
-      <w:r>
-        <w:rPr>
-          <w:rFonts w:ascii="Times New Roman" w:eastAsia="Times New Roman" w:hAnsi="Times New Roman" w:cs="Times New Roman"/>
-          <w:sz w:val="24"/>
-          <w:szCs w:val="24"/>
-          <w:u w:val="single"/>
-        </w:rPr>
-        <w:t>}</w:t>
+        <w:t>].condition}</w:t>
       </w:r>
     </w:p>
     <w:p>
@@ -5160,7 +4392,6 @@
         <w:t>i</w:t>
       </w:r>
       <w:proofErr w:type="spellEnd"/>
-      <w:proofErr w:type="gramStart"/>
       <w:r>
         <w:rPr>
           <w:rFonts w:ascii="Times New Roman" w:eastAsia="Times New Roman" w:hAnsi="Times New Roman" w:cs="Times New Roman"/>
@@ -5172,14 +4403,7 @@
         <w:rPr>
           <w:rFonts w:ascii="Times New Roman" w:eastAsia="Times New Roman" w:hAnsi="Times New Roman" w:cs="Times New Roman"/>
         </w:rPr>
-        <w:t>sub</w:t>
-      </w:r>
-      <w:proofErr w:type="gramEnd"/>
-      <w:r>
-        <w:rPr>
-          <w:rFonts w:ascii="Times New Roman" w:eastAsia="Times New Roman" w:hAnsi="Times New Roman" w:cs="Times New Roman"/>
-        </w:rPr>
-        <w:t>_conditions</w:t>
+        <w:t>sub_conditions</w:t>
       </w:r>
       <w:proofErr w:type="spellEnd"/>
       <w:r>
@@ -5235,21 +4459,7 @@
         <w:rPr>
           <w:rFonts w:ascii="Times New Roman" w:eastAsia="Times New Roman" w:hAnsi="Times New Roman" w:cs="Times New Roman"/>
         </w:rPr>
-        <w:t>[i</w:t>
-      </w:r>
-      <w:proofErr w:type="gramStart"/>
-      <w:r>
-        <w:rPr>
-          <w:rFonts w:ascii="Times New Roman" w:eastAsia="Times New Roman" w:hAnsi="Times New Roman" w:cs="Times New Roman"/>
-        </w:rPr>
-        <w:t>].sub</w:t>
-      </w:r>
-      <w:proofErr w:type="gramEnd"/>
-      <w:r>
-        <w:rPr>
-          <w:rFonts w:ascii="Times New Roman" w:eastAsia="Times New Roman" w:hAnsi="Times New Roman" w:cs="Times New Roman"/>
-        </w:rPr>
-        <w:t>_conditions[i].sub_conditions[i].condition}</w:t>
+        <w:t>[i].sub_conditions[i].sub_conditions[i].condition}</w:t>
       </w:r>
     </w:p>
     <w:p>
@@ -5284,21 +4494,7 @@
         <w:rPr>
           <w:rFonts w:ascii="Times New Roman" w:eastAsia="Times New Roman" w:hAnsi="Times New Roman" w:cs="Times New Roman"/>
         </w:rPr>
-        <w:t>[i</w:t>
-      </w:r>
-      <w:proofErr w:type="gramStart"/>
-      <w:r>
-        <w:rPr>
-          <w:rFonts w:ascii="Times New Roman" w:eastAsia="Times New Roman" w:hAnsi="Times New Roman" w:cs="Times New Roman"/>
-        </w:rPr>
-        <w:t>].sub</w:t>
-      </w:r>
-      <w:proofErr w:type="gramEnd"/>
-      <w:r>
-        <w:rPr>
-          <w:rFonts w:ascii="Times New Roman" w:eastAsia="Times New Roman" w:hAnsi="Times New Roman" w:cs="Times New Roman"/>
-        </w:rPr>
-        <w:t>_conditions[i].sub_conditions[i].sub_conditions[i].condition}</w:t>
+        <w:t>[i].sub_conditions[i].sub_conditions[i].sub_conditions[i].condition}</w:t>
       </w:r>
     </w:p>
     <w:p>
@@ -5334,21 +4530,7 @@
         <w:rPr>
           <w:rFonts w:ascii="Times New Roman" w:eastAsia="Times New Roman" w:hAnsi="Times New Roman" w:cs="Times New Roman"/>
         </w:rPr>
-        <w:t>[i</w:t>
-      </w:r>
-      <w:proofErr w:type="gramStart"/>
-      <w:r>
-        <w:rPr>
-          <w:rFonts w:ascii="Times New Roman" w:eastAsia="Times New Roman" w:hAnsi="Times New Roman" w:cs="Times New Roman"/>
-        </w:rPr>
-        <w:t>].sub</w:t>
-      </w:r>
-      <w:proofErr w:type="gramEnd"/>
-      <w:r>
-        <w:rPr>
-          <w:rFonts w:ascii="Times New Roman" w:eastAsia="Times New Roman" w:hAnsi="Times New Roman" w:cs="Times New Roman"/>
-        </w:rPr>
-        <w:t>_conditions[i].sub_conditions[i].sub_conditions[i].sub_conditions[i].condition}</w:t>
+        <w:t>[i].sub_conditions[i].sub_conditions[i].sub_conditions[i].sub_conditions[i].condition}</w:t>
       </w:r>
     </w:p>
     <w:p>
@@ -5383,21 +4565,7 @@
         <w:rPr>
           <w:rFonts w:ascii="Times New Roman" w:eastAsia="Times New Roman" w:hAnsi="Times New Roman" w:cs="Times New Roman"/>
         </w:rPr>
-        <w:t>[i</w:t>
-      </w:r>
-      <w:proofErr w:type="gramStart"/>
-      <w:r>
-        <w:rPr>
-          <w:rFonts w:ascii="Times New Roman" w:eastAsia="Times New Roman" w:hAnsi="Times New Roman" w:cs="Times New Roman"/>
-        </w:rPr>
-        <w:t>].sub</w:t>
-      </w:r>
-      <w:proofErr w:type="gramEnd"/>
-      <w:r>
-        <w:rPr>
-          <w:rFonts w:ascii="Times New Roman" w:eastAsia="Times New Roman" w:hAnsi="Times New Roman" w:cs="Times New Roman"/>
-        </w:rPr>
-        <w:t>_conditions[i].sub_conditions[i].sub_conditions[i].sub_conditions[i+1].condition}</w:t>
+        <w:t>[i].sub_conditions[i].sub_conditions[i].sub_conditions[i].sub_conditions[i+1].condition}</w:t>
       </w:r>
     </w:p>
     <w:p>
@@ -5432,21 +4600,7 @@
         <w:rPr>
           <w:rFonts w:ascii="Times New Roman" w:eastAsia="Times New Roman" w:hAnsi="Times New Roman" w:cs="Times New Roman"/>
         </w:rPr>
-        <w:t>[i</w:t>
-      </w:r>
-      <w:proofErr w:type="gramStart"/>
-      <w:r>
-        <w:rPr>
-          <w:rFonts w:ascii="Times New Roman" w:eastAsia="Times New Roman" w:hAnsi="Times New Roman" w:cs="Times New Roman"/>
-        </w:rPr>
-        <w:t>].sub</w:t>
-      </w:r>
-      <w:proofErr w:type="gramEnd"/>
-      <w:r>
-        <w:rPr>
-          <w:rFonts w:ascii="Times New Roman" w:eastAsia="Times New Roman" w:hAnsi="Times New Roman" w:cs="Times New Roman"/>
-        </w:rPr>
-        <w:t>_conditions[i].sub_conditions[i].sub_conditions[i+1].condition}</w:t>
+        <w:t>[i].sub_conditions[i].sub_conditions[i].sub_conditions[i+1].condition}</w:t>
       </w:r>
     </w:p>
     <w:p>
@@ -5481,21 +4635,7 @@
         <w:rPr>
           <w:rFonts w:ascii="Times New Roman" w:eastAsia="Times New Roman" w:hAnsi="Times New Roman" w:cs="Times New Roman"/>
         </w:rPr>
-        <w:t>[i</w:t>
-      </w:r>
-      <w:proofErr w:type="gramStart"/>
-      <w:r>
-        <w:rPr>
-          <w:rFonts w:ascii="Times New Roman" w:eastAsia="Times New Roman" w:hAnsi="Times New Roman" w:cs="Times New Roman"/>
-        </w:rPr>
-        <w:t>].sub</w:t>
-      </w:r>
-      <w:proofErr w:type="gramEnd"/>
-      <w:r>
-        <w:rPr>
-          <w:rFonts w:ascii="Times New Roman" w:eastAsia="Times New Roman" w:hAnsi="Times New Roman" w:cs="Times New Roman"/>
-        </w:rPr>
-        <w:t>_conditions[i].sub_conditions[i+1].condition}</w:t>
+        <w:t>[i].sub_conditions[i].sub_conditions[i+1].condition}</w:t>
       </w:r>
     </w:p>
     <w:p>
@@ -5548,7 +4688,6 @@
         <w:t>i</w:t>
       </w:r>
       <w:proofErr w:type="spellEnd"/>
-      <w:proofErr w:type="gramStart"/>
       <w:r>
         <w:rPr>
           <w:rFonts w:ascii="Times New Roman" w:eastAsia="Times New Roman" w:hAnsi="Times New Roman" w:cs="Times New Roman"/>
@@ -5560,14 +4699,7 @@
         <w:rPr>
           <w:rFonts w:ascii="Times New Roman" w:eastAsia="Times New Roman" w:hAnsi="Times New Roman" w:cs="Times New Roman"/>
         </w:rPr>
-        <w:t>sub</w:t>
-      </w:r>
-      <w:proofErr w:type="gramEnd"/>
-      <w:r>
-        <w:rPr>
-          <w:rFonts w:ascii="Times New Roman" w:eastAsia="Times New Roman" w:hAnsi="Times New Roman" w:cs="Times New Roman"/>
-        </w:rPr>
-        <w:t>_conditions</w:t>
+        <w:t>sub_conditions</w:t>
       </w:r>
       <w:proofErr w:type="spellEnd"/>
       <w:r>
@@ -5629,27 +4761,7 @@
           <w:szCs w:val="24"/>
           <w:u w:val="single"/>
         </w:rPr>
-        <w:t>[i+1</w:t>
-      </w:r>
-      <w:proofErr w:type="gramStart"/>
-      <w:r>
-        <w:rPr>
-          <w:rFonts w:ascii="Times New Roman" w:eastAsia="Times New Roman" w:hAnsi="Times New Roman" w:cs="Times New Roman"/>
-          <w:sz w:val="24"/>
-          <w:szCs w:val="24"/>
-          <w:u w:val="single"/>
-        </w:rPr>
-        <w:t>].condition</w:t>
-      </w:r>
-      <w:proofErr w:type="gramEnd"/>
-      <w:r>
-        <w:rPr>
-          <w:rFonts w:ascii="Times New Roman" w:eastAsia="Times New Roman" w:hAnsi="Times New Roman" w:cs="Times New Roman"/>
-          <w:sz w:val="24"/>
-          <w:szCs w:val="24"/>
-          <w:u w:val="single"/>
-        </w:rPr>
-        <w:t>}</w:t>
+        <w:t>[i+1].condition}</w:t>
       </w:r>
       <w:bookmarkEnd w:id="0"/>
     </w:p>
@@ -6200,7 +5312,7 @@
             </wp:anchor>
           </w:drawing>
         </mc:Choice>
-        <mc:Fallback xmlns:dgm="http://schemas.openxmlformats.org/drawingml/2006/diagram" xmlns:lc="http://schemas.openxmlformats.org/drawingml/2006/lockedCanvas" xmlns:c="http://schemas.openxmlformats.org/drawingml/2006/chart" xmlns:pic="http://schemas.openxmlformats.org/drawingml/2006/picture" xmlns:a="http://schemas.openxmlformats.org/drawingml/2006/main" xmlns:sl="http://schemas.openxmlformats.org/schemaLibrary/2006/main">
+        <mc:Fallback xmlns:sl="http://schemas.openxmlformats.org/schemaLibrary/2006/main" xmlns:a="http://schemas.openxmlformats.org/drawingml/2006/main" xmlns:pic="http://schemas.openxmlformats.org/drawingml/2006/picture" xmlns:c="http://schemas.openxmlformats.org/drawingml/2006/chart" xmlns:lc="http://schemas.openxmlformats.org/drawingml/2006/lockedCanvas" xmlns:dgm="http://schemas.openxmlformats.org/drawingml/2006/diagram">
           <w:drawing>
             <wp:anchor allowOverlap="1" behindDoc="0" distB="0" distT="0" distL="0" distR="0" hidden="0" layoutInCell="1" locked="0" relativeHeight="0" simplePos="0">
               <wp:simplePos x="0" y="0"/>

</xml_diff>

<commit_message>
Revert auth end date name
</commit_message>
<xml_diff>
--- a/services/core-api/app/templates/permit/Permit.docx
+++ b/services/core-api/app/templates/permit/Permit.docx
@@ -1583,7 +1583,31 @@
           <w:b/>
           <w:color w:val="000000"/>
         </w:rPr>
-        <w:t>d.previous_amendment.auth_end_date</w:t>
+        <w:t>d.previous_amendment.</w:t>
+      </w:r>
+      <w:r>
+        <w:rPr>
+          <w:rFonts w:ascii="Times New Roman" w:hAnsi="Times New Roman" w:cs="Times New Roman"/>
+          <w:b/>
+          <w:bCs/>
+        </w:rPr>
+        <w:t>auth</w:t>
+      </w:r>
+      <w:r>
+        <w:rPr>
+          <w:rFonts w:ascii="Times New Roman" w:hAnsi="Times New Roman" w:cs="Times New Roman"/>
+          <w:b/>
+          <w:bCs/>
+        </w:rPr>
+        <w:t>orization</w:t>
+      </w:r>
+      <w:r>
+        <w:rPr>
+          <w:rFonts w:ascii="Times New Roman" w:eastAsia="Times New Roman" w:hAnsi="Times New Roman" w:cs="Times New Roman"/>
+          <w:b/>
+          <w:color w:val="000000"/>
+        </w:rPr>
+        <w:t>_end_date</w:t>
       </w:r>
       <w:proofErr w:type="spellEnd"/>
       <w:r>
@@ -2260,7 +2284,23 @@
           <w:b/>
           <w:bCs/>
         </w:rPr>
-        <w:t>d.previous_amendment.auth_end_date</w:t>
+        <w:t>d.previous_amendment.auth</w:t>
+      </w:r>
+      <w:r>
+        <w:rPr>
+          <w:rFonts w:ascii="Times New Roman" w:hAnsi="Times New Roman" w:cs="Times New Roman"/>
+          <w:b/>
+          <w:bCs/>
+        </w:rPr>
+        <w:t>orization</w:t>
+      </w:r>
+      <w:r>
+        <w:rPr>
+          <w:rFonts w:ascii="Times New Roman" w:hAnsi="Times New Roman" w:cs="Times New Roman"/>
+          <w:b/>
+          <w:bCs/>
+        </w:rPr>
+        <w:t>_end_date</w:t>
       </w:r>
       <w:proofErr w:type="spellEnd"/>
       <w:r>

</xml_diff>

<commit_message>
If applicable, users can edit preamble metadata for the previous permit amendments related documents files to appear in the permit preamble
</commit_message>
<xml_diff>
--- a/services/core-api/app/templates/permit/Permit.docx
+++ b/services/core-api/app/templates/permit/Permit.docx
@@ -64,38 +64,7 @@
                 <w:bCs/>
                 <w:color w:val="000000"/>
               </w:rPr>
-              <w:t>{</w:t>
-            </w:r>
-            <w:proofErr w:type="spellStart"/>
-            <w:proofErr w:type="gramStart"/>
-            <w:r>
-              <w:rPr>
-                <w:rFonts w:ascii="Times New Roman" w:eastAsia="Times New Roman" w:hAnsi="Times New Roman" w:cs="Times New Roman"/>
-                <w:b/>
-                <w:bCs/>
-                <w:color w:val="000000"/>
-              </w:rPr>
-              <w:t>d.permit</w:t>
-            </w:r>
-            <w:proofErr w:type="gramEnd"/>
-            <w:r>
-              <w:rPr>
-                <w:rFonts w:ascii="Times New Roman" w:eastAsia="Times New Roman" w:hAnsi="Times New Roman" w:cs="Times New Roman"/>
-                <w:b/>
-                <w:bCs/>
-                <w:color w:val="000000"/>
-              </w:rPr>
-              <w:t>_number</w:t>
-            </w:r>
-            <w:proofErr w:type="spellEnd"/>
-            <w:r>
-              <w:rPr>
-                <w:rFonts w:ascii="Times New Roman" w:eastAsia="Times New Roman" w:hAnsi="Times New Roman" w:cs="Times New Roman"/>
-                <w:b/>
-                <w:bCs/>
-                <w:color w:val="000000"/>
-              </w:rPr>
-              <w:t>}</w:t>
+              <w:t>{d.permit_number}</w:t>
             </w:r>
           </w:p>
         </w:tc>
@@ -120,7 +89,6 @@
               </w:rPr>
               <w:t>Mine Number</w:t>
             </w:r>
-            <w:proofErr w:type="gramStart"/>
             <w:r>
               <w:rPr>
                 <w:rFonts w:ascii="Times New Roman" w:eastAsia="Times New Roman" w:hAnsi="Times New Roman" w:cs="Times New Roman"/>
@@ -128,28 +96,7 @@
                 <w:bCs/>
                 <w:color w:val="000000"/>
               </w:rPr>
-              <w:t>:  {</w:t>
-            </w:r>
-            <w:proofErr w:type="spellStart"/>
-            <w:proofErr w:type="gramEnd"/>
-            <w:r>
-              <w:rPr>
-                <w:rFonts w:ascii="Times New Roman" w:eastAsia="Times New Roman" w:hAnsi="Times New Roman" w:cs="Times New Roman"/>
-                <w:b/>
-                <w:bCs/>
-                <w:color w:val="000000"/>
-              </w:rPr>
-              <w:t>d.mine_no</w:t>
-            </w:r>
-            <w:proofErr w:type="spellEnd"/>
-            <w:r>
-              <w:rPr>
-                <w:rFonts w:ascii="Times New Roman" w:eastAsia="Times New Roman" w:hAnsi="Times New Roman" w:cs="Times New Roman"/>
-                <w:b/>
-                <w:bCs/>
-                <w:color w:val="000000"/>
-              </w:rPr>
-              <w:t>}</w:t>
+              <w:t>:  {d.mine_no}</w:t>
             </w:r>
           </w:p>
           <w:p>
@@ -212,29 +159,7 @@
                 <w:bCs/>
                 <w:color w:val="000000"/>
               </w:rPr>
-              <w:t>{</w:t>
-            </w:r>
-            <w:proofErr w:type="spellStart"/>
-            <w:proofErr w:type="gramStart"/>
-            <w:r>
-              <w:rPr>
-                <w:rFonts w:ascii="Times New Roman" w:eastAsia="Times New Roman" w:hAnsi="Times New Roman" w:cs="Times New Roman"/>
-                <w:b/>
-                <w:bCs/>
-                <w:color w:val="000000"/>
-              </w:rPr>
-              <w:t>d.permittee</w:t>
-            </w:r>
-            <w:proofErr w:type="spellEnd"/>
-            <w:proofErr w:type="gramEnd"/>
-            <w:r>
-              <w:rPr>
-                <w:rFonts w:ascii="Times New Roman" w:eastAsia="Times New Roman" w:hAnsi="Times New Roman" w:cs="Times New Roman"/>
-                <w:b/>
-                <w:bCs/>
-                <w:color w:val="000000"/>
-              </w:rPr>
-              <w:t>}</w:t>
+              <w:t>{d.permittee}</w:t>
             </w:r>
           </w:p>
           <w:p>
@@ -254,38 +179,7 @@
                 <w:bCs/>
                 <w:color w:val="000000"/>
               </w:rPr>
-              <w:t>{</w:t>
-            </w:r>
-            <w:proofErr w:type="spellStart"/>
-            <w:proofErr w:type="gramStart"/>
-            <w:r>
-              <w:rPr>
-                <w:rFonts w:ascii="Times New Roman" w:eastAsia="Times New Roman" w:hAnsi="Times New Roman" w:cs="Times New Roman"/>
-                <w:b/>
-                <w:bCs/>
-                <w:color w:val="000000"/>
-              </w:rPr>
-              <w:t>d.permittee</w:t>
-            </w:r>
-            <w:proofErr w:type="gramEnd"/>
-            <w:r>
-              <w:rPr>
-                <w:rFonts w:ascii="Times New Roman" w:eastAsia="Times New Roman" w:hAnsi="Times New Roman" w:cs="Times New Roman"/>
-                <w:b/>
-                <w:bCs/>
-                <w:color w:val="000000"/>
-              </w:rPr>
-              <w:t>_mailing_address:convCRLF</w:t>
-            </w:r>
-            <w:proofErr w:type="spellEnd"/>
-            <w:r>
-              <w:rPr>
-                <w:rFonts w:ascii="Times New Roman" w:eastAsia="Times New Roman" w:hAnsi="Times New Roman" w:cs="Times New Roman"/>
-                <w:b/>
-                <w:bCs/>
-                <w:color w:val="000000"/>
-              </w:rPr>
-              <w:t>()}</w:t>
+              <w:t>{d.permittee_mailing_address:convCRLF()}</w:t>
             </w:r>
           </w:p>
         </w:tc>
@@ -411,10 +305,44 @@
           <w:bCs/>
           <w:color w:val="000000"/>
         </w:rPr>
-        <w:t>${</w:t>
-      </w:r>
-      <w:proofErr w:type="spellStart"/>
-      <w:proofErr w:type="gramStart"/>
+        <w:t>${d.security_adjustment}</w:t>
+      </w:r>
+    </w:p>
+    <w:p>
+      <w:pPr>
+        <w:spacing w:after="0" w:line="240" w:lineRule="auto"/>
+        <w:rPr>
+          <w:rFonts w:ascii="Times New Roman" w:eastAsia="Times New Roman" w:hAnsi="Times New Roman" w:cs="Times New Roman"/>
+          <w:sz w:val="24"/>
+          <w:szCs w:val="24"/>
+        </w:rPr>
+      </w:pPr>
+    </w:p>
+    <w:p>
+      <w:pPr>
+        <w:spacing w:after="0" w:line="240" w:lineRule="auto"/>
+        <w:ind w:right="49"/>
+        <w:rPr>
+          <w:rFonts w:ascii="Times New Roman" w:eastAsia="Times New Roman" w:hAnsi="Times New Roman" w:cs="Times New Roman"/>
+          <w:sz w:val="24"/>
+          <w:szCs w:val="24"/>
+        </w:rPr>
+      </w:pPr>
+      <w:r>
+        <w:rPr>
+          <w:rFonts w:ascii="Times New Roman" w:eastAsia="Times New Roman" w:hAnsi="Times New Roman" w:cs="Times New Roman"/>
+          <w:color w:val="000000"/>
+        </w:rPr>
+        <w:t xml:space="preserve">Map Reference: </w:t>
+      </w:r>
+      <w:r>
+        <w:rPr>
+          <w:rFonts w:ascii="Times New Roman" w:eastAsia="Times New Roman" w:hAnsi="Times New Roman" w:cs="Times New Roman"/>
+          <w:color w:val="000000"/>
+        </w:rPr>
+        <w:tab/>
+        <w:t xml:space="preserve"> </w:t>
+      </w:r>
       <w:r>
         <w:rPr>
           <w:rFonts w:ascii="Times New Roman" w:eastAsia="Times New Roman" w:hAnsi="Times New Roman" w:cs="Times New Roman"/>
@@ -422,9 +350,8 @@
           <w:bCs/>
           <w:color w:val="000000"/>
         </w:rPr>
-        <w:t>d.security</w:t>
-      </w:r>
-      <w:proofErr w:type="gramEnd"/>
+        <w:t>Lat: {d.latitude}</w:t>
+      </w:r>
       <w:r>
         <w:rPr>
           <w:rFonts w:ascii="Times New Roman" w:eastAsia="Times New Roman" w:hAnsi="Times New Roman" w:cs="Times New Roman"/>
@@ -432,114 +359,8 @@
           <w:bCs/>
           <w:color w:val="000000"/>
         </w:rPr>
-        <w:t>_adjustment</w:t>
-      </w:r>
-      <w:proofErr w:type="spellEnd"/>
-      <w:r>
-        <w:rPr>
-          <w:rFonts w:ascii="Times New Roman" w:eastAsia="Times New Roman" w:hAnsi="Times New Roman" w:cs="Times New Roman"/>
-          <w:b/>
-          <w:bCs/>
-          <w:color w:val="000000"/>
-        </w:rPr>
-        <w:t>}</w:t>
-      </w:r>
-    </w:p>
-    <w:p>
-      <w:pPr>
-        <w:spacing w:after="0" w:line="240" w:lineRule="auto"/>
-        <w:rPr>
-          <w:rFonts w:ascii="Times New Roman" w:eastAsia="Times New Roman" w:hAnsi="Times New Roman" w:cs="Times New Roman"/>
-          <w:sz w:val="24"/>
-          <w:szCs w:val="24"/>
-        </w:rPr>
-      </w:pPr>
-    </w:p>
-    <w:p>
-      <w:pPr>
-        <w:spacing w:after="0" w:line="240" w:lineRule="auto"/>
-        <w:ind w:right="49"/>
-        <w:rPr>
-          <w:rFonts w:ascii="Times New Roman" w:eastAsia="Times New Roman" w:hAnsi="Times New Roman" w:cs="Times New Roman"/>
-          <w:sz w:val="24"/>
-          <w:szCs w:val="24"/>
-        </w:rPr>
-      </w:pPr>
-      <w:r>
-        <w:rPr>
-          <w:rFonts w:ascii="Times New Roman" w:eastAsia="Times New Roman" w:hAnsi="Times New Roman" w:cs="Times New Roman"/>
-          <w:color w:val="000000"/>
-        </w:rPr>
-        <w:t xml:space="preserve">Map Reference: </w:t>
-      </w:r>
-      <w:r>
-        <w:rPr>
-          <w:rFonts w:ascii="Times New Roman" w:eastAsia="Times New Roman" w:hAnsi="Times New Roman" w:cs="Times New Roman"/>
-          <w:color w:val="000000"/>
-        </w:rPr>
         <w:tab/>
-        <w:t xml:space="preserve"> </w:t>
-      </w:r>
-      <w:r>
-        <w:rPr>
-          <w:rFonts w:ascii="Times New Roman" w:eastAsia="Times New Roman" w:hAnsi="Times New Roman" w:cs="Times New Roman"/>
-          <w:b/>
-          <w:bCs/>
-          <w:color w:val="000000"/>
-        </w:rPr>
-        <w:t>Lat: {</w:t>
-      </w:r>
-      <w:proofErr w:type="spellStart"/>
-      <w:proofErr w:type="gramStart"/>
-      <w:r>
-        <w:rPr>
-          <w:rFonts w:ascii="Times New Roman" w:eastAsia="Times New Roman" w:hAnsi="Times New Roman" w:cs="Times New Roman"/>
-          <w:b/>
-          <w:bCs/>
-          <w:color w:val="000000"/>
-        </w:rPr>
-        <w:t>d.latitude</w:t>
-      </w:r>
-      <w:proofErr w:type="spellEnd"/>
-      <w:proofErr w:type="gramEnd"/>
-      <w:r>
-        <w:rPr>
-          <w:rFonts w:ascii="Times New Roman" w:eastAsia="Times New Roman" w:hAnsi="Times New Roman" w:cs="Times New Roman"/>
-          <w:b/>
-          <w:bCs/>
-          <w:color w:val="000000"/>
-        </w:rPr>
-        <w:t>}</w:t>
-      </w:r>
-      <w:r>
-        <w:rPr>
-          <w:rFonts w:ascii="Times New Roman" w:eastAsia="Times New Roman" w:hAnsi="Times New Roman" w:cs="Times New Roman"/>
-          <w:b/>
-          <w:bCs/>
-          <w:color w:val="000000"/>
-        </w:rPr>
-        <w:tab/>
-        <w:t>Long: {</w:t>
-      </w:r>
-      <w:proofErr w:type="spellStart"/>
-      <w:r>
-        <w:rPr>
-          <w:rFonts w:ascii="Times New Roman" w:eastAsia="Times New Roman" w:hAnsi="Times New Roman" w:cs="Times New Roman"/>
-          <w:b/>
-          <w:bCs/>
-          <w:color w:val="000000"/>
-        </w:rPr>
-        <w:t>d.longitude</w:t>
-      </w:r>
-      <w:proofErr w:type="spellEnd"/>
-      <w:r>
-        <w:rPr>
-          <w:rFonts w:ascii="Times New Roman" w:eastAsia="Times New Roman" w:hAnsi="Times New Roman" w:cs="Times New Roman"/>
-          <w:b/>
-          <w:bCs/>
-          <w:color w:val="000000"/>
-        </w:rPr>
-        <w:t>}</w:t>
+        <w:t>Long: {d.longitude}</w:t>
       </w:r>
     </w:p>
     <w:p>
@@ -683,35 +504,7 @@
                 <w:b/>
                 <w:color w:val="000000"/>
               </w:rPr>
-              <w:t>{</w:t>
-            </w:r>
-            <w:proofErr w:type="spellStart"/>
-            <w:proofErr w:type="gramStart"/>
-            <w:r>
-              <w:rPr>
-                <w:rFonts w:ascii="Times New Roman" w:eastAsia="Times New Roman" w:hAnsi="Times New Roman" w:cs="Times New Roman"/>
-                <w:b/>
-                <w:color w:val="000000"/>
-              </w:rPr>
-              <w:t>d.issue</w:t>
-            </w:r>
-            <w:proofErr w:type="gramEnd"/>
-            <w:r>
-              <w:rPr>
-                <w:rFonts w:ascii="Times New Roman" w:eastAsia="Times New Roman" w:hAnsi="Times New Roman" w:cs="Times New Roman"/>
-                <w:b/>
-                <w:color w:val="000000"/>
-              </w:rPr>
-              <w:t>_date</w:t>
-            </w:r>
-            <w:proofErr w:type="spellEnd"/>
-            <w:r>
-              <w:rPr>
-                <w:rFonts w:ascii="Times New Roman" w:eastAsia="Times New Roman" w:hAnsi="Times New Roman" w:cs="Times New Roman"/>
-                <w:b/>
-                <w:color w:val="000000"/>
-              </w:rPr>
-              <w:t>}</w:t>
+              <w:t>{d.issue_date}</w:t>
             </w:r>
           </w:p>
         </w:tc>
@@ -739,32 +532,7 @@
                 <w:rFonts w:ascii="Times New Roman" w:eastAsia="Times New Roman" w:hAnsi="Times New Roman" w:cs="Times New Roman"/>
                 <w:b/>
               </w:rPr>
-              <w:t>Approval End Date: {</w:t>
-            </w:r>
-            <w:proofErr w:type="spellStart"/>
-            <w:proofErr w:type="gramStart"/>
-            <w:r>
-              <w:rPr>
-                <w:rFonts w:ascii="Times New Roman" w:eastAsia="Times New Roman" w:hAnsi="Times New Roman" w:cs="Times New Roman"/>
-                <w:b/>
-              </w:rPr>
-              <w:t>d.auth</w:t>
-            </w:r>
-            <w:proofErr w:type="gramEnd"/>
-            <w:r>
-              <w:rPr>
-                <w:rFonts w:ascii="Times New Roman" w:eastAsia="Times New Roman" w:hAnsi="Times New Roman" w:cs="Times New Roman"/>
-                <w:b/>
-              </w:rPr>
-              <w:t>_end_date</w:t>
-            </w:r>
-            <w:proofErr w:type="spellEnd"/>
-            <w:r>
-              <w:rPr>
-                <w:rFonts w:ascii="Times New Roman" w:eastAsia="Times New Roman" w:hAnsi="Times New Roman" w:cs="Times New Roman"/>
-                <w:b/>
-              </w:rPr>
-              <w:t>}</w:t>
+              <w:t>Approval End Date: {d.auth_end_date}</w:t>
             </w:r>
           </w:p>
         </w:tc>
@@ -788,63 +556,7 @@
           <w:color w:val="FF0000"/>
           <w:u w:val="single"/>
         </w:rPr>
-        <w:t>{</w:t>
-      </w:r>
-      <w:proofErr w:type="spellStart"/>
-      <w:r>
-        <w:rPr>
-          <w:rFonts w:ascii="Times New Roman" w:eastAsia="Times New Roman" w:hAnsi="Times New Roman" w:cs="Times New Roman"/>
-          <w:b/>
-          <w:i/>
-          <w:color w:val="FF0000"/>
-          <w:u w:val="single"/>
-        </w:rPr>
-        <w:t>d.is_</w:t>
-      </w:r>
-      <w:proofErr w:type="gramStart"/>
-      <w:r>
-        <w:rPr>
-          <w:rFonts w:ascii="Times New Roman" w:eastAsia="Times New Roman" w:hAnsi="Times New Roman" w:cs="Times New Roman"/>
-          <w:b/>
-          <w:i/>
-          <w:color w:val="FF0000"/>
-          <w:u w:val="single"/>
-        </w:rPr>
-        <w:t>amendment:ifEQ</w:t>
-      </w:r>
-      <w:proofErr w:type="spellEnd"/>
-      <w:proofErr w:type="gramEnd"/>
-      <w:r>
-        <w:rPr>
-          <w:rFonts w:ascii="Times New Roman" w:eastAsia="Times New Roman" w:hAnsi="Times New Roman" w:cs="Times New Roman"/>
-          <w:b/>
-          <w:i/>
-          <w:color w:val="FF0000"/>
-          <w:u w:val="single"/>
-        </w:rPr>
-        <w:t>(true):</w:t>
-      </w:r>
-      <w:proofErr w:type="spellStart"/>
-      <w:r>
-        <w:rPr>
-          <w:rFonts w:ascii="Times New Roman" w:eastAsia="Times New Roman" w:hAnsi="Times New Roman" w:cs="Times New Roman"/>
-          <w:b/>
-          <w:i/>
-          <w:color w:val="FF0000"/>
-          <w:u w:val="single"/>
-        </w:rPr>
-        <w:t>showBegin</w:t>
-      </w:r>
-      <w:proofErr w:type="spellEnd"/>
-      <w:r>
-        <w:rPr>
-          <w:rFonts w:ascii="Times New Roman" w:eastAsia="Times New Roman" w:hAnsi="Times New Roman" w:cs="Times New Roman"/>
-          <w:b/>
-          <w:i/>
-          <w:color w:val="FF0000"/>
-          <w:u w:val="single"/>
-        </w:rPr>
-        <w:t>}</w:t>
+        <w:t>{d.is_amendment:ifEQ(true):showBegin}</w:t>
       </w:r>
     </w:p>
     <w:p>
@@ -885,35 +597,7 @@
           <w:b/>
           <w:color w:val="000000"/>
         </w:rPr>
-        <w:t>{</w:t>
-      </w:r>
-      <w:proofErr w:type="spellStart"/>
-      <w:proofErr w:type="gramStart"/>
-      <w:r>
-        <w:rPr>
-          <w:rFonts w:ascii="Times New Roman" w:eastAsia="Times New Roman" w:hAnsi="Times New Roman" w:cs="Times New Roman"/>
-          <w:b/>
-          <w:color w:val="000000"/>
-        </w:rPr>
-        <w:t>d.issue</w:t>
-      </w:r>
-      <w:proofErr w:type="gramEnd"/>
-      <w:r>
-        <w:rPr>
-          <w:rFonts w:ascii="Times New Roman" w:eastAsia="Times New Roman" w:hAnsi="Times New Roman" w:cs="Times New Roman"/>
-          <w:b/>
-          <w:color w:val="000000"/>
-        </w:rPr>
-        <w:t>_date</w:t>
-      </w:r>
-      <w:proofErr w:type="spellEnd"/>
-      <w:r>
-        <w:rPr>
-          <w:rFonts w:ascii="Times New Roman" w:eastAsia="Times New Roman" w:hAnsi="Times New Roman" w:cs="Times New Roman"/>
-          <w:b/>
-          <w:color w:val="000000"/>
-        </w:rPr>
-        <w:t>}</w:t>
+        <w:t>{d.issue_date}</w:t>
       </w:r>
       <w:r>
         <w:rPr>
@@ -923,29 +607,7 @@
           <w:color w:val="FF0000"/>
           <w:u w:val="single"/>
         </w:rPr>
-        <w:t>{</w:t>
-      </w:r>
-      <w:proofErr w:type="spellStart"/>
-      <w:r>
-        <w:rPr>
-          <w:rFonts w:ascii="Times New Roman" w:eastAsia="Times New Roman" w:hAnsi="Times New Roman" w:cs="Times New Roman"/>
-          <w:b/>
-          <w:i/>
-          <w:color w:val="FF0000"/>
-          <w:u w:val="single"/>
-        </w:rPr>
-        <w:t>d.is_amendment:showEnd</w:t>
-      </w:r>
-      <w:proofErr w:type="spellEnd"/>
-      <w:r>
-        <w:rPr>
-          <w:rFonts w:ascii="Times New Roman" w:eastAsia="Times New Roman" w:hAnsi="Times New Roman" w:cs="Times New Roman"/>
-          <w:b/>
-          <w:i/>
-          <w:color w:val="FF0000"/>
-          <w:u w:val="single"/>
-        </w:rPr>
-        <w:t>}</w:t>
+        <w:t>{d.is_amendment:showEnd}</w:t>
       </w:r>
     </w:p>
     <w:p>
@@ -986,35 +648,7 @@
           <w:b/>
           <w:color w:val="000000"/>
         </w:rPr>
-        <w:t>{</w:t>
-      </w:r>
-      <w:proofErr w:type="spellStart"/>
-      <w:proofErr w:type="gramStart"/>
-      <w:r>
-        <w:rPr>
-          <w:rFonts w:ascii="Times New Roman" w:eastAsia="Times New Roman" w:hAnsi="Times New Roman" w:cs="Times New Roman"/>
-          <w:b/>
-          <w:color w:val="000000"/>
-        </w:rPr>
-        <w:t>d.images</w:t>
-      </w:r>
-      <w:proofErr w:type="gramEnd"/>
-      <w:r>
-        <w:rPr>
-          <w:rFonts w:ascii="Times New Roman" w:eastAsia="Times New Roman" w:hAnsi="Times New Roman" w:cs="Times New Roman"/>
-          <w:b/>
-          <w:color w:val="000000"/>
-        </w:rPr>
-        <w:t>.issuing_inspector_signature</w:t>
-      </w:r>
-      <w:proofErr w:type="spellEnd"/>
-      <w:r>
-        <w:rPr>
-          <w:rFonts w:ascii="Times New Roman" w:eastAsia="Times New Roman" w:hAnsi="Times New Roman" w:cs="Times New Roman"/>
-          <w:b/>
-          <w:color w:val="000000"/>
-        </w:rPr>
-        <w:t>}</w:t>
+        <w:t>{d.images.issuing_inspector_signature}</w:t>
       </w:r>
     </w:p>
     <w:p>
@@ -1082,32 +716,7 @@
           <w:rFonts w:ascii="Times New Roman" w:eastAsia="Times New Roman" w:hAnsi="Times New Roman" w:cs="Times New Roman"/>
           <w:color w:val="000000"/>
         </w:rPr>
-        <w:t>{</w:t>
-      </w:r>
-      <w:proofErr w:type="spellStart"/>
-      <w:proofErr w:type="gramStart"/>
-      <w:r>
-        <w:rPr>
-          <w:rFonts w:ascii="Times New Roman" w:eastAsia="Times New Roman" w:hAnsi="Times New Roman" w:cs="Times New Roman"/>
-          <w:color w:val="000000"/>
-        </w:rPr>
-        <w:t>d.issuing</w:t>
-      </w:r>
-      <w:proofErr w:type="gramEnd"/>
-      <w:r>
-        <w:rPr>
-          <w:rFonts w:ascii="Times New Roman" w:eastAsia="Times New Roman" w:hAnsi="Times New Roman" w:cs="Times New Roman"/>
-          <w:color w:val="000000"/>
-        </w:rPr>
-        <w:t>_inspector_name</w:t>
-      </w:r>
-      <w:proofErr w:type="spellEnd"/>
-      <w:r>
-        <w:rPr>
-          <w:rFonts w:ascii="Times New Roman" w:eastAsia="Times New Roman" w:hAnsi="Times New Roman" w:cs="Times New Roman"/>
-          <w:color w:val="000000"/>
-        </w:rPr>
-        <w:t>}</w:t>
+        <w:t>{d.issuing_inspector_name}</w:t>
       </w:r>
     </w:p>
     <w:p>
@@ -1218,32 +827,7 @@
           <w:rFonts w:ascii="Times New Roman" w:eastAsia="Times New Roman" w:hAnsi="Times New Roman" w:cs="Times New Roman"/>
           <w:b/>
         </w:rPr>
-        <w:t>{</w:t>
-      </w:r>
-      <w:proofErr w:type="spellStart"/>
-      <w:proofErr w:type="gramStart"/>
-      <w:r>
-        <w:rPr>
-          <w:rFonts w:ascii="Times New Roman" w:eastAsia="Times New Roman" w:hAnsi="Times New Roman" w:cs="Times New Roman"/>
-          <w:b/>
-        </w:rPr>
-        <w:t>d.mine</w:t>
-      </w:r>
-      <w:proofErr w:type="gramEnd"/>
-      <w:r>
-        <w:rPr>
-          <w:rFonts w:ascii="Times New Roman" w:eastAsia="Times New Roman" w:hAnsi="Times New Roman" w:cs="Times New Roman"/>
-          <w:b/>
-        </w:rPr>
-        <w:t>_name</w:t>
-      </w:r>
-      <w:proofErr w:type="spellEnd"/>
-      <w:r>
-        <w:rPr>
-          <w:rFonts w:ascii="Times New Roman" w:eastAsia="Times New Roman" w:hAnsi="Times New Roman" w:cs="Times New Roman"/>
-          <w:b/>
-        </w:rPr>
-        <w:t>}</w:t>
+        <w:t>{d.mine_name}</w:t>
       </w:r>
       <w:r>
         <w:rPr>
@@ -1264,57 +848,21 @@
           <w:b/>
           <w:color w:val="000000"/>
         </w:rPr>
-        <w:t>{</w:t>
-      </w:r>
-      <w:proofErr w:type="spellStart"/>
+        <w:t>{d.application_type}</w:t>
+      </w:r>
+      <w:r>
+        <w:rPr>
+          <w:rFonts w:ascii="Times New Roman" w:eastAsia="Times New Roman" w:hAnsi="Times New Roman" w:cs="Times New Roman"/>
+        </w:rPr>
+        <w:t xml:space="preserve"> project was filed with the Chief Permitting Officer, dated </w:t>
+      </w:r>
       <w:r>
         <w:rPr>
           <w:rFonts w:ascii="Times New Roman" w:eastAsia="Times New Roman" w:hAnsi="Times New Roman" w:cs="Times New Roman"/>
           <w:b/>
           <w:color w:val="000000"/>
         </w:rPr>
-        <w:t>d.application_type</w:t>
-      </w:r>
-      <w:proofErr w:type="spellEnd"/>
-      <w:r>
-        <w:rPr>
-          <w:rFonts w:ascii="Times New Roman" w:eastAsia="Times New Roman" w:hAnsi="Times New Roman" w:cs="Times New Roman"/>
-          <w:b/>
-          <w:color w:val="000000"/>
-        </w:rPr>
-        <w:t>}</w:t>
-      </w:r>
-      <w:r>
-        <w:rPr>
-          <w:rFonts w:ascii="Times New Roman" w:eastAsia="Times New Roman" w:hAnsi="Times New Roman" w:cs="Times New Roman"/>
-        </w:rPr>
-        <w:t xml:space="preserve"> project was filed with the Chief Permitting Officer, dated </w:t>
-      </w:r>
-      <w:r>
-        <w:rPr>
-          <w:rFonts w:ascii="Times New Roman" w:eastAsia="Times New Roman" w:hAnsi="Times New Roman" w:cs="Times New Roman"/>
-          <w:b/>
-          <w:color w:val="000000"/>
-        </w:rPr>
-        <w:t>{</w:t>
-      </w:r>
-      <w:proofErr w:type="spellStart"/>
-      <w:r>
-        <w:rPr>
-          <w:rFonts w:ascii="Times New Roman" w:eastAsia="Times New Roman" w:hAnsi="Times New Roman" w:cs="Times New Roman"/>
-          <w:b/>
-          <w:color w:val="000000"/>
-        </w:rPr>
-        <w:t>d.application_dated</w:t>
-      </w:r>
-      <w:proofErr w:type="spellEnd"/>
-      <w:r>
-        <w:rPr>
-          <w:rFonts w:ascii="Times New Roman" w:eastAsia="Times New Roman" w:hAnsi="Times New Roman" w:cs="Times New Roman"/>
-          <w:b/>
-          <w:color w:val="000000"/>
-        </w:rPr>
-        <w:t>}</w:t>
+        <w:t>{d.application_dated}</w:t>
       </w:r>
       <w:r>
         <w:rPr>
@@ -1427,10 +975,8 @@
           <w:color w:val="FF0000"/>
           <w:u w:val="single"/>
         </w:rPr>
-        <w:t>{</w:t>
-      </w:r>
-      <w:proofErr w:type="spellStart"/>
-      <w:proofErr w:type="gramStart"/>
+        <w:t>{d.permit_amendment_type_code:ifEQ(ALG):showBegin}</w:t>
+      </w:r>
       <w:r>
         <w:rPr>
           <w:rFonts w:ascii="Times New Roman" w:eastAsia="Times New Roman" w:hAnsi="Times New Roman" w:cs="Times New Roman"/>
@@ -1439,9 +985,91 @@
           <w:color w:val="FF0000"/>
           <w:u w:val="single"/>
         </w:rPr>
-        <w:t>d.permit</w:t>
-      </w:r>
-      <w:proofErr w:type="gramEnd"/>
+        <w:br/>
+      </w:r>
+      <w:r>
+        <w:rPr>
+          <w:rFonts w:ascii="Times New Roman" w:eastAsia="Times New Roman" w:hAnsi="Times New Roman" w:cs="Times New Roman"/>
+          <w:color w:val="000000"/>
+        </w:rPr>
+        <w:t>This permit replaces the authorization for permit</w:t>
+      </w:r>
+      <w:r>
+        <w:rPr>
+          <w:rFonts w:ascii="Times New Roman" w:eastAsia="Times New Roman" w:hAnsi="Times New Roman" w:cs="Times New Roman"/>
+          <w:b/>
+          <w:color w:val="000000"/>
+        </w:rPr>
+        <w:t xml:space="preserve"> {d.permit_number}, </w:t>
+      </w:r>
+      <w:r>
+        <w:rPr>
+          <w:rFonts w:ascii="Times New Roman" w:eastAsia="Times New Roman" w:hAnsi="Times New Roman" w:cs="Times New Roman"/>
+          <w:color w:val="000000"/>
+        </w:rPr>
+        <w:t xml:space="preserve">amended on </w:t>
+      </w:r>
+      <w:r>
+        <w:rPr>
+          <w:rFonts w:ascii="Times New Roman" w:eastAsia="Times New Roman" w:hAnsi="Times New Roman" w:cs="Times New Roman"/>
+          <w:b/>
+          <w:color w:val="000000"/>
+        </w:rPr>
+        <w:t xml:space="preserve">{d.previous_amendment.issue_date}, </w:t>
+      </w:r>
+      <w:r>
+        <w:rPr>
+          <w:rFonts w:ascii="Times New Roman" w:eastAsia="Times New Roman" w:hAnsi="Times New Roman" w:cs="Times New Roman"/>
+          <w:color w:val="000000"/>
+        </w:rPr>
+        <w:t xml:space="preserve">with approval end date </w:t>
+      </w:r>
+      <w:r>
+        <w:rPr>
+          <w:rFonts w:ascii="Times New Roman" w:eastAsia="Times New Roman" w:hAnsi="Times New Roman" w:cs="Times New Roman"/>
+          <w:b/>
+          <w:color w:val="000000"/>
+        </w:rPr>
+        <w:t>{d.previous_amendment.</w:t>
+      </w:r>
+      <w:r>
+        <w:rPr>
+          <w:rFonts w:ascii="Times New Roman" w:hAnsi="Times New Roman" w:cs="Times New Roman"/>
+          <w:b/>
+          <w:bCs/>
+        </w:rPr>
+        <w:t>auth</w:t>
+      </w:r>
+      <w:r>
+        <w:rPr>
+          <w:rFonts w:ascii="Times New Roman" w:hAnsi="Times New Roman" w:cs="Times New Roman"/>
+          <w:b/>
+          <w:bCs/>
+        </w:rPr>
+        <w:t>orization</w:t>
+      </w:r>
+      <w:r>
+        <w:rPr>
+          <w:rFonts w:ascii="Times New Roman" w:eastAsia="Times New Roman" w:hAnsi="Times New Roman" w:cs="Times New Roman"/>
+          <w:b/>
+          <w:color w:val="000000"/>
+        </w:rPr>
+        <w:t>_end_date}</w:t>
+      </w:r>
+      <w:r>
+        <w:rPr>
+          <w:rFonts w:ascii="Times New Roman" w:eastAsia="Times New Roman" w:hAnsi="Times New Roman" w:cs="Times New Roman"/>
+          <w:color w:val="000000"/>
+        </w:rPr>
+        <w:t>.</w:t>
+      </w:r>
+      <w:r>
+        <w:rPr>
+          <w:rFonts w:ascii="Times New Roman" w:eastAsia="Times New Roman" w:hAnsi="Times New Roman" w:cs="Times New Roman"/>
+          <w:color w:val="FF4000"/>
+        </w:rPr>
+        <w:t xml:space="preserve"> </w:t>
+      </w:r>
       <w:r>
         <w:rPr>
           <w:rFonts w:ascii="Times New Roman" w:eastAsia="Times New Roman" w:hAnsi="Times New Roman" w:cs="Times New Roman"/>
@@ -1450,231 +1078,7 @@
           <w:color w:val="FF0000"/>
           <w:u w:val="single"/>
         </w:rPr>
-        <w:t>_amendment_type_code:ifEQ</w:t>
-      </w:r>
-      <w:proofErr w:type="spellEnd"/>
-      <w:r>
-        <w:rPr>
-          <w:rFonts w:ascii="Times New Roman" w:eastAsia="Times New Roman" w:hAnsi="Times New Roman" w:cs="Times New Roman"/>
-          <w:b/>
-          <w:i/>
-          <w:color w:val="FF0000"/>
-          <w:u w:val="single"/>
-        </w:rPr>
-        <w:t>(ALG):</w:t>
-      </w:r>
-      <w:proofErr w:type="spellStart"/>
-      <w:r>
-        <w:rPr>
-          <w:rFonts w:ascii="Times New Roman" w:eastAsia="Times New Roman" w:hAnsi="Times New Roman" w:cs="Times New Roman"/>
-          <w:b/>
-          <w:i/>
-          <w:color w:val="FF0000"/>
-          <w:u w:val="single"/>
-        </w:rPr>
-        <w:t>showBegin</w:t>
-      </w:r>
-      <w:proofErr w:type="spellEnd"/>
-      <w:r>
-        <w:rPr>
-          <w:rFonts w:ascii="Times New Roman" w:eastAsia="Times New Roman" w:hAnsi="Times New Roman" w:cs="Times New Roman"/>
-          <w:b/>
-          <w:i/>
-          <w:color w:val="FF0000"/>
-          <w:u w:val="single"/>
-        </w:rPr>
-        <w:t>}</w:t>
-      </w:r>
-      <w:r>
-        <w:rPr>
-          <w:rFonts w:ascii="Times New Roman" w:eastAsia="Times New Roman" w:hAnsi="Times New Roman" w:cs="Times New Roman"/>
-          <w:b/>
-          <w:i/>
-          <w:color w:val="FF0000"/>
-          <w:u w:val="single"/>
-        </w:rPr>
-        <w:br/>
-      </w:r>
-      <w:r>
-        <w:rPr>
-          <w:rFonts w:ascii="Times New Roman" w:eastAsia="Times New Roman" w:hAnsi="Times New Roman" w:cs="Times New Roman"/>
-          <w:color w:val="000000"/>
-        </w:rPr>
-        <w:t>This permit replaces the authorization for permit</w:t>
-      </w:r>
-      <w:r>
-        <w:rPr>
-          <w:rFonts w:ascii="Times New Roman" w:eastAsia="Times New Roman" w:hAnsi="Times New Roman" w:cs="Times New Roman"/>
-          <w:b/>
-          <w:color w:val="000000"/>
-        </w:rPr>
-        <w:t xml:space="preserve"> {</w:t>
-      </w:r>
-      <w:proofErr w:type="spellStart"/>
-      <w:r>
-        <w:rPr>
-          <w:rFonts w:ascii="Times New Roman" w:eastAsia="Times New Roman" w:hAnsi="Times New Roman" w:cs="Times New Roman"/>
-          <w:b/>
-          <w:color w:val="000000"/>
-        </w:rPr>
-        <w:t>d.permit_number</w:t>
-      </w:r>
-      <w:proofErr w:type="spellEnd"/>
-      <w:r>
-        <w:rPr>
-          <w:rFonts w:ascii="Times New Roman" w:eastAsia="Times New Roman" w:hAnsi="Times New Roman" w:cs="Times New Roman"/>
-          <w:b/>
-          <w:color w:val="000000"/>
-        </w:rPr>
-        <w:t xml:space="preserve">}, </w:t>
-      </w:r>
-      <w:r>
-        <w:rPr>
-          <w:rFonts w:ascii="Times New Roman" w:eastAsia="Times New Roman" w:hAnsi="Times New Roman" w:cs="Times New Roman"/>
-          <w:color w:val="000000"/>
-        </w:rPr>
-        <w:t xml:space="preserve">amended on </w:t>
-      </w:r>
-      <w:r>
-        <w:rPr>
-          <w:rFonts w:ascii="Times New Roman" w:eastAsia="Times New Roman" w:hAnsi="Times New Roman" w:cs="Times New Roman"/>
-          <w:b/>
-          <w:color w:val="000000"/>
-        </w:rPr>
-        <w:t>{</w:t>
-      </w:r>
-      <w:proofErr w:type="spellStart"/>
-      <w:r>
-        <w:rPr>
-          <w:rFonts w:ascii="Times New Roman" w:eastAsia="Times New Roman" w:hAnsi="Times New Roman" w:cs="Times New Roman"/>
-          <w:b/>
-          <w:color w:val="000000"/>
-        </w:rPr>
-        <w:t>d.previous_amendment.issue_date</w:t>
-      </w:r>
-      <w:proofErr w:type="spellEnd"/>
-      <w:r>
-        <w:rPr>
-          <w:rFonts w:ascii="Times New Roman" w:eastAsia="Times New Roman" w:hAnsi="Times New Roman" w:cs="Times New Roman"/>
-          <w:b/>
-          <w:color w:val="000000"/>
-        </w:rPr>
-        <w:t xml:space="preserve">}, </w:t>
-      </w:r>
-      <w:r>
-        <w:rPr>
-          <w:rFonts w:ascii="Times New Roman" w:eastAsia="Times New Roman" w:hAnsi="Times New Roman" w:cs="Times New Roman"/>
-          <w:color w:val="000000"/>
-        </w:rPr>
-        <w:t xml:space="preserve">with approval end date </w:t>
-      </w:r>
-      <w:r>
-        <w:rPr>
-          <w:rFonts w:ascii="Times New Roman" w:eastAsia="Times New Roman" w:hAnsi="Times New Roman" w:cs="Times New Roman"/>
-          <w:b/>
-          <w:color w:val="000000"/>
-        </w:rPr>
-        <w:t>{</w:t>
-      </w:r>
-      <w:proofErr w:type="spellStart"/>
-      <w:r>
-        <w:rPr>
-          <w:rFonts w:ascii="Times New Roman" w:eastAsia="Times New Roman" w:hAnsi="Times New Roman" w:cs="Times New Roman"/>
-          <w:b/>
-          <w:color w:val="000000"/>
-        </w:rPr>
-        <w:t>d.previous_amendment.</w:t>
-      </w:r>
-      <w:r>
-        <w:rPr>
-          <w:rFonts w:ascii="Times New Roman" w:hAnsi="Times New Roman" w:cs="Times New Roman"/>
-          <w:b/>
-          <w:bCs/>
-        </w:rPr>
-        <w:t>auth</w:t>
-      </w:r>
-      <w:r>
-        <w:rPr>
-          <w:rFonts w:ascii="Times New Roman" w:hAnsi="Times New Roman" w:cs="Times New Roman"/>
-          <w:b/>
-          <w:bCs/>
-        </w:rPr>
-        <w:t>orization</w:t>
-      </w:r>
-      <w:r>
-        <w:rPr>
-          <w:rFonts w:ascii="Times New Roman" w:eastAsia="Times New Roman" w:hAnsi="Times New Roman" w:cs="Times New Roman"/>
-          <w:b/>
-          <w:color w:val="000000"/>
-        </w:rPr>
-        <w:t>_end_date</w:t>
-      </w:r>
-      <w:proofErr w:type="spellEnd"/>
-      <w:r>
-        <w:rPr>
-          <w:rFonts w:ascii="Times New Roman" w:eastAsia="Times New Roman" w:hAnsi="Times New Roman" w:cs="Times New Roman"/>
-          <w:b/>
-          <w:color w:val="000000"/>
-        </w:rPr>
-        <w:t>}</w:t>
-      </w:r>
-      <w:r>
-        <w:rPr>
-          <w:rFonts w:ascii="Times New Roman" w:eastAsia="Times New Roman" w:hAnsi="Times New Roman" w:cs="Times New Roman"/>
-          <w:color w:val="000000"/>
-        </w:rPr>
-        <w:t>.</w:t>
-      </w:r>
-      <w:r>
-        <w:rPr>
-          <w:rFonts w:ascii="Times New Roman" w:eastAsia="Times New Roman" w:hAnsi="Times New Roman" w:cs="Times New Roman"/>
-          <w:color w:val="FF4000"/>
-        </w:rPr>
-        <w:t xml:space="preserve"> </w:t>
-      </w:r>
-      <w:r>
-        <w:rPr>
-          <w:rFonts w:ascii="Times New Roman" w:eastAsia="Times New Roman" w:hAnsi="Times New Roman" w:cs="Times New Roman"/>
-          <w:b/>
-          <w:i/>
-          <w:color w:val="FF0000"/>
-          <w:u w:val="single"/>
-        </w:rPr>
-        <w:t>{</w:t>
-      </w:r>
-      <w:proofErr w:type="spellStart"/>
-      <w:proofErr w:type="gramStart"/>
-      <w:r>
-        <w:rPr>
-          <w:rFonts w:ascii="Times New Roman" w:eastAsia="Times New Roman" w:hAnsi="Times New Roman" w:cs="Times New Roman"/>
-          <w:b/>
-          <w:i/>
-          <w:color w:val="FF0000"/>
-          <w:u w:val="single"/>
-        </w:rPr>
-        <w:t>d.permit</w:t>
-      </w:r>
-      <w:proofErr w:type="gramEnd"/>
-      <w:r>
-        <w:rPr>
-          <w:rFonts w:ascii="Times New Roman" w:eastAsia="Times New Roman" w:hAnsi="Times New Roman" w:cs="Times New Roman"/>
-          <w:b/>
-          <w:i/>
-          <w:color w:val="FF0000"/>
-          <w:u w:val="single"/>
-        </w:rPr>
-        <w:t>_amendment_type_code:showEnd</w:t>
-      </w:r>
-      <w:proofErr w:type="spellEnd"/>
-      <w:r>
-        <w:rPr>
-          <w:rFonts w:ascii="Times New Roman" w:eastAsia="Times New Roman" w:hAnsi="Times New Roman" w:cs="Times New Roman"/>
-          <w:b/>
-          <w:i/>
-          <w:color w:val="FF0000"/>
-          <w:u w:val="single"/>
-        </w:rPr>
-        <w:t>}</w:t>
+        <w:t>{d.permit_amendment_type_code:showEnd}</w:t>
       </w:r>
     </w:p>
     <w:p>
@@ -1789,9 +1193,8 @@
           <w:bCs/>
           <w:color w:val="000000"/>
         </w:rPr>
-        <w:t>{</w:t>
-      </w:r>
-      <w:proofErr w:type="spellStart"/>
+        <w:t>{d.now_number</w:t>
+      </w:r>
       <w:r>
         <w:rPr>
           <w:rFonts w:ascii="Times New Roman" w:eastAsia="Times New Roman" w:hAnsi="Times New Roman" w:cs="Times New Roman"/>
@@ -1799,9 +1202,29 @@
           <w:bCs/>
           <w:color w:val="000000"/>
         </w:rPr>
-        <w:t>d.now_number</w:t>
-      </w:r>
-      <w:proofErr w:type="spellEnd"/>
+        <w:t>}</w:t>
+      </w:r>
+      <w:r>
+        <w:rPr>
+          <w:rFonts w:ascii="Times New Roman" w:eastAsia="Times New Roman" w:hAnsi="Times New Roman" w:cs="Times New Roman"/>
+          <w:color w:val="000000"/>
+        </w:rPr>
+        <w:t xml:space="preserve"> </w:t>
+      </w:r>
+      <w:r>
+        <w:rPr>
+          <w:rFonts w:ascii="Times New Roman" w:eastAsia="Times New Roman" w:hAnsi="Times New Roman" w:cs="Times New Roman"/>
+          <w:color w:val="000000"/>
+        </w:rPr>
+        <w:t>tracking number</w:t>
+      </w:r>
+      <w:r>
+        <w:rPr>
+          <w:rFonts w:ascii="Times New Roman" w:eastAsia="Times New Roman" w:hAnsi="Times New Roman" w:cs="Times New Roman"/>
+          <w:color w:val="000000"/>
+        </w:rPr>
+        <w:t xml:space="preserve"> </w:t>
+      </w:r>
       <w:r>
         <w:rPr>
           <w:rFonts w:ascii="Times New Roman" w:eastAsia="Times New Roman" w:hAnsi="Times New Roman" w:cs="Times New Roman"/>
@@ -1809,28 +1232,14 @@
           <w:bCs/>
           <w:color w:val="000000"/>
         </w:rPr>
-        <w:t>}</w:t>
+        <w:t>{d.now_tracking_number}</w:t>
       </w:r>
       <w:r>
         <w:rPr>
           <w:rFonts w:ascii="Times New Roman" w:eastAsia="Times New Roman" w:hAnsi="Times New Roman" w:cs="Times New Roman"/>
           <w:color w:val="000000"/>
         </w:rPr>
-        <w:t xml:space="preserve"> </w:t>
-      </w:r>
-      <w:r>
-        <w:rPr>
-          <w:rFonts w:ascii="Times New Roman" w:eastAsia="Times New Roman" w:hAnsi="Times New Roman" w:cs="Times New Roman"/>
-          <w:color w:val="000000"/>
-        </w:rPr>
-        <w:t>tracking number</w:t>
-      </w:r>
-      <w:r>
-        <w:rPr>
-          <w:rFonts w:ascii="Times New Roman" w:eastAsia="Times New Roman" w:hAnsi="Times New Roman" w:cs="Times New Roman"/>
-          <w:color w:val="000000"/>
-        </w:rPr>
-        <w:t xml:space="preserve"> </w:t>
+        <w:t xml:space="preserve"> dated </w:t>
       </w:r>
       <w:r>
         <w:rPr>
@@ -1839,63 +1248,7 @@
           <w:bCs/>
           <w:color w:val="000000"/>
         </w:rPr>
-        <w:t>{</w:t>
-      </w:r>
-      <w:proofErr w:type="spellStart"/>
-      <w:r>
-        <w:rPr>
-          <w:rFonts w:ascii="Times New Roman" w:eastAsia="Times New Roman" w:hAnsi="Times New Roman" w:cs="Times New Roman"/>
-          <w:b/>
-          <w:bCs/>
-          <w:color w:val="000000"/>
-        </w:rPr>
-        <w:t>d.now_tracking_number</w:t>
-      </w:r>
-      <w:proofErr w:type="spellEnd"/>
-      <w:r>
-        <w:rPr>
-          <w:rFonts w:ascii="Times New Roman" w:eastAsia="Times New Roman" w:hAnsi="Times New Roman" w:cs="Times New Roman"/>
-          <w:b/>
-          <w:bCs/>
-          <w:color w:val="000000"/>
-        </w:rPr>
-        <w:t>}</w:t>
-      </w:r>
-      <w:r>
-        <w:rPr>
-          <w:rFonts w:ascii="Times New Roman" w:eastAsia="Times New Roman" w:hAnsi="Times New Roman" w:cs="Times New Roman"/>
-          <w:color w:val="000000"/>
-        </w:rPr>
-        <w:t xml:space="preserve"> dated </w:t>
-      </w:r>
-      <w:r>
-        <w:rPr>
-          <w:rFonts w:ascii="Times New Roman" w:eastAsia="Times New Roman" w:hAnsi="Times New Roman" w:cs="Times New Roman"/>
-          <w:b/>
-          <w:bCs/>
-          <w:color w:val="000000"/>
-        </w:rPr>
-        <w:t>{</w:t>
-      </w:r>
-      <w:proofErr w:type="spellStart"/>
-      <w:r>
-        <w:rPr>
-          <w:rFonts w:ascii="Times New Roman" w:eastAsia="Times New Roman" w:hAnsi="Times New Roman" w:cs="Times New Roman"/>
-          <w:b/>
-          <w:bCs/>
-          <w:color w:val="000000"/>
-        </w:rPr>
-        <w:t>d.application_dated</w:t>
-      </w:r>
-      <w:proofErr w:type="spellEnd"/>
-      <w:r>
-        <w:rPr>
-          <w:rFonts w:ascii="Times New Roman" w:eastAsia="Times New Roman" w:hAnsi="Times New Roman" w:cs="Times New Roman"/>
-          <w:b/>
-          <w:bCs/>
-          <w:color w:val="000000"/>
-        </w:rPr>
-        <w:t>}</w:t>
+        <w:t>{d.application_dated}</w:t>
       </w:r>
     </w:p>
     <w:p>
@@ -1922,65 +1275,29 @@
           <w:rFonts w:ascii="Times New Roman" w:eastAsia="Times New Roman" w:hAnsi="Times New Roman" w:cs="Times New Roman"/>
           <w:color w:val="000000"/>
         </w:rPr>
-        <w:t>{</w:t>
-      </w:r>
-      <w:proofErr w:type="spellStart"/>
-      <w:proofErr w:type="gramStart"/>
+        <w:t>{d.</w:t>
+      </w:r>
       <w:r>
         <w:rPr>
           <w:rFonts w:ascii="Times New Roman" w:eastAsia="Times New Roman" w:hAnsi="Times New Roman" w:cs="Times New Roman"/>
           <w:color w:val="000000"/>
         </w:rPr>
-        <w:t>d.</w:t>
+        <w:t>final_application_package</w:t>
       </w:r>
       <w:r>
         <w:rPr>
           <w:rFonts w:ascii="Times New Roman" w:eastAsia="Times New Roman" w:hAnsi="Times New Roman" w:cs="Times New Roman"/>
           <w:color w:val="000000"/>
         </w:rPr>
-        <w:t>final</w:t>
-      </w:r>
-      <w:proofErr w:type="gramEnd"/>
+        <w:t>[i].</w:t>
+      </w:r>
       <w:r>
         <w:rPr>
           <w:rFonts w:ascii="Times New Roman" w:eastAsia="Times New Roman" w:hAnsi="Times New Roman" w:cs="Times New Roman"/>
           <w:color w:val="000000"/>
         </w:rPr>
-        <w:t>_application_package</w:t>
-      </w:r>
-      <w:proofErr w:type="spellEnd"/>
-      <w:r>
-        <w:rPr>
-          <w:rFonts w:ascii="Times New Roman" w:eastAsia="Times New Roman" w:hAnsi="Times New Roman" w:cs="Times New Roman"/>
-          <w:color w:val="000000"/>
-        </w:rPr>
-        <w:t>[</w:t>
-      </w:r>
-      <w:proofErr w:type="spellStart"/>
-      <w:r>
-        <w:rPr>
-          <w:rFonts w:ascii="Times New Roman" w:eastAsia="Times New Roman" w:hAnsi="Times New Roman" w:cs="Times New Roman"/>
-          <w:color w:val="000000"/>
-        </w:rPr>
-        <w:t>i</w:t>
-      </w:r>
-      <w:proofErr w:type="spellEnd"/>
-      <w:r>
-        <w:rPr>
-          <w:rFonts w:ascii="Times New Roman" w:eastAsia="Times New Roman" w:hAnsi="Times New Roman" w:cs="Times New Roman"/>
-          <w:color w:val="000000"/>
-        </w:rPr>
-        <w:t>].</w:t>
-      </w:r>
-      <w:proofErr w:type="spellStart"/>
-      <w:r>
-        <w:rPr>
-          <w:rFonts w:ascii="Times New Roman" w:eastAsia="Times New Roman" w:hAnsi="Times New Roman" w:cs="Times New Roman"/>
-          <w:color w:val="000000"/>
-        </w:rPr>
         <w:t>document_info</w:t>
       </w:r>
-      <w:proofErr w:type="spellEnd"/>
       <w:r>
         <w:rPr>
           <w:rFonts w:ascii="Times New Roman" w:eastAsia="Times New Roman" w:hAnsi="Times New Roman" w:cs="Times New Roman"/>
@@ -2013,49 +1330,29 @@
           <w:rFonts w:ascii="Times New Roman" w:eastAsia="Times New Roman" w:hAnsi="Times New Roman" w:cs="Times New Roman"/>
           <w:color w:val="000000"/>
         </w:rPr>
-        <w:t>{</w:t>
-      </w:r>
-      <w:proofErr w:type="spellStart"/>
-      <w:proofErr w:type="gramStart"/>
+        <w:t>{d.</w:t>
+      </w:r>
       <w:r>
         <w:rPr>
           <w:rFonts w:ascii="Times New Roman" w:eastAsia="Times New Roman" w:hAnsi="Times New Roman" w:cs="Times New Roman"/>
           <w:color w:val="000000"/>
         </w:rPr>
-        <w:t>d.</w:t>
+        <w:t>final_application_package</w:t>
       </w:r>
       <w:r>
         <w:rPr>
           <w:rFonts w:ascii="Times New Roman" w:eastAsia="Times New Roman" w:hAnsi="Times New Roman" w:cs="Times New Roman"/>
           <w:color w:val="000000"/>
         </w:rPr>
-        <w:t>final</w:t>
-      </w:r>
-      <w:proofErr w:type="gramEnd"/>
+        <w:t>[i+1].</w:t>
+      </w:r>
       <w:r>
         <w:rPr>
           <w:rFonts w:ascii="Times New Roman" w:eastAsia="Times New Roman" w:hAnsi="Times New Roman" w:cs="Times New Roman"/>
           <w:color w:val="000000"/>
         </w:rPr>
-        <w:t>_application_package</w:t>
-      </w:r>
-      <w:proofErr w:type="spellEnd"/>
-      <w:r>
-        <w:rPr>
-          <w:rFonts w:ascii="Times New Roman" w:eastAsia="Times New Roman" w:hAnsi="Times New Roman" w:cs="Times New Roman"/>
-          <w:color w:val="000000"/>
-        </w:rPr>
-        <w:t>[i+1].</w:t>
-      </w:r>
-      <w:proofErr w:type="spellStart"/>
-      <w:r>
-        <w:rPr>
-          <w:rFonts w:ascii="Times New Roman" w:eastAsia="Times New Roman" w:hAnsi="Times New Roman" w:cs="Times New Roman"/>
-          <w:color w:val="000000"/>
-        </w:rPr>
         <w:t>document_info</w:t>
       </w:r>
-      <w:proofErr w:type="spellEnd"/>
       <w:r>
         <w:rPr>
           <w:rFonts w:ascii="Times New Roman" w:eastAsia="Times New Roman" w:hAnsi="Times New Roman" w:cs="Times New Roman"/>
@@ -2087,63 +1384,7 @@
           <w:color w:val="FF0000"/>
           <w:u w:val="single"/>
         </w:rPr>
-        <w:t>{</w:t>
-      </w:r>
-      <w:proofErr w:type="spellStart"/>
-      <w:proofErr w:type="gramStart"/>
-      <w:r>
-        <w:rPr>
-          <w:rFonts w:ascii="Times New Roman" w:eastAsia="Times New Roman" w:hAnsi="Times New Roman" w:cs="Times New Roman"/>
-          <w:b/>
-          <w:i/>
-          <w:color w:val="FF0000"/>
-          <w:u w:val="single"/>
-        </w:rPr>
-        <w:t>d.permit</w:t>
-      </w:r>
-      <w:proofErr w:type="gramEnd"/>
-      <w:r>
-        <w:rPr>
-          <w:rFonts w:ascii="Times New Roman" w:eastAsia="Times New Roman" w:hAnsi="Times New Roman" w:cs="Times New Roman"/>
-          <w:b/>
-          <w:i/>
-          <w:color w:val="FF0000"/>
-          <w:u w:val="single"/>
-        </w:rPr>
-        <w:t>_amendment_type_code:ifEQ</w:t>
-      </w:r>
-      <w:proofErr w:type="spellEnd"/>
-      <w:r>
-        <w:rPr>
-          <w:rFonts w:ascii="Times New Roman" w:eastAsia="Times New Roman" w:hAnsi="Times New Roman" w:cs="Times New Roman"/>
-          <w:b/>
-          <w:i/>
-          <w:color w:val="FF0000"/>
-          <w:u w:val="single"/>
-        </w:rPr>
-        <w:t>(ALG):</w:t>
-      </w:r>
-      <w:proofErr w:type="spellStart"/>
-      <w:r>
-        <w:rPr>
-          <w:rFonts w:ascii="Times New Roman" w:eastAsia="Times New Roman" w:hAnsi="Times New Roman" w:cs="Times New Roman"/>
-          <w:b/>
-          <w:i/>
-          <w:color w:val="FF0000"/>
-          <w:u w:val="single"/>
-        </w:rPr>
-        <w:t>showBegin</w:t>
-      </w:r>
-      <w:proofErr w:type="spellEnd"/>
-      <w:r>
-        <w:rPr>
-          <w:rFonts w:ascii="Times New Roman" w:eastAsia="Times New Roman" w:hAnsi="Times New Roman" w:cs="Times New Roman"/>
-          <w:b/>
-          <w:i/>
-          <w:color w:val="FF0000"/>
-          <w:u w:val="single"/>
-        </w:rPr>
-        <w:t>}</w:t>
+        <w:t>{d.permit_amendment_type_code:ifEQ(ALG):showBegin}</w:t>
       </w:r>
     </w:p>
     <w:p>
@@ -2201,41 +1442,43 @@
           <w:b/>
           <w:bCs/>
         </w:rPr>
-        <w:t>{</w:t>
-      </w:r>
-      <w:proofErr w:type="spellStart"/>
-      <w:proofErr w:type="gramStart"/>
+        <w:t>{d.permit_number}</w:t>
+      </w:r>
+      <w:r>
+        <w:rPr>
+          <w:rFonts w:ascii="Times New Roman" w:hAnsi="Times New Roman" w:cs="Times New Roman"/>
+        </w:rPr>
+        <w:t xml:space="preserve"> amended on </w:t>
+      </w:r>
       <w:r>
         <w:rPr>
           <w:rFonts w:ascii="Times New Roman" w:hAnsi="Times New Roman" w:cs="Times New Roman"/>
           <w:b/>
           <w:bCs/>
         </w:rPr>
-        <w:t>d.permit</w:t>
-      </w:r>
-      <w:proofErr w:type="gramEnd"/>
+        <w:t>{d.previous_amendment.issue_date}</w:t>
+      </w:r>
+      <w:r>
+        <w:rPr>
+          <w:rFonts w:ascii="Times New Roman" w:hAnsi="Times New Roman" w:cs="Times New Roman"/>
+        </w:rPr>
+        <w:t xml:space="preserve">, with approval end date </w:t>
+      </w:r>
       <w:r>
         <w:rPr>
           <w:rFonts w:ascii="Times New Roman" w:hAnsi="Times New Roman" w:cs="Times New Roman"/>
           <w:b/>
           <w:bCs/>
         </w:rPr>
-        <w:t>_number</w:t>
-      </w:r>
-      <w:proofErr w:type="spellEnd"/>
+        <w:t>{d.previous_amendment.auth</w:t>
+      </w:r>
       <w:r>
         <w:rPr>
           <w:rFonts w:ascii="Times New Roman" w:hAnsi="Times New Roman" w:cs="Times New Roman"/>
           <w:b/>
           <w:bCs/>
         </w:rPr>
-        <w:t>}</w:t>
-      </w:r>
-      <w:r>
-        <w:rPr>
-          <w:rFonts w:ascii="Times New Roman" w:hAnsi="Times New Roman" w:cs="Times New Roman"/>
-        </w:rPr>
-        <w:t xml:space="preserve"> amended on </w:t>
+        <w:t>orization</w:t>
       </w:r>
       <w:r>
         <w:rPr>
@@ -2243,73 +1486,7 @@
           <w:b/>
           <w:bCs/>
         </w:rPr>
-        <w:t>{</w:t>
-      </w:r>
-      <w:proofErr w:type="spellStart"/>
-      <w:r>
-        <w:rPr>
-          <w:rFonts w:ascii="Times New Roman" w:hAnsi="Times New Roman" w:cs="Times New Roman"/>
-          <w:b/>
-          <w:bCs/>
-        </w:rPr>
-        <w:t>d.previous_amendment.issue_date</w:t>
-      </w:r>
-      <w:proofErr w:type="spellEnd"/>
-      <w:r>
-        <w:rPr>
-          <w:rFonts w:ascii="Times New Roman" w:hAnsi="Times New Roman" w:cs="Times New Roman"/>
-          <w:b/>
-          <w:bCs/>
-        </w:rPr>
-        <w:t>}</w:t>
-      </w:r>
-      <w:r>
-        <w:rPr>
-          <w:rFonts w:ascii="Times New Roman" w:hAnsi="Times New Roman" w:cs="Times New Roman"/>
-        </w:rPr>
-        <w:t xml:space="preserve">, with approval end date </w:t>
-      </w:r>
-      <w:r>
-        <w:rPr>
-          <w:rFonts w:ascii="Times New Roman" w:hAnsi="Times New Roman" w:cs="Times New Roman"/>
-          <w:b/>
-          <w:bCs/>
-        </w:rPr>
-        <w:t>{</w:t>
-      </w:r>
-      <w:proofErr w:type="spellStart"/>
-      <w:r>
-        <w:rPr>
-          <w:rFonts w:ascii="Times New Roman" w:hAnsi="Times New Roman" w:cs="Times New Roman"/>
-          <w:b/>
-          <w:bCs/>
-        </w:rPr>
-        <w:t>d.previous_amendment.auth</w:t>
-      </w:r>
-      <w:r>
-        <w:rPr>
-          <w:rFonts w:ascii="Times New Roman" w:hAnsi="Times New Roman" w:cs="Times New Roman"/>
-          <w:b/>
-          <w:bCs/>
-        </w:rPr>
-        <w:t>orization</w:t>
-      </w:r>
-      <w:r>
-        <w:rPr>
-          <w:rFonts w:ascii="Times New Roman" w:hAnsi="Times New Roman" w:cs="Times New Roman"/>
-          <w:b/>
-          <w:bCs/>
-        </w:rPr>
-        <w:t>_end_date</w:t>
-      </w:r>
-      <w:proofErr w:type="spellEnd"/>
-      <w:r>
-        <w:rPr>
-          <w:rFonts w:ascii="Times New Roman" w:hAnsi="Times New Roman" w:cs="Times New Roman"/>
-          <w:b/>
-          <w:bCs/>
-        </w:rPr>
-        <w:t>}</w:t>
+        <w:t>_end_date}</w:t>
       </w:r>
     </w:p>
     <w:p>
@@ -2328,52 +1505,14 @@
         <w:rPr>
           <w:rFonts w:ascii="Times New Roman" w:hAnsi="Times New Roman" w:cs="Times New Roman"/>
         </w:rPr>
-        <w:t>{</w:t>
-      </w:r>
-      <w:proofErr w:type="spellStart"/>
-      <w:proofErr w:type="gramStart"/>
+        <w:t>{d.previous_amendment.related_documents[i].document_</w:t>
+      </w:r>
       <w:r>
         <w:rPr>
           <w:rFonts w:ascii="Times New Roman" w:hAnsi="Times New Roman" w:cs="Times New Roman"/>
         </w:rPr>
-        <w:t>d.previous</w:t>
-      </w:r>
-      <w:proofErr w:type="gramEnd"/>
-      <w:r>
-        <w:rPr>
-          <w:rFonts w:ascii="Times New Roman" w:hAnsi="Times New Roman" w:cs="Times New Roman"/>
-        </w:rPr>
-        <w:t>_amendment.related_documents</w:t>
-      </w:r>
-      <w:proofErr w:type="spellEnd"/>
-      <w:r>
-        <w:rPr>
-          <w:rFonts w:ascii="Times New Roman" w:hAnsi="Times New Roman" w:cs="Times New Roman"/>
-        </w:rPr>
-        <w:t>[</w:t>
-      </w:r>
-      <w:proofErr w:type="spellStart"/>
-      <w:r>
-        <w:rPr>
-          <w:rFonts w:ascii="Times New Roman" w:hAnsi="Times New Roman" w:cs="Times New Roman"/>
-        </w:rPr>
-        <w:t>i</w:t>
-      </w:r>
-      <w:proofErr w:type="spellEnd"/>
-      <w:r>
-        <w:rPr>
-          <w:rFonts w:ascii="Times New Roman" w:hAnsi="Times New Roman" w:cs="Times New Roman"/>
-        </w:rPr>
-        <w:t>].</w:t>
-      </w:r>
-      <w:proofErr w:type="spellStart"/>
-      <w:r>
-        <w:rPr>
-          <w:rFonts w:ascii="Times New Roman" w:hAnsi="Times New Roman" w:cs="Times New Roman"/>
-        </w:rPr>
-        <w:t>document_name</w:t>
-      </w:r>
-      <w:proofErr w:type="spellEnd"/>
+        <w:t>info</w:t>
+      </w:r>
       <w:r>
         <w:rPr>
           <w:rFonts w:ascii="Times New Roman" w:hAnsi="Times New Roman" w:cs="Times New Roman"/>
@@ -2397,21 +1536,19 @@
         <w:rPr>
           <w:rFonts w:ascii="Times New Roman" w:hAnsi="Times New Roman" w:cs="Times New Roman"/>
         </w:rPr>
-        <w:t>{</w:t>
-      </w:r>
-      <w:proofErr w:type="gramStart"/>
+        <w:t>{d.previous_amendment.related_documents[i+1].document_</w:t>
+      </w:r>
       <w:r>
         <w:rPr>
           <w:rFonts w:ascii="Times New Roman" w:hAnsi="Times New Roman" w:cs="Times New Roman"/>
         </w:rPr>
-        <w:t>d.previous</w:t>
-      </w:r>
-      <w:proofErr w:type="gramEnd"/>
+        <w:t>info</w:t>
+      </w:r>
       <w:r>
         <w:rPr>
           <w:rFonts w:ascii="Times New Roman" w:hAnsi="Times New Roman" w:cs="Times New Roman"/>
         </w:rPr>
-        <w:t>_amendment.related_documents[i+1].document_name}</w:t>
+        <w:t>}</w:t>
       </w:r>
     </w:p>
     <w:p>
@@ -2432,44 +1569,7 @@
           <w:color w:val="FF0000"/>
           <w:u w:val="single"/>
         </w:rPr>
-        <w:t>{</w:t>
-      </w:r>
-      <w:proofErr w:type="spellStart"/>
-      <w:proofErr w:type="gramStart"/>
-      <w:r>
-        <w:rPr>
-          <w:rFonts w:ascii="Times New Roman" w:hAnsi="Times New Roman" w:cs="Times New Roman"/>
-          <w:b/>
-          <w:bCs/>
-          <w:i/>
-          <w:color w:val="FF0000"/>
-          <w:u w:val="single"/>
-        </w:rPr>
-        <w:t>d.permit</w:t>
-      </w:r>
-      <w:proofErr w:type="gramEnd"/>
-      <w:r>
-        <w:rPr>
-          <w:rFonts w:ascii="Times New Roman" w:hAnsi="Times New Roman" w:cs="Times New Roman"/>
-          <w:b/>
-          <w:bCs/>
-          <w:i/>
-          <w:color w:val="FF0000"/>
-          <w:u w:val="single"/>
-        </w:rPr>
-        <w:t>_amendment_type_code:showEnd</w:t>
-      </w:r>
-      <w:proofErr w:type="spellEnd"/>
-      <w:r>
-        <w:rPr>
-          <w:rFonts w:ascii="Times New Roman" w:hAnsi="Times New Roman" w:cs="Times New Roman"/>
-          <w:b/>
-          <w:bCs/>
-          <w:i/>
-          <w:color w:val="FF0000"/>
-          <w:u w:val="single"/>
-        </w:rPr>
-        <w:t>}</w:t>
+        <w:t>{d.permit_amendment_type_code:showEnd}</w:t>
       </w:r>
     </w:p>
     <w:p>
@@ -2568,58 +1668,7 @@
           <w:szCs w:val="24"/>
           <w:u w:val="single"/>
         </w:rPr>
-        <w:t>{</w:t>
-      </w:r>
-      <w:proofErr w:type="spellStart"/>
-      <w:r>
-        <w:rPr>
-          <w:rFonts w:ascii="Times New Roman" w:eastAsia="Times New Roman" w:hAnsi="Times New Roman" w:cs="Times New Roman"/>
-          <w:sz w:val="24"/>
-          <w:szCs w:val="24"/>
-          <w:u w:val="single"/>
-        </w:rPr>
-        <w:t>d.conditions.GEC</w:t>
-      </w:r>
-      <w:proofErr w:type="spellEnd"/>
-      <w:r>
-        <w:rPr>
-          <w:rFonts w:ascii="Times New Roman" w:eastAsia="Times New Roman" w:hAnsi="Times New Roman" w:cs="Times New Roman"/>
-          <w:sz w:val="24"/>
-          <w:szCs w:val="24"/>
-          <w:u w:val="single"/>
-        </w:rPr>
-        <w:t>[</w:t>
-      </w:r>
-      <w:proofErr w:type="spellStart"/>
-      <w:r>
-        <w:rPr>
-          <w:rFonts w:ascii="Times New Roman" w:eastAsia="Times New Roman" w:hAnsi="Times New Roman" w:cs="Times New Roman"/>
-          <w:sz w:val="24"/>
-          <w:szCs w:val="24"/>
-          <w:u w:val="single"/>
-        </w:rPr>
-        <w:t>i</w:t>
-      </w:r>
-      <w:proofErr w:type="spellEnd"/>
-      <w:proofErr w:type="gramStart"/>
-      <w:r>
-        <w:rPr>
-          <w:rFonts w:ascii="Times New Roman" w:eastAsia="Times New Roman" w:hAnsi="Times New Roman" w:cs="Times New Roman"/>
-          <w:sz w:val="24"/>
-          <w:szCs w:val="24"/>
-          <w:u w:val="single"/>
-        </w:rPr>
-        <w:t>].condition</w:t>
-      </w:r>
-      <w:proofErr w:type="gramEnd"/>
-      <w:r>
-        <w:rPr>
-          <w:rFonts w:ascii="Times New Roman" w:eastAsia="Times New Roman" w:hAnsi="Times New Roman" w:cs="Times New Roman"/>
-          <w:sz w:val="24"/>
-          <w:szCs w:val="24"/>
-          <w:u w:val="single"/>
-        </w:rPr>
-        <w:t>}</w:t>
+        <w:t>{d.conditions.GEC[i].condition}</w:t>
       </w:r>
     </w:p>
     <w:p>
@@ -2642,71 +1691,7 @@
         <w:rPr>
           <w:rFonts w:ascii="Times New Roman" w:eastAsia="Times New Roman" w:hAnsi="Times New Roman" w:cs="Times New Roman"/>
         </w:rPr>
-        <w:t>{</w:t>
-      </w:r>
-      <w:proofErr w:type="spellStart"/>
-      <w:r>
-        <w:rPr>
-          <w:rFonts w:ascii="Times New Roman" w:eastAsia="Times New Roman" w:hAnsi="Times New Roman" w:cs="Times New Roman"/>
-        </w:rPr>
-        <w:t>d.conditions.GEC</w:t>
-      </w:r>
-      <w:proofErr w:type="spellEnd"/>
-      <w:r>
-        <w:rPr>
-          <w:rFonts w:ascii="Times New Roman" w:eastAsia="Times New Roman" w:hAnsi="Times New Roman" w:cs="Times New Roman"/>
-        </w:rPr>
-        <w:t>[</w:t>
-      </w:r>
-      <w:proofErr w:type="spellStart"/>
-      <w:r>
-        <w:rPr>
-          <w:rFonts w:ascii="Times New Roman" w:eastAsia="Times New Roman" w:hAnsi="Times New Roman" w:cs="Times New Roman"/>
-        </w:rPr>
-        <w:t>i</w:t>
-      </w:r>
-      <w:proofErr w:type="spellEnd"/>
-      <w:proofErr w:type="gramStart"/>
-      <w:r>
-        <w:rPr>
-          <w:rFonts w:ascii="Times New Roman" w:eastAsia="Times New Roman" w:hAnsi="Times New Roman" w:cs="Times New Roman"/>
-        </w:rPr>
-        <w:t>].</w:t>
-      </w:r>
-      <w:proofErr w:type="spellStart"/>
-      <w:r>
-        <w:rPr>
-          <w:rFonts w:ascii="Times New Roman" w:eastAsia="Times New Roman" w:hAnsi="Times New Roman" w:cs="Times New Roman"/>
-        </w:rPr>
-        <w:t>sub</w:t>
-      </w:r>
-      <w:proofErr w:type="gramEnd"/>
-      <w:r>
-        <w:rPr>
-          <w:rFonts w:ascii="Times New Roman" w:eastAsia="Times New Roman" w:hAnsi="Times New Roman" w:cs="Times New Roman"/>
-        </w:rPr>
-        <w:t>_conditions</w:t>
-      </w:r>
-      <w:proofErr w:type="spellEnd"/>
-      <w:r>
-        <w:rPr>
-          <w:rFonts w:ascii="Times New Roman" w:eastAsia="Times New Roman" w:hAnsi="Times New Roman" w:cs="Times New Roman"/>
-        </w:rPr>
-        <w:t>[</w:t>
-      </w:r>
-      <w:proofErr w:type="spellStart"/>
-      <w:r>
-        <w:rPr>
-          <w:rFonts w:ascii="Times New Roman" w:eastAsia="Times New Roman" w:hAnsi="Times New Roman" w:cs="Times New Roman"/>
-        </w:rPr>
-        <w:t>i</w:t>
-      </w:r>
-      <w:proofErr w:type="spellEnd"/>
-      <w:r>
-        <w:rPr>
-          <w:rFonts w:ascii="Times New Roman" w:eastAsia="Times New Roman" w:hAnsi="Times New Roman" w:cs="Times New Roman"/>
-        </w:rPr>
-        <w:t>].condition}</w:t>
+        <w:t>{d.conditions.GEC[i].sub_conditions[i].condition}</w:t>
       </w:r>
     </w:p>
     <w:p>
@@ -2729,21 +1714,7 @@
         <w:rPr>
           <w:rFonts w:ascii="Times New Roman" w:eastAsia="Times New Roman" w:hAnsi="Times New Roman" w:cs="Times New Roman"/>
         </w:rPr>
-        <w:t>{d.conditions.GEC[i</w:t>
-      </w:r>
-      <w:proofErr w:type="gramStart"/>
-      <w:r>
-        <w:rPr>
-          <w:rFonts w:ascii="Times New Roman" w:eastAsia="Times New Roman" w:hAnsi="Times New Roman" w:cs="Times New Roman"/>
-        </w:rPr>
-        <w:t>].sub</w:t>
-      </w:r>
-      <w:proofErr w:type="gramEnd"/>
-      <w:r>
-        <w:rPr>
-          <w:rFonts w:ascii="Times New Roman" w:eastAsia="Times New Roman" w:hAnsi="Times New Roman" w:cs="Times New Roman"/>
-        </w:rPr>
-        <w:t>_conditions[i].sub_conditions[i].condition}</w:t>
+        <w:t>{d.conditions.GEC[i].sub_conditions[i].sub_conditions[i].condition}</w:t>
       </w:r>
       <w:bookmarkStart w:id="2" w:name="_heading=h.3znysh7" w:colFirst="0" w:colLast="0"/>
       <w:bookmarkEnd w:id="2"/>
@@ -2768,21 +1739,7 @@
         <w:rPr>
           <w:rFonts w:ascii="Times New Roman" w:eastAsia="Times New Roman" w:hAnsi="Times New Roman" w:cs="Times New Roman"/>
         </w:rPr>
-        <w:t>{d.conditions.GEC[i</w:t>
-      </w:r>
-      <w:proofErr w:type="gramStart"/>
-      <w:r>
-        <w:rPr>
-          <w:rFonts w:ascii="Times New Roman" w:eastAsia="Times New Roman" w:hAnsi="Times New Roman" w:cs="Times New Roman"/>
-        </w:rPr>
-        <w:t>].sub</w:t>
-      </w:r>
-      <w:proofErr w:type="gramEnd"/>
-      <w:r>
-        <w:rPr>
-          <w:rFonts w:ascii="Times New Roman" w:eastAsia="Times New Roman" w:hAnsi="Times New Roman" w:cs="Times New Roman"/>
-        </w:rPr>
-        <w:t>_conditions[i].sub_conditions[i].sub_conditions[i].condition}</w:t>
+        <w:t>{d.conditions.GEC[i].sub_conditions[i].sub_conditions[i].sub_conditions[i].condition}</w:t>
       </w:r>
     </w:p>
     <w:p>
@@ -2805,21 +1762,7 @@
         <w:rPr>
           <w:rFonts w:ascii="Times New Roman" w:eastAsia="Times New Roman" w:hAnsi="Times New Roman" w:cs="Times New Roman"/>
         </w:rPr>
-        <w:t>{d.conditions.GEC[i</w:t>
-      </w:r>
-      <w:proofErr w:type="gramStart"/>
-      <w:r>
-        <w:rPr>
-          <w:rFonts w:ascii="Times New Roman" w:eastAsia="Times New Roman" w:hAnsi="Times New Roman" w:cs="Times New Roman"/>
-        </w:rPr>
-        <w:t>].sub</w:t>
-      </w:r>
-      <w:proofErr w:type="gramEnd"/>
-      <w:r>
-        <w:rPr>
-          <w:rFonts w:ascii="Times New Roman" w:eastAsia="Times New Roman" w:hAnsi="Times New Roman" w:cs="Times New Roman"/>
-        </w:rPr>
-        <w:t>_conditions[i].sub_conditions[i].sub_conditions[i].sub_conditions[i].condition}</w:t>
+        <w:t>{d.conditions.GEC[i].sub_conditions[i].sub_conditions[i].sub_conditions[i].sub_conditions[i].condition}</w:t>
       </w:r>
     </w:p>
     <w:p>
@@ -2842,21 +1785,7 @@
         <w:rPr>
           <w:rFonts w:ascii="Times New Roman" w:eastAsia="Times New Roman" w:hAnsi="Times New Roman" w:cs="Times New Roman"/>
         </w:rPr>
-        <w:t>{d.conditions.GEC[i</w:t>
-      </w:r>
-      <w:proofErr w:type="gramStart"/>
-      <w:r>
-        <w:rPr>
-          <w:rFonts w:ascii="Times New Roman" w:eastAsia="Times New Roman" w:hAnsi="Times New Roman" w:cs="Times New Roman"/>
-        </w:rPr>
-        <w:t>].sub</w:t>
-      </w:r>
-      <w:proofErr w:type="gramEnd"/>
-      <w:r>
-        <w:rPr>
-          <w:rFonts w:ascii="Times New Roman" w:eastAsia="Times New Roman" w:hAnsi="Times New Roman" w:cs="Times New Roman"/>
-        </w:rPr>
-        <w:t>_conditions[i].sub_conditions[i].sub_conditions[i].sub_conditions[i+1].condition}</w:t>
+        <w:t>{d.conditions.GEC[i].sub_conditions[i].sub_conditions[i].sub_conditions[i].sub_conditions[i+1].condition}</w:t>
       </w:r>
     </w:p>
     <w:p>
@@ -2879,21 +1808,7 @@
         <w:rPr>
           <w:rFonts w:ascii="Times New Roman" w:eastAsia="Times New Roman" w:hAnsi="Times New Roman" w:cs="Times New Roman"/>
         </w:rPr>
-        <w:t>{d.conditions.GEC[i</w:t>
-      </w:r>
-      <w:proofErr w:type="gramStart"/>
-      <w:r>
-        <w:rPr>
-          <w:rFonts w:ascii="Times New Roman" w:eastAsia="Times New Roman" w:hAnsi="Times New Roman" w:cs="Times New Roman"/>
-        </w:rPr>
-        <w:t>].sub</w:t>
-      </w:r>
-      <w:proofErr w:type="gramEnd"/>
-      <w:r>
-        <w:rPr>
-          <w:rFonts w:ascii="Times New Roman" w:eastAsia="Times New Roman" w:hAnsi="Times New Roman" w:cs="Times New Roman"/>
-        </w:rPr>
-        <w:t>_conditions[i].sub_conditions[i].sub_conditions[i+1].condition}</w:t>
+        <w:t>{d.conditions.GEC[i].sub_conditions[i].sub_conditions[i].sub_conditions[i+1].condition}</w:t>
       </w:r>
     </w:p>
     <w:p>
@@ -2916,21 +1831,7 @@
         <w:rPr>
           <w:rFonts w:ascii="Times New Roman" w:eastAsia="Times New Roman" w:hAnsi="Times New Roman" w:cs="Times New Roman"/>
         </w:rPr>
-        <w:t>{d.conditions.GEC[i</w:t>
-      </w:r>
-      <w:proofErr w:type="gramStart"/>
-      <w:r>
-        <w:rPr>
-          <w:rFonts w:ascii="Times New Roman" w:eastAsia="Times New Roman" w:hAnsi="Times New Roman" w:cs="Times New Roman"/>
-        </w:rPr>
-        <w:t>].sub</w:t>
-      </w:r>
-      <w:proofErr w:type="gramEnd"/>
-      <w:r>
-        <w:rPr>
-          <w:rFonts w:ascii="Times New Roman" w:eastAsia="Times New Roman" w:hAnsi="Times New Roman" w:cs="Times New Roman"/>
-        </w:rPr>
-        <w:t>_conditions[i].sub_conditions[i+1].condition}</w:t>
+        <w:t>{d.conditions.GEC[i].sub_conditions[i].sub_conditions[i+1].condition}</w:t>
       </w:r>
     </w:p>
     <w:p>
@@ -2953,57 +1854,7 @@
         <w:rPr>
           <w:rFonts w:ascii="Times New Roman" w:eastAsia="Times New Roman" w:hAnsi="Times New Roman" w:cs="Times New Roman"/>
         </w:rPr>
-        <w:t>{</w:t>
-      </w:r>
-      <w:proofErr w:type="spellStart"/>
-      <w:r>
-        <w:rPr>
-          <w:rFonts w:ascii="Times New Roman" w:eastAsia="Times New Roman" w:hAnsi="Times New Roman" w:cs="Times New Roman"/>
-        </w:rPr>
-        <w:t>d.conditions.GEC</w:t>
-      </w:r>
-      <w:proofErr w:type="spellEnd"/>
-      <w:r>
-        <w:rPr>
-          <w:rFonts w:ascii="Times New Roman" w:eastAsia="Times New Roman" w:hAnsi="Times New Roman" w:cs="Times New Roman"/>
-        </w:rPr>
-        <w:t>[</w:t>
-      </w:r>
-      <w:proofErr w:type="spellStart"/>
-      <w:r>
-        <w:rPr>
-          <w:rFonts w:ascii="Times New Roman" w:eastAsia="Times New Roman" w:hAnsi="Times New Roman" w:cs="Times New Roman"/>
-        </w:rPr>
-        <w:t>i</w:t>
-      </w:r>
-      <w:proofErr w:type="spellEnd"/>
-      <w:proofErr w:type="gramStart"/>
-      <w:r>
-        <w:rPr>
-          <w:rFonts w:ascii="Times New Roman" w:eastAsia="Times New Roman" w:hAnsi="Times New Roman" w:cs="Times New Roman"/>
-        </w:rPr>
-        <w:t>].</w:t>
-      </w:r>
-      <w:proofErr w:type="spellStart"/>
-      <w:r>
-        <w:rPr>
-          <w:rFonts w:ascii="Times New Roman" w:eastAsia="Times New Roman" w:hAnsi="Times New Roman" w:cs="Times New Roman"/>
-        </w:rPr>
-        <w:t>sub</w:t>
-      </w:r>
-      <w:proofErr w:type="gramEnd"/>
-      <w:r>
-        <w:rPr>
-          <w:rFonts w:ascii="Times New Roman" w:eastAsia="Times New Roman" w:hAnsi="Times New Roman" w:cs="Times New Roman"/>
-        </w:rPr>
-        <w:t>_conditions</w:t>
-      </w:r>
-      <w:proofErr w:type="spellEnd"/>
-      <w:r>
-        <w:rPr>
-          <w:rFonts w:ascii="Times New Roman" w:eastAsia="Times New Roman" w:hAnsi="Times New Roman" w:cs="Times New Roman"/>
-        </w:rPr>
-        <w:t>[i+1].condition}</w:t>
+        <w:t>{d.conditions.GEC[i].sub_conditions[i+1].condition}</w:t>
       </w:r>
     </w:p>
     <w:p>
@@ -3029,47 +1880,7 @@
           <w:szCs w:val="24"/>
           <w:u w:val="single"/>
         </w:rPr>
-        <w:t>{</w:t>
-      </w:r>
-      <w:proofErr w:type="spellStart"/>
-      <w:r>
-        <w:rPr>
-          <w:rFonts w:ascii="Times New Roman" w:eastAsia="Times New Roman" w:hAnsi="Times New Roman" w:cs="Times New Roman"/>
-          <w:sz w:val="24"/>
-          <w:szCs w:val="24"/>
-          <w:u w:val="single"/>
-        </w:rPr>
-        <w:t>d.conditions.GEC</w:t>
-      </w:r>
-      <w:proofErr w:type="spellEnd"/>
-      <w:r>
-        <w:rPr>
-          <w:rFonts w:ascii="Times New Roman" w:eastAsia="Times New Roman" w:hAnsi="Times New Roman" w:cs="Times New Roman"/>
-          <w:sz w:val="24"/>
-          <w:szCs w:val="24"/>
-          <w:u w:val="single"/>
-        </w:rPr>
-        <w:t>[i+1</w:t>
-      </w:r>
-      <w:proofErr w:type="gramStart"/>
-      <w:r>
-        <w:rPr>
-          <w:rFonts w:ascii="Times New Roman" w:eastAsia="Times New Roman" w:hAnsi="Times New Roman" w:cs="Times New Roman"/>
-          <w:sz w:val="24"/>
-          <w:szCs w:val="24"/>
-          <w:u w:val="single"/>
-        </w:rPr>
-        <w:t>].condition</w:t>
-      </w:r>
-      <w:proofErr w:type="gramEnd"/>
-      <w:r>
-        <w:rPr>
-          <w:rFonts w:ascii="Times New Roman" w:eastAsia="Times New Roman" w:hAnsi="Times New Roman" w:cs="Times New Roman"/>
-          <w:sz w:val="24"/>
-          <w:szCs w:val="24"/>
-          <w:u w:val="single"/>
-        </w:rPr>
-        <w:t>}</w:t>
+        <w:t>{d.conditions.GEC[i+1].condition}</w:t>
       </w:r>
     </w:p>
     <w:p>
@@ -3116,9 +1927,8 @@
           <w:szCs w:val="24"/>
           <w:u w:val="single"/>
         </w:rPr>
-        <w:t>{</w:t>
-      </w:r>
-      <w:proofErr w:type="spellStart"/>
+        <w:t>{d.conditions.</w:t>
+      </w:r>
       <w:r>
         <w:rPr>
           <w:rFonts w:ascii="Times New Roman" w:eastAsia="Times New Roman" w:hAnsi="Times New Roman" w:cs="Times New Roman"/>
@@ -3126,7 +1936,7 @@
           <w:szCs w:val="24"/>
           <w:u w:val="single"/>
         </w:rPr>
-        <w:t>d.conditions.</w:t>
+        <w:t>HSC</w:t>
       </w:r>
       <w:r>
         <w:rPr>
@@ -3135,48 +1945,7 @@
           <w:szCs w:val="24"/>
           <w:u w:val="single"/>
         </w:rPr>
-        <w:t>HSC</w:t>
-      </w:r>
-      <w:proofErr w:type="spellEnd"/>
-      <w:r>
-        <w:rPr>
-          <w:rFonts w:ascii="Times New Roman" w:eastAsia="Times New Roman" w:hAnsi="Times New Roman" w:cs="Times New Roman"/>
-          <w:sz w:val="24"/>
-          <w:szCs w:val="24"/>
-          <w:u w:val="single"/>
-        </w:rPr>
-        <w:t>[</w:t>
-      </w:r>
-      <w:proofErr w:type="spellStart"/>
-      <w:r>
-        <w:rPr>
-          <w:rFonts w:ascii="Times New Roman" w:eastAsia="Times New Roman" w:hAnsi="Times New Roman" w:cs="Times New Roman"/>
-          <w:sz w:val="24"/>
-          <w:szCs w:val="24"/>
-          <w:u w:val="single"/>
-        </w:rPr>
-        <w:t>i</w:t>
-      </w:r>
-      <w:proofErr w:type="spellEnd"/>
-      <w:proofErr w:type="gramStart"/>
-      <w:r>
-        <w:rPr>
-          <w:rFonts w:ascii="Times New Roman" w:eastAsia="Times New Roman" w:hAnsi="Times New Roman" w:cs="Times New Roman"/>
-          <w:sz w:val="24"/>
-          <w:szCs w:val="24"/>
-          <w:u w:val="single"/>
-        </w:rPr>
-        <w:t>].condition</w:t>
-      </w:r>
-      <w:proofErr w:type="gramEnd"/>
-      <w:r>
-        <w:rPr>
-          <w:rFonts w:ascii="Times New Roman" w:eastAsia="Times New Roman" w:hAnsi="Times New Roman" w:cs="Times New Roman"/>
-          <w:sz w:val="24"/>
-          <w:szCs w:val="24"/>
-          <w:u w:val="single"/>
-        </w:rPr>
-        <w:t>}</w:t>
+        <w:t>[i].condition}</w:t>
       </w:r>
     </w:p>
     <w:p>
@@ -3199,14 +1968,7 @@
         <w:rPr>
           <w:rFonts w:ascii="Times New Roman" w:eastAsia="Times New Roman" w:hAnsi="Times New Roman" w:cs="Times New Roman"/>
         </w:rPr>
-        <w:t>{</w:t>
-      </w:r>
-      <w:proofErr w:type="spellStart"/>
-      <w:r>
-        <w:rPr>
-          <w:rFonts w:ascii="Times New Roman" w:eastAsia="Times New Roman" w:hAnsi="Times New Roman" w:cs="Times New Roman"/>
-        </w:rPr>
-        <w:t>d.conditions.</w:t>
+        <w:t>{d.conditions.</w:t>
       </w:r>
       <w:r>
         <w:rPr>
@@ -3214,62 +1976,11 @@
         </w:rPr>
         <w:t>HSC</w:t>
       </w:r>
-      <w:proofErr w:type="spellEnd"/>
-      <w:r>
-        <w:rPr>
-          <w:rFonts w:ascii="Times New Roman" w:eastAsia="Times New Roman" w:hAnsi="Times New Roman" w:cs="Times New Roman"/>
-        </w:rPr>
-        <w:t>[</w:t>
-      </w:r>
-      <w:proofErr w:type="spellStart"/>
-      <w:r>
-        <w:rPr>
-          <w:rFonts w:ascii="Times New Roman" w:eastAsia="Times New Roman" w:hAnsi="Times New Roman" w:cs="Times New Roman"/>
-        </w:rPr>
-        <w:t>i</w:t>
-      </w:r>
-      <w:proofErr w:type="spellEnd"/>
-      <w:proofErr w:type="gramStart"/>
-      <w:r>
-        <w:rPr>
-          <w:rFonts w:ascii="Times New Roman" w:eastAsia="Times New Roman" w:hAnsi="Times New Roman" w:cs="Times New Roman"/>
-        </w:rPr>
-        <w:t>].</w:t>
-      </w:r>
-      <w:proofErr w:type="spellStart"/>
-      <w:r>
-        <w:rPr>
-          <w:rFonts w:ascii="Times New Roman" w:eastAsia="Times New Roman" w:hAnsi="Times New Roman" w:cs="Times New Roman"/>
-        </w:rPr>
-        <w:t>sub</w:t>
-      </w:r>
-      <w:proofErr w:type="gramEnd"/>
-      <w:r>
-        <w:rPr>
-          <w:rFonts w:ascii="Times New Roman" w:eastAsia="Times New Roman" w:hAnsi="Times New Roman" w:cs="Times New Roman"/>
-        </w:rPr>
-        <w:t>_conditions</w:t>
-      </w:r>
-      <w:proofErr w:type="spellEnd"/>
-      <w:r>
-        <w:rPr>
-          <w:rFonts w:ascii="Times New Roman" w:eastAsia="Times New Roman" w:hAnsi="Times New Roman" w:cs="Times New Roman"/>
-        </w:rPr>
-        <w:t>[</w:t>
-      </w:r>
-      <w:proofErr w:type="spellStart"/>
-      <w:r>
-        <w:rPr>
-          <w:rFonts w:ascii="Times New Roman" w:eastAsia="Times New Roman" w:hAnsi="Times New Roman" w:cs="Times New Roman"/>
-        </w:rPr>
-        <w:t>i</w:t>
-      </w:r>
-      <w:proofErr w:type="spellEnd"/>
-      <w:r>
-        <w:rPr>
-          <w:rFonts w:ascii="Times New Roman" w:eastAsia="Times New Roman" w:hAnsi="Times New Roman" w:cs="Times New Roman"/>
-        </w:rPr>
-        <w:t>].condition}</w:t>
+      <w:r>
+        <w:rPr>
+          <w:rFonts w:ascii="Times New Roman" w:eastAsia="Times New Roman" w:hAnsi="Times New Roman" w:cs="Times New Roman"/>
+        </w:rPr>
+        <w:t>[i].sub_conditions[i].condition}</w:t>
       </w:r>
     </w:p>
     <w:p>
@@ -3304,21 +2015,7 @@
         <w:rPr>
           <w:rFonts w:ascii="Times New Roman" w:eastAsia="Times New Roman" w:hAnsi="Times New Roman" w:cs="Times New Roman"/>
         </w:rPr>
-        <w:t>[i</w:t>
-      </w:r>
-      <w:proofErr w:type="gramStart"/>
-      <w:r>
-        <w:rPr>
-          <w:rFonts w:ascii="Times New Roman" w:eastAsia="Times New Roman" w:hAnsi="Times New Roman" w:cs="Times New Roman"/>
-        </w:rPr>
-        <w:t>].sub</w:t>
-      </w:r>
-      <w:proofErr w:type="gramEnd"/>
-      <w:r>
-        <w:rPr>
-          <w:rFonts w:ascii="Times New Roman" w:eastAsia="Times New Roman" w:hAnsi="Times New Roman" w:cs="Times New Roman"/>
-        </w:rPr>
-        <w:t>_conditions[i].sub_conditions[i].condition}</w:t>
+        <w:t>[i].sub_conditions[i].sub_conditions[i].condition}</w:t>
       </w:r>
     </w:p>
     <w:p>
@@ -3353,21 +2050,7 @@
         <w:rPr>
           <w:rFonts w:ascii="Times New Roman" w:eastAsia="Times New Roman" w:hAnsi="Times New Roman" w:cs="Times New Roman"/>
         </w:rPr>
-        <w:t>[i</w:t>
-      </w:r>
-      <w:proofErr w:type="gramStart"/>
-      <w:r>
-        <w:rPr>
-          <w:rFonts w:ascii="Times New Roman" w:eastAsia="Times New Roman" w:hAnsi="Times New Roman" w:cs="Times New Roman"/>
-        </w:rPr>
-        <w:t>].sub</w:t>
-      </w:r>
-      <w:proofErr w:type="gramEnd"/>
-      <w:r>
-        <w:rPr>
-          <w:rFonts w:ascii="Times New Roman" w:eastAsia="Times New Roman" w:hAnsi="Times New Roman" w:cs="Times New Roman"/>
-        </w:rPr>
-        <w:t>_conditions[i].sub_conditions[i].sub_conditions[i].condition}</w:t>
+        <w:t>[i].sub_conditions[i].sub_conditions[i].sub_conditions[i].condition}</w:t>
       </w:r>
     </w:p>
     <w:p>
@@ -3402,21 +2085,7 @@
         <w:rPr>
           <w:rFonts w:ascii="Times New Roman" w:eastAsia="Times New Roman" w:hAnsi="Times New Roman" w:cs="Times New Roman"/>
         </w:rPr>
-        <w:t>[i</w:t>
-      </w:r>
-      <w:proofErr w:type="gramStart"/>
-      <w:r>
-        <w:rPr>
-          <w:rFonts w:ascii="Times New Roman" w:eastAsia="Times New Roman" w:hAnsi="Times New Roman" w:cs="Times New Roman"/>
-        </w:rPr>
-        <w:t>].sub</w:t>
-      </w:r>
-      <w:proofErr w:type="gramEnd"/>
-      <w:r>
-        <w:rPr>
-          <w:rFonts w:ascii="Times New Roman" w:eastAsia="Times New Roman" w:hAnsi="Times New Roman" w:cs="Times New Roman"/>
-        </w:rPr>
-        <w:t>_conditions[i].sub_conditions[i].sub_conditions[i].sub_conditions[i].condition}</w:t>
+        <w:t>[i].sub_conditions[i].sub_conditions[i].sub_conditions[i].sub_conditions[i].condition}</w:t>
       </w:r>
     </w:p>
     <w:p>
@@ -3451,21 +2120,7 @@
         <w:rPr>
           <w:rFonts w:ascii="Times New Roman" w:eastAsia="Times New Roman" w:hAnsi="Times New Roman" w:cs="Times New Roman"/>
         </w:rPr>
-        <w:t>[i</w:t>
-      </w:r>
-      <w:proofErr w:type="gramStart"/>
-      <w:r>
-        <w:rPr>
-          <w:rFonts w:ascii="Times New Roman" w:eastAsia="Times New Roman" w:hAnsi="Times New Roman" w:cs="Times New Roman"/>
-        </w:rPr>
-        <w:t>].sub</w:t>
-      </w:r>
-      <w:proofErr w:type="gramEnd"/>
-      <w:r>
-        <w:rPr>
-          <w:rFonts w:ascii="Times New Roman" w:eastAsia="Times New Roman" w:hAnsi="Times New Roman" w:cs="Times New Roman"/>
-        </w:rPr>
-        <w:t>_conditions[i].sub_conditions[i].sub_conditions[i].sub_conditions[i+1].condition}</w:t>
+        <w:t>[i].sub_conditions[i].sub_conditions[i].sub_conditions[i].sub_conditions[i+1].condition}</w:t>
       </w:r>
     </w:p>
     <w:p>
@@ -3500,21 +2155,7 @@
         <w:rPr>
           <w:rFonts w:ascii="Times New Roman" w:eastAsia="Times New Roman" w:hAnsi="Times New Roman" w:cs="Times New Roman"/>
         </w:rPr>
-        <w:t>[i</w:t>
-      </w:r>
-      <w:proofErr w:type="gramStart"/>
-      <w:r>
-        <w:rPr>
-          <w:rFonts w:ascii="Times New Roman" w:eastAsia="Times New Roman" w:hAnsi="Times New Roman" w:cs="Times New Roman"/>
-        </w:rPr>
-        <w:t>].sub</w:t>
-      </w:r>
-      <w:proofErr w:type="gramEnd"/>
-      <w:r>
-        <w:rPr>
-          <w:rFonts w:ascii="Times New Roman" w:eastAsia="Times New Roman" w:hAnsi="Times New Roman" w:cs="Times New Roman"/>
-        </w:rPr>
-        <w:t>_conditions[i].sub_conditions[i].sub_conditions[i+1].condition}</w:t>
+        <w:t>[i].sub_conditions[i].sub_conditions[i].sub_conditions[i+1].condition}</w:t>
       </w:r>
     </w:p>
     <w:p>
@@ -3549,21 +2190,7 @@
         <w:rPr>
           <w:rFonts w:ascii="Times New Roman" w:eastAsia="Times New Roman" w:hAnsi="Times New Roman" w:cs="Times New Roman"/>
         </w:rPr>
-        <w:t>[i</w:t>
-      </w:r>
-      <w:proofErr w:type="gramStart"/>
-      <w:r>
-        <w:rPr>
-          <w:rFonts w:ascii="Times New Roman" w:eastAsia="Times New Roman" w:hAnsi="Times New Roman" w:cs="Times New Roman"/>
-        </w:rPr>
-        <w:t>].sub</w:t>
-      </w:r>
-      <w:proofErr w:type="gramEnd"/>
-      <w:r>
-        <w:rPr>
-          <w:rFonts w:ascii="Times New Roman" w:eastAsia="Times New Roman" w:hAnsi="Times New Roman" w:cs="Times New Roman"/>
-        </w:rPr>
-        <w:t>_conditions[i].sub_conditions[i+1].condition}</w:t>
+        <w:t>[i].sub_conditions[i].sub_conditions[i+1].condition}</w:t>
       </w:r>
     </w:p>
     <w:p>
@@ -3586,14 +2213,7 @@
         <w:rPr>
           <w:rFonts w:ascii="Times New Roman" w:eastAsia="Times New Roman" w:hAnsi="Times New Roman" w:cs="Times New Roman"/>
         </w:rPr>
-        <w:t>{</w:t>
-      </w:r>
-      <w:proofErr w:type="spellStart"/>
-      <w:r>
-        <w:rPr>
-          <w:rFonts w:ascii="Times New Roman" w:eastAsia="Times New Roman" w:hAnsi="Times New Roman" w:cs="Times New Roman"/>
-        </w:rPr>
-        <w:t>d.conditions.</w:t>
+        <w:t>{d.conditions.</w:t>
       </w:r>
       <w:r>
         <w:rPr>
@@ -3601,48 +2221,11 @@
         </w:rPr>
         <w:t>HSC</w:t>
       </w:r>
-      <w:proofErr w:type="spellEnd"/>
-      <w:r>
-        <w:rPr>
-          <w:rFonts w:ascii="Times New Roman" w:eastAsia="Times New Roman" w:hAnsi="Times New Roman" w:cs="Times New Roman"/>
-        </w:rPr>
-        <w:t>[</w:t>
-      </w:r>
-      <w:proofErr w:type="spellStart"/>
-      <w:r>
-        <w:rPr>
-          <w:rFonts w:ascii="Times New Roman" w:eastAsia="Times New Roman" w:hAnsi="Times New Roman" w:cs="Times New Roman"/>
-        </w:rPr>
-        <w:t>i</w:t>
-      </w:r>
-      <w:proofErr w:type="spellEnd"/>
-      <w:proofErr w:type="gramStart"/>
-      <w:r>
-        <w:rPr>
-          <w:rFonts w:ascii="Times New Roman" w:eastAsia="Times New Roman" w:hAnsi="Times New Roman" w:cs="Times New Roman"/>
-        </w:rPr>
-        <w:t>].</w:t>
-      </w:r>
-      <w:proofErr w:type="spellStart"/>
-      <w:r>
-        <w:rPr>
-          <w:rFonts w:ascii="Times New Roman" w:eastAsia="Times New Roman" w:hAnsi="Times New Roman" w:cs="Times New Roman"/>
-        </w:rPr>
-        <w:t>sub</w:t>
-      </w:r>
-      <w:proofErr w:type="gramEnd"/>
-      <w:r>
-        <w:rPr>
-          <w:rFonts w:ascii="Times New Roman" w:eastAsia="Times New Roman" w:hAnsi="Times New Roman" w:cs="Times New Roman"/>
-        </w:rPr>
-        <w:t>_conditions</w:t>
-      </w:r>
-      <w:proofErr w:type="spellEnd"/>
-      <w:r>
-        <w:rPr>
-          <w:rFonts w:ascii="Times New Roman" w:eastAsia="Times New Roman" w:hAnsi="Times New Roman" w:cs="Times New Roman"/>
-        </w:rPr>
-        <w:t>[i+1].condition}</w:t>
+      <w:r>
+        <w:rPr>
+          <w:rFonts w:ascii="Times New Roman" w:eastAsia="Times New Roman" w:hAnsi="Times New Roman" w:cs="Times New Roman"/>
+        </w:rPr>
+        <w:t>[i].sub_conditions[i+1].condition}</w:t>
       </w:r>
     </w:p>
     <w:p>
@@ -3668,9 +2251,8 @@
           <w:szCs w:val="24"/>
           <w:u w:val="single"/>
         </w:rPr>
-        <w:t>{</w:t>
-      </w:r>
-      <w:proofErr w:type="spellStart"/>
+        <w:t>{d.conditions.</w:t>
+      </w:r>
       <w:r>
         <w:rPr>
           <w:rFonts w:ascii="Times New Roman" w:eastAsia="Times New Roman" w:hAnsi="Times New Roman" w:cs="Times New Roman"/>
@@ -3678,7 +2260,7 @@
           <w:szCs w:val="24"/>
           <w:u w:val="single"/>
         </w:rPr>
-        <w:t>d.conditions.</w:t>
+        <w:t>HSC</w:t>
       </w:r>
       <w:r>
         <w:rPr>
@@ -3687,37 +2269,7 @@
           <w:szCs w:val="24"/>
           <w:u w:val="single"/>
         </w:rPr>
-        <w:t>HSC</w:t>
-      </w:r>
-      <w:proofErr w:type="spellEnd"/>
-      <w:r>
-        <w:rPr>
-          <w:rFonts w:ascii="Times New Roman" w:eastAsia="Times New Roman" w:hAnsi="Times New Roman" w:cs="Times New Roman"/>
-          <w:sz w:val="24"/>
-          <w:szCs w:val="24"/>
-          <w:u w:val="single"/>
-        </w:rPr>
-        <w:t>[i+1</w:t>
-      </w:r>
-      <w:proofErr w:type="gramStart"/>
-      <w:r>
-        <w:rPr>
-          <w:rFonts w:ascii="Times New Roman" w:eastAsia="Times New Roman" w:hAnsi="Times New Roman" w:cs="Times New Roman"/>
-          <w:sz w:val="24"/>
-          <w:szCs w:val="24"/>
-          <w:u w:val="single"/>
-        </w:rPr>
-        <w:t>].condition</w:t>
-      </w:r>
-      <w:proofErr w:type="gramEnd"/>
-      <w:r>
-        <w:rPr>
-          <w:rFonts w:ascii="Times New Roman" w:eastAsia="Times New Roman" w:hAnsi="Times New Roman" w:cs="Times New Roman"/>
-          <w:sz w:val="24"/>
-          <w:szCs w:val="24"/>
-          <w:u w:val="single"/>
-        </w:rPr>
-        <w:t>}</w:t>
+        <w:t>[i+1].condition}</w:t>
       </w:r>
     </w:p>
     <w:p>
@@ -3765,9 +2317,8 @@
           <w:szCs w:val="24"/>
           <w:u w:val="single"/>
         </w:rPr>
-        <w:t>{</w:t>
-      </w:r>
-      <w:proofErr w:type="spellStart"/>
+        <w:t>{d.conditions.</w:t>
+      </w:r>
       <w:r>
         <w:rPr>
           <w:rFonts w:ascii="Times New Roman" w:eastAsia="Times New Roman" w:hAnsi="Times New Roman" w:cs="Times New Roman"/>
@@ -3775,7 +2326,7 @@
           <w:szCs w:val="24"/>
           <w:u w:val="single"/>
         </w:rPr>
-        <w:t>d.conditions.</w:t>
+        <w:t>GOC</w:t>
       </w:r>
       <w:r>
         <w:rPr>
@@ -3784,48 +2335,7 @@
           <w:szCs w:val="24"/>
           <w:u w:val="single"/>
         </w:rPr>
-        <w:t>GOC</w:t>
-      </w:r>
-      <w:proofErr w:type="spellEnd"/>
-      <w:r>
-        <w:rPr>
-          <w:rFonts w:ascii="Times New Roman" w:eastAsia="Times New Roman" w:hAnsi="Times New Roman" w:cs="Times New Roman"/>
-          <w:sz w:val="24"/>
-          <w:szCs w:val="24"/>
-          <w:u w:val="single"/>
-        </w:rPr>
-        <w:t>[</w:t>
-      </w:r>
-      <w:proofErr w:type="spellStart"/>
-      <w:r>
-        <w:rPr>
-          <w:rFonts w:ascii="Times New Roman" w:eastAsia="Times New Roman" w:hAnsi="Times New Roman" w:cs="Times New Roman"/>
-          <w:sz w:val="24"/>
-          <w:szCs w:val="24"/>
-          <w:u w:val="single"/>
-        </w:rPr>
-        <w:t>i</w:t>
-      </w:r>
-      <w:proofErr w:type="spellEnd"/>
-      <w:proofErr w:type="gramStart"/>
-      <w:r>
-        <w:rPr>
-          <w:rFonts w:ascii="Times New Roman" w:eastAsia="Times New Roman" w:hAnsi="Times New Roman" w:cs="Times New Roman"/>
-          <w:sz w:val="24"/>
-          <w:szCs w:val="24"/>
-          <w:u w:val="single"/>
-        </w:rPr>
-        <w:t>].condition</w:t>
-      </w:r>
-      <w:proofErr w:type="gramEnd"/>
-      <w:r>
-        <w:rPr>
-          <w:rFonts w:ascii="Times New Roman" w:eastAsia="Times New Roman" w:hAnsi="Times New Roman" w:cs="Times New Roman"/>
-          <w:sz w:val="24"/>
-          <w:szCs w:val="24"/>
-          <w:u w:val="single"/>
-        </w:rPr>
-        <w:t>}</w:t>
+        <w:t>[i].condition}</w:t>
       </w:r>
     </w:p>
     <w:p>
@@ -3848,14 +2358,7 @@
         <w:rPr>
           <w:rFonts w:ascii="Times New Roman" w:eastAsia="Times New Roman" w:hAnsi="Times New Roman" w:cs="Times New Roman"/>
         </w:rPr>
-        <w:t>{</w:t>
-      </w:r>
-      <w:proofErr w:type="spellStart"/>
-      <w:r>
-        <w:rPr>
-          <w:rFonts w:ascii="Times New Roman" w:eastAsia="Times New Roman" w:hAnsi="Times New Roman" w:cs="Times New Roman"/>
-        </w:rPr>
-        <w:t>d.conditions.</w:t>
+        <w:t>{d.conditions.</w:t>
       </w:r>
       <w:r>
         <w:rPr>
@@ -3863,62 +2366,11 @@
         </w:rPr>
         <w:t>GOC</w:t>
       </w:r>
-      <w:proofErr w:type="spellEnd"/>
-      <w:r>
-        <w:rPr>
-          <w:rFonts w:ascii="Times New Roman" w:eastAsia="Times New Roman" w:hAnsi="Times New Roman" w:cs="Times New Roman"/>
-        </w:rPr>
-        <w:t>[</w:t>
-      </w:r>
-      <w:proofErr w:type="spellStart"/>
-      <w:r>
-        <w:rPr>
-          <w:rFonts w:ascii="Times New Roman" w:eastAsia="Times New Roman" w:hAnsi="Times New Roman" w:cs="Times New Roman"/>
-        </w:rPr>
-        <w:t>i</w:t>
-      </w:r>
-      <w:proofErr w:type="spellEnd"/>
-      <w:proofErr w:type="gramStart"/>
-      <w:r>
-        <w:rPr>
-          <w:rFonts w:ascii="Times New Roman" w:eastAsia="Times New Roman" w:hAnsi="Times New Roman" w:cs="Times New Roman"/>
-        </w:rPr>
-        <w:t>].</w:t>
-      </w:r>
-      <w:proofErr w:type="spellStart"/>
-      <w:r>
-        <w:rPr>
-          <w:rFonts w:ascii="Times New Roman" w:eastAsia="Times New Roman" w:hAnsi="Times New Roman" w:cs="Times New Roman"/>
-        </w:rPr>
-        <w:t>sub</w:t>
-      </w:r>
-      <w:proofErr w:type="gramEnd"/>
-      <w:r>
-        <w:rPr>
-          <w:rFonts w:ascii="Times New Roman" w:eastAsia="Times New Roman" w:hAnsi="Times New Roman" w:cs="Times New Roman"/>
-        </w:rPr>
-        <w:t>_conditions</w:t>
-      </w:r>
-      <w:proofErr w:type="spellEnd"/>
-      <w:r>
-        <w:rPr>
-          <w:rFonts w:ascii="Times New Roman" w:eastAsia="Times New Roman" w:hAnsi="Times New Roman" w:cs="Times New Roman"/>
-        </w:rPr>
-        <w:t>[</w:t>
-      </w:r>
-      <w:proofErr w:type="spellStart"/>
-      <w:r>
-        <w:rPr>
-          <w:rFonts w:ascii="Times New Roman" w:eastAsia="Times New Roman" w:hAnsi="Times New Roman" w:cs="Times New Roman"/>
-        </w:rPr>
-        <w:t>i</w:t>
-      </w:r>
-      <w:proofErr w:type="spellEnd"/>
-      <w:r>
-        <w:rPr>
-          <w:rFonts w:ascii="Times New Roman" w:eastAsia="Times New Roman" w:hAnsi="Times New Roman" w:cs="Times New Roman"/>
-        </w:rPr>
-        <w:t>].condition}</w:t>
+      <w:r>
+        <w:rPr>
+          <w:rFonts w:ascii="Times New Roman" w:eastAsia="Times New Roman" w:hAnsi="Times New Roman" w:cs="Times New Roman"/>
+        </w:rPr>
+        <w:t>[i].sub_conditions[i].condition}</w:t>
       </w:r>
     </w:p>
     <w:p>
@@ -3953,21 +2405,7 @@
         <w:rPr>
           <w:rFonts w:ascii="Times New Roman" w:eastAsia="Times New Roman" w:hAnsi="Times New Roman" w:cs="Times New Roman"/>
         </w:rPr>
-        <w:t>[i</w:t>
-      </w:r>
-      <w:proofErr w:type="gramStart"/>
-      <w:r>
-        <w:rPr>
-          <w:rFonts w:ascii="Times New Roman" w:eastAsia="Times New Roman" w:hAnsi="Times New Roman" w:cs="Times New Roman"/>
-        </w:rPr>
-        <w:t>].sub</w:t>
-      </w:r>
-      <w:proofErr w:type="gramEnd"/>
-      <w:r>
-        <w:rPr>
-          <w:rFonts w:ascii="Times New Roman" w:eastAsia="Times New Roman" w:hAnsi="Times New Roman" w:cs="Times New Roman"/>
-        </w:rPr>
-        <w:t>_conditions[i].sub_conditions[i].condition}</w:t>
+        <w:t>[i].sub_conditions[i].sub_conditions[i].condition}</w:t>
       </w:r>
     </w:p>
     <w:p>
@@ -4002,21 +2440,7 @@
         <w:rPr>
           <w:rFonts w:ascii="Times New Roman" w:eastAsia="Times New Roman" w:hAnsi="Times New Roman" w:cs="Times New Roman"/>
         </w:rPr>
-        <w:t>[i</w:t>
-      </w:r>
-      <w:proofErr w:type="gramStart"/>
-      <w:r>
-        <w:rPr>
-          <w:rFonts w:ascii="Times New Roman" w:eastAsia="Times New Roman" w:hAnsi="Times New Roman" w:cs="Times New Roman"/>
-        </w:rPr>
-        <w:t>].sub</w:t>
-      </w:r>
-      <w:proofErr w:type="gramEnd"/>
-      <w:r>
-        <w:rPr>
-          <w:rFonts w:ascii="Times New Roman" w:eastAsia="Times New Roman" w:hAnsi="Times New Roman" w:cs="Times New Roman"/>
-        </w:rPr>
-        <w:t>_conditions[i].sub_conditions[i].sub_conditions[i].condition}</w:t>
+        <w:t>[i].sub_conditions[i].sub_conditions[i].sub_conditions[i].condition}</w:t>
       </w:r>
     </w:p>
     <w:p>
@@ -4051,21 +2475,7 @@
         <w:rPr>
           <w:rFonts w:ascii="Times New Roman" w:eastAsia="Times New Roman" w:hAnsi="Times New Roman" w:cs="Times New Roman"/>
         </w:rPr>
-        <w:t>[i</w:t>
-      </w:r>
-      <w:proofErr w:type="gramStart"/>
-      <w:r>
-        <w:rPr>
-          <w:rFonts w:ascii="Times New Roman" w:eastAsia="Times New Roman" w:hAnsi="Times New Roman" w:cs="Times New Roman"/>
-        </w:rPr>
-        <w:t>].sub</w:t>
-      </w:r>
-      <w:proofErr w:type="gramEnd"/>
-      <w:r>
-        <w:rPr>
-          <w:rFonts w:ascii="Times New Roman" w:eastAsia="Times New Roman" w:hAnsi="Times New Roman" w:cs="Times New Roman"/>
-        </w:rPr>
-        <w:t>_conditions[i].sub_conditions[i].sub_conditions[i].sub_conditions[i].condition}</w:t>
+        <w:t>[i].sub_conditions[i].sub_conditions[i].sub_conditions[i].sub_conditions[i].condition}</w:t>
       </w:r>
     </w:p>
     <w:p>
@@ -4100,21 +2510,7 @@
         <w:rPr>
           <w:rFonts w:ascii="Times New Roman" w:eastAsia="Times New Roman" w:hAnsi="Times New Roman" w:cs="Times New Roman"/>
         </w:rPr>
-        <w:t>[i</w:t>
-      </w:r>
-      <w:proofErr w:type="gramStart"/>
-      <w:r>
-        <w:rPr>
-          <w:rFonts w:ascii="Times New Roman" w:eastAsia="Times New Roman" w:hAnsi="Times New Roman" w:cs="Times New Roman"/>
-        </w:rPr>
-        <w:t>].sub</w:t>
-      </w:r>
-      <w:proofErr w:type="gramEnd"/>
-      <w:r>
-        <w:rPr>
-          <w:rFonts w:ascii="Times New Roman" w:eastAsia="Times New Roman" w:hAnsi="Times New Roman" w:cs="Times New Roman"/>
-        </w:rPr>
-        <w:t>_conditions[i].sub_conditions[i].sub_conditions[i].sub_conditions[i+1].condition}</w:t>
+        <w:t>[i].sub_conditions[i].sub_conditions[i].sub_conditions[i].sub_conditions[i+1].condition}</w:t>
       </w:r>
     </w:p>
     <w:p>
@@ -4149,21 +2545,7 @@
         <w:rPr>
           <w:rFonts w:ascii="Times New Roman" w:eastAsia="Times New Roman" w:hAnsi="Times New Roman" w:cs="Times New Roman"/>
         </w:rPr>
-        <w:t>[i</w:t>
-      </w:r>
-      <w:proofErr w:type="gramStart"/>
-      <w:r>
-        <w:rPr>
-          <w:rFonts w:ascii="Times New Roman" w:eastAsia="Times New Roman" w:hAnsi="Times New Roman" w:cs="Times New Roman"/>
-        </w:rPr>
-        <w:t>].sub</w:t>
-      </w:r>
-      <w:proofErr w:type="gramEnd"/>
-      <w:r>
-        <w:rPr>
-          <w:rFonts w:ascii="Times New Roman" w:eastAsia="Times New Roman" w:hAnsi="Times New Roman" w:cs="Times New Roman"/>
-        </w:rPr>
-        <w:t>_conditions[i].sub_conditions[i].sub_conditions[i+1].condition}</w:t>
+        <w:t>[i].sub_conditions[i].sub_conditions[i].sub_conditions[i+1].condition}</w:t>
       </w:r>
     </w:p>
     <w:p>
@@ -4198,21 +2580,7 @@
         <w:rPr>
           <w:rFonts w:ascii="Times New Roman" w:eastAsia="Times New Roman" w:hAnsi="Times New Roman" w:cs="Times New Roman"/>
         </w:rPr>
-        <w:t>[i</w:t>
-      </w:r>
-      <w:proofErr w:type="gramStart"/>
-      <w:r>
-        <w:rPr>
-          <w:rFonts w:ascii="Times New Roman" w:eastAsia="Times New Roman" w:hAnsi="Times New Roman" w:cs="Times New Roman"/>
-        </w:rPr>
-        <w:t>].sub</w:t>
-      </w:r>
-      <w:proofErr w:type="gramEnd"/>
-      <w:r>
-        <w:rPr>
-          <w:rFonts w:ascii="Times New Roman" w:eastAsia="Times New Roman" w:hAnsi="Times New Roman" w:cs="Times New Roman"/>
-        </w:rPr>
-        <w:t>_conditions[i].sub_conditions[i+1].condition}</w:t>
+        <w:t>[i].sub_conditions[i].sub_conditions[i+1].condition}</w:t>
       </w:r>
     </w:p>
     <w:p>
@@ -4235,14 +2603,7 @@
         <w:rPr>
           <w:rFonts w:ascii="Times New Roman" w:eastAsia="Times New Roman" w:hAnsi="Times New Roman" w:cs="Times New Roman"/>
         </w:rPr>
-        <w:t>{</w:t>
-      </w:r>
-      <w:proofErr w:type="spellStart"/>
-      <w:r>
-        <w:rPr>
-          <w:rFonts w:ascii="Times New Roman" w:eastAsia="Times New Roman" w:hAnsi="Times New Roman" w:cs="Times New Roman"/>
-        </w:rPr>
-        <w:t>d.conditions.</w:t>
+        <w:t>{d.conditions.</w:t>
       </w:r>
       <w:r>
         <w:rPr>
@@ -4250,48 +2611,11 @@
         </w:rPr>
         <w:t>GOC</w:t>
       </w:r>
-      <w:proofErr w:type="spellEnd"/>
-      <w:r>
-        <w:rPr>
-          <w:rFonts w:ascii="Times New Roman" w:eastAsia="Times New Roman" w:hAnsi="Times New Roman" w:cs="Times New Roman"/>
-        </w:rPr>
-        <w:t>[</w:t>
-      </w:r>
-      <w:proofErr w:type="spellStart"/>
-      <w:r>
-        <w:rPr>
-          <w:rFonts w:ascii="Times New Roman" w:eastAsia="Times New Roman" w:hAnsi="Times New Roman" w:cs="Times New Roman"/>
-        </w:rPr>
-        <w:t>i</w:t>
-      </w:r>
-      <w:proofErr w:type="spellEnd"/>
-      <w:proofErr w:type="gramStart"/>
-      <w:r>
-        <w:rPr>
-          <w:rFonts w:ascii="Times New Roman" w:eastAsia="Times New Roman" w:hAnsi="Times New Roman" w:cs="Times New Roman"/>
-        </w:rPr>
-        <w:t>].</w:t>
-      </w:r>
-      <w:proofErr w:type="spellStart"/>
-      <w:r>
-        <w:rPr>
-          <w:rFonts w:ascii="Times New Roman" w:eastAsia="Times New Roman" w:hAnsi="Times New Roman" w:cs="Times New Roman"/>
-        </w:rPr>
-        <w:t>sub</w:t>
-      </w:r>
-      <w:proofErr w:type="gramEnd"/>
-      <w:r>
-        <w:rPr>
-          <w:rFonts w:ascii="Times New Roman" w:eastAsia="Times New Roman" w:hAnsi="Times New Roman" w:cs="Times New Roman"/>
-        </w:rPr>
-        <w:t>_conditions</w:t>
-      </w:r>
-      <w:proofErr w:type="spellEnd"/>
-      <w:r>
-        <w:rPr>
-          <w:rFonts w:ascii="Times New Roman" w:eastAsia="Times New Roman" w:hAnsi="Times New Roman" w:cs="Times New Roman"/>
-        </w:rPr>
-        <w:t>[i+1].condition}</w:t>
+      <w:r>
+        <w:rPr>
+          <w:rFonts w:ascii="Times New Roman" w:eastAsia="Times New Roman" w:hAnsi="Times New Roman" w:cs="Times New Roman"/>
+        </w:rPr>
+        <w:t>[i].sub_conditions[i+1].condition}</w:t>
       </w:r>
     </w:p>
     <w:p>
@@ -4317,9 +2641,8 @@
           <w:szCs w:val="24"/>
           <w:u w:val="single"/>
         </w:rPr>
-        <w:t>{</w:t>
-      </w:r>
-      <w:proofErr w:type="spellStart"/>
+        <w:t>{d.conditions.</w:t>
+      </w:r>
       <w:r>
         <w:rPr>
           <w:rFonts w:ascii="Times New Roman" w:eastAsia="Times New Roman" w:hAnsi="Times New Roman" w:cs="Times New Roman"/>
@@ -4327,7 +2650,7 @@
           <w:szCs w:val="24"/>
           <w:u w:val="single"/>
         </w:rPr>
-        <w:t>d.conditions.</w:t>
+        <w:t>GOC</w:t>
       </w:r>
       <w:r>
         <w:rPr>
@@ -4336,37 +2659,7 @@
           <w:szCs w:val="24"/>
           <w:u w:val="single"/>
         </w:rPr>
-        <w:t>GOC</w:t>
-      </w:r>
-      <w:proofErr w:type="spellEnd"/>
-      <w:r>
-        <w:rPr>
-          <w:rFonts w:ascii="Times New Roman" w:eastAsia="Times New Roman" w:hAnsi="Times New Roman" w:cs="Times New Roman"/>
-          <w:sz w:val="24"/>
-          <w:szCs w:val="24"/>
-          <w:u w:val="single"/>
-        </w:rPr>
-        <w:t>[i+1</w:t>
-      </w:r>
-      <w:proofErr w:type="gramStart"/>
-      <w:r>
-        <w:rPr>
-          <w:rFonts w:ascii="Times New Roman" w:eastAsia="Times New Roman" w:hAnsi="Times New Roman" w:cs="Times New Roman"/>
-          <w:sz w:val="24"/>
-          <w:szCs w:val="24"/>
-          <w:u w:val="single"/>
-        </w:rPr>
-        <w:t>].condition</w:t>
-      </w:r>
-      <w:proofErr w:type="gramEnd"/>
-      <w:r>
-        <w:rPr>
-          <w:rFonts w:ascii="Times New Roman" w:eastAsia="Times New Roman" w:hAnsi="Times New Roman" w:cs="Times New Roman"/>
-          <w:sz w:val="24"/>
-          <w:szCs w:val="24"/>
-          <w:u w:val="single"/>
-        </w:rPr>
-        <w:t>}</w:t>
+        <w:t>[i+1].condition}</w:t>
       </w:r>
     </w:p>
     <w:p>
@@ -4413,9 +2706,8 @@
           <w:szCs w:val="24"/>
           <w:u w:val="single"/>
         </w:rPr>
-        <w:t>{</w:t>
-      </w:r>
-      <w:proofErr w:type="spellStart"/>
+        <w:t>{d.conditions.</w:t>
+      </w:r>
       <w:r>
         <w:rPr>
           <w:rFonts w:ascii="Times New Roman" w:eastAsia="Times New Roman" w:hAnsi="Times New Roman" w:cs="Times New Roman"/>
@@ -4423,7 +2715,7 @@
           <w:szCs w:val="24"/>
           <w:u w:val="single"/>
         </w:rPr>
-        <w:t>d.conditions.</w:t>
+        <w:t>ELC</w:t>
       </w:r>
       <w:r>
         <w:rPr>
@@ -4432,48 +2724,7 @@
           <w:szCs w:val="24"/>
           <w:u w:val="single"/>
         </w:rPr>
-        <w:t>ELC</w:t>
-      </w:r>
-      <w:proofErr w:type="spellEnd"/>
-      <w:r>
-        <w:rPr>
-          <w:rFonts w:ascii="Times New Roman" w:eastAsia="Times New Roman" w:hAnsi="Times New Roman" w:cs="Times New Roman"/>
-          <w:sz w:val="24"/>
-          <w:szCs w:val="24"/>
-          <w:u w:val="single"/>
-        </w:rPr>
-        <w:t>[</w:t>
-      </w:r>
-      <w:proofErr w:type="spellStart"/>
-      <w:r>
-        <w:rPr>
-          <w:rFonts w:ascii="Times New Roman" w:eastAsia="Times New Roman" w:hAnsi="Times New Roman" w:cs="Times New Roman"/>
-          <w:sz w:val="24"/>
-          <w:szCs w:val="24"/>
-          <w:u w:val="single"/>
-        </w:rPr>
-        <w:t>i</w:t>
-      </w:r>
-      <w:proofErr w:type="spellEnd"/>
-      <w:proofErr w:type="gramStart"/>
-      <w:r>
-        <w:rPr>
-          <w:rFonts w:ascii="Times New Roman" w:eastAsia="Times New Roman" w:hAnsi="Times New Roman" w:cs="Times New Roman"/>
-          <w:sz w:val="24"/>
-          <w:szCs w:val="24"/>
-          <w:u w:val="single"/>
-        </w:rPr>
-        <w:t>].condition</w:t>
-      </w:r>
-      <w:proofErr w:type="gramEnd"/>
-      <w:r>
-        <w:rPr>
-          <w:rFonts w:ascii="Times New Roman" w:eastAsia="Times New Roman" w:hAnsi="Times New Roman" w:cs="Times New Roman"/>
-          <w:sz w:val="24"/>
-          <w:szCs w:val="24"/>
-          <w:u w:val="single"/>
-        </w:rPr>
-        <w:t>}</w:t>
+        <w:t>[i].condition}</w:t>
       </w:r>
     </w:p>
     <w:p>
@@ -4496,14 +2747,7 @@
         <w:rPr>
           <w:rFonts w:ascii="Times New Roman" w:eastAsia="Times New Roman" w:hAnsi="Times New Roman" w:cs="Times New Roman"/>
         </w:rPr>
-        <w:t>{</w:t>
-      </w:r>
-      <w:proofErr w:type="spellStart"/>
-      <w:r>
-        <w:rPr>
-          <w:rFonts w:ascii="Times New Roman" w:eastAsia="Times New Roman" w:hAnsi="Times New Roman" w:cs="Times New Roman"/>
-        </w:rPr>
-        <w:t>d.conditions.</w:t>
+        <w:t>{d.conditions.</w:t>
       </w:r>
       <w:r>
         <w:rPr>
@@ -4511,62 +2755,11 @@
         </w:rPr>
         <w:t>ELC</w:t>
       </w:r>
-      <w:proofErr w:type="spellEnd"/>
-      <w:r>
-        <w:rPr>
-          <w:rFonts w:ascii="Times New Roman" w:eastAsia="Times New Roman" w:hAnsi="Times New Roman" w:cs="Times New Roman"/>
-        </w:rPr>
-        <w:t>[</w:t>
-      </w:r>
-      <w:proofErr w:type="spellStart"/>
-      <w:r>
-        <w:rPr>
-          <w:rFonts w:ascii="Times New Roman" w:eastAsia="Times New Roman" w:hAnsi="Times New Roman" w:cs="Times New Roman"/>
-        </w:rPr>
-        <w:t>i</w:t>
-      </w:r>
-      <w:proofErr w:type="spellEnd"/>
-      <w:proofErr w:type="gramStart"/>
-      <w:r>
-        <w:rPr>
-          <w:rFonts w:ascii="Times New Roman" w:eastAsia="Times New Roman" w:hAnsi="Times New Roman" w:cs="Times New Roman"/>
-        </w:rPr>
-        <w:t>].</w:t>
-      </w:r>
-      <w:proofErr w:type="spellStart"/>
-      <w:r>
-        <w:rPr>
-          <w:rFonts w:ascii="Times New Roman" w:eastAsia="Times New Roman" w:hAnsi="Times New Roman" w:cs="Times New Roman"/>
-        </w:rPr>
-        <w:t>sub</w:t>
-      </w:r>
-      <w:proofErr w:type="gramEnd"/>
-      <w:r>
-        <w:rPr>
-          <w:rFonts w:ascii="Times New Roman" w:eastAsia="Times New Roman" w:hAnsi="Times New Roman" w:cs="Times New Roman"/>
-        </w:rPr>
-        <w:t>_conditions</w:t>
-      </w:r>
-      <w:proofErr w:type="spellEnd"/>
-      <w:r>
-        <w:rPr>
-          <w:rFonts w:ascii="Times New Roman" w:eastAsia="Times New Roman" w:hAnsi="Times New Roman" w:cs="Times New Roman"/>
-        </w:rPr>
-        <w:t>[</w:t>
-      </w:r>
-      <w:proofErr w:type="spellStart"/>
-      <w:r>
-        <w:rPr>
-          <w:rFonts w:ascii="Times New Roman" w:eastAsia="Times New Roman" w:hAnsi="Times New Roman" w:cs="Times New Roman"/>
-        </w:rPr>
-        <w:t>i</w:t>
-      </w:r>
-      <w:proofErr w:type="spellEnd"/>
-      <w:r>
-        <w:rPr>
-          <w:rFonts w:ascii="Times New Roman" w:eastAsia="Times New Roman" w:hAnsi="Times New Roman" w:cs="Times New Roman"/>
-        </w:rPr>
-        <w:t>].condition}</w:t>
+      <w:r>
+        <w:rPr>
+          <w:rFonts w:ascii="Times New Roman" w:eastAsia="Times New Roman" w:hAnsi="Times New Roman" w:cs="Times New Roman"/>
+        </w:rPr>
+        <w:t>[i].sub_conditions[i].condition}</w:t>
       </w:r>
     </w:p>
     <w:p>
@@ -4601,21 +2794,7 @@
         <w:rPr>
           <w:rFonts w:ascii="Times New Roman" w:eastAsia="Times New Roman" w:hAnsi="Times New Roman" w:cs="Times New Roman"/>
         </w:rPr>
-        <w:t>[i</w:t>
-      </w:r>
-      <w:proofErr w:type="gramStart"/>
-      <w:r>
-        <w:rPr>
-          <w:rFonts w:ascii="Times New Roman" w:eastAsia="Times New Roman" w:hAnsi="Times New Roman" w:cs="Times New Roman"/>
-        </w:rPr>
-        <w:t>].sub</w:t>
-      </w:r>
-      <w:proofErr w:type="gramEnd"/>
-      <w:r>
-        <w:rPr>
-          <w:rFonts w:ascii="Times New Roman" w:eastAsia="Times New Roman" w:hAnsi="Times New Roman" w:cs="Times New Roman"/>
-        </w:rPr>
-        <w:t>_conditions[i].sub_conditions[i].condition}</w:t>
+        <w:t>[i].sub_conditions[i].sub_conditions[i].condition}</w:t>
       </w:r>
     </w:p>
     <w:p>
@@ -4650,21 +2829,7 @@
         <w:rPr>
           <w:rFonts w:ascii="Times New Roman" w:eastAsia="Times New Roman" w:hAnsi="Times New Roman" w:cs="Times New Roman"/>
         </w:rPr>
-        <w:t>[i</w:t>
-      </w:r>
-      <w:proofErr w:type="gramStart"/>
-      <w:r>
-        <w:rPr>
-          <w:rFonts w:ascii="Times New Roman" w:eastAsia="Times New Roman" w:hAnsi="Times New Roman" w:cs="Times New Roman"/>
-        </w:rPr>
-        <w:t>].sub</w:t>
-      </w:r>
-      <w:proofErr w:type="gramEnd"/>
-      <w:r>
-        <w:rPr>
-          <w:rFonts w:ascii="Times New Roman" w:eastAsia="Times New Roman" w:hAnsi="Times New Roman" w:cs="Times New Roman"/>
-        </w:rPr>
-        <w:t>_conditions[i].sub_conditions[i].sub_conditions[i].condition}</w:t>
+        <w:t>[i].sub_conditions[i].sub_conditions[i].sub_conditions[i].condition}</w:t>
       </w:r>
     </w:p>
     <w:p>
@@ -4699,21 +2864,7 @@
         <w:rPr>
           <w:rFonts w:ascii="Times New Roman" w:eastAsia="Times New Roman" w:hAnsi="Times New Roman" w:cs="Times New Roman"/>
         </w:rPr>
-        <w:t>[i</w:t>
-      </w:r>
-      <w:proofErr w:type="gramStart"/>
-      <w:r>
-        <w:rPr>
-          <w:rFonts w:ascii="Times New Roman" w:eastAsia="Times New Roman" w:hAnsi="Times New Roman" w:cs="Times New Roman"/>
-        </w:rPr>
-        <w:t>].sub</w:t>
-      </w:r>
-      <w:proofErr w:type="gramEnd"/>
-      <w:r>
-        <w:rPr>
-          <w:rFonts w:ascii="Times New Roman" w:eastAsia="Times New Roman" w:hAnsi="Times New Roman" w:cs="Times New Roman"/>
-        </w:rPr>
-        <w:t>_conditions[i].sub_conditions[i].sub_conditions[i].sub_conditions[i].condition}</w:t>
+        <w:t>[i].sub_conditions[i].sub_conditions[i].sub_conditions[i].sub_conditions[i].condition}</w:t>
       </w:r>
     </w:p>
     <w:p>
@@ -4748,21 +2899,7 @@
         <w:rPr>
           <w:rFonts w:ascii="Times New Roman" w:eastAsia="Times New Roman" w:hAnsi="Times New Roman" w:cs="Times New Roman"/>
         </w:rPr>
-        <w:t>[i</w:t>
-      </w:r>
-      <w:proofErr w:type="gramStart"/>
-      <w:r>
-        <w:rPr>
-          <w:rFonts w:ascii="Times New Roman" w:eastAsia="Times New Roman" w:hAnsi="Times New Roman" w:cs="Times New Roman"/>
-        </w:rPr>
-        <w:t>].sub</w:t>
-      </w:r>
-      <w:proofErr w:type="gramEnd"/>
-      <w:r>
-        <w:rPr>
-          <w:rFonts w:ascii="Times New Roman" w:eastAsia="Times New Roman" w:hAnsi="Times New Roman" w:cs="Times New Roman"/>
-        </w:rPr>
-        <w:t>_conditions[i].sub_conditions[i].sub_conditions[i].sub_conditions[i+1].condition}</w:t>
+        <w:t>[i].sub_conditions[i].sub_conditions[i].sub_conditions[i].sub_conditions[i+1].condition}</w:t>
       </w:r>
     </w:p>
     <w:p>
@@ -4797,21 +2934,7 @@
         <w:rPr>
           <w:rFonts w:ascii="Times New Roman" w:eastAsia="Times New Roman" w:hAnsi="Times New Roman" w:cs="Times New Roman"/>
         </w:rPr>
-        <w:t>[i</w:t>
-      </w:r>
-      <w:proofErr w:type="gramStart"/>
-      <w:r>
-        <w:rPr>
-          <w:rFonts w:ascii="Times New Roman" w:eastAsia="Times New Roman" w:hAnsi="Times New Roman" w:cs="Times New Roman"/>
-        </w:rPr>
-        <w:t>].sub</w:t>
-      </w:r>
-      <w:proofErr w:type="gramEnd"/>
-      <w:r>
-        <w:rPr>
-          <w:rFonts w:ascii="Times New Roman" w:eastAsia="Times New Roman" w:hAnsi="Times New Roman" w:cs="Times New Roman"/>
-        </w:rPr>
-        <w:t>_conditions[i].sub_conditions[i].sub_conditions[i+1].condition}</w:t>
+        <w:t>[i].sub_conditions[i].sub_conditions[i].sub_conditions[i+1].condition}</w:t>
       </w:r>
     </w:p>
     <w:p>
@@ -4846,21 +2969,7 @@
         <w:rPr>
           <w:rFonts w:ascii="Times New Roman" w:eastAsia="Times New Roman" w:hAnsi="Times New Roman" w:cs="Times New Roman"/>
         </w:rPr>
-        <w:t>[i</w:t>
-      </w:r>
-      <w:proofErr w:type="gramStart"/>
-      <w:r>
-        <w:rPr>
-          <w:rFonts w:ascii="Times New Roman" w:eastAsia="Times New Roman" w:hAnsi="Times New Roman" w:cs="Times New Roman"/>
-        </w:rPr>
-        <w:t>].sub</w:t>
-      </w:r>
-      <w:proofErr w:type="gramEnd"/>
-      <w:r>
-        <w:rPr>
-          <w:rFonts w:ascii="Times New Roman" w:eastAsia="Times New Roman" w:hAnsi="Times New Roman" w:cs="Times New Roman"/>
-        </w:rPr>
-        <w:t>_conditions[i].sub_conditions[i+1].condition}</w:t>
+        <w:t>[i].sub_conditions[i].sub_conditions[i+1].condition}</w:t>
       </w:r>
     </w:p>
     <w:p>
@@ -4883,14 +2992,7 @@
         <w:rPr>
           <w:rFonts w:ascii="Times New Roman" w:eastAsia="Times New Roman" w:hAnsi="Times New Roman" w:cs="Times New Roman"/>
         </w:rPr>
-        <w:t>{</w:t>
-      </w:r>
-      <w:proofErr w:type="spellStart"/>
-      <w:r>
-        <w:rPr>
-          <w:rFonts w:ascii="Times New Roman" w:eastAsia="Times New Roman" w:hAnsi="Times New Roman" w:cs="Times New Roman"/>
-        </w:rPr>
-        <w:t>d.conditions.</w:t>
+        <w:t>{d.conditions.</w:t>
       </w:r>
       <w:r>
         <w:rPr>
@@ -4898,48 +3000,11 @@
         </w:rPr>
         <w:t>ELC</w:t>
       </w:r>
-      <w:proofErr w:type="spellEnd"/>
-      <w:r>
-        <w:rPr>
-          <w:rFonts w:ascii="Times New Roman" w:eastAsia="Times New Roman" w:hAnsi="Times New Roman" w:cs="Times New Roman"/>
-        </w:rPr>
-        <w:t>[</w:t>
-      </w:r>
-      <w:proofErr w:type="spellStart"/>
-      <w:r>
-        <w:rPr>
-          <w:rFonts w:ascii="Times New Roman" w:eastAsia="Times New Roman" w:hAnsi="Times New Roman" w:cs="Times New Roman"/>
-        </w:rPr>
-        <w:t>i</w:t>
-      </w:r>
-      <w:proofErr w:type="spellEnd"/>
-      <w:proofErr w:type="gramStart"/>
-      <w:r>
-        <w:rPr>
-          <w:rFonts w:ascii="Times New Roman" w:eastAsia="Times New Roman" w:hAnsi="Times New Roman" w:cs="Times New Roman"/>
-        </w:rPr>
-        <w:t>].</w:t>
-      </w:r>
-      <w:proofErr w:type="spellStart"/>
-      <w:r>
-        <w:rPr>
-          <w:rFonts w:ascii="Times New Roman" w:eastAsia="Times New Roman" w:hAnsi="Times New Roman" w:cs="Times New Roman"/>
-        </w:rPr>
-        <w:t>sub</w:t>
-      </w:r>
-      <w:proofErr w:type="gramEnd"/>
-      <w:r>
-        <w:rPr>
-          <w:rFonts w:ascii="Times New Roman" w:eastAsia="Times New Roman" w:hAnsi="Times New Roman" w:cs="Times New Roman"/>
-        </w:rPr>
-        <w:t>_conditions</w:t>
-      </w:r>
-      <w:proofErr w:type="spellEnd"/>
-      <w:r>
-        <w:rPr>
-          <w:rFonts w:ascii="Times New Roman" w:eastAsia="Times New Roman" w:hAnsi="Times New Roman" w:cs="Times New Roman"/>
-        </w:rPr>
-        <w:t>[i+1].condition}</w:t>
+      <w:r>
+        <w:rPr>
+          <w:rFonts w:ascii="Times New Roman" w:eastAsia="Times New Roman" w:hAnsi="Times New Roman" w:cs="Times New Roman"/>
+        </w:rPr>
+        <w:t>[i].sub_conditions[i+1].condition}</w:t>
       </w:r>
     </w:p>
     <w:p>
@@ -4965,9 +3030,8 @@
           <w:szCs w:val="24"/>
           <w:u w:val="single"/>
         </w:rPr>
-        <w:t>{</w:t>
-      </w:r>
-      <w:proofErr w:type="spellStart"/>
+        <w:t>{d.conditions.</w:t>
+      </w:r>
       <w:r>
         <w:rPr>
           <w:rFonts w:ascii="Times New Roman" w:eastAsia="Times New Roman" w:hAnsi="Times New Roman" w:cs="Times New Roman"/>
@@ -4975,7 +3039,7 @@
           <w:szCs w:val="24"/>
           <w:u w:val="single"/>
         </w:rPr>
-        <w:t>d.conditions.</w:t>
+        <w:t>ELC</w:t>
       </w:r>
       <w:r>
         <w:rPr>
@@ -4984,37 +3048,7 @@
           <w:szCs w:val="24"/>
           <w:u w:val="single"/>
         </w:rPr>
-        <w:t>ELC</w:t>
-      </w:r>
-      <w:proofErr w:type="spellEnd"/>
-      <w:r>
-        <w:rPr>
-          <w:rFonts w:ascii="Times New Roman" w:eastAsia="Times New Roman" w:hAnsi="Times New Roman" w:cs="Times New Roman"/>
-          <w:sz w:val="24"/>
-          <w:szCs w:val="24"/>
-          <w:u w:val="single"/>
-        </w:rPr>
-        <w:t>[i+1</w:t>
-      </w:r>
-      <w:proofErr w:type="gramStart"/>
-      <w:r>
-        <w:rPr>
-          <w:rFonts w:ascii="Times New Roman" w:eastAsia="Times New Roman" w:hAnsi="Times New Roman" w:cs="Times New Roman"/>
-          <w:sz w:val="24"/>
-          <w:szCs w:val="24"/>
-          <w:u w:val="single"/>
-        </w:rPr>
-        <w:t>].condition</w:t>
-      </w:r>
-      <w:proofErr w:type="gramEnd"/>
-      <w:r>
-        <w:rPr>
-          <w:rFonts w:ascii="Times New Roman" w:eastAsia="Times New Roman" w:hAnsi="Times New Roman" w:cs="Times New Roman"/>
-          <w:sz w:val="24"/>
-          <w:szCs w:val="24"/>
-          <w:u w:val="single"/>
-        </w:rPr>
-        <w:t>}</w:t>
+        <w:t>[i+1].condition}</w:t>
       </w:r>
     </w:p>
     <w:p>
@@ -5061,9 +3095,8 @@
           <w:szCs w:val="24"/>
           <w:u w:val="single"/>
         </w:rPr>
-        <w:t>{</w:t>
-      </w:r>
-      <w:proofErr w:type="spellStart"/>
+        <w:t>{d.conditions.</w:t>
+      </w:r>
       <w:r>
         <w:rPr>
           <w:rFonts w:ascii="Times New Roman" w:eastAsia="Times New Roman" w:hAnsi="Times New Roman" w:cs="Times New Roman"/>
@@ -5071,7 +3104,7 @@
           <w:szCs w:val="24"/>
           <w:u w:val="single"/>
         </w:rPr>
-        <w:t>d.conditions.</w:t>
+        <w:t>RCC</w:t>
       </w:r>
       <w:r>
         <w:rPr>
@@ -5080,48 +3113,7 @@
           <w:szCs w:val="24"/>
           <w:u w:val="single"/>
         </w:rPr>
-        <w:t>RCC</w:t>
-      </w:r>
-      <w:proofErr w:type="spellEnd"/>
-      <w:r>
-        <w:rPr>
-          <w:rFonts w:ascii="Times New Roman" w:eastAsia="Times New Roman" w:hAnsi="Times New Roman" w:cs="Times New Roman"/>
-          <w:sz w:val="24"/>
-          <w:szCs w:val="24"/>
-          <w:u w:val="single"/>
-        </w:rPr>
-        <w:t>[</w:t>
-      </w:r>
-      <w:proofErr w:type="spellStart"/>
-      <w:r>
-        <w:rPr>
-          <w:rFonts w:ascii="Times New Roman" w:eastAsia="Times New Roman" w:hAnsi="Times New Roman" w:cs="Times New Roman"/>
-          <w:sz w:val="24"/>
-          <w:szCs w:val="24"/>
-          <w:u w:val="single"/>
-        </w:rPr>
-        <w:t>i</w:t>
-      </w:r>
-      <w:proofErr w:type="spellEnd"/>
-      <w:proofErr w:type="gramStart"/>
-      <w:r>
-        <w:rPr>
-          <w:rFonts w:ascii="Times New Roman" w:eastAsia="Times New Roman" w:hAnsi="Times New Roman" w:cs="Times New Roman"/>
-          <w:sz w:val="24"/>
-          <w:szCs w:val="24"/>
-          <w:u w:val="single"/>
-        </w:rPr>
-        <w:t>].condition</w:t>
-      </w:r>
-      <w:proofErr w:type="gramEnd"/>
-      <w:r>
-        <w:rPr>
-          <w:rFonts w:ascii="Times New Roman" w:eastAsia="Times New Roman" w:hAnsi="Times New Roman" w:cs="Times New Roman"/>
-          <w:sz w:val="24"/>
-          <w:szCs w:val="24"/>
-          <w:u w:val="single"/>
-        </w:rPr>
-        <w:t>}</w:t>
+        <w:t>[i].condition}</w:t>
       </w:r>
     </w:p>
     <w:p>
@@ -5144,14 +3136,7 @@
         <w:rPr>
           <w:rFonts w:ascii="Times New Roman" w:eastAsia="Times New Roman" w:hAnsi="Times New Roman" w:cs="Times New Roman"/>
         </w:rPr>
-        <w:t>{</w:t>
-      </w:r>
-      <w:proofErr w:type="spellStart"/>
-      <w:r>
-        <w:rPr>
-          <w:rFonts w:ascii="Times New Roman" w:eastAsia="Times New Roman" w:hAnsi="Times New Roman" w:cs="Times New Roman"/>
-        </w:rPr>
-        <w:t>d.conditions.</w:t>
+        <w:t>{d.conditions.</w:t>
       </w:r>
       <w:r>
         <w:rPr>
@@ -5159,62 +3144,11 @@
         </w:rPr>
         <w:t>RCC</w:t>
       </w:r>
-      <w:proofErr w:type="spellEnd"/>
-      <w:r>
-        <w:rPr>
-          <w:rFonts w:ascii="Times New Roman" w:eastAsia="Times New Roman" w:hAnsi="Times New Roman" w:cs="Times New Roman"/>
-        </w:rPr>
-        <w:t>[</w:t>
-      </w:r>
-      <w:proofErr w:type="spellStart"/>
-      <w:r>
-        <w:rPr>
-          <w:rFonts w:ascii="Times New Roman" w:eastAsia="Times New Roman" w:hAnsi="Times New Roman" w:cs="Times New Roman"/>
-        </w:rPr>
-        <w:t>i</w:t>
-      </w:r>
-      <w:proofErr w:type="spellEnd"/>
-      <w:proofErr w:type="gramStart"/>
-      <w:r>
-        <w:rPr>
-          <w:rFonts w:ascii="Times New Roman" w:eastAsia="Times New Roman" w:hAnsi="Times New Roman" w:cs="Times New Roman"/>
-        </w:rPr>
-        <w:t>].</w:t>
-      </w:r>
-      <w:proofErr w:type="spellStart"/>
-      <w:r>
-        <w:rPr>
-          <w:rFonts w:ascii="Times New Roman" w:eastAsia="Times New Roman" w:hAnsi="Times New Roman" w:cs="Times New Roman"/>
-        </w:rPr>
-        <w:t>sub</w:t>
-      </w:r>
-      <w:proofErr w:type="gramEnd"/>
-      <w:r>
-        <w:rPr>
-          <w:rFonts w:ascii="Times New Roman" w:eastAsia="Times New Roman" w:hAnsi="Times New Roman" w:cs="Times New Roman"/>
-        </w:rPr>
-        <w:t>_conditions</w:t>
-      </w:r>
-      <w:proofErr w:type="spellEnd"/>
-      <w:r>
-        <w:rPr>
-          <w:rFonts w:ascii="Times New Roman" w:eastAsia="Times New Roman" w:hAnsi="Times New Roman" w:cs="Times New Roman"/>
-        </w:rPr>
-        <w:t>[</w:t>
-      </w:r>
-      <w:proofErr w:type="spellStart"/>
-      <w:r>
-        <w:rPr>
-          <w:rFonts w:ascii="Times New Roman" w:eastAsia="Times New Roman" w:hAnsi="Times New Roman" w:cs="Times New Roman"/>
-        </w:rPr>
-        <w:t>i</w:t>
-      </w:r>
-      <w:proofErr w:type="spellEnd"/>
-      <w:r>
-        <w:rPr>
-          <w:rFonts w:ascii="Times New Roman" w:eastAsia="Times New Roman" w:hAnsi="Times New Roman" w:cs="Times New Roman"/>
-        </w:rPr>
-        <w:t>].condition}</w:t>
+      <w:r>
+        <w:rPr>
+          <w:rFonts w:ascii="Times New Roman" w:eastAsia="Times New Roman" w:hAnsi="Times New Roman" w:cs="Times New Roman"/>
+        </w:rPr>
+        <w:t>[i].sub_conditions[i].condition}</w:t>
       </w:r>
     </w:p>
     <w:p>
@@ -5249,21 +3183,7 @@
         <w:rPr>
           <w:rFonts w:ascii="Times New Roman" w:eastAsia="Times New Roman" w:hAnsi="Times New Roman" w:cs="Times New Roman"/>
         </w:rPr>
-        <w:t>[i</w:t>
-      </w:r>
-      <w:proofErr w:type="gramStart"/>
-      <w:r>
-        <w:rPr>
-          <w:rFonts w:ascii="Times New Roman" w:eastAsia="Times New Roman" w:hAnsi="Times New Roman" w:cs="Times New Roman"/>
-        </w:rPr>
-        <w:t>].sub</w:t>
-      </w:r>
-      <w:proofErr w:type="gramEnd"/>
-      <w:r>
-        <w:rPr>
-          <w:rFonts w:ascii="Times New Roman" w:eastAsia="Times New Roman" w:hAnsi="Times New Roman" w:cs="Times New Roman"/>
-        </w:rPr>
-        <w:t>_conditions[i].sub_conditions[i].condition}</w:t>
+        <w:t>[i].sub_conditions[i].sub_conditions[i].condition}</w:t>
       </w:r>
     </w:p>
     <w:p>
@@ -5298,21 +3218,7 @@
         <w:rPr>
           <w:rFonts w:ascii="Times New Roman" w:eastAsia="Times New Roman" w:hAnsi="Times New Roman" w:cs="Times New Roman"/>
         </w:rPr>
-        <w:t>[i</w:t>
-      </w:r>
-      <w:proofErr w:type="gramStart"/>
-      <w:r>
-        <w:rPr>
-          <w:rFonts w:ascii="Times New Roman" w:eastAsia="Times New Roman" w:hAnsi="Times New Roman" w:cs="Times New Roman"/>
-        </w:rPr>
-        <w:t>].sub</w:t>
-      </w:r>
-      <w:proofErr w:type="gramEnd"/>
-      <w:r>
-        <w:rPr>
-          <w:rFonts w:ascii="Times New Roman" w:eastAsia="Times New Roman" w:hAnsi="Times New Roman" w:cs="Times New Roman"/>
-        </w:rPr>
-        <w:t>_conditions[i].sub_conditions[i].sub_conditions[i].condition}</w:t>
+        <w:t>[i].sub_conditions[i].sub_conditions[i].sub_conditions[i].condition}</w:t>
       </w:r>
     </w:p>
     <w:p>
@@ -5348,21 +3254,7 @@
         <w:rPr>
           <w:rFonts w:ascii="Times New Roman" w:eastAsia="Times New Roman" w:hAnsi="Times New Roman" w:cs="Times New Roman"/>
         </w:rPr>
-        <w:t>[i</w:t>
-      </w:r>
-      <w:proofErr w:type="gramStart"/>
-      <w:r>
-        <w:rPr>
-          <w:rFonts w:ascii="Times New Roman" w:eastAsia="Times New Roman" w:hAnsi="Times New Roman" w:cs="Times New Roman"/>
-        </w:rPr>
-        <w:t>].sub</w:t>
-      </w:r>
-      <w:proofErr w:type="gramEnd"/>
-      <w:r>
-        <w:rPr>
-          <w:rFonts w:ascii="Times New Roman" w:eastAsia="Times New Roman" w:hAnsi="Times New Roman" w:cs="Times New Roman"/>
-        </w:rPr>
-        <w:t>_conditions[i].sub_conditions[i].sub_conditions[i].sub_conditions[i].condition}</w:t>
+        <w:t>[i].sub_conditions[i].sub_conditions[i].sub_conditions[i].sub_conditions[i].condition}</w:t>
       </w:r>
     </w:p>
     <w:p>
@@ -5397,21 +3289,7 @@
         <w:rPr>
           <w:rFonts w:ascii="Times New Roman" w:eastAsia="Times New Roman" w:hAnsi="Times New Roman" w:cs="Times New Roman"/>
         </w:rPr>
-        <w:t>[i</w:t>
-      </w:r>
-      <w:proofErr w:type="gramStart"/>
-      <w:r>
-        <w:rPr>
-          <w:rFonts w:ascii="Times New Roman" w:eastAsia="Times New Roman" w:hAnsi="Times New Roman" w:cs="Times New Roman"/>
-        </w:rPr>
-        <w:t>].sub</w:t>
-      </w:r>
-      <w:proofErr w:type="gramEnd"/>
-      <w:r>
-        <w:rPr>
-          <w:rFonts w:ascii="Times New Roman" w:eastAsia="Times New Roman" w:hAnsi="Times New Roman" w:cs="Times New Roman"/>
-        </w:rPr>
-        <w:t>_conditions[i].sub_conditions[i].sub_conditions[i].sub_conditions[i+1].condition}</w:t>
+        <w:t>[i].sub_conditions[i].sub_conditions[i].sub_conditions[i].sub_conditions[i+1].condition}</w:t>
       </w:r>
     </w:p>
     <w:p>
@@ -5446,21 +3324,7 @@
         <w:rPr>
           <w:rFonts w:ascii="Times New Roman" w:eastAsia="Times New Roman" w:hAnsi="Times New Roman" w:cs="Times New Roman"/>
         </w:rPr>
-        <w:t>[i</w:t>
-      </w:r>
-      <w:proofErr w:type="gramStart"/>
-      <w:r>
-        <w:rPr>
-          <w:rFonts w:ascii="Times New Roman" w:eastAsia="Times New Roman" w:hAnsi="Times New Roman" w:cs="Times New Roman"/>
-        </w:rPr>
-        <w:t>].sub</w:t>
-      </w:r>
-      <w:proofErr w:type="gramEnd"/>
-      <w:r>
-        <w:rPr>
-          <w:rFonts w:ascii="Times New Roman" w:eastAsia="Times New Roman" w:hAnsi="Times New Roman" w:cs="Times New Roman"/>
-        </w:rPr>
-        <w:t>_conditions[i].sub_conditions[i].sub_conditions[i+1].condition}</w:t>
+        <w:t>[i].sub_conditions[i].sub_conditions[i].sub_conditions[i+1].condition}</w:t>
       </w:r>
     </w:p>
     <w:p>
@@ -5495,21 +3359,7 @@
         <w:rPr>
           <w:rFonts w:ascii="Times New Roman" w:eastAsia="Times New Roman" w:hAnsi="Times New Roman" w:cs="Times New Roman"/>
         </w:rPr>
-        <w:t>[i</w:t>
-      </w:r>
-      <w:proofErr w:type="gramStart"/>
-      <w:r>
-        <w:rPr>
-          <w:rFonts w:ascii="Times New Roman" w:eastAsia="Times New Roman" w:hAnsi="Times New Roman" w:cs="Times New Roman"/>
-        </w:rPr>
-        <w:t>].sub</w:t>
-      </w:r>
-      <w:proofErr w:type="gramEnd"/>
-      <w:r>
-        <w:rPr>
-          <w:rFonts w:ascii="Times New Roman" w:eastAsia="Times New Roman" w:hAnsi="Times New Roman" w:cs="Times New Roman"/>
-        </w:rPr>
-        <w:t>_conditions[i].sub_conditions[i+1].condition}</w:t>
+        <w:t>[i].sub_conditions[i].sub_conditions[i+1].condition}</w:t>
       </w:r>
     </w:p>
     <w:p>
@@ -5532,14 +3382,7 @@
         <w:rPr>
           <w:rFonts w:ascii="Times New Roman" w:eastAsia="Times New Roman" w:hAnsi="Times New Roman" w:cs="Times New Roman"/>
         </w:rPr>
-        <w:t>{</w:t>
-      </w:r>
-      <w:proofErr w:type="spellStart"/>
-      <w:r>
-        <w:rPr>
-          <w:rFonts w:ascii="Times New Roman" w:eastAsia="Times New Roman" w:hAnsi="Times New Roman" w:cs="Times New Roman"/>
-        </w:rPr>
-        <w:t>d.conditions.</w:t>
+        <w:t>{d.conditions.</w:t>
       </w:r>
       <w:r>
         <w:rPr>
@@ -5547,48 +3390,11 @@
         </w:rPr>
         <w:t>RCC</w:t>
       </w:r>
-      <w:proofErr w:type="spellEnd"/>
-      <w:r>
-        <w:rPr>
-          <w:rFonts w:ascii="Times New Roman" w:eastAsia="Times New Roman" w:hAnsi="Times New Roman" w:cs="Times New Roman"/>
-        </w:rPr>
-        <w:t>[</w:t>
-      </w:r>
-      <w:proofErr w:type="spellStart"/>
-      <w:r>
-        <w:rPr>
-          <w:rFonts w:ascii="Times New Roman" w:eastAsia="Times New Roman" w:hAnsi="Times New Roman" w:cs="Times New Roman"/>
-        </w:rPr>
-        <w:t>i</w:t>
-      </w:r>
-      <w:proofErr w:type="spellEnd"/>
-      <w:proofErr w:type="gramStart"/>
-      <w:r>
-        <w:rPr>
-          <w:rFonts w:ascii="Times New Roman" w:eastAsia="Times New Roman" w:hAnsi="Times New Roman" w:cs="Times New Roman"/>
-        </w:rPr>
-        <w:t>].</w:t>
-      </w:r>
-      <w:proofErr w:type="spellStart"/>
-      <w:r>
-        <w:rPr>
-          <w:rFonts w:ascii="Times New Roman" w:eastAsia="Times New Roman" w:hAnsi="Times New Roman" w:cs="Times New Roman"/>
-        </w:rPr>
-        <w:t>sub</w:t>
-      </w:r>
-      <w:proofErr w:type="gramEnd"/>
-      <w:r>
-        <w:rPr>
-          <w:rFonts w:ascii="Times New Roman" w:eastAsia="Times New Roman" w:hAnsi="Times New Roman" w:cs="Times New Roman"/>
-        </w:rPr>
-        <w:t>_conditions</w:t>
-      </w:r>
-      <w:proofErr w:type="spellEnd"/>
-      <w:r>
-        <w:rPr>
-          <w:rFonts w:ascii="Times New Roman" w:eastAsia="Times New Roman" w:hAnsi="Times New Roman" w:cs="Times New Roman"/>
-        </w:rPr>
-        <w:t>[i+1].condition}</w:t>
+      <w:r>
+        <w:rPr>
+          <w:rFonts w:ascii="Times New Roman" w:eastAsia="Times New Roman" w:hAnsi="Times New Roman" w:cs="Times New Roman"/>
+        </w:rPr>
+        <w:t>[i].sub_conditions[i+1].condition}</w:t>
       </w:r>
     </w:p>
     <w:p>
@@ -5614,9 +3420,8 @@
           <w:szCs w:val="24"/>
           <w:u w:val="single"/>
         </w:rPr>
-        <w:t>{</w:t>
-      </w:r>
-      <w:proofErr w:type="spellStart"/>
+        <w:t>{d.conditions.</w:t>
+      </w:r>
       <w:r>
         <w:rPr>
           <w:rFonts w:ascii="Times New Roman" w:eastAsia="Times New Roman" w:hAnsi="Times New Roman" w:cs="Times New Roman"/>
@@ -5624,7 +3429,7 @@
           <w:szCs w:val="24"/>
           <w:u w:val="single"/>
         </w:rPr>
-        <w:t>d.conditions.</w:t>
+        <w:t>RCC</w:t>
       </w:r>
       <w:r>
         <w:rPr>
@@ -5633,37 +3438,7 @@
           <w:szCs w:val="24"/>
           <w:u w:val="single"/>
         </w:rPr>
-        <w:t>RCC</w:t>
-      </w:r>
-      <w:proofErr w:type="spellEnd"/>
-      <w:r>
-        <w:rPr>
-          <w:rFonts w:ascii="Times New Roman" w:eastAsia="Times New Roman" w:hAnsi="Times New Roman" w:cs="Times New Roman"/>
-          <w:sz w:val="24"/>
-          <w:szCs w:val="24"/>
-          <w:u w:val="single"/>
-        </w:rPr>
-        <w:t>[i+1</w:t>
-      </w:r>
-      <w:proofErr w:type="gramStart"/>
-      <w:r>
-        <w:rPr>
-          <w:rFonts w:ascii="Times New Roman" w:eastAsia="Times New Roman" w:hAnsi="Times New Roman" w:cs="Times New Roman"/>
-          <w:sz w:val="24"/>
-          <w:szCs w:val="24"/>
-          <w:u w:val="single"/>
-        </w:rPr>
-        <w:t>].condition</w:t>
-      </w:r>
-      <w:proofErr w:type="gramEnd"/>
-      <w:r>
-        <w:rPr>
-          <w:rFonts w:ascii="Times New Roman" w:eastAsia="Times New Roman" w:hAnsi="Times New Roman" w:cs="Times New Roman"/>
-          <w:sz w:val="24"/>
-          <w:szCs w:val="24"/>
-          <w:u w:val="single"/>
-        </w:rPr>
-        <w:t>}</w:t>
+        <w:t>[i+1].condition}</w:t>
       </w:r>
       <w:bookmarkEnd w:id="0"/>
     </w:p>
@@ -6002,29 +3777,7 @@
         <w:sz w:val="24"/>
         <w:szCs w:val="24"/>
       </w:rPr>
-      <w:t>{</w:t>
-    </w:r>
-    <w:proofErr w:type="spellStart"/>
-    <w:r>
-      <w:rPr>
-        <w:rFonts w:ascii="Times New Roman" w:eastAsia="Times New Roman" w:hAnsi="Times New Roman" w:cs="Times New Roman"/>
-        <w:b/>
-        <w:color w:val="000000"/>
-        <w:sz w:val="24"/>
-        <w:szCs w:val="24"/>
-      </w:rPr>
-      <w:t>d.application_type</w:t>
-    </w:r>
-    <w:proofErr w:type="spellEnd"/>
-    <w:r>
-      <w:rPr>
-        <w:rFonts w:ascii="Times New Roman" w:eastAsia="Times New Roman" w:hAnsi="Times New Roman" w:cs="Times New Roman"/>
-        <w:b/>
-        <w:color w:val="000000"/>
-        <w:sz w:val="24"/>
-        <w:szCs w:val="24"/>
-      </w:rPr>
-      <w:t>}</w:t>
+      <w:t>{d.application_type}</w:t>
     </w:r>
   </w:p>
   <w:p>

</xml_diff>

<commit_message>
MDS-3308: Users Can Add Author, Title, and Date Info For Final Application Package Documents & Previous Amendment Documents (If Applicable) (#1619)
Users can edit metadata (title, author, date) for documents in the Final Application Package and for documents related to the previous permit (if applicable) in the Draft Permit tab while processing a permit. Title is mandatory while author and date are not.
</commit_message>
<xml_diff>
--- a/services/core-api/app/templates/permit/Permit.docx
+++ b/services/core-api/app/templates/permit/Permit.docx
@@ -64,38 +64,7 @@
                 <w:bCs/>
                 <w:color w:val="000000"/>
               </w:rPr>
-              <w:t>{</w:t>
-            </w:r>
-            <w:proofErr w:type="spellStart"/>
-            <w:proofErr w:type="gramStart"/>
-            <w:r>
-              <w:rPr>
-                <w:rFonts w:ascii="Times New Roman" w:eastAsia="Times New Roman" w:hAnsi="Times New Roman" w:cs="Times New Roman"/>
-                <w:b/>
-                <w:bCs/>
-                <w:color w:val="000000"/>
-              </w:rPr>
-              <w:t>d.permit</w:t>
-            </w:r>
-            <w:proofErr w:type="gramEnd"/>
-            <w:r>
-              <w:rPr>
-                <w:rFonts w:ascii="Times New Roman" w:eastAsia="Times New Roman" w:hAnsi="Times New Roman" w:cs="Times New Roman"/>
-                <w:b/>
-                <w:bCs/>
-                <w:color w:val="000000"/>
-              </w:rPr>
-              <w:t>_number</w:t>
-            </w:r>
-            <w:proofErr w:type="spellEnd"/>
-            <w:r>
-              <w:rPr>
-                <w:rFonts w:ascii="Times New Roman" w:eastAsia="Times New Roman" w:hAnsi="Times New Roman" w:cs="Times New Roman"/>
-                <w:b/>
-                <w:bCs/>
-                <w:color w:val="000000"/>
-              </w:rPr>
-              <w:t>}</w:t>
+              <w:t>{d.permit_number}</w:t>
             </w:r>
           </w:p>
         </w:tc>
@@ -120,7 +89,6 @@
               </w:rPr>
               <w:t>Mine Number</w:t>
             </w:r>
-            <w:proofErr w:type="gramStart"/>
             <w:r>
               <w:rPr>
                 <w:rFonts w:ascii="Times New Roman" w:eastAsia="Times New Roman" w:hAnsi="Times New Roman" w:cs="Times New Roman"/>
@@ -128,28 +96,7 @@
                 <w:bCs/>
                 <w:color w:val="000000"/>
               </w:rPr>
-              <w:t>:  {</w:t>
-            </w:r>
-            <w:proofErr w:type="spellStart"/>
-            <w:proofErr w:type="gramEnd"/>
-            <w:r>
-              <w:rPr>
-                <w:rFonts w:ascii="Times New Roman" w:eastAsia="Times New Roman" w:hAnsi="Times New Roman" w:cs="Times New Roman"/>
-                <w:b/>
-                <w:bCs/>
-                <w:color w:val="000000"/>
-              </w:rPr>
-              <w:t>d.mine_no</w:t>
-            </w:r>
-            <w:proofErr w:type="spellEnd"/>
-            <w:r>
-              <w:rPr>
-                <w:rFonts w:ascii="Times New Roman" w:eastAsia="Times New Roman" w:hAnsi="Times New Roman" w:cs="Times New Roman"/>
-                <w:b/>
-                <w:bCs/>
-                <w:color w:val="000000"/>
-              </w:rPr>
-              <w:t>}</w:t>
+              <w:t>:  {d.mine_no}</w:t>
             </w:r>
           </w:p>
           <w:p>
@@ -212,29 +159,7 @@
                 <w:bCs/>
                 <w:color w:val="000000"/>
               </w:rPr>
-              <w:t>{</w:t>
-            </w:r>
-            <w:proofErr w:type="spellStart"/>
-            <w:proofErr w:type="gramStart"/>
-            <w:r>
-              <w:rPr>
-                <w:rFonts w:ascii="Times New Roman" w:eastAsia="Times New Roman" w:hAnsi="Times New Roman" w:cs="Times New Roman"/>
-                <w:b/>
-                <w:bCs/>
-                <w:color w:val="000000"/>
-              </w:rPr>
-              <w:t>d.permittee</w:t>
-            </w:r>
-            <w:proofErr w:type="spellEnd"/>
-            <w:proofErr w:type="gramEnd"/>
-            <w:r>
-              <w:rPr>
-                <w:rFonts w:ascii="Times New Roman" w:eastAsia="Times New Roman" w:hAnsi="Times New Roman" w:cs="Times New Roman"/>
-                <w:b/>
-                <w:bCs/>
-                <w:color w:val="000000"/>
-              </w:rPr>
-              <w:t>}</w:t>
+              <w:t>{d.permittee}</w:t>
             </w:r>
           </w:p>
           <w:p>
@@ -254,38 +179,7 @@
                 <w:bCs/>
                 <w:color w:val="000000"/>
               </w:rPr>
-              <w:t>{</w:t>
-            </w:r>
-            <w:proofErr w:type="spellStart"/>
-            <w:proofErr w:type="gramStart"/>
-            <w:r>
-              <w:rPr>
-                <w:rFonts w:ascii="Times New Roman" w:eastAsia="Times New Roman" w:hAnsi="Times New Roman" w:cs="Times New Roman"/>
-                <w:b/>
-                <w:bCs/>
-                <w:color w:val="000000"/>
-              </w:rPr>
-              <w:t>d.permittee</w:t>
-            </w:r>
-            <w:proofErr w:type="gramEnd"/>
-            <w:r>
-              <w:rPr>
-                <w:rFonts w:ascii="Times New Roman" w:eastAsia="Times New Roman" w:hAnsi="Times New Roman" w:cs="Times New Roman"/>
-                <w:b/>
-                <w:bCs/>
-                <w:color w:val="000000"/>
-              </w:rPr>
-              <w:t>_mailing_address:convCRLF</w:t>
-            </w:r>
-            <w:proofErr w:type="spellEnd"/>
-            <w:r>
-              <w:rPr>
-                <w:rFonts w:ascii="Times New Roman" w:eastAsia="Times New Roman" w:hAnsi="Times New Roman" w:cs="Times New Roman"/>
-                <w:b/>
-                <w:bCs/>
-                <w:color w:val="000000"/>
-              </w:rPr>
-              <w:t>()}</w:t>
+              <w:t>{d.permittee_mailing_address:convCRLF()}</w:t>
             </w:r>
           </w:p>
         </w:tc>
@@ -374,7 +268,35 @@
           <w:rFonts w:ascii="Times New Roman" w:eastAsia="Times New Roman" w:hAnsi="Times New Roman" w:cs="Times New Roman"/>
           <w:color w:val="000000"/>
         </w:rPr>
-        <w:t xml:space="preserve">Reclamation security amount:  </w:t>
+        <w:t xml:space="preserve">Reclamation </w:t>
+      </w:r>
+      <w:r>
+        <w:rPr>
+          <w:rFonts w:ascii="Times New Roman" w:eastAsia="Times New Roman" w:hAnsi="Times New Roman" w:cs="Times New Roman"/>
+          <w:color w:val="000000"/>
+        </w:rPr>
+        <w:t>S</w:t>
+      </w:r>
+      <w:r>
+        <w:rPr>
+          <w:rFonts w:ascii="Times New Roman" w:eastAsia="Times New Roman" w:hAnsi="Times New Roman" w:cs="Times New Roman"/>
+          <w:color w:val="000000"/>
+        </w:rPr>
+        <w:t xml:space="preserve">ecurity </w:t>
+      </w:r>
+      <w:r>
+        <w:rPr>
+          <w:rFonts w:ascii="Times New Roman" w:eastAsia="Times New Roman" w:hAnsi="Times New Roman" w:cs="Times New Roman"/>
+          <w:color w:val="000000"/>
+        </w:rPr>
+        <w:t>A</w:t>
+      </w:r>
+      <w:r>
+        <w:rPr>
+          <w:rFonts w:ascii="Times New Roman" w:eastAsia="Times New Roman" w:hAnsi="Times New Roman" w:cs="Times New Roman"/>
+          <w:color w:val="000000"/>
+        </w:rPr>
+        <w:t xml:space="preserve">mount:  </w:t>
       </w:r>
       <w:r>
         <w:rPr>
@@ -383,10 +305,44 @@
           <w:bCs/>
           <w:color w:val="000000"/>
         </w:rPr>
-        <w:t>${</w:t>
-      </w:r>
-      <w:proofErr w:type="spellStart"/>
-      <w:proofErr w:type="gramStart"/>
+        <w:t>${d.security_adjustment}</w:t>
+      </w:r>
+    </w:p>
+    <w:p>
+      <w:pPr>
+        <w:spacing w:after="0" w:line="240" w:lineRule="auto"/>
+        <w:rPr>
+          <w:rFonts w:ascii="Times New Roman" w:eastAsia="Times New Roman" w:hAnsi="Times New Roman" w:cs="Times New Roman"/>
+          <w:sz w:val="24"/>
+          <w:szCs w:val="24"/>
+        </w:rPr>
+      </w:pPr>
+    </w:p>
+    <w:p>
+      <w:pPr>
+        <w:spacing w:after="0" w:line="240" w:lineRule="auto"/>
+        <w:ind w:right="49"/>
+        <w:rPr>
+          <w:rFonts w:ascii="Times New Roman" w:eastAsia="Times New Roman" w:hAnsi="Times New Roman" w:cs="Times New Roman"/>
+          <w:sz w:val="24"/>
+          <w:szCs w:val="24"/>
+        </w:rPr>
+      </w:pPr>
+      <w:r>
+        <w:rPr>
+          <w:rFonts w:ascii="Times New Roman" w:eastAsia="Times New Roman" w:hAnsi="Times New Roman" w:cs="Times New Roman"/>
+          <w:color w:val="000000"/>
+        </w:rPr>
+        <w:t xml:space="preserve">Map Reference: </w:t>
+      </w:r>
+      <w:r>
+        <w:rPr>
+          <w:rFonts w:ascii="Times New Roman" w:eastAsia="Times New Roman" w:hAnsi="Times New Roman" w:cs="Times New Roman"/>
+          <w:color w:val="000000"/>
+        </w:rPr>
+        <w:tab/>
+        <w:t xml:space="preserve"> </w:t>
+      </w:r>
       <w:r>
         <w:rPr>
           <w:rFonts w:ascii="Times New Roman" w:eastAsia="Times New Roman" w:hAnsi="Times New Roman" w:cs="Times New Roman"/>
@@ -394,9 +350,8 @@
           <w:bCs/>
           <w:color w:val="000000"/>
         </w:rPr>
-        <w:t>d.security</w:t>
-      </w:r>
-      <w:proofErr w:type="gramEnd"/>
+        <w:t>Lat: {d.latitude}</w:t>
+      </w:r>
       <w:r>
         <w:rPr>
           <w:rFonts w:ascii="Times New Roman" w:eastAsia="Times New Roman" w:hAnsi="Times New Roman" w:cs="Times New Roman"/>
@@ -404,114 +359,8 @@
           <w:bCs/>
           <w:color w:val="000000"/>
         </w:rPr>
-        <w:t>_adjustment</w:t>
-      </w:r>
-      <w:proofErr w:type="spellEnd"/>
-      <w:r>
-        <w:rPr>
-          <w:rFonts w:ascii="Times New Roman" w:eastAsia="Times New Roman" w:hAnsi="Times New Roman" w:cs="Times New Roman"/>
-          <w:b/>
-          <w:bCs/>
-          <w:color w:val="000000"/>
-        </w:rPr>
-        <w:t>}</w:t>
-      </w:r>
-    </w:p>
-    <w:p>
-      <w:pPr>
-        <w:spacing w:after="0" w:line="240" w:lineRule="auto"/>
-        <w:rPr>
-          <w:rFonts w:ascii="Times New Roman" w:eastAsia="Times New Roman" w:hAnsi="Times New Roman" w:cs="Times New Roman"/>
-          <w:sz w:val="24"/>
-          <w:szCs w:val="24"/>
-        </w:rPr>
-      </w:pPr>
-    </w:p>
-    <w:p>
-      <w:pPr>
-        <w:spacing w:after="0" w:line="240" w:lineRule="auto"/>
-        <w:ind w:right="49"/>
-        <w:rPr>
-          <w:rFonts w:ascii="Times New Roman" w:eastAsia="Times New Roman" w:hAnsi="Times New Roman" w:cs="Times New Roman"/>
-          <w:sz w:val="24"/>
-          <w:szCs w:val="24"/>
-        </w:rPr>
-      </w:pPr>
-      <w:r>
-        <w:rPr>
-          <w:rFonts w:ascii="Times New Roman" w:eastAsia="Times New Roman" w:hAnsi="Times New Roman" w:cs="Times New Roman"/>
-          <w:color w:val="000000"/>
-        </w:rPr>
-        <w:t xml:space="preserve">Map Reference: </w:t>
-      </w:r>
-      <w:r>
-        <w:rPr>
-          <w:rFonts w:ascii="Times New Roman" w:eastAsia="Times New Roman" w:hAnsi="Times New Roman" w:cs="Times New Roman"/>
-          <w:color w:val="000000"/>
-        </w:rPr>
         <w:tab/>
-        <w:t xml:space="preserve"> </w:t>
-      </w:r>
-      <w:r>
-        <w:rPr>
-          <w:rFonts w:ascii="Times New Roman" w:eastAsia="Times New Roman" w:hAnsi="Times New Roman" w:cs="Times New Roman"/>
-          <w:b/>
-          <w:bCs/>
-          <w:color w:val="000000"/>
-        </w:rPr>
-        <w:t>Lat: {</w:t>
-      </w:r>
-      <w:proofErr w:type="spellStart"/>
-      <w:proofErr w:type="gramStart"/>
-      <w:r>
-        <w:rPr>
-          <w:rFonts w:ascii="Times New Roman" w:eastAsia="Times New Roman" w:hAnsi="Times New Roman" w:cs="Times New Roman"/>
-          <w:b/>
-          <w:bCs/>
-          <w:color w:val="000000"/>
-        </w:rPr>
-        <w:t>d.latitude</w:t>
-      </w:r>
-      <w:proofErr w:type="spellEnd"/>
-      <w:proofErr w:type="gramEnd"/>
-      <w:r>
-        <w:rPr>
-          <w:rFonts w:ascii="Times New Roman" w:eastAsia="Times New Roman" w:hAnsi="Times New Roman" w:cs="Times New Roman"/>
-          <w:b/>
-          <w:bCs/>
-          <w:color w:val="000000"/>
-        </w:rPr>
-        <w:t>}</w:t>
-      </w:r>
-      <w:r>
-        <w:rPr>
-          <w:rFonts w:ascii="Times New Roman" w:eastAsia="Times New Roman" w:hAnsi="Times New Roman" w:cs="Times New Roman"/>
-          <w:b/>
-          <w:bCs/>
-          <w:color w:val="000000"/>
-        </w:rPr>
-        <w:tab/>
-        <w:t>Long: {</w:t>
-      </w:r>
-      <w:proofErr w:type="spellStart"/>
-      <w:r>
-        <w:rPr>
-          <w:rFonts w:ascii="Times New Roman" w:eastAsia="Times New Roman" w:hAnsi="Times New Roman" w:cs="Times New Roman"/>
-          <w:b/>
-          <w:bCs/>
-          <w:color w:val="000000"/>
-        </w:rPr>
-        <w:t>d.longitude</w:t>
-      </w:r>
-      <w:proofErr w:type="spellEnd"/>
-      <w:r>
-        <w:rPr>
-          <w:rFonts w:ascii="Times New Roman" w:eastAsia="Times New Roman" w:hAnsi="Times New Roman" w:cs="Times New Roman"/>
-          <w:b/>
-          <w:bCs/>
-          <w:color w:val="000000"/>
-        </w:rPr>
-        <w:t>}</w:t>
+        <w:t>Long: {d.longitude}</w:t>
       </w:r>
     </w:p>
     <w:p>
@@ -655,35 +504,7 @@
                 <w:b/>
                 <w:color w:val="000000"/>
               </w:rPr>
-              <w:t>{</w:t>
-            </w:r>
-            <w:proofErr w:type="spellStart"/>
-            <w:proofErr w:type="gramStart"/>
-            <w:r>
-              <w:rPr>
-                <w:rFonts w:ascii="Times New Roman" w:eastAsia="Times New Roman" w:hAnsi="Times New Roman" w:cs="Times New Roman"/>
-                <w:b/>
-                <w:color w:val="000000"/>
-              </w:rPr>
-              <w:t>d.issue</w:t>
-            </w:r>
-            <w:proofErr w:type="gramEnd"/>
-            <w:r>
-              <w:rPr>
-                <w:rFonts w:ascii="Times New Roman" w:eastAsia="Times New Roman" w:hAnsi="Times New Roman" w:cs="Times New Roman"/>
-                <w:b/>
-                <w:color w:val="000000"/>
-              </w:rPr>
-              <w:t>_date</w:t>
-            </w:r>
-            <w:proofErr w:type="spellEnd"/>
-            <w:r>
-              <w:rPr>
-                <w:rFonts w:ascii="Times New Roman" w:eastAsia="Times New Roman" w:hAnsi="Times New Roman" w:cs="Times New Roman"/>
-                <w:b/>
-                <w:color w:val="000000"/>
-              </w:rPr>
-              <w:t>}</w:t>
+              <w:t>{d.issue_date}</w:t>
             </w:r>
           </w:p>
         </w:tc>
@@ -711,32 +532,7 @@
                 <w:rFonts w:ascii="Times New Roman" w:eastAsia="Times New Roman" w:hAnsi="Times New Roman" w:cs="Times New Roman"/>
                 <w:b/>
               </w:rPr>
-              <w:t>Approval End Date: {</w:t>
-            </w:r>
-            <w:proofErr w:type="spellStart"/>
-            <w:proofErr w:type="gramStart"/>
-            <w:r>
-              <w:rPr>
-                <w:rFonts w:ascii="Times New Roman" w:eastAsia="Times New Roman" w:hAnsi="Times New Roman" w:cs="Times New Roman"/>
-                <w:b/>
-              </w:rPr>
-              <w:t>d.auth</w:t>
-            </w:r>
-            <w:proofErr w:type="gramEnd"/>
-            <w:r>
-              <w:rPr>
-                <w:rFonts w:ascii="Times New Roman" w:eastAsia="Times New Roman" w:hAnsi="Times New Roman" w:cs="Times New Roman"/>
-                <w:b/>
-              </w:rPr>
-              <w:t>_end_date</w:t>
-            </w:r>
-            <w:proofErr w:type="spellEnd"/>
-            <w:r>
-              <w:rPr>
-                <w:rFonts w:ascii="Times New Roman" w:eastAsia="Times New Roman" w:hAnsi="Times New Roman" w:cs="Times New Roman"/>
-                <w:b/>
-              </w:rPr>
-              <w:t>}</w:t>
+              <w:t>Approval End Date: {d.auth_end_date}</w:t>
             </w:r>
           </w:p>
         </w:tc>
@@ -760,63 +556,7 @@
           <w:color w:val="FF0000"/>
           <w:u w:val="single"/>
         </w:rPr>
-        <w:t>{</w:t>
-      </w:r>
-      <w:proofErr w:type="spellStart"/>
-      <w:r>
-        <w:rPr>
-          <w:rFonts w:ascii="Times New Roman" w:eastAsia="Times New Roman" w:hAnsi="Times New Roman" w:cs="Times New Roman"/>
-          <w:b/>
-          <w:i/>
-          <w:color w:val="FF0000"/>
-          <w:u w:val="single"/>
-        </w:rPr>
-        <w:t>d.is_</w:t>
-      </w:r>
-      <w:proofErr w:type="gramStart"/>
-      <w:r>
-        <w:rPr>
-          <w:rFonts w:ascii="Times New Roman" w:eastAsia="Times New Roman" w:hAnsi="Times New Roman" w:cs="Times New Roman"/>
-          <w:b/>
-          <w:i/>
-          <w:color w:val="FF0000"/>
-          <w:u w:val="single"/>
-        </w:rPr>
-        <w:t>amendment:ifEQ</w:t>
-      </w:r>
-      <w:proofErr w:type="spellEnd"/>
-      <w:proofErr w:type="gramEnd"/>
-      <w:r>
-        <w:rPr>
-          <w:rFonts w:ascii="Times New Roman" w:eastAsia="Times New Roman" w:hAnsi="Times New Roman" w:cs="Times New Roman"/>
-          <w:b/>
-          <w:i/>
-          <w:color w:val="FF0000"/>
-          <w:u w:val="single"/>
-        </w:rPr>
-        <w:t>(true):</w:t>
-      </w:r>
-      <w:proofErr w:type="spellStart"/>
-      <w:r>
-        <w:rPr>
-          <w:rFonts w:ascii="Times New Roman" w:eastAsia="Times New Roman" w:hAnsi="Times New Roman" w:cs="Times New Roman"/>
-          <w:b/>
-          <w:i/>
-          <w:color w:val="FF0000"/>
-          <w:u w:val="single"/>
-        </w:rPr>
-        <w:t>showBegin</w:t>
-      </w:r>
-      <w:proofErr w:type="spellEnd"/>
-      <w:r>
-        <w:rPr>
-          <w:rFonts w:ascii="Times New Roman" w:eastAsia="Times New Roman" w:hAnsi="Times New Roman" w:cs="Times New Roman"/>
-          <w:b/>
-          <w:i/>
-          <w:color w:val="FF0000"/>
-          <w:u w:val="single"/>
-        </w:rPr>
-        <w:t>}</w:t>
+        <w:t>{d.is_amendment:ifEQ(true):showBegin}</w:t>
       </w:r>
     </w:p>
     <w:p>
@@ -857,35 +597,7 @@
           <w:b/>
           <w:color w:val="000000"/>
         </w:rPr>
-        <w:t>{</w:t>
-      </w:r>
-      <w:proofErr w:type="spellStart"/>
-      <w:proofErr w:type="gramStart"/>
-      <w:r>
-        <w:rPr>
-          <w:rFonts w:ascii="Times New Roman" w:eastAsia="Times New Roman" w:hAnsi="Times New Roman" w:cs="Times New Roman"/>
-          <w:b/>
-          <w:color w:val="000000"/>
-        </w:rPr>
-        <w:t>d.issue</w:t>
-      </w:r>
-      <w:proofErr w:type="gramEnd"/>
-      <w:r>
-        <w:rPr>
-          <w:rFonts w:ascii="Times New Roman" w:eastAsia="Times New Roman" w:hAnsi="Times New Roman" w:cs="Times New Roman"/>
-          <w:b/>
-          <w:color w:val="000000"/>
-        </w:rPr>
-        <w:t>_date</w:t>
-      </w:r>
-      <w:proofErr w:type="spellEnd"/>
-      <w:r>
-        <w:rPr>
-          <w:rFonts w:ascii="Times New Roman" w:eastAsia="Times New Roman" w:hAnsi="Times New Roman" w:cs="Times New Roman"/>
-          <w:b/>
-          <w:color w:val="000000"/>
-        </w:rPr>
-        <w:t>}</w:t>
+        <w:t>{d.issue_date}</w:t>
       </w:r>
       <w:r>
         <w:rPr>
@@ -895,29 +607,7 @@
           <w:color w:val="FF0000"/>
           <w:u w:val="single"/>
         </w:rPr>
-        <w:t>{</w:t>
-      </w:r>
-      <w:proofErr w:type="spellStart"/>
-      <w:r>
-        <w:rPr>
-          <w:rFonts w:ascii="Times New Roman" w:eastAsia="Times New Roman" w:hAnsi="Times New Roman" w:cs="Times New Roman"/>
-          <w:b/>
-          <w:i/>
-          <w:color w:val="FF0000"/>
-          <w:u w:val="single"/>
-        </w:rPr>
-        <w:t>d.is_amendment:showEnd</w:t>
-      </w:r>
-      <w:proofErr w:type="spellEnd"/>
-      <w:r>
-        <w:rPr>
-          <w:rFonts w:ascii="Times New Roman" w:eastAsia="Times New Roman" w:hAnsi="Times New Roman" w:cs="Times New Roman"/>
-          <w:b/>
-          <w:i/>
-          <w:color w:val="FF0000"/>
-          <w:u w:val="single"/>
-        </w:rPr>
-        <w:t>}</w:t>
+        <w:t>{d.is_amendment:showEnd}</w:t>
       </w:r>
     </w:p>
     <w:p>
@@ -958,35 +648,7 @@
           <w:b/>
           <w:color w:val="000000"/>
         </w:rPr>
-        <w:t>{</w:t>
-      </w:r>
-      <w:proofErr w:type="spellStart"/>
-      <w:proofErr w:type="gramStart"/>
-      <w:r>
-        <w:rPr>
-          <w:rFonts w:ascii="Times New Roman" w:eastAsia="Times New Roman" w:hAnsi="Times New Roman" w:cs="Times New Roman"/>
-          <w:b/>
-          <w:color w:val="000000"/>
-        </w:rPr>
-        <w:t>d.images</w:t>
-      </w:r>
-      <w:proofErr w:type="gramEnd"/>
-      <w:r>
-        <w:rPr>
-          <w:rFonts w:ascii="Times New Roman" w:eastAsia="Times New Roman" w:hAnsi="Times New Roman" w:cs="Times New Roman"/>
-          <w:b/>
-          <w:color w:val="000000"/>
-        </w:rPr>
-        <w:t>.issuing_inspector_signature</w:t>
-      </w:r>
-      <w:proofErr w:type="spellEnd"/>
-      <w:r>
-        <w:rPr>
-          <w:rFonts w:ascii="Times New Roman" w:eastAsia="Times New Roman" w:hAnsi="Times New Roman" w:cs="Times New Roman"/>
-          <w:b/>
-          <w:color w:val="000000"/>
-        </w:rPr>
-        <w:t>}</w:t>
+        <w:t>{d.images.issuing_inspector_signature}</w:t>
       </w:r>
     </w:p>
     <w:p>
@@ -1054,32 +716,7 @@
           <w:rFonts w:ascii="Times New Roman" w:eastAsia="Times New Roman" w:hAnsi="Times New Roman" w:cs="Times New Roman"/>
           <w:color w:val="000000"/>
         </w:rPr>
-        <w:t>{</w:t>
-      </w:r>
-      <w:proofErr w:type="spellStart"/>
-      <w:proofErr w:type="gramStart"/>
-      <w:r>
-        <w:rPr>
-          <w:rFonts w:ascii="Times New Roman" w:eastAsia="Times New Roman" w:hAnsi="Times New Roman" w:cs="Times New Roman"/>
-          <w:color w:val="000000"/>
-        </w:rPr>
-        <w:t>d.issuing</w:t>
-      </w:r>
-      <w:proofErr w:type="gramEnd"/>
-      <w:r>
-        <w:rPr>
-          <w:rFonts w:ascii="Times New Roman" w:eastAsia="Times New Roman" w:hAnsi="Times New Roman" w:cs="Times New Roman"/>
-          <w:color w:val="000000"/>
-        </w:rPr>
-        <w:t>_inspector_name</w:t>
-      </w:r>
-      <w:proofErr w:type="spellEnd"/>
-      <w:r>
-        <w:rPr>
-          <w:rFonts w:ascii="Times New Roman" w:eastAsia="Times New Roman" w:hAnsi="Times New Roman" w:cs="Times New Roman"/>
-          <w:color w:val="000000"/>
-        </w:rPr>
-        <w:t>}</w:t>
+        <w:t>{d.issuing_inspector_name}</w:t>
       </w:r>
     </w:p>
     <w:p>
@@ -1087,8 +724,7 @@
         <w:tabs>
           <w:tab w:val="left" w:pos="540"/>
           <w:tab w:val="left" w:pos="2160"/>
-          <w:tab w:val="left" w:pos="4320"/>
-          <w:tab w:val="left" w:pos="5400"/>
+          <w:tab w:val="center" w:pos="4961"/>
         </w:tabs>
         <w:spacing w:after="0"/>
         <w:ind w:left="7820" w:right="49" w:hanging="7820"/>
@@ -1103,6 +739,12 @@
         </w:rPr>
         <w:t xml:space="preserve">Inspector of Mines – Permitting </w:t>
       </w:r>
+      <w:r>
+        <w:rPr>
+          <w:rFonts w:ascii="Times New Roman" w:eastAsia="Times New Roman" w:hAnsi="Times New Roman" w:cs="Times New Roman"/>
+        </w:rPr>
+        <w:tab/>
+      </w:r>
     </w:p>
     <w:p>
       <w:pPr>
@@ -1185,32 +827,7 @@
           <w:rFonts w:ascii="Times New Roman" w:eastAsia="Times New Roman" w:hAnsi="Times New Roman" w:cs="Times New Roman"/>
           <w:b/>
         </w:rPr>
-        <w:t>{</w:t>
-      </w:r>
-      <w:proofErr w:type="spellStart"/>
-      <w:proofErr w:type="gramStart"/>
-      <w:r>
-        <w:rPr>
-          <w:rFonts w:ascii="Times New Roman" w:eastAsia="Times New Roman" w:hAnsi="Times New Roman" w:cs="Times New Roman"/>
-          <w:b/>
-        </w:rPr>
-        <w:t>d.mine</w:t>
-      </w:r>
-      <w:proofErr w:type="gramEnd"/>
-      <w:r>
-        <w:rPr>
-          <w:rFonts w:ascii="Times New Roman" w:eastAsia="Times New Roman" w:hAnsi="Times New Roman" w:cs="Times New Roman"/>
-          <w:b/>
-        </w:rPr>
-        <w:t>_name</w:t>
-      </w:r>
-      <w:proofErr w:type="spellEnd"/>
-      <w:r>
-        <w:rPr>
-          <w:rFonts w:ascii="Times New Roman" w:eastAsia="Times New Roman" w:hAnsi="Times New Roman" w:cs="Times New Roman"/>
-          <w:b/>
-        </w:rPr>
-        <w:t>}</w:t>
+        <w:t>{d.mine_name}</w:t>
       </w:r>
       <w:r>
         <w:rPr>
@@ -1231,57 +848,21 @@
           <w:b/>
           <w:color w:val="000000"/>
         </w:rPr>
-        <w:t>{</w:t>
-      </w:r>
-      <w:proofErr w:type="spellStart"/>
+        <w:t>{d.application_type}</w:t>
+      </w:r>
+      <w:r>
+        <w:rPr>
+          <w:rFonts w:ascii="Times New Roman" w:eastAsia="Times New Roman" w:hAnsi="Times New Roman" w:cs="Times New Roman"/>
+        </w:rPr>
+        <w:t xml:space="preserve"> project was filed with the Chief Permitting Officer, dated </w:t>
+      </w:r>
       <w:r>
         <w:rPr>
           <w:rFonts w:ascii="Times New Roman" w:eastAsia="Times New Roman" w:hAnsi="Times New Roman" w:cs="Times New Roman"/>
           <w:b/>
           <w:color w:val="000000"/>
         </w:rPr>
-        <w:t>d.application_type</w:t>
-      </w:r>
-      <w:proofErr w:type="spellEnd"/>
-      <w:r>
-        <w:rPr>
-          <w:rFonts w:ascii="Times New Roman" w:eastAsia="Times New Roman" w:hAnsi="Times New Roman" w:cs="Times New Roman"/>
-          <w:b/>
-          <w:color w:val="000000"/>
-        </w:rPr>
-        <w:t>}</w:t>
-      </w:r>
-      <w:r>
-        <w:rPr>
-          <w:rFonts w:ascii="Times New Roman" w:eastAsia="Times New Roman" w:hAnsi="Times New Roman" w:cs="Times New Roman"/>
-        </w:rPr>
-        <w:t xml:space="preserve"> project was filed with the Chief Permitting Officer, dated </w:t>
-      </w:r>
-      <w:r>
-        <w:rPr>
-          <w:rFonts w:ascii="Times New Roman" w:eastAsia="Times New Roman" w:hAnsi="Times New Roman" w:cs="Times New Roman"/>
-          <w:b/>
-          <w:color w:val="000000"/>
-        </w:rPr>
-        <w:t>{</w:t>
-      </w:r>
-      <w:proofErr w:type="spellStart"/>
-      <w:r>
-        <w:rPr>
-          <w:rFonts w:ascii="Times New Roman" w:eastAsia="Times New Roman" w:hAnsi="Times New Roman" w:cs="Times New Roman"/>
-          <w:b/>
-          <w:color w:val="000000"/>
-        </w:rPr>
-        <w:t>d.application_dated</w:t>
-      </w:r>
-      <w:proofErr w:type="spellEnd"/>
-      <w:r>
-        <w:rPr>
-          <w:rFonts w:ascii="Times New Roman" w:eastAsia="Times New Roman" w:hAnsi="Times New Roman" w:cs="Times New Roman"/>
-          <w:b/>
-          <w:color w:val="000000"/>
-        </w:rPr>
-        <w:t>}</w:t>
+        <w:t>{d.application_dated}</w:t>
       </w:r>
       <w:r>
         <w:rPr>
@@ -1394,10 +975,8 @@
           <w:color w:val="FF0000"/>
           <w:u w:val="single"/>
         </w:rPr>
-        <w:t>{</w:t>
-      </w:r>
-      <w:proofErr w:type="spellStart"/>
-      <w:proofErr w:type="gramStart"/>
+        <w:t>{d.permit_amendment_type_code:ifEQ(ALG):showBegin}</w:t>
+      </w:r>
       <w:r>
         <w:rPr>
           <w:rFonts w:ascii="Times New Roman" w:eastAsia="Times New Roman" w:hAnsi="Times New Roman" w:cs="Times New Roman"/>
@@ -1406,9 +985,91 @@
           <w:color w:val="FF0000"/>
           <w:u w:val="single"/>
         </w:rPr>
-        <w:t>d.permit</w:t>
-      </w:r>
-      <w:proofErr w:type="gramEnd"/>
+        <w:br/>
+      </w:r>
+      <w:r>
+        <w:rPr>
+          <w:rFonts w:ascii="Times New Roman" w:eastAsia="Times New Roman" w:hAnsi="Times New Roman" w:cs="Times New Roman"/>
+          <w:color w:val="000000"/>
+        </w:rPr>
+        <w:t>This permit replaces the authorization for permit</w:t>
+      </w:r>
+      <w:r>
+        <w:rPr>
+          <w:rFonts w:ascii="Times New Roman" w:eastAsia="Times New Roman" w:hAnsi="Times New Roman" w:cs="Times New Roman"/>
+          <w:b/>
+          <w:color w:val="000000"/>
+        </w:rPr>
+        <w:t xml:space="preserve"> {d.permit_number}, </w:t>
+      </w:r>
+      <w:r>
+        <w:rPr>
+          <w:rFonts w:ascii="Times New Roman" w:eastAsia="Times New Roman" w:hAnsi="Times New Roman" w:cs="Times New Roman"/>
+          <w:color w:val="000000"/>
+        </w:rPr>
+        <w:t xml:space="preserve">amended on </w:t>
+      </w:r>
+      <w:r>
+        <w:rPr>
+          <w:rFonts w:ascii="Times New Roman" w:eastAsia="Times New Roman" w:hAnsi="Times New Roman" w:cs="Times New Roman"/>
+          <w:b/>
+          <w:color w:val="000000"/>
+        </w:rPr>
+        <w:t xml:space="preserve">{d.previous_amendment.issue_date}, </w:t>
+      </w:r>
+      <w:r>
+        <w:rPr>
+          <w:rFonts w:ascii="Times New Roman" w:eastAsia="Times New Roman" w:hAnsi="Times New Roman" w:cs="Times New Roman"/>
+          <w:color w:val="000000"/>
+        </w:rPr>
+        <w:t xml:space="preserve">with approval end date </w:t>
+      </w:r>
+      <w:r>
+        <w:rPr>
+          <w:rFonts w:ascii="Times New Roman" w:eastAsia="Times New Roman" w:hAnsi="Times New Roman" w:cs="Times New Roman"/>
+          <w:b/>
+          <w:color w:val="000000"/>
+        </w:rPr>
+        <w:t>{d.previous_amendment.</w:t>
+      </w:r>
+      <w:r>
+        <w:rPr>
+          <w:rFonts w:ascii="Times New Roman" w:hAnsi="Times New Roman" w:cs="Times New Roman"/>
+          <w:b/>
+          <w:bCs/>
+        </w:rPr>
+        <w:t>auth</w:t>
+      </w:r>
+      <w:r>
+        <w:rPr>
+          <w:rFonts w:ascii="Times New Roman" w:hAnsi="Times New Roman" w:cs="Times New Roman"/>
+          <w:b/>
+          <w:bCs/>
+        </w:rPr>
+        <w:t>orization</w:t>
+      </w:r>
+      <w:r>
+        <w:rPr>
+          <w:rFonts w:ascii="Times New Roman" w:eastAsia="Times New Roman" w:hAnsi="Times New Roman" w:cs="Times New Roman"/>
+          <w:b/>
+          <w:color w:val="000000"/>
+        </w:rPr>
+        <w:t>_end_date}</w:t>
+      </w:r>
+      <w:r>
+        <w:rPr>
+          <w:rFonts w:ascii="Times New Roman" w:eastAsia="Times New Roman" w:hAnsi="Times New Roman" w:cs="Times New Roman"/>
+          <w:color w:val="000000"/>
+        </w:rPr>
+        <w:t>.</w:t>
+      </w:r>
+      <w:r>
+        <w:rPr>
+          <w:rFonts w:ascii="Times New Roman" w:eastAsia="Times New Roman" w:hAnsi="Times New Roman" w:cs="Times New Roman"/>
+          <w:color w:val="FF4000"/>
+        </w:rPr>
+        <w:t xml:space="preserve"> </w:t>
+      </w:r>
       <w:r>
         <w:rPr>
           <w:rFonts w:ascii="Times New Roman" w:eastAsia="Times New Roman" w:hAnsi="Times New Roman" w:cs="Times New Roman"/>
@@ -1417,229 +1078,7 @@
           <w:color w:val="FF0000"/>
           <w:u w:val="single"/>
         </w:rPr>
-        <w:t>_amendment_type_code:ifEQ</w:t>
-      </w:r>
-      <w:proofErr w:type="spellEnd"/>
-      <w:r>
-        <w:rPr>
-          <w:rFonts w:ascii="Times New Roman" w:eastAsia="Times New Roman" w:hAnsi="Times New Roman" w:cs="Times New Roman"/>
-          <w:b/>
-          <w:i/>
-          <w:color w:val="FF0000"/>
-          <w:u w:val="single"/>
-        </w:rPr>
-        <w:t>(ALG):</w:t>
-      </w:r>
-      <w:proofErr w:type="spellStart"/>
-      <w:r>
-        <w:rPr>
-          <w:rFonts w:ascii="Times New Roman" w:eastAsia="Times New Roman" w:hAnsi="Times New Roman" w:cs="Times New Roman"/>
-          <w:b/>
-          <w:i/>
-          <w:color w:val="FF0000"/>
-          <w:u w:val="single"/>
-        </w:rPr>
-        <w:t>showBegin</w:t>
-      </w:r>
-      <w:proofErr w:type="spellEnd"/>
-      <w:r>
-        <w:rPr>
-          <w:rFonts w:ascii="Times New Roman" w:eastAsia="Times New Roman" w:hAnsi="Times New Roman" w:cs="Times New Roman"/>
-          <w:b/>
-          <w:i/>
-          <w:color w:val="FF0000"/>
-          <w:u w:val="single"/>
-        </w:rPr>
-        <w:t>}</w:t>
-      </w:r>
-      <w:r>
-        <w:rPr>
-          <w:rFonts w:ascii="Times New Roman" w:eastAsia="Times New Roman" w:hAnsi="Times New Roman" w:cs="Times New Roman"/>
-          <w:b/>
-          <w:i/>
-          <w:color w:val="FF0000"/>
-          <w:u w:val="single"/>
-        </w:rPr>
-        <w:br/>
-      </w:r>
-      <w:r>
-        <w:rPr>
-          <w:rFonts w:ascii="Times New Roman" w:eastAsia="Times New Roman" w:hAnsi="Times New Roman" w:cs="Times New Roman"/>
-          <w:color w:val="000000"/>
-        </w:rPr>
-        <w:t>This permit replaces the authorization for permit</w:t>
-      </w:r>
-      <w:r>
-        <w:rPr>
-          <w:rFonts w:ascii="Times New Roman" w:eastAsia="Times New Roman" w:hAnsi="Times New Roman" w:cs="Times New Roman"/>
-          <w:b/>
-          <w:color w:val="000000"/>
-        </w:rPr>
-        <w:t xml:space="preserve"> {</w:t>
-      </w:r>
-      <w:proofErr w:type="spellStart"/>
-      <w:r>
-        <w:rPr>
-          <w:rFonts w:ascii="Times New Roman" w:eastAsia="Times New Roman" w:hAnsi="Times New Roman" w:cs="Times New Roman"/>
-          <w:b/>
-          <w:color w:val="000000"/>
-        </w:rPr>
-        <w:t>d.permit_number</w:t>
-      </w:r>
-      <w:proofErr w:type="spellEnd"/>
-      <w:r>
-        <w:rPr>
-          <w:rFonts w:ascii="Times New Roman" w:eastAsia="Times New Roman" w:hAnsi="Times New Roman" w:cs="Times New Roman"/>
-          <w:b/>
-          <w:color w:val="000000"/>
-        </w:rPr>
-        <w:t xml:space="preserve">}, </w:t>
-      </w:r>
-      <w:r>
-        <w:rPr>
-          <w:rFonts w:ascii="Times New Roman" w:eastAsia="Times New Roman" w:hAnsi="Times New Roman" w:cs="Times New Roman"/>
-          <w:color w:val="000000"/>
-        </w:rPr>
-        <w:t xml:space="preserve">amended on </w:t>
-      </w:r>
-      <w:r>
-        <w:rPr>
-          <w:rFonts w:ascii="Times New Roman" w:eastAsia="Times New Roman" w:hAnsi="Times New Roman" w:cs="Times New Roman"/>
-          <w:b/>
-          <w:color w:val="000000"/>
-        </w:rPr>
-        <w:t>{</w:t>
-      </w:r>
-      <w:proofErr w:type="spellStart"/>
-      <w:r>
-        <w:rPr>
-          <w:rFonts w:ascii="Times New Roman" w:eastAsia="Times New Roman" w:hAnsi="Times New Roman" w:cs="Times New Roman"/>
-          <w:b/>
-          <w:color w:val="000000"/>
-        </w:rPr>
-        <w:t>d.previous_amendment.issue_date</w:t>
-      </w:r>
-      <w:proofErr w:type="spellEnd"/>
-      <w:r>
-        <w:rPr>
-          <w:rFonts w:ascii="Times New Roman" w:eastAsia="Times New Roman" w:hAnsi="Times New Roman" w:cs="Times New Roman"/>
-          <w:b/>
-          <w:color w:val="000000"/>
-        </w:rPr>
-        <w:t xml:space="preserve">}, </w:t>
-      </w:r>
-      <w:r>
-        <w:rPr>
-          <w:rFonts w:ascii="Times New Roman" w:eastAsia="Times New Roman" w:hAnsi="Times New Roman" w:cs="Times New Roman"/>
-          <w:color w:val="000000"/>
-        </w:rPr>
-        <w:t xml:space="preserve">with approval end date </w:t>
-      </w:r>
-      <w:r>
-        <w:rPr>
-          <w:rFonts w:ascii="Times New Roman" w:eastAsia="Times New Roman" w:hAnsi="Times New Roman" w:cs="Times New Roman"/>
-          <w:b/>
-          <w:color w:val="000000"/>
-        </w:rPr>
-        <w:t>{</w:t>
-      </w:r>
-      <w:proofErr w:type="spellStart"/>
-      <w:r>
-        <w:rPr>
-          <w:rFonts w:ascii="Times New Roman" w:eastAsia="Times New Roman" w:hAnsi="Times New Roman" w:cs="Times New Roman"/>
-          <w:b/>
-          <w:color w:val="000000"/>
-        </w:rPr>
-        <w:t>d.previous_amendment.authorization_end_date</w:t>
-      </w:r>
-      <w:proofErr w:type="spellEnd"/>
-      <w:r>
-        <w:rPr>
-          <w:rFonts w:ascii="Times New Roman" w:eastAsia="Times New Roman" w:hAnsi="Times New Roman" w:cs="Times New Roman"/>
-          <w:b/>
-          <w:color w:val="000000"/>
-        </w:rPr>
-        <w:t>}</w:t>
-      </w:r>
-      <w:r>
-        <w:rPr>
-          <w:rFonts w:ascii="Times New Roman" w:eastAsia="Times New Roman" w:hAnsi="Times New Roman" w:cs="Times New Roman"/>
-          <w:color w:val="000000"/>
-        </w:rPr>
-        <w:t>.</w:t>
-      </w:r>
-      <w:r>
-        <w:rPr>
-          <w:rFonts w:ascii="Times New Roman" w:eastAsia="Times New Roman" w:hAnsi="Times New Roman" w:cs="Times New Roman"/>
-          <w:color w:val="FF4000"/>
-        </w:rPr>
-        <w:t xml:space="preserve"> </w:t>
-      </w:r>
-      <w:r>
-        <w:rPr>
-          <w:rFonts w:ascii="Times New Roman" w:eastAsia="Times New Roman" w:hAnsi="Times New Roman" w:cs="Times New Roman"/>
-          <w:b/>
-          <w:i/>
-          <w:color w:val="FF0000"/>
-          <w:u w:val="single"/>
-        </w:rPr>
-        <w:t>{</w:t>
-      </w:r>
-      <w:proofErr w:type="spellStart"/>
-      <w:proofErr w:type="gramStart"/>
-      <w:r>
-        <w:rPr>
-          <w:rFonts w:ascii="Times New Roman" w:eastAsia="Times New Roman" w:hAnsi="Times New Roman" w:cs="Times New Roman"/>
-          <w:b/>
-          <w:i/>
-          <w:color w:val="FF0000"/>
-          <w:u w:val="single"/>
-        </w:rPr>
-        <w:t>d.permit</w:t>
-      </w:r>
-      <w:proofErr w:type="gramEnd"/>
-      <w:r>
-        <w:rPr>
-          <w:rFonts w:ascii="Times New Roman" w:eastAsia="Times New Roman" w:hAnsi="Times New Roman" w:cs="Times New Roman"/>
-          <w:b/>
-          <w:i/>
-          <w:color w:val="FF0000"/>
-          <w:u w:val="single"/>
-        </w:rPr>
-        <w:t>_amendment_type_code</w:t>
-      </w:r>
-      <w:proofErr w:type="spellEnd"/>
-      <w:r>
-        <w:rPr>
-          <w:rFonts w:ascii="Times New Roman" w:eastAsia="Times New Roman" w:hAnsi="Times New Roman" w:cs="Times New Roman"/>
-          <w:b/>
-          <w:i/>
-          <w:color w:val="FF0000"/>
-          <w:u w:val="single"/>
-        </w:rPr>
-        <w:t xml:space="preserve"> :</w:t>
-      </w:r>
-      <w:proofErr w:type="spellStart"/>
-      <w:r>
-        <w:rPr>
-          <w:rFonts w:ascii="Times New Roman" w:eastAsia="Times New Roman" w:hAnsi="Times New Roman" w:cs="Times New Roman"/>
-          <w:b/>
-          <w:i/>
-          <w:color w:val="FF0000"/>
-          <w:u w:val="single"/>
-        </w:rPr>
-        <w:t>showEnd</w:t>
-      </w:r>
-      <w:proofErr w:type="spellEnd"/>
-      <w:r>
-        <w:rPr>
-          <w:rFonts w:ascii="Times New Roman" w:eastAsia="Times New Roman" w:hAnsi="Times New Roman" w:cs="Times New Roman"/>
-          <w:b/>
-          <w:i/>
-          <w:color w:val="FF0000"/>
-          <w:u w:val="single"/>
-        </w:rPr>
-        <w:t>}</w:t>
+        <w:t>{d.permit_amendment_type_code:showEnd}</w:t>
       </w:r>
     </w:p>
     <w:p>
@@ -1684,12 +1123,6 @@
           <w:color w:val="000000"/>
         </w:rPr>
         <w:t>(s):</w:t>
-      </w:r>
-      <w:r>
-        <w:rPr>
-          <w:rFonts w:ascii="Times New Roman" w:eastAsia="Times New Roman" w:hAnsi="Times New Roman" w:cs="Times New Roman"/>
-        </w:rPr>
-        <w:t xml:space="preserve">  </w:t>
       </w:r>
     </w:p>
     <w:p>
@@ -1707,9 +1140,10 @@
         </w:pBdr>
         <w:spacing w:after="0" w:line="240" w:lineRule="auto"/>
         <w:ind w:hanging="720"/>
-        <w:jc w:val="both"/>
-        <w:rPr>
-          <w:rFonts w:ascii="Times New Roman" w:eastAsia="Times New Roman" w:hAnsi="Times New Roman" w:cs="Times New Roman"/>
+        <w:rPr>
+          <w:rFonts w:ascii="Times New Roman" w:eastAsia="Times New Roman" w:hAnsi="Times New Roman" w:cs="Times New Roman"/>
+          <w:b/>
+          <w:bCs/>
           <w:color w:val="000000"/>
           <w:u w:val="single"/>
         </w:rPr>
@@ -1718,10 +1152,11 @@
         <w:rPr>
           <w:rFonts w:ascii="Times New Roman" w:eastAsia="Times New Roman" w:hAnsi="Times New Roman" w:cs="Times New Roman"/>
           <w:b/>
+          <w:bCs/>
           <w:color w:val="000000"/>
           <w:u w:val="single"/>
         </w:rPr>
-        <w:t>Notice of Work Mine Plan and Reclamation Program:</w:t>
+        <w:t>Notice of Work Mine Plan and Reclamation Program</w:t>
       </w:r>
     </w:p>
     <w:p>
@@ -1739,111 +1174,81 @@
         </w:pBdr>
         <w:spacing w:after="0" w:line="300" w:lineRule="auto"/>
         <w:ind w:left="1423" w:hanging="703"/>
-        <w:jc w:val="both"/>
+        <w:rPr>
+          <w:rFonts w:ascii="Times New Roman" w:eastAsia="Times New Roman" w:hAnsi="Times New Roman" w:cs="Times New Roman"/>
+          <w:color w:val="000000"/>
+        </w:rPr>
+      </w:pPr>
+      <w:r>
+        <w:rPr>
+          <w:rFonts w:ascii="Times New Roman" w:eastAsia="Times New Roman" w:hAnsi="Times New Roman" w:cs="Times New Roman"/>
+          <w:color w:val="000000"/>
+        </w:rPr>
+        <w:t xml:space="preserve">Notice of Work </w:t>
+      </w:r>
+      <w:r>
         <w:rPr>
           <w:rFonts w:ascii="Times New Roman" w:eastAsia="Times New Roman" w:hAnsi="Times New Roman" w:cs="Times New Roman"/>
           <w:b/>
+          <w:bCs/>
           <w:color w:val="000000"/>
         </w:rPr>
-      </w:pPr>
-      <w:r>
-        <w:rPr>
-          <w:rFonts w:ascii="Times New Roman" w:eastAsia="Times New Roman" w:hAnsi="Times New Roman" w:cs="Times New Roman"/>
+        <w:t>{d.now_number</w:t>
+      </w:r>
+      <w:r>
+        <w:rPr>
+          <w:rFonts w:ascii="Times New Roman" w:eastAsia="Times New Roman" w:hAnsi="Times New Roman" w:cs="Times New Roman"/>
+          <w:b/>
+          <w:bCs/>
           <w:color w:val="000000"/>
         </w:rPr>
-        <w:t>Notice of Work</w:t>
+        <w:t>}</w:t>
+      </w:r>
+      <w:r>
+        <w:rPr>
+          <w:rFonts w:ascii="Times New Roman" w:eastAsia="Times New Roman" w:hAnsi="Times New Roman" w:cs="Times New Roman"/>
+          <w:color w:val="000000"/>
+        </w:rPr>
+        <w:t xml:space="preserve"> </w:t>
+      </w:r>
+      <w:r>
+        <w:rPr>
+          <w:rFonts w:ascii="Times New Roman" w:eastAsia="Times New Roman" w:hAnsi="Times New Roman" w:cs="Times New Roman"/>
+          <w:color w:val="000000"/>
+        </w:rPr>
+        <w:t>tracking number</w:t>
+      </w:r>
+      <w:r>
+        <w:rPr>
+          <w:rFonts w:ascii="Times New Roman" w:eastAsia="Times New Roman" w:hAnsi="Times New Roman" w:cs="Times New Roman"/>
+          <w:color w:val="000000"/>
+        </w:rPr>
+        <w:t xml:space="preserve"> </w:t>
       </w:r>
       <w:r>
         <w:rPr>
           <w:rFonts w:ascii="Times New Roman" w:eastAsia="Times New Roman" w:hAnsi="Times New Roman" w:cs="Times New Roman"/>
           <w:b/>
+          <w:bCs/>
           <w:color w:val="000000"/>
         </w:rPr>
-        <w:t xml:space="preserve"> {</w:t>
-      </w:r>
-      <w:proofErr w:type="spellStart"/>
+        <w:t>{d.now_tracking_number}</w:t>
+      </w:r>
+      <w:r>
+        <w:rPr>
+          <w:rFonts w:ascii="Times New Roman" w:eastAsia="Times New Roman" w:hAnsi="Times New Roman" w:cs="Times New Roman"/>
+          <w:color w:val="000000"/>
+        </w:rPr>
+        <w:t xml:space="preserve"> dated </w:t>
+      </w:r>
       <w:r>
         <w:rPr>
           <w:rFonts w:ascii="Times New Roman" w:eastAsia="Times New Roman" w:hAnsi="Times New Roman" w:cs="Times New Roman"/>
           <w:b/>
+          <w:bCs/>
           <w:color w:val="000000"/>
         </w:rPr>
-        <w:t>d.now_number</w:t>
-      </w:r>
-      <w:proofErr w:type="spellEnd"/>
-      <w:r>
-        <w:rPr>
-          <w:rFonts w:ascii="Times New Roman" w:eastAsia="Times New Roman" w:hAnsi="Times New Roman" w:cs="Times New Roman"/>
-          <w:b/>
-          <w:color w:val="000000"/>
-        </w:rPr>
-        <w:t>}</w:t>
-      </w:r>
-      <w:r>
-        <w:rPr>
-          <w:rFonts w:ascii="Times New Roman" w:eastAsia="Times New Roman" w:hAnsi="Times New Roman" w:cs="Times New Roman"/>
-          <w:color w:val="000000"/>
-        </w:rPr>
-        <w:t xml:space="preserve"> tracking number </w:t>
-      </w:r>
-      <w:r>
-        <w:rPr>
-          <w:rFonts w:ascii="Times New Roman" w:eastAsia="Times New Roman" w:hAnsi="Times New Roman" w:cs="Times New Roman"/>
-          <w:b/>
-          <w:color w:val="000000"/>
-        </w:rPr>
-        <w:t>{</w:t>
-      </w:r>
-      <w:proofErr w:type="spellStart"/>
-      <w:r>
-        <w:rPr>
-          <w:rFonts w:ascii="Times New Roman" w:eastAsia="Times New Roman" w:hAnsi="Times New Roman" w:cs="Times New Roman"/>
-          <w:b/>
-          <w:color w:val="000000"/>
-        </w:rPr>
-        <w:t>d.now_tracking_number</w:t>
-      </w:r>
-      <w:proofErr w:type="spellEnd"/>
-      <w:r>
-        <w:rPr>
-          <w:rFonts w:ascii="Times New Roman" w:eastAsia="Times New Roman" w:hAnsi="Times New Roman" w:cs="Times New Roman"/>
-          <w:b/>
-          <w:color w:val="000000"/>
-        </w:rPr>
-        <w:t>}</w:t>
-      </w:r>
-      <w:r>
-        <w:rPr>
-          <w:rFonts w:ascii="Times New Roman" w:eastAsia="Times New Roman" w:hAnsi="Times New Roman" w:cs="Times New Roman"/>
-          <w:color w:val="000000"/>
-        </w:rPr>
-        <w:t xml:space="preserve"> dated </w:t>
-      </w:r>
-      <w:r>
-        <w:rPr>
-          <w:rFonts w:ascii="Times New Roman" w:eastAsia="Times New Roman" w:hAnsi="Times New Roman" w:cs="Times New Roman"/>
-          <w:b/>
-          <w:color w:val="000000"/>
-        </w:rPr>
-        <w:t>{</w:t>
-      </w:r>
-      <w:proofErr w:type="spellStart"/>
-      <w:r>
-        <w:rPr>
-          <w:rFonts w:ascii="Times New Roman" w:eastAsia="Times New Roman" w:hAnsi="Times New Roman" w:cs="Times New Roman"/>
-          <w:b/>
-          <w:color w:val="000000"/>
-        </w:rPr>
-        <w:t>d.application_dated</w:t>
-      </w:r>
-      <w:proofErr w:type="spellEnd"/>
-      <w:r>
-        <w:rPr>
-          <w:rFonts w:ascii="Times New Roman" w:eastAsia="Times New Roman" w:hAnsi="Times New Roman" w:cs="Times New Roman"/>
-          <w:b/>
-          <w:color w:val="000000"/>
-        </w:rPr>
-        <w:t>}</w:t>
+        <w:t>{d.application_dated}</w:t>
       </w:r>
     </w:p>
     <w:p>
@@ -1860,7 +1265,6 @@
           <w:between w:val="nil"/>
         </w:pBdr>
         <w:spacing w:after="0" w:line="300" w:lineRule="auto"/>
-        <w:jc w:val="both"/>
         <w:rPr>
           <w:rFonts w:ascii="Times New Roman" w:eastAsia="Times New Roman" w:hAnsi="Times New Roman" w:cs="Times New Roman"/>
           <w:color w:val="000000"/>
@@ -1869,71 +1273,34 @@
       <w:r>
         <w:rPr>
           <w:rFonts w:ascii="Times New Roman" w:eastAsia="Times New Roman" w:hAnsi="Times New Roman" w:cs="Times New Roman"/>
-          <w:b/>
           <w:color w:val="000000"/>
         </w:rPr>
-        <w:t>{</w:t>
-      </w:r>
-      <w:proofErr w:type="spellStart"/>
-      <w:proofErr w:type="gramStart"/>
-      <w:r>
-        <w:rPr>
-          <w:rFonts w:ascii="Times New Roman" w:eastAsia="Times New Roman" w:hAnsi="Times New Roman" w:cs="Times New Roman"/>
-          <w:b/>
+        <w:t>{d.</w:t>
+      </w:r>
+      <w:r>
+        <w:rPr>
+          <w:rFonts w:ascii="Times New Roman" w:eastAsia="Times New Roman" w:hAnsi="Times New Roman" w:cs="Times New Roman"/>
           <w:color w:val="000000"/>
         </w:rPr>
-        <w:t>d.document</w:t>
-      </w:r>
-      <w:proofErr w:type="gramEnd"/>
-      <w:r>
-        <w:rPr>
-          <w:rFonts w:ascii="Times New Roman" w:eastAsia="Times New Roman" w:hAnsi="Times New Roman" w:cs="Times New Roman"/>
-          <w:b/>
+        <w:t>final_application_package</w:t>
+      </w:r>
+      <w:r>
+        <w:rPr>
+          <w:rFonts w:ascii="Times New Roman" w:eastAsia="Times New Roman" w:hAnsi="Times New Roman" w:cs="Times New Roman"/>
           <w:color w:val="000000"/>
         </w:rPr>
-        <w:t>_list</w:t>
-      </w:r>
-      <w:proofErr w:type="spellEnd"/>
-      <w:r>
-        <w:rPr>
-          <w:rFonts w:ascii="Times New Roman" w:eastAsia="Times New Roman" w:hAnsi="Times New Roman" w:cs="Times New Roman"/>
-          <w:b/>
+        <w:t>[i].</w:t>
+      </w:r>
+      <w:r>
+        <w:rPr>
+          <w:rFonts w:ascii="Times New Roman" w:eastAsia="Times New Roman" w:hAnsi="Times New Roman" w:cs="Times New Roman"/>
           <w:color w:val="000000"/>
         </w:rPr>
-        <w:t>[</w:t>
-      </w:r>
-      <w:proofErr w:type="spellStart"/>
-      <w:r>
-        <w:rPr>
-          <w:rFonts w:ascii="Times New Roman" w:eastAsia="Times New Roman" w:hAnsi="Times New Roman" w:cs="Times New Roman"/>
-          <w:b/>
-          <w:color w:val="000000"/>
-        </w:rPr>
-        <w:t>i</w:t>
-      </w:r>
-      <w:proofErr w:type="spellEnd"/>
-      <w:r>
-        <w:rPr>
-          <w:rFonts w:ascii="Times New Roman" w:eastAsia="Times New Roman" w:hAnsi="Times New Roman" w:cs="Times New Roman"/>
-          <w:b/>
-          <w:color w:val="000000"/>
-        </w:rPr>
-        <w:t>].</w:t>
-      </w:r>
-      <w:proofErr w:type="spellStart"/>
-      <w:r>
-        <w:rPr>
-          <w:rFonts w:ascii="Times New Roman" w:eastAsia="Times New Roman" w:hAnsi="Times New Roman" w:cs="Times New Roman"/>
-          <w:b/>
-          <w:color w:val="000000"/>
-        </w:rPr>
-        <w:t>document_name</w:t>
-      </w:r>
-      <w:proofErr w:type="spellEnd"/>
-      <w:r>
-        <w:rPr>
-          <w:rFonts w:ascii="Times New Roman" w:eastAsia="Times New Roman" w:hAnsi="Times New Roman" w:cs="Times New Roman"/>
-          <w:b/>
+        <w:t>document_info</w:t>
+      </w:r>
+      <w:r>
+        <w:rPr>
+          <w:rFonts w:ascii="Times New Roman" w:eastAsia="Times New Roman" w:hAnsi="Times New Roman" w:cs="Times New Roman"/>
           <w:color w:val="000000"/>
         </w:rPr>
         <w:t>}</w:t>
@@ -1953,7 +1320,6 @@
           <w:between w:val="nil"/>
         </w:pBdr>
         <w:spacing w:after="120" w:line="300" w:lineRule="auto"/>
-        <w:jc w:val="both"/>
         <w:rPr>
           <w:rFonts w:ascii="Times New Roman" w:hAnsi="Times New Roman" w:cs="Times New Roman"/>
           <w:color w:val="000000"/>
@@ -1962,53 +1328,34 @@
       <w:r>
         <w:rPr>
           <w:rFonts w:ascii="Times New Roman" w:eastAsia="Times New Roman" w:hAnsi="Times New Roman" w:cs="Times New Roman"/>
-          <w:b/>
           <w:color w:val="000000"/>
         </w:rPr>
-        <w:t>{</w:t>
-      </w:r>
-      <w:proofErr w:type="spellStart"/>
-      <w:proofErr w:type="gramStart"/>
-      <w:r>
-        <w:rPr>
-          <w:rFonts w:ascii="Times New Roman" w:eastAsia="Times New Roman" w:hAnsi="Times New Roman" w:cs="Times New Roman"/>
-          <w:b/>
+        <w:t>{d.</w:t>
+      </w:r>
+      <w:r>
+        <w:rPr>
+          <w:rFonts w:ascii="Times New Roman" w:eastAsia="Times New Roman" w:hAnsi="Times New Roman" w:cs="Times New Roman"/>
           <w:color w:val="000000"/>
         </w:rPr>
-        <w:t>d.document</w:t>
-      </w:r>
-      <w:proofErr w:type="gramEnd"/>
-      <w:r>
-        <w:rPr>
-          <w:rFonts w:ascii="Times New Roman" w:eastAsia="Times New Roman" w:hAnsi="Times New Roman" w:cs="Times New Roman"/>
-          <w:b/>
+        <w:t>final_application_package</w:t>
+      </w:r>
+      <w:r>
+        <w:rPr>
+          <w:rFonts w:ascii="Times New Roman" w:eastAsia="Times New Roman" w:hAnsi="Times New Roman" w:cs="Times New Roman"/>
           <w:color w:val="000000"/>
         </w:rPr>
-        <w:t>_list</w:t>
-      </w:r>
-      <w:proofErr w:type="spellEnd"/>
-      <w:r>
-        <w:rPr>
-          <w:rFonts w:ascii="Times New Roman" w:eastAsia="Times New Roman" w:hAnsi="Times New Roman" w:cs="Times New Roman"/>
-          <w:b/>
+        <w:t>[i+1].</w:t>
+      </w:r>
+      <w:r>
+        <w:rPr>
+          <w:rFonts w:ascii="Times New Roman" w:eastAsia="Times New Roman" w:hAnsi="Times New Roman" w:cs="Times New Roman"/>
           <w:color w:val="000000"/>
         </w:rPr>
-        <w:t>[i+1].</w:t>
-      </w:r>
-      <w:proofErr w:type="spellStart"/>
-      <w:r>
-        <w:rPr>
-          <w:rFonts w:ascii="Times New Roman" w:eastAsia="Times New Roman" w:hAnsi="Times New Roman" w:cs="Times New Roman"/>
-          <w:b/>
-          <w:color w:val="000000"/>
-        </w:rPr>
-        <w:t>document_name</w:t>
-      </w:r>
-      <w:proofErr w:type="spellEnd"/>
-      <w:r>
-        <w:rPr>
-          <w:rFonts w:ascii="Times New Roman" w:eastAsia="Times New Roman" w:hAnsi="Times New Roman" w:cs="Times New Roman"/>
-          <w:b/>
+        <w:t>document_info</w:t>
+      </w:r>
+      <w:r>
+        <w:rPr>
+          <w:rFonts w:ascii="Times New Roman" w:eastAsia="Times New Roman" w:hAnsi="Times New Roman" w:cs="Times New Roman"/>
           <w:color w:val="000000"/>
         </w:rPr>
         <w:t>}</w:t>
@@ -2024,7 +1371,6 @@
           <w:between w:val="nil"/>
         </w:pBdr>
         <w:spacing w:after="240" w:line="300" w:lineRule="auto"/>
-        <w:ind w:left="720"/>
         <w:rPr>
           <w:rFonts w:ascii="Times New Roman" w:eastAsia="Times New Roman" w:hAnsi="Times New Roman" w:cs="Times New Roman"/>
           <w:color w:val="FF0000"/>
@@ -2038,63 +1384,7 @@
           <w:color w:val="FF0000"/>
           <w:u w:val="single"/>
         </w:rPr>
-        <w:t>{</w:t>
-      </w:r>
-      <w:proofErr w:type="spellStart"/>
-      <w:proofErr w:type="gramStart"/>
-      <w:r>
-        <w:rPr>
-          <w:rFonts w:ascii="Times New Roman" w:eastAsia="Times New Roman" w:hAnsi="Times New Roman" w:cs="Times New Roman"/>
-          <w:b/>
-          <w:i/>
-          <w:color w:val="FF0000"/>
-          <w:u w:val="single"/>
-        </w:rPr>
-        <w:t>d.permit</w:t>
-      </w:r>
-      <w:proofErr w:type="gramEnd"/>
-      <w:r>
-        <w:rPr>
-          <w:rFonts w:ascii="Times New Roman" w:eastAsia="Times New Roman" w:hAnsi="Times New Roman" w:cs="Times New Roman"/>
-          <w:b/>
-          <w:i/>
-          <w:color w:val="FF0000"/>
-          <w:u w:val="single"/>
-        </w:rPr>
-        <w:t>_amendment_type_code:ifEQ</w:t>
-      </w:r>
-      <w:proofErr w:type="spellEnd"/>
-      <w:r>
-        <w:rPr>
-          <w:rFonts w:ascii="Times New Roman" w:eastAsia="Times New Roman" w:hAnsi="Times New Roman" w:cs="Times New Roman"/>
-          <w:b/>
-          <w:i/>
-          <w:color w:val="FF0000"/>
-          <w:u w:val="single"/>
-        </w:rPr>
-        <w:t>(ALG):</w:t>
-      </w:r>
-      <w:proofErr w:type="spellStart"/>
-      <w:r>
-        <w:rPr>
-          <w:rFonts w:ascii="Times New Roman" w:eastAsia="Times New Roman" w:hAnsi="Times New Roman" w:cs="Times New Roman"/>
-          <w:b/>
-          <w:i/>
-          <w:color w:val="FF0000"/>
-          <w:u w:val="single"/>
-        </w:rPr>
-        <w:t>showBegin</w:t>
-      </w:r>
-      <w:proofErr w:type="spellEnd"/>
-      <w:r>
-        <w:rPr>
-          <w:rFonts w:ascii="Times New Roman" w:eastAsia="Times New Roman" w:hAnsi="Times New Roman" w:cs="Times New Roman"/>
-          <w:b/>
-          <w:i/>
-          <w:color w:val="FF0000"/>
-          <w:u w:val="single"/>
-        </w:rPr>
-        <w:t>}</w:t>
+        <w:t>{d.permit_amendment_type_code:ifEQ(ALG):showBegin}</w:t>
       </w:r>
     </w:p>
     <w:p>
@@ -2112,9 +1402,9 @@
         </w:pBdr>
         <w:spacing w:before="120" w:after="0" w:line="240" w:lineRule="auto"/>
         <w:ind w:hanging="720"/>
-        <w:jc w:val="both"/>
         <w:rPr>
           <w:rFonts w:ascii="Times New Roman" w:hAnsi="Times New Roman" w:cs="Times New Roman"/>
+          <w:b/>
           <w:color w:val="000000"/>
         </w:rPr>
       </w:pPr>
@@ -2152,41 +1442,43 @@
           <w:b/>
           <w:bCs/>
         </w:rPr>
-        <w:t>{</w:t>
-      </w:r>
-      <w:proofErr w:type="spellStart"/>
-      <w:proofErr w:type="gramStart"/>
+        <w:t>{d.permit_number}</w:t>
+      </w:r>
+      <w:r>
+        <w:rPr>
+          <w:rFonts w:ascii="Times New Roman" w:hAnsi="Times New Roman" w:cs="Times New Roman"/>
+        </w:rPr>
+        <w:t xml:space="preserve"> amended on </w:t>
+      </w:r>
       <w:r>
         <w:rPr>
           <w:rFonts w:ascii="Times New Roman" w:hAnsi="Times New Roman" w:cs="Times New Roman"/>
           <w:b/>
           <w:bCs/>
         </w:rPr>
-        <w:t>d.permit</w:t>
-      </w:r>
-      <w:proofErr w:type="gramEnd"/>
+        <w:t>{d.previous_amendment.issue_date}</w:t>
+      </w:r>
+      <w:r>
+        <w:rPr>
+          <w:rFonts w:ascii="Times New Roman" w:hAnsi="Times New Roman" w:cs="Times New Roman"/>
+        </w:rPr>
+        <w:t xml:space="preserve">, with approval end date </w:t>
+      </w:r>
       <w:r>
         <w:rPr>
           <w:rFonts w:ascii="Times New Roman" w:hAnsi="Times New Roman" w:cs="Times New Roman"/>
           <w:b/>
           <w:bCs/>
         </w:rPr>
-        <w:t>_number</w:t>
-      </w:r>
-      <w:proofErr w:type="spellEnd"/>
+        <w:t>{d.previous_amendment.auth</w:t>
+      </w:r>
       <w:r>
         <w:rPr>
           <w:rFonts w:ascii="Times New Roman" w:hAnsi="Times New Roman" w:cs="Times New Roman"/>
           <w:b/>
           <w:bCs/>
         </w:rPr>
-        <w:t>}</w:t>
-      </w:r>
-      <w:r>
-        <w:rPr>
-          <w:rFonts w:ascii="Times New Roman" w:hAnsi="Times New Roman" w:cs="Times New Roman"/>
-        </w:rPr>
-        <w:t xml:space="preserve"> amended on </w:t>
+        <w:t>orization</w:t>
       </w:r>
       <w:r>
         <w:rPr>
@@ -2194,63 +1486,7 @@
           <w:b/>
           <w:bCs/>
         </w:rPr>
-        <w:t>{</w:t>
-      </w:r>
-      <w:proofErr w:type="spellStart"/>
-      <w:r>
-        <w:rPr>
-          <w:rFonts w:ascii="Times New Roman" w:hAnsi="Times New Roman" w:cs="Times New Roman"/>
-          <w:b/>
-          <w:bCs/>
-        </w:rPr>
-        <w:t>d.previous_amendment.issue_date</w:t>
-      </w:r>
-      <w:proofErr w:type="spellEnd"/>
-      <w:r>
-        <w:rPr>
-          <w:rFonts w:ascii="Times New Roman" w:hAnsi="Times New Roman" w:cs="Times New Roman"/>
-          <w:b/>
-          <w:bCs/>
-        </w:rPr>
-        <w:t>}</w:t>
-      </w:r>
-      <w:r>
-        <w:rPr>
-          <w:rFonts w:ascii="Times New Roman" w:hAnsi="Times New Roman" w:cs="Times New Roman"/>
-        </w:rPr>
-        <w:t xml:space="preserve">, with approval end date </w:t>
-      </w:r>
-      <w:r>
-        <w:rPr>
-          <w:rFonts w:ascii="Times New Roman" w:hAnsi="Times New Roman" w:cs="Times New Roman"/>
-          <w:b/>
-          <w:bCs/>
-        </w:rPr>
-        <w:t>{</w:t>
-      </w:r>
-      <w:proofErr w:type="spellStart"/>
-      <w:r>
-        <w:rPr>
-          <w:rFonts w:ascii="Times New Roman" w:hAnsi="Times New Roman" w:cs="Times New Roman"/>
-          <w:b/>
-          <w:bCs/>
-        </w:rPr>
-        <w:t>d.previous_amendment.authorization_end_date</w:t>
-      </w:r>
-      <w:proofErr w:type="spellEnd"/>
-      <w:r>
-        <w:rPr>
-          <w:rFonts w:ascii="Times New Roman" w:hAnsi="Times New Roman" w:cs="Times New Roman"/>
-          <w:b/>
-          <w:bCs/>
-        </w:rPr>
-        <w:t>}</w:t>
-      </w:r>
-      <w:r>
-        <w:rPr>
-          <w:rFonts w:ascii="Times New Roman" w:hAnsi="Times New Roman" w:cs="Times New Roman"/>
-        </w:rPr>
-        <w:t>.</w:t>
+        <w:t>_end_date}</w:t>
       </w:r>
     </w:p>
     <w:p>
@@ -2268,72 +1504,18 @@
       <w:r>
         <w:rPr>
           <w:rFonts w:ascii="Times New Roman" w:hAnsi="Times New Roman" w:cs="Times New Roman"/>
-          <w:b/>
-          <w:bCs/>
-        </w:rPr>
-        <w:t>{</w:t>
-      </w:r>
-      <w:proofErr w:type="spellStart"/>
-      <w:proofErr w:type="gramStart"/>
+        </w:rPr>
+        <w:t>{d.previous_amendment.related_documents[i].document_</w:t>
+      </w:r>
       <w:r>
         <w:rPr>
           <w:rFonts w:ascii="Times New Roman" w:hAnsi="Times New Roman" w:cs="Times New Roman"/>
-          <w:b/>
-          <w:bCs/>
-        </w:rPr>
-        <w:t>d.previous</w:t>
-      </w:r>
-      <w:proofErr w:type="gramEnd"/>
+        </w:rPr>
+        <w:t>info</w:t>
+      </w:r>
       <w:r>
         <w:rPr>
           <w:rFonts w:ascii="Times New Roman" w:hAnsi="Times New Roman" w:cs="Times New Roman"/>
-          <w:b/>
-          <w:bCs/>
-        </w:rPr>
-        <w:t>_amendment.related_documents</w:t>
-      </w:r>
-      <w:proofErr w:type="spellEnd"/>
-      <w:r>
-        <w:rPr>
-          <w:rFonts w:ascii="Times New Roman" w:hAnsi="Times New Roman" w:cs="Times New Roman"/>
-          <w:b/>
-          <w:bCs/>
-        </w:rPr>
-        <w:t>[</w:t>
-      </w:r>
-      <w:proofErr w:type="spellStart"/>
-      <w:r>
-        <w:rPr>
-          <w:rFonts w:ascii="Times New Roman" w:hAnsi="Times New Roman" w:cs="Times New Roman"/>
-          <w:b/>
-          <w:bCs/>
-        </w:rPr>
-        <w:t>i</w:t>
-      </w:r>
-      <w:proofErr w:type="spellEnd"/>
-      <w:r>
-        <w:rPr>
-          <w:rFonts w:ascii="Times New Roman" w:hAnsi="Times New Roman" w:cs="Times New Roman"/>
-          <w:b/>
-          <w:bCs/>
-        </w:rPr>
-        <w:t>].</w:t>
-      </w:r>
-      <w:proofErr w:type="spellStart"/>
-      <w:r>
-        <w:rPr>
-          <w:rFonts w:ascii="Times New Roman" w:hAnsi="Times New Roman" w:cs="Times New Roman"/>
-          <w:b/>
-          <w:bCs/>
-        </w:rPr>
-        <w:t>document_name</w:t>
-      </w:r>
-      <w:proofErr w:type="spellEnd"/>
-      <w:r>
-        <w:rPr>
-          <w:rFonts w:ascii="Times New Roman" w:hAnsi="Times New Roman" w:cs="Times New Roman"/>
-          <w:b/>
-          <w:bCs/>
         </w:rPr>
         <w:t>}</w:t>
       </w:r>
@@ -2353,111 +1535,41 @@
       <w:r>
         <w:rPr>
           <w:rFonts w:ascii="Times New Roman" w:hAnsi="Times New Roman" w:cs="Times New Roman"/>
-          <w:b/>
-          <w:bCs/>
-        </w:rPr>
-        <w:t>{</w:t>
-      </w:r>
-      <w:proofErr w:type="spellStart"/>
-      <w:proofErr w:type="gramStart"/>
-      <w:r>
+        </w:rPr>
+        <w:t>{d.previous_amendment.related_documents[i+1].document_</w:t>
+      </w:r>
+      <w:r>
+        <w:rPr>
+          <w:rFonts w:ascii="Times New Roman" w:hAnsi="Times New Roman" w:cs="Times New Roman"/>
+        </w:rPr>
+        <w:t>info</w:t>
+      </w:r>
+      <w:r>
+        <w:rPr>
+          <w:rFonts w:ascii="Times New Roman" w:hAnsi="Times New Roman" w:cs="Times New Roman"/>
+        </w:rPr>
+        <w:t>}</w:t>
+      </w:r>
+    </w:p>
+    <w:p>
+      <w:pPr>
+        <w:jc w:val="both"/>
         <w:rPr>
           <w:rFonts w:ascii="Times New Roman" w:hAnsi="Times New Roman" w:cs="Times New Roman"/>
           <w:b/>
           <w:bCs/>
         </w:rPr>
-        <w:t>d.previous</w:t>
-      </w:r>
-      <w:proofErr w:type="gramEnd"/>
+      </w:pPr>
       <w:r>
         <w:rPr>
           <w:rFonts w:ascii="Times New Roman" w:hAnsi="Times New Roman" w:cs="Times New Roman"/>
           <w:b/>
           <w:bCs/>
-        </w:rPr>
-        <w:t>_amendment.related_documents</w:t>
-      </w:r>
-      <w:proofErr w:type="spellEnd"/>
-      <w:r>
-        <w:rPr>
-          <w:rFonts w:ascii="Times New Roman" w:hAnsi="Times New Roman" w:cs="Times New Roman"/>
-          <w:b/>
-          <w:bCs/>
-        </w:rPr>
-        <w:t>[i+1].</w:t>
-      </w:r>
-      <w:proofErr w:type="spellStart"/>
-      <w:r>
-        <w:rPr>
-          <w:rFonts w:ascii="Times New Roman" w:hAnsi="Times New Roman" w:cs="Times New Roman"/>
-          <w:b/>
-          <w:bCs/>
-        </w:rPr>
-        <w:t>document_name</w:t>
-      </w:r>
-      <w:proofErr w:type="spellEnd"/>
-      <w:r>
-        <w:rPr>
-          <w:rFonts w:ascii="Times New Roman" w:hAnsi="Times New Roman" w:cs="Times New Roman"/>
-          <w:b/>
-          <w:bCs/>
-        </w:rPr>
-        <w:t>}</w:t>
-      </w:r>
-      <w:r>
-        <w:rPr>
-          <w:rFonts w:ascii="Times New Roman" w:hAnsi="Times New Roman" w:cs="Times New Roman"/>
-        </w:rPr>
-        <w:t xml:space="preserve"> </w:t>
-      </w:r>
-      <w:r>
-        <w:rPr>
-          <w:rFonts w:ascii="Times New Roman" w:hAnsi="Times New Roman" w:cs="Times New Roman"/>
           <w:i/>
           <w:color w:val="FF0000"/>
           <w:u w:val="single"/>
         </w:rPr>
-        <w:t>{</w:t>
-      </w:r>
-      <w:proofErr w:type="spellStart"/>
-      <w:r>
-        <w:rPr>
-          <w:rFonts w:ascii="Times New Roman" w:hAnsi="Times New Roman" w:cs="Times New Roman"/>
-          <w:i/>
-          <w:color w:val="FF0000"/>
-          <w:u w:val="single"/>
-        </w:rPr>
-        <w:t>d.permit_amendment_type_code</w:t>
-      </w:r>
-      <w:proofErr w:type="spellEnd"/>
-      <w:r>
-        <w:rPr>
-          <w:rFonts w:ascii="Times New Roman" w:hAnsi="Times New Roman" w:cs="Times New Roman"/>
-          <w:i/>
-          <w:color w:val="FF0000"/>
-          <w:u w:val="single"/>
-        </w:rPr>
-        <w:t xml:space="preserve"> :</w:t>
-      </w:r>
-      <w:proofErr w:type="spellStart"/>
-      <w:r>
-        <w:rPr>
-          <w:rFonts w:ascii="Times New Roman" w:hAnsi="Times New Roman" w:cs="Times New Roman"/>
-          <w:i/>
-          <w:color w:val="FF0000"/>
-          <w:u w:val="single"/>
-        </w:rPr>
-        <w:t>showEnd</w:t>
-      </w:r>
-      <w:proofErr w:type="spellEnd"/>
-      <w:r>
-        <w:rPr>
-          <w:rFonts w:ascii="Times New Roman" w:hAnsi="Times New Roman" w:cs="Times New Roman"/>
-          <w:i/>
-          <w:color w:val="FF0000"/>
-          <w:u w:val="single"/>
-        </w:rPr>
-        <w:t>}</w:t>
+        <w:t>{d.permit_amendment_type_code:showEnd}</w:t>
       </w:r>
     </w:p>
     <w:p>
@@ -2556,58 +1668,7 @@
           <w:szCs w:val="24"/>
           <w:u w:val="single"/>
         </w:rPr>
-        <w:t>{</w:t>
-      </w:r>
-      <w:proofErr w:type="spellStart"/>
-      <w:r>
-        <w:rPr>
-          <w:rFonts w:ascii="Times New Roman" w:eastAsia="Times New Roman" w:hAnsi="Times New Roman" w:cs="Times New Roman"/>
-          <w:sz w:val="24"/>
-          <w:szCs w:val="24"/>
-          <w:u w:val="single"/>
-        </w:rPr>
-        <w:t>d.conditions.GEC</w:t>
-      </w:r>
-      <w:proofErr w:type="spellEnd"/>
-      <w:r>
-        <w:rPr>
-          <w:rFonts w:ascii="Times New Roman" w:eastAsia="Times New Roman" w:hAnsi="Times New Roman" w:cs="Times New Roman"/>
-          <w:sz w:val="24"/>
-          <w:szCs w:val="24"/>
-          <w:u w:val="single"/>
-        </w:rPr>
-        <w:t>[</w:t>
-      </w:r>
-      <w:proofErr w:type="spellStart"/>
-      <w:r>
-        <w:rPr>
-          <w:rFonts w:ascii="Times New Roman" w:eastAsia="Times New Roman" w:hAnsi="Times New Roman" w:cs="Times New Roman"/>
-          <w:sz w:val="24"/>
-          <w:szCs w:val="24"/>
-          <w:u w:val="single"/>
-        </w:rPr>
-        <w:t>i</w:t>
-      </w:r>
-      <w:proofErr w:type="spellEnd"/>
-      <w:proofErr w:type="gramStart"/>
-      <w:r>
-        <w:rPr>
-          <w:rFonts w:ascii="Times New Roman" w:eastAsia="Times New Roman" w:hAnsi="Times New Roman" w:cs="Times New Roman"/>
-          <w:sz w:val="24"/>
-          <w:szCs w:val="24"/>
-          <w:u w:val="single"/>
-        </w:rPr>
-        <w:t>].condition</w:t>
-      </w:r>
-      <w:proofErr w:type="gramEnd"/>
-      <w:r>
-        <w:rPr>
-          <w:rFonts w:ascii="Times New Roman" w:eastAsia="Times New Roman" w:hAnsi="Times New Roman" w:cs="Times New Roman"/>
-          <w:sz w:val="24"/>
-          <w:szCs w:val="24"/>
-          <w:u w:val="single"/>
-        </w:rPr>
-        <w:t>}</w:t>
+        <w:t>{d.conditions.GEC[i].condition}</w:t>
       </w:r>
     </w:p>
     <w:p>
@@ -2630,71 +1691,7 @@
         <w:rPr>
           <w:rFonts w:ascii="Times New Roman" w:eastAsia="Times New Roman" w:hAnsi="Times New Roman" w:cs="Times New Roman"/>
         </w:rPr>
-        <w:t>{</w:t>
-      </w:r>
-      <w:proofErr w:type="spellStart"/>
-      <w:r>
-        <w:rPr>
-          <w:rFonts w:ascii="Times New Roman" w:eastAsia="Times New Roman" w:hAnsi="Times New Roman" w:cs="Times New Roman"/>
-        </w:rPr>
-        <w:t>d.conditions.GEC</w:t>
-      </w:r>
-      <w:proofErr w:type="spellEnd"/>
-      <w:r>
-        <w:rPr>
-          <w:rFonts w:ascii="Times New Roman" w:eastAsia="Times New Roman" w:hAnsi="Times New Roman" w:cs="Times New Roman"/>
-        </w:rPr>
-        <w:t>[</w:t>
-      </w:r>
-      <w:proofErr w:type="spellStart"/>
-      <w:r>
-        <w:rPr>
-          <w:rFonts w:ascii="Times New Roman" w:eastAsia="Times New Roman" w:hAnsi="Times New Roman" w:cs="Times New Roman"/>
-        </w:rPr>
-        <w:t>i</w:t>
-      </w:r>
-      <w:proofErr w:type="spellEnd"/>
-      <w:proofErr w:type="gramStart"/>
-      <w:r>
-        <w:rPr>
-          <w:rFonts w:ascii="Times New Roman" w:eastAsia="Times New Roman" w:hAnsi="Times New Roman" w:cs="Times New Roman"/>
-        </w:rPr>
-        <w:t>].</w:t>
-      </w:r>
-      <w:proofErr w:type="spellStart"/>
-      <w:r>
-        <w:rPr>
-          <w:rFonts w:ascii="Times New Roman" w:eastAsia="Times New Roman" w:hAnsi="Times New Roman" w:cs="Times New Roman"/>
-        </w:rPr>
-        <w:t>sub</w:t>
-      </w:r>
-      <w:proofErr w:type="gramEnd"/>
-      <w:r>
-        <w:rPr>
-          <w:rFonts w:ascii="Times New Roman" w:eastAsia="Times New Roman" w:hAnsi="Times New Roman" w:cs="Times New Roman"/>
-        </w:rPr>
-        <w:t>_conditions</w:t>
-      </w:r>
-      <w:proofErr w:type="spellEnd"/>
-      <w:r>
-        <w:rPr>
-          <w:rFonts w:ascii="Times New Roman" w:eastAsia="Times New Roman" w:hAnsi="Times New Roman" w:cs="Times New Roman"/>
-        </w:rPr>
-        <w:t>[</w:t>
-      </w:r>
-      <w:proofErr w:type="spellStart"/>
-      <w:r>
-        <w:rPr>
-          <w:rFonts w:ascii="Times New Roman" w:eastAsia="Times New Roman" w:hAnsi="Times New Roman" w:cs="Times New Roman"/>
-        </w:rPr>
-        <w:t>i</w:t>
-      </w:r>
-      <w:proofErr w:type="spellEnd"/>
-      <w:r>
-        <w:rPr>
-          <w:rFonts w:ascii="Times New Roman" w:eastAsia="Times New Roman" w:hAnsi="Times New Roman" w:cs="Times New Roman"/>
-        </w:rPr>
-        <w:t>].condition}</w:t>
+        <w:t>{d.conditions.GEC[i].sub_conditions[i].condition}</w:t>
       </w:r>
     </w:p>
     <w:p>
@@ -2717,21 +1714,7 @@
         <w:rPr>
           <w:rFonts w:ascii="Times New Roman" w:eastAsia="Times New Roman" w:hAnsi="Times New Roman" w:cs="Times New Roman"/>
         </w:rPr>
-        <w:t>{d.conditions.GEC[i</w:t>
-      </w:r>
-      <w:proofErr w:type="gramStart"/>
-      <w:r>
-        <w:rPr>
-          <w:rFonts w:ascii="Times New Roman" w:eastAsia="Times New Roman" w:hAnsi="Times New Roman" w:cs="Times New Roman"/>
-        </w:rPr>
-        <w:t>].sub</w:t>
-      </w:r>
-      <w:proofErr w:type="gramEnd"/>
-      <w:r>
-        <w:rPr>
-          <w:rFonts w:ascii="Times New Roman" w:eastAsia="Times New Roman" w:hAnsi="Times New Roman" w:cs="Times New Roman"/>
-        </w:rPr>
-        <w:t>_conditions[i].sub_conditions[i].condition}</w:t>
+        <w:t>{d.conditions.GEC[i].sub_conditions[i].sub_conditions[i].condition}</w:t>
       </w:r>
       <w:bookmarkStart w:id="2" w:name="_heading=h.3znysh7" w:colFirst="0" w:colLast="0"/>
       <w:bookmarkEnd w:id="2"/>
@@ -2756,21 +1739,7 @@
         <w:rPr>
           <w:rFonts w:ascii="Times New Roman" w:eastAsia="Times New Roman" w:hAnsi="Times New Roman" w:cs="Times New Roman"/>
         </w:rPr>
-        <w:t>{d.conditions.GEC[i</w:t>
-      </w:r>
-      <w:proofErr w:type="gramStart"/>
-      <w:r>
-        <w:rPr>
-          <w:rFonts w:ascii="Times New Roman" w:eastAsia="Times New Roman" w:hAnsi="Times New Roman" w:cs="Times New Roman"/>
-        </w:rPr>
-        <w:t>].sub</w:t>
-      </w:r>
-      <w:proofErr w:type="gramEnd"/>
-      <w:r>
-        <w:rPr>
-          <w:rFonts w:ascii="Times New Roman" w:eastAsia="Times New Roman" w:hAnsi="Times New Roman" w:cs="Times New Roman"/>
-        </w:rPr>
-        <w:t>_conditions[i].sub_conditions[i].sub_conditions[i].condition}</w:t>
+        <w:t>{d.conditions.GEC[i].sub_conditions[i].sub_conditions[i].sub_conditions[i].condition}</w:t>
       </w:r>
     </w:p>
     <w:p>
@@ -2793,21 +1762,7 @@
         <w:rPr>
           <w:rFonts w:ascii="Times New Roman" w:eastAsia="Times New Roman" w:hAnsi="Times New Roman" w:cs="Times New Roman"/>
         </w:rPr>
-        <w:t>{d.conditions.GEC[i</w:t>
-      </w:r>
-      <w:proofErr w:type="gramStart"/>
-      <w:r>
-        <w:rPr>
-          <w:rFonts w:ascii="Times New Roman" w:eastAsia="Times New Roman" w:hAnsi="Times New Roman" w:cs="Times New Roman"/>
-        </w:rPr>
-        <w:t>].sub</w:t>
-      </w:r>
-      <w:proofErr w:type="gramEnd"/>
-      <w:r>
-        <w:rPr>
-          <w:rFonts w:ascii="Times New Roman" w:eastAsia="Times New Roman" w:hAnsi="Times New Roman" w:cs="Times New Roman"/>
-        </w:rPr>
-        <w:t>_conditions[i].sub_conditions[i].sub_conditions[i].sub_conditions[i].condition}</w:t>
+        <w:t>{d.conditions.GEC[i].sub_conditions[i].sub_conditions[i].sub_conditions[i].sub_conditions[i].condition}</w:t>
       </w:r>
     </w:p>
     <w:p>
@@ -2830,21 +1785,7 @@
         <w:rPr>
           <w:rFonts w:ascii="Times New Roman" w:eastAsia="Times New Roman" w:hAnsi="Times New Roman" w:cs="Times New Roman"/>
         </w:rPr>
-        <w:t>{d.conditions.GEC[i</w:t>
-      </w:r>
-      <w:proofErr w:type="gramStart"/>
-      <w:r>
-        <w:rPr>
-          <w:rFonts w:ascii="Times New Roman" w:eastAsia="Times New Roman" w:hAnsi="Times New Roman" w:cs="Times New Roman"/>
-        </w:rPr>
-        <w:t>].sub</w:t>
-      </w:r>
-      <w:proofErr w:type="gramEnd"/>
-      <w:r>
-        <w:rPr>
-          <w:rFonts w:ascii="Times New Roman" w:eastAsia="Times New Roman" w:hAnsi="Times New Roman" w:cs="Times New Roman"/>
-        </w:rPr>
-        <w:t>_conditions[i].sub_conditions[i].sub_conditions[i].sub_conditions[i+1].condition}</w:t>
+        <w:t>{d.conditions.GEC[i].sub_conditions[i].sub_conditions[i].sub_conditions[i].sub_conditions[i+1].condition}</w:t>
       </w:r>
     </w:p>
     <w:p>
@@ -2867,21 +1808,7 @@
         <w:rPr>
           <w:rFonts w:ascii="Times New Roman" w:eastAsia="Times New Roman" w:hAnsi="Times New Roman" w:cs="Times New Roman"/>
         </w:rPr>
-        <w:t>{d.conditions.GEC[i</w:t>
-      </w:r>
-      <w:proofErr w:type="gramStart"/>
-      <w:r>
-        <w:rPr>
-          <w:rFonts w:ascii="Times New Roman" w:eastAsia="Times New Roman" w:hAnsi="Times New Roman" w:cs="Times New Roman"/>
-        </w:rPr>
-        <w:t>].sub</w:t>
-      </w:r>
-      <w:proofErr w:type="gramEnd"/>
-      <w:r>
-        <w:rPr>
-          <w:rFonts w:ascii="Times New Roman" w:eastAsia="Times New Roman" w:hAnsi="Times New Roman" w:cs="Times New Roman"/>
-        </w:rPr>
-        <w:t>_conditions[i].sub_conditions[i].sub_conditions[i+1].condition}</w:t>
+        <w:t>{d.conditions.GEC[i].sub_conditions[i].sub_conditions[i].sub_conditions[i+1].condition}</w:t>
       </w:r>
     </w:p>
     <w:p>
@@ -2904,21 +1831,7 @@
         <w:rPr>
           <w:rFonts w:ascii="Times New Roman" w:eastAsia="Times New Roman" w:hAnsi="Times New Roman" w:cs="Times New Roman"/>
         </w:rPr>
-        <w:t>{d.conditions.GEC[i</w:t>
-      </w:r>
-      <w:proofErr w:type="gramStart"/>
-      <w:r>
-        <w:rPr>
-          <w:rFonts w:ascii="Times New Roman" w:eastAsia="Times New Roman" w:hAnsi="Times New Roman" w:cs="Times New Roman"/>
-        </w:rPr>
-        <w:t>].sub</w:t>
-      </w:r>
-      <w:proofErr w:type="gramEnd"/>
-      <w:r>
-        <w:rPr>
-          <w:rFonts w:ascii="Times New Roman" w:eastAsia="Times New Roman" w:hAnsi="Times New Roman" w:cs="Times New Roman"/>
-        </w:rPr>
-        <w:t>_conditions[i].sub_conditions[i+1].condition}</w:t>
+        <w:t>{d.conditions.GEC[i].sub_conditions[i].sub_conditions[i+1].condition}</w:t>
       </w:r>
     </w:p>
     <w:p>
@@ -2941,21 +1854,7 @@
         <w:rPr>
           <w:rFonts w:ascii="Times New Roman" w:eastAsia="Times New Roman" w:hAnsi="Times New Roman" w:cs="Times New Roman"/>
         </w:rPr>
-        <w:t>{d.conditions.GEC[i</w:t>
-      </w:r>
-      <w:proofErr w:type="gramStart"/>
-      <w:r>
-        <w:rPr>
-          <w:rFonts w:ascii="Times New Roman" w:eastAsia="Times New Roman" w:hAnsi="Times New Roman" w:cs="Times New Roman"/>
-        </w:rPr>
-        <w:t>].sub</w:t>
-      </w:r>
-      <w:proofErr w:type="gramEnd"/>
-      <w:r>
-        <w:rPr>
-          <w:rFonts w:ascii="Times New Roman" w:eastAsia="Times New Roman" w:hAnsi="Times New Roman" w:cs="Times New Roman"/>
-        </w:rPr>
-        <w:t>_conditions[i+1].condition}</w:t>
+        <w:t>{d.conditions.GEC[i].sub_conditions[i+1].condition}</w:t>
       </w:r>
     </w:p>
     <w:p>
@@ -2981,47 +1880,7 @@
           <w:szCs w:val="24"/>
           <w:u w:val="single"/>
         </w:rPr>
-        <w:t>{</w:t>
-      </w:r>
-      <w:proofErr w:type="spellStart"/>
-      <w:r>
-        <w:rPr>
-          <w:rFonts w:ascii="Times New Roman" w:eastAsia="Times New Roman" w:hAnsi="Times New Roman" w:cs="Times New Roman"/>
-          <w:sz w:val="24"/>
-          <w:szCs w:val="24"/>
-          <w:u w:val="single"/>
-        </w:rPr>
-        <w:t>d.conditions.GEC</w:t>
-      </w:r>
-      <w:proofErr w:type="spellEnd"/>
-      <w:r>
-        <w:rPr>
-          <w:rFonts w:ascii="Times New Roman" w:eastAsia="Times New Roman" w:hAnsi="Times New Roman" w:cs="Times New Roman"/>
-          <w:sz w:val="24"/>
-          <w:szCs w:val="24"/>
-          <w:u w:val="single"/>
-        </w:rPr>
-        <w:t>[i+1</w:t>
-      </w:r>
-      <w:proofErr w:type="gramStart"/>
-      <w:r>
-        <w:rPr>
-          <w:rFonts w:ascii="Times New Roman" w:eastAsia="Times New Roman" w:hAnsi="Times New Roman" w:cs="Times New Roman"/>
-          <w:sz w:val="24"/>
-          <w:szCs w:val="24"/>
-          <w:u w:val="single"/>
-        </w:rPr>
-        <w:t>].condition</w:t>
-      </w:r>
-      <w:proofErr w:type="gramEnd"/>
-      <w:r>
-        <w:rPr>
-          <w:rFonts w:ascii="Times New Roman" w:eastAsia="Times New Roman" w:hAnsi="Times New Roman" w:cs="Times New Roman"/>
-          <w:sz w:val="24"/>
-          <w:szCs w:val="24"/>
-          <w:u w:val="single"/>
-        </w:rPr>
-        <w:t>}</w:t>
+        <w:t>{d.conditions.GEC[i+1].condition}</w:t>
       </w:r>
     </w:p>
     <w:p>
@@ -3086,27 +1945,7 @@
           <w:szCs w:val="24"/>
           <w:u w:val="single"/>
         </w:rPr>
-        <w:t>[i</w:t>
-      </w:r>
-      <w:proofErr w:type="gramStart"/>
-      <w:r>
-        <w:rPr>
-          <w:rFonts w:ascii="Times New Roman" w:eastAsia="Times New Roman" w:hAnsi="Times New Roman" w:cs="Times New Roman"/>
-          <w:sz w:val="24"/>
-          <w:szCs w:val="24"/>
-          <w:u w:val="single"/>
-        </w:rPr>
-        <w:t>].condition</w:t>
-      </w:r>
-      <w:proofErr w:type="gramEnd"/>
-      <w:r>
-        <w:rPr>
-          <w:rFonts w:ascii="Times New Roman" w:eastAsia="Times New Roman" w:hAnsi="Times New Roman" w:cs="Times New Roman"/>
-          <w:sz w:val="24"/>
-          <w:szCs w:val="24"/>
-          <w:u w:val="single"/>
-        </w:rPr>
-        <w:t>}</w:t>
+        <w:t>[i].condition}</w:t>
       </w:r>
     </w:p>
     <w:p>
@@ -3129,14 +1968,7 @@
         <w:rPr>
           <w:rFonts w:ascii="Times New Roman" w:eastAsia="Times New Roman" w:hAnsi="Times New Roman" w:cs="Times New Roman"/>
         </w:rPr>
-        <w:t>{</w:t>
-      </w:r>
-      <w:proofErr w:type="spellStart"/>
-      <w:r>
-        <w:rPr>
-          <w:rFonts w:ascii="Times New Roman" w:eastAsia="Times New Roman" w:hAnsi="Times New Roman" w:cs="Times New Roman"/>
-        </w:rPr>
-        <w:t>d.conditions.</w:t>
+        <w:t>{d.conditions.</w:t>
       </w:r>
       <w:r>
         <w:rPr>
@@ -3144,62 +1976,11 @@
         </w:rPr>
         <w:t>HSC</w:t>
       </w:r>
-      <w:proofErr w:type="spellEnd"/>
-      <w:r>
-        <w:rPr>
-          <w:rFonts w:ascii="Times New Roman" w:eastAsia="Times New Roman" w:hAnsi="Times New Roman" w:cs="Times New Roman"/>
-        </w:rPr>
-        <w:t>[</w:t>
-      </w:r>
-      <w:proofErr w:type="spellStart"/>
-      <w:r>
-        <w:rPr>
-          <w:rFonts w:ascii="Times New Roman" w:eastAsia="Times New Roman" w:hAnsi="Times New Roman" w:cs="Times New Roman"/>
-        </w:rPr>
-        <w:t>i</w:t>
-      </w:r>
-      <w:proofErr w:type="spellEnd"/>
-      <w:proofErr w:type="gramStart"/>
-      <w:r>
-        <w:rPr>
-          <w:rFonts w:ascii="Times New Roman" w:eastAsia="Times New Roman" w:hAnsi="Times New Roman" w:cs="Times New Roman"/>
-        </w:rPr>
-        <w:t>].</w:t>
-      </w:r>
-      <w:proofErr w:type="spellStart"/>
-      <w:r>
-        <w:rPr>
-          <w:rFonts w:ascii="Times New Roman" w:eastAsia="Times New Roman" w:hAnsi="Times New Roman" w:cs="Times New Roman"/>
-        </w:rPr>
-        <w:t>sub</w:t>
-      </w:r>
-      <w:proofErr w:type="gramEnd"/>
-      <w:r>
-        <w:rPr>
-          <w:rFonts w:ascii="Times New Roman" w:eastAsia="Times New Roman" w:hAnsi="Times New Roman" w:cs="Times New Roman"/>
-        </w:rPr>
-        <w:t>_conditions</w:t>
-      </w:r>
-      <w:proofErr w:type="spellEnd"/>
-      <w:r>
-        <w:rPr>
-          <w:rFonts w:ascii="Times New Roman" w:eastAsia="Times New Roman" w:hAnsi="Times New Roman" w:cs="Times New Roman"/>
-        </w:rPr>
-        <w:t>[</w:t>
-      </w:r>
-      <w:proofErr w:type="spellStart"/>
-      <w:r>
-        <w:rPr>
-          <w:rFonts w:ascii="Times New Roman" w:eastAsia="Times New Roman" w:hAnsi="Times New Roman" w:cs="Times New Roman"/>
-        </w:rPr>
-        <w:t>i</w:t>
-      </w:r>
-      <w:proofErr w:type="spellEnd"/>
-      <w:r>
-        <w:rPr>
-          <w:rFonts w:ascii="Times New Roman" w:eastAsia="Times New Roman" w:hAnsi="Times New Roman" w:cs="Times New Roman"/>
-        </w:rPr>
-        <w:t>].condition}</w:t>
+      <w:r>
+        <w:rPr>
+          <w:rFonts w:ascii="Times New Roman" w:eastAsia="Times New Roman" w:hAnsi="Times New Roman" w:cs="Times New Roman"/>
+        </w:rPr>
+        <w:t>[i].sub_conditions[i].condition}</w:t>
       </w:r>
     </w:p>
     <w:p>
@@ -3234,21 +2015,7 @@
         <w:rPr>
           <w:rFonts w:ascii="Times New Roman" w:eastAsia="Times New Roman" w:hAnsi="Times New Roman" w:cs="Times New Roman"/>
         </w:rPr>
-        <w:t>[i</w:t>
-      </w:r>
-      <w:proofErr w:type="gramStart"/>
-      <w:r>
-        <w:rPr>
-          <w:rFonts w:ascii="Times New Roman" w:eastAsia="Times New Roman" w:hAnsi="Times New Roman" w:cs="Times New Roman"/>
-        </w:rPr>
-        <w:t>].sub</w:t>
-      </w:r>
-      <w:proofErr w:type="gramEnd"/>
-      <w:r>
-        <w:rPr>
-          <w:rFonts w:ascii="Times New Roman" w:eastAsia="Times New Roman" w:hAnsi="Times New Roman" w:cs="Times New Roman"/>
-        </w:rPr>
-        <w:t>_conditions[i].sub_conditions[i].condition}</w:t>
+        <w:t>[i].sub_conditions[i].sub_conditions[i].condition}</w:t>
       </w:r>
     </w:p>
     <w:p>
@@ -3283,21 +2050,7 @@
         <w:rPr>
           <w:rFonts w:ascii="Times New Roman" w:eastAsia="Times New Roman" w:hAnsi="Times New Roman" w:cs="Times New Roman"/>
         </w:rPr>
-        <w:t>[i</w:t>
-      </w:r>
-      <w:proofErr w:type="gramStart"/>
-      <w:r>
-        <w:rPr>
-          <w:rFonts w:ascii="Times New Roman" w:eastAsia="Times New Roman" w:hAnsi="Times New Roman" w:cs="Times New Roman"/>
-        </w:rPr>
-        <w:t>].sub</w:t>
-      </w:r>
-      <w:proofErr w:type="gramEnd"/>
-      <w:r>
-        <w:rPr>
-          <w:rFonts w:ascii="Times New Roman" w:eastAsia="Times New Roman" w:hAnsi="Times New Roman" w:cs="Times New Roman"/>
-        </w:rPr>
-        <w:t>_conditions[i].sub_conditions[i].sub_conditions[i].condition}</w:t>
+        <w:t>[i].sub_conditions[i].sub_conditions[i].sub_conditions[i].condition}</w:t>
       </w:r>
     </w:p>
     <w:p>
@@ -3332,21 +2085,7 @@
         <w:rPr>
           <w:rFonts w:ascii="Times New Roman" w:eastAsia="Times New Roman" w:hAnsi="Times New Roman" w:cs="Times New Roman"/>
         </w:rPr>
-        <w:t>[i</w:t>
-      </w:r>
-      <w:proofErr w:type="gramStart"/>
-      <w:r>
-        <w:rPr>
-          <w:rFonts w:ascii="Times New Roman" w:eastAsia="Times New Roman" w:hAnsi="Times New Roman" w:cs="Times New Roman"/>
-        </w:rPr>
-        <w:t>].sub</w:t>
-      </w:r>
-      <w:proofErr w:type="gramEnd"/>
-      <w:r>
-        <w:rPr>
-          <w:rFonts w:ascii="Times New Roman" w:eastAsia="Times New Roman" w:hAnsi="Times New Roman" w:cs="Times New Roman"/>
-        </w:rPr>
-        <w:t>_conditions[i].sub_conditions[i].sub_conditions[i].sub_conditions[i].condition}</w:t>
+        <w:t>[i].sub_conditions[i].sub_conditions[i].sub_conditions[i].sub_conditions[i].condition}</w:t>
       </w:r>
     </w:p>
     <w:p>
@@ -3381,21 +2120,7 @@
         <w:rPr>
           <w:rFonts w:ascii="Times New Roman" w:eastAsia="Times New Roman" w:hAnsi="Times New Roman" w:cs="Times New Roman"/>
         </w:rPr>
-        <w:t>[i</w:t>
-      </w:r>
-      <w:proofErr w:type="gramStart"/>
-      <w:r>
-        <w:rPr>
-          <w:rFonts w:ascii="Times New Roman" w:eastAsia="Times New Roman" w:hAnsi="Times New Roman" w:cs="Times New Roman"/>
-        </w:rPr>
-        <w:t>].sub</w:t>
-      </w:r>
-      <w:proofErr w:type="gramEnd"/>
-      <w:r>
-        <w:rPr>
-          <w:rFonts w:ascii="Times New Roman" w:eastAsia="Times New Roman" w:hAnsi="Times New Roman" w:cs="Times New Roman"/>
-        </w:rPr>
-        <w:t>_conditions[i].sub_conditions[i].sub_conditions[i].sub_conditions[i+1].condition}</w:t>
+        <w:t>[i].sub_conditions[i].sub_conditions[i].sub_conditions[i].sub_conditions[i+1].condition}</w:t>
       </w:r>
     </w:p>
     <w:p>
@@ -3430,21 +2155,7 @@
         <w:rPr>
           <w:rFonts w:ascii="Times New Roman" w:eastAsia="Times New Roman" w:hAnsi="Times New Roman" w:cs="Times New Roman"/>
         </w:rPr>
-        <w:t>[i</w:t>
-      </w:r>
-      <w:proofErr w:type="gramStart"/>
-      <w:r>
-        <w:rPr>
-          <w:rFonts w:ascii="Times New Roman" w:eastAsia="Times New Roman" w:hAnsi="Times New Roman" w:cs="Times New Roman"/>
-        </w:rPr>
-        <w:t>].sub</w:t>
-      </w:r>
-      <w:proofErr w:type="gramEnd"/>
-      <w:r>
-        <w:rPr>
-          <w:rFonts w:ascii="Times New Roman" w:eastAsia="Times New Roman" w:hAnsi="Times New Roman" w:cs="Times New Roman"/>
-        </w:rPr>
-        <w:t>_conditions[i].sub_conditions[i].sub_conditions[i+1].condition}</w:t>
+        <w:t>[i].sub_conditions[i].sub_conditions[i].sub_conditions[i+1].condition}</w:t>
       </w:r>
     </w:p>
     <w:p>
@@ -3479,21 +2190,7 @@
         <w:rPr>
           <w:rFonts w:ascii="Times New Roman" w:eastAsia="Times New Roman" w:hAnsi="Times New Roman" w:cs="Times New Roman"/>
         </w:rPr>
-        <w:t>[i</w:t>
-      </w:r>
-      <w:proofErr w:type="gramStart"/>
-      <w:r>
-        <w:rPr>
-          <w:rFonts w:ascii="Times New Roman" w:eastAsia="Times New Roman" w:hAnsi="Times New Roman" w:cs="Times New Roman"/>
-        </w:rPr>
-        <w:t>].sub</w:t>
-      </w:r>
-      <w:proofErr w:type="gramEnd"/>
-      <w:r>
-        <w:rPr>
-          <w:rFonts w:ascii="Times New Roman" w:eastAsia="Times New Roman" w:hAnsi="Times New Roman" w:cs="Times New Roman"/>
-        </w:rPr>
-        <w:t>_conditions[i].sub_conditions[i+1].condition}</w:t>
+        <w:t>[i].sub_conditions[i].sub_conditions[i+1].condition}</w:t>
       </w:r>
     </w:p>
     <w:p>
@@ -3528,21 +2225,7 @@
         <w:rPr>
           <w:rFonts w:ascii="Times New Roman" w:eastAsia="Times New Roman" w:hAnsi="Times New Roman" w:cs="Times New Roman"/>
         </w:rPr>
-        <w:t>[i</w:t>
-      </w:r>
-      <w:proofErr w:type="gramStart"/>
-      <w:r>
-        <w:rPr>
-          <w:rFonts w:ascii="Times New Roman" w:eastAsia="Times New Roman" w:hAnsi="Times New Roman" w:cs="Times New Roman"/>
-        </w:rPr>
-        <w:t>].sub</w:t>
-      </w:r>
-      <w:proofErr w:type="gramEnd"/>
-      <w:r>
-        <w:rPr>
-          <w:rFonts w:ascii="Times New Roman" w:eastAsia="Times New Roman" w:hAnsi="Times New Roman" w:cs="Times New Roman"/>
-        </w:rPr>
-        <w:t>_conditions[i+1].condition}</w:t>
+        <w:t>[i].sub_conditions[i+1].condition}</w:t>
       </w:r>
     </w:p>
     <w:p>
@@ -3568,9 +2251,8 @@
           <w:szCs w:val="24"/>
           <w:u w:val="single"/>
         </w:rPr>
-        <w:t>{</w:t>
-      </w:r>
-      <w:proofErr w:type="spellStart"/>
+        <w:t>{d.conditions.</w:t>
+      </w:r>
       <w:r>
         <w:rPr>
           <w:rFonts w:ascii="Times New Roman" w:eastAsia="Times New Roman" w:hAnsi="Times New Roman" w:cs="Times New Roman"/>
@@ -3578,7 +2260,7 @@
           <w:szCs w:val="24"/>
           <w:u w:val="single"/>
         </w:rPr>
-        <w:t>d.conditions.</w:t>
+        <w:t>HSC</w:t>
       </w:r>
       <w:r>
         <w:rPr>
@@ -3587,37 +2269,7 @@
           <w:szCs w:val="24"/>
           <w:u w:val="single"/>
         </w:rPr>
-        <w:t>HSC</w:t>
-      </w:r>
-      <w:proofErr w:type="spellEnd"/>
-      <w:r>
-        <w:rPr>
-          <w:rFonts w:ascii="Times New Roman" w:eastAsia="Times New Roman" w:hAnsi="Times New Roman" w:cs="Times New Roman"/>
-          <w:sz w:val="24"/>
-          <w:szCs w:val="24"/>
-          <w:u w:val="single"/>
-        </w:rPr>
-        <w:t>[i+1</w:t>
-      </w:r>
-      <w:proofErr w:type="gramStart"/>
-      <w:r>
-        <w:rPr>
-          <w:rFonts w:ascii="Times New Roman" w:eastAsia="Times New Roman" w:hAnsi="Times New Roman" w:cs="Times New Roman"/>
-          <w:sz w:val="24"/>
-          <w:szCs w:val="24"/>
-          <w:u w:val="single"/>
-        </w:rPr>
-        <w:t>].condition</w:t>
-      </w:r>
-      <w:proofErr w:type="gramEnd"/>
-      <w:r>
-        <w:rPr>
-          <w:rFonts w:ascii="Times New Roman" w:eastAsia="Times New Roman" w:hAnsi="Times New Roman" w:cs="Times New Roman"/>
-          <w:sz w:val="24"/>
-          <w:szCs w:val="24"/>
-          <w:u w:val="single"/>
-        </w:rPr>
-        <w:t>}</w:t>
+        <w:t>[i+1].condition}</w:t>
       </w:r>
     </w:p>
     <w:p>
@@ -3683,27 +2335,7 @@
           <w:szCs w:val="24"/>
           <w:u w:val="single"/>
         </w:rPr>
-        <w:t>[i</w:t>
-      </w:r>
-      <w:proofErr w:type="gramStart"/>
-      <w:r>
-        <w:rPr>
-          <w:rFonts w:ascii="Times New Roman" w:eastAsia="Times New Roman" w:hAnsi="Times New Roman" w:cs="Times New Roman"/>
-          <w:sz w:val="24"/>
-          <w:szCs w:val="24"/>
-          <w:u w:val="single"/>
-        </w:rPr>
-        <w:t>].condition</w:t>
-      </w:r>
-      <w:proofErr w:type="gramEnd"/>
-      <w:r>
-        <w:rPr>
-          <w:rFonts w:ascii="Times New Roman" w:eastAsia="Times New Roman" w:hAnsi="Times New Roman" w:cs="Times New Roman"/>
-          <w:sz w:val="24"/>
-          <w:szCs w:val="24"/>
-          <w:u w:val="single"/>
-        </w:rPr>
-        <w:t>}</w:t>
+        <w:t>[i].condition}</w:t>
       </w:r>
     </w:p>
     <w:p>
@@ -3726,14 +2358,7 @@
         <w:rPr>
           <w:rFonts w:ascii="Times New Roman" w:eastAsia="Times New Roman" w:hAnsi="Times New Roman" w:cs="Times New Roman"/>
         </w:rPr>
-        <w:t>{</w:t>
-      </w:r>
-      <w:proofErr w:type="spellStart"/>
-      <w:r>
-        <w:rPr>
-          <w:rFonts w:ascii="Times New Roman" w:eastAsia="Times New Roman" w:hAnsi="Times New Roman" w:cs="Times New Roman"/>
-        </w:rPr>
-        <w:t>d.conditions.</w:t>
+        <w:t>{d.conditions.</w:t>
       </w:r>
       <w:r>
         <w:rPr>
@@ -3741,62 +2366,11 @@
         </w:rPr>
         <w:t>GOC</w:t>
       </w:r>
-      <w:proofErr w:type="spellEnd"/>
-      <w:r>
-        <w:rPr>
-          <w:rFonts w:ascii="Times New Roman" w:eastAsia="Times New Roman" w:hAnsi="Times New Roman" w:cs="Times New Roman"/>
-        </w:rPr>
-        <w:t>[</w:t>
-      </w:r>
-      <w:proofErr w:type="spellStart"/>
-      <w:r>
-        <w:rPr>
-          <w:rFonts w:ascii="Times New Roman" w:eastAsia="Times New Roman" w:hAnsi="Times New Roman" w:cs="Times New Roman"/>
-        </w:rPr>
-        <w:t>i</w:t>
-      </w:r>
-      <w:proofErr w:type="spellEnd"/>
-      <w:proofErr w:type="gramStart"/>
-      <w:r>
-        <w:rPr>
-          <w:rFonts w:ascii="Times New Roman" w:eastAsia="Times New Roman" w:hAnsi="Times New Roman" w:cs="Times New Roman"/>
-        </w:rPr>
-        <w:t>].</w:t>
-      </w:r>
-      <w:proofErr w:type="spellStart"/>
-      <w:r>
-        <w:rPr>
-          <w:rFonts w:ascii="Times New Roman" w:eastAsia="Times New Roman" w:hAnsi="Times New Roman" w:cs="Times New Roman"/>
-        </w:rPr>
-        <w:t>sub</w:t>
-      </w:r>
-      <w:proofErr w:type="gramEnd"/>
-      <w:r>
-        <w:rPr>
-          <w:rFonts w:ascii="Times New Roman" w:eastAsia="Times New Roman" w:hAnsi="Times New Roman" w:cs="Times New Roman"/>
-        </w:rPr>
-        <w:t>_conditions</w:t>
-      </w:r>
-      <w:proofErr w:type="spellEnd"/>
-      <w:r>
-        <w:rPr>
-          <w:rFonts w:ascii="Times New Roman" w:eastAsia="Times New Roman" w:hAnsi="Times New Roman" w:cs="Times New Roman"/>
-        </w:rPr>
-        <w:t>[</w:t>
-      </w:r>
-      <w:proofErr w:type="spellStart"/>
-      <w:r>
-        <w:rPr>
-          <w:rFonts w:ascii="Times New Roman" w:eastAsia="Times New Roman" w:hAnsi="Times New Roman" w:cs="Times New Roman"/>
-        </w:rPr>
-        <w:t>i</w:t>
-      </w:r>
-      <w:proofErr w:type="spellEnd"/>
-      <w:r>
-        <w:rPr>
-          <w:rFonts w:ascii="Times New Roman" w:eastAsia="Times New Roman" w:hAnsi="Times New Roman" w:cs="Times New Roman"/>
-        </w:rPr>
-        <w:t>].condition}</w:t>
+      <w:r>
+        <w:rPr>
+          <w:rFonts w:ascii="Times New Roman" w:eastAsia="Times New Roman" w:hAnsi="Times New Roman" w:cs="Times New Roman"/>
+        </w:rPr>
+        <w:t>[i].sub_conditions[i].condition}</w:t>
       </w:r>
     </w:p>
     <w:p>
@@ -3831,21 +2405,7 @@
         <w:rPr>
           <w:rFonts w:ascii="Times New Roman" w:eastAsia="Times New Roman" w:hAnsi="Times New Roman" w:cs="Times New Roman"/>
         </w:rPr>
-        <w:t>[i</w:t>
-      </w:r>
-      <w:proofErr w:type="gramStart"/>
-      <w:r>
-        <w:rPr>
-          <w:rFonts w:ascii="Times New Roman" w:eastAsia="Times New Roman" w:hAnsi="Times New Roman" w:cs="Times New Roman"/>
-        </w:rPr>
-        <w:t>].sub</w:t>
-      </w:r>
-      <w:proofErr w:type="gramEnd"/>
-      <w:r>
-        <w:rPr>
-          <w:rFonts w:ascii="Times New Roman" w:eastAsia="Times New Roman" w:hAnsi="Times New Roman" w:cs="Times New Roman"/>
-        </w:rPr>
-        <w:t>_conditions[i].sub_conditions[i].condition}</w:t>
+        <w:t>[i].sub_conditions[i].sub_conditions[i].condition}</w:t>
       </w:r>
     </w:p>
     <w:p>
@@ -3880,21 +2440,7 @@
         <w:rPr>
           <w:rFonts w:ascii="Times New Roman" w:eastAsia="Times New Roman" w:hAnsi="Times New Roman" w:cs="Times New Roman"/>
         </w:rPr>
-        <w:t>[i</w:t>
-      </w:r>
-      <w:proofErr w:type="gramStart"/>
-      <w:r>
-        <w:rPr>
-          <w:rFonts w:ascii="Times New Roman" w:eastAsia="Times New Roman" w:hAnsi="Times New Roman" w:cs="Times New Roman"/>
-        </w:rPr>
-        <w:t>].sub</w:t>
-      </w:r>
-      <w:proofErr w:type="gramEnd"/>
-      <w:r>
-        <w:rPr>
-          <w:rFonts w:ascii="Times New Roman" w:eastAsia="Times New Roman" w:hAnsi="Times New Roman" w:cs="Times New Roman"/>
-        </w:rPr>
-        <w:t>_conditions[i].sub_conditions[i].sub_conditions[i].condition}</w:t>
+        <w:t>[i].sub_conditions[i].sub_conditions[i].sub_conditions[i].condition}</w:t>
       </w:r>
     </w:p>
     <w:p>
@@ -3929,21 +2475,7 @@
         <w:rPr>
           <w:rFonts w:ascii="Times New Roman" w:eastAsia="Times New Roman" w:hAnsi="Times New Roman" w:cs="Times New Roman"/>
         </w:rPr>
-        <w:t>[i</w:t>
-      </w:r>
-      <w:proofErr w:type="gramStart"/>
-      <w:r>
-        <w:rPr>
-          <w:rFonts w:ascii="Times New Roman" w:eastAsia="Times New Roman" w:hAnsi="Times New Roman" w:cs="Times New Roman"/>
-        </w:rPr>
-        <w:t>].sub</w:t>
-      </w:r>
-      <w:proofErr w:type="gramEnd"/>
-      <w:r>
-        <w:rPr>
-          <w:rFonts w:ascii="Times New Roman" w:eastAsia="Times New Roman" w:hAnsi="Times New Roman" w:cs="Times New Roman"/>
-        </w:rPr>
-        <w:t>_conditions[i].sub_conditions[i].sub_conditions[i].sub_conditions[i].condition}</w:t>
+        <w:t>[i].sub_conditions[i].sub_conditions[i].sub_conditions[i].sub_conditions[i].condition}</w:t>
       </w:r>
     </w:p>
     <w:p>
@@ -3978,21 +2510,7 @@
         <w:rPr>
           <w:rFonts w:ascii="Times New Roman" w:eastAsia="Times New Roman" w:hAnsi="Times New Roman" w:cs="Times New Roman"/>
         </w:rPr>
-        <w:t>[i</w:t>
-      </w:r>
-      <w:proofErr w:type="gramStart"/>
-      <w:r>
-        <w:rPr>
-          <w:rFonts w:ascii="Times New Roman" w:eastAsia="Times New Roman" w:hAnsi="Times New Roman" w:cs="Times New Roman"/>
-        </w:rPr>
-        <w:t>].sub</w:t>
-      </w:r>
-      <w:proofErr w:type="gramEnd"/>
-      <w:r>
-        <w:rPr>
-          <w:rFonts w:ascii="Times New Roman" w:eastAsia="Times New Roman" w:hAnsi="Times New Roman" w:cs="Times New Roman"/>
-        </w:rPr>
-        <w:t>_conditions[i].sub_conditions[i].sub_conditions[i].sub_conditions[i+1].condition}</w:t>
+        <w:t>[i].sub_conditions[i].sub_conditions[i].sub_conditions[i].sub_conditions[i+1].condition}</w:t>
       </w:r>
     </w:p>
     <w:p>
@@ -4027,21 +2545,7 @@
         <w:rPr>
           <w:rFonts w:ascii="Times New Roman" w:eastAsia="Times New Roman" w:hAnsi="Times New Roman" w:cs="Times New Roman"/>
         </w:rPr>
-        <w:t>[i</w:t>
-      </w:r>
-      <w:proofErr w:type="gramStart"/>
-      <w:r>
-        <w:rPr>
-          <w:rFonts w:ascii="Times New Roman" w:eastAsia="Times New Roman" w:hAnsi="Times New Roman" w:cs="Times New Roman"/>
-        </w:rPr>
-        <w:t>].sub</w:t>
-      </w:r>
-      <w:proofErr w:type="gramEnd"/>
-      <w:r>
-        <w:rPr>
-          <w:rFonts w:ascii="Times New Roman" w:eastAsia="Times New Roman" w:hAnsi="Times New Roman" w:cs="Times New Roman"/>
-        </w:rPr>
-        <w:t>_conditions[i].sub_conditions[i].sub_conditions[i+1].condition}</w:t>
+        <w:t>[i].sub_conditions[i].sub_conditions[i].sub_conditions[i+1].condition}</w:t>
       </w:r>
     </w:p>
     <w:p>
@@ -4076,21 +2580,7 @@
         <w:rPr>
           <w:rFonts w:ascii="Times New Roman" w:eastAsia="Times New Roman" w:hAnsi="Times New Roman" w:cs="Times New Roman"/>
         </w:rPr>
-        <w:t>[i</w:t>
-      </w:r>
-      <w:proofErr w:type="gramStart"/>
-      <w:r>
-        <w:rPr>
-          <w:rFonts w:ascii="Times New Roman" w:eastAsia="Times New Roman" w:hAnsi="Times New Roman" w:cs="Times New Roman"/>
-        </w:rPr>
-        <w:t>].sub</w:t>
-      </w:r>
-      <w:proofErr w:type="gramEnd"/>
-      <w:r>
-        <w:rPr>
-          <w:rFonts w:ascii="Times New Roman" w:eastAsia="Times New Roman" w:hAnsi="Times New Roman" w:cs="Times New Roman"/>
-        </w:rPr>
-        <w:t>_conditions[i].sub_conditions[i+1].condition}</w:t>
+        <w:t>[i].sub_conditions[i].sub_conditions[i+1].condition}</w:t>
       </w:r>
     </w:p>
     <w:p>
@@ -4125,21 +2615,7 @@
         <w:rPr>
           <w:rFonts w:ascii="Times New Roman" w:eastAsia="Times New Roman" w:hAnsi="Times New Roman" w:cs="Times New Roman"/>
         </w:rPr>
-        <w:t>[i</w:t>
-      </w:r>
-      <w:proofErr w:type="gramStart"/>
-      <w:r>
-        <w:rPr>
-          <w:rFonts w:ascii="Times New Roman" w:eastAsia="Times New Roman" w:hAnsi="Times New Roman" w:cs="Times New Roman"/>
-        </w:rPr>
-        <w:t>].sub</w:t>
-      </w:r>
-      <w:proofErr w:type="gramEnd"/>
-      <w:r>
-        <w:rPr>
-          <w:rFonts w:ascii="Times New Roman" w:eastAsia="Times New Roman" w:hAnsi="Times New Roman" w:cs="Times New Roman"/>
-        </w:rPr>
-        <w:t>_conditions[i+1].condition}</w:t>
+        <w:t>[i].sub_conditions[i+1].condition}</w:t>
       </w:r>
     </w:p>
     <w:p>
@@ -4165,9 +2641,8 @@
           <w:szCs w:val="24"/>
           <w:u w:val="single"/>
         </w:rPr>
-        <w:t>{</w:t>
-      </w:r>
-      <w:proofErr w:type="spellStart"/>
+        <w:t>{d.conditions.</w:t>
+      </w:r>
       <w:r>
         <w:rPr>
           <w:rFonts w:ascii="Times New Roman" w:eastAsia="Times New Roman" w:hAnsi="Times New Roman" w:cs="Times New Roman"/>
@@ -4175,7 +2650,7 @@
           <w:szCs w:val="24"/>
           <w:u w:val="single"/>
         </w:rPr>
-        <w:t>d.conditions.</w:t>
+        <w:t>GOC</w:t>
       </w:r>
       <w:r>
         <w:rPr>
@@ -4184,37 +2659,7 @@
           <w:szCs w:val="24"/>
           <w:u w:val="single"/>
         </w:rPr>
-        <w:t>GOC</w:t>
-      </w:r>
-      <w:proofErr w:type="spellEnd"/>
-      <w:r>
-        <w:rPr>
-          <w:rFonts w:ascii="Times New Roman" w:eastAsia="Times New Roman" w:hAnsi="Times New Roman" w:cs="Times New Roman"/>
-          <w:sz w:val="24"/>
-          <w:szCs w:val="24"/>
-          <w:u w:val="single"/>
-        </w:rPr>
-        <w:t>[i+1</w:t>
-      </w:r>
-      <w:proofErr w:type="gramStart"/>
-      <w:r>
-        <w:rPr>
-          <w:rFonts w:ascii="Times New Roman" w:eastAsia="Times New Roman" w:hAnsi="Times New Roman" w:cs="Times New Roman"/>
-          <w:sz w:val="24"/>
-          <w:szCs w:val="24"/>
-          <w:u w:val="single"/>
-        </w:rPr>
-        <w:t>].condition</w:t>
-      </w:r>
-      <w:proofErr w:type="gramEnd"/>
-      <w:r>
-        <w:rPr>
-          <w:rFonts w:ascii="Times New Roman" w:eastAsia="Times New Roman" w:hAnsi="Times New Roman" w:cs="Times New Roman"/>
-          <w:sz w:val="24"/>
-          <w:szCs w:val="24"/>
-          <w:u w:val="single"/>
-        </w:rPr>
-        <w:t>}</w:t>
+        <w:t>[i+1].condition}</w:t>
       </w:r>
     </w:p>
     <w:p>
@@ -4279,27 +2724,7 @@
           <w:szCs w:val="24"/>
           <w:u w:val="single"/>
         </w:rPr>
-        <w:t>[i</w:t>
-      </w:r>
-      <w:proofErr w:type="gramStart"/>
-      <w:r>
-        <w:rPr>
-          <w:rFonts w:ascii="Times New Roman" w:eastAsia="Times New Roman" w:hAnsi="Times New Roman" w:cs="Times New Roman"/>
-          <w:sz w:val="24"/>
-          <w:szCs w:val="24"/>
-          <w:u w:val="single"/>
-        </w:rPr>
-        <w:t>].condition</w:t>
-      </w:r>
-      <w:proofErr w:type="gramEnd"/>
-      <w:r>
-        <w:rPr>
-          <w:rFonts w:ascii="Times New Roman" w:eastAsia="Times New Roman" w:hAnsi="Times New Roman" w:cs="Times New Roman"/>
-          <w:sz w:val="24"/>
-          <w:szCs w:val="24"/>
-          <w:u w:val="single"/>
-        </w:rPr>
-        <w:t>}</w:t>
+        <w:t>[i].condition}</w:t>
       </w:r>
     </w:p>
     <w:p>
@@ -4322,14 +2747,7 @@
         <w:rPr>
           <w:rFonts w:ascii="Times New Roman" w:eastAsia="Times New Roman" w:hAnsi="Times New Roman" w:cs="Times New Roman"/>
         </w:rPr>
-        <w:t>{</w:t>
-      </w:r>
-      <w:proofErr w:type="spellStart"/>
-      <w:r>
-        <w:rPr>
-          <w:rFonts w:ascii="Times New Roman" w:eastAsia="Times New Roman" w:hAnsi="Times New Roman" w:cs="Times New Roman"/>
-        </w:rPr>
-        <w:t>d.conditions.</w:t>
+        <w:t>{d.conditions.</w:t>
       </w:r>
       <w:r>
         <w:rPr>
@@ -4337,62 +2755,11 @@
         </w:rPr>
         <w:t>ELC</w:t>
       </w:r>
-      <w:proofErr w:type="spellEnd"/>
-      <w:r>
-        <w:rPr>
-          <w:rFonts w:ascii="Times New Roman" w:eastAsia="Times New Roman" w:hAnsi="Times New Roman" w:cs="Times New Roman"/>
-        </w:rPr>
-        <w:t>[</w:t>
-      </w:r>
-      <w:proofErr w:type="spellStart"/>
-      <w:r>
-        <w:rPr>
-          <w:rFonts w:ascii="Times New Roman" w:eastAsia="Times New Roman" w:hAnsi="Times New Roman" w:cs="Times New Roman"/>
-        </w:rPr>
-        <w:t>i</w:t>
-      </w:r>
-      <w:proofErr w:type="spellEnd"/>
-      <w:proofErr w:type="gramStart"/>
-      <w:r>
-        <w:rPr>
-          <w:rFonts w:ascii="Times New Roman" w:eastAsia="Times New Roman" w:hAnsi="Times New Roman" w:cs="Times New Roman"/>
-        </w:rPr>
-        <w:t>].</w:t>
-      </w:r>
-      <w:proofErr w:type="spellStart"/>
-      <w:r>
-        <w:rPr>
-          <w:rFonts w:ascii="Times New Roman" w:eastAsia="Times New Roman" w:hAnsi="Times New Roman" w:cs="Times New Roman"/>
-        </w:rPr>
-        <w:t>sub</w:t>
-      </w:r>
-      <w:proofErr w:type="gramEnd"/>
-      <w:r>
-        <w:rPr>
-          <w:rFonts w:ascii="Times New Roman" w:eastAsia="Times New Roman" w:hAnsi="Times New Roman" w:cs="Times New Roman"/>
-        </w:rPr>
-        <w:t>_conditions</w:t>
-      </w:r>
-      <w:proofErr w:type="spellEnd"/>
-      <w:r>
-        <w:rPr>
-          <w:rFonts w:ascii="Times New Roman" w:eastAsia="Times New Roman" w:hAnsi="Times New Roman" w:cs="Times New Roman"/>
-        </w:rPr>
-        <w:t>[</w:t>
-      </w:r>
-      <w:proofErr w:type="spellStart"/>
-      <w:r>
-        <w:rPr>
-          <w:rFonts w:ascii="Times New Roman" w:eastAsia="Times New Roman" w:hAnsi="Times New Roman" w:cs="Times New Roman"/>
-        </w:rPr>
-        <w:t>i</w:t>
-      </w:r>
-      <w:proofErr w:type="spellEnd"/>
-      <w:r>
-        <w:rPr>
-          <w:rFonts w:ascii="Times New Roman" w:eastAsia="Times New Roman" w:hAnsi="Times New Roman" w:cs="Times New Roman"/>
-        </w:rPr>
-        <w:t>].condition}</w:t>
+      <w:r>
+        <w:rPr>
+          <w:rFonts w:ascii="Times New Roman" w:eastAsia="Times New Roman" w:hAnsi="Times New Roman" w:cs="Times New Roman"/>
+        </w:rPr>
+        <w:t>[i].sub_conditions[i].condition}</w:t>
       </w:r>
     </w:p>
     <w:p>
@@ -4427,21 +2794,7 @@
         <w:rPr>
           <w:rFonts w:ascii="Times New Roman" w:eastAsia="Times New Roman" w:hAnsi="Times New Roman" w:cs="Times New Roman"/>
         </w:rPr>
-        <w:t>[i</w:t>
-      </w:r>
-      <w:proofErr w:type="gramStart"/>
-      <w:r>
-        <w:rPr>
-          <w:rFonts w:ascii="Times New Roman" w:eastAsia="Times New Roman" w:hAnsi="Times New Roman" w:cs="Times New Roman"/>
-        </w:rPr>
-        <w:t>].sub</w:t>
-      </w:r>
-      <w:proofErr w:type="gramEnd"/>
-      <w:r>
-        <w:rPr>
-          <w:rFonts w:ascii="Times New Roman" w:eastAsia="Times New Roman" w:hAnsi="Times New Roman" w:cs="Times New Roman"/>
-        </w:rPr>
-        <w:t>_conditions[i].sub_conditions[i].condition}</w:t>
+        <w:t>[i].sub_conditions[i].sub_conditions[i].condition}</w:t>
       </w:r>
     </w:p>
     <w:p>
@@ -4476,21 +2829,7 @@
         <w:rPr>
           <w:rFonts w:ascii="Times New Roman" w:eastAsia="Times New Roman" w:hAnsi="Times New Roman" w:cs="Times New Roman"/>
         </w:rPr>
-        <w:t>[i</w:t>
-      </w:r>
-      <w:proofErr w:type="gramStart"/>
-      <w:r>
-        <w:rPr>
-          <w:rFonts w:ascii="Times New Roman" w:eastAsia="Times New Roman" w:hAnsi="Times New Roman" w:cs="Times New Roman"/>
-        </w:rPr>
-        <w:t>].sub</w:t>
-      </w:r>
-      <w:proofErr w:type="gramEnd"/>
-      <w:r>
-        <w:rPr>
-          <w:rFonts w:ascii="Times New Roman" w:eastAsia="Times New Roman" w:hAnsi="Times New Roman" w:cs="Times New Roman"/>
-        </w:rPr>
-        <w:t>_conditions[i].sub_conditions[i].sub_conditions[i].condition}</w:t>
+        <w:t>[i].sub_conditions[i].sub_conditions[i].sub_conditions[i].condition}</w:t>
       </w:r>
     </w:p>
     <w:p>
@@ -4525,21 +2864,7 @@
         <w:rPr>
           <w:rFonts w:ascii="Times New Roman" w:eastAsia="Times New Roman" w:hAnsi="Times New Roman" w:cs="Times New Roman"/>
         </w:rPr>
-        <w:t>[i</w:t>
-      </w:r>
-      <w:proofErr w:type="gramStart"/>
-      <w:r>
-        <w:rPr>
-          <w:rFonts w:ascii="Times New Roman" w:eastAsia="Times New Roman" w:hAnsi="Times New Roman" w:cs="Times New Roman"/>
-        </w:rPr>
-        <w:t>].sub</w:t>
-      </w:r>
-      <w:proofErr w:type="gramEnd"/>
-      <w:r>
-        <w:rPr>
-          <w:rFonts w:ascii="Times New Roman" w:eastAsia="Times New Roman" w:hAnsi="Times New Roman" w:cs="Times New Roman"/>
-        </w:rPr>
-        <w:t>_conditions[i].sub_conditions[i].sub_conditions[i].sub_conditions[i].condition}</w:t>
+        <w:t>[i].sub_conditions[i].sub_conditions[i].sub_conditions[i].sub_conditions[i].condition}</w:t>
       </w:r>
     </w:p>
     <w:p>
@@ -4574,21 +2899,7 @@
         <w:rPr>
           <w:rFonts w:ascii="Times New Roman" w:eastAsia="Times New Roman" w:hAnsi="Times New Roman" w:cs="Times New Roman"/>
         </w:rPr>
-        <w:t>[i</w:t>
-      </w:r>
-      <w:proofErr w:type="gramStart"/>
-      <w:r>
-        <w:rPr>
-          <w:rFonts w:ascii="Times New Roman" w:eastAsia="Times New Roman" w:hAnsi="Times New Roman" w:cs="Times New Roman"/>
-        </w:rPr>
-        <w:t>].sub</w:t>
-      </w:r>
-      <w:proofErr w:type="gramEnd"/>
-      <w:r>
-        <w:rPr>
-          <w:rFonts w:ascii="Times New Roman" w:eastAsia="Times New Roman" w:hAnsi="Times New Roman" w:cs="Times New Roman"/>
-        </w:rPr>
-        <w:t>_conditions[i].sub_conditions[i].sub_conditions[i].sub_conditions[i+1].condition}</w:t>
+        <w:t>[i].sub_conditions[i].sub_conditions[i].sub_conditions[i].sub_conditions[i+1].condition}</w:t>
       </w:r>
     </w:p>
     <w:p>
@@ -4623,21 +2934,7 @@
         <w:rPr>
           <w:rFonts w:ascii="Times New Roman" w:eastAsia="Times New Roman" w:hAnsi="Times New Roman" w:cs="Times New Roman"/>
         </w:rPr>
-        <w:t>[i</w:t>
-      </w:r>
-      <w:proofErr w:type="gramStart"/>
-      <w:r>
-        <w:rPr>
-          <w:rFonts w:ascii="Times New Roman" w:eastAsia="Times New Roman" w:hAnsi="Times New Roman" w:cs="Times New Roman"/>
-        </w:rPr>
-        <w:t>].sub</w:t>
-      </w:r>
-      <w:proofErr w:type="gramEnd"/>
-      <w:r>
-        <w:rPr>
-          <w:rFonts w:ascii="Times New Roman" w:eastAsia="Times New Roman" w:hAnsi="Times New Roman" w:cs="Times New Roman"/>
-        </w:rPr>
-        <w:t>_conditions[i].sub_conditions[i].sub_conditions[i+1].condition}</w:t>
+        <w:t>[i].sub_conditions[i].sub_conditions[i].sub_conditions[i+1].condition}</w:t>
       </w:r>
     </w:p>
     <w:p>
@@ -4672,21 +2969,7 @@
         <w:rPr>
           <w:rFonts w:ascii="Times New Roman" w:eastAsia="Times New Roman" w:hAnsi="Times New Roman" w:cs="Times New Roman"/>
         </w:rPr>
-        <w:t>[i</w:t>
-      </w:r>
-      <w:proofErr w:type="gramStart"/>
-      <w:r>
-        <w:rPr>
-          <w:rFonts w:ascii="Times New Roman" w:eastAsia="Times New Roman" w:hAnsi="Times New Roman" w:cs="Times New Roman"/>
-        </w:rPr>
-        <w:t>].sub</w:t>
-      </w:r>
-      <w:proofErr w:type="gramEnd"/>
-      <w:r>
-        <w:rPr>
-          <w:rFonts w:ascii="Times New Roman" w:eastAsia="Times New Roman" w:hAnsi="Times New Roman" w:cs="Times New Roman"/>
-        </w:rPr>
-        <w:t>_conditions[i].sub_conditions[i+1].condition}</w:t>
+        <w:t>[i].sub_conditions[i].sub_conditions[i+1].condition}</w:t>
       </w:r>
     </w:p>
     <w:p>
@@ -4721,21 +3004,7 @@
         <w:rPr>
           <w:rFonts w:ascii="Times New Roman" w:eastAsia="Times New Roman" w:hAnsi="Times New Roman" w:cs="Times New Roman"/>
         </w:rPr>
-        <w:t>[i</w:t>
-      </w:r>
-      <w:proofErr w:type="gramStart"/>
-      <w:r>
-        <w:rPr>
-          <w:rFonts w:ascii="Times New Roman" w:eastAsia="Times New Roman" w:hAnsi="Times New Roman" w:cs="Times New Roman"/>
-        </w:rPr>
-        <w:t>].sub</w:t>
-      </w:r>
-      <w:proofErr w:type="gramEnd"/>
-      <w:r>
-        <w:rPr>
-          <w:rFonts w:ascii="Times New Roman" w:eastAsia="Times New Roman" w:hAnsi="Times New Roman" w:cs="Times New Roman"/>
-        </w:rPr>
-        <w:t>_conditions[i+1].condition}</w:t>
+        <w:t>[i].sub_conditions[i+1].condition}</w:t>
       </w:r>
     </w:p>
     <w:p>
@@ -4761,9 +3030,8 @@
           <w:szCs w:val="24"/>
           <w:u w:val="single"/>
         </w:rPr>
-        <w:t>{</w:t>
-      </w:r>
-      <w:proofErr w:type="spellStart"/>
+        <w:t>{d.conditions.</w:t>
+      </w:r>
       <w:r>
         <w:rPr>
           <w:rFonts w:ascii="Times New Roman" w:eastAsia="Times New Roman" w:hAnsi="Times New Roman" w:cs="Times New Roman"/>
@@ -4771,7 +3039,7 @@
           <w:szCs w:val="24"/>
           <w:u w:val="single"/>
         </w:rPr>
-        <w:t>d.conditions.</w:t>
+        <w:t>ELC</w:t>
       </w:r>
       <w:r>
         <w:rPr>
@@ -4780,37 +3048,7 @@
           <w:szCs w:val="24"/>
           <w:u w:val="single"/>
         </w:rPr>
-        <w:t>ELC</w:t>
-      </w:r>
-      <w:proofErr w:type="spellEnd"/>
-      <w:r>
-        <w:rPr>
-          <w:rFonts w:ascii="Times New Roman" w:eastAsia="Times New Roman" w:hAnsi="Times New Roman" w:cs="Times New Roman"/>
-          <w:sz w:val="24"/>
-          <w:szCs w:val="24"/>
-          <w:u w:val="single"/>
-        </w:rPr>
-        <w:t>[i+1</w:t>
-      </w:r>
-      <w:proofErr w:type="gramStart"/>
-      <w:r>
-        <w:rPr>
-          <w:rFonts w:ascii="Times New Roman" w:eastAsia="Times New Roman" w:hAnsi="Times New Roman" w:cs="Times New Roman"/>
-          <w:sz w:val="24"/>
-          <w:szCs w:val="24"/>
-          <w:u w:val="single"/>
-        </w:rPr>
-        <w:t>].condition</w:t>
-      </w:r>
-      <w:proofErr w:type="gramEnd"/>
-      <w:r>
-        <w:rPr>
-          <w:rFonts w:ascii="Times New Roman" w:eastAsia="Times New Roman" w:hAnsi="Times New Roman" w:cs="Times New Roman"/>
-          <w:sz w:val="24"/>
-          <w:szCs w:val="24"/>
-          <w:u w:val="single"/>
-        </w:rPr>
-        <w:t>}</w:t>
+        <w:t>[i+1].condition}</w:t>
       </w:r>
     </w:p>
     <w:p>
@@ -4875,27 +3113,7 @@
           <w:szCs w:val="24"/>
           <w:u w:val="single"/>
         </w:rPr>
-        <w:t>[i</w:t>
-      </w:r>
-      <w:proofErr w:type="gramStart"/>
-      <w:r>
-        <w:rPr>
-          <w:rFonts w:ascii="Times New Roman" w:eastAsia="Times New Roman" w:hAnsi="Times New Roman" w:cs="Times New Roman"/>
-          <w:sz w:val="24"/>
-          <w:szCs w:val="24"/>
-          <w:u w:val="single"/>
-        </w:rPr>
-        <w:t>].condition</w:t>
-      </w:r>
-      <w:proofErr w:type="gramEnd"/>
-      <w:r>
-        <w:rPr>
-          <w:rFonts w:ascii="Times New Roman" w:eastAsia="Times New Roman" w:hAnsi="Times New Roman" w:cs="Times New Roman"/>
-          <w:sz w:val="24"/>
-          <w:szCs w:val="24"/>
-          <w:u w:val="single"/>
-        </w:rPr>
-        <w:t>}</w:t>
+        <w:t>[i].condition}</w:t>
       </w:r>
     </w:p>
     <w:p>
@@ -4918,14 +3136,7 @@
         <w:rPr>
           <w:rFonts w:ascii="Times New Roman" w:eastAsia="Times New Roman" w:hAnsi="Times New Roman" w:cs="Times New Roman"/>
         </w:rPr>
-        <w:t>{</w:t>
-      </w:r>
-      <w:proofErr w:type="spellStart"/>
-      <w:r>
-        <w:rPr>
-          <w:rFonts w:ascii="Times New Roman" w:eastAsia="Times New Roman" w:hAnsi="Times New Roman" w:cs="Times New Roman"/>
-        </w:rPr>
-        <w:t>d.conditions.</w:t>
+        <w:t>{d.conditions.</w:t>
       </w:r>
       <w:r>
         <w:rPr>
@@ -4933,62 +3144,11 @@
         </w:rPr>
         <w:t>RCC</w:t>
       </w:r>
-      <w:proofErr w:type="spellEnd"/>
-      <w:r>
-        <w:rPr>
-          <w:rFonts w:ascii="Times New Roman" w:eastAsia="Times New Roman" w:hAnsi="Times New Roman" w:cs="Times New Roman"/>
-        </w:rPr>
-        <w:t>[</w:t>
-      </w:r>
-      <w:proofErr w:type="spellStart"/>
-      <w:r>
-        <w:rPr>
-          <w:rFonts w:ascii="Times New Roman" w:eastAsia="Times New Roman" w:hAnsi="Times New Roman" w:cs="Times New Roman"/>
-        </w:rPr>
-        <w:t>i</w:t>
-      </w:r>
-      <w:proofErr w:type="spellEnd"/>
-      <w:proofErr w:type="gramStart"/>
-      <w:r>
-        <w:rPr>
-          <w:rFonts w:ascii="Times New Roman" w:eastAsia="Times New Roman" w:hAnsi="Times New Roman" w:cs="Times New Roman"/>
-        </w:rPr>
-        <w:t>].</w:t>
-      </w:r>
-      <w:proofErr w:type="spellStart"/>
-      <w:r>
-        <w:rPr>
-          <w:rFonts w:ascii="Times New Roman" w:eastAsia="Times New Roman" w:hAnsi="Times New Roman" w:cs="Times New Roman"/>
-        </w:rPr>
-        <w:t>sub</w:t>
-      </w:r>
-      <w:proofErr w:type="gramEnd"/>
-      <w:r>
-        <w:rPr>
-          <w:rFonts w:ascii="Times New Roman" w:eastAsia="Times New Roman" w:hAnsi="Times New Roman" w:cs="Times New Roman"/>
-        </w:rPr>
-        <w:t>_conditions</w:t>
-      </w:r>
-      <w:proofErr w:type="spellEnd"/>
-      <w:r>
-        <w:rPr>
-          <w:rFonts w:ascii="Times New Roman" w:eastAsia="Times New Roman" w:hAnsi="Times New Roman" w:cs="Times New Roman"/>
-        </w:rPr>
-        <w:t>[</w:t>
-      </w:r>
-      <w:proofErr w:type="spellStart"/>
-      <w:r>
-        <w:rPr>
-          <w:rFonts w:ascii="Times New Roman" w:eastAsia="Times New Roman" w:hAnsi="Times New Roman" w:cs="Times New Roman"/>
-        </w:rPr>
-        <w:t>i</w:t>
-      </w:r>
-      <w:proofErr w:type="spellEnd"/>
-      <w:r>
-        <w:rPr>
-          <w:rFonts w:ascii="Times New Roman" w:eastAsia="Times New Roman" w:hAnsi="Times New Roman" w:cs="Times New Roman"/>
-        </w:rPr>
-        <w:t>].condition}</w:t>
+      <w:r>
+        <w:rPr>
+          <w:rFonts w:ascii="Times New Roman" w:eastAsia="Times New Roman" w:hAnsi="Times New Roman" w:cs="Times New Roman"/>
+        </w:rPr>
+        <w:t>[i].sub_conditions[i].condition}</w:t>
       </w:r>
     </w:p>
     <w:p>
@@ -5023,21 +3183,7 @@
         <w:rPr>
           <w:rFonts w:ascii="Times New Roman" w:eastAsia="Times New Roman" w:hAnsi="Times New Roman" w:cs="Times New Roman"/>
         </w:rPr>
-        <w:t>[i</w:t>
-      </w:r>
-      <w:proofErr w:type="gramStart"/>
-      <w:r>
-        <w:rPr>
-          <w:rFonts w:ascii="Times New Roman" w:eastAsia="Times New Roman" w:hAnsi="Times New Roman" w:cs="Times New Roman"/>
-        </w:rPr>
-        <w:t>].sub</w:t>
-      </w:r>
-      <w:proofErr w:type="gramEnd"/>
-      <w:r>
-        <w:rPr>
-          <w:rFonts w:ascii="Times New Roman" w:eastAsia="Times New Roman" w:hAnsi="Times New Roman" w:cs="Times New Roman"/>
-        </w:rPr>
-        <w:t>_conditions[i].sub_conditions[i].condition}</w:t>
+        <w:t>[i].sub_conditions[i].sub_conditions[i].condition}</w:t>
       </w:r>
     </w:p>
     <w:p>
@@ -5072,21 +3218,7 @@
         <w:rPr>
           <w:rFonts w:ascii="Times New Roman" w:eastAsia="Times New Roman" w:hAnsi="Times New Roman" w:cs="Times New Roman"/>
         </w:rPr>
-        <w:t>[i</w:t>
-      </w:r>
-      <w:proofErr w:type="gramStart"/>
-      <w:r>
-        <w:rPr>
-          <w:rFonts w:ascii="Times New Roman" w:eastAsia="Times New Roman" w:hAnsi="Times New Roman" w:cs="Times New Roman"/>
-        </w:rPr>
-        <w:t>].sub</w:t>
-      </w:r>
-      <w:proofErr w:type="gramEnd"/>
-      <w:r>
-        <w:rPr>
-          <w:rFonts w:ascii="Times New Roman" w:eastAsia="Times New Roman" w:hAnsi="Times New Roman" w:cs="Times New Roman"/>
-        </w:rPr>
-        <w:t>_conditions[i].sub_conditions[i].sub_conditions[i].condition}</w:t>
+        <w:t>[i].sub_conditions[i].sub_conditions[i].sub_conditions[i].condition}</w:t>
       </w:r>
     </w:p>
     <w:p>
@@ -5122,21 +3254,7 @@
         <w:rPr>
           <w:rFonts w:ascii="Times New Roman" w:eastAsia="Times New Roman" w:hAnsi="Times New Roman" w:cs="Times New Roman"/>
         </w:rPr>
-        <w:t>[i</w:t>
-      </w:r>
-      <w:proofErr w:type="gramStart"/>
-      <w:r>
-        <w:rPr>
-          <w:rFonts w:ascii="Times New Roman" w:eastAsia="Times New Roman" w:hAnsi="Times New Roman" w:cs="Times New Roman"/>
-        </w:rPr>
-        <w:t>].sub</w:t>
-      </w:r>
-      <w:proofErr w:type="gramEnd"/>
-      <w:r>
-        <w:rPr>
-          <w:rFonts w:ascii="Times New Roman" w:eastAsia="Times New Roman" w:hAnsi="Times New Roman" w:cs="Times New Roman"/>
-        </w:rPr>
-        <w:t>_conditions[i].sub_conditions[i].sub_conditions[i].sub_conditions[i].condition}</w:t>
+        <w:t>[i].sub_conditions[i].sub_conditions[i].sub_conditions[i].sub_conditions[i].condition}</w:t>
       </w:r>
     </w:p>
     <w:p>
@@ -5171,21 +3289,7 @@
         <w:rPr>
           <w:rFonts w:ascii="Times New Roman" w:eastAsia="Times New Roman" w:hAnsi="Times New Roman" w:cs="Times New Roman"/>
         </w:rPr>
-        <w:t>[i</w:t>
-      </w:r>
-      <w:proofErr w:type="gramStart"/>
-      <w:r>
-        <w:rPr>
-          <w:rFonts w:ascii="Times New Roman" w:eastAsia="Times New Roman" w:hAnsi="Times New Roman" w:cs="Times New Roman"/>
-        </w:rPr>
-        <w:t>].sub</w:t>
-      </w:r>
-      <w:proofErr w:type="gramEnd"/>
-      <w:r>
-        <w:rPr>
-          <w:rFonts w:ascii="Times New Roman" w:eastAsia="Times New Roman" w:hAnsi="Times New Roman" w:cs="Times New Roman"/>
-        </w:rPr>
-        <w:t>_conditions[i].sub_conditions[i].sub_conditions[i].sub_conditions[i+1].condition}</w:t>
+        <w:t>[i].sub_conditions[i].sub_conditions[i].sub_conditions[i].sub_conditions[i+1].condition}</w:t>
       </w:r>
     </w:p>
     <w:p>
@@ -5220,21 +3324,7 @@
         <w:rPr>
           <w:rFonts w:ascii="Times New Roman" w:eastAsia="Times New Roman" w:hAnsi="Times New Roman" w:cs="Times New Roman"/>
         </w:rPr>
-        <w:t>[i</w:t>
-      </w:r>
-      <w:proofErr w:type="gramStart"/>
-      <w:r>
-        <w:rPr>
-          <w:rFonts w:ascii="Times New Roman" w:eastAsia="Times New Roman" w:hAnsi="Times New Roman" w:cs="Times New Roman"/>
-        </w:rPr>
-        <w:t>].sub</w:t>
-      </w:r>
-      <w:proofErr w:type="gramEnd"/>
-      <w:r>
-        <w:rPr>
-          <w:rFonts w:ascii="Times New Roman" w:eastAsia="Times New Roman" w:hAnsi="Times New Roman" w:cs="Times New Roman"/>
-        </w:rPr>
-        <w:t>_conditions[i].sub_conditions[i].sub_conditions[i+1].condition}</w:t>
+        <w:t>[i].sub_conditions[i].sub_conditions[i].sub_conditions[i+1].condition}</w:t>
       </w:r>
     </w:p>
     <w:p>
@@ -5269,21 +3359,7 @@
         <w:rPr>
           <w:rFonts w:ascii="Times New Roman" w:eastAsia="Times New Roman" w:hAnsi="Times New Roman" w:cs="Times New Roman"/>
         </w:rPr>
-        <w:t>[i</w:t>
-      </w:r>
-      <w:proofErr w:type="gramStart"/>
-      <w:r>
-        <w:rPr>
-          <w:rFonts w:ascii="Times New Roman" w:eastAsia="Times New Roman" w:hAnsi="Times New Roman" w:cs="Times New Roman"/>
-        </w:rPr>
-        <w:t>].sub</w:t>
-      </w:r>
-      <w:proofErr w:type="gramEnd"/>
-      <w:r>
-        <w:rPr>
-          <w:rFonts w:ascii="Times New Roman" w:eastAsia="Times New Roman" w:hAnsi="Times New Roman" w:cs="Times New Roman"/>
-        </w:rPr>
-        <w:t>_conditions[i].sub_conditions[i+1].condition}</w:t>
+        <w:t>[i].sub_conditions[i].sub_conditions[i+1].condition}</w:t>
       </w:r>
     </w:p>
     <w:p>
@@ -5318,21 +3394,7 @@
         <w:rPr>
           <w:rFonts w:ascii="Times New Roman" w:eastAsia="Times New Roman" w:hAnsi="Times New Roman" w:cs="Times New Roman"/>
         </w:rPr>
-        <w:t>[i</w:t>
-      </w:r>
-      <w:proofErr w:type="gramStart"/>
-      <w:r>
-        <w:rPr>
-          <w:rFonts w:ascii="Times New Roman" w:eastAsia="Times New Roman" w:hAnsi="Times New Roman" w:cs="Times New Roman"/>
-        </w:rPr>
-        <w:t>].sub</w:t>
-      </w:r>
-      <w:proofErr w:type="gramEnd"/>
-      <w:r>
-        <w:rPr>
-          <w:rFonts w:ascii="Times New Roman" w:eastAsia="Times New Roman" w:hAnsi="Times New Roman" w:cs="Times New Roman"/>
-        </w:rPr>
-        <w:t>_conditions[i+1].condition}</w:t>
+        <w:t>[i].sub_conditions[i+1].condition}</w:t>
       </w:r>
     </w:p>
     <w:p>
@@ -5358,9 +3420,8 @@
           <w:szCs w:val="24"/>
           <w:u w:val="single"/>
         </w:rPr>
-        <w:t>{</w:t>
-      </w:r>
-      <w:proofErr w:type="spellStart"/>
+        <w:t>{d.conditions.</w:t>
+      </w:r>
       <w:r>
         <w:rPr>
           <w:rFonts w:ascii="Times New Roman" w:eastAsia="Times New Roman" w:hAnsi="Times New Roman" w:cs="Times New Roman"/>
@@ -5368,7 +3429,7 @@
           <w:szCs w:val="24"/>
           <w:u w:val="single"/>
         </w:rPr>
-        <w:t>d.conditions.</w:t>
+        <w:t>RCC</w:t>
       </w:r>
       <w:r>
         <w:rPr>
@@ -5377,37 +3438,7 @@
           <w:szCs w:val="24"/>
           <w:u w:val="single"/>
         </w:rPr>
-        <w:t>RCC</w:t>
-      </w:r>
-      <w:proofErr w:type="spellEnd"/>
-      <w:r>
-        <w:rPr>
-          <w:rFonts w:ascii="Times New Roman" w:eastAsia="Times New Roman" w:hAnsi="Times New Roman" w:cs="Times New Roman"/>
-          <w:sz w:val="24"/>
-          <w:szCs w:val="24"/>
-          <w:u w:val="single"/>
-        </w:rPr>
-        <w:t>[i+1</w:t>
-      </w:r>
-      <w:proofErr w:type="gramStart"/>
-      <w:r>
-        <w:rPr>
-          <w:rFonts w:ascii="Times New Roman" w:eastAsia="Times New Roman" w:hAnsi="Times New Roman" w:cs="Times New Roman"/>
-          <w:sz w:val="24"/>
-          <w:szCs w:val="24"/>
-          <w:u w:val="single"/>
-        </w:rPr>
-        <w:t>].condition</w:t>
-      </w:r>
-      <w:proofErr w:type="gramEnd"/>
-      <w:r>
-        <w:rPr>
-          <w:rFonts w:ascii="Times New Roman" w:eastAsia="Times New Roman" w:hAnsi="Times New Roman" w:cs="Times New Roman"/>
-          <w:sz w:val="24"/>
-          <w:szCs w:val="24"/>
-          <w:u w:val="single"/>
-        </w:rPr>
-        <w:t>}</w:t>
+        <w:t>[i+1].condition}</w:t>
       </w:r>
       <w:bookmarkEnd w:id="0"/>
     </w:p>
@@ -5428,8 +3459,9 @@
       <w:headerReference w:type="even" r:id="rId8"/>
       <w:headerReference w:type="default" r:id="rId9"/>
       <w:footerReference w:type="even" r:id="rId10"/>
-      <w:headerReference w:type="first" r:id="rId11"/>
-      <w:footerReference w:type="first" r:id="rId12"/>
+      <w:footerReference w:type="default" r:id="rId11"/>
+      <w:headerReference w:type="first" r:id="rId12"/>
+      <w:footerReference w:type="first" r:id="rId13"/>
       <w:pgSz w:w="12240" w:h="15898"/>
       <w:pgMar w:top="1021" w:right="1134" w:bottom="680" w:left="1134" w:header="709" w:footer="0" w:gutter="0"/>
       <w:pgNumType w:start="1"/>
@@ -5489,6 +3521,16 @@
 </file>
 
 <file path=word/footer2.xml><?xml version="1.0" encoding="utf-8"?>
+<w:ftr xmlns:wpc="http://schemas.microsoft.com/office/word/2010/wordprocessingCanvas" xmlns:cx="http://schemas.microsoft.com/office/drawing/2014/chartex" xmlns:cx1="http://schemas.microsoft.com/office/drawing/2015/9/8/chartex" xmlns:cx2="http://schemas.microsoft.com/office/drawing/2015/10/21/chartex" xmlns:cx3="http://schemas.microsoft.com/office/drawing/2016/5/9/chartex" xmlns:cx4="http://schemas.microsoft.com/office/drawing/2016/5/10/chartex" xmlns:cx5="http://schemas.microsoft.com/office/drawing/2016/5/11/chartex" xmlns:cx6="http://schemas.microsoft.com/office/drawing/2016/5/12/chartex" xmlns:cx7="http://schemas.microsoft.com/office/drawing/2016/5/13/chartex" xmlns:cx8="http://schemas.microsoft.com/office/drawing/2016/5/14/chartex" xmlns:mc="http://schemas.openxmlformats.org/markup-compatibility/2006" xmlns:aink="http://schemas.microsoft.com/office/drawing/2016/ink" xmlns:am3d="http://schemas.microsoft.com/office/drawing/2017/model3d" xmlns:o="urn:schemas-microsoft-com:office:office" xmlns:r="http://schemas.openxmlformats.org/officeDocument/2006/relationships" xmlns:m="http://schemas.openxmlformats.org/officeDocument/2006/math" xmlns:v="urn:schemas-microsoft-com:vml" xmlns:wp14="http://schemas.microsoft.com/office/word/2010/wordprocessingDrawing" xmlns:wp="http://schemas.openxmlformats.org/drawingml/2006/wordprocessingDrawing" xmlns:w10="urn:schemas-microsoft-com:office:word" xmlns:w="http://schemas.openxmlformats.org/wordprocessingml/2006/main" xmlns:w14="http://schemas.microsoft.com/office/word/2010/wordml" xmlns:w15="http://schemas.microsoft.com/office/word/2012/wordml" xmlns:w16cex="http://schemas.microsoft.com/office/word/2018/wordml/cex" xmlns:w16cid="http://schemas.microsoft.com/office/word/2016/wordml/cid" xmlns:w16="http://schemas.microsoft.com/office/word/2018/wordml" xmlns:w16se="http://schemas.microsoft.com/office/word/2015/wordml/symex" xmlns:wpg="http://schemas.microsoft.com/office/word/2010/wordprocessingGroup" xmlns:wpi="http://schemas.microsoft.com/office/word/2010/wordprocessingInk" xmlns:wne="http://schemas.microsoft.com/office/word/2006/wordml" xmlns:wps="http://schemas.microsoft.com/office/word/2010/wordprocessingShape" mc:Ignorable="w14 w15 w16se w16cid w16 w16cex wp14">
+  <w:p>
+    <w:pPr>
+      <w:pStyle w:val="Footer"/>
+    </w:pPr>
+  </w:p>
+</w:ftr>
+</file>
+
+<file path=word/footer3.xml><?xml version="1.0" encoding="utf-8"?>
 <w:ftr xmlns:wpc="http://schemas.microsoft.com/office/word/2010/wordprocessingCanvas" xmlns:cx="http://schemas.microsoft.com/office/drawing/2014/chartex" xmlns:cx1="http://schemas.microsoft.com/office/drawing/2015/9/8/chartex" xmlns:cx2="http://schemas.microsoft.com/office/drawing/2015/10/21/chartex" xmlns:cx3="http://schemas.microsoft.com/office/drawing/2016/5/9/chartex" xmlns:cx4="http://schemas.microsoft.com/office/drawing/2016/5/10/chartex" xmlns:cx5="http://schemas.microsoft.com/office/drawing/2016/5/11/chartex" xmlns:cx6="http://schemas.microsoft.com/office/drawing/2016/5/12/chartex" xmlns:cx7="http://schemas.microsoft.com/office/drawing/2016/5/13/chartex" xmlns:cx8="http://schemas.microsoft.com/office/drawing/2016/5/14/chartex" xmlns:mc="http://schemas.openxmlformats.org/markup-compatibility/2006" xmlns:aink="http://schemas.microsoft.com/office/drawing/2016/ink" xmlns:am3d="http://schemas.microsoft.com/office/drawing/2017/model3d" xmlns:o="urn:schemas-microsoft-com:office:office" xmlns:r="http://schemas.openxmlformats.org/officeDocument/2006/relationships" xmlns:m="http://schemas.openxmlformats.org/officeDocument/2006/math" xmlns:v="urn:schemas-microsoft-com:vml" xmlns:wp14="http://schemas.microsoft.com/office/word/2010/wordprocessingDrawing" xmlns:wp="http://schemas.openxmlformats.org/drawingml/2006/wordprocessingDrawing" xmlns:w10="urn:schemas-microsoft-com:office:word" xmlns:w="http://schemas.openxmlformats.org/wordprocessingml/2006/main" xmlns:w14="http://schemas.microsoft.com/office/word/2010/wordml" xmlns:w15="http://schemas.microsoft.com/office/word/2012/wordml" xmlns:w16cex="http://schemas.microsoft.com/office/word/2018/wordml/cex" xmlns:w16cid="http://schemas.microsoft.com/office/word/2016/wordml/cid" xmlns:w16="http://schemas.microsoft.com/office/word/2018/wordml" xmlns:w16se="http://schemas.microsoft.com/office/word/2015/wordml/symex" xmlns:wpg="http://schemas.microsoft.com/office/word/2010/wordprocessingGroup" xmlns:wpi="http://schemas.microsoft.com/office/word/2010/wordprocessingInk" xmlns:wne="http://schemas.microsoft.com/office/word/2006/wordml" xmlns:wps="http://schemas.microsoft.com/office/word/2010/wordprocessingShape" mc:Ignorable="w14 w15 w16se w16cid w16 w16cex wp14">
   <w:p>
     <w:pPr>
@@ -5586,9 +3628,9 @@
           </v:handles>
           <o:lock v:ext="edit" text="t" shapetype="t"/>
         </v:shapetype>
-        <v:shape id="PowerPlusWaterMarkObject1325367829" o:spid="_x0000_s2050" type="#_x0000_t136" style="position:absolute;margin-left:0;margin-top:0;width:674.25pt;height:28.65pt;rotation:315;z-index:-251653120;mso-position-horizontal:center;mso-position-horizontal-relative:margin;mso-position-vertical:center;mso-position-vertical-relative:margin" o:allowincell="f" fillcolor="silver" stroked="f">
+        <v:shape id="PowerPlusWaterMarkObject443411547" o:spid="_x0000_s2050" type="#_x0000_t136" style="position:absolute;margin-left:0;margin-top:0;width:675.2pt;height:27.55pt;rotation:315;z-index:-251653120;mso-position-horizontal:center;mso-position-horizontal-relative:margin;mso-position-vertical:center;mso-position-vertical-relative:margin" o:allowincell="f" fillcolor="silver" stroked="f">
           <v:fill opacity=".5"/>
-          <v:textpath style="font-family:&quot;Times New Roman&quot;;font-size:1pt" string="{d.is_draft:ifEQ(true):show(DRAFT):elseShow( )}"/>
+          <v:textpath style="font-family:&quot;Times New Roman&quot;;font-size:1pt" string="{d.is_draft:ifEQ(true):show( DRAFT ):elseShow( )}"/>
           <w10:wrap anchorx="margin" anchory="margin"/>
         </v:shape>
       </w:pict>
@@ -5640,9 +3682,9 @@
           </v:handles>
           <o:lock v:ext="edit" text="t" shapetype="t"/>
         </v:shapetype>
-        <v:shape id="PowerPlusWaterMarkObject1325367830" o:spid="_x0000_s2051" type="#_x0000_t136" style="position:absolute;margin-left:0;margin-top:0;width:674.25pt;height:28.65pt;rotation:315;z-index:-251651072;mso-position-horizontal:center;mso-position-horizontal-relative:margin;mso-position-vertical:center;mso-position-vertical-relative:margin" o:allowincell="f" fillcolor="silver" stroked="f">
+        <v:shape id="PowerPlusWaterMarkObject443411548" o:spid="_x0000_s2051" type="#_x0000_t136" style="position:absolute;margin-left:0;margin-top:0;width:681.85pt;height:27.55pt;rotation:315;z-index:-251651072;mso-position-horizontal:center;mso-position-horizontal-relative:margin;mso-position-vertical:center;mso-position-vertical-relative:margin" o:allowincell="f" fillcolor="silver" stroked="f">
           <v:fill opacity=".5"/>
-          <v:textpath style="font-family:&quot;Times New Roman&quot;;font-size:1pt" string="{d.is_draft:ifEQ(true):show(DRAFT):elseShow( )}"/>
+          <v:textpath style="font-family:&quot;Times New Roman&quot;;font-size:1pt" string="{d.is_draft:ifEQ(true):show( DRAFT ):elseShow( )}"/>
           <w10:wrap anchorx="margin" anchory="margin"/>
         </v:shape>
       </w:pict>
@@ -5735,29 +3777,7 @@
         <w:sz w:val="24"/>
         <w:szCs w:val="24"/>
       </w:rPr>
-      <w:t>{</w:t>
-    </w:r>
-    <w:proofErr w:type="spellStart"/>
-    <w:r>
-      <w:rPr>
-        <w:rFonts w:ascii="Times New Roman" w:eastAsia="Times New Roman" w:hAnsi="Times New Roman" w:cs="Times New Roman"/>
-        <w:b/>
-        <w:color w:val="000000"/>
-        <w:sz w:val="24"/>
-        <w:szCs w:val="24"/>
-      </w:rPr>
-      <w:t>d.application_type</w:t>
-    </w:r>
-    <w:proofErr w:type="spellEnd"/>
-    <w:r>
-      <w:rPr>
-        <w:rFonts w:ascii="Times New Roman" w:eastAsia="Times New Roman" w:hAnsi="Times New Roman" w:cs="Times New Roman"/>
-        <w:b/>
-        <w:color w:val="000000"/>
-        <w:sz w:val="24"/>
-        <w:szCs w:val="24"/>
-      </w:rPr>
-      <w:t>}</w:t>
+      <w:t>{d.application_type}</w:t>
     </w:r>
   </w:p>
   <w:p>
@@ -6082,9 +4102,9 @@
           </v:handles>
           <o:lock v:ext="edit" text="t" shapetype="t"/>
         </v:shapetype>
-        <v:shape id="PowerPlusWaterMarkObject1325367828" o:spid="_x0000_s2049" type="#_x0000_t136" style="position:absolute;margin-left:0;margin-top:0;width:674.25pt;height:28.65pt;rotation:315;z-index:-251655168;mso-position-horizontal:center;mso-position-horizontal-relative:margin;mso-position-vertical:center;mso-position-vertical-relative:margin" o:allowincell="f" fillcolor="silver" stroked="f">
+        <v:shape id="PowerPlusWaterMarkObject443411546" o:spid="_x0000_s2049" type="#_x0000_t136" style="position:absolute;margin-left:0;margin-top:0;width:675.2pt;height:27.55pt;rotation:315;z-index:-251655168;mso-position-horizontal:center;mso-position-horizontal-relative:margin;mso-position-vertical:center;mso-position-vertical-relative:margin" o:allowincell="f" fillcolor="silver" stroked="f">
           <v:fill opacity=".5"/>
-          <v:textpath style="font-family:&quot;Times New Roman&quot;;font-size:1pt" string="{d.is_draft:ifEQ(true):show(DRAFT):elseShow( )}"/>
+          <v:textpath style="font-family:&quot;Times New Roman&quot;;font-size:1pt" string="{d.is_draft:ifEQ(true):show( DRAFT ):elseShow( )}"/>
           <w10:wrap anchorx="margin" anchory="margin"/>
         </v:shape>
       </w:pict>
@@ -6814,7 +4834,7 @@
   <w:abstractNum w:abstractNumId="8" w15:restartNumberingAfterBreak="0">
     <w:nsid w:val="18B86D55"/>
     <w:multiLevelType w:val="multilevel"/>
-    <w:tmpl w:val="4DC02F98"/>
+    <w:tmpl w:val="4330DD5E"/>
     <w:lvl w:ilvl="0">
       <w:start w:val="1"/>
       <w:numFmt w:val="decimal"/>
@@ -6824,20 +4844,22 @@
         <w:ind w:left="705" w:hanging="705"/>
       </w:pPr>
       <w:rPr>
+        <w:rFonts w:hint="default"/>
         <w:b/>
       </w:rPr>
     </w:lvl>
     <w:lvl w:ilvl="1">
       <w:start w:val="1"/>
       <w:numFmt w:val="decimal"/>
-      <w:lvlText w:val="%1.%2"/>
+      <w:lvlText w:val="%1.%2."/>
       <w:lvlJc w:val="left"/>
       <w:pPr>
         <w:ind w:left="1425" w:hanging="705"/>
       </w:pPr>
       <w:rPr>
-        <w:rFonts w:ascii="Times New Roman" w:eastAsia="Times New Roman" w:hAnsi="Times New Roman" w:cs="Times New Roman"/>
+        <w:rFonts w:ascii="Times New Roman" w:eastAsia="Times New Roman" w:hAnsi="Times New Roman" w:cs="Times New Roman" w:hint="default"/>
         <w:b/>
+        <w:bCs w:val="0"/>
         <w:sz w:val="22"/>
         <w:szCs w:val="22"/>
       </w:rPr>
@@ -6851,6 +4873,7 @@
         <w:ind w:left="2160" w:hanging="720"/>
       </w:pPr>
       <w:rPr>
+        <w:rFonts w:hint="default"/>
         <w:b/>
       </w:rPr>
     </w:lvl>
@@ -6863,6 +4886,7 @@
         <w:ind w:left="2880" w:hanging="720"/>
       </w:pPr>
       <w:rPr>
+        <w:rFonts w:hint="default"/>
         <w:b/>
       </w:rPr>
     </w:lvl>
@@ -6875,6 +4899,7 @@
         <w:ind w:left="3960" w:hanging="1080"/>
       </w:pPr>
       <w:rPr>
+        <w:rFonts w:hint="default"/>
         <w:b/>
       </w:rPr>
     </w:lvl>
@@ -6887,6 +4912,7 @@
         <w:ind w:left="4680" w:hanging="1080"/>
       </w:pPr>
       <w:rPr>
+        <w:rFonts w:hint="default"/>
         <w:b/>
       </w:rPr>
     </w:lvl>
@@ -6899,6 +4925,7 @@
         <w:ind w:left="5760" w:hanging="1440"/>
       </w:pPr>
       <w:rPr>
+        <w:rFonts w:hint="default"/>
         <w:b/>
       </w:rPr>
     </w:lvl>
@@ -6911,6 +4938,7 @@
         <w:ind w:left="6480" w:hanging="1440"/>
       </w:pPr>
       <w:rPr>
+        <w:rFonts w:hint="default"/>
         <w:b/>
       </w:rPr>
     </w:lvl>
@@ -6923,6 +4951,7 @@
         <w:ind w:left="7560" w:hanging="1800"/>
       </w:pPr>
       <w:rPr>
+        <w:rFonts w:hint="default"/>
         <w:b/>
       </w:rPr>
     </w:lvl>
@@ -8172,7 +6201,7 @@
   <w:abstractNum w:abstractNumId="23" w15:restartNumberingAfterBreak="0">
     <w:nsid w:val="34F3795C"/>
     <w:multiLevelType w:val="multilevel"/>
-    <w:tmpl w:val="CBAADE9A"/>
+    <w:tmpl w:val="40684FB6"/>
     <w:lvl w:ilvl="0">
       <w:start w:val="1"/>
       <w:numFmt w:val="decimal"/>
@@ -8287,7 +6316,7 @@
   <w:abstractNum w:abstractNumId="24" w15:restartNumberingAfterBreak="0">
     <w:nsid w:val="35886CA9"/>
     <w:multiLevelType w:val="multilevel"/>
-    <w:tmpl w:val="DDC2F00C"/>
+    <w:tmpl w:val="3202D28A"/>
     <w:lvl w:ilvl="0">
       <w:start w:val="1"/>
       <w:numFmt w:val="decimal"/>
@@ -8298,6 +6327,7 @@
       </w:pPr>
       <w:rPr>
         <w:b/>
+        <w:bCs/>
         <w:u w:val="none"/>
       </w:rPr>
     </w:lvl>

</xml_diff>

<commit_message>
Update permit to display "last updated date"
</commit_message>
<xml_diff>
--- a/services/core-api/app/templates/permit/Permit.docx
+++ b/services/core-api/app/templates/permit/Permit.docx
@@ -64,7 +64,38 @@
                 <w:bCs/>
                 <w:color w:val="000000"/>
               </w:rPr>
-              <w:t>{d.permit_number}</w:t>
+              <w:t>{</w:t>
+            </w:r>
+            <w:proofErr w:type="spellStart"/>
+            <w:proofErr w:type="gramStart"/>
+            <w:r>
+              <w:rPr>
+                <w:rFonts w:ascii="Times New Roman" w:eastAsia="Times New Roman" w:hAnsi="Times New Roman" w:cs="Times New Roman"/>
+                <w:b/>
+                <w:bCs/>
+                <w:color w:val="000000"/>
+              </w:rPr>
+              <w:t>d.permit</w:t>
+            </w:r>
+            <w:proofErr w:type="gramEnd"/>
+            <w:r>
+              <w:rPr>
+                <w:rFonts w:ascii="Times New Roman" w:eastAsia="Times New Roman" w:hAnsi="Times New Roman" w:cs="Times New Roman"/>
+                <w:b/>
+                <w:bCs/>
+                <w:color w:val="000000"/>
+              </w:rPr>
+              <w:t>_number</w:t>
+            </w:r>
+            <w:proofErr w:type="spellEnd"/>
+            <w:r>
+              <w:rPr>
+                <w:rFonts w:ascii="Times New Roman" w:eastAsia="Times New Roman" w:hAnsi="Times New Roman" w:cs="Times New Roman"/>
+                <w:b/>
+                <w:bCs/>
+                <w:color w:val="000000"/>
+              </w:rPr>
+              <w:t>}</w:t>
             </w:r>
           </w:p>
         </w:tc>
@@ -89,6 +120,7 @@
               </w:rPr>
               <w:t>Mine Number</w:t>
             </w:r>
+            <w:proofErr w:type="gramStart"/>
             <w:r>
               <w:rPr>
                 <w:rFonts w:ascii="Times New Roman" w:eastAsia="Times New Roman" w:hAnsi="Times New Roman" w:cs="Times New Roman"/>
@@ -96,7 +128,28 @@
                 <w:bCs/>
                 <w:color w:val="000000"/>
               </w:rPr>
-              <w:t>:  {d.mine_no}</w:t>
+              <w:t>:  {</w:t>
+            </w:r>
+            <w:proofErr w:type="spellStart"/>
+            <w:proofErr w:type="gramEnd"/>
+            <w:r>
+              <w:rPr>
+                <w:rFonts w:ascii="Times New Roman" w:eastAsia="Times New Roman" w:hAnsi="Times New Roman" w:cs="Times New Roman"/>
+                <w:b/>
+                <w:bCs/>
+                <w:color w:val="000000"/>
+              </w:rPr>
+              <w:t>d.mine_no</w:t>
+            </w:r>
+            <w:proofErr w:type="spellEnd"/>
+            <w:r>
+              <w:rPr>
+                <w:rFonts w:ascii="Times New Roman" w:eastAsia="Times New Roman" w:hAnsi="Times New Roman" w:cs="Times New Roman"/>
+                <w:b/>
+                <w:bCs/>
+                <w:color w:val="000000"/>
+              </w:rPr>
+              <w:t>}</w:t>
             </w:r>
           </w:p>
           <w:p>
@@ -159,7 +212,29 @@
                 <w:bCs/>
                 <w:color w:val="000000"/>
               </w:rPr>
-              <w:t>{d.permittee}</w:t>
+              <w:t>{</w:t>
+            </w:r>
+            <w:proofErr w:type="spellStart"/>
+            <w:proofErr w:type="gramStart"/>
+            <w:r>
+              <w:rPr>
+                <w:rFonts w:ascii="Times New Roman" w:eastAsia="Times New Roman" w:hAnsi="Times New Roman" w:cs="Times New Roman"/>
+                <w:b/>
+                <w:bCs/>
+                <w:color w:val="000000"/>
+              </w:rPr>
+              <w:t>d.permittee</w:t>
+            </w:r>
+            <w:proofErr w:type="spellEnd"/>
+            <w:proofErr w:type="gramEnd"/>
+            <w:r>
+              <w:rPr>
+                <w:rFonts w:ascii="Times New Roman" w:eastAsia="Times New Roman" w:hAnsi="Times New Roman" w:cs="Times New Roman"/>
+                <w:b/>
+                <w:bCs/>
+                <w:color w:val="000000"/>
+              </w:rPr>
+              <w:t>}</w:t>
             </w:r>
           </w:p>
           <w:p>
@@ -179,7 +254,38 @@
                 <w:bCs/>
                 <w:color w:val="000000"/>
               </w:rPr>
-              <w:t>{d.permittee_mailing_address:convCRLF()}</w:t>
+              <w:t>{</w:t>
+            </w:r>
+            <w:proofErr w:type="spellStart"/>
+            <w:proofErr w:type="gramStart"/>
+            <w:r>
+              <w:rPr>
+                <w:rFonts w:ascii="Times New Roman" w:eastAsia="Times New Roman" w:hAnsi="Times New Roman" w:cs="Times New Roman"/>
+                <w:b/>
+                <w:bCs/>
+                <w:color w:val="000000"/>
+              </w:rPr>
+              <w:t>d.permittee</w:t>
+            </w:r>
+            <w:proofErr w:type="gramEnd"/>
+            <w:r>
+              <w:rPr>
+                <w:rFonts w:ascii="Times New Roman" w:eastAsia="Times New Roman" w:hAnsi="Times New Roman" w:cs="Times New Roman"/>
+                <w:b/>
+                <w:bCs/>
+                <w:color w:val="000000"/>
+              </w:rPr>
+              <w:t>_mailing_address:convCRLF</w:t>
+            </w:r>
+            <w:proofErr w:type="spellEnd"/>
+            <w:r>
+              <w:rPr>
+                <w:rFonts w:ascii="Times New Roman" w:eastAsia="Times New Roman" w:hAnsi="Times New Roman" w:cs="Times New Roman"/>
+                <w:b/>
+                <w:bCs/>
+                <w:color w:val="000000"/>
+              </w:rPr>
+              <w:t>()}</w:t>
             </w:r>
           </w:p>
         </w:tc>
@@ -305,44 +411,10 @@
           <w:bCs/>
           <w:color w:val="000000"/>
         </w:rPr>
-        <w:t>${d.security_adjustment}</w:t>
-      </w:r>
-    </w:p>
-    <w:p>
-      <w:pPr>
-        <w:spacing w:after="0" w:line="240" w:lineRule="auto"/>
-        <w:rPr>
-          <w:rFonts w:ascii="Times New Roman" w:eastAsia="Times New Roman" w:hAnsi="Times New Roman" w:cs="Times New Roman"/>
-          <w:sz w:val="24"/>
-          <w:szCs w:val="24"/>
-        </w:rPr>
-      </w:pPr>
-    </w:p>
-    <w:p>
-      <w:pPr>
-        <w:spacing w:after="0" w:line="240" w:lineRule="auto"/>
-        <w:ind w:right="49"/>
-        <w:rPr>
-          <w:rFonts w:ascii="Times New Roman" w:eastAsia="Times New Roman" w:hAnsi="Times New Roman" w:cs="Times New Roman"/>
-          <w:sz w:val="24"/>
-          <w:szCs w:val="24"/>
-        </w:rPr>
-      </w:pPr>
-      <w:r>
-        <w:rPr>
-          <w:rFonts w:ascii="Times New Roman" w:eastAsia="Times New Roman" w:hAnsi="Times New Roman" w:cs="Times New Roman"/>
-          <w:color w:val="000000"/>
-        </w:rPr>
-        <w:t xml:space="preserve">Map Reference: </w:t>
-      </w:r>
-      <w:r>
-        <w:rPr>
-          <w:rFonts w:ascii="Times New Roman" w:eastAsia="Times New Roman" w:hAnsi="Times New Roman" w:cs="Times New Roman"/>
-          <w:color w:val="000000"/>
-        </w:rPr>
-        <w:tab/>
-        <w:t xml:space="preserve"> </w:t>
-      </w:r>
+        <w:t>${</w:t>
+      </w:r>
+      <w:proofErr w:type="spellStart"/>
+      <w:proofErr w:type="gramStart"/>
       <w:r>
         <w:rPr>
           <w:rFonts w:ascii="Times New Roman" w:eastAsia="Times New Roman" w:hAnsi="Times New Roman" w:cs="Times New Roman"/>
@@ -350,8 +422,9 @@
           <w:bCs/>
           <w:color w:val="000000"/>
         </w:rPr>
-        <w:t>Lat: {d.latitude}</w:t>
-      </w:r>
+        <w:t>d.security</w:t>
+      </w:r>
+      <w:proofErr w:type="gramEnd"/>
       <w:r>
         <w:rPr>
           <w:rFonts w:ascii="Times New Roman" w:eastAsia="Times New Roman" w:hAnsi="Times New Roman" w:cs="Times New Roman"/>
@@ -359,8 +432,114 @@
           <w:bCs/>
           <w:color w:val="000000"/>
         </w:rPr>
+        <w:t>_adjustment</w:t>
+      </w:r>
+      <w:proofErr w:type="spellEnd"/>
+      <w:r>
+        <w:rPr>
+          <w:rFonts w:ascii="Times New Roman" w:eastAsia="Times New Roman" w:hAnsi="Times New Roman" w:cs="Times New Roman"/>
+          <w:b/>
+          <w:bCs/>
+          <w:color w:val="000000"/>
+        </w:rPr>
+        <w:t>}</w:t>
+      </w:r>
+    </w:p>
+    <w:p>
+      <w:pPr>
+        <w:spacing w:after="0" w:line="240" w:lineRule="auto"/>
+        <w:rPr>
+          <w:rFonts w:ascii="Times New Roman" w:eastAsia="Times New Roman" w:hAnsi="Times New Roman" w:cs="Times New Roman"/>
+          <w:sz w:val="24"/>
+          <w:szCs w:val="24"/>
+        </w:rPr>
+      </w:pPr>
+    </w:p>
+    <w:p>
+      <w:pPr>
+        <w:spacing w:after="0" w:line="240" w:lineRule="auto"/>
+        <w:ind w:right="49"/>
+        <w:rPr>
+          <w:rFonts w:ascii="Times New Roman" w:eastAsia="Times New Roman" w:hAnsi="Times New Roman" w:cs="Times New Roman"/>
+          <w:sz w:val="24"/>
+          <w:szCs w:val="24"/>
+        </w:rPr>
+      </w:pPr>
+      <w:r>
+        <w:rPr>
+          <w:rFonts w:ascii="Times New Roman" w:eastAsia="Times New Roman" w:hAnsi="Times New Roman" w:cs="Times New Roman"/>
+          <w:color w:val="000000"/>
+        </w:rPr>
+        <w:t xml:space="preserve">Map Reference: </w:t>
+      </w:r>
+      <w:r>
+        <w:rPr>
+          <w:rFonts w:ascii="Times New Roman" w:eastAsia="Times New Roman" w:hAnsi="Times New Roman" w:cs="Times New Roman"/>
+          <w:color w:val="000000"/>
+        </w:rPr>
         <w:tab/>
-        <w:t>Long: {d.longitude}</w:t>
+        <w:t xml:space="preserve"> </w:t>
+      </w:r>
+      <w:r>
+        <w:rPr>
+          <w:rFonts w:ascii="Times New Roman" w:eastAsia="Times New Roman" w:hAnsi="Times New Roman" w:cs="Times New Roman"/>
+          <w:b/>
+          <w:bCs/>
+          <w:color w:val="000000"/>
+        </w:rPr>
+        <w:t>Lat: {</w:t>
+      </w:r>
+      <w:proofErr w:type="spellStart"/>
+      <w:proofErr w:type="gramStart"/>
+      <w:r>
+        <w:rPr>
+          <w:rFonts w:ascii="Times New Roman" w:eastAsia="Times New Roman" w:hAnsi="Times New Roman" w:cs="Times New Roman"/>
+          <w:b/>
+          <w:bCs/>
+          <w:color w:val="000000"/>
+        </w:rPr>
+        <w:t>d.latitude</w:t>
+      </w:r>
+      <w:proofErr w:type="spellEnd"/>
+      <w:proofErr w:type="gramEnd"/>
+      <w:r>
+        <w:rPr>
+          <w:rFonts w:ascii="Times New Roman" w:eastAsia="Times New Roman" w:hAnsi="Times New Roman" w:cs="Times New Roman"/>
+          <w:b/>
+          <w:bCs/>
+          <w:color w:val="000000"/>
+        </w:rPr>
+        <w:t>}</w:t>
+      </w:r>
+      <w:r>
+        <w:rPr>
+          <w:rFonts w:ascii="Times New Roman" w:eastAsia="Times New Roman" w:hAnsi="Times New Roman" w:cs="Times New Roman"/>
+          <w:b/>
+          <w:bCs/>
+          <w:color w:val="000000"/>
+        </w:rPr>
+        <w:tab/>
+        <w:t>Long: {</w:t>
+      </w:r>
+      <w:proofErr w:type="spellStart"/>
+      <w:r>
+        <w:rPr>
+          <w:rFonts w:ascii="Times New Roman" w:eastAsia="Times New Roman" w:hAnsi="Times New Roman" w:cs="Times New Roman"/>
+          <w:b/>
+          <w:bCs/>
+          <w:color w:val="000000"/>
+        </w:rPr>
+        <w:t>d.longitude</w:t>
+      </w:r>
+      <w:proofErr w:type="spellEnd"/>
+      <w:r>
+        <w:rPr>
+          <w:rFonts w:ascii="Times New Roman" w:eastAsia="Times New Roman" w:hAnsi="Times New Roman" w:cs="Times New Roman"/>
+          <w:b/>
+          <w:bCs/>
+          <w:color w:val="000000"/>
+        </w:rPr>
+        <w:t>}</w:t>
       </w:r>
     </w:p>
     <w:p>
@@ -504,7 +683,35 @@
                 <w:b/>
                 <w:color w:val="000000"/>
               </w:rPr>
-              <w:t>{d.issue_date}</w:t>
+              <w:t>{</w:t>
+            </w:r>
+            <w:proofErr w:type="spellStart"/>
+            <w:proofErr w:type="gramStart"/>
+            <w:r>
+              <w:rPr>
+                <w:rFonts w:ascii="Times New Roman" w:eastAsia="Times New Roman" w:hAnsi="Times New Roman" w:cs="Times New Roman"/>
+                <w:b/>
+                <w:color w:val="000000"/>
+              </w:rPr>
+              <w:t>d.issue</w:t>
+            </w:r>
+            <w:proofErr w:type="gramEnd"/>
+            <w:r>
+              <w:rPr>
+                <w:rFonts w:ascii="Times New Roman" w:eastAsia="Times New Roman" w:hAnsi="Times New Roman" w:cs="Times New Roman"/>
+                <w:b/>
+                <w:color w:val="000000"/>
+              </w:rPr>
+              <w:t>_date</w:t>
+            </w:r>
+            <w:proofErr w:type="spellEnd"/>
+            <w:r>
+              <w:rPr>
+                <w:rFonts w:ascii="Times New Roman" w:eastAsia="Times New Roman" w:hAnsi="Times New Roman" w:cs="Times New Roman"/>
+                <w:b/>
+                <w:color w:val="000000"/>
+              </w:rPr>
+              <w:t>}</w:t>
             </w:r>
           </w:p>
         </w:tc>
@@ -532,7 +739,32 @@
                 <w:rFonts w:ascii="Times New Roman" w:eastAsia="Times New Roman" w:hAnsi="Times New Roman" w:cs="Times New Roman"/>
                 <w:b/>
               </w:rPr>
-              <w:t>Approval End Date: {d.auth_end_date}</w:t>
+              <w:t>Approval End Date: {</w:t>
+            </w:r>
+            <w:proofErr w:type="spellStart"/>
+            <w:proofErr w:type="gramStart"/>
+            <w:r>
+              <w:rPr>
+                <w:rFonts w:ascii="Times New Roman" w:eastAsia="Times New Roman" w:hAnsi="Times New Roman" w:cs="Times New Roman"/>
+                <w:b/>
+              </w:rPr>
+              <w:t>d.auth</w:t>
+            </w:r>
+            <w:proofErr w:type="gramEnd"/>
+            <w:r>
+              <w:rPr>
+                <w:rFonts w:ascii="Times New Roman" w:eastAsia="Times New Roman" w:hAnsi="Times New Roman" w:cs="Times New Roman"/>
+                <w:b/>
+              </w:rPr>
+              <w:t>_end_date</w:t>
+            </w:r>
+            <w:proofErr w:type="spellEnd"/>
+            <w:r>
+              <w:rPr>
+                <w:rFonts w:ascii="Times New Roman" w:eastAsia="Times New Roman" w:hAnsi="Times New Roman" w:cs="Times New Roman"/>
+                <w:b/>
+              </w:rPr>
+              <w:t>}</w:t>
             </w:r>
           </w:p>
         </w:tc>
@@ -556,7 +788,63 @@
           <w:color w:val="FF0000"/>
           <w:u w:val="single"/>
         </w:rPr>
-        <w:t>{d.is_amendment:ifEQ(true):showBegin}</w:t>
+        <w:t>{</w:t>
+      </w:r>
+      <w:proofErr w:type="spellStart"/>
+      <w:r>
+        <w:rPr>
+          <w:rFonts w:ascii="Times New Roman" w:eastAsia="Times New Roman" w:hAnsi="Times New Roman" w:cs="Times New Roman"/>
+          <w:b/>
+          <w:i/>
+          <w:color w:val="FF0000"/>
+          <w:u w:val="single"/>
+        </w:rPr>
+        <w:t>d.is_</w:t>
+      </w:r>
+      <w:proofErr w:type="gramStart"/>
+      <w:r>
+        <w:rPr>
+          <w:rFonts w:ascii="Times New Roman" w:eastAsia="Times New Roman" w:hAnsi="Times New Roman" w:cs="Times New Roman"/>
+          <w:b/>
+          <w:i/>
+          <w:color w:val="FF0000"/>
+          <w:u w:val="single"/>
+        </w:rPr>
+        <w:t>amendment:ifEQ</w:t>
+      </w:r>
+      <w:proofErr w:type="spellEnd"/>
+      <w:proofErr w:type="gramEnd"/>
+      <w:r>
+        <w:rPr>
+          <w:rFonts w:ascii="Times New Roman" w:eastAsia="Times New Roman" w:hAnsi="Times New Roman" w:cs="Times New Roman"/>
+          <w:b/>
+          <w:i/>
+          <w:color w:val="FF0000"/>
+          <w:u w:val="single"/>
+        </w:rPr>
+        <w:t>(true):</w:t>
+      </w:r>
+      <w:proofErr w:type="spellStart"/>
+      <w:r>
+        <w:rPr>
+          <w:rFonts w:ascii="Times New Roman" w:eastAsia="Times New Roman" w:hAnsi="Times New Roman" w:cs="Times New Roman"/>
+          <w:b/>
+          <w:i/>
+          <w:color w:val="FF0000"/>
+          <w:u w:val="single"/>
+        </w:rPr>
+        <w:t>showBegin</w:t>
+      </w:r>
+      <w:proofErr w:type="spellEnd"/>
+      <w:r>
+        <w:rPr>
+          <w:rFonts w:ascii="Times New Roman" w:eastAsia="Times New Roman" w:hAnsi="Times New Roman" w:cs="Times New Roman"/>
+          <w:b/>
+          <w:i/>
+          <w:color w:val="FF0000"/>
+          <w:u w:val="single"/>
+        </w:rPr>
+        <w:t>}</w:t>
       </w:r>
     </w:p>
     <w:p>
@@ -597,7 +885,35 @@
           <w:b/>
           <w:color w:val="000000"/>
         </w:rPr>
-        <w:t>{d.issue_date}</w:t>
+        <w:t>{</w:t>
+      </w:r>
+      <w:proofErr w:type="spellStart"/>
+      <w:proofErr w:type="gramStart"/>
+      <w:r>
+        <w:rPr>
+          <w:rFonts w:ascii="Times New Roman" w:eastAsia="Times New Roman" w:hAnsi="Times New Roman" w:cs="Times New Roman"/>
+          <w:b/>
+          <w:color w:val="000000"/>
+        </w:rPr>
+        <w:t>d.issue</w:t>
+      </w:r>
+      <w:proofErr w:type="gramEnd"/>
+      <w:r>
+        <w:rPr>
+          <w:rFonts w:ascii="Times New Roman" w:eastAsia="Times New Roman" w:hAnsi="Times New Roman" w:cs="Times New Roman"/>
+          <w:b/>
+          <w:color w:val="000000"/>
+        </w:rPr>
+        <w:t>_date</w:t>
+      </w:r>
+      <w:proofErr w:type="spellEnd"/>
+      <w:r>
+        <w:rPr>
+          <w:rFonts w:ascii="Times New Roman" w:eastAsia="Times New Roman" w:hAnsi="Times New Roman" w:cs="Times New Roman"/>
+          <w:b/>
+          <w:color w:val="000000"/>
+        </w:rPr>
+        <w:t>}</w:t>
       </w:r>
       <w:r>
         <w:rPr>
@@ -607,7 +923,29 @@
           <w:color w:val="FF0000"/>
           <w:u w:val="single"/>
         </w:rPr>
-        <w:t>{d.is_amendment:showEnd}</w:t>
+        <w:t>{</w:t>
+      </w:r>
+      <w:proofErr w:type="spellStart"/>
+      <w:r>
+        <w:rPr>
+          <w:rFonts w:ascii="Times New Roman" w:eastAsia="Times New Roman" w:hAnsi="Times New Roman" w:cs="Times New Roman"/>
+          <w:b/>
+          <w:i/>
+          <w:color w:val="FF0000"/>
+          <w:u w:val="single"/>
+        </w:rPr>
+        <w:t>d.is_amendment:showEnd</w:t>
+      </w:r>
+      <w:proofErr w:type="spellEnd"/>
+      <w:r>
+        <w:rPr>
+          <w:rFonts w:ascii="Times New Roman" w:eastAsia="Times New Roman" w:hAnsi="Times New Roman" w:cs="Times New Roman"/>
+          <w:b/>
+          <w:i/>
+          <w:color w:val="FF0000"/>
+          <w:u w:val="single"/>
+        </w:rPr>
+        <w:t>}</w:t>
       </w:r>
     </w:p>
     <w:p>
@@ -648,7 +986,35 @@
           <w:b/>
           <w:color w:val="000000"/>
         </w:rPr>
-        <w:t>{d.images.issuing_inspector_signature}</w:t>
+        <w:t>{</w:t>
+      </w:r>
+      <w:proofErr w:type="spellStart"/>
+      <w:proofErr w:type="gramStart"/>
+      <w:r>
+        <w:rPr>
+          <w:rFonts w:ascii="Times New Roman" w:eastAsia="Times New Roman" w:hAnsi="Times New Roman" w:cs="Times New Roman"/>
+          <w:b/>
+          <w:color w:val="000000"/>
+        </w:rPr>
+        <w:t>d.images</w:t>
+      </w:r>
+      <w:proofErr w:type="gramEnd"/>
+      <w:r>
+        <w:rPr>
+          <w:rFonts w:ascii="Times New Roman" w:eastAsia="Times New Roman" w:hAnsi="Times New Roman" w:cs="Times New Roman"/>
+          <w:b/>
+          <w:color w:val="000000"/>
+        </w:rPr>
+        <w:t>.issuing_inspector_signature</w:t>
+      </w:r>
+      <w:proofErr w:type="spellEnd"/>
+      <w:r>
+        <w:rPr>
+          <w:rFonts w:ascii="Times New Roman" w:eastAsia="Times New Roman" w:hAnsi="Times New Roman" w:cs="Times New Roman"/>
+          <w:b/>
+          <w:color w:val="000000"/>
+        </w:rPr>
+        <w:t>}</w:t>
       </w:r>
     </w:p>
     <w:p>
@@ -716,7 +1082,32 @@
           <w:rFonts w:ascii="Times New Roman" w:eastAsia="Times New Roman" w:hAnsi="Times New Roman" w:cs="Times New Roman"/>
           <w:color w:val="000000"/>
         </w:rPr>
-        <w:t>{d.issuing_inspector_name}</w:t>
+        <w:t>{</w:t>
+      </w:r>
+      <w:proofErr w:type="spellStart"/>
+      <w:proofErr w:type="gramStart"/>
+      <w:r>
+        <w:rPr>
+          <w:rFonts w:ascii="Times New Roman" w:eastAsia="Times New Roman" w:hAnsi="Times New Roman" w:cs="Times New Roman"/>
+          <w:color w:val="000000"/>
+        </w:rPr>
+        <w:t>d.issuing</w:t>
+      </w:r>
+      <w:proofErr w:type="gramEnd"/>
+      <w:r>
+        <w:rPr>
+          <w:rFonts w:ascii="Times New Roman" w:eastAsia="Times New Roman" w:hAnsi="Times New Roman" w:cs="Times New Roman"/>
+          <w:color w:val="000000"/>
+        </w:rPr>
+        <w:t>_inspector_name</w:t>
+      </w:r>
+      <w:proofErr w:type="spellEnd"/>
+      <w:r>
+        <w:rPr>
+          <w:rFonts w:ascii="Times New Roman" w:eastAsia="Times New Roman" w:hAnsi="Times New Roman" w:cs="Times New Roman"/>
+          <w:color w:val="000000"/>
+        </w:rPr>
+        <w:t>}</w:t>
       </w:r>
     </w:p>
     <w:p>
@@ -827,7 +1218,32 @@
           <w:rFonts w:ascii="Times New Roman" w:eastAsia="Times New Roman" w:hAnsi="Times New Roman" w:cs="Times New Roman"/>
           <w:b/>
         </w:rPr>
-        <w:t>{d.mine_name}</w:t>
+        <w:t>{</w:t>
+      </w:r>
+      <w:proofErr w:type="spellStart"/>
+      <w:proofErr w:type="gramStart"/>
+      <w:r>
+        <w:rPr>
+          <w:rFonts w:ascii="Times New Roman" w:eastAsia="Times New Roman" w:hAnsi="Times New Roman" w:cs="Times New Roman"/>
+          <w:b/>
+        </w:rPr>
+        <w:t>d.mine</w:t>
+      </w:r>
+      <w:proofErr w:type="gramEnd"/>
+      <w:r>
+        <w:rPr>
+          <w:rFonts w:ascii="Times New Roman" w:eastAsia="Times New Roman" w:hAnsi="Times New Roman" w:cs="Times New Roman"/>
+          <w:b/>
+        </w:rPr>
+        <w:t>_name</w:t>
+      </w:r>
+      <w:proofErr w:type="spellEnd"/>
+      <w:r>
+        <w:rPr>
+          <w:rFonts w:ascii="Times New Roman" w:eastAsia="Times New Roman" w:hAnsi="Times New Roman" w:cs="Times New Roman"/>
+          <w:b/>
+        </w:rPr>
+        <w:t>}</w:t>
       </w:r>
       <w:r>
         <w:rPr>
@@ -848,21 +1264,111 @@
           <w:b/>
           <w:color w:val="000000"/>
         </w:rPr>
-        <w:t>{d.application_type}</w:t>
-      </w:r>
-      <w:r>
-        <w:rPr>
-          <w:rFonts w:ascii="Times New Roman" w:eastAsia="Times New Roman" w:hAnsi="Times New Roman" w:cs="Times New Roman"/>
-        </w:rPr>
-        <w:t xml:space="preserve"> project was filed with the Chief Permitting Officer, dated </w:t>
-      </w:r>
+        <w:t>{</w:t>
+      </w:r>
+      <w:proofErr w:type="spellStart"/>
       <w:r>
         <w:rPr>
           <w:rFonts w:ascii="Times New Roman" w:eastAsia="Times New Roman" w:hAnsi="Times New Roman" w:cs="Times New Roman"/>
           <w:b/>
           <w:color w:val="000000"/>
         </w:rPr>
-        <w:t>{d.application_dated}</w:t>
+        <w:t>d.application_type</w:t>
+      </w:r>
+      <w:proofErr w:type="spellEnd"/>
+      <w:r>
+        <w:rPr>
+          <w:rFonts w:ascii="Times New Roman" w:eastAsia="Times New Roman" w:hAnsi="Times New Roman" w:cs="Times New Roman"/>
+          <w:b/>
+          <w:color w:val="000000"/>
+        </w:rPr>
+        <w:t>}</w:t>
+      </w:r>
+      <w:r>
+        <w:rPr>
+          <w:rFonts w:ascii="Times New Roman" w:eastAsia="Times New Roman" w:hAnsi="Times New Roman" w:cs="Times New Roman"/>
+        </w:rPr>
+        <w:t xml:space="preserve"> project was filed with the Chief Permitting Officer, </w:t>
+      </w:r>
+      <w:r>
+        <w:rPr>
+          <w:rFonts w:ascii="Times New Roman" w:eastAsia="Times New Roman" w:hAnsi="Times New Roman" w:cs="Times New Roman"/>
+        </w:rPr>
+        <w:t>submitted on</w:t>
+      </w:r>
+      <w:r>
+        <w:rPr>
+          <w:rFonts w:ascii="Times New Roman" w:eastAsia="Times New Roman" w:hAnsi="Times New Roman" w:cs="Times New Roman"/>
+        </w:rPr>
+        <w:t xml:space="preserve"> </w:t>
+      </w:r>
+      <w:r>
+        <w:rPr>
+          <w:rFonts w:ascii="Times New Roman" w:eastAsia="Times New Roman" w:hAnsi="Times New Roman" w:cs="Times New Roman"/>
+          <w:b/>
+          <w:color w:val="000000"/>
+        </w:rPr>
+        <w:t>{</w:t>
+      </w:r>
+      <w:proofErr w:type="spellStart"/>
+      <w:r>
+        <w:rPr>
+          <w:rFonts w:ascii="Times New Roman" w:eastAsia="Times New Roman" w:hAnsi="Times New Roman" w:cs="Times New Roman"/>
+          <w:b/>
+          <w:color w:val="000000"/>
+        </w:rPr>
+        <w:t>d.application_dated</w:t>
+      </w:r>
+      <w:proofErr w:type="spellEnd"/>
+      <w:r>
+        <w:rPr>
+          <w:rFonts w:ascii="Times New Roman" w:eastAsia="Times New Roman" w:hAnsi="Times New Roman" w:cs="Times New Roman"/>
+          <w:b/>
+          <w:color w:val="000000"/>
+        </w:rPr>
+        <w:t>}</w:t>
+      </w:r>
+      <w:r>
+        <w:rPr>
+          <w:rFonts w:ascii="Times New Roman" w:eastAsia="Times New Roman" w:hAnsi="Times New Roman" w:cs="Times New Roman"/>
+          <w:bCs/>
+          <w:color w:val="000000"/>
+        </w:rPr>
+        <w:t xml:space="preserve"> and last updated on </w:t>
+      </w:r>
+      <w:r>
+        <w:rPr>
+          <w:rFonts w:ascii="Times New Roman" w:eastAsia="Times New Roman" w:hAnsi="Times New Roman" w:cs="Times New Roman"/>
+          <w:b/>
+          <w:color w:val="000000"/>
+        </w:rPr>
+        <w:t>{</w:t>
+      </w:r>
+      <w:proofErr w:type="spellStart"/>
+      <w:r>
+        <w:rPr>
+          <w:rFonts w:ascii="Times New Roman" w:eastAsia="Times New Roman" w:hAnsi="Times New Roman" w:cs="Times New Roman"/>
+          <w:b/>
+          <w:color w:val="000000"/>
+        </w:rPr>
+        <w:t>d.</w:t>
+      </w:r>
+      <w:r>
+        <w:rPr>
+          <w:rFonts w:ascii="Times New Roman" w:eastAsia="Times New Roman" w:hAnsi="Times New Roman" w:cs="Times New Roman"/>
+          <w:b/>
+          <w:color w:val="000000"/>
+        </w:rPr>
+        <w:t>application_last_updated_date</w:t>
+      </w:r>
+      <w:proofErr w:type="spellEnd"/>
+      <w:r>
+        <w:rPr>
+          <w:rFonts w:ascii="Times New Roman" w:eastAsia="Times New Roman" w:hAnsi="Times New Roman" w:cs="Times New Roman"/>
+          <w:b/>
+          <w:color w:val="000000"/>
+        </w:rPr>
+        <w:t>}</w:t>
       </w:r>
       <w:r>
         <w:rPr>
@@ -975,8 +1481,10 @@
           <w:color w:val="FF0000"/>
           <w:u w:val="single"/>
         </w:rPr>
-        <w:t>{d.permit_amendment_type_code:ifEQ(ALG):showBegin}</w:t>
-      </w:r>
+        <w:t>{</w:t>
+      </w:r>
+      <w:proofErr w:type="spellStart"/>
+      <w:proofErr w:type="gramStart"/>
       <w:r>
         <w:rPr>
           <w:rFonts w:ascii="Times New Roman" w:eastAsia="Times New Roman" w:hAnsi="Times New Roman" w:cs="Times New Roman"/>
@@ -985,6 +1493,60 @@
           <w:color w:val="FF0000"/>
           <w:u w:val="single"/>
         </w:rPr>
+        <w:t>d.permit</w:t>
+      </w:r>
+      <w:proofErr w:type="gramEnd"/>
+      <w:r>
+        <w:rPr>
+          <w:rFonts w:ascii="Times New Roman" w:eastAsia="Times New Roman" w:hAnsi="Times New Roman" w:cs="Times New Roman"/>
+          <w:b/>
+          <w:i/>
+          <w:color w:val="FF0000"/>
+          <w:u w:val="single"/>
+        </w:rPr>
+        <w:t>_amendment_type_code:ifEQ</w:t>
+      </w:r>
+      <w:proofErr w:type="spellEnd"/>
+      <w:r>
+        <w:rPr>
+          <w:rFonts w:ascii="Times New Roman" w:eastAsia="Times New Roman" w:hAnsi="Times New Roman" w:cs="Times New Roman"/>
+          <w:b/>
+          <w:i/>
+          <w:color w:val="FF0000"/>
+          <w:u w:val="single"/>
+        </w:rPr>
+        <w:t>(ALG):</w:t>
+      </w:r>
+      <w:proofErr w:type="spellStart"/>
+      <w:r>
+        <w:rPr>
+          <w:rFonts w:ascii="Times New Roman" w:eastAsia="Times New Roman" w:hAnsi="Times New Roman" w:cs="Times New Roman"/>
+          <w:b/>
+          <w:i/>
+          <w:color w:val="FF0000"/>
+          <w:u w:val="single"/>
+        </w:rPr>
+        <w:t>showBegin</w:t>
+      </w:r>
+      <w:proofErr w:type="spellEnd"/>
+      <w:r>
+        <w:rPr>
+          <w:rFonts w:ascii="Times New Roman" w:eastAsia="Times New Roman" w:hAnsi="Times New Roman" w:cs="Times New Roman"/>
+          <w:b/>
+          <w:i/>
+          <w:color w:val="FF0000"/>
+          <w:u w:val="single"/>
+        </w:rPr>
+        <w:t>}</w:t>
+      </w:r>
+      <w:r>
+        <w:rPr>
+          <w:rFonts w:ascii="Times New Roman" w:eastAsia="Times New Roman" w:hAnsi="Times New Roman" w:cs="Times New Roman"/>
+          <w:b/>
+          <w:i/>
+          <w:color w:val="FF0000"/>
+          <w:u w:val="single"/>
+        </w:rPr>
         <w:br/>
       </w:r>
       <w:r>
@@ -1000,37 +1562,82 @@
           <w:b/>
           <w:color w:val="000000"/>
         </w:rPr>
-        <w:t xml:space="preserve"> {d.permit_number}, </w:t>
-      </w:r>
-      <w:r>
-        <w:rPr>
-          <w:rFonts w:ascii="Times New Roman" w:eastAsia="Times New Roman" w:hAnsi="Times New Roman" w:cs="Times New Roman"/>
-          <w:color w:val="000000"/>
-        </w:rPr>
-        <w:t xml:space="preserve">amended on </w:t>
-      </w:r>
+        <w:t xml:space="preserve"> {</w:t>
+      </w:r>
+      <w:proofErr w:type="spellStart"/>
       <w:r>
         <w:rPr>
           <w:rFonts w:ascii="Times New Roman" w:eastAsia="Times New Roman" w:hAnsi="Times New Roman" w:cs="Times New Roman"/>
           <w:b/>
           <w:color w:val="000000"/>
         </w:rPr>
-        <w:t xml:space="preserve">{d.previous_amendment.issue_date}, </w:t>
-      </w:r>
-      <w:r>
-        <w:rPr>
-          <w:rFonts w:ascii="Times New Roman" w:eastAsia="Times New Roman" w:hAnsi="Times New Roman" w:cs="Times New Roman"/>
-          <w:color w:val="000000"/>
-        </w:rPr>
-        <w:t xml:space="preserve">with approval end date </w:t>
-      </w:r>
+        <w:t>d.permit_number</w:t>
+      </w:r>
+      <w:proofErr w:type="spellEnd"/>
       <w:r>
         <w:rPr>
           <w:rFonts w:ascii="Times New Roman" w:eastAsia="Times New Roman" w:hAnsi="Times New Roman" w:cs="Times New Roman"/>
           <w:b/>
           <w:color w:val="000000"/>
         </w:rPr>
-        <w:t>{d.previous_amendment.</w:t>
+        <w:t xml:space="preserve">}, </w:t>
+      </w:r>
+      <w:r>
+        <w:rPr>
+          <w:rFonts w:ascii="Times New Roman" w:eastAsia="Times New Roman" w:hAnsi="Times New Roman" w:cs="Times New Roman"/>
+          <w:color w:val="000000"/>
+        </w:rPr>
+        <w:t xml:space="preserve">amended on </w:t>
+      </w:r>
+      <w:r>
+        <w:rPr>
+          <w:rFonts w:ascii="Times New Roman" w:eastAsia="Times New Roman" w:hAnsi="Times New Roman" w:cs="Times New Roman"/>
+          <w:b/>
+          <w:color w:val="000000"/>
+        </w:rPr>
+        <w:t>{</w:t>
+      </w:r>
+      <w:proofErr w:type="spellStart"/>
+      <w:r>
+        <w:rPr>
+          <w:rFonts w:ascii="Times New Roman" w:eastAsia="Times New Roman" w:hAnsi="Times New Roman" w:cs="Times New Roman"/>
+          <w:b/>
+          <w:color w:val="000000"/>
+        </w:rPr>
+        <w:t>d.previous_amendment.issue_date</w:t>
+      </w:r>
+      <w:proofErr w:type="spellEnd"/>
+      <w:r>
+        <w:rPr>
+          <w:rFonts w:ascii="Times New Roman" w:eastAsia="Times New Roman" w:hAnsi="Times New Roman" w:cs="Times New Roman"/>
+          <w:b/>
+          <w:color w:val="000000"/>
+        </w:rPr>
+        <w:t xml:space="preserve">}, </w:t>
+      </w:r>
+      <w:r>
+        <w:rPr>
+          <w:rFonts w:ascii="Times New Roman" w:eastAsia="Times New Roman" w:hAnsi="Times New Roman" w:cs="Times New Roman"/>
+          <w:color w:val="000000"/>
+        </w:rPr>
+        <w:t xml:space="preserve">with approval end date </w:t>
+      </w:r>
+      <w:r>
+        <w:rPr>
+          <w:rFonts w:ascii="Times New Roman" w:eastAsia="Times New Roman" w:hAnsi="Times New Roman" w:cs="Times New Roman"/>
+          <w:b/>
+          <w:color w:val="000000"/>
+        </w:rPr>
+        <w:t>{</w:t>
+      </w:r>
+      <w:proofErr w:type="spellStart"/>
+      <w:r>
+        <w:rPr>
+          <w:rFonts w:ascii="Times New Roman" w:eastAsia="Times New Roman" w:hAnsi="Times New Roman" w:cs="Times New Roman"/>
+          <w:b/>
+          <w:color w:val="000000"/>
+        </w:rPr>
+        <w:t>d.previous_amendment.</w:t>
       </w:r>
       <w:r>
         <w:rPr>
@@ -1054,7 +1661,16 @@
           <w:b/>
           <w:color w:val="000000"/>
         </w:rPr>
-        <w:t>_end_date}</w:t>
+        <w:t>_end_date</w:t>
+      </w:r>
+      <w:proofErr w:type="spellEnd"/>
+      <w:r>
+        <w:rPr>
+          <w:rFonts w:ascii="Times New Roman" w:eastAsia="Times New Roman" w:hAnsi="Times New Roman" w:cs="Times New Roman"/>
+          <w:b/>
+          <w:color w:val="000000"/>
+        </w:rPr>
+        <w:t>}</w:t>
       </w:r>
       <w:r>
         <w:rPr>
@@ -1078,7 +1694,41 @@
           <w:color w:val="FF0000"/>
           <w:u w:val="single"/>
         </w:rPr>
-        <w:t>{d.permit_amendment_type_code:showEnd}</w:t>
+        <w:t>{</w:t>
+      </w:r>
+      <w:proofErr w:type="spellStart"/>
+      <w:proofErr w:type="gramStart"/>
+      <w:r>
+        <w:rPr>
+          <w:rFonts w:ascii="Times New Roman" w:eastAsia="Times New Roman" w:hAnsi="Times New Roman" w:cs="Times New Roman"/>
+          <w:b/>
+          <w:i/>
+          <w:color w:val="FF0000"/>
+          <w:u w:val="single"/>
+        </w:rPr>
+        <w:t>d.permit</w:t>
+      </w:r>
+      <w:proofErr w:type="gramEnd"/>
+      <w:r>
+        <w:rPr>
+          <w:rFonts w:ascii="Times New Roman" w:eastAsia="Times New Roman" w:hAnsi="Times New Roman" w:cs="Times New Roman"/>
+          <w:b/>
+          <w:i/>
+          <w:color w:val="FF0000"/>
+          <w:u w:val="single"/>
+        </w:rPr>
+        <w:t>_amendment_type_code:showEnd</w:t>
+      </w:r>
+      <w:proofErr w:type="spellEnd"/>
+      <w:r>
+        <w:rPr>
+          <w:rFonts w:ascii="Times New Roman" w:eastAsia="Times New Roman" w:hAnsi="Times New Roman" w:cs="Times New Roman"/>
+          <w:b/>
+          <w:i/>
+          <w:color w:val="FF0000"/>
+          <w:u w:val="single"/>
+        </w:rPr>
+        <w:t>}</w:t>
       </w:r>
     </w:p>
     <w:p>
@@ -1193,8 +1843,9 @@
           <w:bCs/>
           <w:color w:val="000000"/>
         </w:rPr>
-        <w:t>{d.now_number</w:t>
-      </w:r>
+        <w:t>{</w:t>
+      </w:r>
+      <w:proofErr w:type="spellStart"/>
       <w:r>
         <w:rPr>
           <w:rFonts w:ascii="Times New Roman" w:eastAsia="Times New Roman" w:hAnsi="Times New Roman" w:cs="Times New Roman"/>
@@ -1202,29 +1853,9 @@
           <w:bCs/>
           <w:color w:val="000000"/>
         </w:rPr>
-        <w:t>}</w:t>
-      </w:r>
-      <w:r>
-        <w:rPr>
-          <w:rFonts w:ascii="Times New Roman" w:eastAsia="Times New Roman" w:hAnsi="Times New Roman" w:cs="Times New Roman"/>
-          <w:color w:val="000000"/>
-        </w:rPr>
-        <w:t xml:space="preserve"> </w:t>
-      </w:r>
-      <w:r>
-        <w:rPr>
-          <w:rFonts w:ascii="Times New Roman" w:eastAsia="Times New Roman" w:hAnsi="Times New Roman" w:cs="Times New Roman"/>
-          <w:color w:val="000000"/>
-        </w:rPr>
-        <w:t>tracking number</w:t>
-      </w:r>
-      <w:r>
-        <w:rPr>
-          <w:rFonts w:ascii="Times New Roman" w:eastAsia="Times New Roman" w:hAnsi="Times New Roman" w:cs="Times New Roman"/>
-          <w:color w:val="000000"/>
-        </w:rPr>
-        <w:t xml:space="preserve"> </w:t>
-      </w:r>
+        <w:t>d.now_number</w:t>
+      </w:r>
+      <w:proofErr w:type="spellEnd"/>
       <w:r>
         <w:rPr>
           <w:rFonts w:ascii="Times New Roman" w:eastAsia="Times New Roman" w:hAnsi="Times New Roman" w:cs="Times New Roman"/>
@@ -1232,14 +1863,28 @@
           <w:bCs/>
           <w:color w:val="000000"/>
         </w:rPr>
-        <w:t>{d.now_tracking_number}</w:t>
+        <w:t>}</w:t>
       </w:r>
       <w:r>
         <w:rPr>
           <w:rFonts w:ascii="Times New Roman" w:eastAsia="Times New Roman" w:hAnsi="Times New Roman" w:cs="Times New Roman"/>
           <w:color w:val="000000"/>
         </w:rPr>
-        <w:t xml:space="preserve"> dated </w:t>
+        <w:t xml:space="preserve"> </w:t>
+      </w:r>
+      <w:r>
+        <w:rPr>
+          <w:rFonts w:ascii="Times New Roman" w:eastAsia="Times New Roman" w:hAnsi="Times New Roman" w:cs="Times New Roman"/>
+          <w:color w:val="000000"/>
+        </w:rPr>
+        <w:t>tracking number</w:t>
+      </w:r>
+      <w:r>
+        <w:rPr>
+          <w:rFonts w:ascii="Times New Roman" w:eastAsia="Times New Roman" w:hAnsi="Times New Roman" w:cs="Times New Roman"/>
+          <w:color w:val="000000"/>
+        </w:rPr>
+        <w:t xml:space="preserve"> </w:t>
       </w:r>
       <w:r>
         <w:rPr>
@@ -1248,7 +1893,113 @@
           <w:bCs/>
           <w:color w:val="000000"/>
         </w:rPr>
-        <w:t>{d.application_dated}</w:t>
+        <w:t>{</w:t>
+      </w:r>
+      <w:proofErr w:type="spellStart"/>
+      <w:r>
+        <w:rPr>
+          <w:rFonts w:ascii="Times New Roman" w:eastAsia="Times New Roman" w:hAnsi="Times New Roman" w:cs="Times New Roman"/>
+          <w:b/>
+          <w:bCs/>
+          <w:color w:val="000000"/>
+        </w:rPr>
+        <w:t>d.now_tracking_number</w:t>
+      </w:r>
+      <w:proofErr w:type="spellEnd"/>
+      <w:r>
+        <w:rPr>
+          <w:rFonts w:ascii="Times New Roman" w:eastAsia="Times New Roman" w:hAnsi="Times New Roman" w:cs="Times New Roman"/>
+          <w:b/>
+          <w:bCs/>
+          <w:color w:val="000000"/>
+        </w:rPr>
+        <w:t>}</w:t>
+      </w:r>
+      <w:r>
+        <w:rPr>
+          <w:rFonts w:ascii="Times New Roman" w:eastAsia="Times New Roman" w:hAnsi="Times New Roman" w:cs="Times New Roman"/>
+          <w:color w:val="000000"/>
+        </w:rPr>
+        <w:t xml:space="preserve"> </w:t>
+      </w:r>
+      <w:r>
+        <w:rPr>
+          <w:rFonts w:ascii="Times New Roman" w:eastAsia="Times New Roman" w:hAnsi="Times New Roman" w:cs="Times New Roman"/>
+          <w:color w:val="000000"/>
+        </w:rPr>
+        <w:t>submitted</w:t>
+      </w:r>
+      <w:r>
+        <w:rPr>
+          <w:rFonts w:ascii="Times New Roman" w:eastAsia="Times New Roman" w:hAnsi="Times New Roman" w:cs="Times New Roman"/>
+          <w:color w:val="000000"/>
+        </w:rPr>
+        <w:t xml:space="preserve"> </w:t>
+      </w:r>
+      <w:r>
+        <w:rPr>
+          <w:rFonts w:ascii="Times New Roman" w:eastAsia="Times New Roman" w:hAnsi="Times New Roman" w:cs="Times New Roman"/>
+          <w:b/>
+          <w:bCs/>
+          <w:color w:val="000000"/>
+        </w:rPr>
+        <w:t>{</w:t>
+      </w:r>
+      <w:proofErr w:type="spellStart"/>
+      <w:r>
+        <w:rPr>
+          <w:rFonts w:ascii="Times New Roman" w:eastAsia="Times New Roman" w:hAnsi="Times New Roman" w:cs="Times New Roman"/>
+          <w:b/>
+          <w:bCs/>
+          <w:color w:val="000000"/>
+        </w:rPr>
+        <w:t>d.application_dated</w:t>
+      </w:r>
+      <w:proofErr w:type="spellEnd"/>
+      <w:r>
+        <w:rPr>
+          <w:rFonts w:ascii="Times New Roman" w:eastAsia="Times New Roman" w:hAnsi="Times New Roman" w:cs="Times New Roman"/>
+          <w:b/>
+          <w:bCs/>
+          <w:color w:val="000000"/>
+        </w:rPr>
+        <w:t>}</w:t>
+      </w:r>
+      <w:r>
+        <w:rPr>
+          <w:rFonts w:ascii="Times New Roman" w:eastAsia="Times New Roman" w:hAnsi="Times New Roman" w:cs="Times New Roman"/>
+          <w:color w:val="000000"/>
+        </w:rPr>
+        <w:t xml:space="preserve"> and last updated on </w:t>
+      </w:r>
+      <w:r>
+        <w:rPr>
+          <w:rFonts w:ascii="Times New Roman" w:eastAsia="Times New Roman" w:hAnsi="Times New Roman" w:cs="Times New Roman"/>
+          <w:b/>
+          <w:bCs/>
+          <w:color w:val="000000"/>
+        </w:rPr>
+        <w:t>{</w:t>
+      </w:r>
+      <w:proofErr w:type="spellStart"/>
+      <w:r>
+        <w:rPr>
+          <w:rFonts w:ascii="Times New Roman" w:eastAsia="Times New Roman" w:hAnsi="Times New Roman" w:cs="Times New Roman"/>
+          <w:b/>
+          <w:bCs/>
+          <w:color w:val="000000"/>
+        </w:rPr>
+        <w:t>d.application_last_updated_date</w:t>
+      </w:r>
+      <w:proofErr w:type="spellEnd"/>
+      <w:r>
+        <w:rPr>
+          <w:rFonts w:ascii="Times New Roman" w:eastAsia="Times New Roman" w:hAnsi="Times New Roman" w:cs="Times New Roman"/>
+          <w:b/>
+          <w:bCs/>
+          <w:color w:val="000000"/>
+        </w:rPr>
+        <w:t>}</w:t>
       </w:r>
     </w:p>
     <w:p>
@@ -1275,29 +2026,65 @@
           <w:rFonts w:ascii="Times New Roman" w:eastAsia="Times New Roman" w:hAnsi="Times New Roman" w:cs="Times New Roman"/>
           <w:color w:val="000000"/>
         </w:rPr>
-        <w:t>{d.</w:t>
-      </w:r>
+        <w:t>{</w:t>
+      </w:r>
+      <w:proofErr w:type="spellStart"/>
+      <w:proofErr w:type="gramStart"/>
       <w:r>
         <w:rPr>
           <w:rFonts w:ascii="Times New Roman" w:eastAsia="Times New Roman" w:hAnsi="Times New Roman" w:cs="Times New Roman"/>
           <w:color w:val="000000"/>
         </w:rPr>
-        <w:t>final_application_package</w:t>
+        <w:t>d.</w:t>
       </w:r>
       <w:r>
         <w:rPr>
           <w:rFonts w:ascii="Times New Roman" w:eastAsia="Times New Roman" w:hAnsi="Times New Roman" w:cs="Times New Roman"/>
           <w:color w:val="000000"/>
         </w:rPr>
-        <w:t>[i].</w:t>
-      </w:r>
+        <w:t>final</w:t>
+      </w:r>
+      <w:proofErr w:type="gramEnd"/>
       <w:r>
         <w:rPr>
           <w:rFonts w:ascii="Times New Roman" w:eastAsia="Times New Roman" w:hAnsi="Times New Roman" w:cs="Times New Roman"/>
           <w:color w:val="000000"/>
         </w:rPr>
+        <w:t>_application_package</w:t>
+      </w:r>
+      <w:proofErr w:type="spellEnd"/>
+      <w:r>
+        <w:rPr>
+          <w:rFonts w:ascii="Times New Roman" w:eastAsia="Times New Roman" w:hAnsi="Times New Roman" w:cs="Times New Roman"/>
+          <w:color w:val="000000"/>
+        </w:rPr>
+        <w:t>[</w:t>
+      </w:r>
+      <w:proofErr w:type="spellStart"/>
+      <w:r>
+        <w:rPr>
+          <w:rFonts w:ascii="Times New Roman" w:eastAsia="Times New Roman" w:hAnsi="Times New Roman" w:cs="Times New Roman"/>
+          <w:color w:val="000000"/>
+        </w:rPr>
+        <w:t>i</w:t>
+      </w:r>
+      <w:proofErr w:type="spellEnd"/>
+      <w:r>
+        <w:rPr>
+          <w:rFonts w:ascii="Times New Roman" w:eastAsia="Times New Roman" w:hAnsi="Times New Roman" w:cs="Times New Roman"/>
+          <w:color w:val="000000"/>
+        </w:rPr>
+        <w:t>].</w:t>
+      </w:r>
+      <w:proofErr w:type="spellStart"/>
+      <w:r>
+        <w:rPr>
+          <w:rFonts w:ascii="Times New Roman" w:eastAsia="Times New Roman" w:hAnsi="Times New Roman" w:cs="Times New Roman"/>
+          <w:color w:val="000000"/>
+        </w:rPr>
         <w:t>document_info</w:t>
       </w:r>
+      <w:proofErr w:type="spellEnd"/>
       <w:r>
         <w:rPr>
           <w:rFonts w:ascii="Times New Roman" w:eastAsia="Times New Roman" w:hAnsi="Times New Roman" w:cs="Times New Roman"/>
@@ -1330,22 +2117,41 @@
           <w:rFonts w:ascii="Times New Roman" w:eastAsia="Times New Roman" w:hAnsi="Times New Roman" w:cs="Times New Roman"/>
           <w:color w:val="000000"/>
         </w:rPr>
-        <w:t>{d.</w:t>
-      </w:r>
+        <w:t>{</w:t>
+      </w:r>
+      <w:proofErr w:type="spellStart"/>
+      <w:proofErr w:type="gramStart"/>
       <w:r>
         <w:rPr>
           <w:rFonts w:ascii="Times New Roman" w:eastAsia="Times New Roman" w:hAnsi="Times New Roman" w:cs="Times New Roman"/>
           <w:color w:val="000000"/>
         </w:rPr>
-        <w:t>final_application_package</w:t>
+        <w:t>d.</w:t>
       </w:r>
       <w:r>
         <w:rPr>
           <w:rFonts w:ascii="Times New Roman" w:eastAsia="Times New Roman" w:hAnsi="Times New Roman" w:cs="Times New Roman"/>
           <w:color w:val="000000"/>
         </w:rPr>
+        <w:t>final</w:t>
+      </w:r>
+      <w:proofErr w:type="gramEnd"/>
+      <w:r>
+        <w:rPr>
+          <w:rFonts w:ascii="Times New Roman" w:eastAsia="Times New Roman" w:hAnsi="Times New Roman" w:cs="Times New Roman"/>
+          <w:color w:val="000000"/>
+        </w:rPr>
+        <w:t>_application_package</w:t>
+      </w:r>
+      <w:proofErr w:type="spellEnd"/>
+      <w:r>
+        <w:rPr>
+          <w:rFonts w:ascii="Times New Roman" w:eastAsia="Times New Roman" w:hAnsi="Times New Roman" w:cs="Times New Roman"/>
+          <w:color w:val="000000"/>
+        </w:rPr>
         <w:t>[i+1].</w:t>
       </w:r>
+      <w:proofErr w:type="spellStart"/>
       <w:r>
         <w:rPr>
           <w:rFonts w:ascii="Times New Roman" w:eastAsia="Times New Roman" w:hAnsi="Times New Roman" w:cs="Times New Roman"/>
@@ -1353,6 +2159,7 @@
         </w:rPr>
         <w:t>document_info</w:t>
       </w:r>
+      <w:proofErr w:type="spellEnd"/>
       <w:r>
         <w:rPr>
           <w:rFonts w:ascii="Times New Roman" w:eastAsia="Times New Roman" w:hAnsi="Times New Roman" w:cs="Times New Roman"/>
@@ -1384,7 +2191,63 @@
           <w:color w:val="FF0000"/>
           <w:u w:val="single"/>
         </w:rPr>
-        <w:t>{d.permit_amendment_type_code:ifEQ(ALG):showBegin}</w:t>
+        <w:t>{</w:t>
+      </w:r>
+      <w:proofErr w:type="spellStart"/>
+      <w:proofErr w:type="gramStart"/>
+      <w:r>
+        <w:rPr>
+          <w:rFonts w:ascii="Times New Roman" w:eastAsia="Times New Roman" w:hAnsi="Times New Roman" w:cs="Times New Roman"/>
+          <w:b/>
+          <w:i/>
+          <w:color w:val="FF0000"/>
+          <w:u w:val="single"/>
+        </w:rPr>
+        <w:t>d.permit</w:t>
+      </w:r>
+      <w:proofErr w:type="gramEnd"/>
+      <w:r>
+        <w:rPr>
+          <w:rFonts w:ascii="Times New Roman" w:eastAsia="Times New Roman" w:hAnsi="Times New Roman" w:cs="Times New Roman"/>
+          <w:b/>
+          <w:i/>
+          <w:color w:val="FF0000"/>
+          <w:u w:val="single"/>
+        </w:rPr>
+        <w:t>_amendment_type_code:ifEQ</w:t>
+      </w:r>
+      <w:proofErr w:type="spellEnd"/>
+      <w:r>
+        <w:rPr>
+          <w:rFonts w:ascii="Times New Roman" w:eastAsia="Times New Roman" w:hAnsi="Times New Roman" w:cs="Times New Roman"/>
+          <w:b/>
+          <w:i/>
+          <w:color w:val="FF0000"/>
+          <w:u w:val="single"/>
+        </w:rPr>
+        <w:t>(ALG):</w:t>
+      </w:r>
+      <w:proofErr w:type="spellStart"/>
+      <w:r>
+        <w:rPr>
+          <w:rFonts w:ascii="Times New Roman" w:eastAsia="Times New Roman" w:hAnsi="Times New Roman" w:cs="Times New Roman"/>
+          <w:b/>
+          <w:i/>
+          <w:color w:val="FF0000"/>
+          <w:u w:val="single"/>
+        </w:rPr>
+        <w:t>showBegin</w:t>
+      </w:r>
+      <w:proofErr w:type="spellEnd"/>
+      <w:r>
+        <w:rPr>
+          <w:rFonts w:ascii="Times New Roman" w:eastAsia="Times New Roman" w:hAnsi="Times New Roman" w:cs="Times New Roman"/>
+          <w:b/>
+          <w:i/>
+          <w:color w:val="FF0000"/>
+          <w:u w:val="single"/>
+        </w:rPr>
+        <w:t>}</w:t>
       </w:r>
     </w:p>
     <w:p>
@@ -1442,43 +2305,41 @@
           <w:b/>
           <w:bCs/>
         </w:rPr>
-        <w:t>{d.permit_number}</w:t>
-      </w:r>
-      <w:r>
-        <w:rPr>
-          <w:rFonts w:ascii="Times New Roman" w:hAnsi="Times New Roman" w:cs="Times New Roman"/>
-        </w:rPr>
-        <w:t xml:space="preserve"> amended on </w:t>
-      </w:r>
+        <w:t>{</w:t>
+      </w:r>
+      <w:proofErr w:type="spellStart"/>
+      <w:proofErr w:type="gramStart"/>
       <w:r>
         <w:rPr>
           <w:rFonts w:ascii="Times New Roman" w:hAnsi="Times New Roman" w:cs="Times New Roman"/>
           <w:b/>
           <w:bCs/>
         </w:rPr>
-        <w:t>{d.previous_amendment.issue_date}</w:t>
-      </w:r>
-      <w:r>
-        <w:rPr>
-          <w:rFonts w:ascii="Times New Roman" w:hAnsi="Times New Roman" w:cs="Times New Roman"/>
-        </w:rPr>
-        <w:t xml:space="preserve">, with approval end date </w:t>
-      </w:r>
+        <w:t>d.permit</w:t>
+      </w:r>
+      <w:proofErr w:type="gramEnd"/>
       <w:r>
         <w:rPr>
           <w:rFonts w:ascii="Times New Roman" w:hAnsi="Times New Roman" w:cs="Times New Roman"/>
           <w:b/>
           <w:bCs/>
         </w:rPr>
-        <w:t>{d.previous_amendment.auth</w:t>
-      </w:r>
+        <w:t>_number</w:t>
+      </w:r>
+      <w:proofErr w:type="spellEnd"/>
       <w:r>
         <w:rPr>
           <w:rFonts w:ascii="Times New Roman" w:hAnsi="Times New Roman" w:cs="Times New Roman"/>
           <w:b/>
           <w:bCs/>
         </w:rPr>
-        <w:t>orization</w:t>
+        <w:t>}</w:t>
+      </w:r>
+      <w:r>
+        <w:rPr>
+          <w:rFonts w:ascii="Times New Roman" w:hAnsi="Times New Roman" w:cs="Times New Roman"/>
+        </w:rPr>
+        <w:t xml:space="preserve"> amended on </w:t>
       </w:r>
       <w:r>
         <w:rPr>
@@ -1486,7 +2347,73 @@
           <w:b/>
           <w:bCs/>
         </w:rPr>
-        <w:t>_end_date}</w:t>
+        <w:t>{</w:t>
+      </w:r>
+      <w:proofErr w:type="spellStart"/>
+      <w:r>
+        <w:rPr>
+          <w:rFonts w:ascii="Times New Roman" w:hAnsi="Times New Roman" w:cs="Times New Roman"/>
+          <w:b/>
+          <w:bCs/>
+        </w:rPr>
+        <w:t>d.previous_amendment.issue_date</w:t>
+      </w:r>
+      <w:proofErr w:type="spellEnd"/>
+      <w:r>
+        <w:rPr>
+          <w:rFonts w:ascii="Times New Roman" w:hAnsi="Times New Roman" w:cs="Times New Roman"/>
+          <w:b/>
+          <w:bCs/>
+        </w:rPr>
+        <w:t>}</w:t>
+      </w:r>
+      <w:r>
+        <w:rPr>
+          <w:rFonts w:ascii="Times New Roman" w:hAnsi="Times New Roman" w:cs="Times New Roman"/>
+        </w:rPr>
+        <w:t xml:space="preserve">, with approval end date </w:t>
+      </w:r>
+      <w:r>
+        <w:rPr>
+          <w:rFonts w:ascii="Times New Roman" w:hAnsi="Times New Roman" w:cs="Times New Roman"/>
+          <w:b/>
+          <w:bCs/>
+        </w:rPr>
+        <w:t>{</w:t>
+      </w:r>
+      <w:proofErr w:type="spellStart"/>
+      <w:r>
+        <w:rPr>
+          <w:rFonts w:ascii="Times New Roman" w:hAnsi="Times New Roman" w:cs="Times New Roman"/>
+          <w:b/>
+          <w:bCs/>
+        </w:rPr>
+        <w:t>d.previous_amendment.auth</w:t>
+      </w:r>
+      <w:r>
+        <w:rPr>
+          <w:rFonts w:ascii="Times New Roman" w:hAnsi="Times New Roman" w:cs="Times New Roman"/>
+          <w:b/>
+          <w:bCs/>
+        </w:rPr>
+        <w:t>orization</w:t>
+      </w:r>
+      <w:r>
+        <w:rPr>
+          <w:rFonts w:ascii="Times New Roman" w:hAnsi="Times New Roman" w:cs="Times New Roman"/>
+          <w:b/>
+          <w:bCs/>
+        </w:rPr>
+        <w:t>_end_date</w:t>
+      </w:r>
+      <w:proofErr w:type="spellEnd"/>
+      <w:r>
+        <w:rPr>
+          <w:rFonts w:ascii="Times New Roman" w:hAnsi="Times New Roman" w:cs="Times New Roman"/>
+          <w:b/>
+          <w:bCs/>
+        </w:rPr>
+        <w:t>}</w:t>
       </w:r>
     </w:p>
     <w:p>
@@ -1505,14 +2432,58 @@
         <w:rPr>
           <w:rFonts w:ascii="Times New Roman" w:hAnsi="Times New Roman" w:cs="Times New Roman"/>
         </w:rPr>
-        <w:t>{d.previous_amendment.related_documents[i].document_</w:t>
-      </w:r>
+        <w:t>{</w:t>
+      </w:r>
+      <w:proofErr w:type="spellStart"/>
+      <w:proofErr w:type="gramStart"/>
       <w:r>
         <w:rPr>
           <w:rFonts w:ascii="Times New Roman" w:hAnsi="Times New Roman" w:cs="Times New Roman"/>
         </w:rPr>
+        <w:t>d.previous</w:t>
+      </w:r>
+      <w:proofErr w:type="gramEnd"/>
+      <w:r>
+        <w:rPr>
+          <w:rFonts w:ascii="Times New Roman" w:hAnsi="Times New Roman" w:cs="Times New Roman"/>
+        </w:rPr>
+        <w:t>_amendment.related_documents</w:t>
+      </w:r>
+      <w:proofErr w:type="spellEnd"/>
+      <w:r>
+        <w:rPr>
+          <w:rFonts w:ascii="Times New Roman" w:hAnsi="Times New Roman" w:cs="Times New Roman"/>
+        </w:rPr>
+        <w:t>[</w:t>
+      </w:r>
+      <w:proofErr w:type="spellStart"/>
+      <w:r>
+        <w:rPr>
+          <w:rFonts w:ascii="Times New Roman" w:hAnsi="Times New Roman" w:cs="Times New Roman"/>
+        </w:rPr>
+        <w:t>i</w:t>
+      </w:r>
+      <w:proofErr w:type="spellEnd"/>
+      <w:r>
+        <w:rPr>
+          <w:rFonts w:ascii="Times New Roman" w:hAnsi="Times New Roman" w:cs="Times New Roman"/>
+        </w:rPr>
+        <w:t>].</w:t>
+      </w:r>
+      <w:proofErr w:type="spellStart"/>
+      <w:r>
+        <w:rPr>
+          <w:rFonts w:ascii="Times New Roman" w:hAnsi="Times New Roman" w:cs="Times New Roman"/>
+        </w:rPr>
+        <w:t>document_</w:t>
+      </w:r>
+      <w:r>
+        <w:rPr>
+          <w:rFonts w:ascii="Times New Roman" w:hAnsi="Times New Roman" w:cs="Times New Roman"/>
+        </w:rPr>
         <w:t>info</w:t>
       </w:r>
+      <w:proofErr w:type="spellEnd"/>
       <w:r>
         <w:rPr>
           <w:rFonts w:ascii="Times New Roman" w:hAnsi="Times New Roman" w:cs="Times New Roman"/>
@@ -1536,14 +2507,44 @@
         <w:rPr>
           <w:rFonts w:ascii="Times New Roman" w:hAnsi="Times New Roman" w:cs="Times New Roman"/>
         </w:rPr>
-        <w:t>{d.previous_amendment.related_documents[i+1].document_</w:t>
-      </w:r>
+        <w:t>{</w:t>
+      </w:r>
+      <w:proofErr w:type="spellStart"/>
+      <w:proofErr w:type="gramStart"/>
       <w:r>
         <w:rPr>
           <w:rFonts w:ascii="Times New Roman" w:hAnsi="Times New Roman" w:cs="Times New Roman"/>
         </w:rPr>
+        <w:t>d.previous</w:t>
+      </w:r>
+      <w:proofErr w:type="gramEnd"/>
+      <w:r>
+        <w:rPr>
+          <w:rFonts w:ascii="Times New Roman" w:hAnsi="Times New Roman" w:cs="Times New Roman"/>
+        </w:rPr>
+        <w:t>_amendment.related_documents</w:t>
+      </w:r>
+      <w:proofErr w:type="spellEnd"/>
+      <w:r>
+        <w:rPr>
+          <w:rFonts w:ascii="Times New Roman" w:hAnsi="Times New Roman" w:cs="Times New Roman"/>
+        </w:rPr>
+        <w:t>[i+1].</w:t>
+      </w:r>
+      <w:proofErr w:type="spellStart"/>
+      <w:r>
+        <w:rPr>
+          <w:rFonts w:ascii="Times New Roman" w:hAnsi="Times New Roman" w:cs="Times New Roman"/>
+        </w:rPr>
+        <w:t>document_</w:t>
+      </w:r>
+      <w:r>
+        <w:rPr>
+          <w:rFonts w:ascii="Times New Roman" w:hAnsi="Times New Roman" w:cs="Times New Roman"/>
+        </w:rPr>
         <w:t>info</w:t>
       </w:r>
+      <w:proofErr w:type="spellEnd"/>
       <w:r>
         <w:rPr>
           <w:rFonts w:ascii="Times New Roman" w:hAnsi="Times New Roman" w:cs="Times New Roman"/>
@@ -1569,7 +2570,44 @@
           <w:color w:val="FF0000"/>
           <w:u w:val="single"/>
         </w:rPr>
-        <w:t>{d.permit_amendment_type_code:showEnd}</w:t>
+        <w:t>{</w:t>
+      </w:r>
+      <w:proofErr w:type="spellStart"/>
+      <w:proofErr w:type="gramStart"/>
+      <w:r>
+        <w:rPr>
+          <w:rFonts w:ascii="Times New Roman" w:hAnsi="Times New Roman" w:cs="Times New Roman"/>
+          <w:b/>
+          <w:bCs/>
+          <w:i/>
+          <w:color w:val="FF0000"/>
+          <w:u w:val="single"/>
+        </w:rPr>
+        <w:t>d.permit</w:t>
+      </w:r>
+      <w:proofErr w:type="gramEnd"/>
+      <w:r>
+        <w:rPr>
+          <w:rFonts w:ascii="Times New Roman" w:hAnsi="Times New Roman" w:cs="Times New Roman"/>
+          <w:b/>
+          <w:bCs/>
+          <w:i/>
+          <w:color w:val="FF0000"/>
+          <w:u w:val="single"/>
+        </w:rPr>
+        <w:t>_amendment_type_code:showEnd</w:t>
+      </w:r>
+      <w:proofErr w:type="spellEnd"/>
+      <w:r>
+        <w:rPr>
+          <w:rFonts w:ascii="Times New Roman" w:hAnsi="Times New Roman" w:cs="Times New Roman"/>
+          <w:b/>
+          <w:bCs/>
+          <w:i/>
+          <w:color w:val="FF0000"/>
+          <w:u w:val="single"/>
+        </w:rPr>
+        <w:t>}</w:t>
       </w:r>
     </w:p>
     <w:p>
@@ -1668,7 +2706,58 @@
           <w:szCs w:val="24"/>
           <w:u w:val="single"/>
         </w:rPr>
-        <w:t>{d.conditions.GEC[i].condition}</w:t>
+        <w:t>{</w:t>
+      </w:r>
+      <w:proofErr w:type="spellStart"/>
+      <w:r>
+        <w:rPr>
+          <w:rFonts w:ascii="Times New Roman" w:eastAsia="Times New Roman" w:hAnsi="Times New Roman" w:cs="Times New Roman"/>
+          <w:sz w:val="24"/>
+          <w:szCs w:val="24"/>
+          <w:u w:val="single"/>
+        </w:rPr>
+        <w:t>d.conditions.GEC</w:t>
+      </w:r>
+      <w:proofErr w:type="spellEnd"/>
+      <w:r>
+        <w:rPr>
+          <w:rFonts w:ascii="Times New Roman" w:eastAsia="Times New Roman" w:hAnsi="Times New Roman" w:cs="Times New Roman"/>
+          <w:sz w:val="24"/>
+          <w:szCs w:val="24"/>
+          <w:u w:val="single"/>
+        </w:rPr>
+        <w:t>[</w:t>
+      </w:r>
+      <w:proofErr w:type="spellStart"/>
+      <w:r>
+        <w:rPr>
+          <w:rFonts w:ascii="Times New Roman" w:eastAsia="Times New Roman" w:hAnsi="Times New Roman" w:cs="Times New Roman"/>
+          <w:sz w:val="24"/>
+          <w:szCs w:val="24"/>
+          <w:u w:val="single"/>
+        </w:rPr>
+        <w:t>i</w:t>
+      </w:r>
+      <w:proofErr w:type="spellEnd"/>
+      <w:proofErr w:type="gramStart"/>
+      <w:r>
+        <w:rPr>
+          <w:rFonts w:ascii="Times New Roman" w:eastAsia="Times New Roman" w:hAnsi="Times New Roman" w:cs="Times New Roman"/>
+          <w:sz w:val="24"/>
+          <w:szCs w:val="24"/>
+          <w:u w:val="single"/>
+        </w:rPr>
+        <w:t>].condition</w:t>
+      </w:r>
+      <w:proofErr w:type="gramEnd"/>
+      <w:r>
+        <w:rPr>
+          <w:rFonts w:ascii="Times New Roman" w:eastAsia="Times New Roman" w:hAnsi="Times New Roman" w:cs="Times New Roman"/>
+          <w:sz w:val="24"/>
+          <w:szCs w:val="24"/>
+          <w:u w:val="single"/>
+        </w:rPr>
+        <w:t>}</w:t>
       </w:r>
     </w:p>
     <w:p>
@@ -1691,7 +2780,71 @@
         <w:rPr>
           <w:rFonts w:ascii="Times New Roman" w:eastAsia="Times New Roman" w:hAnsi="Times New Roman" w:cs="Times New Roman"/>
         </w:rPr>
-        <w:t>{d.conditions.GEC[i].sub_conditions[i].condition}</w:t>
+        <w:t>{</w:t>
+      </w:r>
+      <w:proofErr w:type="spellStart"/>
+      <w:r>
+        <w:rPr>
+          <w:rFonts w:ascii="Times New Roman" w:eastAsia="Times New Roman" w:hAnsi="Times New Roman" w:cs="Times New Roman"/>
+        </w:rPr>
+        <w:t>d.conditions.GEC</w:t>
+      </w:r>
+      <w:proofErr w:type="spellEnd"/>
+      <w:r>
+        <w:rPr>
+          <w:rFonts w:ascii="Times New Roman" w:eastAsia="Times New Roman" w:hAnsi="Times New Roman" w:cs="Times New Roman"/>
+        </w:rPr>
+        <w:t>[</w:t>
+      </w:r>
+      <w:proofErr w:type="spellStart"/>
+      <w:r>
+        <w:rPr>
+          <w:rFonts w:ascii="Times New Roman" w:eastAsia="Times New Roman" w:hAnsi="Times New Roman" w:cs="Times New Roman"/>
+        </w:rPr>
+        <w:t>i</w:t>
+      </w:r>
+      <w:proofErr w:type="spellEnd"/>
+      <w:proofErr w:type="gramStart"/>
+      <w:r>
+        <w:rPr>
+          <w:rFonts w:ascii="Times New Roman" w:eastAsia="Times New Roman" w:hAnsi="Times New Roman" w:cs="Times New Roman"/>
+        </w:rPr>
+        <w:t>].</w:t>
+      </w:r>
+      <w:proofErr w:type="spellStart"/>
+      <w:r>
+        <w:rPr>
+          <w:rFonts w:ascii="Times New Roman" w:eastAsia="Times New Roman" w:hAnsi="Times New Roman" w:cs="Times New Roman"/>
+        </w:rPr>
+        <w:t>sub</w:t>
+      </w:r>
+      <w:proofErr w:type="gramEnd"/>
+      <w:r>
+        <w:rPr>
+          <w:rFonts w:ascii="Times New Roman" w:eastAsia="Times New Roman" w:hAnsi="Times New Roman" w:cs="Times New Roman"/>
+        </w:rPr>
+        <w:t>_conditions</w:t>
+      </w:r>
+      <w:proofErr w:type="spellEnd"/>
+      <w:r>
+        <w:rPr>
+          <w:rFonts w:ascii="Times New Roman" w:eastAsia="Times New Roman" w:hAnsi="Times New Roman" w:cs="Times New Roman"/>
+        </w:rPr>
+        <w:t>[</w:t>
+      </w:r>
+      <w:proofErr w:type="spellStart"/>
+      <w:r>
+        <w:rPr>
+          <w:rFonts w:ascii="Times New Roman" w:eastAsia="Times New Roman" w:hAnsi="Times New Roman" w:cs="Times New Roman"/>
+        </w:rPr>
+        <w:t>i</w:t>
+      </w:r>
+      <w:proofErr w:type="spellEnd"/>
+      <w:r>
+        <w:rPr>
+          <w:rFonts w:ascii="Times New Roman" w:eastAsia="Times New Roman" w:hAnsi="Times New Roman" w:cs="Times New Roman"/>
+        </w:rPr>
+        <w:t>].condition}</w:t>
       </w:r>
     </w:p>
     <w:p>
@@ -1714,7 +2867,21 @@
         <w:rPr>
           <w:rFonts w:ascii="Times New Roman" w:eastAsia="Times New Roman" w:hAnsi="Times New Roman" w:cs="Times New Roman"/>
         </w:rPr>
-        <w:t>{d.conditions.GEC[i].sub_conditions[i].sub_conditions[i].condition}</w:t>
+        <w:t>{d.conditions.GEC[i</w:t>
+      </w:r>
+      <w:proofErr w:type="gramStart"/>
+      <w:r>
+        <w:rPr>
+          <w:rFonts w:ascii="Times New Roman" w:eastAsia="Times New Roman" w:hAnsi="Times New Roman" w:cs="Times New Roman"/>
+        </w:rPr>
+        <w:t>].sub</w:t>
+      </w:r>
+      <w:proofErr w:type="gramEnd"/>
+      <w:r>
+        <w:rPr>
+          <w:rFonts w:ascii="Times New Roman" w:eastAsia="Times New Roman" w:hAnsi="Times New Roman" w:cs="Times New Roman"/>
+        </w:rPr>
+        <w:t>_conditions[i].sub_conditions[i].condition}</w:t>
       </w:r>
       <w:bookmarkStart w:id="2" w:name="_heading=h.3znysh7" w:colFirst="0" w:colLast="0"/>
       <w:bookmarkEnd w:id="2"/>
@@ -1739,7 +2906,21 @@
         <w:rPr>
           <w:rFonts w:ascii="Times New Roman" w:eastAsia="Times New Roman" w:hAnsi="Times New Roman" w:cs="Times New Roman"/>
         </w:rPr>
-        <w:t>{d.conditions.GEC[i].sub_conditions[i].sub_conditions[i].sub_conditions[i].condition}</w:t>
+        <w:t>{d.conditions.GEC[i</w:t>
+      </w:r>
+      <w:proofErr w:type="gramStart"/>
+      <w:r>
+        <w:rPr>
+          <w:rFonts w:ascii="Times New Roman" w:eastAsia="Times New Roman" w:hAnsi="Times New Roman" w:cs="Times New Roman"/>
+        </w:rPr>
+        <w:t>].sub</w:t>
+      </w:r>
+      <w:proofErr w:type="gramEnd"/>
+      <w:r>
+        <w:rPr>
+          <w:rFonts w:ascii="Times New Roman" w:eastAsia="Times New Roman" w:hAnsi="Times New Roman" w:cs="Times New Roman"/>
+        </w:rPr>
+        <w:t>_conditions[i].sub_conditions[i].sub_conditions[i].condition}</w:t>
       </w:r>
     </w:p>
     <w:p>
@@ -1762,7 +2943,21 @@
         <w:rPr>
           <w:rFonts w:ascii="Times New Roman" w:eastAsia="Times New Roman" w:hAnsi="Times New Roman" w:cs="Times New Roman"/>
         </w:rPr>
-        <w:t>{d.conditions.GEC[i].sub_conditions[i].sub_conditions[i].sub_conditions[i].sub_conditions[i].condition}</w:t>
+        <w:t>{d.conditions.GEC[i</w:t>
+      </w:r>
+      <w:proofErr w:type="gramStart"/>
+      <w:r>
+        <w:rPr>
+          <w:rFonts w:ascii="Times New Roman" w:eastAsia="Times New Roman" w:hAnsi="Times New Roman" w:cs="Times New Roman"/>
+        </w:rPr>
+        <w:t>].sub</w:t>
+      </w:r>
+      <w:proofErr w:type="gramEnd"/>
+      <w:r>
+        <w:rPr>
+          <w:rFonts w:ascii="Times New Roman" w:eastAsia="Times New Roman" w:hAnsi="Times New Roman" w:cs="Times New Roman"/>
+        </w:rPr>
+        <w:t>_conditions[i].sub_conditions[i].sub_conditions[i].sub_conditions[i].condition}</w:t>
       </w:r>
     </w:p>
     <w:p>
@@ -1785,7 +2980,21 @@
         <w:rPr>
           <w:rFonts w:ascii="Times New Roman" w:eastAsia="Times New Roman" w:hAnsi="Times New Roman" w:cs="Times New Roman"/>
         </w:rPr>
-        <w:t>{d.conditions.GEC[i].sub_conditions[i].sub_conditions[i].sub_conditions[i].sub_conditions[i+1].condition}</w:t>
+        <w:t>{d.conditions.GEC[i</w:t>
+      </w:r>
+      <w:proofErr w:type="gramStart"/>
+      <w:r>
+        <w:rPr>
+          <w:rFonts w:ascii="Times New Roman" w:eastAsia="Times New Roman" w:hAnsi="Times New Roman" w:cs="Times New Roman"/>
+        </w:rPr>
+        <w:t>].sub</w:t>
+      </w:r>
+      <w:proofErr w:type="gramEnd"/>
+      <w:r>
+        <w:rPr>
+          <w:rFonts w:ascii="Times New Roman" w:eastAsia="Times New Roman" w:hAnsi="Times New Roman" w:cs="Times New Roman"/>
+        </w:rPr>
+        <w:t>_conditions[i].sub_conditions[i].sub_conditions[i].sub_conditions[i+1].condition}</w:t>
       </w:r>
     </w:p>
     <w:p>
@@ -1808,7 +3017,21 @@
         <w:rPr>
           <w:rFonts w:ascii="Times New Roman" w:eastAsia="Times New Roman" w:hAnsi="Times New Roman" w:cs="Times New Roman"/>
         </w:rPr>
-        <w:t>{d.conditions.GEC[i].sub_conditions[i].sub_conditions[i].sub_conditions[i+1].condition}</w:t>
+        <w:t>{d.conditions.GEC[i</w:t>
+      </w:r>
+      <w:proofErr w:type="gramStart"/>
+      <w:r>
+        <w:rPr>
+          <w:rFonts w:ascii="Times New Roman" w:eastAsia="Times New Roman" w:hAnsi="Times New Roman" w:cs="Times New Roman"/>
+        </w:rPr>
+        <w:t>].sub</w:t>
+      </w:r>
+      <w:proofErr w:type="gramEnd"/>
+      <w:r>
+        <w:rPr>
+          <w:rFonts w:ascii="Times New Roman" w:eastAsia="Times New Roman" w:hAnsi="Times New Roman" w:cs="Times New Roman"/>
+        </w:rPr>
+        <w:t>_conditions[i].sub_conditions[i].sub_conditions[i+1].condition}</w:t>
       </w:r>
     </w:p>
     <w:p>
@@ -1831,7 +3054,21 @@
         <w:rPr>
           <w:rFonts w:ascii="Times New Roman" w:eastAsia="Times New Roman" w:hAnsi="Times New Roman" w:cs="Times New Roman"/>
         </w:rPr>
-        <w:t>{d.conditions.GEC[i].sub_conditions[i].sub_conditions[i+1].condition}</w:t>
+        <w:t>{d.conditions.GEC[i</w:t>
+      </w:r>
+      <w:proofErr w:type="gramStart"/>
+      <w:r>
+        <w:rPr>
+          <w:rFonts w:ascii="Times New Roman" w:eastAsia="Times New Roman" w:hAnsi="Times New Roman" w:cs="Times New Roman"/>
+        </w:rPr>
+        <w:t>].sub</w:t>
+      </w:r>
+      <w:proofErr w:type="gramEnd"/>
+      <w:r>
+        <w:rPr>
+          <w:rFonts w:ascii="Times New Roman" w:eastAsia="Times New Roman" w:hAnsi="Times New Roman" w:cs="Times New Roman"/>
+        </w:rPr>
+        <w:t>_conditions[i].sub_conditions[i+1].condition}</w:t>
       </w:r>
     </w:p>
     <w:p>
@@ -1854,7 +3091,57 @@
         <w:rPr>
           <w:rFonts w:ascii="Times New Roman" w:eastAsia="Times New Roman" w:hAnsi="Times New Roman" w:cs="Times New Roman"/>
         </w:rPr>
-        <w:t>{d.conditions.GEC[i].sub_conditions[i+1].condition}</w:t>
+        <w:t>{</w:t>
+      </w:r>
+      <w:proofErr w:type="spellStart"/>
+      <w:r>
+        <w:rPr>
+          <w:rFonts w:ascii="Times New Roman" w:eastAsia="Times New Roman" w:hAnsi="Times New Roman" w:cs="Times New Roman"/>
+        </w:rPr>
+        <w:t>d.conditions.GEC</w:t>
+      </w:r>
+      <w:proofErr w:type="spellEnd"/>
+      <w:r>
+        <w:rPr>
+          <w:rFonts w:ascii="Times New Roman" w:eastAsia="Times New Roman" w:hAnsi="Times New Roman" w:cs="Times New Roman"/>
+        </w:rPr>
+        <w:t>[</w:t>
+      </w:r>
+      <w:proofErr w:type="spellStart"/>
+      <w:r>
+        <w:rPr>
+          <w:rFonts w:ascii="Times New Roman" w:eastAsia="Times New Roman" w:hAnsi="Times New Roman" w:cs="Times New Roman"/>
+        </w:rPr>
+        <w:t>i</w:t>
+      </w:r>
+      <w:proofErr w:type="spellEnd"/>
+      <w:proofErr w:type="gramStart"/>
+      <w:r>
+        <w:rPr>
+          <w:rFonts w:ascii="Times New Roman" w:eastAsia="Times New Roman" w:hAnsi="Times New Roman" w:cs="Times New Roman"/>
+        </w:rPr>
+        <w:t>].</w:t>
+      </w:r>
+      <w:proofErr w:type="spellStart"/>
+      <w:r>
+        <w:rPr>
+          <w:rFonts w:ascii="Times New Roman" w:eastAsia="Times New Roman" w:hAnsi="Times New Roman" w:cs="Times New Roman"/>
+        </w:rPr>
+        <w:t>sub</w:t>
+      </w:r>
+      <w:proofErr w:type="gramEnd"/>
+      <w:r>
+        <w:rPr>
+          <w:rFonts w:ascii="Times New Roman" w:eastAsia="Times New Roman" w:hAnsi="Times New Roman" w:cs="Times New Roman"/>
+        </w:rPr>
+        <w:t>_conditions</w:t>
+      </w:r>
+      <w:proofErr w:type="spellEnd"/>
+      <w:r>
+        <w:rPr>
+          <w:rFonts w:ascii="Times New Roman" w:eastAsia="Times New Roman" w:hAnsi="Times New Roman" w:cs="Times New Roman"/>
+        </w:rPr>
+        <w:t>[i+1].condition}</w:t>
       </w:r>
     </w:p>
     <w:p>
@@ -1880,7 +3167,47 @@
           <w:szCs w:val="24"/>
           <w:u w:val="single"/>
         </w:rPr>
-        <w:t>{d.conditions.GEC[i+1].condition}</w:t>
+        <w:t>{</w:t>
+      </w:r>
+      <w:proofErr w:type="spellStart"/>
+      <w:r>
+        <w:rPr>
+          <w:rFonts w:ascii="Times New Roman" w:eastAsia="Times New Roman" w:hAnsi="Times New Roman" w:cs="Times New Roman"/>
+          <w:sz w:val="24"/>
+          <w:szCs w:val="24"/>
+          <w:u w:val="single"/>
+        </w:rPr>
+        <w:t>d.conditions.GEC</w:t>
+      </w:r>
+      <w:proofErr w:type="spellEnd"/>
+      <w:r>
+        <w:rPr>
+          <w:rFonts w:ascii="Times New Roman" w:eastAsia="Times New Roman" w:hAnsi="Times New Roman" w:cs="Times New Roman"/>
+          <w:sz w:val="24"/>
+          <w:szCs w:val="24"/>
+          <w:u w:val="single"/>
+        </w:rPr>
+        <w:t>[i+1</w:t>
+      </w:r>
+      <w:proofErr w:type="gramStart"/>
+      <w:r>
+        <w:rPr>
+          <w:rFonts w:ascii="Times New Roman" w:eastAsia="Times New Roman" w:hAnsi="Times New Roman" w:cs="Times New Roman"/>
+          <w:sz w:val="24"/>
+          <w:szCs w:val="24"/>
+          <w:u w:val="single"/>
+        </w:rPr>
+        <w:t>].condition</w:t>
+      </w:r>
+      <w:proofErr w:type="gramEnd"/>
+      <w:r>
+        <w:rPr>
+          <w:rFonts w:ascii="Times New Roman" w:eastAsia="Times New Roman" w:hAnsi="Times New Roman" w:cs="Times New Roman"/>
+          <w:sz w:val="24"/>
+          <w:szCs w:val="24"/>
+          <w:u w:val="single"/>
+        </w:rPr>
+        <w:t>}</w:t>
       </w:r>
     </w:p>
     <w:p>
@@ -1927,8 +3254,9 @@
           <w:szCs w:val="24"/>
           <w:u w:val="single"/>
         </w:rPr>
-        <w:t>{d.conditions.</w:t>
-      </w:r>
+        <w:t>{</w:t>
+      </w:r>
+      <w:proofErr w:type="spellStart"/>
       <w:r>
         <w:rPr>
           <w:rFonts w:ascii="Times New Roman" w:eastAsia="Times New Roman" w:hAnsi="Times New Roman" w:cs="Times New Roman"/>
@@ -1936,7 +3264,7 @@
           <w:szCs w:val="24"/>
           <w:u w:val="single"/>
         </w:rPr>
-        <w:t>HSC</w:t>
+        <w:t>d.conditions.</w:t>
       </w:r>
       <w:r>
         <w:rPr>
@@ -1945,7 +3273,48 @@
           <w:szCs w:val="24"/>
           <w:u w:val="single"/>
         </w:rPr>
-        <w:t>[i].condition}</w:t>
+        <w:t>HSC</w:t>
+      </w:r>
+      <w:proofErr w:type="spellEnd"/>
+      <w:r>
+        <w:rPr>
+          <w:rFonts w:ascii="Times New Roman" w:eastAsia="Times New Roman" w:hAnsi="Times New Roman" w:cs="Times New Roman"/>
+          <w:sz w:val="24"/>
+          <w:szCs w:val="24"/>
+          <w:u w:val="single"/>
+        </w:rPr>
+        <w:t>[</w:t>
+      </w:r>
+      <w:proofErr w:type="spellStart"/>
+      <w:r>
+        <w:rPr>
+          <w:rFonts w:ascii="Times New Roman" w:eastAsia="Times New Roman" w:hAnsi="Times New Roman" w:cs="Times New Roman"/>
+          <w:sz w:val="24"/>
+          <w:szCs w:val="24"/>
+          <w:u w:val="single"/>
+        </w:rPr>
+        <w:t>i</w:t>
+      </w:r>
+      <w:proofErr w:type="spellEnd"/>
+      <w:proofErr w:type="gramStart"/>
+      <w:r>
+        <w:rPr>
+          <w:rFonts w:ascii="Times New Roman" w:eastAsia="Times New Roman" w:hAnsi="Times New Roman" w:cs="Times New Roman"/>
+          <w:sz w:val="24"/>
+          <w:szCs w:val="24"/>
+          <w:u w:val="single"/>
+        </w:rPr>
+        <w:t>].condition</w:t>
+      </w:r>
+      <w:proofErr w:type="gramEnd"/>
+      <w:r>
+        <w:rPr>
+          <w:rFonts w:ascii="Times New Roman" w:eastAsia="Times New Roman" w:hAnsi="Times New Roman" w:cs="Times New Roman"/>
+          <w:sz w:val="24"/>
+          <w:szCs w:val="24"/>
+          <w:u w:val="single"/>
+        </w:rPr>
+        <w:t>}</w:t>
       </w:r>
     </w:p>
     <w:p>
@@ -1968,7 +3337,14 @@
         <w:rPr>
           <w:rFonts w:ascii="Times New Roman" w:eastAsia="Times New Roman" w:hAnsi="Times New Roman" w:cs="Times New Roman"/>
         </w:rPr>
-        <w:t>{d.conditions.</w:t>
+        <w:t>{</w:t>
+      </w:r>
+      <w:proofErr w:type="spellStart"/>
+      <w:r>
+        <w:rPr>
+          <w:rFonts w:ascii="Times New Roman" w:eastAsia="Times New Roman" w:hAnsi="Times New Roman" w:cs="Times New Roman"/>
+        </w:rPr>
+        <w:t>d.conditions.</w:t>
       </w:r>
       <w:r>
         <w:rPr>
@@ -1976,11 +3352,62 @@
         </w:rPr>
         <w:t>HSC</w:t>
       </w:r>
-      <w:r>
-        <w:rPr>
-          <w:rFonts w:ascii="Times New Roman" w:eastAsia="Times New Roman" w:hAnsi="Times New Roman" w:cs="Times New Roman"/>
-        </w:rPr>
-        <w:t>[i].sub_conditions[i].condition}</w:t>
+      <w:proofErr w:type="spellEnd"/>
+      <w:r>
+        <w:rPr>
+          <w:rFonts w:ascii="Times New Roman" w:eastAsia="Times New Roman" w:hAnsi="Times New Roman" w:cs="Times New Roman"/>
+        </w:rPr>
+        <w:t>[</w:t>
+      </w:r>
+      <w:proofErr w:type="spellStart"/>
+      <w:r>
+        <w:rPr>
+          <w:rFonts w:ascii="Times New Roman" w:eastAsia="Times New Roman" w:hAnsi="Times New Roman" w:cs="Times New Roman"/>
+        </w:rPr>
+        <w:t>i</w:t>
+      </w:r>
+      <w:proofErr w:type="spellEnd"/>
+      <w:proofErr w:type="gramStart"/>
+      <w:r>
+        <w:rPr>
+          <w:rFonts w:ascii="Times New Roman" w:eastAsia="Times New Roman" w:hAnsi="Times New Roman" w:cs="Times New Roman"/>
+        </w:rPr>
+        <w:t>].</w:t>
+      </w:r>
+      <w:proofErr w:type="spellStart"/>
+      <w:r>
+        <w:rPr>
+          <w:rFonts w:ascii="Times New Roman" w:eastAsia="Times New Roman" w:hAnsi="Times New Roman" w:cs="Times New Roman"/>
+        </w:rPr>
+        <w:t>sub</w:t>
+      </w:r>
+      <w:proofErr w:type="gramEnd"/>
+      <w:r>
+        <w:rPr>
+          <w:rFonts w:ascii="Times New Roman" w:eastAsia="Times New Roman" w:hAnsi="Times New Roman" w:cs="Times New Roman"/>
+        </w:rPr>
+        <w:t>_conditions</w:t>
+      </w:r>
+      <w:proofErr w:type="spellEnd"/>
+      <w:r>
+        <w:rPr>
+          <w:rFonts w:ascii="Times New Roman" w:eastAsia="Times New Roman" w:hAnsi="Times New Roman" w:cs="Times New Roman"/>
+        </w:rPr>
+        <w:t>[</w:t>
+      </w:r>
+      <w:proofErr w:type="spellStart"/>
+      <w:r>
+        <w:rPr>
+          <w:rFonts w:ascii="Times New Roman" w:eastAsia="Times New Roman" w:hAnsi="Times New Roman" w:cs="Times New Roman"/>
+        </w:rPr>
+        <w:t>i</w:t>
+      </w:r>
+      <w:proofErr w:type="spellEnd"/>
+      <w:r>
+        <w:rPr>
+          <w:rFonts w:ascii="Times New Roman" w:eastAsia="Times New Roman" w:hAnsi="Times New Roman" w:cs="Times New Roman"/>
+        </w:rPr>
+        <w:t>].condition}</w:t>
       </w:r>
     </w:p>
     <w:p>
@@ -2015,7 +3442,21 @@
         <w:rPr>
           <w:rFonts w:ascii="Times New Roman" w:eastAsia="Times New Roman" w:hAnsi="Times New Roman" w:cs="Times New Roman"/>
         </w:rPr>
-        <w:t>[i].sub_conditions[i].sub_conditions[i].condition}</w:t>
+        <w:t>[i</w:t>
+      </w:r>
+      <w:proofErr w:type="gramStart"/>
+      <w:r>
+        <w:rPr>
+          <w:rFonts w:ascii="Times New Roman" w:eastAsia="Times New Roman" w:hAnsi="Times New Roman" w:cs="Times New Roman"/>
+        </w:rPr>
+        <w:t>].sub</w:t>
+      </w:r>
+      <w:proofErr w:type="gramEnd"/>
+      <w:r>
+        <w:rPr>
+          <w:rFonts w:ascii="Times New Roman" w:eastAsia="Times New Roman" w:hAnsi="Times New Roman" w:cs="Times New Roman"/>
+        </w:rPr>
+        <w:t>_conditions[i].sub_conditions[i].condition}</w:t>
       </w:r>
     </w:p>
     <w:p>
@@ -2050,7 +3491,21 @@
         <w:rPr>
           <w:rFonts w:ascii="Times New Roman" w:eastAsia="Times New Roman" w:hAnsi="Times New Roman" w:cs="Times New Roman"/>
         </w:rPr>
-        <w:t>[i].sub_conditions[i].sub_conditions[i].sub_conditions[i].condition}</w:t>
+        <w:t>[i</w:t>
+      </w:r>
+      <w:proofErr w:type="gramStart"/>
+      <w:r>
+        <w:rPr>
+          <w:rFonts w:ascii="Times New Roman" w:eastAsia="Times New Roman" w:hAnsi="Times New Roman" w:cs="Times New Roman"/>
+        </w:rPr>
+        <w:t>].sub</w:t>
+      </w:r>
+      <w:proofErr w:type="gramEnd"/>
+      <w:r>
+        <w:rPr>
+          <w:rFonts w:ascii="Times New Roman" w:eastAsia="Times New Roman" w:hAnsi="Times New Roman" w:cs="Times New Roman"/>
+        </w:rPr>
+        <w:t>_conditions[i].sub_conditions[i].sub_conditions[i].condition}</w:t>
       </w:r>
     </w:p>
     <w:p>
@@ -2085,7 +3540,21 @@
         <w:rPr>
           <w:rFonts w:ascii="Times New Roman" w:eastAsia="Times New Roman" w:hAnsi="Times New Roman" w:cs="Times New Roman"/>
         </w:rPr>
-        <w:t>[i].sub_conditions[i].sub_conditions[i].sub_conditions[i].sub_conditions[i].condition}</w:t>
+        <w:t>[i</w:t>
+      </w:r>
+      <w:proofErr w:type="gramStart"/>
+      <w:r>
+        <w:rPr>
+          <w:rFonts w:ascii="Times New Roman" w:eastAsia="Times New Roman" w:hAnsi="Times New Roman" w:cs="Times New Roman"/>
+        </w:rPr>
+        <w:t>].sub</w:t>
+      </w:r>
+      <w:proofErr w:type="gramEnd"/>
+      <w:r>
+        <w:rPr>
+          <w:rFonts w:ascii="Times New Roman" w:eastAsia="Times New Roman" w:hAnsi="Times New Roman" w:cs="Times New Roman"/>
+        </w:rPr>
+        <w:t>_conditions[i].sub_conditions[i].sub_conditions[i].sub_conditions[i].condition}</w:t>
       </w:r>
     </w:p>
     <w:p>
@@ -2120,7 +3589,21 @@
         <w:rPr>
           <w:rFonts w:ascii="Times New Roman" w:eastAsia="Times New Roman" w:hAnsi="Times New Roman" w:cs="Times New Roman"/>
         </w:rPr>
-        <w:t>[i].sub_conditions[i].sub_conditions[i].sub_conditions[i].sub_conditions[i+1].condition}</w:t>
+        <w:t>[i</w:t>
+      </w:r>
+      <w:proofErr w:type="gramStart"/>
+      <w:r>
+        <w:rPr>
+          <w:rFonts w:ascii="Times New Roman" w:eastAsia="Times New Roman" w:hAnsi="Times New Roman" w:cs="Times New Roman"/>
+        </w:rPr>
+        <w:t>].sub</w:t>
+      </w:r>
+      <w:proofErr w:type="gramEnd"/>
+      <w:r>
+        <w:rPr>
+          <w:rFonts w:ascii="Times New Roman" w:eastAsia="Times New Roman" w:hAnsi="Times New Roman" w:cs="Times New Roman"/>
+        </w:rPr>
+        <w:t>_conditions[i].sub_conditions[i].sub_conditions[i].sub_conditions[i+1].condition}</w:t>
       </w:r>
     </w:p>
     <w:p>
@@ -2155,7 +3638,21 @@
         <w:rPr>
           <w:rFonts w:ascii="Times New Roman" w:eastAsia="Times New Roman" w:hAnsi="Times New Roman" w:cs="Times New Roman"/>
         </w:rPr>
-        <w:t>[i].sub_conditions[i].sub_conditions[i].sub_conditions[i+1].condition}</w:t>
+        <w:t>[i</w:t>
+      </w:r>
+      <w:proofErr w:type="gramStart"/>
+      <w:r>
+        <w:rPr>
+          <w:rFonts w:ascii="Times New Roman" w:eastAsia="Times New Roman" w:hAnsi="Times New Roman" w:cs="Times New Roman"/>
+        </w:rPr>
+        <w:t>].sub</w:t>
+      </w:r>
+      <w:proofErr w:type="gramEnd"/>
+      <w:r>
+        <w:rPr>
+          <w:rFonts w:ascii="Times New Roman" w:eastAsia="Times New Roman" w:hAnsi="Times New Roman" w:cs="Times New Roman"/>
+        </w:rPr>
+        <w:t>_conditions[i].sub_conditions[i].sub_conditions[i+1].condition}</w:t>
       </w:r>
     </w:p>
     <w:p>
@@ -2190,7 +3687,21 @@
         <w:rPr>
           <w:rFonts w:ascii="Times New Roman" w:eastAsia="Times New Roman" w:hAnsi="Times New Roman" w:cs="Times New Roman"/>
         </w:rPr>
-        <w:t>[i].sub_conditions[i].sub_conditions[i+1].condition}</w:t>
+        <w:t>[i</w:t>
+      </w:r>
+      <w:proofErr w:type="gramStart"/>
+      <w:r>
+        <w:rPr>
+          <w:rFonts w:ascii="Times New Roman" w:eastAsia="Times New Roman" w:hAnsi="Times New Roman" w:cs="Times New Roman"/>
+        </w:rPr>
+        <w:t>].sub</w:t>
+      </w:r>
+      <w:proofErr w:type="gramEnd"/>
+      <w:r>
+        <w:rPr>
+          <w:rFonts w:ascii="Times New Roman" w:eastAsia="Times New Roman" w:hAnsi="Times New Roman" w:cs="Times New Roman"/>
+        </w:rPr>
+        <w:t>_conditions[i].sub_conditions[i+1].condition}</w:t>
       </w:r>
     </w:p>
     <w:p>
@@ -2213,7 +3724,14 @@
         <w:rPr>
           <w:rFonts w:ascii="Times New Roman" w:eastAsia="Times New Roman" w:hAnsi="Times New Roman" w:cs="Times New Roman"/>
         </w:rPr>
-        <w:t>{d.conditions.</w:t>
+        <w:t>{</w:t>
+      </w:r>
+      <w:proofErr w:type="spellStart"/>
+      <w:r>
+        <w:rPr>
+          <w:rFonts w:ascii="Times New Roman" w:eastAsia="Times New Roman" w:hAnsi="Times New Roman" w:cs="Times New Roman"/>
+        </w:rPr>
+        <w:t>d.conditions.</w:t>
       </w:r>
       <w:r>
         <w:rPr>
@@ -2221,11 +3739,48 @@
         </w:rPr>
         <w:t>HSC</w:t>
       </w:r>
-      <w:r>
-        <w:rPr>
-          <w:rFonts w:ascii="Times New Roman" w:eastAsia="Times New Roman" w:hAnsi="Times New Roman" w:cs="Times New Roman"/>
-        </w:rPr>
-        <w:t>[i].sub_conditions[i+1].condition}</w:t>
+      <w:proofErr w:type="spellEnd"/>
+      <w:r>
+        <w:rPr>
+          <w:rFonts w:ascii="Times New Roman" w:eastAsia="Times New Roman" w:hAnsi="Times New Roman" w:cs="Times New Roman"/>
+        </w:rPr>
+        <w:t>[</w:t>
+      </w:r>
+      <w:proofErr w:type="spellStart"/>
+      <w:r>
+        <w:rPr>
+          <w:rFonts w:ascii="Times New Roman" w:eastAsia="Times New Roman" w:hAnsi="Times New Roman" w:cs="Times New Roman"/>
+        </w:rPr>
+        <w:t>i</w:t>
+      </w:r>
+      <w:proofErr w:type="spellEnd"/>
+      <w:proofErr w:type="gramStart"/>
+      <w:r>
+        <w:rPr>
+          <w:rFonts w:ascii="Times New Roman" w:eastAsia="Times New Roman" w:hAnsi="Times New Roman" w:cs="Times New Roman"/>
+        </w:rPr>
+        <w:t>].</w:t>
+      </w:r>
+      <w:proofErr w:type="spellStart"/>
+      <w:r>
+        <w:rPr>
+          <w:rFonts w:ascii="Times New Roman" w:eastAsia="Times New Roman" w:hAnsi="Times New Roman" w:cs="Times New Roman"/>
+        </w:rPr>
+        <w:t>sub</w:t>
+      </w:r>
+      <w:proofErr w:type="gramEnd"/>
+      <w:r>
+        <w:rPr>
+          <w:rFonts w:ascii="Times New Roman" w:eastAsia="Times New Roman" w:hAnsi="Times New Roman" w:cs="Times New Roman"/>
+        </w:rPr>
+        <w:t>_conditions</w:t>
+      </w:r>
+      <w:proofErr w:type="spellEnd"/>
+      <w:r>
+        <w:rPr>
+          <w:rFonts w:ascii="Times New Roman" w:eastAsia="Times New Roman" w:hAnsi="Times New Roman" w:cs="Times New Roman"/>
+        </w:rPr>
+        <w:t>[i+1].condition}</w:t>
       </w:r>
     </w:p>
     <w:p>
@@ -2251,8 +3806,9 @@
           <w:szCs w:val="24"/>
           <w:u w:val="single"/>
         </w:rPr>
-        <w:t>{d.conditions.</w:t>
-      </w:r>
+        <w:t>{</w:t>
+      </w:r>
+      <w:proofErr w:type="spellStart"/>
       <w:r>
         <w:rPr>
           <w:rFonts w:ascii="Times New Roman" w:eastAsia="Times New Roman" w:hAnsi="Times New Roman" w:cs="Times New Roman"/>
@@ -2260,7 +3816,7 @@
           <w:szCs w:val="24"/>
           <w:u w:val="single"/>
         </w:rPr>
-        <w:t>HSC</w:t>
+        <w:t>d.conditions.</w:t>
       </w:r>
       <w:r>
         <w:rPr>
@@ -2269,7 +3825,37 @@
           <w:szCs w:val="24"/>
           <w:u w:val="single"/>
         </w:rPr>
-        <w:t>[i+1].condition}</w:t>
+        <w:t>HSC</w:t>
+      </w:r>
+      <w:proofErr w:type="spellEnd"/>
+      <w:r>
+        <w:rPr>
+          <w:rFonts w:ascii="Times New Roman" w:eastAsia="Times New Roman" w:hAnsi="Times New Roman" w:cs="Times New Roman"/>
+          <w:sz w:val="24"/>
+          <w:szCs w:val="24"/>
+          <w:u w:val="single"/>
+        </w:rPr>
+        <w:t>[i+1</w:t>
+      </w:r>
+      <w:proofErr w:type="gramStart"/>
+      <w:r>
+        <w:rPr>
+          <w:rFonts w:ascii="Times New Roman" w:eastAsia="Times New Roman" w:hAnsi="Times New Roman" w:cs="Times New Roman"/>
+          <w:sz w:val="24"/>
+          <w:szCs w:val="24"/>
+          <w:u w:val="single"/>
+        </w:rPr>
+        <w:t>].condition</w:t>
+      </w:r>
+      <w:proofErr w:type="gramEnd"/>
+      <w:r>
+        <w:rPr>
+          <w:rFonts w:ascii="Times New Roman" w:eastAsia="Times New Roman" w:hAnsi="Times New Roman" w:cs="Times New Roman"/>
+          <w:sz w:val="24"/>
+          <w:szCs w:val="24"/>
+          <w:u w:val="single"/>
+        </w:rPr>
+        <w:t>}</w:t>
       </w:r>
     </w:p>
     <w:p>
@@ -2317,8 +3903,9 @@
           <w:szCs w:val="24"/>
           <w:u w:val="single"/>
         </w:rPr>
-        <w:t>{d.conditions.</w:t>
-      </w:r>
+        <w:t>{</w:t>
+      </w:r>
+      <w:proofErr w:type="spellStart"/>
       <w:r>
         <w:rPr>
           <w:rFonts w:ascii="Times New Roman" w:eastAsia="Times New Roman" w:hAnsi="Times New Roman" w:cs="Times New Roman"/>
@@ -2326,7 +3913,7 @@
           <w:szCs w:val="24"/>
           <w:u w:val="single"/>
         </w:rPr>
-        <w:t>GOC</w:t>
+        <w:t>d.conditions.</w:t>
       </w:r>
       <w:r>
         <w:rPr>
@@ -2335,7 +3922,48 @@
           <w:szCs w:val="24"/>
           <w:u w:val="single"/>
         </w:rPr>
-        <w:t>[i].condition}</w:t>
+        <w:t>GOC</w:t>
+      </w:r>
+      <w:proofErr w:type="spellEnd"/>
+      <w:r>
+        <w:rPr>
+          <w:rFonts w:ascii="Times New Roman" w:eastAsia="Times New Roman" w:hAnsi="Times New Roman" w:cs="Times New Roman"/>
+          <w:sz w:val="24"/>
+          <w:szCs w:val="24"/>
+          <w:u w:val="single"/>
+        </w:rPr>
+        <w:t>[</w:t>
+      </w:r>
+      <w:proofErr w:type="spellStart"/>
+      <w:r>
+        <w:rPr>
+          <w:rFonts w:ascii="Times New Roman" w:eastAsia="Times New Roman" w:hAnsi="Times New Roman" w:cs="Times New Roman"/>
+          <w:sz w:val="24"/>
+          <w:szCs w:val="24"/>
+          <w:u w:val="single"/>
+        </w:rPr>
+        <w:t>i</w:t>
+      </w:r>
+      <w:proofErr w:type="spellEnd"/>
+      <w:proofErr w:type="gramStart"/>
+      <w:r>
+        <w:rPr>
+          <w:rFonts w:ascii="Times New Roman" w:eastAsia="Times New Roman" w:hAnsi="Times New Roman" w:cs="Times New Roman"/>
+          <w:sz w:val="24"/>
+          <w:szCs w:val="24"/>
+          <w:u w:val="single"/>
+        </w:rPr>
+        <w:t>].condition</w:t>
+      </w:r>
+      <w:proofErr w:type="gramEnd"/>
+      <w:r>
+        <w:rPr>
+          <w:rFonts w:ascii="Times New Roman" w:eastAsia="Times New Roman" w:hAnsi="Times New Roman" w:cs="Times New Roman"/>
+          <w:sz w:val="24"/>
+          <w:szCs w:val="24"/>
+          <w:u w:val="single"/>
+        </w:rPr>
+        <w:t>}</w:t>
       </w:r>
     </w:p>
     <w:p>
@@ -2358,7 +3986,14 @@
         <w:rPr>
           <w:rFonts w:ascii="Times New Roman" w:eastAsia="Times New Roman" w:hAnsi="Times New Roman" w:cs="Times New Roman"/>
         </w:rPr>
-        <w:t>{d.conditions.</w:t>
+        <w:t>{</w:t>
+      </w:r>
+      <w:proofErr w:type="spellStart"/>
+      <w:r>
+        <w:rPr>
+          <w:rFonts w:ascii="Times New Roman" w:eastAsia="Times New Roman" w:hAnsi="Times New Roman" w:cs="Times New Roman"/>
+        </w:rPr>
+        <w:t>d.conditions.</w:t>
       </w:r>
       <w:r>
         <w:rPr>
@@ -2366,11 +4001,62 @@
         </w:rPr>
         <w:t>GOC</w:t>
       </w:r>
-      <w:r>
-        <w:rPr>
-          <w:rFonts w:ascii="Times New Roman" w:eastAsia="Times New Roman" w:hAnsi="Times New Roman" w:cs="Times New Roman"/>
-        </w:rPr>
-        <w:t>[i].sub_conditions[i].condition}</w:t>
+      <w:proofErr w:type="spellEnd"/>
+      <w:r>
+        <w:rPr>
+          <w:rFonts w:ascii="Times New Roman" w:eastAsia="Times New Roman" w:hAnsi="Times New Roman" w:cs="Times New Roman"/>
+        </w:rPr>
+        <w:t>[</w:t>
+      </w:r>
+      <w:proofErr w:type="spellStart"/>
+      <w:r>
+        <w:rPr>
+          <w:rFonts w:ascii="Times New Roman" w:eastAsia="Times New Roman" w:hAnsi="Times New Roman" w:cs="Times New Roman"/>
+        </w:rPr>
+        <w:t>i</w:t>
+      </w:r>
+      <w:proofErr w:type="spellEnd"/>
+      <w:proofErr w:type="gramStart"/>
+      <w:r>
+        <w:rPr>
+          <w:rFonts w:ascii="Times New Roman" w:eastAsia="Times New Roman" w:hAnsi="Times New Roman" w:cs="Times New Roman"/>
+        </w:rPr>
+        <w:t>].</w:t>
+      </w:r>
+      <w:proofErr w:type="spellStart"/>
+      <w:r>
+        <w:rPr>
+          <w:rFonts w:ascii="Times New Roman" w:eastAsia="Times New Roman" w:hAnsi="Times New Roman" w:cs="Times New Roman"/>
+        </w:rPr>
+        <w:t>sub</w:t>
+      </w:r>
+      <w:proofErr w:type="gramEnd"/>
+      <w:r>
+        <w:rPr>
+          <w:rFonts w:ascii="Times New Roman" w:eastAsia="Times New Roman" w:hAnsi="Times New Roman" w:cs="Times New Roman"/>
+        </w:rPr>
+        <w:t>_conditions</w:t>
+      </w:r>
+      <w:proofErr w:type="spellEnd"/>
+      <w:r>
+        <w:rPr>
+          <w:rFonts w:ascii="Times New Roman" w:eastAsia="Times New Roman" w:hAnsi="Times New Roman" w:cs="Times New Roman"/>
+        </w:rPr>
+        <w:t>[</w:t>
+      </w:r>
+      <w:proofErr w:type="spellStart"/>
+      <w:r>
+        <w:rPr>
+          <w:rFonts w:ascii="Times New Roman" w:eastAsia="Times New Roman" w:hAnsi="Times New Roman" w:cs="Times New Roman"/>
+        </w:rPr>
+        <w:t>i</w:t>
+      </w:r>
+      <w:proofErr w:type="spellEnd"/>
+      <w:r>
+        <w:rPr>
+          <w:rFonts w:ascii="Times New Roman" w:eastAsia="Times New Roman" w:hAnsi="Times New Roman" w:cs="Times New Roman"/>
+        </w:rPr>
+        <w:t>].condition}</w:t>
       </w:r>
     </w:p>
     <w:p>
@@ -2405,7 +4091,21 @@
         <w:rPr>
           <w:rFonts w:ascii="Times New Roman" w:eastAsia="Times New Roman" w:hAnsi="Times New Roman" w:cs="Times New Roman"/>
         </w:rPr>
-        <w:t>[i].sub_conditions[i].sub_conditions[i].condition}</w:t>
+        <w:t>[i</w:t>
+      </w:r>
+      <w:proofErr w:type="gramStart"/>
+      <w:r>
+        <w:rPr>
+          <w:rFonts w:ascii="Times New Roman" w:eastAsia="Times New Roman" w:hAnsi="Times New Roman" w:cs="Times New Roman"/>
+        </w:rPr>
+        <w:t>].sub</w:t>
+      </w:r>
+      <w:proofErr w:type="gramEnd"/>
+      <w:r>
+        <w:rPr>
+          <w:rFonts w:ascii="Times New Roman" w:eastAsia="Times New Roman" w:hAnsi="Times New Roman" w:cs="Times New Roman"/>
+        </w:rPr>
+        <w:t>_conditions[i].sub_conditions[i].condition}</w:t>
       </w:r>
     </w:p>
     <w:p>
@@ -2440,7 +4140,21 @@
         <w:rPr>
           <w:rFonts w:ascii="Times New Roman" w:eastAsia="Times New Roman" w:hAnsi="Times New Roman" w:cs="Times New Roman"/>
         </w:rPr>
-        <w:t>[i].sub_conditions[i].sub_conditions[i].sub_conditions[i].condition}</w:t>
+        <w:t>[i</w:t>
+      </w:r>
+      <w:proofErr w:type="gramStart"/>
+      <w:r>
+        <w:rPr>
+          <w:rFonts w:ascii="Times New Roman" w:eastAsia="Times New Roman" w:hAnsi="Times New Roman" w:cs="Times New Roman"/>
+        </w:rPr>
+        <w:t>].sub</w:t>
+      </w:r>
+      <w:proofErr w:type="gramEnd"/>
+      <w:r>
+        <w:rPr>
+          <w:rFonts w:ascii="Times New Roman" w:eastAsia="Times New Roman" w:hAnsi="Times New Roman" w:cs="Times New Roman"/>
+        </w:rPr>
+        <w:t>_conditions[i].sub_conditions[i].sub_conditions[i].condition}</w:t>
       </w:r>
     </w:p>
     <w:p>
@@ -2475,7 +4189,21 @@
         <w:rPr>
           <w:rFonts w:ascii="Times New Roman" w:eastAsia="Times New Roman" w:hAnsi="Times New Roman" w:cs="Times New Roman"/>
         </w:rPr>
-        <w:t>[i].sub_conditions[i].sub_conditions[i].sub_conditions[i].sub_conditions[i].condition}</w:t>
+        <w:t>[i</w:t>
+      </w:r>
+      <w:proofErr w:type="gramStart"/>
+      <w:r>
+        <w:rPr>
+          <w:rFonts w:ascii="Times New Roman" w:eastAsia="Times New Roman" w:hAnsi="Times New Roman" w:cs="Times New Roman"/>
+        </w:rPr>
+        <w:t>].sub</w:t>
+      </w:r>
+      <w:proofErr w:type="gramEnd"/>
+      <w:r>
+        <w:rPr>
+          <w:rFonts w:ascii="Times New Roman" w:eastAsia="Times New Roman" w:hAnsi="Times New Roman" w:cs="Times New Roman"/>
+        </w:rPr>
+        <w:t>_conditions[i].sub_conditions[i].sub_conditions[i].sub_conditions[i].condition}</w:t>
       </w:r>
     </w:p>
     <w:p>
@@ -2510,7 +4238,21 @@
         <w:rPr>
           <w:rFonts w:ascii="Times New Roman" w:eastAsia="Times New Roman" w:hAnsi="Times New Roman" w:cs="Times New Roman"/>
         </w:rPr>
-        <w:t>[i].sub_conditions[i].sub_conditions[i].sub_conditions[i].sub_conditions[i+1].condition}</w:t>
+        <w:t>[i</w:t>
+      </w:r>
+      <w:proofErr w:type="gramStart"/>
+      <w:r>
+        <w:rPr>
+          <w:rFonts w:ascii="Times New Roman" w:eastAsia="Times New Roman" w:hAnsi="Times New Roman" w:cs="Times New Roman"/>
+        </w:rPr>
+        <w:t>].sub</w:t>
+      </w:r>
+      <w:proofErr w:type="gramEnd"/>
+      <w:r>
+        <w:rPr>
+          <w:rFonts w:ascii="Times New Roman" w:eastAsia="Times New Roman" w:hAnsi="Times New Roman" w:cs="Times New Roman"/>
+        </w:rPr>
+        <w:t>_conditions[i].sub_conditions[i].sub_conditions[i].sub_conditions[i+1].condition}</w:t>
       </w:r>
     </w:p>
     <w:p>
@@ -2545,7 +4287,21 @@
         <w:rPr>
           <w:rFonts w:ascii="Times New Roman" w:eastAsia="Times New Roman" w:hAnsi="Times New Roman" w:cs="Times New Roman"/>
         </w:rPr>
-        <w:t>[i].sub_conditions[i].sub_conditions[i].sub_conditions[i+1].condition}</w:t>
+        <w:t>[i</w:t>
+      </w:r>
+      <w:proofErr w:type="gramStart"/>
+      <w:r>
+        <w:rPr>
+          <w:rFonts w:ascii="Times New Roman" w:eastAsia="Times New Roman" w:hAnsi="Times New Roman" w:cs="Times New Roman"/>
+        </w:rPr>
+        <w:t>].sub</w:t>
+      </w:r>
+      <w:proofErr w:type="gramEnd"/>
+      <w:r>
+        <w:rPr>
+          <w:rFonts w:ascii="Times New Roman" w:eastAsia="Times New Roman" w:hAnsi="Times New Roman" w:cs="Times New Roman"/>
+        </w:rPr>
+        <w:t>_conditions[i].sub_conditions[i].sub_conditions[i+1].condition}</w:t>
       </w:r>
     </w:p>
     <w:p>
@@ -2580,7 +4336,21 @@
         <w:rPr>
           <w:rFonts w:ascii="Times New Roman" w:eastAsia="Times New Roman" w:hAnsi="Times New Roman" w:cs="Times New Roman"/>
         </w:rPr>
-        <w:t>[i].sub_conditions[i].sub_conditions[i+1].condition}</w:t>
+        <w:t>[i</w:t>
+      </w:r>
+      <w:proofErr w:type="gramStart"/>
+      <w:r>
+        <w:rPr>
+          <w:rFonts w:ascii="Times New Roman" w:eastAsia="Times New Roman" w:hAnsi="Times New Roman" w:cs="Times New Roman"/>
+        </w:rPr>
+        <w:t>].sub</w:t>
+      </w:r>
+      <w:proofErr w:type="gramEnd"/>
+      <w:r>
+        <w:rPr>
+          <w:rFonts w:ascii="Times New Roman" w:eastAsia="Times New Roman" w:hAnsi="Times New Roman" w:cs="Times New Roman"/>
+        </w:rPr>
+        <w:t>_conditions[i].sub_conditions[i+1].condition}</w:t>
       </w:r>
     </w:p>
     <w:p>
@@ -2603,7 +4373,14 @@
         <w:rPr>
           <w:rFonts w:ascii="Times New Roman" w:eastAsia="Times New Roman" w:hAnsi="Times New Roman" w:cs="Times New Roman"/>
         </w:rPr>
-        <w:t>{d.conditions.</w:t>
+        <w:t>{</w:t>
+      </w:r>
+      <w:proofErr w:type="spellStart"/>
+      <w:r>
+        <w:rPr>
+          <w:rFonts w:ascii="Times New Roman" w:eastAsia="Times New Roman" w:hAnsi="Times New Roman" w:cs="Times New Roman"/>
+        </w:rPr>
+        <w:t>d.conditions.</w:t>
       </w:r>
       <w:r>
         <w:rPr>
@@ -2611,11 +4388,48 @@
         </w:rPr>
         <w:t>GOC</w:t>
       </w:r>
-      <w:r>
-        <w:rPr>
-          <w:rFonts w:ascii="Times New Roman" w:eastAsia="Times New Roman" w:hAnsi="Times New Roman" w:cs="Times New Roman"/>
-        </w:rPr>
-        <w:t>[i].sub_conditions[i+1].condition}</w:t>
+      <w:proofErr w:type="spellEnd"/>
+      <w:r>
+        <w:rPr>
+          <w:rFonts w:ascii="Times New Roman" w:eastAsia="Times New Roman" w:hAnsi="Times New Roman" w:cs="Times New Roman"/>
+        </w:rPr>
+        <w:t>[</w:t>
+      </w:r>
+      <w:proofErr w:type="spellStart"/>
+      <w:r>
+        <w:rPr>
+          <w:rFonts w:ascii="Times New Roman" w:eastAsia="Times New Roman" w:hAnsi="Times New Roman" w:cs="Times New Roman"/>
+        </w:rPr>
+        <w:t>i</w:t>
+      </w:r>
+      <w:proofErr w:type="spellEnd"/>
+      <w:proofErr w:type="gramStart"/>
+      <w:r>
+        <w:rPr>
+          <w:rFonts w:ascii="Times New Roman" w:eastAsia="Times New Roman" w:hAnsi="Times New Roman" w:cs="Times New Roman"/>
+        </w:rPr>
+        <w:t>].</w:t>
+      </w:r>
+      <w:proofErr w:type="spellStart"/>
+      <w:r>
+        <w:rPr>
+          <w:rFonts w:ascii="Times New Roman" w:eastAsia="Times New Roman" w:hAnsi="Times New Roman" w:cs="Times New Roman"/>
+        </w:rPr>
+        <w:t>sub</w:t>
+      </w:r>
+      <w:proofErr w:type="gramEnd"/>
+      <w:r>
+        <w:rPr>
+          <w:rFonts w:ascii="Times New Roman" w:eastAsia="Times New Roman" w:hAnsi="Times New Roman" w:cs="Times New Roman"/>
+        </w:rPr>
+        <w:t>_conditions</w:t>
+      </w:r>
+      <w:proofErr w:type="spellEnd"/>
+      <w:r>
+        <w:rPr>
+          <w:rFonts w:ascii="Times New Roman" w:eastAsia="Times New Roman" w:hAnsi="Times New Roman" w:cs="Times New Roman"/>
+        </w:rPr>
+        <w:t>[i+1].condition}</w:t>
       </w:r>
     </w:p>
     <w:p>
@@ -2641,8 +4455,9 @@
           <w:szCs w:val="24"/>
           <w:u w:val="single"/>
         </w:rPr>
-        <w:t>{d.conditions.</w:t>
-      </w:r>
+        <w:t>{</w:t>
+      </w:r>
+      <w:proofErr w:type="spellStart"/>
       <w:r>
         <w:rPr>
           <w:rFonts w:ascii="Times New Roman" w:eastAsia="Times New Roman" w:hAnsi="Times New Roman" w:cs="Times New Roman"/>
@@ -2650,7 +4465,7 @@
           <w:szCs w:val="24"/>
           <w:u w:val="single"/>
         </w:rPr>
-        <w:t>GOC</w:t>
+        <w:t>d.conditions.</w:t>
       </w:r>
       <w:r>
         <w:rPr>
@@ -2659,7 +4474,37 @@
           <w:szCs w:val="24"/>
           <w:u w:val="single"/>
         </w:rPr>
-        <w:t>[i+1].condition}</w:t>
+        <w:t>GOC</w:t>
+      </w:r>
+      <w:proofErr w:type="spellEnd"/>
+      <w:r>
+        <w:rPr>
+          <w:rFonts w:ascii="Times New Roman" w:eastAsia="Times New Roman" w:hAnsi="Times New Roman" w:cs="Times New Roman"/>
+          <w:sz w:val="24"/>
+          <w:szCs w:val="24"/>
+          <w:u w:val="single"/>
+        </w:rPr>
+        <w:t>[i+1</w:t>
+      </w:r>
+      <w:proofErr w:type="gramStart"/>
+      <w:r>
+        <w:rPr>
+          <w:rFonts w:ascii="Times New Roman" w:eastAsia="Times New Roman" w:hAnsi="Times New Roman" w:cs="Times New Roman"/>
+          <w:sz w:val="24"/>
+          <w:szCs w:val="24"/>
+          <w:u w:val="single"/>
+        </w:rPr>
+        <w:t>].condition</w:t>
+      </w:r>
+      <w:proofErr w:type="gramEnd"/>
+      <w:r>
+        <w:rPr>
+          <w:rFonts w:ascii="Times New Roman" w:eastAsia="Times New Roman" w:hAnsi="Times New Roman" w:cs="Times New Roman"/>
+          <w:sz w:val="24"/>
+          <w:szCs w:val="24"/>
+          <w:u w:val="single"/>
+        </w:rPr>
+        <w:t>}</w:t>
       </w:r>
     </w:p>
     <w:p>
@@ -2706,8 +4551,9 @@
           <w:szCs w:val="24"/>
           <w:u w:val="single"/>
         </w:rPr>
-        <w:t>{d.conditions.</w:t>
-      </w:r>
+        <w:t>{</w:t>
+      </w:r>
+      <w:proofErr w:type="spellStart"/>
       <w:r>
         <w:rPr>
           <w:rFonts w:ascii="Times New Roman" w:eastAsia="Times New Roman" w:hAnsi="Times New Roman" w:cs="Times New Roman"/>
@@ -2715,7 +4561,7 @@
           <w:szCs w:val="24"/>
           <w:u w:val="single"/>
         </w:rPr>
-        <w:t>ELC</w:t>
+        <w:t>d.conditions.</w:t>
       </w:r>
       <w:r>
         <w:rPr>
@@ -2724,7 +4570,48 @@
           <w:szCs w:val="24"/>
           <w:u w:val="single"/>
         </w:rPr>
-        <w:t>[i].condition}</w:t>
+        <w:t>ELC</w:t>
+      </w:r>
+      <w:proofErr w:type="spellEnd"/>
+      <w:r>
+        <w:rPr>
+          <w:rFonts w:ascii="Times New Roman" w:eastAsia="Times New Roman" w:hAnsi="Times New Roman" w:cs="Times New Roman"/>
+          <w:sz w:val="24"/>
+          <w:szCs w:val="24"/>
+          <w:u w:val="single"/>
+        </w:rPr>
+        <w:t>[</w:t>
+      </w:r>
+      <w:proofErr w:type="spellStart"/>
+      <w:r>
+        <w:rPr>
+          <w:rFonts w:ascii="Times New Roman" w:eastAsia="Times New Roman" w:hAnsi="Times New Roman" w:cs="Times New Roman"/>
+          <w:sz w:val="24"/>
+          <w:szCs w:val="24"/>
+          <w:u w:val="single"/>
+        </w:rPr>
+        <w:t>i</w:t>
+      </w:r>
+      <w:proofErr w:type="spellEnd"/>
+      <w:proofErr w:type="gramStart"/>
+      <w:r>
+        <w:rPr>
+          <w:rFonts w:ascii="Times New Roman" w:eastAsia="Times New Roman" w:hAnsi="Times New Roman" w:cs="Times New Roman"/>
+          <w:sz w:val="24"/>
+          <w:szCs w:val="24"/>
+          <w:u w:val="single"/>
+        </w:rPr>
+        <w:t>].condition</w:t>
+      </w:r>
+      <w:proofErr w:type="gramEnd"/>
+      <w:r>
+        <w:rPr>
+          <w:rFonts w:ascii="Times New Roman" w:eastAsia="Times New Roman" w:hAnsi="Times New Roman" w:cs="Times New Roman"/>
+          <w:sz w:val="24"/>
+          <w:szCs w:val="24"/>
+          <w:u w:val="single"/>
+        </w:rPr>
+        <w:t>}</w:t>
       </w:r>
     </w:p>
     <w:p>
@@ -2747,7 +4634,14 @@
         <w:rPr>
           <w:rFonts w:ascii="Times New Roman" w:eastAsia="Times New Roman" w:hAnsi="Times New Roman" w:cs="Times New Roman"/>
         </w:rPr>
-        <w:t>{d.conditions.</w:t>
+        <w:t>{</w:t>
+      </w:r>
+      <w:proofErr w:type="spellStart"/>
+      <w:r>
+        <w:rPr>
+          <w:rFonts w:ascii="Times New Roman" w:eastAsia="Times New Roman" w:hAnsi="Times New Roman" w:cs="Times New Roman"/>
+        </w:rPr>
+        <w:t>d.conditions.</w:t>
       </w:r>
       <w:r>
         <w:rPr>
@@ -2755,11 +4649,62 @@
         </w:rPr>
         <w:t>ELC</w:t>
       </w:r>
-      <w:r>
-        <w:rPr>
-          <w:rFonts w:ascii="Times New Roman" w:eastAsia="Times New Roman" w:hAnsi="Times New Roman" w:cs="Times New Roman"/>
-        </w:rPr>
-        <w:t>[i].sub_conditions[i].condition}</w:t>
+      <w:proofErr w:type="spellEnd"/>
+      <w:r>
+        <w:rPr>
+          <w:rFonts w:ascii="Times New Roman" w:eastAsia="Times New Roman" w:hAnsi="Times New Roman" w:cs="Times New Roman"/>
+        </w:rPr>
+        <w:t>[</w:t>
+      </w:r>
+      <w:proofErr w:type="spellStart"/>
+      <w:r>
+        <w:rPr>
+          <w:rFonts w:ascii="Times New Roman" w:eastAsia="Times New Roman" w:hAnsi="Times New Roman" w:cs="Times New Roman"/>
+        </w:rPr>
+        <w:t>i</w:t>
+      </w:r>
+      <w:proofErr w:type="spellEnd"/>
+      <w:proofErr w:type="gramStart"/>
+      <w:r>
+        <w:rPr>
+          <w:rFonts w:ascii="Times New Roman" w:eastAsia="Times New Roman" w:hAnsi="Times New Roman" w:cs="Times New Roman"/>
+        </w:rPr>
+        <w:t>].</w:t>
+      </w:r>
+      <w:proofErr w:type="spellStart"/>
+      <w:r>
+        <w:rPr>
+          <w:rFonts w:ascii="Times New Roman" w:eastAsia="Times New Roman" w:hAnsi="Times New Roman" w:cs="Times New Roman"/>
+        </w:rPr>
+        <w:t>sub</w:t>
+      </w:r>
+      <w:proofErr w:type="gramEnd"/>
+      <w:r>
+        <w:rPr>
+          <w:rFonts w:ascii="Times New Roman" w:eastAsia="Times New Roman" w:hAnsi="Times New Roman" w:cs="Times New Roman"/>
+        </w:rPr>
+        <w:t>_conditions</w:t>
+      </w:r>
+      <w:proofErr w:type="spellEnd"/>
+      <w:r>
+        <w:rPr>
+          <w:rFonts w:ascii="Times New Roman" w:eastAsia="Times New Roman" w:hAnsi="Times New Roman" w:cs="Times New Roman"/>
+        </w:rPr>
+        <w:t>[</w:t>
+      </w:r>
+      <w:proofErr w:type="spellStart"/>
+      <w:r>
+        <w:rPr>
+          <w:rFonts w:ascii="Times New Roman" w:eastAsia="Times New Roman" w:hAnsi="Times New Roman" w:cs="Times New Roman"/>
+        </w:rPr>
+        <w:t>i</w:t>
+      </w:r>
+      <w:proofErr w:type="spellEnd"/>
+      <w:r>
+        <w:rPr>
+          <w:rFonts w:ascii="Times New Roman" w:eastAsia="Times New Roman" w:hAnsi="Times New Roman" w:cs="Times New Roman"/>
+        </w:rPr>
+        <w:t>].condition}</w:t>
       </w:r>
     </w:p>
     <w:p>
@@ -2794,7 +4739,21 @@
         <w:rPr>
           <w:rFonts w:ascii="Times New Roman" w:eastAsia="Times New Roman" w:hAnsi="Times New Roman" w:cs="Times New Roman"/>
         </w:rPr>
-        <w:t>[i].sub_conditions[i].sub_conditions[i].condition}</w:t>
+        <w:t>[i</w:t>
+      </w:r>
+      <w:proofErr w:type="gramStart"/>
+      <w:r>
+        <w:rPr>
+          <w:rFonts w:ascii="Times New Roman" w:eastAsia="Times New Roman" w:hAnsi="Times New Roman" w:cs="Times New Roman"/>
+        </w:rPr>
+        <w:t>].sub</w:t>
+      </w:r>
+      <w:proofErr w:type="gramEnd"/>
+      <w:r>
+        <w:rPr>
+          <w:rFonts w:ascii="Times New Roman" w:eastAsia="Times New Roman" w:hAnsi="Times New Roman" w:cs="Times New Roman"/>
+        </w:rPr>
+        <w:t>_conditions[i].sub_conditions[i].condition}</w:t>
       </w:r>
     </w:p>
     <w:p>
@@ -2829,7 +4788,21 @@
         <w:rPr>
           <w:rFonts w:ascii="Times New Roman" w:eastAsia="Times New Roman" w:hAnsi="Times New Roman" w:cs="Times New Roman"/>
         </w:rPr>
-        <w:t>[i].sub_conditions[i].sub_conditions[i].sub_conditions[i].condition}</w:t>
+        <w:t>[i</w:t>
+      </w:r>
+      <w:proofErr w:type="gramStart"/>
+      <w:r>
+        <w:rPr>
+          <w:rFonts w:ascii="Times New Roman" w:eastAsia="Times New Roman" w:hAnsi="Times New Roman" w:cs="Times New Roman"/>
+        </w:rPr>
+        <w:t>].sub</w:t>
+      </w:r>
+      <w:proofErr w:type="gramEnd"/>
+      <w:r>
+        <w:rPr>
+          <w:rFonts w:ascii="Times New Roman" w:eastAsia="Times New Roman" w:hAnsi="Times New Roman" w:cs="Times New Roman"/>
+        </w:rPr>
+        <w:t>_conditions[i].sub_conditions[i].sub_conditions[i].condition}</w:t>
       </w:r>
     </w:p>
     <w:p>
@@ -2864,7 +4837,21 @@
         <w:rPr>
           <w:rFonts w:ascii="Times New Roman" w:eastAsia="Times New Roman" w:hAnsi="Times New Roman" w:cs="Times New Roman"/>
         </w:rPr>
-        <w:t>[i].sub_conditions[i].sub_conditions[i].sub_conditions[i].sub_conditions[i].condition}</w:t>
+        <w:t>[i</w:t>
+      </w:r>
+      <w:proofErr w:type="gramStart"/>
+      <w:r>
+        <w:rPr>
+          <w:rFonts w:ascii="Times New Roman" w:eastAsia="Times New Roman" w:hAnsi="Times New Roman" w:cs="Times New Roman"/>
+        </w:rPr>
+        <w:t>].sub</w:t>
+      </w:r>
+      <w:proofErr w:type="gramEnd"/>
+      <w:r>
+        <w:rPr>
+          <w:rFonts w:ascii="Times New Roman" w:eastAsia="Times New Roman" w:hAnsi="Times New Roman" w:cs="Times New Roman"/>
+        </w:rPr>
+        <w:t>_conditions[i].sub_conditions[i].sub_conditions[i].sub_conditions[i].condition}</w:t>
       </w:r>
     </w:p>
     <w:p>
@@ -2899,7 +4886,21 @@
         <w:rPr>
           <w:rFonts w:ascii="Times New Roman" w:eastAsia="Times New Roman" w:hAnsi="Times New Roman" w:cs="Times New Roman"/>
         </w:rPr>
-        <w:t>[i].sub_conditions[i].sub_conditions[i].sub_conditions[i].sub_conditions[i+1].condition}</w:t>
+        <w:t>[i</w:t>
+      </w:r>
+      <w:proofErr w:type="gramStart"/>
+      <w:r>
+        <w:rPr>
+          <w:rFonts w:ascii="Times New Roman" w:eastAsia="Times New Roman" w:hAnsi="Times New Roman" w:cs="Times New Roman"/>
+        </w:rPr>
+        <w:t>].sub</w:t>
+      </w:r>
+      <w:proofErr w:type="gramEnd"/>
+      <w:r>
+        <w:rPr>
+          <w:rFonts w:ascii="Times New Roman" w:eastAsia="Times New Roman" w:hAnsi="Times New Roman" w:cs="Times New Roman"/>
+        </w:rPr>
+        <w:t>_conditions[i].sub_conditions[i].sub_conditions[i].sub_conditions[i+1].condition}</w:t>
       </w:r>
     </w:p>
     <w:p>
@@ -2934,7 +4935,21 @@
         <w:rPr>
           <w:rFonts w:ascii="Times New Roman" w:eastAsia="Times New Roman" w:hAnsi="Times New Roman" w:cs="Times New Roman"/>
         </w:rPr>
-        <w:t>[i].sub_conditions[i].sub_conditions[i].sub_conditions[i+1].condition}</w:t>
+        <w:t>[i</w:t>
+      </w:r>
+      <w:proofErr w:type="gramStart"/>
+      <w:r>
+        <w:rPr>
+          <w:rFonts w:ascii="Times New Roman" w:eastAsia="Times New Roman" w:hAnsi="Times New Roman" w:cs="Times New Roman"/>
+        </w:rPr>
+        <w:t>].sub</w:t>
+      </w:r>
+      <w:proofErr w:type="gramEnd"/>
+      <w:r>
+        <w:rPr>
+          <w:rFonts w:ascii="Times New Roman" w:eastAsia="Times New Roman" w:hAnsi="Times New Roman" w:cs="Times New Roman"/>
+        </w:rPr>
+        <w:t>_conditions[i].sub_conditions[i].sub_conditions[i+1].condition}</w:t>
       </w:r>
     </w:p>
     <w:p>
@@ -2969,7 +4984,21 @@
         <w:rPr>
           <w:rFonts w:ascii="Times New Roman" w:eastAsia="Times New Roman" w:hAnsi="Times New Roman" w:cs="Times New Roman"/>
         </w:rPr>
-        <w:t>[i].sub_conditions[i].sub_conditions[i+1].condition}</w:t>
+        <w:t>[i</w:t>
+      </w:r>
+      <w:proofErr w:type="gramStart"/>
+      <w:r>
+        <w:rPr>
+          <w:rFonts w:ascii="Times New Roman" w:eastAsia="Times New Roman" w:hAnsi="Times New Roman" w:cs="Times New Roman"/>
+        </w:rPr>
+        <w:t>].sub</w:t>
+      </w:r>
+      <w:proofErr w:type="gramEnd"/>
+      <w:r>
+        <w:rPr>
+          <w:rFonts w:ascii="Times New Roman" w:eastAsia="Times New Roman" w:hAnsi="Times New Roman" w:cs="Times New Roman"/>
+        </w:rPr>
+        <w:t>_conditions[i].sub_conditions[i+1].condition}</w:t>
       </w:r>
     </w:p>
     <w:p>
@@ -2992,7 +5021,14 @@
         <w:rPr>
           <w:rFonts w:ascii="Times New Roman" w:eastAsia="Times New Roman" w:hAnsi="Times New Roman" w:cs="Times New Roman"/>
         </w:rPr>
-        <w:t>{d.conditions.</w:t>
+        <w:t>{</w:t>
+      </w:r>
+      <w:proofErr w:type="spellStart"/>
+      <w:r>
+        <w:rPr>
+          <w:rFonts w:ascii="Times New Roman" w:eastAsia="Times New Roman" w:hAnsi="Times New Roman" w:cs="Times New Roman"/>
+        </w:rPr>
+        <w:t>d.conditions.</w:t>
       </w:r>
       <w:r>
         <w:rPr>
@@ -3000,11 +5036,48 @@
         </w:rPr>
         <w:t>ELC</w:t>
       </w:r>
-      <w:r>
-        <w:rPr>
-          <w:rFonts w:ascii="Times New Roman" w:eastAsia="Times New Roman" w:hAnsi="Times New Roman" w:cs="Times New Roman"/>
-        </w:rPr>
-        <w:t>[i].sub_conditions[i+1].condition}</w:t>
+      <w:proofErr w:type="spellEnd"/>
+      <w:r>
+        <w:rPr>
+          <w:rFonts w:ascii="Times New Roman" w:eastAsia="Times New Roman" w:hAnsi="Times New Roman" w:cs="Times New Roman"/>
+        </w:rPr>
+        <w:t>[</w:t>
+      </w:r>
+      <w:proofErr w:type="spellStart"/>
+      <w:r>
+        <w:rPr>
+          <w:rFonts w:ascii="Times New Roman" w:eastAsia="Times New Roman" w:hAnsi="Times New Roman" w:cs="Times New Roman"/>
+        </w:rPr>
+        <w:t>i</w:t>
+      </w:r>
+      <w:proofErr w:type="spellEnd"/>
+      <w:proofErr w:type="gramStart"/>
+      <w:r>
+        <w:rPr>
+          <w:rFonts w:ascii="Times New Roman" w:eastAsia="Times New Roman" w:hAnsi="Times New Roman" w:cs="Times New Roman"/>
+        </w:rPr>
+        <w:t>].</w:t>
+      </w:r>
+      <w:proofErr w:type="spellStart"/>
+      <w:r>
+        <w:rPr>
+          <w:rFonts w:ascii="Times New Roman" w:eastAsia="Times New Roman" w:hAnsi="Times New Roman" w:cs="Times New Roman"/>
+        </w:rPr>
+        <w:t>sub</w:t>
+      </w:r>
+      <w:proofErr w:type="gramEnd"/>
+      <w:r>
+        <w:rPr>
+          <w:rFonts w:ascii="Times New Roman" w:eastAsia="Times New Roman" w:hAnsi="Times New Roman" w:cs="Times New Roman"/>
+        </w:rPr>
+        <w:t>_conditions</w:t>
+      </w:r>
+      <w:proofErr w:type="spellEnd"/>
+      <w:r>
+        <w:rPr>
+          <w:rFonts w:ascii="Times New Roman" w:eastAsia="Times New Roman" w:hAnsi="Times New Roman" w:cs="Times New Roman"/>
+        </w:rPr>
+        <w:t>[i+1].condition}</w:t>
       </w:r>
     </w:p>
     <w:p>
@@ -3030,8 +5103,9 @@
           <w:szCs w:val="24"/>
           <w:u w:val="single"/>
         </w:rPr>
-        <w:t>{d.conditions.</w:t>
-      </w:r>
+        <w:t>{</w:t>
+      </w:r>
+      <w:proofErr w:type="spellStart"/>
       <w:r>
         <w:rPr>
           <w:rFonts w:ascii="Times New Roman" w:eastAsia="Times New Roman" w:hAnsi="Times New Roman" w:cs="Times New Roman"/>
@@ -3039,7 +5113,7 @@
           <w:szCs w:val="24"/>
           <w:u w:val="single"/>
         </w:rPr>
-        <w:t>ELC</w:t>
+        <w:t>d.conditions.</w:t>
       </w:r>
       <w:r>
         <w:rPr>
@@ -3048,7 +5122,37 @@
           <w:szCs w:val="24"/>
           <w:u w:val="single"/>
         </w:rPr>
-        <w:t>[i+1].condition}</w:t>
+        <w:t>ELC</w:t>
+      </w:r>
+      <w:proofErr w:type="spellEnd"/>
+      <w:r>
+        <w:rPr>
+          <w:rFonts w:ascii="Times New Roman" w:eastAsia="Times New Roman" w:hAnsi="Times New Roman" w:cs="Times New Roman"/>
+          <w:sz w:val="24"/>
+          <w:szCs w:val="24"/>
+          <w:u w:val="single"/>
+        </w:rPr>
+        <w:t>[i+1</w:t>
+      </w:r>
+      <w:proofErr w:type="gramStart"/>
+      <w:r>
+        <w:rPr>
+          <w:rFonts w:ascii="Times New Roman" w:eastAsia="Times New Roman" w:hAnsi="Times New Roman" w:cs="Times New Roman"/>
+          <w:sz w:val="24"/>
+          <w:szCs w:val="24"/>
+          <w:u w:val="single"/>
+        </w:rPr>
+        <w:t>].condition</w:t>
+      </w:r>
+      <w:proofErr w:type="gramEnd"/>
+      <w:r>
+        <w:rPr>
+          <w:rFonts w:ascii="Times New Roman" w:eastAsia="Times New Roman" w:hAnsi="Times New Roman" w:cs="Times New Roman"/>
+          <w:sz w:val="24"/>
+          <w:szCs w:val="24"/>
+          <w:u w:val="single"/>
+        </w:rPr>
+        <w:t>}</w:t>
       </w:r>
     </w:p>
     <w:p>
@@ -3095,8 +5199,9 @@
           <w:szCs w:val="24"/>
           <w:u w:val="single"/>
         </w:rPr>
-        <w:t>{d.conditions.</w:t>
-      </w:r>
+        <w:t>{</w:t>
+      </w:r>
+      <w:proofErr w:type="spellStart"/>
       <w:r>
         <w:rPr>
           <w:rFonts w:ascii="Times New Roman" w:eastAsia="Times New Roman" w:hAnsi="Times New Roman" w:cs="Times New Roman"/>
@@ -3104,7 +5209,7 @@
           <w:szCs w:val="24"/>
           <w:u w:val="single"/>
         </w:rPr>
-        <w:t>RCC</w:t>
+        <w:t>d.conditions.</w:t>
       </w:r>
       <w:r>
         <w:rPr>
@@ -3113,7 +5218,48 @@
           <w:szCs w:val="24"/>
           <w:u w:val="single"/>
         </w:rPr>
-        <w:t>[i].condition}</w:t>
+        <w:t>RCC</w:t>
+      </w:r>
+      <w:proofErr w:type="spellEnd"/>
+      <w:r>
+        <w:rPr>
+          <w:rFonts w:ascii="Times New Roman" w:eastAsia="Times New Roman" w:hAnsi="Times New Roman" w:cs="Times New Roman"/>
+          <w:sz w:val="24"/>
+          <w:szCs w:val="24"/>
+          <w:u w:val="single"/>
+        </w:rPr>
+        <w:t>[</w:t>
+      </w:r>
+      <w:proofErr w:type="spellStart"/>
+      <w:r>
+        <w:rPr>
+          <w:rFonts w:ascii="Times New Roman" w:eastAsia="Times New Roman" w:hAnsi="Times New Roman" w:cs="Times New Roman"/>
+          <w:sz w:val="24"/>
+          <w:szCs w:val="24"/>
+          <w:u w:val="single"/>
+        </w:rPr>
+        <w:t>i</w:t>
+      </w:r>
+      <w:proofErr w:type="spellEnd"/>
+      <w:proofErr w:type="gramStart"/>
+      <w:r>
+        <w:rPr>
+          <w:rFonts w:ascii="Times New Roman" w:eastAsia="Times New Roman" w:hAnsi="Times New Roman" w:cs="Times New Roman"/>
+          <w:sz w:val="24"/>
+          <w:szCs w:val="24"/>
+          <w:u w:val="single"/>
+        </w:rPr>
+        <w:t>].condition</w:t>
+      </w:r>
+      <w:proofErr w:type="gramEnd"/>
+      <w:r>
+        <w:rPr>
+          <w:rFonts w:ascii="Times New Roman" w:eastAsia="Times New Roman" w:hAnsi="Times New Roman" w:cs="Times New Roman"/>
+          <w:sz w:val="24"/>
+          <w:szCs w:val="24"/>
+          <w:u w:val="single"/>
+        </w:rPr>
+        <w:t>}</w:t>
       </w:r>
     </w:p>
     <w:p>
@@ -3136,7 +5282,14 @@
         <w:rPr>
           <w:rFonts w:ascii="Times New Roman" w:eastAsia="Times New Roman" w:hAnsi="Times New Roman" w:cs="Times New Roman"/>
         </w:rPr>
-        <w:t>{d.conditions.</w:t>
+        <w:t>{</w:t>
+      </w:r>
+      <w:proofErr w:type="spellStart"/>
+      <w:r>
+        <w:rPr>
+          <w:rFonts w:ascii="Times New Roman" w:eastAsia="Times New Roman" w:hAnsi="Times New Roman" w:cs="Times New Roman"/>
+        </w:rPr>
+        <w:t>d.conditions.</w:t>
       </w:r>
       <w:r>
         <w:rPr>
@@ -3144,11 +5297,62 @@
         </w:rPr>
         <w:t>RCC</w:t>
       </w:r>
-      <w:r>
-        <w:rPr>
-          <w:rFonts w:ascii="Times New Roman" w:eastAsia="Times New Roman" w:hAnsi="Times New Roman" w:cs="Times New Roman"/>
-        </w:rPr>
-        <w:t>[i].sub_conditions[i].condition}</w:t>
+      <w:proofErr w:type="spellEnd"/>
+      <w:r>
+        <w:rPr>
+          <w:rFonts w:ascii="Times New Roman" w:eastAsia="Times New Roman" w:hAnsi="Times New Roman" w:cs="Times New Roman"/>
+        </w:rPr>
+        <w:t>[</w:t>
+      </w:r>
+      <w:proofErr w:type="spellStart"/>
+      <w:r>
+        <w:rPr>
+          <w:rFonts w:ascii="Times New Roman" w:eastAsia="Times New Roman" w:hAnsi="Times New Roman" w:cs="Times New Roman"/>
+        </w:rPr>
+        <w:t>i</w:t>
+      </w:r>
+      <w:proofErr w:type="spellEnd"/>
+      <w:proofErr w:type="gramStart"/>
+      <w:r>
+        <w:rPr>
+          <w:rFonts w:ascii="Times New Roman" w:eastAsia="Times New Roman" w:hAnsi="Times New Roman" w:cs="Times New Roman"/>
+        </w:rPr>
+        <w:t>].</w:t>
+      </w:r>
+      <w:proofErr w:type="spellStart"/>
+      <w:r>
+        <w:rPr>
+          <w:rFonts w:ascii="Times New Roman" w:eastAsia="Times New Roman" w:hAnsi="Times New Roman" w:cs="Times New Roman"/>
+        </w:rPr>
+        <w:t>sub</w:t>
+      </w:r>
+      <w:proofErr w:type="gramEnd"/>
+      <w:r>
+        <w:rPr>
+          <w:rFonts w:ascii="Times New Roman" w:eastAsia="Times New Roman" w:hAnsi="Times New Roman" w:cs="Times New Roman"/>
+        </w:rPr>
+        <w:t>_conditions</w:t>
+      </w:r>
+      <w:proofErr w:type="spellEnd"/>
+      <w:r>
+        <w:rPr>
+          <w:rFonts w:ascii="Times New Roman" w:eastAsia="Times New Roman" w:hAnsi="Times New Roman" w:cs="Times New Roman"/>
+        </w:rPr>
+        <w:t>[</w:t>
+      </w:r>
+      <w:proofErr w:type="spellStart"/>
+      <w:r>
+        <w:rPr>
+          <w:rFonts w:ascii="Times New Roman" w:eastAsia="Times New Roman" w:hAnsi="Times New Roman" w:cs="Times New Roman"/>
+        </w:rPr>
+        <w:t>i</w:t>
+      </w:r>
+      <w:proofErr w:type="spellEnd"/>
+      <w:r>
+        <w:rPr>
+          <w:rFonts w:ascii="Times New Roman" w:eastAsia="Times New Roman" w:hAnsi="Times New Roman" w:cs="Times New Roman"/>
+        </w:rPr>
+        <w:t>].condition}</w:t>
       </w:r>
     </w:p>
     <w:p>
@@ -3183,7 +5387,21 @@
         <w:rPr>
           <w:rFonts w:ascii="Times New Roman" w:eastAsia="Times New Roman" w:hAnsi="Times New Roman" w:cs="Times New Roman"/>
         </w:rPr>
-        <w:t>[i].sub_conditions[i].sub_conditions[i].condition}</w:t>
+        <w:t>[i</w:t>
+      </w:r>
+      <w:proofErr w:type="gramStart"/>
+      <w:r>
+        <w:rPr>
+          <w:rFonts w:ascii="Times New Roman" w:eastAsia="Times New Roman" w:hAnsi="Times New Roman" w:cs="Times New Roman"/>
+        </w:rPr>
+        <w:t>].sub</w:t>
+      </w:r>
+      <w:proofErr w:type="gramEnd"/>
+      <w:r>
+        <w:rPr>
+          <w:rFonts w:ascii="Times New Roman" w:eastAsia="Times New Roman" w:hAnsi="Times New Roman" w:cs="Times New Roman"/>
+        </w:rPr>
+        <w:t>_conditions[i].sub_conditions[i].condition}</w:t>
       </w:r>
     </w:p>
     <w:p>
@@ -3218,7 +5436,21 @@
         <w:rPr>
           <w:rFonts w:ascii="Times New Roman" w:eastAsia="Times New Roman" w:hAnsi="Times New Roman" w:cs="Times New Roman"/>
         </w:rPr>
-        <w:t>[i].sub_conditions[i].sub_conditions[i].sub_conditions[i].condition}</w:t>
+        <w:t>[i</w:t>
+      </w:r>
+      <w:proofErr w:type="gramStart"/>
+      <w:r>
+        <w:rPr>
+          <w:rFonts w:ascii="Times New Roman" w:eastAsia="Times New Roman" w:hAnsi="Times New Roman" w:cs="Times New Roman"/>
+        </w:rPr>
+        <w:t>].sub</w:t>
+      </w:r>
+      <w:proofErr w:type="gramEnd"/>
+      <w:r>
+        <w:rPr>
+          <w:rFonts w:ascii="Times New Roman" w:eastAsia="Times New Roman" w:hAnsi="Times New Roman" w:cs="Times New Roman"/>
+        </w:rPr>
+        <w:t>_conditions[i].sub_conditions[i].sub_conditions[i].condition}</w:t>
       </w:r>
     </w:p>
     <w:p>
@@ -3254,7 +5486,21 @@
         <w:rPr>
           <w:rFonts w:ascii="Times New Roman" w:eastAsia="Times New Roman" w:hAnsi="Times New Roman" w:cs="Times New Roman"/>
         </w:rPr>
-        <w:t>[i].sub_conditions[i].sub_conditions[i].sub_conditions[i].sub_conditions[i].condition}</w:t>
+        <w:t>[i</w:t>
+      </w:r>
+      <w:proofErr w:type="gramStart"/>
+      <w:r>
+        <w:rPr>
+          <w:rFonts w:ascii="Times New Roman" w:eastAsia="Times New Roman" w:hAnsi="Times New Roman" w:cs="Times New Roman"/>
+        </w:rPr>
+        <w:t>].sub</w:t>
+      </w:r>
+      <w:proofErr w:type="gramEnd"/>
+      <w:r>
+        <w:rPr>
+          <w:rFonts w:ascii="Times New Roman" w:eastAsia="Times New Roman" w:hAnsi="Times New Roman" w:cs="Times New Roman"/>
+        </w:rPr>
+        <w:t>_conditions[i].sub_conditions[i].sub_conditions[i].sub_conditions[i].condition}</w:t>
       </w:r>
     </w:p>
     <w:p>
@@ -3289,7 +5535,21 @@
         <w:rPr>
           <w:rFonts w:ascii="Times New Roman" w:eastAsia="Times New Roman" w:hAnsi="Times New Roman" w:cs="Times New Roman"/>
         </w:rPr>
-        <w:t>[i].sub_conditions[i].sub_conditions[i].sub_conditions[i].sub_conditions[i+1].condition}</w:t>
+        <w:t>[i</w:t>
+      </w:r>
+      <w:proofErr w:type="gramStart"/>
+      <w:r>
+        <w:rPr>
+          <w:rFonts w:ascii="Times New Roman" w:eastAsia="Times New Roman" w:hAnsi="Times New Roman" w:cs="Times New Roman"/>
+        </w:rPr>
+        <w:t>].sub</w:t>
+      </w:r>
+      <w:proofErr w:type="gramEnd"/>
+      <w:r>
+        <w:rPr>
+          <w:rFonts w:ascii="Times New Roman" w:eastAsia="Times New Roman" w:hAnsi="Times New Roman" w:cs="Times New Roman"/>
+        </w:rPr>
+        <w:t>_conditions[i].sub_conditions[i].sub_conditions[i].sub_conditions[i+1].condition}</w:t>
       </w:r>
     </w:p>
     <w:p>
@@ -3324,7 +5584,21 @@
         <w:rPr>
           <w:rFonts w:ascii="Times New Roman" w:eastAsia="Times New Roman" w:hAnsi="Times New Roman" w:cs="Times New Roman"/>
         </w:rPr>
-        <w:t>[i].sub_conditions[i].sub_conditions[i].sub_conditions[i+1].condition}</w:t>
+        <w:t>[i</w:t>
+      </w:r>
+      <w:proofErr w:type="gramStart"/>
+      <w:r>
+        <w:rPr>
+          <w:rFonts w:ascii="Times New Roman" w:eastAsia="Times New Roman" w:hAnsi="Times New Roman" w:cs="Times New Roman"/>
+        </w:rPr>
+        <w:t>].sub</w:t>
+      </w:r>
+      <w:proofErr w:type="gramEnd"/>
+      <w:r>
+        <w:rPr>
+          <w:rFonts w:ascii="Times New Roman" w:eastAsia="Times New Roman" w:hAnsi="Times New Roman" w:cs="Times New Roman"/>
+        </w:rPr>
+        <w:t>_conditions[i].sub_conditions[i].sub_conditions[i+1].condition}</w:t>
       </w:r>
     </w:p>
     <w:p>
@@ -3359,7 +5633,21 @@
         <w:rPr>
           <w:rFonts w:ascii="Times New Roman" w:eastAsia="Times New Roman" w:hAnsi="Times New Roman" w:cs="Times New Roman"/>
         </w:rPr>
-        <w:t>[i].sub_conditions[i].sub_conditions[i+1].condition}</w:t>
+        <w:t>[i</w:t>
+      </w:r>
+      <w:proofErr w:type="gramStart"/>
+      <w:r>
+        <w:rPr>
+          <w:rFonts w:ascii="Times New Roman" w:eastAsia="Times New Roman" w:hAnsi="Times New Roman" w:cs="Times New Roman"/>
+        </w:rPr>
+        <w:t>].sub</w:t>
+      </w:r>
+      <w:proofErr w:type="gramEnd"/>
+      <w:r>
+        <w:rPr>
+          <w:rFonts w:ascii="Times New Roman" w:eastAsia="Times New Roman" w:hAnsi="Times New Roman" w:cs="Times New Roman"/>
+        </w:rPr>
+        <w:t>_conditions[i].sub_conditions[i+1].condition}</w:t>
       </w:r>
     </w:p>
     <w:p>
@@ -3382,7 +5670,14 @@
         <w:rPr>
           <w:rFonts w:ascii="Times New Roman" w:eastAsia="Times New Roman" w:hAnsi="Times New Roman" w:cs="Times New Roman"/>
         </w:rPr>
-        <w:t>{d.conditions.</w:t>
+        <w:t>{</w:t>
+      </w:r>
+      <w:proofErr w:type="spellStart"/>
+      <w:r>
+        <w:rPr>
+          <w:rFonts w:ascii="Times New Roman" w:eastAsia="Times New Roman" w:hAnsi="Times New Roman" w:cs="Times New Roman"/>
+        </w:rPr>
+        <w:t>d.conditions.</w:t>
       </w:r>
       <w:r>
         <w:rPr>
@@ -3390,11 +5685,48 @@
         </w:rPr>
         <w:t>RCC</w:t>
       </w:r>
-      <w:r>
-        <w:rPr>
-          <w:rFonts w:ascii="Times New Roman" w:eastAsia="Times New Roman" w:hAnsi="Times New Roman" w:cs="Times New Roman"/>
-        </w:rPr>
-        <w:t>[i].sub_conditions[i+1].condition}</w:t>
+      <w:proofErr w:type="spellEnd"/>
+      <w:r>
+        <w:rPr>
+          <w:rFonts w:ascii="Times New Roman" w:eastAsia="Times New Roman" w:hAnsi="Times New Roman" w:cs="Times New Roman"/>
+        </w:rPr>
+        <w:t>[</w:t>
+      </w:r>
+      <w:proofErr w:type="spellStart"/>
+      <w:r>
+        <w:rPr>
+          <w:rFonts w:ascii="Times New Roman" w:eastAsia="Times New Roman" w:hAnsi="Times New Roman" w:cs="Times New Roman"/>
+        </w:rPr>
+        <w:t>i</w:t>
+      </w:r>
+      <w:proofErr w:type="spellEnd"/>
+      <w:proofErr w:type="gramStart"/>
+      <w:r>
+        <w:rPr>
+          <w:rFonts w:ascii="Times New Roman" w:eastAsia="Times New Roman" w:hAnsi="Times New Roman" w:cs="Times New Roman"/>
+        </w:rPr>
+        <w:t>].</w:t>
+      </w:r>
+      <w:proofErr w:type="spellStart"/>
+      <w:r>
+        <w:rPr>
+          <w:rFonts w:ascii="Times New Roman" w:eastAsia="Times New Roman" w:hAnsi="Times New Roman" w:cs="Times New Roman"/>
+        </w:rPr>
+        <w:t>sub</w:t>
+      </w:r>
+      <w:proofErr w:type="gramEnd"/>
+      <w:r>
+        <w:rPr>
+          <w:rFonts w:ascii="Times New Roman" w:eastAsia="Times New Roman" w:hAnsi="Times New Roman" w:cs="Times New Roman"/>
+        </w:rPr>
+        <w:t>_conditions</w:t>
+      </w:r>
+      <w:proofErr w:type="spellEnd"/>
+      <w:r>
+        <w:rPr>
+          <w:rFonts w:ascii="Times New Roman" w:eastAsia="Times New Roman" w:hAnsi="Times New Roman" w:cs="Times New Roman"/>
+        </w:rPr>
+        <w:t>[i+1].condition}</w:t>
       </w:r>
     </w:p>
     <w:p>
@@ -3420,8 +5752,9 @@
           <w:szCs w:val="24"/>
           <w:u w:val="single"/>
         </w:rPr>
-        <w:t>{d.conditions.</w:t>
-      </w:r>
+        <w:t>{</w:t>
+      </w:r>
+      <w:proofErr w:type="spellStart"/>
       <w:r>
         <w:rPr>
           <w:rFonts w:ascii="Times New Roman" w:eastAsia="Times New Roman" w:hAnsi="Times New Roman" w:cs="Times New Roman"/>
@@ -3429,7 +5762,7 @@
           <w:szCs w:val="24"/>
           <w:u w:val="single"/>
         </w:rPr>
-        <w:t>RCC</w:t>
+        <w:t>d.conditions.</w:t>
       </w:r>
       <w:r>
         <w:rPr>
@@ -3438,7 +5771,37 @@
           <w:szCs w:val="24"/>
           <w:u w:val="single"/>
         </w:rPr>
-        <w:t>[i+1].condition}</w:t>
+        <w:t>RCC</w:t>
+      </w:r>
+      <w:proofErr w:type="spellEnd"/>
+      <w:r>
+        <w:rPr>
+          <w:rFonts w:ascii="Times New Roman" w:eastAsia="Times New Roman" w:hAnsi="Times New Roman" w:cs="Times New Roman"/>
+          <w:sz w:val="24"/>
+          <w:szCs w:val="24"/>
+          <w:u w:val="single"/>
+        </w:rPr>
+        <w:t>[i+1</w:t>
+      </w:r>
+      <w:proofErr w:type="gramStart"/>
+      <w:r>
+        <w:rPr>
+          <w:rFonts w:ascii="Times New Roman" w:eastAsia="Times New Roman" w:hAnsi="Times New Roman" w:cs="Times New Roman"/>
+          <w:sz w:val="24"/>
+          <w:szCs w:val="24"/>
+          <w:u w:val="single"/>
+        </w:rPr>
+        <w:t>].condition</w:t>
+      </w:r>
+      <w:proofErr w:type="gramEnd"/>
+      <w:r>
+        <w:rPr>
+          <w:rFonts w:ascii="Times New Roman" w:eastAsia="Times New Roman" w:hAnsi="Times New Roman" w:cs="Times New Roman"/>
+          <w:sz w:val="24"/>
+          <w:szCs w:val="24"/>
+          <w:u w:val="single"/>
+        </w:rPr>
+        <w:t>}</w:t>
       </w:r>
       <w:bookmarkEnd w:id="0"/>
     </w:p>
@@ -3777,7 +6140,29 @@
         <w:sz w:val="24"/>
         <w:szCs w:val="24"/>
       </w:rPr>
-      <w:t>{d.application_type}</w:t>
+      <w:t>{</w:t>
+    </w:r>
+    <w:proofErr w:type="spellStart"/>
+    <w:r>
+      <w:rPr>
+        <w:rFonts w:ascii="Times New Roman" w:eastAsia="Times New Roman" w:hAnsi="Times New Roman" w:cs="Times New Roman"/>
+        <w:b/>
+        <w:color w:val="000000"/>
+        <w:sz w:val="24"/>
+        <w:szCs w:val="24"/>
+      </w:rPr>
+      <w:t>d.application_type</w:t>
+    </w:r>
+    <w:proofErr w:type="spellEnd"/>
+    <w:r>
+      <w:rPr>
+        <w:rFonts w:ascii="Times New Roman" w:eastAsia="Times New Roman" w:hAnsi="Times New Roman" w:cs="Times New Roman"/>
+        <w:b/>
+        <w:color w:val="000000"/>
+        <w:sz w:val="24"/>
+        <w:szCs w:val="24"/>
+      </w:rPr>
+      <w:t>}</w:t>
     </w:r>
   </w:p>
   <w:p>
@@ -3967,7 +6352,7 @@
             </wp:anchor>
           </w:drawing>
         </mc:Choice>
-        <mc:Fallback xmlns:sl="http://schemas.openxmlformats.org/schemaLibrary/2006/main" xmlns:a="http://schemas.openxmlformats.org/drawingml/2006/main" xmlns:pic="http://schemas.openxmlformats.org/drawingml/2006/picture" xmlns:c="http://schemas.openxmlformats.org/drawingml/2006/chart" xmlns:lc="http://schemas.openxmlformats.org/drawingml/2006/lockedCanvas" xmlns:dgm="http://schemas.openxmlformats.org/drawingml/2006/diagram">
+        <mc:Fallback xmlns:dgm="http://schemas.openxmlformats.org/drawingml/2006/diagram" xmlns:lc="http://schemas.openxmlformats.org/drawingml/2006/lockedCanvas" xmlns:c="http://schemas.openxmlformats.org/drawingml/2006/chart" xmlns:pic="http://schemas.openxmlformats.org/drawingml/2006/picture" xmlns:a="http://schemas.openxmlformats.org/drawingml/2006/main" xmlns:sl="http://schemas.openxmlformats.org/schemaLibrary/2006/main">
           <w:drawing>
             <wp:anchor allowOverlap="1" behindDoc="0" distB="0" distT="0" distL="0" distR="0" hidden="0" layoutInCell="1" locked="0" relativeHeight="0" simplePos="0">
               <wp:simplePos x="0" y="0"/>

</xml_diff>

<commit_message>
Remove extra dollar sign and change wording
Signed-off-by: Paul Dittaro <pdittaro@gmail.com>
</commit_message>
<xml_diff>
--- a/services/core-api/app/templates/permit/Permit.docx
+++ b/services/core-api/app/templates/permit/Permit.docx
@@ -64,38 +64,7 @@
                 <w:bCs/>
                 <w:color w:val="000000"/>
               </w:rPr>
-              <w:t>{</w:t>
-            </w:r>
-            <w:proofErr w:type="spellStart"/>
-            <w:proofErr w:type="gramStart"/>
-            <w:r>
-              <w:rPr>
-                <w:rFonts w:ascii="Times New Roman" w:eastAsia="Times New Roman" w:hAnsi="Times New Roman" w:cs="Times New Roman"/>
-                <w:b/>
-                <w:bCs/>
-                <w:color w:val="000000"/>
-              </w:rPr>
-              <w:t>d.permit</w:t>
-            </w:r>
-            <w:proofErr w:type="gramEnd"/>
-            <w:r>
-              <w:rPr>
-                <w:rFonts w:ascii="Times New Roman" w:eastAsia="Times New Roman" w:hAnsi="Times New Roman" w:cs="Times New Roman"/>
-                <w:b/>
-                <w:bCs/>
-                <w:color w:val="000000"/>
-              </w:rPr>
-              <w:t>_number</w:t>
-            </w:r>
-            <w:proofErr w:type="spellEnd"/>
-            <w:r>
-              <w:rPr>
-                <w:rFonts w:ascii="Times New Roman" w:eastAsia="Times New Roman" w:hAnsi="Times New Roman" w:cs="Times New Roman"/>
-                <w:b/>
-                <w:bCs/>
-                <w:color w:val="000000"/>
-              </w:rPr>
-              <w:t>}</w:t>
+              <w:t>{d.permit_number}</w:t>
             </w:r>
           </w:p>
         </w:tc>
@@ -120,7 +89,6 @@
               </w:rPr>
               <w:t>Mine Number</w:t>
             </w:r>
-            <w:proofErr w:type="gramStart"/>
             <w:r>
               <w:rPr>
                 <w:rFonts w:ascii="Times New Roman" w:eastAsia="Times New Roman" w:hAnsi="Times New Roman" w:cs="Times New Roman"/>
@@ -128,28 +96,7 @@
                 <w:bCs/>
                 <w:color w:val="000000"/>
               </w:rPr>
-              <w:t>:  {</w:t>
-            </w:r>
-            <w:proofErr w:type="spellStart"/>
-            <w:proofErr w:type="gramEnd"/>
-            <w:r>
-              <w:rPr>
-                <w:rFonts w:ascii="Times New Roman" w:eastAsia="Times New Roman" w:hAnsi="Times New Roman" w:cs="Times New Roman"/>
-                <w:b/>
-                <w:bCs/>
-                <w:color w:val="000000"/>
-              </w:rPr>
-              <w:t>d.mine_no</w:t>
-            </w:r>
-            <w:proofErr w:type="spellEnd"/>
-            <w:r>
-              <w:rPr>
-                <w:rFonts w:ascii="Times New Roman" w:eastAsia="Times New Roman" w:hAnsi="Times New Roman" w:cs="Times New Roman"/>
-                <w:b/>
-                <w:bCs/>
-                <w:color w:val="000000"/>
-              </w:rPr>
-              <w:t>}</w:t>
+              <w:t>:  {d.mine_no}</w:t>
             </w:r>
           </w:p>
           <w:p>
@@ -212,29 +159,7 @@
                 <w:bCs/>
                 <w:color w:val="000000"/>
               </w:rPr>
-              <w:t>{</w:t>
-            </w:r>
-            <w:proofErr w:type="spellStart"/>
-            <w:proofErr w:type="gramStart"/>
-            <w:r>
-              <w:rPr>
-                <w:rFonts w:ascii="Times New Roman" w:eastAsia="Times New Roman" w:hAnsi="Times New Roman" w:cs="Times New Roman"/>
-                <w:b/>
-                <w:bCs/>
-                <w:color w:val="000000"/>
-              </w:rPr>
-              <w:t>d.permittee</w:t>
-            </w:r>
-            <w:proofErr w:type="spellEnd"/>
-            <w:proofErr w:type="gramEnd"/>
-            <w:r>
-              <w:rPr>
-                <w:rFonts w:ascii="Times New Roman" w:eastAsia="Times New Roman" w:hAnsi="Times New Roman" w:cs="Times New Roman"/>
-                <w:b/>
-                <w:bCs/>
-                <w:color w:val="000000"/>
-              </w:rPr>
-              <w:t>}</w:t>
+              <w:t>{d.permittee}</w:t>
             </w:r>
           </w:p>
           <w:p>
@@ -254,38 +179,7 @@
                 <w:bCs/>
                 <w:color w:val="000000"/>
               </w:rPr>
-              <w:t>{</w:t>
-            </w:r>
-            <w:proofErr w:type="spellStart"/>
-            <w:proofErr w:type="gramStart"/>
-            <w:r>
-              <w:rPr>
-                <w:rFonts w:ascii="Times New Roman" w:eastAsia="Times New Roman" w:hAnsi="Times New Roman" w:cs="Times New Roman"/>
-                <w:b/>
-                <w:bCs/>
-                <w:color w:val="000000"/>
-              </w:rPr>
-              <w:t>d.permittee</w:t>
-            </w:r>
-            <w:proofErr w:type="gramEnd"/>
-            <w:r>
-              <w:rPr>
-                <w:rFonts w:ascii="Times New Roman" w:eastAsia="Times New Roman" w:hAnsi="Times New Roman" w:cs="Times New Roman"/>
-                <w:b/>
-                <w:bCs/>
-                <w:color w:val="000000"/>
-              </w:rPr>
-              <w:t>_mailing_address:convCRLF</w:t>
-            </w:r>
-            <w:proofErr w:type="spellEnd"/>
-            <w:r>
-              <w:rPr>
-                <w:rFonts w:ascii="Times New Roman" w:eastAsia="Times New Roman" w:hAnsi="Times New Roman" w:cs="Times New Roman"/>
-                <w:b/>
-                <w:bCs/>
-                <w:color w:val="000000"/>
-              </w:rPr>
-              <w:t>()}</w:t>
+              <w:t>{d.permittee_mailing_address:convCRLF()}</w:t>
             </w:r>
           </w:p>
         </w:tc>
@@ -381,14 +275,14 @@
           <w:rFonts w:ascii="Times New Roman" w:eastAsia="Times New Roman" w:hAnsi="Times New Roman" w:cs="Times New Roman"/>
           <w:color w:val="000000"/>
         </w:rPr>
-        <w:t>S</w:t>
+        <w:t>Liability</w:t>
       </w:r>
       <w:r>
         <w:rPr>
           <w:rFonts w:ascii="Times New Roman" w:eastAsia="Times New Roman" w:hAnsi="Times New Roman" w:cs="Times New Roman"/>
           <w:color w:val="000000"/>
         </w:rPr>
-        <w:t xml:space="preserve">ecurity </w:t>
+        <w:t xml:space="preserve"> </w:t>
       </w:r>
       <w:r>
         <w:rPr>
@@ -411,10 +305,44 @@
           <w:bCs/>
           <w:color w:val="000000"/>
         </w:rPr>
-        <w:t>${</w:t>
-      </w:r>
-      <w:proofErr w:type="spellStart"/>
-      <w:proofErr w:type="gramStart"/>
+        <w:t>{d.security_adjustment}</w:t>
+      </w:r>
+    </w:p>
+    <w:p>
+      <w:pPr>
+        <w:spacing w:after="0" w:line="240" w:lineRule="auto"/>
+        <w:rPr>
+          <w:rFonts w:ascii="Times New Roman" w:eastAsia="Times New Roman" w:hAnsi="Times New Roman" w:cs="Times New Roman"/>
+          <w:sz w:val="24"/>
+          <w:szCs w:val="24"/>
+        </w:rPr>
+      </w:pPr>
+    </w:p>
+    <w:p>
+      <w:pPr>
+        <w:spacing w:after="0" w:line="240" w:lineRule="auto"/>
+        <w:ind w:right="49"/>
+        <w:rPr>
+          <w:rFonts w:ascii="Times New Roman" w:eastAsia="Times New Roman" w:hAnsi="Times New Roman" w:cs="Times New Roman"/>
+          <w:sz w:val="24"/>
+          <w:szCs w:val="24"/>
+        </w:rPr>
+      </w:pPr>
+      <w:r>
+        <w:rPr>
+          <w:rFonts w:ascii="Times New Roman" w:eastAsia="Times New Roman" w:hAnsi="Times New Roman" w:cs="Times New Roman"/>
+          <w:color w:val="000000"/>
+        </w:rPr>
+        <w:t xml:space="preserve">Map Reference: </w:t>
+      </w:r>
+      <w:r>
+        <w:rPr>
+          <w:rFonts w:ascii="Times New Roman" w:eastAsia="Times New Roman" w:hAnsi="Times New Roman" w:cs="Times New Roman"/>
+          <w:color w:val="000000"/>
+        </w:rPr>
+        <w:tab/>
+        <w:t xml:space="preserve"> </w:t>
+      </w:r>
       <w:r>
         <w:rPr>
           <w:rFonts w:ascii="Times New Roman" w:eastAsia="Times New Roman" w:hAnsi="Times New Roman" w:cs="Times New Roman"/>
@@ -422,9 +350,8 @@
           <w:bCs/>
           <w:color w:val="000000"/>
         </w:rPr>
-        <w:t>d.security</w:t>
-      </w:r>
-      <w:proofErr w:type="gramEnd"/>
+        <w:t>Lat: {d.latitude}</w:t>
+      </w:r>
       <w:r>
         <w:rPr>
           <w:rFonts w:ascii="Times New Roman" w:eastAsia="Times New Roman" w:hAnsi="Times New Roman" w:cs="Times New Roman"/>
@@ -432,114 +359,8 @@
           <w:bCs/>
           <w:color w:val="000000"/>
         </w:rPr>
-        <w:t>_adjustment</w:t>
-      </w:r>
-      <w:proofErr w:type="spellEnd"/>
-      <w:r>
-        <w:rPr>
-          <w:rFonts w:ascii="Times New Roman" w:eastAsia="Times New Roman" w:hAnsi="Times New Roman" w:cs="Times New Roman"/>
-          <w:b/>
-          <w:bCs/>
-          <w:color w:val="000000"/>
-        </w:rPr>
-        <w:t>}</w:t>
-      </w:r>
-    </w:p>
-    <w:p>
-      <w:pPr>
-        <w:spacing w:after="0" w:line="240" w:lineRule="auto"/>
-        <w:rPr>
-          <w:rFonts w:ascii="Times New Roman" w:eastAsia="Times New Roman" w:hAnsi="Times New Roman" w:cs="Times New Roman"/>
-          <w:sz w:val="24"/>
-          <w:szCs w:val="24"/>
-        </w:rPr>
-      </w:pPr>
-    </w:p>
-    <w:p>
-      <w:pPr>
-        <w:spacing w:after="0" w:line="240" w:lineRule="auto"/>
-        <w:ind w:right="49"/>
-        <w:rPr>
-          <w:rFonts w:ascii="Times New Roman" w:eastAsia="Times New Roman" w:hAnsi="Times New Roman" w:cs="Times New Roman"/>
-          <w:sz w:val="24"/>
-          <w:szCs w:val="24"/>
-        </w:rPr>
-      </w:pPr>
-      <w:r>
-        <w:rPr>
-          <w:rFonts w:ascii="Times New Roman" w:eastAsia="Times New Roman" w:hAnsi="Times New Roman" w:cs="Times New Roman"/>
-          <w:color w:val="000000"/>
-        </w:rPr>
-        <w:t xml:space="preserve">Map Reference: </w:t>
-      </w:r>
-      <w:r>
-        <w:rPr>
-          <w:rFonts w:ascii="Times New Roman" w:eastAsia="Times New Roman" w:hAnsi="Times New Roman" w:cs="Times New Roman"/>
-          <w:color w:val="000000"/>
-        </w:rPr>
         <w:tab/>
-        <w:t xml:space="preserve"> </w:t>
-      </w:r>
-      <w:r>
-        <w:rPr>
-          <w:rFonts w:ascii="Times New Roman" w:eastAsia="Times New Roman" w:hAnsi="Times New Roman" w:cs="Times New Roman"/>
-          <w:b/>
-          <w:bCs/>
-          <w:color w:val="000000"/>
-        </w:rPr>
-        <w:t>Lat: {</w:t>
-      </w:r>
-      <w:proofErr w:type="spellStart"/>
-      <w:proofErr w:type="gramStart"/>
-      <w:r>
-        <w:rPr>
-          <w:rFonts w:ascii="Times New Roman" w:eastAsia="Times New Roman" w:hAnsi="Times New Roman" w:cs="Times New Roman"/>
-          <w:b/>
-          <w:bCs/>
-          <w:color w:val="000000"/>
-        </w:rPr>
-        <w:t>d.latitude</w:t>
-      </w:r>
-      <w:proofErr w:type="spellEnd"/>
-      <w:proofErr w:type="gramEnd"/>
-      <w:r>
-        <w:rPr>
-          <w:rFonts w:ascii="Times New Roman" w:eastAsia="Times New Roman" w:hAnsi="Times New Roman" w:cs="Times New Roman"/>
-          <w:b/>
-          <w:bCs/>
-          <w:color w:val="000000"/>
-        </w:rPr>
-        <w:t>}</w:t>
-      </w:r>
-      <w:r>
-        <w:rPr>
-          <w:rFonts w:ascii="Times New Roman" w:eastAsia="Times New Roman" w:hAnsi="Times New Roman" w:cs="Times New Roman"/>
-          <w:b/>
-          <w:bCs/>
-          <w:color w:val="000000"/>
-        </w:rPr>
-        <w:tab/>
-        <w:t>Long: {</w:t>
-      </w:r>
-      <w:proofErr w:type="spellStart"/>
-      <w:r>
-        <w:rPr>
-          <w:rFonts w:ascii="Times New Roman" w:eastAsia="Times New Roman" w:hAnsi="Times New Roman" w:cs="Times New Roman"/>
-          <w:b/>
-          <w:bCs/>
-          <w:color w:val="000000"/>
-        </w:rPr>
-        <w:t>d.longitude</w:t>
-      </w:r>
-      <w:proofErr w:type="spellEnd"/>
-      <w:r>
-        <w:rPr>
-          <w:rFonts w:ascii="Times New Roman" w:eastAsia="Times New Roman" w:hAnsi="Times New Roman" w:cs="Times New Roman"/>
-          <w:b/>
-          <w:bCs/>
-          <w:color w:val="000000"/>
-        </w:rPr>
-        <w:t>}</w:t>
+        <w:t>Long: {d.longitude}</w:t>
       </w:r>
     </w:p>
     <w:p>
@@ -683,35 +504,7 @@
                 <w:b/>
                 <w:color w:val="000000"/>
               </w:rPr>
-              <w:t>{</w:t>
-            </w:r>
-            <w:proofErr w:type="spellStart"/>
-            <w:proofErr w:type="gramStart"/>
-            <w:r>
-              <w:rPr>
-                <w:rFonts w:ascii="Times New Roman" w:eastAsia="Times New Roman" w:hAnsi="Times New Roman" w:cs="Times New Roman"/>
-                <w:b/>
-                <w:color w:val="000000"/>
-              </w:rPr>
-              <w:t>d.issue</w:t>
-            </w:r>
-            <w:proofErr w:type="gramEnd"/>
-            <w:r>
-              <w:rPr>
-                <w:rFonts w:ascii="Times New Roman" w:eastAsia="Times New Roman" w:hAnsi="Times New Roman" w:cs="Times New Roman"/>
-                <w:b/>
-                <w:color w:val="000000"/>
-              </w:rPr>
-              <w:t>_date</w:t>
-            </w:r>
-            <w:proofErr w:type="spellEnd"/>
-            <w:r>
-              <w:rPr>
-                <w:rFonts w:ascii="Times New Roman" w:eastAsia="Times New Roman" w:hAnsi="Times New Roman" w:cs="Times New Roman"/>
-                <w:b/>
-                <w:color w:val="000000"/>
-              </w:rPr>
-              <w:t>}</w:t>
+              <w:t>{d.issue_date}</w:t>
             </w:r>
           </w:p>
         </w:tc>
@@ -739,32 +532,7 @@
                 <w:rFonts w:ascii="Times New Roman" w:eastAsia="Times New Roman" w:hAnsi="Times New Roman" w:cs="Times New Roman"/>
                 <w:b/>
               </w:rPr>
-              <w:t>Approval End Date: {</w:t>
-            </w:r>
-            <w:proofErr w:type="spellStart"/>
-            <w:proofErr w:type="gramStart"/>
-            <w:r>
-              <w:rPr>
-                <w:rFonts w:ascii="Times New Roman" w:eastAsia="Times New Roman" w:hAnsi="Times New Roman" w:cs="Times New Roman"/>
-                <w:b/>
-              </w:rPr>
-              <w:t>d.auth</w:t>
-            </w:r>
-            <w:proofErr w:type="gramEnd"/>
-            <w:r>
-              <w:rPr>
-                <w:rFonts w:ascii="Times New Roman" w:eastAsia="Times New Roman" w:hAnsi="Times New Roman" w:cs="Times New Roman"/>
-                <w:b/>
-              </w:rPr>
-              <w:t>_end_date</w:t>
-            </w:r>
-            <w:proofErr w:type="spellEnd"/>
-            <w:r>
-              <w:rPr>
-                <w:rFonts w:ascii="Times New Roman" w:eastAsia="Times New Roman" w:hAnsi="Times New Roman" w:cs="Times New Roman"/>
-                <w:b/>
-              </w:rPr>
-              <w:t>}</w:t>
+              <w:t>Approval End Date: {d.auth_end_date}</w:t>
             </w:r>
           </w:p>
         </w:tc>
@@ -788,63 +556,7 @@
           <w:color w:val="FF0000"/>
           <w:u w:val="single"/>
         </w:rPr>
-        <w:t>{</w:t>
-      </w:r>
-      <w:proofErr w:type="spellStart"/>
-      <w:r>
-        <w:rPr>
-          <w:rFonts w:ascii="Times New Roman" w:eastAsia="Times New Roman" w:hAnsi="Times New Roman" w:cs="Times New Roman"/>
-          <w:b/>
-          <w:i/>
-          <w:color w:val="FF0000"/>
-          <w:u w:val="single"/>
-        </w:rPr>
-        <w:t>d.is_</w:t>
-      </w:r>
-      <w:proofErr w:type="gramStart"/>
-      <w:r>
-        <w:rPr>
-          <w:rFonts w:ascii="Times New Roman" w:eastAsia="Times New Roman" w:hAnsi="Times New Roman" w:cs="Times New Roman"/>
-          <w:b/>
-          <w:i/>
-          <w:color w:val="FF0000"/>
-          <w:u w:val="single"/>
-        </w:rPr>
-        <w:t>amendment:ifEQ</w:t>
-      </w:r>
-      <w:proofErr w:type="spellEnd"/>
-      <w:proofErr w:type="gramEnd"/>
-      <w:r>
-        <w:rPr>
-          <w:rFonts w:ascii="Times New Roman" w:eastAsia="Times New Roman" w:hAnsi="Times New Roman" w:cs="Times New Roman"/>
-          <w:b/>
-          <w:i/>
-          <w:color w:val="FF0000"/>
-          <w:u w:val="single"/>
-        </w:rPr>
-        <w:t>(true):</w:t>
-      </w:r>
-      <w:proofErr w:type="spellStart"/>
-      <w:r>
-        <w:rPr>
-          <w:rFonts w:ascii="Times New Roman" w:eastAsia="Times New Roman" w:hAnsi="Times New Roman" w:cs="Times New Roman"/>
-          <w:b/>
-          <w:i/>
-          <w:color w:val="FF0000"/>
-          <w:u w:val="single"/>
-        </w:rPr>
-        <w:t>showBegin</w:t>
-      </w:r>
-      <w:proofErr w:type="spellEnd"/>
-      <w:r>
-        <w:rPr>
-          <w:rFonts w:ascii="Times New Roman" w:eastAsia="Times New Roman" w:hAnsi="Times New Roman" w:cs="Times New Roman"/>
-          <w:b/>
-          <w:i/>
-          <w:color w:val="FF0000"/>
-          <w:u w:val="single"/>
-        </w:rPr>
-        <w:t>}</w:t>
+        <w:t>{d.is_amendment:ifEQ(true):showBegin}</w:t>
       </w:r>
     </w:p>
     <w:p>
@@ -885,35 +597,7 @@
           <w:b/>
           <w:color w:val="000000"/>
         </w:rPr>
-        <w:t>{</w:t>
-      </w:r>
-      <w:proofErr w:type="spellStart"/>
-      <w:proofErr w:type="gramStart"/>
-      <w:r>
-        <w:rPr>
-          <w:rFonts w:ascii="Times New Roman" w:eastAsia="Times New Roman" w:hAnsi="Times New Roman" w:cs="Times New Roman"/>
-          <w:b/>
-          <w:color w:val="000000"/>
-        </w:rPr>
-        <w:t>d.issue</w:t>
-      </w:r>
-      <w:proofErr w:type="gramEnd"/>
-      <w:r>
-        <w:rPr>
-          <w:rFonts w:ascii="Times New Roman" w:eastAsia="Times New Roman" w:hAnsi="Times New Roman" w:cs="Times New Roman"/>
-          <w:b/>
-          <w:color w:val="000000"/>
-        </w:rPr>
-        <w:t>_date</w:t>
-      </w:r>
-      <w:proofErr w:type="spellEnd"/>
-      <w:r>
-        <w:rPr>
-          <w:rFonts w:ascii="Times New Roman" w:eastAsia="Times New Roman" w:hAnsi="Times New Roman" w:cs="Times New Roman"/>
-          <w:b/>
-          <w:color w:val="000000"/>
-        </w:rPr>
-        <w:t>}</w:t>
+        <w:t>{d.issue_date}</w:t>
       </w:r>
       <w:r>
         <w:rPr>
@@ -923,29 +607,7 @@
           <w:color w:val="FF0000"/>
           <w:u w:val="single"/>
         </w:rPr>
-        <w:t>{</w:t>
-      </w:r>
-      <w:proofErr w:type="spellStart"/>
-      <w:r>
-        <w:rPr>
-          <w:rFonts w:ascii="Times New Roman" w:eastAsia="Times New Roman" w:hAnsi="Times New Roman" w:cs="Times New Roman"/>
-          <w:b/>
-          <w:i/>
-          <w:color w:val="FF0000"/>
-          <w:u w:val="single"/>
-        </w:rPr>
-        <w:t>d.is_amendment:showEnd</w:t>
-      </w:r>
-      <w:proofErr w:type="spellEnd"/>
-      <w:r>
-        <w:rPr>
-          <w:rFonts w:ascii="Times New Roman" w:eastAsia="Times New Roman" w:hAnsi="Times New Roman" w:cs="Times New Roman"/>
-          <w:b/>
-          <w:i/>
-          <w:color w:val="FF0000"/>
-          <w:u w:val="single"/>
-        </w:rPr>
-        <w:t>}</w:t>
+        <w:t>{d.is_amendment:showEnd}</w:t>
       </w:r>
     </w:p>
     <w:p>
@@ -986,35 +648,7 @@
           <w:b/>
           <w:color w:val="000000"/>
         </w:rPr>
-        <w:t>{</w:t>
-      </w:r>
-      <w:proofErr w:type="spellStart"/>
-      <w:proofErr w:type="gramStart"/>
-      <w:r>
-        <w:rPr>
-          <w:rFonts w:ascii="Times New Roman" w:eastAsia="Times New Roman" w:hAnsi="Times New Roman" w:cs="Times New Roman"/>
-          <w:b/>
-          <w:color w:val="000000"/>
-        </w:rPr>
-        <w:t>d.images</w:t>
-      </w:r>
-      <w:proofErr w:type="gramEnd"/>
-      <w:r>
-        <w:rPr>
-          <w:rFonts w:ascii="Times New Roman" w:eastAsia="Times New Roman" w:hAnsi="Times New Roman" w:cs="Times New Roman"/>
-          <w:b/>
-          <w:color w:val="000000"/>
-        </w:rPr>
-        <w:t>.issuing_inspector_signature</w:t>
-      </w:r>
-      <w:proofErr w:type="spellEnd"/>
-      <w:r>
-        <w:rPr>
-          <w:rFonts w:ascii="Times New Roman" w:eastAsia="Times New Roman" w:hAnsi="Times New Roman" w:cs="Times New Roman"/>
-          <w:b/>
-          <w:color w:val="000000"/>
-        </w:rPr>
-        <w:t>}</w:t>
+        <w:t>{d.images.issuing_inspector_signature}</w:t>
       </w:r>
     </w:p>
     <w:p>
@@ -1082,32 +716,7 @@
           <w:rFonts w:ascii="Times New Roman" w:eastAsia="Times New Roman" w:hAnsi="Times New Roman" w:cs="Times New Roman"/>
           <w:color w:val="000000"/>
         </w:rPr>
-        <w:t>{</w:t>
-      </w:r>
-      <w:proofErr w:type="spellStart"/>
-      <w:proofErr w:type="gramStart"/>
-      <w:r>
-        <w:rPr>
-          <w:rFonts w:ascii="Times New Roman" w:eastAsia="Times New Roman" w:hAnsi="Times New Roman" w:cs="Times New Roman"/>
-          <w:color w:val="000000"/>
-        </w:rPr>
-        <w:t>d.issuing</w:t>
-      </w:r>
-      <w:proofErr w:type="gramEnd"/>
-      <w:r>
-        <w:rPr>
-          <w:rFonts w:ascii="Times New Roman" w:eastAsia="Times New Roman" w:hAnsi="Times New Roman" w:cs="Times New Roman"/>
-          <w:color w:val="000000"/>
-        </w:rPr>
-        <w:t>_inspector_name</w:t>
-      </w:r>
-      <w:proofErr w:type="spellEnd"/>
-      <w:r>
-        <w:rPr>
-          <w:rFonts w:ascii="Times New Roman" w:eastAsia="Times New Roman" w:hAnsi="Times New Roman" w:cs="Times New Roman"/>
-          <w:color w:val="000000"/>
-        </w:rPr>
-        <w:t>}</w:t>
+        <w:t>{d.issuing_inspector_name}</w:t>
       </w:r>
     </w:p>
     <w:p>
@@ -1218,32 +827,7 @@
           <w:rFonts w:ascii="Times New Roman" w:eastAsia="Times New Roman" w:hAnsi="Times New Roman" w:cs="Times New Roman"/>
           <w:b/>
         </w:rPr>
-        <w:t>{</w:t>
-      </w:r>
-      <w:proofErr w:type="spellStart"/>
-      <w:proofErr w:type="gramStart"/>
-      <w:r>
-        <w:rPr>
-          <w:rFonts w:ascii="Times New Roman" w:eastAsia="Times New Roman" w:hAnsi="Times New Roman" w:cs="Times New Roman"/>
-          <w:b/>
-        </w:rPr>
-        <w:t>d.mine</w:t>
-      </w:r>
-      <w:proofErr w:type="gramEnd"/>
-      <w:r>
-        <w:rPr>
-          <w:rFonts w:ascii="Times New Roman" w:eastAsia="Times New Roman" w:hAnsi="Times New Roman" w:cs="Times New Roman"/>
-          <w:b/>
-        </w:rPr>
-        <w:t>_name</w:t>
-      </w:r>
-      <w:proofErr w:type="spellEnd"/>
-      <w:r>
-        <w:rPr>
-          <w:rFonts w:ascii="Times New Roman" w:eastAsia="Times New Roman" w:hAnsi="Times New Roman" w:cs="Times New Roman"/>
-          <w:b/>
-        </w:rPr>
-        <w:t>}</w:t>
+        <w:t>{d.mine_name}</w:t>
       </w:r>
       <w:r>
         <w:rPr>
@@ -1264,111 +848,49 @@
           <w:b/>
           <w:color w:val="000000"/>
         </w:rPr>
-        <w:t>{</w:t>
-      </w:r>
-      <w:proofErr w:type="spellStart"/>
+        <w:t>{d.application_type}</w:t>
+      </w:r>
+      <w:r>
+        <w:rPr>
+          <w:rFonts w:ascii="Times New Roman" w:eastAsia="Times New Roman" w:hAnsi="Times New Roman" w:cs="Times New Roman"/>
+        </w:rPr>
+        <w:t xml:space="preserve"> project was filed with the Chief Permitting Officer, </w:t>
+      </w:r>
+      <w:r>
+        <w:rPr>
+          <w:rFonts w:ascii="Times New Roman" w:eastAsia="Times New Roman" w:hAnsi="Times New Roman" w:cs="Times New Roman"/>
+        </w:rPr>
+        <w:t>submitted on</w:t>
+      </w:r>
+      <w:r>
+        <w:rPr>
+          <w:rFonts w:ascii="Times New Roman" w:eastAsia="Times New Roman" w:hAnsi="Times New Roman" w:cs="Times New Roman"/>
+        </w:rPr>
+        <w:t xml:space="preserve"> </w:t>
+      </w:r>
       <w:r>
         <w:rPr>
           <w:rFonts w:ascii="Times New Roman" w:eastAsia="Times New Roman" w:hAnsi="Times New Roman" w:cs="Times New Roman"/>
           <w:b/>
           <w:color w:val="000000"/>
         </w:rPr>
-        <w:t>d.application_type</w:t>
-      </w:r>
-      <w:proofErr w:type="spellEnd"/>
+        <w:t>{d.application_dated}</w:t>
+      </w:r>
+      <w:r>
+        <w:rPr>
+          <w:rFonts w:ascii="Times New Roman" w:eastAsia="Times New Roman" w:hAnsi="Times New Roman" w:cs="Times New Roman"/>
+          <w:bCs/>
+          <w:color w:val="000000"/>
+        </w:rPr>
+        <w:t xml:space="preserve"> and last updated on </w:t>
+      </w:r>
       <w:r>
         <w:rPr>
           <w:rFonts w:ascii="Times New Roman" w:eastAsia="Times New Roman" w:hAnsi="Times New Roman" w:cs="Times New Roman"/>
           <w:b/>
           <w:color w:val="000000"/>
         </w:rPr>
-        <w:t>}</w:t>
-      </w:r>
-      <w:r>
-        <w:rPr>
-          <w:rFonts w:ascii="Times New Roman" w:eastAsia="Times New Roman" w:hAnsi="Times New Roman" w:cs="Times New Roman"/>
-        </w:rPr>
-        <w:t xml:space="preserve"> project was filed with the Chief Permitting Officer, </w:t>
-      </w:r>
-      <w:r>
-        <w:rPr>
-          <w:rFonts w:ascii="Times New Roman" w:eastAsia="Times New Roman" w:hAnsi="Times New Roman" w:cs="Times New Roman"/>
-        </w:rPr>
-        <w:t>submitted on</w:t>
-      </w:r>
-      <w:r>
-        <w:rPr>
-          <w:rFonts w:ascii="Times New Roman" w:eastAsia="Times New Roman" w:hAnsi="Times New Roman" w:cs="Times New Roman"/>
-        </w:rPr>
-        <w:t xml:space="preserve"> </w:t>
-      </w:r>
-      <w:r>
-        <w:rPr>
-          <w:rFonts w:ascii="Times New Roman" w:eastAsia="Times New Roman" w:hAnsi="Times New Roman" w:cs="Times New Roman"/>
-          <w:b/>
-          <w:color w:val="000000"/>
-        </w:rPr>
-        <w:t>{</w:t>
-      </w:r>
-      <w:proofErr w:type="spellStart"/>
-      <w:r>
-        <w:rPr>
-          <w:rFonts w:ascii="Times New Roman" w:eastAsia="Times New Roman" w:hAnsi="Times New Roman" w:cs="Times New Roman"/>
-          <w:b/>
-          <w:color w:val="000000"/>
-        </w:rPr>
-        <w:t>d.application_dated</w:t>
-      </w:r>
-      <w:proofErr w:type="spellEnd"/>
-      <w:r>
-        <w:rPr>
-          <w:rFonts w:ascii="Times New Roman" w:eastAsia="Times New Roman" w:hAnsi="Times New Roman" w:cs="Times New Roman"/>
-          <w:b/>
-          <w:color w:val="000000"/>
-        </w:rPr>
-        <w:t>}</w:t>
-      </w:r>
-      <w:r>
-        <w:rPr>
-          <w:rFonts w:ascii="Times New Roman" w:eastAsia="Times New Roman" w:hAnsi="Times New Roman" w:cs="Times New Roman"/>
-          <w:bCs/>
-          <w:color w:val="000000"/>
-        </w:rPr>
-        <w:t xml:space="preserve"> and last updated on </w:t>
-      </w:r>
-      <w:r>
-        <w:rPr>
-          <w:rFonts w:ascii="Times New Roman" w:eastAsia="Times New Roman" w:hAnsi="Times New Roman" w:cs="Times New Roman"/>
-          <w:b/>
-          <w:color w:val="000000"/>
-        </w:rPr>
-        <w:t>{</w:t>
-      </w:r>
-      <w:proofErr w:type="spellStart"/>
-      <w:r>
-        <w:rPr>
-          <w:rFonts w:ascii="Times New Roman" w:eastAsia="Times New Roman" w:hAnsi="Times New Roman" w:cs="Times New Roman"/>
-          <w:b/>
-          <w:color w:val="000000"/>
-        </w:rPr>
-        <w:t>d.</w:t>
-      </w:r>
-      <w:r>
-        <w:rPr>
-          <w:rFonts w:ascii="Times New Roman" w:eastAsia="Times New Roman" w:hAnsi="Times New Roman" w:cs="Times New Roman"/>
-          <w:b/>
-          <w:color w:val="000000"/>
-        </w:rPr>
-        <w:t>application_last_updated_date</w:t>
-      </w:r>
-      <w:proofErr w:type="spellEnd"/>
-      <w:r>
-        <w:rPr>
-          <w:rFonts w:ascii="Times New Roman" w:eastAsia="Times New Roman" w:hAnsi="Times New Roman" w:cs="Times New Roman"/>
-          <w:b/>
-          <w:color w:val="000000"/>
-        </w:rPr>
-        <w:t>}</w:t>
+        <w:t>{d.application_last_updated_date}</w:t>
       </w:r>
       <w:r>
         <w:rPr>
@@ -1481,10 +1003,8 @@
           <w:color w:val="FF0000"/>
           <w:u w:val="single"/>
         </w:rPr>
-        <w:t>{</w:t>
-      </w:r>
-      <w:proofErr w:type="spellStart"/>
-      <w:proofErr w:type="gramStart"/>
+        <w:t>{d.permit_amendment_type_code:ifEQ(ALG):showBegin}</w:t>
+      </w:r>
       <w:r>
         <w:rPr>
           <w:rFonts w:ascii="Times New Roman" w:eastAsia="Times New Roman" w:hAnsi="Times New Roman" w:cs="Times New Roman"/>
@@ -1493,9 +1013,91 @@
           <w:color w:val="FF0000"/>
           <w:u w:val="single"/>
         </w:rPr>
-        <w:t>d.permit</w:t>
-      </w:r>
-      <w:proofErr w:type="gramEnd"/>
+        <w:br/>
+      </w:r>
+      <w:r>
+        <w:rPr>
+          <w:rFonts w:ascii="Times New Roman" w:eastAsia="Times New Roman" w:hAnsi="Times New Roman" w:cs="Times New Roman"/>
+          <w:color w:val="000000"/>
+        </w:rPr>
+        <w:t>This permit replaces the authorization for permit</w:t>
+      </w:r>
+      <w:r>
+        <w:rPr>
+          <w:rFonts w:ascii="Times New Roman" w:eastAsia="Times New Roman" w:hAnsi="Times New Roman" w:cs="Times New Roman"/>
+          <w:b/>
+          <w:color w:val="000000"/>
+        </w:rPr>
+        <w:t xml:space="preserve"> {d.permit_number}, </w:t>
+      </w:r>
+      <w:r>
+        <w:rPr>
+          <w:rFonts w:ascii="Times New Roman" w:eastAsia="Times New Roman" w:hAnsi="Times New Roman" w:cs="Times New Roman"/>
+          <w:color w:val="000000"/>
+        </w:rPr>
+        <w:t xml:space="preserve">amended on </w:t>
+      </w:r>
+      <w:r>
+        <w:rPr>
+          <w:rFonts w:ascii="Times New Roman" w:eastAsia="Times New Roman" w:hAnsi="Times New Roman" w:cs="Times New Roman"/>
+          <w:b/>
+          <w:color w:val="000000"/>
+        </w:rPr>
+        <w:t xml:space="preserve">{d.previous_amendment.issue_date}, </w:t>
+      </w:r>
+      <w:r>
+        <w:rPr>
+          <w:rFonts w:ascii="Times New Roman" w:eastAsia="Times New Roman" w:hAnsi="Times New Roman" w:cs="Times New Roman"/>
+          <w:color w:val="000000"/>
+        </w:rPr>
+        <w:t xml:space="preserve">with approval end date </w:t>
+      </w:r>
+      <w:r>
+        <w:rPr>
+          <w:rFonts w:ascii="Times New Roman" w:eastAsia="Times New Roman" w:hAnsi="Times New Roman" w:cs="Times New Roman"/>
+          <w:b/>
+          <w:color w:val="000000"/>
+        </w:rPr>
+        <w:t>{d.previous_amendment.</w:t>
+      </w:r>
+      <w:r>
+        <w:rPr>
+          <w:rFonts w:ascii="Times New Roman" w:hAnsi="Times New Roman" w:cs="Times New Roman"/>
+          <w:b/>
+          <w:bCs/>
+        </w:rPr>
+        <w:t>auth</w:t>
+      </w:r>
+      <w:r>
+        <w:rPr>
+          <w:rFonts w:ascii="Times New Roman" w:hAnsi="Times New Roman" w:cs="Times New Roman"/>
+          <w:b/>
+          <w:bCs/>
+        </w:rPr>
+        <w:t>orization</w:t>
+      </w:r>
+      <w:r>
+        <w:rPr>
+          <w:rFonts w:ascii="Times New Roman" w:eastAsia="Times New Roman" w:hAnsi="Times New Roman" w:cs="Times New Roman"/>
+          <w:b/>
+          <w:color w:val="000000"/>
+        </w:rPr>
+        <w:t>_end_date}</w:t>
+      </w:r>
+      <w:r>
+        <w:rPr>
+          <w:rFonts w:ascii="Times New Roman" w:eastAsia="Times New Roman" w:hAnsi="Times New Roman" w:cs="Times New Roman"/>
+          <w:color w:val="000000"/>
+        </w:rPr>
+        <w:t>.</w:t>
+      </w:r>
+      <w:r>
+        <w:rPr>
+          <w:rFonts w:ascii="Times New Roman" w:eastAsia="Times New Roman" w:hAnsi="Times New Roman" w:cs="Times New Roman"/>
+          <w:color w:val="FF4000"/>
+        </w:rPr>
+        <w:t xml:space="preserve"> </w:t>
+      </w:r>
       <w:r>
         <w:rPr>
           <w:rFonts w:ascii="Times New Roman" w:eastAsia="Times New Roman" w:hAnsi="Times New Roman" w:cs="Times New Roman"/>
@@ -1504,231 +1106,7 @@
           <w:color w:val="FF0000"/>
           <w:u w:val="single"/>
         </w:rPr>
-        <w:t>_amendment_type_code:ifEQ</w:t>
-      </w:r>
-      <w:proofErr w:type="spellEnd"/>
-      <w:r>
-        <w:rPr>
-          <w:rFonts w:ascii="Times New Roman" w:eastAsia="Times New Roman" w:hAnsi="Times New Roman" w:cs="Times New Roman"/>
-          <w:b/>
-          <w:i/>
-          <w:color w:val="FF0000"/>
-          <w:u w:val="single"/>
-        </w:rPr>
-        <w:t>(ALG):</w:t>
-      </w:r>
-      <w:proofErr w:type="spellStart"/>
-      <w:r>
-        <w:rPr>
-          <w:rFonts w:ascii="Times New Roman" w:eastAsia="Times New Roman" w:hAnsi="Times New Roman" w:cs="Times New Roman"/>
-          <w:b/>
-          <w:i/>
-          <w:color w:val="FF0000"/>
-          <w:u w:val="single"/>
-        </w:rPr>
-        <w:t>showBegin</w:t>
-      </w:r>
-      <w:proofErr w:type="spellEnd"/>
-      <w:r>
-        <w:rPr>
-          <w:rFonts w:ascii="Times New Roman" w:eastAsia="Times New Roman" w:hAnsi="Times New Roman" w:cs="Times New Roman"/>
-          <w:b/>
-          <w:i/>
-          <w:color w:val="FF0000"/>
-          <w:u w:val="single"/>
-        </w:rPr>
-        <w:t>}</w:t>
-      </w:r>
-      <w:r>
-        <w:rPr>
-          <w:rFonts w:ascii="Times New Roman" w:eastAsia="Times New Roman" w:hAnsi="Times New Roman" w:cs="Times New Roman"/>
-          <w:b/>
-          <w:i/>
-          <w:color w:val="FF0000"/>
-          <w:u w:val="single"/>
-        </w:rPr>
-        <w:br/>
-      </w:r>
-      <w:r>
-        <w:rPr>
-          <w:rFonts w:ascii="Times New Roman" w:eastAsia="Times New Roman" w:hAnsi="Times New Roman" w:cs="Times New Roman"/>
-          <w:color w:val="000000"/>
-        </w:rPr>
-        <w:t>This permit replaces the authorization for permit</w:t>
-      </w:r>
-      <w:r>
-        <w:rPr>
-          <w:rFonts w:ascii="Times New Roman" w:eastAsia="Times New Roman" w:hAnsi="Times New Roman" w:cs="Times New Roman"/>
-          <w:b/>
-          <w:color w:val="000000"/>
-        </w:rPr>
-        <w:t xml:space="preserve"> {</w:t>
-      </w:r>
-      <w:proofErr w:type="spellStart"/>
-      <w:r>
-        <w:rPr>
-          <w:rFonts w:ascii="Times New Roman" w:eastAsia="Times New Roman" w:hAnsi="Times New Roman" w:cs="Times New Roman"/>
-          <w:b/>
-          <w:color w:val="000000"/>
-        </w:rPr>
-        <w:t>d.permit_number</w:t>
-      </w:r>
-      <w:proofErr w:type="spellEnd"/>
-      <w:r>
-        <w:rPr>
-          <w:rFonts w:ascii="Times New Roman" w:eastAsia="Times New Roman" w:hAnsi="Times New Roman" w:cs="Times New Roman"/>
-          <w:b/>
-          <w:color w:val="000000"/>
-        </w:rPr>
-        <w:t xml:space="preserve">}, </w:t>
-      </w:r>
-      <w:r>
-        <w:rPr>
-          <w:rFonts w:ascii="Times New Roman" w:eastAsia="Times New Roman" w:hAnsi="Times New Roman" w:cs="Times New Roman"/>
-          <w:color w:val="000000"/>
-        </w:rPr>
-        <w:t xml:space="preserve">amended on </w:t>
-      </w:r>
-      <w:r>
-        <w:rPr>
-          <w:rFonts w:ascii="Times New Roman" w:eastAsia="Times New Roman" w:hAnsi="Times New Roman" w:cs="Times New Roman"/>
-          <w:b/>
-          <w:color w:val="000000"/>
-        </w:rPr>
-        <w:t>{</w:t>
-      </w:r>
-      <w:proofErr w:type="spellStart"/>
-      <w:r>
-        <w:rPr>
-          <w:rFonts w:ascii="Times New Roman" w:eastAsia="Times New Roman" w:hAnsi="Times New Roman" w:cs="Times New Roman"/>
-          <w:b/>
-          <w:color w:val="000000"/>
-        </w:rPr>
-        <w:t>d.previous_amendment.issue_date</w:t>
-      </w:r>
-      <w:proofErr w:type="spellEnd"/>
-      <w:r>
-        <w:rPr>
-          <w:rFonts w:ascii="Times New Roman" w:eastAsia="Times New Roman" w:hAnsi="Times New Roman" w:cs="Times New Roman"/>
-          <w:b/>
-          <w:color w:val="000000"/>
-        </w:rPr>
-        <w:t xml:space="preserve">}, </w:t>
-      </w:r>
-      <w:r>
-        <w:rPr>
-          <w:rFonts w:ascii="Times New Roman" w:eastAsia="Times New Roman" w:hAnsi="Times New Roman" w:cs="Times New Roman"/>
-          <w:color w:val="000000"/>
-        </w:rPr>
-        <w:t xml:space="preserve">with approval end date </w:t>
-      </w:r>
-      <w:r>
-        <w:rPr>
-          <w:rFonts w:ascii="Times New Roman" w:eastAsia="Times New Roman" w:hAnsi="Times New Roman" w:cs="Times New Roman"/>
-          <w:b/>
-          <w:color w:val="000000"/>
-        </w:rPr>
-        <w:t>{</w:t>
-      </w:r>
-      <w:proofErr w:type="spellStart"/>
-      <w:r>
-        <w:rPr>
-          <w:rFonts w:ascii="Times New Roman" w:eastAsia="Times New Roman" w:hAnsi="Times New Roman" w:cs="Times New Roman"/>
-          <w:b/>
-          <w:color w:val="000000"/>
-        </w:rPr>
-        <w:t>d.previous_amendment.</w:t>
-      </w:r>
-      <w:r>
-        <w:rPr>
-          <w:rFonts w:ascii="Times New Roman" w:hAnsi="Times New Roman" w:cs="Times New Roman"/>
-          <w:b/>
-          <w:bCs/>
-        </w:rPr>
-        <w:t>auth</w:t>
-      </w:r>
-      <w:r>
-        <w:rPr>
-          <w:rFonts w:ascii="Times New Roman" w:hAnsi="Times New Roman" w:cs="Times New Roman"/>
-          <w:b/>
-          <w:bCs/>
-        </w:rPr>
-        <w:t>orization</w:t>
-      </w:r>
-      <w:r>
-        <w:rPr>
-          <w:rFonts w:ascii="Times New Roman" w:eastAsia="Times New Roman" w:hAnsi="Times New Roman" w:cs="Times New Roman"/>
-          <w:b/>
-          <w:color w:val="000000"/>
-        </w:rPr>
-        <w:t>_end_date</w:t>
-      </w:r>
-      <w:proofErr w:type="spellEnd"/>
-      <w:r>
-        <w:rPr>
-          <w:rFonts w:ascii="Times New Roman" w:eastAsia="Times New Roman" w:hAnsi="Times New Roman" w:cs="Times New Roman"/>
-          <w:b/>
-          <w:color w:val="000000"/>
-        </w:rPr>
-        <w:t>}</w:t>
-      </w:r>
-      <w:r>
-        <w:rPr>
-          <w:rFonts w:ascii="Times New Roman" w:eastAsia="Times New Roman" w:hAnsi="Times New Roman" w:cs="Times New Roman"/>
-          <w:color w:val="000000"/>
-        </w:rPr>
-        <w:t>.</w:t>
-      </w:r>
-      <w:r>
-        <w:rPr>
-          <w:rFonts w:ascii="Times New Roman" w:eastAsia="Times New Roman" w:hAnsi="Times New Roman" w:cs="Times New Roman"/>
-          <w:color w:val="FF4000"/>
-        </w:rPr>
-        <w:t xml:space="preserve"> </w:t>
-      </w:r>
-      <w:r>
-        <w:rPr>
-          <w:rFonts w:ascii="Times New Roman" w:eastAsia="Times New Roman" w:hAnsi="Times New Roman" w:cs="Times New Roman"/>
-          <w:b/>
-          <w:i/>
-          <w:color w:val="FF0000"/>
-          <w:u w:val="single"/>
-        </w:rPr>
-        <w:t>{</w:t>
-      </w:r>
-      <w:proofErr w:type="spellStart"/>
-      <w:proofErr w:type="gramStart"/>
-      <w:r>
-        <w:rPr>
-          <w:rFonts w:ascii="Times New Roman" w:eastAsia="Times New Roman" w:hAnsi="Times New Roman" w:cs="Times New Roman"/>
-          <w:b/>
-          <w:i/>
-          <w:color w:val="FF0000"/>
-          <w:u w:val="single"/>
-        </w:rPr>
-        <w:t>d.permit</w:t>
-      </w:r>
-      <w:proofErr w:type="gramEnd"/>
-      <w:r>
-        <w:rPr>
-          <w:rFonts w:ascii="Times New Roman" w:eastAsia="Times New Roman" w:hAnsi="Times New Roman" w:cs="Times New Roman"/>
-          <w:b/>
-          <w:i/>
-          <w:color w:val="FF0000"/>
-          <w:u w:val="single"/>
-        </w:rPr>
-        <w:t>_amendment_type_code:showEnd</w:t>
-      </w:r>
-      <w:proofErr w:type="spellEnd"/>
-      <w:r>
-        <w:rPr>
-          <w:rFonts w:ascii="Times New Roman" w:eastAsia="Times New Roman" w:hAnsi="Times New Roman" w:cs="Times New Roman"/>
-          <w:b/>
-          <w:i/>
-          <w:color w:val="FF0000"/>
-          <w:u w:val="single"/>
-        </w:rPr>
-        <w:t>}</w:t>
+        <w:t>{d.permit_amendment_type_code:showEnd}</w:t>
       </w:r>
     </w:p>
     <w:p>
@@ -1843,9 +1221,8 @@
           <w:bCs/>
           <w:color w:val="000000"/>
         </w:rPr>
-        <w:t>{</w:t>
-      </w:r>
-      <w:proofErr w:type="spellStart"/>
+        <w:t>{d.now_number</w:t>
+      </w:r>
       <w:r>
         <w:rPr>
           <w:rFonts w:ascii="Times New Roman" w:eastAsia="Times New Roman" w:hAnsi="Times New Roman" w:cs="Times New Roman"/>
@@ -1853,9 +1230,29 @@
           <w:bCs/>
           <w:color w:val="000000"/>
         </w:rPr>
-        <w:t>d.now_number</w:t>
-      </w:r>
-      <w:proofErr w:type="spellEnd"/>
+        <w:t>}</w:t>
+      </w:r>
+      <w:r>
+        <w:rPr>
+          <w:rFonts w:ascii="Times New Roman" w:eastAsia="Times New Roman" w:hAnsi="Times New Roman" w:cs="Times New Roman"/>
+          <w:color w:val="000000"/>
+        </w:rPr>
+        <w:t xml:space="preserve"> </w:t>
+      </w:r>
+      <w:r>
+        <w:rPr>
+          <w:rFonts w:ascii="Times New Roman" w:eastAsia="Times New Roman" w:hAnsi="Times New Roman" w:cs="Times New Roman"/>
+          <w:color w:val="000000"/>
+        </w:rPr>
+        <w:t>tracking number</w:t>
+      </w:r>
+      <w:r>
+        <w:rPr>
+          <w:rFonts w:ascii="Times New Roman" w:eastAsia="Times New Roman" w:hAnsi="Times New Roman" w:cs="Times New Roman"/>
+          <w:color w:val="000000"/>
+        </w:rPr>
+        <w:t xml:space="preserve"> </w:t>
+      </w:r>
       <w:r>
         <w:rPr>
           <w:rFonts w:ascii="Times New Roman" w:eastAsia="Times New Roman" w:hAnsi="Times New Roman" w:cs="Times New Roman"/>
@@ -1863,7 +1260,7 @@
           <w:bCs/>
           <w:color w:val="000000"/>
         </w:rPr>
-        <w:t>}</w:t>
+        <w:t>{d.now_tracking_number}</w:t>
       </w:r>
       <w:r>
         <w:rPr>
@@ -1877,7 +1274,7 @@
           <w:rFonts w:ascii="Times New Roman" w:eastAsia="Times New Roman" w:hAnsi="Times New Roman" w:cs="Times New Roman"/>
           <w:color w:val="000000"/>
         </w:rPr>
-        <w:t>tracking number</w:t>
+        <w:t>submitted</w:t>
       </w:r>
       <w:r>
         <w:rPr>
@@ -1893,9 +1290,15 @@
           <w:bCs/>
           <w:color w:val="000000"/>
         </w:rPr>
-        <w:t>{</w:t>
-      </w:r>
-      <w:proofErr w:type="spellStart"/>
+        <w:t>{d.application_dated}</w:t>
+      </w:r>
+      <w:r>
+        <w:rPr>
+          <w:rFonts w:ascii="Times New Roman" w:eastAsia="Times New Roman" w:hAnsi="Times New Roman" w:cs="Times New Roman"/>
+          <w:color w:val="000000"/>
+        </w:rPr>
+        <w:t xml:space="preserve"> and last updated on </w:t>
+      </w:r>
       <w:r>
         <w:rPr>
           <w:rFonts w:ascii="Times New Roman" w:eastAsia="Times New Roman" w:hAnsi="Times New Roman" w:cs="Times New Roman"/>
@@ -1903,103 +1306,7 @@
           <w:bCs/>
           <w:color w:val="000000"/>
         </w:rPr>
-        <w:t>d.now_tracking_number</w:t>
-      </w:r>
-      <w:proofErr w:type="spellEnd"/>
-      <w:r>
-        <w:rPr>
-          <w:rFonts w:ascii="Times New Roman" w:eastAsia="Times New Roman" w:hAnsi="Times New Roman" w:cs="Times New Roman"/>
-          <w:b/>
-          <w:bCs/>
-          <w:color w:val="000000"/>
-        </w:rPr>
-        <w:t>}</w:t>
-      </w:r>
-      <w:r>
-        <w:rPr>
-          <w:rFonts w:ascii="Times New Roman" w:eastAsia="Times New Roman" w:hAnsi="Times New Roman" w:cs="Times New Roman"/>
-          <w:color w:val="000000"/>
-        </w:rPr>
-        <w:t xml:space="preserve"> </w:t>
-      </w:r>
-      <w:r>
-        <w:rPr>
-          <w:rFonts w:ascii="Times New Roman" w:eastAsia="Times New Roman" w:hAnsi="Times New Roman" w:cs="Times New Roman"/>
-          <w:color w:val="000000"/>
-        </w:rPr>
-        <w:t>submitted</w:t>
-      </w:r>
-      <w:r>
-        <w:rPr>
-          <w:rFonts w:ascii="Times New Roman" w:eastAsia="Times New Roman" w:hAnsi="Times New Roman" w:cs="Times New Roman"/>
-          <w:color w:val="000000"/>
-        </w:rPr>
-        <w:t xml:space="preserve"> </w:t>
-      </w:r>
-      <w:r>
-        <w:rPr>
-          <w:rFonts w:ascii="Times New Roman" w:eastAsia="Times New Roman" w:hAnsi="Times New Roman" w:cs="Times New Roman"/>
-          <w:b/>
-          <w:bCs/>
-          <w:color w:val="000000"/>
-        </w:rPr>
-        <w:t>{</w:t>
-      </w:r>
-      <w:proofErr w:type="spellStart"/>
-      <w:r>
-        <w:rPr>
-          <w:rFonts w:ascii="Times New Roman" w:eastAsia="Times New Roman" w:hAnsi="Times New Roman" w:cs="Times New Roman"/>
-          <w:b/>
-          <w:bCs/>
-          <w:color w:val="000000"/>
-        </w:rPr>
-        <w:t>d.application_dated</w:t>
-      </w:r>
-      <w:proofErr w:type="spellEnd"/>
-      <w:r>
-        <w:rPr>
-          <w:rFonts w:ascii="Times New Roman" w:eastAsia="Times New Roman" w:hAnsi="Times New Roman" w:cs="Times New Roman"/>
-          <w:b/>
-          <w:bCs/>
-          <w:color w:val="000000"/>
-        </w:rPr>
-        <w:t>}</w:t>
-      </w:r>
-      <w:r>
-        <w:rPr>
-          <w:rFonts w:ascii="Times New Roman" w:eastAsia="Times New Roman" w:hAnsi="Times New Roman" w:cs="Times New Roman"/>
-          <w:color w:val="000000"/>
-        </w:rPr>
-        <w:t xml:space="preserve"> and last updated on </w:t>
-      </w:r>
-      <w:r>
-        <w:rPr>
-          <w:rFonts w:ascii="Times New Roman" w:eastAsia="Times New Roman" w:hAnsi="Times New Roman" w:cs="Times New Roman"/>
-          <w:b/>
-          <w:bCs/>
-          <w:color w:val="000000"/>
-        </w:rPr>
-        <w:t>{</w:t>
-      </w:r>
-      <w:proofErr w:type="spellStart"/>
-      <w:r>
-        <w:rPr>
-          <w:rFonts w:ascii="Times New Roman" w:eastAsia="Times New Roman" w:hAnsi="Times New Roman" w:cs="Times New Roman"/>
-          <w:b/>
-          <w:bCs/>
-          <w:color w:val="000000"/>
-        </w:rPr>
-        <w:t>d.application_last_updated_date</w:t>
-      </w:r>
-      <w:proofErr w:type="spellEnd"/>
-      <w:r>
-        <w:rPr>
-          <w:rFonts w:ascii="Times New Roman" w:eastAsia="Times New Roman" w:hAnsi="Times New Roman" w:cs="Times New Roman"/>
-          <w:b/>
-          <w:bCs/>
-          <w:color w:val="000000"/>
-        </w:rPr>
-        <w:t>}</w:t>
+        <w:t>{d.application_last_updated_date}</w:t>
       </w:r>
     </w:p>
     <w:p>
@@ -2026,65 +1333,29 @@
           <w:rFonts w:ascii="Times New Roman" w:eastAsia="Times New Roman" w:hAnsi="Times New Roman" w:cs="Times New Roman"/>
           <w:color w:val="000000"/>
         </w:rPr>
-        <w:t>{</w:t>
-      </w:r>
-      <w:proofErr w:type="spellStart"/>
-      <w:proofErr w:type="gramStart"/>
+        <w:t>{d.</w:t>
+      </w:r>
       <w:r>
         <w:rPr>
           <w:rFonts w:ascii="Times New Roman" w:eastAsia="Times New Roman" w:hAnsi="Times New Roman" w:cs="Times New Roman"/>
           <w:color w:val="000000"/>
         </w:rPr>
-        <w:t>d.</w:t>
+        <w:t>final_application_package</w:t>
       </w:r>
       <w:r>
         <w:rPr>
           <w:rFonts w:ascii="Times New Roman" w:eastAsia="Times New Roman" w:hAnsi="Times New Roman" w:cs="Times New Roman"/>
           <w:color w:val="000000"/>
         </w:rPr>
-        <w:t>final</w:t>
-      </w:r>
-      <w:proofErr w:type="gramEnd"/>
+        <w:t>[i].</w:t>
+      </w:r>
       <w:r>
         <w:rPr>
           <w:rFonts w:ascii="Times New Roman" w:eastAsia="Times New Roman" w:hAnsi="Times New Roman" w:cs="Times New Roman"/>
           <w:color w:val="000000"/>
         </w:rPr>
-        <w:t>_application_package</w:t>
-      </w:r>
-      <w:proofErr w:type="spellEnd"/>
-      <w:r>
-        <w:rPr>
-          <w:rFonts w:ascii="Times New Roman" w:eastAsia="Times New Roman" w:hAnsi="Times New Roman" w:cs="Times New Roman"/>
-          <w:color w:val="000000"/>
-        </w:rPr>
-        <w:t>[</w:t>
-      </w:r>
-      <w:proofErr w:type="spellStart"/>
-      <w:r>
-        <w:rPr>
-          <w:rFonts w:ascii="Times New Roman" w:eastAsia="Times New Roman" w:hAnsi="Times New Roman" w:cs="Times New Roman"/>
-          <w:color w:val="000000"/>
-        </w:rPr>
-        <w:t>i</w:t>
-      </w:r>
-      <w:proofErr w:type="spellEnd"/>
-      <w:r>
-        <w:rPr>
-          <w:rFonts w:ascii="Times New Roman" w:eastAsia="Times New Roman" w:hAnsi="Times New Roman" w:cs="Times New Roman"/>
-          <w:color w:val="000000"/>
-        </w:rPr>
-        <w:t>].</w:t>
-      </w:r>
-      <w:proofErr w:type="spellStart"/>
-      <w:r>
-        <w:rPr>
-          <w:rFonts w:ascii="Times New Roman" w:eastAsia="Times New Roman" w:hAnsi="Times New Roman" w:cs="Times New Roman"/>
-          <w:color w:val="000000"/>
-        </w:rPr>
         <w:t>document_info</w:t>
       </w:r>
-      <w:proofErr w:type="spellEnd"/>
       <w:r>
         <w:rPr>
           <w:rFonts w:ascii="Times New Roman" w:eastAsia="Times New Roman" w:hAnsi="Times New Roman" w:cs="Times New Roman"/>
@@ -2117,49 +1388,29 @@
           <w:rFonts w:ascii="Times New Roman" w:eastAsia="Times New Roman" w:hAnsi="Times New Roman" w:cs="Times New Roman"/>
           <w:color w:val="000000"/>
         </w:rPr>
-        <w:t>{</w:t>
-      </w:r>
-      <w:proofErr w:type="spellStart"/>
-      <w:proofErr w:type="gramStart"/>
+        <w:t>{d.</w:t>
+      </w:r>
       <w:r>
         <w:rPr>
           <w:rFonts w:ascii="Times New Roman" w:eastAsia="Times New Roman" w:hAnsi="Times New Roman" w:cs="Times New Roman"/>
           <w:color w:val="000000"/>
         </w:rPr>
-        <w:t>d.</w:t>
+        <w:t>final_application_package</w:t>
       </w:r>
       <w:r>
         <w:rPr>
           <w:rFonts w:ascii="Times New Roman" w:eastAsia="Times New Roman" w:hAnsi="Times New Roman" w:cs="Times New Roman"/>
           <w:color w:val="000000"/>
         </w:rPr>
-        <w:t>final</w:t>
-      </w:r>
-      <w:proofErr w:type="gramEnd"/>
+        <w:t>[i+1].</w:t>
+      </w:r>
       <w:r>
         <w:rPr>
           <w:rFonts w:ascii="Times New Roman" w:eastAsia="Times New Roman" w:hAnsi="Times New Roman" w:cs="Times New Roman"/>
           <w:color w:val="000000"/>
         </w:rPr>
-        <w:t>_application_package</w:t>
-      </w:r>
-      <w:proofErr w:type="spellEnd"/>
-      <w:r>
-        <w:rPr>
-          <w:rFonts w:ascii="Times New Roman" w:eastAsia="Times New Roman" w:hAnsi="Times New Roman" w:cs="Times New Roman"/>
-          <w:color w:val="000000"/>
-        </w:rPr>
-        <w:t>[i+1].</w:t>
-      </w:r>
-      <w:proofErr w:type="spellStart"/>
-      <w:r>
-        <w:rPr>
-          <w:rFonts w:ascii="Times New Roman" w:eastAsia="Times New Roman" w:hAnsi="Times New Roman" w:cs="Times New Roman"/>
-          <w:color w:val="000000"/>
-        </w:rPr>
         <w:t>document_info</w:t>
       </w:r>
-      <w:proofErr w:type="spellEnd"/>
       <w:r>
         <w:rPr>
           <w:rFonts w:ascii="Times New Roman" w:eastAsia="Times New Roman" w:hAnsi="Times New Roman" w:cs="Times New Roman"/>
@@ -2191,63 +1442,7 @@
           <w:color w:val="FF0000"/>
           <w:u w:val="single"/>
         </w:rPr>
-        <w:t>{</w:t>
-      </w:r>
-      <w:proofErr w:type="spellStart"/>
-      <w:proofErr w:type="gramStart"/>
-      <w:r>
-        <w:rPr>
-          <w:rFonts w:ascii="Times New Roman" w:eastAsia="Times New Roman" w:hAnsi="Times New Roman" w:cs="Times New Roman"/>
-          <w:b/>
-          <w:i/>
-          <w:color w:val="FF0000"/>
-          <w:u w:val="single"/>
-        </w:rPr>
-        <w:t>d.permit</w:t>
-      </w:r>
-      <w:proofErr w:type="gramEnd"/>
-      <w:r>
-        <w:rPr>
-          <w:rFonts w:ascii="Times New Roman" w:eastAsia="Times New Roman" w:hAnsi="Times New Roman" w:cs="Times New Roman"/>
-          <w:b/>
-          <w:i/>
-          <w:color w:val="FF0000"/>
-          <w:u w:val="single"/>
-        </w:rPr>
-        <w:t>_amendment_type_code:ifEQ</w:t>
-      </w:r>
-      <w:proofErr w:type="spellEnd"/>
-      <w:r>
-        <w:rPr>
-          <w:rFonts w:ascii="Times New Roman" w:eastAsia="Times New Roman" w:hAnsi="Times New Roman" w:cs="Times New Roman"/>
-          <w:b/>
-          <w:i/>
-          <w:color w:val="FF0000"/>
-          <w:u w:val="single"/>
-        </w:rPr>
-        <w:t>(ALG):</w:t>
-      </w:r>
-      <w:proofErr w:type="spellStart"/>
-      <w:r>
-        <w:rPr>
-          <w:rFonts w:ascii="Times New Roman" w:eastAsia="Times New Roman" w:hAnsi="Times New Roman" w:cs="Times New Roman"/>
-          <w:b/>
-          <w:i/>
-          <w:color w:val="FF0000"/>
-          <w:u w:val="single"/>
-        </w:rPr>
-        <w:t>showBegin</w:t>
-      </w:r>
-      <w:proofErr w:type="spellEnd"/>
-      <w:r>
-        <w:rPr>
-          <w:rFonts w:ascii="Times New Roman" w:eastAsia="Times New Roman" w:hAnsi="Times New Roman" w:cs="Times New Roman"/>
-          <w:b/>
-          <w:i/>
-          <w:color w:val="FF0000"/>
-          <w:u w:val="single"/>
-        </w:rPr>
-        <w:t>}</w:t>
+        <w:t>{d.permit_amendment_type_code:ifEQ(ALG):showBegin}</w:t>
       </w:r>
     </w:p>
     <w:p>
@@ -2305,41 +1500,43 @@
           <w:b/>
           <w:bCs/>
         </w:rPr>
-        <w:t>{</w:t>
-      </w:r>
-      <w:proofErr w:type="spellStart"/>
-      <w:proofErr w:type="gramStart"/>
+        <w:t>{d.permit_number}</w:t>
+      </w:r>
+      <w:r>
+        <w:rPr>
+          <w:rFonts w:ascii="Times New Roman" w:hAnsi="Times New Roman" w:cs="Times New Roman"/>
+        </w:rPr>
+        <w:t xml:space="preserve"> amended on </w:t>
+      </w:r>
       <w:r>
         <w:rPr>
           <w:rFonts w:ascii="Times New Roman" w:hAnsi="Times New Roman" w:cs="Times New Roman"/>
           <w:b/>
           <w:bCs/>
         </w:rPr>
-        <w:t>d.permit</w:t>
-      </w:r>
-      <w:proofErr w:type="gramEnd"/>
+        <w:t>{d.previous_amendment.issue_date}</w:t>
+      </w:r>
+      <w:r>
+        <w:rPr>
+          <w:rFonts w:ascii="Times New Roman" w:hAnsi="Times New Roman" w:cs="Times New Roman"/>
+        </w:rPr>
+        <w:t xml:space="preserve">, with approval end date </w:t>
+      </w:r>
       <w:r>
         <w:rPr>
           <w:rFonts w:ascii="Times New Roman" w:hAnsi="Times New Roman" w:cs="Times New Roman"/>
           <w:b/>
           <w:bCs/>
         </w:rPr>
-        <w:t>_number</w:t>
-      </w:r>
-      <w:proofErr w:type="spellEnd"/>
+        <w:t>{d.previous_amendment.auth</w:t>
+      </w:r>
       <w:r>
         <w:rPr>
           <w:rFonts w:ascii="Times New Roman" w:hAnsi="Times New Roman" w:cs="Times New Roman"/>
           <w:b/>
           <w:bCs/>
         </w:rPr>
-        <w:t>}</w:t>
-      </w:r>
-      <w:r>
-        <w:rPr>
-          <w:rFonts w:ascii="Times New Roman" w:hAnsi="Times New Roman" w:cs="Times New Roman"/>
-        </w:rPr>
-        <w:t xml:space="preserve"> amended on </w:t>
+        <w:t>orization</w:t>
       </w:r>
       <w:r>
         <w:rPr>
@@ -2347,73 +1544,7 @@
           <w:b/>
           <w:bCs/>
         </w:rPr>
-        <w:t>{</w:t>
-      </w:r>
-      <w:proofErr w:type="spellStart"/>
-      <w:r>
-        <w:rPr>
-          <w:rFonts w:ascii="Times New Roman" w:hAnsi="Times New Roman" w:cs="Times New Roman"/>
-          <w:b/>
-          <w:bCs/>
-        </w:rPr>
-        <w:t>d.previous_amendment.issue_date</w:t>
-      </w:r>
-      <w:proofErr w:type="spellEnd"/>
-      <w:r>
-        <w:rPr>
-          <w:rFonts w:ascii="Times New Roman" w:hAnsi="Times New Roman" w:cs="Times New Roman"/>
-          <w:b/>
-          <w:bCs/>
-        </w:rPr>
-        <w:t>}</w:t>
-      </w:r>
-      <w:r>
-        <w:rPr>
-          <w:rFonts w:ascii="Times New Roman" w:hAnsi="Times New Roman" w:cs="Times New Roman"/>
-        </w:rPr>
-        <w:t xml:space="preserve">, with approval end date </w:t>
-      </w:r>
-      <w:r>
-        <w:rPr>
-          <w:rFonts w:ascii="Times New Roman" w:hAnsi="Times New Roman" w:cs="Times New Roman"/>
-          <w:b/>
-          <w:bCs/>
-        </w:rPr>
-        <w:t>{</w:t>
-      </w:r>
-      <w:proofErr w:type="spellStart"/>
-      <w:r>
-        <w:rPr>
-          <w:rFonts w:ascii="Times New Roman" w:hAnsi="Times New Roman" w:cs="Times New Roman"/>
-          <w:b/>
-          <w:bCs/>
-        </w:rPr>
-        <w:t>d.previous_amendment.auth</w:t>
-      </w:r>
-      <w:r>
-        <w:rPr>
-          <w:rFonts w:ascii="Times New Roman" w:hAnsi="Times New Roman" w:cs="Times New Roman"/>
-          <w:b/>
-          <w:bCs/>
-        </w:rPr>
-        <w:t>orization</w:t>
-      </w:r>
-      <w:r>
-        <w:rPr>
-          <w:rFonts w:ascii="Times New Roman" w:hAnsi="Times New Roman" w:cs="Times New Roman"/>
-          <w:b/>
-          <w:bCs/>
-        </w:rPr>
-        <w:t>_end_date</w:t>
-      </w:r>
-      <w:proofErr w:type="spellEnd"/>
-      <w:r>
-        <w:rPr>
-          <w:rFonts w:ascii="Times New Roman" w:hAnsi="Times New Roman" w:cs="Times New Roman"/>
-          <w:b/>
-          <w:bCs/>
-        </w:rPr>
-        <w:t>}</w:t>
+        <w:t>_end_date}</w:t>
       </w:r>
     </w:p>
     <w:p>
@@ -2432,58 +1563,14 @@
         <w:rPr>
           <w:rFonts w:ascii="Times New Roman" w:hAnsi="Times New Roman" w:cs="Times New Roman"/>
         </w:rPr>
-        <w:t>{</w:t>
-      </w:r>
-      <w:proofErr w:type="spellStart"/>
-      <w:proofErr w:type="gramStart"/>
+        <w:t>{d.previous_amendment.related_documents[i].document_</w:t>
+      </w:r>
       <w:r>
         <w:rPr>
           <w:rFonts w:ascii="Times New Roman" w:hAnsi="Times New Roman" w:cs="Times New Roman"/>
         </w:rPr>
-        <w:t>d.previous</w:t>
-      </w:r>
-      <w:proofErr w:type="gramEnd"/>
-      <w:r>
-        <w:rPr>
-          <w:rFonts w:ascii="Times New Roman" w:hAnsi="Times New Roman" w:cs="Times New Roman"/>
-        </w:rPr>
-        <w:t>_amendment.related_documents</w:t>
-      </w:r>
-      <w:proofErr w:type="spellEnd"/>
-      <w:r>
-        <w:rPr>
-          <w:rFonts w:ascii="Times New Roman" w:hAnsi="Times New Roman" w:cs="Times New Roman"/>
-        </w:rPr>
-        <w:t>[</w:t>
-      </w:r>
-      <w:proofErr w:type="spellStart"/>
-      <w:r>
-        <w:rPr>
-          <w:rFonts w:ascii="Times New Roman" w:hAnsi="Times New Roman" w:cs="Times New Roman"/>
-        </w:rPr>
-        <w:t>i</w:t>
-      </w:r>
-      <w:proofErr w:type="spellEnd"/>
-      <w:r>
-        <w:rPr>
-          <w:rFonts w:ascii="Times New Roman" w:hAnsi="Times New Roman" w:cs="Times New Roman"/>
-        </w:rPr>
-        <w:t>].</w:t>
-      </w:r>
-      <w:proofErr w:type="spellStart"/>
-      <w:r>
-        <w:rPr>
-          <w:rFonts w:ascii="Times New Roman" w:hAnsi="Times New Roman" w:cs="Times New Roman"/>
-        </w:rPr>
-        <w:t>document_</w:t>
-      </w:r>
-      <w:r>
-        <w:rPr>
-          <w:rFonts w:ascii="Times New Roman" w:hAnsi="Times New Roman" w:cs="Times New Roman"/>
-        </w:rPr>
         <w:t>info</w:t>
       </w:r>
-      <w:proofErr w:type="spellEnd"/>
       <w:r>
         <w:rPr>
           <w:rFonts w:ascii="Times New Roman" w:hAnsi="Times New Roman" w:cs="Times New Roman"/>
@@ -2507,44 +1594,14 @@
         <w:rPr>
           <w:rFonts w:ascii="Times New Roman" w:hAnsi="Times New Roman" w:cs="Times New Roman"/>
         </w:rPr>
-        <w:t>{</w:t>
-      </w:r>
-      <w:proofErr w:type="spellStart"/>
-      <w:proofErr w:type="gramStart"/>
+        <w:t>{d.previous_amendment.related_documents[i+1].document_</w:t>
+      </w:r>
       <w:r>
         <w:rPr>
           <w:rFonts w:ascii="Times New Roman" w:hAnsi="Times New Roman" w:cs="Times New Roman"/>
         </w:rPr>
-        <w:t>d.previous</w:t>
-      </w:r>
-      <w:proofErr w:type="gramEnd"/>
-      <w:r>
-        <w:rPr>
-          <w:rFonts w:ascii="Times New Roman" w:hAnsi="Times New Roman" w:cs="Times New Roman"/>
-        </w:rPr>
-        <w:t>_amendment.related_documents</w:t>
-      </w:r>
-      <w:proofErr w:type="spellEnd"/>
-      <w:r>
-        <w:rPr>
-          <w:rFonts w:ascii="Times New Roman" w:hAnsi="Times New Roman" w:cs="Times New Roman"/>
-        </w:rPr>
-        <w:t>[i+1].</w:t>
-      </w:r>
-      <w:proofErr w:type="spellStart"/>
-      <w:r>
-        <w:rPr>
-          <w:rFonts w:ascii="Times New Roman" w:hAnsi="Times New Roman" w:cs="Times New Roman"/>
-        </w:rPr>
-        <w:t>document_</w:t>
-      </w:r>
-      <w:r>
-        <w:rPr>
-          <w:rFonts w:ascii="Times New Roman" w:hAnsi="Times New Roman" w:cs="Times New Roman"/>
-        </w:rPr>
         <w:t>info</w:t>
       </w:r>
-      <w:proofErr w:type="spellEnd"/>
       <w:r>
         <w:rPr>
           <w:rFonts w:ascii="Times New Roman" w:hAnsi="Times New Roman" w:cs="Times New Roman"/>
@@ -2570,44 +1627,7 @@
           <w:color w:val="FF0000"/>
           <w:u w:val="single"/>
         </w:rPr>
-        <w:t>{</w:t>
-      </w:r>
-      <w:proofErr w:type="spellStart"/>
-      <w:proofErr w:type="gramStart"/>
-      <w:r>
-        <w:rPr>
-          <w:rFonts w:ascii="Times New Roman" w:hAnsi="Times New Roman" w:cs="Times New Roman"/>
-          <w:b/>
-          <w:bCs/>
-          <w:i/>
-          <w:color w:val="FF0000"/>
-          <w:u w:val="single"/>
-        </w:rPr>
-        <w:t>d.permit</w:t>
-      </w:r>
-      <w:proofErr w:type="gramEnd"/>
-      <w:r>
-        <w:rPr>
-          <w:rFonts w:ascii="Times New Roman" w:hAnsi="Times New Roman" w:cs="Times New Roman"/>
-          <w:b/>
-          <w:bCs/>
-          <w:i/>
-          <w:color w:val="FF0000"/>
-          <w:u w:val="single"/>
-        </w:rPr>
-        <w:t>_amendment_type_code:showEnd</w:t>
-      </w:r>
-      <w:proofErr w:type="spellEnd"/>
-      <w:r>
-        <w:rPr>
-          <w:rFonts w:ascii="Times New Roman" w:hAnsi="Times New Roman" w:cs="Times New Roman"/>
-          <w:b/>
-          <w:bCs/>
-          <w:i/>
-          <w:color w:val="FF0000"/>
-          <w:u w:val="single"/>
-        </w:rPr>
-        <w:t>}</w:t>
+        <w:t>{d.permit_amendment_type_code:showEnd}</w:t>
       </w:r>
     </w:p>
     <w:p>
@@ -2706,58 +1726,7 @@
           <w:szCs w:val="24"/>
           <w:u w:val="single"/>
         </w:rPr>
-        <w:t>{</w:t>
-      </w:r>
-      <w:proofErr w:type="spellStart"/>
-      <w:r>
-        <w:rPr>
-          <w:rFonts w:ascii="Times New Roman" w:eastAsia="Times New Roman" w:hAnsi="Times New Roman" w:cs="Times New Roman"/>
-          <w:sz w:val="24"/>
-          <w:szCs w:val="24"/>
-          <w:u w:val="single"/>
-        </w:rPr>
-        <w:t>d.conditions.GEC</w:t>
-      </w:r>
-      <w:proofErr w:type="spellEnd"/>
-      <w:r>
-        <w:rPr>
-          <w:rFonts w:ascii="Times New Roman" w:eastAsia="Times New Roman" w:hAnsi="Times New Roman" w:cs="Times New Roman"/>
-          <w:sz w:val="24"/>
-          <w:szCs w:val="24"/>
-          <w:u w:val="single"/>
-        </w:rPr>
-        <w:t>[</w:t>
-      </w:r>
-      <w:proofErr w:type="spellStart"/>
-      <w:r>
-        <w:rPr>
-          <w:rFonts w:ascii="Times New Roman" w:eastAsia="Times New Roman" w:hAnsi="Times New Roman" w:cs="Times New Roman"/>
-          <w:sz w:val="24"/>
-          <w:szCs w:val="24"/>
-          <w:u w:val="single"/>
-        </w:rPr>
-        <w:t>i</w:t>
-      </w:r>
-      <w:proofErr w:type="spellEnd"/>
-      <w:proofErr w:type="gramStart"/>
-      <w:r>
-        <w:rPr>
-          <w:rFonts w:ascii="Times New Roman" w:eastAsia="Times New Roman" w:hAnsi="Times New Roman" w:cs="Times New Roman"/>
-          <w:sz w:val="24"/>
-          <w:szCs w:val="24"/>
-          <w:u w:val="single"/>
-        </w:rPr>
-        <w:t>].condition</w:t>
-      </w:r>
-      <w:proofErr w:type="gramEnd"/>
-      <w:r>
-        <w:rPr>
-          <w:rFonts w:ascii="Times New Roman" w:eastAsia="Times New Roman" w:hAnsi="Times New Roman" w:cs="Times New Roman"/>
-          <w:sz w:val="24"/>
-          <w:szCs w:val="24"/>
-          <w:u w:val="single"/>
-        </w:rPr>
-        <w:t>}</w:t>
+        <w:t>{d.conditions.GEC[i].condition}</w:t>
       </w:r>
     </w:p>
     <w:p>
@@ -2780,71 +1749,7 @@
         <w:rPr>
           <w:rFonts w:ascii="Times New Roman" w:eastAsia="Times New Roman" w:hAnsi="Times New Roman" w:cs="Times New Roman"/>
         </w:rPr>
-        <w:t>{</w:t>
-      </w:r>
-      <w:proofErr w:type="spellStart"/>
-      <w:r>
-        <w:rPr>
-          <w:rFonts w:ascii="Times New Roman" w:eastAsia="Times New Roman" w:hAnsi="Times New Roman" w:cs="Times New Roman"/>
-        </w:rPr>
-        <w:t>d.conditions.GEC</w:t>
-      </w:r>
-      <w:proofErr w:type="spellEnd"/>
-      <w:r>
-        <w:rPr>
-          <w:rFonts w:ascii="Times New Roman" w:eastAsia="Times New Roman" w:hAnsi="Times New Roman" w:cs="Times New Roman"/>
-        </w:rPr>
-        <w:t>[</w:t>
-      </w:r>
-      <w:proofErr w:type="spellStart"/>
-      <w:r>
-        <w:rPr>
-          <w:rFonts w:ascii="Times New Roman" w:eastAsia="Times New Roman" w:hAnsi="Times New Roman" w:cs="Times New Roman"/>
-        </w:rPr>
-        <w:t>i</w:t>
-      </w:r>
-      <w:proofErr w:type="spellEnd"/>
-      <w:proofErr w:type="gramStart"/>
-      <w:r>
-        <w:rPr>
-          <w:rFonts w:ascii="Times New Roman" w:eastAsia="Times New Roman" w:hAnsi="Times New Roman" w:cs="Times New Roman"/>
-        </w:rPr>
-        <w:t>].</w:t>
-      </w:r>
-      <w:proofErr w:type="spellStart"/>
-      <w:r>
-        <w:rPr>
-          <w:rFonts w:ascii="Times New Roman" w:eastAsia="Times New Roman" w:hAnsi="Times New Roman" w:cs="Times New Roman"/>
-        </w:rPr>
-        <w:t>sub</w:t>
-      </w:r>
-      <w:proofErr w:type="gramEnd"/>
-      <w:r>
-        <w:rPr>
-          <w:rFonts w:ascii="Times New Roman" w:eastAsia="Times New Roman" w:hAnsi="Times New Roman" w:cs="Times New Roman"/>
-        </w:rPr>
-        <w:t>_conditions</w:t>
-      </w:r>
-      <w:proofErr w:type="spellEnd"/>
-      <w:r>
-        <w:rPr>
-          <w:rFonts w:ascii="Times New Roman" w:eastAsia="Times New Roman" w:hAnsi="Times New Roman" w:cs="Times New Roman"/>
-        </w:rPr>
-        <w:t>[</w:t>
-      </w:r>
-      <w:proofErr w:type="spellStart"/>
-      <w:r>
-        <w:rPr>
-          <w:rFonts w:ascii="Times New Roman" w:eastAsia="Times New Roman" w:hAnsi="Times New Roman" w:cs="Times New Roman"/>
-        </w:rPr>
-        <w:t>i</w:t>
-      </w:r>
-      <w:proofErr w:type="spellEnd"/>
-      <w:r>
-        <w:rPr>
-          <w:rFonts w:ascii="Times New Roman" w:eastAsia="Times New Roman" w:hAnsi="Times New Roman" w:cs="Times New Roman"/>
-        </w:rPr>
-        <w:t>].condition}</w:t>
+        <w:t>{d.conditions.GEC[i].sub_conditions[i].condition}</w:t>
       </w:r>
     </w:p>
     <w:p>
@@ -2867,21 +1772,7 @@
         <w:rPr>
           <w:rFonts w:ascii="Times New Roman" w:eastAsia="Times New Roman" w:hAnsi="Times New Roman" w:cs="Times New Roman"/>
         </w:rPr>
-        <w:t>{d.conditions.GEC[i</w:t>
-      </w:r>
-      <w:proofErr w:type="gramStart"/>
-      <w:r>
-        <w:rPr>
-          <w:rFonts w:ascii="Times New Roman" w:eastAsia="Times New Roman" w:hAnsi="Times New Roman" w:cs="Times New Roman"/>
-        </w:rPr>
-        <w:t>].sub</w:t>
-      </w:r>
-      <w:proofErr w:type="gramEnd"/>
-      <w:r>
-        <w:rPr>
-          <w:rFonts w:ascii="Times New Roman" w:eastAsia="Times New Roman" w:hAnsi="Times New Roman" w:cs="Times New Roman"/>
-        </w:rPr>
-        <w:t>_conditions[i].sub_conditions[i].condition}</w:t>
+        <w:t>{d.conditions.GEC[i].sub_conditions[i].sub_conditions[i].condition}</w:t>
       </w:r>
       <w:bookmarkStart w:id="2" w:name="_heading=h.3znysh7" w:colFirst="0" w:colLast="0"/>
       <w:bookmarkEnd w:id="2"/>
@@ -2906,21 +1797,7 @@
         <w:rPr>
           <w:rFonts w:ascii="Times New Roman" w:eastAsia="Times New Roman" w:hAnsi="Times New Roman" w:cs="Times New Roman"/>
         </w:rPr>
-        <w:t>{d.conditions.GEC[i</w:t>
-      </w:r>
-      <w:proofErr w:type="gramStart"/>
-      <w:r>
-        <w:rPr>
-          <w:rFonts w:ascii="Times New Roman" w:eastAsia="Times New Roman" w:hAnsi="Times New Roman" w:cs="Times New Roman"/>
-        </w:rPr>
-        <w:t>].sub</w:t>
-      </w:r>
-      <w:proofErr w:type="gramEnd"/>
-      <w:r>
-        <w:rPr>
-          <w:rFonts w:ascii="Times New Roman" w:eastAsia="Times New Roman" w:hAnsi="Times New Roman" w:cs="Times New Roman"/>
-        </w:rPr>
-        <w:t>_conditions[i].sub_conditions[i].sub_conditions[i].condition}</w:t>
+        <w:t>{d.conditions.GEC[i].sub_conditions[i].sub_conditions[i].sub_conditions[i].condition}</w:t>
       </w:r>
     </w:p>
     <w:p>
@@ -2943,21 +1820,7 @@
         <w:rPr>
           <w:rFonts w:ascii="Times New Roman" w:eastAsia="Times New Roman" w:hAnsi="Times New Roman" w:cs="Times New Roman"/>
         </w:rPr>
-        <w:t>{d.conditions.GEC[i</w:t>
-      </w:r>
-      <w:proofErr w:type="gramStart"/>
-      <w:r>
-        <w:rPr>
-          <w:rFonts w:ascii="Times New Roman" w:eastAsia="Times New Roman" w:hAnsi="Times New Roman" w:cs="Times New Roman"/>
-        </w:rPr>
-        <w:t>].sub</w:t>
-      </w:r>
-      <w:proofErr w:type="gramEnd"/>
-      <w:r>
-        <w:rPr>
-          <w:rFonts w:ascii="Times New Roman" w:eastAsia="Times New Roman" w:hAnsi="Times New Roman" w:cs="Times New Roman"/>
-        </w:rPr>
-        <w:t>_conditions[i].sub_conditions[i].sub_conditions[i].sub_conditions[i].condition}</w:t>
+        <w:t>{d.conditions.GEC[i].sub_conditions[i].sub_conditions[i].sub_conditions[i].sub_conditions[i].condition}</w:t>
       </w:r>
     </w:p>
     <w:p>
@@ -2980,21 +1843,7 @@
         <w:rPr>
           <w:rFonts w:ascii="Times New Roman" w:eastAsia="Times New Roman" w:hAnsi="Times New Roman" w:cs="Times New Roman"/>
         </w:rPr>
-        <w:t>{d.conditions.GEC[i</w:t>
-      </w:r>
-      <w:proofErr w:type="gramStart"/>
-      <w:r>
-        <w:rPr>
-          <w:rFonts w:ascii="Times New Roman" w:eastAsia="Times New Roman" w:hAnsi="Times New Roman" w:cs="Times New Roman"/>
-        </w:rPr>
-        <w:t>].sub</w:t>
-      </w:r>
-      <w:proofErr w:type="gramEnd"/>
-      <w:r>
-        <w:rPr>
-          <w:rFonts w:ascii="Times New Roman" w:eastAsia="Times New Roman" w:hAnsi="Times New Roman" w:cs="Times New Roman"/>
-        </w:rPr>
-        <w:t>_conditions[i].sub_conditions[i].sub_conditions[i].sub_conditions[i+1].condition}</w:t>
+        <w:t>{d.conditions.GEC[i].sub_conditions[i].sub_conditions[i].sub_conditions[i].sub_conditions[i+1].condition}</w:t>
       </w:r>
     </w:p>
     <w:p>
@@ -3017,21 +1866,7 @@
         <w:rPr>
           <w:rFonts w:ascii="Times New Roman" w:eastAsia="Times New Roman" w:hAnsi="Times New Roman" w:cs="Times New Roman"/>
         </w:rPr>
-        <w:t>{d.conditions.GEC[i</w:t>
-      </w:r>
-      <w:proofErr w:type="gramStart"/>
-      <w:r>
-        <w:rPr>
-          <w:rFonts w:ascii="Times New Roman" w:eastAsia="Times New Roman" w:hAnsi="Times New Roman" w:cs="Times New Roman"/>
-        </w:rPr>
-        <w:t>].sub</w:t>
-      </w:r>
-      <w:proofErr w:type="gramEnd"/>
-      <w:r>
-        <w:rPr>
-          <w:rFonts w:ascii="Times New Roman" w:eastAsia="Times New Roman" w:hAnsi="Times New Roman" w:cs="Times New Roman"/>
-        </w:rPr>
-        <w:t>_conditions[i].sub_conditions[i].sub_conditions[i+1].condition}</w:t>
+        <w:t>{d.conditions.GEC[i].sub_conditions[i].sub_conditions[i].sub_conditions[i+1].condition}</w:t>
       </w:r>
     </w:p>
     <w:p>
@@ -3054,21 +1889,7 @@
         <w:rPr>
           <w:rFonts w:ascii="Times New Roman" w:eastAsia="Times New Roman" w:hAnsi="Times New Roman" w:cs="Times New Roman"/>
         </w:rPr>
-        <w:t>{d.conditions.GEC[i</w:t>
-      </w:r>
-      <w:proofErr w:type="gramStart"/>
-      <w:r>
-        <w:rPr>
-          <w:rFonts w:ascii="Times New Roman" w:eastAsia="Times New Roman" w:hAnsi="Times New Roman" w:cs="Times New Roman"/>
-        </w:rPr>
-        <w:t>].sub</w:t>
-      </w:r>
-      <w:proofErr w:type="gramEnd"/>
-      <w:r>
-        <w:rPr>
-          <w:rFonts w:ascii="Times New Roman" w:eastAsia="Times New Roman" w:hAnsi="Times New Roman" w:cs="Times New Roman"/>
-        </w:rPr>
-        <w:t>_conditions[i].sub_conditions[i+1].condition}</w:t>
+        <w:t>{d.conditions.GEC[i].sub_conditions[i].sub_conditions[i+1].condition}</w:t>
       </w:r>
     </w:p>
     <w:p>
@@ -3091,57 +1912,7 @@
         <w:rPr>
           <w:rFonts w:ascii="Times New Roman" w:eastAsia="Times New Roman" w:hAnsi="Times New Roman" w:cs="Times New Roman"/>
         </w:rPr>
-        <w:t>{</w:t>
-      </w:r>
-      <w:proofErr w:type="spellStart"/>
-      <w:r>
-        <w:rPr>
-          <w:rFonts w:ascii="Times New Roman" w:eastAsia="Times New Roman" w:hAnsi="Times New Roman" w:cs="Times New Roman"/>
-        </w:rPr>
-        <w:t>d.conditions.GEC</w:t>
-      </w:r>
-      <w:proofErr w:type="spellEnd"/>
-      <w:r>
-        <w:rPr>
-          <w:rFonts w:ascii="Times New Roman" w:eastAsia="Times New Roman" w:hAnsi="Times New Roman" w:cs="Times New Roman"/>
-        </w:rPr>
-        <w:t>[</w:t>
-      </w:r>
-      <w:proofErr w:type="spellStart"/>
-      <w:r>
-        <w:rPr>
-          <w:rFonts w:ascii="Times New Roman" w:eastAsia="Times New Roman" w:hAnsi="Times New Roman" w:cs="Times New Roman"/>
-        </w:rPr>
-        <w:t>i</w:t>
-      </w:r>
-      <w:proofErr w:type="spellEnd"/>
-      <w:proofErr w:type="gramStart"/>
-      <w:r>
-        <w:rPr>
-          <w:rFonts w:ascii="Times New Roman" w:eastAsia="Times New Roman" w:hAnsi="Times New Roman" w:cs="Times New Roman"/>
-        </w:rPr>
-        <w:t>].</w:t>
-      </w:r>
-      <w:proofErr w:type="spellStart"/>
-      <w:r>
-        <w:rPr>
-          <w:rFonts w:ascii="Times New Roman" w:eastAsia="Times New Roman" w:hAnsi="Times New Roman" w:cs="Times New Roman"/>
-        </w:rPr>
-        <w:t>sub</w:t>
-      </w:r>
-      <w:proofErr w:type="gramEnd"/>
-      <w:r>
-        <w:rPr>
-          <w:rFonts w:ascii="Times New Roman" w:eastAsia="Times New Roman" w:hAnsi="Times New Roman" w:cs="Times New Roman"/>
-        </w:rPr>
-        <w:t>_conditions</w:t>
-      </w:r>
-      <w:proofErr w:type="spellEnd"/>
-      <w:r>
-        <w:rPr>
-          <w:rFonts w:ascii="Times New Roman" w:eastAsia="Times New Roman" w:hAnsi="Times New Roman" w:cs="Times New Roman"/>
-        </w:rPr>
-        <w:t>[i+1].condition}</w:t>
+        <w:t>{d.conditions.GEC[i].sub_conditions[i+1].condition}</w:t>
       </w:r>
     </w:p>
     <w:p>
@@ -3167,47 +1938,7 @@
           <w:szCs w:val="24"/>
           <w:u w:val="single"/>
         </w:rPr>
-        <w:t>{</w:t>
-      </w:r>
-      <w:proofErr w:type="spellStart"/>
-      <w:r>
-        <w:rPr>
-          <w:rFonts w:ascii="Times New Roman" w:eastAsia="Times New Roman" w:hAnsi="Times New Roman" w:cs="Times New Roman"/>
-          <w:sz w:val="24"/>
-          <w:szCs w:val="24"/>
-          <w:u w:val="single"/>
-        </w:rPr>
-        <w:t>d.conditions.GEC</w:t>
-      </w:r>
-      <w:proofErr w:type="spellEnd"/>
-      <w:r>
-        <w:rPr>
-          <w:rFonts w:ascii="Times New Roman" w:eastAsia="Times New Roman" w:hAnsi="Times New Roman" w:cs="Times New Roman"/>
-          <w:sz w:val="24"/>
-          <w:szCs w:val="24"/>
-          <w:u w:val="single"/>
-        </w:rPr>
-        <w:t>[i+1</w:t>
-      </w:r>
-      <w:proofErr w:type="gramStart"/>
-      <w:r>
-        <w:rPr>
-          <w:rFonts w:ascii="Times New Roman" w:eastAsia="Times New Roman" w:hAnsi="Times New Roman" w:cs="Times New Roman"/>
-          <w:sz w:val="24"/>
-          <w:szCs w:val="24"/>
-          <w:u w:val="single"/>
-        </w:rPr>
-        <w:t>].condition</w:t>
-      </w:r>
-      <w:proofErr w:type="gramEnd"/>
-      <w:r>
-        <w:rPr>
-          <w:rFonts w:ascii="Times New Roman" w:eastAsia="Times New Roman" w:hAnsi="Times New Roman" w:cs="Times New Roman"/>
-          <w:sz w:val="24"/>
-          <w:szCs w:val="24"/>
-          <w:u w:val="single"/>
-        </w:rPr>
-        <w:t>}</w:t>
+        <w:t>{d.conditions.GEC[i+1].condition}</w:t>
       </w:r>
     </w:p>
     <w:p>
@@ -3254,9 +1985,8 @@
           <w:szCs w:val="24"/>
           <w:u w:val="single"/>
         </w:rPr>
-        <w:t>{</w:t>
-      </w:r>
-      <w:proofErr w:type="spellStart"/>
+        <w:t>{d.conditions.</w:t>
+      </w:r>
       <w:r>
         <w:rPr>
           <w:rFonts w:ascii="Times New Roman" w:eastAsia="Times New Roman" w:hAnsi="Times New Roman" w:cs="Times New Roman"/>
@@ -3264,7 +1994,7 @@
           <w:szCs w:val="24"/>
           <w:u w:val="single"/>
         </w:rPr>
-        <w:t>d.conditions.</w:t>
+        <w:t>HSC</w:t>
       </w:r>
       <w:r>
         <w:rPr>
@@ -3273,48 +2003,7 @@
           <w:szCs w:val="24"/>
           <w:u w:val="single"/>
         </w:rPr>
-        <w:t>HSC</w:t>
-      </w:r>
-      <w:proofErr w:type="spellEnd"/>
-      <w:r>
-        <w:rPr>
-          <w:rFonts w:ascii="Times New Roman" w:eastAsia="Times New Roman" w:hAnsi="Times New Roman" w:cs="Times New Roman"/>
-          <w:sz w:val="24"/>
-          <w:szCs w:val="24"/>
-          <w:u w:val="single"/>
-        </w:rPr>
-        <w:t>[</w:t>
-      </w:r>
-      <w:proofErr w:type="spellStart"/>
-      <w:r>
-        <w:rPr>
-          <w:rFonts w:ascii="Times New Roman" w:eastAsia="Times New Roman" w:hAnsi="Times New Roman" w:cs="Times New Roman"/>
-          <w:sz w:val="24"/>
-          <w:szCs w:val="24"/>
-          <w:u w:val="single"/>
-        </w:rPr>
-        <w:t>i</w:t>
-      </w:r>
-      <w:proofErr w:type="spellEnd"/>
-      <w:proofErr w:type="gramStart"/>
-      <w:r>
-        <w:rPr>
-          <w:rFonts w:ascii="Times New Roman" w:eastAsia="Times New Roman" w:hAnsi="Times New Roman" w:cs="Times New Roman"/>
-          <w:sz w:val="24"/>
-          <w:szCs w:val="24"/>
-          <w:u w:val="single"/>
-        </w:rPr>
-        <w:t>].condition</w:t>
-      </w:r>
-      <w:proofErr w:type="gramEnd"/>
-      <w:r>
-        <w:rPr>
-          <w:rFonts w:ascii="Times New Roman" w:eastAsia="Times New Roman" w:hAnsi="Times New Roman" w:cs="Times New Roman"/>
-          <w:sz w:val="24"/>
-          <w:szCs w:val="24"/>
-          <w:u w:val="single"/>
-        </w:rPr>
-        <w:t>}</w:t>
+        <w:t>[i].condition}</w:t>
       </w:r>
     </w:p>
     <w:p>
@@ -3337,14 +2026,7 @@
         <w:rPr>
           <w:rFonts w:ascii="Times New Roman" w:eastAsia="Times New Roman" w:hAnsi="Times New Roman" w:cs="Times New Roman"/>
         </w:rPr>
-        <w:t>{</w:t>
-      </w:r>
-      <w:proofErr w:type="spellStart"/>
-      <w:r>
-        <w:rPr>
-          <w:rFonts w:ascii="Times New Roman" w:eastAsia="Times New Roman" w:hAnsi="Times New Roman" w:cs="Times New Roman"/>
-        </w:rPr>
-        <w:t>d.conditions.</w:t>
+        <w:t>{d.conditions.</w:t>
       </w:r>
       <w:r>
         <w:rPr>
@@ -3352,62 +2034,11 @@
         </w:rPr>
         <w:t>HSC</w:t>
       </w:r>
-      <w:proofErr w:type="spellEnd"/>
-      <w:r>
-        <w:rPr>
-          <w:rFonts w:ascii="Times New Roman" w:eastAsia="Times New Roman" w:hAnsi="Times New Roman" w:cs="Times New Roman"/>
-        </w:rPr>
-        <w:t>[</w:t>
-      </w:r>
-      <w:proofErr w:type="spellStart"/>
-      <w:r>
-        <w:rPr>
-          <w:rFonts w:ascii="Times New Roman" w:eastAsia="Times New Roman" w:hAnsi="Times New Roman" w:cs="Times New Roman"/>
-        </w:rPr>
-        <w:t>i</w:t>
-      </w:r>
-      <w:proofErr w:type="spellEnd"/>
-      <w:proofErr w:type="gramStart"/>
-      <w:r>
-        <w:rPr>
-          <w:rFonts w:ascii="Times New Roman" w:eastAsia="Times New Roman" w:hAnsi="Times New Roman" w:cs="Times New Roman"/>
-        </w:rPr>
-        <w:t>].</w:t>
-      </w:r>
-      <w:proofErr w:type="spellStart"/>
-      <w:r>
-        <w:rPr>
-          <w:rFonts w:ascii="Times New Roman" w:eastAsia="Times New Roman" w:hAnsi="Times New Roman" w:cs="Times New Roman"/>
-        </w:rPr>
-        <w:t>sub</w:t>
-      </w:r>
-      <w:proofErr w:type="gramEnd"/>
-      <w:r>
-        <w:rPr>
-          <w:rFonts w:ascii="Times New Roman" w:eastAsia="Times New Roman" w:hAnsi="Times New Roman" w:cs="Times New Roman"/>
-        </w:rPr>
-        <w:t>_conditions</w:t>
-      </w:r>
-      <w:proofErr w:type="spellEnd"/>
-      <w:r>
-        <w:rPr>
-          <w:rFonts w:ascii="Times New Roman" w:eastAsia="Times New Roman" w:hAnsi="Times New Roman" w:cs="Times New Roman"/>
-        </w:rPr>
-        <w:t>[</w:t>
-      </w:r>
-      <w:proofErr w:type="spellStart"/>
-      <w:r>
-        <w:rPr>
-          <w:rFonts w:ascii="Times New Roman" w:eastAsia="Times New Roman" w:hAnsi="Times New Roman" w:cs="Times New Roman"/>
-        </w:rPr>
-        <w:t>i</w:t>
-      </w:r>
-      <w:proofErr w:type="spellEnd"/>
-      <w:r>
-        <w:rPr>
-          <w:rFonts w:ascii="Times New Roman" w:eastAsia="Times New Roman" w:hAnsi="Times New Roman" w:cs="Times New Roman"/>
-        </w:rPr>
-        <w:t>].condition}</w:t>
+      <w:r>
+        <w:rPr>
+          <w:rFonts w:ascii="Times New Roman" w:eastAsia="Times New Roman" w:hAnsi="Times New Roman" w:cs="Times New Roman"/>
+        </w:rPr>
+        <w:t>[i].sub_conditions[i].condition}</w:t>
       </w:r>
     </w:p>
     <w:p>
@@ -3442,21 +2073,7 @@
         <w:rPr>
           <w:rFonts w:ascii="Times New Roman" w:eastAsia="Times New Roman" w:hAnsi="Times New Roman" w:cs="Times New Roman"/>
         </w:rPr>
-        <w:t>[i</w:t>
-      </w:r>
-      <w:proofErr w:type="gramStart"/>
-      <w:r>
-        <w:rPr>
-          <w:rFonts w:ascii="Times New Roman" w:eastAsia="Times New Roman" w:hAnsi="Times New Roman" w:cs="Times New Roman"/>
-        </w:rPr>
-        <w:t>].sub</w:t>
-      </w:r>
-      <w:proofErr w:type="gramEnd"/>
-      <w:r>
-        <w:rPr>
-          <w:rFonts w:ascii="Times New Roman" w:eastAsia="Times New Roman" w:hAnsi="Times New Roman" w:cs="Times New Roman"/>
-        </w:rPr>
-        <w:t>_conditions[i].sub_conditions[i].condition}</w:t>
+        <w:t>[i].sub_conditions[i].sub_conditions[i].condition}</w:t>
       </w:r>
     </w:p>
     <w:p>
@@ -3491,21 +2108,7 @@
         <w:rPr>
           <w:rFonts w:ascii="Times New Roman" w:eastAsia="Times New Roman" w:hAnsi="Times New Roman" w:cs="Times New Roman"/>
         </w:rPr>
-        <w:t>[i</w:t>
-      </w:r>
-      <w:proofErr w:type="gramStart"/>
-      <w:r>
-        <w:rPr>
-          <w:rFonts w:ascii="Times New Roman" w:eastAsia="Times New Roman" w:hAnsi="Times New Roman" w:cs="Times New Roman"/>
-        </w:rPr>
-        <w:t>].sub</w:t>
-      </w:r>
-      <w:proofErr w:type="gramEnd"/>
-      <w:r>
-        <w:rPr>
-          <w:rFonts w:ascii="Times New Roman" w:eastAsia="Times New Roman" w:hAnsi="Times New Roman" w:cs="Times New Roman"/>
-        </w:rPr>
-        <w:t>_conditions[i].sub_conditions[i].sub_conditions[i].condition}</w:t>
+        <w:t>[i].sub_conditions[i].sub_conditions[i].sub_conditions[i].condition}</w:t>
       </w:r>
     </w:p>
     <w:p>
@@ -3540,21 +2143,7 @@
         <w:rPr>
           <w:rFonts w:ascii="Times New Roman" w:eastAsia="Times New Roman" w:hAnsi="Times New Roman" w:cs="Times New Roman"/>
         </w:rPr>
-        <w:t>[i</w:t>
-      </w:r>
-      <w:proofErr w:type="gramStart"/>
-      <w:r>
-        <w:rPr>
-          <w:rFonts w:ascii="Times New Roman" w:eastAsia="Times New Roman" w:hAnsi="Times New Roman" w:cs="Times New Roman"/>
-        </w:rPr>
-        <w:t>].sub</w:t>
-      </w:r>
-      <w:proofErr w:type="gramEnd"/>
-      <w:r>
-        <w:rPr>
-          <w:rFonts w:ascii="Times New Roman" w:eastAsia="Times New Roman" w:hAnsi="Times New Roman" w:cs="Times New Roman"/>
-        </w:rPr>
-        <w:t>_conditions[i].sub_conditions[i].sub_conditions[i].sub_conditions[i].condition}</w:t>
+        <w:t>[i].sub_conditions[i].sub_conditions[i].sub_conditions[i].sub_conditions[i].condition}</w:t>
       </w:r>
     </w:p>
     <w:p>
@@ -3589,21 +2178,7 @@
         <w:rPr>
           <w:rFonts w:ascii="Times New Roman" w:eastAsia="Times New Roman" w:hAnsi="Times New Roman" w:cs="Times New Roman"/>
         </w:rPr>
-        <w:t>[i</w:t>
-      </w:r>
-      <w:proofErr w:type="gramStart"/>
-      <w:r>
-        <w:rPr>
-          <w:rFonts w:ascii="Times New Roman" w:eastAsia="Times New Roman" w:hAnsi="Times New Roman" w:cs="Times New Roman"/>
-        </w:rPr>
-        <w:t>].sub</w:t>
-      </w:r>
-      <w:proofErr w:type="gramEnd"/>
-      <w:r>
-        <w:rPr>
-          <w:rFonts w:ascii="Times New Roman" w:eastAsia="Times New Roman" w:hAnsi="Times New Roman" w:cs="Times New Roman"/>
-        </w:rPr>
-        <w:t>_conditions[i].sub_conditions[i].sub_conditions[i].sub_conditions[i+1].condition}</w:t>
+        <w:t>[i].sub_conditions[i].sub_conditions[i].sub_conditions[i].sub_conditions[i+1].condition}</w:t>
       </w:r>
     </w:p>
     <w:p>
@@ -3638,21 +2213,7 @@
         <w:rPr>
           <w:rFonts w:ascii="Times New Roman" w:eastAsia="Times New Roman" w:hAnsi="Times New Roman" w:cs="Times New Roman"/>
         </w:rPr>
-        <w:t>[i</w:t>
-      </w:r>
-      <w:proofErr w:type="gramStart"/>
-      <w:r>
-        <w:rPr>
-          <w:rFonts w:ascii="Times New Roman" w:eastAsia="Times New Roman" w:hAnsi="Times New Roman" w:cs="Times New Roman"/>
-        </w:rPr>
-        <w:t>].sub</w:t>
-      </w:r>
-      <w:proofErr w:type="gramEnd"/>
-      <w:r>
-        <w:rPr>
-          <w:rFonts w:ascii="Times New Roman" w:eastAsia="Times New Roman" w:hAnsi="Times New Roman" w:cs="Times New Roman"/>
-        </w:rPr>
-        <w:t>_conditions[i].sub_conditions[i].sub_conditions[i+1].condition}</w:t>
+        <w:t>[i].sub_conditions[i].sub_conditions[i].sub_conditions[i+1].condition}</w:t>
       </w:r>
     </w:p>
     <w:p>
@@ -3687,21 +2248,7 @@
         <w:rPr>
           <w:rFonts w:ascii="Times New Roman" w:eastAsia="Times New Roman" w:hAnsi="Times New Roman" w:cs="Times New Roman"/>
         </w:rPr>
-        <w:t>[i</w:t>
-      </w:r>
-      <w:proofErr w:type="gramStart"/>
-      <w:r>
-        <w:rPr>
-          <w:rFonts w:ascii="Times New Roman" w:eastAsia="Times New Roman" w:hAnsi="Times New Roman" w:cs="Times New Roman"/>
-        </w:rPr>
-        <w:t>].sub</w:t>
-      </w:r>
-      <w:proofErr w:type="gramEnd"/>
-      <w:r>
-        <w:rPr>
-          <w:rFonts w:ascii="Times New Roman" w:eastAsia="Times New Roman" w:hAnsi="Times New Roman" w:cs="Times New Roman"/>
-        </w:rPr>
-        <w:t>_conditions[i].sub_conditions[i+1].condition}</w:t>
+        <w:t>[i].sub_conditions[i].sub_conditions[i+1].condition}</w:t>
       </w:r>
     </w:p>
     <w:p>
@@ -3724,14 +2271,7 @@
         <w:rPr>
           <w:rFonts w:ascii="Times New Roman" w:eastAsia="Times New Roman" w:hAnsi="Times New Roman" w:cs="Times New Roman"/>
         </w:rPr>
-        <w:t>{</w:t>
-      </w:r>
-      <w:proofErr w:type="spellStart"/>
-      <w:r>
-        <w:rPr>
-          <w:rFonts w:ascii="Times New Roman" w:eastAsia="Times New Roman" w:hAnsi="Times New Roman" w:cs="Times New Roman"/>
-        </w:rPr>
-        <w:t>d.conditions.</w:t>
+        <w:t>{d.conditions.</w:t>
       </w:r>
       <w:r>
         <w:rPr>
@@ -3739,48 +2279,11 @@
         </w:rPr>
         <w:t>HSC</w:t>
       </w:r>
-      <w:proofErr w:type="spellEnd"/>
-      <w:r>
-        <w:rPr>
-          <w:rFonts w:ascii="Times New Roman" w:eastAsia="Times New Roman" w:hAnsi="Times New Roman" w:cs="Times New Roman"/>
-        </w:rPr>
-        <w:t>[</w:t>
-      </w:r>
-      <w:proofErr w:type="spellStart"/>
-      <w:r>
-        <w:rPr>
-          <w:rFonts w:ascii="Times New Roman" w:eastAsia="Times New Roman" w:hAnsi="Times New Roman" w:cs="Times New Roman"/>
-        </w:rPr>
-        <w:t>i</w:t>
-      </w:r>
-      <w:proofErr w:type="spellEnd"/>
-      <w:proofErr w:type="gramStart"/>
-      <w:r>
-        <w:rPr>
-          <w:rFonts w:ascii="Times New Roman" w:eastAsia="Times New Roman" w:hAnsi="Times New Roman" w:cs="Times New Roman"/>
-        </w:rPr>
-        <w:t>].</w:t>
-      </w:r>
-      <w:proofErr w:type="spellStart"/>
-      <w:r>
-        <w:rPr>
-          <w:rFonts w:ascii="Times New Roman" w:eastAsia="Times New Roman" w:hAnsi="Times New Roman" w:cs="Times New Roman"/>
-        </w:rPr>
-        <w:t>sub</w:t>
-      </w:r>
-      <w:proofErr w:type="gramEnd"/>
-      <w:r>
-        <w:rPr>
-          <w:rFonts w:ascii="Times New Roman" w:eastAsia="Times New Roman" w:hAnsi="Times New Roman" w:cs="Times New Roman"/>
-        </w:rPr>
-        <w:t>_conditions</w:t>
-      </w:r>
-      <w:proofErr w:type="spellEnd"/>
-      <w:r>
-        <w:rPr>
-          <w:rFonts w:ascii="Times New Roman" w:eastAsia="Times New Roman" w:hAnsi="Times New Roman" w:cs="Times New Roman"/>
-        </w:rPr>
-        <w:t>[i+1].condition}</w:t>
+      <w:r>
+        <w:rPr>
+          <w:rFonts w:ascii="Times New Roman" w:eastAsia="Times New Roman" w:hAnsi="Times New Roman" w:cs="Times New Roman"/>
+        </w:rPr>
+        <w:t>[i].sub_conditions[i+1].condition}</w:t>
       </w:r>
     </w:p>
     <w:p>
@@ -3806,9 +2309,8 @@
           <w:szCs w:val="24"/>
           <w:u w:val="single"/>
         </w:rPr>
-        <w:t>{</w:t>
-      </w:r>
-      <w:proofErr w:type="spellStart"/>
+        <w:t>{d.conditions.</w:t>
+      </w:r>
       <w:r>
         <w:rPr>
           <w:rFonts w:ascii="Times New Roman" w:eastAsia="Times New Roman" w:hAnsi="Times New Roman" w:cs="Times New Roman"/>
@@ -3816,7 +2318,7 @@
           <w:szCs w:val="24"/>
           <w:u w:val="single"/>
         </w:rPr>
-        <w:t>d.conditions.</w:t>
+        <w:t>HSC</w:t>
       </w:r>
       <w:r>
         <w:rPr>
@@ -3825,37 +2327,7 @@
           <w:szCs w:val="24"/>
           <w:u w:val="single"/>
         </w:rPr>
-        <w:t>HSC</w:t>
-      </w:r>
-      <w:proofErr w:type="spellEnd"/>
-      <w:r>
-        <w:rPr>
-          <w:rFonts w:ascii="Times New Roman" w:eastAsia="Times New Roman" w:hAnsi="Times New Roman" w:cs="Times New Roman"/>
-          <w:sz w:val="24"/>
-          <w:szCs w:val="24"/>
-          <w:u w:val="single"/>
-        </w:rPr>
-        <w:t>[i+1</w:t>
-      </w:r>
-      <w:proofErr w:type="gramStart"/>
-      <w:r>
-        <w:rPr>
-          <w:rFonts w:ascii="Times New Roman" w:eastAsia="Times New Roman" w:hAnsi="Times New Roman" w:cs="Times New Roman"/>
-          <w:sz w:val="24"/>
-          <w:szCs w:val="24"/>
-          <w:u w:val="single"/>
-        </w:rPr>
-        <w:t>].condition</w:t>
-      </w:r>
-      <w:proofErr w:type="gramEnd"/>
-      <w:r>
-        <w:rPr>
-          <w:rFonts w:ascii="Times New Roman" w:eastAsia="Times New Roman" w:hAnsi="Times New Roman" w:cs="Times New Roman"/>
-          <w:sz w:val="24"/>
-          <w:szCs w:val="24"/>
-          <w:u w:val="single"/>
-        </w:rPr>
-        <w:t>}</w:t>
+        <w:t>[i+1].condition}</w:t>
       </w:r>
     </w:p>
     <w:p>
@@ -3903,9 +2375,8 @@
           <w:szCs w:val="24"/>
           <w:u w:val="single"/>
         </w:rPr>
-        <w:t>{</w:t>
-      </w:r>
-      <w:proofErr w:type="spellStart"/>
+        <w:t>{d.conditions.</w:t>
+      </w:r>
       <w:r>
         <w:rPr>
           <w:rFonts w:ascii="Times New Roman" w:eastAsia="Times New Roman" w:hAnsi="Times New Roman" w:cs="Times New Roman"/>
@@ -3913,7 +2384,7 @@
           <w:szCs w:val="24"/>
           <w:u w:val="single"/>
         </w:rPr>
-        <w:t>d.conditions.</w:t>
+        <w:t>GOC</w:t>
       </w:r>
       <w:r>
         <w:rPr>
@@ -3922,48 +2393,7 @@
           <w:szCs w:val="24"/>
           <w:u w:val="single"/>
         </w:rPr>
-        <w:t>GOC</w:t>
-      </w:r>
-      <w:proofErr w:type="spellEnd"/>
-      <w:r>
-        <w:rPr>
-          <w:rFonts w:ascii="Times New Roman" w:eastAsia="Times New Roman" w:hAnsi="Times New Roman" w:cs="Times New Roman"/>
-          <w:sz w:val="24"/>
-          <w:szCs w:val="24"/>
-          <w:u w:val="single"/>
-        </w:rPr>
-        <w:t>[</w:t>
-      </w:r>
-      <w:proofErr w:type="spellStart"/>
-      <w:r>
-        <w:rPr>
-          <w:rFonts w:ascii="Times New Roman" w:eastAsia="Times New Roman" w:hAnsi="Times New Roman" w:cs="Times New Roman"/>
-          <w:sz w:val="24"/>
-          <w:szCs w:val="24"/>
-          <w:u w:val="single"/>
-        </w:rPr>
-        <w:t>i</w:t>
-      </w:r>
-      <w:proofErr w:type="spellEnd"/>
-      <w:proofErr w:type="gramStart"/>
-      <w:r>
-        <w:rPr>
-          <w:rFonts w:ascii="Times New Roman" w:eastAsia="Times New Roman" w:hAnsi="Times New Roman" w:cs="Times New Roman"/>
-          <w:sz w:val="24"/>
-          <w:szCs w:val="24"/>
-          <w:u w:val="single"/>
-        </w:rPr>
-        <w:t>].condition</w:t>
-      </w:r>
-      <w:proofErr w:type="gramEnd"/>
-      <w:r>
-        <w:rPr>
-          <w:rFonts w:ascii="Times New Roman" w:eastAsia="Times New Roman" w:hAnsi="Times New Roman" w:cs="Times New Roman"/>
-          <w:sz w:val="24"/>
-          <w:szCs w:val="24"/>
-          <w:u w:val="single"/>
-        </w:rPr>
-        <w:t>}</w:t>
+        <w:t>[i].condition}</w:t>
       </w:r>
     </w:p>
     <w:p>
@@ -3986,14 +2416,7 @@
         <w:rPr>
           <w:rFonts w:ascii="Times New Roman" w:eastAsia="Times New Roman" w:hAnsi="Times New Roman" w:cs="Times New Roman"/>
         </w:rPr>
-        <w:t>{</w:t>
-      </w:r>
-      <w:proofErr w:type="spellStart"/>
-      <w:r>
-        <w:rPr>
-          <w:rFonts w:ascii="Times New Roman" w:eastAsia="Times New Roman" w:hAnsi="Times New Roman" w:cs="Times New Roman"/>
-        </w:rPr>
-        <w:t>d.conditions.</w:t>
+        <w:t>{d.conditions.</w:t>
       </w:r>
       <w:r>
         <w:rPr>
@@ -4001,62 +2424,11 @@
         </w:rPr>
         <w:t>GOC</w:t>
       </w:r>
-      <w:proofErr w:type="spellEnd"/>
-      <w:r>
-        <w:rPr>
-          <w:rFonts w:ascii="Times New Roman" w:eastAsia="Times New Roman" w:hAnsi="Times New Roman" w:cs="Times New Roman"/>
-        </w:rPr>
-        <w:t>[</w:t>
-      </w:r>
-      <w:proofErr w:type="spellStart"/>
-      <w:r>
-        <w:rPr>
-          <w:rFonts w:ascii="Times New Roman" w:eastAsia="Times New Roman" w:hAnsi="Times New Roman" w:cs="Times New Roman"/>
-        </w:rPr>
-        <w:t>i</w:t>
-      </w:r>
-      <w:proofErr w:type="spellEnd"/>
-      <w:proofErr w:type="gramStart"/>
-      <w:r>
-        <w:rPr>
-          <w:rFonts w:ascii="Times New Roman" w:eastAsia="Times New Roman" w:hAnsi="Times New Roman" w:cs="Times New Roman"/>
-        </w:rPr>
-        <w:t>].</w:t>
-      </w:r>
-      <w:proofErr w:type="spellStart"/>
-      <w:r>
-        <w:rPr>
-          <w:rFonts w:ascii="Times New Roman" w:eastAsia="Times New Roman" w:hAnsi="Times New Roman" w:cs="Times New Roman"/>
-        </w:rPr>
-        <w:t>sub</w:t>
-      </w:r>
-      <w:proofErr w:type="gramEnd"/>
-      <w:r>
-        <w:rPr>
-          <w:rFonts w:ascii="Times New Roman" w:eastAsia="Times New Roman" w:hAnsi="Times New Roman" w:cs="Times New Roman"/>
-        </w:rPr>
-        <w:t>_conditions</w:t>
-      </w:r>
-      <w:proofErr w:type="spellEnd"/>
-      <w:r>
-        <w:rPr>
-          <w:rFonts w:ascii="Times New Roman" w:eastAsia="Times New Roman" w:hAnsi="Times New Roman" w:cs="Times New Roman"/>
-        </w:rPr>
-        <w:t>[</w:t>
-      </w:r>
-      <w:proofErr w:type="spellStart"/>
-      <w:r>
-        <w:rPr>
-          <w:rFonts w:ascii="Times New Roman" w:eastAsia="Times New Roman" w:hAnsi="Times New Roman" w:cs="Times New Roman"/>
-        </w:rPr>
-        <w:t>i</w:t>
-      </w:r>
-      <w:proofErr w:type="spellEnd"/>
-      <w:r>
-        <w:rPr>
-          <w:rFonts w:ascii="Times New Roman" w:eastAsia="Times New Roman" w:hAnsi="Times New Roman" w:cs="Times New Roman"/>
-        </w:rPr>
-        <w:t>].condition}</w:t>
+      <w:r>
+        <w:rPr>
+          <w:rFonts w:ascii="Times New Roman" w:eastAsia="Times New Roman" w:hAnsi="Times New Roman" w:cs="Times New Roman"/>
+        </w:rPr>
+        <w:t>[i].sub_conditions[i].condition}</w:t>
       </w:r>
     </w:p>
     <w:p>
@@ -4091,21 +2463,7 @@
         <w:rPr>
           <w:rFonts w:ascii="Times New Roman" w:eastAsia="Times New Roman" w:hAnsi="Times New Roman" w:cs="Times New Roman"/>
         </w:rPr>
-        <w:t>[i</w:t>
-      </w:r>
-      <w:proofErr w:type="gramStart"/>
-      <w:r>
-        <w:rPr>
-          <w:rFonts w:ascii="Times New Roman" w:eastAsia="Times New Roman" w:hAnsi="Times New Roman" w:cs="Times New Roman"/>
-        </w:rPr>
-        <w:t>].sub</w:t>
-      </w:r>
-      <w:proofErr w:type="gramEnd"/>
-      <w:r>
-        <w:rPr>
-          <w:rFonts w:ascii="Times New Roman" w:eastAsia="Times New Roman" w:hAnsi="Times New Roman" w:cs="Times New Roman"/>
-        </w:rPr>
-        <w:t>_conditions[i].sub_conditions[i].condition}</w:t>
+        <w:t>[i].sub_conditions[i].sub_conditions[i].condition}</w:t>
       </w:r>
     </w:p>
     <w:p>
@@ -4140,21 +2498,7 @@
         <w:rPr>
           <w:rFonts w:ascii="Times New Roman" w:eastAsia="Times New Roman" w:hAnsi="Times New Roman" w:cs="Times New Roman"/>
         </w:rPr>
-        <w:t>[i</w:t>
-      </w:r>
-      <w:proofErr w:type="gramStart"/>
-      <w:r>
-        <w:rPr>
-          <w:rFonts w:ascii="Times New Roman" w:eastAsia="Times New Roman" w:hAnsi="Times New Roman" w:cs="Times New Roman"/>
-        </w:rPr>
-        <w:t>].sub</w:t>
-      </w:r>
-      <w:proofErr w:type="gramEnd"/>
-      <w:r>
-        <w:rPr>
-          <w:rFonts w:ascii="Times New Roman" w:eastAsia="Times New Roman" w:hAnsi="Times New Roman" w:cs="Times New Roman"/>
-        </w:rPr>
-        <w:t>_conditions[i].sub_conditions[i].sub_conditions[i].condition}</w:t>
+        <w:t>[i].sub_conditions[i].sub_conditions[i].sub_conditions[i].condition}</w:t>
       </w:r>
     </w:p>
     <w:p>
@@ -4189,21 +2533,7 @@
         <w:rPr>
           <w:rFonts w:ascii="Times New Roman" w:eastAsia="Times New Roman" w:hAnsi="Times New Roman" w:cs="Times New Roman"/>
         </w:rPr>
-        <w:t>[i</w:t>
-      </w:r>
-      <w:proofErr w:type="gramStart"/>
-      <w:r>
-        <w:rPr>
-          <w:rFonts w:ascii="Times New Roman" w:eastAsia="Times New Roman" w:hAnsi="Times New Roman" w:cs="Times New Roman"/>
-        </w:rPr>
-        <w:t>].sub</w:t>
-      </w:r>
-      <w:proofErr w:type="gramEnd"/>
-      <w:r>
-        <w:rPr>
-          <w:rFonts w:ascii="Times New Roman" w:eastAsia="Times New Roman" w:hAnsi="Times New Roman" w:cs="Times New Roman"/>
-        </w:rPr>
-        <w:t>_conditions[i].sub_conditions[i].sub_conditions[i].sub_conditions[i].condition}</w:t>
+        <w:t>[i].sub_conditions[i].sub_conditions[i].sub_conditions[i].sub_conditions[i].condition}</w:t>
       </w:r>
     </w:p>
     <w:p>
@@ -4238,21 +2568,7 @@
         <w:rPr>
           <w:rFonts w:ascii="Times New Roman" w:eastAsia="Times New Roman" w:hAnsi="Times New Roman" w:cs="Times New Roman"/>
         </w:rPr>
-        <w:t>[i</w:t>
-      </w:r>
-      <w:proofErr w:type="gramStart"/>
-      <w:r>
-        <w:rPr>
-          <w:rFonts w:ascii="Times New Roman" w:eastAsia="Times New Roman" w:hAnsi="Times New Roman" w:cs="Times New Roman"/>
-        </w:rPr>
-        <w:t>].sub</w:t>
-      </w:r>
-      <w:proofErr w:type="gramEnd"/>
-      <w:r>
-        <w:rPr>
-          <w:rFonts w:ascii="Times New Roman" w:eastAsia="Times New Roman" w:hAnsi="Times New Roman" w:cs="Times New Roman"/>
-        </w:rPr>
-        <w:t>_conditions[i].sub_conditions[i].sub_conditions[i].sub_conditions[i+1].condition}</w:t>
+        <w:t>[i].sub_conditions[i].sub_conditions[i].sub_conditions[i].sub_conditions[i+1].condition}</w:t>
       </w:r>
     </w:p>
     <w:p>
@@ -4287,21 +2603,7 @@
         <w:rPr>
           <w:rFonts w:ascii="Times New Roman" w:eastAsia="Times New Roman" w:hAnsi="Times New Roman" w:cs="Times New Roman"/>
         </w:rPr>
-        <w:t>[i</w:t>
-      </w:r>
-      <w:proofErr w:type="gramStart"/>
-      <w:r>
-        <w:rPr>
-          <w:rFonts w:ascii="Times New Roman" w:eastAsia="Times New Roman" w:hAnsi="Times New Roman" w:cs="Times New Roman"/>
-        </w:rPr>
-        <w:t>].sub</w:t>
-      </w:r>
-      <w:proofErr w:type="gramEnd"/>
-      <w:r>
-        <w:rPr>
-          <w:rFonts w:ascii="Times New Roman" w:eastAsia="Times New Roman" w:hAnsi="Times New Roman" w:cs="Times New Roman"/>
-        </w:rPr>
-        <w:t>_conditions[i].sub_conditions[i].sub_conditions[i+1].condition}</w:t>
+        <w:t>[i].sub_conditions[i].sub_conditions[i].sub_conditions[i+1].condition}</w:t>
       </w:r>
     </w:p>
     <w:p>
@@ -4336,21 +2638,7 @@
         <w:rPr>
           <w:rFonts w:ascii="Times New Roman" w:eastAsia="Times New Roman" w:hAnsi="Times New Roman" w:cs="Times New Roman"/>
         </w:rPr>
-        <w:t>[i</w:t>
-      </w:r>
-      <w:proofErr w:type="gramStart"/>
-      <w:r>
-        <w:rPr>
-          <w:rFonts w:ascii="Times New Roman" w:eastAsia="Times New Roman" w:hAnsi="Times New Roman" w:cs="Times New Roman"/>
-        </w:rPr>
-        <w:t>].sub</w:t>
-      </w:r>
-      <w:proofErr w:type="gramEnd"/>
-      <w:r>
-        <w:rPr>
-          <w:rFonts w:ascii="Times New Roman" w:eastAsia="Times New Roman" w:hAnsi="Times New Roman" w:cs="Times New Roman"/>
-        </w:rPr>
-        <w:t>_conditions[i].sub_conditions[i+1].condition}</w:t>
+        <w:t>[i].sub_conditions[i].sub_conditions[i+1].condition}</w:t>
       </w:r>
     </w:p>
     <w:p>
@@ -4373,14 +2661,7 @@
         <w:rPr>
           <w:rFonts w:ascii="Times New Roman" w:eastAsia="Times New Roman" w:hAnsi="Times New Roman" w:cs="Times New Roman"/>
         </w:rPr>
-        <w:t>{</w:t>
-      </w:r>
-      <w:proofErr w:type="spellStart"/>
-      <w:r>
-        <w:rPr>
-          <w:rFonts w:ascii="Times New Roman" w:eastAsia="Times New Roman" w:hAnsi="Times New Roman" w:cs="Times New Roman"/>
-        </w:rPr>
-        <w:t>d.conditions.</w:t>
+        <w:t>{d.conditions.</w:t>
       </w:r>
       <w:r>
         <w:rPr>
@@ -4388,48 +2669,11 @@
         </w:rPr>
         <w:t>GOC</w:t>
       </w:r>
-      <w:proofErr w:type="spellEnd"/>
-      <w:r>
-        <w:rPr>
-          <w:rFonts w:ascii="Times New Roman" w:eastAsia="Times New Roman" w:hAnsi="Times New Roman" w:cs="Times New Roman"/>
-        </w:rPr>
-        <w:t>[</w:t>
-      </w:r>
-      <w:proofErr w:type="spellStart"/>
-      <w:r>
-        <w:rPr>
-          <w:rFonts w:ascii="Times New Roman" w:eastAsia="Times New Roman" w:hAnsi="Times New Roman" w:cs="Times New Roman"/>
-        </w:rPr>
-        <w:t>i</w:t>
-      </w:r>
-      <w:proofErr w:type="spellEnd"/>
-      <w:proofErr w:type="gramStart"/>
-      <w:r>
-        <w:rPr>
-          <w:rFonts w:ascii="Times New Roman" w:eastAsia="Times New Roman" w:hAnsi="Times New Roman" w:cs="Times New Roman"/>
-        </w:rPr>
-        <w:t>].</w:t>
-      </w:r>
-      <w:proofErr w:type="spellStart"/>
-      <w:r>
-        <w:rPr>
-          <w:rFonts w:ascii="Times New Roman" w:eastAsia="Times New Roman" w:hAnsi="Times New Roman" w:cs="Times New Roman"/>
-        </w:rPr>
-        <w:t>sub</w:t>
-      </w:r>
-      <w:proofErr w:type="gramEnd"/>
-      <w:r>
-        <w:rPr>
-          <w:rFonts w:ascii="Times New Roman" w:eastAsia="Times New Roman" w:hAnsi="Times New Roman" w:cs="Times New Roman"/>
-        </w:rPr>
-        <w:t>_conditions</w:t>
-      </w:r>
-      <w:proofErr w:type="spellEnd"/>
-      <w:r>
-        <w:rPr>
-          <w:rFonts w:ascii="Times New Roman" w:eastAsia="Times New Roman" w:hAnsi="Times New Roman" w:cs="Times New Roman"/>
-        </w:rPr>
-        <w:t>[i+1].condition}</w:t>
+      <w:r>
+        <w:rPr>
+          <w:rFonts w:ascii="Times New Roman" w:eastAsia="Times New Roman" w:hAnsi="Times New Roman" w:cs="Times New Roman"/>
+        </w:rPr>
+        <w:t>[i].sub_conditions[i+1].condition}</w:t>
       </w:r>
     </w:p>
     <w:p>
@@ -4455,9 +2699,8 @@
           <w:szCs w:val="24"/>
           <w:u w:val="single"/>
         </w:rPr>
-        <w:t>{</w:t>
-      </w:r>
-      <w:proofErr w:type="spellStart"/>
+        <w:t>{d.conditions.</w:t>
+      </w:r>
       <w:r>
         <w:rPr>
           <w:rFonts w:ascii="Times New Roman" w:eastAsia="Times New Roman" w:hAnsi="Times New Roman" w:cs="Times New Roman"/>
@@ -4465,7 +2708,7 @@
           <w:szCs w:val="24"/>
           <w:u w:val="single"/>
         </w:rPr>
-        <w:t>d.conditions.</w:t>
+        <w:t>GOC</w:t>
       </w:r>
       <w:r>
         <w:rPr>
@@ -4474,37 +2717,7 @@
           <w:szCs w:val="24"/>
           <w:u w:val="single"/>
         </w:rPr>
-        <w:t>GOC</w:t>
-      </w:r>
-      <w:proofErr w:type="spellEnd"/>
-      <w:r>
-        <w:rPr>
-          <w:rFonts w:ascii="Times New Roman" w:eastAsia="Times New Roman" w:hAnsi="Times New Roman" w:cs="Times New Roman"/>
-          <w:sz w:val="24"/>
-          <w:szCs w:val="24"/>
-          <w:u w:val="single"/>
-        </w:rPr>
-        <w:t>[i+1</w:t>
-      </w:r>
-      <w:proofErr w:type="gramStart"/>
-      <w:r>
-        <w:rPr>
-          <w:rFonts w:ascii="Times New Roman" w:eastAsia="Times New Roman" w:hAnsi="Times New Roman" w:cs="Times New Roman"/>
-          <w:sz w:val="24"/>
-          <w:szCs w:val="24"/>
-          <w:u w:val="single"/>
-        </w:rPr>
-        <w:t>].condition</w:t>
-      </w:r>
-      <w:proofErr w:type="gramEnd"/>
-      <w:r>
-        <w:rPr>
-          <w:rFonts w:ascii="Times New Roman" w:eastAsia="Times New Roman" w:hAnsi="Times New Roman" w:cs="Times New Roman"/>
-          <w:sz w:val="24"/>
-          <w:szCs w:val="24"/>
-          <w:u w:val="single"/>
-        </w:rPr>
-        <w:t>}</w:t>
+        <w:t>[i+1].condition}</w:t>
       </w:r>
     </w:p>
     <w:p>
@@ -4551,9 +2764,8 @@
           <w:szCs w:val="24"/>
           <w:u w:val="single"/>
         </w:rPr>
-        <w:t>{</w:t>
-      </w:r>
-      <w:proofErr w:type="spellStart"/>
+        <w:t>{d.conditions.</w:t>
+      </w:r>
       <w:r>
         <w:rPr>
           <w:rFonts w:ascii="Times New Roman" w:eastAsia="Times New Roman" w:hAnsi="Times New Roman" w:cs="Times New Roman"/>
@@ -4561,7 +2773,7 @@
           <w:szCs w:val="24"/>
           <w:u w:val="single"/>
         </w:rPr>
-        <w:t>d.conditions.</w:t>
+        <w:t>ELC</w:t>
       </w:r>
       <w:r>
         <w:rPr>
@@ -4570,48 +2782,7 @@
           <w:szCs w:val="24"/>
           <w:u w:val="single"/>
         </w:rPr>
-        <w:t>ELC</w:t>
-      </w:r>
-      <w:proofErr w:type="spellEnd"/>
-      <w:r>
-        <w:rPr>
-          <w:rFonts w:ascii="Times New Roman" w:eastAsia="Times New Roman" w:hAnsi="Times New Roman" w:cs="Times New Roman"/>
-          <w:sz w:val="24"/>
-          <w:szCs w:val="24"/>
-          <w:u w:val="single"/>
-        </w:rPr>
-        <w:t>[</w:t>
-      </w:r>
-      <w:proofErr w:type="spellStart"/>
-      <w:r>
-        <w:rPr>
-          <w:rFonts w:ascii="Times New Roman" w:eastAsia="Times New Roman" w:hAnsi="Times New Roman" w:cs="Times New Roman"/>
-          <w:sz w:val="24"/>
-          <w:szCs w:val="24"/>
-          <w:u w:val="single"/>
-        </w:rPr>
-        <w:t>i</w:t>
-      </w:r>
-      <w:proofErr w:type="spellEnd"/>
-      <w:proofErr w:type="gramStart"/>
-      <w:r>
-        <w:rPr>
-          <w:rFonts w:ascii="Times New Roman" w:eastAsia="Times New Roman" w:hAnsi="Times New Roman" w:cs="Times New Roman"/>
-          <w:sz w:val="24"/>
-          <w:szCs w:val="24"/>
-          <w:u w:val="single"/>
-        </w:rPr>
-        <w:t>].condition</w:t>
-      </w:r>
-      <w:proofErr w:type="gramEnd"/>
-      <w:r>
-        <w:rPr>
-          <w:rFonts w:ascii="Times New Roman" w:eastAsia="Times New Roman" w:hAnsi="Times New Roman" w:cs="Times New Roman"/>
-          <w:sz w:val="24"/>
-          <w:szCs w:val="24"/>
-          <w:u w:val="single"/>
-        </w:rPr>
-        <w:t>}</w:t>
+        <w:t>[i].condition}</w:t>
       </w:r>
     </w:p>
     <w:p>
@@ -4634,14 +2805,7 @@
         <w:rPr>
           <w:rFonts w:ascii="Times New Roman" w:eastAsia="Times New Roman" w:hAnsi="Times New Roman" w:cs="Times New Roman"/>
         </w:rPr>
-        <w:t>{</w:t>
-      </w:r>
-      <w:proofErr w:type="spellStart"/>
-      <w:r>
-        <w:rPr>
-          <w:rFonts w:ascii="Times New Roman" w:eastAsia="Times New Roman" w:hAnsi="Times New Roman" w:cs="Times New Roman"/>
-        </w:rPr>
-        <w:t>d.conditions.</w:t>
+        <w:t>{d.conditions.</w:t>
       </w:r>
       <w:r>
         <w:rPr>
@@ -4649,62 +2813,11 @@
         </w:rPr>
         <w:t>ELC</w:t>
       </w:r>
-      <w:proofErr w:type="spellEnd"/>
-      <w:r>
-        <w:rPr>
-          <w:rFonts w:ascii="Times New Roman" w:eastAsia="Times New Roman" w:hAnsi="Times New Roman" w:cs="Times New Roman"/>
-        </w:rPr>
-        <w:t>[</w:t>
-      </w:r>
-      <w:proofErr w:type="spellStart"/>
-      <w:r>
-        <w:rPr>
-          <w:rFonts w:ascii="Times New Roman" w:eastAsia="Times New Roman" w:hAnsi="Times New Roman" w:cs="Times New Roman"/>
-        </w:rPr>
-        <w:t>i</w:t>
-      </w:r>
-      <w:proofErr w:type="spellEnd"/>
-      <w:proofErr w:type="gramStart"/>
-      <w:r>
-        <w:rPr>
-          <w:rFonts w:ascii="Times New Roman" w:eastAsia="Times New Roman" w:hAnsi="Times New Roman" w:cs="Times New Roman"/>
-        </w:rPr>
-        <w:t>].</w:t>
-      </w:r>
-      <w:proofErr w:type="spellStart"/>
-      <w:r>
-        <w:rPr>
-          <w:rFonts w:ascii="Times New Roman" w:eastAsia="Times New Roman" w:hAnsi="Times New Roman" w:cs="Times New Roman"/>
-        </w:rPr>
-        <w:t>sub</w:t>
-      </w:r>
-      <w:proofErr w:type="gramEnd"/>
-      <w:r>
-        <w:rPr>
-          <w:rFonts w:ascii="Times New Roman" w:eastAsia="Times New Roman" w:hAnsi="Times New Roman" w:cs="Times New Roman"/>
-        </w:rPr>
-        <w:t>_conditions</w:t>
-      </w:r>
-      <w:proofErr w:type="spellEnd"/>
-      <w:r>
-        <w:rPr>
-          <w:rFonts w:ascii="Times New Roman" w:eastAsia="Times New Roman" w:hAnsi="Times New Roman" w:cs="Times New Roman"/>
-        </w:rPr>
-        <w:t>[</w:t>
-      </w:r>
-      <w:proofErr w:type="spellStart"/>
-      <w:r>
-        <w:rPr>
-          <w:rFonts w:ascii="Times New Roman" w:eastAsia="Times New Roman" w:hAnsi="Times New Roman" w:cs="Times New Roman"/>
-        </w:rPr>
-        <w:t>i</w:t>
-      </w:r>
-      <w:proofErr w:type="spellEnd"/>
-      <w:r>
-        <w:rPr>
-          <w:rFonts w:ascii="Times New Roman" w:eastAsia="Times New Roman" w:hAnsi="Times New Roman" w:cs="Times New Roman"/>
-        </w:rPr>
-        <w:t>].condition}</w:t>
+      <w:r>
+        <w:rPr>
+          <w:rFonts w:ascii="Times New Roman" w:eastAsia="Times New Roman" w:hAnsi="Times New Roman" w:cs="Times New Roman"/>
+        </w:rPr>
+        <w:t>[i].sub_conditions[i].condition}</w:t>
       </w:r>
     </w:p>
     <w:p>
@@ -4739,21 +2852,7 @@
         <w:rPr>
           <w:rFonts w:ascii="Times New Roman" w:eastAsia="Times New Roman" w:hAnsi="Times New Roman" w:cs="Times New Roman"/>
         </w:rPr>
-        <w:t>[i</w:t>
-      </w:r>
-      <w:proofErr w:type="gramStart"/>
-      <w:r>
-        <w:rPr>
-          <w:rFonts w:ascii="Times New Roman" w:eastAsia="Times New Roman" w:hAnsi="Times New Roman" w:cs="Times New Roman"/>
-        </w:rPr>
-        <w:t>].sub</w:t>
-      </w:r>
-      <w:proofErr w:type="gramEnd"/>
-      <w:r>
-        <w:rPr>
-          <w:rFonts w:ascii="Times New Roman" w:eastAsia="Times New Roman" w:hAnsi="Times New Roman" w:cs="Times New Roman"/>
-        </w:rPr>
-        <w:t>_conditions[i].sub_conditions[i].condition}</w:t>
+        <w:t>[i].sub_conditions[i].sub_conditions[i].condition}</w:t>
       </w:r>
     </w:p>
     <w:p>
@@ -4788,21 +2887,7 @@
         <w:rPr>
           <w:rFonts w:ascii="Times New Roman" w:eastAsia="Times New Roman" w:hAnsi="Times New Roman" w:cs="Times New Roman"/>
         </w:rPr>
-        <w:t>[i</w:t>
-      </w:r>
-      <w:proofErr w:type="gramStart"/>
-      <w:r>
-        <w:rPr>
-          <w:rFonts w:ascii="Times New Roman" w:eastAsia="Times New Roman" w:hAnsi="Times New Roman" w:cs="Times New Roman"/>
-        </w:rPr>
-        <w:t>].sub</w:t>
-      </w:r>
-      <w:proofErr w:type="gramEnd"/>
-      <w:r>
-        <w:rPr>
-          <w:rFonts w:ascii="Times New Roman" w:eastAsia="Times New Roman" w:hAnsi="Times New Roman" w:cs="Times New Roman"/>
-        </w:rPr>
-        <w:t>_conditions[i].sub_conditions[i].sub_conditions[i].condition}</w:t>
+        <w:t>[i].sub_conditions[i].sub_conditions[i].sub_conditions[i].condition}</w:t>
       </w:r>
     </w:p>
     <w:p>
@@ -4837,21 +2922,7 @@
         <w:rPr>
           <w:rFonts w:ascii="Times New Roman" w:eastAsia="Times New Roman" w:hAnsi="Times New Roman" w:cs="Times New Roman"/>
         </w:rPr>
-        <w:t>[i</w:t>
-      </w:r>
-      <w:proofErr w:type="gramStart"/>
-      <w:r>
-        <w:rPr>
-          <w:rFonts w:ascii="Times New Roman" w:eastAsia="Times New Roman" w:hAnsi="Times New Roman" w:cs="Times New Roman"/>
-        </w:rPr>
-        <w:t>].sub</w:t>
-      </w:r>
-      <w:proofErr w:type="gramEnd"/>
-      <w:r>
-        <w:rPr>
-          <w:rFonts w:ascii="Times New Roman" w:eastAsia="Times New Roman" w:hAnsi="Times New Roman" w:cs="Times New Roman"/>
-        </w:rPr>
-        <w:t>_conditions[i].sub_conditions[i].sub_conditions[i].sub_conditions[i].condition}</w:t>
+        <w:t>[i].sub_conditions[i].sub_conditions[i].sub_conditions[i].sub_conditions[i].condition}</w:t>
       </w:r>
     </w:p>
     <w:p>
@@ -4886,21 +2957,7 @@
         <w:rPr>
           <w:rFonts w:ascii="Times New Roman" w:eastAsia="Times New Roman" w:hAnsi="Times New Roman" w:cs="Times New Roman"/>
         </w:rPr>
-        <w:t>[i</w:t>
-      </w:r>
-      <w:proofErr w:type="gramStart"/>
-      <w:r>
-        <w:rPr>
-          <w:rFonts w:ascii="Times New Roman" w:eastAsia="Times New Roman" w:hAnsi="Times New Roman" w:cs="Times New Roman"/>
-        </w:rPr>
-        <w:t>].sub</w:t>
-      </w:r>
-      <w:proofErr w:type="gramEnd"/>
-      <w:r>
-        <w:rPr>
-          <w:rFonts w:ascii="Times New Roman" w:eastAsia="Times New Roman" w:hAnsi="Times New Roman" w:cs="Times New Roman"/>
-        </w:rPr>
-        <w:t>_conditions[i].sub_conditions[i].sub_conditions[i].sub_conditions[i+1].condition}</w:t>
+        <w:t>[i].sub_conditions[i].sub_conditions[i].sub_conditions[i].sub_conditions[i+1].condition}</w:t>
       </w:r>
     </w:p>
     <w:p>
@@ -4935,21 +2992,7 @@
         <w:rPr>
           <w:rFonts w:ascii="Times New Roman" w:eastAsia="Times New Roman" w:hAnsi="Times New Roman" w:cs="Times New Roman"/>
         </w:rPr>
-        <w:t>[i</w:t>
-      </w:r>
-      <w:proofErr w:type="gramStart"/>
-      <w:r>
-        <w:rPr>
-          <w:rFonts w:ascii="Times New Roman" w:eastAsia="Times New Roman" w:hAnsi="Times New Roman" w:cs="Times New Roman"/>
-        </w:rPr>
-        <w:t>].sub</w:t>
-      </w:r>
-      <w:proofErr w:type="gramEnd"/>
-      <w:r>
-        <w:rPr>
-          <w:rFonts w:ascii="Times New Roman" w:eastAsia="Times New Roman" w:hAnsi="Times New Roman" w:cs="Times New Roman"/>
-        </w:rPr>
-        <w:t>_conditions[i].sub_conditions[i].sub_conditions[i+1].condition}</w:t>
+        <w:t>[i].sub_conditions[i].sub_conditions[i].sub_conditions[i+1].condition}</w:t>
       </w:r>
     </w:p>
     <w:p>
@@ -4984,21 +3027,7 @@
         <w:rPr>
           <w:rFonts w:ascii="Times New Roman" w:eastAsia="Times New Roman" w:hAnsi="Times New Roman" w:cs="Times New Roman"/>
         </w:rPr>
-        <w:t>[i</w:t>
-      </w:r>
-      <w:proofErr w:type="gramStart"/>
-      <w:r>
-        <w:rPr>
-          <w:rFonts w:ascii="Times New Roman" w:eastAsia="Times New Roman" w:hAnsi="Times New Roman" w:cs="Times New Roman"/>
-        </w:rPr>
-        <w:t>].sub</w:t>
-      </w:r>
-      <w:proofErr w:type="gramEnd"/>
-      <w:r>
-        <w:rPr>
-          <w:rFonts w:ascii="Times New Roman" w:eastAsia="Times New Roman" w:hAnsi="Times New Roman" w:cs="Times New Roman"/>
-        </w:rPr>
-        <w:t>_conditions[i].sub_conditions[i+1].condition}</w:t>
+        <w:t>[i].sub_conditions[i].sub_conditions[i+1].condition}</w:t>
       </w:r>
     </w:p>
     <w:p>
@@ -5021,14 +3050,7 @@
         <w:rPr>
           <w:rFonts w:ascii="Times New Roman" w:eastAsia="Times New Roman" w:hAnsi="Times New Roman" w:cs="Times New Roman"/>
         </w:rPr>
-        <w:t>{</w:t>
-      </w:r>
-      <w:proofErr w:type="spellStart"/>
-      <w:r>
-        <w:rPr>
-          <w:rFonts w:ascii="Times New Roman" w:eastAsia="Times New Roman" w:hAnsi="Times New Roman" w:cs="Times New Roman"/>
-        </w:rPr>
-        <w:t>d.conditions.</w:t>
+        <w:t>{d.conditions.</w:t>
       </w:r>
       <w:r>
         <w:rPr>
@@ -5036,48 +3058,11 @@
         </w:rPr>
         <w:t>ELC</w:t>
       </w:r>
-      <w:proofErr w:type="spellEnd"/>
-      <w:r>
-        <w:rPr>
-          <w:rFonts w:ascii="Times New Roman" w:eastAsia="Times New Roman" w:hAnsi="Times New Roman" w:cs="Times New Roman"/>
-        </w:rPr>
-        <w:t>[</w:t>
-      </w:r>
-      <w:proofErr w:type="spellStart"/>
-      <w:r>
-        <w:rPr>
-          <w:rFonts w:ascii="Times New Roman" w:eastAsia="Times New Roman" w:hAnsi="Times New Roman" w:cs="Times New Roman"/>
-        </w:rPr>
-        <w:t>i</w:t>
-      </w:r>
-      <w:proofErr w:type="spellEnd"/>
-      <w:proofErr w:type="gramStart"/>
-      <w:r>
-        <w:rPr>
-          <w:rFonts w:ascii="Times New Roman" w:eastAsia="Times New Roman" w:hAnsi="Times New Roman" w:cs="Times New Roman"/>
-        </w:rPr>
-        <w:t>].</w:t>
-      </w:r>
-      <w:proofErr w:type="spellStart"/>
-      <w:r>
-        <w:rPr>
-          <w:rFonts w:ascii="Times New Roman" w:eastAsia="Times New Roman" w:hAnsi="Times New Roman" w:cs="Times New Roman"/>
-        </w:rPr>
-        <w:t>sub</w:t>
-      </w:r>
-      <w:proofErr w:type="gramEnd"/>
-      <w:r>
-        <w:rPr>
-          <w:rFonts w:ascii="Times New Roman" w:eastAsia="Times New Roman" w:hAnsi="Times New Roman" w:cs="Times New Roman"/>
-        </w:rPr>
-        <w:t>_conditions</w:t>
-      </w:r>
-      <w:proofErr w:type="spellEnd"/>
-      <w:r>
-        <w:rPr>
-          <w:rFonts w:ascii="Times New Roman" w:eastAsia="Times New Roman" w:hAnsi="Times New Roman" w:cs="Times New Roman"/>
-        </w:rPr>
-        <w:t>[i+1].condition}</w:t>
+      <w:r>
+        <w:rPr>
+          <w:rFonts w:ascii="Times New Roman" w:eastAsia="Times New Roman" w:hAnsi="Times New Roman" w:cs="Times New Roman"/>
+        </w:rPr>
+        <w:t>[i].sub_conditions[i+1].condition}</w:t>
       </w:r>
     </w:p>
     <w:p>
@@ -5103,9 +3088,8 @@
           <w:szCs w:val="24"/>
           <w:u w:val="single"/>
         </w:rPr>
-        <w:t>{</w:t>
-      </w:r>
-      <w:proofErr w:type="spellStart"/>
+        <w:t>{d.conditions.</w:t>
+      </w:r>
       <w:r>
         <w:rPr>
           <w:rFonts w:ascii="Times New Roman" w:eastAsia="Times New Roman" w:hAnsi="Times New Roman" w:cs="Times New Roman"/>
@@ -5113,7 +3097,7 @@
           <w:szCs w:val="24"/>
           <w:u w:val="single"/>
         </w:rPr>
-        <w:t>d.conditions.</w:t>
+        <w:t>ELC</w:t>
       </w:r>
       <w:r>
         <w:rPr>
@@ -5122,37 +3106,7 @@
           <w:szCs w:val="24"/>
           <w:u w:val="single"/>
         </w:rPr>
-        <w:t>ELC</w:t>
-      </w:r>
-      <w:proofErr w:type="spellEnd"/>
-      <w:r>
-        <w:rPr>
-          <w:rFonts w:ascii="Times New Roman" w:eastAsia="Times New Roman" w:hAnsi="Times New Roman" w:cs="Times New Roman"/>
-          <w:sz w:val="24"/>
-          <w:szCs w:val="24"/>
-          <w:u w:val="single"/>
-        </w:rPr>
-        <w:t>[i+1</w:t>
-      </w:r>
-      <w:proofErr w:type="gramStart"/>
-      <w:r>
-        <w:rPr>
-          <w:rFonts w:ascii="Times New Roman" w:eastAsia="Times New Roman" w:hAnsi="Times New Roman" w:cs="Times New Roman"/>
-          <w:sz w:val="24"/>
-          <w:szCs w:val="24"/>
-          <w:u w:val="single"/>
-        </w:rPr>
-        <w:t>].condition</w:t>
-      </w:r>
-      <w:proofErr w:type="gramEnd"/>
-      <w:r>
-        <w:rPr>
-          <w:rFonts w:ascii="Times New Roman" w:eastAsia="Times New Roman" w:hAnsi="Times New Roman" w:cs="Times New Roman"/>
-          <w:sz w:val="24"/>
-          <w:szCs w:val="24"/>
-          <w:u w:val="single"/>
-        </w:rPr>
-        <w:t>}</w:t>
+        <w:t>[i+1].condition}</w:t>
       </w:r>
     </w:p>
     <w:p>
@@ -5199,9 +3153,8 @@
           <w:szCs w:val="24"/>
           <w:u w:val="single"/>
         </w:rPr>
-        <w:t>{</w:t>
-      </w:r>
-      <w:proofErr w:type="spellStart"/>
+        <w:t>{d.conditions.</w:t>
+      </w:r>
       <w:r>
         <w:rPr>
           <w:rFonts w:ascii="Times New Roman" w:eastAsia="Times New Roman" w:hAnsi="Times New Roman" w:cs="Times New Roman"/>
@@ -5209,7 +3162,7 @@
           <w:szCs w:val="24"/>
           <w:u w:val="single"/>
         </w:rPr>
-        <w:t>d.conditions.</w:t>
+        <w:t>RCC</w:t>
       </w:r>
       <w:r>
         <w:rPr>
@@ -5218,48 +3171,7 @@
           <w:szCs w:val="24"/>
           <w:u w:val="single"/>
         </w:rPr>
-        <w:t>RCC</w:t>
-      </w:r>
-      <w:proofErr w:type="spellEnd"/>
-      <w:r>
-        <w:rPr>
-          <w:rFonts w:ascii="Times New Roman" w:eastAsia="Times New Roman" w:hAnsi="Times New Roman" w:cs="Times New Roman"/>
-          <w:sz w:val="24"/>
-          <w:szCs w:val="24"/>
-          <w:u w:val="single"/>
-        </w:rPr>
-        <w:t>[</w:t>
-      </w:r>
-      <w:proofErr w:type="spellStart"/>
-      <w:r>
-        <w:rPr>
-          <w:rFonts w:ascii="Times New Roman" w:eastAsia="Times New Roman" w:hAnsi="Times New Roman" w:cs="Times New Roman"/>
-          <w:sz w:val="24"/>
-          <w:szCs w:val="24"/>
-          <w:u w:val="single"/>
-        </w:rPr>
-        <w:t>i</w:t>
-      </w:r>
-      <w:proofErr w:type="spellEnd"/>
-      <w:proofErr w:type="gramStart"/>
-      <w:r>
-        <w:rPr>
-          <w:rFonts w:ascii="Times New Roman" w:eastAsia="Times New Roman" w:hAnsi="Times New Roman" w:cs="Times New Roman"/>
-          <w:sz w:val="24"/>
-          <w:szCs w:val="24"/>
-          <w:u w:val="single"/>
-        </w:rPr>
-        <w:t>].condition</w:t>
-      </w:r>
-      <w:proofErr w:type="gramEnd"/>
-      <w:r>
-        <w:rPr>
-          <w:rFonts w:ascii="Times New Roman" w:eastAsia="Times New Roman" w:hAnsi="Times New Roman" w:cs="Times New Roman"/>
-          <w:sz w:val="24"/>
-          <w:szCs w:val="24"/>
-          <w:u w:val="single"/>
-        </w:rPr>
-        <w:t>}</w:t>
+        <w:t>[i].condition}</w:t>
       </w:r>
     </w:p>
     <w:p>
@@ -5282,14 +3194,7 @@
         <w:rPr>
           <w:rFonts w:ascii="Times New Roman" w:eastAsia="Times New Roman" w:hAnsi="Times New Roman" w:cs="Times New Roman"/>
         </w:rPr>
-        <w:t>{</w:t>
-      </w:r>
-      <w:proofErr w:type="spellStart"/>
-      <w:r>
-        <w:rPr>
-          <w:rFonts w:ascii="Times New Roman" w:eastAsia="Times New Roman" w:hAnsi="Times New Roman" w:cs="Times New Roman"/>
-        </w:rPr>
-        <w:t>d.conditions.</w:t>
+        <w:t>{d.conditions.</w:t>
       </w:r>
       <w:r>
         <w:rPr>
@@ -5297,62 +3202,11 @@
         </w:rPr>
         <w:t>RCC</w:t>
       </w:r>
-      <w:proofErr w:type="spellEnd"/>
-      <w:r>
-        <w:rPr>
-          <w:rFonts w:ascii="Times New Roman" w:eastAsia="Times New Roman" w:hAnsi="Times New Roman" w:cs="Times New Roman"/>
-        </w:rPr>
-        <w:t>[</w:t>
-      </w:r>
-      <w:proofErr w:type="spellStart"/>
-      <w:r>
-        <w:rPr>
-          <w:rFonts w:ascii="Times New Roman" w:eastAsia="Times New Roman" w:hAnsi="Times New Roman" w:cs="Times New Roman"/>
-        </w:rPr>
-        <w:t>i</w:t>
-      </w:r>
-      <w:proofErr w:type="spellEnd"/>
-      <w:proofErr w:type="gramStart"/>
-      <w:r>
-        <w:rPr>
-          <w:rFonts w:ascii="Times New Roman" w:eastAsia="Times New Roman" w:hAnsi="Times New Roman" w:cs="Times New Roman"/>
-        </w:rPr>
-        <w:t>].</w:t>
-      </w:r>
-      <w:proofErr w:type="spellStart"/>
-      <w:r>
-        <w:rPr>
-          <w:rFonts w:ascii="Times New Roman" w:eastAsia="Times New Roman" w:hAnsi="Times New Roman" w:cs="Times New Roman"/>
-        </w:rPr>
-        <w:t>sub</w:t>
-      </w:r>
-      <w:proofErr w:type="gramEnd"/>
-      <w:r>
-        <w:rPr>
-          <w:rFonts w:ascii="Times New Roman" w:eastAsia="Times New Roman" w:hAnsi="Times New Roman" w:cs="Times New Roman"/>
-        </w:rPr>
-        <w:t>_conditions</w:t>
-      </w:r>
-      <w:proofErr w:type="spellEnd"/>
-      <w:r>
-        <w:rPr>
-          <w:rFonts w:ascii="Times New Roman" w:eastAsia="Times New Roman" w:hAnsi="Times New Roman" w:cs="Times New Roman"/>
-        </w:rPr>
-        <w:t>[</w:t>
-      </w:r>
-      <w:proofErr w:type="spellStart"/>
-      <w:r>
-        <w:rPr>
-          <w:rFonts w:ascii="Times New Roman" w:eastAsia="Times New Roman" w:hAnsi="Times New Roman" w:cs="Times New Roman"/>
-        </w:rPr>
-        <w:t>i</w:t>
-      </w:r>
-      <w:proofErr w:type="spellEnd"/>
-      <w:r>
-        <w:rPr>
-          <w:rFonts w:ascii="Times New Roman" w:eastAsia="Times New Roman" w:hAnsi="Times New Roman" w:cs="Times New Roman"/>
-        </w:rPr>
-        <w:t>].condition}</w:t>
+      <w:r>
+        <w:rPr>
+          <w:rFonts w:ascii="Times New Roman" w:eastAsia="Times New Roman" w:hAnsi="Times New Roman" w:cs="Times New Roman"/>
+        </w:rPr>
+        <w:t>[i].sub_conditions[i].condition}</w:t>
       </w:r>
     </w:p>
     <w:p>
@@ -5387,21 +3241,7 @@
         <w:rPr>
           <w:rFonts w:ascii="Times New Roman" w:eastAsia="Times New Roman" w:hAnsi="Times New Roman" w:cs="Times New Roman"/>
         </w:rPr>
-        <w:t>[i</w:t>
-      </w:r>
-      <w:proofErr w:type="gramStart"/>
-      <w:r>
-        <w:rPr>
-          <w:rFonts w:ascii="Times New Roman" w:eastAsia="Times New Roman" w:hAnsi="Times New Roman" w:cs="Times New Roman"/>
-        </w:rPr>
-        <w:t>].sub</w:t>
-      </w:r>
-      <w:proofErr w:type="gramEnd"/>
-      <w:r>
-        <w:rPr>
-          <w:rFonts w:ascii="Times New Roman" w:eastAsia="Times New Roman" w:hAnsi="Times New Roman" w:cs="Times New Roman"/>
-        </w:rPr>
-        <w:t>_conditions[i].sub_conditions[i].condition}</w:t>
+        <w:t>[i].sub_conditions[i].sub_conditions[i].condition}</w:t>
       </w:r>
     </w:p>
     <w:p>
@@ -5436,21 +3276,7 @@
         <w:rPr>
           <w:rFonts w:ascii="Times New Roman" w:eastAsia="Times New Roman" w:hAnsi="Times New Roman" w:cs="Times New Roman"/>
         </w:rPr>
-        <w:t>[i</w:t>
-      </w:r>
-      <w:proofErr w:type="gramStart"/>
-      <w:r>
-        <w:rPr>
-          <w:rFonts w:ascii="Times New Roman" w:eastAsia="Times New Roman" w:hAnsi="Times New Roman" w:cs="Times New Roman"/>
-        </w:rPr>
-        <w:t>].sub</w:t>
-      </w:r>
-      <w:proofErr w:type="gramEnd"/>
-      <w:r>
-        <w:rPr>
-          <w:rFonts w:ascii="Times New Roman" w:eastAsia="Times New Roman" w:hAnsi="Times New Roman" w:cs="Times New Roman"/>
-        </w:rPr>
-        <w:t>_conditions[i].sub_conditions[i].sub_conditions[i].condition}</w:t>
+        <w:t>[i].sub_conditions[i].sub_conditions[i].sub_conditions[i].condition}</w:t>
       </w:r>
     </w:p>
     <w:p>
@@ -5486,21 +3312,7 @@
         <w:rPr>
           <w:rFonts w:ascii="Times New Roman" w:eastAsia="Times New Roman" w:hAnsi="Times New Roman" w:cs="Times New Roman"/>
         </w:rPr>
-        <w:t>[i</w:t>
-      </w:r>
-      <w:proofErr w:type="gramStart"/>
-      <w:r>
-        <w:rPr>
-          <w:rFonts w:ascii="Times New Roman" w:eastAsia="Times New Roman" w:hAnsi="Times New Roman" w:cs="Times New Roman"/>
-        </w:rPr>
-        <w:t>].sub</w:t>
-      </w:r>
-      <w:proofErr w:type="gramEnd"/>
-      <w:r>
-        <w:rPr>
-          <w:rFonts w:ascii="Times New Roman" w:eastAsia="Times New Roman" w:hAnsi="Times New Roman" w:cs="Times New Roman"/>
-        </w:rPr>
-        <w:t>_conditions[i].sub_conditions[i].sub_conditions[i].sub_conditions[i].condition}</w:t>
+        <w:t>[i].sub_conditions[i].sub_conditions[i].sub_conditions[i].sub_conditions[i].condition}</w:t>
       </w:r>
     </w:p>
     <w:p>
@@ -5535,21 +3347,7 @@
         <w:rPr>
           <w:rFonts w:ascii="Times New Roman" w:eastAsia="Times New Roman" w:hAnsi="Times New Roman" w:cs="Times New Roman"/>
         </w:rPr>
-        <w:t>[i</w:t>
-      </w:r>
-      <w:proofErr w:type="gramStart"/>
-      <w:r>
-        <w:rPr>
-          <w:rFonts w:ascii="Times New Roman" w:eastAsia="Times New Roman" w:hAnsi="Times New Roman" w:cs="Times New Roman"/>
-        </w:rPr>
-        <w:t>].sub</w:t>
-      </w:r>
-      <w:proofErr w:type="gramEnd"/>
-      <w:r>
-        <w:rPr>
-          <w:rFonts w:ascii="Times New Roman" w:eastAsia="Times New Roman" w:hAnsi="Times New Roman" w:cs="Times New Roman"/>
-        </w:rPr>
-        <w:t>_conditions[i].sub_conditions[i].sub_conditions[i].sub_conditions[i+1].condition}</w:t>
+        <w:t>[i].sub_conditions[i].sub_conditions[i].sub_conditions[i].sub_conditions[i+1].condition}</w:t>
       </w:r>
     </w:p>
     <w:p>
@@ -5584,21 +3382,7 @@
         <w:rPr>
           <w:rFonts w:ascii="Times New Roman" w:eastAsia="Times New Roman" w:hAnsi="Times New Roman" w:cs="Times New Roman"/>
         </w:rPr>
-        <w:t>[i</w:t>
-      </w:r>
-      <w:proofErr w:type="gramStart"/>
-      <w:r>
-        <w:rPr>
-          <w:rFonts w:ascii="Times New Roman" w:eastAsia="Times New Roman" w:hAnsi="Times New Roman" w:cs="Times New Roman"/>
-        </w:rPr>
-        <w:t>].sub</w:t>
-      </w:r>
-      <w:proofErr w:type="gramEnd"/>
-      <w:r>
-        <w:rPr>
-          <w:rFonts w:ascii="Times New Roman" w:eastAsia="Times New Roman" w:hAnsi="Times New Roman" w:cs="Times New Roman"/>
-        </w:rPr>
-        <w:t>_conditions[i].sub_conditions[i].sub_conditions[i+1].condition}</w:t>
+        <w:t>[i].sub_conditions[i].sub_conditions[i].sub_conditions[i+1].condition}</w:t>
       </w:r>
     </w:p>
     <w:p>
@@ -5633,21 +3417,7 @@
         <w:rPr>
           <w:rFonts w:ascii="Times New Roman" w:eastAsia="Times New Roman" w:hAnsi="Times New Roman" w:cs="Times New Roman"/>
         </w:rPr>
-        <w:t>[i</w:t>
-      </w:r>
-      <w:proofErr w:type="gramStart"/>
-      <w:r>
-        <w:rPr>
-          <w:rFonts w:ascii="Times New Roman" w:eastAsia="Times New Roman" w:hAnsi="Times New Roman" w:cs="Times New Roman"/>
-        </w:rPr>
-        <w:t>].sub</w:t>
-      </w:r>
-      <w:proofErr w:type="gramEnd"/>
-      <w:r>
-        <w:rPr>
-          <w:rFonts w:ascii="Times New Roman" w:eastAsia="Times New Roman" w:hAnsi="Times New Roman" w:cs="Times New Roman"/>
-        </w:rPr>
-        <w:t>_conditions[i].sub_conditions[i+1].condition}</w:t>
+        <w:t>[i].sub_conditions[i].sub_conditions[i+1].condition}</w:t>
       </w:r>
     </w:p>
     <w:p>
@@ -5670,14 +3440,7 @@
         <w:rPr>
           <w:rFonts w:ascii="Times New Roman" w:eastAsia="Times New Roman" w:hAnsi="Times New Roman" w:cs="Times New Roman"/>
         </w:rPr>
-        <w:t>{</w:t>
-      </w:r>
-      <w:proofErr w:type="spellStart"/>
-      <w:r>
-        <w:rPr>
-          <w:rFonts w:ascii="Times New Roman" w:eastAsia="Times New Roman" w:hAnsi="Times New Roman" w:cs="Times New Roman"/>
-        </w:rPr>
-        <w:t>d.conditions.</w:t>
+        <w:t>{d.conditions.</w:t>
       </w:r>
       <w:r>
         <w:rPr>
@@ -5685,48 +3448,11 @@
         </w:rPr>
         <w:t>RCC</w:t>
       </w:r>
-      <w:proofErr w:type="spellEnd"/>
-      <w:r>
-        <w:rPr>
-          <w:rFonts w:ascii="Times New Roman" w:eastAsia="Times New Roman" w:hAnsi="Times New Roman" w:cs="Times New Roman"/>
-        </w:rPr>
-        <w:t>[</w:t>
-      </w:r>
-      <w:proofErr w:type="spellStart"/>
-      <w:r>
-        <w:rPr>
-          <w:rFonts w:ascii="Times New Roman" w:eastAsia="Times New Roman" w:hAnsi="Times New Roman" w:cs="Times New Roman"/>
-        </w:rPr>
-        <w:t>i</w:t>
-      </w:r>
-      <w:proofErr w:type="spellEnd"/>
-      <w:proofErr w:type="gramStart"/>
-      <w:r>
-        <w:rPr>
-          <w:rFonts w:ascii="Times New Roman" w:eastAsia="Times New Roman" w:hAnsi="Times New Roman" w:cs="Times New Roman"/>
-        </w:rPr>
-        <w:t>].</w:t>
-      </w:r>
-      <w:proofErr w:type="spellStart"/>
-      <w:r>
-        <w:rPr>
-          <w:rFonts w:ascii="Times New Roman" w:eastAsia="Times New Roman" w:hAnsi="Times New Roman" w:cs="Times New Roman"/>
-        </w:rPr>
-        <w:t>sub</w:t>
-      </w:r>
-      <w:proofErr w:type="gramEnd"/>
-      <w:r>
-        <w:rPr>
-          <w:rFonts w:ascii="Times New Roman" w:eastAsia="Times New Roman" w:hAnsi="Times New Roman" w:cs="Times New Roman"/>
-        </w:rPr>
-        <w:t>_conditions</w:t>
-      </w:r>
-      <w:proofErr w:type="spellEnd"/>
-      <w:r>
-        <w:rPr>
-          <w:rFonts w:ascii="Times New Roman" w:eastAsia="Times New Roman" w:hAnsi="Times New Roman" w:cs="Times New Roman"/>
-        </w:rPr>
-        <w:t>[i+1].condition}</w:t>
+      <w:r>
+        <w:rPr>
+          <w:rFonts w:ascii="Times New Roman" w:eastAsia="Times New Roman" w:hAnsi="Times New Roman" w:cs="Times New Roman"/>
+        </w:rPr>
+        <w:t>[i].sub_conditions[i+1].condition}</w:t>
       </w:r>
     </w:p>
     <w:p>
@@ -5752,9 +3478,8 @@
           <w:szCs w:val="24"/>
           <w:u w:val="single"/>
         </w:rPr>
-        <w:t>{</w:t>
-      </w:r>
-      <w:proofErr w:type="spellStart"/>
+        <w:t>{d.conditions.</w:t>
+      </w:r>
       <w:r>
         <w:rPr>
           <w:rFonts w:ascii="Times New Roman" w:eastAsia="Times New Roman" w:hAnsi="Times New Roman" w:cs="Times New Roman"/>
@@ -5762,7 +3487,7 @@
           <w:szCs w:val="24"/>
           <w:u w:val="single"/>
         </w:rPr>
-        <w:t>d.conditions.</w:t>
+        <w:t>RCC</w:t>
       </w:r>
       <w:r>
         <w:rPr>
@@ -5771,37 +3496,7 @@
           <w:szCs w:val="24"/>
           <w:u w:val="single"/>
         </w:rPr>
-        <w:t>RCC</w:t>
-      </w:r>
-      <w:proofErr w:type="spellEnd"/>
-      <w:r>
-        <w:rPr>
-          <w:rFonts w:ascii="Times New Roman" w:eastAsia="Times New Roman" w:hAnsi="Times New Roman" w:cs="Times New Roman"/>
-          <w:sz w:val="24"/>
-          <w:szCs w:val="24"/>
-          <w:u w:val="single"/>
-        </w:rPr>
-        <w:t>[i+1</w:t>
-      </w:r>
-      <w:proofErr w:type="gramStart"/>
-      <w:r>
-        <w:rPr>
-          <w:rFonts w:ascii="Times New Roman" w:eastAsia="Times New Roman" w:hAnsi="Times New Roman" w:cs="Times New Roman"/>
-          <w:sz w:val="24"/>
-          <w:szCs w:val="24"/>
-          <w:u w:val="single"/>
-        </w:rPr>
-        <w:t>].condition</w:t>
-      </w:r>
-      <w:proofErr w:type="gramEnd"/>
-      <w:r>
-        <w:rPr>
-          <w:rFonts w:ascii="Times New Roman" w:eastAsia="Times New Roman" w:hAnsi="Times New Roman" w:cs="Times New Roman"/>
-          <w:sz w:val="24"/>
-          <w:szCs w:val="24"/>
-          <w:u w:val="single"/>
-        </w:rPr>
-        <w:t>}</w:t>
+        <w:t>[i+1].condition}</w:t>
       </w:r>
       <w:bookmarkEnd w:id="0"/>
     </w:p>
@@ -6140,29 +3835,7 @@
         <w:sz w:val="24"/>
         <w:szCs w:val="24"/>
       </w:rPr>
-      <w:t>{</w:t>
-    </w:r>
-    <w:proofErr w:type="spellStart"/>
-    <w:r>
-      <w:rPr>
-        <w:rFonts w:ascii="Times New Roman" w:eastAsia="Times New Roman" w:hAnsi="Times New Roman" w:cs="Times New Roman"/>
-        <w:b/>
-        <w:color w:val="000000"/>
-        <w:sz w:val="24"/>
-        <w:szCs w:val="24"/>
-      </w:rPr>
-      <w:t>d.application_type</w:t>
-    </w:r>
-    <w:proofErr w:type="spellEnd"/>
-    <w:r>
-      <w:rPr>
-        <w:rFonts w:ascii="Times New Roman" w:eastAsia="Times New Roman" w:hAnsi="Times New Roman" w:cs="Times New Roman"/>
-        <w:b/>
-        <w:color w:val="000000"/>
-        <w:sz w:val="24"/>
-        <w:szCs w:val="24"/>
-      </w:rPr>
-      <w:t>}</w:t>
+      <w:t>{d.application_type}</w:t>
     </w:r>
   </w:p>
   <w:p>
@@ -6352,7 +4025,7 @@
             </wp:anchor>
           </w:drawing>
         </mc:Choice>
-        <mc:Fallback xmlns:dgm="http://schemas.openxmlformats.org/drawingml/2006/diagram" xmlns:lc="http://schemas.openxmlformats.org/drawingml/2006/lockedCanvas" xmlns:c="http://schemas.openxmlformats.org/drawingml/2006/chart" xmlns:pic="http://schemas.openxmlformats.org/drawingml/2006/picture" xmlns:a="http://schemas.openxmlformats.org/drawingml/2006/main" xmlns:sl="http://schemas.openxmlformats.org/schemaLibrary/2006/main">
+        <mc:Fallback xmlns:sl="http://schemas.openxmlformats.org/schemaLibrary/2006/main" xmlns:a="http://schemas.openxmlformats.org/drawingml/2006/main" xmlns:pic="http://schemas.openxmlformats.org/drawingml/2006/picture" xmlns:c="http://schemas.openxmlformats.org/drawingml/2006/chart" xmlns:lc="http://schemas.openxmlformats.org/drawingml/2006/lockedCanvas" xmlns:dgm="http://schemas.openxmlformats.org/drawingml/2006/diagram">
           <w:drawing>
             <wp:anchor allowOverlap="1" behindDoc="0" distB="0" distT="0" distL="0" distR="0" hidden="0" layoutInCell="1" locked="0" relativeHeight="0" simplePos="0">
               <wp:simplePos x="0" y="0"/>

</xml_diff>

<commit_message>
MDS-3396 Permit documents should show the total security amount not the adjusted security amount (#1664)
</commit_message>
<xml_diff>
--- a/services/core-api/app/templates/permit/Permit.docx
+++ b/services/core-api/app/templates/permit/Permit.docx
@@ -64,38 +64,7 @@
                 <w:bCs/>
                 <w:color w:val="000000"/>
               </w:rPr>
-              <w:t>{</w:t>
-            </w:r>
-            <w:proofErr w:type="spellStart"/>
-            <w:proofErr w:type="gramStart"/>
-            <w:r>
-              <w:rPr>
-                <w:rFonts w:ascii="Times New Roman" w:eastAsia="Times New Roman" w:hAnsi="Times New Roman" w:cs="Times New Roman"/>
-                <w:b/>
-                <w:bCs/>
-                <w:color w:val="000000"/>
-              </w:rPr>
-              <w:t>d.permit</w:t>
-            </w:r>
-            <w:proofErr w:type="gramEnd"/>
-            <w:r>
-              <w:rPr>
-                <w:rFonts w:ascii="Times New Roman" w:eastAsia="Times New Roman" w:hAnsi="Times New Roman" w:cs="Times New Roman"/>
-                <w:b/>
-                <w:bCs/>
-                <w:color w:val="000000"/>
-              </w:rPr>
-              <w:t>_number</w:t>
-            </w:r>
-            <w:proofErr w:type="spellEnd"/>
-            <w:r>
-              <w:rPr>
-                <w:rFonts w:ascii="Times New Roman" w:eastAsia="Times New Roman" w:hAnsi="Times New Roman" w:cs="Times New Roman"/>
-                <w:b/>
-                <w:bCs/>
-                <w:color w:val="000000"/>
-              </w:rPr>
-              <w:t>}</w:t>
+              <w:t>{d.permit_number}</w:t>
             </w:r>
           </w:p>
         </w:tc>
@@ -120,7 +89,6 @@
               </w:rPr>
               <w:t>Mine Number</w:t>
             </w:r>
-            <w:proofErr w:type="gramStart"/>
             <w:r>
               <w:rPr>
                 <w:rFonts w:ascii="Times New Roman" w:eastAsia="Times New Roman" w:hAnsi="Times New Roman" w:cs="Times New Roman"/>
@@ -128,28 +96,7 @@
                 <w:bCs/>
                 <w:color w:val="000000"/>
               </w:rPr>
-              <w:t>:  {</w:t>
-            </w:r>
-            <w:proofErr w:type="spellStart"/>
-            <w:proofErr w:type="gramEnd"/>
-            <w:r>
-              <w:rPr>
-                <w:rFonts w:ascii="Times New Roman" w:eastAsia="Times New Roman" w:hAnsi="Times New Roman" w:cs="Times New Roman"/>
-                <w:b/>
-                <w:bCs/>
-                <w:color w:val="000000"/>
-              </w:rPr>
-              <w:t>d.mine_no</w:t>
-            </w:r>
-            <w:proofErr w:type="spellEnd"/>
-            <w:r>
-              <w:rPr>
-                <w:rFonts w:ascii="Times New Roman" w:eastAsia="Times New Roman" w:hAnsi="Times New Roman" w:cs="Times New Roman"/>
-                <w:b/>
-                <w:bCs/>
-                <w:color w:val="000000"/>
-              </w:rPr>
-              <w:t>}</w:t>
+              <w:t>:  {d.mine_no}</w:t>
             </w:r>
           </w:p>
           <w:p>
@@ -212,29 +159,7 @@
                 <w:bCs/>
                 <w:color w:val="000000"/>
               </w:rPr>
-              <w:t>{</w:t>
-            </w:r>
-            <w:proofErr w:type="spellStart"/>
-            <w:proofErr w:type="gramStart"/>
-            <w:r>
-              <w:rPr>
-                <w:rFonts w:ascii="Times New Roman" w:eastAsia="Times New Roman" w:hAnsi="Times New Roman" w:cs="Times New Roman"/>
-                <w:b/>
-                <w:bCs/>
-                <w:color w:val="000000"/>
-              </w:rPr>
-              <w:t>d.permittee</w:t>
-            </w:r>
-            <w:proofErr w:type="spellEnd"/>
-            <w:proofErr w:type="gramEnd"/>
-            <w:r>
-              <w:rPr>
-                <w:rFonts w:ascii="Times New Roman" w:eastAsia="Times New Roman" w:hAnsi="Times New Roman" w:cs="Times New Roman"/>
-                <w:b/>
-                <w:bCs/>
-                <w:color w:val="000000"/>
-              </w:rPr>
-              <w:t>}</w:t>
+              <w:t>{d.permittee}</w:t>
             </w:r>
           </w:p>
           <w:p>
@@ -254,38 +179,7 @@
                 <w:bCs/>
                 <w:color w:val="000000"/>
               </w:rPr>
-              <w:t>{</w:t>
-            </w:r>
-            <w:proofErr w:type="spellStart"/>
-            <w:proofErr w:type="gramStart"/>
-            <w:r>
-              <w:rPr>
-                <w:rFonts w:ascii="Times New Roman" w:eastAsia="Times New Roman" w:hAnsi="Times New Roman" w:cs="Times New Roman"/>
-                <w:b/>
-                <w:bCs/>
-                <w:color w:val="000000"/>
-              </w:rPr>
-              <w:t>d.permittee</w:t>
-            </w:r>
-            <w:proofErr w:type="gramEnd"/>
-            <w:r>
-              <w:rPr>
-                <w:rFonts w:ascii="Times New Roman" w:eastAsia="Times New Roman" w:hAnsi="Times New Roman" w:cs="Times New Roman"/>
-                <w:b/>
-                <w:bCs/>
-                <w:color w:val="000000"/>
-              </w:rPr>
-              <w:t>_mailing_address:convCRLF</w:t>
-            </w:r>
-            <w:proofErr w:type="spellEnd"/>
-            <w:r>
-              <w:rPr>
-                <w:rFonts w:ascii="Times New Roman" w:eastAsia="Times New Roman" w:hAnsi="Times New Roman" w:cs="Times New Roman"/>
-                <w:b/>
-                <w:bCs/>
-                <w:color w:val="000000"/>
-              </w:rPr>
-              <w:t>()}</w:t>
+              <w:t>{d.permittee_mailing_address:convCRLF()}</w:t>
             </w:r>
           </w:p>
         </w:tc>
@@ -381,14 +275,14 @@
           <w:rFonts w:ascii="Times New Roman" w:eastAsia="Times New Roman" w:hAnsi="Times New Roman" w:cs="Times New Roman"/>
           <w:color w:val="000000"/>
         </w:rPr>
-        <w:t>S</w:t>
+        <w:t>Liability</w:t>
       </w:r>
       <w:r>
         <w:rPr>
           <w:rFonts w:ascii="Times New Roman" w:eastAsia="Times New Roman" w:hAnsi="Times New Roman" w:cs="Times New Roman"/>
           <w:color w:val="000000"/>
         </w:rPr>
-        <w:t xml:space="preserve">ecurity </w:t>
+        <w:t xml:space="preserve"> </w:t>
       </w:r>
       <w:r>
         <w:rPr>
@@ -411,10 +305,44 @@
           <w:bCs/>
           <w:color w:val="000000"/>
         </w:rPr>
-        <w:t>${</w:t>
-      </w:r>
-      <w:proofErr w:type="spellStart"/>
-      <w:proofErr w:type="gramStart"/>
+        <w:t>{d.security_adjustment}</w:t>
+      </w:r>
+    </w:p>
+    <w:p>
+      <w:pPr>
+        <w:spacing w:after="0" w:line="240" w:lineRule="auto"/>
+        <w:rPr>
+          <w:rFonts w:ascii="Times New Roman" w:eastAsia="Times New Roman" w:hAnsi="Times New Roman" w:cs="Times New Roman"/>
+          <w:sz w:val="24"/>
+          <w:szCs w:val="24"/>
+        </w:rPr>
+      </w:pPr>
+    </w:p>
+    <w:p>
+      <w:pPr>
+        <w:spacing w:after="0" w:line="240" w:lineRule="auto"/>
+        <w:ind w:right="49"/>
+        <w:rPr>
+          <w:rFonts w:ascii="Times New Roman" w:eastAsia="Times New Roman" w:hAnsi="Times New Roman" w:cs="Times New Roman"/>
+          <w:sz w:val="24"/>
+          <w:szCs w:val="24"/>
+        </w:rPr>
+      </w:pPr>
+      <w:r>
+        <w:rPr>
+          <w:rFonts w:ascii="Times New Roman" w:eastAsia="Times New Roman" w:hAnsi="Times New Roman" w:cs="Times New Roman"/>
+          <w:color w:val="000000"/>
+        </w:rPr>
+        <w:t xml:space="preserve">Map Reference: </w:t>
+      </w:r>
+      <w:r>
+        <w:rPr>
+          <w:rFonts w:ascii="Times New Roman" w:eastAsia="Times New Roman" w:hAnsi="Times New Roman" w:cs="Times New Roman"/>
+          <w:color w:val="000000"/>
+        </w:rPr>
+        <w:tab/>
+        <w:t xml:space="preserve"> </w:t>
+      </w:r>
       <w:r>
         <w:rPr>
           <w:rFonts w:ascii="Times New Roman" w:eastAsia="Times New Roman" w:hAnsi="Times New Roman" w:cs="Times New Roman"/>
@@ -422,9 +350,8 @@
           <w:bCs/>
           <w:color w:val="000000"/>
         </w:rPr>
-        <w:t>d.security</w:t>
-      </w:r>
-      <w:proofErr w:type="gramEnd"/>
+        <w:t>Lat: {d.latitude}</w:t>
+      </w:r>
       <w:r>
         <w:rPr>
           <w:rFonts w:ascii="Times New Roman" w:eastAsia="Times New Roman" w:hAnsi="Times New Roman" w:cs="Times New Roman"/>
@@ -432,114 +359,8 @@
           <w:bCs/>
           <w:color w:val="000000"/>
         </w:rPr>
-        <w:t>_adjustment</w:t>
-      </w:r>
-      <w:proofErr w:type="spellEnd"/>
-      <w:r>
-        <w:rPr>
-          <w:rFonts w:ascii="Times New Roman" w:eastAsia="Times New Roman" w:hAnsi="Times New Roman" w:cs="Times New Roman"/>
-          <w:b/>
-          <w:bCs/>
-          <w:color w:val="000000"/>
-        </w:rPr>
-        <w:t>}</w:t>
-      </w:r>
-    </w:p>
-    <w:p>
-      <w:pPr>
-        <w:spacing w:after="0" w:line="240" w:lineRule="auto"/>
-        <w:rPr>
-          <w:rFonts w:ascii="Times New Roman" w:eastAsia="Times New Roman" w:hAnsi="Times New Roman" w:cs="Times New Roman"/>
-          <w:sz w:val="24"/>
-          <w:szCs w:val="24"/>
-        </w:rPr>
-      </w:pPr>
-    </w:p>
-    <w:p>
-      <w:pPr>
-        <w:spacing w:after="0" w:line="240" w:lineRule="auto"/>
-        <w:ind w:right="49"/>
-        <w:rPr>
-          <w:rFonts w:ascii="Times New Roman" w:eastAsia="Times New Roman" w:hAnsi="Times New Roman" w:cs="Times New Roman"/>
-          <w:sz w:val="24"/>
-          <w:szCs w:val="24"/>
-        </w:rPr>
-      </w:pPr>
-      <w:r>
-        <w:rPr>
-          <w:rFonts w:ascii="Times New Roman" w:eastAsia="Times New Roman" w:hAnsi="Times New Roman" w:cs="Times New Roman"/>
-          <w:color w:val="000000"/>
-        </w:rPr>
-        <w:t xml:space="preserve">Map Reference: </w:t>
-      </w:r>
-      <w:r>
-        <w:rPr>
-          <w:rFonts w:ascii="Times New Roman" w:eastAsia="Times New Roman" w:hAnsi="Times New Roman" w:cs="Times New Roman"/>
-          <w:color w:val="000000"/>
-        </w:rPr>
         <w:tab/>
-        <w:t xml:space="preserve"> </w:t>
-      </w:r>
-      <w:r>
-        <w:rPr>
-          <w:rFonts w:ascii="Times New Roman" w:eastAsia="Times New Roman" w:hAnsi="Times New Roman" w:cs="Times New Roman"/>
-          <w:b/>
-          <w:bCs/>
-          <w:color w:val="000000"/>
-        </w:rPr>
-        <w:t>Lat: {</w:t>
-      </w:r>
-      <w:proofErr w:type="spellStart"/>
-      <w:proofErr w:type="gramStart"/>
-      <w:r>
-        <w:rPr>
-          <w:rFonts w:ascii="Times New Roman" w:eastAsia="Times New Roman" w:hAnsi="Times New Roman" w:cs="Times New Roman"/>
-          <w:b/>
-          <w:bCs/>
-          <w:color w:val="000000"/>
-        </w:rPr>
-        <w:t>d.latitude</w:t>
-      </w:r>
-      <w:proofErr w:type="spellEnd"/>
-      <w:proofErr w:type="gramEnd"/>
-      <w:r>
-        <w:rPr>
-          <w:rFonts w:ascii="Times New Roman" w:eastAsia="Times New Roman" w:hAnsi="Times New Roman" w:cs="Times New Roman"/>
-          <w:b/>
-          <w:bCs/>
-          <w:color w:val="000000"/>
-        </w:rPr>
-        <w:t>}</w:t>
-      </w:r>
-      <w:r>
-        <w:rPr>
-          <w:rFonts w:ascii="Times New Roman" w:eastAsia="Times New Roman" w:hAnsi="Times New Roman" w:cs="Times New Roman"/>
-          <w:b/>
-          <w:bCs/>
-          <w:color w:val="000000"/>
-        </w:rPr>
-        <w:tab/>
-        <w:t>Long: {</w:t>
-      </w:r>
-      <w:proofErr w:type="spellStart"/>
-      <w:r>
-        <w:rPr>
-          <w:rFonts w:ascii="Times New Roman" w:eastAsia="Times New Roman" w:hAnsi="Times New Roman" w:cs="Times New Roman"/>
-          <w:b/>
-          <w:bCs/>
-          <w:color w:val="000000"/>
-        </w:rPr>
-        <w:t>d.longitude</w:t>
-      </w:r>
-      <w:proofErr w:type="spellEnd"/>
-      <w:r>
-        <w:rPr>
-          <w:rFonts w:ascii="Times New Roman" w:eastAsia="Times New Roman" w:hAnsi="Times New Roman" w:cs="Times New Roman"/>
-          <w:b/>
-          <w:bCs/>
-          <w:color w:val="000000"/>
-        </w:rPr>
-        <w:t>}</w:t>
+        <w:t>Long: {d.longitude}</w:t>
       </w:r>
     </w:p>
     <w:p>
@@ -683,35 +504,7 @@
                 <w:b/>
                 <w:color w:val="000000"/>
               </w:rPr>
-              <w:t>{</w:t>
-            </w:r>
-            <w:proofErr w:type="spellStart"/>
-            <w:proofErr w:type="gramStart"/>
-            <w:r>
-              <w:rPr>
-                <w:rFonts w:ascii="Times New Roman" w:eastAsia="Times New Roman" w:hAnsi="Times New Roman" w:cs="Times New Roman"/>
-                <w:b/>
-                <w:color w:val="000000"/>
-              </w:rPr>
-              <w:t>d.issue</w:t>
-            </w:r>
-            <w:proofErr w:type="gramEnd"/>
-            <w:r>
-              <w:rPr>
-                <w:rFonts w:ascii="Times New Roman" w:eastAsia="Times New Roman" w:hAnsi="Times New Roman" w:cs="Times New Roman"/>
-                <w:b/>
-                <w:color w:val="000000"/>
-              </w:rPr>
-              <w:t>_date</w:t>
-            </w:r>
-            <w:proofErr w:type="spellEnd"/>
-            <w:r>
-              <w:rPr>
-                <w:rFonts w:ascii="Times New Roman" w:eastAsia="Times New Roman" w:hAnsi="Times New Roman" w:cs="Times New Roman"/>
-                <w:b/>
-                <w:color w:val="000000"/>
-              </w:rPr>
-              <w:t>}</w:t>
+              <w:t>{d.issue_date}</w:t>
             </w:r>
           </w:p>
         </w:tc>
@@ -739,32 +532,7 @@
                 <w:rFonts w:ascii="Times New Roman" w:eastAsia="Times New Roman" w:hAnsi="Times New Roman" w:cs="Times New Roman"/>
                 <w:b/>
               </w:rPr>
-              <w:t>Approval End Date: {</w:t>
-            </w:r>
-            <w:proofErr w:type="spellStart"/>
-            <w:proofErr w:type="gramStart"/>
-            <w:r>
-              <w:rPr>
-                <w:rFonts w:ascii="Times New Roman" w:eastAsia="Times New Roman" w:hAnsi="Times New Roman" w:cs="Times New Roman"/>
-                <w:b/>
-              </w:rPr>
-              <w:t>d.auth</w:t>
-            </w:r>
-            <w:proofErr w:type="gramEnd"/>
-            <w:r>
-              <w:rPr>
-                <w:rFonts w:ascii="Times New Roman" w:eastAsia="Times New Roman" w:hAnsi="Times New Roman" w:cs="Times New Roman"/>
-                <w:b/>
-              </w:rPr>
-              <w:t>_end_date</w:t>
-            </w:r>
-            <w:proofErr w:type="spellEnd"/>
-            <w:r>
-              <w:rPr>
-                <w:rFonts w:ascii="Times New Roman" w:eastAsia="Times New Roman" w:hAnsi="Times New Roman" w:cs="Times New Roman"/>
-                <w:b/>
-              </w:rPr>
-              <w:t>}</w:t>
+              <w:t>Approval End Date: {d.auth_end_date}</w:t>
             </w:r>
           </w:p>
         </w:tc>
@@ -788,63 +556,7 @@
           <w:color w:val="FF0000"/>
           <w:u w:val="single"/>
         </w:rPr>
-        <w:t>{</w:t>
-      </w:r>
-      <w:proofErr w:type="spellStart"/>
-      <w:r>
-        <w:rPr>
-          <w:rFonts w:ascii="Times New Roman" w:eastAsia="Times New Roman" w:hAnsi="Times New Roman" w:cs="Times New Roman"/>
-          <w:b/>
-          <w:i/>
-          <w:color w:val="FF0000"/>
-          <w:u w:val="single"/>
-        </w:rPr>
-        <w:t>d.is_</w:t>
-      </w:r>
-      <w:proofErr w:type="gramStart"/>
-      <w:r>
-        <w:rPr>
-          <w:rFonts w:ascii="Times New Roman" w:eastAsia="Times New Roman" w:hAnsi="Times New Roman" w:cs="Times New Roman"/>
-          <w:b/>
-          <w:i/>
-          <w:color w:val="FF0000"/>
-          <w:u w:val="single"/>
-        </w:rPr>
-        <w:t>amendment:ifEQ</w:t>
-      </w:r>
-      <w:proofErr w:type="spellEnd"/>
-      <w:proofErr w:type="gramEnd"/>
-      <w:r>
-        <w:rPr>
-          <w:rFonts w:ascii="Times New Roman" w:eastAsia="Times New Roman" w:hAnsi="Times New Roman" w:cs="Times New Roman"/>
-          <w:b/>
-          <w:i/>
-          <w:color w:val="FF0000"/>
-          <w:u w:val="single"/>
-        </w:rPr>
-        <w:t>(true):</w:t>
-      </w:r>
-      <w:proofErr w:type="spellStart"/>
-      <w:r>
-        <w:rPr>
-          <w:rFonts w:ascii="Times New Roman" w:eastAsia="Times New Roman" w:hAnsi="Times New Roman" w:cs="Times New Roman"/>
-          <w:b/>
-          <w:i/>
-          <w:color w:val="FF0000"/>
-          <w:u w:val="single"/>
-        </w:rPr>
-        <w:t>showBegin</w:t>
-      </w:r>
-      <w:proofErr w:type="spellEnd"/>
-      <w:r>
-        <w:rPr>
-          <w:rFonts w:ascii="Times New Roman" w:eastAsia="Times New Roman" w:hAnsi="Times New Roman" w:cs="Times New Roman"/>
-          <w:b/>
-          <w:i/>
-          <w:color w:val="FF0000"/>
-          <w:u w:val="single"/>
-        </w:rPr>
-        <w:t>}</w:t>
+        <w:t>{d.is_amendment:ifEQ(true):showBegin}</w:t>
       </w:r>
     </w:p>
     <w:p>
@@ -885,35 +597,7 @@
           <w:b/>
           <w:color w:val="000000"/>
         </w:rPr>
-        <w:t>{</w:t>
-      </w:r>
-      <w:proofErr w:type="spellStart"/>
-      <w:proofErr w:type="gramStart"/>
-      <w:r>
-        <w:rPr>
-          <w:rFonts w:ascii="Times New Roman" w:eastAsia="Times New Roman" w:hAnsi="Times New Roman" w:cs="Times New Roman"/>
-          <w:b/>
-          <w:color w:val="000000"/>
-        </w:rPr>
-        <w:t>d.issue</w:t>
-      </w:r>
-      <w:proofErr w:type="gramEnd"/>
-      <w:r>
-        <w:rPr>
-          <w:rFonts w:ascii="Times New Roman" w:eastAsia="Times New Roman" w:hAnsi="Times New Roman" w:cs="Times New Roman"/>
-          <w:b/>
-          <w:color w:val="000000"/>
-        </w:rPr>
-        <w:t>_date</w:t>
-      </w:r>
-      <w:proofErr w:type="spellEnd"/>
-      <w:r>
-        <w:rPr>
-          <w:rFonts w:ascii="Times New Roman" w:eastAsia="Times New Roman" w:hAnsi="Times New Roman" w:cs="Times New Roman"/>
-          <w:b/>
-          <w:color w:val="000000"/>
-        </w:rPr>
-        <w:t>}</w:t>
+        <w:t>{d.issue_date}</w:t>
       </w:r>
       <w:r>
         <w:rPr>
@@ -923,29 +607,7 @@
           <w:color w:val="FF0000"/>
           <w:u w:val="single"/>
         </w:rPr>
-        <w:t>{</w:t>
-      </w:r>
-      <w:proofErr w:type="spellStart"/>
-      <w:r>
-        <w:rPr>
-          <w:rFonts w:ascii="Times New Roman" w:eastAsia="Times New Roman" w:hAnsi="Times New Roman" w:cs="Times New Roman"/>
-          <w:b/>
-          <w:i/>
-          <w:color w:val="FF0000"/>
-          <w:u w:val="single"/>
-        </w:rPr>
-        <w:t>d.is_amendment:showEnd</w:t>
-      </w:r>
-      <w:proofErr w:type="spellEnd"/>
-      <w:r>
-        <w:rPr>
-          <w:rFonts w:ascii="Times New Roman" w:eastAsia="Times New Roman" w:hAnsi="Times New Roman" w:cs="Times New Roman"/>
-          <w:b/>
-          <w:i/>
-          <w:color w:val="FF0000"/>
-          <w:u w:val="single"/>
-        </w:rPr>
-        <w:t>}</w:t>
+        <w:t>{d.is_amendment:showEnd}</w:t>
       </w:r>
     </w:p>
     <w:p>
@@ -986,35 +648,7 @@
           <w:b/>
           <w:color w:val="000000"/>
         </w:rPr>
-        <w:t>{</w:t>
-      </w:r>
-      <w:proofErr w:type="spellStart"/>
-      <w:proofErr w:type="gramStart"/>
-      <w:r>
-        <w:rPr>
-          <w:rFonts w:ascii="Times New Roman" w:eastAsia="Times New Roman" w:hAnsi="Times New Roman" w:cs="Times New Roman"/>
-          <w:b/>
-          <w:color w:val="000000"/>
-        </w:rPr>
-        <w:t>d.images</w:t>
-      </w:r>
-      <w:proofErr w:type="gramEnd"/>
-      <w:r>
-        <w:rPr>
-          <w:rFonts w:ascii="Times New Roman" w:eastAsia="Times New Roman" w:hAnsi="Times New Roman" w:cs="Times New Roman"/>
-          <w:b/>
-          <w:color w:val="000000"/>
-        </w:rPr>
-        <w:t>.issuing_inspector_signature</w:t>
-      </w:r>
-      <w:proofErr w:type="spellEnd"/>
-      <w:r>
-        <w:rPr>
-          <w:rFonts w:ascii="Times New Roman" w:eastAsia="Times New Roman" w:hAnsi="Times New Roman" w:cs="Times New Roman"/>
-          <w:b/>
-          <w:color w:val="000000"/>
-        </w:rPr>
-        <w:t>}</w:t>
+        <w:t>{d.images.issuing_inspector_signature}</w:t>
       </w:r>
     </w:p>
     <w:p>
@@ -1082,32 +716,7 @@
           <w:rFonts w:ascii="Times New Roman" w:eastAsia="Times New Roman" w:hAnsi="Times New Roman" w:cs="Times New Roman"/>
           <w:color w:val="000000"/>
         </w:rPr>
-        <w:t>{</w:t>
-      </w:r>
-      <w:proofErr w:type="spellStart"/>
-      <w:proofErr w:type="gramStart"/>
-      <w:r>
-        <w:rPr>
-          <w:rFonts w:ascii="Times New Roman" w:eastAsia="Times New Roman" w:hAnsi="Times New Roman" w:cs="Times New Roman"/>
-          <w:color w:val="000000"/>
-        </w:rPr>
-        <w:t>d.issuing</w:t>
-      </w:r>
-      <w:proofErr w:type="gramEnd"/>
-      <w:r>
-        <w:rPr>
-          <w:rFonts w:ascii="Times New Roman" w:eastAsia="Times New Roman" w:hAnsi="Times New Roman" w:cs="Times New Roman"/>
-          <w:color w:val="000000"/>
-        </w:rPr>
-        <w:t>_inspector_name</w:t>
-      </w:r>
-      <w:proofErr w:type="spellEnd"/>
-      <w:r>
-        <w:rPr>
-          <w:rFonts w:ascii="Times New Roman" w:eastAsia="Times New Roman" w:hAnsi="Times New Roman" w:cs="Times New Roman"/>
-          <w:color w:val="000000"/>
-        </w:rPr>
-        <w:t>}</w:t>
+        <w:t>{d.issuing_inspector_name}</w:t>
       </w:r>
     </w:p>
     <w:p>
@@ -1218,32 +827,7 @@
           <w:rFonts w:ascii="Times New Roman" w:eastAsia="Times New Roman" w:hAnsi="Times New Roman" w:cs="Times New Roman"/>
           <w:b/>
         </w:rPr>
-        <w:t>{</w:t>
-      </w:r>
-      <w:proofErr w:type="spellStart"/>
-      <w:proofErr w:type="gramStart"/>
-      <w:r>
-        <w:rPr>
-          <w:rFonts w:ascii="Times New Roman" w:eastAsia="Times New Roman" w:hAnsi="Times New Roman" w:cs="Times New Roman"/>
-          <w:b/>
-        </w:rPr>
-        <w:t>d.mine</w:t>
-      </w:r>
-      <w:proofErr w:type="gramEnd"/>
-      <w:r>
-        <w:rPr>
-          <w:rFonts w:ascii="Times New Roman" w:eastAsia="Times New Roman" w:hAnsi="Times New Roman" w:cs="Times New Roman"/>
-          <w:b/>
-        </w:rPr>
-        <w:t>_name</w:t>
-      </w:r>
-      <w:proofErr w:type="spellEnd"/>
-      <w:r>
-        <w:rPr>
-          <w:rFonts w:ascii="Times New Roman" w:eastAsia="Times New Roman" w:hAnsi="Times New Roman" w:cs="Times New Roman"/>
-          <w:b/>
-        </w:rPr>
-        <w:t>}</w:t>
+        <w:t>{d.mine_name}</w:t>
       </w:r>
       <w:r>
         <w:rPr>
@@ -1264,111 +848,49 @@
           <w:b/>
           <w:color w:val="000000"/>
         </w:rPr>
-        <w:t>{</w:t>
-      </w:r>
-      <w:proofErr w:type="spellStart"/>
+        <w:t>{d.application_type}</w:t>
+      </w:r>
+      <w:r>
+        <w:rPr>
+          <w:rFonts w:ascii="Times New Roman" w:eastAsia="Times New Roman" w:hAnsi="Times New Roman" w:cs="Times New Roman"/>
+        </w:rPr>
+        <w:t xml:space="preserve"> project was filed with the Chief Permitting Officer, </w:t>
+      </w:r>
+      <w:r>
+        <w:rPr>
+          <w:rFonts w:ascii="Times New Roman" w:eastAsia="Times New Roman" w:hAnsi="Times New Roman" w:cs="Times New Roman"/>
+        </w:rPr>
+        <w:t>submitted on</w:t>
+      </w:r>
+      <w:r>
+        <w:rPr>
+          <w:rFonts w:ascii="Times New Roman" w:eastAsia="Times New Roman" w:hAnsi="Times New Roman" w:cs="Times New Roman"/>
+        </w:rPr>
+        <w:t xml:space="preserve"> </w:t>
+      </w:r>
       <w:r>
         <w:rPr>
           <w:rFonts w:ascii="Times New Roman" w:eastAsia="Times New Roman" w:hAnsi="Times New Roman" w:cs="Times New Roman"/>
           <w:b/>
           <w:color w:val="000000"/>
         </w:rPr>
-        <w:t>d.application_type</w:t>
-      </w:r>
-      <w:proofErr w:type="spellEnd"/>
+        <w:t>{d.application_dated}</w:t>
+      </w:r>
+      <w:r>
+        <w:rPr>
+          <w:rFonts w:ascii="Times New Roman" w:eastAsia="Times New Roman" w:hAnsi="Times New Roman" w:cs="Times New Roman"/>
+          <w:bCs/>
+          <w:color w:val="000000"/>
+        </w:rPr>
+        <w:t xml:space="preserve"> and last updated on </w:t>
+      </w:r>
       <w:r>
         <w:rPr>
           <w:rFonts w:ascii="Times New Roman" w:eastAsia="Times New Roman" w:hAnsi="Times New Roman" w:cs="Times New Roman"/>
           <w:b/>
           <w:color w:val="000000"/>
         </w:rPr>
-        <w:t>}</w:t>
-      </w:r>
-      <w:r>
-        <w:rPr>
-          <w:rFonts w:ascii="Times New Roman" w:eastAsia="Times New Roman" w:hAnsi="Times New Roman" w:cs="Times New Roman"/>
-        </w:rPr>
-        <w:t xml:space="preserve"> project was filed with the Chief Permitting Officer, </w:t>
-      </w:r>
-      <w:r>
-        <w:rPr>
-          <w:rFonts w:ascii="Times New Roman" w:eastAsia="Times New Roman" w:hAnsi="Times New Roman" w:cs="Times New Roman"/>
-        </w:rPr>
-        <w:t>submitted on</w:t>
-      </w:r>
-      <w:r>
-        <w:rPr>
-          <w:rFonts w:ascii="Times New Roman" w:eastAsia="Times New Roman" w:hAnsi="Times New Roman" w:cs="Times New Roman"/>
-        </w:rPr>
-        <w:t xml:space="preserve"> </w:t>
-      </w:r>
-      <w:r>
-        <w:rPr>
-          <w:rFonts w:ascii="Times New Roman" w:eastAsia="Times New Roman" w:hAnsi="Times New Roman" w:cs="Times New Roman"/>
-          <w:b/>
-          <w:color w:val="000000"/>
-        </w:rPr>
-        <w:t>{</w:t>
-      </w:r>
-      <w:proofErr w:type="spellStart"/>
-      <w:r>
-        <w:rPr>
-          <w:rFonts w:ascii="Times New Roman" w:eastAsia="Times New Roman" w:hAnsi="Times New Roman" w:cs="Times New Roman"/>
-          <w:b/>
-          <w:color w:val="000000"/>
-        </w:rPr>
-        <w:t>d.application_dated</w:t>
-      </w:r>
-      <w:proofErr w:type="spellEnd"/>
-      <w:r>
-        <w:rPr>
-          <w:rFonts w:ascii="Times New Roman" w:eastAsia="Times New Roman" w:hAnsi="Times New Roman" w:cs="Times New Roman"/>
-          <w:b/>
-          <w:color w:val="000000"/>
-        </w:rPr>
-        <w:t>}</w:t>
-      </w:r>
-      <w:r>
-        <w:rPr>
-          <w:rFonts w:ascii="Times New Roman" w:eastAsia="Times New Roman" w:hAnsi="Times New Roman" w:cs="Times New Roman"/>
-          <w:bCs/>
-          <w:color w:val="000000"/>
-        </w:rPr>
-        <w:t xml:space="preserve"> and last updated on </w:t>
-      </w:r>
-      <w:r>
-        <w:rPr>
-          <w:rFonts w:ascii="Times New Roman" w:eastAsia="Times New Roman" w:hAnsi="Times New Roman" w:cs="Times New Roman"/>
-          <w:b/>
-          <w:color w:val="000000"/>
-        </w:rPr>
-        <w:t>{</w:t>
-      </w:r>
-      <w:proofErr w:type="spellStart"/>
-      <w:r>
-        <w:rPr>
-          <w:rFonts w:ascii="Times New Roman" w:eastAsia="Times New Roman" w:hAnsi="Times New Roman" w:cs="Times New Roman"/>
-          <w:b/>
-          <w:color w:val="000000"/>
-        </w:rPr>
-        <w:t>d.</w:t>
-      </w:r>
-      <w:r>
-        <w:rPr>
-          <w:rFonts w:ascii="Times New Roman" w:eastAsia="Times New Roman" w:hAnsi="Times New Roman" w:cs="Times New Roman"/>
-          <w:b/>
-          <w:color w:val="000000"/>
-        </w:rPr>
-        <w:t>application_last_updated_date</w:t>
-      </w:r>
-      <w:proofErr w:type="spellEnd"/>
-      <w:r>
-        <w:rPr>
-          <w:rFonts w:ascii="Times New Roman" w:eastAsia="Times New Roman" w:hAnsi="Times New Roman" w:cs="Times New Roman"/>
-          <w:b/>
-          <w:color w:val="000000"/>
-        </w:rPr>
-        <w:t>}</w:t>
+        <w:t>{d.application_last_updated_date}</w:t>
       </w:r>
       <w:r>
         <w:rPr>
@@ -1481,10 +1003,8 @@
           <w:color w:val="FF0000"/>
           <w:u w:val="single"/>
         </w:rPr>
-        <w:t>{</w:t>
-      </w:r>
-      <w:proofErr w:type="spellStart"/>
-      <w:proofErr w:type="gramStart"/>
+        <w:t>{d.permit_amendment_type_code:ifEQ(ALG):showBegin}</w:t>
+      </w:r>
       <w:r>
         <w:rPr>
           <w:rFonts w:ascii="Times New Roman" w:eastAsia="Times New Roman" w:hAnsi="Times New Roman" w:cs="Times New Roman"/>
@@ -1493,9 +1013,91 @@
           <w:color w:val="FF0000"/>
           <w:u w:val="single"/>
         </w:rPr>
-        <w:t>d.permit</w:t>
-      </w:r>
-      <w:proofErr w:type="gramEnd"/>
+        <w:br/>
+      </w:r>
+      <w:r>
+        <w:rPr>
+          <w:rFonts w:ascii="Times New Roman" w:eastAsia="Times New Roman" w:hAnsi="Times New Roman" w:cs="Times New Roman"/>
+          <w:color w:val="000000"/>
+        </w:rPr>
+        <w:t>This permit replaces the authorization for permit</w:t>
+      </w:r>
+      <w:r>
+        <w:rPr>
+          <w:rFonts w:ascii="Times New Roman" w:eastAsia="Times New Roman" w:hAnsi="Times New Roman" w:cs="Times New Roman"/>
+          <w:b/>
+          <w:color w:val="000000"/>
+        </w:rPr>
+        <w:t xml:space="preserve"> {d.permit_number}, </w:t>
+      </w:r>
+      <w:r>
+        <w:rPr>
+          <w:rFonts w:ascii="Times New Roman" w:eastAsia="Times New Roman" w:hAnsi="Times New Roman" w:cs="Times New Roman"/>
+          <w:color w:val="000000"/>
+        </w:rPr>
+        <w:t xml:space="preserve">amended on </w:t>
+      </w:r>
+      <w:r>
+        <w:rPr>
+          <w:rFonts w:ascii="Times New Roman" w:eastAsia="Times New Roman" w:hAnsi="Times New Roman" w:cs="Times New Roman"/>
+          <w:b/>
+          <w:color w:val="000000"/>
+        </w:rPr>
+        <w:t xml:space="preserve">{d.previous_amendment.issue_date}, </w:t>
+      </w:r>
+      <w:r>
+        <w:rPr>
+          <w:rFonts w:ascii="Times New Roman" w:eastAsia="Times New Roman" w:hAnsi="Times New Roman" w:cs="Times New Roman"/>
+          <w:color w:val="000000"/>
+        </w:rPr>
+        <w:t xml:space="preserve">with approval end date </w:t>
+      </w:r>
+      <w:r>
+        <w:rPr>
+          <w:rFonts w:ascii="Times New Roman" w:eastAsia="Times New Roman" w:hAnsi="Times New Roman" w:cs="Times New Roman"/>
+          <w:b/>
+          <w:color w:val="000000"/>
+        </w:rPr>
+        <w:t>{d.previous_amendment.</w:t>
+      </w:r>
+      <w:r>
+        <w:rPr>
+          <w:rFonts w:ascii="Times New Roman" w:hAnsi="Times New Roman" w:cs="Times New Roman"/>
+          <w:b/>
+          <w:bCs/>
+        </w:rPr>
+        <w:t>auth</w:t>
+      </w:r>
+      <w:r>
+        <w:rPr>
+          <w:rFonts w:ascii="Times New Roman" w:hAnsi="Times New Roman" w:cs="Times New Roman"/>
+          <w:b/>
+          <w:bCs/>
+        </w:rPr>
+        <w:t>orization</w:t>
+      </w:r>
+      <w:r>
+        <w:rPr>
+          <w:rFonts w:ascii="Times New Roman" w:eastAsia="Times New Roman" w:hAnsi="Times New Roman" w:cs="Times New Roman"/>
+          <w:b/>
+          <w:color w:val="000000"/>
+        </w:rPr>
+        <w:t>_end_date}</w:t>
+      </w:r>
+      <w:r>
+        <w:rPr>
+          <w:rFonts w:ascii="Times New Roman" w:eastAsia="Times New Roman" w:hAnsi="Times New Roman" w:cs="Times New Roman"/>
+          <w:color w:val="000000"/>
+        </w:rPr>
+        <w:t>.</w:t>
+      </w:r>
+      <w:r>
+        <w:rPr>
+          <w:rFonts w:ascii="Times New Roman" w:eastAsia="Times New Roman" w:hAnsi="Times New Roman" w:cs="Times New Roman"/>
+          <w:color w:val="FF4000"/>
+        </w:rPr>
+        <w:t xml:space="preserve"> </w:t>
+      </w:r>
       <w:r>
         <w:rPr>
           <w:rFonts w:ascii="Times New Roman" w:eastAsia="Times New Roman" w:hAnsi="Times New Roman" w:cs="Times New Roman"/>
@@ -1504,231 +1106,7 @@
           <w:color w:val="FF0000"/>
           <w:u w:val="single"/>
         </w:rPr>
-        <w:t>_amendment_type_code:ifEQ</w:t>
-      </w:r>
-      <w:proofErr w:type="spellEnd"/>
-      <w:r>
-        <w:rPr>
-          <w:rFonts w:ascii="Times New Roman" w:eastAsia="Times New Roman" w:hAnsi="Times New Roman" w:cs="Times New Roman"/>
-          <w:b/>
-          <w:i/>
-          <w:color w:val="FF0000"/>
-          <w:u w:val="single"/>
-        </w:rPr>
-        <w:t>(ALG):</w:t>
-      </w:r>
-      <w:proofErr w:type="spellStart"/>
-      <w:r>
-        <w:rPr>
-          <w:rFonts w:ascii="Times New Roman" w:eastAsia="Times New Roman" w:hAnsi="Times New Roman" w:cs="Times New Roman"/>
-          <w:b/>
-          <w:i/>
-          <w:color w:val="FF0000"/>
-          <w:u w:val="single"/>
-        </w:rPr>
-        <w:t>showBegin</w:t>
-      </w:r>
-      <w:proofErr w:type="spellEnd"/>
-      <w:r>
-        <w:rPr>
-          <w:rFonts w:ascii="Times New Roman" w:eastAsia="Times New Roman" w:hAnsi="Times New Roman" w:cs="Times New Roman"/>
-          <w:b/>
-          <w:i/>
-          <w:color w:val="FF0000"/>
-          <w:u w:val="single"/>
-        </w:rPr>
-        <w:t>}</w:t>
-      </w:r>
-      <w:r>
-        <w:rPr>
-          <w:rFonts w:ascii="Times New Roman" w:eastAsia="Times New Roman" w:hAnsi="Times New Roman" w:cs="Times New Roman"/>
-          <w:b/>
-          <w:i/>
-          <w:color w:val="FF0000"/>
-          <w:u w:val="single"/>
-        </w:rPr>
-        <w:br/>
-      </w:r>
-      <w:r>
-        <w:rPr>
-          <w:rFonts w:ascii="Times New Roman" w:eastAsia="Times New Roman" w:hAnsi="Times New Roman" w:cs="Times New Roman"/>
-          <w:color w:val="000000"/>
-        </w:rPr>
-        <w:t>This permit replaces the authorization for permit</w:t>
-      </w:r>
-      <w:r>
-        <w:rPr>
-          <w:rFonts w:ascii="Times New Roman" w:eastAsia="Times New Roman" w:hAnsi="Times New Roman" w:cs="Times New Roman"/>
-          <w:b/>
-          <w:color w:val="000000"/>
-        </w:rPr>
-        <w:t xml:space="preserve"> {</w:t>
-      </w:r>
-      <w:proofErr w:type="spellStart"/>
-      <w:r>
-        <w:rPr>
-          <w:rFonts w:ascii="Times New Roman" w:eastAsia="Times New Roman" w:hAnsi="Times New Roman" w:cs="Times New Roman"/>
-          <w:b/>
-          <w:color w:val="000000"/>
-        </w:rPr>
-        <w:t>d.permit_number</w:t>
-      </w:r>
-      <w:proofErr w:type="spellEnd"/>
-      <w:r>
-        <w:rPr>
-          <w:rFonts w:ascii="Times New Roman" w:eastAsia="Times New Roman" w:hAnsi="Times New Roman" w:cs="Times New Roman"/>
-          <w:b/>
-          <w:color w:val="000000"/>
-        </w:rPr>
-        <w:t xml:space="preserve">}, </w:t>
-      </w:r>
-      <w:r>
-        <w:rPr>
-          <w:rFonts w:ascii="Times New Roman" w:eastAsia="Times New Roman" w:hAnsi="Times New Roman" w:cs="Times New Roman"/>
-          <w:color w:val="000000"/>
-        </w:rPr>
-        <w:t xml:space="preserve">amended on </w:t>
-      </w:r>
-      <w:r>
-        <w:rPr>
-          <w:rFonts w:ascii="Times New Roman" w:eastAsia="Times New Roman" w:hAnsi="Times New Roman" w:cs="Times New Roman"/>
-          <w:b/>
-          <w:color w:val="000000"/>
-        </w:rPr>
-        <w:t>{</w:t>
-      </w:r>
-      <w:proofErr w:type="spellStart"/>
-      <w:r>
-        <w:rPr>
-          <w:rFonts w:ascii="Times New Roman" w:eastAsia="Times New Roman" w:hAnsi="Times New Roman" w:cs="Times New Roman"/>
-          <w:b/>
-          <w:color w:val="000000"/>
-        </w:rPr>
-        <w:t>d.previous_amendment.issue_date</w:t>
-      </w:r>
-      <w:proofErr w:type="spellEnd"/>
-      <w:r>
-        <w:rPr>
-          <w:rFonts w:ascii="Times New Roman" w:eastAsia="Times New Roman" w:hAnsi="Times New Roman" w:cs="Times New Roman"/>
-          <w:b/>
-          <w:color w:val="000000"/>
-        </w:rPr>
-        <w:t xml:space="preserve">}, </w:t>
-      </w:r>
-      <w:r>
-        <w:rPr>
-          <w:rFonts w:ascii="Times New Roman" w:eastAsia="Times New Roman" w:hAnsi="Times New Roman" w:cs="Times New Roman"/>
-          <w:color w:val="000000"/>
-        </w:rPr>
-        <w:t xml:space="preserve">with approval end date </w:t>
-      </w:r>
-      <w:r>
-        <w:rPr>
-          <w:rFonts w:ascii="Times New Roman" w:eastAsia="Times New Roman" w:hAnsi="Times New Roman" w:cs="Times New Roman"/>
-          <w:b/>
-          <w:color w:val="000000"/>
-        </w:rPr>
-        <w:t>{</w:t>
-      </w:r>
-      <w:proofErr w:type="spellStart"/>
-      <w:r>
-        <w:rPr>
-          <w:rFonts w:ascii="Times New Roman" w:eastAsia="Times New Roman" w:hAnsi="Times New Roman" w:cs="Times New Roman"/>
-          <w:b/>
-          <w:color w:val="000000"/>
-        </w:rPr>
-        <w:t>d.previous_amendment.</w:t>
-      </w:r>
-      <w:r>
-        <w:rPr>
-          <w:rFonts w:ascii="Times New Roman" w:hAnsi="Times New Roman" w:cs="Times New Roman"/>
-          <w:b/>
-          <w:bCs/>
-        </w:rPr>
-        <w:t>auth</w:t>
-      </w:r>
-      <w:r>
-        <w:rPr>
-          <w:rFonts w:ascii="Times New Roman" w:hAnsi="Times New Roman" w:cs="Times New Roman"/>
-          <w:b/>
-          <w:bCs/>
-        </w:rPr>
-        <w:t>orization</w:t>
-      </w:r>
-      <w:r>
-        <w:rPr>
-          <w:rFonts w:ascii="Times New Roman" w:eastAsia="Times New Roman" w:hAnsi="Times New Roman" w:cs="Times New Roman"/>
-          <w:b/>
-          <w:color w:val="000000"/>
-        </w:rPr>
-        <w:t>_end_date</w:t>
-      </w:r>
-      <w:proofErr w:type="spellEnd"/>
-      <w:r>
-        <w:rPr>
-          <w:rFonts w:ascii="Times New Roman" w:eastAsia="Times New Roman" w:hAnsi="Times New Roman" w:cs="Times New Roman"/>
-          <w:b/>
-          <w:color w:val="000000"/>
-        </w:rPr>
-        <w:t>}</w:t>
-      </w:r>
-      <w:r>
-        <w:rPr>
-          <w:rFonts w:ascii="Times New Roman" w:eastAsia="Times New Roman" w:hAnsi="Times New Roman" w:cs="Times New Roman"/>
-          <w:color w:val="000000"/>
-        </w:rPr>
-        <w:t>.</w:t>
-      </w:r>
-      <w:r>
-        <w:rPr>
-          <w:rFonts w:ascii="Times New Roman" w:eastAsia="Times New Roman" w:hAnsi="Times New Roman" w:cs="Times New Roman"/>
-          <w:color w:val="FF4000"/>
-        </w:rPr>
-        <w:t xml:space="preserve"> </w:t>
-      </w:r>
-      <w:r>
-        <w:rPr>
-          <w:rFonts w:ascii="Times New Roman" w:eastAsia="Times New Roman" w:hAnsi="Times New Roman" w:cs="Times New Roman"/>
-          <w:b/>
-          <w:i/>
-          <w:color w:val="FF0000"/>
-          <w:u w:val="single"/>
-        </w:rPr>
-        <w:t>{</w:t>
-      </w:r>
-      <w:proofErr w:type="spellStart"/>
-      <w:proofErr w:type="gramStart"/>
-      <w:r>
-        <w:rPr>
-          <w:rFonts w:ascii="Times New Roman" w:eastAsia="Times New Roman" w:hAnsi="Times New Roman" w:cs="Times New Roman"/>
-          <w:b/>
-          <w:i/>
-          <w:color w:val="FF0000"/>
-          <w:u w:val="single"/>
-        </w:rPr>
-        <w:t>d.permit</w:t>
-      </w:r>
-      <w:proofErr w:type="gramEnd"/>
-      <w:r>
-        <w:rPr>
-          <w:rFonts w:ascii="Times New Roman" w:eastAsia="Times New Roman" w:hAnsi="Times New Roman" w:cs="Times New Roman"/>
-          <w:b/>
-          <w:i/>
-          <w:color w:val="FF0000"/>
-          <w:u w:val="single"/>
-        </w:rPr>
-        <w:t>_amendment_type_code:showEnd</w:t>
-      </w:r>
-      <w:proofErr w:type="spellEnd"/>
-      <w:r>
-        <w:rPr>
-          <w:rFonts w:ascii="Times New Roman" w:eastAsia="Times New Roman" w:hAnsi="Times New Roman" w:cs="Times New Roman"/>
-          <w:b/>
-          <w:i/>
-          <w:color w:val="FF0000"/>
-          <w:u w:val="single"/>
-        </w:rPr>
-        <w:t>}</w:t>
+        <w:t>{d.permit_amendment_type_code:showEnd}</w:t>
       </w:r>
     </w:p>
     <w:p>
@@ -1843,9 +1221,8 @@
           <w:bCs/>
           <w:color w:val="000000"/>
         </w:rPr>
-        <w:t>{</w:t>
-      </w:r>
-      <w:proofErr w:type="spellStart"/>
+        <w:t>{d.now_number</w:t>
+      </w:r>
       <w:r>
         <w:rPr>
           <w:rFonts w:ascii="Times New Roman" w:eastAsia="Times New Roman" w:hAnsi="Times New Roman" w:cs="Times New Roman"/>
@@ -1853,9 +1230,29 @@
           <w:bCs/>
           <w:color w:val="000000"/>
         </w:rPr>
-        <w:t>d.now_number</w:t>
-      </w:r>
-      <w:proofErr w:type="spellEnd"/>
+        <w:t>}</w:t>
+      </w:r>
+      <w:r>
+        <w:rPr>
+          <w:rFonts w:ascii="Times New Roman" w:eastAsia="Times New Roman" w:hAnsi="Times New Roman" w:cs="Times New Roman"/>
+          <w:color w:val="000000"/>
+        </w:rPr>
+        <w:t xml:space="preserve"> </w:t>
+      </w:r>
+      <w:r>
+        <w:rPr>
+          <w:rFonts w:ascii="Times New Roman" w:eastAsia="Times New Roman" w:hAnsi="Times New Roman" w:cs="Times New Roman"/>
+          <w:color w:val="000000"/>
+        </w:rPr>
+        <w:t>tracking number</w:t>
+      </w:r>
+      <w:r>
+        <w:rPr>
+          <w:rFonts w:ascii="Times New Roman" w:eastAsia="Times New Roman" w:hAnsi="Times New Roman" w:cs="Times New Roman"/>
+          <w:color w:val="000000"/>
+        </w:rPr>
+        <w:t xml:space="preserve"> </w:t>
+      </w:r>
       <w:r>
         <w:rPr>
           <w:rFonts w:ascii="Times New Roman" w:eastAsia="Times New Roman" w:hAnsi="Times New Roman" w:cs="Times New Roman"/>
@@ -1863,7 +1260,7 @@
           <w:bCs/>
           <w:color w:val="000000"/>
         </w:rPr>
-        <w:t>}</w:t>
+        <w:t>{d.now_tracking_number}</w:t>
       </w:r>
       <w:r>
         <w:rPr>
@@ -1877,7 +1274,7 @@
           <w:rFonts w:ascii="Times New Roman" w:eastAsia="Times New Roman" w:hAnsi="Times New Roman" w:cs="Times New Roman"/>
           <w:color w:val="000000"/>
         </w:rPr>
-        <w:t>tracking number</w:t>
+        <w:t>submitted</w:t>
       </w:r>
       <w:r>
         <w:rPr>
@@ -1893,9 +1290,15 @@
           <w:bCs/>
           <w:color w:val="000000"/>
         </w:rPr>
-        <w:t>{</w:t>
-      </w:r>
-      <w:proofErr w:type="spellStart"/>
+        <w:t>{d.application_dated}</w:t>
+      </w:r>
+      <w:r>
+        <w:rPr>
+          <w:rFonts w:ascii="Times New Roman" w:eastAsia="Times New Roman" w:hAnsi="Times New Roman" w:cs="Times New Roman"/>
+          <w:color w:val="000000"/>
+        </w:rPr>
+        <w:t xml:space="preserve"> and last updated on </w:t>
+      </w:r>
       <w:r>
         <w:rPr>
           <w:rFonts w:ascii="Times New Roman" w:eastAsia="Times New Roman" w:hAnsi="Times New Roman" w:cs="Times New Roman"/>
@@ -1903,103 +1306,7 @@
           <w:bCs/>
           <w:color w:val="000000"/>
         </w:rPr>
-        <w:t>d.now_tracking_number</w:t>
-      </w:r>
-      <w:proofErr w:type="spellEnd"/>
-      <w:r>
-        <w:rPr>
-          <w:rFonts w:ascii="Times New Roman" w:eastAsia="Times New Roman" w:hAnsi="Times New Roman" w:cs="Times New Roman"/>
-          <w:b/>
-          <w:bCs/>
-          <w:color w:val="000000"/>
-        </w:rPr>
-        <w:t>}</w:t>
-      </w:r>
-      <w:r>
-        <w:rPr>
-          <w:rFonts w:ascii="Times New Roman" w:eastAsia="Times New Roman" w:hAnsi="Times New Roman" w:cs="Times New Roman"/>
-          <w:color w:val="000000"/>
-        </w:rPr>
-        <w:t xml:space="preserve"> </w:t>
-      </w:r>
-      <w:r>
-        <w:rPr>
-          <w:rFonts w:ascii="Times New Roman" w:eastAsia="Times New Roman" w:hAnsi="Times New Roman" w:cs="Times New Roman"/>
-          <w:color w:val="000000"/>
-        </w:rPr>
-        <w:t>submitted</w:t>
-      </w:r>
-      <w:r>
-        <w:rPr>
-          <w:rFonts w:ascii="Times New Roman" w:eastAsia="Times New Roman" w:hAnsi="Times New Roman" w:cs="Times New Roman"/>
-          <w:color w:val="000000"/>
-        </w:rPr>
-        <w:t xml:space="preserve"> </w:t>
-      </w:r>
-      <w:r>
-        <w:rPr>
-          <w:rFonts w:ascii="Times New Roman" w:eastAsia="Times New Roman" w:hAnsi="Times New Roman" w:cs="Times New Roman"/>
-          <w:b/>
-          <w:bCs/>
-          <w:color w:val="000000"/>
-        </w:rPr>
-        <w:t>{</w:t>
-      </w:r>
-      <w:proofErr w:type="spellStart"/>
-      <w:r>
-        <w:rPr>
-          <w:rFonts w:ascii="Times New Roman" w:eastAsia="Times New Roman" w:hAnsi="Times New Roman" w:cs="Times New Roman"/>
-          <w:b/>
-          <w:bCs/>
-          <w:color w:val="000000"/>
-        </w:rPr>
-        <w:t>d.application_dated</w:t>
-      </w:r>
-      <w:proofErr w:type="spellEnd"/>
-      <w:r>
-        <w:rPr>
-          <w:rFonts w:ascii="Times New Roman" w:eastAsia="Times New Roman" w:hAnsi="Times New Roman" w:cs="Times New Roman"/>
-          <w:b/>
-          <w:bCs/>
-          <w:color w:val="000000"/>
-        </w:rPr>
-        <w:t>}</w:t>
-      </w:r>
-      <w:r>
-        <w:rPr>
-          <w:rFonts w:ascii="Times New Roman" w:eastAsia="Times New Roman" w:hAnsi="Times New Roman" w:cs="Times New Roman"/>
-          <w:color w:val="000000"/>
-        </w:rPr>
-        <w:t xml:space="preserve"> and last updated on </w:t>
-      </w:r>
-      <w:r>
-        <w:rPr>
-          <w:rFonts w:ascii="Times New Roman" w:eastAsia="Times New Roman" w:hAnsi="Times New Roman" w:cs="Times New Roman"/>
-          <w:b/>
-          <w:bCs/>
-          <w:color w:val="000000"/>
-        </w:rPr>
-        <w:t>{</w:t>
-      </w:r>
-      <w:proofErr w:type="spellStart"/>
-      <w:r>
-        <w:rPr>
-          <w:rFonts w:ascii="Times New Roman" w:eastAsia="Times New Roman" w:hAnsi="Times New Roman" w:cs="Times New Roman"/>
-          <w:b/>
-          <w:bCs/>
-          <w:color w:val="000000"/>
-        </w:rPr>
-        <w:t>d.application_last_updated_date</w:t>
-      </w:r>
-      <w:proofErr w:type="spellEnd"/>
-      <w:r>
-        <w:rPr>
-          <w:rFonts w:ascii="Times New Roman" w:eastAsia="Times New Roman" w:hAnsi="Times New Roman" w:cs="Times New Roman"/>
-          <w:b/>
-          <w:bCs/>
-          <w:color w:val="000000"/>
-        </w:rPr>
-        <w:t>}</w:t>
+        <w:t>{d.application_last_updated_date}</w:t>
       </w:r>
     </w:p>
     <w:p>
@@ -2026,65 +1333,29 @@
           <w:rFonts w:ascii="Times New Roman" w:eastAsia="Times New Roman" w:hAnsi="Times New Roman" w:cs="Times New Roman"/>
           <w:color w:val="000000"/>
         </w:rPr>
-        <w:t>{</w:t>
-      </w:r>
-      <w:proofErr w:type="spellStart"/>
-      <w:proofErr w:type="gramStart"/>
+        <w:t>{d.</w:t>
+      </w:r>
       <w:r>
         <w:rPr>
           <w:rFonts w:ascii="Times New Roman" w:eastAsia="Times New Roman" w:hAnsi="Times New Roman" w:cs="Times New Roman"/>
           <w:color w:val="000000"/>
         </w:rPr>
-        <w:t>d.</w:t>
+        <w:t>final_application_package</w:t>
       </w:r>
       <w:r>
         <w:rPr>
           <w:rFonts w:ascii="Times New Roman" w:eastAsia="Times New Roman" w:hAnsi="Times New Roman" w:cs="Times New Roman"/>
           <w:color w:val="000000"/>
         </w:rPr>
-        <w:t>final</w:t>
-      </w:r>
-      <w:proofErr w:type="gramEnd"/>
+        <w:t>[i].</w:t>
+      </w:r>
       <w:r>
         <w:rPr>
           <w:rFonts w:ascii="Times New Roman" w:eastAsia="Times New Roman" w:hAnsi="Times New Roman" w:cs="Times New Roman"/>
           <w:color w:val="000000"/>
         </w:rPr>
-        <w:t>_application_package</w:t>
-      </w:r>
-      <w:proofErr w:type="spellEnd"/>
-      <w:r>
-        <w:rPr>
-          <w:rFonts w:ascii="Times New Roman" w:eastAsia="Times New Roman" w:hAnsi="Times New Roman" w:cs="Times New Roman"/>
-          <w:color w:val="000000"/>
-        </w:rPr>
-        <w:t>[</w:t>
-      </w:r>
-      <w:proofErr w:type="spellStart"/>
-      <w:r>
-        <w:rPr>
-          <w:rFonts w:ascii="Times New Roman" w:eastAsia="Times New Roman" w:hAnsi="Times New Roman" w:cs="Times New Roman"/>
-          <w:color w:val="000000"/>
-        </w:rPr>
-        <w:t>i</w:t>
-      </w:r>
-      <w:proofErr w:type="spellEnd"/>
-      <w:r>
-        <w:rPr>
-          <w:rFonts w:ascii="Times New Roman" w:eastAsia="Times New Roman" w:hAnsi="Times New Roman" w:cs="Times New Roman"/>
-          <w:color w:val="000000"/>
-        </w:rPr>
-        <w:t>].</w:t>
-      </w:r>
-      <w:proofErr w:type="spellStart"/>
-      <w:r>
-        <w:rPr>
-          <w:rFonts w:ascii="Times New Roman" w:eastAsia="Times New Roman" w:hAnsi="Times New Roman" w:cs="Times New Roman"/>
-          <w:color w:val="000000"/>
-        </w:rPr>
         <w:t>document_info</w:t>
       </w:r>
-      <w:proofErr w:type="spellEnd"/>
       <w:r>
         <w:rPr>
           <w:rFonts w:ascii="Times New Roman" w:eastAsia="Times New Roman" w:hAnsi="Times New Roman" w:cs="Times New Roman"/>
@@ -2117,49 +1388,29 @@
           <w:rFonts w:ascii="Times New Roman" w:eastAsia="Times New Roman" w:hAnsi="Times New Roman" w:cs="Times New Roman"/>
           <w:color w:val="000000"/>
         </w:rPr>
-        <w:t>{</w:t>
-      </w:r>
-      <w:proofErr w:type="spellStart"/>
-      <w:proofErr w:type="gramStart"/>
+        <w:t>{d.</w:t>
+      </w:r>
       <w:r>
         <w:rPr>
           <w:rFonts w:ascii="Times New Roman" w:eastAsia="Times New Roman" w:hAnsi="Times New Roman" w:cs="Times New Roman"/>
           <w:color w:val="000000"/>
         </w:rPr>
-        <w:t>d.</w:t>
+        <w:t>final_application_package</w:t>
       </w:r>
       <w:r>
         <w:rPr>
           <w:rFonts w:ascii="Times New Roman" w:eastAsia="Times New Roman" w:hAnsi="Times New Roman" w:cs="Times New Roman"/>
           <w:color w:val="000000"/>
         </w:rPr>
-        <w:t>final</w:t>
-      </w:r>
-      <w:proofErr w:type="gramEnd"/>
+        <w:t>[i+1].</w:t>
+      </w:r>
       <w:r>
         <w:rPr>
           <w:rFonts w:ascii="Times New Roman" w:eastAsia="Times New Roman" w:hAnsi="Times New Roman" w:cs="Times New Roman"/>
           <w:color w:val="000000"/>
         </w:rPr>
-        <w:t>_application_package</w:t>
-      </w:r>
-      <w:proofErr w:type="spellEnd"/>
-      <w:r>
-        <w:rPr>
-          <w:rFonts w:ascii="Times New Roman" w:eastAsia="Times New Roman" w:hAnsi="Times New Roman" w:cs="Times New Roman"/>
-          <w:color w:val="000000"/>
-        </w:rPr>
-        <w:t>[i+1].</w:t>
-      </w:r>
-      <w:proofErr w:type="spellStart"/>
-      <w:r>
-        <w:rPr>
-          <w:rFonts w:ascii="Times New Roman" w:eastAsia="Times New Roman" w:hAnsi="Times New Roman" w:cs="Times New Roman"/>
-          <w:color w:val="000000"/>
-        </w:rPr>
         <w:t>document_info</w:t>
       </w:r>
-      <w:proofErr w:type="spellEnd"/>
       <w:r>
         <w:rPr>
           <w:rFonts w:ascii="Times New Roman" w:eastAsia="Times New Roman" w:hAnsi="Times New Roman" w:cs="Times New Roman"/>
@@ -2191,63 +1442,7 @@
           <w:color w:val="FF0000"/>
           <w:u w:val="single"/>
         </w:rPr>
-        <w:t>{</w:t>
-      </w:r>
-      <w:proofErr w:type="spellStart"/>
-      <w:proofErr w:type="gramStart"/>
-      <w:r>
-        <w:rPr>
-          <w:rFonts w:ascii="Times New Roman" w:eastAsia="Times New Roman" w:hAnsi="Times New Roman" w:cs="Times New Roman"/>
-          <w:b/>
-          <w:i/>
-          <w:color w:val="FF0000"/>
-          <w:u w:val="single"/>
-        </w:rPr>
-        <w:t>d.permit</w:t>
-      </w:r>
-      <w:proofErr w:type="gramEnd"/>
-      <w:r>
-        <w:rPr>
-          <w:rFonts w:ascii="Times New Roman" w:eastAsia="Times New Roman" w:hAnsi="Times New Roman" w:cs="Times New Roman"/>
-          <w:b/>
-          <w:i/>
-          <w:color w:val="FF0000"/>
-          <w:u w:val="single"/>
-        </w:rPr>
-        <w:t>_amendment_type_code:ifEQ</w:t>
-      </w:r>
-      <w:proofErr w:type="spellEnd"/>
-      <w:r>
-        <w:rPr>
-          <w:rFonts w:ascii="Times New Roman" w:eastAsia="Times New Roman" w:hAnsi="Times New Roman" w:cs="Times New Roman"/>
-          <w:b/>
-          <w:i/>
-          <w:color w:val="FF0000"/>
-          <w:u w:val="single"/>
-        </w:rPr>
-        <w:t>(ALG):</w:t>
-      </w:r>
-      <w:proofErr w:type="spellStart"/>
-      <w:r>
-        <w:rPr>
-          <w:rFonts w:ascii="Times New Roman" w:eastAsia="Times New Roman" w:hAnsi="Times New Roman" w:cs="Times New Roman"/>
-          <w:b/>
-          <w:i/>
-          <w:color w:val="FF0000"/>
-          <w:u w:val="single"/>
-        </w:rPr>
-        <w:t>showBegin</w:t>
-      </w:r>
-      <w:proofErr w:type="spellEnd"/>
-      <w:r>
-        <w:rPr>
-          <w:rFonts w:ascii="Times New Roman" w:eastAsia="Times New Roman" w:hAnsi="Times New Roman" w:cs="Times New Roman"/>
-          <w:b/>
-          <w:i/>
-          <w:color w:val="FF0000"/>
-          <w:u w:val="single"/>
-        </w:rPr>
-        <w:t>}</w:t>
+        <w:t>{d.permit_amendment_type_code:ifEQ(ALG):showBegin}</w:t>
       </w:r>
     </w:p>
     <w:p>
@@ -2305,41 +1500,43 @@
           <w:b/>
           <w:bCs/>
         </w:rPr>
-        <w:t>{</w:t>
-      </w:r>
-      <w:proofErr w:type="spellStart"/>
-      <w:proofErr w:type="gramStart"/>
+        <w:t>{d.permit_number}</w:t>
+      </w:r>
+      <w:r>
+        <w:rPr>
+          <w:rFonts w:ascii="Times New Roman" w:hAnsi="Times New Roman" w:cs="Times New Roman"/>
+        </w:rPr>
+        <w:t xml:space="preserve"> amended on </w:t>
+      </w:r>
       <w:r>
         <w:rPr>
           <w:rFonts w:ascii="Times New Roman" w:hAnsi="Times New Roman" w:cs="Times New Roman"/>
           <w:b/>
           <w:bCs/>
         </w:rPr>
-        <w:t>d.permit</w:t>
-      </w:r>
-      <w:proofErr w:type="gramEnd"/>
+        <w:t>{d.previous_amendment.issue_date}</w:t>
+      </w:r>
+      <w:r>
+        <w:rPr>
+          <w:rFonts w:ascii="Times New Roman" w:hAnsi="Times New Roman" w:cs="Times New Roman"/>
+        </w:rPr>
+        <w:t xml:space="preserve">, with approval end date </w:t>
+      </w:r>
       <w:r>
         <w:rPr>
           <w:rFonts w:ascii="Times New Roman" w:hAnsi="Times New Roman" w:cs="Times New Roman"/>
           <w:b/>
           <w:bCs/>
         </w:rPr>
-        <w:t>_number</w:t>
-      </w:r>
-      <w:proofErr w:type="spellEnd"/>
+        <w:t>{d.previous_amendment.auth</w:t>
+      </w:r>
       <w:r>
         <w:rPr>
           <w:rFonts w:ascii="Times New Roman" w:hAnsi="Times New Roman" w:cs="Times New Roman"/>
           <w:b/>
           <w:bCs/>
         </w:rPr>
-        <w:t>}</w:t>
-      </w:r>
-      <w:r>
-        <w:rPr>
-          <w:rFonts w:ascii="Times New Roman" w:hAnsi="Times New Roman" w:cs="Times New Roman"/>
-        </w:rPr>
-        <w:t xml:space="preserve"> amended on </w:t>
+        <w:t>orization</w:t>
       </w:r>
       <w:r>
         <w:rPr>
@@ -2347,73 +1544,7 @@
           <w:b/>
           <w:bCs/>
         </w:rPr>
-        <w:t>{</w:t>
-      </w:r>
-      <w:proofErr w:type="spellStart"/>
-      <w:r>
-        <w:rPr>
-          <w:rFonts w:ascii="Times New Roman" w:hAnsi="Times New Roman" w:cs="Times New Roman"/>
-          <w:b/>
-          <w:bCs/>
-        </w:rPr>
-        <w:t>d.previous_amendment.issue_date</w:t>
-      </w:r>
-      <w:proofErr w:type="spellEnd"/>
-      <w:r>
-        <w:rPr>
-          <w:rFonts w:ascii="Times New Roman" w:hAnsi="Times New Roman" w:cs="Times New Roman"/>
-          <w:b/>
-          <w:bCs/>
-        </w:rPr>
-        <w:t>}</w:t>
-      </w:r>
-      <w:r>
-        <w:rPr>
-          <w:rFonts w:ascii="Times New Roman" w:hAnsi="Times New Roman" w:cs="Times New Roman"/>
-        </w:rPr>
-        <w:t xml:space="preserve">, with approval end date </w:t>
-      </w:r>
-      <w:r>
-        <w:rPr>
-          <w:rFonts w:ascii="Times New Roman" w:hAnsi="Times New Roman" w:cs="Times New Roman"/>
-          <w:b/>
-          <w:bCs/>
-        </w:rPr>
-        <w:t>{</w:t>
-      </w:r>
-      <w:proofErr w:type="spellStart"/>
-      <w:r>
-        <w:rPr>
-          <w:rFonts w:ascii="Times New Roman" w:hAnsi="Times New Roman" w:cs="Times New Roman"/>
-          <w:b/>
-          <w:bCs/>
-        </w:rPr>
-        <w:t>d.previous_amendment.auth</w:t>
-      </w:r>
-      <w:r>
-        <w:rPr>
-          <w:rFonts w:ascii="Times New Roman" w:hAnsi="Times New Roman" w:cs="Times New Roman"/>
-          <w:b/>
-          <w:bCs/>
-        </w:rPr>
-        <w:t>orization</w:t>
-      </w:r>
-      <w:r>
-        <w:rPr>
-          <w:rFonts w:ascii="Times New Roman" w:hAnsi="Times New Roman" w:cs="Times New Roman"/>
-          <w:b/>
-          <w:bCs/>
-        </w:rPr>
-        <w:t>_end_date</w:t>
-      </w:r>
-      <w:proofErr w:type="spellEnd"/>
-      <w:r>
-        <w:rPr>
-          <w:rFonts w:ascii="Times New Roman" w:hAnsi="Times New Roman" w:cs="Times New Roman"/>
-          <w:b/>
-          <w:bCs/>
-        </w:rPr>
-        <w:t>}</w:t>
+        <w:t>_end_date}</w:t>
       </w:r>
     </w:p>
     <w:p>
@@ -2432,58 +1563,14 @@
         <w:rPr>
           <w:rFonts w:ascii="Times New Roman" w:hAnsi="Times New Roman" w:cs="Times New Roman"/>
         </w:rPr>
-        <w:t>{</w:t>
-      </w:r>
-      <w:proofErr w:type="spellStart"/>
-      <w:proofErr w:type="gramStart"/>
+        <w:t>{d.previous_amendment.related_documents[i].document_</w:t>
+      </w:r>
       <w:r>
         <w:rPr>
           <w:rFonts w:ascii="Times New Roman" w:hAnsi="Times New Roman" w:cs="Times New Roman"/>
         </w:rPr>
-        <w:t>d.previous</w:t>
-      </w:r>
-      <w:proofErr w:type="gramEnd"/>
-      <w:r>
-        <w:rPr>
-          <w:rFonts w:ascii="Times New Roman" w:hAnsi="Times New Roman" w:cs="Times New Roman"/>
-        </w:rPr>
-        <w:t>_amendment.related_documents</w:t>
-      </w:r>
-      <w:proofErr w:type="spellEnd"/>
-      <w:r>
-        <w:rPr>
-          <w:rFonts w:ascii="Times New Roman" w:hAnsi="Times New Roman" w:cs="Times New Roman"/>
-        </w:rPr>
-        <w:t>[</w:t>
-      </w:r>
-      <w:proofErr w:type="spellStart"/>
-      <w:r>
-        <w:rPr>
-          <w:rFonts w:ascii="Times New Roman" w:hAnsi="Times New Roman" w:cs="Times New Roman"/>
-        </w:rPr>
-        <w:t>i</w:t>
-      </w:r>
-      <w:proofErr w:type="spellEnd"/>
-      <w:r>
-        <w:rPr>
-          <w:rFonts w:ascii="Times New Roman" w:hAnsi="Times New Roman" w:cs="Times New Roman"/>
-        </w:rPr>
-        <w:t>].</w:t>
-      </w:r>
-      <w:proofErr w:type="spellStart"/>
-      <w:r>
-        <w:rPr>
-          <w:rFonts w:ascii="Times New Roman" w:hAnsi="Times New Roman" w:cs="Times New Roman"/>
-        </w:rPr>
-        <w:t>document_</w:t>
-      </w:r>
-      <w:r>
-        <w:rPr>
-          <w:rFonts w:ascii="Times New Roman" w:hAnsi="Times New Roman" w:cs="Times New Roman"/>
-        </w:rPr>
         <w:t>info</w:t>
       </w:r>
-      <w:proofErr w:type="spellEnd"/>
       <w:r>
         <w:rPr>
           <w:rFonts w:ascii="Times New Roman" w:hAnsi="Times New Roman" w:cs="Times New Roman"/>
@@ -2507,44 +1594,14 @@
         <w:rPr>
           <w:rFonts w:ascii="Times New Roman" w:hAnsi="Times New Roman" w:cs="Times New Roman"/>
         </w:rPr>
-        <w:t>{</w:t>
-      </w:r>
-      <w:proofErr w:type="spellStart"/>
-      <w:proofErr w:type="gramStart"/>
+        <w:t>{d.previous_amendment.related_documents[i+1].document_</w:t>
+      </w:r>
       <w:r>
         <w:rPr>
           <w:rFonts w:ascii="Times New Roman" w:hAnsi="Times New Roman" w:cs="Times New Roman"/>
         </w:rPr>
-        <w:t>d.previous</w:t>
-      </w:r>
-      <w:proofErr w:type="gramEnd"/>
-      <w:r>
-        <w:rPr>
-          <w:rFonts w:ascii="Times New Roman" w:hAnsi="Times New Roman" w:cs="Times New Roman"/>
-        </w:rPr>
-        <w:t>_amendment.related_documents</w:t>
-      </w:r>
-      <w:proofErr w:type="spellEnd"/>
-      <w:r>
-        <w:rPr>
-          <w:rFonts w:ascii="Times New Roman" w:hAnsi="Times New Roman" w:cs="Times New Roman"/>
-        </w:rPr>
-        <w:t>[i+1].</w:t>
-      </w:r>
-      <w:proofErr w:type="spellStart"/>
-      <w:r>
-        <w:rPr>
-          <w:rFonts w:ascii="Times New Roman" w:hAnsi="Times New Roman" w:cs="Times New Roman"/>
-        </w:rPr>
-        <w:t>document_</w:t>
-      </w:r>
-      <w:r>
-        <w:rPr>
-          <w:rFonts w:ascii="Times New Roman" w:hAnsi="Times New Roman" w:cs="Times New Roman"/>
-        </w:rPr>
         <w:t>info</w:t>
       </w:r>
-      <w:proofErr w:type="spellEnd"/>
       <w:r>
         <w:rPr>
           <w:rFonts w:ascii="Times New Roman" w:hAnsi="Times New Roman" w:cs="Times New Roman"/>
@@ -2570,44 +1627,7 @@
           <w:color w:val="FF0000"/>
           <w:u w:val="single"/>
         </w:rPr>
-        <w:t>{</w:t>
-      </w:r>
-      <w:proofErr w:type="spellStart"/>
-      <w:proofErr w:type="gramStart"/>
-      <w:r>
-        <w:rPr>
-          <w:rFonts w:ascii="Times New Roman" w:hAnsi="Times New Roman" w:cs="Times New Roman"/>
-          <w:b/>
-          <w:bCs/>
-          <w:i/>
-          <w:color w:val="FF0000"/>
-          <w:u w:val="single"/>
-        </w:rPr>
-        <w:t>d.permit</w:t>
-      </w:r>
-      <w:proofErr w:type="gramEnd"/>
-      <w:r>
-        <w:rPr>
-          <w:rFonts w:ascii="Times New Roman" w:hAnsi="Times New Roman" w:cs="Times New Roman"/>
-          <w:b/>
-          <w:bCs/>
-          <w:i/>
-          <w:color w:val="FF0000"/>
-          <w:u w:val="single"/>
-        </w:rPr>
-        <w:t>_amendment_type_code:showEnd</w:t>
-      </w:r>
-      <w:proofErr w:type="spellEnd"/>
-      <w:r>
-        <w:rPr>
-          <w:rFonts w:ascii="Times New Roman" w:hAnsi="Times New Roman" w:cs="Times New Roman"/>
-          <w:b/>
-          <w:bCs/>
-          <w:i/>
-          <w:color w:val="FF0000"/>
-          <w:u w:val="single"/>
-        </w:rPr>
-        <w:t>}</w:t>
+        <w:t>{d.permit_amendment_type_code:showEnd}</w:t>
       </w:r>
     </w:p>
     <w:p>
@@ -2706,58 +1726,7 @@
           <w:szCs w:val="24"/>
           <w:u w:val="single"/>
         </w:rPr>
-        <w:t>{</w:t>
-      </w:r>
-      <w:proofErr w:type="spellStart"/>
-      <w:r>
-        <w:rPr>
-          <w:rFonts w:ascii="Times New Roman" w:eastAsia="Times New Roman" w:hAnsi="Times New Roman" w:cs="Times New Roman"/>
-          <w:sz w:val="24"/>
-          <w:szCs w:val="24"/>
-          <w:u w:val="single"/>
-        </w:rPr>
-        <w:t>d.conditions.GEC</w:t>
-      </w:r>
-      <w:proofErr w:type="spellEnd"/>
-      <w:r>
-        <w:rPr>
-          <w:rFonts w:ascii="Times New Roman" w:eastAsia="Times New Roman" w:hAnsi="Times New Roman" w:cs="Times New Roman"/>
-          <w:sz w:val="24"/>
-          <w:szCs w:val="24"/>
-          <w:u w:val="single"/>
-        </w:rPr>
-        <w:t>[</w:t>
-      </w:r>
-      <w:proofErr w:type="spellStart"/>
-      <w:r>
-        <w:rPr>
-          <w:rFonts w:ascii="Times New Roman" w:eastAsia="Times New Roman" w:hAnsi="Times New Roman" w:cs="Times New Roman"/>
-          <w:sz w:val="24"/>
-          <w:szCs w:val="24"/>
-          <w:u w:val="single"/>
-        </w:rPr>
-        <w:t>i</w:t>
-      </w:r>
-      <w:proofErr w:type="spellEnd"/>
-      <w:proofErr w:type="gramStart"/>
-      <w:r>
-        <w:rPr>
-          <w:rFonts w:ascii="Times New Roman" w:eastAsia="Times New Roman" w:hAnsi="Times New Roman" w:cs="Times New Roman"/>
-          <w:sz w:val="24"/>
-          <w:szCs w:val="24"/>
-          <w:u w:val="single"/>
-        </w:rPr>
-        <w:t>].condition</w:t>
-      </w:r>
-      <w:proofErr w:type="gramEnd"/>
-      <w:r>
-        <w:rPr>
-          <w:rFonts w:ascii="Times New Roman" w:eastAsia="Times New Roman" w:hAnsi="Times New Roman" w:cs="Times New Roman"/>
-          <w:sz w:val="24"/>
-          <w:szCs w:val="24"/>
-          <w:u w:val="single"/>
-        </w:rPr>
-        <w:t>}</w:t>
+        <w:t>{d.conditions.GEC[i].condition}</w:t>
       </w:r>
     </w:p>
     <w:p>
@@ -2780,71 +1749,7 @@
         <w:rPr>
           <w:rFonts w:ascii="Times New Roman" w:eastAsia="Times New Roman" w:hAnsi="Times New Roman" w:cs="Times New Roman"/>
         </w:rPr>
-        <w:t>{</w:t>
-      </w:r>
-      <w:proofErr w:type="spellStart"/>
-      <w:r>
-        <w:rPr>
-          <w:rFonts w:ascii="Times New Roman" w:eastAsia="Times New Roman" w:hAnsi="Times New Roman" w:cs="Times New Roman"/>
-        </w:rPr>
-        <w:t>d.conditions.GEC</w:t>
-      </w:r>
-      <w:proofErr w:type="spellEnd"/>
-      <w:r>
-        <w:rPr>
-          <w:rFonts w:ascii="Times New Roman" w:eastAsia="Times New Roman" w:hAnsi="Times New Roman" w:cs="Times New Roman"/>
-        </w:rPr>
-        <w:t>[</w:t>
-      </w:r>
-      <w:proofErr w:type="spellStart"/>
-      <w:r>
-        <w:rPr>
-          <w:rFonts w:ascii="Times New Roman" w:eastAsia="Times New Roman" w:hAnsi="Times New Roman" w:cs="Times New Roman"/>
-        </w:rPr>
-        <w:t>i</w:t>
-      </w:r>
-      <w:proofErr w:type="spellEnd"/>
-      <w:proofErr w:type="gramStart"/>
-      <w:r>
-        <w:rPr>
-          <w:rFonts w:ascii="Times New Roman" w:eastAsia="Times New Roman" w:hAnsi="Times New Roman" w:cs="Times New Roman"/>
-        </w:rPr>
-        <w:t>].</w:t>
-      </w:r>
-      <w:proofErr w:type="spellStart"/>
-      <w:r>
-        <w:rPr>
-          <w:rFonts w:ascii="Times New Roman" w:eastAsia="Times New Roman" w:hAnsi="Times New Roman" w:cs="Times New Roman"/>
-        </w:rPr>
-        <w:t>sub</w:t>
-      </w:r>
-      <w:proofErr w:type="gramEnd"/>
-      <w:r>
-        <w:rPr>
-          <w:rFonts w:ascii="Times New Roman" w:eastAsia="Times New Roman" w:hAnsi="Times New Roman" w:cs="Times New Roman"/>
-        </w:rPr>
-        <w:t>_conditions</w:t>
-      </w:r>
-      <w:proofErr w:type="spellEnd"/>
-      <w:r>
-        <w:rPr>
-          <w:rFonts w:ascii="Times New Roman" w:eastAsia="Times New Roman" w:hAnsi="Times New Roman" w:cs="Times New Roman"/>
-        </w:rPr>
-        <w:t>[</w:t>
-      </w:r>
-      <w:proofErr w:type="spellStart"/>
-      <w:r>
-        <w:rPr>
-          <w:rFonts w:ascii="Times New Roman" w:eastAsia="Times New Roman" w:hAnsi="Times New Roman" w:cs="Times New Roman"/>
-        </w:rPr>
-        <w:t>i</w:t>
-      </w:r>
-      <w:proofErr w:type="spellEnd"/>
-      <w:r>
-        <w:rPr>
-          <w:rFonts w:ascii="Times New Roman" w:eastAsia="Times New Roman" w:hAnsi="Times New Roman" w:cs="Times New Roman"/>
-        </w:rPr>
-        <w:t>].condition}</w:t>
+        <w:t>{d.conditions.GEC[i].sub_conditions[i].condition}</w:t>
       </w:r>
     </w:p>
     <w:p>
@@ -2867,21 +1772,7 @@
         <w:rPr>
           <w:rFonts w:ascii="Times New Roman" w:eastAsia="Times New Roman" w:hAnsi="Times New Roman" w:cs="Times New Roman"/>
         </w:rPr>
-        <w:t>{d.conditions.GEC[i</w:t>
-      </w:r>
-      <w:proofErr w:type="gramStart"/>
-      <w:r>
-        <w:rPr>
-          <w:rFonts w:ascii="Times New Roman" w:eastAsia="Times New Roman" w:hAnsi="Times New Roman" w:cs="Times New Roman"/>
-        </w:rPr>
-        <w:t>].sub</w:t>
-      </w:r>
-      <w:proofErr w:type="gramEnd"/>
-      <w:r>
-        <w:rPr>
-          <w:rFonts w:ascii="Times New Roman" w:eastAsia="Times New Roman" w:hAnsi="Times New Roman" w:cs="Times New Roman"/>
-        </w:rPr>
-        <w:t>_conditions[i].sub_conditions[i].condition}</w:t>
+        <w:t>{d.conditions.GEC[i].sub_conditions[i].sub_conditions[i].condition}</w:t>
       </w:r>
       <w:bookmarkStart w:id="2" w:name="_heading=h.3znysh7" w:colFirst="0" w:colLast="0"/>
       <w:bookmarkEnd w:id="2"/>
@@ -2906,21 +1797,7 @@
         <w:rPr>
           <w:rFonts w:ascii="Times New Roman" w:eastAsia="Times New Roman" w:hAnsi="Times New Roman" w:cs="Times New Roman"/>
         </w:rPr>
-        <w:t>{d.conditions.GEC[i</w:t>
-      </w:r>
-      <w:proofErr w:type="gramStart"/>
-      <w:r>
-        <w:rPr>
-          <w:rFonts w:ascii="Times New Roman" w:eastAsia="Times New Roman" w:hAnsi="Times New Roman" w:cs="Times New Roman"/>
-        </w:rPr>
-        <w:t>].sub</w:t>
-      </w:r>
-      <w:proofErr w:type="gramEnd"/>
-      <w:r>
-        <w:rPr>
-          <w:rFonts w:ascii="Times New Roman" w:eastAsia="Times New Roman" w:hAnsi="Times New Roman" w:cs="Times New Roman"/>
-        </w:rPr>
-        <w:t>_conditions[i].sub_conditions[i].sub_conditions[i].condition}</w:t>
+        <w:t>{d.conditions.GEC[i].sub_conditions[i].sub_conditions[i].sub_conditions[i].condition}</w:t>
       </w:r>
     </w:p>
     <w:p>
@@ -2943,21 +1820,7 @@
         <w:rPr>
           <w:rFonts w:ascii="Times New Roman" w:eastAsia="Times New Roman" w:hAnsi="Times New Roman" w:cs="Times New Roman"/>
         </w:rPr>
-        <w:t>{d.conditions.GEC[i</w:t>
-      </w:r>
-      <w:proofErr w:type="gramStart"/>
-      <w:r>
-        <w:rPr>
-          <w:rFonts w:ascii="Times New Roman" w:eastAsia="Times New Roman" w:hAnsi="Times New Roman" w:cs="Times New Roman"/>
-        </w:rPr>
-        <w:t>].sub</w:t>
-      </w:r>
-      <w:proofErr w:type="gramEnd"/>
-      <w:r>
-        <w:rPr>
-          <w:rFonts w:ascii="Times New Roman" w:eastAsia="Times New Roman" w:hAnsi="Times New Roman" w:cs="Times New Roman"/>
-        </w:rPr>
-        <w:t>_conditions[i].sub_conditions[i].sub_conditions[i].sub_conditions[i].condition}</w:t>
+        <w:t>{d.conditions.GEC[i].sub_conditions[i].sub_conditions[i].sub_conditions[i].sub_conditions[i].condition}</w:t>
       </w:r>
     </w:p>
     <w:p>
@@ -2980,21 +1843,7 @@
         <w:rPr>
           <w:rFonts w:ascii="Times New Roman" w:eastAsia="Times New Roman" w:hAnsi="Times New Roman" w:cs="Times New Roman"/>
         </w:rPr>
-        <w:t>{d.conditions.GEC[i</w:t>
-      </w:r>
-      <w:proofErr w:type="gramStart"/>
-      <w:r>
-        <w:rPr>
-          <w:rFonts w:ascii="Times New Roman" w:eastAsia="Times New Roman" w:hAnsi="Times New Roman" w:cs="Times New Roman"/>
-        </w:rPr>
-        <w:t>].sub</w:t>
-      </w:r>
-      <w:proofErr w:type="gramEnd"/>
-      <w:r>
-        <w:rPr>
-          <w:rFonts w:ascii="Times New Roman" w:eastAsia="Times New Roman" w:hAnsi="Times New Roman" w:cs="Times New Roman"/>
-        </w:rPr>
-        <w:t>_conditions[i].sub_conditions[i].sub_conditions[i].sub_conditions[i+1].condition}</w:t>
+        <w:t>{d.conditions.GEC[i].sub_conditions[i].sub_conditions[i].sub_conditions[i].sub_conditions[i+1].condition}</w:t>
       </w:r>
     </w:p>
     <w:p>
@@ -3017,21 +1866,7 @@
         <w:rPr>
           <w:rFonts w:ascii="Times New Roman" w:eastAsia="Times New Roman" w:hAnsi="Times New Roman" w:cs="Times New Roman"/>
         </w:rPr>
-        <w:t>{d.conditions.GEC[i</w:t>
-      </w:r>
-      <w:proofErr w:type="gramStart"/>
-      <w:r>
-        <w:rPr>
-          <w:rFonts w:ascii="Times New Roman" w:eastAsia="Times New Roman" w:hAnsi="Times New Roman" w:cs="Times New Roman"/>
-        </w:rPr>
-        <w:t>].sub</w:t>
-      </w:r>
-      <w:proofErr w:type="gramEnd"/>
-      <w:r>
-        <w:rPr>
-          <w:rFonts w:ascii="Times New Roman" w:eastAsia="Times New Roman" w:hAnsi="Times New Roman" w:cs="Times New Roman"/>
-        </w:rPr>
-        <w:t>_conditions[i].sub_conditions[i].sub_conditions[i+1].condition}</w:t>
+        <w:t>{d.conditions.GEC[i].sub_conditions[i].sub_conditions[i].sub_conditions[i+1].condition}</w:t>
       </w:r>
     </w:p>
     <w:p>
@@ -3054,21 +1889,7 @@
         <w:rPr>
           <w:rFonts w:ascii="Times New Roman" w:eastAsia="Times New Roman" w:hAnsi="Times New Roman" w:cs="Times New Roman"/>
         </w:rPr>
-        <w:t>{d.conditions.GEC[i</w:t>
-      </w:r>
-      <w:proofErr w:type="gramStart"/>
-      <w:r>
-        <w:rPr>
-          <w:rFonts w:ascii="Times New Roman" w:eastAsia="Times New Roman" w:hAnsi="Times New Roman" w:cs="Times New Roman"/>
-        </w:rPr>
-        <w:t>].sub</w:t>
-      </w:r>
-      <w:proofErr w:type="gramEnd"/>
-      <w:r>
-        <w:rPr>
-          <w:rFonts w:ascii="Times New Roman" w:eastAsia="Times New Roman" w:hAnsi="Times New Roman" w:cs="Times New Roman"/>
-        </w:rPr>
-        <w:t>_conditions[i].sub_conditions[i+1].condition}</w:t>
+        <w:t>{d.conditions.GEC[i].sub_conditions[i].sub_conditions[i+1].condition}</w:t>
       </w:r>
     </w:p>
     <w:p>
@@ -3091,57 +1912,7 @@
         <w:rPr>
           <w:rFonts w:ascii="Times New Roman" w:eastAsia="Times New Roman" w:hAnsi="Times New Roman" w:cs="Times New Roman"/>
         </w:rPr>
-        <w:t>{</w:t>
-      </w:r>
-      <w:proofErr w:type="spellStart"/>
-      <w:r>
-        <w:rPr>
-          <w:rFonts w:ascii="Times New Roman" w:eastAsia="Times New Roman" w:hAnsi="Times New Roman" w:cs="Times New Roman"/>
-        </w:rPr>
-        <w:t>d.conditions.GEC</w:t>
-      </w:r>
-      <w:proofErr w:type="spellEnd"/>
-      <w:r>
-        <w:rPr>
-          <w:rFonts w:ascii="Times New Roman" w:eastAsia="Times New Roman" w:hAnsi="Times New Roman" w:cs="Times New Roman"/>
-        </w:rPr>
-        <w:t>[</w:t>
-      </w:r>
-      <w:proofErr w:type="spellStart"/>
-      <w:r>
-        <w:rPr>
-          <w:rFonts w:ascii="Times New Roman" w:eastAsia="Times New Roman" w:hAnsi="Times New Roman" w:cs="Times New Roman"/>
-        </w:rPr>
-        <w:t>i</w:t>
-      </w:r>
-      <w:proofErr w:type="spellEnd"/>
-      <w:proofErr w:type="gramStart"/>
-      <w:r>
-        <w:rPr>
-          <w:rFonts w:ascii="Times New Roman" w:eastAsia="Times New Roman" w:hAnsi="Times New Roman" w:cs="Times New Roman"/>
-        </w:rPr>
-        <w:t>].</w:t>
-      </w:r>
-      <w:proofErr w:type="spellStart"/>
-      <w:r>
-        <w:rPr>
-          <w:rFonts w:ascii="Times New Roman" w:eastAsia="Times New Roman" w:hAnsi="Times New Roman" w:cs="Times New Roman"/>
-        </w:rPr>
-        <w:t>sub</w:t>
-      </w:r>
-      <w:proofErr w:type="gramEnd"/>
-      <w:r>
-        <w:rPr>
-          <w:rFonts w:ascii="Times New Roman" w:eastAsia="Times New Roman" w:hAnsi="Times New Roman" w:cs="Times New Roman"/>
-        </w:rPr>
-        <w:t>_conditions</w:t>
-      </w:r>
-      <w:proofErr w:type="spellEnd"/>
-      <w:r>
-        <w:rPr>
-          <w:rFonts w:ascii="Times New Roman" w:eastAsia="Times New Roman" w:hAnsi="Times New Roman" w:cs="Times New Roman"/>
-        </w:rPr>
-        <w:t>[i+1].condition}</w:t>
+        <w:t>{d.conditions.GEC[i].sub_conditions[i+1].condition}</w:t>
       </w:r>
     </w:p>
     <w:p>
@@ -3167,47 +1938,7 @@
           <w:szCs w:val="24"/>
           <w:u w:val="single"/>
         </w:rPr>
-        <w:t>{</w:t>
-      </w:r>
-      <w:proofErr w:type="spellStart"/>
-      <w:r>
-        <w:rPr>
-          <w:rFonts w:ascii="Times New Roman" w:eastAsia="Times New Roman" w:hAnsi="Times New Roman" w:cs="Times New Roman"/>
-          <w:sz w:val="24"/>
-          <w:szCs w:val="24"/>
-          <w:u w:val="single"/>
-        </w:rPr>
-        <w:t>d.conditions.GEC</w:t>
-      </w:r>
-      <w:proofErr w:type="spellEnd"/>
-      <w:r>
-        <w:rPr>
-          <w:rFonts w:ascii="Times New Roman" w:eastAsia="Times New Roman" w:hAnsi="Times New Roman" w:cs="Times New Roman"/>
-          <w:sz w:val="24"/>
-          <w:szCs w:val="24"/>
-          <w:u w:val="single"/>
-        </w:rPr>
-        <w:t>[i+1</w:t>
-      </w:r>
-      <w:proofErr w:type="gramStart"/>
-      <w:r>
-        <w:rPr>
-          <w:rFonts w:ascii="Times New Roman" w:eastAsia="Times New Roman" w:hAnsi="Times New Roman" w:cs="Times New Roman"/>
-          <w:sz w:val="24"/>
-          <w:szCs w:val="24"/>
-          <w:u w:val="single"/>
-        </w:rPr>
-        <w:t>].condition</w:t>
-      </w:r>
-      <w:proofErr w:type="gramEnd"/>
-      <w:r>
-        <w:rPr>
-          <w:rFonts w:ascii="Times New Roman" w:eastAsia="Times New Roman" w:hAnsi="Times New Roman" w:cs="Times New Roman"/>
-          <w:sz w:val="24"/>
-          <w:szCs w:val="24"/>
-          <w:u w:val="single"/>
-        </w:rPr>
-        <w:t>}</w:t>
+        <w:t>{d.conditions.GEC[i+1].condition}</w:t>
       </w:r>
     </w:p>
     <w:p>
@@ -3254,9 +1985,8 @@
           <w:szCs w:val="24"/>
           <w:u w:val="single"/>
         </w:rPr>
-        <w:t>{</w:t>
-      </w:r>
-      <w:proofErr w:type="spellStart"/>
+        <w:t>{d.conditions.</w:t>
+      </w:r>
       <w:r>
         <w:rPr>
           <w:rFonts w:ascii="Times New Roman" w:eastAsia="Times New Roman" w:hAnsi="Times New Roman" w:cs="Times New Roman"/>
@@ -3264,7 +1994,7 @@
           <w:szCs w:val="24"/>
           <w:u w:val="single"/>
         </w:rPr>
-        <w:t>d.conditions.</w:t>
+        <w:t>HSC</w:t>
       </w:r>
       <w:r>
         <w:rPr>
@@ -3273,48 +2003,7 @@
           <w:szCs w:val="24"/>
           <w:u w:val="single"/>
         </w:rPr>
-        <w:t>HSC</w:t>
-      </w:r>
-      <w:proofErr w:type="spellEnd"/>
-      <w:r>
-        <w:rPr>
-          <w:rFonts w:ascii="Times New Roman" w:eastAsia="Times New Roman" w:hAnsi="Times New Roman" w:cs="Times New Roman"/>
-          <w:sz w:val="24"/>
-          <w:szCs w:val="24"/>
-          <w:u w:val="single"/>
-        </w:rPr>
-        <w:t>[</w:t>
-      </w:r>
-      <w:proofErr w:type="spellStart"/>
-      <w:r>
-        <w:rPr>
-          <w:rFonts w:ascii="Times New Roman" w:eastAsia="Times New Roman" w:hAnsi="Times New Roman" w:cs="Times New Roman"/>
-          <w:sz w:val="24"/>
-          <w:szCs w:val="24"/>
-          <w:u w:val="single"/>
-        </w:rPr>
-        <w:t>i</w:t>
-      </w:r>
-      <w:proofErr w:type="spellEnd"/>
-      <w:proofErr w:type="gramStart"/>
-      <w:r>
-        <w:rPr>
-          <w:rFonts w:ascii="Times New Roman" w:eastAsia="Times New Roman" w:hAnsi="Times New Roman" w:cs="Times New Roman"/>
-          <w:sz w:val="24"/>
-          <w:szCs w:val="24"/>
-          <w:u w:val="single"/>
-        </w:rPr>
-        <w:t>].condition</w:t>
-      </w:r>
-      <w:proofErr w:type="gramEnd"/>
-      <w:r>
-        <w:rPr>
-          <w:rFonts w:ascii="Times New Roman" w:eastAsia="Times New Roman" w:hAnsi="Times New Roman" w:cs="Times New Roman"/>
-          <w:sz w:val="24"/>
-          <w:szCs w:val="24"/>
-          <w:u w:val="single"/>
-        </w:rPr>
-        <w:t>}</w:t>
+        <w:t>[i].condition}</w:t>
       </w:r>
     </w:p>
     <w:p>
@@ -3337,14 +2026,7 @@
         <w:rPr>
           <w:rFonts w:ascii="Times New Roman" w:eastAsia="Times New Roman" w:hAnsi="Times New Roman" w:cs="Times New Roman"/>
         </w:rPr>
-        <w:t>{</w:t>
-      </w:r>
-      <w:proofErr w:type="spellStart"/>
-      <w:r>
-        <w:rPr>
-          <w:rFonts w:ascii="Times New Roman" w:eastAsia="Times New Roman" w:hAnsi="Times New Roman" w:cs="Times New Roman"/>
-        </w:rPr>
-        <w:t>d.conditions.</w:t>
+        <w:t>{d.conditions.</w:t>
       </w:r>
       <w:r>
         <w:rPr>
@@ -3352,62 +2034,11 @@
         </w:rPr>
         <w:t>HSC</w:t>
       </w:r>
-      <w:proofErr w:type="spellEnd"/>
-      <w:r>
-        <w:rPr>
-          <w:rFonts w:ascii="Times New Roman" w:eastAsia="Times New Roman" w:hAnsi="Times New Roman" w:cs="Times New Roman"/>
-        </w:rPr>
-        <w:t>[</w:t>
-      </w:r>
-      <w:proofErr w:type="spellStart"/>
-      <w:r>
-        <w:rPr>
-          <w:rFonts w:ascii="Times New Roman" w:eastAsia="Times New Roman" w:hAnsi="Times New Roman" w:cs="Times New Roman"/>
-        </w:rPr>
-        <w:t>i</w:t>
-      </w:r>
-      <w:proofErr w:type="spellEnd"/>
-      <w:proofErr w:type="gramStart"/>
-      <w:r>
-        <w:rPr>
-          <w:rFonts w:ascii="Times New Roman" w:eastAsia="Times New Roman" w:hAnsi="Times New Roman" w:cs="Times New Roman"/>
-        </w:rPr>
-        <w:t>].</w:t>
-      </w:r>
-      <w:proofErr w:type="spellStart"/>
-      <w:r>
-        <w:rPr>
-          <w:rFonts w:ascii="Times New Roman" w:eastAsia="Times New Roman" w:hAnsi="Times New Roman" w:cs="Times New Roman"/>
-        </w:rPr>
-        <w:t>sub</w:t>
-      </w:r>
-      <w:proofErr w:type="gramEnd"/>
-      <w:r>
-        <w:rPr>
-          <w:rFonts w:ascii="Times New Roman" w:eastAsia="Times New Roman" w:hAnsi="Times New Roman" w:cs="Times New Roman"/>
-        </w:rPr>
-        <w:t>_conditions</w:t>
-      </w:r>
-      <w:proofErr w:type="spellEnd"/>
-      <w:r>
-        <w:rPr>
-          <w:rFonts w:ascii="Times New Roman" w:eastAsia="Times New Roman" w:hAnsi="Times New Roman" w:cs="Times New Roman"/>
-        </w:rPr>
-        <w:t>[</w:t>
-      </w:r>
-      <w:proofErr w:type="spellStart"/>
-      <w:r>
-        <w:rPr>
-          <w:rFonts w:ascii="Times New Roman" w:eastAsia="Times New Roman" w:hAnsi="Times New Roman" w:cs="Times New Roman"/>
-        </w:rPr>
-        <w:t>i</w:t>
-      </w:r>
-      <w:proofErr w:type="spellEnd"/>
-      <w:r>
-        <w:rPr>
-          <w:rFonts w:ascii="Times New Roman" w:eastAsia="Times New Roman" w:hAnsi="Times New Roman" w:cs="Times New Roman"/>
-        </w:rPr>
-        <w:t>].condition}</w:t>
+      <w:r>
+        <w:rPr>
+          <w:rFonts w:ascii="Times New Roman" w:eastAsia="Times New Roman" w:hAnsi="Times New Roman" w:cs="Times New Roman"/>
+        </w:rPr>
+        <w:t>[i].sub_conditions[i].condition}</w:t>
       </w:r>
     </w:p>
     <w:p>
@@ -3442,21 +2073,7 @@
         <w:rPr>
           <w:rFonts w:ascii="Times New Roman" w:eastAsia="Times New Roman" w:hAnsi="Times New Roman" w:cs="Times New Roman"/>
         </w:rPr>
-        <w:t>[i</w:t>
-      </w:r>
-      <w:proofErr w:type="gramStart"/>
-      <w:r>
-        <w:rPr>
-          <w:rFonts w:ascii="Times New Roman" w:eastAsia="Times New Roman" w:hAnsi="Times New Roman" w:cs="Times New Roman"/>
-        </w:rPr>
-        <w:t>].sub</w:t>
-      </w:r>
-      <w:proofErr w:type="gramEnd"/>
-      <w:r>
-        <w:rPr>
-          <w:rFonts w:ascii="Times New Roman" w:eastAsia="Times New Roman" w:hAnsi="Times New Roman" w:cs="Times New Roman"/>
-        </w:rPr>
-        <w:t>_conditions[i].sub_conditions[i].condition}</w:t>
+        <w:t>[i].sub_conditions[i].sub_conditions[i].condition}</w:t>
       </w:r>
     </w:p>
     <w:p>
@@ -3491,21 +2108,7 @@
         <w:rPr>
           <w:rFonts w:ascii="Times New Roman" w:eastAsia="Times New Roman" w:hAnsi="Times New Roman" w:cs="Times New Roman"/>
         </w:rPr>
-        <w:t>[i</w:t>
-      </w:r>
-      <w:proofErr w:type="gramStart"/>
-      <w:r>
-        <w:rPr>
-          <w:rFonts w:ascii="Times New Roman" w:eastAsia="Times New Roman" w:hAnsi="Times New Roman" w:cs="Times New Roman"/>
-        </w:rPr>
-        <w:t>].sub</w:t>
-      </w:r>
-      <w:proofErr w:type="gramEnd"/>
-      <w:r>
-        <w:rPr>
-          <w:rFonts w:ascii="Times New Roman" w:eastAsia="Times New Roman" w:hAnsi="Times New Roman" w:cs="Times New Roman"/>
-        </w:rPr>
-        <w:t>_conditions[i].sub_conditions[i].sub_conditions[i].condition}</w:t>
+        <w:t>[i].sub_conditions[i].sub_conditions[i].sub_conditions[i].condition}</w:t>
       </w:r>
     </w:p>
     <w:p>
@@ -3540,21 +2143,7 @@
         <w:rPr>
           <w:rFonts w:ascii="Times New Roman" w:eastAsia="Times New Roman" w:hAnsi="Times New Roman" w:cs="Times New Roman"/>
         </w:rPr>
-        <w:t>[i</w:t>
-      </w:r>
-      <w:proofErr w:type="gramStart"/>
-      <w:r>
-        <w:rPr>
-          <w:rFonts w:ascii="Times New Roman" w:eastAsia="Times New Roman" w:hAnsi="Times New Roman" w:cs="Times New Roman"/>
-        </w:rPr>
-        <w:t>].sub</w:t>
-      </w:r>
-      <w:proofErr w:type="gramEnd"/>
-      <w:r>
-        <w:rPr>
-          <w:rFonts w:ascii="Times New Roman" w:eastAsia="Times New Roman" w:hAnsi="Times New Roman" w:cs="Times New Roman"/>
-        </w:rPr>
-        <w:t>_conditions[i].sub_conditions[i].sub_conditions[i].sub_conditions[i].condition}</w:t>
+        <w:t>[i].sub_conditions[i].sub_conditions[i].sub_conditions[i].sub_conditions[i].condition}</w:t>
       </w:r>
     </w:p>
     <w:p>
@@ -3589,21 +2178,7 @@
         <w:rPr>
           <w:rFonts w:ascii="Times New Roman" w:eastAsia="Times New Roman" w:hAnsi="Times New Roman" w:cs="Times New Roman"/>
         </w:rPr>
-        <w:t>[i</w:t>
-      </w:r>
-      <w:proofErr w:type="gramStart"/>
-      <w:r>
-        <w:rPr>
-          <w:rFonts w:ascii="Times New Roman" w:eastAsia="Times New Roman" w:hAnsi="Times New Roman" w:cs="Times New Roman"/>
-        </w:rPr>
-        <w:t>].sub</w:t>
-      </w:r>
-      <w:proofErr w:type="gramEnd"/>
-      <w:r>
-        <w:rPr>
-          <w:rFonts w:ascii="Times New Roman" w:eastAsia="Times New Roman" w:hAnsi="Times New Roman" w:cs="Times New Roman"/>
-        </w:rPr>
-        <w:t>_conditions[i].sub_conditions[i].sub_conditions[i].sub_conditions[i+1].condition}</w:t>
+        <w:t>[i].sub_conditions[i].sub_conditions[i].sub_conditions[i].sub_conditions[i+1].condition}</w:t>
       </w:r>
     </w:p>
     <w:p>
@@ -3638,21 +2213,7 @@
         <w:rPr>
           <w:rFonts w:ascii="Times New Roman" w:eastAsia="Times New Roman" w:hAnsi="Times New Roman" w:cs="Times New Roman"/>
         </w:rPr>
-        <w:t>[i</w:t>
-      </w:r>
-      <w:proofErr w:type="gramStart"/>
-      <w:r>
-        <w:rPr>
-          <w:rFonts w:ascii="Times New Roman" w:eastAsia="Times New Roman" w:hAnsi="Times New Roman" w:cs="Times New Roman"/>
-        </w:rPr>
-        <w:t>].sub</w:t>
-      </w:r>
-      <w:proofErr w:type="gramEnd"/>
-      <w:r>
-        <w:rPr>
-          <w:rFonts w:ascii="Times New Roman" w:eastAsia="Times New Roman" w:hAnsi="Times New Roman" w:cs="Times New Roman"/>
-        </w:rPr>
-        <w:t>_conditions[i].sub_conditions[i].sub_conditions[i+1].condition}</w:t>
+        <w:t>[i].sub_conditions[i].sub_conditions[i].sub_conditions[i+1].condition}</w:t>
       </w:r>
     </w:p>
     <w:p>
@@ -3687,21 +2248,7 @@
         <w:rPr>
           <w:rFonts w:ascii="Times New Roman" w:eastAsia="Times New Roman" w:hAnsi="Times New Roman" w:cs="Times New Roman"/>
         </w:rPr>
-        <w:t>[i</w:t>
-      </w:r>
-      <w:proofErr w:type="gramStart"/>
-      <w:r>
-        <w:rPr>
-          <w:rFonts w:ascii="Times New Roman" w:eastAsia="Times New Roman" w:hAnsi="Times New Roman" w:cs="Times New Roman"/>
-        </w:rPr>
-        <w:t>].sub</w:t>
-      </w:r>
-      <w:proofErr w:type="gramEnd"/>
-      <w:r>
-        <w:rPr>
-          <w:rFonts w:ascii="Times New Roman" w:eastAsia="Times New Roman" w:hAnsi="Times New Roman" w:cs="Times New Roman"/>
-        </w:rPr>
-        <w:t>_conditions[i].sub_conditions[i+1].condition}</w:t>
+        <w:t>[i].sub_conditions[i].sub_conditions[i+1].condition}</w:t>
       </w:r>
     </w:p>
     <w:p>
@@ -3724,14 +2271,7 @@
         <w:rPr>
           <w:rFonts w:ascii="Times New Roman" w:eastAsia="Times New Roman" w:hAnsi="Times New Roman" w:cs="Times New Roman"/>
         </w:rPr>
-        <w:t>{</w:t>
-      </w:r>
-      <w:proofErr w:type="spellStart"/>
-      <w:r>
-        <w:rPr>
-          <w:rFonts w:ascii="Times New Roman" w:eastAsia="Times New Roman" w:hAnsi="Times New Roman" w:cs="Times New Roman"/>
-        </w:rPr>
-        <w:t>d.conditions.</w:t>
+        <w:t>{d.conditions.</w:t>
       </w:r>
       <w:r>
         <w:rPr>
@@ -3739,48 +2279,11 @@
         </w:rPr>
         <w:t>HSC</w:t>
       </w:r>
-      <w:proofErr w:type="spellEnd"/>
-      <w:r>
-        <w:rPr>
-          <w:rFonts w:ascii="Times New Roman" w:eastAsia="Times New Roman" w:hAnsi="Times New Roman" w:cs="Times New Roman"/>
-        </w:rPr>
-        <w:t>[</w:t>
-      </w:r>
-      <w:proofErr w:type="spellStart"/>
-      <w:r>
-        <w:rPr>
-          <w:rFonts w:ascii="Times New Roman" w:eastAsia="Times New Roman" w:hAnsi="Times New Roman" w:cs="Times New Roman"/>
-        </w:rPr>
-        <w:t>i</w:t>
-      </w:r>
-      <w:proofErr w:type="spellEnd"/>
-      <w:proofErr w:type="gramStart"/>
-      <w:r>
-        <w:rPr>
-          <w:rFonts w:ascii="Times New Roman" w:eastAsia="Times New Roman" w:hAnsi="Times New Roman" w:cs="Times New Roman"/>
-        </w:rPr>
-        <w:t>].</w:t>
-      </w:r>
-      <w:proofErr w:type="spellStart"/>
-      <w:r>
-        <w:rPr>
-          <w:rFonts w:ascii="Times New Roman" w:eastAsia="Times New Roman" w:hAnsi="Times New Roman" w:cs="Times New Roman"/>
-        </w:rPr>
-        <w:t>sub</w:t>
-      </w:r>
-      <w:proofErr w:type="gramEnd"/>
-      <w:r>
-        <w:rPr>
-          <w:rFonts w:ascii="Times New Roman" w:eastAsia="Times New Roman" w:hAnsi="Times New Roman" w:cs="Times New Roman"/>
-        </w:rPr>
-        <w:t>_conditions</w:t>
-      </w:r>
-      <w:proofErr w:type="spellEnd"/>
-      <w:r>
-        <w:rPr>
-          <w:rFonts w:ascii="Times New Roman" w:eastAsia="Times New Roman" w:hAnsi="Times New Roman" w:cs="Times New Roman"/>
-        </w:rPr>
-        <w:t>[i+1].condition}</w:t>
+      <w:r>
+        <w:rPr>
+          <w:rFonts w:ascii="Times New Roman" w:eastAsia="Times New Roman" w:hAnsi="Times New Roman" w:cs="Times New Roman"/>
+        </w:rPr>
+        <w:t>[i].sub_conditions[i+1].condition}</w:t>
       </w:r>
     </w:p>
     <w:p>
@@ -3806,9 +2309,8 @@
           <w:szCs w:val="24"/>
           <w:u w:val="single"/>
         </w:rPr>
-        <w:t>{</w:t>
-      </w:r>
-      <w:proofErr w:type="spellStart"/>
+        <w:t>{d.conditions.</w:t>
+      </w:r>
       <w:r>
         <w:rPr>
           <w:rFonts w:ascii="Times New Roman" w:eastAsia="Times New Roman" w:hAnsi="Times New Roman" w:cs="Times New Roman"/>
@@ -3816,7 +2318,7 @@
           <w:szCs w:val="24"/>
           <w:u w:val="single"/>
         </w:rPr>
-        <w:t>d.conditions.</w:t>
+        <w:t>HSC</w:t>
       </w:r>
       <w:r>
         <w:rPr>
@@ -3825,37 +2327,7 @@
           <w:szCs w:val="24"/>
           <w:u w:val="single"/>
         </w:rPr>
-        <w:t>HSC</w:t>
-      </w:r>
-      <w:proofErr w:type="spellEnd"/>
-      <w:r>
-        <w:rPr>
-          <w:rFonts w:ascii="Times New Roman" w:eastAsia="Times New Roman" w:hAnsi="Times New Roman" w:cs="Times New Roman"/>
-          <w:sz w:val="24"/>
-          <w:szCs w:val="24"/>
-          <w:u w:val="single"/>
-        </w:rPr>
-        <w:t>[i+1</w:t>
-      </w:r>
-      <w:proofErr w:type="gramStart"/>
-      <w:r>
-        <w:rPr>
-          <w:rFonts w:ascii="Times New Roman" w:eastAsia="Times New Roman" w:hAnsi="Times New Roman" w:cs="Times New Roman"/>
-          <w:sz w:val="24"/>
-          <w:szCs w:val="24"/>
-          <w:u w:val="single"/>
-        </w:rPr>
-        <w:t>].condition</w:t>
-      </w:r>
-      <w:proofErr w:type="gramEnd"/>
-      <w:r>
-        <w:rPr>
-          <w:rFonts w:ascii="Times New Roman" w:eastAsia="Times New Roman" w:hAnsi="Times New Roman" w:cs="Times New Roman"/>
-          <w:sz w:val="24"/>
-          <w:szCs w:val="24"/>
-          <w:u w:val="single"/>
-        </w:rPr>
-        <w:t>}</w:t>
+        <w:t>[i+1].condition}</w:t>
       </w:r>
     </w:p>
     <w:p>
@@ -3903,9 +2375,8 @@
           <w:szCs w:val="24"/>
           <w:u w:val="single"/>
         </w:rPr>
-        <w:t>{</w:t>
-      </w:r>
-      <w:proofErr w:type="spellStart"/>
+        <w:t>{d.conditions.</w:t>
+      </w:r>
       <w:r>
         <w:rPr>
           <w:rFonts w:ascii="Times New Roman" w:eastAsia="Times New Roman" w:hAnsi="Times New Roman" w:cs="Times New Roman"/>
@@ -3913,7 +2384,7 @@
           <w:szCs w:val="24"/>
           <w:u w:val="single"/>
         </w:rPr>
-        <w:t>d.conditions.</w:t>
+        <w:t>GOC</w:t>
       </w:r>
       <w:r>
         <w:rPr>
@@ -3922,48 +2393,7 @@
           <w:szCs w:val="24"/>
           <w:u w:val="single"/>
         </w:rPr>
-        <w:t>GOC</w:t>
-      </w:r>
-      <w:proofErr w:type="spellEnd"/>
-      <w:r>
-        <w:rPr>
-          <w:rFonts w:ascii="Times New Roman" w:eastAsia="Times New Roman" w:hAnsi="Times New Roman" w:cs="Times New Roman"/>
-          <w:sz w:val="24"/>
-          <w:szCs w:val="24"/>
-          <w:u w:val="single"/>
-        </w:rPr>
-        <w:t>[</w:t>
-      </w:r>
-      <w:proofErr w:type="spellStart"/>
-      <w:r>
-        <w:rPr>
-          <w:rFonts w:ascii="Times New Roman" w:eastAsia="Times New Roman" w:hAnsi="Times New Roman" w:cs="Times New Roman"/>
-          <w:sz w:val="24"/>
-          <w:szCs w:val="24"/>
-          <w:u w:val="single"/>
-        </w:rPr>
-        <w:t>i</w:t>
-      </w:r>
-      <w:proofErr w:type="spellEnd"/>
-      <w:proofErr w:type="gramStart"/>
-      <w:r>
-        <w:rPr>
-          <w:rFonts w:ascii="Times New Roman" w:eastAsia="Times New Roman" w:hAnsi="Times New Roman" w:cs="Times New Roman"/>
-          <w:sz w:val="24"/>
-          <w:szCs w:val="24"/>
-          <w:u w:val="single"/>
-        </w:rPr>
-        <w:t>].condition</w:t>
-      </w:r>
-      <w:proofErr w:type="gramEnd"/>
-      <w:r>
-        <w:rPr>
-          <w:rFonts w:ascii="Times New Roman" w:eastAsia="Times New Roman" w:hAnsi="Times New Roman" w:cs="Times New Roman"/>
-          <w:sz w:val="24"/>
-          <w:szCs w:val="24"/>
-          <w:u w:val="single"/>
-        </w:rPr>
-        <w:t>}</w:t>
+        <w:t>[i].condition}</w:t>
       </w:r>
     </w:p>
     <w:p>
@@ -3986,14 +2416,7 @@
         <w:rPr>
           <w:rFonts w:ascii="Times New Roman" w:eastAsia="Times New Roman" w:hAnsi="Times New Roman" w:cs="Times New Roman"/>
         </w:rPr>
-        <w:t>{</w:t>
-      </w:r>
-      <w:proofErr w:type="spellStart"/>
-      <w:r>
-        <w:rPr>
-          <w:rFonts w:ascii="Times New Roman" w:eastAsia="Times New Roman" w:hAnsi="Times New Roman" w:cs="Times New Roman"/>
-        </w:rPr>
-        <w:t>d.conditions.</w:t>
+        <w:t>{d.conditions.</w:t>
       </w:r>
       <w:r>
         <w:rPr>
@@ -4001,62 +2424,11 @@
         </w:rPr>
         <w:t>GOC</w:t>
       </w:r>
-      <w:proofErr w:type="spellEnd"/>
-      <w:r>
-        <w:rPr>
-          <w:rFonts w:ascii="Times New Roman" w:eastAsia="Times New Roman" w:hAnsi="Times New Roman" w:cs="Times New Roman"/>
-        </w:rPr>
-        <w:t>[</w:t>
-      </w:r>
-      <w:proofErr w:type="spellStart"/>
-      <w:r>
-        <w:rPr>
-          <w:rFonts w:ascii="Times New Roman" w:eastAsia="Times New Roman" w:hAnsi="Times New Roman" w:cs="Times New Roman"/>
-        </w:rPr>
-        <w:t>i</w:t>
-      </w:r>
-      <w:proofErr w:type="spellEnd"/>
-      <w:proofErr w:type="gramStart"/>
-      <w:r>
-        <w:rPr>
-          <w:rFonts w:ascii="Times New Roman" w:eastAsia="Times New Roman" w:hAnsi="Times New Roman" w:cs="Times New Roman"/>
-        </w:rPr>
-        <w:t>].</w:t>
-      </w:r>
-      <w:proofErr w:type="spellStart"/>
-      <w:r>
-        <w:rPr>
-          <w:rFonts w:ascii="Times New Roman" w:eastAsia="Times New Roman" w:hAnsi="Times New Roman" w:cs="Times New Roman"/>
-        </w:rPr>
-        <w:t>sub</w:t>
-      </w:r>
-      <w:proofErr w:type="gramEnd"/>
-      <w:r>
-        <w:rPr>
-          <w:rFonts w:ascii="Times New Roman" w:eastAsia="Times New Roman" w:hAnsi="Times New Roman" w:cs="Times New Roman"/>
-        </w:rPr>
-        <w:t>_conditions</w:t>
-      </w:r>
-      <w:proofErr w:type="spellEnd"/>
-      <w:r>
-        <w:rPr>
-          <w:rFonts w:ascii="Times New Roman" w:eastAsia="Times New Roman" w:hAnsi="Times New Roman" w:cs="Times New Roman"/>
-        </w:rPr>
-        <w:t>[</w:t>
-      </w:r>
-      <w:proofErr w:type="spellStart"/>
-      <w:r>
-        <w:rPr>
-          <w:rFonts w:ascii="Times New Roman" w:eastAsia="Times New Roman" w:hAnsi="Times New Roman" w:cs="Times New Roman"/>
-        </w:rPr>
-        <w:t>i</w:t>
-      </w:r>
-      <w:proofErr w:type="spellEnd"/>
-      <w:r>
-        <w:rPr>
-          <w:rFonts w:ascii="Times New Roman" w:eastAsia="Times New Roman" w:hAnsi="Times New Roman" w:cs="Times New Roman"/>
-        </w:rPr>
-        <w:t>].condition}</w:t>
+      <w:r>
+        <w:rPr>
+          <w:rFonts w:ascii="Times New Roman" w:eastAsia="Times New Roman" w:hAnsi="Times New Roman" w:cs="Times New Roman"/>
+        </w:rPr>
+        <w:t>[i].sub_conditions[i].condition}</w:t>
       </w:r>
     </w:p>
     <w:p>
@@ -4091,21 +2463,7 @@
         <w:rPr>
           <w:rFonts w:ascii="Times New Roman" w:eastAsia="Times New Roman" w:hAnsi="Times New Roman" w:cs="Times New Roman"/>
         </w:rPr>
-        <w:t>[i</w:t>
-      </w:r>
-      <w:proofErr w:type="gramStart"/>
-      <w:r>
-        <w:rPr>
-          <w:rFonts w:ascii="Times New Roman" w:eastAsia="Times New Roman" w:hAnsi="Times New Roman" w:cs="Times New Roman"/>
-        </w:rPr>
-        <w:t>].sub</w:t>
-      </w:r>
-      <w:proofErr w:type="gramEnd"/>
-      <w:r>
-        <w:rPr>
-          <w:rFonts w:ascii="Times New Roman" w:eastAsia="Times New Roman" w:hAnsi="Times New Roman" w:cs="Times New Roman"/>
-        </w:rPr>
-        <w:t>_conditions[i].sub_conditions[i].condition}</w:t>
+        <w:t>[i].sub_conditions[i].sub_conditions[i].condition}</w:t>
       </w:r>
     </w:p>
     <w:p>
@@ -4140,21 +2498,7 @@
         <w:rPr>
           <w:rFonts w:ascii="Times New Roman" w:eastAsia="Times New Roman" w:hAnsi="Times New Roman" w:cs="Times New Roman"/>
         </w:rPr>
-        <w:t>[i</w:t>
-      </w:r>
-      <w:proofErr w:type="gramStart"/>
-      <w:r>
-        <w:rPr>
-          <w:rFonts w:ascii="Times New Roman" w:eastAsia="Times New Roman" w:hAnsi="Times New Roman" w:cs="Times New Roman"/>
-        </w:rPr>
-        <w:t>].sub</w:t>
-      </w:r>
-      <w:proofErr w:type="gramEnd"/>
-      <w:r>
-        <w:rPr>
-          <w:rFonts w:ascii="Times New Roman" w:eastAsia="Times New Roman" w:hAnsi="Times New Roman" w:cs="Times New Roman"/>
-        </w:rPr>
-        <w:t>_conditions[i].sub_conditions[i].sub_conditions[i].condition}</w:t>
+        <w:t>[i].sub_conditions[i].sub_conditions[i].sub_conditions[i].condition}</w:t>
       </w:r>
     </w:p>
     <w:p>
@@ -4189,21 +2533,7 @@
         <w:rPr>
           <w:rFonts w:ascii="Times New Roman" w:eastAsia="Times New Roman" w:hAnsi="Times New Roman" w:cs="Times New Roman"/>
         </w:rPr>
-        <w:t>[i</w:t>
-      </w:r>
-      <w:proofErr w:type="gramStart"/>
-      <w:r>
-        <w:rPr>
-          <w:rFonts w:ascii="Times New Roman" w:eastAsia="Times New Roman" w:hAnsi="Times New Roman" w:cs="Times New Roman"/>
-        </w:rPr>
-        <w:t>].sub</w:t>
-      </w:r>
-      <w:proofErr w:type="gramEnd"/>
-      <w:r>
-        <w:rPr>
-          <w:rFonts w:ascii="Times New Roman" w:eastAsia="Times New Roman" w:hAnsi="Times New Roman" w:cs="Times New Roman"/>
-        </w:rPr>
-        <w:t>_conditions[i].sub_conditions[i].sub_conditions[i].sub_conditions[i].condition}</w:t>
+        <w:t>[i].sub_conditions[i].sub_conditions[i].sub_conditions[i].sub_conditions[i].condition}</w:t>
       </w:r>
     </w:p>
     <w:p>
@@ -4238,21 +2568,7 @@
         <w:rPr>
           <w:rFonts w:ascii="Times New Roman" w:eastAsia="Times New Roman" w:hAnsi="Times New Roman" w:cs="Times New Roman"/>
         </w:rPr>
-        <w:t>[i</w:t>
-      </w:r>
-      <w:proofErr w:type="gramStart"/>
-      <w:r>
-        <w:rPr>
-          <w:rFonts w:ascii="Times New Roman" w:eastAsia="Times New Roman" w:hAnsi="Times New Roman" w:cs="Times New Roman"/>
-        </w:rPr>
-        <w:t>].sub</w:t>
-      </w:r>
-      <w:proofErr w:type="gramEnd"/>
-      <w:r>
-        <w:rPr>
-          <w:rFonts w:ascii="Times New Roman" w:eastAsia="Times New Roman" w:hAnsi="Times New Roman" w:cs="Times New Roman"/>
-        </w:rPr>
-        <w:t>_conditions[i].sub_conditions[i].sub_conditions[i].sub_conditions[i+1].condition}</w:t>
+        <w:t>[i].sub_conditions[i].sub_conditions[i].sub_conditions[i].sub_conditions[i+1].condition}</w:t>
       </w:r>
     </w:p>
     <w:p>
@@ -4287,21 +2603,7 @@
         <w:rPr>
           <w:rFonts w:ascii="Times New Roman" w:eastAsia="Times New Roman" w:hAnsi="Times New Roman" w:cs="Times New Roman"/>
         </w:rPr>
-        <w:t>[i</w:t>
-      </w:r>
-      <w:proofErr w:type="gramStart"/>
-      <w:r>
-        <w:rPr>
-          <w:rFonts w:ascii="Times New Roman" w:eastAsia="Times New Roman" w:hAnsi="Times New Roman" w:cs="Times New Roman"/>
-        </w:rPr>
-        <w:t>].sub</w:t>
-      </w:r>
-      <w:proofErr w:type="gramEnd"/>
-      <w:r>
-        <w:rPr>
-          <w:rFonts w:ascii="Times New Roman" w:eastAsia="Times New Roman" w:hAnsi="Times New Roman" w:cs="Times New Roman"/>
-        </w:rPr>
-        <w:t>_conditions[i].sub_conditions[i].sub_conditions[i+1].condition}</w:t>
+        <w:t>[i].sub_conditions[i].sub_conditions[i].sub_conditions[i+1].condition}</w:t>
       </w:r>
     </w:p>
     <w:p>
@@ -4336,21 +2638,7 @@
         <w:rPr>
           <w:rFonts w:ascii="Times New Roman" w:eastAsia="Times New Roman" w:hAnsi="Times New Roman" w:cs="Times New Roman"/>
         </w:rPr>
-        <w:t>[i</w:t>
-      </w:r>
-      <w:proofErr w:type="gramStart"/>
-      <w:r>
-        <w:rPr>
-          <w:rFonts w:ascii="Times New Roman" w:eastAsia="Times New Roman" w:hAnsi="Times New Roman" w:cs="Times New Roman"/>
-        </w:rPr>
-        <w:t>].sub</w:t>
-      </w:r>
-      <w:proofErr w:type="gramEnd"/>
-      <w:r>
-        <w:rPr>
-          <w:rFonts w:ascii="Times New Roman" w:eastAsia="Times New Roman" w:hAnsi="Times New Roman" w:cs="Times New Roman"/>
-        </w:rPr>
-        <w:t>_conditions[i].sub_conditions[i+1].condition}</w:t>
+        <w:t>[i].sub_conditions[i].sub_conditions[i+1].condition}</w:t>
       </w:r>
     </w:p>
     <w:p>
@@ -4373,14 +2661,7 @@
         <w:rPr>
           <w:rFonts w:ascii="Times New Roman" w:eastAsia="Times New Roman" w:hAnsi="Times New Roman" w:cs="Times New Roman"/>
         </w:rPr>
-        <w:t>{</w:t>
-      </w:r>
-      <w:proofErr w:type="spellStart"/>
-      <w:r>
-        <w:rPr>
-          <w:rFonts w:ascii="Times New Roman" w:eastAsia="Times New Roman" w:hAnsi="Times New Roman" w:cs="Times New Roman"/>
-        </w:rPr>
-        <w:t>d.conditions.</w:t>
+        <w:t>{d.conditions.</w:t>
       </w:r>
       <w:r>
         <w:rPr>
@@ -4388,48 +2669,11 @@
         </w:rPr>
         <w:t>GOC</w:t>
       </w:r>
-      <w:proofErr w:type="spellEnd"/>
-      <w:r>
-        <w:rPr>
-          <w:rFonts w:ascii="Times New Roman" w:eastAsia="Times New Roman" w:hAnsi="Times New Roman" w:cs="Times New Roman"/>
-        </w:rPr>
-        <w:t>[</w:t>
-      </w:r>
-      <w:proofErr w:type="spellStart"/>
-      <w:r>
-        <w:rPr>
-          <w:rFonts w:ascii="Times New Roman" w:eastAsia="Times New Roman" w:hAnsi="Times New Roman" w:cs="Times New Roman"/>
-        </w:rPr>
-        <w:t>i</w:t>
-      </w:r>
-      <w:proofErr w:type="spellEnd"/>
-      <w:proofErr w:type="gramStart"/>
-      <w:r>
-        <w:rPr>
-          <w:rFonts w:ascii="Times New Roman" w:eastAsia="Times New Roman" w:hAnsi="Times New Roman" w:cs="Times New Roman"/>
-        </w:rPr>
-        <w:t>].</w:t>
-      </w:r>
-      <w:proofErr w:type="spellStart"/>
-      <w:r>
-        <w:rPr>
-          <w:rFonts w:ascii="Times New Roman" w:eastAsia="Times New Roman" w:hAnsi="Times New Roman" w:cs="Times New Roman"/>
-        </w:rPr>
-        <w:t>sub</w:t>
-      </w:r>
-      <w:proofErr w:type="gramEnd"/>
-      <w:r>
-        <w:rPr>
-          <w:rFonts w:ascii="Times New Roman" w:eastAsia="Times New Roman" w:hAnsi="Times New Roman" w:cs="Times New Roman"/>
-        </w:rPr>
-        <w:t>_conditions</w:t>
-      </w:r>
-      <w:proofErr w:type="spellEnd"/>
-      <w:r>
-        <w:rPr>
-          <w:rFonts w:ascii="Times New Roman" w:eastAsia="Times New Roman" w:hAnsi="Times New Roman" w:cs="Times New Roman"/>
-        </w:rPr>
-        <w:t>[i+1].condition}</w:t>
+      <w:r>
+        <w:rPr>
+          <w:rFonts w:ascii="Times New Roman" w:eastAsia="Times New Roman" w:hAnsi="Times New Roman" w:cs="Times New Roman"/>
+        </w:rPr>
+        <w:t>[i].sub_conditions[i+1].condition}</w:t>
       </w:r>
     </w:p>
     <w:p>
@@ -4455,9 +2699,8 @@
           <w:szCs w:val="24"/>
           <w:u w:val="single"/>
         </w:rPr>
-        <w:t>{</w:t>
-      </w:r>
-      <w:proofErr w:type="spellStart"/>
+        <w:t>{d.conditions.</w:t>
+      </w:r>
       <w:r>
         <w:rPr>
           <w:rFonts w:ascii="Times New Roman" w:eastAsia="Times New Roman" w:hAnsi="Times New Roman" w:cs="Times New Roman"/>
@@ -4465,7 +2708,7 @@
           <w:szCs w:val="24"/>
           <w:u w:val="single"/>
         </w:rPr>
-        <w:t>d.conditions.</w:t>
+        <w:t>GOC</w:t>
       </w:r>
       <w:r>
         <w:rPr>
@@ -4474,37 +2717,7 @@
           <w:szCs w:val="24"/>
           <w:u w:val="single"/>
         </w:rPr>
-        <w:t>GOC</w:t>
-      </w:r>
-      <w:proofErr w:type="spellEnd"/>
-      <w:r>
-        <w:rPr>
-          <w:rFonts w:ascii="Times New Roman" w:eastAsia="Times New Roman" w:hAnsi="Times New Roman" w:cs="Times New Roman"/>
-          <w:sz w:val="24"/>
-          <w:szCs w:val="24"/>
-          <w:u w:val="single"/>
-        </w:rPr>
-        <w:t>[i+1</w:t>
-      </w:r>
-      <w:proofErr w:type="gramStart"/>
-      <w:r>
-        <w:rPr>
-          <w:rFonts w:ascii="Times New Roman" w:eastAsia="Times New Roman" w:hAnsi="Times New Roman" w:cs="Times New Roman"/>
-          <w:sz w:val="24"/>
-          <w:szCs w:val="24"/>
-          <w:u w:val="single"/>
-        </w:rPr>
-        <w:t>].condition</w:t>
-      </w:r>
-      <w:proofErr w:type="gramEnd"/>
-      <w:r>
-        <w:rPr>
-          <w:rFonts w:ascii="Times New Roman" w:eastAsia="Times New Roman" w:hAnsi="Times New Roman" w:cs="Times New Roman"/>
-          <w:sz w:val="24"/>
-          <w:szCs w:val="24"/>
-          <w:u w:val="single"/>
-        </w:rPr>
-        <w:t>}</w:t>
+        <w:t>[i+1].condition}</w:t>
       </w:r>
     </w:p>
     <w:p>
@@ -4551,9 +2764,8 @@
           <w:szCs w:val="24"/>
           <w:u w:val="single"/>
         </w:rPr>
-        <w:t>{</w:t>
-      </w:r>
-      <w:proofErr w:type="spellStart"/>
+        <w:t>{d.conditions.</w:t>
+      </w:r>
       <w:r>
         <w:rPr>
           <w:rFonts w:ascii="Times New Roman" w:eastAsia="Times New Roman" w:hAnsi="Times New Roman" w:cs="Times New Roman"/>
@@ -4561,7 +2773,7 @@
           <w:szCs w:val="24"/>
           <w:u w:val="single"/>
         </w:rPr>
-        <w:t>d.conditions.</w:t>
+        <w:t>ELC</w:t>
       </w:r>
       <w:r>
         <w:rPr>
@@ -4570,48 +2782,7 @@
           <w:szCs w:val="24"/>
           <w:u w:val="single"/>
         </w:rPr>
-        <w:t>ELC</w:t>
-      </w:r>
-      <w:proofErr w:type="spellEnd"/>
-      <w:r>
-        <w:rPr>
-          <w:rFonts w:ascii="Times New Roman" w:eastAsia="Times New Roman" w:hAnsi="Times New Roman" w:cs="Times New Roman"/>
-          <w:sz w:val="24"/>
-          <w:szCs w:val="24"/>
-          <w:u w:val="single"/>
-        </w:rPr>
-        <w:t>[</w:t>
-      </w:r>
-      <w:proofErr w:type="spellStart"/>
-      <w:r>
-        <w:rPr>
-          <w:rFonts w:ascii="Times New Roman" w:eastAsia="Times New Roman" w:hAnsi="Times New Roman" w:cs="Times New Roman"/>
-          <w:sz w:val="24"/>
-          <w:szCs w:val="24"/>
-          <w:u w:val="single"/>
-        </w:rPr>
-        <w:t>i</w:t>
-      </w:r>
-      <w:proofErr w:type="spellEnd"/>
-      <w:proofErr w:type="gramStart"/>
-      <w:r>
-        <w:rPr>
-          <w:rFonts w:ascii="Times New Roman" w:eastAsia="Times New Roman" w:hAnsi="Times New Roman" w:cs="Times New Roman"/>
-          <w:sz w:val="24"/>
-          <w:szCs w:val="24"/>
-          <w:u w:val="single"/>
-        </w:rPr>
-        <w:t>].condition</w:t>
-      </w:r>
-      <w:proofErr w:type="gramEnd"/>
-      <w:r>
-        <w:rPr>
-          <w:rFonts w:ascii="Times New Roman" w:eastAsia="Times New Roman" w:hAnsi="Times New Roman" w:cs="Times New Roman"/>
-          <w:sz w:val="24"/>
-          <w:szCs w:val="24"/>
-          <w:u w:val="single"/>
-        </w:rPr>
-        <w:t>}</w:t>
+        <w:t>[i].condition}</w:t>
       </w:r>
     </w:p>
     <w:p>
@@ -4634,14 +2805,7 @@
         <w:rPr>
           <w:rFonts w:ascii="Times New Roman" w:eastAsia="Times New Roman" w:hAnsi="Times New Roman" w:cs="Times New Roman"/>
         </w:rPr>
-        <w:t>{</w:t>
-      </w:r>
-      <w:proofErr w:type="spellStart"/>
-      <w:r>
-        <w:rPr>
-          <w:rFonts w:ascii="Times New Roman" w:eastAsia="Times New Roman" w:hAnsi="Times New Roman" w:cs="Times New Roman"/>
-        </w:rPr>
-        <w:t>d.conditions.</w:t>
+        <w:t>{d.conditions.</w:t>
       </w:r>
       <w:r>
         <w:rPr>
@@ -4649,62 +2813,11 @@
         </w:rPr>
         <w:t>ELC</w:t>
       </w:r>
-      <w:proofErr w:type="spellEnd"/>
-      <w:r>
-        <w:rPr>
-          <w:rFonts w:ascii="Times New Roman" w:eastAsia="Times New Roman" w:hAnsi="Times New Roman" w:cs="Times New Roman"/>
-        </w:rPr>
-        <w:t>[</w:t>
-      </w:r>
-      <w:proofErr w:type="spellStart"/>
-      <w:r>
-        <w:rPr>
-          <w:rFonts w:ascii="Times New Roman" w:eastAsia="Times New Roman" w:hAnsi="Times New Roman" w:cs="Times New Roman"/>
-        </w:rPr>
-        <w:t>i</w:t>
-      </w:r>
-      <w:proofErr w:type="spellEnd"/>
-      <w:proofErr w:type="gramStart"/>
-      <w:r>
-        <w:rPr>
-          <w:rFonts w:ascii="Times New Roman" w:eastAsia="Times New Roman" w:hAnsi="Times New Roman" w:cs="Times New Roman"/>
-        </w:rPr>
-        <w:t>].</w:t>
-      </w:r>
-      <w:proofErr w:type="spellStart"/>
-      <w:r>
-        <w:rPr>
-          <w:rFonts w:ascii="Times New Roman" w:eastAsia="Times New Roman" w:hAnsi="Times New Roman" w:cs="Times New Roman"/>
-        </w:rPr>
-        <w:t>sub</w:t>
-      </w:r>
-      <w:proofErr w:type="gramEnd"/>
-      <w:r>
-        <w:rPr>
-          <w:rFonts w:ascii="Times New Roman" w:eastAsia="Times New Roman" w:hAnsi="Times New Roman" w:cs="Times New Roman"/>
-        </w:rPr>
-        <w:t>_conditions</w:t>
-      </w:r>
-      <w:proofErr w:type="spellEnd"/>
-      <w:r>
-        <w:rPr>
-          <w:rFonts w:ascii="Times New Roman" w:eastAsia="Times New Roman" w:hAnsi="Times New Roman" w:cs="Times New Roman"/>
-        </w:rPr>
-        <w:t>[</w:t>
-      </w:r>
-      <w:proofErr w:type="spellStart"/>
-      <w:r>
-        <w:rPr>
-          <w:rFonts w:ascii="Times New Roman" w:eastAsia="Times New Roman" w:hAnsi="Times New Roman" w:cs="Times New Roman"/>
-        </w:rPr>
-        <w:t>i</w:t>
-      </w:r>
-      <w:proofErr w:type="spellEnd"/>
-      <w:r>
-        <w:rPr>
-          <w:rFonts w:ascii="Times New Roman" w:eastAsia="Times New Roman" w:hAnsi="Times New Roman" w:cs="Times New Roman"/>
-        </w:rPr>
-        <w:t>].condition}</w:t>
+      <w:r>
+        <w:rPr>
+          <w:rFonts w:ascii="Times New Roman" w:eastAsia="Times New Roman" w:hAnsi="Times New Roman" w:cs="Times New Roman"/>
+        </w:rPr>
+        <w:t>[i].sub_conditions[i].condition}</w:t>
       </w:r>
     </w:p>
     <w:p>
@@ -4739,21 +2852,7 @@
         <w:rPr>
           <w:rFonts w:ascii="Times New Roman" w:eastAsia="Times New Roman" w:hAnsi="Times New Roman" w:cs="Times New Roman"/>
         </w:rPr>
-        <w:t>[i</w:t>
-      </w:r>
-      <w:proofErr w:type="gramStart"/>
-      <w:r>
-        <w:rPr>
-          <w:rFonts w:ascii="Times New Roman" w:eastAsia="Times New Roman" w:hAnsi="Times New Roman" w:cs="Times New Roman"/>
-        </w:rPr>
-        <w:t>].sub</w:t>
-      </w:r>
-      <w:proofErr w:type="gramEnd"/>
-      <w:r>
-        <w:rPr>
-          <w:rFonts w:ascii="Times New Roman" w:eastAsia="Times New Roman" w:hAnsi="Times New Roman" w:cs="Times New Roman"/>
-        </w:rPr>
-        <w:t>_conditions[i].sub_conditions[i].condition}</w:t>
+        <w:t>[i].sub_conditions[i].sub_conditions[i].condition}</w:t>
       </w:r>
     </w:p>
     <w:p>
@@ -4788,21 +2887,7 @@
         <w:rPr>
           <w:rFonts w:ascii="Times New Roman" w:eastAsia="Times New Roman" w:hAnsi="Times New Roman" w:cs="Times New Roman"/>
         </w:rPr>
-        <w:t>[i</w:t>
-      </w:r>
-      <w:proofErr w:type="gramStart"/>
-      <w:r>
-        <w:rPr>
-          <w:rFonts w:ascii="Times New Roman" w:eastAsia="Times New Roman" w:hAnsi="Times New Roman" w:cs="Times New Roman"/>
-        </w:rPr>
-        <w:t>].sub</w:t>
-      </w:r>
-      <w:proofErr w:type="gramEnd"/>
-      <w:r>
-        <w:rPr>
-          <w:rFonts w:ascii="Times New Roman" w:eastAsia="Times New Roman" w:hAnsi="Times New Roman" w:cs="Times New Roman"/>
-        </w:rPr>
-        <w:t>_conditions[i].sub_conditions[i].sub_conditions[i].condition}</w:t>
+        <w:t>[i].sub_conditions[i].sub_conditions[i].sub_conditions[i].condition}</w:t>
       </w:r>
     </w:p>
     <w:p>
@@ -4837,21 +2922,7 @@
         <w:rPr>
           <w:rFonts w:ascii="Times New Roman" w:eastAsia="Times New Roman" w:hAnsi="Times New Roman" w:cs="Times New Roman"/>
         </w:rPr>
-        <w:t>[i</w:t>
-      </w:r>
-      <w:proofErr w:type="gramStart"/>
-      <w:r>
-        <w:rPr>
-          <w:rFonts w:ascii="Times New Roman" w:eastAsia="Times New Roman" w:hAnsi="Times New Roman" w:cs="Times New Roman"/>
-        </w:rPr>
-        <w:t>].sub</w:t>
-      </w:r>
-      <w:proofErr w:type="gramEnd"/>
-      <w:r>
-        <w:rPr>
-          <w:rFonts w:ascii="Times New Roman" w:eastAsia="Times New Roman" w:hAnsi="Times New Roman" w:cs="Times New Roman"/>
-        </w:rPr>
-        <w:t>_conditions[i].sub_conditions[i].sub_conditions[i].sub_conditions[i].condition}</w:t>
+        <w:t>[i].sub_conditions[i].sub_conditions[i].sub_conditions[i].sub_conditions[i].condition}</w:t>
       </w:r>
     </w:p>
     <w:p>
@@ -4886,21 +2957,7 @@
         <w:rPr>
           <w:rFonts w:ascii="Times New Roman" w:eastAsia="Times New Roman" w:hAnsi="Times New Roman" w:cs="Times New Roman"/>
         </w:rPr>
-        <w:t>[i</w:t>
-      </w:r>
-      <w:proofErr w:type="gramStart"/>
-      <w:r>
-        <w:rPr>
-          <w:rFonts w:ascii="Times New Roman" w:eastAsia="Times New Roman" w:hAnsi="Times New Roman" w:cs="Times New Roman"/>
-        </w:rPr>
-        <w:t>].sub</w:t>
-      </w:r>
-      <w:proofErr w:type="gramEnd"/>
-      <w:r>
-        <w:rPr>
-          <w:rFonts w:ascii="Times New Roman" w:eastAsia="Times New Roman" w:hAnsi="Times New Roman" w:cs="Times New Roman"/>
-        </w:rPr>
-        <w:t>_conditions[i].sub_conditions[i].sub_conditions[i].sub_conditions[i+1].condition}</w:t>
+        <w:t>[i].sub_conditions[i].sub_conditions[i].sub_conditions[i].sub_conditions[i+1].condition}</w:t>
       </w:r>
     </w:p>
     <w:p>
@@ -4935,21 +2992,7 @@
         <w:rPr>
           <w:rFonts w:ascii="Times New Roman" w:eastAsia="Times New Roman" w:hAnsi="Times New Roman" w:cs="Times New Roman"/>
         </w:rPr>
-        <w:t>[i</w:t>
-      </w:r>
-      <w:proofErr w:type="gramStart"/>
-      <w:r>
-        <w:rPr>
-          <w:rFonts w:ascii="Times New Roman" w:eastAsia="Times New Roman" w:hAnsi="Times New Roman" w:cs="Times New Roman"/>
-        </w:rPr>
-        <w:t>].sub</w:t>
-      </w:r>
-      <w:proofErr w:type="gramEnd"/>
-      <w:r>
-        <w:rPr>
-          <w:rFonts w:ascii="Times New Roman" w:eastAsia="Times New Roman" w:hAnsi="Times New Roman" w:cs="Times New Roman"/>
-        </w:rPr>
-        <w:t>_conditions[i].sub_conditions[i].sub_conditions[i+1].condition}</w:t>
+        <w:t>[i].sub_conditions[i].sub_conditions[i].sub_conditions[i+1].condition}</w:t>
       </w:r>
     </w:p>
     <w:p>
@@ -4984,21 +3027,7 @@
         <w:rPr>
           <w:rFonts w:ascii="Times New Roman" w:eastAsia="Times New Roman" w:hAnsi="Times New Roman" w:cs="Times New Roman"/>
         </w:rPr>
-        <w:t>[i</w:t>
-      </w:r>
-      <w:proofErr w:type="gramStart"/>
-      <w:r>
-        <w:rPr>
-          <w:rFonts w:ascii="Times New Roman" w:eastAsia="Times New Roman" w:hAnsi="Times New Roman" w:cs="Times New Roman"/>
-        </w:rPr>
-        <w:t>].sub</w:t>
-      </w:r>
-      <w:proofErr w:type="gramEnd"/>
-      <w:r>
-        <w:rPr>
-          <w:rFonts w:ascii="Times New Roman" w:eastAsia="Times New Roman" w:hAnsi="Times New Roman" w:cs="Times New Roman"/>
-        </w:rPr>
-        <w:t>_conditions[i].sub_conditions[i+1].condition}</w:t>
+        <w:t>[i].sub_conditions[i].sub_conditions[i+1].condition}</w:t>
       </w:r>
     </w:p>
     <w:p>
@@ -5021,14 +3050,7 @@
         <w:rPr>
           <w:rFonts w:ascii="Times New Roman" w:eastAsia="Times New Roman" w:hAnsi="Times New Roman" w:cs="Times New Roman"/>
         </w:rPr>
-        <w:t>{</w:t>
-      </w:r>
-      <w:proofErr w:type="spellStart"/>
-      <w:r>
-        <w:rPr>
-          <w:rFonts w:ascii="Times New Roman" w:eastAsia="Times New Roman" w:hAnsi="Times New Roman" w:cs="Times New Roman"/>
-        </w:rPr>
-        <w:t>d.conditions.</w:t>
+        <w:t>{d.conditions.</w:t>
       </w:r>
       <w:r>
         <w:rPr>
@@ -5036,48 +3058,11 @@
         </w:rPr>
         <w:t>ELC</w:t>
       </w:r>
-      <w:proofErr w:type="spellEnd"/>
-      <w:r>
-        <w:rPr>
-          <w:rFonts w:ascii="Times New Roman" w:eastAsia="Times New Roman" w:hAnsi="Times New Roman" w:cs="Times New Roman"/>
-        </w:rPr>
-        <w:t>[</w:t>
-      </w:r>
-      <w:proofErr w:type="spellStart"/>
-      <w:r>
-        <w:rPr>
-          <w:rFonts w:ascii="Times New Roman" w:eastAsia="Times New Roman" w:hAnsi="Times New Roman" w:cs="Times New Roman"/>
-        </w:rPr>
-        <w:t>i</w:t>
-      </w:r>
-      <w:proofErr w:type="spellEnd"/>
-      <w:proofErr w:type="gramStart"/>
-      <w:r>
-        <w:rPr>
-          <w:rFonts w:ascii="Times New Roman" w:eastAsia="Times New Roman" w:hAnsi="Times New Roman" w:cs="Times New Roman"/>
-        </w:rPr>
-        <w:t>].</w:t>
-      </w:r>
-      <w:proofErr w:type="spellStart"/>
-      <w:r>
-        <w:rPr>
-          <w:rFonts w:ascii="Times New Roman" w:eastAsia="Times New Roman" w:hAnsi="Times New Roman" w:cs="Times New Roman"/>
-        </w:rPr>
-        <w:t>sub</w:t>
-      </w:r>
-      <w:proofErr w:type="gramEnd"/>
-      <w:r>
-        <w:rPr>
-          <w:rFonts w:ascii="Times New Roman" w:eastAsia="Times New Roman" w:hAnsi="Times New Roman" w:cs="Times New Roman"/>
-        </w:rPr>
-        <w:t>_conditions</w:t>
-      </w:r>
-      <w:proofErr w:type="spellEnd"/>
-      <w:r>
-        <w:rPr>
-          <w:rFonts w:ascii="Times New Roman" w:eastAsia="Times New Roman" w:hAnsi="Times New Roman" w:cs="Times New Roman"/>
-        </w:rPr>
-        <w:t>[i+1].condition}</w:t>
+      <w:r>
+        <w:rPr>
+          <w:rFonts w:ascii="Times New Roman" w:eastAsia="Times New Roman" w:hAnsi="Times New Roman" w:cs="Times New Roman"/>
+        </w:rPr>
+        <w:t>[i].sub_conditions[i+1].condition}</w:t>
       </w:r>
     </w:p>
     <w:p>
@@ -5103,9 +3088,8 @@
           <w:szCs w:val="24"/>
           <w:u w:val="single"/>
         </w:rPr>
-        <w:t>{</w:t>
-      </w:r>
-      <w:proofErr w:type="spellStart"/>
+        <w:t>{d.conditions.</w:t>
+      </w:r>
       <w:r>
         <w:rPr>
           <w:rFonts w:ascii="Times New Roman" w:eastAsia="Times New Roman" w:hAnsi="Times New Roman" w:cs="Times New Roman"/>
@@ -5113,7 +3097,7 @@
           <w:szCs w:val="24"/>
           <w:u w:val="single"/>
         </w:rPr>
-        <w:t>d.conditions.</w:t>
+        <w:t>ELC</w:t>
       </w:r>
       <w:r>
         <w:rPr>
@@ -5122,37 +3106,7 @@
           <w:szCs w:val="24"/>
           <w:u w:val="single"/>
         </w:rPr>
-        <w:t>ELC</w:t>
-      </w:r>
-      <w:proofErr w:type="spellEnd"/>
-      <w:r>
-        <w:rPr>
-          <w:rFonts w:ascii="Times New Roman" w:eastAsia="Times New Roman" w:hAnsi="Times New Roman" w:cs="Times New Roman"/>
-          <w:sz w:val="24"/>
-          <w:szCs w:val="24"/>
-          <w:u w:val="single"/>
-        </w:rPr>
-        <w:t>[i+1</w:t>
-      </w:r>
-      <w:proofErr w:type="gramStart"/>
-      <w:r>
-        <w:rPr>
-          <w:rFonts w:ascii="Times New Roman" w:eastAsia="Times New Roman" w:hAnsi="Times New Roman" w:cs="Times New Roman"/>
-          <w:sz w:val="24"/>
-          <w:szCs w:val="24"/>
-          <w:u w:val="single"/>
-        </w:rPr>
-        <w:t>].condition</w:t>
-      </w:r>
-      <w:proofErr w:type="gramEnd"/>
-      <w:r>
-        <w:rPr>
-          <w:rFonts w:ascii="Times New Roman" w:eastAsia="Times New Roman" w:hAnsi="Times New Roman" w:cs="Times New Roman"/>
-          <w:sz w:val="24"/>
-          <w:szCs w:val="24"/>
-          <w:u w:val="single"/>
-        </w:rPr>
-        <w:t>}</w:t>
+        <w:t>[i+1].condition}</w:t>
       </w:r>
     </w:p>
     <w:p>
@@ -5199,9 +3153,8 @@
           <w:szCs w:val="24"/>
           <w:u w:val="single"/>
         </w:rPr>
-        <w:t>{</w:t>
-      </w:r>
-      <w:proofErr w:type="spellStart"/>
+        <w:t>{d.conditions.</w:t>
+      </w:r>
       <w:r>
         <w:rPr>
           <w:rFonts w:ascii="Times New Roman" w:eastAsia="Times New Roman" w:hAnsi="Times New Roman" w:cs="Times New Roman"/>
@@ -5209,7 +3162,7 @@
           <w:szCs w:val="24"/>
           <w:u w:val="single"/>
         </w:rPr>
-        <w:t>d.conditions.</w:t>
+        <w:t>RCC</w:t>
       </w:r>
       <w:r>
         <w:rPr>
@@ -5218,48 +3171,7 @@
           <w:szCs w:val="24"/>
           <w:u w:val="single"/>
         </w:rPr>
-        <w:t>RCC</w:t>
-      </w:r>
-      <w:proofErr w:type="spellEnd"/>
-      <w:r>
-        <w:rPr>
-          <w:rFonts w:ascii="Times New Roman" w:eastAsia="Times New Roman" w:hAnsi="Times New Roman" w:cs="Times New Roman"/>
-          <w:sz w:val="24"/>
-          <w:szCs w:val="24"/>
-          <w:u w:val="single"/>
-        </w:rPr>
-        <w:t>[</w:t>
-      </w:r>
-      <w:proofErr w:type="spellStart"/>
-      <w:r>
-        <w:rPr>
-          <w:rFonts w:ascii="Times New Roman" w:eastAsia="Times New Roman" w:hAnsi="Times New Roman" w:cs="Times New Roman"/>
-          <w:sz w:val="24"/>
-          <w:szCs w:val="24"/>
-          <w:u w:val="single"/>
-        </w:rPr>
-        <w:t>i</w:t>
-      </w:r>
-      <w:proofErr w:type="spellEnd"/>
-      <w:proofErr w:type="gramStart"/>
-      <w:r>
-        <w:rPr>
-          <w:rFonts w:ascii="Times New Roman" w:eastAsia="Times New Roman" w:hAnsi="Times New Roman" w:cs="Times New Roman"/>
-          <w:sz w:val="24"/>
-          <w:szCs w:val="24"/>
-          <w:u w:val="single"/>
-        </w:rPr>
-        <w:t>].condition</w:t>
-      </w:r>
-      <w:proofErr w:type="gramEnd"/>
-      <w:r>
-        <w:rPr>
-          <w:rFonts w:ascii="Times New Roman" w:eastAsia="Times New Roman" w:hAnsi="Times New Roman" w:cs="Times New Roman"/>
-          <w:sz w:val="24"/>
-          <w:szCs w:val="24"/>
-          <w:u w:val="single"/>
-        </w:rPr>
-        <w:t>}</w:t>
+        <w:t>[i].condition}</w:t>
       </w:r>
     </w:p>
     <w:p>
@@ -5282,14 +3194,7 @@
         <w:rPr>
           <w:rFonts w:ascii="Times New Roman" w:eastAsia="Times New Roman" w:hAnsi="Times New Roman" w:cs="Times New Roman"/>
         </w:rPr>
-        <w:t>{</w:t>
-      </w:r>
-      <w:proofErr w:type="spellStart"/>
-      <w:r>
-        <w:rPr>
-          <w:rFonts w:ascii="Times New Roman" w:eastAsia="Times New Roman" w:hAnsi="Times New Roman" w:cs="Times New Roman"/>
-        </w:rPr>
-        <w:t>d.conditions.</w:t>
+        <w:t>{d.conditions.</w:t>
       </w:r>
       <w:r>
         <w:rPr>
@@ -5297,62 +3202,11 @@
         </w:rPr>
         <w:t>RCC</w:t>
       </w:r>
-      <w:proofErr w:type="spellEnd"/>
-      <w:r>
-        <w:rPr>
-          <w:rFonts w:ascii="Times New Roman" w:eastAsia="Times New Roman" w:hAnsi="Times New Roman" w:cs="Times New Roman"/>
-        </w:rPr>
-        <w:t>[</w:t>
-      </w:r>
-      <w:proofErr w:type="spellStart"/>
-      <w:r>
-        <w:rPr>
-          <w:rFonts w:ascii="Times New Roman" w:eastAsia="Times New Roman" w:hAnsi="Times New Roman" w:cs="Times New Roman"/>
-        </w:rPr>
-        <w:t>i</w:t>
-      </w:r>
-      <w:proofErr w:type="spellEnd"/>
-      <w:proofErr w:type="gramStart"/>
-      <w:r>
-        <w:rPr>
-          <w:rFonts w:ascii="Times New Roman" w:eastAsia="Times New Roman" w:hAnsi="Times New Roman" w:cs="Times New Roman"/>
-        </w:rPr>
-        <w:t>].</w:t>
-      </w:r>
-      <w:proofErr w:type="spellStart"/>
-      <w:r>
-        <w:rPr>
-          <w:rFonts w:ascii="Times New Roman" w:eastAsia="Times New Roman" w:hAnsi="Times New Roman" w:cs="Times New Roman"/>
-        </w:rPr>
-        <w:t>sub</w:t>
-      </w:r>
-      <w:proofErr w:type="gramEnd"/>
-      <w:r>
-        <w:rPr>
-          <w:rFonts w:ascii="Times New Roman" w:eastAsia="Times New Roman" w:hAnsi="Times New Roman" w:cs="Times New Roman"/>
-        </w:rPr>
-        <w:t>_conditions</w:t>
-      </w:r>
-      <w:proofErr w:type="spellEnd"/>
-      <w:r>
-        <w:rPr>
-          <w:rFonts w:ascii="Times New Roman" w:eastAsia="Times New Roman" w:hAnsi="Times New Roman" w:cs="Times New Roman"/>
-        </w:rPr>
-        <w:t>[</w:t>
-      </w:r>
-      <w:proofErr w:type="spellStart"/>
-      <w:r>
-        <w:rPr>
-          <w:rFonts w:ascii="Times New Roman" w:eastAsia="Times New Roman" w:hAnsi="Times New Roman" w:cs="Times New Roman"/>
-        </w:rPr>
-        <w:t>i</w:t>
-      </w:r>
-      <w:proofErr w:type="spellEnd"/>
-      <w:r>
-        <w:rPr>
-          <w:rFonts w:ascii="Times New Roman" w:eastAsia="Times New Roman" w:hAnsi="Times New Roman" w:cs="Times New Roman"/>
-        </w:rPr>
-        <w:t>].condition}</w:t>
+      <w:r>
+        <w:rPr>
+          <w:rFonts w:ascii="Times New Roman" w:eastAsia="Times New Roman" w:hAnsi="Times New Roman" w:cs="Times New Roman"/>
+        </w:rPr>
+        <w:t>[i].sub_conditions[i].condition}</w:t>
       </w:r>
     </w:p>
     <w:p>
@@ -5387,21 +3241,7 @@
         <w:rPr>
           <w:rFonts w:ascii="Times New Roman" w:eastAsia="Times New Roman" w:hAnsi="Times New Roman" w:cs="Times New Roman"/>
         </w:rPr>
-        <w:t>[i</w:t>
-      </w:r>
-      <w:proofErr w:type="gramStart"/>
-      <w:r>
-        <w:rPr>
-          <w:rFonts w:ascii="Times New Roman" w:eastAsia="Times New Roman" w:hAnsi="Times New Roman" w:cs="Times New Roman"/>
-        </w:rPr>
-        <w:t>].sub</w:t>
-      </w:r>
-      <w:proofErr w:type="gramEnd"/>
-      <w:r>
-        <w:rPr>
-          <w:rFonts w:ascii="Times New Roman" w:eastAsia="Times New Roman" w:hAnsi="Times New Roman" w:cs="Times New Roman"/>
-        </w:rPr>
-        <w:t>_conditions[i].sub_conditions[i].condition}</w:t>
+        <w:t>[i].sub_conditions[i].sub_conditions[i].condition}</w:t>
       </w:r>
     </w:p>
     <w:p>
@@ -5436,21 +3276,7 @@
         <w:rPr>
           <w:rFonts w:ascii="Times New Roman" w:eastAsia="Times New Roman" w:hAnsi="Times New Roman" w:cs="Times New Roman"/>
         </w:rPr>
-        <w:t>[i</w:t>
-      </w:r>
-      <w:proofErr w:type="gramStart"/>
-      <w:r>
-        <w:rPr>
-          <w:rFonts w:ascii="Times New Roman" w:eastAsia="Times New Roman" w:hAnsi="Times New Roman" w:cs="Times New Roman"/>
-        </w:rPr>
-        <w:t>].sub</w:t>
-      </w:r>
-      <w:proofErr w:type="gramEnd"/>
-      <w:r>
-        <w:rPr>
-          <w:rFonts w:ascii="Times New Roman" w:eastAsia="Times New Roman" w:hAnsi="Times New Roman" w:cs="Times New Roman"/>
-        </w:rPr>
-        <w:t>_conditions[i].sub_conditions[i].sub_conditions[i].condition}</w:t>
+        <w:t>[i].sub_conditions[i].sub_conditions[i].sub_conditions[i].condition}</w:t>
       </w:r>
     </w:p>
     <w:p>
@@ -5486,21 +3312,7 @@
         <w:rPr>
           <w:rFonts w:ascii="Times New Roman" w:eastAsia="Times New Roman" w:hAnsi="Times New Roman" w:cs="Times New Roman"/>
         </w:rPr>
-        <w:t>[i</w:t>
-      </w:r>
-      <w:proofErr w:type="gramStart"/>
-      <w:r>
-        <w:rPr>
-          <w:rFonts w:ascii="Times New Roman" w:eastAsia="Times New Roman" w:hAnsi="Times New Roman" w:cs="Times New Roman"/>
-        </w:rPr>
-        <w:t>].sub</w:t>
-      </w:r>
-      <w:proofErr w:type="gramEnd"/>
-      <w:r>
-        <w:rPr>
-          <w:rFonts w:ascii="Times New Roman" w:eastAsia="Times New Roman" w:hAnsi="Times New Roman" w:cs="Times New Roman"/>
-        </w:rPr>
-        <w:t>_conditions[i].sub_conditions[i].sub_conditions[i].sub_conditions[i].condition}</w:t>
+        <w:t>[i].sub_conditions[i].sub_conditions[i].sub_conditions[i].sub_conditions[i].condition}</w:t>
       </w:r>
     </w:p>
     <w:p>
@@ -5535,21 +3347,7 @@
         <w:rPr>
           <w:rFonts w:ascii="Times New Roman" w:eastAsia="Times New Roman" w:hAnsi="Times New Roman" w:cs="Times New Roman"/>
         </w:rPr>
-        <w:t>[i</w:t>
-      </w:r>
-      <w:proofErr w:type="gramStart"/>
-      <w:r>
-        <w:rPr>
-          <w:rFonts w:ascii="Times New Roman" w:eastAsia="Times New Roman" w:hAnsi="Times New Roman" w:cs="Times New Roman"/>
-        </w:rPr>
-        <w:t>].sub</w:t>
-      </w:r>
-      <w:proofErr w:type="gramEnd"/>
-      <w:r>
-        <w:rPr>
-          <w:rFonts w:ascii="Times New Roman" w:eastAsia="Times New Roman" w:hAnsi="Times New Roman" w:cs="Times New Roman"/>
-        </w:rPr>
-        <w:t>_conditions[i].sub_conditions[i].sub_conditions[i].sub_conditions[i+1].condition}</w:t>
+        <w:t>[i].sub_conditions[i].sub_conditions[i].sub_conditions[i].sub_conditions[i+1].condition}</w:t>
       </w:r>
     </w:p>
     <w:p>
@@ -5584,21 +3382,7 @@
         <w:rPr>
           <w:rFonts w:ascii="Times New Roman" w:eastAsia="Times New Roman" w:hAnsi="Times New Roman" w:cs="Times New Roman"/>
         </w:rPr>
-        <w:t>[i</w:t>
-      </w:r>
-      <w:proofErr w:type="gramStart"/>
-      <w:r>
-        <w:rPr>
-          <w:rFonts w:ascii="Times New Roman" w:eastAsia="Times New Roman" w:hAnsi="Times New Roman" w:cs="Times New Roman"/>
-        </w:rPr>
-        <w:t>].sub</w:t>
-      </w:r>
-      <w:proofErr w:type="gramEnd"/>
-      <w:r>
-        <w:rPr>
-          <w:rFonts w:ascii="Times New Roman" w:eastAsia="Times New Roman" w:hAnsi="Times New Roman" w:cs="Times New Roman"/>
-        </w:rPr>
-        <w:t>_conditions[i].sub_conditions[i].sub_conditions[i+1].condition}</w:t>
+        <w:t>[i].sub_conditions[i].sub_conditions[i].sub_conditions[i+1].condition}</w:t>
       </w:r>
     </w:p>
     <w:p>
@@ -5633,21 +3417,7 @@
         <w:rPr>
           <w:rFonts w:ascii="Times New Roman" w:eastAsia="Times New Roman" w:hAnsi="Times New Roman" w:cs="Times New Roman"/>
         </w:rPr>
-        <w:t>[i</w:t>
-      </w:r>
-      <w:proofErr w:type="gramStart"/>
-      <w:r>
-        <w:rPr>
-          <w:rFonts w:ascii="Times New Roman" w:eastAsia="Times New Roman" w:hAnsi="Times New Roman" w:cs="Times New Roman"/>
-        </w:rPr>
-        <w:t>].sub</w:t>
-      </w:r>
-      <w:proofErr w:type="gramEnd"/>
-      <w:r>
-        <w:rPr>
-          <w:rFonts w:ascii="Times New Roman" w:eastAsia="Times New Roman" w:hAnsi="Times New Roman" w:cs="Times New Roman"/>
-        </w:rPr>
-        <w:t>_conditions[i].sub_conditions[i+1].condition}</w:t>
+        <w:t>[i].sub_conditions[i].sub_conditions[i+1].condition}</w:t>
       </w:r>
     </w:p>
     <w:p>
@@ -5670,14 +3440,7 @@
         <w:rPr>
           <w:rFonts w:ascii="Times New Roman" w:eastAsia="Times New Roman" w:hAnsi="Times New Roman" w:cs="Times New Roman"/>
         </w:rPr>
-        <w:t>{</w:t>
-      </w:r>
-      <w:proofErr w:type="spellStart"/>
-      <w:r>
-        <w:rPr>
-          <w:rFonts w:ascii="Times New Roman" w:eastAsia="Times New Roman" w:hAnsi="Times New Roman" w:cs="Times New Roman"/>
-        </w:rPr>
-        <w:t>d.conditions.</w:t>
+        <w:t>{d.conditions.</w:t>
       </w:r>
       <w:r>
         <w:rPr>
@@ -5685,48 +3448,11 @@
         </w:rPr>
         <w:t>RCC</w:t>
       </w:r>
-      <w:proofErr w:type="spellEnd"/>
-      <w:r>
-        <w:rPr>
-          <w:rFonts w:ascii="Times New Roman" w:eastAsia="Times New Roman" w:hAnsi="Times New Roman" w:cs="Times New Roman"/>
-        </w:rPr>
-        <w:t>[</w:t>
-      </w:r>
-      <w:proofErr w:type="spellStart"/>
-      <w:r>
-        <w:rPr>
-          <w:rFonts w:ascii="Times New Roman" w:eastAsia="Times New Roman" w:hAnsi="Times New Roman" w:cs="Times New Roman"/>
-        </w:rPr>
-        <w:t>i</w:t>
-      </w:r>
-      <w:proofErr w:type="spellEnd"/>
-      <w:proofErr w:type="gramStart"/>
-      <w:r>
-        <w:rPr>
-          <w:rFonts w:ascii="Times New Roman" w:eastAsia="Times New Roman" w:hAnsi="Times New Roman" w:cs="Times New Roman"/>
-        </w:rPr>
-        <w:t>].</w:t>
-      </w:r>
-      <w:proofErr w:type="spellStart"/>
-      <w:r>
-        <w:rPr>
-          <w:rFonts w:ascii="Times New Roman" w:eastAsia="Times New Roman" w:hAnsi="Times New Roman" w:cs="Times New Roman"/>
-        </w:rPr>
-        <w:t>sub</w:t>
-      </w:r>
-      <w:proofErr w:type="gramEnd"/>
-      <w:r>
-        <w:rPr>
-          <w:rFonts w:ascii="Times New Roman" w:eastAsia="Times New Roman" w:hAnsi="Times New Roman" w:cs="Times New Roman"/>
-        </w:rPr>
-        <w:t>_conditions</w:t>
-      </w:r>
-      <w:proofErr w:type="spellEnd"/>
-      <w:r>
-        <w:rPr>
-          <w:rFonts w:ascii="Times New Roman" w:eastAsia="Times New Roman" w:hAnsi="Times New Roman" w:cs="Times New Roman"/>
-        </w:rPr>
-        <w:t>[i+1].condition}</w:t>
+      <w:r>
+        <w:rPr>
+          <w:rFonts w:ascii="Times New Roman" w:eastAsia="Times New Roman" w:hAnsi="Times New Roman" w:cs="Times New Roman"/>
+        </w:rPr>
+        <w:t>[i].sub_conditions[i+1].condition}</w:t>
       </w:r>
     </w:p>
     <w:p>
@@ -5752,9 +3478,8 @@
           <w:szCs w:val="24"/>
           <w:u w:val="single"/>
         </w:rPr>
-        <w:t>{</w:t>
-      </w:r>
-      <w:proofErr w:type="spellStart"/>
+        <w:t>{d.conditions.</w:t>
+      </w:r>
       <w:r>
         <w:rPr>
           <w:rFonts w:ascii="Times New Roman" w:eastAsia="Times New Roman" w:hAnsi="Times New Roman" w:cs="Times New Roman"/>
@@ -5762,7 +3487,7 @@
           <w:szCs w:val="24"/>
           <w:u w:val="single"/>
         </w:rPr>
-        <w:t>d.conditions.</w:t>
+        <w:t>RCC</w:t>
       </w:r>
       <w:r>
         <w:rPr>
@@ -5771,37 +3496,7 @@
           <w:szCs w:val="24"/>
           <w:u w:val="single"/>
         </w:rPr>
-        <w:t>RCC</w:t>
-      </w:r>
-      <w:proofErr w:type="spellEnd"/>
-      <w:r>
-        <w:rPr>
-          <w:rFonts w:ascii="Times New Roman" w:eastAsia="Times New Roman" w:hAnsi="Times New Roman" w:cs="Times New Roman"/>
-          <w:sz w:val="24"/>
-          <w:szCs w:val="24"/>
-          <w:u w:val="single"/>
-        </w:rPr>
-        <w:t>[i+1</w:t>
-      </w:r>
-      <w:proofErr w:type="gramStart"/>
-      <w:r>
-        <w:rPr>
-          <w:rFonts w:ascii="Times New Roman" w:eastAsia="Times New Roman" w:hAnsi="Times New Roman" w:cs="Times New Roman"/>
-          <w:sz w:val="24"/>
-          <w:szCs w:val="24"/>
-          <w:u w:val="single"/>
-        </w:rPr>
-        <w:t>].condition</w:t>
-      </w:r>
-      <w:proofErr w:type="gramEnd"/>
-      <w:r>
-        <w:rPr>
-          <w:rFonts w:ascii="Times New Roman" w:eastAsia="Times New Roman" w:hAnsi="Times New Roman" w:cs="Times New Roman"/>
-          <w:sz w:val="24"/>
-          <w:szCs w:val="24"/>
-          <w:u w:val="single"/>
-        </w:rPr>
-        <w:t>}</w:t>
+        <w:t>[i+1].condition}</w:t>
       </w:r>
       <w:bookmarkEnd w:id="0"/>
     </w:p>
@@ -6140,29 +3835,7 @@
         <w:sz w:val="24"/>
         <w:szCs w:val="24"/>
       </w:rPr>
-      <w:t>{</w:t>
-    </w:r>
-    <w:proofErr w:type="spellStart"/>
-    <w:r>
-      <w:rPr>
-        <w:rFonts w:ascii="Times New Roman" w:eastAsia="Times New Roman" w:hAnsi="Times New Roman" w:cs="Times New Roman"/>
-        <w:b/>
-        <w:color w:val="000000"/>
-        <w:sz w:val="24"/>
-        <w:szCs w:val="24"/>
-      </w:rPr>
-      <w:t>d.application_type</w:t>
-    </w:r>
-    <w:proofErr w:type="spellEnd"/>
-    <w:r>
-      <w:rPr>
-        <w:rFonts w:ascii="Times New Roman" w:eastAsia="Times New Roman" w:hAnsi="Times New Roman" w:cs="Times New Roman"/>
-        <w:b/>
-        <w:color w:val="000000"/>
-        <w:sz w:val="24"/>
-        <w:szCs w:val="24"/>
-      </w:rPr>
-      <w:t>}</w:t>
+      <w:t>{d.application_type}</w:t>
     </w:r>
   </w:p>
   <w:p>
@@ -6352,7 +4025,7 @@
             </wp:anchor>
           </w:drawing>
         </mc:Choice>
-        <mc:Fallback xmlns:dgm="http://schemas.openxmlformats.org/drawingml/2006/diagram" xmlns:lc="http://schemas.openxmlformats.org/drawingml/2006/lockedCanvas" xmlns:c="http://schemas.openxmlformats.org/drawingml/2006/chart" xmlns:pic="http://schemas.openxmlformats.org/drawingml/2006/picture" xmlns:a="http://schemas.openxmlformats.org/drawingml/2006/main" xmlns:sl="http://schemas.openxmlformats.org/schemaLibrary/2006/main">
+        <mc:Fallback xmlns:sl="http://schemas.openxmlformats.org/schemaLibrary/2006/main" xmlns:a="http://schemas.openxmlformats.org/drawingml/2006/main" xmlns:pic="http://schemas.openxmlformats.org/drawingml/2006/picture" xmlns:c="http://schemas.openxmlformats.org/drawingml/2006/chart" xmlns:lc="http://schemas.openxmlformats.org/drawingml/2006/lockedCanvas" xmlns:dgm="http://schemas.openxmlformats.org/drawingml/2006/diagram">
           <w:drawing>
             <wp:anchor allowOverlap="1" behindDoc="0" distB="0" distT="0" distL="0" distR="0" hidden="0" layoutInCell="1" locked="0" relativeHeight="0" simplePos="0">
               <wp:simplePos x="0" y="0"/>

</xml_diff>

<commit_message>
MDS-3136: update templates to render Notice of work or Application based on the type
</commit_message>
<xml_diff>
--- a/services/core-api/app/templates/permit/Permit.docx
+++ b/services/core-api/app/templates/permit/Permit.docx
@@ -64,38 +64,7 @@
                 <w:bCs/>
                 <w:color w:val="000000"/>
               </w:rPr>
-              <w:t>{</w:t>
-            </w:r>
-            <w:proofErr w:type="spellStart"/>
-            <w:proofErr w:type="gramStart"/>
-            <w:r>
-              <w:rPr>
-                <w:rFonts w:ascii="Arial" w:eastAsia="Times New Roman" w:hAnsi="Arial" w:cs="Arial"/>
-                <w:b/>
-                <w:bCs/>
-                <w:color w:val="000000"/>
-              </w:rPr>
-              <w:t>d.permit</w:t>
-            </w:r>
-            <w:proofErr w:type="gramEnd"/>
-            <w:r>
-              <w:rPr>
-                <w:rFonts w:ascii="Arial" w:eastAsia="Times New Roman" w:hAnsi="Arial" w:cs="Arial"/>
-                <w:b/>
-                <w:bCs/>
-                <w:color w:val="000000"/>
-              </w:rPr>
-              <w:t>_number</w:t>
-            </w:r>
-            <w:proofErr w:type="spellEnd"/>
-            <w:r>
-              <w:rPr>
-                <w:rFonts w:ascii="Arial" w:eastAsia="Times New Roman" w:hAnsi="Arial" w:cs="Arial"/>
-                <w:b/>
-                <w:bCs/>
-                <w:color w:val="000000"/>
-              </w:rPr>
-              <w:t>}</w:t>
+              <w:t>{d.permit_number}</w:t>
             </w:r>
           </w:p>
         </w:tc>
@@ -120,7 +89,6 @@
               </w:rPr>
               <w:t>Mine Number</w:t>
             </w:r>
-            <w:proofErr w:type="gramStart"/>
             <w:r>
               <w:rPr>
                 <w:rFonts w:ascii="Arial" w:eastAsia="Times New Roman" w:hAnsi="Arial" w:cs="Arial"/>
@@ -128,28 +96,7 @@
                 <w:bCs/>
                 <w:color w:val="000000"/>
               </w:rPr>
-              <w:t>:  {</w:t>
-            </w:r>
-            <w:proofErr w:type="spellStart"/>
-            <w:proofErr w:type="gramEnd"/>
-            <w:r>
-              <w:rPr>
-                <w:rFonts w:ascii="Arial" w:eastAsia="Times New Roman" w:hAnsi="Arial" w:cs="Arial"/>
-                <w:b/>
-                <w:bCs/>
-                <w:color w:val="000000"/>
-              </w:rPr>
-              <w:t>d.mine_no</w:t>
-            </w:r>
-            <w:proofErr w:type="spellEnd"/>
-            <w:r>
-              <w:rPr>
-                <w:rFonts w:ascii="Arial" w:eastAsia="Times New Roman" w:hAnsi="Arial" w:cs="Arial"/>
-                <w:b/>
-                <w:bCs/>
-                <w:color w:val="000000"/>
-              </w:rPr>
-              <w:t>}</w:t>
+              <w:t>:  {d.mine_no}</w:t>
             </w:r>
           </w:p>
           <w:p>
@@ -212,29 +159,7 @@
                 <w:bCs/>
                 <w:color w:val="000000"/>
               </w:rPr>
-              <w:t>{</w:t>
-            </w:r>
-            <w:proofErr w:type="spellStart"/>
-            <w:proofErr w:type="gramStart"/>
-            <w:r>
-              <w:rPr>
-                <w:rFonts w:ascii="Arial" w:eastAsia="Times New Roman" w:hAnsi="Arial" w:cs="Arial"/>
-                <w:b/>
-                <w:bCs/>
-                <w:color w:val="000000"/>
-              </w:rPr>
-              <w:t>d.permittee</w:t>
-            </w:r>
-            <w:proofErr w:type="spellEnd"/>
-            <w:proofErr w:type="gramEnd"/>
-            <w:r>
-              <w:rPr>
-                <w:rFonts w:ascii="Arial" w:eastAsia="Times New Roman" w:hAnsi="Arial" w:cs="Arial"/>
-                <w:b/>
-                <w:bCs/>
-                <w:color w:val="000000"/>
-              </w:rPr>
-              <w:t>}</w:t>
+              <w:t>{d.permittee}</w:t>
             </w:r>
           </w:p>
           <w:p>
@@ -254,38 +179,7 @@
                 <w:bCs/>
                 <w:color w:val="000000"/>
               </w:rPr>
-              <w:t>{</w:t>
-            </w:r>
-            <w:proofErr w:type="spellStart"/>
-            <w:proofErr w:type="gramStart"/>
-            <w:r>
-              <w:rPr>
-                <w:rFonts w:ascii="Arial" w:eastAsia="Times New Roman" w:hAnsi="Arial" w:cs="Arial"/>
-                <w:b/>
-                <w:bCs/>
-                <w:color w:val="000000"/>
-              </w:rPr>
-              <w:t>d.permittee</w:t>
-            </w:r>
-            <w:proofErr w:type="gramEnd"/>
-            <w:r>
-              <w:rPr>
-                <w:rFonts w:ascii="Arial" w:eastAsia="Times New Roman" w:hAnsi="Arial" w:cs="Arial"/>
-                <w:b/>
-                <w:bCs/>
-                <w:color w:val="000000"/>
-              </w:rPr>
-              <w:t>_mailing_address:convCRLF</w:t>
-            </w:r>
-            <w:proofErr w:type="spellEnd"/>
-            <w:r>
-              <w:rPr>
-                <w:rFonts w:ascii="Arial" w:eastAsia="Times New Roman" w:hAnsi="Arial" w:cs="Arial"/>
-                <w:b/>
-                <w:bCs/>
-                <w:color w:val="000000"/>
-              </w:rPr>
-              <w:t>()}</w:t>
+              <w:t>{d.permittee_mailing_address:convCRLF()}</w:t>
             </w:r>
           </w:p>
         </w:tc>
@@ -402,15 +296,7 @@
           <w:rFonts w:ascii="Arial" w:eastAsia="Times New Roman" w:hAnsi="Arial" w:cs="Arial"/>
           <w:color w:val="000000"/>
         </w:rPr>
-        <w:t>mount</w:t>
-      </w:r>
-      <w:proofErr w:type="gramStart"/>
-      <w:r>
-        <w:rPr>
-          <w:rFonts w:ascii="Arial" w:eastAsia="Times New Roman" w:hAnsi="Arial" w:cs="Arial"/>
-          <w:color w:val="000000"/>
-        </w:rPr>
-        <w:t xml:space="preserve">:  </w:t>
+        <w:t xml:space="preserve">mount:  </w:t>
       </w:r>
       <w:r>
         <w:rPr>
@@ -419,10 +305,44 @@
           <w:bCs/>
           <w:color w:val="000000"/>
         </w:rPr>
-        <w:t>{</w:t>
-      </w:r>
-      <w:proofErr w:type="spellStart"/>
-      <w:proofErr w:type="gramEnd"/>
+        <w:t>{d.security_adjustment}</w:t>
+      </w:r>
+    </w:p>
+    <w:p>
+      <w:pPr>
+        <w:spacing w:after="0" w:line="240" w:lineRule="auto"/>
+        <w:rPr>
+          <w:rFonts w:ascii="Arial" w:eastAsia="Times New Roman" w:hAnsi="Arial" w:cs="Arial"/>
+          <w:sz w:val="24"/>
+          <w:szCs w:val="24"/>
+        </w:rPr>
+      </w:pPr>
+    </w:p>
+    <w:p>
+      <w:pPr>
+        <w:spacing w:after="0" w:line="240" w:lineRule="auto"/>
+        <w:ind w:right="49"/>
+        <w:rPr>
+          <w:rFonts w:ascii="Arial" w:eastAsia="Times New Roman" w:hAnsi="Arial" w:cs="Arial"/>
+          <w:sz w:val="24"/>
+          <w:szCs w:val="24"/>
+        </w:rPr>
+      </w:pPr>
+      <w:r>
+        <w:rPr>
+          <w:rFonts w:ascii="Arial" w:eastAsia="Times New Roman" w:hAnsi="Arial" w:cs="Arial"/>
+          <w:color w:val="000000"/>
+        </w:rPr>
+        <w:t xml:space="preserve">Map Reference: </w:t>
+      </w:r>
+      <w:r>
+        <w:rPr>
+          <w:rFonts w:ascii="Arial" w:eastAsia="Times New Roman" w:hAnsi="Arial" w:cs="Arial"/>
+          <w:color w:val="000000"/>
+        </w:rPr>
+        <w:tab/>
+        <w:t xml:space="preserve"> </w:t>
+      </w:r>
       <w:r>
         <w:rPr>
           <w:rFonts w:ascii="Arial" w:eastAsia="Times New Roman" w:hAnsi="Arial" w:cs="Arial"/>
@@ -430,9 +350,8 @@
           <w:bCs/>
           <w:color w:val="000000"/>
         </w:rPr>
-        <w:t>d.security_adjustment</w:t>
-      </w:r>
-      <w:proofErr w:type="spellEnd"/>
+        <w:t>Lat: {d.latitude}</w:t>
+      </w:r>
       <w:r>
         <w:rPr>
           <w:rFonts w:ascii="Arial" w:eastAsia="Times New Roman" w:hAnsi="Arial" w:cs="Arial"/>
@@ -440,104 +359,8 @@
           <w:bCs/>
           <w:color w:val="000000"/>
         </w:rPr>
-        <w:t>}</w:t>
-      </w:r>
-    </w:p>
-    <w:p>
-      <w:pPr>
-        <w:spacing w:after="0" w:line="240" w:lineRule="auto"/>
-        <w:rPr>
-          <w:rFonts w:ascii="Arial" w:eastAsia="Times New Roman" w:hAnsi="Arial" w:cs="Arial"/>
-          <w:sz w:val="24"/>
-          <w:szCs w:val="24"/>
-        </w:rPr>
-      </w:pPr>
-    </w:p>
-    <w:p>
-      <w:pPr>
-        <w:spacing w:after="0" w:line="240" w:lineRule="auto"/>
-        <w:ind w:right="49"/>
-        <w:rPr>
-          <w:rFonts w:ascii="Arial" w:eastAsia="Times New Roman" w:hAnsi="Arial" w:cs="Arial"/>
-          <w:sz w:val="24"/>
-          <w:szCs w:val="24"/>
-        </w:rPr>
-      </w:pPr>
-      <w:r>
-        <w:rPr>
-          <w:rFonts w:ascii="Arial" w:eastAsia="Times New Roman" w:hAnsi="Arial" w:cs="Arial"/>
-          <w:color w:val="000000"/>
-        </w:rPr>
-        <w:t xml:space="preserve">Map Reference: </w:t>
-      </w:r>
-      <w:r>
-        <w:rPr>
-          <w:rFonts w:ascii="Arial" w:eastAsia="Times New Roman" w:hAnsi="Arial" w:cs="Arial"/>
-          <w:color w:val="000000"/>
-        </w:rPr>
         <w:tab/>
-        <w:t xml:space="preserve"> </w:t>
-      </w:r>
-      <w:r>
-        <w:rPr>
-          <w:rFonts w:ascii="Arial" w:eastAsia="Times New Roman" w:hAnsi="Arial" w:cs="Arial"/>
-          <w:b/>
-          <w:bCs/>
-          <w:color w:val="000000"/>
-        </w:rPr>
-        <w:t>Lat: {</w:t>
-      </w:r>
-      <w:proofErr w:type="spellStart"/>
-      <w:proofErr w:type="gramStart"/>
-      <w:r>
-        <w:rPr>
-          <w:rFonts w:ascii="Arial" w:eastAsia="Times New Roman" w:hAnsi="Arial" w:cs="Arial"/>
-          <w:b/>
-          <w:bCs/>
-          <w:color w:val="000000"/>
-        </w:rPr>
-        <w:t>d.latitude</w:t>
-      </w:r>
-      <w:proofErr w:type="spellEnd"/>
-      <w:proofErr w:type="gramEnd"/>
-      <w:r>
-        <w:rPr>
-          <w:rFonts w:ascii="Arial" w:eastAsia="Times New Roman" w:hAnsi="Arial" w:cs="Arial"/>
-          <w:b/>
-          <w:bCs/>
-          <w:color w:val="000000"/>
-        </w:rPr>
-        <w:t>}</w:t>
-      </w:r>
-      <w:r>
-        <w:rPr>
-          <w:rFonts w:ascii="Arial" w:eastAsia="Times New Roman" w:hAnsi="Arial" w:cs="Arial"/>
-          <w:b/>
-          <w:bCs/>
-          <w:color w:val="000000"/>
-        </w:rPr>
-        <w:tab/>
-        <w:t>Long: {</w:t>
-      </w:r>
-      <w:proofErr w:type="spellStart"/>
-      <w:r>
-        <w:rPr>
-          <w:rFonts w:ascii="Arial" w:eastAsia="Times New Roman" w:hAnsi="Arial" w:cs="Arial"/>
-          <w:b/>
-          <w:bCs/>
-          <w:color w:val="000000"/>
-        </w:rPr>
-        <w:t>d.longitude</w:t>
-      </w:r>
-      <w:proofErr w:type="spellEnd"/>
-      <w:r>
-        <w:rPr>
-          <w:rFonts w:ascii="Arial" w:eastAsia="Times New Roman" w:hAnsi="Arial" w:cs="Arial"/>
-          <w:b/>
-          <w:bCs/>
-          <w:color w:val="000000"/>
-        </w:rPr>
-        <w:t>}</w:t>
+        <w:t>Long: {d.longitude}</w:t>
       </w:r>
     </w:p>
     <w:p>
@@ -681,35 +504,7 @@
                 <w:b/>
                 <w:color w:val="000000"/>
               </w:rPr>
-              <w:t>{</w:t>
-            </w:r>
-            <w:proofErr w:type="spellStart"/>
-            <w:proofErr w:type="gramStart"/>
-            <w:r>
-              <w:rPr>
-                <w:rFonts w:ascii="Arial" w:eastAsia="Times New Roman" w:hAnsi="Arial" w:cs="Arial"/>
-                <w:b/>
-                <w:color w:val="000000"/>
-              </w:rPr>
-              <w:t>d.issue</w:t>
-            </w:r>
-            <w:proofErr w:type="gramEnd"/>
-            <w:r>
-              <w:rPr>
-                <w:rFonts w:ascii="Arial" w:eastAsia="Times New Roman" w:hAnsi="Arial" w:cs="Arial"/>
-                <w:b/>
-                <w:color w:val="000000"/>
-              </w:rPr>
-              <w:t>_date</w:t>
-            </w:r>
-            <w:proofErr w:type="spellEnd"/>
-            <w:r>
-              <w:rPr>
-                <w:rFonts w:ascii="Arial" w:eastAsia="Times New Roman" w:hAnsi="Arial" w:cs="Arial"/>
-                <w:b/>
-                <w:color w:val="000000"/>
-              </w:rPr>
-              <w:t>}</w:t>
+              <w:t>{d.issue_date}</w:t>
             </w:r>
           </w:p>
         </w:tc>
@@ -737,32 +532,7 @@
                 <w:rFonts w:ascii="Arial" w:eastAsia="Times New Roman" w:hAnsi="Arial" w:cs="Arial"/>
                 <w:b/>
               </w:rPr>
-              <w:t>Approval End Date: {</w:t>
-            </w:r>
-            <w:proofErr w:type="spellStart"/>
-            <w:proofErr w:type="gramStart"/>
-            <w:r>
-              <w:rPr>
-                <w:rFonts w:ascii="Arial" w:eastAsia="Times New Roman" w:hAnsi="Arial" w:cs="Arial"/>
-                <w:b/>
-              </w:rPr>
-              <w:t>d.auth</w:t>
-            </w:r>
-            <w:proofErr w:type="gramEnd"/>
-            <w:r>
-              <w:rPr>
-                <w:rFonts w:ascii="Arial" w:eastAsia="Times New Roman" w:hAnsi="Arial" w:cs="Arial"/>
-                <w:b/>
-              </w:rPr>
-              <w:t>_end_date</w:t>
-            </w:r>
-            <w:proofErr w:type="spellEnd"/>
-            <w:r>
-              <w:rPr>
-                <w:rFonts w:ascii="Arial" w:eastAsia="Times New Roman" w:hAnsi="Arial" w:cs="Arial"/>
-                <w:b/>
-              </w:rPr>
-              <w:t>}</w:t>
+              <w:t>Approval End Date: {d.auth_end_date}</w:t>
             </w:r>
           </w:p>
         </w:tc>
@@ -786,63 +556,7 @@
           <w:color w:val="FF0000"/>
           <w:u w:val="single"/>
         </w:rPr>
-        <w:t>{</w:t>
-      </w:r>
-      <w:proofErr w:type="spellStart"/>
-      <w:r>
-        <w:rPr>
-          <w:rFonts w:ascii="Arial" w:eastAsia="Times New Roman" w:hAnsi="Arial" w:cs="Arial"/>
-          <w:b/>
-          <w:i/>
-          <w:color w:val="FF0000"/>
-          <w:u w:val="single"/>
-        </w:rPr>
-        <w:t>d.is_</w:t>
-      </w:r>
-      <w:proofErr w:type="gramStart"/>
-      <w:r>
-        <w:rPr>
-          <w:rFonts w:ascii="Arial" w:eastAsia="Times New Roman" w:hAnsi="Arial" w:cs="Arial"/>
-          <w:b/>
-          <w:i/>
-          <w:color w:val="FF0000"/>
-          <w:u w:val="single"/>
-        </w:rPr>
-        <w:t>amendment:ifEQ</w:t>
-      </w:r>
-      <w:proofErr w:type="spellEnd"/>
-      <w:proofErr w:type="gramEnd"/>
-      <w:r>
-        <w:rPr>
-          <w:rFonts w:ascii="Arial" w:eastAsia="Times New Roman" w:hAnsi="Arial" w:cs="Arial"/>
-          <w:b/>
-          <w:i/>
-          <w:color w:val="FF0000"/>
-          <w:u w:val="single"/>
-        </w:rPr>
-        <w:t>(true):</w:t>
-      </w:r>
-      <w:proofErr w:type="spellStart"/>
-      <w:r>
-        <w:rPr>
-          <w:rFonts w:ascii="Arial" w:eastAsia="Times New Roman" w:hAnsi="Arial" w:cs="Arial"/>
-          <w:b/>
-          <w:i/>
-          <w:color w:val="FF0000"/>
-          <w:u w:val="single"/>
-        </w:rPr>
-        <w:t>showBegin</w:t>
-      </w:r>
-      <w:proofErr w:type="spellEnd"/>
-      <w:r>
-        <w:rPr>
-          <w:rFonts w:ascii="Arial" w:eastAsia="Times New Roman" w:hAnsi="Arial" w:cs="Arial"/>
-          <w:b/>
-          <w:i/>
-          <w:color w:val="FF0000"/>
-          <w:u w:val="single"/>
-        </w:rPr>
-        <w:t>}</w:t>
+        <w:t>{d.is_amendment:ifEQ(true):showBegin}</w:t>
       </w:r>
     </w:p>
     <w:p>
@@ -883,35 +597,7 @@
           <w:b/>
           <w:color w:val="000000"/>
         </w:rPr>
-        <w:t>{</w:t>
-      </w:r>
-      <w:proofErr w:type="spellStart"/>
-      <w:proofErr w:type="gramStart"/>
-      <w:r>
-        <w:rPr>
-          <w:rFonts w:ascii="Arial" w:eastAsia="Times New Roman" w:hAnsi="Arial" w:cs="Arial"/>
-          <w:b/>
-          <w:color w:val="000000"/>
-        </w:rPr>
-        <w:t>d.issue</w:t>
-      </w:r>
-      <w:proofErr w:type="gramEnd"/>
-      <w:r>
-        <w:rPr>
-          <w:rFonts w:ascii="Arial" w:eastAsia="Times New Roman" w:hAnsi="Arial" w:cs="Arial"/>
-          <w:b/>
-          <w:color w:val="000000"/>
-        </w:rPr>
-        <w:t>_date</w:t>
-      </w:r>
-      <w:proofErr w:type="spellEnd"/>
-      <w:r>
-        <w:rPr>
-          <w:rFonts w:ascii="Arial" w:eastAsia="Times New Roman" w:hAnsi="Arial" w:cs="Arial"/>
-          <w:b/>
-          <w:color w:val="000000"/>
-        </w:rPr>
-        <w:t>}</w:t>
+        <w:t>{d.issue_date}</w:t>
       </w:r>
       <w:r>
         <w:rPr>
@@ -921,29 +607,7 @@
           <w:color w:val="FF0000"/>
           <w:u w:val="single"/>
         </w:rPr>
-        <w:t>{</w:t>
-      </w:r>
-      <w:proofErr w:type="spellStart"/>
-      <w:r>
-        <w:rPr>
-          <w:rFonts w:ascii="Arial" w:eastAsia="Times New Roman" w:hAnsi="Arial" w:cs="Arial"/>
-          <w:b/>
-          <w:i/>
-          <w:color w:val="FF0000"/>
-          <w:u w:val="single"/>
-        </w:rPr>
-        <w:t>d.is_amendment:showEnd</w:t>
-      </w:r>
-      <w:proofErr w:type="spellEnd"/>
-      <w:r>
-        <w:rPr>
-          <w:rFonts w:ascii="Arial" w:eastAsia="Times New Roman" w:hAnsi="Arial" w:cs="Arial"/>
-          <w:b/>
-          <w:i/>
-          <w:color w:val="FF0000"/>
-          <w:u w:val="single"/>
-        </w:rPr>
-        <w:t>}</w:t>
+        <w:t>{d.is_amendment:showEnd}</w:t>
       </w:r>
     </w:p>
     <w:p>
@@ -984,35 +648,7 @@
           <w:b/>
           <w:color w:val="000000"/>
         </w:rPr>
-        <w:t>{</w:t>
-      </w:r>
-      <w:proofErr w:type="spellStart"/>
-      <w:proofErr w:type="gramStart"/>
-      <w:r>
-        <w:rPr>
-          <w:rFonts w:ascii="Arial" w:eastAsia="Times New Roman" w:hAnsi="Arial" w:cs="Arial"/>
-          <w:b/>
-          <w:color w:val="000000"/>
-        </w:rPr>
-        <w:t>d.images</w:t>
-      </w:r>
-      <w:proofErr w:type="gramEnd"/>
-      <w:r>
-        <w:rPr>
-          <w:rFonts w:ascii="Arial" w:eastAsia="Times New Roman" w:hAnsi="Arial" w:cs="Arial"/>
-          <w:b/>
-          <w:color w:val="000000"/>
-        </w:rPr>
-        <w:t>.issuing_inspector_signature</w:t>
-      </w:r>
-      <w:proofErr w:type="spellEnd"/>
-      <w:r>
-        <w:rPr>
-          <w:rFonts w:ascii="Arial" w:eastAsia="Times New Roman" w:hAnsi="Arial" w:cs="Arial"/>
-          <w:b/>
-          <w:color w:val="000000"/>
-        </w:rPr>
-        <w:t>}</w:t>
+        <w:t>{d.images.issuing_inspector_signature}</w:t>
       </w:r>
     </w:p>
     <w:p>
@@ -1080,32 +716,7 @@
           <w:rFonts w:ascii="Arial" w:eastAsia="Times New Roman" w:hAnsi="Arial" w:cs="Arial"/>
           <w:color w:val="000000"/>
         </w:rPr>
-        <w:t>{</w:t>
-      </w:r>
-      <w:proofErr w:type="spellStart"/>
-      <w:proofErr w:type="gramStart"/>
-      <w:r>
-        <w:rPr>
-          <w:rFonts w:ascii="Arial" w:eastAsia="Times New Roman" w:hAnsi="Arial" w:cs="Arial"/>
-          <w:color w:val="000000"/>
-        </w:rPr>
-        <w:t>d.issuing</w:t>
-      </w:r>
-      <w:proofErr w:type="gramEnd"/>
-      <w:r>
-        <w:rPr>
-          <w:rFonts w:ascii="Arial" w:eastAsia="Times New Roman" w:hAnsi="Arial" w:cs="Arial"/>
-          <w:color w:val="000000"/>
-        </w:rPr>
-        <w:t>_inspector_name</w:t>
-      </w:r>
-      <w:proofErr w:type="spellEnd"/>
-      <w:r>
-        <w:rPr>
-          <w:rFonts w:ascii="Arial" w:eastAsia="Times New Roman" w:hAnsi="Arial" w:cs="Arial"/>
-          <w:color w:val="000000"/>
-        </w:rPr>
-        <w:t>}</w:t>
+        <w:t>{d.issuing_inspector_name}</w:t>
       </w:r>
     </w:p>
     <w:p>
@@ -1213,41 +824,58 @@
       </w:pPr>
       <w:r>
         <w:rPr>
-          <w:rFonts w:ascii="Arial" w:eastAsia="Times New Roman" w:hAnsi="Arial" w:cs="Arial"/>
-        </w:rPr>
-        <w:t xml:space="preserve">A Notice of Work application for the </w:t>
+          <w:rFonts w:ascii="Arial" w:hAnsi="Arial" w:cs="Arial"/>
+        </w:rPr>
+        <w:t>{d.application_type_code:ifEQ(NOW):show(</w:t>
+      </w:r>
+      <w:r>
+        <w:rPr>
+          <w:rFonts w:ascii="Arial" w:hAnsi="Arial" w:cs="Arial"/>
+        </w:rPr>
+        <w:t>'</w:t>
+      </w:r>
+      <w:r>
+        <w:rPr>
+          <w:rFonts w:ascii="Arial" w:eastAsia="Times New Roman" w:hAnsi="Arial" w:cs="Arial"/>
+        </w:rPr>
+        <w:t>A Notice of Work</w:t>
+      </w:r>
+      <w:r>
+        <w:rPr>
+          <w:rFonts w:ascii="Arial" w:hAnsi="Arial" w:cs="Arial"/>
+        </w:rPr>
+        <w:t xml:space="preserve"> </w:t>
+      </w:r>
+      <w:r>
+        <w:rPr>
+          <w:rFonts w:ascii="Arial" w:eastAsia="Times New Roman" w:hAnsi="Arial" w:cs="Arial"/>
+        </w:rPr>
+        <w:t xml:space="preserve">application </w:t>
+      </w:r>
+      <w:r>
+        <w:rPr>
+          <w:rFonts w:ascii="Arial" w:hAnsi="Arial" w:cs="Arial"/>
+        </w:rPr>
+        <w:t>'):elseShow('An Application ')}</w:t>
+      </w:r>
+      <w:r>
+        <w:rPr>
+          <w:rFonts w:ascii="Arial" w:eastAsia="Times New Roman" w:hAnsi="Arial" w:cs="Arial"/>
+        </w:rPr>
+        <w:t xml:space="preserve"> </w:t>
+      </w:r>
+      <w:r>
+        <w:rPr>
+          <w:rFonts w:ascii="Arial" w:eastAsia="Times New Roman" w:hAnsi="Arial" w:cs="Arial"/>
+        </w:rPr>
+        <w:t xml:space="preserve">for the </w:t>
       </w:r>
       <w:r>
         <w:rPr>
           <w:rFonts w:ascii="Arial" w:eastAsia="Times New Roman" w:hAnsi="Arial" w:cs="Arial"/>
           <w:b/>
         </w:rPr>
-        <w:t>{</w:t>
-      </w:r>
-      <w:proofErr w:type="spellStart"/>
-      <w:proofErr w:type="gramStart"/>
-      <w:r>
-        <w:rPr>
-          <w:rFonts w:ascii="Arial" w:eastAsia="Times New Roman" w:hAnsi="Arial" w:cs="Arial"/>
-          <w:b/>
-        </w:rPr>
-        <w:t>d.mine</w:t>
-      </w:r>
-      <w:proofErr w:type="gramEnd"/>
-      <w:r>
-        <w:rPr>
-          <w:rFonts w:ascii="Arial" w:eastAsia="Times New Roman" w:hAnsi="Arial" w:cs="Arial"/>
-          <w:b/>
-        </w:rPr>
-        <w:t>_name</w:t>
-      </w:r>
-      <w:proofErr w:type="spellEnd"/>
-      <w:r>
-        <w:rPr>
-          <w:rFonts w:ascii="Arial" w:eastAsia="Times New Roman" w:hAnsi="Arial" w:cs="Arial"/>
-          <w:b/>
-        </w:rPr>
-        <w:t>}</w:t>
+        <w:t>{d.mine_name}</w:t>
       </w:r>
       <w:r>
         <w:rPr>
@@ -1268,109 +896,85 @@
           <w:b/>
           <w:color w:val="000000"/>
         </w:rPr>
-        <w:t>{</w:t>
-      </w:r>
-      <w:proofErr w:type="spellStart"/>
+        <w:t>{d.application_type}</w:t>
+      </w:r>
+      <w:r>
+        <w:rPr>
+          <w:rFonts w:ascii="Arial" w:eastAsia="Times New Roman" w:hAnsi="Arial" w:cs="Arial"/>
+        </w:rPr>
+        <w:t xml:space="preserve"> project was filed with the Chief Permitting Officer, </w:t>
+      </w:r>
+      <w:r>
+        <w:rPr>
+          <w:rFonts w:ascii="Arial" w:eastAsia="Times New Roman" w:hAnsi="Arial" w:cs="Arial"/>
+        </w:rPr>
+        <w:t>submitted on</w:t>
+      </w:r>
+      <w:r>
+        <w:rPr>
+          <w:rFonts w:ascii="Arial" w:eastAsia="Times New Roman" w:hAnsi="Arial" w:cs="Arial"/>
+        </w:rPr>
+        <w:t xml:space="preserve"> </w:t>
+      </w:r>
       <w:r>
         <w:rPr>
           <w:rFonts w:ascii="Arial" w:eastAsia="Times New Roman" w:hAnsi="Arial" w:cs="Arial"/>
           <w:b/>
           <w:color w:val="000000"/>
         </w:rPr>
-        <w:t>d.application_type</w:t>
-      </w:r>
-      <w:proofErr w:type="spellEnd"/>
+        <w:t>{d.application_dated}</w:t>
+      </w:r>
+      <w:r>
+        <w:rPr>
+          <w:rFonts w:ascii="Arial" w:eastAsia="Times New Roman" w:hAnsi="Arial" w:cs="Arial"/>
+          <w:bCs/>
+          <w:color w:val="000000"/>
+        </w:rPr>
+        <w:t xml:space="preserve"> and last updated on </w:t>
+      </w:r>
       <w:r>
         <w:rPr>
           <w:rFonts w:ascii="Arial" w:eastAsia="Times New Roman" w:hAnsi="Arial" w:cs="Arial"/>
           <w:b/>
           <w:color w:val="000000"/>
         </w:rPr>
-        <w:t>}</w:t>
-      </w:r>
-      <w:r>
-        <w:rPr>
-          <w:rFonts w:ascii="Arial" w:eastAsia="Times New Roman" w:hAnsi="Arial" w:cs="Arial"/>
-        </w:rPr>
-        <w:t xml:space="preserve"> project was filed with the Chief Permitting Officer, </w:t>
-      </w:r>
-      <w:r>
-        <w:rPr>
-          <w:rFonts w:ascii="Arial" w:eastAsia="Times New Roman" w:hAnsi="Arial" w:cs="Arial"/>
-        </w:rPr>
-        <w:t>submitted on</w:t>
-      </w:r>
-      <w:r>
-        <w:rPr>
-          <w:rFonts w:ascii="Arial" w:eastAsia="Times New Roman" w:hAnsi="Arial" w:cs="Arial"/>
-        </w:rPr>
-        <w:t xml:space="preserve"> </w:t>
-      </w:r>
-      <w:r>
-        <w:rPr>
-          <w:rFonts w:ascii="Arial" w:eastAsia="Times New Roman" w:hAnsi="Arial" w:cs="Arial"/>
-          <w:b/>
-          <w:color w:val="000000"/>
-        </w:rPr>
-        <w:t>{</w:t>
-      </w:r>
-      <w:proofErr w:type="spellStart"/>
-      <w:r>
-        <w:rPr>
-          <w:rFonts w:ascii="Arial" w:eastAsia="Times New Roman" w:hAnsi="Arial" w:cs="Arial"/>
-          <w:b/>
-          <w:color w:val="000000"/>
-        </w:rPr>
-        <w:t>d.application_dated</w:t>
-      </w:r>
-      <w:proofErr w:type="spellEnd"/>
-      <w:r>
-        <w:rPr>
-          <w:rFonts w:ascii="Arial" w:eastAsia="Times New Roman" w:hAnsi="Arial" w:cs="Arial"/>
-          <w:b/>
-          <w:color w:val="000000"/>
-        </w:rPr>
-        <w:t>}</w:t>
-      </w:r>
-      <w:r>
-        <w:rPr>
-          <w:rFonts w:ascii="Arial" w:eastAsia="Times New Roman" w:hAnsi="Arial" w:cs="Arial"/>
-          <w:bCs/>
-          <w:color w:val="000000"/>
-        </w:rPr>
-        <w:t xml:space="preserve"> and last updated on </w:t>
-      </w:r>
-      <w:r>
-        <w:rPr>
-          <w:rFonts w:ascii="Arial" w:eastAsia="Times New Roman" w:hAnsi="Arial" w:cs="Arial"/>
-          <w:b/>
-          <w:color w:val="000000"/>
-        </w:rPr>
-        <w:t>{</w:t>
-      </w:r>
-      <w:proofErr w:type="spellStart"/>
-      <w:r>
-        <w:rPr>
-          <w:rFonts w:ascii="Arial" w:eastAsia="Times New Roman" w:hAnsi="Arial" w:cs="Arial"/>
-          <w:b/>
-          <w:color w:val="000000"/>
-        </w:rPr>
-        <w:t>d.application_last_updated_date</w:t>
-      </w:r>
-      <w:proofErr w:type="spellEnd"/>
-      <w:r>
-        <w:rPr>
-          <w:rFonts w:ascii="Arial" w:eastAsia="Times New Roman" w:hAnsi="Arial" w:cs="Arial"/>
-          <w:b/>
-          <w:color w:val="000000"/>
-        </w:rPr>
-        <w:t>}</w:t>
-      </w:r>
-      <w:r>
-        <w:rPr>
-          <w:rFonts w:ascii="Arial" w:eastAsia="Times New Roman" w:hAnsi="Arial" w:cs="Arial"/>
-        </w:rPr>
-        <w:t xml:space="preserve">.  The application included a plan of the proposed work system (“Mine Plan”) and a program for the protection and reclamation of the surface of the land and watercourses (“Reclamation Program”), affected by the Notice of Work.  </w:t>
+        <w:t>{d.application_last_updated_date}</w:t>
+      </w:r>
+      <w:r>
+        <w:rPr>
+          <w:rFonts w:ascii="Arial" w:eastAsia="Times New Roman" w:hAnsi="Arial" w:cs="Arial"/>
+        </w:rPr>
+        <w:t xml:space="preserve">.  The application included a plan of the proposed work system (“Mine Plan”) and a program for the protection and reclamation of the surface of the land and watercourses (“Reclamation Program”), affected by the </w:t>
+      </w:r>
+      <w:r>
+        <w:rPr>
+          <w:rFonts w:ascii="Arial" w:hAnsi="Arial" w:cs="Arial"/>
+        </w:rPr>
+        <w:t>{d.application_type_code:ifEQ(NOW):show(</w:t>
+      </w:r>
+      <w:r>
+        <w:rPr>
+          <w:rFonts w:ascii="Arial" w:hAnsi="Arial" w:cs="Arial"/>
+        </w:rPr>
+        <w:t>'</w:t>
+      </w:r>
+      <w:r>
+        <w:rPr>
+          <w:rFonts w:ascii="Arial" w:eastAsia="Times New Roman" w:hAnsi="Arial" w:cs="Arial"/>
+        </w:rPr>
+        <w:t>Notice of Work</w:t>
+      </w:r>
+      <w:r>
+        <w:rPr>
+          <w:rFonts w:ascii="Arial" w:hAnsi="Arial" w:cs="Arial"/>
+        </w:rPr>
+        <w:t>'):elseShow('Application')}</w:t>
+      </w:r>
+      <w:r>
+        <w:rPr>
+          <w:rFonts w:ascii="Arial" w:eastAsia="Times New Roman" w:hAnsi="Arial" w:cs="Arial"/>
+        </w:rPr>
+        <w:t xml:space="preserve">.  </w:t>
       </w:r>
     </w:p>
     <w:p>
@@ -1477,10 +1081,8 @@
           <w:color w:val="FF0000"/>
           <w:u w:val="single"/>
         </w:rPr>
-        <w:t>{</w:t>
-      </w:r>
-      <w:proofErr w:type="spellStart"/>
-      <w:proofErr w:type="gramStart"/>
+        <w:t>{d.permit_amendment_type_code:ifEQ(ALG):showBegin}</w:t>
+      </w:r>
       <w:r>
         <w:rPr>
           <w:rFonts w:ascii="Arial" w:eastAsia="Times New Roman" w:hAnsi="Arial" w:cs="Arial"/>
@@ -1489,9 +1091,83 @@
           <w:color w:val="FF0000"/>
           <w:u w:val="single"/>
         </w:rPr>
-        <w:t>d.permit</w:t>
-      </w:r>
-      <w:proofErr w:type="gramEnd"/>
+        <w:br/>
+      </w:r>
+      <w:r>
+        <w:rPr>
+          <w:rFonts w:ascii="Arial" w:eastAsia="Times New Roman" w:hAnsi="Arial" w:cs="Arial"/>
+          <w:color w:val="000000"/>
+        </w:rPr>
+        <w:t>This permit replaces the authorization for permit</w:t>
+      </w:r>
+      <w:r>
+        <w:rPr>
+          <w:rFonts w:ascii="Arial" w:eastAsia="Times New Roman" w:hAnsi="Arial" w:cs="Arial"/>
+          <w:b/>
+          <w:color w:val="000000"/>
+        </w:rPr>
+        <w:t xml:space="preserve"> {d.permit_number}, </w:t>
+      </w:r>
+      <w:r>
+        <w:rPr>
+          <w:rFonts w:ascii="Arial" w:eastAsia="Times New Roman" w:hAnsi="Arial" w:cs="Arial"/>
+          <w:color w:val="000000"/>
+        </w:rPr>
+        <w:t xml:space="preserve">amended on </w:t>
+      </w:r>
+      <w:r>
+        <w:rPr>
+          <w:rFonts w:ascii="Arial" w:eastAsia="Times New Roman" w:hAnsi="Arial" w:cs="Arial"/>
+          <w:b/>
+          <w:color w:val="000000"/>
+        </w:rPr>
+        <w:t xml:space="preserve">{d.previous_amendment.issue_date}, </w:t>
+      </w:r>
+      <w:r>
+        <w:rPr>
+          <w:rFonts w:ascii="Arial" w:eastAsia="Times New Roman" w:hAnsi="Arial" w:cs="Arial"/>
+          <w:color w:val="000000"/>
+        </w:rPr>
+        <w:t xml:space="preserve">with approval end date </w:t>
+      </w:r>
+      <w:r>
+        <w:rPr>
+          <w:rFonts w:ascii="Arial" w:eastAsia="Times New Roman" w:hAnsi="Arial" w:cs="Arial"/>
+          <w:b/>
+          <w:color w:val="000000"/>
+        </w:rPr>
+        <w:t>{d.previous_amendment.</w:t>
+      </w:r>
+      <w:r>
+        <w:rPr>
+          <w:rFonts w:ascii="Arial" w:hAnsi="Arial" w:cs="Arial"/>
+          <w:b/>
+          <w:bCs/>
+        </w:rPr>
+        <w:t>authorization</w:t>
+      </w:r>
+      <w:r>
+        <w:rPr>
+          <w:rFonts w:ascii="Arial" w:eastAsia="Times New Roman" w:hAnsi="Arial" w:cs="Arial"/>
+          <w:b/>
+          <w:color w:val="000000"/>
+        </w:rPr>
+        <w:t>_end_date}</w:t>
+      </w:r>
+      <w:r>
+        <w:rPr>
+          <w:rFonts w:ascii="Arial" w:eastAsia="Times New Roman" w:hAnsi="Arial" w:cs="Arial"/>
+          <w:color w:val="000000"/>
+        </w:rPr>
+        <w:t>.</w:t>
+      </w:r>
+      <w:r>
+        <w:rPr>
+          <w:rFonts w:ascii="Arial" w:eastAsia="Times New Roman" w:hAnsi="Arial" w:cs="Arial"/>
+          <w:color w:val="FF4000"/>
+        </w:rPr>
+        <w:t xml:space="preserve"> </w:t>
+      </w:r>
       <w:r>
         <w:rPr>
           <w:rFonts w:ascii="Arial" w:eastAsia="Times New Roman" w:hAnsi="Arial" w:cs="Arial"/>
@@ -1500,223 +1176,7 @@
           <w:color w:val="FF0000"/>
           <w:u w:val="single"/>
         </w:rPr>
-        <w:t>_amendment_type_code:ifEQ</w:t>
-      </w:r>
-      <w:proofErr w:type="spellEnd"/>
-      <w:r>
-        <w:rPr>
-          <w:rFonts w:ascii="Arial" w:eastAsia="Times New Roman" w:hAnsi="Arial" w:cs="Arial"/>
-          <w:b/>
-          <w:i/>
-          <w:color w:val="FF0000"/>
-          <w:u w:val="single"/>
-        </w:rPr>
-        <w:t>(ALG):</w:t>
-      </w:r>
-      <w:proofErr w:type="spellStart"/>
-      <w:r>
-        <w:rPr>
-          <w:rFonts w:ascii="Arial" w:eastAsia="Times New Roman" w:hAnsi="Arial" w:cs="Arial"/>
-          <w:b/>
-          <w:i/>
-          <w:color w:val="FF0000"/>
-          <w:u w:val="single"/>
-        </w:rPr>
-        <w:t>showBegin</w:t>
-      </w:r>
-      <w:proofErr w:type="spellEnd"/>
-      <w:r>
-        <w:rPr>
-          <w:rFonts w:ascii="Arial" w:eastAsia="Times New Roman" w:hAnsi="Arial" w:cs="Arial"/>
-          <w:b/>
-          <w:i/>
-          <w:color w:val="FF0000"/>
-          <w:u w:val="single"/>
-        </w:rPr>
-        <w:t>}</w:t>
-      </w:r>
-      <w:r>
-        <w:rPr>
-          <w:rFonts w:ascii="Arial" w:eastAsia="Times New Roman" w:hAnsi="Arial" w:cs="Arial"/>
-          <w:b/>
-          <w:i/>
-          <w:color w:val="FF0000"/>
-          <w:u w:val="single"/>
-        </w:rPr>
-        <w:br/>
-      </w:r>
-      <w:r>
-        <w:rPr>
-          <w:rFonts w:ascii="Arial" w:eastAsia="Times New Roman" w:hAnsi="Arial" w:cs="Arial"/>
-          <w:color w:val="000000"/>
-        </w:rPr>
-        <w:t>This permit replaces the authorization for permit</w:t>
-      </w:r>
-      <w:r>
-        <w:rPr>
-          <w:rFonts w:ascii="Arial" w:eastAsia="Times New Roman" w:hAnsi="Arial" w:cs="Arial"/>
-          <w:b/>
-          <w:color w:val="000000"/>
-        </w:rPr>
-        <w:t xml:space="preserve"> {</w:t>
-      </w:r>
-      <w:proofErr w:type="spellStart"/>
-      <w:r>
-        <w:rPr>
-          <w:rFonts w:ascii="Arial" w:eastAsia="Times New Roman" w:hAnsi="Arial" w:cs="Arial"/>
-          <w:b/>
-          <w:color w:val="000000"/>
-        </w:rPr>
-        <w:t>d.permit_number</w:t>
-      </w:r>
-      <w:proofErr w:type="spellEnd"/>
-      <w:r>
-        <w:rPr>
-          <w:rFonts w:ascii="Arial" w:eastAsia="Times New Roman" w:hAnsi="Arial" w:cs="Arial"/>
-          <w:b/>
-          <w:color w:val="000000"/>
-        </w:rPr>
-        <w:t xml:space="preserve">}, </w:t>
-      </w:r>
-      <w:r>
-        <w:rPr>
-          <w:rFonts w:ascii="Arial" w:eastAsia="Times New Roman" w:hAnsi="Arial" w:cs="Arial"/>
-          <w:color w:val="000000"/>
-        </w:rPr>
-        <w:t xml:space="preserve">amended on </w:t>
-      </w:r>
-      <w:r>
-        <w:rPr>
-          <w:rFonts w:ascii="Arial" w:eastAsia="Times New Roman" w:hAnsi="Arial" w:cs="Arial"/>
-          <w:b/>
-          <w:color w:val="000000"/>
-        </w:rPr>
-        <w:t>{</w:t>
-      </w:r>
-      <w:proofErr w:type="spellStart"/>
-      <w:r>
-        <w:rPr>
-          <w:rFonts w:ascii="Arial" w:eastAsia="Times New Roman" w:hAnsi="Arial" w:cs="Arial"/>
-          <w:b/>
-          <w:color w:val="000000"/>
-        </w:rPr>
-        <w:t>d.previous_amendment.issue_date</w:t>
-      </w:r>
-      <w:proofErr w:type="spellEnd"/>
-      <w:r>
-        <w:rPr>
-          <w:rFonts w:ascii="Arial" w:eastAsia="Times New Roman" w:hAnsi="Arial" w:cs="Arial"/>
-          <w:b/>
-          <w:color w:val="000000"/>
-        </w:rPr>
-        <w:t xml:space="preserve">}, </w:t>
-      </w:r>
-      <w:r>
-        <w:rPr>
-          <w:rFonts w:ascii="Arial" w:eastAsia="Times New Roman" w:hAnsi="Arial" w:cs="Arial"/>
-          <w:color w:val="000000"/>
-        </w:rPr>
-        <w:t xml:space="preserve">with approval end date </w:t>
-      </w:r>
-      <w:r>
-        <w:rPr>
-          <w:rFonts w:ascii="Arial" w:eastAsia="Times New Roman" w:hAnsi="Arial" w:cs="Arial"/>
-          <w:b/>
-          <w:color w:val="000000"/>
-        </w:rPr>
-        <w:t>{</w:t>
-      </w:r>
-      <w:proofErr w:type="spellStart"/>
-      <w:r>
-        <w:rPr>
-          <w:rFonts w:ascii="Arial" w:eastAsia="Times New Roman" w:hAnsi="Arial" w:cs="Arial"/>
-          <w:b/>
-          <w:color w:val="000000"/>
-        </w:rPr>
-        <w:t>d.previous_amendment.</w:t>
-      </w:r>
-      <w:r>
-        <w:rPr>
-          <w:rFonts w:ascii="Arial" w:hAnsi="Arial" w:cs="Arial"/>
-          <w:b/>
-          <w:bCs/>
-        </w:rPr>
-        <w:t>authorization</w:t>
-      </w:r>
-      <w:r>
-        <w:rPr>
-          <w:rFonts w:ascii="Arial" w:eastAsia="Times New Roman" w:hAnsi="Arial" w:cs="Arial"/>
-          <w:b/>
-          <w:color w:val="000000"/>
-        </w:rPr>
-        <w:t>_end_date</w:t>
-      </w:r>
-      <w:proofErr w:type="spellEnd"/>
-      <w:r>
-        <w:rPr>
-          <w:rFonts w:ascii="Arial" w:eastAsia="Times New Roman" w:hAnsi="Arial" w:cs="Arial"/>
-          <w:b/>
-          <w:color w:val="000000"/>
-        </w:rPr>
-        <w:t>}</w:t>
-      </w:r>
-      <w:r>
-        <w:rPr>
-          <w:rFonts w:ascii="Arial" w:eastAsia="Times New Roman" w:hAnsi="Arial" w:cs="Arial"/>
-          <w:color w:val="000000"/>
-        </w:rPr>
-        <w:t>.</w:t>
-      </w:r>
-      <w:r>
-        <w:rPr>
-          <w:rFonts w:ascii="Arial" w:eastAsia="Times New Roman" w:hAnsi="Arial" w:cs="Arial"/>
-          <w:color w:val="FF4000"/>
-        </w:rPr>
-        <w:t xml:space="preserve"> </w:t>
-      </w:r>
-      <w:r>
-        <w:rPr>
-          <w:rFonts w:ascii="Arial" w:eastAsia="Times New Roman" w:hAnsi="Arial" w:cs="Arial"/>
-          <w:b/>
-          <w:i/>
-          <w:color w:val="FF0000"/>
-          <w:u w:val="single"/>
-        </w:rPr>
-        <w:t>{</w:t>
-      </w:r>
-      <w:proofErr w:type="spellStart"/>
-      <w:proofErr w:type="gramStart"/>
-      <w:r>
-        <w:rPr>
-          <w:rFonts w:ascii="Arial" w:eastAsia="Times New Roman" w:hAnsi="Arial" w:cs="Arial"/>
-          <w:b/>
-          <w:i/>
-          <w:color w:val="FF0000"/>
-          <w:u w:val="single"/>
-        </w:rPr>
-        <w:t>d.permit</w:t>
-      </w:r>
-      <w:proofErr w:type="gramEnd"/>
-      <w:r>
-        <w:rPr>
-          <w:rFonts w:ascii="Arial" w:eastAsia="Times New Roman" w:hAnsi="Arial" w:cs="Arial"/>
-          <w:b/>
-          <w:i/>
-          <w:color w:val="FF0000"/>
-          <w:u w:val="single"/>
-        </w:rPr>
-        <w:t>_amendment_type_code:showEnd</w:t>
-      </w:r>
-      <w:proofErr w:type="spellEnd"/>
-      <w:r>
-        <w:rPr>
-          <w:rFonts w:ascii="Arial" w:eastAsia="Times New Roman" w:hAnsi="Arial" w:cs="Arial"/>
-          <w:b/>
-          <w:i/>
-          <w:color w:val="FF0000"/>
-          <w:u w:val="single"/>
-        </w:rPr>
-        <w:t>}</w:t>
+        <w:t>{d.permit_amendment_type_code:showEnd}</w:t>
       </w:r>
     </w:p>
     <w:p>
@@ -1800,7 +1260,99 @@
           <w:color w:val="000000"/>
           <w:u w:val="single"/>
         </w:rPr>
-        <w:t>Notice of Work Mine Plan and Reclamation Program</w:t>
+        <w:t>{d.application_type_code:ifEQ(NOW):show(</w:t>
+      </w:r>
+      <w:r>
+        <w:rPr>
+          <w:rFonts w:ascii="Arial" w:eastAsia="Times New Roman" w:hAnsi="Arial" w:cs="Arial"/>
+          <w:b/>
+          <w:bCs/>
+          <w:color w:val="000000"/>
+          <w:u w:val="single"/>
+        </w:rPr>
+        <w:t>'</w:t>
+      </w:r>
+      <w:r>
+        <w:rPr>
+          <w:rFonts w:ascii="Arial" w:eastAsia="Times New Roman" w:hAnsi="Arial" w:cs="Arial"/>
+          <w:b/>
+          <w:bCs/>
+          <w:color w:val="000000"/>
+          <w:u w:val="single"/>
+        </w:rPr>
+        <w:t>Notice of Work</w:t>
+      </w:r>
+      <w:r>
+        <w:rPr>
+          <w:rFonts w:ascii="Arial" w:eastAsia="Times New Roman" w:hAnsi="Arial" w:cs="Arial"/>
+          <w:b/>
+          <w:bCs/>
+          <w:color w:val="000000"/>
+          <w:u w:val="single"/>
+        </w:rPr>
+        <w:t xml:space="preserve"> </w:t>
+      </w:r>
+      <w:r>
+        <w:rPr>
+          <w:rFonts w:ascii="Arial" w:eastAsia="Times New Roman" w:hAnsi="Arial" w:cs="Arial"/>
+          <w:b/>
+          <w:bCs/>
+          <w:color w:val="000000"/>
+          <w:u w:val="single"/>
+        </w:rPr>
+        <w:t>Mine Plan</w:t>
+      </w:r>
+      <w:bookmarkStart w:id="0" w:name="_GoBack"/>
+      <w:bookmarkEnd w:id="0"/>
+      <w:r>
+        <w:rPr>
+          <w:rFonts w:ascii="Arial" w:eastAsia="Times New Roman" w:hAnsi="Arial" w:cs="Arial"/>
+          <w:b/>
+          <w:bCs/>
+          <w:color w:val="000000"/>
+          <w:u w:val="single"/>
+        </w:rPr>
+        <w:t xml:space="preserve"> </w:t>
+      </w:r>
+      <w:r>
+        <w:rPr>
+          <w:rFonts w:ascii="Arial" w:eastAsia="Times New Roman" w:hAnsi="Arial" w:cs="Arial"/>
+          <w:b/>
+          <w:bCs/>
+          <w:color w:val="000000"/>
+          <w:u w:val="single"/>
+        </w:rPr>
+        <w:t>'):elseShow('Application</w:t>
+      </w:r>
+      <w:r>
+        <w:rPr>
+          <w:rFonts w:ascii="Arial" w:eastAsia="Times New Roman" w:hAnsi="Arial" w:cs="Arial"/>
+          <w:b/>
+          <w:bCs/>
+          <w:color w:val="000000"/>
+          <w:u w:val="single"/>
+        </w:rPr>
+        <w:t xml:space="preserve"> </w:t>
+      </w:r>
+      <w:r>
+        <w:rPr>
+          <w:rFonts w:ascii="Arial" w:eastAsia="Times New Roman" w:hAnsi="Arial" w:cs="Arial"/>
+          <w:b/>
+          <w:bCs/>
+          <w:color w:val="000000"/>
+          <w:u w:val="single"/>
+        </w:rPr>
+        <w:t>')}</w:t>
+      </w:r>
+      <w:r>
+        <w:rPr>
+          <w:rFonts w:ascii="Arial" w:eastAsia="Times New Roman" w:hAnsi="Arial" w:cs="Arial"/>
+          <w:b/>
+          <w:bCs/>
+          <w:color w:val="000000"/>
+          <w:u w:val="single"/>
+        </w:rPr>
+        <w:t xml:space="preserve"> and Reclamation Program</w:t>
       </w:r>
     </w:p>
     <w:p>
@@ -1828,7 +1380,14 @@
           <w:rFonts w:ascii="Arial" w:eastAsia="Times New Roman" w:hAnsi="Arial" w:cs="Arial"/>
           <w:color w:val="000000"/>
         </w:rPr>
-        <w:t xml:space="preserve">Notice of Work </w:t>
+        <w:t>{d.application_type_code:ifEQ(NOW):show('Notice of Work '):elseShow('Application ')}</w:t>
+      </w:r>
+      <w:r>
+        <w:rPr>
+          <w:rFonts w:ascii="Arial" w:eastAsia="Times New Roman" w:hAnsi="Arial" w:cs="Arial"/>
+          <w:color w:val="000000"/>
+        </w:rPr>
+        <w:t xml:space="preserve"> </w:t>
       </w:r>
       <w:r>
         <w:rPr>
@@ -1837,9 +1396,8 @@
           <w:bCs/>
           <w:color w:val="000000"/>
         </w:rPr>
-        <w:t>{</w:t>
-      </w:r>
-      <w:proofErr w:type="spellStart"/>
+        <w:t>{d.now_number</w:t>
+      </w:r>
       <w:r>
         <w:rPr>
           <w:rFonts w:ascii="Arial" w:eastAsia="Times New Roman" w:hAnsi="Arial" w:cs="Arial"/>
@@ -1847,9 +1405,57 @@
           <w:bCs/>
           <w:color w:val="000000"/>
         </w:rPr>
-        <w:t>d.now_number</w:t>
-      </w:r>
-      <w:proofErr w:type="spellEnd"/>
+        <w:t>}</w:t>
+      </w:r>
+      <w:r>
+        <w:rPr>
+          <w:rFonts w:ascii="Arial" w:eastAsia="Times New Roman" w:hAnsi="Arial" w:cs="Arial"/>
+          <w:color w:val="000000"/>
+        </w:rPr>
+        <w:t xml:space="preserve"> </w:t>
+      </w:r>
+      <w:r>
+        <w:rPr>
+          <w:rFonts w:ascii="Arial" w:eastAsia="Times New Roman" w:hAnsi="Arial" w:cs="Arial"/>
+          <w:color w:val="000000"/>
+        </w:rPr>
+        <w:t>{d.</w:t>
+      </w:r>
+      <w:r>
+        <w:rPr>
+          <w:rFonts w:ascii="Arial" w:eastAsia="Times New Roman" w:hAnsi="Arial" w:cs="Arial"/>
+          <w:color w:val="000000"/>
+        </w:rPr>
+        <w:t>application_type_code</w:t>
+      </w:r>
+      <w:r>
+        <w:rPr>
+          <w:rFonts w:ascii="Arial" w:eastAsia="Times New Roman" w:hAnsi="Arial" w:cs="Arial"/>
+          <w:color w:val="000000"/>
+        </w:rPr>
+        <w:t>:ifEQ(</w:t>
+      </w:r>
+      <w:r>
+        <w:rPr>
+          <w:rFonts w:ascii="Arial" w:eastAsia="Times New Roman" w:hAnsi="Arial" w:cs="Arial"/>
+          <w:color w:val="000000"/>
+        </w:rPr>
+        <w:t>NOW</w:t>
+      </w:r>
+      <w:r>
+        <w:rPr>
+          <w:rFonts w:ascii="Arial" w:eastAsia="Times New Roman" w:hAnsi="Arial" w:cs="Arial"/>
+          <w:color w:val="000000"/>
+        </w:rPr>
+        <w:t xml:space="preserve">):showBegin} </w:t>
+      </w:r>
+      <w:r>
+        <w:rPr>
+          <w:rFonts w:ascii="Arial" w:eastAsia="Times New Roman" w:hAnsi="Arial" w:cs="Arial"/>
+          <w:color w:val="000000"/>
+        </w:rPr>
+        <w:t xml:space="preserve">tracking number </w:t>
+      </w:r>
       <w:r>
         <w:rPr>
           <w:rFonts w:ascii="Arial" w:eastAsia="Times New Roman" w:hAnsi="Arial" w:cs="Arial"/>
@@ -1857,7 +1463,7 @@
           <w:bCs/>
           <w:color w:val="000000"/>
         </w:rPr>
-        <w:t>}</w:t>
+        <w:t>{d.now_tracking_number}</w:t>
       </w:r>
       <w:r>
         <w:rPr>
@@ -1871,7 +1477,35 @@
           <w:rFonts w:ascii="Arial" w:eastAsia="Times New Roman" w:hAnsi="Arial" w:cs="Arial"/>
           <w:color w:val="000000"/>
         </w:rPr>
-        <w:t>tracking number</w:t>
+        <w:t>{d.</w:t>
+      </w:r>
+      <w:r>
+        <w:rPr>
+          <w:rFonts w:ascii="Arial" w:eastAsia="Times New Roman" w:hAnsi="Arial" w:cs="Arial"/>
+          <w:color w:val="000000"/>
+        </w:rPr>
+        <w:t>application_type_code</w:t>
+      </w:r>
+      <w:r>
+        <w:rPr>
+          <w:rFonts w:ascii="Arial" w:eastAsia="Times New Roman" w:hAnsi="Arial" w:cs="Arial"/>
+          <w:color w:val="000000"/>
+        </w:rPr>
+        <w:t>:showEnd}</w:t>
+      </w:r>
+      <w:r>
+        <w:rPr>
+          <w:rFonts w:ascii="Arial" w:eastAsia="Times New Roman" w:hAnsi="Arial" w:cs="Arial"/>
+          <w:color w:val="000000"/>
+        </w:rPr>
+        <w:t xml:space="preserve"> </w:t>
+      </w:r>
+      <w:r>
+        <w:rPr>
+          <w:rFonts w:ascii="Arial" w:eastAsia="Times New Roman" w:hAnsi="Arial" w:cs="Arial"/>
+          <w:color w:val="000000"/>
+        </w:rPr>
+        <w:t>submitted</w:t>
       </w:r>
       <w:r>
         <w:rPr>
@@ -1887,9 +1521,15 @@
           <w:bCs/>
           <w:color w:val="000000"/>
         </w:rPr>
-        <w:t>{</w:t>
-      </w:r>
-      <w:proofErr w:type="spellStart"/>
+        <w:t>{d.application_dated}</w:t>
+      </w:r>
+      <w:r>
+        <w:rPr>
+          <w:rFonts w:ascii="Arial" w:eastAsia="Times New Roman" w:hAnsi="Arial" w:cs="Arial"/>
+          <w:color w:val="000000"/>
+        </w:rPr>
+        <w:t xml:space="preserve"> and last updated on </w:t>
+      </w:r>
       <w:r>
         <w:rPr>
           <w:rFonts w:ascii="Arial" w:eastAsia="Times New Roman" w:hAnsi="Arial" w:cs="Arial"/>
@@ -1897,103 +1537,7 @@
           <w:bCs/>
           <w:color w:val="000000"/>
         </w:rPr>
-        <w:t>d.now_tracking_number</w:t>
-      </w:r>
-      <w:proofErr w:type="spellEnd"/>
-      <w:r>
-        <w:rPr>
-          <w:rFonts w:ascii="Arial" w:eastAsia="Times New Roman" w:hAnsi="Arial" w:cs="Arial"/>
-          <w:b/>
-          <w:bCs/>
-          <w:color w:val="000000"/>
-        </w:rPr>
-        <w:t>}</w:t>
-      </w:r>
-      <w:r>
-        <w:rPr>
-          <w:rFonts w:ascii="Arial" w:eastAsia="Times New Roman" w:hAnsi="Arial" w:cs="Arial"/>
-          <w:color w:val="000000"/>
-        </w:rPr>
-        <w:t xml:space="preserve"> </w:t>
-      </w:r>
-      <w:r>
-        <w:rPr>
-          <w:rFonts w:ascii="Arial" w:eastAsia="Times New Roman" w:hAnsi="Arial" w:cs="Arial"/>
-          <w:color w:val="000000"/>
-        </w:rPr>
-        <w:t>submitted</w:t>
-      </w:r>
-      <w:r>
-        <w:rPr>
-          <w:rFonts w:ascii="Arial" w:eastAsia="Times New Roman" w:hAnsi="Arial" w:cs="Arial"/>
-          <w:color w:val="000000"/>
-        </w:rPr>
-        <w:t xml:space="preserve"> </w:t>
-      </w:r>
-      <w:r>
-        <w:rPr>
-          <w:rFonts w:ascii="Arial" w:eastAsia="Times New Roman" w:hAnsi="Arial" w:cs="Arial"/>
-          <w:b/>
-          <w:bCs/>
-          <w:color w:val="000000"/>
-        </w:rPr>
-        <w:t>{</w:t>
-      </w:r>
-      <w:proofErr w:type="spellStart"/>
-      <w:r>
-        <w:rPr>
-          <w:rFonts w:ascii="Arial" w:eastAsia="Times New Roman" w:hAnsi="Arial" w:cs="Arial"/>
-          <w:b/>
-          <w:bCs/>
-          <w:color w:val="000000"/>
-        </w:rPr>
-        <w:t>d.application_dated</w:t>
-      </w:r>
-      <w:proofErr w:type="spellEnd"/>
-      <w:r>
-        <w:rPr>
-          <w:rFonts w:ascii="Arial" w:eastAsia="Times New Roman" w:hAnsi="Arial" w:cs="Arial"/>
-          <w:b/>
-          <w:bCs/>
-          <w:color w:val="000000"/>
-        </w:rPr>
-        <w:t>}</w:t>
-      </w:r>
-      <w:r>
-        <w:rPr>
-          <w:rFonts w:ascii="Arial" w:eastAsia="Times New Roman" w:hAnsi="Arial" w:cs="Arial"/>
-          <w:color w:val="000000"/>
-        </w:rPr>
-        <w:t xml:space="preserve"> and last updated on </w:t>
-      </w:r>
-      <w:r>
-        <w:rPr>
-          <w:rFonts w:ascii="Arial" w:eastAsia="Times New Roman" w:hAnsi="Arial" w:cs="Arial"/>
-          <w:b/>
-          <w:bCs/>
-          <w:color w:val="000000"/>
-        </w:rPr>
-        <w:t>{</w:t>
-      </w:r>
-      <w:proofErr w:type="spellStart"/>
-      <w:r>
-        <w:rPr>
-          <w:rFonts w:ascii="Arial" w:eastAsia="Times New Roman" w:hAnsi="Arial" w:cs="Arial"/>
-          <w:b/>
-          <w:bCs/>
-          <w:color w:val="000000"/>
-        </w:rPr>
-        <w:t>d.application_last_updated_date</w:t>
-      </w:r>
-      <w:proofErr w:type="spellEnd"/>
-      <w:r>
-        <w:rPr>
-          <w:rFonts w:ascii="Arial" w:eastAsia="Times New Roman" w:hAnsi="Arial" w:cs="Arial"/>
-          <w:b/>
-          <w:bCs/>
-          <w:color w:val="000000"/>
-        </w:rPr>
-        <w:t>}</w:t>
+        <w:t>{d.application_last_updated_date}</w:t>
       </w:r>
     </w:p>
     <w:p>
@@ -2020,65 +1564,29 @@
           <w:rFonts w:ascii="Arial" w:eastAsia="Times New Roman" w:hAnsi="Arial" w:cs="Arial"/>
           <w:color w:val="000000"/>
         </w:rPr>
-        <w:t>{</w:t>
-      </w:r>
-      <w:proofErr w:type="spellStart"/>
-      <w:proofErr w:type="gramStart"/>
+        <w:t>{d.</w:t>
+      </w:r>
       <w:r>
         <w:rPr>
           <w:rFonts w:ascii="Arial" w:eastAsia="Times New Roman" w:hAnsi="Arial" w:cs="Arial"/>
           <w:color w:val="000000"/>
         </w:rPr>
-        <w:t>d.</w:t>
+        <w:t>final_application_package</w:t>
       </w:r>
       <w:r>
         <w:rPr>
           <w:rFonts w:ascii="Arial" w:eastAsia="Times New Roman" w:hAnsi="Arial" w:cs="Arial"/>
           <w:color w:val="000000"/>
         </w:rPr>
-        <w:t>final</w:t>
-      </w:r>
-      <w:proofErr w:type="gramEnd"/>
+        <w:t>[i].</w:t>
+      </w:r>
       <w:r>
         <w:rPr>
           <w:rFonts w:ascii="Arial" w:eastAsia="Times New Roman" w:hAnsi="Arial" w:cs="Arial"/>
           <w:color w:val="000000"/>
         </w:rPr>
-        <w:t>_application_package</w:t>
-      </w:r>
-      <w:proofErr w:type="spellEnd"/>
-      <w:r>
-        <w:rPr>
-          <w:rFonts w:ascii="Arial" w:eastAsia="Times New Roman" w:hAnsi="Arial" w:cs="Arial"/>
-          <w:color w:val="000000"/>
-        </w:rPr>
-        <w:t>[</w:t>
-      </w:r>
-      <w:proofErr w:type="spellStart"/>
-      <w:r>
-        <w:rPr>
-          <w:rFonts w:ascii="Arial" w:eastAsia="Times New Roman" w:hAnsi="Arial" w:cs="Arial"/>
-          <w:color w:val="000000"/>
-        </w:rPr>
-        <w:t>i</w:t>
-      </w:r>
-      <w:proofErr w:type="spellEnd"/>
-      <w:r>
-        <w:rPr>
-          <w:rFonts w:ascii="Arial" w:eastAsia="Times New Roman" w:hAnsi="Arial" w:cs="Arial"/>
-          <w:color w:val="000000"/>
-        </w:rPr>
-        <w:t>].</w:t>
-      </w:r>
-      <w:proofErr w:type="spellStart"/>
-      <w:r>
-        <w:rPr>
-          <w:rFonts w:ascii="Arial" w:eastAsia="Times New Roman" w:hAnsi="Arial" w:cs="Arial"/>
-          <w:color w:val="000000"/>
-        </w:rPr>
         <w:t>document_info</w:t>
       </w:r>
-      <w:proofErr w:type="spellEnd"/>
       <w:r>
         <w:rPr>
           <w:rFonts w:ascii="Arial" w:eastAsia="Times New Roman" w:hAnsi="Arial" w:cs="Arial"/>
@@ -2111,49 +1619,29 @@
           <w:rFonts w:ascii="Arial" w:eastAsia="Times New Roman" w:hAnsi="Arial" w:cs="Arial"/>
           <w:color w:val="000000"/>
         </w:rPr>
-        <w:t>{</w:t>
-      </w:r>
-      <w:proofErr w:type="spellStart"/>
-      <w:proofErr w:type="gramStart"/>
+        <w:t>{d.</w:t>
+      </w:r>
       <w:r>
         <w:rPr>
           <w:rFonts w:ascii="Arial" w:eastAsia="Times New Roman" w:hAnsi="Arial" w:cs="Arial"/>
           <w:color w:val="000000"/>
         </w:rPr>
-        <w:t>d.</w:t>
+        <w:t>final_application_package</w:t>
       </w:r>
       <w:r>
         <w:rPr>
           <w:rFonts w:ascii="Arial" w:eastAsia="Times New Roman" w:hAnsi="Arial" w:cs="Arial"/>
           <w:color w:val="000000"/>
         </w:rPr>
-        <w:t>final</w:t>
-      </w:r>
-      <w:proofErr w:type="gramEnd"/>
+        <w:t>[i+1].</w:t>
+      </w:r>
       <w:r>
         <w:rPr>
           <w:rFonts w:ascii="Arial" w:eastAsia="Times New Roman" w:hAnsi="Arial" w:cs="Arial"/>
           <w:color w:val="000000"/>
         </w:rPr>
-        <w:t>_application_package</w:t>
-      </w:r>
-      <w:proofErr w:type="spellEnd"/>
-      <w:r>
-        <w:rPr>
-          <w:rFonts w:ascii="Arial" w:eastAsia="Times New Roman" w:hAnsi="Arial" w:cs="Arial"/>
-          <w:color w:val="000000"/>
-        </w:rPr>
-        <w:t>[i+1].</w:t>
-      </w:r>
-      <w:proofErr w:type="spellStart"/>
-      <w:r>
-        <w:rPr>
-          <w:rFonts w:ascii="Arial" w:eastAsia="Times New Roman" w:hAnsi="Arial" w:cs="Arial"/>
-          <w:color w:val="000000"/>
-        </w:rPr>
         <w:t>document_info</w:t>
       </w:r>
-      <w:proofErr w:type="spellEnd"/>
       <w:r>
         <w:rPr>
           <w:rFonts w:ascii="Arial" w:eastAsia="Times New Roman" w:hAnsi="Arial" w:cs="Arial"/>
@@ -2185,63 +1673,7 @@
           <w:color w:val="FF0000"/>
           <w:u w:val="single"/>
         </w:rPr>
-        <w:t>{</w:t>
-      </w:r>
-      <w:proofErr w:type="spellStart"/>
-      <w:proofErr w:type="gramStart"/>
-      <w:r>
-        <w:rPr>
-          <w:rFonts w:ascii="Arial" w:eastAsia="Times New Roman" w:hAnsi="Arial" w:cs="Arial"/>
-          <w:b/>
-          <w:i/>
-          <w:color w:val="FF0000"/>
-          <w:u w:val="single"/>
-        </w:rPr>
-        <w:t>d.permit</w:t>
-      </w:r>
-      <w:proofErr w:type="gramEnd"/>
-      <w:r>
-        <w:rPr>
-          <w:rFonts w:ascii="Arial" w:eastAsia="Times New Roman" w:hAnsi="Arial" w:cs="Arial"/>
-          <w:b/>
-          <w:i/>
-          <w:color w:val="FF0000"/>
-          <w:u w:val="single"/>
-        </w:rPr>
-        <w:t>_amendment_type_code:ifEQ</w:t>
-      </w:r>
-      <w:proofErr w:type="spellEnd"/>
-      <w:r>
-        <w:rPr>
-          <w:rFonts w:ascii="Arial" w:eastAsia="Times New Roman" w:hAnsi="Arial" w:cs="Arial"/>
-          <w:b/>
-          <w:i/>
-          <w:color w:val="FF0000"/>
-          <w:u w:val="single"/>
-        </w:rPr>
-        <w:t>(ALG):</w:t>
-      </w:r>
-      <w:proofErr w:type="spellStart"/>
-      <w:r>
-        <w:rPr>
-          <w:rFonts w:ascii="Arial" w:eastAsia="Times New Roman" w:hAnsi="Arial" w:cs="Arial"/>
-          <w:b/>
-          <w:i/>
-          <w:color w:val="FF0000"/>
-          <w:u w:val="single"/>
-        </w:rPr>
-        <w:t>showBegin</w:t>
-      </w:r>
-      <w:proofErr w:type="spellEnd"/>
-      <w:r>
-        <w:rPr>
-          <w:rFonts w:ascii="Arial" w:eastAsia="Times New Roman" w:hAnsi="Arial" w:cs="Arial"/>
-          <w:b/>
-          <w:i/>
-          <w:color w:val="FF0000"/>
-          <w:u w:val="single"/>
-        </w:rPr>
-        <w:t>}</w:t>
+        <w:t>{d.permit_amendment_type_code:ifEQ(ALG):showBegin}</w:t>
       </w:r>
     </w:p>
     <w:p>
@@ -2299,41 +1731,43 @@
           <w:b/>
           <w:bCs/>
         </w:rPr>
-        <w:t>{</w:t>
-      </w:r>
-      <w:proofErr w:type="spellStart"/>
-      <w:proofErr w:type="gramStart"/>
+        <w:t>{d.permit_number}</w:t>
+      </w:r>
+      <w:r>
+        <w:rPr>
+          <w:rFonts w:ascii="Arial" w:hAnsi="Arial" w:cs="Arial"/>
+        </w:rPr>
+        <w:t xml:space="preserve"> amended on </w:t>
+      </w:r>
       <w:r>
         <w:rPr>
           <w:rFonts w:ascii="Arial" w:hAnsi="Arial" w:cs="Arial"/>
           <w:b/>
           <w:bCs/>
         </w:rPr>
-        <w:t>d.permit</w:t>
-      </w:r>
-      <w:proofErr w:type="gramEnd"/>
+        <w:t>{d.previous_amendment.issue_date}</w:t>
+      </w:r>
+      <w:r>
+        <w:rPr>
+          <w:rFonts w:ascii="Arial" w:hAnsi="Arial" w:cs="Arial"/>
+        </w:rPr>
+        <w:t xml:space="preserve">, with approval end date </w:t>
+      </w:r>
       <w:r>
         <w:rPr>
           <w:rFonts w:ascii="Arial" w:hAnsi="Arial" w:cs="Arial"/>
           <w:b/>
           <w:bCs/>
         </w:rPr>
-        <w:t>_number</w:t>
-      </w:r>
-      <w:proofErr w:type="spellEnd"/>
+        <w:t>{d.previous_amendment.auth</w:t>
+      </w:r>
       <w:r>
         <w:rPr>
           <w:rFonts w:ascii="Arial" w:hAnsi="Arial" w:cs="Arial"/>
           <w:b/>
           <w:bCs/>
         </w:rPr>
-        <w:t>}</w:t>
-      </w:r>
-      <w:r>
-        <w:rPr>
-          <w:rFonts w:ascii="Arial" w:hAnsi="Arial" w:cs="Arial"/>
-        </w:rPr>
-        <w:t xml:space="preserve"> amended on </w:t>
+        <w:t>orization</w:t>
       </w:r>
       <w:r>
         <w:rPr>
@@ -2341,73 +1775,7 @@
           <w:b/>
           <w:bCs/>
         </w:rPr>
-        <w:t>{</w:t>
-      </w:r>
-      <w:proofErr w:type="spellStart"/>
-      <w:r>
-        <w:rPr>
-          <w:rFonts w:ascii="Arial" w:hAnsi="Arial" w:cs="Arial"/>
-          <w:b/>
-          <w:bCs/>
-        </w:rPr>
-        <w:t>d.previous_amendment.issue_date</w:t>
-      </w:r>
-      <w:proofErr w:type="spellEnd"/>
-      <w:r>
-        <w:rPr>
-          <w:rFonts w:ascii="Arial" w:hAnsi="Arial" w:cs="Arial"/>
-          <w:b/>
-          <w:bCs/>
-        </w:rPr>
-        <w:t>}</w:t>
-      </w:r>
-      <w:r>
-        <w:rPr>
-          <w:rFonts w:ascii="Arial" w:hAnsi="Arial" w:cs="Arial"/>
-        </w:rPr>
-        <w:t xml:space="preserve">, with approval end date </w:t>
-      </w:r>
-      <w:r>
-        <w:rPr>
-          <w:rFonts w:ascii="Arial" w:hAnsi="Arial" w:cs="Arial"/>
-          <w:b/>
-          <w:bCs/>
-        </w:rPr>
-        <w:t>{</w:t>
-      </w:r>
-      <w:proofErr w:type="spellStart"/>
-      <w:r>
-        <w:rPr>
-          <w:rFonts w:ascii="Arial" w:hAnsi="Arial" w:cs="Arial"/>
-          <w:b/>
-          <w:bCs/>
-        </w:rPr>
-        <w:t>d.previous_amendment.auth</w:t>
-      </w:r>
-      <w:r>
-        <w:rPr>
-          <w:rFonts w:ascii="Arial" w:hAnsi="Arial" w:cs="Arial"/>
-          <w:b/>
-          <w:bCs/>
-        </w:rPr>
-        <w:t>orization</w:t>
-      </w:r>
-      <w:r>
-        <w:rPr>
-          <w:rFonts w:ascii="Arial" w:hAnsi="Arial" w:cs="Arial"/>
-          <w:b/>
-          <w:bCs/>
-        </w:rPr>
-        <w:t>_end_date</w:t>
-      </w:r>
-      <w:proofErr w:type="spellEnd"/>
-      <w:r>
-        <w:rPr>
-          <w:rFonts w:ascii="Arial" w:hAnsi="Arial" w:cs="Arial"/>
-          <w:b/>
-          <w:bCs/>
-        </w:rPr>
-        <w:t>}</w:t>
+        <w:t>_end_date}</w:t>
       </w:r>
     </w:p>
     <w:p>
@@ -2426,58 +1794,14 @@
         <w:rPr>
           <w:rFonts w:ascii="Arial" w:hAnsi="Arial" w:cs="Arial"/>
         </w:rPr>
-        <w:t>{</w:t>
-      </w:r>
-      <w:proofErr w:type="spellStart"/>
-      <w:proofErr w:type="gramStart"/>
+        <w:t>{d.previous_amendment.related_documents[i].document_</w:t>
+      </w:r>
       <w:r>
         <w:rPr>
           <w:rFonts w:ascii="Arial" w:hAnsi="Arial" w:cs="Arial"/>
         </w:rPr>
-        <w:t>d.previous</w:t>
-      </w:r>
-      <w:proofErr w:type="gramEnd"/>
-      <w:r>
-        <w:rPr>
-          <w:rFonts w:ascii="Arial" w:hAnsi="Arial" w:cs="Arial"/>
-        </w:rPr>
-        <w:t>_amendment.related_documents</w:t>
-      </w:r>
-      <w:proofErr w:type="spellEnd"/>
-      <w:r>
-        <w:rPr>
-          <w:rFonts w:ascii="Arial" w:hAnsi="Arial" w:cs="Arial"/>
-        </w:rPr>
-        <w:t>[</w:t>
-      </w:r>
-      <w:proofErr w:type="spellStart"/>
-      <w:r>
-        <w:rPr>
-          <w:rFonts w:ascii="Arial" w:hAnsi="Arial" w:cs="Arial"/>
-        </w:rPr>
-        <w:t>i</w:t>
-      </w:r>
-      <w:proofErr w:type="spellEnd"/>
-      <w:r>
-        <w:rPr>
-          <w:rFonts w:ascii="Arial" w:hAnsi="Arial" w:cs="Arial"/>
-        </w:rPr>
-        <w:t>].</w:t>
-      </w:r>
-      <w:proofErr w:type="spellStart"/>
-      <w:r>
-        <w:rPr>
-          <w:rFonts w:ascii="Arial" w:hAnsi="Arial" w:cs="Arial"/>
-        </w:rPr>
-        <w:t>document_</w:t>
-      </w:r>
-      <w:r>
-        <w:rPr>
-          <w:rFonts w:ascii="Arial" w:hAnsi="Arial" w:cs="Arial"/>
-        </w:rPr>
         <w:t>info</w:t>
       </w:r>
-      <w:proofErr w:type="spellEnd"/>
       <w:r>
         <w:rPr>
           <w:rFonts w:ascii="Arial" w:hAnsi="Arial" w:cs="Arial"/>
@@ -2501,44 +1825,14 @@
         <w:rPr>
           <w:rFonts w:ascii="Arial" w:hAnsi="Arial" w:cs="Arial"/>
         </w:rPr>
-        <w:t>{</w:t>
-      </w:r>
-      <w:proofErr w:type="spellStart"/>
-      <w:proofErr w:type="gramStart"/>
+        <w:t>{d.previous_amendment.related_documents[i+1].document_</w:t>
+      </w:r>
       <w:r>
         <w:rPr>
           <w:rFonts w:ascii="Arial" w:hAnsi="Arial" w:cs="Arial"/>
         </w:rPr>
-        <w:t>d.previous</w:t>
-      </w:r>
-      <w:proofErr w:type="gramEnd"/>
-      <w:r>
-        <w:rPr>
-          <w:rFonts w:ascii="Arial" w:hAnsi="Arial" w:cs="Arial"/>
-        </w:rPr>
-        <w:t>_amendment.related_documents</w:t>
-      </w:r>
-      <w:proofErr w:type="spellEnd"/>
-      <w:r>
-        <w:rPr>
-          <w:rFonts w:ascii="Arial" w:hAnsi="Arial" w:cs="Arial"/>
-        </w:rPr>
-        <w:t>[i+1].</w:t>
-      </w:r>
-      <w:proofErr w:type="spellStart"/>
-      <w:r>
-        <w:rPr>
-          <w:rFonts w:ascii="Arial" w:hAnsi="Arial" w:cs="Arial"/>
-        </w:rPr>
-        <w:t>document_</w:t>
-      </w:r>
-      <w:r>
-        <w:rPr>
-          <w:rFonts w:ascii="Arial" w:hAnsi="Arial" w:cs="Arial"/>
-        </w:rPr>
         <w:t>info</w:t>
       </w:r>
-      <w:proofErr w:type="spellEnd"/>
       <w:r>
         <w:rPr>
           <w:rFonts w:ascii="Arial" w:hAnsi="Arial" w:cs="Arial"/>
@@ -2564,44 +1858,7 @@
           <w:color w:val="FF0000"/>
           <w:u w:val="single"/>
         </w:rPr>
-        <w:t>{</w:t>
-      </w:r>
-      <w:proofErr w:type="spellStart"/>
-      <w:proofErr w:type="gramStart"/>
-      <w:r>
-        <w:rPr>
-          <w:rFonts w:ascii="Arial" w:hAnsi="Arial" w:cs="Arial"/>
-          <w:b/>
-          <w:bCs/>
-          <w:i/>
-          <w:color w:val="FF0000"/>
-          <w:u w:val="single"/>
-        </w:rPr>
-        <w:t>d.permit</w:t>
-      </w:r>
-      <w:proofErr w:type="gramEnd"/>
-      <w:r>
-        <w:rPr>
-          <w:rFonts w:ascii="Arial" w:hAnsi="Arial" w:cs="Arial"/>
-          <w:b/>
-          <w:bCs/>
-          <w:i/>
-          <w:color w:val="FF0000"/>
-          <w:u w:val="single"/>
-        </w:rPr>
-        <w:t>_amendment_type_code:showEnd</w:t>
-      </w:r>
-      <w:proofErr w:type="spellEnd"/>
-      <w:r>
-        <w:rPr>
-          <w:rFonts w:ascii="Arial" w:hAnsi="Arial" w:cs="Arial"/>
-          <w:b/>
-          <w:bCs/>
-          <w:i/>
-          <w:color w:val="FF0000"/>
-          <w:u w:val="single"/>
-        </w:rPr>
-        <w:t>}</w:t>
+        <w:t>{d.permit_amendment_type_code:showEnd}</w:t>
       </w:r>
     </w:p>
     <w:p>
@@ -2624,7 +1881,7 @@
           <w:rFonts w:ascii="Arial" w:hAnsi="Arial" w:cs="Arial"/>
         </w:rPr>
       </w:pPr>
-      <w:bookmarkStart w:id="0" w:name="_Hlk61355652"/>
+      <w:bookmarkStart w:id="1" w:name="_Hlk61355652"/>
       <w:r>
         <w:rPr>
           <w:rFonts w:ascii="Arial" w:hAnsi="Arial" w:cs="Arial"/>
@@ -2641,8 +1898,8 @@
           <w:rFonts w:ascii="Arial" w:eastAsia="Times New Roman" w:hAnsi="Arial" w:cs="Arial"/>
         </w:rPr>
       </w:pPr>
-      <w:bookmarkStart w:id="1" w:name="_heading=h.1fob9te" w:colFirst="0" w:colLast="0"/>
-      <w:bookmarkEnd w:id="1"/>
+      <w:bookmarkStart w:id="2" w:name="_heading=h.1fob9te" w:colFirst="0" w:colLast="0"/>
+      <w:bookmarkEnd w:id="2"/>
       <w:r>
         <w:rPr>
           <w:rFonts w:ascii="Arial" w:eastAsia="Times New Roman" w:hAnsi="Arial" w:cs="Arial"/>
@@ -2712,58 +1969,7 @@
           <w:szCs w:val="24"/>
           <w:u w:val="single"/>
         </w:rPr>
-        <w:t>{</w:t>
-      </w:r>
-      <w:proofErr w:type="spellStart"/>
-      <w:r>
-        <w:rPr>
-          <w:rFonts w:ascii="Arial" w:eastAsia="Times New Roman" w:hAnsi="Arial" w:cs="Arial"/>
-          <w:sz w:val="24"/>
-          <w:szCs w:val="24"/>
-          <w:u w:val="single"/>
-        </w:rPr>
-        <w:t>d.conditions.GEC</w:t>
-      </w:r>
-      <w:proofErr w:type="spellEnd"/>
-      <w:r>
-        <w:rPr>
-          <w:rFonts w:ascii="Arial" w:eastAsia="Times New Roman" w:hAnsi="Arial" w:cs="Arial"/>
-          <w:sz w:val="24"/>
-          <w:szCs w:val="24"/>
-          <w:u w:val="single"/>
-        </w:rPr>
-        <w:t>[</w:t>
-      </w:r>
-      <w:proofErr w:type="spellStart"/>
-      <w:r>
-        <w:rPr>
-          <w:rFonts w:ascii="Arial" w:eastAsia="Times New Roman" w:hAnsi="Arial" w:cs="Arial"/>
-          <w:sz w:val="24"/>
-          <w:szCs w:val="24"/>
-          <w:u w:val="single"/>
-        </w:rPr>
-        <w:t>i</w:t>
-      </w:r>
-      <w:proofErr w:type="spellEnd"/>
-      <w:proofErr w:type="gramStart"/>
-      <w:r>
-        <w:rPr>
-          <w:rFonts w:ascii="Arial" w:eastAsia="Times New Roman" w:hAnsi="Arial" w:cs="Arial"/>
-          <w:sz w:val="24"/>
-          <w:szCs w:val="24"/>
-          <w:u w:val="single"/>
-        </w:rPr>
-        <w:t>].condition</w:t>
-      </w:r>
-      <w:proofErr w:type="gramEnd"/>
-      <w:r>
-        <w:rPr>
-          <w:rFonts w:ascii="Arial" w:eastAsia="Times New Roman" w:hAnsi="Arial" w:cs="Arial"/>
-          <w:sz w:val="24"/>
-          <w:szCs w:val="24"/>
-          <w:u w:val="single"/>
-        </w:rPr>
-        <w:t>}</w:t>
+        <w:t>{d.conditions.GEC[i].condition}</w:t>
       </w:r>
     </w:p>
     <w:p>
@@ -2786,71 +1992,7 @@
         <w:rPr>
           <w:rFonts w:ascii="Arial" w:eastAsia="Times New Roman" w:hAnsi="Arial" w:cs="Arial"/>
         </w:rPr>
-        <w:t>{</w:t>
-      </w:r>
-      <w:proofErr w:type="spellStart"/>
-      <w:r>
-        <w:rPr>
-          <w:rFonts w:ascii="Arial" w:eastAsia="Times New Roman" w:hAnsi="Arial" w:cs="Arial"/>
-        </w:rPr>
-        <w:t>d.conditions.GEC</w:t>
-      </w:r>
-      <w:proofErr w:type="spellEnd"/>
-      <w:r>
-        <w:rPr>
-          <w:rFonts w:ascii="Arial" w:eastAsia="Times New Roman" w:hAnsi="Arial" w:cs="Arial"/>
-        </w:rPr>
-        <w:t>[</w:t>
-      </w:r>
-      <w:proofErr w:type="spellStart"/>
-      <w:r>
-        <w:rPr>
-          <w:rFonts w:ascii="Arial" w:eastAsia="Times New Roman" w:hAnsi="Arial" w:cs="Arial"/>
-        </w:rPr>
-        <w:t>i</w:t>
-      </w:r>
-      <w:proofErr w:type="spellEnd"/>
-      <w:proofErr w:type="gramStart"/>
-      <w:r>
-        <w:rPr>
-          <w:rFonts w:ascii="Arial" w:eastAsia="Times New Roman" w:hAnsi="Arial" w:cs="Arial"/>
-        </w:rPr>
-        <w:t>].</w:t>
-      </w:r>
-      <w:proofErr w:type="spellStart"/>
-      <w:r>
-        <w:rPr>
-          <w:rFonts w:ascii="Arial" w:eastAsia="Times New Roman" w:hAnsi="Arial" w:cs="Arial"/>
-        </w:rPr>
-        <w:t>sub</w:t>
-      </w:r>
-      <w:proofErr w:type="gramEnd"/>
-      <w:r>
-        <w:rPr>
-          <w:rFonts w:ascii="Arial" w:eastAsia="Times New Roman" w:hAnsi="Arial" w:cs="Arial"/>
-        </w:rPr>
-        <w:t>_conditions</w:t>
-      </w:r>
-      <w:proofErr w:type="spellEnd"/>
-      <w:r>
-        <w:rPr>
-          <w:rFonts w:ascii="Arial" w:eastAsia="Times New Roman" w:hAnsi="Arial" w:cs="Arial"/>
-        </w:rPr>
-        <w:t>[</w:t>
-      </w:r>
-      <w:proofErr w:type="spellStart"/>
-      <w:r>
-        <w:rPr>
-          <w:rFonts w:ascii="Arial" w:eastAsia="Times New Roman" w:hAnsi="Arial" w:cs="Arial"/>
-        </w:rPr>
-        <w:t>i</w:t>
-      </w:r>
-      <w:proofErr w:type="spellEnd"/>
-      <w:r>
-        <w:rPr>
-          <w:rFonts w:ascii="Arial" w:eastAsia="Times New Roman" w:hAnsi="Arial" w:cs="Arial"/>
-        </w:rPr>
-        <w:t>].condition}</w:t>
+        <w:t>{d.conditions.GEC[i].sub_conditions[i].condition}</w:t>
       </w:r>
     </w:p>
     <w:p>
@@ -2873,24 +2015,10 @@
         <w:rPr>
           <w:rFonts w:ascii="Arial" w:eastAsia="Times New Roman" w:hAnsi="Arial" w:cs="Arial"/>
         </w:rPr>
-        <w:t>{d.conditions.GEC[i</w:t>
-      </w:r>
-      <w:proofErr w:type="gramStart"/>
-      <w:r>
-        <w:rPr>
-          <w:rFonts w:ascii="Arial" w:eastAsia="Times New Roman" w:hAnsi="Arial" w:cs="Arial"/>
-        </w:rPr>
-        <w:t>].sub</w:t>
-      </w:r>
-      <w:proofErr w:type="gramEnd"/>
-      <w:r>
-        <w:rPr>
-          <w:rFonts w:ascii="Arial" w:eastAsia="Times New Roman" w:hAnsi="Arial" w:cs="Arial"/>
-        </w:rPr>
-        <w:t>_conditions[i].sub_conditions[i].condition}</w:t>
-      </w:r>
-      <w:bookmarkStart w:id="2" w:name="_heading=h.3znysh7" w:colFirst="0" w:colLast="0"/>
-      <w:bookmarkEnd w:id="2"/>
+        <w:t>{d.conditions.GEC[i].sub_conditions[i].sub_conditions[i].condition}</w:t>
+      </w:r>
+      <w:bookmarkStart w:id="3" w:name="_heading=h.3znysh7" w:colFirst="0" w:colLast="0"/>
+      <w:bookmarkEnd w:id="3"/>
     </w:p>
     <w:p>
       <w:pPr>
@@ -2912,21 +2040,7 @@
         <w:rPr>
           <w:rFonts w:ascii="Arial" w:eastAsia="Times New Roman" w:hAnsi="Arial" w:cs="Arial"/>
         </w:rPr>
-        <w:t>{d.conditions.GEC[i</w:t>
-      </w:r>
-      <w:proofErr w:type="gramStart"/>
-      <w:r>
-        <w:rPr>
-          <w:rFonts w:ascii="Arial" w:eastAsia="Times New Roman" w:hAnsi="Arial" w:cs="Arial"/>
-        </w:rPr>
-        <w:t>].sub</w:t>
-      </w:r>
-      <w:proofErr w:type="gramEnd"/>
-      <w:r>
-        <w:rPr>
-          <w:rFonts w:ascii="Arial" w:eastAsia="Times New Roman" w:hAnsi="Arial" w:cs="Arial"/>
-        </w:rPr>
-        <w:t>_conditions[i].sub_conditions[i].sub_conditions[i].condition}</w:t>
+        <w:t>{d.conditions.GEC[i].sub_conditions[i].sub_conditions[i].sub_conditions[i].condition}</w:t>
       </w:r>
     </w:p>
     <w:p>
@@ -2949,21 +2063,7 @@
         <w:rPr>
           <w:rFonts w:ascii="Arial" w:eastAsia="Times New Roman" w:hAnsi="Arial" w:cs="Arial"/>
         </w:rPr>
-        <w:t>{d.conditions.GEC[i</w:t>
-      </w:r>
-      <w:proofErr w:type="gramStart"/>
-      <w:r>
-        <w:rPr>
-          <w:rFonts w:ascii="Arial" w:eastAsia="Times New Roman" w:hAnsi="Arial" w:cs="Arial"/>
-        </w:rPr>
-        <w:t>].sub</w:t>
-      </w:r>
-      <w:proofErr w:type="gramEnd"/>
-      <w:r>
-        <w:rPr>
-          <w:rFonts w:ascii="Arial" w:eastAsia="Times New Roman" w:hAnsi="Arial" w:cs="Arial"/>
-        </w:rPr>
-        <w:t>_conditions[i].sub_conditions[i].sub_conditions[i].sub_conditions[i].condition}</w:t>
+        <w:t>{d.conditions.GEC[i].sub_conditions[i].sub_conditions[i].sub_conditions[i].sub_conditions[i].condition}</w:t>
       </w:r>
     </w:p>
     <w:p>
@@ -2986,21 +2086,7 @@
         <w:rPr>
           <w:rFonts w:ascii="Arial" w:eastAsia="Times New Roman" w:hAnsi="Arial" w:cs="Arial"/>
         </w:rPr>
-        <w:t>{d.conditions.GEC[i</w:t>
-      </w:r>
-      <w:proofErr w:type="gramStart"/>
-      <w:r>
-        <w:rPr>
-          <w:rFonts w:ascii="Arial" w:eastAsia="Times New Roman" w:hAnsi="Arial" w:cs="Arial"/>
-        </w:rPr>
-        <w:t>].sub</w:t>
-      </w:r>
-      <w:proofErr w:type="gramEnd"/>
-      <w:r>
-        <w:rPr>
-          <w:rFonts w:ascii="Arial" w:eastAsia="Times New Roman" w:hAnsi="Arial" w:cs="Arial"/>
-        </w:rPr>
-        <w:t>_conditions[i].sub_conditions[i].sub_conditions[i].sub_conditions[i+1].condition}</w:t>
+        <w:t>{d.conditions.GEC[i].sub_conditions[i].sub_conditions[i].sub_conditions[i].sub_conditions[i+1].condition}</w:t>
       </w:r>
     </w:p>
     <w:p>
@@ -3023,21 +2109,7 @@
         <w:rPr>
           <w:rFonts w:ascii="Arial" w:eastAsia="Times New Roman" w:hAnsi="Arial" w:cs="Arial"/>
         </w:rPr>
-        <w:t>{d.conditions.GEC[i</w:t>
-      </w:r>
-      <w:proofErr w:type="gramStart"/>
-      <w:r>
-        <w:rPr>
-          <w:rFonts w:ascii="Arial" w:eastAsia="Times New Roman" w:hAnsi="Arial" w:cs="Arial"/>
-        </w:rPr>
-        <w:t>].sub</w:t>
-      </w:r>
-      <w:proofErr w:type="gramEnd"/>
-      <w:r>
-        <w:rPr>
-          <w:rFonts w:ascii="Arial" w:eastAsia="Times New Roman" w:hAnsi="Arial" w:cs="Arial"/>
-        </w:rPr>
-        <w:t>_conditions[i].sub_conditions[i].sub_conditions[i+1].condition}</w:t>
+        <w:t>{d.conditions.GEC[i].sub_conditions[i].sub_conditions[i].sub_conditions[i+1].condition}</w:t>
       </w:r>
     </w:p>
     <w:p>
@@ -3060,21 +2132,7 @@
         <w:rPr>
           <w:rFonts w:ascii="Arial" w:eastAsia="Times New Roman" w:hAnsi="Arial" w:cs="Arial"/>
         </w:rPr>
-        <w:t>{d.conditions.GEC[i</w:t>
-      </w:r>
-      <w:proofErr w:type="gramStart"/>
-      <w:r>
-        <w:rPr>
-          <w:rFonts w:ascii="Arial" w:eastAsia="Times New Roman" w:hAnsi="Arial" w:cs="Arial"/>
-        </w:rPr>
-        <w:t>].sub</w:t>
-      </w:r>
-      <w:proofErr w:type="gramEnd"/>
-      <w:r>
-        <w:rPr>
-          <w:rFonts w:ascii="Arial" w:eastAsia="Times New Roman" w:hAnsi="Arial" w:cs="Arial"/>
-        </w:rPr>
-        <w:t>_conditions[i].sub_conditions[i+1].condition}</w:t>
+        <w:t>{d.conditions.GEC[i].sub_conditions[i].sub_conditions[i+1].condition}</w:t>
       </w:r>
     </w:p>
     <w:p>
@@ -3097,57 +2155,7 @@
         <w:rPr>
           <w:rFonts w:ascii="Arial" w:eastAsia="Times New Roman" w:hAnsi="Arial" w:cs="Arial"/>
         </w:rPr>
-        <w:t>{</w:t>
-      </w:r>
-      <w:proofErr w:type="spellStart"/>
-      <w:r>
-        <w:rPr>
-          <w:rFonts w:ascii="Arial" w:eastAsia="Times New Roman" w:hAnsi="Arial" w:cs="Arial"/>
-        </w:rPr>
-        <w:t>d.conditions.GEC</w:t>
-      </w:r>
-      <w:proofErr w:type="spellEnd"/>
-      <w:r>
-        <w:rPr>
-          <w:rFonts w:ascii="Arial" w:eastAsia="Times New Roman" w:hAnsi="Arial" w:cs="Arial"/>
-        </w:rPr>
-        <w:t>[</w:t>
-      </w:r>
-      <w:proofErr w:type="spellStart"/>
-      <w:r>
-        <w:rPr>
-          <w:rFonts w:ascii="Arial" w:eastAsia="Times New Roman" w:hAnsi="Arial" w:cs="Arial"/>
-        </w:rPr>
-        <w:t>i</w:t>
-      </w:r>
-      <w:proofErr w:type="spellEnd"/>
-      <w:proofErr w:type="gramStart"/>
-      <w:r>
-        <w:rPr>
-          <w:rFonts w:ascii="Arial" w:eastAsia="Times New Roman" w:hAnsi="Arial" w:cs="Arial"/>
-        </w:rPr>
-        <w:t>].</w:t>
-      </w:r>
-      <w:proofErr w:type="spellStart"/>
-      <w:r>
-        <w:rPr>
-          <w:rFonts w:ascii="Arial" w:eastAsia="Times New Roman" w:hAnsi="Arial" w:cs="Arial"/>
-        </w:rPr>
-        <w:t>sub</w:t>
-      </w:r>
-      <w:proofErr w:type="gramEnd"/>
-      <w:r>
-        <w:rPr>
-          <w:rFonts w:ascii="Arial" w:eastAsia="Times New Roman" w:hAnsi="Arial" w:cs="Arial"/>
-        </w:rPr>
-        <w:t>_conditions</w:t>
-      </w:r>
-      <w:proofErr w:type="spellEnd"/>
-      <w:r>
-        <w:rPr>
-          <w:rFonts w:ascii="Arial" w:eastAsia="Times New Roman" w:hAnsi="Arial" w:cs="Arial"/>
-        </w:rPr>
-        <w:t>[i+1].condition}</w:t>
+        <w:t>{d.conditions.GEC[i].sub_conditions[i+1].condition}</w:t>
       </w:r>
     </w:p>
     <w:p>
@@ -3173,47 +2181,7 @@
           <w:szCs w:val="24"/>
           <w:u w:val="single"/>
         </w:rPr>
-        <w:t>{</w:t>
-      </w:r>
-      <w:proofErr w:type="spellStart"/>
-      <w:r>
-        <w:rPr>
-          <w:rFonts w:ascii="Arial" w:eastAsia="Times New Roman" w:hAnsi="Arial" w:cs="Arial"/>
-          <w:sz w:val="24"/>
-          <w:szCs w:val="24"/>
-          <w:u w:val="single"/>
-        </w:rPr>
-        <w:t>d.conditions.GEC</w:t>
-      </w:r>
-      <w:proofErr w:type="spellEnd"/>
-      <w:r>
-        <w:rPr>
-          <w:rFonts w:ascii="Arial" w:eastAsia="Times New Roman" w:hAnsi="Arial" w:cs="Arial"/>
-          <w:sz w:val="24"/>
-          <w:szCs w:val="24"/>
-          <w:u w:val="single"/>
-        </w:rPr>
-        <w:t>[i+1</w:t>
-      </w:r>
-      <w:proofErr w:type="gramStart"/>
-      <w:r>
-        <w:rPr>
-          <w:rFonts w:ascii="Arial" w:eastAsia="Times New Roman" w:hAnsi="Arial" w:cs="Arial"/>
-          <w:sz w:val="24"/>
-          <w:szCs w:val="24"/>
-          <w:u w:val="single"/>
-        </w:rPr>
-        <w:t>].condition</w:t>
-      </w:r>
-      <w:proofErr w:type="gramEnd"/>
-      <w:r>
-        <w:rPr>
-          <w:rFonts w:ascii="Arial" w:eastAsia="Times New Roman" w:hAnsi="Arial" w:cs="Arial"/>
-          <w:sz w:val="24"/>
-          <w:szCs w:val="24"/>
-          <w:u w:val="single"/>
-        </w:rPr>
-        <w:t>}</w:t>
+        <w:t>{d.conditions.GEC[i+1].condition}</w:t>
       </w:r>
     </w:p>
     <w:p>
@@ -3266,9 +2234,8 @@
           <w:szCs w:val="24"/>
           <w:u w:val="single"/>
         </w:rPr>
-        <w:t>{</w:t>
-      </w:r>
-      <w:proofErr w:type="spellStart"/>
+        <w:t>{d.conditions.</w:t>
+      </w:r>
       <w:r>
         <w:rPr>
           <w:rFonts w:ascii="Arial" w:eastAsia="Times New Roman" w:hAnsi="Arial" w:cs="Arial"/>
@@ -3276,7 +2243,7 @@
           <w:szCs w:val="24"/>
           <w:u w:val="single"/>
         </w:rPr>
-        <w:t>d.conditions.</w:t>
+        <w:t>HSC</w:t>
       </w:r>
       <w:r>
         <w:rPr>
@@ -3285,48 +2252,7 @@
           <w:szCs w:val="24"/>
           <w:u w:val="single"/>
         </w:rPr>
-        <w:t>HSC</w:t>
-      </w:r>
-      <w:proofErr w:type="spellEnd"/>
-      <w:r>
-        <w:rPr>
-          <w:rFonts w:ascii="Arial" w:eastAsia="Times New Roman" w:hAnsi="Arial" w:cs="Arial"/>
-          <w:sz w:val="24"/>
-          <w:szCs w:val="24"/>
-          <w:u w:val="single"/>
-        </w:rPr>
-        <w:t>[</w:t>
-      </w:r>
-      <w:proofErr w:type="spellStart"/>
-      <w:r>
-        <w:rPr>
-          <w:rFonts w:ascii="Arial" w:eastAsia="Times New Roman" w:hAnsi="Arial" w:cs="Arial"/>
-          <w:sz w:val="24"/>
-          <w:szCs w:val="24"/>
-          <w:u w:val="single"/>
-        </w:rPr>
-        <w:t>i</w:t>
-      </w:r>
-      <w:proofErr w:type="spellEnd"/>
-      <w:proofErr w:type="gramStart"/>
-      <w:r>
-        <w:rPr>
-          <w:rFonts w:ascii="Arial" w:eastAsia="Times New Roman" w:hAnsi="Arial" w:cs="Arial"/>
-          <w:sz w:val="24"/>
-          <w:szCs w:val="24"/>
-          <w:u w:val="single"/>
-        </w:rPr>
-        <w:t>].condition</w:t>
-      </w:r>
-      <w:proofErr w:type="gramEnd"/>
-      <w:r>
-        <w:rPr>
-          <w:rFonts w:ascii="Arial" w:eastAsia="Times New Roman" w:hAnsi="Arial" w:cs="Arial"/>
-          <w:sz w:val="24"/>
-          <w:szCs w:val="24"/>
-          <w:u w:val="single"/>
-        </w:rPr>
-        <w:t>}</w:t>
+        <w:t>[i].condition}</w:t>
       </w:r>
     </w:p>
     <w:p>
@@ -3349,14 +2275,7 @@
         <w:rPr>
           <w:rFonts w:ascii="Arial" w:eastAsia="Times New Roman" w:hAnsi="Arial" w:cs="Arial"/>
         </w:rPr>
-        <w:t>{</w:t>
-      </w:r>
-      <w:proofErr w:type="spellStart"/>
-      <w:r>
-        <w:rPr>
-          <w:rFonts w:ascii="Arial" w:eastAsia="Times New Roman" w:hAnsi="Arial" w:cs="Arial"/>
-        </w:rPr>
-        <w:t>d.conditions.</w:t>
+        <w:t>{d.conditions.</w:t>
       </w:r>
       <w:r>
         <w:rPr>
@@ -3364,62 +2283,11 @@
         </w:rPr>
         <w:t>HSC</w:t>
       </w:r>
-      <w:proofErr w:type="spellEnd"/>
-      <w:r>
-        <w:rPr>
-          <w:rFonts w:ascii="Arial" w:eastAsia="Times New Roman" w:hAnsi="Arial" w:cs="Arial"/>
-        </w:rPr>
-        <w:t>[</w:t>
-      </w:r>
-      <w:proofErr w:type="spellStart"/>
-      <w:r>
-        <w:rPr>
-          <w:rFonts w:ascii="Arial" w:eastAsia="Times New Roman" w:hAnsi="Arial" w:cs="Arial"/>
-        </w:rPr>
-        <w:t>i</w:t>
-      </w:r>
-      <w:proofErr w:type="spellEnd"/>
-      <w:proofErr w:type="gramStart"/>
-      <w:r>
-        <w:rPr>
-          <w:rFonts w:ascii="Arial" w:eastAsia="Times New Roman" w:hAnsi="Arial" w:cs="Arial"/>
-        </w:rPr>
-        <w:t>].</w:t>
-      </w:r>
-      <w:proofErr w:type="spellStart"/>
-      <w:r>
-        <w:rPr>
-          <w:rFonts w:ascii="Arial" w:eastAsia="Times New Roman" w:hAnsi="Arial" w:cs="Arial"/>
-        </w:rPr>
-        <w:t>sub</w:t>
-      </w:r>
-      <w:proofErr w:type="gramEnd"/>
-      <w:r>
-        <w:rPr>
-          <w:rFonts w:ascii="Arial" w:eastAsia="Times New Roman" w:hAnsi="Arial" w:cs="Arial"/>
-        </w:rPr>
-        <w:t>_conditions</w:t>
-      </w:r>
-      <w:proofErr w:type="spellEnd"/>
-      <w:r>
-        <w:rPr>
-          <w:rFonts w:ascii="Arial" w:eastAsia="Times New Roman" w:hAnsi="Arial" w:cs="Arial"/>
-        </w:rPr>
-        <w:t>[</w:t>
-      </w:r>
-      <w:proofErr w:type="spellStart"/>
-      <w:r>
-        <w:rPr>
-          <w:rFonts w:ascii="Arial" w:eastAsia="Times New Roman" w:hAnsi="Arial" w:cs="Arial"/>
-        </w:rPr>
-        <w:t>i</w:t>
-      </w:r>
-      <w:proofErr w:type="spellEnd"/>
-      <w:r>
-        <w:rPr>
-          <w:rFonts w:ascii="Arial" w:eastAsia="Times New Roman" w:hAnsi="Arial" w:cs="Arial"/>
-        </w:rPr>
-        <w:t>].condition}</w:t>
+      <w:r>
+        <w:rPr>
+          <w:rFonts w:ascii="Arial" w:eastAsia="Times New Roman" w:hAnsi="Arial" w:cs="Arial"/>
+        </w:rPr>
+        <w:t>[i].sub_conditions[i].condition}</w:t>
       </w:r>
     </w:p>
     <w:p>
@@ -3454,21 +2322,7 @@
         <w:rPr>
           <w:rFonts w:ascii="Arial" w:eastAsia="Times New Roman" w:hAnsi="Arial" w:cs="Arial"/>
         </w:rPr>
-        <w:t>[i</w:t>
-      </w:r>
-      <w:proofErr w:type="gramStart"/>
-      <w:r>
-        <w:rPr>
-          <w:rFonts w:ascii="Arial" w:eastAsia="Times New Roman" w:hAnsi="Arial" w:cs="Arial"/>
-        </w:rPr>
-        <w:t>].sub</w:t>
-      </w:r>
-      <w:proofErr w:type="gramEnd"/>
-      <w:r>
-        <w:rPr>
-          <w:rFonts w:ascii="Arial" w:eastAsia="Times New Roman" w:hAnsi="Arial" w:cs="Arial"/>
-        </w:rPr>
-        <w:t>_conditions[i].sub_conditions[i].condition}</w:t>
+        <w:t>[i].sub_conditions[i].sub_conditions[i].condition}</w:t>
       </w:r>
     </w:p>
     <w:p>
@@ -3503,21 +2357,7 @@
         <w:rPr>
           <w:rFonts w:ascii="Arial" w:eastAsia="Times New Roman" w:hAnsi="Arial" w:cs="Arial"/>
         </w:rPr>
-        <w:t>[i</w:t>
-      </w:r>
-      <w:proofErr w:type="gramStart"/>
-      <w:r>
-        <w:rPr>
-          <w:rFonts w:ascii="Arial" w:eastAsia="Times New Roman" w:hAnsi="Arial" w:cs="Arial"/>
-        </w:rPr>
-        <w:t>].sub</w:t>
-      </w:r>
-      <w:proofErr w:type="gramEnd"/>
-      <w:r>
-        <w:rPr>
-          <w:rFonts w:ascii="Arial" w:eastAsia="Times New Roman" w:hAnsi="Arial" w:cs="Arial"/>
-        </w:rPr>
-        <w:t>_conditions[i].sub_conditions[i].sub_conditions[i].condition}</w:t>
+        <w:t>[i].sub_conditions[i].sub_conditions[i].sub_conditions[i].condition}</w:t>
       </w:r>
     </w:p>
     <w:p>
@@ -3552,21 +2392,7 @@
         <w:rPr>
           <w:rFonts w:ascii="Arial" w:eastAsia="Times New Roman" w:hAnsi="Arial" w:cs="Arial"/>
         </w:rPr>
-        <w:t>[i</w:t>
-      </w:r>
-      <w:proofErr w:type="gramStart"/>
-      <w:r>
-        <w:rPr>
-          <w:rFonts w:ascii="Arial" w:eastAsia="Times New Roman" w:hAnsi="Arial" w:cs="Arial"/>
-        </w:rPr>
-        <w:t>].sub</w:t>
-      </w:r>
-      <w:proofErr w:type="gramEnd"/>
-      <w:r>
-        <w:rPr>
-          <w:rFonts w:ascii="Arial" w:eastAsia="Times New Roman" w:hAnsi="Arial" w:cs="Arial"/>
-        </w:rPr>
-        <w:t>_conditions[i].sub_conditions[i].sub_conditions[i].sub_conditions[i].condition}</w:t>
+        <w:t>[i].sub_conditions[i].sub_conditions[i].sub_conditions[i].sub_conditions[i].condition}</w:t>
       </w:r>
     </w:p>
     <w:p>
@@ -3601,21 +2427,7 @@
         <w:rPr>
           <w:rFonts w:ascii="Arial" w:eastAsia="Times New Roman" w:hAnsi="Arial" w:cs="Arial"/>
         </w:rPr>
-        <w:t>[i</w:t>
-      </w:r>
-      <w:proofErr w:type="gramStart"/>
-      <w:r>
-        <w:rPr>
-          <w:rFonts w:ascii="Arial" w:eastAsia="Times New Roman" w:hAnsi="Arial" w:cs="Arial"/>
-        </w:rPr>
-        <w:t>].sub</w:t>
-      </w:r>
-      <w:proofErr w:type="gramEnd"/>
-      <w:r>
-        <w:rPr>
-          <w:rFonts w:ascii="Arial" w:eastAsia="Times New Roman" w:hAnsi="Arial" w:cs="Arial"/>
-        </w:rPr>
-        <w:t>_conditions[i].sub_conditions[i].sub_conditions[i].sub_conditions[i+1].condition}</w:t>
+        <w:t>[i].sub_conditions[i].sub_conditions[i].sub_conditions[i].sub_conditions[i+1].condition}</w:t>
       </w:r>
     </w:p>
     <w:p>
@@ -3650,21 +2462,7 @@
         <w:rPr>
           <w:rFonts w:ascii="Arial" w:eastAsia="Times New Roman" w:hAnsi="Arial" w:cs="Arial"/>
         </w:rPr>
-        <w:t>[i</w:t>
-      </w:r>
-      <w:proofErr w:type="gramStart"/>
-      <w:r>
-        <w:rPr>
-          <w:rFonts w:ascii="Arial" w:eastAsia="Times New Roman" w:hAnsi="Arial" w:cs="Arial"/>
-        </w:rPr>
-        <w:t>].sub</w:t>
-      </w:r>
-      <w:proofErr w:type="gramEnd"/>
-      <w:r>
-        <w:rPr>
-          <w:rFonts w:ascii="Arial" w:eastAsia="Times New Roman" w:hAnsi="Arial" w:cs="Arial"/>
-        </w:rPr>
-        <w:t>_conditions[i].sub_conditions[i].sub_conditions[i+1].condition}</w:t>
+        <w:t>[i].sub_conditions[i].sub_conditions[i].sub_conditions[i+1].condition}</w:t>
       </w:r>
     </w:p>
     <w:p>
@@ -3699,21 +2497,7 @@
         <w:rPr>
           <w:rFonts w:ascii="Arial" w:eastAsia="Times New Roman" w:hAnsi="Arial" w:cs="Arial"/>
         </w:rPr>
-        <w:t>[i</w:t>
-      </w:r>
-      <w:proofErr w:type="gramStart"/>
-      <w:r>
-        <w:rPr>
-          <w:rFonts w:ascii="Arial" w:eastAsia="Times New Roman" w:hAnsi="Arial" w:cs="Arial"/>
-        </w:rPr>
-        <w:t>].sub</w:t>
-      </w:r>
-      <w:proofErr w:type="gramEnd"/>
-      <w:r>
-        <w:rPr>
-          <w:rFonts w:ascii="Arial" w:eastAsia="Times New Roman" w:hAnsi="Arial" w:cs="Arial"/>
-        </w:rPr>
-        <w:t>_conditions[i].sub_conditions[i+1].condition}</w:t>
+        <w:t>[i].sub_conditions[i].sub_conditions[i+1].condition}</w:t>
       </w:r>
     </w:p>
     <w:p>
@@ -3736,14 +2520,7 @@
         <w:rPr>
           <w:rFonts w:ascii="Arial" w:eastAsia="Times New Roman" w:hAnsi="Arial" w:cs="Arial"/>
         </w:rPr>
-        <w:t>{</w:t>
-      </w:r>
-      <w:proofErr w:type="spellStart"/>
-      <w:r>
-        <w:rPr>
-          <w:rFonts w:ascii="Arial" w:eastAsia="Times New Roman" w:hAnsi="Arial" w:cs="Arial"/>
-        </w:rPr>
-        <w:t>d.conditions.</w:t>
+        <w:t>{d.conditions.</w:t>
       </w:r>
       <w:r>
         <w:rPr>
@@ -3751,48 +2528,11 @@
         </w:rPr>
         <w:t>HSC</w:t>
       </w:r>
-      <w:proofErr w:type="spellEnd"/>
-      <w:r>
-        <w:rPr>
-          <w:rFonts w:ascii="Arial" w:eastAsia="Times New Roman" w:hAnsi="Arial" w:cs="Arial"/>
-        </w:rPr>
-        <w:t>[</w:t>
-      </w:r>
-      <w:proofErr w:type="spellStart"/>
-      <w:r>
-        <w:rPr>
-          <w:rFonts w:ascii="Arial" w:eastAsia="Times New Roman" w:hAnsi="Arial" w:cs="Arial"/>
-        </w:rPr>
-        <w:t>i</w:t>
-      </w:r>
-      <w:proofErr w:type="spellEnd"/>
-      <w:proofErr w:type="gramStart"/>
-      <w:r>
-        <w:rPr>
-          <w:rFonts w:ascii="Arial" w:eastAsia="Times New Roman" w:hAnsi="Arial" w:cs="Arial"/>
-        </w:rPr>
-        <w:t>].</w:t>
-      </w:r>
-      <w:proofErr w:type="spellStart"/>
-      <w:r>
-        <w:rPr>
-          <w:rFonts w:ascii="Arial" w:eastAsia="Times New Roman" w:hAnsi="Arial" w:cs="Arial"/>
-        </w:rPr>
-        <w:t>sub</w:t>
-      </w:r>
-      <w:proofErr w:type="gramEnd"/>
-      <w:r>
-        <w:rPr>
-          <w:rFonts w:ascii="Arial" w:eastAsia="Times New Roman" w:hAnsi="Arial" w:cs="Arial"/>
-        </w:rPr>
-        <w:t>_conditions</w:t>
-      </w:r>
-      <w:proofErr w:type="spellEnd"/>
-      <w:r>
-        <w:rPr>
-          <w:rFonts w:ascii="Arial" w:eastAsia="Times New Roman" w:hAnsi="Arial" w:cs="Arial"/>
-        </w:rPr>
-        <w:t>[i+1].condition}</w:t>
+      <w:r>
+        <w:rPr>
+          <w:rFonts w:ascii="Arial" w:eastAsia="Times New Roman" w:hAnsi="Arial" w:cs="Arial"/>
+        </w:rPr>
+        <w:t>[i].sub_conditions[i+1].condition}</w:t>
       </w:r>
     </w:p>
     <w:p>
@@ -3818,9 +2558,8 @@
           <w:szCs w:val="24"/>
           <w:u w:val="single"/>
         </w:rPr>
-        <w:t>{</w:t>
-      </w:r>
-      <w:proofErr w:type="spellStart"/>
+        <w:t>{d.conditions.</w:t>
+      </w:r>
       <w:r>
         <w:rPr>
           <w:rFonts w:ascii="Arial" w:eastAsia="Times New Roman" w:hAnsi="Arial" w:cs="Arial"/>
@@ -3828,7 +2567,7 @@
           <w:szCs w:val="24"/>
           <w:u w:val="single"/>
         </w:rPr>
-        <w:t>d.conditions.</w:t>
+        <w:t>HSC</w:t>
       </w:r>
       <w:r>
         <w:rPr>
@@ -3837,37 +2576,7 @@
           <w:szCs w:val="24"/>
           <w:u w:val="single"/>
         </w:rPr>
-        <w:t>HSC</w:t>
-      </w:r>
-      <w:proofErr w:type="spellEnd"/>
-      <w:r>
-        <w:rPr>
-          <w:rFonts w:ascii="Arial" w:eastAsia="Times New Roman" w:hAnsi="Arial" w:cs="Arial"/>
-          <w:sz w:val="24"/>
-          <w:szCs w:val="24"/>
-          <w:u w:val="single"/>
-        </w:rPr>
-        <w:t>[i+1</w:t>
-      </w:r>
-      <w:proofErr w:type="gramStart"/>
-      <w:r>
-        <w:rPr>
-          <w:rFonts w:ascii="Arial" w:eastAsia="Times New Roman" w:hAnsi="Arial" w:cs="Arial"/>
-          <w:sz w:val="24"/>
-          <w:szCs w:val="24"/>
-          <w:u w:val="single"/>
-        </w:rPr>
-        <w:t>].condition</w:t>
-      </w:r>
-      <w:proofErr w:type="gramEnd"/>
-      <w:r>
-        <w:rPr>
-          <w:rFonts w:ascii="Arial" w:eastAsia="Times New Roman" w:hAnsi="Arial" w:cs="Arial"/>
-          <w:sz w:val="24"/>
-          <w:szCs w:val="24"/>
-          <w:u w:val="single"/>
-        </w:rPr>
-        <w:t>}</w:t>
+        <w:t>[i+1].condition}</w:t>
       </w:r>
     </w:p>
     <w:p>
@@ -3921,9 +2630,8 @@
           <w:szCs w:val="24"/>
           <w:u w:val="single"/>
         </w:rPr>
-        <w:t>{</w:t>
-      </w:r>
-      <w:proofErr w:type="spellStart"/>
+        <w:t>{d.conditions.</w:t>
+      </w:r>
       <w:r>
         <w:rPr>
           <w:rFonts w:ascii="Arial" w:eastAsia="Times New Roman" w:hAnsi="Arial" w:cs="Arial"/>
@@ -3931,7 +2639,7 @@
           <w:szCs w:val="24"/>
           <w:u w:val="single"/>
         </w:rPr>
-        <w:t>d.conditions.</w:t>
+        <w:t>GOC</w:t>
       </w:r>
       <w:r>
         <w:rPr>
@@ -3940,48 +2648,7 @@
           <w:szCs w:val="24"/>
           <w:u w:val="single"/>
         </w:rPr>
-        <w:t>GOC</w:t>
-      </w:r>
-      <w:proofErr w:type="spellEnd"/>
-      <w:r>
-        <w:rPr>
-          <w:rFonts w:ascii="Arial" w:eastAsia="Times New Roman" w:hAnsi="Arial" w:cs="Arial"/>
-          <w:sz w:val="24"/>
-          <w:szCs w:val="24"/>
-          <w:u w:val="single"/>
-        </w:rPr>
-        <w:t>[</w:t>
-      </w:r>
-      <w:proofErr w:type="spellStart"/>
-      <w:r>
-        <w:rPr>
-          <w:rFonts w:ascii="Arial" w:eastAsia="Times New Roman" w:hAnsi="Arial" w:cs="Arial"/>
-          <w:sz w:val="24"/>
-          <w:szCs w:val="24"/>
-          <w:u w:val="single"/>
-        </w:rPr>
-        <w:t>i</w:t>
-      </w:r>
-      <w:proofErr w:type="spellEnd"/>
-      <w:proofErr w:type="gramStart"/>
-      <w:r>
-        <w:rPr>
-          <w:rFonts w:ascii="Arial" w:eastAsia="Times New Roman" w:hAnsi="Arial" w:cs="Arial"/>
-          <w:sz w:val="24"/>
-          <w:szCs w:val="24"/>
-          <w:u w:val="single"/>
-        </w:rPr>
-        <w:t>].condition</w:t>
-      </w:r>
-      <w:proofErr w:type="gramEnd"/>
-      <w:r>
-        <w:rPr>
-          <w:rFonts w:ascii="Arial" w:eastAsia="Times New Roman" w:hAnsi="Arial" w:cs="Arial"/>
-          <w:sz w:val="24"/>
-          <w:szCs w:val="24"/>
-          <w:u w:val="single"/>
-        </w:rPr>
-        <w:t>}</w:t>
+        <w:t>[i].condition}</w:t>
       </w:r>
     </w:p>
     <w:p>
@@ -4004,14 +2671,7 @@
         <w:rPr>
           <w:rFonts w:ascii="Arial" w:eastAsia="Times New Roman" w:hAnsi="Arial" w:cs="Arial"/>
         </w:rPr>
-        <w:t>{</w:t>
-      </w:r>
-      <w:proofErr w:type="spellStart"/>
-      <w:r>
-        <w:rPr>
-          <w:rFonts w:ascii="Arial" w:eastAsia="Times New Roman" w:hAnsi="Arial" w:cs="Arial"/>
-        </w:rPr>
-        <w:t>d.conditions.</w:t>
+        <w:t>{d.conditions.</w:t>
       </w:r>
       <w:r>
         <w:rPr>
@@ -4019,62 +2679,11 @@
         </w:rPr>
         <w:t>GOC</w:t>
       </w:r>
-      <w:proofErr w:type="spellEnd"/>
-      <w:r>
-        <w:rPr>
-          <w:rFonts w:ascii="Arial" w:eastAsia="Times New Roman" w:hAnsi="Arial" w:cs="Arial"/>
-        </w:rPr>
-        <w:t>[</w:t>
-      </w:r>
-      <w:proofErr w:type="spellStart"/>
-      <w:r>
-        <w:rPr>
-          <w:rFonts w:ascii="Arial" w:eastAsia="Times New Roman" w:hAnsi="Arial" w:cs="Arial"/>
-        </w:rPr>
-        <w:t>i</w:t>
-      </w:r>
-      <w:proofErr w:type="spellEnd"/>
-      <w:proofErr w:type="gramStart"/>
-      <w:r>
-        <w:rPr>
-          <w:rFonts w:ascii="Arial" w:eastAsia="Times New Roman" w:hAnsi="Arial" w:cs="Arial"/>
-        </w:rPr>
-        <w:t>].</w:t>
-      </w:r>
-      <w:proofErr w:type="spellStart"/>
-      <w:r>
-        <w:rPr>
-          <w:rFonts w:ascii="Arial" w:eastAsia="Times New Roman" w:hAnsi="Arial" w:cs="Arial"/>
-        </w:rPr>
-        <w:t>sub</w:t>
-      </w:r>
-      <w:proofErr w:type="gramEnd"/>
-      <w:r>
-        <w:rPr>
-          <w:rFonts w:ascii="Arial" w:eastAsia="Times New Roman" w:hAnsi="Arial" w:cs="Arial"/>
-        </w:rPr>
-        <w:t>_conditions</w:t>
-      </w:r>
-      <w:proofErr w:type="spellEnd"/>
-      <w:r>
-        <w:rPr>
-          <w:rFonts w:ascii="Arial" w:eastAsia="Times New Roman" w:hAnsi="Arial" w:cs="Arial"/>
-        </w:rPr>
-        <w:t>[</w:t>
-      </w:r>
-      <w:proofErr w:type="spellStart"/>
-      <w:r>
-        <w:rPr>
-          <w:rFonts w:ascii="Arial" w:eastAsia="Times New Roman" w:hAnsi="Arial" w:cs="Arial"/>
-        </w:rPr>
-        <w:t>i</w:t>
-      </w:r>
-      <w:proofErr w:type="spellEnd"/>
-      <w:r>
-        <w:rPr>
-          <w:rFonts w:ascii="Arial" w:eastAsia="Times New Roman" w:hAnsi="Arial" w:cs="Arial"/>
-        </w:rPr>
-        <w:t>].condition}</w:t>
+      <w:r>
+        <w:rPr>
+          <w:rFonts w:ascii="Arial" w:eastAsia="Times New Roman" w:hAnsi="Arial" w:cs="Arial"/>
+        </w:rPr>
+        <w:t>[i].sub_conditions[i].condition}</w:t>
       </w:r>
     </w:p>
     <w:p>
@@ -4109,21 +2718,7 @@
         <w:rPr>
           <w:rFonts w:ascii="Arial" w:eastAsia="Times New Roman" w:hAnsi="Arial" w:cs="Arial"/>
         </w:rPr>
-        <w:t>[i</w:t>
-      </w:r>
-      <w:proofErr w:type="gramStart"/>
-      <w:r>
-        <w:rPr>
-          <w:rFonts w:ascii="Arial" w:eastAsia="Times New Roman" w:hAnsi="Arial" w:cs="Arial"/>
-        </w:rPr>
-        <w:t>].sub</w:t>
-      </w:r>
-      <w:proofErr w:type="gramEnd"/>
-      <w:r>
-        <w:rPr>
-          <w:rFonts w:ascii="Arial" w:eastAsia="Times New Roman" w:hAnsi="Arial" w:cs="Arial"/>
-        </w:rPr>
-        <w:t>_conditions[i].sub_conditions[i].condition}</w:t>
+        <w:t>[i].sub_conditions[i].sub_conditions[i].condition}</w:t>
       </w:r>
     </w:p>
     <w:p>
@@ -4158,21 +2753,7 @@
         <w:rPr>
           <w:rFonts w:ascii="Arial" w:eastAsia="Times New Roman" w:hAnsi="Arial" w:cs="Arial"/>
         </w:rPr>
-        <w:t>[i</w:t>
-      </w:r>
-      <w:proofErr w:type="gramStart"/>
-      <w:r>
-        <w:rPr>
-          <w:rFonts w:ascii="Arial" w:eastAsia="Times New Roman" w:hAnsi="Arial" w:cs="Arial"/>
-        </w:rPr>
-        <w:t>].sub</w:t>
-      </w:r>
-      <w:proofErr w:type="gramEnd"/>
-      <w:r>
-        <w:rPr>
-          <w:rFonts w:ascii="Arial" w:eastAsia="Times New Roman" w:hAnsi="Arial" w:cs="Arial"/>
-        </w:rPr>
-        <w:t>_conditions[i].sub_conditions[i].sub_conditions[i].condition}</w:t>
+        <w:t>[i].sub_conditions[i].sub_conditions[i].sub_conditions[i].condition}</w:t>
       </w:r>
     </w:p>
     <w:p>
@@ -4207,21 +2788,7 @@
         <w:rPr>
           <w:rFonts w:ascii="Arial" w:eastAsia="Times New Roman" w:hAnsi="Arial" w:cs="Arial"/>
         </w:rPr>
-        <w:t>[i</w:t>
-      </w:r>
-      <w:proofErr w:type="gramStart"/>
-      <w:r>
-        <w:rPr>
-          <w:rFonts w:ascii="Arial" w:eastAsia="Times New Roman" w:hAnsi="Arial" w:cs="Arial"/>
-        </w:rPr>
-        <w:t>].sub</w:t>
-      </w:r>
-      <w:proofErr w:type="gramEnd"/>
-      <w:r>
-        <w:rPr>
-          <w:rFonts w:ascii="Arial" w:eastAsia="Times New Roman" w:hAnsi="Arial" w:cs="Arial"/>
-        </w:rPr>
-        <w:t>_conditions[i].sub_conditions[i].sub_conditions[i].sub_conditions[i].condition}</w:t>
+        <w:t>[i].sub_conditions[i].sub_conditions[i].sub_conditions[i].sub_conditions[i].condition}</w:t>
       </w:r>
     </w:p>
     <w:p>
@@ -4256,21 +2823,7 @@
         <w:rPr>
           <w:rFonts w:ascii="Arial" w:eastAsia="Times New Roman" w:hAnsi="Arial" w:cs="Arial"/>
         </w:rPr>
-        <w:t>[i</w:t>
-      </w:r>
-      <w:proofErr w:type="gramStart"/>
-      <w:r>
-        <w:rPr>
-          <w:rFonts w:ascii="Arial" w:eastAsia="Times New Roman" w:hAnsi="Arial" w:cs="Arial"/>
-        </w:rPr>
-        <w:t>].sub</w:t>
-      </w:r>
-      <w:proofErr w:type="gramEnd"/>
-      <w:r>
-        <w:rPr>
-          <w:rFonts w:ascii="Arial" w:eastAsia="Times New Roman" w:hAnsi="Arial" w:cs="Arial"/>
-        </w:rPr>
-        <w:t>_conditions[i].sub_conditions[i].sub_conditions[i].sub_conditions[i+1].condition}</w:t>
+        <w:t>[i].sub_conditions[i].sub_conditions[i].sub_conditions[i].sub_conditions[i+1].condition}</w:t>
       </w:r>
     </w:p>
     <w:p>
@@ -4305,21 +2858,7 @@
         <w:rPr>
           <w:rFonts w:ascii="Arial" w:eastAsia="Times New Roman" w:hAnsi="Arial" w:cs="Arial"/>
         </w:rPr>
-        <w:t>[i</w:t>
-      </w:r>
-      <w:proofErr w:type="gramStart"/>
-      <w:r>
-        <w:rPr>
-          <w:rFonts w:ascii="Arial" w:eastAsia="Times New Roman" w:hAnsi="Arial" w:cs="Arial"/>
-        </w:rPr>
-        <w:t>].sub</w:t>
-      </w:r>
-      <w:proofErr w:type="gramEnd"/>
-      <w:r>
-        <w:rPr>
-          <w:rFonts w:ascii="Arial" w:eastAsia="Times New Roman" w:hAnsi="Arial" w:cs="Arial"/>
-        </w:rPr>
-        <w:t>_conditions[i].sub_conditions[i].sub_conditions[i+1].condition}</w:t>
+        <w:t>[i].sub_conditions[i].sub_conditions[i].sub_conditions[i+1].condition}</w:t>
       </w:r>
     </w:p>
     <w:p>
@@ -4354,21 +2893,7 @@
         <w:rPr>
           <w:rFonts w:ascii="Arial" w:eastAsia="Times New Roman" w:hAnsi="Arial" w:cs="Arial"/>
         </w:rPr>
-        <w:t>[i</w:t>
-      </w:r>
-      <w:proofErr w:type="gramStart"/>
-      <w:r>
-        <w:rPr>
-          <w:rFonts w:ascii="Arial" w:eastAsia="Times New Roman" w:hAnsi="Arial" w:cs="Arial"/>
-        </w:rPr>
-        <w:t>].sub</w:t>
-      </w:r>
-      <w:proofErr w:type="gramEnd"/>
-      <w:r>
-        <w:rPr>
-          <w:rFonts w:ascii="Arial" w:eastAsia="Times New Roman" w:hAnsi="Arial" w:cs="Arial"/>
-        </w:rPr>
-        <w:t>_conditions[i].sub_conditions[i+1].condition}</w:t>
+        <w:t>[i].sub_conditions[i].sub_conditions[i+1].condition}</w:t>
       </w:r>
     </w:p>
     <w:p>
@@ -4391,14 +2916,7 @@
         <w:rPr>
           <w:rFonts w:ascii="Arial" w:eastAsia="Times New Roman" w:hAnsi="Arial" w:cs="Arial"/>
         </w:rPr>
-        <w:t>{</w:t>
-      </w:r>
-      <w:proofErr w:type="spellStart"/>
-      <w:r>
-        <w:rPr>
-          <w:rFonts w:ascii="Arial" w:eastAsia="Times New Roman" w:hAnsi="Arial" w:cs="Arial"/>
-        </w:rPr>
-        <w:t>d.conditions.</w:t>
+        <w:t>{d.conditions.</w:t>
       </w:r>
       <w:r>
         <w:rPr>
@@ -4406,48 +2924,11 @@
         </w:rPr>
         <w:t>GOC</w:t>
       </w:r>
-      <w:proofErr w:type="spellEnd"/>
-      <w:r>
-        <w:rPr>
-          <w:rFonts w:ascii="Arial" w:eastAsia="Times New Roman" w:hAnsi="Arial" w:cs="Arial"/>
-        </w:rPr>
-        <w:t>[</w:t>
-      </w:r>
-      <w:proofErr w:type="spellStart"/>
-      <w:r>
-        <w:rPr>
-          <w:rFonts w:ascii="Arial" w:eastAsia="Times New Roman" w:hAnsi="Arial" w:cs="Arial"/>
-        </w:rPr>
-        <w:t>i</w:t>
-      </w:r>
-      <w:proofErr w:type="spellEnd"/>
-      <w:proofErr w:type="gramStart"/>
-      <w:r>
-        <w:rPr>
-          <w:rFonts w:ascii="Arial" w:eastAsia="Times New Roman" w:hAnsi="Arial" w:cs="Arial"/>
-        </w:rPr>
-        <w:t>].</w:t>
-      </w:r>
-      <w:proofErr w:type="spellStart"/>
-      <w:r>
-        <w:rPr>
-          <w:rFonts w:ascii="Arial" w:eastAsia="Times New Roman" w:hAnsi="Arial" w:cs="Arial"/>
-        </w:rPr>
-        <w:t>sub</w:t>
-      </w:r>
-      <w:proofErr w:type="gramEnd"/>
-      <w:r>
-        <w:rPr>
-          <w:rFonts w:ascii="Arial" w:eastAsia="Times New Roman" w:hAnsi="Arial" w:cs="Arial"/>
-        </w:rPr>
-        <w:t>_conditions</w:t>
-      </w:r>
-      <w:proofErr w:type="spellEnd"/>
-      <w:r>
-        <w:rPr>
-          <w:rFonts w:ascii="Arial" w:eastAsia="Times New Roman" w:hAnsi="Arial" w:cs="Arial"/>
-        </w:rPr>
-        <w:t>[i+1].condition}</w:t>
+      <w:r>
+        <w:rPr>
+          <w:rFonts w:ascii="Arial" w:eastAsia="Times New Roman" w:hAnsi="Arial" w:cs="Arial"/>
+        </w:rPr>
+        <w:t>[i].sub_conditions[i+1].condition}</w:t>
       </w:r>
     </w:p>
     <w:p>
@@ -4473,9 +2954,8 @@
           <w:szCs w:val="24"/>
           <w:u w:val="single"/>
         </w:rPr>
-        <w:t>{</w:t>
-      </w:r>
-      <w:proofErr w:type="spellStart"/>
+        <w:t>{d.conditions.</w:t>
+      </w:r>
       <w:r>
         <w:rPr>
           <w:rFonts w:ascii="Arial" w:eastAsia="Times New Roman" w:hAnsi="Arial" w:cs="Arial"/>
@@ -4483,7 +2963,7 @@
           <w:szCs w:val="24"/>
           <w:u w:val="single"/>
         </w:rPr>
-        <w:t>d.conditions.</w:t>
+        <w:t>GOC</w:t>
       </w:r>
       <w:r>
         <w:rPr>
@@ -4492,37 +2972,7 @@
           <w:szCs w:val="24"/>
           <w:u w:val="single"/>
         </w:rPr>
-        <w:t>GOC</w:t>
-      </w:r>
-      <w:proofErr w:type="spellEnd"/>
-      <w:r>
-        <w:rPr>
-          <w:rFonts w:ascii="Arial" w:eastAsia="Times New Roman" w:hAnsi="Arial" w:cs="Arial"/>
-          <w:sz w:val="24"/>
-          <w:szCs w:val="24"/>
-          <w:u w:val="single"/>
-        </w:rPr>
-        <w:t>[i+1</w:t>
-      </w:r>
-      <w:proofErr w:type="gramStart"/>
-      <w:r>
-        <w:rPr>
-          <w:rFonts w:ascii="Arial" w:eastAsia="Times New Roman" w:hAnsi="Arial" w:cs="Arial"/>
-          <w:sz w:val="24"/>
-          <w:szCs w:val="24"/>
-          <w:u w:val="single"/>
-        </w:rPr>
-        <w:t>].condition</w:t>
-      </w:r>
-      <w:proofErr w:type="gramEnd"/>
-      <w:r>
-        <w:rPr>
-          <w:rFonts w:ascii="Arial" w:eastAsia="Times New Roman" w:hAnsi="Arial" w:cs="Arial"/>
-          <w:sz w:val="24"/>
-          <w:szCs w:val="24"/>
-          <w:u w:val="single"/>
-        </w:rPr>
-        <w:t>}</w:t>
+        <w:t>[i+1].condition}</w:t>
       </w:r>
     </w:p>
     <w:p>
@@ -4575,9 +3025,8 @@
           <w:szCs w:val="24"/>
           <w:u w:val="single"/>
         </w:rPr>
-        <w:t>{</w:t>
-      </w:r>
-      <w:proofErr w:type="spellStart"/>
+        <w:t>{d.conditions.</w:t>
+      </w:r>
       <w:r>
         <w:rPr>
           <w:rFonts w:ascii="Arial" w:eastAsia="Times New Roman" w:hAnsi="Arial" w:cs="Arial"/>
@@ -4585,7 +3034,7 @@
           <w:szCs w:val="24"/>
           <w:u w:val="single"/>
         </w:rPr>
-        <w:t>d.conditions.</w:t>
+        <w:t>ELC</w:t>
       </w:r>
       <w:r>
         <w:rPr>
@@ -4594,48 +3043,7 @@
           <w:szCs w:val="24"/>
           <w:u w:val="single"/>
         </w:rPr>
-        <w:t>ELC</w:t>
-      </w:r>
-      <w:proofErr w:type="spellEnd"/>
-      <w:r>
-        <w:rPr>
-          <w:rFonts w:ascii="Arial" w:eastAsia="Times New Roman" w:hAnsi="Arial" w:cs="Arial"/>
-          <w:sz w:val="24"/>
-          <w:szCs w:val="24"/>
-          <w:u w:val="single"/>
-        </w:rPr>
-        <w:t>[</w:t>
-      </w:r>
-      <w:proofErr w:type="spellStart"/>
-      <w:r>
-        <w:rPr>
-          <w:rFonts w:ascii="Arial" w:eastAsia="Times New Roman" w:hAnsi="Arial" w:cs="Arial"/>
-          <w:sz w:val="24"/>
-          <w:szCs w:val="24"/>
-          <w:u w:val="single"/>
-        </w:rPr>
-        <w:t>i</w:t>
-      </w:r>
-      <w:proofErr w:type="spellEnd"/>
-      <w:proofErr w:type="gramStart"/>
-      <w:r>
-        <w:rPr>
-          <w:rFonts w:ascii="Arial" w:eastAsia="Times New Roman" w:hAnsi="Arial" w:cs="Arial"/>
-          <w:sz w:val="24"/>
-          <w:szCs w:val="24"/>
-          <w:u w:val="single"/>
-        </w:rPr>
-        <w:t>].condition</w:t>
-      </w:r>
-      <w:proofErr w:type="gramEnd"/>
-      <w:r>
-        <w:rPr>
-          <w:rFonts w:ascii="Arial" w:eastAsia="Times New Roman" w:hAnsi="Arial" w:cs="Arial"/>
-          <w:sz w:val="24"/>
-          <w:szCs w:val="24"/>
-          <w:u w:val="single"/>
-        </w:rPr>
-        <w:t>}</w:t>
+        <w:t>[i].condition}</w:t>
       </w:r>
     </w:p>
     <w:p>
@@ -4658,14 +3066,7 @@
         <w:rPr>
           <w:rFonts w:ascii="Arial" w:eastAsia="Times New Roman" w:hAnsi="Arial" w:cs="Arial"/>
         </w:rPr>
-        <w:t>{</w:t>
-      </w:r>
-      <w:proofErr w:type="spellStart"/>
-      <w:r>
-        <w:rPr>
-          <w:rFonts w:ascii="Arial" w:eastAsia="Times New Roman" w:hAnsi="Arial" w:cs="Arial"/>
-        </w:rPr>
-        <w:t>d.conditions.</w:t>
+        <w:t>{d.conditions.</w:t>
       </w:r>
       <w:r>
         <w:rPr>
@@ -4673,62 +3074,11 @@
         </w:rPr>
         <w:t>ELC</w:t>
       </w:r>
-      <w:proofErr w:type="spellEnd"/>
-      <w:r>
-        <w:rPr>
-          <w:rFonts w:ascii="Arial" w:eastAsia="Times New Roman" w:hAnsi="Arial" w:cs="Arial"/>
-        </w:rPr>
-        <w:t>[</w:t>
-      </w:r>
-      <w:proofErr w:type="spellStart"/>
-      <w:r>
-        <w:rPr>
-          <w:rFonts w:ascii="Arial" w:eastAsia="Times New Roman" w:hAnsi="Arial" w:cs="Arial"/>
-        </w:rPr>
-        <w:t>i</w:t>
-      </w:r>
-      <w:proofErr w:type="spellEnd"/>
-      <w:proofErr w:type="gramStart"/>
-      <w:r>
-        <w:rPr>
-          <w:rFonts w:ascii="Arial" w:eastAsia="Times New Roman" w:hAnsi="Arial" w:cs="Arial"/>
-        </w:rPr>
-        <w:t>].</w:t>
-      </w:r>
-      <w:proofErr w:type="spellStart"/>
-      <w:r>
-        <w:rPr>
-          <w:rFonts w:ascii="Arial" w:eastAsia="Times New Roman" w:hAnsi="Arial" w:cs="Arial"/>
-        </w:rPr>
-        <w:t>sub</w:t>
-      </w:r>
-      <w:proofErr w:type="gramEnd"/>
-      <w:r>
-        <w:rPr>
-          <w:rFonts w:ascii="Arial" w:eastAsia="Times New Roman" w:hAnsi="Arial" w:cs="Arial"/>
-        </w:rPr>
-        <w:t>_conditions</w:t>
-      </w:r>
-      <w:proofErr w:type="spellEnd"/>
-      <w:r>
-        <w:rPr>
-          <w:rFonts w:ascii="Arial" w:eastAsia="Times New Roman" w:hAnsi="Arial" w:cs="Arial"/>
-        </w:rPr>
-        <w:t>[</w:t>
-      </w:r>
-      <w:proofErr w:type="spellStart"/>
-      <w:r>
-        <w:rPr>
-          <w:rFonts w:ascii="Arial" w:eastAsia="Times New Roman" w:hAnsi="Arial" w:cs="Arial"/>
-        </w:rPr>
-        <w:t>i</w:t>
-      </w:r>
-      <w:proofErr w:type="spellEnd"/>
-      <w:r>
-        <w:rPr>
-          <w:rFonts w:ascii="Arial" w:eastAsia="Times New Roman" w:hAnsi="Arial" w:cs="Arial"/>
-        </w:rPr>
-        <w:t>].condition}</w:t>
+      <w:r>
+        <w:rPr>
+          <w:rFonts w:ascii="Arial" w:eastAsia="Times New Roman" w:hAnsi="Arial" w:cs="Arial"/>
+        </w:rPr>
+        <w:t>[i].sub_conditions[i].condition}</w:t>
       </w:r>
     </w:p>
     <w:p>
@@ -4763,21 +3113,7 @@
         <w:rPr>
           <w:rFonts w:ascii="Arial" w:eastAsia="Times New Roman" w:hAnsi="Arial" w:cs="Arial"/>
         </w:rPr>
-        <w:t>[i</w:t>
-      </w:r>
-      <w:proofErr w:type="gramStart"/>
-      <w:r>
-        <w:rPr>
-          <w:rFonts w:ascii="Arial" w:eastAsia="Times New Roman" w:hAnsi="Arial" w:cs="Arial"/>
-        </w:rPr>
-        <w:t>].sub</w:t>
-      </w:r>
-      <w:proofErr w:type="gramEnd"/>
-      <w:r>
-        <w:rPr>
-          <w:rFonts w:ascii="Arial" w:eastAsia="Times New Roman" w:hAnsi="Arial" w:cs="Arial"/>
-        </w:rPr>
-        <w:t>_conditions[i].sub_conditions[i].condition}</w:t>
+        <w:t>[i].sub_conditions[i].sub_conditions[i].condition}</w:t>
       </w:r>
     </w:p>
     <w:p>
@@ -4812,21 +3148,7 @@
         <w:rPr>
           <w:rFonts w:ascii="Arial" w:eastAsia="Times New Roman" w:hAnsi="Arial" w:cs="Arial"/>
         </w:rPr>
-        <w:t>[i</w:t>
-      </w:r>
-      <w:proofErr w:type="gramStart"/>
-      <w:r>
-        <w:rPr>
-          <w:rFonts w:ascii="Arial" w:eastAsia="Times New Roman" w:hAnsi="Arial" w:cs="Arial"/>
-        </w:rPr>
-        <w:t>].sub</w:t>
-      </w:r>
-      <w:proofErr w:type="gramEnd"/>
-      <w:r>
-        <w:rPr>
-          <w:rFonts w:ascii="Arial" w:eastAsia="Times New Roman" w:hAnsi="Arial" w:cs="Arial"/>
-        </w:rPr>
-        <w:t>_conditions[i].sub_conditions[i].sub_conditions[i].condition}</w:t>
+        <w:t>[i].sub_conditions[i].sub_conditions[i].sub_conditions[i].condition}</w:t>
       </w:r>
     </w:p>
     <w:p>
@@ -4861,21 +3183,7 @@
         <w:rPr>
           <w:rFonts w:ascii="Arial" w:eastAsia="Times New Roman" w:hAnsi="Arial" w:cs="Arial"/>
         </w:rPr>
-        <w:t>[i</w:t>
-      </w:r>
-      <w:proofErr w:type="gramStart"/>
-      <w:r>
-        <w:rPr>
-          <w:rFonts w:ascii="Arial" w:eastAsia="Times New Roman" w:hAnsi="Arial" w:cs="Arial"/>
-        </w:rPr>
-        <w:t>].sub</w:t>
-      </w:r>
-      <w:proofErr w:type="gramEnd"/>
-      <w:r>
-        <w:rPr>
-          <w:rFonts w:ascii="Arial" w:eastAsia="Times New Roman" w:hAnsi="Arial" w:cs="Arial"/>
-        </w:rPr>
-        <w:t>_conditions[i].sub_conditions[i].sub_conditions[i].sub_conditions[i].condition}</w:t>
+        <w:t>[i].sub_conditions[i].sub_conditions[i].sub_conditions[i].sub_conditions[i].condition}</w:t>
       </w:r>
     </w:p>
     <w:p>
@@ -4910,21 +3218,7 @@
         <w:rPr>
           <w:rFonts w:ascii="Arial" w:eastAsia="Times New Roman" w:hAnsi="Arial" w:cs="Arial"/>
         </w:rPr>
-        <w:t>[i</w:t>
-      </w:r>
-      <w:proofErr w:type="gramStart"/>
-      <w:r>
-        <w:rPr>
-          <w:rFonts w:ascii="Arial" w:eastAsia="Times New Roman" w:hAnsi="Arial" w:cs="Arial"/>
-        </w:rPr>
-        <w:t>].sub</w:t>
-      </w:r>
-      <w:proofErr w:type="gramEnd"/>
-      <w:r>
-        <w:rPr>
-          <w:rFonts w:ascii="Arial" w:eastAsia="Times New Roman" w:hAnsi="Arial" w:cs="Arial"/>
-        </w:rPr>
-        <w:t>_conditions[i].sub_conditions[i].sub_conditions[i].sub_conditions[i+1].condition}</w:t>
+        <w:t>[i].sub_conditions[i].sub_conditions[i].sub_conditions[i].sub_conditions[i+1].condition}</w:t>
       </w:r>
     </w:p>
     <w:p>
@@ -4959,21 +3253,7 @@
         <w:rPr>
           <w:rFonts w:ascii="Arial" w:eastAsia="Times New Roman" w:hAnsi="Arial" w:cs="Arial"/>
         </w:rPr>
-        <w:t>[i</w:t>
-      </w:r>
-      <w:proofErr w:type="gramStart"/>
-      <w:r>
-        <w:rPr>
-          <w:rFonts w:ascii="Arial" w:eastAsia="Times New Roman" w:hAnsi="Arial" w:cs="Arial"/>
-        </w:rPr>
-        <w:t>].sub</w:t>
-      </w:r>
-      <w:proofErr w:type="gramEnd"/>
-      <w:r>
-        <w:rPr>
-          <w:rFonts w:ascii="Arial" w:eastAsia="Times New Roman" w:hAnsi="Arial" w:cs="Arial"/>
-        </w:rPr>
-        <w:t>_conditions[i].sub_conditions[i].sub_conditions[i+1].condition}</w:t>
+        <w:t>[i].sub_conditions[i].sub_conditions[i].sub_conditions[i+1].condition}</w:t>
       </w:r>
     </w:p>
     <w:p>
@@ -5008,21 +3288,7 @@
         <w:rPr>
           <w:rFonts w:ascii="Arial" w:eastAsia="Times New Roman" w:hAnsi="Arial" w:cs="Arial"/>
         </w:rPr>
-        <w:t>[i</w:t>
-      </w:r>
-      <w:proofErr w:type="gramStart"/>
-      <w:r>
-        <w:rPr>
-          <w:rFonts w:ascii="Arial" w:eastAsia="Times New Roman" w:hAnsi="Arial" w:cs="Arial"/>
-        </w:rPr>
-        <w:t>].sub</w:t>
-      </w:r>
-      <w:proofErr w:type="gramEnd"/>
-      <w:r>
-        <w:rPr>
-          <w:rFonts w:ascii="Arial" w:eastAsia="Times New Roman" w:hAnsi="Arial" w:cs="Arial"/>
-        </w:rPr>
-        <w:t>_conditions[i].sub_conditions[i+1].condition}</w:t>
+        <w:t>[i].sub_conditions[i].sub_conditions[i+1].condition}</w:t>
       </w:r>
     </w:p>
     <w:p>
@@ -5045,14 +3311,7 @@
         <w:rPr>
           <w:rFonts w:ascii="Arial" w:eastAsia="Times New Roman" w:hAnsi="Arial" w:cs="Arial"/>
         </w:rPr>
-        <w:t>{</w:t>
-      </w:r>
-      <w:proofErr w:type="spellStart"/>
-      <w:r>
-        <w:rPr>
-          <w:rFonts w:ascii="Arial" w:eastAsia="Times New Roman" w:hAnsi="Arial" w:cs="Arial"/>
-        </w:rPr>
-        <w:t>d.conditions.</w:t>
+        <w:t>{d.conditions.</w:t>
       </w:r>
       <w:r>
         <w:rPr>
@@ -5060,48 +3319,11 @@
         </w:rPr>
         <w:t>ELC</w:t>
       </w:r>
-      <w:proofErr w:type="spellEnd"/>
-      <w:r>
-        <w:rPr>
-          <w:rFonts w:ascii="Arial" w:eastAsia="Times New Roman" w:hAnsi="Arial" w:cs="Arial"/>
-        </w:rPr>
-        <w:t>[</w:t>
-      </w:r>
-      <w:proofErr w:type="spellStart"/>
-      <w:r>
-        <w:rPr>
-          <w:rFonts w:ascii="Arial" w:eastAsia="Times New Roman" w:hAnsi="Arial" w:cs="Arial"/>
-        </w:rPr>
-        <w:t>i</w:t>
-      </w:r>
-      <w:proofErr w:type="spellEnd"/>
-      <w:proofErr w:type="gramStart"/>
-      <w:r>
-        <w:rPr>
-          <w:rFonts w:ascii="Arial" w:eastAsia="Times New Roman" w:hAnsi="Arial" w:cs="Arial"/>
-        </w:rPr>
-        <w:t>].</w:t>
-      </w:r>
-      <w:proofErr w:type="spellStart"/>
-      <w:r>
-        <w:rPr>
-          <w:rFonts w:ascii="Arial" w:eastAsia="Times New Roman" w:hAnsi="Arial" w:cs="Arial"/>
-        </w:rPr>
-        <w:t>sub</w:t>
-      </w:r>
-      <w:proofErr w:type="gramEnd"/>
-      <w:r>
-        <w:rPr>
-          <w:rFonts w:ascii="Arial" w:eastAsia="Times New Roman" w:hAnsi="Arial" w:cs="Arial"/>
-        </w:rPr>
-        <w:t>_conditions</w:t>
-      </w:r>
-      <w:proofErr w:type="spellEnd"/>
-      <w:r>
-        <w:rPr>
-          <w:rFonts w:ascii="Arial" w:eastAsia="Times New Roman" w:hAnsi="Arial" w:cs="Arial"/>
-        </w:rPr>
-        <w:t>[i+1].condition}</w:t>
+      <w:r>
+        <w:rPr>
+          <w:rFonts w:ascii="Arial" w:eastAsia="Times New Roman" w:hAnsi="Arial" w:cs="Arial"/>
+        </w:rPr>
+        <w:t>[i].sub_conditions[i+1].condition}</w:t>
       </w:r>
     </w:p>
     <w:p>
@@ -5127,9 +3349,8 @@
           <w:szCs w:val="24"/>
           <w:u w:val="single"/>
         </w:rPr>
-        <w:t>{</w:t>
-      </w:r>
-      <w:proofErr w:type="spellStart"/>
+        <w:t>{d.conditions.</w:t>
+      </w:r>
       <w:r>
         <w:rPr>
           <w:rFonts w:ascii="Arial" w:eastAsia="Times New Roman" w:hAnsi="Arial" w:cs="Arial"/>
@@ -5137,7 +3358,7 @@
           <w:szCs w:val="24"/>
           <w:u w:val="single"/>
         </w:rPr>
-        <w:t>d.conditions.</w:t>
+        <w:t>ELC</w:t>
       </w:r>
       <w:r>
         <w:rPr>
@@ -5146,37 +3367,7 @@
           <w:szCs w:val="24"/>
           <w:u w:val="single"/>
         </w:rPr>
-        <w:t>ELC</w:t>
-      </w:r>
-      <w:proofErr w:type="spellEnd"/>
-      <w:r>
-        <w:rPr>
-          <w:rFonts w:ascii="Arial" w:eastAsia="Times New Roman" w:hAnsi="Arial" w:cs="Arial"/>
-          <w:sz w:val="24"/>
-          <w:szCs w:val="24"/>
-          <w:u w:val="single"/>
-        </w:rPr>
-        <w:t>[i+1</w:t>
-      </w:r>
-      <w:proofErr w:type="gramStart"/>
-      <w:r>
-        <w:rPr>
-          <w:rFonts w:ascii="Arial" w:eastAsia="Times New Roman" w:hAnsi="Arial" w:cs="Arial"/>
-          <w:sz w:val="24"/>
-          <w:szCs w:val="24"/>
-          <w:u w:val="single"/>
-        </w:rPr>
-        <w:t>].condition</w:t>
-      </w:r>
-      <w:proofErr w:type="gramEnd"/>
-      <w:r>
-        <w:rPr>
-          <w:rFonts w:ascii="Arial" w:eastAsia="Times New Roman" w:hAnsi="Arial" w:cs="Arial"/>
-          <w:sz w:val="24"/>
-          <w:szCs w:val="24"/>
-          <w:u w:val="single"/>
-        </w:rPr>
-        <w:t>}</w:t>
+        <w:t>[i+1].condition}</w:t>
       </w:r>
     </w:p>
     <w:p>
@@ -5229,9 +3420,8 @@
           <w:szCs w:val="24"/>
           <w:u w:val="single"/>
         </w:rPr>
-        <w:t>{</w:t>
-      </w:r>
-      <w:proofErr w:type="spellStart"/>
+        <w:t>{d.conditions.</w:t>
+      </w:r>
       <w:r>
         <w:rPr>
           <w:rFonts w:ascii="Arial" w:eastAsia="Times New Roman" w:hAnsi="Arial" w:cs="Arial"/>
@@ -5239,7 +3429,7 @@
           <w:szCs w:val="24"/>
           <w:u w:val="single"/>
         </w:rPr>
-        <w:t>d.conditions.</w:t>
+        <w:t>RCC</w:t>
       </w:r>
       <w:r>
         <w:rPr>
@@ -5248,48 +3438,7 @@
           <w:szCs w:val="24"/>
           <w:u w:val="single"/>
         </w:rPr>
-        <w:t>RCC</w:t>
-      </w:r>
-      <w:proofErr w:type="spellEnd"/>
-      <w:r>
-        <w:rPr>
-          <w:rFonts w:ascii="Arial" w:eastAsia="Times New Roman" w:hAnsi="Arial" w:cs="Arial"/>
-          <w:sz w:val="24"/>
-          <w:szCs w:val="24"/>
-          <w:u w:val="single"/>
-        </w:rPr>
-        <w:t>[</w:t>
-      </w:r>
-      <w:proofErr w:type="spellStart"/>
-      <w:r>
-        <w:rPr>
-          <w:rFonts w:ascii="Arial" w:eastAsia="Times New Roman" w:hAnsi="Arial" w:cs="Arial"/>
-          <w:sz w:val="24"/>
-          <w:szCs w:val="24"/>
-          <w:u w:val="single"/>
-        </w:rPr>
-        <w:t>i</w:t>
-      </w:r>
-      <w:proofErr w:type="spellEnd"/>
-      <w:proofErr w:type="gramStart"/>
-      <w:r>
-        <w:rPr>
-          <w:rFonts w:ascii="Arial" w:eastAsia="Times New Roman" w:hAnsi="Arial" w:cs="Arial"/>
-          <w:sz w:val="24"/>
-          <w:szCs w:val="24"/>
-          <w:u w:val="single"/>
-        </w:rPr>
-        <w:t>].condition</w:t>
-      </w:r>
-      <w:proofErr w:type="gramEnd"/>
-      <w:r>
-        <w:rPr>
-          <w:rFonts w:ascii="Arial" w:eastAsia="Times New Roman" w:hAnsi="Arial" w:cs="Arial"/>
-          <w:sz w:val="24"/>
-          <w:szCs w:val="24"/>
-          <w:u w:val="single"/>
-        </w:rPr>
-        <w:t>}</w:t>
+        <w:t>[i].condition}</w:t>
       </w:r>
     </w:p>
     <w:p>
@@ -5312,14 +3461,7 @@
         <w:rPr>
           <w:rFonts w:ascii="Arial" w:eastAsia="Times New Roman" w:hAnsi="Arial" w:cs="Arial"/>
         </w:rPr>
-        <w:t>{</w:t>
-      </w:r>
-      <w:proofErr w:type="spellStart"/>
-      <w:r>
-        <w:rPr>
-          <w:rFonts w:ascii="Arial" w:eastAsia="Times New Roman" w:hAnsi="Arial" w:cs="Arial"/>
-        </w:rPr>
-        <w:t>d.conditions.</w:t>
+        <w:t>{d.conditions.</w:t>
       </w:r>
       <w:r>
         <w:rPr>
@@ -5327,62 +3469,11 @@
         </w:rPr>
         <w:t>RCC</w:t>
       </w:r>
-      <w:proofErr w:type="spellEnd"/>
-      <w:r>
-        <w:rPr>
-          <w:rFonts w:ascii="Arial" w:eastAsia="Times New Roman" w:hAnsi="Arial" w:cs="Arial"/>
-        </w:rPr>
-        <w:t>[</w:t>
-      </w:r>
-      <w:proofErr w:type="spellStart"/>
-      <w:r>
-        <w:rPr>
-          <w:rFonts w:ascii="Arial" w:eastAsia="Times New Roman" w:hAnsi="Arial" w:cs="Arial"/>
-        </w:rPr>
-        <w:t>i</w:t>
-      </w:r>
-      <w:proofErr w:type="spellEnd"/>
-      <w:proofErr w:type="gramStart"/>
-      <w:r>
-        <w:rPr>
-          <w:rFonts w:ascii="Arial" w:eastAsia="Times New Roman" w:hAnsi="Arial" w:cs="Arial"/>
-        </w:rPr>
-        <w:t>].</w:t>
-      </w:r>
-      <w:proofErr w:type="spellStart"/>
-      <w:r>
-        <w:rPr>
-          <w:rFonts w:ascii="Arial" w:eastAsia="Times New Roman" w:hAnsi="Arial" w:cs="Arial"/>
-        </w:rPr>
-        <w:t>sub</w:t>
-      </w:r>
-      <w:proofErr w:type="gramEnd"/>
-      <w:r>
-        <w:rPr>
-          <w:rFonts w:ascii="Arial" w:eastAsia="Times New Roman" w:hAnsi="Arial" w:cs="Arial"/>
-        </w:rPr>
-        <w:t>_conditions</w:t>
-      </w:r>
-      <w:proofErr w:type="spellEnd"/>
-      <w:r>
-        <w:rPr>
-          <w:rFonts w:ascii="Arial" w:eastAsia="Times New Roman" w:hAnsi="Arial" w:cs="Arial"/>
-        </w:rPr>
-        <w:t>[</w:t>
-      </w:r>
-      <w:proofErr w:type="spellStart"/>
-      <w:r>
-        <w:rPr>
-          <w:rFonts w:ascii="Arial" w:eastAsia="Times New Roman" w:hAnsi="Arial" w:cs="Arial"/>
-        </w:rPr>
-        <w:t>i</w:t>
-      </w:r>
-      <w:proofErr w:type="spellEnd"/>
-      <w:r>
-        <w:rPr>
-          <w:rFonts w:ascii="Arial" w:eastAsia="Times New Roman" w:hAnsi="Arial" w:cs="Arial"/>
-        </w:rPr>
-        <w:t>].condition}</w:t>
+      <w:r>
+        <w:rPr>
+          <w:rFonts w:ascii="Arial" w:eastAsia="Times New Roman" w:hAnsi="Arial" w:cs="Arial"/>
+        </w:rPr>
+        <w:t>[i].sub_conditions[i].condition}</w:t>
       </w:r>
     </w:p>
     <w:p>
@@ -5418,21 +3509,7 @@
         <w:rPr>
           <w:rFonts w:ascii="Arial" w:eastAsia="Times New Roman" w:hAnsi="Arial" w:cs="Arial"/>
         </w:rPr>
-        <w:t>[i</w:t>
-      </w:r>
-      <w:proofErr w:type="gramStart"/>
-      <w:r>
-        <w:rPr>
-          <w:rFonts w:ascii="Arial" w:eastAsia="Times New Roman" w:hAnsi="Arial" w:cs="Arial"/>
-        </w:rPr>
-        <w:t>].sub</w:t>
-      </w:r>
-      <w:proofErr w:type="gramEnd"/>
-      <w:r>
-        <w:rPr>
-          <w:rFonts w:ascii="Arial" w:eastAsia="Times New Roman" w:hAnsi="Arial" w:cs="Arial"/>
-        </w:rPr>
-        <w:t>_conditions[i].sub_conditions[i].condition}</w:t>
+        <w:t>[i].sub_conditions[i].sub_conditions[i].condition}</w:t>
       </w:r>
     </w:p>
     <w:p>
@@ -5467,21 +3544,7 @@
         <w:rPr>
           <w:rFonts w:ascii="Arial" w:eastAsia="Times New Roman" w:hAnsi="Arial" w:cs="Arial"/>
         </w:rPr>
-        <w:t>[i</w:t>
-      </w:r>
-      <w:proofErr w:type="gramStart"/>
-      <w:r>
-        <w:rPr>
-          <w:rFonts w:ascii="Arial" w:eastAsia="Times New Roman" w:hAnsi="Arial" w:cs="Arial"/>
-        </w:rPr>
-        <w:t>].sub</w:t>
-      </w:r>
-      <w:proofErr w:type="gramEnd"/>
-      <w:r>
-        <w:rPr>
-          <w:rFonts w:ascii="Arial" w:eastAsia="Times New Roman" w:hAnsi="Arial" w:cs="Arial"/>
-        </w:rPr>
-        <w:t>_conditions[i].sub_conditions[i].sub_conditions[i].condition}</w:t>
+        <w:t>[i].sub_conditions[i].sub_conditions[i].sub_conditions[i].condition}</w:t>
       </w:r>
     </w:p>
     <w:p>
@@ -5516,21 +3579,7 @@
         <w:rPr>
           <w:rFonts w:ascii="Arial" w:eastAsia="Times New Roman" w:hAnsi="Arial" w:cs="Arial"/>
         </w:rPr>
-        <w:t>[i</w:t>
-      </w:r>
-      <w:proofErr w:type="gramStart"/>
-      <w:r>
-        <w:rPr>
-          <w:rFonts w:ascii="Arial" w:eastAsia="Times New Roman" w:hAnsi="Arial" w:cs="Arial"/>
-        </w:rPr>
-        <w:t>].sub</w:t>
-      </w:r>
-      <w:proofErr w:type="gramEnd"/>
-      <w:r>
-        <w:rPr>
-          <w:rFonts w:ascii="Arial" w:eastAsia="Times New Roman" w:hAnsi="Arial" w:cs="Arial"/>
-        </w:rPr>
-        <w:t>_conditions[i].sub_conditions[i].sub_conditions[i].sub_conditions[i].condition}</w:t>
+        <w:t>[i].sub_conditions[i].sub_conditions[i].sub_conditions[i].sub_conditions[i].condition}</w:t>
       </w:r>
     </w:p>
     <w:p>
@@ -5565,21 +3614,7 @@
         <w:rPr>
           <w:rFonts w:ascii="Arial" w:eastAsia="Times New Roman" w:hAnsi="Arial" w:cs="Arial"/>
         </w:rPr>
-        <w:t>[i</w:t>
-      </w:r>
-      <w:proofErr w:type="gramStart"/>
-      <w:r>
-        <w:rPr>
-          <w:rFonts w:ascii="Arial" w:eastAsia="Times New Roman" w:hAnsi="Arial" w:cs="Arial"/>
-        </w:rPr>
-        <w:t>].sub</w:t>
-      </w:r>
-      <w:proofErr w:type="gramEnd"/>
-      <w:r>
-        <w:rPr>
-          <w:rFonts w:ascii="Arial" w:eastAsia="Times New Roman" w:hAnsi="Arial" w:cs="Arial"/>
-        </w:rPr>
-        <w:t>_conditions[i].sub_conditions[i].sub_conditions[i].sub_conditions[i+1].condition}</w:t>
+        <w:t>[i].sub_conditions[i].sub_conditions[i].sub_conditions[i].sub_conditions[i+1].condition}</w:t>
       </w:r>
     </w:p>
     <w:p>
@@ -5614,21 +3649,7 @@
         <w:rPr>
           <w:rFonts w:ascii="Arial" w:eastAsia="Times New Roman" w:hAnsi="Arial" w:cs="Arial"/>
         </w:rPr>
-        <w:t>[i</w:t>
-      </w:r>
-      <w:proofErr w:type="gramStart"/>
-      <w:r>
-        <w:rPr>
-          <w:rFonts w:ascii="Arial" w:eastAsia="Times New Roman" w:hAnsi="Arial" w:cs="Arial"/>
-        </w:rPr>
-        <w:t>].sub</w:t>
-      </w:r>
-      <w:proofErr w:type="gramEnd"/>
-      <w:r>
-        <w:rPr>
-          <w:rFonts w:ascii="Arial" w:eastAsia="Times New Roman" w:hAnsi="Arial" w:cs="Arial"/>
-        </w:rPr>
-        <w:t>_conditions[i].sub_conditions[i].sub_conditions[i+1].condition}</w:t>
+        <w:t>[i].sub_conditions[i].sub_conditions[i].sub_conditions[i+1].condition}</w:t>
       </w:r>
     </w:p>
     <w:p>
@@ -5663,21 +3684,7 @@
         <w:rPr>
           <w:rFonts w:ascii="Arial" w:eastAsia="Times New Roman" w:hAnsi="Arial" w:cs="Arial"/>
         </w:rPr>
-        <w:t>[i</w:t>
-      </w:r>
-      <w:proofErr w:type="gramStart"/>
-      <w:r>
-        <w:rPr>
-          <w:rFonts w:ascii="Arial" w:eastAsia="Times New Roman" w:hAnsi="Arial" w:cs="Arial"/>
-        </w:rPr>
-        <w:t>].sub</w:t>
-      </w:r>
-      <w:proofErr w:type="gramEnd"/>
-      <w:r>
-        <w:rPr>
-          <w:rFonts w:ascii="Arial" w:eastAsia="Times New Roman" w:hAnsi="Arial" w:cs="Arial"/>
-        </w:rPr>
-        <w:t>_conditions[i].sub_conditions[i+1].condition}</w:t>
+        <w:t>[i].sub_conditions[i].sub_conditions[i+1].condition}</w:t>
       </w:r>
     </w:p>
     <w:p>
@@ -5700,14 +3707,7 @@
         <w:rPr>
           <w:rFonts w:ascii="Arial" w:eastAsia="Times New Roman" w:hAnsi="Arial" w:cs="Arial"/>
         </w:rPr>
-        <w:t>{</w:t>
-      </w:r>
-      <w:proofErr w:type="spellStart"/>
-      <w:r>
-        <w:rPr>
-          <w:rFonts w:ascii="Arial" w:eastAsia="Times New Roman" w:hAnsi="Arial" w:cs="Arial"/>
-        </w:rPr>
-        <w:t>d.conditions.</w:t>
+        <w:t>{d.conditions.</w:t>
       </w:r>
       <w:r>
         <w:rPr>
@@ -5715,48 +3715,11 @@
         </w:rPr>
         <w:t>RCC</w:t>
       </w:r>
-      <w:proofErr w:type="spellEnd"/>
-      <w:r>
-        <w:rPr>
-          <w:rFonts w:ascii="Arial" w:eastAsia="Times New Roman" w:hAnsi="Arial" w:cs="Arial"/>
-        </w:rPr>
-        <w:t>[</w:t>
-      </w:r>
-      <w:proofErr w:type="spellStart"/>
-      <w:r>
-        <w:rPr>
-          <w:rFonts w:ascii="Arial" w:eastAsia="Times New Roman" w:hAnsi="Arial" w:cs="Arial"/>
-        </w:rPr>
-        <w:t>i</w:t>
-      </w:r>
-      <w:proofErr w:type="spellEnd"/>
-      <w:proofErr w:type="gramStart"/>
-      <w:r>
-        <w:rPr>
-          <w:rFonts w:ascii="Arial" w:eastAsia="Times New Roman" w:hAnsi="Arial" w:cs="Arial"/>
-        </w:rPr>
-        <w:t>].</w:t>
-      </w:r>
-      <w:proofErr w:type="spellStart"/>
-      <w:r>
-        <w:rPr>
-          <w:rFonts w:ascii="Arial" w:eastAsia="Times New Roman" w:hAnsi="Arial" w:cs="Arial"/>
-        </w:rPr>
-        <w:t>sub</w:t>
-      </w:r>
-      <w:proofErr w:type="gramEnd"/>
-      <w:r>
-        <w:rPr>
-          <w:rFonts w:ascii="Arial" w:eastAsia="Times New Roman" w:hAnsi="Arial" w:cs="Arial"/>
-        </w:rPr>
-        <w:t>_conditions</w:t>
-      </w:r>
-      <w:proofErr w:type="spellEnd"/>
-      <w:r>
-        <w:rPr>
-          <w:rFonts w:ascii="Arial" w:eastAsia="Times New Roman" w:hAnsi="Arial" w:cs="Arial"/>
-        </w:rPr>
-        <w:t>[i+1].condition}</w:t>
+      <w:r>
+        <w:rPr>
+          <w:rFonts w:ascii="Arial" w:eastAsia="Times New Roman" w:hAnsi="Arial" w:cs="Arial"/>
+        </w:rPr>
+        <w:t>[i].sub_conditions[i+1].condition}</w:t>
       </w:r>
     </w:p>
     <w:p>
@@ -5782,9 +3745,8 @@
           <w:szCs w:val="24"/>
           <w:u w:val="single"/>
         </w:rPr>
-        <w:t>{</w:t>
-      </w:r>
-      <w:proofErr w:type="spellStart"/>
+        <w:t>{d.conditions.</w:t>
+      </w:r>
       <w:r>
         <w:rPr>
           <w:rFonts w:ascii="Arial" w:eastAsia="Times New Roman" w:hAnsi="Arial" w:cs="Arial"/>
@@ -5792,7 +3754,7 @@
           <w:szCs w:val="24"/>
           <w:u w:val="single"/>
         </w:rPr>
-        <w:t>d.conditions.</w:t>
+        <w:t>RCC</w:t>
       </w:r>
       <w:r>
         <w:rPr>
@@ -5801,39 +3763,9 @@
           <w:szCs w:val="24"/>
           <w:u w:val="single"/>
         </w:rPr>
-        <w:t>RCC</w:t>
-      </w:r>
-      <w:proofErr w:type="spellEnd"/>
-      <w:r>
-        <w:rPr>
-          <w:rFonts w:ascii="Arial" w:eastAsia="Times New Roman" w:hAnsi="Arial" w:cs="Arial"/>
-          <w:sz w:val="24"/>
-          <w:szCs w:val="24"/>
-          <w:u w:val="single"/>
-        </w:rPr>
-        <w:t>[i+1</w:t>
-      </w:r>
-      <w:proofErr w:type="gramStart"/>
-      <w:r>
-        <w:rPr>
-          <w:rFonts w:ascii="Arial" w:eastAsia="Times New Roman" w:hAnsi="Arial" w:cs="Arial"/>
-          <w:sz w:val="24"/>
-          <w:szCs w:val="24"/>
-          <w:u w:val="single"/>
-        </w:rPr>
-        <w:t>].condition</w:t>
-      </w:r>
-      <w:proofErr w:type="gramEnd"/>
-      <w:r>
-        <w:rPr>
-          <w:rFonts w:ascii="Arial" w:eastAsia="Times New Roman" w:hAnsi="Arial" w:cs="Arial"/>
-          <w:sz w:val="24"/>
-          <w:szCs w:val="24"/>
-          <w:u w:val="single"/>
-        </w:rPr>
-        <w:t>}</w:t>
-      </w:r>
-      <w:bookmarkEnd w:id="0"/>
+        <w:t>[i+1].condition}</w:t>
+      </w:r>
+      <w:bookmarkEnd w:id="1"/>
     </w:p>
     <w:p>
       <w:pPr>
@@ -6044,8 +3976,8 @@
         <w:szCs w:val="24"/>
       </w:rPr>
     </w:pPr>
-    <w:bookmarkStart w:id="3" w:name="_heading=h.2et92p0" w:colFirst="0" w:colLast="0"/>
-    <w:bookmarkEnd w:id="3"/>
+    <w:bookmarkStart w:id="4" w:name="_heading=h.2et92p0" w:colFirst="0" w:colLast="0"/>
+    <w:bookmarkEnd w:id="4"/>
     <w:r>
       <w:rPr>
         <w:rFonts w:ascii="Arial" w:hAnsi="Arial" w:cs="Arial"/>
@@ -6163,8 +4095,8 @@
         <w:color w:val="000000"/>
       </w:rPr>
     </w:pPr>
-    <w:bookmarkStart w:id="4" w:name="_heading=h.tyjcwt" w:colFirst="0" w:colLast="0"/>
-    <w:bookmarkEnd w:id="4"/>
+    <w:bookmarkStart w:id="5" w:name="_heading=h.tyjcwt" w:colFirst="0" w:colLast="0"/>
+    <w:bookmarkEnd w:id="5"/>
     <w:r>
       <w:rPr>
         <w:rFonts w:ascii="Arial" w:eastAsia="Times New Roman" w:hAnsi="Arial" w:cs="Arial"/>
@@ -6173,29 +4105,7 @@
         <w:sz w:val="24"/>
         <w:szCs w:val="24"/>
       </w:rPr>
-      <w:t>{</w:t>
-    </w:r>
-    <w:proofErr w:type="spellStart"/>
-    <w:r>
-      <w:rPr>
-        <w:rFonts w:ascii="Arial" w:eastAsia="Times New Roman" w:hAnsi="Arial" w:cs="Arial"/>
-        <w:b/>
-        <w:color w:val="000000"/>
-        <w:sz w:val="24"/>
-        <w:szCs w:val="24"/>
-      </w:rPr>
-      <w:t>d.application_type</w:t>
-    </w:r>
-    <w:proofErr w:type="spellEnd"/>
-    <w:r>
-      <w:rPr>
-        <w:rFonts w:ascii="Arial" w:eastAsia="Times New Roman" w:hAnsi="Arial" w:cs="Arial"/>
-        <w:b/>
-        <w:color w:val="000000"/>
-        <w:sz w:val="24"/>
-        <w:szCs w:val="24"/>
-      </w:rPr>
-      <w:t>}</w:t>
+      <w:t>{d.application_type}</w:t>
     </w:r>
   </w:p>
   <w:p>

</xml_diff>

<commit_message>
modifying permit issue date
</commit_message>
<xml_diff>
--- a/services/core-api/app/templates/permit/Permit.docx
+++ b/services/core-api/app/templates/permit/Permit.docx
@@ -669,6 +669,14 @@
                 <w:b/>
                 <w:color w:val="000000"/>
               </w:rPr>
+              <w:t>original_</w:t>
+            </w:r>
+            <w:r>
+              <w:rPr>
+                <w:rFonts w:ascii="Arial" w:eastAsia="Times New Roman" w:hAnsi="Arial" w:cs="Arial"/>
+                <w:b/>
+                <w:color w:val="000000"/>
+              </w:rPr>
               <w:t>issue_date</w:t>
             </w:r>
             <w:proofErr w:type="spellEnd"/>
@@ -857,8 +865,6 @@
         </w:rPr>
         <w:t>d.</w:t>
       </w:r>
-      <w:bookmarkStart w:id="0" w:name="_GoBack"/>
-      <w:bookmarkEnd w:id="0"/>
       <w:r>
         <w:rPr>
           <w:rFonts w:ascii="Arial" w:eastAsia="Times New Roman" w:hAnsi="Arial" w:cs="Arial"/>
@@ -2879,7 +2885,7 @@
           <w:rFonts w:ascii="Arial" w:hAnsi="Arial" w:cs="Arial"/>
         </w:rPr>
       </w:pPr>
-      <w:bookmarkStart w:id="1" w:name="_Hlk61355652"/>
+      <w:bookmarkStart w:id="0" w:name="_Hlk61355652"/>
       <w:r>
         <w:rPr>
           <w:rFonts w:ascii="Arial" w:hAnsi="Arial" w:cs="Arial"/>
@@ -2896,8 +2902,8 @@
           <w:rFonts w:ascii="Arial" w:eastAsia="Times New Roman" w:hAnsi="Arial" w:cs="Arial"/>
         </w:rPr>
       </w:pPr>
-      <w:bookmarkStart w:id="2" w:name="_heading=h.1fob9te" w:colFirst="0" w:colLast="0"/>
-      <w:bookmarkEnd w:id="2"/>
+      <w:bookmarkStart w:id="1" w:name="_heading=h.1fob9te" w:colFirst="0" w:colLast="0"/>
+      <w:bookmarkEnd w:id="1"/>
       <w:r>
         <w:rPr>
           <w:rFonts w:ascii="Arial" w:eastAsia="Times New Roman" w:hAnsi="Arial" w:cs="Arial"/>
@@ -3111,8 +3117,8 @@
         </w:rPr>
         <w:t>{d.conditions.GEC[i].sub_conditions[i].sub_conditions[i].condition}</w:t>
       </w:r>
-      <w:bookmarkStart w:id="3" w:name="_heading=h.3znysh7" w:colFirst="0" w:colLast="0"/>
-      <w:bookmarkEnd w:id="3"/>
+      <w:bookmarkStart w:id="2" w:name="_heading=h.3znysh7" w:colFirst="0" w:colLast="0"/>
+      <w:bookmarkEnd w:id="2"/>
     </w:p>
     <w:p>
       <w:pPr>
@@ -5433,7 +5439,7 @@
         </w:rPr>
         <w:t>[i+1].condition}</w:t>
       </w:r>
-      <w:bookmarkEnd w:id="1"/>
+      <w:bookmarkEnd w:id="0"/>
     </w:p>
     <w:p>
       <w:pPr>
@@ -5621,7 +5627,7 @@
           </v:handles>
           <o:lock v:ext="edit" text="t" shapetype="t"/>
         </v:shapetype>
-        <v:shape id="PowerPlusWaterMarkObject22414329" o:spid="_x0000_s2050" type="#_x0000_t136" style="position:absolute;margin-left:0;margin-top:0;width:674.2pt;height:28.65pt;rotation:315;z-index:-251653120;mso-position-horizontal:center;mso-position-horizontal-relative:margin;mso-position-vertical:center;mso-position-vertical-relative:margin" o:allowincell="f" fillcolor="silver" stroked="f">
+        <v:shape id="PowerPlusWaterMarkObject22414329" o:spid="_x0000_s2051" type="#_x0000_t136" alt="" style="position:absolute;margin-left:0;margin-top:0;width:674.2pt;height:28.65pt;rotation:315;z-index:-251653120;mso-wrap-edited:f;mso-width-percent:0;mso-height-percent:0;mso-position-horizontal:center;mso-position-horizontal-relative:margin;mso-position-vertical:center;mso-position-vertical-relative:margin;mso-width-percent:0;mso-height-percent:0" o:allowincell="f" fillcolor="silver" stroked="f">
           <v:fill opacity=".5"/>
           <v:textpath style="font-family:&quot;Arial&quot;;font-size:1pt" string="{d.is_draft:ifEQ(true):show( DRAFT ):elseShow( )}"/>
           <w10:wrap anchorx="margin" anchory="margin"/>
@@ -5644,8 +5650,8 @@
         <w:szCs w:val="24"/>
       </w:rPr>
     </w:pPr>
-    <w:bookmarkStart w:id="4" w:name="_heading=h.2et92p0" w:colFirst="0" w:colLast="0"/>
-    <w:bookmarkEnd w:id="4"/>
+    <w:bookmarkStart w:id="3" w:name="_heading=h.2et92p0" w:colFirst="0" w:colLast="0"/>
+    <w:bookmarkEnd w:id="3"/>
     <w:r>
       <w:rPr>
         <w:rFonts w:ascii="Arial" w:hAnsi="Arial" w:cs="Arial"/>
@@ -5676,7 +5682,7 @@
           </v:handles>
           <o:lock v:ext="edit" text="t" shapetype="t"/>
         </v:shapetype>
-        <v:shape id="PowerPlusWaterMarkObject22414330" o:spid="_x0000_s2051" type="#_x0000_t136" style="position:absolute;margin-left:0;margin-top:0;width:685.65pt;height:28.65pt;rotation:315;z-index:-251651072;mso-position-horizontal:center;mso-position-horizontal-relative:margin;mso-position-vertical:center;mso-position-vertical-relative:margin" o:allowincell="f" fillcolor="silver" stroked="f">
+        <v:shape id="PowerPlusWaterMarkObject22414330" o:spid="_x0000_s2050" type="#_x0000_t136" alt="" style="position:absolute;margin-left:0;margin-top:0;width:685.65pt;height:28.65pt;rotation:315;z-index:-251651072;mso-wrap-edited:f;mso-width-percent:0;mso-height-percent:0;mso-position-horizontal:center;mso-position-horizontal-relative:margin;mso-position-vertical:center;mso-position-vertical-relative:margin;mso-width-percent:0;mso-height-percent:0" o:allowincell="f" fillcolor="silver" stroked="f">
           <v:fill opacity=".5"/>
           <v:textpath style="font-family:&quot;Arial&quot;;font-size:1pt" string="{d.is_draft:ifEQ(true):show( DRAFT ):elseShow( )}"/>
           <w10:wrap anchorx="margin" anchory="margin"/>
@@ -5763,8 +5769,8 @@
         <w:color w:val="000000"/>
       </w:rPr>
     </w:pPr>
-    <w:bookmarkStart w:id="5" w:name="_heading=h.tyjcwt" w:colFirst="0" w:colLast="0"/>
-    <w:bookmarkEnd w:id="5"/>
+    <w:bookmarkStart w:id="4" w:name="_heading=h.tyjcwt" w:colFirst="0" w:colLast="0"/>
+    <w:bookmarkEnd w:id="4"/>
     <w:r>
       <w:rPr>
         <w:rFonts w:ascii="Arial" w:eastAsia="Times New Roman" w:hAnsi="Arial" w:cs="Arial"/>
@@ -5986,7 +5992,7 @@
             </wp:anchor>
           </w:drawing>
         </mc:Choice>
-        <mc:Fallback xmlns:sl="http://schemas.openxmlformats.org/schemaLibrary/2006/main" xmlns:a="http://schemas.openxmlformats.org/drawingml/2006/main" xmlns:pic="http://schemas.openxmlformats.org/drawingml/2006/picture" xmlns:c="http://schemas.openxmlformats.org/drawingml/2006/chart" xmlns:lc="http://schemas.openxmlformats.org/drawingml/2006/lockedCanvas" xmlns:dgm="http://schemas.openxmlformats.org/drawingml/2006/diagram">
+        <mc:Fallback xmlns:dgm="http://schemas.openxmlformats.org/drawingml/2006/diagram" xmlns:lc="http://schemas.openxmlformats.org/drawingml/2006/lockedCanvas" xmlns:c="http://schemas.openxmlformats.org/drawingml/2006/chart" xmlns:pic="http://schemas.openxmlformats.org/drawingml/2006/picture" xmlns:a="http://schemas.openxmlformats.org/drawingml/2006/main" xmlns:sl="http://schemas.openxmlformats.org/schemaLibrary/2006/main">
           <w:drawing>
             <wp:anchor allowOverlap="1" behindDoc="0" distB="0" distT="0" distL="0" distR="0" hidden="0" layoutInCell="1" locked="0" relativeHeight="0" simplePos="0">
               <wp:simplePos x="0" y="0"/>
@@ -6123,7 +6129,7 @@
           </v:handles>
           <o:lock v:ext="edit" text="t" shapetype="t"/>
         </v:shapetype>
-        <v:shape id="PowerPlusWaterMarkObject22414328" o:spid="_x0000_s2049" type="#_x0000_t136" style="position:absolute;margin-left:0;margin-top:0;width:674.2pt;height:28.65pt;rotation:315;z-index:-251655168;mso-position-horizontal:center;mso-position-horizontal-relative:margin;mso-position-vertical:center;mso-position-vertical-relative:margin" o:allowincell="f" fillcolor="silver" stroked="f">
+        <v:shape id="PowerPlusWaterMarkObject22414328" o:spid="_x0000_s2049" type="#_x0000_t136" alt="" style="position:absolute;margin-left:0;margin-top:0;width:674.2pt;height:28.65pt;rotation:315;z-index:-251655168;mso-wrap-edited:f;mso-width-percent:0;mso-height-percent:0;mso-position-horizontal:center;mso-position-horizontal-relative:margin;mso-position-vertical:center;mso-position-vertical-relative:margin;mso-width-percent:0;mso-height-percent:0" o:allowincell="f" fillcolor="silver" stroked="f">
           <v:fill opacity=".5"/>
           <v:textpath style="font-family:&quot;Arial&quot;;font-size:1pt" string="{d.is_draft:ifEQ(true):show( DRAFT ):elseShow( )}"/>
           <w10:wrap anchorx="margin" anchory="margin"/>
@@ -13345,6 +13351,7 @@
   <w:style w:type="character" w:default="1" w:styleId="DefaultParagraphFont">
     <w:name w:val="Default Paragraph Font"/>
     <w:uiPriority w:val="1"/>
+    <w:semiHidden/>
     <w:unhideWhenUsed/>
   </w:style>
   <w:style w:type="table" w:default="1" w:styleId="TableNormal">

</xml_diff>

<commit_message>
MDS 3772 issue date on permits (#1806)
</commit_message>
<xml_diff>
--- a/services/core-api/app/templates/permit/Permit.docx
+++ b/services/core-api/app/templates/permit/Permit.docx
@@ -669,6 +669,14 @@
                 <w:b/>
                 <w:color w:val="000000"/>
               </w:rPr>
+              <w:t>original_</w:t>
+            </w:r>
+            <w:r>
+              <w:rPr>
+                <w:rFonts w:ascii="Arial" w:eastAsia="Times New Roman" w:hAnsi="Arial" w:cs="Arial"/>
+                <w:b/>
+                <w:color w:val="000000"/>
+              </w:rPr>
               <w:t>issue_date</w:t>
             </w:r>
             <w:proofErr w:type="spellEnd"/>
@@ -857,8 +865,6 @@
         </w:rPr>
         <w:t>d.</w:t>
       </w:r>
-      <w:bookmarkStart w:id="0" w:name="_GoBack"/>
-      <w:bookmarkEnd w:id="0"/>
       <w:r>
         <w:rPr>
           <w:rFonts w:ascii="Arial" w:eastAsia="Times New Roman" w:hAnsi="Arial" w:cs="Arial"/>
@@ -2879,7 +2885,7 @@
           <w:rFonts w:ascii="Arial" w:hAnsi="Arial" w:cs="Arial"/>
         </w:rPr>
       </w:pPr>
-      <w:bookmarkStart w:id="1" w:name="_Hlk61355652"/>
+      <w:bookmarkStart w:id="0" w:name="_Hlk61355652"/>
       <w:r>
         <w:rPr>
           <w:rFonts w:ascii="Arial" w:hAnsi="Arial" w:cs="Arial"/>
@@ -2896,8 +2902,8 @@
           <w:rFonts w:ascii="Arial" w:eastAsia="Times New Roman" w:hAnsi="Arial" w:cs="Arial"/>
         </w:rPr>
       </w:pPr>
-      <w:bookmarkStart w:id="2" w:name="_heading=h.1fob9te" w:colFirst="0" w:colLast="0"/>
-      <w:bookmarkEnd w:id="2"/>
+      <w:bookmarkStart w:id="1" w:name="_heading=h.1fob9te" w:colFirst="0" w:colLast="0"/>
+      <w:bookmarkEnd w:id="1"/>
       <w:r>
         <w:rPr>
           <w:rFonts w:ascii="Arial" w:eastAsia="Times New Roman" w:hAnsi="Arial" w:cs="Arial"/>
@@ -3111,8 +3117,8 @@
         </w:rPr>
         <w:t>{d.conditions.GEC[i].sub_conditions[i].sub_conditions[i].condition}</w:t>
       </w:r>
-      <w:bookmarkStart w:id="3" w:name="_heading=h.3znysh7" w:colFirst="0" w:colLast="0"/>
-      <w:bookmarkEnd w:id="3"/>
+      <w:bookmarkStart w:id="2" w:name="_heading=h.3znysh7" w:colFirst="0" w:colLast="0"/>
+      <w:bookmarkEnd w:id="2"/>
     </w:p>
     <w:p>
       <w:pPr>
@@ -5433,7 +5439,7 @@
         </w:rPr>
         <w:t>[i+1].condition}</w:t>
       </w:r>
-      <w:bookmarkEnd w:id="1"/>
+      <w:bookmarkEnd w:id="0"/>
     </w:p>
     <w:p>
       <w:pPr>
@@ -5621,7 +5627,7 @@
           </v:handles>
           <o:lock v:ext="edit" text="t" shapetype="t"/>
         </v:shapetype>
-        <v:shape id="PowerPlusWaterMarkObject22414329" o:spid="_x0000_s2050" type="#_x0000_t136" style="position:absolute;margin-left:0;margin-top:0;width:674.2pt;height:28.65pt;rotation:315;z-index:-251653120;mso-position-horizontal:center;mso-position-horizontal-relative:margin;mso-position-vertical:center;mso-position-vertical-relative:margin" o:allowincell="f" fillcolor="silver" stroked="f">
+        <v:shape id="PowerPlusWaterMarkObject22414329" o:spid="_x0000_s2051" type="#_x0000_t136" alt="" style="position:absolute;margin-left:0;margin-top:0;width:674.2pt;height:28.65pt;rotation:315;z-index:-251653120;mso-wrap-edited:f;mso-width-percent:0;mso-height-percent:0;mso-position-horizontal:center;mso-position-horizontal-relative:margin;mso-position-vertical:center;mso-position-vertical-relative:margin;mso-width-percent:0;mso-height-percent:0" o:allowincell="f" fillcolor="silver" stroked="f">
           <v:fill opacity=".5"/>
           <v:textpath style="font-family:&quot;Arial&quot;;font-size:1pt" string="{d.is_draft:ifEQ(true):show( DRAFT ):elseShow( )}"/>
           <w10:wrap anchorx="margin" anchory="margin"/>
@@ -5644,8 +5650,8 @@
         <w:szCs w:val="24"/>
       </w:rPr>
     </w:pPr>
-    <w:bookmarkStart w:id="4" w:name="_heading=h.2et92p0" w:colFirst="0" w:colLast="0"/>
-    <w:bookmarkEnd w:id="4"/>
+    <w:bookmarkStart w:id="3" w:name="_heading=h.2et92p0" w:colFirst="0" w:colLast="0"/>
+    <w:bookmarkEnd w:id="3"/>
     <w:r>
       <w:rPr>
         <w:rFonts w:ascii="Arial" w:hAnsi="Arial" w:cs="Arial"/>
@@ -5676,7 +5682,7 @@
           </v:handles>
           <o:lock v:ext="edit" text="t" shapetype="t"/>
         </v:shapetype>
-        <v:shape id="PowerPlusWaterMarkObject22414330" o:spid="_x0000_s2051" type="#_x0000_t136" style="position:absolute;margin-left:0;margin-top:0;width:685.65pt;height:28.65pt;rotation:315;z-index:-251651072;mso-position-horizontal:center;mso-position-horizontal-relative:margin;mso-position-vertical:center;mso-position-vertical-relative:margin" o:allowincell="f" fillcolor="silver" stroked="f">
+        <v:shape id="PowerPlusWaterMarkObject22414330" o:spid="_x0000_s2050" type="#_x0000_t136" alt="" style="position:absolute;margin-left:0;margin-top:0;width:685.65pt;height:28.65pt;rotation:315;z-index:-251651072;mso-wrap-edited:f;mso-width-percent:0;mso-height-percent:0;mso-position-horizontal:center;mso-position-horizontal-relative:margin;mso-position-vertical:center;mso-position-vertical-relative:margin;mso-width-percent:0;mso-height-percent:0" o:allowincell="f" fillcolor="silver" stroked="f">
           <v:fill opacity=".5"/>
           <v:textpath style="font-family:&quot;Arial&quot;;font-size:1pt" string="{d.is_draft:ifEQ(true):show( DRAFT ):elseShow( )}"/>
           <w10:wrap anchorx="margin" anchory="margin"/>
@@ -5763,8 +5769,8 @@
         <w:color w:val="000000"/>
       </w:rPr>
     </w:pPr>
-    <w:bookmarkStart w:id="5" w:name="_heading=h.tyjcwt" w:colFirst="0" w:colLast="0"/>
-    <w:bookmarkEnd w:id="5"/>
+    <w:bookmarkStart w:id="4" w:name="_heading=h.tyjcwt" w:colFirst="0" w:colLast="0"/>
+    <w:bookmarkEnd w:id="4"/>
     <w:r>
       <w:rPr>
         <w:rFonts w:ascii="Arial" w:eastAsia="Times New Roman" w:hAnsi="Arial" w:cs="Arial"/>
@@ -5986,7 +5992,7 @@
             </wp:anchor>
           </w:drawing>
         </mc:Choice>
-        <mc:Fallback xmlns:sl="http://schemas.openxmlformats.org/schemaLibrary/2006/main" xmlns:a="http://schemas.openxmlformats.org/drawingml/2006/main" xmlns:pic="http://schemas.openxmlformats.org/drawingml/2006/picture" xmlns:c="http://schemas.openxmlformats.org/drawingml/2006/chart" xmlns:lc="http://schemas.openxmlformats.org/drawingml/2006/lockedCanvas" xmlns:dgm="http://schemas.openxmlformats.org/drawingml/2006/diagram">
+        <mc:Fallback xmlns:dgm="http://schemas.openxmlformats.org/drawingml/2006/diagram" xmlns:lc="http://schemas.openxmlformats.org/drawingml/2006/lockedCanvas" xmlns:c="http://schemas.openxmlformats.org/drawingml/2006/chart" xmlns:pic="http://schemas.openxmlformats.org/drawingml/2006/picture" xmlns:a="http://schemas.openxmlformats.org/drawingml/2006/main" xmlns:sl="http://schemas.openxmlformats.org/schemaLibrary/2006/main">
           <w:drawing>
             <wp:anchor allowOverlap="1" behindDoc="0" distB="0" distT="0" distL="0" distR="0" hidden="0" layoutInCell="1" locked="0" relativeHeight="0" simplePos="0">
               <wp:simplePos x="0" y="0"/>
@@ -6123,7 +6129,7 @@
           </v:handles>
           <o:lock v:ext="edit" text="t" shapetype="t"/>
         </v:shapetype>
-        <v:shape id="PowerPlusWaterMarkObject22414328" o:spid="_x0000_s2049" type="#_x0000_t136" style="position:absolute;margin-left:0;margin-top:0;width:674.2pt;height:28.65pt;rotation:315;z-index:-251655168;mso-position-horizontal:center;mso-position-horizontal-relative:margin;mso-position-vertical:center;mso-position-vertical-relative:margin" o:allowincell="f" fillcolor="silver" stroked="f">
+        <v:shape id="PowerPlusWaterMarkObject22414328" o:spid="_x0000_s2049" type="#_x0000_t136" alt="" style="position:absolute;margin-left:0;margin-top:0;width:674.2pt;height:28.65pt;rotation:315;z-index:-251655168;mso-wrap-edited:f;mso-width-percent:0;mso-height-percent:0;mso-position-horizontal:center;mso-position-horizontal-relative:margin;mso-position-vertical:center;mso-position-vertical-relative:margin;mso-width-percent:0;mso-height-percent:0" o:allowincell="f" fillcolor="silver" stroked="f">
           <v:fill opacity=".5"/>
           <v:textpath style="font-family:&quot;Arial&quot;;font-size:1pt" string="{d.is_draft:ifEQ(true):show( DRAFT ):elseShow( )}"/>
           <w10:wrap anchorx="margin" anchory="margin"/>
@@ -13345,6 +13351,7 @@
   <w:style w:type="character" w:default="1" w:styleId="DefaultParagraphFont">
     <w:name w:val="Default Paragraph Font"/>
     <w:uiPriority w:val="1"/>
+    <w:semiHidden/>
     <w:unhideWhenUsed/>
   </w:style>
   <w:style w:type="table" w:default="1" w:styleId="TableNormal">

</xml_diff>

<commit_message>
Implementation: Preamble text in Draft permits.
</commit_message>
<xml_diff>
--- a/services/core-api/app/templates/permit/Permit.docx
+++ b/services/core-api/app/templates/permit/Permit.docx
@@ -1,6 +1,6 @@
 
 <file path=word/document.xml><?xml version="1.0" encoding="utf-8"?>
-<w:document xmlns:wpc="http://schemas.microsoft.com/office/word/2010/wordprocessingCanvas" xmlns:cx="http://schemas.microsoft.com/office/drawing/2014/chartex" xmlns:cx1="http://schemas.microsoft.com/office/drawing/2015/9/8/chartex" xmlns:cx2="http://schemas.microsoft.com/office/drawing/2015/10/21/chartex" xmlns:cx3="http://schemas.microsoft.com/office/drawing/2016/5/9/chartex" xmlns:cx4="http://schemas.microsoft.com/office/drawing/2016/5/10/chartex" xmlns:cx5="http://schemas.microsoft.com/office/drawing/2016/5/11/chartex" xmlns:cx6="http://schemas.microsoft.com/office/drawing/2016/5/12/chartex" xmlns:cx7="http://schemas.microsoft.com/office/drawing/2016/5/13/chartex" xmlns:cx8="http://schemas.microsoft.com/office/drawing/2016/5/14/chartex" xmlns:mc="http://schemas.openxmlformats.org/markup-compatibility/2006" xmlns:aink="http://schemas.microsoft.com/office/drawing/2016/ink" xmlns:am3d="http://schemas.microsoft.com/office/drawing/2017/model3d" xmlns:o="urn:schemas-microsoft-com:office:office" xmlns:r="http://schemas.openxmlformats.org/officeDocument/2006/relationships" xmlns:m="http://schemas.openxmlformats.org/officeDocument/2006/math" xmlns:v="urn:schemas-microsoft-com:vml" xmlns:wp14="http://schemas.microsoft.com/office/word/2010/wordprocessingDrawing" xmlns:wp="http://schemas.openxmlformats.org/drawingml/2006/wordprocessingDrawing" xmlns:w10="urn:schemas-microsoft-com:office:word" xmlns:w="http://schemas.openxmlformats.org/wordprocessingml/2006/main" xmlns:w14="http://schemas.microsoft.com/office/word/2010/wordml" xmlns:w15="http://schemas.microsoft.com/office/word/2012/wordml" xmlns:w16cex="http://schemas.microsoft.com/office/word/2018/wordml/cex" xmlns:w16cid="http://schemas.microsoft.com/office/word/2016/wordml/cid" xmlns:w16="http://schemas.microsoft.com/office/word/2018/wordml" xmlns:w16se="http://schemas.microsoft.com/office/word/2015/wordml/symex" xmlns:wpg="http://schemas.microsoft.com/office/word/2010/wordprocessingGroup" xmlns:wpi="http://schemas.microsoft.com/office/word/2010/wordprocessingInk" xmlns:wne="http://schemas.microsoft.com/office/word/2006/wordml" xmlns:wps="http://schemas.microsoft.com/office/word/2010/wordprocessingShape" mc:Ignorable="w14 w15 w16se w16cid w16 w16cex wp14">
+<w:document xmlns:wpc="http://schemas.microsoft.com/office/word/2010/wordprocessingCanvas" xmlns:cx="http://schemas.microsoft.com/office/drawing/2014/chartex" xmlns:cx1="http://schemas.microsoft.com/office/drawing/2015/9/8/chartex" xmlns:cx2="http://schemas.microsoft.com/office/drawing/2015/10/21/chartex" xmlns:cx3="http://schemas.microsoft.com/office/drawing/2016/5/9/chartex" xmlns:cx4="http://schemas.microsoft.com/office/drawing/2016/5/10/chartex" xmlns:cx5="http://schemas.microsoft.com/office/drawing/2016/5/11/chartex" xmlns:cx6="http://schemas.microsoft.com/office/drawing/2016/5/12/chartex" xmlns:cx7="http://schemas.microsoft.com/office/drawing/2016/5/13/chartex" xmlns:cx8="http://schemas.microsoft.com/office/drawing/2016/5/14/chartex" xmlns:mc="http://schemas.openxmlformats.org/markup-compatibility/2006" xmlns:aink="http://schemas.microsoft.com/office/drawing/2016/ink" xmlns:am3d="http://schemas.microsoft.com/office/drawing/2017/model3d" xmlns:o="urn:schemas-microsoft-com:office:office" xmlns:r="http://schemas.openxmlformats.org/officeDocument/2006/relationships" xmlns:m="http://schemas.openxmlformats.org/officeDocument/2006/math" xmlns:v="urn:schemas-microsoft-com:vml" xmlns:wp14="http://schemas.microsoft.com/office/word/2010/wordprocessingDrawing" xmlns:wp="http://schemas.openxmlformats.org/drawingml/2006/wordprocessingDrawing" xmlns:w10="urn:schemas-microsoft-com:office:word" xmlns:w="http://schemas.openxmlformats.org/wordprocessingml/2006/main" xmlns:w14="http://schemas.microsoft.com/office/word/2010/wordml" xmlns:w15="http://schemas.microsoft.com/office/word/2012/wordml" xmlns:w16cex="http://schemas.microsoft.com/office/word/2018/wordml/cex" xmlns:w16cid="http://schemas.microsoft.com/office/word/2016/wordml/cid" xmlns:w16="http://schemas.microsoft.com/office/word/2018/wordml" xmlns:w16sdtdh="http://schemas.microsoft.com/office/word/2020/wordml/sdtdatahash" xmlns:w16se="http://schemas.microsoft.com/office/word/2015/wordml/symex" xmlns:wpg="http://schemas.microsoft.com/office/word/2010/wordprocessingGroup" xmlns:wpi="http://schemas.microsoft.com/office/word/2010/wordprocessingInk" xmlns:wne="http://schemas.microsoft.com/office/word/2006/wordml" xmlns:wps="http://schemas.microsoft.com/office/word/2010/wordprocessingShape" mc:Ignorable="w14 w15 w16se w16cid w16 w16cex w16sdtdh wp14">
   <w:body>
     <w:tbl>
       <w:tblPr>
@@ -67,6 +67,7 @@
               <w:t>{</w:t>
             </w:r>
             <w:proofErr w:type="spellStart"/>
+            <w:proofErr w:type="gramStart"/>
             <w:r>
               <w:rPr>
                 <w:rFonts w:ascii="Arial" w:eastAsia="Times New Roman" w:hAnsi="Arial" w:cs="Arial"/>
@@ -74,7 +75,17 @@
                 <w:bCs/>
                 <w:color w:val="000000"/>
               </w:rPr>
-              <w:t>d.permit_number</w:t>
+              <w:t>d.permit</w:t>
+            </w:r>
+            <w:proofErr w:type="gramEnd"/>
+            <w:r>
+              <w:rPr>
+                <w:rFonts w:ascii="Arial" w:eastAsia="Times New Roman" w:hAnsi="Arial" w:cs="Arial"/>
+                <w:b/>
+                <w:bCs/>
+                <w:color w:val="000000"/>
+              </w:rPr>
+              <w:t>_number</w:t>
             </w:r>
             <w:proofErr w:type="spellEnd"/>
             <w:r>
@@ -109,6 +120,7 @@
               </w:rPr>
               <w:t>Mine Number</w:t>
             </w:r>
+            <w:proofErr w:type="gramStart"/>
             <w:r>
               <w:rPr>
                 <w:rFonts w:ascii="Arial" w:eastAsia="Times New Roman" w:hAnsi="Arial" w:cs="Arial"/>
@@ -119,6 +131,7 @@
               <w:t>:  {</w:t>
             </w:r>
             <w:proofErr w:type="spellStart"/>
+            <w:proofErr w:type="gramEnd"/>
             <w:r>
               <w:rPr>
                 <w:rFonts w:ascii="Arial" w:eastAsia="Times New Roman" w:hAnsi="Arial" w:cs="Arial"/>
@@ -202,6 +215,7 @@
               <w:t>{</w:t>
             </w:r>
             <w:proofErr w:type="spellStart"/>
+            <w:proofErr w:type="gramStart"/>
             <w:r>
               <w:rPr>
                 <w:rFonts w:ascii="Arial" w:eastAsia="Times New Roman" w:hAnsi="Arial" w:cs="Arial"/>
@@ -212,6 +226,7 @@
               <w:t>d.permittee</w:t>
             </w:r>
             <w:proofErr w:type="spellEnd"/>
+            <w:proofErr w:type="gramEnd"/>
             <w:r>
               <w:rPr>
                 <w:rFonts w:ascii="Arial" w:eastAsia="Times New Roman" w:hAnsi="Arial" w:cs="Arial"/>
@@ -242,6 +257,7 @@
               <w:t>{</w:t>
             </w:r>
             <w:proofErr w:type="spellStart"/>
+            <w:proofErr w:type="gramStart"/>
             <w:r>
               <w:rPr>
                 <w:rFonts w:ascii="Arial" w:eastAsia="Times New Roman" w:hAnsi="Arial" w:cs="Arial"/>
@@ -249,7 +265,17 @@
                 <w:bCs/>
                 <w:color w:val="000000"/>
               </w:rPr>
-              <w:t>d.permittee_mailing_address:convCRLF</w:t>
+              <w:t>d.permittee</w:t>
+            </w:r>
+            <w:proofErr w:type="gramEnd"/>
+            <w:r>
+              <w:rPr>
+                <w:rFonts w:ascii="Arial" w:eastAsia="Times New Roman" w:hAnsi="Arial" w:cs="Arial"/>
+                <w:b/>
+                <w:bCs/>
+                <w:color w:val="000000"/>
+              </w:rPr>
+              <w:t>_mailing_address:convCRLF</w:t>
             </w:r>
             <w:proofErr w:type="spellEnd"/>
             <w:r>
@@ -376,7 +402,15 @@
           <w:rFonts w:ascii="Arial" w:eastAsia="Times New Roman" w:hAnsi="Arial" w:cs="Arial"/>
           <w:color w:val="000000"/>
         </w:rPr>
-        <w:t xml:space="preserve">mount:  </w:t>
+        <w:t>mount</w:t>
+      </w:r>
+      <w:proofErr w:type="gramStart"/>
+      <w:r>
+        <w:rPr>
+          <w:rFonts w:ascii="Arial" w:eastAsia="Times New Roman" w:hAnsi="Arial" w:cs="Arial"/>
+          <w:color w:val="000000"/>
+        </w:rPr>
+        <w:t xml:space="preserve">:  </w:t>
       </w:r>
       <w:r>
         <w:rPr>
@@ -388,6 +422,7 @@
         <w:t>{</w:t>
       </w:r>
       <w:proofErr w:type="spellStart"/>
+      <w:proofErr w:type="gramEnd"/>
       <w:r>
         <w:rPr>
           <w:rFonts w:ascii="Arial" w:eastAsia="Times New Roman" w:hAnsi="Arial" w:cs="Arial"/>
@@ -453,6 +488,7 @@
         <w:t>Lat: {</w:t>
       </w:r>
       <w:proofErr w:type="spellStart"/>
+      <w:proofErr w:type="gramStart"/>
       <w:r>
         <w:rPr>
           <w:rFonts w:ascii="Arial" w:eastAsia="Times New Roman" w:hAnsi="Arial" w:cs="Arial"/>
@@ -463,6 +499,7 @@
         <w:t>d.latitude</w:t>
       </w:r>
       <w:proofErr w:type="spellEnd"/>
+      <w:proofErr w:type="gramEnd"/>
       <w:r>
         <w:rPr>
           <w:rFonts w:ascii="Arial" w:eastAsia="Times New Roman" w:hAnsi="Arial" w:cs="Arial"/>
@@ -647,6 +684,7 @@
               <w:t>{</w:t>
             </w:r>
             <w:proofErr w:type="spellStart"/>
+            <w:proofErr w:type="gramStart"/>
             <w:r>
               <w:rPr>
                 <w:rFonts w:ascii="Arial" w:eastAsia="Times New Roman" w:hAnsi="Arial" w:cs="Arial"/>
@@ -661,7 +699,16 @@
                 <w:b/>
                 <w:color w:val="000000"/>
               </w:rPr>
-              <w:t>formatted_</w:t>
+              <w:t>formatted</w:t>
+            </w:r>
+            <w:proofErr w:type="gramEnd"/>
+            <w:r>
+              <w:rPr>
+                <w:rFonts w:ascii="Arial" w:eastAsia="Times New Roman" w:hAnsi="Arial" w:cs="Arial"/>
+                <w:b/>
+                <w:color w:val="000000"/>
+              </w:rPr>
+              <w:t>_</w:t>
             </w:r>
             <w:r>
               <w:rPr>
@@ -717,6 +764,7 @@
               <w:t>Approval End Date: {</w:t>
             </w:r>
             <w:proofErr w:type="spellStart"/>
+            <w:proofErr w:type="gramStart"/>
             <w:r>
               <w:rPr>
                 <w:rFonts w:ascii="Arial" w:eastAsia="Times New Roman" w:hAnsi="Arial" w:cs="Arial"/>
@@ -730,7 +778,16 @@
                 <w:b/>
                 <w:color w:val="000000"/>
               </w:rPr>
-              <w:t>formatted_</w:t>
+              <w:t>formatted</w:t>
+            </w:r>
+            <w:proofErr w:type="gramEnd"/>
+            <w:r>
+              <w:rPr>
+                <w:rFonts w:ascii="Arial" w:eastAsia="Times New Roman" w:hAnsi="Arial" w:cs="Arial"/>
+                <w:b/>
+                <w:color w:val="000000"/>
+              </w:rPr>
+              <w:t>_</w:t>
             </w:r>
             <w:r>
               <w:rPr>
@@ -780,9 +837,21 @@
           <w:color w:val="FF0000"/>
           <w:u w:val="single"/>
         </w:rPr>
-        <w:t>d.is_amendment:ifEQ</w:t>
+        <w:t>d.is_</w:t>
+      </w:r>
+      <w:proofErr w:type="gramStart"/>
+      <w:r>
+        <w:rPr>
+          <w:rFonts w:ascii="Arial" w:eastAsia="Times New Roman" w:hAnsi="Arial" w:cs="Arial"/>
+          <w:b/>
+          <w:i/>
+          <w:color w:val="FF0000"/>
+          <w:u w:val="single"/>
+        </w:rPr>
+        <w:t>amendment:ifEQ</w:t>
       </w:r>
       <w:proofErr w:type="spellEnd"/>
+      <w:proofErr w:type="gramEnd"/>
       <w:r>
         <w:rPr>
           <w:rFonts w:ascii="Arial" w:eastAsia="Times New Roman" w:hAnsi="Arial" w:cs="Arial"/>
@@ -857,6 +926,7 @@
         <w:t>{</w:t>
       </w:r>
       <w:proofErr w:type="spellStart"/>
+      <w:proofErr w:type="gramStart"/>
       <w:r>
         <w:rPr>
           <w:rFonts w:ascii="Arial" w:eastAsia="Times New Roman" w:hAnsi="Arial" w:cs="Arial"/>
@@ -871,7 +941,16 @@
           <w:b/>
           <w:color w:val="000000"/>
         </w:rPr>
-        <w:t>formatted_</w:t>
+        <w:t>formatted</w:t>
+      </w:r>
+      <w:proofErr w:type="gramEnd"/>
+      <w:r>
+        <w:rPr>
+          <w:rFonts w:ascii="Arial" w:eastAsia="Times New Roman" w:hAnsi="Arial" w:cs="Arial"/>
+          <w:b/>
+          <w:color w:val="000000"/>
+        </w:rPr>
+        <w:t>_</w:t>
       </w:r>
       <w:r>
         <w:rPr>
@@ -964,13 +1043,23 @@
         <w:t>{</w:t>
       </w:r>
       <w:proofErr w:type="spellStart"/>
+      <w:proofErr w:type="gramStart"/>
       <w:r>
         <w:rPr>
           <w:rFonts w:ascii="Arial" w:eastAsia="Times New Roman" w:hAnsi="Arial" w:cs="Arial"/>
           <w:b/>
           <w:color w:val="000000"/>
         </w:rPr>
-        <w:t>d.images.issuing_inspector_signature</w:t>
+        <w:t>d.images</w:t>
+      </w:r>
+      <w:proofErr w:type="gramEnd"/>
+      <w:r>
+        <w:rPr>
+          <w:rFonts w:ascii="Arial" w:eastAsia="Times New Roman" w:hAnsi="Arial" w:cs="Arial"/>
+          <w:b/>
+          <w:color w:val="000000"/>
+        </w:rPr>
+        <w:t>.issuing_inspector_signature</w:t>
       </w:r>
       <w:proofErr w:type="spellEnd"/>
       <w:r>
@@ -1050,12 +1139,21 @@
         <w:t>{</w:t>
       </w:r>
       <w:proofErr w:type="spellStart"/>
+      <w:proofErr w:type="gramStart"/>
       <w:r>
         <w:rPr>
           <w:rFonts w:ascii="Arial" w:eastAsia="Times New Roman" w:hAnsi="Arial" w:cs="Arial"/>
           <w:color w:val="000000"/>
         </w:rPr>
-        <w:t>d.issuing_inspector_name</w:t>
+        <w:t>d.issuing</w:t>
+      </w:r>
+      <w:proofErr w:type="gramEnd"/>
+      <w:r>
+        <w:rPr>
+          <w:rFonts w:ascii="Arial" w:eastAsia="Times New Roman" w:hAnsi="Arial" w:cs="Arial"/>
+          <w:color w:val="000000"/>
+        </w:rPr>
+        <w:t>_inspector_name</w:t>
       </w:r>
       <w:proofErr w:type="spellEnd"/>
       <w:r>
@@ -1162,296 +1260,6 @@
     </w:p>
     <w:p>
       <w:pPr>
-        <w:spacing w:before="120" w:after="120" w:line="300" w:lineRule="auto"/>
-        <w:jc w:val="both"/>
-        <w:rPr>
-          <w:rFonts w:ascii="Arial" w:eastAsia="Times New Roman" w:hAnsi="Arial" w:cs="Arial"/>
-          <w:color w:val="FF0000"/>
-        </w:rPr>
-      </w:pPr>
-      <w:r>
-        <w:rPr>
-          <w:rFonts w:ascii="Arial" w:hAnsi="Arial" w:cs="Arial"/>
-        </w:rPr>
-        <w:t>{</w:t>
-      </w:r>
-      <w:proofErr w:type="spellStart"/>
-      <w:r>
-        <w:rPr>
-          <w:rFonts w:ascii="Arial" w:hAnsi="Arial" w:cs="Arial"/>
-        </w:rPr>
-        <w:t>d.application_type_code:ifEQ</w:t>
-      </w:r>
-      <w:proofErr w:type="spellEnd"/>
-      <w:r>
-        <w:rPr>
-          <w:rFonts w:ascii="Arial" w:hAnsi="Arial" w:cs="Arial"/>
-        </w:rPr>
-        <w:t>(NOW):show(</w:t>
-      </w:r>
-      <w:r>
-        <w:rPr>
-          <w:rFonts w:ascii="Arial" w:hAnsi="Arial" w:cs="Arial"/>
-        </w:rPr>
-        <w:t>'</w:t>
-      </w:r>
-      <w:r>
-        <w:rPr>
-          <w:rFonts w:ascii="Arial" w:eastAsia="Times New Roman" w:hAnsi="Arial" w:cs="Arial"/>
-        </w:rPr>
-        <w:t>A Notice of Work</w:t>
-      </w:r>
-      <w:r>
-        <w:rPr>
-          <w:rFonts w:ascii="Arial" w:hAnsi="Arial" w:cs="Arial"/>
-        </w:rPr>
-        <w:t xml:space="preserve"> </w:t>
-      </w:r>
-      <w:r>
-        <w:rPr>
-          <w:rFonts w:ascii="Arial" w:eastAsia="Times New Roman" w:hAnsi="Arial" w:cs="Arial"/>
-        </w:rPr>
-        <w:t xml:space="preserve">application </w:t>
-      </w:r>
-      <w:r>
-        <w:rPr>
-          <w:rFonts w:ascii="Arial" w:hAnsi="Arial" w:cs="Arial"/>
-        </w:rPr>
-        <w:t>'):</w:t>
-      </w:r>
-      <w:proofErr w:type="spellStart"/>
-      <w:r>
-        <w:rPr>
-          <w:rFonts w:ascii="Arial" w:hAnsi="Arial" w:cs="Arial"/>
-        </w:rPr>
-        <w:t>elseShow</w:t>
-      </w:r>
-      <w:proofErr w:type="spellEnd"/>
-      <w:r>
-        <w:rPr>
-          <w:rFonts w:ascii="Arial" w:hAnsi="Arial" w:cs="Arial"/>
-        </w:rPr>
-        <w:t>('An Application ')}</w:t>
-      </w:r>
-      <w:r>
-        <w:rPr>
-          <w:rFonts w:ascii="Arial" w:eastAsia="Times New Roman" w:hAnsi="Arial" w:cs="Arial"/>
-        </w:rPr>
-        <w:t xml:space="preserve"> </w:t>
-      </w:r>
-      <w:r>
-        <w:rPr>
-          <w:rFonts w:ascii="Arial" w:eastAsia="Times New Roman" w:hAnsi="Arial" w:cs="Arial"/>
-        </w:rPr>
-        <w:t xml:space="preserve">for the </w:t>
-      </w:r>
-      <w:r>
-        <w:rPr>
-          <w:rFonts w:ascii="Arial" w:eastAsia="Times New Roman" w:hAnsi="Arial" w:cs="Arial"/>
-          <w:b/>
-        </w:rPr>
-        <w:t>{</w:t>
-      </w:r>
-      <w:proofErr w:type="spellStart"/>
-      <w:r>
-        <w:rPr>
-          <w:rFonts w:ascii="Arial" w:eastAsia="Times New Roman" w:hAnsi="Arial" w:cs="Arial"/>
-          <w:b/>
-        </w:rPr>
-        <w:t>d.mine_name</w:t>
-      </w:r>
-      <w:proofErr w:type="spellEnd"/>
-      <w:r>
-        <w:rPr>
-          <w:rFonts w:ascii="Arial" w:eastAsia="Times New Roman" w:hAnsi="Arial" w:cs="Arial"/>
-          <w:b/>
-        </w:rPr>
-        <w:t>}</w:t>
-      </w:r>
-      <w:r>
-        <w:rPr>
-          <w:rFonts w:ascii="Arial" w:eastAsia="Times New Roman" w:hAnsi="Arial" w:cs="Arial"/>
-        </w:rPr>
-        <w:t xml:space="preserve"> </w:t>
-      </w:r>
-      <w:r>
-        <w:rPr>
-          <w:rFonts w:ascii="Arial" w:eastAsia="Times New Roman" w:hAnsi="Arial" w:cs="Arial"/>
-          <w:color w:val="FF0000"/>
-        </w:rPr>
-        <w:t xml:space="preserve"> </w:t>
-      </w:r>
-      <w:r>
-        <w:rPr>
-          <w:rFonts w:ascii="Arial" w:eastAsia="Times New Roman" w:hAnsi="Arial" w:cs="Arial"/>
-          <w:b/>
-          <w:color w:val="000000"/>
-        </w:rPr>
-        <w:t>{</w:t>
-      </w:r>
-      <w:proofErr w:type="spellStart"/>
-      <w:r>
-        <w:rPr>
-          <w:rFonts w:ascii="Arial" w:eastAsia="Times New Roman" w:hAnsi="Arial" w:cs="Arial"/>
-          <w:b/>
-          <w:color w:val="000000"/>
-        </w:rPr>
-        <w:t>d.application_type</w:t>
-      </w:r>
-      <w:proofErr w:type="spellEnd"/>
-      <w:r>
-        <w:rPr>
-          <w:rFonts w:ascii="Arial" w:eastAsia="Times New Roman" w:hAnsi="Arial" w:cs="Arial"/>
-          <w:b/>
-          <w:color w:val="000000"/>
-        </w:rPr>
-        <w:t>}</w:t>
-      </w:r>
-      <w:r>
-        <w:rPr>
-          <w:rFonts w:ascii="Arial" w:eastAsia="Times New Roman" w:hAnsi="Arial" w:cs="Arial"/>
-        </w:rPr>
-        <w:t xml:space="preserve"> project was filed with the Chief Permitting Officer, </w:t>
-      </w:r>
-      <w:r>
-        <w:rPr>
-          <w:rFonts w:ascii="Arial" w:eastAsia="Times New Roman" w:hAnsi="Arial" w:cs="Arial"/>
-        </w:rPr>
-        <w:t>submitted on</w:t>
-      </w:r>
-      <w:r>
-        <w:rPr>
-          <w:rFonts w:ascii="Arial" w:eastAsia="Times New Roman" w:hAnsi="Arial" w:cs="Arial"/>
-        </w:rPr>
-        <w:t xml:space="preserve"> </w:t>
-      </w:r>
-      <w:r>
-        <w:rPr>
-          <w:rFonts w:ascii="Arial" w:eastAsia="Times New Roman" w:hAnsi="Arial" w:cs="Arial"/>
-          <w:b/>
-          <w:color w:val="000000"/>
-        </w:rPr>
-        <w:t>{</w:t>
-      </w:r>
-      <w:proofErr w:type="spellStart"/>
-      <w:r>
-        <w:rPr>
-          <w:rFonts w:ascii="Arial" w:eastAsia="Times New Roman" w:hAnsi="Arial" w:cs="Arial"/>
-          <w:b/>
-          <w:color w:val="000000"/>
-        </w:rPr>
-        <w:t>d.application_dated</w:t>
-      </w:r>
-      <w:proofErr w:type="spellEnd"/>
-      <w:r>
-        <w:rPr>
-          <w:rFonts w:ascii="Arial" w:eastAsia="Times New Roman" w:hAnsi="Arial" w:cs="Arial"/>
-          <w:b/>
-          <w:color w:val="000000"/>
-        </w:rPr>
-        <w:t>}</w:t>
-      </w:r>
-      <w:r>
-        <w:rPr>
-          <w:rFonts w:ascii="Arial" w:eastAsia="Times New Roman" w:hAnsi="Arial" w:cs="Arial"/>
-          <w:bCs/>
-          <w:color w:val="000000"/>
-        </w:rPr>
-        <w:t xml:space="preserve"> and last updated on </w:t>
-      </w:r>
-      <w:r>
-        <w:rPr>
-          <w:rFonts w:ascii="Arial" w:eastAsia="Times New Roman" w:hAnsi="Arial" w:cs="Arial"/>
-          <w:b/>
-          <w:color w:val="000000"/>
-        </w:rPr>
-        <w:t>{</w:t>
-      </w:r>
-      <w:proofErr w:type="spellStart"/>
-      <w:r>
-        <w:rPr>
-          <w:rFonts w:ascii="Arial" w:eastAsia="Times New Roman" w:hAnsi="Arial" w:cs="Arial"/>
-          <w:b/>
-          <w:color w:val="000000"/>
-        </w:rPr>
-        <w:t>d.application_last_updated_date</w:t>
-      </w:r>
-      <w:proofErr w:type="spellEnd"/>
-      <w:r>
-        <w:rPr>
-          <w:rFonts w:ascii="Arial" w:eastAsia="Times New Roman" w:hAnsi="Arial" w:cs="Arial"/>
-          <w:b/>
-          <w:color w:val="000000"/>
-        </w:rPr>
-        <w:t>}</w:t>
-      </w:r>
-      <w:r>
-        <w:rPr>
-          <w:rFonts w:ascii="Arial" w:eastAsia="Times New Roman" w:hAnsi="Arial" w:cs="Arial"/>
-        </w:rPr>
-        <w:t xml:space="preserve">.  The application included a plan of the proposed work system (“Mine Plan”) and a program for the protection and reclamation of the surface of the land and watercourses (“Reclamation Program”), affected by the </w:t>
-      </w:r>
-      <w:r>
-        <w:rPr>
-          <w:rFonts w:ascii="Arial" w:hAnsi="Arial" w:cs="Arial"/>
-        </w:rPr>
-        <w:t>{</w:t>
-      </w:r>
-      <w:proofErr w:type="spellStart"/>
-      <w:r>
-        <w:rPr>
-          <w:rFonts w:ascii="Arial" w:hAnsi="Arial" w:cs="Arial"/>
-        </w:rPr>
-        <w:t>d.application_type_code:ifEQ</w:t>
-      </w:r>
-      <w:proofErr w:type="spellEnd"/>
-      <w:r>
-        <w:rPr>
-          <w:rFonts w:ascii="Arial" w:hAnsi="Arial" w:cs="Arial"/>
-        </w:rPr>
-        <w:t>(NOW):show(</w:t>
-      </w:r>
-      <w:r>
-        <w:rPr>
-          <w:rFonts w:ascii="Arial" w:hAnsi="Arial" w:cs="Arial"/>
-        </w:rPr>
-        <w:t>'</w:t>
-      </w:r>
-      <w:r>
-        <w:rPr>
-          <w:rFonts w:ascii="Arial" w:eastAsia="Times New Roman" w:hAnsi="Arial" w:cs="Arial"/>
-        </w:rPr>
-        <w:t>Notice of Work</w:t>
-      </w:r>
-      <w:r>
-        <w:rPr>
-          <w:rFonts w:ascii="Arial" w:hAnsi="Arial" w:cs="Arial"/>
-        </w:rPr>
-        <w:t>'):</w:t>
-      </w:r>
-      <w:proofErr w:type="spellStart"/>
-      <w:r>
-        <w:rPr>
-          <w:rFonts w:ascii="Arial" w:hAnsi="Arial" w:cs="Arial"/>
-        </w:rPr>
-        <w:t>elseShow</w:t>
-      </w:r>
-      <w:proofErr w:type="spellEnd"/>
-      <w:r>
-        <w:rPr>
-          <w:rFonts w:ascii="Arial" w:hAnsi="Arial" w:cs="Arial"/>
-        </w:rPr>
-        <w:t>('Application')}</w:t>
-      </w:r>
-      <w:r>
-        <w:rPr>
-          <w:rFonts w:ascii="Arial" w:eastAsia="Times New Roman" w:hAnsi="Arial" w:cs="Arial"/>
-        </w:rPr>
-        <w:t xml:space="preserve">.  </w:t>
-      </w:r>
-    </w:p>
-    <w:p>
-      <w:pPr>
         <w:pBdr>
           <w:top w:val="nil"/>
           <w:left w:val="nil"/>
@@ -1460,73 +1268,41 @@
           <w:between w:val="nil"/>
         </w:pBdr>
         <w:spacing w:after="240" w:line="300" w:lineRule="auto"/>
-        <w:jc w:val="both"/>
-        <w:rPr>
-          <w:rFonts w:ascii="Arial" w:eastAsia="Times New Roman" w:hAnsi="Arial" w:cs="Arial"/>
-          <w:color w:val="000000"/>
-        </w:rPr>
-      </w:pPr>
-      <w:r>
-        <w:rPr>
-          <w:rFonts w:ascii="Arial" w:eastAsia="Times New Roman" w:hAnsi="Arial" w:cs="Arial"/>
-          <w:color w:val="000000"/>
-        </w:rPr>
-        <w:t xml:space="preserve">The </w:t>
-      </w:r>
-      <w:r>
-        <w:rPr>
-          <w:rFonts w:ascii="Arial" w:eastAsia="Times New Roman" w:hAnsi="Arial" w:cs="Arial"/>
-          <w:b/>
-          <w:i/>
-          <w:color w:val="000000"/>
-        </w:rPr>
-        <w:t>Mines Act</w:t>
-      </w:r>
-      <w:r>
-        <w:rPr>
-          <w:rFonts w:ascii="Arial" w:eastAsia="Times New Roman" w:hAnsi="Arial" w:cs="Arial"/>
-          <w:color w:val="000000"/>
-        </w:rPr>
-        <w:t xml:space="preserve">, the </w:t>
-      </w:r>
-      <w:r>
-        <w:rPr>
-          <w:rFonts w:ascii="Arial" w:eastAsia="Times New Roman" w:hAnsi="Arial" w:cs="Arial"/>
-          <w:b/>
-          <w:color w:val="000000"/>
-        </w:rPr>
-        <w:t xml:space="preserve">Health, Safety and Reclamation Code for Mines in British Columbia (“Code” or “HSRC”), </w:t>
-      </w:r>
-      <w:r>
-        <w:rPr>
-          <w:rFonts w:ascii="Arial" w:eastAsia="Times New Roman" w:hAnsi="Arial" w:cs="Arial"/>
-          <w:color w:val="000000"/>
-        </w:rPr>
-        <w:t xml:space="preserve">and this </w:t>
-      </w:r>
-      <w:r>
-        <w:rPr>
-          <w:rFonts w:ascii="Arial" w:eastAsia="Times New Roman" w:hAnsi="Arial" w:cs="Arial"/>
-          <w:b/>
-          <w:i/>
-          <w:color w:val="000000"/>
-        </w:rPr>
-        <w:t>Mines Act</w:t>
-      </w:r>
-      <w:r>
-        <w:rPr>
-          <w:rFonts w:ascii="Arial" w:eastAsia="Times New Roman" w:hAnsi="Arial" w:cs="Arial"/>
-          <w:b/>
-          <w:color w:val="000000"/>
-        </w:rPr>
-        <w:t xml:space="preserve"> Permit</w:t>
-      </w:r>
-      <w:r>
-        <w:rPr>
-          <w:rFonts w:ascii="Arial" w:eastAsia="Times New Roman" w:hAnsi="Arial" w:cs="Arial"/>
-          <w:color w:val="000000"/>
-        </w:rPr>
-        <w:t xml:space="preserve"> contain the requirements of the Chief Permitting Officer for the execution of the Mine Plan and Reclamation Program, including the deposit of reclamation securities.  Nothing in this permit limits the authority of other government agencies to set additional requirements or to act independently under their respective authorizations and legislation. </w:t>
+        <w:rPr>
+          <w:rFonts w:ascii="Arial" w:hAnsi="Arial" w:cs="Arial"/>
+        </w:rPr>
+      </w:pPr>
+      <w:r>
+        <w:rPr>
+          <w:rFonts w:ascii="Arial" w:hAnsi="Arial" w:cs="Arial"/>
+        </w:rPr>
+        <w:t>{</w:t>
+      </w:r>
+      <w:proofErr w:type="spellStart"/>
+      <w:r>
+        <w:rPr>
+          <w:rFonts w:ascii="Arial" w:hAnsi="Arial" w:cs="Arial"/>
+        </w:rPr>
+        <w:t>d.preamble_text</w:t>
+      </w:r>
+      <w:r>
+        <w:rPr>
+          <w:rFonts w:ascii="Arial" w:hAnsi="Arial" w:cs="Arial"/>
+        </w:rPr>
+        <w:t>:convCRLF</w:t>
+      </w:r>
+      <w:proofErr w:type="spellEnd"/>
+      <w:r>
+        <w:rPr>
+          <w:rFonts w:ascii="Arial" w:hAnsi="Arial" w:cs="Arial"/>
+        </w:rPr>
+        <w:t>()</w:t>
+      </w:r>
+      <w:r>
+        <w:rPr>
+          <w:rFonts w:ascii="Arial" w:hAnsi="Arial" w:cs="Arial"/>
+        </w:rPr>
+        <w:t>}</w:t>
       </w:r>
     </w:p>
     <w:p>
@@ -1557,6 +1333,7 @@
         <w:t>{</w:t>
       </w:r>
       <w:proofErr w:type="spellStart"/>
+      <w:proofErr w:type="gramStart"/>
       <w:r>
         <w:rPr>
           <w:rFonts w:ascii="Arial" w:eastAsia="Times New Roman" w:hAnsi="Arial" w:cs="Arial"/>
@@ -1565,9 +1342,9 @@
           <w:color w:val="FF0000"/>
           <w:u w:val="single"/>
         </w:rPr>
-        <w:t>d.permit_amendment_type_code:ifEQ</w:t>
-      </w:r>
-      <w:proofErr w:type="spellEnd"/>
+        <w:t>d.permit</w:t>
+      </w:r>
+      <w:proofErr w:type="gramEnd"/>
       <w:r>
         <w:rPr>
           <w:rFonts w:ascii="Arial" w:eastAsia="Times New Roman" w:hAnsi="Arial" w:cs="Arial"/>
@@ -1576,9 +1353,9 @@
           <w:color w:val="FF0000"/>
           <w:u w:val="single"/>
         </w:rPr>
-        <w:t>(ALG):</w:t>
-      </w:r>
-      <w:proofErr w:type="spellStart"/>
+        <w:t>_amendment_type_code:ifEQ</w:t>
+      </w:r>
+      <w:proofErr w:type="spellEnd"/>
       <w:r>
         <w:rPr>
           <w:rFonts w:ascii="Arial" w:eastAsia="Times New Roman" w:hAnsi="Arial" w:cs="Arial"/>
@@ -1587,9 +1364,9 @@
           <w:color w:val="FF0000"/>
           <w:u w:val="single"/>
         </w:rPr>
-        <w:t>showBegin</w:t>
-      </w:r>
-      <w:proofErr w:type="spellEnd"/>
+        <w:t>(ALG):</w:t>
+      </w:r>
+      <w:proofErr w:type="spellStart"/>
       <w:r>
         <w:rPr>
           <w:rFonts w:ascii="Arial" w:eastAsia="Times New Roman" w:hAnsi="Arial" w:cs="Arial"/>
@@ -1598,8 +1375,9 @@
           <w:color w:val="FF0000"/>
           <w:u w:val="single"/>
         </w:rPr>
-        <w:t>}</w:t>
-      </w:r>
+        <w:t>showBegin</w:t>
+      </w:r>
+      <w:proofErr w:type="spellEnd"/>
       <w:r>
         <w:rPr>
           <w:rFonts w:ascii="Arial" w:eastAsia="Times New Roman" w:hAnsi="Arial" w:cs="Arial"/>
@@ -1608,6 +1386,16 @@
           <w:color w:val="FF0000"/>
           <w:u w:val="single"/>
         </w:rPr>
+        <w:t>}</w:t>
+      </w:r>
+      <w:r>
+        <w:rPr>
+          <w:rFonts w:ascii="Arial" w:eastAsia="Times New Roman" w:hAnsi="Arial" w:cs="Arial"/>
+          <w:b/>
+          <w:i/>
+          <w:color w:val="FF0000"/>
+          <w:u w:val="single"/>
+        </w:rPr>
         <w:br/>
       </w:r>
       <w:r>
@@ -1750,6 +1538,7 @@
         <w:t>{</w:t>
       </w:r>
       <w:proofErr w:type="spellStart"/>
+      <w:proofErr w:type="gramStart"/>
       <w:r>
         <w:rPr>
           <w:rFonts w:ascii="Arial" w:eastAsia="Times New Roman" w:hAnsi="Arial" w:cs="Arial"/>
@@ -1758,7 +1547,18 @@
           <w:color w:val="FF0000"/>
           <w:u w:val="single"/>
         </w:rPr>
-        <w:t>d.permit_amendment_type_code:showEnd</w:t>
+        <w:t>d.permit</w:t>
+      </w:r>
+      <w:proofErr w:type="gramEnd"/>
+      <w:r>
+        <w:rPr>
+          <w:rFonts w:ascii="Arial" w:eastAsia="Times New Roman" w:hAnsi="Arial" w:cs="Arial"/>
+          <w:b/>
+          <w:i/>
+          <w:color w:val="FF0000"/>
+          <w:u w:val="single"/>
+        </w:rPr>
+        <w:t>_amendment_type_code:showEnd</w:t>
       </w:r>
       <w:proofErr w:type="spellEnd"/>
       <w:r>
@@ -1864,9 +1664,21 @@
           <w:color w:val="000000"/>
           <w:u w:val="single"/>
         </w:rPr>
-        <w:t>d.application_type_code:ifEQ</w:t>
+        <w:t>d.application_type_</w:t>
+      </w:r>
+      <w:proofErr w:type="gramStart"/>
+      <w:r>
+        <w:rPr>
+          <w:rFonts w:ascii="Arial" w:eastAsia="Times New Roman" w:hAnsi="Arial" w:cs="Arial"/>
+          <w:b/>
+          <w:bCs/>
+          <w:color w:val="000000"/>
+          <w:u w:val="single"/>
+        </w:rPr>
+        <w:t>code:ifEQ</w:t>
       </w:r>
       <w:proofErr w:type="spellEnd"/>
+      <w:proofErr w:type="gramEnd"/>
       <w:r>
         <w:rPr>
           <w:rFonts w:ascii="Arial" w:eastAsia="Times New Roman" w:hAnsi="Arial" w:cs="Arial"/>
@@ -2023,9 +1835,18 @@
           <w:rFonts w:ascii="Arial" w:eastAsia="Times New Roman" w:hAnsi="Arial" w:cs="Arial"/>
           <w:color w:val="000000"/>
         </w:rPr>
-        <w:t>d.application_type_code:ifEQ</w:t>
+        <w:t>d.application_type_</w:t>
+      </w:r>
+      <w:proofErr w:type="gramStart"/>
+      <w:r>
+        <w:rPr>
+          <w:rFonts w:ascii="Arial" w:eastAsia="Times New Roman" w:hAnsi="Arial" w:cs="Arial"/>
+          <w:color w:val="000000"/>
+        </w:rPr>
+        <w:t>code:ifEQ</w:t>
       </w:r>
       <w:proofErr w:type="spellEnd"/>
+      <w:proofErr w:type="gramEnd"/>
       <w:r>
         <w:rPr>
           <w:rFonts w:ascii="Arial" w:eastAsia="Times New Roman" w:hAnsi="Arial" w:cs="Arial"/>
@@ -2353,6 +2174,7 @@
         <w:t>{</w:t>
       </w:r>
       <w:proofErr w:type="spellStart"/>
+      <w:proofErr w:type="gramStart"/>
       <w:r>
         <w:rPr>
           <w:rFonts w:ascii="Arial" w:eastAsia="Times New Roman" w:hAnsi="Arial" w:cs="Arial"/>
@@ -2365,7 +2187,15 @@
           <w:rFonts w:ascii="Arial" w:eastAsia="Times New Roman" w:hAnsi="Arial" w:cs="Arial"/>
           <w:color w:val="000000"/>
         </w:rPr>
-        <w:t>final_application_package</w:t>
+        <w:t>final</w:t>
+      </w:r>
+      <w:proofErr w:type="gramEnd"/>
+      <w:r>
+        <w:rPr>
+          <w:rFonts w:ascii="Arial" w:eastAsia="Times New Roman" w:hAnsi="Arial" w:cs="Arial"/>
+          <w:color w:val="000000"/>
+        </w:rPr>
+        <w:t>_application_package</w:t>
       </w:r>
       <w:proofErr w:type="spellEnd"/>
       <w:r>
@@ -2435,6 +2265,7 @@
         <w:t>{</w:t>
       </w:r>
       <w:proofErr w:type="spellStart"/>
+      <w:proofErr w:type="gramStart"/>
       <w:r>
         <w:rPr>
           <w:rFonts w:ascii="Arial" w:eastAsia="Times New Roman" w:hAnsi="Arial" w:cs="Arial"/>
@@ -2447,7 +2278,15 @@
           <w:rFonts w:ascii="Arial" w:eastAsia="Times New Roman" w:hAnsi="Arial" w:cs="Arial"/>
           <w:color w:val="000000"/>
         </w:rPr>
-        <w:t>final_application_package</w:t>
+        <w:t>final</w:t>
+      </w:r>
+      <w:proofErr w:type="gramEnd"/>
+      <w:r>
+        <w:rPr>
+          <w:rFonts w:ascii="Arial" w:eastAsia="Times New Roman" w:hAnsi="Arial" w:cs="Arial"/>
+          <w:color w:val="000000"/>
+        </w:rPr>
+        <w:t>_application_package</w:t>
       </w:r>
       <w:proofErr w:type="spellEnd"/>
       <w:r>
@@ -2500,6 +2339,7 @@
         <w:t>{</w:t>
       </w:r>
       <w:proofErr w:type="spellStart"/>
+      <w:proofErr w:type="gramStart"/>
       <w:r>
         <w:rPr>
           <w:rFonts w:ascii="Arial" w:eastAsia="Times New Roman" w:hAnsi="Arial" w:cs="Arial"/>
@@ -2508,7 +2348,18 @@
           <w:color w:val="FF0000"/>
           <w:u w:val="single"/>
         </w:rPr>
-        <w:t>d.permit_amendment_type_code:ifEQ</w:t>
+        <w:t>d.permit</w:t>
+      </w:r>
+      <w:proofErr w:type="gramEnd"/>
+      <w:r>
+        <w:rPr>
+          <w:rFonts w:ascii="Arial" w:eastAsia="Times New Roman" w:hAnsi="Arial" w:cs="Arial"/>
+          <w:b/>
+          <w:i/>
+          <w:color w:val="FF0000"/>
+          <w:u w:val="single"/>
+        </w:rPr>
+        <w:t>_amendment_type_code:ifEQ</w:t>
       </w:r>
       <w:proofErr w:type="spellEnd"/>
       <w:r>
@@ -2602,13 +2453,23 @@
         <w:t>{</w:t>
       </w:r>
       <w:proofErr w:type="spellStart"/>
+      <w:proofErr w:type="gramStart"/>
       <w:r>
         <w:rPr>
           <w:rFonts w:ascii="Arial" w:hAnsi="Arial" w:cs="Arial"/>
           <w:b/>
           <w:bCs/>
         </w:rPr>
-        <w:t>d.permit_number</w:t>
+        <w:t>d.permit</w:t>
+      </w:r>
+      <w:proofErr w:type="gramEnd"/>
+      <w:r>
+        <w:rPr>
+          <w:rFonts w:ascii="Arial" w:hAnsi="Arial" w:cs="Arial"/>
+          <w:b/>
+          <w:bCs/>
+        </w:rPr>
+        <w:t>_number</w:t>
       </w:r>
       <w:proofErr w:type="spellEnd"/>
       <w:r>
@@ -2719,11 +2580,19 @@
         <w:t>{</w:t>
       </w:r>
       <w:proofErr w:type="spellStart"/>
+      <w:proofErr w:type="gramStart"/>
       <w:r>
         <w:rPr>
           <w:rFonts w:ascii="Arial" w:hAnsi="Arial" w:cs="Arial"/>
         </w:rPr>
-        <w:t>d.previous_amendment.related_documents</w:t>
+        <w:t>d.previous</w:t>
+      </w:r>
+      <w:proofErr w:type="gramEnd"/>
+      <w:r>
+        <w:rPr>
+          <w:rFonts w:ascii="Arial" w:hAnsi="Arial" w:cs="Arial"/>
+        </w:rPr>
+        <w:t>_amendment.related_documents</w:t>
       </w:r>
       <w:proofErr w:type="spellEnd"/>
       <w:r>
@@ -2786,11 +2655,19 @@
         <w:t>{</w:t>
       </w:r>
       <w:proofErr w:type="spellStart"/>
+      <w:proofErr w:type="gramStart"/>
       <w:r>
         <w:rPr>
           <w:rFonts w:ascii="Arial" w:hAnsi="Arial" w:cs="Arial"/>
         </w:rPr>
-        <w:t>d.previous_amendment.related_documents</w:t>
+        <w:t>d.previous</w:t>
+      </w:r>
+      <w:proofErr w:type="gramEnd"/>
+      <w:r>
+        <w:rPr>
+          <w:rFonts w:ascii="Arial" w:hAnsi="Arial" w:cs="Arial"/>
+        </w:rPr>
+        <w:t>_amendment.related_documents</w:t>
       </w:r>
       <w:proofErr w:type="spellEnd"/>
       <w:r>
@@ -2841,6 +2718,7 @@
         <w:t>{</w:t>
       </w:r>
       <w:proofErr w:type="spellStart"/>
+      <w:proofErr w:type="gramStart"/>
       <w:r>
         <w:rPr>
           <w:rFonts w:ascii="Arial" w:hAnsi="Arial" w:cs="Arial"/>
@@ -2850,7 +2728,19 @@
           <w:color w:val="FF0000"/>
           <w:u w:val="single"/>
         </w:rPr>
-        <w:t>d.permit_amendment_type_code:showEnd</w:t>
+        <w:t>d.permit</w:t>
+      </w:r>
+      <w:proofErr w:type="gramEnd"/>
+      <w:r>
+        <w:rPr>
+          <w:rFonts w:ascii="Arial" w:hAnsi="Arial" w:cs="Arial"/>
+          <w:b/>
+          <w:bCs/>
+          <w:i/>
+          <w:color w:val="FF0000"/>
+          <w:u w:val="single"/>
+        </w:rPr>
+        <w:t>_amendment_type_code:showEnd</w:t>
       </w:r>
       <w:proofErr w:type="spellEnd"/>
       <w:r>
@@ -3006,6 +2896,7 @@
         <w:t>i</w:t>
       </w:r>
       <w:proofErr w:type="spellEnd"/>
+      <w:proofErr w:type="gramStart"/>
       <w:r>
         <w:rPr>
           <w:rFonts w:ascii="Arial" w:eastAsia="Times New Roman" w:hAnsi="Arial" w:cs="Arial"/>
@@ -3013,7 +2904,17 @@
           <w:szCs w:val="24"/>
           <w:u w:val="single"/>
         </w:rPr>
-        <w:t>].condition}</w:t>
+        <w:t>].condition</w:t>
+      </w:r>
+      <w:proofErr w:type="gramEnd"/>
+      <w:r>
+        <w:rPr>
+          <w:rFonts w:ascii="Arial" w:eastAsia="Times New Roman" w:hAnsi="Arial" w:cs="Arial"/>
+          <w:sz w:val="24"/>
+          <w:szCs w:val="24"/>
+          <w:u w:val="single"/>
+        </w:rPr>
+        <w:t>}</w:t>
       </w:r>
     </w:p>
     <w:p>
@@ -3060,6 +2961,7 @@
         <w:t>i</w:t>
       </w:r>
       <w:proofErr w:type="spellEnd"/>
+      <w:proofErr w:type="gramStart"/>
       <w:r>
         <w:rPr>
           <w:rFonts w:ascii="Arial" w:eastAsia="Times New Roman" w:hAnsi="Arial" w:cs="Arial"/>
@@ -3071,7 +2973,14 @@
         <w:rPr>
           <w:rFonts w:ascii="Arial" w:eastAsia="Times New Roman" w:hAnsi="Arial" w:cs="Arial"/>
         </w:rPr>
-        <w:t>sub_conditions</w:t>
+        <w:t>sub</w:t>
+      </w:r>
+      <w:proofErr w:type="gramEnd"/>
+      <w:r>
+        <w:rPr>
+          <w:rFonts w:ascii="Arial" w:eastAsia="Times New Roman" w:hAnsi="Arial" w:cs="Arial"/>
+        </w:rPr>
+        <w:t>_conditions</w:t>
       </w:r>
       <w:proofErr w:type="spellEnd"/>
       <w:r>
@@ -3115,7 +3024,21 @@
         <w:rPr>
           <w:rFonts w:ascii="Arial" w:eastAsia="Times New Roman" w:hAnsi="Arial" w:cs="Arial"/>
         </w:rPr>
-        <w:t>{d.conditions.GEC[i].sub_conditions[i].sub_conditions[i].condition}</w:t>
+        <w:t>{d.conditions.GEC[i</w:t>
+      </w:r>
+      <w:proofErr w:type="gramStart"/>
+      <w:r>
+        <w:rPr>
+          <w:rFonts w:ascii="Arial" w:eastAsia="Times New Roman" w:hAnsi="Arial" w:cs="Arial"/>
+        </w:rPr>
+        <w:t>].sub</w:t>
+      </w:r>
+      <w:proofErr w:type="gramEnd"/>
+      <w:r>
+        <w:rPr>
+          <w:rFonts w:ascii="Arial" w:eastAsia="Times New Roman" w:hAnsi="Arial" w:cs="Arial"/>
+        </w:rPr>
+        <w:t>_conditions[i].sub_conditions[i].condition}</w:t>
       </w:r>
       <w:bookmarkStart w:id="2" w:name="_heading=h.3znysh7" w:colFirst="0" w:colLast="0"/>
       <w:bookmarkEnd w:id="2"/>
@@ -3140,7 +3063,21 @@
         <w:rPr>
           <w:rFonts w:ascii="Arial" w:eastAsia="Times New Roman" w:hAnsi="Arial" w:cs="Arial"/>
         </w:rPr>
-        <w:t>{d.conditions.GEC[i].sub_conditions[i].sub_conditions[i].sub_conditions[i].condition}</w:t>
+        <w:t>{d.conditions.GEC[i</w:t>
+      </w:r>
+      <w:proofErr w:type="gramStart"/>
+      <w:r>
+        <w:rPr>
+          <w:rFonts w:ascii="Arial" w:eastAsia="Times New Roman" w:hAnsi="Arial" w:cs="Arial"/>
+        </w:rPr>
+        <w:t>].sub</w:t>
+      </w:r>
+      <w:proofErr w:type="gramEnd"/>
+      <w:r>
+        <w:rPr>
+          <w:rFonts w:ascii="Arial" w:eastAsia="Times New Roman" w:hAnsi="Arial" w:cs="Arial"/>
+        </w:rPr>
+        <w:t>_conditions[i].sub_conditions[i].sub_conditions[i].condition}</w:t>
       </w:r>
     </w:p>
     <w:p>
@@ -3163,7 +3100,21 @@
         <w:rPr>
           <w:rFonts w:ascii="Arial" w:eastAsia="Times New Roman" w:hAnsi="Arial" w:cs="Arial"/>
         </w:rPr>
-        <w:t>{d.conditions.GEC[i].sub_conditions[i].sub_conditions[i].sub_conditions[i].sub_conditions[i].condition}</w:t>
+        <w:t>{d.conditions.GEC[i</w:t>
+      </w:r>
+      <w:proofErr w:type="gramStart"/>
+      <w:r>
+        <w:rPr>
+          <w:rFonts w:ascii="Arial" w:eastAsia="Times New Roman" w:hAnsi="Arial" w:cs="Arial"/>
+        </w:rPr>
+        <w:t>].sub</w:t>
+      </w:r>
+      <w:proofErr w:type="gramEnd"/>
+      <w:r>
+        <w:rPr>
+          <w:rFonts w:ascii="Arial" w:eastAsia="Times New Roman" w:hAnsi="Arial" w:cs="Arial"/>
+        </w:rPr>
+        <w:t>_conditions[i].sub_conditions[i].sub_conditions[i].sub_conditions[i].condition}</w:t>
       </w:r>
     </w:p>
     <w:p>
@@ -3186,7 +3137,21 @@
         <w:rPr>
           <w:rFonts w:ascii="Arial" w:eastAsia="Times New Roman" w:hAnsi="Arial" w:cs="Arial"/>
         </w:rPr>
-        <w:t>{d.conditions.GEC[i].sub_conditions[i].sub_conditions[i].sub_conditions[i].sub_conditions[i+1].condition}</w:t>
+        <w:t>{d.conditions.GEC[i</w:t>
+      </w:r>
+      <w:proofErr w:type="gramStart"/>
+      <w:r>
+        <w:rPr>
+          <w:rFonts w:ascii="Arial" w:eastAsia="Times New Roman" w:hAnsi="Arial" w:cs="Arial"/>
+        </w:rPr>
+        <w:t>].sub</w:t>
+      </w:r>
+      <w:proofErr w:type="gramEnd"/>
+      <w:r>
+        <w:rPr>
+          <w:rFonts w:ascii="Arial" w:eastAsia="Times New Roman" w:hAnsi="Arial" w:cs="Arial"/>
+        </w:rPr>
+        <w:t>_conditions[i].sub_conditions[i].sub_conditions[i].sub_conditions[i+1].condition}</w:t>
       </w:r>
     </w:p>
     <w:p>
@@ -3209,7 +3174,21 @@
         <w:rPr>
           <w:rFonts w:ascii="Arial" w:eastAsia="Times New Roman" w:hAnsi="Arial" w:cs="Arial"/>
         </w:rPr>
-        <w:t>{d.conditions.GEC[i].sub_conditions[i].sub_conditions[i].sub_conditions[i+1].condition}</w:t>
+        <w:t>{d.conditions.GEC[i</w:t>
+      </w:r>
+      <w:proofErr w:type="gramStart"/>
+      <w:r>
+        <w:rPr>
+          <w:rFonts w:ascii="Arial" w:eastAsia="Times New Roman" w:hAnsi="Arial" w:cs="Arial"/>
+        </w:rPr>
+        <w:t>].sub</w:t>
+      </w:r>
+      <w:proofErr w:type="gramEnd"/>
+      <w:r>
+        <w:rPr>
+          <w:rFonts w:ascii="Arial" w:eastAsia="Times New Roman" w:hAnsi="Arial" w:cs="Arial"/>
+        </w:rPr>
+        <w:t>_conditions[i].sub_conditions[i].sub_conditions[i+1].condition}</w:t>
       </w:r>
     </w:p>
     <w:p>
@@ -3232,7 +3211,21 @@
         <w:rPr>
           <w:rFonts w:ascii="Arial" w:eastAsia="Times New Roman" w:hAnsi="Arial" w:cs="Arial"/>
         </w:rPr>
-        <w:t>{d.conditions.GEC[i].sub_conditions[i].sub_conditions[i+1].condition}</w:t>
+        <w:t>{d.conditions.GEC[i</w:t>
+      </w:r>
+      <w:proofErr w:type="gramStart"/>
+      <w:r>
+        <w:rPr>
+          <w:rFonts w:ascii="Arial" w:eastAsia="Times New Roman" w:hAnsi="Arial" w:cs="Arial"/>
+        </w:rPr>
+        <w:t>].sub</w:t>
+      </w:r>
+      <w:proofErr w:type="gramEnd"/>
+      <w:r>
+        <w:rPr>
+          <w:rFonts w:ascii="Arial" w:eastAsia="Times New Roman" w:hAnsi="Arial" w:cs="Arial"/>
+        </w:rPr>
+        <w:t>_conditions[i].sub_conditions[i+1].condition}</w:t>
       </w:r>
     </w:p>
     <w:p>
@@ -3279,6 +3272,7 @@
         <w:t>i</w:t>
       </w:r>
       <w:proofErr w:type="spellEnd"/>
+      <w:proofErr w:type="gramStart"/>
       <w:r>
         <w:rPr>
           <w:rFonts w:ascii="Arial" w:eastAsia="Times New Roman" w:hAnsi="Arial" w:cs="Arial"/>
@@ -3290,7 +3284,14 @@
         <w:rPr>
           <w:rFonts w:ascii="Arial" w:eastAsia="Times New Roman" w:hAnsi="Arial" w:cs="Arial"/>
         </w:rPr>
-        <w:t>sub_conditions</w:t>
+        <w:t>sub</w:t>
+      </w:r>
+      <w:proofErr w:type="gramEnd"/>
+      <w:r>
+        <w:rPr>
+          <w:rFonts w:ascii="Arial" w:eastAsia="Times New Roman" w:hAnsi="Arial" w:cs="Arial"/>
+        </w:rPr>
+        <w:t>_conditions</w:t>
       </w:r>
       <w:proofErr w:type="spellEnd"/>
       <w:r>
@@ -3343,7 +3344,27 @@
           <w:szCs w:val="24"/>
           <w:u w:val="single"/>
         </w:rPr>
-        <w:t>[i+1].condition}</w:t>
+        <w:t>[i+1</w:t>
+      </w:r>
+      <w:proofErr w:type="gramStart"/>
+      <w:r>
+        <w:rPr>
+          <w:rFonts w:ascii="Arial" w:eastAsia="Times New Roman" w:hAnsi="Arial" w:cs="Arial"/>
+          <w:sz w:val="24"/>
+          <w:szCs w:val="24"/>
+          <w:u w:val="single"/>
+        </w:rPr>
+        <w:t>].condition</w:t>
+      </w:r>
+      <w:proofErr w:type="gramEnd"/>
+      <w:r>
+        <w:rPr>
+          <w:rFonts w:ascii="Arial" w:eastAsia="Times New Roman" w:hAnsi="Arial" w:cs="Arial"/>
+          <w:sz w:val="24"/>
+          <w:szCs w:val="24"/>
+          <w:u w:val="single"/>
+        </w:rPr>
+        <w:t>}</w:t>
       </w:r>
     </w:p>
     <w:p>
@@ -3438,6 +3459,7 @@
         <w:t>i</w:t>
       </w:r>
       <w:proofErr w:type="spellEnd"/>
+      <w:proofErr w:type="gramStart"/>
       <w:r>
         <w:rPr>
           <w:rFonts w:ascii="Arial" w:eastAsia="Times New Roman" w:hAnsi="Arial" w:cs="Arial"/>
@@ -3445,7 +3467,17 @@
           <w:szCs w:val="24"/>
           <w:u w:val="single"/>
         </w:rPr>
-        <w:t>].condition}</w:t>
+        <w:t>].condition</w:t>
+      </w:r>
+      <w:proofErr w:type="gramEnd"/>
+      <w:r>
+        <w:rPr>
+          <w:rFonts w:ascii="Arial" w:eastAsia="Times New Roman" w:hAnsi="Arial" w:cs="Arial"/>
+          <w:sz w:val="24"/>
+          <w:szCs w:val="24"/>
+          <w:u w:val="single"/>
+        </w:rPr>
+        <w:t>}</w:t>
       </w:r>
     </w:p>
     <w:p>
@@ -3498,6 +3530,7 @@
         <w:t>i</w:t>
       </w:r>
       <w:proofErr w:type="spellEnd"/>
+      <w:proofErr w:type="gramStart"/>
       <w:r>
         <w:rPr>
           <w:rFonts w:ascii="Arial" w:eastAsia="Times New Roman" w:hAnsi="Arial" w:cs="Arial"/>
@@ -3509,7 +3542,14 @@
         <w:rPr>
           <w:rFonts w:ascii="Arial" w:eastAsia="Times New Roman" w:hAnsi="Arial" w:cs="Arial"/>
         </w:rPr>
-        <w:t>sub_conditions</w:t>
+        <w:t>sub</w:t>
+      </w:r>
+      <w:proofErr w:type="gramEnd"/>
+      <w:r>
+        <w:rPr>
+          <w:rFonts w:ascii="Arial" w:eastAsia="Times New Roman" w:hAnsi="Arial" w:cs="Arial"/>
+        </w:rPr>
+        <w:t>_conditions</w:t>
       </w:r>
       <w:proofErr w:type="spellEnd"/>
       <w:r>
@@ -3565,7 +3605,21 @@
         <w:rPr>
           <w:rFonts w:ascii="Arial" w:eastAsia="Times New Roman" w:hAnsi="Arial" w:cs="Arial"/>
         </w:rPr>
-        <w:t>[i].sub_conditions[i].sub_conditions[i].condition}</w:t>
+        <w:t>[i</w:t>
+      </w:r>
+      <w:proofErr w:type="gramStart"/>
+      <w:r>
+        <w:rPr>
+          <w:rFonts w:ascii="Arial" w:eastAsia="Times New Roman" w:hAnsi="Arial" w:cs="Arial"/>
+        </w:rPr>
+        <w:t>].sub</w:t>
+      </w:r>
+      <w:proofErr w:type="gramEnd"/>
+      <w:r>
+        <w:rPr>
+          <w:rFonts w:ascii="Arial" w:eastAsia="Times New Roman" w:hAnsi="Arial" w:cs="Arial"/>
+        </w:rPr>
+        <w:t>_conditions[i].sub_conditions[i].condition}</w:t>
       </w:r>
     </w:p>
     <w:p>
@@ -3600,7 +3654,21 @@
         <w:rPr>
           <w:rFonts w:ascii="Arial" w:eastAsia="Times New Roman" w:hAnsi="Arial" w:cs="Arial"/>
         </w:rPr>
-        <w:t>[i].sub_conditions[i].sub_conditions[i].sub_conditions[i].condition}</w:t>
+        <w:t>[i</w:t>
+      </w:r>
+      <w:proofErr w:type="gramStart"/>
+      <w:r>
+        <w:rPr>
+          <w:rFonts w:ascii="Arial" w:eastAsia="Times New Roman" w:hAnsi="Arial" w:cs="Arial"/>
+        </w:rPr>
+        <w:t>].sub</w:t>
+      </w:r>
+      <w:proofErr w:type="gramEnd"/>
+      <w:r>
+        <w:rPr>
+          <w:rFonts w:ascii="Arial" w:eastAsia="Times New Roman" w:hAnsi="Arial" w:cs="Arial"/>
+        </w:rPr>
+        <w:t>_conditions[i].sub_conditions[i].sub_conditions[i].condition}</w:t>
       </w:r>
     </w:p>
     <w:p>
@@ -3635,7 +3703,21 @@
         <w:rPr>
           <w:rFonts w:ascii="Arial" w:eastAsia="Times New Roman" w:hAnsi="Arial" w:cs="Arial"/>
         </w:rPr>
-        <w:t>[i].sub_conditions[i].sub_conditions[i].sub_conditions[i].sub_conditions[i].condition}</w:t>
+        <w:t>[i</w:t>
+      </w:r>
+      <w:proofErr w:type="gramStart"/>
+      <w:r>
+        <w:rPr>
+          <w:rFonts w:ascii="Arial" w:eastAsia="Times New Roman" w:hAnsi="Arial" w:cs="Arial"/>
+        </w:rPr>
+        <w:t>].sub</w:t>
+      </w:r>
+      <w:proofErr w:type="gramEnd"/>
+      <w:r>
+        <w:rPr>
+          <w:rFonts w:ascii="Arial" w:eastAsia="Times New Roman" w:hAnsi="Arial" w:cs="Arial"/>
+        </w:rPr>
+        <w:t>_conditions[i].sub_conditions[i].sub_conditions[i].sub_conditions[i].condition}</w:t>
       </w:r>
     </w:p>
     <w:p>
@@ -3670,7 +3752,21 @@
         <w:rPr>
           <w:rFonts w:ascii="Arial" w:eastAsia="Times New Roman" w:hAnsi="Arial" w:cs="Arial"/>
         </w:rPr>
-        <w:t>[i].sub_conditions[i].sub_conditions[i].sub_conditions[i].sub_conditions[i+1].condition}</w:t>
+        <w:t>[i</w:t>
+      </w:r>
+      <w:proofErr w:type="gramStart"/>
+      <w:r>
+        <w:rPr>
+          <w:rFonts w:ascii="Arial" w:eastAsia="Times New Roman" w:hAnsi="Arial" w:cs="Arial"/>
+        </w:rPr>
+        <w:t>].sub</w:t>
+      </w:r>
+      <w:proofErr w:type="gramEnd"/>
+      <w:r>
+        <w:rPr>
+          <w:rFonts w:ascii="Arial" w:eastAsia="Times New Roman" w:hAnsi="Arial" w:cs="Arial"/>
+        </w:rPr>
+        <w:t>_conditions[i].sub_conditions[i].sub_conditions[i].sub_conditions[i+1].condition}</w:t>
       </w:r>
     </w:p>
     <w:p>
@@ -3705,7 +3801,21 @@
         <w:rPr>
           <w:rFonts w:ascii="Arial" w:eastAsia="Times New Roman" w:hAnsi="Arial" w:cs="Arial"/>
         </w:rPr>
-        <w:t>[i].sub_conditions[i].sub_conditions[i].sub_conditions[i+1].condition}</w:t>
+        <w:t>[i</w:t>
+      </w:r>
+      <w:proofErr w:type="gramStart"/>
+      <w:r>
+        <w:rPr>
+          <w:rFonts w:ascii="Arial" w:eastAsia="Times New Roman" w:hAnsi="Arial" w:cs="Arial"/>
+        </w:rPr>
+        <w:t>].sub</w:t>
+      </w:r>
+      <w:proofErr w:type="gramEnd"/>
+      <w:r>
+        <w:rPr>
+          <w:rFonts w:ascii="Arial" w:eastAsia="Times New Roman" w:hAnsi="Arial" w:cs="Arial"/>
+        </w:rPr>
+        <w:t>_conditions[i].sub_conditions[i].sub_conditions[i+1].condition}</w:t>
       </w:r>
     </w:p>
     <w:p>
@@ -3740,7 +3850,21 @@
         <w:rPr>
           <w:rFonts w:ascii="Arial" w:eastAsia="Times New Roman" w:hAnsi="Arial" w:cs="Arial"/>
         </w:rPr>
-        <w:t>[i].sub_conditions[i].sub_conditions[i+1].condition}</w:t>
+        <w:t>[i</w:t>
+      </w:r>
+      <w:proofErr w:type="gramStart"/>
+      <w:r>
+        <w:rPr>
+          <w:rFonts w:ascii="Arial" w:eastAsia="Times New Roman" w:hAnsi="Arial" w:cs="Arial"/>
+        </w:rPr>
+        <w:t>].sub</w:t>
+      </w:r>
+      <w:proofErr w:type="gramEnd"/>
+      <w:r>
+        <w:rPr>
+          <w:rFonts w:ascii="Arial" w:eastAsia="Times New Roman" w:hAnsi="Arial" w:cs="Arial"/>
+        </w:rPr>
+        <w:t>_conditions[i].sub_conditions[i+1].condition}</w:t>
       </w:r>
     </w:p>
     <w:p>
@@ -3793,6 +3917,7 @@
         <w:t>i</w:t>
       </w:r>
       <w:proofErr w:type="spellEnd"/>
+      <w:proofErr w:type="gramStart"/>
       <w:r>
         <w:rPr>
           <w:rFonts w:ascii="Arial" w:eastAsia="Times New Roman" w:hAnsi="Arial" w:cs="Arial"/>
@@ -3804,7 +3929,14 @@
         <w:rPr>
           <w:rFonts w:ascii="Arial" w:eastAsia="Times New Roman" w:hAnsi="Arial" w:cs="Arial"/>
         </w:rPr>
-        <w:t>sub_conditions</w:t>
+        <w:t>sub</w:t>
+      </w:r>
+      <w:proofErr w:type="gramEnd"/>
+      <w:r>
+        <w:rPr>
+          <w:rFonts w:ascii="Arial" w:eastAsia="Times New Roman" w:hAnsi="Arial" w:cs="Arial"/>
+        </w:rPr>
+        <w:t>_conditions</w:t>
       </w:r>
       <w:proofErr w:type="spellEnd"/>
       <w:r>
@@ -3866,7 +3998,27 @@
           <w:szCs w:val="24"/>
           <w:u w:val="single"/>
         </w:rPr>
-        <w:t>[i+1].condition}</w:t>
+        <w:t>[i+1</w:t>
+      </w:r>
+      <w:proofErr w:type="gramStart"/>
+      <w:r>
+        <w:rPr>
+          <w:rFonts w:ascii="Arial" w:eastAsia="Times New Roman" w:hAnsi="Arial" w:cs="Arial"/>
+          <w:sz w:val="24"/>
+          <w:szCs w:val="24"/>
+          <w:u w:val="single"/>
+        </w:rPr>
+        <w:t>].condition</w:t>
+      </w:r>
+      <w:proofErr w:type="gramEnd"/>
+      <w:r>
+        <w:rPr>
+          <w:rFonts w:ascii="Arial" w:eastAsia="Times New Roman" w:hAnsi="Arial" w:cs="Arial"/>
+          <w:sz w:val="24"/>
+          <w:szCs w:val="24"/>
+          <w:u w:val="single"/>
+        </w:rPr>
+        <w:t>}</w:t>
       </w:r>
     </w:p>
     <w:p>
@@ -3962,6 +4114,7 @@
         <w:t>i</w:t>
       </w:r>
       <w:proofErr w:type="spellEnd"/>
+      <w:proofErr w:type="gramStart"/>
       <w:r>
         <w:rPr>
           <w:rFonts w:ascii="Arial" w:eastAsia="Times New Roman" w:hAnsi="Arial" w:cs="Arial"/>
@@ -3969,7 +4122,17 @@
           <w:szCs w:val="24"/>
           <w:u w:val="single"/>
         </w:rPr>
-        <w:t>].condition}</w:t>
+        <w:t>].condition</w:t>
+      </w:r>
+      <w:proofErr w:type="gramEnd"/>
+      <w:r>
+        <w:rPr>
+          <w:rFonts w:ascii="Arial" w:eastAsia="Times New Roman" w:hAnsi="Arial" w:cs="Arial"/>
+          <w:sz w:val="24"/>
+          <w:szCs w:val="24"/>
+          <w:u w:val="single"/>
+        </w:rPr>
+        <w:t>}</w:t>
       </w:r>
     </w:p>
     <w:p>
@@ -4022,6 +4185,7 @@
         <w:t>i</w:t>
       </w:r>
       <w:proofErr w:type="spellEnd"/>
+      <w:proofErr w:type="gramStart"/>
       <w:r>
         <w:rPr>
           <w:rFonts w:ascii="Arial" w:eastAsia="Times New Roman" w:hAnsi="Arial" w:cs="Arial"/>
@@ -4033,7 +4197,14 @@
         <w:rPr>
           <w:rFonts w:ascii="Arial" w:eastAsia="Times New Roman" w:hAnsi="Arial" w:cs="Arial"/>
         </w:rPr>
-        <w:t>sub_conditions</w:t>
+        <w:t>sub</w:t>
+      </w:r>
+      <w:proofErr w:type="gramEnd"/>
+      <w:r>
+        <w:rPr>
+          <w:rFonts w:ascii="Arial" w:eastAsia="Times New Roman" w:hAnsi="Arial" w:cs="Arial"/>
+        </w:rPr>
+        <w:t>_conditions</w:t>
       </w:r>
       <w:proofErr w:type="spellEnd"/>
       <w:r>
@@ -4089,7 +4260,21 @@
         <w:rPr>
           <w:rFonts w:ascii="Arial" w:eastAsia="Times New Roman" w:hAnsi="Arial" w:cs="Arial"/>
         </w:rPr>
-        <w:t>[i].sub_conditions[i].sub_conditions[i].condition}</w:t>
+        <w:t>[i</w:t>
+      </w:r>
+      <w:proofErr w:type="gramStart"/>
+      <w:r>
+        <w:rPr>
+          <w:rFonts w:ascii="Arial" w:eastAsia="Times New Roman" w:hAnsi="Arial" w:cs="Arial"/>
+        </w:rPr>
+        <w:t>].sub</w:t>
+      </w:r>
+      <w:proofErr w:type="gramEnd"/>
+      <w:r>
+        <w:rPr>
+          <w:rFonts w:ascii="Arial" w:eastAsia="Times New Roman" w:hAnsi="Arial" w:cs="Arial"/>
+        </w:rPr>
+        <w:t>_conditions[i].sub_conditions[i].condition}</w:t>
       </w:r>
     </w:p>
     <w:p>
@@ -4124,7 +4309,21 @@
         <w:rPr>
           <w:rFonts w:ascii="Arial" w:eastAsia="Times New Roman" w:hAnsi="Arial" w:cs="Arial"/>
         </w:rPr>
-        <w:t>[i].sub_conditions[i].sub_conditions[i].sub_conditions[i].condition}</w:t>
+        <w:t>[i</w:t>
+      </w:r>
+      <w:proofErr w:type="gramStart"/>
+      <w:r>
+        <w:rPr>
+          <w:rFonts w:ascii="Arial" w:eastAsia="Times New Roman" w:hAnsi="Arial" w:cs="Arial"/>
+        </w:rPr>
+        <w:t>].sub</w:t>
+      </w:r>
+      <w:proofErr w:type="gramEnd"/>
+      <w:r>
+        <w:rPr>
+          <w:rFonts w:ascii="Arial" w:eastAsia="Times New Roman" w:hAnsi="Arial" w:cs="Arial"/>
+        </w:rPr>
+        <w:t>_conditions[i].sub_conditions[i].sub_conditions[i].condition}</w:t>
       </w:r>
     </w:p>
     <w:p>
@@ -4159,7 +4358,21 @@
         <w:rPr>
           <w:rFonts w:ascii="Arial" w:eastAsia="Times New Roman" w:hAnsi="Arial" w:cs="Arial"/>
         </w:rPr>
-        <w:t>[i].sub_conditions[i].sub_conditions[i].sub_conditions[i].sub_conditions[i].condition}</w:t>
+        <w:t>[i</w:t>
+      </w:r>
+      <w:proofErr w:type="gramStart"/>
+      <w:r>
+        <w:rPr>
+          <w:rFonts w:ascii="Arial" w:eastAsia="Times New Roman" w:hAnsi="Arial" w:cs="Arial"/>
+        </w:rPr>
+        <w:t>].sub</w:t>
+      </w:r>
+      <w:proofErr w:type="gramEnd"/>
+      <w:r>
+        <w:rPr>
+          <w:rFonts w:ascii="Arial" w:eastAsia="Times New Roman" w:hAnsi="Arial" w:cs="Arial"/>
+        </w:rPr>
+        <w:t>_conditions[i].sub_conditions[i].sub_conditions[i].sub_conditions[i].condition}</w:t>
       </w:r>
     </w:p>
     <w:p>
@@ -4194,7 +4407,21 @@
         <w:rPr>
           <w:rFonts w:ascii="Arial" w:eastAsia="Times New Roman" w:hAnsi="Arial" w:cs="Arial"/>
         </w:rPr>
-        <w:t>[i].sub_conditions[i].sub_conditions[i].sub_conditions[i].sub_conditions[i+1].condition}</w:t>
+        <w:t>[i</w:t>
+      </w:r>
+      <w:proofErr w:type="gramStart"/>
+      <w:r>
+        <w:rPr>
+          <w:rFonts w:ascii="Arial" w:eastAsia="Times New Roman" w:hAnsi="Arial" w:cs="Arial"/>
+        </w:rPr>
+        <w:t>].sub</w:t>
+      </w:r>
+      <w:proofErr w:type="gramEnd"/>
+      <w:r>
+        <w:rPr>
+          <w:rFonts w:ascii="Arial" w:eastAsia="Times New Roman" w:hAnsi="Arial" w:cs="Arial"/>
+        </w:rPr>
+        <w:t>_conditions[i].sub_conditions[i].sub_conditions[i].sub_conditions[i+1].condition}</w:t>
       </w:r>
     </w:p>
     <w:p>
@@ -4229,7 +4456,21 @@
         <w:rPr>
           <w:rFonts w:ascii="Arial" w:eastAsia="Times New Roman" w:hAnsi="Arial" w:cs="Arial"/>
         </w:rPr>
-        <w:t>[i].sub_conditions[i].sub_conditions[i].sub_conditions[i+1].condition}</w:t>
+        <w:t>[i</w:t>
+      </w:r>
+      <w:proofErr w:type="gramStart"/>
+      <w:r>
+        <w:rPr>
+          <w:rFonts w:ascii="Arial" w:eastAsia="Times New Roman" w:hAnsi="Arial" w:cs="Arial"/>
+        </w:rPr>
+        <w:t>].sub</w:t>
+      </w:r>
+      <w:proofErr w:type="gramEnd"/>
+      <w:r>
+        <w:rPr>
+          <w:rFonts w:ascii="Arial" w:eastAsia="Times New Roman" w:hAnsi="Arial" w:cs="Arial"/>
+        </w:rPr>
+        <w:t>_conditions[i].sub_conditions[i].sub_conditions[i+1].condition}</w:t>
       </w:r>
     </w:p>
     <w:p>
@@ -4264,7 +4505,21 @@
         <w:rPr>
           <w:rFonts w:ascii="Arial" w:eastAsia="Times New Roman" w:hAnsi="Arial" w:cs="Arial"/>
         </w:rPr>
-        <w:t>[i].sub_conditions[i].sub_conditions[i+1].condition}</w:t>
+        <w:t>[i</w:t>
+      </w:r>
+      <w:proofErr w:type="gramStart"/>
+      <w:r>
+        <w:rPr>
+          <w:rFonts w:ascii="Arial" w:eastAsia="Times New Roman" w:hAnsi="Arial" w:cs="Arial"/>
+        </w:rPr>
+        <w:t>].sub</w:t>
+      </w:r>
+      <w:proofErr w:type="gramEnd"/>
+      <w:r>
+        <w:rPr>
+          <w:rFonts w:ascii="Arial" w:eastAsia="Times New Roman" w:hAnsi="Arial" w:cs="Arial"/>
+        </w:rPr>
+        <w:t>_conditions[i].sub_conditions[i+1].condition}</w:t>
       </w:r>
     </w:p>
     <w:p>
@@ -4317,6 +4572,7 @@
         <w:t>i</w:t>
       </w:r>
       <w:proofErr w:type="spellEnd"/>
+      <w:proofErr w:type="gramStart"/>
       <w:r>
         <w:rPr>
           <w:rFonts w:ascii="Arial" w:eastAsia="Times New Roman" w:hAnsi="Arial" w:cs="Arial"/>
@@ -4328,7 +4584,14 @@
         <w:rPr>
           <w:rFonts w:ascii="Arial" w:eastAsia="Times New Roman" w:hAnsi="Arial" w:cs="Arial"/>
         </w:rPr>
-        <w:t>sub_conditions</w:t>
+        <w:t>sub</w:t>
+      </w:r>
+      <w:proofErr w:type="gramEnd"/>
+      <w:r>
+        <w:rPr>
+          <w:rFonts w:ascii="Arial" w:eastAsia="Times New Roman" w:hAnsi="Arial" w:cs="Arial"/>
+        </w:rPr>
+        <w:t>_conditions</w:t>
       </w:r>
       <w:proofErr w:type="spellEnd"/>
       <w:r>
@@ -4390,7 +4653,27 @@
           <w:szCs w:val="24"/>
           <w:u w:val="single"/>
         </w:rPr>
-        <w:t>[i+1].condition}</w:t>
+        <w:t>[i+1</w:t>
+      </w:r>
+      <w:proofErr w:type="gramStart"/>
+      <w:r>
+        <w:rPr>
+          <w:rFonts w:ascii="Arial" w:eastAsia="Times New Roman" w:hAnsi="Arial" w:cs="Arial"/>
+          <w:sz w:val="24"/>
+          <w:szCs w:val="24"/>
+          <w:u w:val="single"/>
+        </w:rPr>
+        <w:t>].condition</w:t>
+      </w:r>
+      <w:proofErr w:type="gramEnd"/>
+      <w:r>
+        <w:rPr>
+          <w:rFonts w:ascii="Arial" w:eastAsia="Times New Roman" w:hAnsi="Arial" w:cs="Arial"/>
+          <w:sz w:val="24"/>
+          <w:szCs w:val="24"/>
+          <w:u w:val="single"/>
+        </w:rPr>
+        <w:t>}</w:t>
       </w:r>
     </w:p>
     <w:p>
@@ -4485,6 +4768,7 @@
         <w:t>i</w:t>
       </w:r>
       <w:proofErr w:type="spellEnd"/>
+      <w:proofErr w:type="gramStart"/>
       <w:r>
         <w:rPr>
           <w:rFonts w:ascii="Arial" w:eastAsia="Times New Roman" w:hAnsi="Arial" w:cs="Arial"/>
@@ -4492,7 +4776,17 @@
           <w:szCs w:val="24"/>
           <w:u w:val="single"/>
         </w:rPr>
-        <w:t>].condition}</w:t>
+        <w:t>].condition</w:t>
+      </w:r>
+      <w:proofErr w:type="gramEnd"/>
+      <w:r>
+        <w:rPr>
+          <w:rFonts w:ascii="Arial" w:eastAsia="Times New Roman" w:hAnsi="Arial" w:cs="Arial"/>
+          <w:sz w:val="24"/>
+          <w:szCs w:val="24"/>
+          <w:u w:val="single"/>
+        </w:rPr>
+        <w:t>}</w:t>
       </w:r>
     </w:p>
     <w:p>
@@ -4545,6 +4839,7 @@
         <w:t>i</w:t>
       </w:r>
       <w:proofErr w:type="spellEnd"/>
+      <w:proofErr w:type="gramStart"/>
       <w:r>
         <w:rPr>
           <w:rFonts w:ascii="Arial" w:eastAsia="Times New Roman" w:hAnsi="Arial" w:cs="Arial"/>
@@ -4556,7 +4851,14 @@
         <w:rPr>
           <w:rFonts w:ascii="Arial" w:eastAsia="Times New Roman" w:hAnsi="Arial" w:cs="Arial"/>
         </w:rPr>
-        <w:t>sub_conditions</w:t>
+        <w:t>sub</w:t>
+      </w:r>
+      <w:proofErr w:type="gramEnd"/>
+      <w:r>
+        <w:rPr>
+          <w:rFonts w:ascii="Arial" w:eastAsia="Times New Roman" w:hAnsi="Arial" w:cs="Arial"/>
+        </w:rPr>
+        <w:t>_conditions</w:t>
       </w:r>
       <w:proofErr w:type="spellEnd"/>
       <w:r>
@@ -4612,7 +4914,21 @@
         <w:rPr>
           <w:rFonts w:ascii="Arial" w:eastAsia="Times New Roman" w:hAnsi="Arial" w:cs="Arial"/>
         </w:rPr>
-        <w:t>[i].sub_conditions[i].sub_conditions[i].condition}</w:t>
+        <w:t>[i</w:t>
+      </w:r>
+      <w:proofErr w:type="gramStart"/>
+      <w:r>
+        <w:rPr>
+          <w:rFonts w:ascii="Arial" w:eastAsia="Times New Roman" w:hAnsi="Arial" w:cs="Arial"/>
+        </w:rPr>
+        <w:t>].sub</w:t>
+      </w:r>
+      <w:proofErr w:type="gramEnd"/>
+      <w:r>
+        <w:rPr>
+          <w:rFonts w:ascii="Arial" w:eastAsia="Times New Roman" w:hAnsi="Arial" w:cs="Arial"/>
+        </w:rPr>
+        <w:t>_conditions[i].sub_conditions[i].condition}</w:t>
       </w:r>
     </w:p>
     <w:p>
@@ -4647,7 +4963,21 @@
         <w:rPr>
           <w:rFonts w:ascii="Arial" w:eastAsia="Times New Roman" w:hAnsi="Arial" w:cs="Arial"/>
         </w:rPr>
-        <w:t>[i].sub_conditions[i].sub_conditions[i].sub_conditions[i].condition}</w:t>
+        <w:t>[i</w:t>
+      </w:r>
+      <w:proofErr w:type="gramStart"/>
+      <w:r>
+        <w:rPr>
+          <w:rFonts w:ascii="Arial" w:eastAsia="Times New Roman" w:hAnsi="Arial" w:cs="Arial"/>
+        </w:rPr>
+        <w:t>].sub</w:t>
+      </w:r>
+      <w:proofErr w:type="gramEnd"/>
+      <w:r>
+        <w:rPr>
+          <w:rFonts w:ascii="Arial" w:eastAsia="Times New Roman" w:hAnsi="Arial" w:cs="Arial"/>
+        </w:rPr>
+        <w:t>_conditions[i].sub_conditions[i].sub_conditions[i].condition}</w:t>
       </w:r>
     </w:p>
     <w:p>
@@ -4682,7 +5012,21 @@
         <w:rPr>
           <w:rFonts w:ascii="Arial" w:eastAsia="Times New Roman" w:hAnsi="Arial" w:cs="Arial"/>
         </w:rPr>
-        <w:t>[i].sub_conditions[i].sub_conditions[i].sub_conditions[i].sub_conditions[i].condition}</w:t>
+        <w:t>[i</w:t>
+      </w:r>
+      <w:proofErr w:type="gramStart"/>
+      <w:r>
+        <w:rPr>
+          <w:rFonts w:ascii="Arial" w:eastAsia="Times New Roman" w:hAnsi="Arial" w:cs="Arial"/>
+        </w:rPr>
+        <w:t>].sub</w:t>
+      </w:r>
+      <w:proofErr w:type="gramEnd"/>
+      <w:r>
+        <w:rPr>
+          <w:rFonts w:ascii="Arial" w:eastAsia="Times New Roman" w:hAnsi="Arial" w:cs="Arial"/>
+        </w:rPr>
+        <w:t>_conditions[i].sub_conditions[i].sub_conditions[i].sub_conditions[i].condition}</w:t>
       </w:r>
     </w:p>
     <w:p>
@@ -4717,7 +5061,21 @@
         <w:rPr>
           <w:rFonts w:ascii="Arial" w:eastAsia="Times New Roman" w:hAnsi="Arial" w:cs="Arial"/>
         </w:rPr>
-        <w:t>[i].sub_conditions[i].sub_conditions[i].sub_conditions[i].sub_conditions[i+1].condition}</w:t>
+        <w:t>[i</w:t>
+      </w:r>
+      <w:proofErr w:type="gramStart"/>
+      <w:r>
+        <w:rPr>
+          <w:rFonts w:ascii="Arial" w:eastAsia="Times New Roman" w:hAnsi="Arial" w:cs="Arial"/>
+        </w:rPr>
+        <w:t>].sub</w:t>
+      </w:r>
+      <w:proofErr w:type="gramEnd"/>
+      <w:r>
+        <w:rPr>
+          <w:rFonts w:ascii="Arial" w:eastAsia="Times New Roman" w:hAnsi="Arial" w:cs="Arial"/>
+        </w:rPr>
+        <w:t>_conditions[i].sub_conditions[i].sub_conditions[i].sub_conditions[i+1].condition}</w:t>
       </w:r>
     </w:p>
     <w:p>
@@ -4752,7 +5110,21 @@
         <w:rPr>
           <w:rFonts w:ascii="Arial" w:eastAsia="Times New Roman" w:hAnsi="Arial" w:cs="Arial"/>
         </w:rPr>
-        <w:t>[i].sub_conditions[i].sub_conditions[i].sub_conditions[i+1].condition}</w:t>
+        <w:t>[i</w:t>
+      </w:r>
+      <w:proofErr w:type="gramStart"/>
+      <w:r>
+        <w:rPr>
+          <w:rFonts w:ascii="Arial" w:eastAsia="Times New Roman" w:hAnsi="Arial" w:cs="Arial"/>
+        </w:rPr>
+        <w:t>].sub</w:t>
+      </w:r>
+      <w:proofErr w:type="gramEnd"/>
+      <w:r>
+        <w:rPr>
+          <w:rFonts w:ascii="Arial" w:eastAsia="Times New Roman" w:hAnsi="Arial" w:cs="Arial"/>
+        </w:rPr>
+        <w:t>_conditions[i].sub_conditions[i].sub_conditions[i+1].condition}</w:t>
       </w:r>
     </w:p>
     <w:p>
@@ -4787,7 +5159,21 @@
         <w:rPr>
           <w:rFonts w:ascii="Arial" w:eastAsia="Times New Roman" w:hAnsi="Arial" w:cs="Arial"/>
         </w:rPr>
-        <w:t>[i].sub_conditions[i].sub_conditions[i+1].condition}</w:t>
+        <w:t>[i</w:t>
+      </w:r>
+      <w:proofErr w:type="gramStart"/>
+      <w:r>
+        <w:rPr>
+          <w:rFonts w:ascii="Arial" w:eastAsia="Times New Roman" w:hAnsi="Arial" w:cs="Arial"/>
+        </w:rPr>
+        <w:t>].sub</w:t>
+      </w:r>
+      <w:proofErr w:type="gramEnd"/>
+      <w:r>
+        <w:rPr>
+          <w:rFonts w:ascii="Arial" w:eastAsia="Times New Roman" w:hAnsi="Arial" w:cs="Arial"/>
+        </w:rPr>
+        <w:t>_conditions[i].sub_conditions[i+1].condition}</w:t>
       </w:r>
     </w:p>
     <w:p>
@@ -4840,6 +5226,7 @@
         <w:t>i</w:t>
       </w:r>
       <w:proofErr w:type="spellEnd"/>
+      <w:proofErr w:type="gramStart"/>
       <w:r>
         <w:rPr>
           <w:rFonts w:ascii="Arial" w:eastAsia="Times New Roman" w:hAnsi="Arial" w:cs="Arial"/>
@@ -4851,7 +5238,14 @@
         <w:rPr>
           <w:rFonts w:ascii="Arial" w:eastAsia="Times New Roman" w:hAnsi="Arial" w:cs="Arial"/>
         </w:rPr>
-        <w:t>sub_conditions</w:t>
+        <w:t>sub</w:t>
+      </w:r>
+      <w:proofErr w:type="gramEnd"/>
+      <w:r>
+        <w:rPr>
+          <w:rFonts w:ascii="Arial" w:eastAsia="Times New Roman" w:hAnsi="Arial" w:cs="Arial"/>
+        </w:rPr>
+        <w:t>_conditions</w:t>
       </w:r>
       <w:proofErr w:type="spellEnd"/>
       <w:r>
@@ -4913,7 +5307,27 @@
           <w:szCs w:val="24"/>
           <w:u w:val="single"/>
         </w:rPr>
-        <w:t>[i+1].condition}</w:t>
+        <w:t>[i+1</w:t>
+      </w:r>
+      <w:proofErr w:type="gramStart"/>
+      <w:r>
+        <w:rPr>
+          <w:rFonts w:ascii="Arial" w:eastAsia="Times New Roman" w:hAnsi="Arial" w:cs="Arial"/>
+          <w:sz w:val="24"/>
+          <w:szCs w:val="24"/>
+          <w:u w:val="single"/>
+        </w:rPr>
+        <w:t>].condition</w:t>
+      </w:r>
+      <w:proofErr w:type="gramEnd"/>
+      <w:r>
+        <w:rPr>
+          <w:rFonts w:ascii="Arial" w:eastAsia="Times New Roman" w:hAnsi="Arial" w:cs="Arial"/>
+          <w:sz w:val="24"/>
+          <w:szCs w:val="24"/>
+          <w:u w:val="single"/>
+        </w:rPr>
+        <w:t>}</w:t>
       </w:r>
     </w:p>
     <w:p>
@@ -5008,6 +5422,7 @@
         <w:t>i</w:t>
       </w:r>
       <w:proofErr w:type="spellEnd"/>
+      <w:proofErr w:type="gramStart"/>
       <w:r>
         <w:rPr>
           <w:rFonts w:ascii="Arial" w:eastAsia="Times New Roman" w:hAnsi="Arial" w:cs="Arial"/>
@@ -5015,7 +5430,17 @@
           <w:szCs w:val="24"/>
           <w:u w:val="single"/>
         </w:rPr>
-        <w:t>].condition}</w:t>
+        <w:t>].condition</w:t>
+      </w:r>
+      <w:proofErr w:type="gramEnd"/>
+      <w:r>
+        <w:rPr>
+          <w:rFonts w:ascii="Arial" w:eastAsia="Times New Roman" w:hAnsi="Arial" w:cs="Arial"/>
+          <w:sz w:val="24"/>
+          <w:szCs w:val="24"/>
+          <w:u w:val="single"/>
+        </w:rPr>
+        <w:t>}</w:t>
       </w:r>
     </w:p>
     <w:p>
@@ -5068,6 +5493,7 @@
         <w:t>i</w:t>
       </w:r>
       <w:proofErr w:type="spellEnd"/>
+      <w:proofErr w:type="gramStart"/>
       <w:r>
         <w:rPr>
           <w:rFonts w:ascii="Arial" w:eastAsia="Times New Roman" w:hAnsi="Arial" w:cs="Arial"/>
@@ -5079,7 +5505,14 @@
         <w:rPr>
           <w:rFonts w:ascii="Arial" w:eastAsia="Times New Roman" w:hAnsi="Arial" w:cs="Arial"/>
         </w:rPr>
-        <w:t>sub_conditions</w:t>
+        <w:t>sub</w:t>
+      </w:r>
+      <w:proofErr w:type="gramEnd"/>
+      <w:r>
+        <w:rPr>
+          <w:rFonts w:ascii="Arial" w:eastAsia="Times New Roman" w:hAnsi="Arial" w:cs="Arial"/>
+        </w:rPr>
+        <w:t>_conditions</w:t>
       </w:r>
       <w:proofErr w:type="spellEnd"/>
       <w:r>
@@ -5136,7 +5569,21 @@
         <w:rPr>
           <w:rFonts w:ascii="Arial" w:eastAsia="Times New Roman" w:hAnsi="Arial" w:cs="Arial"/>
         </w:rPr>
-        <w:t>[i].sub_conditions[i].sub_conditions[i].condition}</w:t>
+        <w:t>[i</w:t>
+      </w:r>
+      <w:proofErr w:type="gramStart"/>
+      <w:r>
+        <w:rPr>
+          <w:rFonts w:ascii="Arial" w:eastAsia="Times New Roman" w:hAnsi="Arial" w:cs="Arial"/>
+        </w:rPr>
+        <w:t>].sub</w:t>
+      </w:r>
+      <w:proofErr w:type="gramEnd"/>
+      <w:r>
+        <w:rPr>
+          <w:rFonts w:ascii="Arial" w:eastAsia="Times New Roman" w:hAnsi="Arial" w:cs="Arial"/>
+        </w:rPr>
+        <w:t>_conditions[i].sub_conditions[i].condition}</w:t>
       </w:r>
     </w:p>
     <w:p>
@@ -5171,7 +5618,21 @@
         <w:rPr>
           <w:rFonts w:ascii="Arial" w:eastAsia="Times New Roman" w:hAnsi="Arial" w:cs="Arial"/>
         </w:rPr>
-        <w:t>[i].sub_conditions[i].sub_conditions[i].sub_conditions[i].condition}</w:t>
+        <w:t>[i</w:t>
+      </w:r>
+      <w:proofErr w:type="gramStart"/>
+      <w:r>
+        <w:rPr>
+          <w:rFonts w:ascii="Arial" w:eastAsia="Times New Roman" w:hAnsi="Arial" w:cs="Arial"/>
+        </w:rPr>
+        <w:t>].sub</w:t>
+      </w:r>
+      <w:proofErr w:type="gramEnd"/>
+      <w:r>
+        <w:rPr>
+          <w:rFonts w:ascii="Arial" w:eastAsia="Times New Roman" w:hAnsi="Arial" w:cs="Arial"/>
+        </w:rPr>
+        <w:t>_conditions[i].sub_conditions[i].sub_conditions[i].condition}</w:t>
       </w:r>
     </w:p>
     <w:p>
@@ -5206,7 +5667,21 @@
         <w:rPr>
           <w:rFonts w:ascii="Arial" w:eastAsia="Times New Roman" w:hAnsi="Arial" w:cs="Arial"/>
         </w:rPr>
-        <w:t>[i].sub_conditions[i].sub_conditions[i].sub_conditions[i].sub_conditions[i].condition}</w:t>
+        <w:t>[i</w:t>
+      </w:r>
+      <w:proofErr w:type="gramStart"/>
+      <w:r>
+        <w:rPr>
+          <w:rFonts w:ascii="Arial" w:eastAsia="Times New Roman" w:hAnsi="Arial" w:cs="Arial"/>
+        </w:rPr>
+        <w:t>].sub</w:t>
+      </w:r>
+      <w:proofErr w:type="gramEnd"/>
+      <w:r>
+        <w:rPr>
+          <w:rFonts w:ascii="Arial" w:eastAsia="Times New Roman" w:hAnsi="Arial" w:cs="Arial"/>
+        </w:rPr>
+        <w:t>_conditions[i].sub_conditions[i].sub_conditions[i].sub_conditions[i].condition}</w:t>
       </w:r>
     </w:p>
     <w:p>
@@ -5241,7 +5716,21 @@
         <w:rPr>
           <w:rFonts w:ascii="Arial" w:eastAsia="Times New Roman" w:hAnsi="Arial" w:cs="Arial"/>
         </w:rPr>
-        <w:t>[i].sub_conditions[i].sub_conditions[i].sub_conditions[i].sub_conditions[i+1].condition}</w:t>
+        <w:t>[i</w:t>
+      </w:r>
+      <w:proofErr w:type="gramStart"/>
+      <w:r>
+        <w:rPr>
+          <w:rFonts w:ascii="Arial" w:eastAsia="Times New Roman" w:hAnsi="Arial" w:cs="Arial"/>
+        </w:rPr>
+        <w:t>].sub</w:t>
+      </w:r>
+      <w:proofErr w:type="gramEnd"/>
+      <w:r>
+        <w:rPr>
+          <w:rFonts w:ascii="Arial" w:eastAsia="Times New Roman" w:hAnsi="Arial" w:cs="Arial"/>
+        </w:rPr>
+        <w:t>_conditions[i].sub_conditions[i].sub_conditions[i].sub_conditions[i+1].condition}</w:t>
       </w:r>
     </w:p>
     <w:p>
@@ -5276,7 +5765,21 @@
         <w:rPr>
           <w:rFonts w:ascii="Arial" w:eastAsia="Times New Roman" w:hAnsi="Arial" w:cs="Arial"/>
         </w:rPr>
-        <w:t>[i].sub_conditions[i].sub_conditions[i].sub_conditions[i+1].condition}</w:t>
+        <w:t>[i</w:t>
+      </w:r>
+      <w:proofErr w:type="gramStart"/>
+      <w:r>
+        <w:rPr>
+          <w:rFonts w:ascii="Arial" w:eastAsia="Times New Roman" w:hAnsi="Arial" w:cs="Arial"/>
+        </w:rPr>
+        <w:t>].sub</w:t>
+      </w:r>
+      <w:proofErr w:type="gramEnd"/>
+      <w:r>
+        <w:rPr>
+          <w:rFonts w:ascii="Arial" w:eastAsia="Times New Roman" w:hAnsi="Arial" w:cs="Arial"/>
+        </w:rPr>
+        <w:t>_conditions[i].sub_conditions[i].sub_conditions[i+1].condition}</w:t>
       </w:r>
     </w:p>
     <w:p>
@@ -5311,7 +5814,21 @@
         <w:rPr>
           <w:rFonts w:ascii="Arial" w:eastAsia="Times New Roman" w:hAnsi="Arial" w:cs="Arial"/>
         </w:rPr>
-        <w:t>[i].sub_conditions[i].sub_conditions[i+1].condition}</w:t>
+        <w:t>[i</w:t>
+      </w:r>
+      <w:proofErr w:type="gramStart"/>
+      <w:r>
+        <w:rPr>
+          <w:rFonts w:ascii="Arial" w:eastAsia="Times New Roman" w:hAnsi="Arial" w:cs="Arial"/>
+        </w:rPr>
+        <w:t>].sub</w:t>
+      </w:r>
+      <w:proofErr w:type="gramEnd"/>
+      <w:r>
+        <w:rPr>
+          <w:rFonts w:ascii="Arial" w:eastAsia="Times New Roman" w:hAnsi="Arial" w:cs="Arial"/>
+        </w:rPr>
+        <w:t>_conditions[i].sub_conditions[i+1].condition}</w:t>
       </w:r>
     </w:p>
     <w:p>
@@ -5364,6 +5881,7 @@
         <w:t>i</w:t>
       </w:r>
       <w:proofErr w:type="spellEnd"/>
+      <w:proofErr w:type="gramStart"/>
       <w:r>
         <w:rPr>
           <w:rFonts w:ascii="Arial" w:eastAsia="Times New Roman" w:hAnsi="Arial" w:cs="Arial"/>
@@ -5375,7 +5893,14 @@
         <w:rPr>
           <w:rFonts w:ascii="Arial" w:eastAsia="Times New Roman" w:hAnsi="Arial" w:cs="Arial"/>
         </w:rPr>
-        <w:t>sub_conditions</w:t>
+        <w:t>sub</w:t>
+      </w:r>
+      <w:proofErr w:type="gramEnd"/>
+      <w:r>
+        <w:rPr>
+          <w:rFonts w:ascii="Arial" w:eastAsia="Times New Roman" w:hAnsi="Arial" w:cs="Arial"/>
+        </w:rPr>
+        <w:t>_conditions</w:t>
       </w:r>
       <w:proofErr w:type="spellEnd"/>
       <w:r>
@@ -5437,7 +5962,27 @@
           <w:szCs w:val="24"/>
           <w:u w:val="single"/>
         </w:rPr>
-        <w:t>[i+1].condition}</w:t>
+        <w:t>[i+1</w:t>
+      </w:r>
+      <w:proofErr w:type="gramStart"/>
+      <w:r>
+        <w:rPr>
+          <w:rFonts w:ascii="Arial" w:eastAsia="Times New Roman" w:hAnsi="Arial" w:cs="Arial"/>
+          <w:sz w:val="24"/>
+          <w:szCs w:val="24"/>
+          <w:u w:val="single"/>
+        </w:rPr>
+        <w:t>].condition</w:t>
+      </w:r>
+      <w:proofErr w:type="gramEnd"/>
+      <w:r>
+        <w:rPr>
+          <w:rFonts w:ascii="Arial" w:eastAsia="Times New Roman" w:hAnsi="Arial" w:cs="Arial"/>
+          <w:sz w:val="24"/>
+          <w:szCs w:val="24"/>
+          <w:u w:val="single"/>
+        </w:rPr>
+        <w:t>}</w:t>
       </w:r>
       <w:bookmarkEnd w:id="0"/>
     </w:p>
@@ -5471,7 +6016,7 @@
 </file>
 
 <file path=word/endnotes.xml><?xml version="1.0" encoding="utf-8"?>
-<w:endnotes xmlns:wpc="http://schemas.microsoft.com/office/word/2010/wordprocessingCanvas" xmlns:cx="http://schemas.microsoft.com/office/drawing/2014/chartex" xmlns:cx1="http://schemas.microsoft.com/office/drawing/2015/9/8/chartex" xmlns:cx2="http://schemas.microsoft.com/office/drawing/2015/10/21/chartex" xmlns:cx3="http://schemas.microsoft.com/office/drawing/2016/5/9/chartex" xmlns:cx4="http://schemas.microsoft.com/office/drawing/2016/5/10/chartex" xmlns:cx5="http://schemas.microsoft.com/office/drawing/2016/5/11/chartex" xmlns:cx6="http://schemas.microsoft.com/office/drawing/2016/5/12/chartex" xmlns:cx7="http://schemas.microsoft.com/office/drawing/2016/5/13/chartex" xmlns:cx8="http://schemas.microsoft.com/office/drawing/2016/5/14/chartex" xmlns:mc="http://schemas.openxmlformats.org/markup-compatibility/2006" xmlns:aink="http://schemas.microsoft.com/office/drawing/2016/ink" xmlns:am3d="http://schemas.microsoft.com/office/drawing/2017/model3d" xmlns:o="urn:schemas-microsoft-com:office:office" xmlns:r="http://schemas.openxmlformats.org/officeDocument/2006/relationships" xmlns:m="http://schemas.openxmlformats.org/officeDocument/2006/math" xmlns:v="urn:schemas-microsoft-com:vml" xmlns:wp14="http://schemas.microsoft.com/office/word/2010/wordprocessingDrawing" xmlns:wp="http://schemas.openxmlformats.org/drawingml/2006/wordprocessingDrawing" xmlns:w10="urn:schemas-microsoft-com:office:word" xmlns:w="http://schemas.openxmlformats.org/wordprocessingml/2006/main" xmlns:w14="http://schemas.microsoft.com/office/word/2010/wordml" xmlns:w15="http://schemas.microsoft.com/office/word/2012/wordml" xmlns:w16cex="http://schemas.microsoft.com/office/word/2018/wordml/cex" xmlns:w16cid="http://schemas.microsoft.com/office/word/2016/wordml/cid" xmlns:w16="http://schemas.microsoft.com/office/word/2018/wordml" xmlns:w16se="http://schemas.microsoft.com/office/word/2015/wordml/symex" xmlns:wpg="http://schemas.microsoft.com/office/word/2010/wordprocessingGroup" xmlns:wpi="http://schemas.microsoft.com/office/word/2010/wordprocessingInk" xmlns:wne="http://schemas.microsoft.com/office/word/2006/wordml" xmlns:wps="http://schemas.microsoft.com/office/word/2010/wordprocessingShape" mc:Ignorable="w14 w15 w16se w16cid w16 w16cex wp14">
+<w:endnotes xmlns:wpc="http://schemas.microsoft.com/office/word/2010/wordprocessingCanvas" xmlns:cx="http://schemas.microsoft.com/office/drawing/2014/chartex" xmlns:cx1="http://schemas.microsoft.com/office/drawing/2015/9/8/chartex" xmlns:cx2="http://schemas.microsoft.com/office/drawing/2015/10/21/chartex" xmlns:cx3="http://schemas.microsoft.com/office/drawing/2016/5/9/chartex" xmlns:cx4="http://schemas.microsoft.com/office/drawing/2016/5/10/chartex" xmlns:cx5="http://schemas.microsoft.com/office/drawing/2016/5/11/chartex" xmlns:cx6="http://schemas.microsoft.com/office/drawing/2016/5/12/chartex" xmlns:cx7="http://schemas.microsoft.com/office/drawing/2016/5/13/chartex" xmlns:cx8="http://schemas.microsoft.com/office/drawing/2016/5/14/chartex" xmlns:mc="http://schemas.openxmlformats.org/markup-compatibility/2006" xmlns:aink="http://schemas.microsoft.com/office/drawing/2016/ink" xmlns:am3d="http://schemas.microsoft.com/office/drawing/2017/model3d" xmlns:o="urn:schemas-microsoft-com:office:office" xmlns:r="http://schemas.openxmlformats.org/officeDocument/2006/relationships" xmlns:m="http://schemas.openxmlformats.org/officeDocument/2006/math" xmlns:v="urn:schemas-microsoft-com:vml" xmlns:wp14="http://schemas.microsoft.com/office/word/2010/wordprocessingDrawing" xmlns:wp="http://schemas.openxmlformats.org/drawingml/2006/wordprocessingDrawing" xmlns:w10="urn:schemas-microsoft-com:office:word" xmlns:w="http://schemas.openxmlformats.org/wordprocessingml/2006/main" xmlns:w14="http://schemas.microsoft.com/office/word/2010/wordml" xmlns:w15="http://schemas.microsoft.com/office/word/2012/wordml" xmlns:w16cex="http://schemas.microsoft.com/office/word/2018/wordml/cex" xmlns:w16cid="http://schemas.microsoft.com/office/word/2016/wordml/cid" xmlns:w16="http://schemas.microsoft.com/office/word/2018/wordml" xmlns:w16sdtdh="http://schemas.microsoft.com/office/word/2020/wordml/sdtdatahash" xmlns:w16se="http://schemas.microsoft.com/office/word/2015/wordml/symex" xmlns:wpg="http://schemas.microsoft.com/office/word/2010/wordprocessingGroup" xmlns:wpi="http://schemas.microsoft.com/office/word/2010/wordprocessingInk" xmlns:wne="http://schemas.microsoft.com/office/word/2006/wordml" xmlns:wps="http://schemas.microsoft.com/office/word/2010/wordprocessingShape" mc:Ignorable="w14 w15 w16se w16cid w16 w16cex w16sdtdh wp14">
   <w:endnote w:type="separator" w:id="-1">
     <w:p>
       <w:pPr>
@@ -5496,7 +6041,7 @@
 </file>
 
 <file path=word/footer1.xml><?xml version="1.0" encoding="utf-8"?>
-<w:ftr xmlns:wpc="http://schemas.microsoft.com/office/word/2010/wordprocessingCanvas" xmlns:cx="http://schemas.microsoft.com/office/drawing/2014/chartex" xmlns:cx1="http://schemas.microsoft.com/office/drawing/2015/9/8/chartex" xmlns:cx2="http://schemas.microsoft.com/office/drawing/2015/10/21/chartex" xmlns:cx3="http://schemas.microsoft.com/office/drawing/2016/5/9/chartex" xmlns:cx4="http://schemas.microsoft.com/office/drawing/2016/5/10/chartex" xmlns:cx5="http://schemas.microsoft.com/office/drawing/2016/5/11/chartex" xmlns:cx6="http://schemas.microsoft.com/office/drawing/2016/5/12/chartex" xmlns:cx7="http://schemas.microsoft.com/office/drawing/2016/5/13/chartex" xmlns:cx8="http://schemas.microsoft.com/office/drawing/2016/5/14/chartex" xmlns:mc="http://schemas.openxmlformats.org/markup-compatibility/2006" xmlns:aink="http://schemas.microsoft.com/office/drawing/2016/ink" xmlns:am3d="http://schemas.microsoft.com/office/drawing/2017/model3d" xmlns:o="urn:schemas-microsoft-com:office:office" xmlns:r="http://schemas.openxmlformats.org/officeDocument/2006/relationships" xmlns:m="http://schemas.openxmlformats.org/officeDocument/2006/math" xmlns:v="urn:schemas-microsoft-com:vml" xmlns:wp14="http://schemas.microsoft.com/office/word/2010/wordprocessingDrawing" xmlns:wp="http://schemas.openxmlformats.org/drawingml/2006/wordprocessingDrawing" xmlns:w10="urn:schemas-microsoft-com:office:word" xmlns:w="http://schemas.openxmlformats.org/wordprocessingml/2006/main" xmlns:w14="http://schemas.microsoft.com/office/word/2010/wordml" xmlns:w15="http://schemas.microsoft.com/office/word/2012/wordml" xmlns:w16cex="http://schemas.microsoft.com/office/word/2018/wordml/cex" xmlns:w16cid="http://schemas.microsoft.com/office/word/2016/wordml/cid" xmlns:w16="http://schemas.microsoft.com/office/word/2018/wordml" xmlns:w16se="http://schemas.microsoft.com/office/word/2015/wordml/symex" xmlns:wpg="http://schemas.microsoft.com/office/word/2010/wordprocessingGroup" xmlns:wpi="http://schemas.microsoft.com/office/word/2010/wordprocessingInk" xmlns:wne="http://schemas.microsoft.com/office/word/2006/wordml" xmlns:wps="http://schemas.microsoft.com/office/word/2010/wordprocessingShape" mc:Ignorable="w14 w15 w16se w16cid w16 w16cex wp14">
+<w:ftr xmlns:wpc="http://schemas.microsoft.com/office/word/2010/wordprocessingCanvas" xmlns:cx="http://schemas.microsoft.com/office/drawing/2014/chartex" xmlns:cx1="http://schemas.microsoft.com/office/drawing/2015/9/8/chartex" xmlns:cx2="http://schemas.microsoft.com/office/drawing/2015/10/21/chartex" xmlns:cx3="http://schemas.microsoft.com/office/drawing/2016/5/9/chartex" xmlns:cx4="http://schemas.microsoft.com/office/drawing/2016/5/10/chartex" xmlns:cx5="http://schemas.microsoft.com/office/drawing/2016/5/11/chartex" xmlns:cx6="http://schemas.microsoft.com/office/drawing/2016/5/12/chartex" xmlns:cx7="http://schemas.microsoft.com/office/drawing/2016/5/13/chartex" xmlns:cx8="http://schemas.microsoft.com/office/drawing/2016/5/14/chartex" xmlns:mc="http://schemas.openxmlformats.org/markup-compatibility/2006" xmlns:aink="http://schemas.microsoft.com/office/drawing/2016/ink" xmlns:am3d="http://schemas.microsoft.com/office/drawing/2017/model3d" xmlns:o="urn:schemas-microsoft-com:office:office" xmlns:r="http://schemas.openxmlformats.org/officeDocument/2006/relationships" xmlns:m="http://schemas.openxmlformats.org/officeDocument/2006/math" xmlns:v="urn:schemas-microsoft-com:vml" xmlns:wp14="http://schemas.microsoft.com/office/word/2010/wordprocessingDrawing" xmlns:wp="http://schemas.openxmlformats.org/drawingml/2006/wordprocessingDrawing" xmlns:w10="urn:schemas-microsoft-com:office:word" xmlns:w="http://schemas.openxmlformats.org/wordprocessingml/2006/main" xmlns:w14="http://schemas.microsoft.com/office/word/2010/wordml" xmlns:w15="http://schemas.microsoft.com/office/word/2012/wordml" xmlns:w16cex="http://schemas.microsoft.com/office/word/2018/wordml/cex" xmlns:w16cid="http://schemas.microsoft.com/office/word/2016/wordml/cid" xmlns:w16="http://schemas.microsoft.com/office/word/2018/wordml" xmlns:w16sdtdh="http://schemas.microsoft.com/office/word/2020/wordml/sdtdatahash" xmlns:w16se="http://schemas.microsoft.com/office/word/2015/wordml/symex" xmlns:wpg="http://schemas.microsoft.com/office/word/2010/wordprocessingGroup" xmlns:wpi="http://schemas.microsoft.com/office/word/2010/wordprocessingInk" xmlns:wne="http://schemas.microsoft.com/office/word/2006/wordml" xmlns:wps="http://schemas.microsoft.com/office/word/2010/wordprocessingShape" mc:Ignorable="w14 w15 w16se w16cid w16 w16cex w16sdtdh wp14">
   <w:p>
     <w:pPr>
       <w:pBdr>
@@ -5520,7 +6065,7 @@
 </file>
 
 <file path=word/footer2.xml><?xml version="1.0" encoding="utf-8"?>
-<w:ftr xmlns:wpc="http://schemas.microsoft.com/office/word/2010/wordprocessingCanvas" xmlns:cx="http://schemas.microsoft.com/office/drawing/2014/chartex" xmlns:cx1="http://schemas.microsoft.com/office/drawing/2015/9/8/chartex" xmlns:cx2="http://schemas.microsoft.com/office/drawing/2015/10/21/chartex" xmlns:cx3="http://schemas.microsoft.com/office/drawing/2016/5/9/chartex" xmlns:cx4="http://schemas.microsoft.com/office/drawing/2016/5/10/chartex" xmlns:cx5="http://schemas.microsoft.com/office/drawing/2016/5/11/chartex" xmlns:cx6="http://schemas.microsoft.com/office/drawing/2016/5/12/chartex" xmlns:cx7="http://schemas.microsoft.com/office/drawing/2016/5/13/chartex" xmlns:cx8="http://schemas.microsoft.com/office/drawing/2016/5/14/chartex" xmlns:mc="http://schemas.openxmlformats.org/markup-compatibility/2006" xmlns:aink="http://schemas.microsoft.com/office/drawing/2016/ink" xmlns:am3d="http://schemas.microsoft.com/office/drawing/2017/model3d" xmlns:o="urn:schemas-microsoft-com:office:office" xmlns:r="http://schemas.openxmlformats.org/officeDocument/2006/relationships" xmlns:m="http://schemas.openxmlformats.org/officeDocument/2006/math" xmlns:v="urn:schemas-microsoft-com:vml" xmlns:wp14="http://schemas.microsoft.com/office/word/2010/wordprocessingDrawing" xmlns:wp="http://schemas.openxmlformats.org/drawingml/2006/wordprocessingDrawing" xmlns:w10="urn:schemas-microsoft-com:office:word" xmlns:w="http://schemas.openxmlformats.org/wordprocessingml/2006/main" xmlns:w14="http://schemas.microsoft.com/office/word/2010/wordml" xmlns:w15="http://schemas.microsoft.com/office/word/2012/wordml" xmlns:w16cex="http://schemas.microsoft.com/office/word/2018/wordml/cex" xmlns:w16cid="http://schemas.microsoft.com/office/word/2016/wordml/cid" xmlns:w16="http://schemas.microsoft.com/office/word/2018/wordml" xmlns:w16se="http://schemas.microsoft.com/office/word/2015/wordml/symex" xmlns:wpg="http://schemas.microsoft.com/office/word/2010/wordprocessingGroup" xmlns:wpi="http://schemas.microsoft.com/office/word/2010/wordprocessingInk" xmlns:wne="http://schemas.microsoft.com/office/word/2006/wordml" xmlns:wps="http://schemas.microsoft.com/office/word/2010/wordprocessingShape" mc:Ignorable="w14 w15 w16se w16cid w16 w16cex wp14">
+<w:ftr xmlns:wpc="http://schemas.microsoft.com/office/word/2010/wordprocessingCanvas" xmlns:cx="http://schemas.microsoft.com/office/drawing/2014/chartex" xmlns:cx1="http://schemas.microsoft.com/office/drawing/2015/9/8/chartex" xmlns:cx2="http://schemas.microsoft.com/office/drawing/2015/10/21/chartex" xmlns:cx3="http://schemas.microsoft.com/office/drawing/2016/5/9/chartex" xmlns:cx4="http://schemas.microsoft.com/office/drawing/2016/5/10/chartex" xmlns:cx5="http://schemas.microsoft.com/office/drawing/2016/5/11/chartex" xmlns:cx6="http://schemas.microsoft.com/office/drawing/2016/5/12/chartex" xmlns:cx7="http://schemas.microsoft.com/office/drawing/2016/5/13/chartex" xmlns:cx8="http://schemas.microsoft.com/office/drawing/2016/5/14/chartex" xmlns:mc="http://schemas.openxmlformats.org/markup-compatibility/2006" xmlns:aink="http://schemas.microsoft.com/office/drawing/2016/ink" xmlns:am3d="http://schemas.microsoft.com/office/drawing/2017/model3d" xmlns:o="urn:schemas-microsoft-com:office:office" xmlns:r="http://schemas.openxmlformats.org/officeDocument/2006/relationships" xmlns:m="http://schemas.openxmlformats.org/officeDocument/2006/math" xmlns:v="urn:schemas-microsoft-com:vml" xmlns:wp14="http://schemas.microsoft.com/office/word/2010/wordprocessingDrawing" xmlns:wp="http://schemas.openxmlformats.org/drawingml/2006/wordprocessingDrawing" xmlns:w10="urn:schemas-microsoft-com:office:word" xmlns:w="http://schemas.openxmlformats.org/wordprocessingml/2006/main" xmlns:w14="http://schemas.microsoft.com/office/word/2010/wordml" xmlns:w15="http://schemas.microsoft.com/office/word/2012/wordml" xmlns:w16cex="http://schemas.microsoft.com/office/word/2018/wordml/cex" xmlns:w16cid="http://schemas.microsoft.com/office/word/2016/wordml/cid" xmlns:w16="http://schemas.microsoft.com/office/word/2018/wordml" xmlns:w16sdtdh="http://schemas.microsoft.com/office/word/2020/wordml/sdtdatahash" xmlns:w16se="http://schemas.microsoft.com/office/word/2015/wordml/symex" xmlns:wpg="http://schemas.microsoft.com/office/word/2010/wordprocessingGroup" xmlns:wpi="http://schemas.microsoft.com/office/word/2010/wordprocessingInk" xmlns:wne="http://schemas.microsoft.com/office/word/2006/wordml" xmlns:wps="http://schemas.microsoft.com/office/word/2010/wordprocessingShape" mc:Ignorable="w14 w15 w16se w16cid w16 w16cex w16sdtdh wp14">
   <w:p>
     <w:pPr>
       <w:pStyle w:val="Footer"/>
@@ -5530,7 +6075,7 @@
 </file>
 
 <file path=word/footer3.xml><?xml version="1.0" encoding="utf-8"?>
-<w:ftr xmlns:wpc="http://schemas.microsoft.com/office/word/2010/wordprocessingCanvas" xmlns:cx="http://schemas.microsoft.com/office/drawing/2014/chartex" xmlns:cx1="http://schemas.microsoft.com/office/drawing/2015/9/8/chartex" xmlns:cx2="http://schemas.microsoft.com/office/drawing/2015/10/21/chartex" xmlns:cx3="http://schemas.microsoft.com/office/drawing/2016/5/9/chartex" xmlns:cx4="http://schemas.microsoft.com/office/drawing/2016/5/10/chartex" xmlns:cx5="http://schemas.microsoft.com/office/drawing/2016/5/11/chartex" xmlns:cx6="http://schemas.microsoft.com/office/drawing/2016/5/12/chartex" xmlns:cx7="http://schemas.microsoft.com/office/drawing/2016/5/13/chartex" xmlns:cx8="http://schemas.microsoft.com/office/drawing/2016/5/14/chartex" xmlns:mc="http://schemas.openxmlformats.org/markup-compatibility/2006" xmlns:aink="http://schemas.microsoft.com/office/drawing/2016/ink" xmlns:am3d="http://schemas.microsoft.com/office/drawing/2017/model3d" xmlns:o="urn:schemas-microsoft-com:office:office" xmlns:r="http://schemas.openxmlformats.org/officeDocument/2006/relationships" xmlns:m="http://schemas.openxmlformats.org/officeDocument/2006/math" xmlns:v="urn:schemas-microsoft-com:vml" xmlns:wp14="http://schemas.microsoft.com/office/word/2010/wordprocessingDrawing" xmlns:wp="http://schemas.openxmlformats.org/drawingml/2006/wordprocessingDrawing" xmlns:w10="urn:schemas-microsoft-com:office:word" xmlns:w="http://schemas.openxmlformats.org/wordprocessingml/2006/main" xmlns:w14="http://schemas.microsoft.com/office/word/2010/wordml" xmlns:w15="http://schemas.microsoft.com/office/word/2012/wordml" xmlns:w16cex="http://schemas.microsoft.com/office/word/2018/wordml/cex" xmlns:w16cid="http://schemas.microsoft.com/office/word/2016/wordml/cid" xmlns:w16="http://schemas.microsoft.com/office/word/2018/wordml" xmlns:w16se="http://schemas.microsoft.com/office/word/2015/wordml/symex" xmlns:wpg="http://schemas.microsoft.com/office/word/2010/wordprocessingGroup" xmlns:wpi="http://schemas.microsoft.com/office/word/2010/wordprocessingInk" xmlns:wne="http://schemas.microsoft.com/office/word/2006/wordml" xmlns:wps="http://schemas.microsoft.com/office/word/2010/wordprocessingShape" mc:Ignorable="w14 w15 w16se w16cid w16 w16cex wp14">
+<w:ftr xmlns:wpc="http://schemas.microsoft.com/office/word/2010/wordprocessingCanvas" xmlns:cx="http://schemas.microsoft.com/office/drawing/2014/chartex" xmlns:cx1="http://schemas.microsoft.com/office/drawing/2015/9/8/chartex" xmlns:cx2="http://schemas.microsoft.com/office/drawing/2015/10/21/chartex" xmlns:cx3="http://schemas.microsoft.com/office/drawing/2016/5/9/chartex" xmlns:cx4="http://schemas.microsoft.com/office/drawing/2016/5/10/chartex" xmlns:cx5="http://schemas.microsoft.com/office/drawing/2016/5/11/chartex" xmlns:cx6="http://schemas.microsoft.com/office/drawing/2016/5/12/chartex" xmlns:cx7="http://schemas.microsoft.com/office/drawing/2016/5/13/chartex" xmlns:cx8="http://schemas.microsoft.com/office/drawing/2016/5/14/chartex" xmlns:mc="http://schemas.openxmlformats.org/markup-compatibility/2006" xmlns:aink="http://schemas.microsoft.com/office/drawing/2016/ink" xmlns:am3d="http://schemas.microsoft.com/office/drawing/2017/model3d" xmlns:o="urn:schemas-microsoft-com:office:office" xmlns:r="http://schemas.openxmlformats.org/officeDocument/2006/relationships" xmlns:m="http://schemas.openxmlformats.org/officeDocument/2006/math" xmlns:v="urn:schemas-microsoft-com:vml" xmlns:wp14="http://schemas.microsoft.com/office/word/2010/wordprocessingDrawing" xmlns:wp="http://schemas.openxmlformats.org/drawingml/2006/wordprocessingDrawing" xmlns:w10="urn:schemas-microsoft-com:office:word" xmlns:w="http://schemas.openxmlformats.org/wordprocessingml/2006/main" xmlns:w14="http://schemas.microsoft.com/office/word/2010/wordml" xmlns:w15="http://schemas.microsoft.com/office/word/2012/wordml" xmlns:w16cex="http://schemas.microsoft.com/office/word/2018/wordml/cex" xmlns:w16cid="http://schemas.microsoft.com/office/word/2016/wordml/cid" xmlns:w16="http://schemas.microsoft.com/office/word/2018/wordml" xmlns:w16sdtdh="http://schemas.microsoft.com/office/word/2020/wordml/sdtdatahash" xmlns:w16se="http://schemas.microsoft.com/office/word/2015/wordml/symex" xmlns:wpg="http://schemas.microsoft.com/office/word/2010/wordprocessingGroup" xmlns:wpi="http://schemas.microsoft.com/office/word/2010/wordprocessingInk" xmlns:wne="http://schemas.microsoft.com/office/word/2006/wordml" xmlns:wps="http://schemas.microsoft.com/office/word/2010/wordprocessingShape" mc:Ignorable="w14 w15 w16se w16cid w16 w16cex w16sdtdh wp14">
   <w:p>
     <w:pPr>
       <w:pBdr>
@@ -5554,7 +6099,7 @@
 </file>
 
 <file path=word/footnotes.xml><?xml version="1.0" encoding="utf-8"?>
-<w:footnotes xmlns:wpc="http://schemas.microsoft.com/office/word/2010/wordprocessingCanvas" xmlns:cx="http://schemas.microsoft.com/office/drawing/2014/chartex" xmlns:cx1="http://schemas.microsoft.com/office/drawing/2015/9/8/chartex" xmlns:cx2="http://schemas.microsoft.com/office/drawing/2015/10/21/chartex" xmlns:cx3="http://schemas.microsoft.com/office/drawing/2016/5/9/chartex" xmlns:cx4="http://schemas.microsoft.com/office/drawing/2016/5/10/chartex" xmlns:cx5="http://schemas.microsoft.com/office/drawing/2016/5/11/chartex" xmlns:cx6="http://schemas.microsoft.com/office/drawing/2016/5/12/chartex" xmlns:cx7="http://schemas.microsoft.com/office/drawing/2016/5/13/chartex" xmlns:cx8="http://schemas.microsoft.com/office/drawing/2016/5/14/chartex" xmlns:mc="http://schemas.openxmlformats.org/markup-compatibility/2006" xmlns:aink="http://schemas.microsoft.com/office/drawing/2016/ink" xmlns:am3d="http://schemas.microsoft.com/office/drawing/2017/model3d" xmlns:o="urn:schemas-microsoft-com:office:office" xmlns:r="http://schemas.openxmlformats.org/officeDocument/2006/relationships" xmlns:m="http://schemas.openxmlformats.org/officeDocument/2006/math" xmlns:v="urn:schemas-microsoft-com:vml" xmlns:wp14="http://schemas.microsoft.com/office/word/2010/wordprocessingDrawing" xmlns:wp="http://schemas.openxmlformats.org/drawingml/2006/wordprocessingDrawing" xmlns:w10="urn:schemas-microsoft-com:office:word" xmlns:w="http://schemas.openxmlformats.org/wordprocessingml/2006/main" xmlns:w14="http://schemas.microsoft.com/office/word/2010/wordml" xmlns:w15="http://schemas.microsoft.com/office/word/2012/wordml" xmlns:w16cex="http://schemas.microsoft.com/office/word/2018/wordml/cex" xmlns:w16cid="http://schemas.microsoft.com/office/word/2016/wordml/cid" xmlns:w16="http://schemas.microsoft.com/office/word/2018/wordml" xmlns:w16se="http://schemas.microsoft.com/office/word/2015/wordml/symex" xmlns:wpg="http://schemas.microsoft.com/office/word/2010/wordprocessingGroup" xmlns:wpi="http://schemas.microsoft.com/office/word/2010/wordprocessingInk" xmlns:wne="http://schemas.microsoft.com/office/word/2006/wordml" xmlns:wps="http://schemas.microsoft.com/office/word/2010/wordprocessingShape" mc:Ignorable="w14 w15 w16se w16cid w16 w16cex wp14">
+<w:footnotes xmlns:wpc="http://schemas.microsoft.com/office/word/2010/wordprocessingCanvas" xmlns:cx="http://schemas.microsoft.com/office/drawing/2014/chartex" xmlns:cx1="http://schemas.microsoft.com/office/drawing/2015/9/8/chartex" xmlns:cx2="http://schemas.microsoft.com/office/drawing/2015/10/21/chartex" xmlns:cx3="http://schemas.microsoft.com/office/drawing/2016/5/9/chartex" xmlns:cx4="http://schemas.microsoft.com/office/drawing/2016/5/10/chartex" xmlns:cx5="http://schemas.microsoft.com/office/drawing/2016/5/11/chartex" xmlns:cx6="http://schemas.microsoft.com/office/drawing/2016/5/12/chartex" xmlns:cx7="http://schemas.microsoft.com/office/drawing/2016/5/13/chartex" xmlns:cx8="http://schemas.microsoft.com/office/drawing/2016/5/14/chartex" xmlns:mc="http://schemas.openxmlformats.org/markup-compatibility/2006" xmlns:aink="http://schemas.microsoft.com/office/drawing/2016/ink" xmlns:am3d="http://schemas.microsoft.com/office/drawing/2017/model3d" xmlns:o="urn:schemas-microsoft-com:office:office" xmlns:r="http://schemas.openxmlformats.org/officeDocument/2006/relationships" xmlns:m="http://schemas.openxmlformats.org/officeDocument/2006/math" xmlns:v="urn:schemas-microsoft-com:vml" xmlns:wp14="http://schemas.microsoft.com/office/word/2010/wordprocessingDrawing" xmlns:wp="http://schemas.openxmlformats.org/drawingml/2006/wordprocessingDrawing" xmlns:w10="urn:schemas-microsoft-com:office:word" xmlns:w="http://schemas.openxmlformats.org/wordprocessingml/2006/main" xmlns:w14="http://schemas.microsoft.com/office/word/2010/wordml" xmlns:w15="http://schemas.microsoft.com/office/word/2012/wordml" xmlns:w16cex="http://schemas.microsoft.com/office/word/2018/wordml/cex" xmlns:w16cid="http://schemas.microsoft.com/office/word/2016/wordml/cid" xmlns:w16="http://schemas.microsoft.com/office/word/2018/wordml" xmlns:w16sdtdh="http://schemas.microsoft.com/office/word/2020/wordml/sdtdatahash" xmlns:w16se="http://schemas.microsoft.com/office/word/2015/wordml/symex" xmlns:wpg="http://schemas.microsoft.com/office/word/2010/wordprocessingGroup" xmlns:wpi="http://schemas.microsoft.com/office/word/2010/wordprocessingInk" xmlns:wne="http://schemas.microsoft.com/office/word/2006/wordml" xmlns:wps="http://schemas.microsoft.com/office/word/2010/wordprocessingShape" mc:Ignorable="w14 w15 w16se w16cid w16 w16cex w16sdtdh wp14">
   <w:footnote w:type="separator" w:id="-1">
     <w:p>
       <w:pPr>
@@ -5579,7 +6124,7 @@
 </file>
 
 <file path=word/header1.xml><?xml version="1.0" encoding="utf-8"?>
-<w:hdr xmlns:wpc="http://schemas.microsoft.com/office/word/2010/wordprocessingCanvas" xmlns:cx="http://schemas.microsoft.com/office/drawing/2014/chartex" xmlns:cx1="http://schemas.microsoft.com/office/drawing/2015/9/8/chartex" xmlns:cx2="http://schemas.microsoft.com/office/drawing/2015/10/21/chartex" xmlns:cx3="http://schemas.microsoft.com/office/drawing/2016/5/9/chartex" xmlns:cx4="http://schemas.microsoft.com/office/drawing/2016/5/10/chartex" xmlns:cx5="http://schemas.microsoft.com/office/drawing/2016/5/11/chartex" xmlns:cx6="http://schemas.microsoft.com/office/drawing/2016/5/12/chartex" xmlns:cx7="http://schemas.microsoft.com/office/drawing/2016/5/13/chartex" xmlns:cx8="http://schemas.microsoft.com/office/drawing/2016/5/14/chartex" xmlns:mc="http://schemas.openxmlformats.org/markup-compatibility/2006" xmlns:aink="http://schemas.microsoft.com/office/drawing/2016/ink" xmlns:am3d="http://schemas.microsoft.com/office/drawing/2017/model3d" xmlns:o="urn:schemas-microsoft-com:office:office" xmlns:r="http://schemas.openxmlformats.org/officeDocument/2006/relationships" xmlns:m="http://schemas.openxmlformats.org/officeDocument/2006/math" xmlns:v="urn:schemas-microsoft-com:vml" xmlns:wp14="http://schemas.microsoft.com/office/word/2010/wordprocessingDrawing" xmlns:wp="http://schemas.openxmlformats.org/drawingml/2006/wordprocessingDrawing" xmlns:w10="urn:schemas-microsoft-com:office:word" xmlns:w="http://schemas.openxmlformats.org/wordprocessingml/2006/main" xmlns:w14="http://schemas.microsoft.com/office/word/2010/wordml" xmlns:w15="http://schemas.microsoft.com/office/word/2012/wordml" xmlns:w16cex="http://schemas.microsoft.com/office/word/2018/wordml/cex" xmlns:w16cid="http://schemas.microsoft.com/office/word/2016/wordml/cid" xmlns:w16="http://schemas.microsoft.com/office/word/2018/wordml" xmlns:w16se="http://schemas.microsoft.com/office/word/2015/wordml/symex" xmlns:wpg="http://schemas.microsoft.com/office/word/2010/wordprocessingGroup" xmlns:wpi="http://schemas.microsoft.com/office/word/2010/wordprocessingInk" xmlns:wne="http://schemas.microsoft.com/office/word/2006/wordml" xmlns:wps="http://schemas.microsoft.com/office/word/2010/wordprocessingShape" mc:Ignorable="w14 w15 w16se w16cid w16 w16cex wp14">
+<w:hdr xmlns:wpc="http://schemas.microsoft.com/office/word/2010/wordprocessingCanvas" xmlns:cx="http://schemas.microsoft.com/office/drawing/2014/chartex" xmlns:cx1="http://schemas.microsoft.com/office/drawing/2015/9/8/chartex" xmlns:cx2="http://schemas.microsoft.com/office/drawing/2015/10/21/chartex" xmlns:cx3="http://schemas.microsoft.com/office/drawing/2016/5/9/chartex" xmlns:cx4="http://schemas.microsoft.com/office/drawing/2016/5/10/chartex" xmlns:cx5="http://schemas.microsoft.com/office/drawing/2016/5/11/chartex" xmlns:cx6="http://schemas.microsoft.com/office/drawing/2016/5/12/chartex" xmlns:cx7="http://schemas.microsoft.com/office/drawing/2016/5/13/chartex" xmlns:cx8="http://schemas.microsoft.com/office/drawing/2016/5/14/chartex" xmlns:mc="http://schemas.openxmlformats.org/markup-compatibility/2006" xmlns:aink="http://schemas.microsoft.com/office/drawing/2016/ink" xmlns:am3d="http://schemas.microsoft.com/office/drawing/2017/model3d" xmlns:o="urn:schemas-microsoft-com:office:office" xmlns:r="http://schemas.openxmlformats.org/officeDocument/2006/relationships" xmlns:m="http://schemas.openxmlformats.org/officeDocument/2006/math" xmlns:v="urn:schemas-microsoft-com:vml" xmlns:wp14="http://schemas.microsoft.com/office/word/2010/wordprocessingDrawing" xmlns:wp="http://schemas.openxmlformats.org/drawingml/2006/wordprocessingDrawing" xmlns:w10="urn:schemas-microsoft-com:office:word" xmlns:w="http://schemas.openxmlformats.org/wordprocessingml/2006/main" xmlns:w14="http://schemas.microsoft.com/office/word/2010/wordml" xmlns:w15="http://schemas.microsoft.com/office/word/2012/wordml" xmlns:w16cex="http://schemas.microsoft.com/office/word/2018/wordml/cex" xmlns:w16cid="http://schemas.microsoft.com/office/word/2016/wordml/cid" xmlns:w16="http://schemas.microsoft.com/office/word/2018/wordml" xmlns:w16sdtdh="http://schemas.microsoft.com/office/word/2020/wordml/sdtdatahash" xmlns:w16se="http://schemas.microsoft.com/office/word/2015/wordml/symex" xmlns:wpg="http://schemas.microsoft.com/office/word/2010/wordprocessingGroup" xmlns:wpi="http://schemas.microsoft.com/office/word/2010/wordprocessingInk" xmlns:wne="http://schemas.microsoft.com/office/word/2006/wordml" xmlns:wps="http://schemas.microsoft.com/office/word/2010/wordprocessingShape" mc:Ignorable="w14 w15 w16se w16cid w16 w16cex w16sdtdh wp14">
   <w:p>
     <w:pPr>
       <w:pBdr>
@@ -5639,7 +6184,7 @@
 </file>
 
 <file path=word/header2.xml><?xml version="1.0" encoding="utf-8"?>
-<w:hdr xmlns:wpc="http://schemas.microsoft.com/office/word/2010/wordprocessingCanvas" xmlns:cx="http://schemas.microsoft.com/office/drawing/2014/chartex" xmlns:cx1="http://schemas.microsoft.com/office/drawing/2015/9/8/chartex" xmlns:cx2="http://schemas.microsoft.com/office/drawing/2015/10/21/chartex" xmlns:cx3="http://schemas.microsoft.com/office/drawing/2016/5/9/chartex" xmlns:cx4="http://schemas.microsoft.com/office/drawing/2016/5/10/chartex" xmlns:cx5="http://schemas.microsoft.com/office/drawing/2016/5/11/chartex" xmlns:cx6="http://schemas.microsoft.com/office/drawing/2016/5/12/chartex" xmlns:cx7="http://schemas.microsoft.com/office/drawing/2016/5/13/chartex" xmlns:cx8="http://schemas.microsoft.com/office/drawing/2016/5/14/chartex" xmlns:mc="http://schemas.openxmlformats.org/markup-compatibility/2006" xmlns:aink="http://schemas.microsoft.com/office/drawing/2016/ink" xmlns:am3d="http://schemas.microsoft.com/office/drawing/2017/model3d" xmlns:o="urn:schemas-microsoft-com:office:office" xmlns:r="http://schemas.openxmlformats.org/officeDocument/2006/relationships" xmlns:m="http://schemas.openxmlformats.org/officeDocument/2006/math" xmlns:v="urn:schemas-microsoft-com:vml" xmlns:wp14="http://schemas.microsoft.com/office/word/2010/wordprocessingDrawing" xmlns:wp="http://schemas.openxmlformats.org/drawingml/2006/wordprocessingDrawing" xmlns:w10="urn:schemas-microsoft-com:office:word" xmlns:w="http://schemas.openxmlformats.org/wordprocessingml/2006/main" xmlns:w14="http://schemas.microsoft.com/office/word/2010/wordml" xmlns:w15="http://schemas.microsoft.com/office/word/2012/wordml" xmlns:w16cex="http://schemas.microsoft.com/office/word/2018/wordml/cex" xmlns:w16cid="http://schemas.microsoft.com/office/word/2016/wordml/cid" xmlns:w16="http://schemas.microsoft.com/office/word/2018/wordml" xmlns:w16se="http://schemas.microsoft.com/office/word/2015/wordml/symex" xmlns:wpg="http://schemas.microsoft.com/office/word/2010/wordprocessingGroup" xmlns:wpi="http://schemas.microsoft.com/office/word/2010/wordprocessingInk" xmlns:wne="http://schemas.microsoft.com/office/word/2006/wordml" xmlns:wps="http://schemas.microsoft.com/office/word/2010/wordprocessingShape" mc:Ignorable="w14 w15 w16se w16cid w16 w16cex wp14">
+<w:hdr xmlns:wpc="http://schemas.microsoft.com/office/word/2010/wordprocessingCanvas" xmlns:cx="http://schemas.microsoft.com/office/drawing/2014/chartex" xmlns:cx1="http://schemas.microsoft.com/office/drawing/2015/9/8/chartex" xmlns:cx2="http://schemas.microsoft.com/office/drawing/2015/10/21/chartex" xmlns:cx3="http://schemas.microsoft.com/office/drawing/2016/5/9/chartex" xmlns:cx4="http://schemas.microsoft.com/office/drawing/2016/5/10/chartex" xmlns:cx5="http://schemas.microsoft.com/office/drawing/2016/5/11/chartex" xmlns:cx6="http://schemas.microsoft.com/office/drawing/2016/5/12/chartex" xmlns:cx7="http://schemas.microsoft.com/office/drawing/2016/5/13/chartex" xmlns:cx8="http://schemas.microsoft.com/office/drawing/2016/5/14/chartex" xmlns:mc="http://schemas.openxmlformats.org/markup-compatibility/2006" xmlns:aink="http://schemas.microsoft.com/office/drawing/2016/ink" xmlns:am3d="http://schemas.microsoft.com/office/drawing/2017/model3d" xmlns:o="urn:schemas-microsoft-com:office:office" xmlns:r="http://schemas.openxmlformats.org/officeDocument/2006/relationships" xmlns:m="http://schemas.openxmlformats.org/officeDocument/2006/math" xmlns:v="urn:schemas-microsoft-com:vml" xmlns:wp14="http://schemas.microsoft.com/office/word/2010/wordprocessingDrawing" xmlns:wp="http://schemas.openxmlformats.org/drawingml/2006/wordprocessingDrawing" xmlns:w10="urn:schemas-microsoft-com:office:word" xmlns:w="http://schemas.openxmlformats.org/wordprocessingml/2006/main" xmlns:w14="http://schemas.microsoft.com/office/word/2010/wordml" xmlns:w15="http://schemas.microsoft.com/office/word/2012/wordml" xmlns:w16cex="http://schemas.microsoft.com/office/word/2018/wordml/cex" xmlns:w16cid="http://schemas.microsoft.com/office/word/2016/wordml/cid" xmlns:w16="http://schemas.microsoft.com/office/word/2018/wordml" xmlns:w16sdtdh="http://schemas.microsoft.com/office/word/2020/wordml/sdtdatahash" xmlns:w16se="http://schemas.microsoft.com/office/word/2015/wordml/symex" xmlns:wpg="http://schemas.microsoft.com/office/word/2010/wordprocessingGroup" xmlns:wpi="http://schemas.microsoft.com/office/word/2010/wordprocessingInk" xmlns:wne="http://schemas.microsoft.com/office/word/2006/wordml" xmlns:wps="http://schemas.microsoft.com/office/word/2010/wordprocessingShape" mc:Ignorable="w14 w15 w16se w16cid w16 w16cex w16sdtdh wp14">
   <w:p>
     <w:pPr>
       <w:spacing w:after="0" w:line="240" w:lineRule="auto"/>
@@ -6081,7 +6626,7 @@
 </file>
 
 <file path=word/header3.xml><?xml version="1.0" encoding="utf-8"?>
-<w:hdr xmlns:wpc="http://schemas.microsoft.com/office/word/2010/wordprocessingCanvas" xmlns:cx="http://schemas.microsoft.com/office/drawing/2014/chartex" xmlns:cx1="http://schemas.microsoft.com/office/drawing/2015/9/8/chartex" xmlns:cx2="http://schemas.microsoft.com/office/drawing/2015/10/21/chartex" xmlns:cx3="http://schemas.microsoft.com/office/drawing/2016/5/9/chartex" xmlns:cx4="http://schemas.microsoft.com/office/drawing/2016/5/10/chartex" xmlns:cx5="http://schemas.microsoft.com/office/drawing/2016/5/11/chartex" xmlns:cx6="http://schemas.microsoft.com/office/drawing/2016/5/12/chartex" xmlns:cx7="http://schemas.microsoft.com/office/drawing/2016/5/13/chartex" xmlns:cx8="http://schemas.microsoft.com/office/drawing/2016/5/14/chartex" xmlns:mc="http://schemas.openxmlformats.org/markup-compatibility/2006" xmlns:aink="http://schemas.microsoft.com/office/drawing/2016/ink" xmlns:am3d="http://schemas.microsoft.com/office/drawing/2017/model3d" xmlns:o="urn:schemas-microsoft-com:office:office" xmlns:r="http://schemas.openxmlformats.org/officeDocument/2006/relationships" xmlns:m="http://schemas.openxmlformats.org/officeDocument/2006/math" xmlns:v="urn:schemas-microsoft-com:vml" xmlns:wp14="http://schemas.microsoft.com/office/word/2010/wordprocessingDrawing" xmlns:wp="http://schemas.openxmlformats.org/drawingml/2006/wordprocessingDrawing" xmlns:w10="urn:schemas-microsoft-com:office:word" xmlns:w="http://schemas.openxmlformats.org/wordprocessingml/2006/main" xmlns:w14="http://schemas.microsoft.com/office/word/2010/wordml" xmlns:w15="http://schemas.microsoft.com/office/word/2012/wordml" xmlns:w16cex="http://schemas.microsoft.com/office/word/2018/wordml/cex" xmlns:w16cid="http://schemas.microsoft.com/office/word/2016/wordml/cid" xmlns:w16="http://schemas.microsoft.com/office/word/2018/wordml" xmlns:w16se="http://schemas.microsoft.com/office/word/2015/wordml/symex" xmlns:wpg="http://schemas.microsoft.com/office/word/2010/wordprocessingGroup" xmlns:wpi="http://schemas.microsoft.com/office/word/2010/wordprocessingInk" xmlns:wne="http://schemas.microsoft.com/office/word/2006/wordml" xmlns:wps="http://schemas.microsoft.com/office/word/2010/wordprocessingShape" mc:Ignorable="w14 w15 w16se w16cid w16 w16cex wp14">
+<w:hdr xmlns:wpc="http://schemas.microsoft.com/office/word/2010/wordprocessingCanvas" xmlns:cx="http://schemas.microsoft.com/office/drawing/2014/chartex" xmlns:cx1="http://schemas.microsoft.com/office/drawing/2015/9/8/chartex" xmlns:cx2="http://schemas.microsoft.com/office/drawing/2015/10/21/chartex" xmlns:cx3="http://schemas.microsoft.com/office/drawing/2016/5/9/chartex" xmlns:cx4="http://schemas.microsoft.com/office/drawing/2016/5/10/chartex" xmlns:cx5="http://schemas.microsoft.com/office/drawing/2016/5/11/chartex" xmlns:cx6="http://schemas.microsoft.com/office/drawing/2016/5/12/chartex" xmlns:cx7="http://schemas.microsoft.com/office/drawing/2016/5/13/chartex" xmlns:cx8="http://schemas.microsoft.com/office/drawing/2016/5/14/chartex" xmlns:mc="http://schemas.openxmlformats.org/markup-compatibility/2006" xmlns:aink="http://schemas.microsoft.com/office/drawing/2016/ink" xmlns:am3d="http://schemas.microsoft.com/office/drawing/2017/model3d" xmlns:o="urn:schemas-microsoft-com:office:office" xmlns:r="http://schemas.openxmlformats.org/officeDocument/2006/relationships" xmlns:m="http://schemas.openxmlformats.org/officeDocument/2006/math" xmlns:v="urn:schemas-microsoft-com:vml" xmlns:wp14="http://schemas.microsoft.com/office/word/2010/wordprocessingDrawing" xmlns:wp="http://schemas.openxmlformats.org/drawingml/2006/wordprocessingDrawing" xmlns:w10="urn:schemas-microsoft-com:office:word" xmlns:w="http://schemas.openxmlformats.org/wordprocessingml/2006/main" xmlns:w14="http://schemas.microsoft.com/office/word/2010/wordml" xmlns:w15="http://schemas.microsoft.com/office/word/2012/wordml" xmlns:w16cex="http://schemas.microsoft.com/office/word/2018/wordml/cex" xmlns:w16cid="http://schemas.microsoft.com/office/word/2016/wordml/cid" xmlns:w16="http://schemas.microsoft.com/office/word/2018/wordml" xmlns:w16sdtdh="http://schemas.microsoft.com/office/word/2020/wordml/sdtdatahash" xmlns:w16se="http://schemas.microsoft.com/office/word/2015/wordml/symex" xmlns:wpg="http://schemas.microsoft.com/office/word/2010/wordprocessingGroup" xmlns:wpi="http://schemas.microsoft.com/office/word/2010/wordprocessingInk" xmlns:wne="http://schemas.microsoft.com/office/word/2006/wordml" xmlns:wps="http://schemas.microsoft.com/office/word/2010/wordprocessingShape" mc:Ignorable="w14 w15 w16se w16cid w16 w16cex w16sdtdh wp14">
   <w:p>
     <w:pPr>
       <w:pBdr>
@@ -6141,7 +6686,7 @@
 </file>
 
 <file path=word/numbering.xml><?xml version="1.0" encoding="utf-8"?>
-<w:numbering xmlns:wpc="http://schemas.microsoft.com/office/word/2010/wordprocessingCanvas" xmlns:cx="http://schemas.microsoft.com/office/drawing/2014/chartex" xmlns:cx1="http://schemas.microsoft.com/office/drawing/2015/9/8/chartex" xmlns:cx2="http://schemas.microsoft.com/office/drawing/2015/10/21/chartex" xmlns:cx3="http://schemas.microsoft.com/office/drawing/2016/5/9/chartex" xmlns:cx4="http://schemas.microsoft.com/office/drawing/2016/5/10/chartex" xmlns:cx5="http://schemas.microsoft.com/office/drawing/2016/5/11/chartex" xmlns:cx6="http://schemas.microsoft.com/office/drawing/2016/5/12/chartex" xmlns:cx7="http://schemas.microsoft.com/office/drawing/2016/5/13/chartex" xmlns:cx8="http://schemas.microsoft.com/office/drawing/2016/5/14/chartex" xmlns:mc="http://schemas.openxmlformats.org/markup-compatibility/2006" xmlns:aink="http://schemas.microsoft.com/office/drawing/2016/ink" xmlns:am3d="http://schemas.microsoft.com/office/drawing/2017/model3d" xmlns:o="urn:schemas-microsoft-com:office:office" xmlns:r="http://schemas.openxmlformats.org/officeDocument/2006/relationships" xmlns:m="http://schemas.openxmlformats.org/officeDocument/2006/math" xmlns:v="urn:schemas-microsoft-com:vml" xmlns:wp14="http://schemas.microsoft.com/office/word/2010/wordprocessingDrawing" xmlns:wp="http://schemas.openxmlformats.org/drawingml/2006/wordprocessingDrawing" xmlns:w10="urn:schemas-microsoft-com:office:word" xmlns:w="http://schemas.openxmlformats.org/wordprocessingml/2006/main" xmlns:w14="http://schemas.microsoft.com/office/word/2010/wordml" xmlns:w15="http://schemas.microsoft.com/office/word/2012/wordml" xmlns:w16cex="http://schemas.microsoft.com/office/word/2018/wordml/cex" xmlns:w16cid="http://schemas.microsoft.com/office/word/2016/wordml/cid" xmlns:w16="http://schemas.microsoft.com/office/word/2018/wordml" xmlns:w16se="http://schemas.microsoft.com/office/word/2015/wordml/symex" xmlns:wpg="http://schemas.microsoft.com/office/word/2010/wordprocessingGroup" xmlns:wpi="http://schemas.microsoft.com/office/word/2010/wordprocessingInk" xmlns:wne="http://schemas.microsoft.com/office/word/2006/wordml" xmlns:wps="http://schemas.microsoft.com/office/word/2010/wordprocessingShape" mc:Ignorable="w14 w15 w16se w16cid w16 w16cex wp14">
+<w:numbering xmlns:wpc="http://schemas.microsoft.com/office/word/2010/wordprocessingCanvas" xmlns:cx="http://schemas.microsoft.com/office/drawing/2014/chartex" xmlns:cx1="http://schemas.microsoft.com/office/drawing/2015/9/8/chartex" xmlns:cx2="http://schemas.microsoft.com/office/drawing/2015/10/21/chartex" xmlns:cx3="http://schemas.microsoft.com/office/drawing/2016/5/9/chartex" xmlns:cx4="http://schemas.microsoft.com/office/drawing/2016/5/10/chartex" xmlns:cx5="http://schemas.microsoft.com/office/drawing/2016/5/11/chartex" xmlns:cx6="http://schemas.microsoft.com/office/drawing/2016/5/12/chartex" xmlns:cx7="http://schemas.microsoft.com/office/drawing/2016/5/13/chartex" xmlns:cx8="http://schemas.microsoft.com/office/drawing/2016/5/14/chartex" xmlns:mc="http://schemas.openxmlformats.org/markup-compatibility/2006" xmlns:aink="http://schemas.microsoft.com/office/drawing/2016/ink" xmlns:am3d="http://schemas.microsoft.com/office/drawing/2017/model3d" xmlns:o="urn:schemas-microsoft-com:office:office" xmlns:r="http://schemas.openxmlformats.org/officeDocument/2006/relationships" xmlns:m="http://schemas.openxmlformats.org/officeDocument/2006/math" xmlns:v="urn:schemas-microsoft-com:vml" xmlns:wp14="http://schemas.microsoft.com/office/word/2010/wordprocessingDrawing" xmlns:wp="http://schemas.openxmlformats.org/drawingml/2006/wordprocessingDrawing" xmlns:w10="urn:schemas-microsoft-com:office:word" xmlns:w="http://schemas.openxmlformats.org/wordprocessingml/2006/main" xmlns:w14="http://schemas.microsoft.com/office/word/2010/wordml" xmlns:w15="http://schemas.microsoft.com/office/word/2012/wordml" xmlns:w16cex="http://schemas.microsoft.com/office/word/2018/wordml/cex" xmlns:w16cid="http://schemas.microsoft.com/office/word/2016/wordml/cid" xmlns:w16="http://schemas.microsoft.com/office/word/2018/wordml" xmlns:w16sdtdh="http://schemas.microsoft.com/office/word/2020/wordml/sdtdatahash" xmlns:w16se="http://schemas.microsoft.com/office/word/2015/wordml/symex" xmlns:wpg="http://schemas.microsoft.com/office/word/2010/wordprocessingGroup" xmlns:wpi="http://schemas.microsoft.com/office/word/2010/wordprocessingInk" xmlns:wne="http://schemas.microsoft.com/office/word/2006/wordml" xmlns:wps="http://schemas.microsoft.com/office/word/2010/wordprocessingShape" mc:Ignorable="w14 w15 w16se w16cid w16 w16cex w16sdtdh wp14">
   <w:abstractNum w:abstractNumId="0" w15:restartNumberingAfterBreak="0">
     <w:nsid w:val="005E345D"/>
     <w:multiLevelType w:val="multilevel"/>
@@ -12818,7 +13363,7 @@
 </file>
 
 <file path=word/styles.xml><?xml version="1.0" encoding="utf-8"?>
-<w:styles xmlns:mc="http://schemas.openxmlformats.org/markup-compatibility/2006" xmlns:r="http://schemas.openxmlformats.org/officeDocument/2006/relationships" xmlns:w="http://schemas.openxmlformats.org/wordprocessingml/2006/main" xmlns:w14="http://schemas.microsoft.com/office/word/2010/wordml" xmlns:w15="http://schemas.microsoft.com/office/word/2012/wordml" xmlns:w16cex="http://schemas.microsoft.com/office/word/2018/wordml/cex" xmlns:w16cid="http://schemas.microsoft.com/office/word/2016/wordml/cid" xmlns:w16="http://schemas.microsoft.com/office/word/2018/wordml" xmlns:w16se="http://schemas.microsoft.com/office/word/2015/wordml/symex" mc:Ignorable="w14 w15 w16se w16cid w16 w16cex">
+<w:styles xmlns:mc="http://schemas.openxmlformats.org/markup-compatibility/2006" xmlns:r="http://schemas.openxmlformats.org/officeDocument/2006/relationships" xmlns:w="http://schemas.openxmlformats.org/wordprocessingml/2006/main" xmlns:w14="http://schemas.microsoft.com/office/word/2010/wordml" xmlns:w15="http://schemas.microsoft.com/office/word/2012/wordml" xmlns:w16cex="http://schemas.microsoft.com/office/word/2018/wordml/cex" xmlns:w16cid="http://schemas.microsoft.com/office/word/2016/wordml/cid" xmlns:w16="http://schemas.microsoft.com/office/word/2018/wordml" xmlns:w16sdtdh="http://schemas.microsoft.com/office/word/2020/wordml/sdtdatahash" xmlns:w16se="http://schemas.microsoft.com/office/word/2015/wordml/symex" mc:Ignorable="w14 w15 w16se w16cid w16 w16cex w16sdtdh">
   <w:docDefaults>
     <w:rPrDefault>
       <w:rPr>

</xml_diff>